<commit_message>
Created Course 1: Getting to know LAZATECH EDUCATE AND ITS SOCIAL MEDIA COUNTERPART
</commit_message>
<xml_diff>
--- a/Lazatech Educate Courses.docx
+++ b/Lazatech Educate Courses.docx
@@ -6,13 +6,73 @@
       <w:pPr>
         <w:pStyle w:val="Heading1"/>
       </w:pPr>
-      <w:r>
-        <w:t>Lazatech Courses</w:t>
+      <w:proofErr w:type="spellStart"/>
+      <w:r>
+        <w:t>Lazatech</w:t>
+      </w:r>
+      <w:proofErr w:type="spellEnd"/>
+      <w:r>
+        <w:t xml:space="preserve"> Courses</w:t>
       </w:r>
     </w:p>
     <w:p>
       <w:r>
-        <w:t xml:space="preserve">               Welcome to the Lazatech Educate website. All of the available courses are mentioned here. You are free to enroll in any course you like. You are also free to select the lessons you desire to complete. You may learn at your own speed, and you can track your progress and earnings using the navigation bar above.</w:t>
+        <w:t xml:space="preserve">               Welcome to the </w:t>
+      </w:r>
+      <w:proofErr w:type="spellStart"/>
+      <w:r>
+        <w:t>Lazatech</w:t>
+      </w:r>
+      <w:proofErr w:type="spellEnd"/>
+      <w:r>
+        <w:t xml:space="preserve"> Educate website. All of the available courses are mentioned here. You are free to enroll in any course you like. You are also free to select the lessons you desire to complete. You may learn at your own speed, and you can track your progress and earnings using the navigation bar above.</w:t>
+      </w:r>
+      <w:r>
+        <w:br/>
+      </w:r>
+      <w:r>
+        <w:br/>
+      </w:r>
+      <w:r>
+        <w:rPr>
+          <w:rStyle w:val="Heading2Char"/>
+        </w:rPr>
+        <w:t>Course 1: Getting to know LAZATECH EDUCATE</w:t>
+      </w:r>
+      <w:r>
+        <w:rPr>
+          <w:rStyle w:val="Heading2Char"/>
+        </w:rPr>
+        <w:t xml:space="preserve"> AND ITS SOCIAL MEDIA COUNTERPART</w:t>
+      </w:r>
+      <w:r>
+        <w:rPr>
+          <w:b/>
+          <w:bCs/>
+        </w:rPr>
+        <w:br/>
+        <w:t xml:space="preserve"> </w:t>
+      </w:r>
+      <w:r>
+        <w:rPr>
+          <w:b/>
+          <w:bCs/>
+        </w:rPr>
+        <w:tab/>
+      </w:r>
+      <w:r>
+        <w:t xml:space="preserve">Complete this course if you want to get the most out of </w:t>
+      </w:r>
+      <w:proofErr w:type="spellStart"/>
+      <w:r>
+        <w:t>Lazatech</w:t>
+      </w:r>
+      <w:proofErr w:type="spellEnd"/>
+      <w:r>
+        <w:t xml:space="preserve"> Educate and our ecosystem, since it covers the project as a whole as well as the suite of utilities we are introducing to the XRPL.</w:t>
+      </w:r>
+      <w:r>
+        <w:br/>
       </w:r>
     </w:p>
     <w:sectPr>
@@ -446,6 +506,28 @@
       <w:szCs w:val="32"/>
     </w:rPr>
   </w:style>
+  <w:style w:type="paragraph" w:styleId="Heading2">
+    <w:name w:val="heading 2"/>
+    <w:basedOn w:val="Normal"/>
+    <w:next w:val="Normal"/>
+    <w:link w:val="Heading2Char"/>
+    <w:uiPriority w:val="9"/>
+    <w:unhideWhenUsed/>
+    <w:qFormat/>
+    <w:rsid w:val="00372EBA"/>
+    <w:pPr>
+      <w:keepNext/>
+      <w:keepLines/>
+      <w:spacing w:before="40" w:after="0"/>
+      <w:outlineLvl w:val="1"/>
+    </w:pPr>
+    <w:rPr>
+      <w:rFonts w:asciiTheme="majorHAnsi" w:eastAsiaTheme="majorEastAsia" w:hAnsiTheme="majorHAnsi" w:cstheme="majorBidi"/>
+      <w:color w:val="2F5496" w:themeColor="accent1" w:themeShade="BF"/>
+      <w:sz w:val="26"/>
+      <w:szCs w:val="26"/>
+    </w:rPr>
+  </w:style>
   <w:style w:type="character" w:default="1" w:styleId="DefaultParagraphFont">
     <w:name w:val="Default Paragraph Font"/>
     <w:uiPriority w:val="1"/>
@@ -484,6 +566,19 @@
       <w:color w:val="2F5496" w:themeColor="accent1" w:themeShade="BF"/>
       <w:sz w:val="32"/>
       <w:szCs w:val="32"/>
+    </w:rPr>
+  </w:style>
+  <w:style w:type="character" w:customStyle="1" w:styleId="Heading2Char">
+    <w:name w:val="Heading 2 Char"/>
+    <w:basedOn w:val="DefaultParagraphFont"/>
+    <w:link w:val="Heading2"/>
+    <w:uiPriority w:val="9"/>
+    <w:rsid w:val="00372EBA"/>
+    <w:rPr>
+      <w:rFonts w:asciiTheme="majorHAnsi" w:eastAsiaTheme="majorEastAsia" w:hAnsiTheme="majorHAnsi" w:cstheme="majorBidi"/>
+      <w:color w:val="2F5496" w:themeColor="accent1" w:themeShade="BF"/>
+      <w:sz w:val="26"/>
+      <w:szCs w:val="26"/>
     </w:rPr>
   </w:style>
 </w:styles>

</xml_diff>

<commit_message>
Created Lesson 1: An introduction to Lazatech Educate And its Social Media Counterpart
</commit_message>
<xml_diff>
--- a/Lazatech Educate Courses.docx
+++ b/Lazatech Educate Courses.docx
@@ -73,6 +73,192 @@
       </w:r>
       <w:r>
         <w:br/>
+      </w:r>
+      <w:r>
+        <w:br/>
+      </w:r>
+      <w:r>
+        <w:rPr>
+          <w:b/>
+          <w:bCs/>
+          <w:i/>
+          <w:iCs/>
+        </w:rPr>
+        <w:t xml:space="preserve">Lesson 1: An introduction to </w:t>
+      </w:r>
+      <w:proofErr w:type="spellStart"/>
+      <w:r>
+        <w:rPr>
+          <w:b/>
+          <w:bCs/>
+          <w:i/>
+          <w:iCs/>
+        </w:rPr>
+        <w:t>Lazatech</w:t>
+      </w:r>
+      <w:proofErr w:type="spellEnd"/>
+      <w:r>
+        <w:rPr>
+          <w:b/>
+          <w:bCs/>
+          <w:i/>
+          <w:iCs/>
+        </w:rPr>
+        <w:t xml:space="preserve"> Educate And its Social Media Counterpart</w:t>
+      </w:r>
+      <w:r>
+        <w:br/>
+        <w:t xml:space="preserve"> </w:t>
+      </w:r>
+      <w:r>
+        <w:tab/>
+      </w:r>
+      <w:r>
+        <w:t xml:space="preserve">The </w:t>
+      </w:r>
+      <w:proofErr w:type="spellStart"/>
+      <w:r>
+        <w:t>Lazatech</w:t>
+      </w:r>
+      <w:proofErr w:type="spellEnd"/>
+      <w:r>
+        <w:t xml:space="preserve"> Educate ecosystem is based on the XRP blockchain. The Treasury ecosystem now consists of two coins with significantly distinct goals. As </w:t>
+      </w:r>
+      <w:proofErr w:type="spellStart"/>
+      <w:r>
+        <w:t>Lazatech</w:t>
+      </w:r>
+      <w:proofErr w:type="spellEnd"/>
+      <w:r>
+        <w:t xml:space="preserve"> grows and expands, additional tokens may be issued for a specific function. Our specialized store of value token (think of it as the 'gold' or 'Bitcoin' of our ecosystem) is denoted by the symbol $LZT, while our volatile utility-driven token is denoted by the sign $LAZA.</w:t>
+      </w:r>
+    </w:p>
+    <w:p>
+      <w:r>
+        <w:rPr>
+          <w:b/>
+          <w:bCs/>
+        </w:rPr>
+        <w:t>$</w:t>
+      </w:r>
+      <w:r>
+        <w:rPr>
+          <w:b/>
+          <w:bCs/>
+        </w:rPr>
+        <w:t>LZT</w:t>
+      </w:r>
+      <w:r>
+        <w:rPr>
+          <w:b/>
+          <w:bCs/>
+        </w:rPr>
+        <w:br/>
+        <w:t xml:space="preserve"> </w:t>
+      </w:r>
+      <w:r>
+        <w:rPr>
+          <w:b/>
+          <w:bCs/>
+        </w:rPr>
+        <w:tab/>
+      </w:r>
+      <w:r>
+        <w:t>Supply – 100 million tokens, the token is blackholed (impossible to create more).</w:t>
+      </w:r>
+    </w:p>
+    <w:p>
+      <w:r>
+        <w:t xml:space="preserve">Use case - The purpose of $LZT is to hold the value of our ecosystem and serve as a sturdy token on which to develop. Holding $TRSRY allows our holders access to the whole ecosystem without subjecting their primary investment to extreme volatility. Users are rewarded with $LZT tokens for answering academic-related questions on </w:t>
+      </w:r>
+      <w:proofErr w:type="spellStart"/>
+      <w:r>
+        <w:t>Lazatech's</w:t>
+      </w:r>
+      <w:proofErr w:type="spellEnd"/>
+      <w:r>
+        <w:t xml:space="preserve"> social media platforms. $LAZA is also distributed to users of </w:t>
+      </w:r>
+      <w:proofErr w:type="spellStart"/>
+      <w:r>
+        <w:t>Lazatech</w:t>
+      </w:r>
+      <w:proofErr w:type="spellEnd"/>
+      <w:r>
+        <w:t xml:space="preserve"> Educate, our 'Learn to Earn' platform.</w:t>
+      </w:r>
+      <w:r>
+        <w:br/>
+      </w:r>
+      <w:r>
+        <w:rPr>
+          <w:b/>
+          <w:bCs/>
+        </w:rPr>
+        <w:br/>
+      </w:r>
+      <w:r>
+        <w:rPr>
+          <w:b/>
+          <w:bCs/>
+        </w:rPr>
+        <w:t>$</w:t>
+      </w:r>
+      <w:r>
+        <w:t>LAZA</w:t>
+      </w:r>
+      <w:r>
+        <w:br/>
+        <w:t xml:space="preserve"> </w:t>
+      </w:r>
+      <w:r>
+        <w:tab/>
+        <w:t xml:space="preserve">Supply- Currently 25 million tokens, the token is not blackholed (it is possible to create more tokens) </w:t>
+      </w:r>
+    </w:p>
+    <w:p>
+      <w:r>
+        <w:t>Use Case – $</w:t>
+      </w:r>
+      <w:proofErr w:type="spellStart"/>
+      <w:r>
+        <w:t>UtiliteX</w:t>
+      </w:r>
+      <w:proofErr w:type="spellEnd"/>
+      <w:r>
+        <w:t xml:space="preserve"> is the volatile and powerful utility token within our ecosystem. It allows Treasury to offer riskier and rewarding investment opportunities for those who wish to be involved. Holders of $TRSRY are rewarded with free $</w:t>
+      </w:r>
+      <w:proofErr w:type="spellStart"/>
+      <w:r>
+        <w:t>UtiliteX</w:t>
+      </w:r>
+      <w:proofErr w:type="spellEnd"/>
+      <w:r>
+        <w:t xml:space="preserve"> every month, which allows them essentially free access to our Venture and </w:t>
+      </w:r>
+      <w:proofErr w:type="spellStart"/>
+      <w:r>
+        <w:t>Insur</w:t>
+      </w:r>
+      <w:proofErr w:type="spellEnd"/>
+      <w:r>
+        <w:t xml:space="preserve"> utility. Venture is our project launchpad, allowing investors to put their $</w:t>
+      </w:r>
+      <w:proofErr w:type="spellStart"/>
+      <w:r>
+        <w:t>UtiliteX</w:t>
+      </w:r>
+      <w:proofErr w:type="spellEnd"/>
+      <w:r>
+        <w:t xml:space="preserve"> to work by offering funding to new/infant projects, in exchange for rewards paid out by winning Venture Platform projects. </w:t>
+      </w:r>
+      <w:proofErr w:type="spellStart"/>
+      <w:r>
+        <w:t>Insur</w:t>
+      </w:r>
+      <w:proofErr w:type="spellEnd"/>
+      <w:r>
+        <w:t xml:space="preserve"> is a way for investors that are caught up in rug pulls or mismanaged projects to receive some compensation for their losses.</w:t>
       </w:r>
     </w:p>
     <w:sectPr>

</xml_diff>

<commit_message>
Created Lesson 1: An introduction to Treasury XRPL Quiz
</commit_message>
<xml_diff>
--- a/Lazatech Educate Courses.docx
+++ b/Lazatech Educate Courses.docx
@@ -217,6 +217,12 @@
       </w:r>
     </w:p>
     <w:p>
+      <w:pPr>
+        <w:rPr>
+          <w:b/>
+          <w:bCs/>
+        </w:rPr>
+      </w:pPr>
       <w:r>
         <w:t>Use Case – $</w:t>
       </w:r>
@@ -260,7 +266,368 @@
       <w:r>
         <w:t xml:space="preserve"> is a way for investors that are caught up in rug pulls or mismanaged projects to receive some compensation for their losses.</w:t>
       </w:r>
-    </w:p>
+      <w:r>
+        <w:br/>
+      </w:r>
+      <w:r>
+        <w:br/>
+      </w:r>
+      <w:r>
+        <w:rPr>
+          <w:b/>
+          <w:bCs/>
+        </w:rPr>
+        <w:t>Lesson 1: An introduction to Treasury XRPL Quiz</w:t>
+      </w:r>
+      <w:r>
+        <w:t xml:space="preserve"> </w:t>
+      </w:r>
+    </w:p>
+    <w:p>
+      <w:pPr>
+        <w:rPr>
+          <w:vanish/>
+        </w:rPr>
+      </w:pPr>
+      <w:r>
+        <w:rPr>
+          <w:vanish/>
+        </w:rPr>
+        <w:t>Top of Form</w:t>
+      </w:r>
+    </w:p>
+    <w:p>
+      <w:pPr>
+        <w:numPr>
+          <w:ilvl w:val="0"/>
+          <w:numId w:val="1"/>
+        </w:numPr>
+      </w:pPr>
+      <w:r>
+        <w:rPr>
+          <w:b/>
+          <w:bCs/>
+        </w:rPr>
+        <w:t>What is the purpose of $</w:t>
+      </w:r>
+      <w:r>
+        <w:rPr>
+          <w:b/>
+          <w:bCs/>
+        </w:rPr>
+        <w:t>LZT</w:t>
+      </w:r>
+      <w:r>
+        <w:rPr>
+          <w:b/>
+          <w:bCs/>
+        </w:rPr>
+        <w:t>?</w:t>
+      </w:r>
+    </w:p>
+    <w:p>
+      <w:pPr>
+        <w:numPr>
+          <w:ilvl w:val="1"/>
+          <w:numId w:val="1"/>
+        </w:numPr>
+      </w:pPr>
+      <w:r>
+        <w:object w:dxaOrig="225" w:dyaOrig="225" w14:anchorId="013E9888">
+          <v:shapetype id="_x0000_t75" coordsize="21600,21600" o:spt="75" o:preferrelative="t" path="m@4@5l@4@11@9@11@9@5xe" filled="f" stroked="f">
+            <v:stroke joinstyle="miter"/>
+            <v:formulas>
+              <v:f eqn="if lineDrawn pixelLineWidth 0"/>
+              <v:f eqn="sum @0 1 0"/>
+              <v:f eqn="sum 0 0 @1"/>
+              <v:f eqn="prod @2 1 2"/>
+              <v:f eqn="prod @3 21600 pixelWidth"/>
+              <v:f eqn="prod @3 21600 pixelHeight"/>
+              <v:f eqn="sum @0 0 1"/>
+              <v:f eqn="prod @6 1 2"/>
+              <v:f eqn="prod @7 21600 pixelWidth"/>
+              <v:f eqn="sum @8 21600 0"/>
+              <v:f eqn="prod @7 21600 pixelHeight"/>
+              <v:f eqn="sum @10 21600 0"/>
+            </v:formulas>
+            <v:path o:extrusionok="f" gradientshapeok="t" o:connecttype="rect"/>
+            <o:lock v:ext="edit" aspectratio="t"/>
+          </v:shapetype>
+          <v:shape id="_x0000_i1057" type="#_x0000_t75" style="width:20.15pt;height:17.85pt" o:ole="">
+            <v:imagedata r:id="rId5" o:title=""/>
+          </v:shape>
+          <w:control r:id="rId6" w:name="DefaultOcxName" w:shapeid="_x0000_i1057"/>
+        </w:object>
+      </w:r>
+      <w:r>
+        <w:t> Utility</w:t>
+      </w:r>
+    </w:p>
+    <w:p>
+      <w:pPr>
+        <w:numPr>
+          <w:ilvl w:val="1"/>
+          <w:numId w:val="1"/>
+        </w:numPr>
+      </w:pPr>
+      <w:r>
+        <w:lastRenderedPageBreak/>
+        <w:object w:dxaOrig="225" w:dyaOrig="225" w14:anchorId="596E3C3F">
+          <v:shape id="_x0000_i1056" type="#_x0000_t75" style="width:20.15pt;height:17.85pt" o:ole="">
+            <v:imagedata r:id="rId7" o:title=""/>
+          </v:shape>
+          <w:control r:id="rId8" w:name="DefaultOcxName1" w:shapeid="_x0000_i1056"/>
+        </w:object>
+      </w:r>
+      <w:r>
+        <w:t> A store of value</w:t>
+      </w:r>
+    </w:p>
+    <w:p>
+      <w:pPr>
+        <w:numPr>
+          <w:ilvl w:val="1"/>
+          <w:numId w:val="1"/>
+        </w:numPr>
+      </w:pPr>
+      <w:r>
+        <w:object w:dxaOrig="225" w:dyaOrig="225" w14:anchorId="750A287B">
+          <v:shape id="_x0000_i1055" type="#_x0000_t75" style="width:20.15pt;height:17.85pt" o:ole="">
+            <v:imagedata r:id="rId5" o:title=""/>
+          </v:shape>
+          <w:control r:id="rId9" w:name="DefaultOcxName2" w:shapeid="_x0000_i1055"/>
+        </w:object>
+      </w:r>
+      <w:r>
+        <w:t> Gambling</w:t>
+      </w:r>
+    </w:p>
+    <w:p>
+      <w:pPr>
+        <w:numPr>
+          <w:ilvl w:val="1"/>
+          <w:numId w:val="1"/>
+        </w:numPr>
+      </w:pPr>
+      <w:r>
+        <w:object w:dxaOrig="225" w:dyaOrig="225" w14:anchorId="21BFFC0F">
+          <v:shape id="_x0000_i1054" type="#_x0000_t75" style="width:20.15pt;height:17.85pt" o:ole="">
+            <v:imagedata r:id="rId5" o:title=""/>
+          </v:shape>
+          <w:control r:id="rId10" w:name="DefaultOcxName3" w:shapeid="_x0000_i1054"/>
+        </w:object>
+      </w:r>
+      <w:r>
+        <w:t> Meme coin</w:t>
+      </w:r>
+    </w:p>
+    <w:p>
+      <w:r>
+        <w:t>Correct</w:t>
+      </w:r>
+    </w:p>
+    <w:p>
+      <w:pPr>
+        <w:numPr>
+          <w:ilvl w:val="0"/>
+          <w:numId w:val="2"/>
+        </w:numPr>
+      </w:pPr>
+      <w:r>
+        <w:rPr>
+          <w:b/>
+          <w:bCs/>
+        </w:rPr>
+        <w:t>What is the purpose of $</w:t>
+      </w:r>
+      <w:r>
+        <w:rPr>
+          <w:b/>
+          <w:bCs/>
+        </w:rPr>
+        <w:t>LAZA</w:t>
+      </w:r>
+      <w:r>
+        <w:rPr>
+          <w:b/>
+          <w:bCs/>
+        </w:rPr>
+        <w:t>?</w:t>
+      </w:r>
+    </w:p>
+    <w:p>
+      <w:pPr>
+        <w:numPr>
+          <w:ilvl w:val="1"/>
+          <w:numId w:val="2"/>
+        </w:numPr>
+      </w:pPr>
+      <w:r>
+        <w:object w:dxaOrig="225" w:dyaOrig="225" w14:anchorId="5D358B36">
+          <v:shape id="_x0000_i1053" type="#_x0000_t75" style="width:20.15pt;height:17.85pt" o:ole="">
+            <v:imagedata r:id="rId7" o:title=""/>
+          </v:shape>
+          <w:control r:id="rId11" w:name="DefaultOcxName4" w:shapeid="_x0000_i1053"/>
+        </w:object>
+      </w:r>
+      <w:r>
+        <w:t> Utility</w:t>
+      </w:r>
+    </w:p>
+    <w:p>
+      <w:pPr>
+        <w:numPr>
+          <w:ilvl w:val="1"/>
+          <w:numId w:val="2"/>
+        </w:numPr>
+      </w:pPr>
+      <w:r>
+        <w:object w:dxaOrig="225" w:dyaOrig="225" w14:anchorId="6A2A868F">
+          <v:shape id="_x0000_i1052" type="#_x0000_t75" style="width:20.15pt;height:17.85pt" o:ole="">
+            <v:imagedata r:id="rId5" o:title=""/>
+          </v:shape>
+          <w:control r:id="rId12" w:name="DefaultOcxName5" w:shapeid="_x0000_i1052"/>
+        </w:object>
+      </w:r>
+      <w:r>
+        <w:t> A store of value</w:t>
+      </w:r>
+    </w:p>
+    <w:p>
+      <w:pPr>
+        <w:numPr>
+          <w:ilvl w:val="1"/>
+          <w:numId w:val="2"/>
+        </w:numPr>
+      </w:pPr>
+      <w:r>
+        <w:object w:dxaOrig="225" w:dyaOrig="225" w14:anchorId="7C790405">
+          <v:shape id="_x0000_i1051" type="#_x0000_t75" style="width:20.15pt;height:17.85pt" o:ole="">
+            <v:imagedata r:id="rId5" o:title=""/>
+          </v:shape>
+          <w:control r:id="rId13" w:name="DefaultOcxName6" w:shapeid="_x0000_i1051"/>
+        </w:object>
+      </w:r>
+      <w:r>
+        <w:t> Gambling</w:t>
+      </w:r>
+    </w:p>
+    <w:p>
+      <w:pPr>
+        <w:numPr>
+          <w:ilvl w:val="1"/>
+          <w:numId w:val="2"/>
+        </w:numPr>
+      </w:pPr>
+      <w:r>
+        <w:object w:dxaOrig="225" w:dyaOrig="225" w14:anchorId="499C3F7C">
+          <v:shape id="_x0000_i1050" type="#_x0000_t75" style="width:20.15pt;height:17.85pt" o:ole="">
+            <v:imagedata r:id="rId5" o:title=""/>
+          </v:shape>
+          <w:control r:id="rId14" w:name="DefaultOcxName7" w:shapeid="_x0000_i1050"/>
+        </w:object>
+      </w:r>
+      <w:r>
+        <w:t> Meme coin</w:t>
+      </w:r>
+    </w:p>
+    <w:p>
+      <w:r>
+        <w:t>Correct</w:t>
+      </w:r>
+    </w:p>
+    <w:p>
+      <w:pPr>
+        <w:numPr>
+          <w:ilvl w:val="0"/>
+          <w:numId w:val="3"/>
+        </w:numPr>
+      </w:pPr>
+      <w:r>
+        <w:rPr>
+          <w:b/>
+          <w:bCs/>
+        </w:rPr>
+        <w:t>What is the total circulation of $</w:t>
+      </w:r>
+      <w:proofErr w:type="gramStart"/>
+      <w:r>
+        <w:rPr>
+          <w:b/>
+          <w:bCs/>
+        </w:rPr>
+        <w:t>LZT</w:t>
+      </w:r>
+      <w:proofErr w:type="gramEnd"/>
+    </w:p>
+    <w:p>
+      <w:pPr>
+        <w:numPr>
+          <w:ilvl w:val="1"/>
+          <w:numId w:val="3"/>
+        </w:numPr>
+      </w:pPr>
+      <w:r>
+        <w:object w:dxaOrig="225" w:dyaOrig="225" w14:anchorId="0A3C41B4">
+          <v:shape id="_x0000_i1049" type="#_x0000_t75" style="width:20.15pt;height:17.85pt" o:ole="">
+            <v:imagedata r:id="rId5" o:title=""/>
+          </v:shape>
+          <w:control r:id="rId15" w:name="DefaultOcxName8" w:shapeid="_x0000_i1049"/>
+        </w:object>
+      </w:r>
+      <w:r>
+        <w:t> 1000</w:t>
+      </w:r>
+    </w:p>
+    <w:p>
+      <w:pPr>
+        <w:numPr>
+          <w:ilvl w:val="1"/>
+          <w:numId w:val="3"/>
+        </w:numPr>
+      </w:pPr>
+      <w:r>
+        <w:object w:dxaOrig="225" w:dyaOrig="225" w14:anchorId="44B15F12">
+          <v:shape id="_x0000_i1048" type="#_x0000_t75" style="width:20.15pt;height:17.85pt" o:ole="">
+            <v:imagedata r:id="rId7" o:title=""/>
+          </v:shape>
+          <w:control r:id="rId16" w:name="DefaultOcxName9" w:shapeid="_x0000_i1048"/>
+        </w:object>
+      </w:r>
+      <w:r>
+        <w:t xml:space="preserve"> 100 </w:t>
+      </w:r>
+      <w:proofErr w:type="gramStart"/>
+      <w:r>
+        <w:t>Million</w:t>
+      </w:r>
+      <w:proofErr w:type="gramEnd"/>
+    </w:p>
+    <w:p>
+      <w:pPr>
+        <w:numPr>
+          <w:ilvl w:val="1"/>
+          <w:numId w:val="3"/>
+        </w:numPr>
+      </w:pPr>
+      <w:r>
+        <w:object w:dxaOrig="225" w:dyaOrig="225" w14:anchorId="639916B8">
+          <v:shape id="_x0000_i1047" type="#_x0000_t75" style="width:20.15pt;height:17.85pt" o:ole="">
+            <v:imagedata r:id="rId5" o:title=""/>
+          </v:shape>
+          <w:control r:id="rId17" w:name="DefaultOcxName10" w:shapeid="_x0000_i1047"/>
+        </w:object>
+      </w:r>
+      <w:r>
+        <w:t> Every holder is issued 1 token</w:t>
+      </w:r>
+    </w:p>
+    <w:p>
+      <w:r>
+        <w:t>Correct</w:t>
+      </w:r>
+    </w:p>
+    <w:p/>
     <w:sectPr>
       <w:pgSz w:w="12240" w:h="15840"/>
       <w:pgMar w:top="1440" w:right="1440" w:bottom="1440" w:left="1440" w:header="720" w:footer="720" w:gutter="0"/>
@@ -269,6 +636,146 @@
     </w:sectPr>
   </w:body>
 </w:document>
+</file>
+
+<file path=word/numbering.xml><?xml version="1.0" encoding="utf-8"?>
+<w:numbering xmlns:wpc="http://schemas.microsoft.com/office/word/2010/wordprocessingCanvas" xmlns:cx="http://schemas.microsoft.com/office/drawing/2014/chartex" xmlns:cx1="http://schemas.microsoft.com/office/drawing/2015/9/8/chartex" xmlns:cx2="http://schemas.microsoft.com/office/drawing/2015/10/21/chartex" xmlns:cx3="http://schemas.microsoft.com/office/drawing/2016/5/9/chartex" xmlns:cx4="http://schemas.microsoft.com/office/drawing/2016/5/10/chartex" xmlns:cx5="http://schemas.microsoft.com/office/drawing/2016/5/11/chartex" xmlns:cx6="http://schemas.microsoft.com/office/drawing/2016/5/12/chartex" xmlns:cx7="http://schemas.microsoft.com/office/drawing/2016/5/13/chartex" xmlns:cx8="http://schemas.microsoft.com/office/drawing/2016/5/14/chartex" xmlns:mc="http://schemas.openxmlformats.org/markup-compatibility/2006" xmlns:aink="http://schemas.microsoft.com/office/drawing/2016/ink" xmlns:am3d="http://schemas.microsoft.com/office/drawing/2017/model3d" xmlns:o="urn:schemas-microsoft-com:office:office" xmlns:oel="http://schemas.microsoft.com/office/2019/extlst" xmlns:r="http://schemas.openxmlformats.org/officeDocument/2006/relationships" xmlns:m="http://schemas.openxmlformats.org/officeDocument/2006/math" xmlns:v="urn:schemas-microsoft-com:vml" xmlns:wp14="http://schemas.microsoft.com/office/word/2010/wordprocessingDrawing" xmlns:wp="http://schemas.openxmlformats.org/drawingml/2006/wordprocessingDrawing" xmlns:w10="urn:schemas-microsoft-com:office:word" xmlns:w="http://schemas.openxmlformats.org/wordprocessingml/2006/main" xmlns:w14="http://schemas.microsoft.com/office/word/2010/wordml" xmlns:w15="http://schemas.microsoft.com/office/word/2012/wordml" xmlns:w16cex="http://schemas.microsoft.com/office/word/2018/wordml/cex" xmlns:w16cid="http://schemas.microsoft.com/office/word/2016/wordml/cid" xmlns:w16="http://schemas.microsoft.com/office/word/2018/wordml" xmlns:w16sdtdh="http://schemas.microsoft.com/office/word/2020/wordml/sdtdatahash" xmlns:w16se="http://schemas.microsoft.com/office/word/2015/wordml/symex" xmlns:wpg="http://schemas.microsoft.com/office/word/2010/wordprocessingGroup" xmlns:wpi="http://schemas.microsoft.com/office/word/2010/wordprocessingInk" xmlns:wne="http://schemas.microsoft.com/office/word/2006/wordml" xmlns:wps="http://schemas.microsoft.com/office/word/2010/wordprocessingShape" mc:Ignorable="w14 w15 w16se w16cid w16 w16cex w16sdtdh wp14">
+  <w:abstractNum w:abstractNumId="0" w15:restartNumberingAfterBreak="0">
+    <w:nsid w:val="3E921E60"/>
+    <w:multiLevelType w:val="multilevel"/>
+    <w:tmpl w:val="ECD691AA"/>
+    <w:lvl w:ilvl="0">
+      <w:start w:val="1"/>
+      <w:numFmt w:val="decimal"/>
+      <w:lvlText w:val="%1."/>
+      <w:lvlJc w:val="left"/>
+      <w:pPr>
+        <w:tabs>
+          <w:tab w:val="num" w:pos="720"/>
+        </w:tabs>
+        <w:ind w:left="720" w:hanging="360"/>
+      </w:pPr>
+    </w:lvl>
+    <w:lvl w:ilvl="1">
+      <w:start w:val="1"/>
+      <w:numFmt w:val="bullet"/>
+      <w:lvlText w:val=""/>
+      <w:lvlJc w:val="left"/>
+      <w:pPr>
+        <w:tabs>
+          <w:tab w:val="num" w:pos="1440"/>
+        </w:tabs>
+        <w:ind w:left="1440" w:hanging="360"/>
+      </w:pPr>
+      <w:rPr>
+        <w:rFonts w:ascii="Symbol" w:hAnsi="Symbol" w:hint="default"/>
+        <w:sz w:val="20"/>
+      </w:rPr>
+    </w:lvl>
+    <w:lvl w:ilvl="2" w:tentative="1">
+      <w:start w:val="1"/>
+      <w:numFmt w:val="decimal"/>
+      <w:lvlText w:val="%3."/>
+      <w:lvlJc w:val="left"/>
+      <w:pPr>
+        <w:tabs>
+          <w:tab w:val="num" w:pos="2160"/>
+        </w:tabs>
+        <w:ind w:left="2160" w:hanging="360"/>
+      </w:pPr>
+    </w:lvl>
+    <w:lvl w:ilvl="3" w:tentative="1">
+      <w:start w:val="1"/>
+      <w:numFmt w:val="decimal"/>
+      <w:lvlText w:val="%4."/>
+      <w:lvlJc w:val="left"/>
+      <w:pPr>
+        <w:tabs>
+          <w:tab w:val="num" w:pos="2880"/>
+        </w:tabs>
+        <w:ind w:left="2880" w:hanging="360"/>
+      </w:pPr>
+    </w:lvl>
+    <w:lvl w:ilvl="4" w:tentative="1">
+      <w:start w:val="1"/>
+      <w:numFmt w:val="decimal"/>
+      <w:lvlText w:val="%5."/>
+      <w:lvlJc w:val="left"/>
+      <w:pPr>
+        <w:tabs>
+          <w:tab w:val="num" w:pos="3600"/>
+        </w:tabs>
+        <w:ind w:left="3600" w:hanging="360"/>
+      </w:pPr>
+    </w:lvl>
+    <w:lvl w:ilvl="5" w:tentative="1">
+      <w:start w:val="1"/>
+      <w:numFmt w:val="decimal"/>
+      <w:lvlText w:val="%6."/>
+      <w:lvlJc w:val="left"/>
+      <w:pPr>
+        <w:tabs>
+          <w:tab w:val="num" w:pos="4320"/>
+        </w:tabs>
+        <w:ind w:left="4320" w:hanging="360"/>
+      </w:pPr>
+    </w:lvl>
+    <w:lvl w:ilvl="6" w:tentative="1">
+      <w:start w:val="1"/>
+      <w:numFmt w:val="decimal"/>
+      <w:lvlText w:val="%7."/>
+      <w:lvlJc w:val="left"/>
+      <w:pPr>
+        <w:tabs>
+          <w:tab w:val="num" w:pos="5040"/>
+        </w:tabs>
+        <w:ind w:left="5040" w:hanging="360"/>
+      </w:pPr>
+    </w:lvl>
+    <w:lvl w:ilvl="7" w:tentative="1">
+      <w:start w:val="1"/>
+      <w:numFmt w:val="decimal"/>
+      <w:lvlText w:val="%8."/>
+      <w:lvlJc w:val="left"/>
+      <w:pPr>
+        <w:tabs>
+          <w:tab w:val="num" w:pos="5760"/>
+        </w:tabs>
+        <w:ind w:left="5760" w:hanging="360"/>
+      </w:pPr>
+    </w:lvl>
+    <w:lvl w:ilvl="8" w:tentative="1">
+      <w:start w:val="1"/>
+      <w:numFmt w:val="decimal"/>
+      <w:lvlText w:val="%9."/>
+      <w:lvlJc w:val="left"/>
+      <w:pPr>
+        <w:tabs>
+          <w:tab w:val="num" w:pos="6480"/>
+        </w:tabs>
+        <w:ind w:left="6480" w:hanging="360"/>
+      </w:pPr>
+    </w:lvl>
+  </w:abstractNum>
+  <w:num w:numId="1" w16cid:durableId="1541939487">
+    <w:abstractNumId w:val="0"/>
+    <w:lvlOverride w:ilvl="0">
+      <w:startOverride w:val="1"/>
+    </w:lvlOverride>
+  </w:num>
+  <w:num w:numId="2" w16cid:durableId="1541939487">
+    <w:abstractNumId w:val="0"/>
+    <w:lvlOverride w:ilvl="0">
+      <w:startOverride w:val="2"/>
+    </w:lvlOverride>
+  </w:num>
+  <w:num w:numId="3" w16cid:durableId="1541939487">
+    <w:abstractNumId w:val="0"/>
+    <w:lvlOverride w:ilvl="0">
+      <w:startOverride w:val="3"/>
+    </w:lvlOverride>
+  </w:num>
+</w:numbering>
 </file>
 
 <file path=word/styles.xml><?xml version="1.0" encoding="utf-8"?>
@@ -770,6 +1277,50 @@
 </w:styles>
 </file>
 
+<file path=word/activeX/activeX1.xml><?xml version="1.0" encoding="utf-8"?>
+<ax:ocx xmlns:ax="http://schemas.microsoft.com/office/2006/activeX" xmlns:r="http://schemas.openxmlformats.org/officeDocument/2006/relationships" ax:classid="{5512D118-5CC6-11CF-8D67-00AA00BDCE1D}" ax:persistence="persistStream" r:id="rId1"/>
+</file>
+
+<file path=word/activeX/activeX10.xml><?xml version="1.0" encoding="utf-8"?>
+<ax:ocx xmlns:ax="http://schemas.microsoft.com/office/2006/activeX" xmlns:r="http://schemas.openxmlformats.org/officeDocument/2006/relationships" ax:classid="{5512D118-5CC6-11CF-8D67-00AA00BDCE1D}" ax:persistence="persistStream" r:id="rId1"/>
+</file>
+
+<file path=word/activeX/activeX11.xml><?xml version="1.0" encoding="utf-8"?>
+<ax:ocx xmlns:ax="http://schemas.microsoft.com/office/2006/activeX" xmlns:r="http://schemas.openxmlformats.org/officeDocument/2006/relationships" ax:classid="{5512D118-5CC6-11CF-8D67-00AA00BDCE1D}" ax:persistence="persistStream" r:id="rId1"/>
+</file>
+
+<file path=word/activeX/activeX2.xml><?xml version="1.0" encoding="utf-8"?>
+<ax:ocx xmlns:ax="http://schemas.microsoft.com/office/2006/activeX" xmlns:r="http://schemas.openxmlformats.org/officeDocument/2006/relationships" ax:classid="{5512D118-5CC6-11CF-8D67-00AA00BDCE1D}" ax:persistence="persistStream" r:id="rId1"/>
+</file>
+
+<file path=word/activeX/activeX3.xml><?xml version="1.0" encoding="utf-8"?>
+<ax:ocx xmlns:ax="http://schemas.microsoft.com/office/2006/activeX" xmlns:r="http://schemas.openxmlformats.org/officeDocument/2006/relationships" ax:classid="{5512D118-5CC6-11CF-8D67-00AA00BDCE1D}" ax:persistence="persistStream" r:id="rId1"/>
+</file>
+
+<file path=word/activeX/activeX4.xml><?xml version="1.0" encoding="utf-8"?>
+<ax:ocx xmlns:ax="http://schemas.microsoft.com/office/2006/activeX" xmlns:r="http://schemas.openxmlformats.org/officeDocument/2006/relationships" ax:classid="{5512D118-5CC6-11CF-8D67-00AA00BDCE1D}" ax:persistence="persistStream" r:id="rId1"/>
+</file>
+
+<file path=word/activeX/activeX5.xml><?xml version="1.0" encoding="utf-8"?>
+<ax:ocx xmlns:ax="http://schemas.microsoft.com/office/2006/activeX" xmlns:r="http://schemas.openxmlformats.org/officeDocument/2006/relationships" ax:classid="{5512D118-5CC6-11CF-8D67-00AA00BDCE1D}" ax:persistence="persistStream" r:id="rId1"/>
+</file>
+
+<file path=word/activeX/activeX6.xml><?xml version="1.0" encoding="utf-8"?>
+<ax:ocx xmlns:ax="http://schemas.microsoft.com/office/2006/activeX" xmlns:r="http://schemas.openxmlformats.org/officeDocument/2006/relationships" ax:classid="{5512D118-5CC6-11CF-8D67-00AA00BDCE1D}" ax:persistence="persistStream" r:id="rId1"/>
+</file>
+
+<file path=word/activeX/activeX7.xml><?xml version="1.0" encoding="utf-8"?>
+<ax:ocx xmlns:ax="http://schemas.microsoft.com/office/2006/activeX" xmlns:r="http://schemas.openxmlformats.org/officeDocument/2006/relationships" ax:classid="{5512D118-5CC6-11CF-8D67-00AA00BDCE1D}" ax:persistence="persistStream" r:id="rId1"/>
+</file>
+
+<file path=word/activeX/activeX8.xml><?xml version="1.0" encoding="utf-8"?>
+<ax:ocx xmlns:ax="http://schemas.microsoft.com/office/2006/activeX" xmlns:r="http://schemas.openxmlformats.org/officeDocument/2006/relationships" ax:classid="{5512D118-5CC6-11CF-8D67-00AA00BDCE1D}" ax:persistence="persistStream" r:id="rId1"/>
+</file>
+
+<file path=word/activeX/activeX9.xml><?xml version="1.0" encoding="utf-8"?>
+<ax:ocx xmlns:ax="http://schemas.microsoft.com/office/2006/activeX" xmlns:r="http://schemas.openxmlformats.org/officeDocument/2006/relationships" ax:classid="{5512D118-5CC6-11CF-8D67-00AA00BDCE1D}" ax:persistence="persistStream" r:id="rId1"/>
+</file>
+
 <file path=word/theme/theme1.xml><?xml version="1.0" encoding="utf-8"?>
 <a:theme xmlns:a="http://schemas.openxmlformats.org/drawingml/2006/main" name="Office Theme">
   <a:themeElements>

</xml_diff>

<commit_message>
Created Lesson 2: Why has Lazatech made the XRPL it’s home?
</commit_message>
<xml_diff>
--- a/Lazatech Educate Courses.docx
+++ b/Lazatech Educate Courses.docx
@@ -353,10 +353,10 @@
             <v:path o:extrusionok="f" gradientshapeok="t" o:connecttype="rect"/>
             <o:lock v:ext="edit" aspectratio="t"/>
           </v:shapetype>
-          <v:shape id="_x0000_i1057" type="#_x0000_t75" style="width:20.15pt;height:17.85pt" o:ole="">
+          <v:shape id="_x0000_i1048" type="#_x0000_t75" style="width:20.15pt;height:17.85pt" o:ole="">
             <v:imagedata r:id="rId5" o:title=""/>
           </v:shape>
-          <w:control r:id="rId6" w:name="DefaultOcxName" w:shapeid="_x0000_i1057"/>
+          <w:control r:id="rId6" w:name="DefaultOcxName" w:shapeid="_x0000_i1048"/>
         </w:object>
       </w:r>
       <w:r>
@@ -373,10 +373,10 @@
       <w:r>
         <w:lastRenderedPageBreak/>
         <w:object w:dxaOrig="225" w:dyaOrig="225" w14:anchorId="596E3C3F">
-          <v:shape id="_x0000_i1056" type="#_x0000_t75" style="width:20.15pt;height:17.85pt" o:ole="">
+          <v:shape id="_x0000_i1051" type="#_x0000_t75" style="width:20.15pt;height:17.85pt" o:ole="">
             <v:imagedata r:id="rId7" o:title=""/>
           </v:shape>
-          <w:control r:id="rId8" w:name="DefaultOcxName1" w:shapeid="_x0000_i1056"/>
+          <w:control r:id="rId8" w:name="DefaultOcxName1" w:shapeid="_x0000_i1051"/>
         </w:object>
       </w:r>
       <w:r>
@@ -392,10 +392,10 @@
       </w:pPr>
       <w:r>
         <w:object w:dxaOrig="225" w:dyaOrig="225" w14:anchorId="750A287B">
-          <v:shape id="_x0000_i1055" type="#_x0000_t75" style="width:20.15pt;height:17.85pt" o:ole="">
+          <v:shape id="_x0000_i1054" type="#_x0000_t75" style="width:20.15pt;height:17.85pt" o:ole="">
             <v:imagedata r:id="rId5" o:title=""/>
           </v:shape>
-          <w:control r:id="rId9" w:name="DefaultOcxName2" w:shapeid="_x0000_i1055"/>
+          <w:control r:id="rId9" w:name="DefaultOcxName2" w:shapeid="_x0000_i1054"/>
         </w:object>
       </w:r>
       <w:r>
@@ -411,10 +411,10 @@
       </w:pPr>
       <w:r>
         <w:object w:dxaOrig="225" w:dyaOrig="225" w14:anchorId="21BFFC0F">
-          <v:shape id="_x0000_i1054" type="#_x0000_t75" style="width:20.15pt;height:17.85pt" o:ole="">
+          <v:shape id="_x0000_i1057" type="#_x0000_t75" style="width:20.15pt;height:17.85pt" o:ole="">
             <v:imagedata r:id="rId5" o:title=""/>
           </v:shape>
-          <w:control r:id="rId10" w:name="DefaultOcxName3" w:shapeid="_x0000_i1054"/>
+          <w:control r:id="rId10" w:name="DefaultOcxName3" w:shapeid="_x0000_i1057"/>
         </w:object>
       </w:r>
       <w:r>
@@ -464,10 +464,10 @@
       </w:pPr>
       <w:r>
         <w:object w:dxaOrig="225" w:dyaOrig="225" w14:anchorId="5D358B36">
-          <v:shape id="_x0000_i1053" type="#_x0000_t75" style="width:20.15pt;height:17.85pt" o:ole="">
+          <v:shape id="_x0000_i1060" type="#_x0000_t75" style="width:20.15pt;height:17.85pt" o:ole="">
             <v:imagedata r:id="rId7" o:title=""/>
           </v:shape>
-          <w:control r:id="rId11" w:name="DefaultOcxName4" w:shapeid="_x0000_i1053"/>
+          <w:control r:id="rId11" w:name="DefaultOcxName4" w:shapeid="_x0000_i1060"/>
         </w:object>
       </w:r>
       <w:r>
@@ -483,10 +483,10 @@
       </w:pPr>
       <w:r>
         <w:object w:dxaOrig="225" w:dyaOrig="225" w14:anchorId="6A2A868F">
-          <v:shape id="_x0000_i1052" type="#_x0000_t75" style="width:20.15pt;height:17.85pt" o:ole="">
+          <v:shape id="_x0000_i1063" type="#_x0000_t75" style="width:20.15pt;height:17.85pt" o:ole="">
             <v:imagedata r:id="rId5" o:title=""/>
           </v:shape>
-          <w:control r:id="rId12" w:name="DefaultOcxName5" w:shapeid="_x0000_i1052"/>
+          <w:control r:id="rId12" w:name="DefaultOcxName5" w:shapeid="_x0000_i1063"/>
         </w:object>
       </w:r>
       <w:r>
@@ -502,10 +502,10 @@
       </w:pPr>
       <w:r>
         <w:object w:dxaOrig="225" w:dyaOrig="225" w14:anchorId="7C790405">
-          <v:shape id="_x0000_i1051" type="#_x0000_t75" style="width:20.15pt;height:17.85pt" o:ole="">
+          <v:shape id="_x0000_i1066" type="#_x0000_t75" style="width:20.15pt;height:17.85pt" o:ole="">
             <v:imagedata r:id="rId5" o:title=""/>
           </v:shape>
-          <w:control r:id="rId13" w:name="DefaultOcxName6" w:shapeid="_x0000_i1051"/>
+          <w:control r:id="rId13" w:name="DefaultOcxName6" w:shapeid="_x0000_i1066"/>
         </w:object>
       </w:r>
       <w:r>
@@ -521,10 +521,10 @@
       </w:pPr>
       <w:r>
         <w:object w:dxaOrig="225" w:dyaOrig="225" w14:anchorId="499C3F7C">
-          <v:shape id="_x0000_i1050" type="#_x0000_t75" style="width:20.15pt;height:17.85pt" o:ole="">
+          <v:shape id="_x0000_i1069" type="#_x0000_t75" style="width:20.15pt;height:17.85pt" o:ole="">
             <v:imagedata r:id="rId5" o:title=""/>
           </v:shape>
-          <w:control r:id="rId14" w:name="DefaultOcxName7" w:shapeid="_x0000_i1050"/>
+          <w:control r:id="rId14" w:name="DefaultOcxName7" w:shapeid="_x0000_i1069"/>
         </w:object>
       </w:r>
       <w:r>
@@ -569,10 +569,10 @@
       </w:pPr>
       <w:r>
         <w:object w:dxaOrig="225" w:dyaOrig="225" w14:anchorId="0A3C41B4">
-          <v:shape id="_x0000_i1049" type="#_x0000_t75" style="width:20.15pt;height:17.85pt" o:ole="">
+          <v:shape id="_x0000_i1072" type="#_x0000_t75" style="width:20.15pt;height:17.85pt" o:ole="">
             <v:imagedata r:id="rId5" o:title=""/>
           </v:shape>
-          <w:control r:id="rId15" w:name="DefaultOcxName8" w:shapeid="_x0000_i1049"/>
+          <w:control r:id="rId15" w:name="DefaultOcxName8" w:shapeid="_x0000_i1072"/>
         </w:object>
       </w:r>
       <w:r>
@@ -588,10 +588,10 @@
       </w:pPr>
       <w:r>
         <w:object w:dxaOrig="225" w:dyaOrig="225" w14:anchorId="44B15F12">
-          <v:shape id="_x0000_i1048" type="#_x0000_t75" style="width:20.15pt;height:17.85pt" o:ole="">
+          <v:shape id="_x0000_i1075" type="#_x0000_t75" style="width:20.15pt;height:17.85pt" o:ole="">
             <v:imagedata r:id="rId7" o:title=""/>
           </v:shape>
-          <w:control r:id="rId16" w:name="DefaultOcxName9" w:shapeid="_x0000_i1048"/>
+          <w:control r:id="rId16" w:name="DefaultOcxName9" w:shapeid="_x0000_i1075"/>
         </w:object>
       </w:r>
       <w:r>
@@ -612,10 +612,10 @@
       </w:pPr>
       <w:r>
         <w:object w:dxaOrig="225" w:dyaOrig="225" w14:anchorId="639916B8">
-          <v:shape id="_x0000_i1047" type="#_x0000_t75" style="width:20.15pt;height:17.85pt" o:ole="">
+          <v:shape id="_x0000_i1078" type="#_x0000_t75" style="width:20.15pt;height:17.85pt" o:ole="">
             <v:imagedata r:id="rId5" o:title=""/>
           </v:shape>
-          <w:control r:id="rId17" w:name="DefaultOcxName10" w:shapeid="_x0000_i1047"/>
+          <w:control r:id="rId17" w:name="DefaultOcxName10" w:shapeid="_x0000_i1078"/>
         </w:object>
       </w:r>
       <w:r>
@@ -627,7 +627,165 @@
         <w:t>Correct</w:t>
       </w:r>
     </w:p>
-    <w:p/>
+    <w:p>
+      <w:r>
+        <w:br/>
+      </w:r>
+      <w:r>
+        <w:br/>
+      </w:r>
+      <w:r>
+        <w:br/>
+      </w:r>
+      <w:r>
+        <w:br/>
+      </w:r>
+      <w:r>
+        <w:br/>
+      </w:r>
+      <w:r>
+        <w:br/>
+      </w:r>
+      <w:r>
+        <w:br/>
+      </w:r>
+      <w:r>
+        <w:br/>
+      </w:r>
+      <w:r>
+        <w:br/>
+      </w:r>
+      <w:r>
+        <w:br/>
+      </w:r>
+      <w:r>
+        <w:br/>
+      </w:r>
+      <w:r>
+        <w:br/>
+      </w:r>
+      <w:r>
+        <w:br/>
+      </w:r>
+    </w:p>
+    <w:p>
+      <w:r>
+        <w:rPr>
+          <w:b/>
+          <w:bCs/>
+        </w:rPr>
+        <w:lastRenderedPageBreak/>
+        <w:t>Lesson 2: Why has Treasury made the XRPL it’s home?</w:t>
+      </w:r>
+      <w:r>
+        <w:rPr>
+          <w:b/>
+          <w:bCs/>
+        </w:rPr>
+        <w:br/>
+        <w:t xml:space="preserve"> </w:t>
+      </w:r>
+      <w:r>
+        <w:rPr>
+          <w:b/>
+          <w:bCs/>
+        </w:rPr>
+        <w:tab/>
+      </w:r>
+      <w:proofErr w:type="spellStart"/>
+      <w:r>
+        <w:t>Lazatech</w:t>
+      </w:r>
+      <w:proofErr w:type="spellEnd"/>
+      <w:r>
+        <w:t xml:space="preserve"> was introduced to the XRPL for a variety of crucial reasons. Unlike other popular blockchains such as ETH and BSC, the XRPL is largely obscure to a vast majority of crypto investors; many are unaware that it even exists. In contrast, the XRPL offers some of the quickest and cheapest transactions, in addition to the power and reliability of Ripple, which supports it. We decided to create the </w:t>
+      </w:r>
+      <w:proofErr w:type="spellStart"/>
+      <w:r>
+        <w:t>Lazatech</w:t>
+      </w:r>
+      <w:proofErr w:type="spellEnd"/>
+      <w:r>
+        <w:t xml:space="preserve"> Ecosystem on the XRPL due to the high level of community engagement, transaction efficiency, and enormous future potential and exposure.</w:t>
+      </w:r>
+      <w:r>
+        <w:rPr>
+          <w:noProof/>
+        </w:rPr>
+        <w:drawing>
+          <wp:inline distT="0" distB="0" distL="0" distR="0" wp14:anchorId="2579749E" wp14:editId="3F7BA70B">
+            <wp:extent cx="5192202" cy="2078909"/>
+            <wp:effectExtent l="0" t="0" r="0" b="0"/>
+            <wp:docPr id="1" name="Picture 1"/>
+            <wp:cNvGraphicFramePr>
+              <a:graphicFrameLocks xmlns:a="http://schemas.openxmlformats.org/drawingml/2006/main" noChangeAspect="1"/>
+            </wp:cNvGraphicFramePr>
+            <a:graphic xmlns:a="http://schemas.openxmlformats.org/drawingml/2006/main">
+              <a:graphicData uri="http://schemas.openxmlformats.org/drawingml/2006/picture">
+                <pic:pic xmlns:pic="http://schemas.openxmlformats.org/drawingml/2006/picture">
+                  <pic:nvPicPr>
+                    <pic:cNvPr id="0" name="Picture 2"/>
+                    <pic:cNvPicPr>
+                      <a:picLocks noChangeAspect="1" noChangeArrowheads="1"/>
+                    </pic:cNvPicPr>
+                  </pic:nvPicPr>
+                  <pic:blipFill>
+                    <a:blip r:embed="rId18">
+                      <a:extLst>
+                        <a:ext uri="{28A0092B-C50C-407E-A947-70E740481C1C}">
+                          <a14:useLocalDpi xmlns:a14="http://schemas.microsoft.com/office/drawing/2010/main" val="0"/>
+                        </a:ext>
+                      </a:extLst>
+                    </a:blip>
+                    <a:srcRect/>
+                    <a:stretch>
+                      <a:fillRect/>
+                    </a:stretch>
+                  </pic:blipFill>
+                  <pic:spPr bwMode="auto">
+                    <a:xfrm>
+                      <a:off x="0" y="0"/>
+                      <a:ext cx="5213452" cy="2087417"/>
+                    </a:xfrm>
+                    <a:prstGeom prst="rect">
+                      <a:avLst/>
+                    </a:prstGeom>
+                    <a:noFill/>
+                  </pic:spPr>
+                </pic:pic>
+              </a:graphicData>
+            </a:graphic>
+          </wp:inline>
+        </w:drawing>
+      </w:r>
+      <w:r>
+        <w:br/>
+        <w:t xml:space="preserve"> </w:t>
+      </w:r>
+      <w:r>
+        <w:tab/>
+      </w:r>
+      <w:r>
+        <w:t xml:space="preserve">The XRPL (and its native asset $XRP) has enabled </w:t>
+      </w:r>
+      <w:proofErr w:type="spellStart"/>
+      <w:r>
+        <w:t>Lazatech</w:t>
+      </w:r>
+      <w:proofErr w:type="spellEnd"/>
+      <w:r>
+        <w:t xml:space="preserve"> to grow rapidly while keeping user and developer expenses low. The XRPL's built-in DEX means that our tokens may be exchanged instantaneously, and various simple applications/programs provide a large number of individuals with instant, efficient, and simple methods to interact with their favorite tokens. Ripple fosters and facilitates a variety of advances throughout the ledger, thus the area is always evolving, expanding, and adapting!</w:t>
+      </w:r>
+      <w:r>
+        <w:br/>
+      </w:r>
+      <w:r>
+        <w:br/>
+      </w:r>
+      <w:r>
+        <w:br/>
+      </w:r>
+    </w:p>
     <w:sectPr>
       <w:pgSz w:w="12240" w:h="15840"/>
       <w:pgMar w:top="1440" w:right="1440" w:bottom="1440" w:left="1440" w:header="720" w:footer="720" w:gutter="0"/>

</xml_diff>

<commit_message>
Created Lesson 2: Why has Lazatech made the XRPL it’s home? Quiz
</commit_message>
<xml_diff>
--- a/Lazatech Educate Courses.docx
+++ b/Lazatech Educate Courses.docx
@@ -550,7 +550,6 @@
         </w:rPr>
         <w:t>What is the total circulation of $</w:t>
       </w:r>
-      <w:proofErr w:type="gramStart"/>
       <w:r>
         <w:rPr>
           <w:b/>
@@ -558,7 +557,6 @@
         </w:rPr>
         <w:t>LZT</w:t>
       </w:r>
-      <w:proofErr w:type="gramEnd"/>
     </w:p>
     <w:p>
       <w:pPr>
@@ -595,13 +593,8 @@
         </w:object>
       </w:r>
       <w:r>
-        <w:t xml:space="preserve"> 100 </w:t>
-      </w:r>
-      <w:proofErr w:type="gramStart"/>
-      <w:r>
-        <w:t>Million</w:t>
-      </w:r>
-      <w:proofErr w:type="gramEnd"/>
+        <w:t> 100 Million</w:t>
+      </w:r>
     </w:p>
     <w:p>
       <w:pPr>
@@ -669,6 +662,12 @@
       </w:r>
     </w:p>
     <w:p>
+      <w:pPr>
+        <w:rPr>
+          <w:b/>
+          <w:bCs/>
+        </w:rPr>
+      </w:pPr>
       <w:r>
         <w:rPr>
           <w:b/>
@@ -783,6 +782,564 @@
         <w:br/>
       </w:r>
       <w:r>
+        <w:rPr>
+          <w:b/>
+          <w:bCs/>
+        </w:rPr>
+        <w:t xml:space="preserve">Lesson 2: Why has </w:t>
+      </w:r>
+      <w:proofErr w:type="spellStart"/>
+      <w:r>
+        <w:rPr>
+          <w:b/>
+          <w:bCs/>
+        </w:rPr>
+        <w:t>Lazatech</w:t>
+      </w:r>
+      <w:proofErr w:type="spellEnd"/>
+      <w:r>
+        <w:rPr>
+          <w:b/>
+          <w:bCs/>
+        </w:rPr>
+        <w:t xml:space="preserve"> made the XRPL it’s home? Quiz</w:t>
+      </w:r>
+    </w:p>
+    <w:p>
+      <w:pPr>
+        <w:rPr>
+          <w:b/>
+          <w:bCs/>
+        </w:rPr>
+      </w:pPr>
+      <w:r>
+        <w:rPr>
+          <w:b/>
+          <w:bCs/>
+        </w:rPr>
+        <w:t>Congratulations! You have passed this quiz achieving 100%</w:t>
+      </w:r>
+      <w:hyperlink r:id="rId19" w:history="1">
+        <w:r>
+          <w:rPr>
+            <w:rStyle w:val="Hyperlink"/>
+            <w:b/>
+            <w:bCs/>
+          </w:rPr>
+          <w:t>NEXT LESSON</w:t>
+        </w:r>
+      </w:hyperlink>
+    </w:p>
+    <w:p>
+      <w:pPr>
+        <w:rPr>
+          <w:b/>
+          <w:bCs/>
+          <w:vanish/>
+        </w:rPr>
+      </w:pPr>
+      <w:r>
+        <w:rPr>
+          <w:b/>
+          <w:bCs/>
+          <w:vanish/>
+        </w:rPr>
+        <w:t>Top of Form</w:t>
+      </w:r>
+    </w:p>
+    <w:p>
+      <w:pPr>
+        <w:numPr>
+          <w:ilvl w:val="0"/>
+          <w:numId w:val="4"/>
+        </w:numPr>
+        <w:rPr>
+          <w:b/>
+          <w:bCs/>
+        </w:rPr>
+      </w:pPr>
+      <w:r>
+        <w:rPr>
+          <w:b/>
+          <w:bCs/>
+        </w:rPr>
+        <w:t>What is the native (base) currency of the XRPL?</w:t>
+      </w:r>
+    </w:p>
+    <w:p>
+      <w:pPr>
+        <w:numPr>
+          <w:ilvl w:val="1"/>
+          <w:numId w:val="4"/>
+        </w:numPr>
+        <w:rPr>
+          <w:b/>
+          <w:bCs/>
+        </w:rPr>
+      </w:pPr>
+      <w:r>
+        <w:rPr>
+          <w:b/>
+          <w:bCs/>
+        </w:rPr>
+        <w:object w:dxaOrig="225" w:dyaOrig="225" w14:anchorId="6B277945">
+          <v:shape id="_x0000_i1112" type="#_x0000_t75" style="width:20.15pt;height:17.85pt" o:ole="">
+            <v:imagedata r:id="rId5" o:title=""/>
+          </v:shape>
+          <w:control r:id="rId20" w:name="DefaultOcxName12" w:shapeid="_x0000_i1112"/>
+        </w:object>
+      </w:r>
+      <w:r>
+        <w:rPr>
+          <w:b/>
+          <w:bCs/>
+        </w:rPr>
+        <w:t> $XRPL</w:t>
+      </w:r>
+    </w:p>
+    <w:p>
+      <w:pPr>
+        <w:numPr>
+          <w:ilvl w:val="1"/>
+          <w:numId w:val="4"/>
+        </w:numPr>
+        <w:rPr>
+          <w:b/>
+          <w:bCs/>
+        </w:rPr>
+      </w:pPr>
+      <w:r>
+        <w:rPr>
+          <w:b/>
+          <w:bCs/>
+        </w:rPr>
+        <w:object w:dxaOrig="225" w:dyaOrig="225" w14:anchorId="64643321">
+          <v:shape id="_x0000_i1111" type="#_x0000_t75" style="width:20.15pt;height:17.85pt" o:ole="">
+            <v:imagedata r:id="rId5" o:title=""/>
+          </v:shape>
+          <w:control r:id="rId21" w:name="DefaultOcxName11" w:shapeid="_x0000_i1111"/>
+        </w:object>
+      </w:r>
+      <w:r>
+        <w:rPr>
+          <w:b/>
+          <w:bCs/>
+        </w:rPr>
+        <w:t> $TRSRY</w:t>
+      </w:r>
+    </w:p>
+    <w:p>
+      <w:pPr>
+        <w:numPr>
+          <w:ilvl w:val="1"/>
+          <w:numId w:val="4"/>
+        </w:numPr>
+        <w:rPr>
+          <w:b/>
+          <w:bCs/>
+        </w:rPr>
+      </w:pPr>
+      <w:r>
+        <w:rPr>
+          <w:b/>
+          <w:bCs/>
+        </w:rPr>
+        <w:object w:dxaOrig="225" w:dyaOrig="225" w14:anchorId="730A6029">
+          <v:shape id="_x0000_i1110" type="#_x0000_t75" style="width:20.15pt;height:17.85pt" o:ole="">
+            <v:imagedata r:id="rId5" o:title=""/>
+          </v:shape>
+          <w:control r:id="rId22" w:name="DefaultOcxName21" w:shapeid="_x0000_i1110"/>
+        </w:object>
+      </w:r>
+      <w:r>
+        <w:rPr>
+          <w:b/>
+          <w:bCs/>
+        </w:rPr>
+        <w:t> $</w:t>
+      </w:r>
+      <w:proofErr w:type="spellStart"/>
+      <w:r>
+        <w:rPr>
+          <w:b/>
+          <w:bCs/>
+        </w:rPr>
+        <w:t>UtiliteX</w:t>
+      </w:r>
+      <w:proofErr w:type="spellEnd"/>
+    </w:p>
+    <w:p>
+      <w:pPr>
+        <w:numPr>
+          <w:ilvl w:val="1"/>
+          <w:numId w:val="4"/>
+        </w:numPr>
+        <w:rPr>
+          <w:b/>
+          <w:bCs/>
+        </w:rPr>
+      </w:pPr>
+      <w:r>
+        <w:rPr>
+          <w:b/>
+          <w:bCs/>
+        </w:rPr>
+        <w:object w:dxaOrig="225" w:dyaOrig="225" w14:anchorId="701809AA">
+          <v:shape id="_x0000_i1109" type="#_x0000_t75" style="width:20.15pt;height:17.85pt" o:ole="">
+            <v:imagedata r:id="rId7" o:title=""/>
+          </v:shape>
+          <w:control r:id="rId23" w:name="DefaultOcxName31" w:shapeid="_x0000_i1109"/>
+        </w:object>
+      </w:r>
+      <w:r>
+        <w:rPr>
+          <w:b/>
+          <w:bCs/>
+        </w:rPr>
+        <w:t> $XRP</w:t>
+      </w:r>
+    </w:p>
+    <w:p>
+      <w:pPr>
+        <w:rPr>
+          <w:b/>
+          <w:bCs/>
+        </w:rPr>
+      </w:pPr>
+      <w:r>
+        <w:rPr>
+          <w:b/>
+          <w:bCs/>
+        </w:rPr>
+        <w:t>Correct</w:t>
+      </w:r>
+    </w:p>
+    <w:p>
+      <w:pPr>
+        <w:numPr>
+          <w:ilvl w:val="0"/>
+          <w:numId w:val="5"/>
+        </w:numPr>
+        <w:rPr>
+          <w:b/>
+          <w:bCs/>
+        </w:rPr>
+      </w:pPr>
+      <w:r>
+        <w:rPr>
+          <w:b/>
+          <w:bCs/>
+        </w:rPr>
+        <w:t>Which of these blockchains are the cheapest/fastest?</w:t>
+      </w:r>
+    </w:p>
+    <w:p>
+      <w:pPr>
+        <w:numPr>
+          <w:ilvl w:val="1"/>
+          <w:numId w:val="5"/>
+        </w:numPr>
+        <w:rPr>
+          <w:b/>
+          <w:bCs/>
+        </w:rPr>
+      </w:pPr>
+      <w:r>
+        <w:rPr>
+          <w:b/>
+          <w:bCs/>
+        </w:rPr>
+        <w:object w:dxaOrig="225" w:dyaOrig="225" w14:anchorId="6537B9DD">
+          <v:shape id="_x0000_i1108" type="#_x0000_t75" style="width:20.15pt;height:17.85pt" o:ole="">
+            <v:imagedata r:id="rId5" o:title=""/>
+          </v:shape>
+          <w:control r:id="rId24" w:name="DefaultOcxName41" w:shapeid="_x0000_i1108"/>
+        </w:object>
+      </w:r>
+      <w:r>
+        <w:rPr>
+          <w:b/>
+          <w:bCs/>
+        </w:rPr>
+        <w:t> ETH</w:t>
+      </w:r>
+    </w:p>
+    <w:p>
+      <w:pPr>
+        <w:numPr>
+          <w:ilvl w:val="1"/>
+          <w:numId w:val="5"/>
+        </w:numPr>
+        <w:rPr>
+          <w:b/>
+          <w:bCs/>
+        </w:rPr>
+      </w:pPr>
+      <w:r>
+        <w:rPr>
+          <w:b/>
+          <w:bCs/>
+        </w:rPr>
+        <w:object w:dxaOrig="225" w:dyaOrig="225" w14:anchorId="25E23DE9">
+          <v:shape id="_x0000_i1107" type="#_x0000_t75" style="width:20.15pt;height:17.85pt" o:ole="">
+            <v:imagedata r:id="rId5" o:title=""/>
+          </v:shape>
+          <w:control r:id="rId25" w:name="DefaultOcxName51" w:shapeid="_x0000_i1107"/>
+        </w:object>
+      </w:r>
+      <w:r>
+        <w:rPr>
+          <w:b/>
+          <w:bCs/>
+        </w:rPr>
+        <w:t> BTC</w:t>
+      </w:r>
+    </w:p>
+    <w:p>
+      <w:pPr>
+        <w:numPr>
+          <w:ilvl w:val="1"/>
+          <w:numId w:val="5"/>
+        </w:numPr>
+        <w:rPr>
+          <w:b/>
+          <w:bCs/>
+        </w:rPr>
+      </w:pPr>
+      <w:r>
+        <w:rPr>
+          <w:b/>
+          <w:bCs/>
+        </w:rPr>
+        <w:lastRenderedPageBreak/>
+        <w:object w:dxaOrig="225" w:dyaOrig="225" w14:anchorId="736DD953">
+          <v:shape id="_x0000_i1106" type="#_x0000_t75" style="width:20.15pt;height:17.85pt" o:ole="">
+            <v:imagedata r:id="rId7" o:title=""/>
+          </v:shape>
+          <w:control r:id="rId26" w:name="DefaultOcxName61" w:shapeid="_x0000_i1106"/>
+        </w:object>
+      </w:r>
+      <w:r>
+        <w:rPr>
+          <w:b/>
+          <w:bCs/>
+        </w:rPr>
+        <w:t> XRPL</w:t>
+      </w:r>
+    </w:p>
+    <w:p>
+      <w:pPr>
+        <w:numPr>
+          <w:ilvl w:val="1"/>
+          <w:numId w:val="5"/>
+        </w:numPr>
+        <w:rPr>
+          <w:b/>
+          <w:bCs/>
+        </w:rPr>
+      </w:pPr>
+      <w:r>
+        <w:rPr>
+          <w:b/>
+          <w:bCs/>
+        </w:rPr>
+        <w:object w:dxaOrig="225" w:dyaOrig="225" w14:anchorId="58374282">
+          <v:shape id="_x0000_i1105" type="#_x0000_t75" style="width:20.15pt;height:17.85pt" o:ole="">
+            <v:imagedata r:id="rId5" o:title=""/>
+          </v:shape>
+          <w:control r:id="rId27" w:name="DefaultOcxName71" w:shapeid="_x0000_i1105"/>
+        </w:object>
+      </w:r>
+      <w:r>
+        <w:rPr>
+          <w:b/>
+          <w:bCs/>
+        </w:rPr>
+        <w:t> BNC</w:t>
+      </w:r>
+    </w:p>
+    <w:p>
+      <w:pPr>
+        <w:rPr>
+          <w:b/>
+          <w:bCs/>
+        </w:rPr>
+      </w:pPr>
+      <w:r>
+        <w:rPr>
+          <w:b/>
+          <w:bCs/>
+        </w:rPr>
+        <w:t>Correct</w:t>
+      </w:r>
+    </w:p>
+    <w:p>
+      <w:pPr>
+        <w:numPr>
+          <w:ilvl w:val="0"/>
+          <w:numId w:val="6"/>
+        </w:numPr>
+        <w:rPr>
+          <w:b/>
+          <w:bCs/>
+        </w:rPr>
+      </w:pPr>
+      <w:r>
+        <w:rPr>
+          <w:b/>
+          <w:bCs/>
+        </w:rPr>
+        <w:t xml:space="preserve">Why did </w:t>
+      </w:r>
+      <w:proofErr w:type="spellStart"/>
+      <w:r>
+        <w:rPr>
+          <w:b/>
+          <w:bCs/>
+        </w:rPr>
+        <w:t>Lazatech</w:t>
+      </w:r>
+      <w:proofErr w:type="spellEnd"/>
+      <w:r>
+        <w:rPr>
+          <w:b/>
+          <w:bCs/>
+        </w:rPr>
+        <w:t xml:space="preserve"> choose to make the XRPL it’s home</w:t>
+      </w:r>
+    </w:p>
+    <w:p>
+      <w:pPr>
+        <w:numPr>
+          <w:ilvl w:val="1"/>
+          <w:numId w:val="6"/>
+        </w:numPr>
+        <w:rPr>
+          <w:b/>
+          <w:bCs/>
+        </w:rPr>
+      </w:pPr>
+      <w:r>
+        <w:rPr>
+          <w:b/>
+          <w:bCs/>
+        </w:rPr>
+        <w:object w:dxaOrig="225" w:dyaOrig="225" w14:anchorId="5AFF4AB8">
+          <v:shape id="_x0000_i1104" type="#_x0000_t75" style="width:20.15pt;height:17.85pt" o:ole="">
+            <v:imagedata r:id="rId7" o:title=""/>
+          </v:shape>
+          <w:control r:id="rId28" w:name="DefaultOcxName81" w:shapeid="_x0000_i1104"/>
+        </w:object>
+      </w:r>
+      <w:r>
+        <w:rPr>
+          <w:b/>
+          <w:bCs/>
+        </w:rPr>
+        <w:t> Because of the low costs of transactions, speed, and efficiency</w:t>
+      </w:r>
+    </w:p>
+    <w:p>
+      <w:pPr>
+        <w:numPr>
+          <w:ilvl w:val="1"/>
+          <w:numId w:val="6"/>
+        </w:numPr>
+        <w:rPr>
+          <w:b/>
+          <w:bCs/>
+        </w:rPr>
+      </w:pPr>
+      <w:r>
+        <w:rPr>
+          <w:b/>
+          <w:bCs/>
+        </w:rPr>
+        <w:object w:dxaOrig="225" w:dyaOrig="225" w14:anchorId="0EE2585A">
+          <v:shape id="_x0000_i1103" type="#_x0000_t75" style="width:20.15pt;height:17.85pt" o:ole="">
+            <v:imagedata r:id="rId5" o:title=""/>
+          </v:shape>
+          <w:control r:id="rId29" w:name="DefaultOcxName91" w:shapeid="_x0000_i1103"/>
+        </w:object>
+      </w:r>
+      <w:r>
+        <w:rPr>
+          <w:b/>
+          <w:bCs/>
+        </w:rPr>
+        <w:t xml:space="preserve"> Because Jed </w:t>
+      </w:r>
+      <w:proofErr w:type="spellStart"/>
+      <w:r>
+        <w:rPr>
+          <w:b/>
+          <w:bCs/>
+        </w:rPr>
+        <w:t>McCaleb</w:t>
+      </w:r>
+      <w:proofErr w:type="spellEnd"/>
+      <w:r>
+        <w:rPr>
+          <w:b/>
+          <w:bCs/>
+        </w:rPr>
+        <w:t xml:space="preserve"> called us up and was very insistent</w:t>
+      </w:r>
+    </w:p>
+    <w:p>
+      <w:pPr>
+        <w:numPr>
+          <w:ilvl w:val="1"/>
+          <w:numId w:val="6"/>
+        </w:numPr>
+        <w:rPr>
+          <w:b/>
+          <w:bCs/>
+        </w:rPr>
+      </w:pPr>
+      <w:r>
+        <w:rPr>
+          <w:b/>
+          <w:bCs/>
+        </w:rPr>
+        <w:object w:dxaOrig="225" w:dyaOrig="225" w14:anchorId="1C643091">
+          <v:shape id="_x0000_i1102" type="#_x0000_t75" style="width:20.15pt;height:17.85pt" o:ole="">
+            <v:imagedata r:id="rId5" o:title=""/>
+          </v:shape>
+          <w:control r:id="rId30" w:name="DefaultOcxName101" w:shapeid="_x0000_i1102"/>
+        </w:object>
+      </w:r>
+      <w:r>
+        <w:rPr>
+          <w:b/>
+          <w:bCs/>
+        </w:rPr>
+        <w:t> Because other blockchains aren't accepting any new project launches</w:t>
+      </w:r>
+    </w:p>
+    <w:p>
+      <w:pPr>
+        <w:rPr>
+          <w:b/>
+          <w:bCs/>
+        </w:rPr>
+      </w:pPr>
+      <w:r>
+        <w:rPr>
+          <w:b/>
+          <w:bCs/>
+        </w:rPr>
+        <w:t>Correct</w:t>
+      </w:r>
+    </w:p>
+    <w:p>
+      <w:r>
+        <w:br/>
+      </w:r>
+      <w:r>
+        <w:br/>
+      </w:r>
+      <w:r>
         <w:br/>
       </w:r>
     </w:p>
@@ -915,6 +1472,123 @@
       </w:pPr>
     </w:lvl>
   </w:abstractNum>
+  <w:abstractNum w:abstractNumId="1" w15:restartNumberingAfterBreak="0">
+    <w:nsid w:val="42311210"/>
+    <w:multiLevelType w:val="multilevel"/>
+    <w:tmpl w:val="32EE573C"/>
+    <w:lvl w:ilvl="0">
+      <w:start w:val="1"/>
+      <w:numFmt w:val="decimal"/>
+      <w:lvlText w:val="%1."/>
+      <w:lvlJc w:val="left"/>
+      <w:pPr>
+        <w:tabs>
+          <w:tab w:val="num" w:pos="720"/>
+        </w:tabs>
+        <w:ind w:left="720" w:hanging="360"/>
+      </w:pPr>
+    </w:lvl>
+    <w:lvl w:ilvl="1">
+      <w:start w:val="1"/>
+      <w:numFmt w:val="bullet"/>
+      <w:lvlText w:val=""/>
+      <w:lvlJc w:val="left"/>
+      <w:pPr>
+        <w:tabs>
+          <w:tab w:val="num" w:pos="1440"/>
+        </w:tabs>
+        <w:ind w:left="1440" w:hanging="360"/>
+      </w:pPr>
+      <w:rPr>
+        <w:rFonts w:ascii="Symbol" w:hAnsi="Symbol" w:hint="default"/>
+        <w:sz w:val="20"/>
+      </w:rPr>
+    </w:lvl>
+    <w:lvl w:ilvl="2" w:tentative="1">
+      <w:start w:val="1"/>
+      <w:numFmt w:val="decimal"/>
+      <w:lvlText w:val="%3."/>
+      <w:lvlJc w:val="left"/>
+      <w:pPr>
+        <w:tabs>
+          <w:tab w:val="num" w:pos="2160"/>
+        </w:tabs>
+        <w:ind w:left="2160" w:hanging="360"/>
+      </w:pPr>
+    </w:lvl>
+    <w:lvl w:ilvl="3" w:tentative="1">
+      <w:start w:val="1"/>
+      <w:numFmt w:val="decimal"/>
+      <w:lvlText w:val="%4."/>
+      <w:lvlJc w:val="left"/>
+      <w:pPr>
+        <w:tabs>
+          <w:tab w:val="num" w:pos="2880"/>
+        </w:tabs>
+        <w:ind w:left="2880" w:hanging="360"/>
+      </w:pPr>
+    </w:lvl>
+    <w:lvl w:ilvl="4" w:tentative="1">
+      <w:start w:val="1"/>
+      <w:numFmt w:val="decimal"/>
+      <w:lvlText w:val="%5."/>
+      <w:lvlJc w:val="left"/>
+      <w:pPr>
+        <w:tabs>
+          <w:tab w:val="num" w:pos="3600"/>
+        </w:tabs>
+        <w:ind w:left="3600" w:hanging="360"/>
+      </w:pPr>
+    </w:lvl>
+    <w:lvl w:ilvl="5" w:tentative="1">
+      <w:start w:val="1"/>
+      <w:numFmt w:val="decimal"/>
+      <w:lvlText w:val="%6."/>
+      <w:lvlJc w:val="left"/>
+      <w:pPr>
+        <w:tabs>
+          <w:tab w:val="num" w:pos="4320"/>
+        </w:tabs>
+        <w:ind w:left="4320" w:hanging="360"/>
+      </w:pPr>
+    </w:lvl>
+    <w:lvl w:ilvl="6" w:tentative="1">
+      <w:start w:val="1"/>
+      <w:numFmt w:val="decimal"/>
+      <w:lvlText w:val="%7."/>
+      <w:lvlJc w:val="left"/>
+      <w:pPr>
+        <w:tabs>
+          <w:tab w:val="num" w:pos="5040"/>
+        </w:tabs>
+        <w:ind w:left="5040" w:hanging="360"/>
+      </w:pPr>
+    </w:lvl>
+    <w:lvl w:ilvl="7" w:tentative="1">
+      <w:start w:val="1"/>
+      <w:numFmt w:val="decimal"/>
+      <w:lvlText w:val="%8."/>
+      <w:lvlJc w:val="left"/>
+      <w:pPr>
+        <w:tabs>
+          <w:tab w:val="num" w:pos="5760"/>
+        </w:tabs>
+        <w:ind w:left="5760" w:hanging="360"/>
+      </w:pPr>
+    </w:lvl>
+    <w:lvl w:ilvl="8" w:tentative="1">
+      <w:start w:val="1"/>
+      <w:numFmt w:val="decimal"/>
+      <w:lvlText w:val="%9."/>
+      <w:lvlJc w:val="left"/>
+      <w:pPr>
+        <w:tabs>
+          <w:tab w:val="num" w:pos="6480"/>
+        </w:tabs>
+        <w:ind w:left="6480" w:hanging="360"/>
+      </w:pPr>
+    </w:lvl>
+  </w:abstractNum>
   <w:num w:numId="1" w16cid:durableId="1541939487">
     <w:abstractNumId w:val="0"/>
     <w:lvlOverride w:ilvl="0">
@@ -929,6 +1603,24 @@
   </w:num>
   <w:num w:numId="3" w16cid:durableId="1541939487">
     <w:abstractNumId w:val="0"/>
+    <w:lvlOverride w:ilvl="0">
+      <w:startOverride w:val="3"/>
+    </w:lvlOverride>
+  </w:num>
+  <w:num w:numId="4" w16cid:durableId="307320698">
+    <w:abstractNumId w:val="1"/>
+    <w:lvlOverride w:ilvl="0">
+      <w:startOverride w:val="1"/>
+    </w:lvlOverride>
+  </w:num>
+  <w:num w:numId="5" w16cid:durableId="307320698">
+    <w:abstractNumId w:val="1"/>
+    <w:lvlOverride w:ilvl="0">
+      <w:startOverride w:val="2"/>
+    </w:lvlOverride>
+  </w:num>
+  <w:num w:numId="6" w16cid:durableId="307320698">
+    <w:abstractNumId w:val="1"/>
     <w:lvlOverride w:ilvl="0">
       <w:startOverride w:val="3"/>
     </w:lvlOverride>
@@ -1432,6 +2124,17 @@
       <w:szCs w:val="26"/>
     </w:rPr>
   </w:style>
+  <w:style w:type="character" w:styleId="Hyperlink">
+    <w:name w:val="Hyperlink"/>
+    <w:basedOn w:val="DefaultParagraphFont"/>
+    <w:uiPriority w:val="99"/>
+    <w:unhideWhenUsed/>
+    <w:rsid w:val="002C2250"/>
+    <w:rPr>
+      <w:color w:val="0563C1" w:themeColor="hyperlink"/>
+      <w:u w:val="single"/>
+    </w:rPr>
+  </w:style>
 </w:styles>
 </file>
 
@@ -1447,7 +2150,51 @@
 <ax:ocx xmlns:ax="http://schemas.microsoft.com/office/2006/activeX" xmlns:r="http://schemas.openxmlformats.org/officeDocument/2006/relationships" ax:classid="{5512D118-5CC6-11CF-8D67-00AA00BDCE1D}" ax:persistence="persistStream" r:id="rId1"/>
 </file>
 
+<file path=word/activeX/activeX12.xml><?xml version="1.0" encoding="utf-8"?>
+<ax:ocx xmlns:ax="http://schemas.microsoft.com/office/2006/activeX" xmlns:r="http://schemas.openxmlformats.org/officeDocument/2006/relationships" ax:classid="{5512D118-5CC6-11CF-8D67-00AA00BDCE1D}" ax:persistence="persistStream" r:id="rId1"/>
+</file>
+
+<file path=word/activeX/activeX13.xml><?xml version="1.0" encoding="utf-8"?>
+<ax:ocx xmlns:ax="http://schemas.microsoft.com/office/2006/activeX" xmlns:r="http://schemas.openxmlformats.org/officeDocument/2006/relationships" ax:classid="{5512D118-5CC6-11CF-8D67-00AA00BDCE1D}" ax:persistence="persistStream" r:id="rId1"/>
+</file>
+
+<file path=word/activeX/activeX14.xml><?xml version="1.0" encoding="utf-8"?>
+<ax:ocx xmlns:ax="http://schemas.microsoft.com/office/2006/activeX" xmlns:r="http://schemas.openxmlformats.org/officeDocument/2006/relationships" ax:classid="{5512D118-5CC6-11CF-8D67-00AA00BDCE1D}" ax:persistence="persistStream" r:id="rId1"/>
+</file>
+
+<file path=word/activeX/activeX15.xml><?xml version="1.0" encoding="utf-8"?>
+<ax:ocx xmlns:ax="http://schemas.microsoft.com/office/2006/activeX" xmlns:r="http://schemas.openxmlformats.org/officeDocument/2006/relationships" ax:classid="{5512D118-5CC6-11CF-8D67-00AA00BDCE1D}" ax:persistence="persistStream" r:id="rId1"/>
+</file>
+
+<file path=word/activeX/activeX16.xml><?xml version="1.0" encoding="utf-8"?>
+<ax:ocx xmlns:ax="http://schemas.microsoft.com/office/2006/activeX" xmlns:r="http://schemas.openxmlformats.org/officeDocument/2006/relationships" ax:classid="{5512D118-5CC6-11CF-8D67-00AA00BDCE1D}" ax:persistence="persistStream" r:id="rId1"/>
+</file>
+
+<file path=word/activeX/activeX17.xml><?xml version="1.0" encoding="utf-8"?>
+<ax:ocx xmlns:ax="http://schemas.microsoft.com/office/2006/activeX" xmlns:r="http://schemas.openxmlformats.org/officeDocument/2006/relationships" ax:classid="{5512D118-5CC6-11CF-8D67-00AA00BDCE1D}" ax:persistence="persistStream" r:id="rId1"/>
+</file>
+
+<file path=word/activeX/activeX18.xml><?xml version="1.0" encoding="utf-8"?>
+<ax:ocx xmlns:ax="http://schemas.microsoft.com/office/2006/activeX" xmlns:r="http://schemas.openxmlformats.org/officeDocument/2006/relationships" ax:classid="{5512D118-5CC6-11CF-8D67-00AA00BDCE1D}" ax:persistence="persistStream" r:id="rId1"/>
+</file>
+
+<file path=word/activeX/activeX19.xml><?xml version="1.0" encoding="utf-8"?>
+<ax:ocx xmlns:ax="http://schemas.microsoft.com/office/2006/activeX" xmlns:r="http://schemas.openxmlformats.org/officeDocument/2006/relationships" ax:classid="{5512D118-5CC6-11CF-8D67-00AA00BDCE1D}" ax:persistence="persistStream" r:id="rId1"/>
+</file>
+
 <file path=word/activeX/activeX2.xml><?xml version="1.0" encoding="utf-8"?>
+<ax:ocx xmlns:ax="http://schemas.microsoft.com/office/2006/activeX" xmlns:r="http://schemas.openxmlformats.org/officeDocument/2006/relationships" ax:classid="{5512D118-5CC6-11CF-8D67-00AA00BDCE1D}" ax:persistence="persistStream" r:id="rId1"/>
+</file>
+
+<file path=word/activeX/activeX20.xml><?xml version="1.0" encoding="utf-8"?>
+<ax:ocx xmlns:ax="http://schemas.microsoft.com/office/2006/activeX" xmlns:r="http://schemas.openxmlformats.org/officeDocument/2006/relationships" ax:classid="{5512D118-5CC6-11CF-8D67-00AA00BDCE1D}" ax:persistence="persistStream" r:id="rId1"/>
+</file>
+
+<file path=word/activeX/activeX21.xml><?xml version="1.0" encoding="utf-8"?>
+<ax:ocx xmlns:ax="http://schemas.microsoft.com/office/2006/activeX" xmlns:r="http://schemas.openxmlformats.org/officeDocument/2006/relationships" ax:classid="{5512D118-5CC6-11CF-8D67-00AA00BDCE1D}" ax:persistence="persistStream" r:id="rId1"/>
+</file>
+
+<file path=word/activeX/activeX22.xml><?xml version="1.0" encoding="utf-8"?>
 <ax:ocx xmlns:ax="http://schemas.microsoft.com/office/2006/activeX" xmlns:r="http://schemas.openxmlformats.org/officeDocument/2006/relationships" ax:classid="{5512D118-5CC6-11CF-8D67-00AA00BDCE1D}" ax:persistence="persistStream" r:id="rId1"/>
 </file>
 

</xml_diff>

<commit_message>
Added Lesson 3: Lazatech Whitepaper 2.0 Sample
</commit_message>
<xml_diff>
--- a/Lazatech Educate Courses.docx
+++ b/Lazatech Educate Courses.docx
@@ -353,10 +353,10 @@
             <v:path o:extrusionok="f" gradientshapeok="t" o:connecttype="rect"/>
             <o:lock v:ext="edit" aspectratio="t"/>
           </v:shapetype>
-          <v:shape id="_x0000_i1048" type="#_x0000_t75" style="width:20.15pt;height:17.85pt" o:ole="">
+          <v:shape id="_x0000_i1070" type="#_x0000_t75" style="width:20.05pt;height:18.15pt" o:ole="">
             <v:imagedata r:id="rId5" o:title=""/>
           </v:shape>
-          <w:control r:id="rId6" w:name="DefaultOcxName" w:shapeid="_x0000_i1048"/>
+          <w:control r:id="rId6" w:name="DefaultOcxName" w:shapeid="_x0000_i1070"/>
         </w:object>
       </w:r>
       <w:r>
@@ -373,10 +373,10 @@
       <w:r>
         <w:lastRenderedPageBreak/>
         <w:object w:dxaOrig="225" w:dyaOrig="225" w14:anchorId="596E3C3F">
-          <v:shape id="_x0000_i1051" type="#_x0000_t75" style="width:20.15pt;height:17.85pt" o:ole="">
+          <v:shape id="_x0000_i1073" type="#_x0000_t75" style="width:20.05pt;height:18.15pt" o:ole="">
             <v:imagedata r:id="rId7" o:title=""/>
           </v:shape>
-          <w:control r:id="rId8" w:name="DefaultOcxName1" w:shapeid="_x0000_i1051"/>
+          <w:control r:id="rId8" w:name="DefaultOcxName1" w:shapeid="_x0000_i1073"/>
         </w:object>
       </w:r>
       <w:r>
@@ -392,10 +392,10 @@
       </w:pPr>
       <w:r>
         <w:object w:dxaOrig="225" w:dyaOrig="225" w14:anchorId="750A287B">
-          <v:shape id="_x0000_i1054" type="#_x0000_t75" style="width:20.15pt;height:17.85pt" o:ole="">
+          <v:shape id="_x0000_i1076" type="#_x0000_t75" style="width:20.05pt;height:18.15pt" o:ole="">
             <v:imagedata r:id="rId5" o:title=""/>
           </v:shape>
-          <w:control r:id="rId9" w:name="DefaultOcxName2" w:shapeid="_x0000_i1054"/>
+          <w:control r:id="rId9" w:name="DefaultOcxName2" w:shapeid="_x0000_i1076"/>
         </w:object>
       </w:r>
       <w:r>
@@ -411,10 +411,10 @@
       </w:pPr>
       <w:r>
         <w:object w:dxaOrig="225" w:dyaOrig="225" w14:anchorId="21BFFC0F">
-          <v:shape id="_x0000_i1057" type="#_x0000_t75" style="width:20.15pt;height:17.85pt" o:ole="">
+          <v:shape id="_x0000_i1079" type="#_x0000_t75" style="width:20.05pt;height:18.15pt" o:ole="">
             <v:imagedata r:id="rId5" o:title=""/>
           </v:shape>
-          <w:control r:id="rId10" w:name="DefaultOcxName3" w:shapeid="_x0000_i1057"/>
+          <w:control r:id="rId10" w:name="DefaultOcxName3" w:shapeid="_x0000_i1079"/>
         </w:object>
       </w:r>
       <w:r>
@@ -464,10 +464,10 @@
       </w:pPr>
       <w:r>
         <w:object w:dxaOrig="225" w:dyaOrig="225" w14:anchorId="5D358B36">
-          <v:shape id="_x0000_i1060" type="#_x0000_t75" style="width:20.15pt;height:17.85pt" o:ole="">
+          <v:shape id="_x0000_i1082" type="#_x0000_t75" style="width:20.05pt;height:18.15pt" o:ole="">
             <v:imagedata r:id="rId7" o:title=""/>
           </v:shape>
-          <w:control r:id="rId11" w:name="DefaultOcxName4" w:shapeid="_x0000_i1060"/>
+          <w:control r:id="rId11" w:name="DefaultOcxName4" w:shapeid="_x0000_i1082"/>
         </w:object>
       </w:r>
       <w:r>
@@ -483,10 +483,10 @@
       </w:pPr>
       <w:r>
         <w:object w:dxaOrig="225" w:dyaOrig="225" w14:anchorId="6A2A868F">
-          <v:shape id="_x0000_i1063" type="#_x0000_t75" style="width:20.15pt;height:17.85pt" o:ole="">
+          <v:shape id="_x0000_i1085" type="#_x0000_t75" style="width:20.05pt;height:18.15pt" o:ole="">
             <v:imagedata r:id="rId5" o:title=""/>
           </v:shape>
-          <w:control r:id="rId12" w:name="DefaultOcxName5" w:shapeid="_x0000_i1063"/>
+          <w:control r:id="rId12" w:name="DefaultOcxName5" w:shapeid="_x0000_i1085"/>
         </w:object>
       </w:r>
       <w:r>
@@ -502,10 +502,10 @@
       </w:pPr>
       <w:r>
         <w:object w:dxaOrig="225" w:dyaOrig="225" w14:anchorId="7C790405">
-          <v:shape id="_x0000_i1066" type="#_x0000_t75" style="width:20.15pt;height:17.85pt" o:ole="">
+          <v:shape id="_x0000_i1088" type="#_x0000_t75" style="width:20.05pt;height:18.15pt" o:ole="">
             <v:imagedata r:id="rId5" o:title=""/>
           </v:shape>
-          <w:control r:id="rId13" w:name="DefaultOcxName6" w:shapeid="_x0000_i1066"/>
+          <w:control r:id="rId13" w:name="DefaultOcxName6" w:shapeid="_x0000_i1088"/>
         </w:object>
       </w:r>
       <w:r>
@@ -521,10 +521,10 @@
       </w:pPr>
       <w:r>
         <w:object w:dxaOrig="225" w:dyaOrig="225" w14:anchorId="499C3F7C">
-          <v:shape id="_x0000_i1069" type="#_x0000_t75" style="width:20.15pt;height:17.85pt" o:ole="">
+          <v:shape id="_x0000_i1091" type="#_x0000_t75" style="width:20.05pt;height:18.15pt" o:ole="">
             <v:imagedata r:id="rId5" o:title=""/>
           </v:shape>
-          <w:control r:id="rId14" w:name="DefaultOcxName7" w:shapeid="_x0000_i1069"/>
+          <w:control r:id="rId14" w:name="DefaultOcxName7" w:shapeid="_x0000_i1091"/>
         </w:object>
       </w:r>
       <w:r>
@@ -550,6 +550,7 @@
         </w:rPr>
         <w:t>What is the total circulation of $</w:t>
       </w:r>
+      <w:proofErr w:type="gramStart"/>
       <w:r>
         <w:rPr>
           <w:b/>
@@ -557,6 +558,7 @@
         </w:rPr>
         <w:t>LZT</w:t>
       </w:r>
+      <w:proofErr w:type="gramEnd"/>
     </w:p>
     <w:p>
       <w:pPr>
@@ -567,10 +569,10 @@
       </w:pPr>
       <w:r>
         <w:object w:dxaOrig="225" w:dyaOrig="225" w14:anchorId="0A3C41B4">
-          <v:shape id="_x0000_i1072" type="#_x0000_t75" style="width:20.15pt;height:17.85pt" o:ole="">
+          <v:shape id="_x0000_i1094" type="#_x0000_t75" style="width:20.05pt;height:18.15pt" o:ole="">
             <v:imagedata r:id="rId5" o:title=""/>
           </v:shape>
-          <w:control r:id="rId15" w:name="DefaultOcxName8" w:shapeid="_x0000_i1072"/>
+          <w:control r:id="rId15" w:name="DefaultOcxName8" w:shapeid="_x0000_i1094"/>
         </w:object>
       </w:r>
       <w:r>
@@ -586,15 +588,20 @@
       </w:pPr>
       <w:r>
         <w:object w:dxaOrig="225" w:dyaOrig="225" w14:anchorId="44B15F12">
-          <v:shape id="_x0000_i1075" type="#_x0000_t75" style="width:20.15pt;height:17.85pt" o:ole="">
+          <v:shape id="_x0000_i1097" type="#_x0000_t75" style="width:20.05pt;height:18.15pt" o:ole="">
             <v:imagedata r:id="rId7" o:title=""/>
           </v:shape>
-          <w:control r:id="rId16" w:name="DefaultOcxName9" w:shapeid="_x0000_i1075"/>
+          <w:control r:id="rId16" w:name="DefaultOcxName9" w:shapeid="_x0000_i1097"/>
         </w:object>
       </w:r>
       <w:r>
-        <w:t> 100 Million</w:t>
-      </w:r>
+        <w:t xml:space="preserve"> 100 </w:t>
+      </w:r>
+      <w:proofErr w:type="gramStart"/>
+      <w:r>
+        <w:t>Million</w:t>
+      </w:r>
+      <w:proofErr w:type="gramEnd"/>
     </w:p>
     <w:p>
       <w:pPr>
@@ -605,10 +612,10 @@
       </w:pPr>
       <w:r>
         <w:object w:dxaOrig="225" w:dyaOrig="225" w14:anchorId="639916B8">
-          <v:shape id="_x0000_i1078" type="#_x0000_t75" style="width:20.15pt;height:17.85pt" o:ole="">
+          <v:shape id="_x0000_i1100" type="#_x0000_t75" style="width:20.05pt;height:18.15pt" o:ole="">
             <v:imagedata r:id="rId5" o:title=""/>
           </v:shape>
-          <w:control r:id="rId17" w:name="DefaultOcxName10" w:shapeid="_x0000_i1078"/>
+          <w:control r:id="rId17" w:name="DefaultOcxName10" w:shapeid="_x0000_i1100"/>
         </w:object>
       </w:r>
       <w:r>
@@ -883,10 +890,10 @@
           <w:bCs/>
         </w:rPr>
         <w:object w:dxaOrig="225" w:dyaOrig="225" w14:anchorId="6B277945">
-          <v:shape id="_x0000_i1112" type="#_x0000_t75" style="width:20.15pt;height:17.85pt" o:ole="">
+          <v:shape id="_x0000_i1103" type="#_x0000_t75" style="width:20.05pt;height:18.15pt" o:ole="">
             <v:imagedata r:id="rId5" o:title=""/>
           </v:shape>
-          <w:control r:id="rId20" w:name="DefaultOcxName12" w:shapeid="_x0000_i1112"/>
+          <w:control r:id="rId20" w:name="DefaultOcxName12" w:shapeid="_x0000_i1103"/>
         </w:object>
       </w:r>
       <w:r>
@@ -914,10 +921,10 @@
           <w:bCs/>
         </w:rPr>
         <w:object w:dxaOrig="225" w:dyaOrig="225" w14:anchorId="64643321">
-          <v:shape id="_x0000_i1111" type="#_x0000_t75" style="width:20.15pt;height:17.85pt" o:ole="">
+          <v:shape id="_x0000_i1106" type="#_x0000_t75" style="width:20.05pt;height:18.15pt" o:ole="">
             <v:imagedata r:id="rId5" o:title=""/>
           </v:shape>
-          <w:control r:id="rId21" w:name="DefaultOcxName11" w:shapeid="_x0000_i1111"/>
+          <w:control r:id="rId21" w:name="DefaultOcxName11" w:shapeid="_x0000_i1106"/>
         </w:object>
       </w:r>
       <w:r>
@@ -945,10 +952,10 @@
           <w:bCs/>
         </w:rPr>
         <w:object w:dxaOrig="225" w:dyaOrig="225" w14:anchorId="730A6029">
-          <v:shape id="_x0000_i1110" type="#_x0000_t75" style="width:20.15pt;height:17.85pt" o:ole="">
+          <v:shape id="_x0000_i1109" type="#_x0000_t75" style="width:20.05pt;height:18.15pt" o:ole="">
             <v:imagedata r:id="rId5" o:title=""/>
           </v:shape>
-          <w:control r:id="rId22" w:name="DefaultOcxName21" w:shapeid="_x0000_i1110"/>
+          <w:control r:id="rId22" w:name="DefaultOcxName21" w:shapeid="_x0000_i1109"/>
         </w:object>
       </w:r>
       <w:r>
@@ -985,10 +992,10 @@
           <w:bCs/>
         </w:rPr>
         <w:object w:dxaOrig="225" w:dyaOrig="225" w14:anchorId="701809AA">
-          <v:shape id="_x0000_i1109" type="#_x0000_t75" style="width:20.15pt;height:17.85pt" o:ole="">
+          <v:shape id="_x0000_i1112" type="#_x0000_t75" style="width:20.05pt;height:18.15pt" o:ole="">
             <v:imagedata r:id="rId7" o:title=""/>
           </v:shape>
-          <w:control r:id="rId23" w:name="DefaultOcxName31" w:shapeid="_x0000_i1109"/>
+          <w:control r:id="rId23" w:name="DefaultOcxName31" w:shapeid="_x0000_i1112"/>
         </w:object>
       </w:r>
       <w:r>
@@ -1050,10 +1057,10 @@
           <w:bCs/>
         </w:rPr>
         <w:object w:dxaOrig="225" w:dyaOrig="225" w14:anchorId="6537B9DD">
-          <v:shape id="_x0000_i1108" type="#_x0000_t75" style="width:20.15pt;height:17.85pt" o:ole="">
+          <v:shape id="_x0000_i1115" type="#_x0000_t75" style="width:20.05pt;height:18.15pt" o:ole="">
             <v:imagedata r:id="rId5" o:title=""/>
           </v:shape>
-          <w:control r:id="rId24" w:name="DefaultOcxName41" w:shapeid="_x0000_i1108"/>
+          <w:control r:id="rId24" w:name="DefaultOcxName41" w:shapeid="_x0000_i1115"/>
         </w:object>
       </w:r>
       <w:r>
@@ -1081,10 +1088,10 @@
           <w:bCs/>
         </w:rPr>
         <w:object w:dxaOrig="225" w:dyaOrig="225" w14:anchorId="25E23DE9">
-          <v:shape id="_x0000_i1107" type="#_x0000_t75" style="width:20.15pt;height:17.85pt" o:ole="">
+          <v:shape id="_x0000_i1118" type="#_x0000_t75" style="width:20.05pt;height:18.15pt" o:ole="">
             <v:imagedata r:id="rId5" o:title=""/>
           </v:shape>
-          <w:control r:id="rId25" w:name="DefaultOcxName51" w:shapeid="_x0000_i1107"/>
+          <w:control r:id="rId25" w:name="DefaultOcxName51" w:shapeid="_x0000_i1118"/>
         </w:object>
       </w:r>
       <w:r>
@@ -1113,10 +1120,10 @@
         </w:rPr>
         <w:lastRenderedPageBreak/>
         <w:object w:dxaOrig="225" w:dyaOrig="225" w14:anchorId="736DD953">
-          <v:shape id="_x0000_i1106" type="#_x0000_t75" style="width:20.15pt;height:17.85pt" o:ole="">
+          <v:shape id="_x0000_i1121" type="#_x0000_t75" style="width:20.05pt;height:18.15pt" o:ole="">
             <v:imagedata r:id="rId7" o:title=""/>
           </v:shape>
-          <w:control r:id="rId26" w:name="DefaultOcxName61" w:shapeid="_x0000_i1106"/>
+          <w:control r:id="rId26" w:name="DefaultOcxName61" w:shapeid="_x0000_i1121"/>
         </w:object>
       </w:r>
       <w:r>
@@ -1144,10 +1151,10 @@
           <w:bCs/>
         </w:rPr>
         <w:object w:dxaOrig="225" w:dyaOrig="225" w14:anchorId="58374282">
-          <v:shape id="_x0000_i1105" type="#_x0000_t75" style="width:20.15pt;height:17.85pt" o:ole="">
+          <v:shape id="_x0000_i1124" type="#_x0000_t75" style="width:20.05pt;height:18.15pt" o:ole="">
             <v:imagedata r:id="rId5" o:title=""/>
           </v:shape>
-          <w:control r:id="rId27" w:name="DefaultOcxName71" w:shapeid="_x0000_i1105"/>
+          <w:control r:id="rId27" w:name="DefaultOcxName71" w:shapeid="_x0000_i1124"/>
         </w:object>
       </w:r>
       <w:r>
@@ -1225,10 +1232,10 @@
           <w:bCs/>
         </w:rPr>
         <w:object w:dxaOrig="225" w:dyaOrig="225" w14:anchorId="5AFF4AB8">
-          <v:shape id="_x0000_i1104" type="#_x0000_t75" style="width:20.15pt;height:17.85pt" o:ole="">
+          <v:shape id="_x0000_i1127" type="#_x0000_t75" style="width:20.05pt;height:18.15pt" o:ole="">
             <v:imagedata r:id="rId7" o:title=""/>
           </v:shape>
-          <w:control r:id="rId28" w:name="DefaultOcxName81" w:shapeid="_x0000_i1104"/>
+          <w:control r:id="rId28" w:name="DefaultOcxName81" w:shapeid="_x0000_i1127"/>
         </w:object>
       </w:r>
       <w:r>
@@ -1256,10 +1263,10 @@
           <w:bCs/>
         </w:rPr>
         <w:object w:dxaOrig="225" w:dyaOrig="225" w14:anchorId="0EE2585A">
-          <v:shape id="_x0000_i1103" type="#_x0000_t75" style="width:20.15pt;height:17.85pt" o:ole="">
+          <v:shape id="_x0000_i1130" type="#_x0000_t75" style="width:20.05pt;height:18.15pt" o:ole="">
             <v:imagedata r:id="rId5" o:title=""/>
           </v:shape>
-          <w:control r:id="rId29" w:name="DefaultOcxName91" w:shapeid="_x0000_i1103"/>
+          <w:control r:id="rId29" w:name="DefaultOcxName91" w:shapeid="_x0000_i1130"/>
         </w:object>
       </w:r>
       <w:r>
@@ -1303,10 +1310,10 @@
           <w:bCs/>
         </w:rPr>
         <w:object w:dxaOrig="225" w:dyaOrig="225" w14:anchorId="1C643091">
-          <v:shape id="_x0000_i1102" type="#_x0000_t75" style="width:20.15pt;height:17.85pt" o:ole="">
+          <v:shape id="_x0000_i1133" type="#_x0000_t75" style="width:20.05pt;height:18.15pt" o:ole="">
             <v:imagedata r:id="rId5" o:title=""/>
           </v:shape>
-          <w:control r:id="rId30" w:name="DefaultOcxName101" w:shapeid="_x0000_i1102"/>
+          <w:control r:id="rId30" w:name="DefaultOcxName101" w:shapeid="_x0000_i1133"/>
         </w:object>
       </w:r>
       <w:r>
@@ -1333,6 +1340,156 @@
       </w:r>
     </w:p>
     <w:p>
+      <w:r>
+        <w:br/>
+      </w:r>
+      <w:r>
+        <w:br/>
+      </w:r>
+      <w:r>
+        <w:br/>
+      </w:r>
+      <w:r>
+        <w:br/>
+      </w:r>
+      <w:r>
+        <w:br/>
+      </w:r>
+      <w:r>
+        <w:br/>
+      </w:r>
+      <w:r>
+        <w:br/>
+      </w:r>
+      <w:r>
+        <w:br/>
+      </w:r>
+      <w:r>
+        <w:br/>
+      </w:r>
+      <w:r>
+        <w:br/>
+      </w:r>
+      <w:r>
+        <w:br/>
+      </w:r>
+      <w:r>
+        <w:br/>
+      </w:r>
+      <w:r>
+        <w:br/>
+      </w:r>
+      <w:r>
+        <w:br/>
+      </w:r>
+      <w:r>
+        <w:br/>
+      </w:r>
+      <w:r>
+        <w:br/>
+      </w:r>
+      <w:r>
+        <w:br/>
+      </w:r>
+      <w:r>
+        <w:br/>
+      </w:r>
+      <w:r>
+        <w:br/>
+      </w:r>
+      <w:r>
+        <w:br/>
+      </w:r>
+      <w:r>
+        <w:br/>
+      </w:r>
+      <w:r>
+        <w:br/>
+      </w:r>
+      <w:r>
+        <w:br/>
+      </w:r>
+      <w:r>
+        <w:br/>
+      </w:r>
+      <w:r>
+        <w:br/>
+      </w:r>
+      <w:r>
+        <w:br/>
+      </w:r>
+      <w:r>
+        <w:br/>
+      </w:r>
+      <w:r>
+        <w:br/>
+      </w:r>
+      <w:r>
+        <w:br/>
+      </w:r>
+      <w:r>
+        <w:rPr>
+          <w:b/>
+          <w:bCs/>
+        </w:rPr>
+        <w:lastRenderedPageBreak/>
+        <w:t xml:space="preserve">Lesson 3: </w:t>
+      </w:r>
+      <w:proofErr w:type="spellStart"/>
+      <w:r>
+        <w:rPr>
+          <w:b/>
+          <w:bCs/>
+        </w:rPr>
+        <w:t>Lazatech</w:t>
+      </w:r>
+      <w:proofErr w:type="spellEnd"/>
+      <w:r>
+        <w:rPr>
+          <w:b/>
+          <w:bCs/>
+        </w:rPr>
+        <w:t xml:space="preserve"> Whitepaper 2.0</w:t>
+      </w:r>
+      <w:r>
+        <w:rPr>
+          <w:b/>
+          <w:bCs/>
+        </w:rPr>
+        <w:br/>
+      </w:r>
+      <w:r>
+        <w:tab/>
+      </w:r>
+      <w:r>
+        <w:rPr>
+          <w:color w:val="FF0000"/>
+        </w:rPr>
+        <w:t>The following questions below will relate to the Whitepaper 2.0.</w:t>
+      </w:r>
+      <w:r>
+        <w:rPr>
+          <w:color w:val="FF0000"/>
+        </w:rPr>
+        <w:br/>
+      </w:r>
+      <w:r>
+        <w:t xml:space="preserve">Sample: </w:t>
+      </w:r>
+      <w:hyperlink r:id="rId31" w:history="1">
+        <w:r>
+          <w:rPr>
+            <w:rStyle w:val="Hyperlink"/>
+          </w:rPr>
+          <w:t>https://www.trsryxrpl.com/wp-content/uploads/2022/03/WHITEPAPER-2.0.pdf</w:t>
+        </w:r>
+      </w:hyperlink>
+      <w:r>
+        <w:rPr>
+          <w:color w:val="FF0000"/>
+        </w:rPr>
+        <w:br/>
+      </w:r>
       <w:r>
         <w:br/>
       </w:r>
@@ -2135,6 +2292,18 @@
       <w:u w:val="single"/>
     </w:rPr>
   </w:style>
+  <w:style w:type="character" w:styleId="UnresolvedMention">
+    <w:name w:val="Unresolved Mention"/>
+    <w:basedOn w:val="DefaultParagraphFont"/>
+    <w:uiPriority w:val="99"/>
+    <w:semiHidden/>
+    <w:unhideWhenUsed/>
+    <w:rsid w:val="0024025B"/>
+    <w:rPr>
+      <w:color w:val="605E5C"/>
+      <w:shd w:val="clear" w:color="auto" w:fill="E1DFDD"/>
+    </w:rPr>
+  </w:style>
 </w:styles>
 </file>
 

</xml_diff>

<commit_message>
Added Lesson 3: Treasury Whitepaper 2.0 Quiz SAmple
</commit_message>
<xml_diff>
--- a/Lazatech Educate Courses.docx
+++ b/Lazatech Educate Courses.docx
@@ -6,26 +6,13 @@
       <w:pPr>
         <w:pStyle w:val="Heading1"/>
       </w:pPr>
-      <w:proofErr w:type="spellStart"/>
-      <w:r>
-        <w:t>Lazatech</w:t>
-      </w:r>
-      <w:proofErr w:type="spellEnd"/>
-      <w:r>
-        <w:t xml:space="preserve"> Courses</w:t>
-      </w:r>
-    </w:p>
-    <w:p>
-      <w:r>
-        <w:t xml:space="preserve">               Welcome to the </w:t>
-      </w:r>
-      <w:proofErr w:type="spellStart"/>
-      <w:r>
-        <w:t>Lazatech</w:t>
-      </w:r>
-      <w:proofErr w:type="spellEnd"/>
-      <w:r>
-        <w:t xml:space="preserve"> Educate website. All of the available courses are mentioned here. You are free to enroll in any course you like. You are also free to select the lessons you desire to complete. You may learn at your own speed, and you can track your progress and earnings using the navigation bar above.</w:t>
+      <w:r>
+        <w:t>Lazatech Courses</w:t>
+      </w:r>
+    </w:p>
+    <w:p>
+      <w:r>
+        <w:t xml:space="preserve">               Welcome to the Lazatech Educate website. All of the available courses are mentioned here. You are free to enroll in any course you like. You are also free to select the lessons you desire to complete. You may learn at your own speed, and you can track your progress and earnings using the navigation bar above.</w:t>
       </w:r>
       <w:r>
         <w:br/>
@@ -61,15 +48,7 @@
         <w:tab/>
       </w:r>
       <w:r>
-        <w:t xml:space="preserve">Complete this course if you want to get the most out of </w:t>
-      </w:r>
-      <w:proofErr w:type="spellStart"/>
-      <w:r>
-        <w:t>Lazatech</w:t>
-      </w:r>
-      <w:proofErr w:type="spellEnd"/>
-      <w:r>
-        <w:t xml:space="preserve"> Educate and our ecosystem, since it covers the project as a whole as well as the suite of utilities we are introducing to the XRPL.</w:t>
+        <w:t>Complete this course if you want to get the most out of Lazatech Educate and our ecosystem, since it covers the project as a whole as well as the suite of utilities we are introducing to the XRPL.</w:t>
       </w:r>
       <w:r>
         <w:br/>
@@ -86,7 +65,6 @@
         </w:rPr>
         <w:t xml:space="preserve">Lesson 1: An introduction to </w:t>
       </w:r>
-      <w:proofErr w:type="spellStart"/>
       <w:r>
         <w:rPr>
           <w:b/>
@@ -94,98 +72,62 @@
           <w:i/>
           <w:iCs/>
         </w:rPr>
+        <w:t>Lazatech Educate And its Social Media Counterpart</w:t>
+      </w:r>
+      <w:r>
+        <w:br/>
+        <w:t xml:space="preserve"> </w:t>
+      </w:r>
+      <w:r>
+        <w:tab/>
+      </w:r>
+      <w:r>
+        <w:t xml:space="preserve">The Lazatech Educate ecosystem is based on the XRP blockchain. The Treasury ecosystem now consists of two coins with significantly distinct goals. As </w:t>
+      </w:r>
+      <w:r>
         <w:t>Lazatech</w:t>
       </w:r>
-      <w:proofErr w:type="spellEnd"/>
-      <w:r>
-        <w:rPr>
-          <w:b/>
-          <w:bCs/>
-          <w:i/>
-          <w:iCs/>
-        </w:rPr>
-        <w:t xml:space="preserve"> Educate And its Social Media Counterpart</w:t>
-      </w:r>
-      <w:r>
+      <w:r>
+        <w:t xml:space="preserve"> grows and expands, additional tokens may be issued for a specific function. Our specialized store of value token (think of it as the 'gold' or 'Bitcoin' of our ecosystem) is denoted by the symbol $LZT, while our volatile utility-driven token is denoted by the sign $LAZA.</w:t>
+      </w:r>
+    </w:p>
+    <w:p>
+      <w:r>
+        <w:rPr>
+          <w:b/>
+          <w:bCs/>
+        </w:rPr>
+        <w:t>$</w:t>
+      </w:r>
+      <w:r>
+        <w:rPr>
+          <w:b/>
+          <w:bCs/>
+        </w:rPr>
+        <w:t>LZT</w:t>
+      </w:r>
+      <w:r>
+        <w:rPr>
+          <w:b/>
+          <w:bCs/>
+        </w:rPr>
         <w:br/>
         <w:t xml:space="preserve"> </w:t>
       </w:r>
       <w:r>
+        <w:rPr>
+          <w:b/>
+          <w:bCs/>
+        </w:rPr>
         <w:tab/>
       </w:r>
       <w:r>
-        <w:t xml:space="preserve">The </w:t>
-      </w:r>
-      <w:proofErr w:type="spellStart"/>
-      <w:r>
-        <w:t>Lazatech</w:t>
-      </w:r>
-      <w:proofErr w:type="spellEnd"/>
-      <w:r>
-        <w:t xml:space="preserve"> Educate ecosystem is based on the XRP blockchain. The Treasury ecosystem now consists of two coins with significantly distinct goals. As </w:t>
-      </w:r>
-      <w:proofErr w:type="spellStart"/>
-      <w:r>
-        <w:t>Lazatech</w:t>
-      </w:r>
-      <w:proofErr w:type="spellEnd"/>
-      <w:r>
-        <w:t xml:space="preserve"> grows and expands, additional tokens may be issued for a specific function. Our specialized store of value token (think of it as the 'gold' or 'Bitcoin' of our ecosystem) is denoted by the symbol $LZT, while our volatile utility-driven token is denoted by the sign $LAZA.</w:t>
-      </w:r>
-    </w:p>
-    <w:p>
-      <w:r>
-        <w:rPr>
-          <w:b/>
-          <w:bCs/>
-        </w:rPr>
-        <w:t>$</w:t>
-      </w:r>
-      <w:r>
-        <w:rPr>
-          <w:b/>
-          <w:bCs/>
-        </w:rPr>
-        <w:t>LZT</w:t>
-      </w:r>
-      <w:r>
-        <w:rPr>
-          <w:b/>
-          <w:bCs/>
-        </w:rPr>
-        <w:br/>
-        <w:t xml:space="preserve"> </w:t>
-      </w:r>
-      <w:r>
-        <w:rPr>
-          <w:b/>
-          <w:bCs/>
-        </w:rPr>
-        <w:tab/>
-      </w:r>
-      <w:r>
         <w:t>Supply – 100 million tokens, the token is blackholed (impossible to create more).</w:t>
       </w:r>
     </w:p>
     <w:p>
       <w:r>
-        <w:t xml:space="preserve">Use case - The purpose of $LZT is to hold the value of our ecosystem and serve as a sturdy token on which to develop. Holding $TRSRY allows our holders access to the whole ecosystem without subjecting their primary investment to extreme volatility. Users are rewarded with $LZT tokens for answering academic-related questions on </w:t>
-      </w:r>
-      <w:proofErr w:type="spellStart"/>
-      <w:r>
-        <w:t>Lazatech's</w:t>
-      </w:r>
-      <w:proofErr w:type="spellEnd"/>
-      <w:r>
-        <w:t xml:space="preserve"> social media platforms. $LAZA is also distributed to users of </w:t>
-      </w:r>
-      <w:proofErr w:type="spellStart"/>
-      <w:r>
-        <w:t>Lazatech</w:t>
-      </w:r>
-      <w:proofErr w:type="spellEnd"/>
-      <w:r>
-        <w:t xml:space="preserve"> Educate, our 'Learn to Earn' platform.</w:t>
+        <w:t>Use case - The purpose of $LZT is to hold the value of our ecosystem and serve as a sturdy token on which to develop. Holding $TRSRY allows our holders access to the whole ecosystem without subjecting their primary investment to extreme volatility. Users are rewarded with $LZT tokens for answering academic-related questions on Lazatech's social media platforms. $LAZA is also distributed to users of Lazatech Educate, our 'Learn to Earn' platform.</w:t>
       </w:r>
       <w:r>
         <w:br/>
@@ -224,47 +166,7 @@
         </w:rPr>
       </w:pPr>
       <w:r>
-        <w:t>Use Case – $</w:t>
-      </w:r>
-      <w:proofErr w:type="spellStart"/>
-      <w:r>
-        <w:t>UtiliteX</w:t>
-      </w:r>
-      <w:proofErr w:type="spellEnd"/>
-      <w:r>
-        <w:t xml:space="preserve"> is the volatile and powerful utility token within our ecosystem. It allows Treasury to offer riskier and rewarding investment opportunities for those who wish to be involved. Holders of $TRSRY are rewarded with free $</w:t>
-      </w:r>
-      <w:proofErr w:type="spellStart"/>
-      <w:r>
-        <w:t>UtiliteX</w:t>
-      </w:r>
-      <w:proofErr w:type="spellEnd"/>
-      <w:r>
-        <w:t xml:space="preserve"> every month, which allows them essentially free access to our Venture and </w:t>
-      </w:r>
-      <w:proofErr w:type="spellStart"/>
-      <w:r>
-        <w:t>Insur</w:t>
-      </w:r>
-      <w:proofErr w:type="spellEnd"/>
-      <w:r>
-        <w:t xml:space="preserve"> utility. Venture is our project launchpad, allowing investors to put their $</w:t>
-      </w:r>
-      <w:proofErr w:type="spellStart"/>
-      <w:r>
-        <w:t>UtiliteX</w:t>
-      </w:r>
-      <w:proofErr w:type="spellEnd"/>
-      <w:r>
-        <w:t xml:space="preserve"> to work by offering funding to new/infant projects, in exchange for rewards paid out by winning Venture Platform projects. </w:t>
-      </w:r>
-      <w:proofErr w:type="spellStart"/>
-      <w:r>
-        <w:t>Insur</w:t>
-      </w:r>
-      <w:proofErr w:type="spellEnd"/>
-      <w:r>
-        <w:t xml:space="preserve"> is a way for investors that are caught up in rug pulls or mismanaged projects to receive some compensation for their losses.</w:t>
+        <w:t>Use Case – $UtiliteX is the volatile and powerful utility token within our ecosystem. It allows Treasury to offer riskier and rewarding investment opportunities for those who wish to be involved. Holders of $TRSRY are rewarded with free $UtiliteX every month, which allows them essentially free access to our Venture and Insur utility. Venture is our project launchpad, allowing investors to put their $UtiliteX to work by offering funding to new/infant projects, in exchange for rewards paid out by winning Venture Platform projects. Insur is a way for investors that are caught up in rug pulls or mismanaged projects to receive some compensation for their losses.</w:t>
       </w:r>
       <w:r>
         <w:br/>
@@ -550,7 +452,6 @@
         </w:rPr>
         <w:t>What is the total circulation of $</w:t>
       </w:r>
-      <w:proofErr w:type="gramStart"/>
       <w:r>
         <w:rPr>
           <w:b/>
@@ -558,7 +459,6 @@
         </w:rPr>
         <w:t>LZT</w:t>
       </w:r>
-      <w:proofErr w:type="gramEnd"/>
     </w:p>
     <w:p>
       <w:pPr>
@@ -595,13 +495,8 @@
         </w:object>
       </w:r>
       <w:r>
-        <w:t xml:space="preserve"> 100 </w:t>
-      </w:r>
-      <w:proofErr w:type="gramStart"/>
-      <w:r>
-        <w:t>Million</w:t>
-      </w:r>
-      <w:proofErr w:type="gramEnd"/>
+        <w:t> 100 Million</w:t>
+      </w:r>
     </w:p>
     <w:p>
       <w:pPr>
@@ -698,21 +593,8 @@
         </w:rPr>
         <w:tab/>
       </w:r>
-      <w:proofErr w:type="spellStart"/>
-      <w:r>
-        <w:t>Lazatech</w:t>
-      </w:r>
-      <w:proofErr w:type="spellEnd"/>
-      <w:r>
-        <w:t xml:space="preserve"> was introduced to the XRPL for a variety of crucial reasons. Unlike other popular blockchains such as ETH and BSC, the XRPL is largely obscure to a vast majority of crypto investors; many are unaware that it even exists. In contrast, the XRPL offers some of the quickest and cheapest transactions, in addition to the power and reliability of Ripple, which supports it. We decided to create the </w:t>
-      </w:r>
-      <w:proofErr w:type="spellStart"/>
-      <w:r>
-        <w:t>Lazatech</w:t>
-      </w:r>
-      <w:proofErr w:type="spellEnd"/>
-      <w:r>
-        <w:t xml:space="preserve"> Ecosystem on the XRPL due to the high level of community engagement, transaction efficiency, and enormous future potential and exposure.</w:t>
+      <w:r>
+        <w:t>Lazatech was introduced to the XRPL for a variety of crucial reasons. Unlike other popular blockchains such as ETH and BSC, the XRPL is largely obscure to a vast majority of crypto investors; many are unaware that it even exists. In contrast, the XRPL offers some of the quickest and cheapest transactions, in addition to the power and reliability of Ripple, which supports it. We decided to create the Lazatech Ecosystem on the XRPL due to the high level of community engagement, transaction efficiency, and enormous future potential and exposure.</w:t>
       </w:r>
       <w:r>
         <w:rPr>
@@ -772,38 +654,28 @@
         <w:tab/>
       </w:r>
       <w:r>
-        <w:t xml:space="preserve">The XRPL (and its native asset $XRP) has enabled </w:t>
-      </w:r>
-      <w:proofErr w:type="spellStart"/>
-      <w:r>
+        <w:t>The XRPL (and its native asset $XRP) has enabled Lazatech to grow rapidly while keeping user and developer expenses low. The XRPL's built-in DEX means that our tokens may be exchanged instantaneously, and various simple applications/programs provide a large number of individuals with instant, efficient, and simple methods to interact with their favorite tokens. Ripple fosters and facilitates a variety of advances throughout the ledger, thus the area is always evolving, expanding, and adapting!</w:t>
+      </w:r>
+      <w:r>
+        <w:br/>
+      </w:r>
+      <w:r>
+        <w:br/>
+      </w:r>
+      <w:r>
+        <w:rPr>
+          <w:b/>
+          <w:bCs/>
+        </w:rPr>
+        <w:t xml:space="preserve">Lesson 2: Why has </w:t>
+      </w:r>
+      <w:r>
+        <w:rPr>
+          <w:b/>
+          <w:bCs/>
+        </w:rPr>
         <w:t>Lazatech</w:t>
       </w:r>
-      <w:proofErr w:type="spellEnd"/>
-      <w:r>
-        <w:t xml:space="preserve"> to grow rapidly while keeping user and developer expenses low. The XRPL's built-in DEX means that our tokens may be exchanged instantaneously, and various simple applications/programs provide a large number of individuals with instant, efficient, and simple methods to interact with their favorite tokens. Ripple fosters and facilitates a variety of advances throughout the ledger, thus the area is always evolving, expanding, and adapting!</w:t>
-      </w:r>
-      <w:r>
-        <w:br/>
-      </w:r>
-      <w:r>
-        <w:br/>
-      </w:r>
-      <w:r>
-        <w:rPr>
-          <w:b/>
-          <w:bCs/>
-        </w:rPr>
-        <w:t xml:space="preserve">Lesson 2: Why has </w:t>
-      </w:r>
-      <w:proofErr w:type="spellStart"/>
-      <w:r>
-        <w:rPr>
-          <w:b/>
-          <w:bCs/>
-        </w:rPr>
-        <w:t>Lazatech</w:t>
-      </w:r>
-      <w:proofErr w:type="spellEnd"/>
       <w:r>
         <w:rPr>
           <w:b/>
@@ -963,17 +835,8 @@
           <w:b/>
           <w:bCs/>
         </w:rPr>
-        <w:t> $</w:t>
-      </w:r>
-      <w:proofErr w:type="spellStart"/>
-      <w:r>
-        <w:rPr>
-          <w:b/>
-          <w:bCs/>
-        </w:rPr>
-        <w:t>UtiliteX</w:t>
-      </w:r>
-      <w:proofErr w:type="spellEnd"/>
+        <w:t> $UtiliteX</w:t>
+      </w:r>
     </w:p>
     <w:p>
       <w:pPr>
@@ -1198,7 +1061,6 @@
         </w:rPr>
         <w:t xml:space="preserve">Why did </w:t>
       </w:r>
-      <w:proofErr w:type="spellStart"/>
       <w:r>
         <w:rPr>
           <w:b/>
@@ -1206,7 +1068,6 @@
         </w:rPr>
         <w:t>Lazatech</w:t>
       </w:r>
-      <w:proofErr w:type="spellEnd"/>
       <w:r>
         <w:rPr>
           <w:b/>
@@ -1274,23 +1135,7 @@
           <w:b/>
           <w:bCs/>
         </w:rPr>
-        <w:t xml:space="preserve"> Because Jed </w:t>
-      </w:r>
-      <w:proofErr w:type="spellStart"/>
-      <w:r>
-        <w:rPr>
-          <w:b/>
-          <w:bCs/>
-        </w:rPr>
-        <w:t>McCaleb</w:t>
-      </w:r>
-      <w:proofErr w:type="spellEnd"/>
-      <w:r>
-        <w:rPr>
-          <w:b/>
-          <w:bCs/>
-        </w:rPr>
-        <w:t xml:space="preserve"> called us up and was very insistent</w:t>
+        <w:t> Because Jed McCaleb called us up and was very insistent</w:t>
       </w:r>
     </w:p>
     <w:p>
@@ -1340,6 +1185,13 @@
       </w:r>
     </w:p>
     <w:p>
+      <w:pPr>
+        <w:rPr>
+          <w:b/>
+          <w:bCs/>
+          <w:color w:val="FF0000"/>
+        </w:rPr>
+      </w:pPr>
       <w:r>
         <w:br/>
       </w:r>
@@ -1435,7 +1287,6 @@
         <w:lastRenderedPageBreak/>
         <w:t xml:space="preserve">Lesson 3: </w:t>
       </w:r>
-      <w:proofErr w:type="spellStart"/>
       <w:r>
         <w:rPr>
           <w:b/>
@@ -1443,7 +1294,6 @@
         </w:rPr>
         <w:t>Lazatech</w:t>
       </w:r>
-      <w:proofErr w:type="spellEnd"/>
       <w:r>
         <w:rPr>
           <w:b/>
@@ -1494,6 +1344,568 @@
         <w:br/>
       </w:r>
       <w:r>
+        <w:rPr>
+          <w:b/>
+          <w:bCs/>
+          <w:color w:val="FF0000"/>
+        </w:rPr>
+        <w:t>Lesson 3: Treasury Whitepaper 2.0 Quiz</w:t>
+      </w:r>
+    </w:p>
+    <w:p>
+      <w:pPr>
+        <w:rPr>
+          <w:b/>
+          <w:bCs/>
+          <w:color w:val="FF0000"/>
+        </w:rPr>
+      </w:pPr>
+      <w:r>
+        <w:rPr>
+          <w:b/>
+          <w:bCs/>
+          <w:color w:val="FF0000"/>
+        </w:rPr>
+        <w:t>Congratulations! You have passed this quiz achieving 66.67%</w:t>
+      </w:r>
+      <w:hyperlink r:id="rId32" w:history="1">
+        <w:r>
+          <w:rPr>
+            <w:rStyle w:val="Hyperlink"/>
+            <w:b/>
+            <w:bCs/>
+            <w:color w:val="FF0000"/>
+          </w:rPr>
+          <w:t>NEXT LESSON</w:t>
+        </w:r>
+      </w:hyperlink>
+    </w:p>
+    <w:p>
+      <w:pPr>
+        <w:rPr>
+          <w:b/>
+          <w:bCs/>
+          <w:vanish/>
+          <w:color w:val="FF0000"/>
+        </w:rPr>
+      </w:pPr>
+      <w:r>
+        <w:rPr>
+          <w:b/>
+          <w:bCs/>
+          <w:vanish/>
+          <w:color w:val="FF0000"/>
+        </w:rPr>
+        <w:t>Top of Form</w:t>
+      </w:r>
+    </w:p>
+    <w:p>
+      <w:pPr>
+        <w:numPr>
+          <w:ilvl w:val="0"/>
+          <w:numId w:val="7"/>
+        </w:numPr>
+        <w:rPr>
+          <w:b/>
+          <w:bCs/>
+          <w:color w:val="FF0000"/>
+        </w:rPr>
+      </w:pPr>
+      <w:r>
+        <w:rPr>
+          <w:b/>
+          <w:bCs/>
+          <w:color w:val="FF0000"/>
+        </w:rPr>
+        <w:t>What are the monthly rewards for holding $TRSRY?</w:t>
+      </w:r>
+    </w:p>
+    <w:p>
+      <w:pPr>
+        <w:numPr>
+          <w:ilvl w:val="1"/>
+          <w:numId w:val="7"/>
+        </w:numPr>
+        <w:rPr>
+          <w:b/>
+          <w:bCs/>
+          <w:color w:val="FF0000"/>
+        </w:rPr>
+      </w:pPr>
+      <w:r>
+        <w:rPr>
+          <w:b/>
+          <w:bCs/>
+          <w:color w:val="FF0000"/>
+        </w:rPr>
+        <w:object w:dxaOrig="225" w:dyaOrig="225" w14:anchorId="50BE0CE0">
+          <v:shape id="_x0000_i1167" type="#_x0000_t75" style="width:20.05pt;height:18.15pt" o:ole="">
+            <v:imagedata r:id="rId5" o:title=""/>
+          </v:shape>
+          <w:control r:id="rId33" w:name="DefaultOcxName14" w:shapeid="_x0000_i1167"/>
+        </w:object>
+      </w:r>
+      <w:r>
+        <w:rPr>
+          <w:b/>
+          <w:bCs/>
+          <w:color w:val="FF0000"/>
+        </w:rPr>
+        <w:t> 1:0.5 paid out in $UtiliteX</w:t>
+      </w:r>
+    </w:p>
+    <w:p>
+      <w:pPr>
+        <w:numPr>
+          <w:ilvl w:val="1"/>
+          <w:numId w:val="7"/>
+        </w:numPr>
+        <w:rPr>
+          <w:b/>
+          <w:bCs/>
+          <w:color w:val="FF0000"/>
+        </w:rPr>
+      </w:pPr>
+      <w:r>
+        <w:rPr>
+          <w:b/>
+          <w:bCs/>
+          <w:color w:val="FF0000"/>
+        </w:rPr>
+        <w:object w:dxaOrig="225" w:dyaOrig="225" w14:anchorId="2600C5A4">
+          <v:shape id="_x0000_i1166" type="#_x0000_t75" style="width:20.05pt;height:18.15pt" o:ole="">
+            <v:imagedata r:id="rId7" o:title=""/>
+          </v:shape>
+          <w:control r:id="rId34" w:name="DefaultOcxName13" w:shapeid="_x0000_i1166"/>
+        </w:object>
+      </w:r>
+      <w:r>
+        <w:rPr>
+          <w:b/>
+          <w:bCs/>
+          <w:color w:val="FF0000"/>
+        </w:rPr>
+        <w:t> 1:05 paid out in $TRSRY</w:t>
+      </w:r>
+    </w:p>
+    <w:p>
+      <w:pPr>
+        <w:numPr>
+          <w:ilvl w:val="1"/>
+          <w:numId w:val="7"/>
+        </w:numPr>
+        <w:rPr>
+          <w:b/>
+          <w:bCs/>
+          <w:color w:val="FF0000"/>
+        </w:rPr>
+      </w:pPr>
+      <w:r>
+        <w:rPr>
+          <w:b/>
+          <w:bCs/>
+          <w:color w:val="FF0000"/>
+        </w:rPr>
+        <w:object w:dxaOrig="225" w:dyaOrig="225" w14:anchorId="06AAFD5F">
+          <v:shape id="_x0000_i1165" type="#_x0000_t75" style="width:20.05pt;height:18.15pt" o:ole="">
+            <v:imagedata r:id="rId5" o:title=""/>
+          </v:shape>
+          <w:control r:id="rId35" w:name="DefaultOcxName22" w:shapeid="_x0000_i1165"/>
+        </w:object>
+      </w:r>
+      <w:r>
+        <w:rPr>
+          <w:b/>
+          <w:bCs/>
+          <w:color w:val="FF0000"/>
+        </w:rPr>
+        <w:t> 5% of your $TRSRY holding paid out in $UtiliteX</w:t>
+      </w:r>
+    </w:p>
+    <w:p>
+      <w:pPr>
+        <w:numPr>
+          <w:ilvl w:val="1"/>
+          <w:numId w:val="7"/>
+        </w:numPr>
+        <w:rPr>
+          <w:b/>
+          <w:bCs/>
+          <w:color w:val="FF0000"/>
+        </w:rPr>
+      </w:pPr>
+      <w:r>
+        <w:rPr>
+          <w:b/>
+          <w:bCs/>
+          <w:color w:val="FF0000"/>
+        </w:rPr>
+        <w:object w:dxaOrig="225" w:dyaOrig="225" w14:anchorId="68C6E25A">
+          <v:shape id="_x0000_i1164" type="#_x0000_t75" style="width:20.05pt;height:18.15pt" o:ole="">
+            <v:imagedata r:id="rId5" o:title=""/>
+          </v:shape>
+          <w:control r:id="rId36" w:name="DefaultOcxName32" w:shapeid="_x0000_i1164"/>
+        </w:object>
+      </w:r>
+      <w:r>
+        <w:rPr>
+          <w:b/>
+          <w:bCs/>
+          <w:color w:val="FF0000"/>
+        </w:rPr>
+        <w:t> 5% of your $TRSRY holding paid out in $TRSRY</w:t>
+      </w:r>
+    </w:p>
+    <w:p>
+      <w:pPr>
+        <w:rPr>
+          <w:b/>
+          <w:bCs/>
+          <w:color w:val="FF0000"/>
+        </w:rPr>
+      </w:pPr>
+      <w:r>
+        <w:rPr>
+          <w:b/>
+          <w:bCs/>
+          <w:color w:val="FF0000"/>
+        </w:rPr>
+        <w:t>Correct</w:t>
+      </w:r>
+    </w:p>
+    <w:p>
+      <w:pPr>
+        <w:numPr>
+          <w:ilvl w:val="0"/>
+          <w:numId w:val="8"/>
+        </w:numPr>
+        <w:rPr>
+          <w:b/>
+          <w:bCs/>
+          <w:color w:val="FF0000"/>
+        </w:rPr>
+      </w:pPr>
+      <w:r>
+        <w:rPr>
+          <w:b/>
+          <w:bCs/>
+          <w:color w:val="FF0000"/>
+        </w:rPr>
+        <w:t>Venture offers users ___?</w:t>
+      </w:r>
+    </w:p>
+    <w:p>
+      <w:pPr>
+        <w:numPr>
+          <w:ilvl w:val="1"/>
+          <w:numId w:val="8"/>
+        </w:numPr>
+        <w:rPr>
+          <w:b/>
+          <w:bCs/>
+          <w:color w:val="FF0000"/>
+        </w:rPr>
+      </w:pPr>
+      <w:r>
+        <w:rPr>
+          <w:b/>
+          <w:bCs/>
+          <w:color w:val="FF0000"/>
+        </w:rPr>
+        <w:object w:dxaOrig="225" w:dyaOrig="225" w14:anchorId="30E6836B">
+          <v:shape id="_x0000_i1163" type="#_x0000_t75" style="width:20.05pt;height:18.15pt" o:ole="">
+            <v:imagedata r:id="rId5" o:title=""/>
+          </v:shape>
+          <w:control r:id="rId37" w:name="DefaultOcxName42" w:shapeid="_x0000_i1163"/>
+        </w:object>
+      </w:r>
+      <w:r>
+        <w:rPr>
+          <w:b/>
+          <w:bCs/>
+          <w:color w:val="FF0000"/>
+        </w:rPr>
+        <w:t> The ability to vote with $TRSRY to earn a stake in $UtiliteX</w:t>
+      </w:r>
+    </w:p>
+    <w:p>
+      <w:pPr>
+        <w:numPr>
+          <w:ilvl w:val="1"/>
+          <w:numId w:val="8"/>
+        </w:numPr>
+        <w:rPr>
+          <w:b/>
+          <w:bCs/>
+          <w:color w:val="FF0000"/>
+        </w:rPr>
+      </w:pPr>
+      <w:r>
+        <w:rPr>
+          <w:b/>
+          <w:bCs/>
+          <w:color w:val="FF0000"/>
+        </w:rPr>
+        <w:object w:dxaOrig="225" w:dyaOrig="225" w14:anchorId="164C68DB">
+          <v:shape id="_x0000_i1162" type="#_x0000_t75" style="width:20.05pt;height:18.15pt" o:ole="">
+            <v:imagedata r:id="rId5" o:title=""/>
+          </v:shape>
+          <w:control r:id="rId38" w:name="DefaultOcxName52" w:shapeid="_x0000_i1162"/>
+        </w:object>
+      </w:r>
+      <w:r>
+        <w:rPr>
+          <w:b/>
+          <w:bCs/>
+          <w:color w:val="FF0000"/>
+        </w:rPr>
+        <w:t> The ability to vote with $UtiliteX to earn a stake of the venture project</w:t>
+      </w:r>
+    </w:p>
+    <w:p>
+      <w:pPr>
+        <w:numPr>
+          <w:ilvl w:val="1"/>
+          <w:numId w:val="8"/>
+        </w:numPr>
+        <w:rPr>
+          <w:b/>
+          <w:bCs/>
+          <w:color w:val="FF0000"/>
+        </w:rPr>
+      </w:pPr>
+      <w:r>
+        <w:rPr>
+          <w:b/>
+          <w:bCs/>
+          <w:color w:val="FF0000"/>
+        </w:rPr>
+        <w:object w:dxaOrig="225" w:dyaOrig="225" w14:anchorId="0C5F49E4">
+          <v:shape id="_x0000_i1161" type="#_x0000_t75" style="width:20.05pt;height:18.15pt" o:ole="">
+            <v:imagedata r:id="rId7" o:title=""/>
+          </v:shape>
+          <w:control r:id="rId39" w:name="DefaultOcxName62" w:shapeid="_x0000_i1161"/>
+        </w:object>
+      </w:r>
+      <w:r>
+        <w:rPr>
+          <w:b/>
+          <w:bCs/>
+          <w:color w:val="FF0000"/>
+        </w:rPr>
+        <w:t> The ability to vote with a venture project to earn a stake of $UtiliteX</w:t>
+      </w:r>
+    </w:p>
+    <w:p>
+      <w:pPr>
+        <w:rPr>
+          <w:b/>
+          <w:bCs/>
+          <w:color w:val="FF0000"/>
+        </w:rPr>
+      </w:pPr>
+      <w:r>
+        <w:rPr>
+          <w:b/>
+          <w:bCs/>
+          <w:color w:val="FF0000"/>
+        </w:rPr>
+        <w:t>Incorrect</w:t>
+      </w:r>
+    </w:p>
+    <w:p>
+      <w:pPr>
+        <w:rPr>
+          <w:b/>
+          <w:bCs/>
+          <w:color w:val="FF0000"/>
+        </w:rPr>
+      </w:pPr>
+      <w:r>
+        <w:rPr>
+          <w:b/>
+          <w:bCs/>
+          <w:color w:val="FF0000"/>
+        </w:rPr>
+        <w:t>Right Answer: The ability to vote with $UtiliteX to earn a stake of the venture project</w:t>
+      </w:r>
+    </w:p>
+    <w:p>
+      <w:pPr>
+        <w:numPr>
+          <w:ilvl w:val="0"/>
+          <w:numId w:val="9"/>
+        </w:numPr>
+        <w:rPr>
+          <w:b/>
+          <w:bCs/>
+          <w:color w:val="FF0000"/>
+        </w:rPr>
+      </w:pPr>
+      <w:r>
+        <w:rPr>
+          <w:b/>
+          <w:bCs/>
+          <w:color w:val="FF0000"/>
+        </w:rPr>
+        <w:t>Which Treasury Utility offers protection against failed projects and rug pulls</w:t>
+      </w:r>
+    </w:p>
+    <w:p>
+      <w:pPr>
+        <w:numPr>
+          <w:ilvl w:val="1"/>
+          <w:numId w:val="9"/>
+        </w:numPr>
+        <w:rPr>
+          <w:b/>
+          <w:bCs/>
+          <w:color w:val="FF0000"/>
+        </w:rPr>
+      </w:pPr>
+      <w:r>
+        <w:rPr>
+          <w:b/>
+          <w:bCs/>
+          <w:color w:val="FF0000"/>
+        </w:rPr>
+        <w:object w:dxaOrig="225" w:dyaOrig="225" w14:anchorId="3EA26960">
+          <v:shape id="_x0000_i1160" type="#_x0000_t75" style="width:20.05pt;height:18.15pt" o:ole="">
+            <v:imagedata r:id="rId5" o:title=""/>
+          </v:shape>
+          <w:control r:id="rId40" w:name="DefaultOcxName72" w:shapeid="_x0000_i1160"/>
+        </w:object>
+      </w:r>
+      <w:r>
+        <w:rPr>
+          <w:b/>
+          <w:bCs/>
+          <w:color w:val="FF0000"/>
+        </w:rPr>
+        <w:t> Venture</w:t>
+      </w:r>
+    </w:p>
+    <w:p>
+      <w:pPr>
+        <w:numPr>
+          <w:ilvl w:val="1"/>
+          <w:numId w:val="9"/>
+        </w:numPr>
+        <w:rPr>
+          <w:b/>
+          <w:bCs/>
+          <w:color w:val="FF0000"/>
+        </w:rPr>
+      </w:pPr>
+      <w:r>
+        <w:rPr>
+          <w:b/>
+          <w:bCs/>
+          <w:color w:val="FF0000"/>
+        </w:rPr>
+        <w:object w:dxaOrig="225" w:dyaOrig="225" w14:anchorId="77B14E88">
+          <v:shape id="_x0000_i1159" type="#_x0000_t75" style="width:20.05pt;height:18.15pt" o:ole="">
+            <v:imagedata r:id="rId7" o:title=""/>
+          </v:shape>
+          <w:control r:id="rId41" w:name="DefaultOcxName82" w:shapeid="_x0000_i1159"/>
+        </w:object>
+      </w:r>
+      <w:r>
+        <w:rPr>
+          <w:b/>
+          <w:bCs/>
+          <w:color w:val="FF0000"/>
+        </w:rPr>
+        <w:t> Insur</w:t>
+      </w:r>
+    </w:p>
+    <w:p>
+      <w:pPr>
+        <w:numPr>
+          <w:ilvl w:val="1"/>
+          <w:numId w:val="9"/>
+        </w:numPr>
+        <w:rPr>
+          <w:b/>
+          <w:bCs/>
+          <w:color w:val="FF0000"/>
+        </w:rPr>
+      </w:pPr>
+      <w:r>
+        <w:rPr>
+          <w:b/>
+          <w:bCs/>
+          <w:color w:val="FF0000"/>
+        </w:rPr>
+        <w:object w:dxaOrig="225" w:dyaOrig="225" w14:anchorId="681E9C42">
+          <v:shape id="_x0000_i1158" type="#_x0000_t75" style="width:20.05pt;height:18.15pt" o:ole="">
+            <v:imagedata r:id="rId5" o:title=""/>
+          </v:shape>
+          <w:control r:id="rId42" w:name="DefaultOcxName92" w:shapeid="_x0000_i1158"/>
+        </w:object>
+      </w:r>
+      <w:r>
+        <w:rPr>
+          <w:b/>
+          <w:bCs/>
+          <w:color w:val="FF0000"/>
+        </w:rPr>
+        <w:t> $UtiliteX</w:t>
+      </w:r>
+    </w:p>
+    <w:p>
+      <w:pPr>
+        <w:numPr>
+          <w:ilvl w:val="1"/>
+          <w:numId w:val="9"/>
+        </w:numPr>
+        <w:rPr>
+          <w:b/>
+          <w:bCs/>
+          <w:color w:val="FF0000"/>
+        </w:rPr>
+      </w:pPr>
+      <w:r>
+        <w:rPr>
+          <w:b/>
+          <w:bCs/>
+          <w:color w:val="FF0000"/>
+        </w:rPr>
+        <w:object w:dxaOrig="225" w:dyaOrig="225" w14:anchorId="795D7CB2">
+          <v:shape id="_x0000_i1157" type="#_x0000_t75" style="width:20.05pt;height:18.15pt" o:ole="">
+            <v:imagedata r:id="rId5" o:title=""/>
+          </v:shape>
+          <w:control r:id="rId43" w:name="DefaultOcxName102" w:shapeid="_x0000_i1157"/>
+        </w:object>
+      </w:r>
+      <w:r>
+        <w:rPr>
+          <w:b/>
+          <w:bCs/>
+          <w:color w:val="FF0000"/>
+        </w:rPr>
+        <w:t> None of the above</w:t>
+      </w:r>
+    </w:p>
+    <w:p>
+      <w:pPr>
+        <w:rPr>
+          <w:b/>
+          <w:bCs/>
+          <w:color w:val="FF0000"/>
+        </w:rPr>
+      </w:pPr>
+      <w:r>
+        <w:rPr>
+          <w:b/>
+          <w:bCs/>
+          <w:color w:val="FF0000"/>
+        </w:rPr>
+        <w:t>Correct</w:t>
+      </w:r>
+    </w:p>
+    <w:p>
+      <w:r>
         <w:br/>
       </w:r>
       <w:r>
@@ -1513,9 +1925,9 @@
 <file path=word/numbering.xml><?xml version="1.0" encoding="utf-8"?>
 <w:numbering xmlns:wpc="http://schemas.microsoft.com/office/word/2010/wordprocessingCanvas" xmlns:cx="http://schemas.microsoft.com/office/drawing/2014/chartex" xmlns:cx1="http://schemas.microsoft.com/office/drawing/2015/9/8/chartex" xmlns:cx2="http://schemas.microsoft.com/office/drawing/2015/10/21/chartex" xmlns:cx3="http://schemas.microsoft.com/office/drawing/2016/5/9/chartex" xmlns:cx4="http://schemas.microsoft.com/office/drawing/2016/5/10/chartex" xmlns:cx5="http://schemas.microsoft.com/office/drawing/2016/5/11/chartex" xmlns:cx6="http://schemas.microsoft.com/office/drawing/2016/5/12/chartex" xmlns:cx7="http://schemas.microsoft.com/office/drawing/2016/5/13/chartex" xmlns:cx8="http://schemas.microsoft.com/office/drawing/2016/5/14/chartex" xmlns:mc="http://schemas.openxmlformats.org/markup-compatibility/2006" xmlns:aink="http://schemas.microsoft.com/office/drawing/2016/ink" xmlns:am3d="http://schemas.microsoft.com/office/drawing/2017/model3d" xmlns:o="urn:schemas-microsoft-com:office:office" xmlns:oel="http://schemas.microsoft.com/office/2019/extlst" xmlns:r="http://schemas.openxmlformats.org/officeDocument/2006/relationships" xmlns:m="http://schemas.openxmlformats.org/officeDocument/2006/math" xmlns:v="urn:schemas-microsoft-com:vml" xmlns:wp14="http://schemas.microsoft.com/office/word/2010/wordprocessingDrawing" xmlns:wp="http://schemas.openxmlformats.org/drawingml/2006/wordprocessingDrawing" xmlns:w10="urn:schemas-microsoft-com:office:word" xmlns:w="http://schemas.openxmlformats.org/wordprocessingml/2006/main" xmlns:w14="http://schemas.microsoft.com/office/word/2010/wordml" xmlns:w15="http://schemas.microsoft.com/office/word/2012/wordml" xmlns:w16cex="http://schemas.microsoft.com/office/word/2018/wordml/cex" xmlns:w16cid="http://schemas.microsoft.com/office/word/2016/wordml/cid" xmlns:w16="http://schemas.microsoft.com/office/word/2018/wordml" xmlns:w16sdtdh="http://schemas.microsoft.com/office/word/2020/wordml/sdtdatahash" xmlns:w16se="http://schemas.microsoft.com/office/word/2015/wordml/symex" xmlns:wpg="http://schemas.microsoft.com/office/word/2010/wordprocessingGroup" xmlns:wpi="http://schemas.microsoft.com/office/word/2010/wordprocessingInk" xmlns:wne="http://schemas.microsoft.com/office/word/2006/wordml" xmlns:wps="http://schemas.microsoft.com/office/word/2010/wordprocessingShape" mc:Ignorable="w14 w15 w16se w16cid w16 w16cex w16sdtdh wp14">
   <w:abstractNum w:abstractNumId="0" w15:restartNumberingAfterBreak="0">
-    <w:nsid w:val="3E921E60"/>
+    <w:nsid w:val="21060E15"/>
     <w:multiLevelType w:val="multilevel"/>
-    <w:tmpl w:val="ECD691AA"/>
+    <w:tmpl w:val="F91A25C0"/>
     <w:lvl w:ilvl="0">
       <w:start w:val="1"/>
       <w:numFmt w:val="decimal"/>
@@ -1630,9 +2042,9 @@
     </w:lvl>
   </w:abstractNum>
   <w:abstractNum w:abstractNumId="1" w15:restartNumberingAfterBreak="0">
-    <w:nsid w:val="42311210"/>
+    <w:nsid w:val="3E921E60"/>
     <w:multiLevelType w:val="multilevel"/>
-    <w:tmpl w:val="32EE573C"/>
+    <w:tmpl w:val="ECD691AA"/>
     <w:lvl w:ilvl="0">
       <w:start w:val="1"/>
       <w:numFmt w:val="decimal"/>
@@ -1746,38 +2158,173 @@
       </w:pPr>
     </w:lvl>
   </w:abstractNum>
+  <w:abstractNum w:abstractNumId="2" w15:restartNumberingAfterBreak="0">
+    <w:nsid w:val="42311210"/>
+    <w:multiLevelType w:val="multilevel"/>
+    <w:tmpl w:val="32EE573C"/>
+    <w:lvl w:ilvl="0">
+      <w:start w:val="1"/>
+      <w:numFmt w:val="decimal"/>
+      <w:lvlText w:val="%1."/>
+      <w:lvlJc w:val="left"/>
+      <w:pPr>
+        <w:tabs>
+          <w:tab w:val="num" w:pos="720"/>
+        </w:tabs>
+        <w:ind w:left="720" w:hanging="360"/>
+      </w:pPr>
+    </w:lvl>
+    <w:lvl w:ilvl="1">
+      <w:start w:val="1"/>
+      <w:numFmt w:val="bullet"/>
+      <w:lvlText w:val=""/>
+      <w:lvlJc w:val="left"/>
+      <w:pPr>
+        <w:tabs>
+          <w:tab w:val="num" w:pos="1440"/>
+        </w:tabs>
+        <w:ind w:left="1440" w:hanging="360"/>
+      </w:pPr>
+      <w:rPr>
+        <w:rFonts w:ascii="Symbol" w:hAnsi="Symbol" w:hint="default"/>
+        <w:sz w:val="20"/>
+      </w:rPr>
+    </w:lvl>
+    <w:lvl w:ilvl="2" w:tentative="1">
+      <w:start w:val="1"/>
+      <w:numFmt w:val="decimal"/>
+      <w:lvlText w:val="%3."/>
+      <w:lvlJc w:val="left"/>
+      <w:pPr>
+        <w:tabs>
+          <w:tab w:val="num" w:pos="2160"/>
+        </w:tabs>
+        <w:ind w:left="2160" w:hanging="360"/>
+      </w:pPr>
+    </w:lvl>
+    <w:lvl w:ilvl="3" w:tentative="1">
+      <w:start w:val="1"/>
+      <w:numFmt w:val="decimal"/>
+      <w:lvlText w:val="%4."/>
+      <w:lvlJc w:val="left"/>
+      <w:pPr>
+        <w:tabs>
+          <w:tab w:val="num" w:pos="2880"/>
+        </w:tabs>
+        <w:ind w:left="2880" w:hanging="360"/>
+      </w:pPr>
+    </w:lvl>
+    <w:lvl w:ilvl="4" w:tentative="1">
+      <w:start w:val="1"/>
+      <w:numFmt w:val="decimal"/>
+      <w:lvlText w:val="%5."/>
+      <w:lvlJc w:val="left"/>
+      <w:pPr>
+        <w:tabs>
+          <w:tab w:val="num" w:pos="3600"/>
+        </w:tabs>
+        <w:ind w:left="3600" w:hanging="360"/>
+      </w:pPr>
+    </w:lvl>
+    <w:lvl w:ilvl="5" w:tentative="1">
+      <w:start w:val="1"/>
+      <w:numFmt w:val="decimal"/>
+      <w:lvlText w:val="%6."/>
+      <w:lvlJc w:val="left"/>
+      <w:pPr>
+        <w:tabs>
+          <w:tab w:val="num" w:pos="4320"/>
+        </w:tabs>
+        <w:ind w:left="4320" w:hanging="360"/>
+      </w:pPr>
+    </w:lvl>
+    <w:lvl w:ilvl="6" w:tentative="1">
+      <w:start w:val="1"/>
+      <w:numFmt w:val="decimal"/>
+      <w:lvlText w:val="%7."/>
+      <w:lvlJc w:val="left"/>
+      <w:pPr>
+        <w:tabs>
+          <w:tab w:val="num" w:pos="5040"/>
+        </w:tabs>
+        <w:ind w:left="5040" w:hanging="360"/>
+      </w:pPr>
+    </w:lvl>
+    <w:lvl w:ilvl="7" w:tentative="1">
+      <w:start w:val="1"/>
+      <w:numFmt w:val="decimal"/>
+      <w:lvlText w:val="%8."/>
+      <w:lvlJc w:val="left"/>
+      <w:pPr>
+        <w:tabs>
+          <w:tab w:val="num" w:pos="5760"/>
+        </w:tabs>
+        <w:ind w:left="5760" w:hanging="360"/>
+      </w:pPr>
+    </w:lvl>
+    <w:lvl w:ilvl="8" w:tentative="1">
+      <w:start w:val="1"/>
+      <w:numFmt w:val="decimal"/>
+      <w:lvlText w:val="%9."/>
+      <w:lvlJc w:val="left"/>
+      <w:pPr>
+        <w:tabs>
+          <w:tab w:val="num" w:pos="6480"/>
+        </w:tabs>
+        <w:ind w:left="6480" w:hanging="360"/>
+      </w:pPr>
+    </w:lvl>
+  </w:abstractNum>
   <w:num w:numId="1" w16cid:durableId="1541939487">
+    <w:abstractNumId w:val="1"/>
+    <w:lvlOverride w:ilvl="0">
+      <w:startOverride w:val="1"/>
+    </w:lvlOverride>
+  </w:num>
+  <w:num w:numId="2" w16cid:durableId="1541939487">
+    <w:abstractNumId w:val="1"/>
+    <w:lvlOverride w:ilvl="0">
+      <w:startOverride w:val="2"/>
+    </w:lvlOverride>
+  </w:num>
+  <w:num w:numId="3" w16cid:durableId="1541939487">
+    <w:abstractNumId w:val="1"/>
+    <w:lvlOverride w:ilvl="0">
+      <w:startOverride w:val="3"/>
+    </w:lvlOverride>
+  </w:num>
+  <w:num w:numId="4" w16cid:durableId="307320698">
+    <w:abstractNumId w:val="2"/>
+    <w:lvlOverride w:ilvl="0">
+      <w:startOverride w:val="1"/>
+    </w:lvlOverride>
+  </w:num>
+  <w:num w:numId="5" w16cid:durableId="307320698">
+    <w:abstractNumId w:val="2"/>
+    <w:lvlOverride w:ilvl="0">
+      <w:startOverride w:val="2"/>
+    </w:lvlOverride>
+  </w:num>
+  <w:num w:numId="6" w16cid:durableId="307320698">
+    <w:abstractNumId w:val="2"/>
+    <w:lvlOverride w:ilvl="0">
+      <w:startOverride w:val="3"/>
+    </w:lvlOverride>
+  </w:num>
+  <w:num w:numId="7" w16cid:durableId="1544974139">
     <w:abstractNumId w:val="0"/>
     <w:lvlOverride w:ilvl="0">
       <w:startOverride w:val="1"/>
     </w:lvlOverride>
   </w:num>
-  <w:num w:numId="2" w16cid:durableId="1541939487">
+  <w:num w:numId="8" w16cid:durableId="1544974139">
     <w:abstractNumId w:val="0"/>
     <w:lvlOverride w:ilvl="0">
       <w:startOverride w:val="2"/>
     </w:lvlOverride>
   </w:num>
-  <w:num w:numId="3" w16cid:durableId="1541939487">
+  <w:num w:numId="9" w16cid:durableId="1544974139">
     <w:abstractNumId w:val="0"/>
-    <w:lvlOverride w:ilvl="0">
-      <w:startOverride w:val="3"/>
-    </w:lvlOverride>
-  </w:num>
-  <w:num w:numId="4" w16cid:durableId="307320698">
-    <w:abstractNumId w:val="1"/>
-    <w:lvlOverride w:ilvl="0">
-      <w:startOverride w:val="1"/>
-    </w:lvlOverride>
-  </w:num>
-  <w:num w:numId="5" w16cid:durableId="307320698">
-    <w:abstractNumId w:val="1"/>
-    <w:lvlOverride w:ilvl="0">
-      <w:startOverride w:val="2"/>
-    </w:lvlOverride>
-  </w:num>
-  <w:num w:numId="6" w16cid:durableId="307320698">
-    <w:abstractNumId w:val="1"/>
     <w:lvlOverride w:ilvl="0">
       <w:startOverride w:val="3"/>
     </w:lvlOverride>
@@ -2367,7 +2914,51 @@
 <ax:ocx xmlns:ax="http://schemas.microsoft.com/office/2006/activeX" xmlns:r="http://schemas.openxmlformats.org/officeDocument/2006/relationships" ax:classid="{5512D118-5CC6-11CF-8D67-00AA00BDCE1D}" ax:persistence="persistStream" r:id="rId1"/>
 </file>
 
+<file path=word/activeX/activeX23.xml><?xml version="1.0" encoding="utf-8"?>
+<ax:ocx xmlns:ax="http://schemas.microsoft.com/office/2006/activeX" xmlns:r="http://schemas.openxmlformats.org/officeDocument/2006/relationships" ax:classid="{5512D118-5CC6-11CF-8D67-00AA00BDCE1D}" ax:persistence="persistStream" r:id="rId1"/>
+</file>
+
+<file path=word/activeX/activeX24.xml><?xml version="1.0" encoding="utf-8"?>
+<ax:ocx xmlns:ax="http://schemas.microsoft.com/office/2006/activeX" xmlns:r="http://schemas.openxmlformats.org/officeDocument/2006/relationships" ax:classid="{5512D118-5CC6-11CF-8D67-00AA00BDCE1D}" ax:persistence="persistStream" r:id="rId1"/>
+</file>
+
+<file path=word/activeX/activeX25.xml><?xml version="1.0" encoding="utf-8"?>
+<ax:ocx xmlns:ax="http://schemas.microsoft.com/office/2006/activeX" xmlns:r="http://schemas.openxmlformats.org/officeDocument/2006/relationships" ax:classid="{5512D118-5CC6-11CF-8D67-00AA00BDCE1D}" ax:persistence="persistStream" r:id="rId1"/>
+</file>
+
+<file path=word/activeX/activeX26.xml><?xml version="1.0" encoding="utf-8"?>
+<ax:ocx xmlns:ax="http://schemas.microsoft.com/office/2006/activeX" xmlns:r="http://schemas.openxmlformats.org/officeDocument/2006/relationships" ax:classid="{5512D118-5CC6-11CF-8D67-00AA00BDCE1D}" ax:persistence="persistStream" r:id="rId1"/>
+</file>
+
+<file path=word/activeX/activeX27.xml><?xml version="1.0" encoding="utf-8"?>
+<ax:ocx xmlns:ax="http://schemas.microsoft.com/office/2006/activeX" xmlns:r="http://schemas.openxmlformats.org/officeDocument/2006/relationships" ax:classid="{5512D118-5CC6-11CF-8D67-00AA00BDCE1D}" ax:persistence="persistStream" r:id="rId1"/>
+</file>
+
+<file path=word/activeX/activeX28.xml><?xml version="1.0" encoding="utf-8"?>
+<ax:ocx xmlns:ax="http://schemas.microsoft.com/office/2006/activeX" xmlns:r="http://schemas.openxmlformats.org/officeDocument/2006/relationships" ax:classid="{5512D118-5CC6-11CF-8D67-00AA00BDCE1D}" ax:persistence="persistStream" r:id="rId1"/>
+</file>
+
+<file path=word/activeX/activeX29.xml><?xml version="1.0" encoding="utf-8"?>
+<ax:ocx xmlns:ax="http://schemas.microsoft.com/office/2006/activeX" xmlns:r="http://schemas.openxmlformats.org/officeDocument/2006/relationships" ax:classid="{5512D118-5CC6-11CF-8D67-00AA00BDCE1D}" ax:persistence="persistStream" r:id="rId1"/>
+</file>
+
 <file path=word/activeX/activeX3.xml><?xml version="1.0" encoding="utf-8"?>
+<ax:ocx xmlns:ax="http://schemas.microsoft.com/office/2006/activeX" xmlns:r="http://schemas.openxmlformats.org/officeDocument/2006/relationships" ax:classid="{5512D118-5CC6-11CF-8D67-00AA00BDCE1D}" ax:persistence="persistStream" r:id="rId1"/>
+</file>
+
+<file path=word/activeX/activeX30.xml><?xml version="1.0" encoding="utf-8"?>
+<ax:ocx xmlns:ax="http://schemas.microsoft.com/office/2006/activeX" xmlns:r="http://schemas.openxmlformats.org/officeDocument/2006/relationships" ax:classid="{5512D118-5CC6-11CF-8D67-00AA00BDCE1D}" ax:persistence="persistStream" r:id="rId1"/>
+</file>
+
+<file path=word/activeX/activeX31.xml><?xml version="1.0" encoding="utf-8"?>
+<ax:ocx xmlns:ax="http://schemas.microsoft.com/office/2006/activeX" xmlns:r="http://schemas.openxmlformats.org/officeDocument/2006/relationships" ax:classid="{5512D118-5CC6-11CF-8D67-00AA00BDCE1D}" ax:persistence="persistStream" r:id="rId1"/>
+</file>
+
+<file path=word/activeX/activeX32.xml><?xml version="1.0" encoding="utf-8"?>
+<ax:ocx xmlns:ax="http://schemas.microsoft.com/office/2006/activeX" xmlns:r="http://schemas.openxmlformats.org/officeDocument/2006/relationships" ax:classid="{5512D118-5CC6-11CF-8D67-00AA00BDCE1D}" ax:persistence="persistStream" r:id="rId1"/>
+</file>
+
+<file path=word/activeX/activeX33.xml><?xml version="1.0" encoding="utf-8"?>
 <ax:ocx xmlns:ax="http://schemas.microsoft.com/office/2006/activeX" xmlns:r="http://schemas.openxmlformats.org/officeDocument/2006/relationships" ax:classid="{5512D118-5CC6-11CF-8D67-00AA00BDCE1D}" ax:persistence="persistStream" r:id="rId1"/>
 </file>
 

</xml_diff>

<commit_message>
Added Lesson 4: Lazatech Social Media Sample
</commit_message>
<xml_diff>
--- a/Lazatech Educate Courses.docx
+++ b/Lazatech Educate Courses.docx
@@ -6,13 +6,26 @@
       <w:pPr>
         <w:pStyle w:val="Heading1"/>
       </w:pPr>
-      <w:r>
-        <w:t>Lazatech Courses</w:t>
-      </w:r>
-    </w:p>
-    <w:p>
-      <w:r>
-        <w:t xml:space="preserve">               Welcome to the Lazatech Educate website. All of the available courses are mentioned here. You are free to enroll in any course you like. You are also free to select the lessons you desire to complete. You may learn at your own speed, and you can track your progress and earnings using the navigation bar above.</w:t>
+      <w:proofErr w:type="spellStart"/>
+      <w:r>
+        <w:t>Lazatech</w:t>
+      </w:r>
+      <w:proofErr w:type="spellEnd"/>
+      <w:r>
+        <w:t xml:space="preserve"> Courses</w:t>
+      </w:r>
+    </w:p>
+    <w:p>
+      <w:r>
+        <w:t xml:space="preserve">               Welcome to the </w:t>
+      </w:r>
+      <w:proofErr w:type="spellStart"/>
+      <w:r>
+        <w:t>Lazatech</w:t>
+      </w:r>
+      <w:proofErr w:type="spellEnd"/>
+      <w:r>
+        <w:t xml:space="preserve"> Educate website. All of the available courses are mentioned here. You are free to enroll in any course you like. You are also free to select the lessons you desire to complete. You may learn at your own speed, and you can track your progress and earnings using the navigation bar above.</w:t>
       </w:r>
       <w:r>
         <w:br/>
@@ -48,7 +61,23 @@
         <w:tab/>
       </w:r>
       <w:r>
-        <w:t>Complete this course if you want to get the most out of Lazatech Educate and our ecosystem, since it covers the project as a whole as well as the suite of utilities we are introducing to the XRPL.</w:t>
+        <w:t xml:space="preserve">Complete this course if you want to get the most out of </w:t>
+      </w:r>
+      <w:proofErr w:type="spellStart"/>
+      <w:r>
+        <w:t>Lazatech</w:t>
+      </w:r>
+      <w:proofErr w:type="spellEnd"/>
+      <w:r>
+        <w:t xml:space="preserve"> Educate and our ecosystem, since it covers the project as a whole as well as the suite of </w:t>
+      </w:r>
+      <w:proofErr w:type="gramStart"/>
+      <w:r>
+        <w:t>utilities</w:t>
+      </w:r>
+      <w:proofErr w:type="gramEnd"/>
+      <w:r>
+        <w:t xml:space="preserve"> we are introducing to the XRPL.</w:t>
       </w:r>
       <w:r>
         <w:br/>
@@ -65,6 +94,7 @@
         </w:rPr>
         <w:t xml:space="preserve">Lesson 1: An introduction to </w:t>
       </w:r>
+      <w:proofErr w:type="spellStart"/>
       <w:r>
         <w:rPr>
           <w:b/>
@@ -72,7 +102,17 @@
           <w:i/>
           <w:iCs/>
         </w:rPr>
-        <w:t>Lazatech Educate And its Social Media Counterpart</w:t>
+        <w:t>Lazatech</w:t>
+      </w:r>
+      <w:proofErr w:type="spellEnd"/>
+      <w:r>
+        <w:rPr>
+          <w:b/>
+          <w:bCs/>
+          <w:i/>
+          <w:iCs/>
+        </w:rPr>
+        <w:t xml:space="preserve"> Educate And its Social Media Counterpart</w:t>
       </w:r>
       <w:r>
         <w:br/>
@@ -82,11 +122,21 @@
         <w:tab/>
       </w:r>
       <w:r>
-        <w:t xml:space="preserve">The Lazatech Educate ecosystem is based on the XRP blockchain. The Treasury ecosystem now consists of two coins with significantly distinct goals. As </w:t>
-      </w:r>
+        <w:t xml:space="preserve">The </w:t>
+      </w:r>
+      <w:proofErr w:type="spellStart"/>
       <w:r>
         <w:t>Lazatech</w:t>
       </w:r>
+      <w:proofErr w:type="spellEnd"/>
+      <w:r>
+        <w:t xml:space="preserve"> Educate ecosystem is based on the XRP blockchain. The Treasury ecosystem now consists of two coins with significantly distinct goals. As </w:t>
+      </w:r>
+      <w:proofErr w:type="spellStart"/>
+      <w:r>
+        <w:t>Lazatech</w:t>
+      </w:r>
+      <w:proofErr w:type="spellEnd"/>
       <w:r>
         <w:t xml:space="preserve"> grows and expands, additional tokens may be issued for a specific function. Our specialized store of value token (think of it as the 'gold' or 'Bitcoin' of our ecosystem) is denoted by the symbol $LZT, while our volatile utility-driven token is denoted by the sign $LAZA.</w:t>
       </w:r>
@@ -127,7 +177,23 @@
     </w:p>
     <w:p>
       <w:r>
-        <w:t>Use case - The purpose of $LZT is to hold the value of our ecosystem and serve as a sturdy token on which to develop. Holding $TRSRY allows our holders access to the whole ecosystem without subjecting their primary investment to extreme volatility. Users are rewarded with $LZT tokens for answering academic-related questions on Lazatech's social media platforms. $LAZA is also distributed to users of Lazatech Educate, our 'Learn to Earn' platform.</w:t>
+        <w:t xml:space="preserve">Use case - The purpose of $LZT is to hold the value of our ecosystem and serve as a sturdy token on which to develop. Holding $TRSRY allows our holders access to the whole ecosystem without subjecting their primary investment to extreme volatility. Users are rewarded with $LZT tokens for answering academic-related questions on </w:t>
+      </w:r>
+      <w:proofErr w:type="spellStart"/>
+      <w:r>
+        <w:t>Lazatech's</w:t>
+      </w:r>
+      <w:proofErr w:type="spellEnd"/>
+      <w:r>
+        <w:t xml:space="preserve"> social media platforms. $LAZA is also distributed to users of </w:t>
+      </w:r>
+      <w:proofErr w:type="spellStart"/>
+      <w:r>
+        <w:t>Lazatech</w:t>
+      </w:r>
+      <w:proofErr w:type="spellEnd"/>
+      <w:r>
+        <w:t xml:space="preserve"> Educate, our 'Learn to Earn' platform.</w:t>
       </w:r>
       <w:r>
         <w:br/>
@@ -166,7 +232,47 @@
         </w:rPr>
       </w:pPr>
       <w:r>
-        <w:t>Use Case – $UtiliteX is the volatile and powerful utility token within our ecosystem. It allows Treasury to offer riskier and rewarding investment opportunities for those who wish to be involved. Holders of $TRSRY are rewarded with free $UtiliteX every month, which allows them essentially free access to our Venture and Insur utility. Venture is our project launchpad, allowing investors to put their $UtiliteX to work by offering funding to new/infant projects, in exchange for rewards paid out by winning Venture Platform projects. Insur is a way for investors that are caught up in rug pulls or mismanaged projects to receive some compensation for their losses.</w:t>
+        <w:t>Use Case – $</w:t>
+      </w:r>
+      <w:proofErr w:type="spellStart"/>
+      <w:r>
+        <w:t>UtiliteX</w:t>
+      </w:r>
+      <w:proofErr w:type="spellEnd"/>
+      <w:r>
+        <w:t xml:space="preserve"> is the volatile and powerful utility token within our ecosystem. It allows Treasury to offer riskier and rewarding investment opportunities for those who wish to be involved. Holders of $TRSRY are rewarded with free $</w:t>
+      </w:r>
+      <w:proofErr w:type="spellStart"/>
+      <w:r>
+        <w:t>UtiliteX</w:t>
+      </w:r>
+      <w:proofErr w:type="spellEnd"/>
+      <w:r>
+        <w:t xml:space="preserve"> every month, which allows them essentially free access to our Venture and </w:t>
+      </w:r>
+      <w:proofErr w:type="spellStart"/>
+      <w:r>
+        <w:t>Insur</w:t>
+      </w:r>
+      <w:proofErr w:type="spellEnd"/>
+      <w:r>
+        <w:t xml:space="preserve"> utility. Venture is our project launchpad, allowing investors to put their $</w:t>
+      </w:r>
+      <w:proofErr w:type="spellStart"/>
+      <w:r>
+        <w:t>UtiliteX</w:t>
+      </w:r>
+      <w:proofErr w:type="spellEnd"/>
+      <w:r>
+        <w:t xml:space="preserve"> to work by offering funding to new/infant projects, in exchange for rewards paid out by winning Venture Platform projects. </w:t>
+      </w:r>
+      <w:proofErr w:type="spellStart"/>
+      <w:r>
+        <w:t>Insur</w:t>
+      </w:r>
+      <w:proofErr w:type="spellEnd"/>
+      <w:r>
+        <w:t xml:space="preserve"> is a way for investors that are caught up in rug pulls or mismanaged projects to receive some compensation for their losses.</w:t>
       </w:r>
       <w:r>
         <w:br/>
@@ -255,10 +361,10 @@
             <v:path o:extrusionok="f" gradientshapeok="t" o:connecttype="rect"/>
             <o:lock v:ext="edit" aspectratio="t"/>
           </v:shapetype>
-          <v:shape id="_x0000_i1070" type="#_x0000_t75" style="width:20.05pt;height:18.15pt" o:ole="">
+          <v:shape id="_x0000_i1092" type="#_x0000_t75" style="width:20.05pt;height:18.15pt" o:ole="">
             <v:imagedata r:id="rId5" o:title=""/>
           </v:shape>
-          <w:control r:id="rId6" w:name="DefaultOcxName" w:shapeid="_x0000_i1070"/>
+          <w:control r:id="rId6" w:name="DefaultOcxName" w:shapeid="_x0000_i1092"/>
         </w:object>
       </w:r>
       <w:r>
@@ -275,10 +381,10 @@
       <w:r>
         <w:lastRenderedPageBreak/>
         <w:object w:dxaOrig="225" w:dyaOrig="225" w14:anchorId="596E3C3F">
-          <v:shape id="_x0000_i1073" type="#_x0000_t75" style="width:20.05pt;height:18.15pt" o:ole="">
+          <v:shape id="_x0000_i1095" type="#_x0000_t75" style="width:20.05pt;height:18.15pt" o:ole="">
             <v:imagedata r:id="rId7" o:title=""/>
           </v:shape>
-          <w:control r:id="rId8" w:name="DefaultOcxName1" w:shapeid="_x0000_i1073"/>
+          <w:control r:id="rId8" w:name="DefaultOcxName1" w:shapeid="_x0000_i1095"/>
         </w:object>
       </w:r>
       <w:r>
@@ -294,10 +400,10 @@
       </w:pPr>
       <w:r>
         <w:object w:dxaOrig="225" w:dyaOrig="225" w14:anchorId="750A287B">
-          <v:shape id="_x0000_i1076" type="#_x0000_t75" style="width:20.05pt;height:18.15pt" o:ole="">
+          <v:shape id="_x0000_i1098" type="#_x0000_t75" style="width:20.05pt;height:18.15pt" o:ole="">
             <v:imagedata r:id="rId5" o:title=""/>
           </v:shape>
-          <w:control r:id="rId9" w:name="DefaultOcxName2" w:shapeid="_x0000_i1076"/>
+          <w:control r:id="rId9" w:name="DefaultOcxName2" w:shapeid="_x0000_i1098"/>
         </w:object>
       </w:r>
       <w:r>
@@ -313,10 +419,10 @@
       </w:pPr>
       <w:r>
         <w:object w:dxaOrig="225" w:dyaOrig="225" w14:anchorId="21BFFC0F">
-          <v:shape id="_x0000_i1079" type="#_x0000_t75" style="width:20.05pt;height:18.15pt" o:ole="">
+          <v:shape id="_x0000_i1101" type="#_x0000_t75" style="width:20.05pt;height:18.15pt" o:ole="">
             <v:imagedata r:id="rId5" o:title=""/>
           </v:shape>
-          <w:control r:id="rId10" w:name="DefaultOcxName3" w:shapeid="_x0000_i1079"/>
+          <w:control r:id="rId10" w:name="DefaultOcxName3" w:shapeid="_x0000_i1101"/>
         </w:object>
       </w:r>
       <w:r>
@@ -366,10 +472,10 @@
       </w:pPr>
       <w:r>
         <w:object w:dxaOrig="225" w:dyaOrig="225" w14:anchorId="5D358B36">
-          <v:shape id="_x0000_i1082" type="#_x0000_t75" style="width:20.05pt;height:18.15pt" o:ole="">
+          <v:shape id="_x0000_i1104" type="#_x0000_t75" style="width:20.05pt;height:18.15pt" o:ole="">
             <v:imagedata r:id="rId7" o:title=""/>
           </v:shape>
-          <w:control r:id="rId11" w:name="DefaultOcxName4" w:shapeid="_x0000_i1082"/>
+          <w:control r:id="rId11" w:name="DefaultOcxName4" w:shapeid="_x0000_i1104"/>
         </w:object>
       </w:r>
       <w:r>
@@ -385,10 +491,10 @@
       </w:pPr>
       <w:r>
         <w:object w:dxaOrig="225" w:dyaOrig="225" w14:anchorId="6A2A868F">
-          <v:shape id="_x0000_i1085" type="#_x0000_t75" style="width:20.05pt;height:18.15pt" o:ole="">
+          <v:shape id="_x0000_i1107" type="#_x0000_t75" style="width:20.05pt;height:18.15pt" o:ole="">
             <v:imagedata r:id="rId5" o:title=""/>
           </v:shape>
-          <w:control r:id="rId12" w:name="DefaultOcxName5" w:shapeid="_x0000_i1085"/>
+          <w:control r:id="rId12" w:name="DefaultOcxName5" w:shapeid="_x0000_i1107"/>
         </w:object>
       </w:r>
       <w:r>
@@ -404,10 +510,10 @@
       </w:pPr>
       <w:r>
         <w:object w:dxaOrig="225" w:dyaOrig="225" w14:anchorId="7C790405">
-          <v:shape id="_x0000_i1088" type="#_x0000_t75" style="width:20.05pt;height:18.15pt" o:ole="">
+          <v:shape id="_x0000_i1110" type="#_x0000_t75" style="width:20.05pt;height:18.15pt" o:ole="">
             <v:imagedata r:id="rId5" o:title=""/>
           </v:shape>
-          <w:control r:id="rId13" w:name="DefaultOcxName6" w:shapeid="_x0000_i1088"/>
+          <w:control r:id="rId13" w:name="DefaultOcxName6" w:shapeid="_x0000_i1110"/>
         </w:object>
       </w:r>
       <w:r>
@@ -423,10 +529,10 @@
       </w:pPr>
       <w:r>
         <w:object w:dxaOrig="225" w:dyaOrig="225" w14:anchorId="499C3F7C">
-          <v:shape id="_x0000_i1091" type="#_x0000_t75" style="width:20.05pt;height:18.15pt" o:ole="">
+          <v:shape id="_x0000_i1113" type="#_x0000_t75" style="width:20.05pt;height:18.15pt" o:ole="">
             <v:imagedata r:id="rId5" o:title=""/>
           </v:shape>
-          <w:control r:id="rId14" w:name="DefaultOcxName7" w:shapeid="_x0000_i1091"/>
+          <w:control r:id="rId14" w:name="DefaultOcxName7" w:shapeid="_x0000_i1113"/>
         </w:object>
       </w:r>
       <w:r>
@@ -452,6 +558,7 @@
         </w:rPr>
         <w:t>What is the total circulation of $</w:t>
       </w:r>
+      <w:proofErr w:type="gramStart"/>
       <w:r>
         <w:rPr>
           <w:b/>
@@ -459,6 +566,7 @@
         </w:rPr>
         <w:t>LZT</w:t>
       </w:r>
+      <w:proofErr w:type="gramEnd"/>
     </w:p>
     <w:p>
       <w:pPr>
@@ -469,10 +577,10 @@
       </w:pPr>
       <w:r>
         <w:object w:dxaOrig="225" w:dyaOrig="225" w14:anchorId="0A3C41B4">
-          <v:shape id="_x0000_i1094" type="#_x0000_t75" style="width:20.05pt;height:18.15pt" o:ole="">
+          <v:shape id="_x0000_i1116" type="#_x0000_t75" style="width:20.05pt;height:18.15pt" o:ole="">
             <v:imagedata r:id="rId5" o:title=""/>
           </v:shape>
-          <w:control r:id="rId15" w:name="DefaultOcxName8" w:shapeid="_x0000_i1094"/>
+          <w:control r:id="rId15" w:name="DefaultOcxName8" w:shapeid="_x0000_i1116"/>
         </w:object>
       </w:r>
       <w:r>
@@ -488,15 +596,20 @@
       </w:pPr>
       <w:r>
         <w:object w:dxaOrig="225" w:dyaOrig="225" w14:anchorId="44B15F12">
-          <v:shape id="_x0000_i1097" type="#_x0000_t75" style="width:20.05pt;height:18.15pt" o:ole="">
+          <v:shape id="_x0000_i1119" type="#_x0000_t75" style="width:20.05pt;height:18.15pt" o:ole="">
             <v:imagedata r:id="rId7" o:title=""/>
           </v:shape>
-          <w:control r:id="rId16" w:name="DefaultOcxName9" w:shapeid="_x0000_i1097"/>
+          <w:control r:id="rId16" w:name="DefaultOcxName9" w:shapeid="_x0000_i1119"/>
         </w:object>
       </w:r>
       <w:r>
-        <w:t> 100 Million</w:t>
-      </w:r>
+        <w:t xml:space="preserve"> 100 </w:t>
+      </w:r>
+      <w:proofErr w:type="gramStart"/>
+      <w:r>
+        <w:t>Million</w:t>
+      </w:r>
+      <w:proofErr w:type="gramEnd"/>
     </w:p>
     <w:p>
       <w:pPr>
@@ -507,10 +620,10 @@
       </w:pPr>
       <w:r>
         <w:object w:dxaOrig="225" w:dyaOrig="225" w14:anchorId="639916B8">
-          <v:shape id="_x0000_i1100" type="#_x0000_t75" style="width:20.05pt;height:18.15pt" o:ole="">
+          <v:shape id="_x0000_i1122" type="#_x0000_t75" style="width:20.05pt;height:18.15pt" o:ole="">
             <v:imagedata r:id="rId5" o:title=""/>
           </v:shape>
-          <w:control r:id="rId17" w:name="DefaultOcxName10" w:shapeid="_x0000_i1100"/>
+          <w:control r:id="rId17" w:name="DefaultOcxName10" w:shapeid="_x0000_i1122"/>
         </w:object>
       </w:r>
       <w:r>
@@ -593,8 +706,21 @@
         </w:rPr>
         <w:tab/>
       </w:r>
-      <w:r>
-        <w:t>Lazatech was introduced to the XRPL for a variety of crucial reasons. Unlike other popular blockchains such as ETH and BSC, the XRPL is largely obscure to a vast majority of crypto investors; many are unaware that it even exists. In contrast, the XRPL offers some of the quickest and cheapest transactions, in addition to the power and reliability of Ripple, which supports it. We decided to create the Lazatech Ecosystem on the XRPL due to the high level of community engagement, transaction efficiency, and enormous future potential and exposure.</w:t>
+      <w:proofErr w:type="spellStart"/>
+      <w:r>
+        <w:t>Lazatech</w:t>
+      </w:r>
+      <w:proofErr w:type="spellEnd"/>
+      <w:r>
+        <w:t xml:space="preserve"> was introduced to the XRPL for a variety of crucial reasons. Unlike other popular blockchains such as ETH and BSC, the XRPL is largely obscure to a vast majority of crypto investors; many are unaware that it even exists. In contrast, the XRPL offers some of the quickest and cheapest transactions, in addition to the power and reliability of Ripple, which supports it. We decided to create the </w:t>
+      </w:r>
+      <w:proofErr w:type="spellStart"/>
+      <w:r>
+        <w:t>Lazatech</w:t>
+      </w:r>
+      <w:proofErr w:type="spellEnd"/>
+      <w:r>
+        <w:t xml:space="preserve"> Ecosystem on the XRPL due to the high level of community engagement, transaction efficiency, and enormous future potential and exposure.</w:t>
       </w:r>
       <w:r>
         <w:rPr>
@@ -654,7 +780,15 @@
         <w:tab/>
       </w:r>
       <w:r>
-        <w:t>The XRPL (and its native asset $XRP) has enabled Lazatech to grow rapidly while keeping user and developer expenses low. The XRPL's built-in DEX means that our tokens may be exchanged instantaneously, and various simple applications/programs provide a large number of individuals with instant, efficient, and simple methods to interact with their favorite tokens. Ripple fosters and facilitates a variety of advances throughout the ledger, thus the area is always evolving, expanding, and adapting!</w:t>
+        <w:t xml:space="preserve">The XRPL (and its native asset $XRP) has enabled </w:t>
+      </w:r>
+      <w:proofErr w:type="spellStart"/>
+      <w:r>
+        <w:t>Lazatech</w:t>
+      </w:r>
+      <w:proofErr w:type="spellEnd"/>
+      <w:r>
+        <w:t xml:space="preserve"> to grow rapidly while keeping user and developer expenses low. The XRPL's built-in DEX means that our tokens may be exchanged instantaneously, and various simple applications/programs provide a large number of individuals with instant, efficient, and simple methods to interact with their favorite tokens. Ripple fosters and facilitates a variety of advances throughout the ledger, thus the area is always evolving, expanding, and adapting!</w:t>
       </w:r>
       <w:r>
         <w:br/>
@@ -669,6 +803,7 @@
         </w:rPr>
         <w:t xml:space="preserve">Lesson 2: Why has </w:t>
       </w:r>
+      <w:proofErr w:type="spellStart"/>
       <w:r>
         <w:rPr>
           <w:b/>
@@ -676,6 +811,7 @@
         </w:rPr>
         <w:t>Lazatech</w:t>
       </w:r>
+      <w:proofErr w:type="spellEnd"/>
       <w:r>
         <w:rPr>
           <w:b/>
@@ -762,10 +898,10 @@
           <w:bCs/>
         </w:rPr>
         <w:object w:dxaOrig="225" w:dyaOrig="225" w14:anchorId="6B277945">
-          <v:shape id="_x0000_i1103" type="#_x0000_t75" style="width:20.05pt;height:18.15pt" o:ole="">
+          <v:shape id="_x0000_i1125" type="#_x0000_t75" style="width:20.05pt;height:18.15pt" o:ole="">
             <v:imagedata r:id="rId5" o:title=""/>
           </v:shape>
-          <w:control r:id="rId20" w:name="DefaultOcxName12" w:shapeid="_x0000_i1103"/>
+          <w:control r:id="rId20" w:name="DefaultOcxName12" w:shapeid="_x0000_i1125"/>
         </w:object>
       </w:r>
       <w:r>
@@ -793,10 +929,10 @@
           <w:bCs/>
         </w:rPr>
         <w:object w:dxaOrig="225" w:dyaOrig="225" w14:anchorId="64643321">
-          <v:shape id="_x0000_i1106" type="#_x0000_t75" style="width:20.05pt;height:18.15pt" o:ole="">
+          <v:shape id="_x0000_i1128" type="#_x0000_t75" style="width:20.05pt;height:18.15pt" o:ole="">
             <v:imagedata r:id="rId5" o:title=""/>
           </v:shape>
-          <w:control r:id="rId21" w:name="DefaultOcxName11" w:shapeid="_x0000_i1106"/>
+          <w:control r:id="rId21" w:name="DefaultOcxName11" w:shapeid="_x0000_i1128"/>
         </w:object>
       </w:r>
       <w:r>
@@ -824,10 +960,10 @@
           <w:bCs/>
         </w:rPr>
         <w:object w:dxaOrig="225" w:dyaOrig="225" w14:anchorId="730A6029">
-          <v:shape id="_x0000_i1109" type="#_x0000_t75" style="width:20.05pt;height:18.15pt" o:ole="">
+          <v:shape id="_x0000_i1131" type="#_x0000_t75" style="width:20.05pt;height:18.15pt" o:ole="">
             <v:imagedata r:id="rId5" o:title=""/>
           </v:shape>
-          <w:control r:id="rId22" w:name="DefaultOcxName21" w:shapeid="_x0000_i1109"/>
+          <w:control r:id="rId22" w:name="DefaultOcxName21" w:shapeid="_x0000_i1131"/>
         </w:object>
       </w:r>
       <w:r>
@@ -835,8 +971,17 @@
           <w:b/>
           <w:bCs/>
         </w:rPr>
-        <w:t> $UtiliteX</w:t>
-      </w:r>
+        <w:t> $</w:t>
+      </w:r>
+      <w:proofErr w:type="spellStart"/>
+      <w:r>
+        <w:rPr>
+          <w:b/>
+          <w:bCs/>
+        </w:rPr>
+        <w:t>UtiliteX</w:t>
+      </w:r>
+      <w:proofErr w:type="spellEnd"/>
     </w:p>
     <w:p>
       <w:pPr>
@@ -855,10 +1000,10 @@
           <w:bCs/>
         </w:rPr>
         <w:object w:dxaOrig="225" w:dyaOrig="225" w14:anchorId="701809AA">
-          <v:shape id="_x0000_i1112" type="#_x0000_t75" style="width:20.05pt;height:18.15pt" o:ole="">
+          <v:shape id="_x0000_i1134" type="#_x0000_t75" style="width:20.05pt;height:18.15pt" o:ole="">
             <v:imagedata r:id="rId7" o:title=""/>
           </v:shape>
-          <w:control r:id="rId23" w:name="DefaultOcxName31" w:shapeid="_x0000_i1112"/>
+          <w:control r:id="rId23" w:name="DefaultOcxName31" w:shapeid="_x0000_i1134"/>
         </w:object>
       </w:r>
       <w:r>
@@ -920,10 +1065,10 @@
           <w:bCs/>
         </w:rPr>
         <w:object w:dxaOrig="225" w:dyaOrig="225" w14:anchorId="6537B9DD">
-          <v:shape id="_x0000_i1115" type="#_x0000_t75" style="width:20.05pt;height:18.15pt" o:ole="">
+          <v:shape id="_x0000_i1137" type="#_x0000_t75" style="width:20.05pt;height:18.15pt" o:ole="">
             <v:imagedata r:id="rId5" o:title=""/>
           </v:shape>
-          <w:control r:id="rId24" w:name="DefaultOcxName41" w:shapeid="_x0000_i1115"/>
+          <w:control r:id="rId24" w:name="DefaultOcxName41" w:shapeid="_x0000_i1137"/>
         </w:object>
       </w:r>
       <w:r>
@@ -951,10 +1096,10 @@
           <w:bCs/>
         </w:rPr>
         <w:object w:dxaOrig="225" w:dyaOrig="225" w14:anchorId="25E23DE9">
-          <v:shape id="_x0000_i1118" type="#_x0000_t75" style="width:20.05pt;height:18.15pt" o:ole="">
+          <v:shape id="_x0000_i1140" type="#_x0000_t75" style="width:20.05pt;height:18.15pt" o:ole="">
             <v:imagedata r:id="rId5" o:title=""/>
           </v:shape>
-          <w:control r:id="rId25" w:name="DefaultOcxName51" w:shapeid="_x0000_i1118"/>
+          <w:control r:id="rId25" w:name="DefaultOcxName51" w:shapeid="_x0000_i1140"/>
         </w:object>
       </w:r>
       <w:r>
@@ -983,10 +1128,10 @@
         </w:rPr>
         <w:lastRenderedPageBreak/>
         <w:object w:dxaOrig="225" w:dyaOrig="225" w14:anchorId="736DD953">
-          <v:shape id="_x0000_i1121" type="#_x0000_t75" style="width:20.05pt;height:18.15pt" o:ole="">
+          <v:shape id="_x0000_i1143" type="#_x0000_t75" style="width:20.05pt;height:18.15pt" o:ole="">
             <v:imagedata r:id="rId7" o:title=""/>
           </v:shape>
-          <w:control r:id="rId26" w:name="DefaultOcxName61" w:shapeid="_x0000_i1121"/>
+          <w:control r:id="rId26" w:name="DefaultOcxName61" w:shapeid="_x0000_i1143"/>
         </w:object>
       </w:r>
       <w:r>
@@ -1014,10 +1159,10 @@
           <w:bCs/>
         </w:rPr>
         <w:object w:dxaOrig="225" w:dyaOrig="225" w14:anchorId="58374282">
-          <v:shape id="_x0000_i1124" type="#_x0000_t75" style="width:20.05pt;height:18.15pt" o:ole="">
+          <v:shape id="_x0000_i1146" type="#_x0000_t75" style="width:20.05pt;height:18.15pt" o:ole="">
             <v:imagedata r:id="rId5" o:title=""/>
           </v:shape>
-          <w:control r:id="rId27" w:name="DefaultOcxName71" w:shapeid="_x0000_i1124"/>
+          <w:control r:id="rId27" w:name="DefaultOcxName71" w:shapeid="_x0000_i1146"/>
         </w:object>
       </w:r>
       <w:r>
@@ -1061,6 +1206,7 @@
         </w:rPr>
         <w:t xml:space="preserve">Why did </w:t>
       </w:r>
+      <w:proofErr w:type="spellStart"/>
       <w:r>
         <w:rPr>
           <w:b/>
@@ -1068,6 +1214,7 @@
         </w:rPr>
         <w:t>Lazatech</w:t>
       </w:r>
+      <w:proofErr w:type="spellEnd"/>
       <w:r>
         <w:rPr>
           <w:b/>
@@ -1093,10 +1240,10 @@
           <w:bCs/>
         </w:rPr>
         <w:object w:dxaOrig="225" w:dyaOrig="225" w14:anchorId="5AFF4AB8">
-          <v:shape id="_x0000_i1127" type="#_x0000_t75" style="width:20.05pt;height:18.15pt" o:ole="">
+          <v:shape id="_x0000_i1149" type="#_x0000_t75" style="width:20.05pt;height:18.15pt" o:ole="">
             <v:imagedata r:id="rId7" o:title=""/>
           </v:shape>
-          <w:control r:id="rId28" w:name="DefaultOcxName81" w:shapeid="_x0000_i1127"/>
+          <w:control r:id="rId28" w:name="DefaultOcxName81" w:shapeid="_x0000_i1149"/>
         </w:object>
       </w:r>
       <w:r>
@@ -1124,10 +1271,10 @@
           <w:bCs/>
         </w:rPr>
         <w:object w:dxaOrig="225" w:dyaOrig="225" w14:anchorId="0EE2585A">
-          <v:shape id="_x0000_i1130" type="#_x0000_t75" style="width:20.05pt;height:18.15pt" o:ole="">
+          <v:shape id="_x0000_i1152" type="#_x0000_t75" style="width:20.05pt;height:18.15pt" o:ole="">
             <v:imagedata r:id="rId5" o:title=""/>
           </v:shape>
-          <w:control r:id="rId29" w:name="DefaultOcxName91" w:shapeid="_x0000_i1130"/>
+          <w:control r:id="rId29" w:name="DefaultOcxName91" w:shapeid="_x0000_i1152"/>
         </w:object>
       </w:r>
       <w:r>
@@ -1135,7 +1282,23 @@
           <w:b/>
           <w:bCs/>
         </w:rPr>
-        <w:t> Because Jed McCaleb called us up and was very insistent</w:t>
+        <w:t xml:space="preserve"> Because Jed </w:t>
+      </w:r>
+      <w:proofErr w:type="spellStart"/>
+      <w:r>
+        <w:rPr>
+          <w:b/>
+          <w:bCs/>
+        </w:rPr>
+        <w:t>McCaleb</w:t>
+      </w:r>
+      <w:proofErr w:type="spellEnd"/>
+      <w:r>
+        <w:rPr>
+          <w:b/>
+          <w:bCs/>
+        </w:rPr>
+        <w:t xml:space="preserve"> called us up and was very insistent</w:t>
       </w:r>
     </w:p>
     <w:p>
@@ -1155,10 +1318,10 @@
           <w:bCs/>
         </w:rPr>
         <w:object w:dxaOrig="225" w:dyaOrig="225" w14:anchorId="1C643091">
-          <v:shape id="_x0000_i1133" type="#_x0000_t75" style="width:20.05pt;height:18.15pt" o:ole="">
+          <v:shape id="_x0000_i1155" type="#_x0000_t75" style="width:20.05pt;height:18.15pt" o:ole="">
             <v:imagedata r:id="rId5" o:title=""/>
           </v:shape>
-          <w:control r:id="rId30" w:name="DefaultOcxName101" w:shapeid="_x0000_i1133"/>
+          <w:control r:id="rId30" w:name="DefaultOcxName101" w:shapeid="_x0000_i1155"/>
         </w:object>
       </w:r>
       <w:r>
@@ -1287,6 +1450,7 @@
         <w:lastRenderedPageBreak/>
         <w:t xml:space="preserve">Lesson 3: </w:t>
       </w:r>
+      <w:proofErr w:type="spellStart"/>
       <w:r>
         <w:rPr>
           <w:b/>
@@ -1294,6 +1458,7 @@
         </w:rPr>
         <w:t>Lazatech</w:t>
       </w:r>
+      <w:proofErr w:type="spellEnd"/>
       <w:r>
         <w:rPr>
           <w:b/>
@@ -1439,10 +1604,132 @@
           <w:color w:val="FF0000"/>
         </w:rPr>
         <w:object w:dxaOrig="225" w:dyaOrig="225" w14:anchorId="50BE0CE0">
+          <v:shape id="_x0000_i1158" type="#_x0000_t75" style="width:20.05pt;height:18.15pt" o:ole="">
+            <v:imagedata r:id="rId5" o:title=""/>
+          </v:shape>
+          <w:control r:id="rId33" w:name="DefaultOcxName14" w:shapeid="_x0000_i1158"/>
+        </w:object>
+      </w:r>
+      <w:r>
+        <w:rPr>
+          <w:b/>
+          <w:bCs/>
+          <w:color w:val="FF0000"/>
+        </w:rPr>
+        <w:t> 1:0.5 paid out in $</w:t>
+      </w:r>
+      <w:proofErr w:type="spellStart"/>
+      <w:r>
+        <w:rPr>
+          <w:b/>
+          <w:bCs/>
+          <w:color w:val="FF0000"/>
+        </w:rPr>
+        <w:t>UtiliteX</w:t>
+      </w:r>
+      <w:proofErr w:type="spellEnd"/>
+    </w:p>
+    <w:p>
+      <w:pPr>
+        <w:numPr>
+          <w:ilvl w:val="1"/>
+          <w:numId w:val="7"/>
+        </w:numPr>
+        <w:rPr>
+          <w:b/>
+          <w:bCs/>
+          <w:color w:val="FF0000"/>
+        </w:rPr>
+      </w:pPr>
+      <w:r>
+        <w:rPr>
+          <w:b/>
+          <w:bCs/>
+          <w:color w:val="FF0000"/>
+        </w:rPr>
+        <w:object w:dxaOrig="225" w:dyaOrig="225" w14:anchorId="2600C5A4">
+          <v:shape id="_x0000_i1161" type="#_x0000_t75" style="width:20.05pt;height:18.15pt" o:ole="">
+            <v:imagedata r:id="rId7" o:title=""/>
+          </v:shape>
+          <w:control r:id="rId34" w:name="DefaultOcxName13" w:shapeid="_x0000_i1161"/>
+        </w:object>
+      </w:r>
+      <w:r>
+        <w:rPr>
+          <w:b/>
+          <w:bCs/>
+          <w:color w:val="FF0000"/>
+        </w:rPr>
+        <w:t> 1:05 paid out in $TRSRY</w:t>
+      </w:r>
+    </w:p>
+    <w:p>
+      <w:pPr>
+        <w:numPr>
+          <w:ilvl w:val="1"/>
+          <w:numId w:val="7"/>
+        </w:numPr>
+        <w:rPr>
+          <w:b/>
+          <w:bCs/>
+          <w:color w:val="FF0000"/>
+        </w:rPr>
+      </w:pPr>
+      <w:r>
+        <w:rPr>
+          <w:b/>
+          <w:bCs/>
+          <w:color w:val="FF0000"/>
+        </w:rPr>
+        <w:object w:dxaOrig="225" w:dyaOrig="225" w14:anchorId="06AAFD5F">
+          <v:shape id="_x0000_i1164" type="#_x0000_t75" style="width:20.05pt;height:18.15pt" o:ole="">
+            <v:imagedata r:id="rId5" o:title=""/>
+          </v:shape>
+          <w:control r:id="rId35" w:name="DefaultOcxName22" w:shapeid="_x0000_i1164"/>
+        </w:object>
+      </w:r>
+      <w:r>
+        <w:rPr>
+          <w:b/>
+          <w:bCs/>
+          <w:color w:val="FF0000"/>
+        </w:rPr>
+        <w:t> 5% of your $TRSRY holding paid out in $</w:t>
+      </w:r>
+      <w:proofErr w:type="spellStart"/>
+      <w:r>
+        <w:rPr>
+          <w:b/>
+          <w:bCs/>
+          <w:color w:val="FF0000"/>
+        </w:rPr>
+        <w:t>UtiliteX</w:t>
+      </w:r>
+      <w:proofErr w:type="spellEnd"/>
+    </w:p>
+    <w:p>
+      <w:pPr>
+        <w:numPr>
+          <w:ilvl w:val="1"/>
+          <w:numId w:val="7"/>
+        </w:numPr>
+        <w:rPr>
+          <w:b/>
+          <w:bCs/>
+          <w:color w:val="FF0000"/>
+        </w:rPr>
+      </w:pPr>
+      <w:r>
+        <w:rPr>
+          <w:b/>
+          <w:bCs/>
+          <w:color w:val="FF0000"/>
+        </w:rPr>
+        <w:object w:dxaOrig="225" w:dyaOrig="225" w14:anchorId="68C6E25A">
           <v:shape id="_x0000_i1167" type="#_x0000_t75" style="width:20.05pt;height:18.15pt" o:ole="">
             <v:imagedata r:id="rId5" o:title=""/>
           </v:shape>
-          <w:control r:id="rId33" w:name="DefaultOcxName14" w:shapeid="_x0000_i1167"/>
+          <w:control r:id="rId36" w:name="DefaultOcxName32" w:shapeid="_x0000_i1167"/>
         </w:object>
       </w:r>
       <w:r>
@@ -1451,32 +1738,166 @@
           <w:bCs/>
           <w:color w:val="FF0000"/>
         </w:rPr>
-        <w:t> 1:0.5 paid out in $UtiliteX</w:t>
+        <w:t> 5% of your $TRSRY holding paid out in $TRSRY</w:t>
+      </w:r>
+    </w:p>
+    <w:p>
+      <w:pPr>
+        <w:rPr>
+          <w:b/>
+          <w:bCs/>
+          <w:color w:val="FF0000"/>
+        </w:rPr>
+      </w:pPr>
+      <w:r>
+        <w:rPr>
+          <w:b/>
+          <w:bCs/>
+          <w:color w:val="FF0000"/>
+        </w:rPr>
+        <w:t>Correct</w:t>
+      </w:r>
+    </w:p>
+    <w:p>
+      <w:pPr>
+        <w:numPr>
+          <w:ilvl w:val="0"/>
+          <w:numId w:val="8"/>
+        </w:numPr>
+        <w:rPr>
+          <w:b/>
+          <w:bCs/>
+          <w:color w:val="FF0000"/>
+        </w:rPr>
+      </w:pPr>
+      <w:r>
+        <w:rPr>
+          <w:b/>
+          <w:bCs/>
+          <w:color w:val="FF0000"/>
+        </w:rPr>
+        <w:t>Venture offers users ___?</w:t>
       </w:r>
     </w:p>
     <w:p>
       <w:pPr>
         <w:numPr>
           <w:ilvl w:val="1"/>
-          <w:numId w:val="7"/>
-        </w:numPr>
-        <w:rPr>
-          <w:b/>
-          <w:bCs/>
-          <w:color w:val="FF0000"/>
-        </w:rPr>
-      </w:pPr>
-      <w:r>
-        <w:rPr>
-          <w:b/>
-          <w:bCs/>
-          <w:color w:val="FF0000"/>
-        </w:rPr>
-        <w:object w:dxaOrig="225" w:dyaOrig="225" w14:anchorId="2600C5A4">
-          <v:shape id="_x0000_i1166" type="#_x0000_t75" style="width:20.05pt;height:18.15pt" o:ole="">
+          <w:numId w:val="8"/>
+        </w:numPr>
+        <w:rPr>
+          <w:b/>
+          <w:bCs/>
+          <w:color w:val="FF0000"/>
+        </w:rPr>
+      </w:pPr>
+      <w:r>
+        <w:rPr>
+          <w:b/>
+          <w:bCs/>
+          <w:color w:val="FF0000"/>
+        </w:rPr>
+        <w:object w:dxaOrig="225" w:dyaOrig="225" w14:anchorId="30E6836B">
+          <v:shape id="_x0000_i1170" type="#_x0000_t75" style="width:20.05pt;height:18.15pt" o:ole="">
+            <v:imagedata r:id="rId5" o:title=""/>
+          </v:shape>
+          <w:control r:id="rId37" w:name="DefaultOcxName42" w:shapeid="_x0000_i1170"/>
+        </w:object>
+      </w:r>
+      <w:r>
+        <w:rPr>
+          <w:b/>
+          <w:bCs/>
+          <w:color w:val="FF0000"/>
+        </w:rPr>
+        <w:t> The ability to vote with $TRSRY to earn a stake in $</w:t>
+      </w:r>
+      <w:proofErr w:type="spellStart"/>
+      <w:r>
+        <w:rPr>
+          <w:b/>
+          <w:bCs/>
+          <w:color w:val="FF0000"/>
+        </w:rPr>
+        <w:t>UtiliteX</w:t>
+      </w:r>
+      <w:proofErr w:type="spellEnd"/>
+    </w:p>
+    <w:p>
+      <w:pPr>
+        <w:numPr>
+          <w:ilvl w:val="1"/>
+          <w:numId w:val="8"/>
+        </w:numPr>
+        <w:rPr>
+          <w:b/>
+          <w:bCs/>
+          <w:color w:val="FF0000"/>
+        </w:rPr>
+      </w:pPr>
+      <w:r>
+        <w:rPr>
+          <w:b/>
+          <w:bCs/>
+          <w:color w:val="FF0000"/>
+        </w:rPr>
+        <w:object w:dxaOrig="225" w:dyaOrig="225" w14:anchorId="164C68DB">
+          <v:shape id="_x0000_i1173" type="#_x0000_t75" style="width:20.05pt;height:18.15pt" o:ole="">
+            <v:imagedata r:id="rId5" o:title=""/>
+          </v:shape>
+          <w:control r:id="rId38" w:name="DefaultOcxName52" w:shapeid="_x0000_i1173"/>
+        </w:object>
+      </w:r>
+      <w:r>
+        <w:rPr>
+          <w:b/>
+          <w:bCs/>
+          <w:color w:val="FF0000"/>
+        </w:rPr>
+        <w:t> The ability to vote with $</w:t>
+      </w:r>
+      <w:proofErr w:type="spellStart"/>
+      <w:r>
+        <w:rPr>
+          <w:b/>
+          <w:bCs/>
+          <w:color w:val="FF0000"/>
+        </w:rPr>
+        <w:t>UtiliteX</w:t>
+      </w:r>
+      <w:proofErr w:type="spellEnd"/>
+      <w:r>
+        <w:rPr>
+          <w:b/>
+          <w:bCs/>
+          <w:color w:val="FF0000"/>
+        </w:rPr>
+        <w:t xml:space="preserve"> to earn a stake of the venture project</w:t>
+      </w:r>
+    </w:p>
+    <w:p>
+      <w:pPr>
+        <w:numPr>
+          <w:ilvl w:val="1"/>
+          <w:numId w:val="8"/>
+        </w:numPr>
+        <w:rPr>
+          <w:b/>
+          <w:bCs/>
+          <w:color w:val="FF0000"/>
+        </w:rPr>
+      </w:pPr>
+      <w:r>
+        <w:rPr>
+          <w:b/>
+          <w:bCs/>
+          <w:color w:val="FF0000"/>
+        </w:rPr>
+        <w:object w:dxaOrig="225" w:dyaOrig="225" w14:anchorId="0C5F49E4">
+          <v:shape id="_x0000_i1176" type="#_x0000_t75" style="width:20.05pt;height:18.15pt" o:ole="">
             <v:imagedata r:id="rId7" o:title=""/>
           </v:shape>
-          <w:control r:id="rId34" w:name="DefaultOcxName13" w:shapeid="_x0000_i1166"/>
+          <w:control r:id="rId39" w:name="DefaultOcxName62" w:shapeid="_x0000_i1176"/>
         </w:object>
       </w:r>
       <w:r>
@@ -1485,32 +1906,115 @@
           <w:bCs/>
           <w:color w:val="FF0000"/>
         </w:rPr>
-        <w:t> 1:05 paid out in $TRSRY</w:t>
+        <w:t> The ability to vote with a venture project to earn a stake of $</w:t>
+      </w:r>
+      <w:proofErr w:type="spellStart"/>
+      <w:r>
+        <w:rPr>
+          <w:b/>
+          <w:bCs/>
+          <w:color w:val="FF0000"/>
+        </w:rPr>
+        <w:t>UtiliteX</w:t>
+      </w:r>
+      <w:proofErr w:type="spellEnd"/>
+    </w:p>
+    <w:p>
+      <w:pPr>
+        <w:rPr>
+          <w:b/>
+          <w:bCs/>
+          <w:color w:val="FF0000"/>
+        </w:rPr>
+      </w:pPr>
+      <w:r>
+        <w:rPr>
+          <w:b/>
+          <w:bCs/>
+          <w:color w:val="FF0000"/>
+        </w:rPr>
+        <w:t>Incorrect</w:t>
+      </w:r>
+    </w:p>
+    <w:p>
+      <w:pPr>
+        <w:rPr>
+          <w:b/>
+          <w:bCs/>
+          <w:color w:val="FF0000"/>
+        </w:rPr>
+      </w:pPr>
+      <w:r>
+        <w:rPr>
+          <w:b/>
+          <w:bCs/>
+          <w:color w:val="FF0000"/>
+        </w:rPr>
+        <w:t>Right Answer: The ability to vote with $</w:t>
+      </w:r>
+      <w:proofErr w:type="spellStart"/>
+      <w:r>
+        <w:rPr>
+          <w:b/>
+          <w:bCs/>
+          <w:color w:val="FF0000"/>
+        </w:rPr>
+        <w:t>UtiliteX</w:t>
+      </w:r>
+      <w:proofErr w:type="spellEnd"/>
+      <w:r>
+        <w:rPr>
+          <w:b/>
+          <w:bCs/>
+          <w:color w:val="FF0000"/>
+        </w:rPr>
+        <w:t xml:space="preserve"> to earn a stake of the venture project</w:t>
+      </w:r>
+    </w:p>
+    <w:p>
+      <w:pPr>
+        <w:numPr>
+          <w:ilvl w:val="0"/>
+          <w:numId w:val="9"/>
+        </w:numPr>
+        <w:rPr>
+          <w:b/>
+          <w:bCs/>
+          <w:color w:val="FF0000"/>
+        </w:rPr>
+      </w:pPr>
+      <w:r>
+        <w:rPr>
+          <w:b/>
+          <w:bCs/>
+          <w:color w:val="FF0000"/>
+        </w:rPr>
+        <w:t>Which Treasury Utility offers protection against failed projects and rug pulls</w:t>
       </w:r>
     </w:p>
     <w:p>
       <w:pPr>
         <w:numPr>
           <w:ilvl w:val="1"/>
-          <w:numId w:val="7"/>
-        </w:numPr>
-        <w:rPr>
-          <w:b/>
-          <w:bCs/>
-          <w:color w:val="FF0000"/>
-        </w:rPr>
-      </w:pPr>
-      <w:r>
-        <w:rPr>
-          <w:b/>
-          <w:bCs/>
-          <w:color w:val="FF0000"/>
-        </w:rPr>
-        <w:object w:dxaOrig="225" w:dyaOrig="225" w14:anchorId="06AAFD5F">
-          <v:shape id="_x0000_i1165" type="#_x0000_t75" style="width:20.05pt;height:18.15pt" o:ole="">
+          <w:numId w:val="9"/>
+        </w:numPr>
+        <w:rPr>
+          <w:b/>
+          <w:bCs/>
+          <w:color w:val="FF0000"/>
+        </w:rPr>
+      </w:pPr>
+      <w:r>
+        <w:rPr>
+          <w:b/>
+          <w:bCs/>
+          <w:color w:val="FF0000"/>
+        </w:rPr>
+        <w:object w:dxaOrig="225" w:dyaOrig="225" w14:anchorId="3EA26960">
+          <v:shape id="_x0000_i1179" type="#_x0000_t75" style="width:20.05pt;height:18.15pt" o:ole="">
             <v:imagedata r:id="rId5" o:title=""/>
           </v:shape>
-          <w:control r:id="rId35" w:name="DefaultOcxName22" w:shapeid="_x0000_i1165"/>
+          <w:control r:id="rId40" w:name="DefaultOcxName72" w:shapeid="_x0000_i1179"/>
         </w:object>
       </w:r>
       <w:r>
@@ -1519,32 +2023,76 @@
           <w:bCs/>
           <w:color w:val="FF0000"/>
         </w:rPr>
-        <w:t> 5% of your $TRSRY holding paid out in $UtiliteX</w:t>
+        <w:t> Venture</w:t>
       </w:r>
     </w:p>
     <w:p>
       <w:pPr>
         <w:numPr>
           <w:ilvl w:val="1"/>
-          <w:numId w:val="7"/>
-        </w:numPr>
-        <w:rPr>
-          <w:b/>
-          <w:bCs/>
-          <w:color w:val="FF0000"/>
-        </w:rPr>
-      </w:pPr>
-      <w:r>
-        <w:rPr>
-          <w:b/>
-          <w:bCs/>
-          <w:color w:val="FF0000"/>
-        </w:rPr>
-        <w:object w:dxaOrig="225" w:dyaOrig="225" w14:anchorId="68C6E25A">
-          <v:shape id="_x0000_i1164" type="#_x0000_t75" style="width:20.05pt;height:18.15pt" o:ole="">
+          <w:numId w:val="9"/>
+        </w:numPr>
+        <w:rPr>
+          <w:b/>
+          <w:bCs/>
+          <w:color w:val="FF0000"/>
+        </w:rPr>
+      </w:pPr>
+      <w:r>
+        <w:rPr>
+          <w:b/>
+          <w:bCs/>
+          <w:color w:val="FF0000"/>
+        </w:rPr>
+        <w:object w:dxaOrig="225" w:dyaOrig="225" w14:anchorId="77B14E88">
+          <v:shape id="_x0000_i1182" type="#_x0000_t75" style="width:20.05pt;height:18.15pt" o:ole="">
+            <v:imagedata r:id="rId7" o:title=""/>
+          </v:shape>
+          <w:control r:id="rId41" w:name="DefaultOcxName82" w:shapeid="_x0000_i1182"/>
+        </w:object>
+      </w:r>
+      <w:r>
+        <w:rPr>
+          <w:b/>
+          <w:bCs/>
+          <w:color w:val="FF0000"/>
+        </w:rPr>
+        <w:t> </w:t>
+      </w:r>
+      <w:proofErr w:type="spellStart"/>
+      <w:r>
+        <w:rPr>
+          <w:b/>
+          <w:bCs/>
+          <w:color w:val="FF0000"/>
+        </w:rPr>
+        <w:t>Insur</w:t>
+      </w:r>
+      <w:proofErr w:type="spellEnd"/>
+    </w:p>
+    <w:p>
+      <w:pPr>
+        <w:numPr>
+          <w:ilvl w:val="1"/>
+          <w:numId w:val="9"/>
+        </w:numPr>
+        <w:rPr>
+          <w:b/>
+          <w:bCs/>
+          <w:color w:val="FF0000"/>
+        </w:rPr>
+      </w:pPr>
+      <w:r>
+        <w:rPr>
+          <w:b/>
+          <w:bCs/>
+          <w:color w:val="FF0000"/>
+        </w:rPr>
+        <w:object w:dxaOrig="225" w:dyaOrig="225" w14:anchorId="681E9C42">
+          <v:shape id="_x0000_i1185" type="#_x0000_t75" style="width:20.05pt;height:18.15pt" o:ole="">
             <v:imagedata r:id="rId5" o:title=""/>
           </v:shape>
-          <w:control r:id="rId36" w:name="DefaultOcxName32" w:shapeid="_x0000_i1164"/>
+          <w:control r:id="rId42" w:name="DefaultOcxName92" w:shapeid="_x0000_i1185"/>
         </w:object>
       </w:r>
       <w:r>
@@ -1553,70 +2101,42 @@
           <w:bCs/>
           <w:color w:val="FF0000"/>
         </w:rPr>
-        <w:t> 5% of your $TRSRY holding paid out in $TRSRY</w:t>
-      </w:r>
-    </w:p>
-    <w:p>
-      <w:pPr>
-        <w:rPr>
-          <w:b/>
-          <w:bCs/>
-          <w:color w:val="FF0000"/>
-        </w:rPr>
-      </w:pPr>
-      <w:r>
-        <w:rPr>
-          <w:b/>
-          <w:bCs/>
-          <w:color w:val="FF0000"/>
-        </w:rPr>
-        <w:t>Correct</w:t>
-      </w:r>
-    </w:p>
-    <w:p>
-      <w:pPr>
-        <w:numPr>
-          <w:ilvl w:val="0"/>
-          <w:numId w:val="8"/>
-        </w:numPr>
-        <w:rPr>
-          <w:b/>
-          <w:bCs/>
-          <w:color w:val="FF0000"/>
-        </w:rPr>
-      </w:pPr>
-      <w:r>
-        <w:rPr>
-          <w:b/>
-          <w:bCs/>
-          <w:color w:val="FF0000"/>
-        </w:rPr>
-        <w:t>Venture offers users ___?</w:t>
-      </w:r>
+        <w:t> $</w:t>
+      </w:r>
+      <w:proofErr w:type="spellStart"/>
+      <w:r>
+        <w:rPr>
+          <w:b/>
+          <w:bCs/>
+          <w:color w:val="FF0000"/>
+        </w:rPr>
+        <w:t>UtiliteX</w:t>
+      </w:r>
+      <w:proofErr w:type="spellEnd"/>
     </w:p>
     <w:p>
       <w:pPr>
         <w:numPr>
           <w:ilvl w:val="1"/>
-          <w:numId w:val="8"/>
-        </w:numPr>
-        <w:rPr>
-          <w:b/>
-          <w:bCs/>
-          <w:color w:val="FF0000"/>
-        </w:rPr>
-      </w:pPr>
-      <w:r>
-        <w:rPr>
-          <w:b/>
-          <w:bCs/>
-          <w:color w:val="FF0000"/>
-        </w:rPr>
-        <w:object w:dxaOrig="225" w:dyaOrig="225" w14:anchorId="30E6836B">
-          <v:shape id="_x0000_i1163" type="#_x0000_t75" style="width:20.05pt;height:18.15pt" o:ole="">
+          <w:numId w:val="9"/>
+        </w:numPr>
+        <w:rPr>
+          <w:b/>
+          <w:bCs/>
+          <w:color w:val="FF0000"/>
+        </w:rPr>
+      </w:pPr>
+      <w:r>
+        <w:rPr>
+          <w:b/>
+          <w:bCs/>
+          <w:color w:val="FF0000"/>
+        </w:rPr>
+        <w:object w:dxaOrig="225" w:dyaOrig="225" w14:anchorId="795D7CB2">
+          <v:shape id="_x0000_i1188" type="#_x0000_t75" style="width:20.05pt;height:18.15pt" o:ole="">
             <v:imagedata r:id="rId5" o:title=""/>
           </v:shape>
-          <w:control r:id="rId37" w:name="DefaultOcxName42" w:shapeid="_x0000_i1163"/>
+          <w:control r:id="rId43" w:name="DefaultOcxName102" w:shapeid="_x0000_i1188"/>
         </w:object>
       </w:r>
       <w:r>
@@ -1625,265 +2145,6 @@
           <w:bCs/>
           <w:color w:val="FF0000"/>
         </w:rPr>
-        <w:t> The ability to vote with $TRSRY to earn a stake in $UtiliteX</w:t>
-      </w:r>
-    </w:p>
-    <w:p>
-      <w:pPr>
-        <w:numPr>
-          <w:ilvl w:val="1"/>
-          <w:numId w:val="8"/>
-        </w:numPr>
-        <w:rPr>
-          <w:b/>
-          <w:bCs/>
-          <w:color w:val="FF0000"/>
-        </w:rPr>
-      </w:pPr>
-      <w:r>
-        <w:rPr>
-          <w:b/>
-          <w:bCs/>
-          <w:color w:val="FF0000"/>
-        </w:rPr>
-        <w:object w:dxaOrig="225" w:dyaOrig="225" w14:anchorId="164C68DB">
-          <v:shape id="_x0000_i1162" type="#_x0000_t75" style="width:20.05pt;height:18.15pt" o:ole="">
-            <v:imagedata r:id="rId5" o:title=""/>
-          </v:shape>
-          <w:control r:id="rId38" w:name="DefaultOcxName52" w:shapeid="_x0000_i1162"/>
-        </w:object>
-      </w:r>
-      <w:r>
-        <w:rPr>
-          <w:b/>
-          <w:bCs/>
-          <w:color w:val="FF0000"/>
-        </w:rPr>
-        <w:t> The ability to vote with $UtiliteX to earn a stake of the venture project</w:t>
-      </w:r>
-    </w:p>
-    <w:p>
-      <w:pPr>
-        <w:numPr>
-          <w:ilvl w:val="1"/>
-          <w:numId w:val="8"/>
-        </w:numPr>
-        <w:rPr>
-          <w:b/>
-          <w:bCs/>
-          <w:color w:val="FF0000"/>
-        </w:rPr>
-      </w:pPr>
-      <w:r>
-        <w:rPr>
-          <w:b/>
-          <w:bCs/>
-          <w:color w:val="FF0000"/>
-        </w:rPr>
-        <w:object w:dxaOrig="225" w:dyaOrig="225" w14:anchorId="0C5F49E4">
-          <v:shape id="_x0000_i1161" type="#_x0000_t75" style="width:20.05pt;height:18.15pt" o:ole="">
-            <v:imagedata r:id="rId7" o:title=""/>
-          </v:shape>
-          <w:control r:id="rId39" w:name="DefaultOcxName62" w:shapeid="_x0000_i1161"/>
-        </w:object>
-      </w:r>
-      <w:r>
-        <w:rPr>
-          <w:b/>
-          <w:bCs/>
-          <w:color w:val="FF0000"/>
-        </w:rPr>
-        <w:t> The ability to vote with a venture project to earn a stake of $UtiliteX</w:t>
-      </w:r>
-    </w:p>
-    <w:p>
-      <w:pPr>
-        <w:rPr>
-          <w:b/>
-          <w:bCs/>
-          <w:color w:val="FF0000"/>
-        </w:rPr>
-      </w:pPr>
-      <w:r>
-        <w:rPr>
-          <w:b/>
-          <w:bCs/>
-          <w:color w:val="FF0000"/>
-        </w:rPr>
-        <w:t>Incorrect</w:t>
-      </w:r>
-    </w:p>
-    <w:p>
-      <w:pPr>
-        <w:rPr>
-          <w:b/>
-          <w:bCs/>
-          <w:color w:val="FF0000"/>
-        </w:rPr>
-      </w:pPr>
-      <w:r>
-        <w:rPr>
-          <w:b/>
-          <w:bCs/>
-          <w:color w:val="FF0000"/>
-        </w:rPr>
-        <w:t>Right Answer: The ability to vote with $UtiliteX to earn a stake of the venture project</w:t>
-      </w:r>
-    </w:p>
-    <w:p>
-      <w:pPr>
-        <w:numPr>
-          <w:ilvl w:val="0"/>
-          <w:numId w:val="9"/>
-        </w:numPr>
-        <w:rPr>
-          <w:b/>
-          <w:bCs/>
-          <w:color w:val="FF0000"/>
-        </w:rPr>
-      </w:pPr>
-      <w:r>
-        <w:rPr>
-          <w:b/>
-          <w:bCs/>
-          <w:color w:val="FF0000"/>
-        </w:rPr>
-        <w:t>Which Treasury Utility offers protection against failed projects and rug pulls</w:t>
-      </w:r>
-    </w:p>
-    <w:p>
-      <w:pPr>
-        <w:numPr>
-          <w:ilvl w:val="1"/>
-          <w:numId w:val="9"/>
-        </w:numPr>
-        <w:rPr>
-          <w:b/>
-          <w:bCs/>
-          <w:color w:val="FF0000"/>
-        </w:rPr>
-      </w:pPr>
-      <w:r>
-        <w:rPr>
-          <w:b/>
-          <w:bCs/>
-          <w:color w:val="FF0000"/>
-        </w:rPr>
-        <w:object w:dxaOrig="225" w:dyaOrig="225" w14:anchorId="3EA26960">
-          <v:shape id="_x0000_i1160" type="#_x0000_t75" style="width:20.05pt;height:18.15pt" o:ole="">
-            <v:imagedata r:id="rId5" o:title=""/>
-          </v:shape>
-          <w:control r:id="rId40" w:name="DefaultOcxName72" w:shapeid="_x0000_i1160"/>
-        </w:object>
-      </w:r>
-      <w:r>
-        <w:rPr>
-          <w:b/>
-          <w:bCs/>
-          <w:color w:val="FF0000"/>
-        </w:rPr>
-        <w:t> Venture</w:t>
-      </w:r>
-    </w:p>
-    <w:p>
-      <w:pPr>
-        <w:numPr>
-          <w:ilvl w:val="1"/>
-          <w:numId w:val="9"/>
-        </w:numPr>
-        <w:rPr>
-          <w:b/>
-          <w:bCs/>
-          <w:color w:val="FF0000"/>
-        </w:rPr>
-      </w:pPr>
-      <w:r>
-        <w:rPr>
-          <w:b/>
-          <w:bCs/>
-          <w:color w:val="FF0000"/>
-        </w:rPr>
-        <w:object w:dxaOrig="225" w:dyaOrig="225" w14:anchorId="77B14E88">
-          <v:shape id="_x0000_i1159" type="#_x0000_t75" style="width:20.05pt;height:18.15pt" o:ole="">
-            <v:imagedata r:id="rId7" o:title=""/>
-          </v:shape>
-          <w:control r:id="rId41" w:name="DefaultOcxName82" w:shapeid="_x0000_i1159"/>
-        </w:object>
-      </w:r>
-      <w:r>
-        <w:rPr>
-          <w:b/>
-          <w:bCs/>
-          <w:color w:val="FF0000"/>
-        </w:rPr>
-        <w:t> Insur</w:t>
-      </w:r>
-    </w:p>
-    <w:p>
-      <w:pPr>
-        <w:numPr>
-          <w:ilvl w:val="1"/>
-          <w:numId w:val="9"/>
-        </w:numPr>
-        <w:rPr>
-          <w:b/>
-          <w:bCs/>
-          <w:color w:val="FF0000"/>
-        </w:rPr>
-      </w:pPr>
-      <w:r>
-        <w:rPr>
-          <w:b/>
-          <w:bCs/>
-          <w:color w:val="FF0000"/>
-        </w:rPr>
-        <w:object w:dxaOrig="225" w:dyaOrig="225" w14:anchorId="681E9C42">
-          <v:shape id="_x0000_i1158" type="#_x0000_t75" style="width:20.05pt;height:18.15pt" o:ole="">
-            <v:imagedata r:id="rId5" o:title=""/>
-          </v:shape>
-          <w:control r:id="rId42" w:name="DefaultOcxName92" w:shapeid="_x0000_i1158"/>
-        </w:object>
-      </w:r>
-      <w:r>
-        <w:rPr>
-          <w:b/>
-          <w:bCs/>
-          <w:color w:val="FF0000"/>
-        </w:rPr>
-        <w:t> $UtiliteX</w:t>
-      </w:r>
-    </w:p>
-    <w:p>
-      <w:pPr>
-        <w:numPr>
-          <w:ilvl w:val="1"/>
-          <w:numId w:val="9"/>
-        </w:numPr>
-        <w:rPr>
-          <w:b/>
-          <w:bCs/>
-          <w:color w:val="FF0000"/>
-        </w:rPr>
-      </w:pPr>
-      <w:r>
-        <w:rPr>
-          <w:b/>
-          <w:bCs/>
-          <w:color w:val="FF0000"/>
-        </w:rPr>
-        <w:object w:dxaOrig="225" w:dyaOrig="225" w14:anchorId="795D7CB2">
-          <v:shape id="_x0000_i1157" type="#_x0000_t75" style="width:20.05pt;height:18.15pt" o:ole="">
-            <v:imagedata r:id="rId5" o:title=""/>
-          </v:shape>
-          <w:control r:id="rId43" w:name="DefaultOcxName102" w:shapeid="_x0000_i1157"/>
-        </w:object>
-      </w:r>
-      <w:r>
-        <w:rPr>
-          <w:b/>
-          <w:bCs/>
-          <w:color w:val="FF0000"/>
-        </w:rPr>
         <w:t> None of the above</w:t>
       </w:r>
     </w:p>
@@ -1905,7 +2166,356 @@
       </w:r>
     </w:p>
     <w:p>
-      <w:r>
+      <w:pPr>
+        <w:rPr>
+          <w:color w:val="FF0000"/>
+        </w:rPr>
+      </w:pPr>
+      <w:r>
+        <w:br/>
+      </w:r>
+      <w:r>
+        <w:br/>
+      </w:r>
+      <w:r>
+        <w:br/>
+      </w:r>
+      <w:r>
+        <w:br/>
+      </w:r>
+      <w:r>
+        <w:rPr>
+          <w:b/>
+          <w:bCs/>
+        </w:rPr>
+        <w:lastRenderedPageBreak/>
+        <w:t xml:space="preserve">Lesson 4: </w:t>
+      </w:r>
+      <w:proofErr w:type="spellStart"/>
+      <w:r>
+        <w:rPr>
+          <w:b/>
+          <w:bCs/>
+        </w:rPr>
+        <w:t>Lazatech</w:t>
+      </w:r>
+      <w:proofErr w:type="spellEnd"/>
+      <w:r>
+        <w:rPr>
+          <w:b/>
+          <w:bCs/>
+        </w:rPr>
+        <w:t xml:space="preserve"> </w:t>
+      </w:r>
+      <w:proofErr w:type="gramStart"/>
+      <w:r>
+        <w:rPr>
+          <w:b/>
+          <w:bCs/>
+        </w:rPr>
+        <w:t>Social Media</w:t>
+      </w:r>
+      <w:proofErr w:type="gramEnd"/>
+      <w:r>
+        <w:rPr>
+          <w:b/>
+          <w:bCs/>
+        </w:rPr>
+        <w:br/>
+        <w:t xml:space="preserve"> </w:t>
+      </w:r>
+      <w:r>
+        <w:rPr>
+          <w:b/>
+          <w:bCs/>
+        </w:rPr>
+        <w:tab/>
+      </w:r>
+      <w:r>
+        <w:rPr>
+          <w:b/>
+          <w:bCs/>
+          <w:noProof/>
+        </w:rPr>
+        <w:drawing>
+          <wp:inline distT="0" distB="0" distL="0" distR="0" wp14:anchorId="4A997F9A" wp14:editId="7DC1095D">
+            <wp:extent cx="5715000" cy="1057275"/>
+            <wp:effectExtent l="0" t="0" r="0" b="9525"/>
+            <wp:docPr id="2" name="Picture 2"/>
+            <wp:cNvGraphicFramePr>
+              <a:graphicFrameLocks xmlns:a="http://schemas.openxmlformats.org/drawingml/2006/main" noChangeAspect="1"/>
+            </wp:cNvGraphicFramePr>
+            <a:graphic xmlns:a="http://schemas.openxmlformats.org/drawingml/2006/main">
+              <a:graphicData uri="http://schemas.openxmlformats.org/drawingml/2006/picture">
+                <pic:pic xmlns:pic="http://schemas.openxmlformats.org/drawingml/2006/picture">
+                  <pic:nvPicPr>
+                    <pic:cNvPr id="0" name="Picture 3"/>
+                    <pic:cNvPicPr>
+                      <a:picLocks noChangeAspect="1" noChangeArrowheads="1"/>
+                    </pic:cNvPicPr>
+                  </pic:nvPicPr>
+                  <pic:blipFill>
+                    <a:blip r:embed="rId44">
+                      <a:extLst>
+                        <a:ext uri="{28A0092B-C50C-407E-A947-70E740481C1C}">
+                          <a14:useLocalDpi xmlns:a14="http://schemas.microsoft.com/office/drawing/2010/main" val="0"/>
+                        </a:ext>
+                      </a:extLst>
+                    </a:blip>
+                    <a:srcRect/>
+                    <a:stretch>
+                      <a:fillRect/>
+                    </a:stretch>
+                  </pic:blipFill>
+                  <pic:spPr bwMode="auto">
+                    <a:xfrm>
+                      <a:off x="0" y="0"/>
+                      <a:ext cx="5715000" cy="1057275"/>
+                    </a:xfrm>
+                    <a:prstGeom prst="rect">
+                      <a:avLst/>
+                    </a:prstGeom>
+                    <a:noFill/>
+                  </pic:spPr>
+                </pic:pic>
+              </a:graphicData>
+            </a:graphic>
+          </wp:inline>
+        </w:drawing>
+      </w:r>
+      <w:r>
+        <w:rPr>
+          <w:b/>
+          <w:bCs/>
+        </w:rPr>
+        <w:br/>
+      </w:r>
+      <w:r>
+        <w:t xml:space="preserve"> </w:t>
+      </w:r>
+      <w:r>
+        <w:tab/>
+      </w:r>
+      <w:commentRangeStart w:id="0"/>
+      <w:r>
+        <w:rPr>
+          <w:color w:val="FF0000"/>
+        </w:rPr>
+        <w:t>Treasury’s Venture platform is designed as a launchpad for the very many talented individuals looking to bring new projects to the XRP Ledger who may lack the funds to do so.</w:t>
+      </w:r>
+    </w:p>
+    <w:p>
+      <w:pPr>
+        <w:rPr>
+          <w:color w:val="FF0000"/>
+        </w:rPr>
+      </w:pPr>
+      <w:r>
+        <w:rPr>
+          <w:color w:val="FF0000"/>
+        </w:rPr>
+        <w:t xml:space="preserve"> </w:t>
+      </w:r>
+      <w:r>
+        <w:rPr>
+          <w:color w:val="FF0000"/>
+        </w:rPr>
+        <w:tab/>
+        <w:t>New start-up project teams may submit their whitepaper and any other supporting information, which will then go through a vetting process. Once approved, they will enter a monthly (frequency to be confirmed) vote, where holders of $</w:t>
+      </w:r>
+      <w:proofErr w:type="spellStart"/>
+      <w:r>
+        <w:rPr>
+          <w:color w:val="FF0000"/>
+        </w:rPr>
+        <w:t>UtiliteX</w:t>
+      </w:r>
+      <w:proofErr w:type="spellEnd"/>
+      <w:r>
+        <w:rPr>
+          <w:color w:val="FF0000"/>
+        </w:rPr>
+        <w:t xml:space="preserve"> will use their holding to back the project they believe has the best merits and most potential.</w:t>
+      </w:r>
+    </w:p>
+    <w:p>
+      <w:r>
+        <w:rPr>
+          <w:color w:val="FF0000"/>
+        </w:rPr>
+        <w:t xml:space="preserve"> </w:t>
+      </w:r>
+      <w:r>
+        <w:rPr>
+          <w:color w:val="FF0000"/>
+        </w:rPr>
+        <w:tab/>
+        <w:t>Supporters can choose to skip certain projects, or they can choose to allocate any amount of $</w:t>
+      </w:r>
+      <w:proofErr w:type="spellStart"/>
+      <w:r>
+        <w:rPr>
+          <w:color w:val="FF0000"/>
+        </w:rPr>
+        <w:t>UtiliteX</w:t>
+      </w:r>
+      <w:proofErr w:type="spellEnd"/>
+      <w:r>
+        <w:rPr>
+          <w:color w:val="FF0000"/>
+        </w:rPr>
+        <w:t xml:space="preserve"> to a certain project, with 1 $</w:t>
+      </w:r>
+      <w:proofErr w:type="spellStart"/>
+      <w:r>
+        <w:rPr>
+          <w:color w:val="FF0000"/>
+        </w:rPr>
+        <w:t>UtiliteX</w:t>
+      </w:r>
+      <w:proofErr w:type="spellEnd"/>
+      <w:r>
+        <w:rPr>
+          <w:color w:val="FF0000"/>
+        </w:rPr>
+        <w:t xml:space="preserve"> counting as 1 vote. The total amount of $</w:t>
+      </w:r>
+      <w:proofErr w:type="spellStart"/>
+      <w:r>
+        <w:rPr>
+          <w:color w:val="FF0000"/>
+        </w:rPr>
+        <w:t>UtiliteX</w:t>
+      </w:r>
+      <w:proofErr w:type="spellEnd"/>
+      <w:r>
+        <w:rPr>
+          <w:color w:val="FF0000"/>
+        </w:rPr>
+        <w:t xml:space="preserve"> committed to the winning project by their voters will be match-funded by the Treasury team and sold for XRP. The winning project will receive their funding in several payments as they reach milestones in their project. Voters who backed the winning project will receive a holding in that new project’s token, worth no less than what their $</w:t>
+      </w:r>
+      <w:proofErr w:type="spellStart"/>
+      <w:r>
+        <w:rPr>
+          <w:color w:val="FF0000"/>
+        </w:rPr>
+        <w:t>UtiliteX</w:t>
+      </w:r>
+      <w:proofErr w:type="spellEnd"/>
+      <w:r>
+        <w:rPr>
+          <w:color w:val="FF0000"/>
+        </w:rPr>
+        <w:t xml:space="preserve"> was worth, and they will receive it ahead of any public airdrops, for free. Any $</w:t>
+      </w:r>
+      <w:proofErr w:type="spellStart"/>
+      <w:r>
+        <w:rPr>
+          <w:color w:val="FF0000"/>
+        </w:rPr>
+        <w:t>UtiliteX</w:t>
+      </w:r>
+      <w:proofErr w:type="spellEnd"/>
+      <w:r>
+        <w:rPr>
+          <w:color w:val="FF0000"/>
+        </w:rPr>
+        <w:t xml:space="preserve"> voted for projects that didn’t win the vote will be returned to the voter’s wallet.</w:t>
+      </w:r>
+      <w:r>
+        <w:rPr>
+          <w:color w:val="FF0000"/>
+        </w:rPr>
+        <w:br/>
+      </w:r>
+      <w:r>
+        <w:rPr>
+          <w:color w:val="FF0000"/>
+        </w:rPr>
+        <w:br/>
+      </w:r>
+      <w:commentRangeEnd w:id="0"/>
+      <w:r>
+        <w:rPr>
+          <w:rStyle w:val="CommentReference"/>
+        </w:rPr>
+        <w:commentReference w:id="0"/>
+      </w:r>
+      <w:r>
+        <w:rPr>
+          <w:noProof/>
+        </w:rPr>
+        <w:drawing>
+          <wp:inline distT="0" distB="0" distL="0" distR="0" wp14:anchorId="71912D7E" wp14:editId="698B2C96">
+            <wp:extent cx="3818211" cy="2952750"/>
+            <wp:effectExtent l="0" t="0" r="0" b="0"/>
+            <wp:docPr id="3" name="Picture 3"/>
+            <wp:cNvGraphicFramePr>
+              <a:graphicFrameLocks xmlns:a="http://schemas.openxmlformats.org/drawingml/2006/main" noChangeAspect="1"/>
+            </wp:cNvGraphicFramePr>
+            <a:graphic xmlns:a="http://schemas.openxmlformats.org/drawingml/2006/main">
+              <a:graphicData uri="http://schemas.openxmlformats.org/drawingml/2006/picture">
+                <pic:pic xmlns:pic="http://schemas.openxmlformats.org/drawingml/2006/picture">
+                  <pic:nvPicPr>
+                    <pic:cNvPr id="0" name="Picture 4"/>
+                    <pic:cNvPicPr>
+                      <a:picLocks noChangeAspect="1" noChangeArrowheads="1"/>
+                    </pic:cNvPicPr>
+                  </pic:nvPicPr>
+                  <pic:blipFill>
+                    <a:blip r:embed="rId49">
+                      <a:extLst>
+                        <a:ext uri="{28A0092B-C50C-407E-A947-70E740481C1C}">
+                          <a14:useLocalDpi xmlns:a14="http://schemas.microsoft.com/office/drawing/2010/main" val="0"/>
+                        </a:ext>
+                      </a:extLst>
+                    </a:blip>
+                    <a:srcRect/>
+                    <a:stretch>
+                      <a:fillRect/>
+                    </a:stretch>
+                  </pic:blipFill>
+                  <pic:spPr bwMode="auto">
+                    <a:xfrm>
+                      <a:off x="0" y="0"/>
+                      <a:ext cx="3819630" cy="2953847"/>
+                    </a:xfrm>
+                    <a:prstGeom prst="rect">
+                      <a:avLst/>
+                    </a:prstGeom>
+                    <a:noFill/>
+                  </pic:spPr>
+                </pic:pic>
+              </a:graphicData>
+            </a:graphic>
+          </wp:inline>
+        </w:drawing>
+      </w:r>
+      <w:r>
+        <w:br/>
+      </w:r>
+      <w:r>
+        <w:t xml:space="preserve">Perhaps you have a great idea for a new project? If </w:t>
+      </w:r>
+      <w:proofErr w:type="gramStart"/>
+      <w:r>
+        <w:t>so</w:t>
+      </w:r>
+      <w:proofErr w:type="gramEnd"/>
+      <w:r>
+        <w:t xml:space="preserve"> then please head over to our Venture page and fill out the form.</w:t>
+      </w:r>
+      <w:r>
+        <w:br/>
+      </w:r>
+      <w:r>
+        <w:br/>
+      </w:r>
+      <w:r>
+        <w:br/>
+      </w:r>
+      <w:r>
+        <w:lastRenderedPageBreak/>
         <w:br/>
       </w:r>
       <w:r>
@@ -1920,6 +2530,45 @@
     </w:sectPr>
   </w:body>
 </w:document>
+</file>
+
+<file path=word/comments.xml><?xml version="1.0" encoding="utf-8"?>
+<w:comments xmlns:wpc="http://schemas.microsoft.com/office/word/2010/wordprocessingCanvas" xmlns:cx="http://schemas.microsoft.com/office/drawing/2014/chartex" xmlns:cx1="http://schemas.microsoft.com/office/drawing/2015/9/8/chartex" xmlns:cx2="http://schemas.microsoft.com/office/drawing/2015/10/21/chartex" xmlns:cx3="http://schemas.microsoft.com/office/drawing/2016/5/9/chartex" xmlns:cx4="http://schemas.microsoft.com/office/drawing/2016/5/10/chartex" xmlns:cx5="http://schemas.microsoft.com/office/drawing/2016/5/11/chartex" xmlns:cx6="http://schemas.microsoft.com/office/drawing/2016/5/12/chartex" xmlns:cx7="http://schemas.microsoft.com/office/drawing/2016/5/13/chartex" xmlns:cx8="http://schemas.microsoft.com/office/drawing/2016/5/14/chartex" xmlns:mc="http://schemas.openxmlformats.org/markup-compatibility/2006" xmlns:aink="http://schemas.microsoft.com/office/drawing/2016/ink" xmlns:am3d="http://schemas.microsoft.com/office/drawing/2017/model3d" xmlns:o="urn:schemas-microsoft-com:office:office" xmlns:oel="http://schemas.microsoft.com/office/2019/extlst" xmlns:r="http://schemas.openxmlformats.org/officeDocument/2006/relationships" xmlns:m="http://schemas.openxmlformats.org/officeDocument/2006/math" xmlns:v="urn:schemas-microsoft-com:vml" xmlns:wp14="http://schemas.microsoft.com/office/word/2010/wordprocessingDrawing" xmlns:wp="http://schemas.openxmlformats.org/drawingml/2006/wordprocessingDrawing" xmlns:w10="urn:schemas-microsoft-com:office:word" xmlns:w="http://schemas.openxmlformats.org/wordprocessingml/2006/main" xmlns:w14="http://schemas.microsoft.com/office/word/2010/wordml" xmlns:w15="http://schemas.microsoft.com/office/word/2012/wordml" xmlns:w16cex="http://schemas.microsoft.com/office/word/2018/wordml/cex" xmlns:w16cid="http://schemas.microsoft.com/office/word/2016/wordml/cid" xmlns:w16="http://schemas.microsoft.com/office/word/2018/wordml" xmlns:w16sdtdh="http://schemas.microsoft.com/office/word/2020/wordml/sdtdatahash" xmlns:w16se="http://schemas.microsoft.com/office/word/2015/wordml/symex" xmlns:wpg="http://schemas.microsoft.com/office/word/2010/wordprocessingGroup" xmlns:wpi="http://schemas.microsoft.com/office/word/2010/wordprocessingInk" xmlns:wne="http://schemas.microsoft.com/office/word/2006/wordml" xmlns:wps="http://schemas.microsoft.com/office/word/2010/wordprocessingShape" mc:Ignorable="w14 w15 w16se w16cid w16 w16cex w16sdtdh wp14">
+  <w:comment w:id="0" w:author="G" w:date="2022-07-23T23:53:00Z" w:initials="G.">
+    <w:p>
+      <w:pPr>
+        <w:pStyle w:val="CommentText"/>
+      </w:pPr>
+      <w:r>
+        <w:rPr>
+          <w:rStyle w:val="CommentReference"/>
+        </w:rPr>
+        <w:annotationRef/>
+      </w:r>
+      <w:r>
+        <w:t>For revision</w:t>
+      </w:r>
+    </w:p>
+  </w:comment>
+</w:comments>
+</file>
+
+<file path=word/commentsExtended.xml><?xml version="1.0" encoding="utf-8"?>
+<w15:commentsEx xmlns:wpc="http://schemas.microsoft.com/office/word/2010/wordprocessingCanvas" xmlns:cx="http://schemas.microsoft.com/office/drawing/2014/chartex" xmlns:cx1="http://schemas.microsoft.com/office/drawing/2015/9/8/chartex" xmlns:cx2="http://schemas.microsoft.com/office/drawing/2015/10/21/chartex" xmlns:cx3="http://schemas.microsoft.com/office/drawing/2016/5/9/chartex" xmlns:cx4="http://schemas.microsoft.com/office/drawing/2016/5/10/chartex" xmlns:cx5="http://schemas.microsoft.com/office/drawing/2016/5/11/chartex" xmlns:cx6="http://schemas.microsoft.com/office/drawing/2016/5/12/chartex" xmlns:cx7="http://schemas.microsoft.com/office/drawing/2016/5/13/chartex" xmlns:cx8="http://schemas.microsoft.com/office/drawing/2016/5/14/chartex" xmlns:mc="http://schemas.openxmlformats.org/markup-compatibility/2006" xmlns:aink="http://schemas.microsoft.com/office/drawing/2016/ink" xmlns:am3d="http://schemas.microsoft.com/office/drawing/2017/model3d" xmlns:o="urn:schemas-microsoft-com:office:office" xmlns:oel="http://schemas.microsoft.com/office/2019/extlst" xmlns:r="http://schemas.openxmlformats.org/officeDocument/2006/relationships" xmlns:m="http://schemas.openxmlformats.org/officeDocument/2006/math" xmlns:v="urn:schemas-microsoft-com:vml" xmlns:wp14="http://schemas.microsoft.com/office/word/2010/wordprocessingDrawing" xmlns:wp="http://schemas.openxmlformats.org/drawingml/2006/wordprocessingDrawing" xmlns:w10="urn:schemas-microsoft-com:office:word" xmlns:w="http://schemas.openxmlformats.org/wordprocessingml/2006/main" xmlns:w14="http://schemas.microsoft.com/office/word/2010/wordml" xmlns:w15="http://schemas.microsoft.com/office/word/2012/wordml" xmlns:w16cex="http://schemas.microsoft.com/office/word/2018/wordml/cex" xmlns:w16cid="http://schemas.microsoft.com/office/word/2016/wordml/cid" xmlns:w16="http://schemas.microsoft.com/office/word/2018/wordml" xmlns:w16sdtdh="http://schemas.microsoft.com/office/word/2020/wordml/sdtdatahash" xmlns:w16se="http://schemas.microsoft.com/office/word/2015/wordml/symex" xmlns:wpg="http://schemas.microsoft.com/office/word/2010/wordprocessingGroup" xmlns:wpi="http://schemas.microsoft.com/office/word/2010/wordprocessingInk" xmlns:wne="http://schemas.microsoft.com/office/word/2006/wordml" xmlns:wps="http://schemas.microsoft.com/office/word/2010/wordprocessingShape" mc:Ignorable="w14 w15 w16se w16cid w16 w16cex w16sdtdh wp14">
+  <w15:commentEx w15:paraId="1B3A7366" w15:done="0"/>
+</w15:commentsEx>
+</file>
+
+<file path=word/commentsExtensible.xml><?xml version="1.0" encoding="utf-8"?>
+<w16cex:commentsExtensible xmlns:wpc="http://schemas.microsoft.com/office/word/2010/wordprocessingCanvas" xmlns:cx="http://schemas.microsoft.com/office/drawing/2014/chartex" xmlns:cx1="http://schemas.microsoft.com/office/drawing/2015/9/8/chartex" xmlns:cx2="http://schemas.microsoft.com/office/drawing/2015/10/21/chartex" xmlns:cx3="http://schemas.microsoft.com/office/drawing/2016/5/9/chartex" xmlns:cx4="http://schemas.microsoft.com/office/drawing/2016/5/10/chartex" xmlns:cx5="http://schemas.microsoft.com/office/drawing/2016/5/11/chartex" xmlns:cx6="http://schemas.microsoft.com/office/drawing/2016/5/12/chartex" xmlns:cx7="http://schemas.microsoft.com/office/drawing/2016/5/13/chartex" xmlns:cx8="http://schemas.microsoft.com/office/drawing/2016/5/14/chartex" xmlns:mc="http://schemas.openxmlformats.org/markup-compatibility/2006" xmlns:aink="http://schemas.microsoft.com/office/drawing/2016/ink" xmlns:am3d="http://schemas.microsoft.com/office/drawing/2017/model3d" xmlns:o="urn:schemas-microsoft-com:office:office" xmlns:oel="http://schemas.microsoft.com/office/2019/extlst" xmlns:r="http://schemas.openxmlformats.org/officeDocument/2006/relationships" xmlns:m="http://schemas.openxmlformats.org/officeDocument/2006/math" xmlns:v="urn:schemas-microsoft-com:vml" xmlns:wp14="http://schemas.microsoft.com/office/word/2010/wordprocessingDrawing" xmlns:wp="http://schemas.openxmlformats.org/drawingml/2006/wordprocessingDrawing" xmlns:w10="urn:schemas-microsoft-com:office:word" xmlns:w="http://schemas.openxmlformats.org/wordprocessingml/2006/main" xmlns:w14="http://schemas.microsoft.com/office/word/2010/wordml" xmlns:w15="http://schemas.microsoft.com/office/word/2012/wordml" xmlns:w16cex="http://schemas.microsoft.com/office/word/2018/wordml/cex" xmlns:w16cid="http://schemas.microsoft.com/office/word/2016/wordml/cid" xmlns:w16="http://schemas.microsoft.com/office/word/2018/wordml" xmlns:w16sdtdh="http://schemas.microsoft.com/office/word/2020/wordml/sdtdatahash" xmlns:w16se="http://schemas.microsoft.com/office/word/2015/wordml/symex" xmlns:wpg="http://schemas.microsoft.com/office/word/2010/wordprocessingGroup" xmlns:wpi="http://schemas.microsoft.com/office/word/2010/wordprocessingInk" xmlns:wne="http://schemas.microsoft.com/office/word/2006/wordml" xmlns:wps="http://schemas.microsoft.com/office/word/2010/wordprocessingShape" mc:Ignorable="w14 w15 w16se w16cid w16 w16cex w16sdtdh wp14">
+  <w16cex:commentExtensible w16cex:durableId="26870861" w16cex:dateUtc="2022-07-23T15:53:00Z"/>
+</w16cex:commentsExtensible>
+</file>
+
+<file path=word/commentsIds.xml><?xml version="1.0" encoding="utf-8"?>
+<w16cid:commentsIds xmlns:wpc="http://schemas.microsoft.com/office/word/2010/wordprocessingCanvas" xmlns:cx="http://schemas.microsoft.com/office/drawing/2014/chartex" xmlns:cx1="http://schemas.microsoft.com/office/drawing/2015/9/8/chartex" xmlns:cx2="http://schemas.microsoft.com/office/drawing/2015/10/21/chartex" xmlns:cx3="http://schemas.microsoft.com/office/drawing/2016/5/9/chartex" xmlns:cx4="http://schemas.microsoft.com/office/drawing/2016/5/10/chartex" xmlns:cx5="http://schemas.microsoft.com/office/drawing/2016/5/11/chartex" xmlns:cx6="http://schemas.microsoft.com/office/drawing/2016/5/12/chartex" xmlns:cx7="http://schemas.microsoft.com/office/drawing/2016/5/13/chartex" xmlns:cx8="http://schemas.microsoft.com/office/drawing/2016/5/14/chartex" xmlns:mc="http://schemas.openxmlformats.org/markup-compatibility/2006" xmlns:aink="http://schemas.microsoft.com/office/drawing/2016/ink" xmlns:am3d="http://schemas.microsoft.com/office/drawing/2017/model3d" xmlns:o="urn:schemas-microsoft-com:office:office" xmlns:oel="http://schemas.microsoft.com/office/2019/extlst" xmlns:r="http://schemas.openxmlformats.org/officeDocument/2006/relationships" xmlns:m="http://schemas.openxmlformats.org/officeDocument/2006/math" xmlns:v="urn:schemas-microsoft-com:vml" xmlns:wp14="http://schemas.microsoft.com/office/word/2010/wordprocessingDrawing" xmlns:wp="http://schemas.openxmlformats.org/drawingml/2006/wordprocessingDrawing" xmlns:w10="urn:schemas-microsoft-com:office:word" xmlns:w="http://schemas.openxmlformats.org/wordprocessingml/2006/main" xmlns:w14="http://schemas.microsoft.com/office/word/2010/wordml" xmlns:w15="http://schemas.microsoft.com/office/word/2012/wordml" xmlns:w16cex="http://schemas.microsoft.com/office/word/2018/wordml/cex" xmlns:w16cid="http://schemas.microsoft.com/office/word/2016/wordml/cid" xmlns:w16="http://schemas.microsoft.com/office/word/2018/wordml" xmlns:w16sdtdh="http://schemas.microsoft.com/office/word/2020/wordml/sdtdatahash" xmlns:w16se="http://schemas.microsoft.com/office/word/2015/wordml/symex" xmlns:wpg="http://schemas.microsoft.com/office/word/2010/wordprocessingGroup" xmlns:wpi="http://schemas.microsoft.com/office/word/2010/wordprocessingInk" xmlns:wne="http://schemas.microsoft.com/office/word/2006/wordml" xmlns:wps="http://schemas.microsoft.com/office/word/2010/wordprocessingShape" mc:Ignorable="w14 w15 w16se w16cid w16 w16cex w16sdtdh wp14">
+  <w16cid:commentId w16cid:paraId="1B3A7366" w16cid:durableId="26870861"/>
+</w16cid:commentsIds>
 </file>
 
 <file path=word/numbering.xml><?xml version="1.0" encoding="utf-8"?>
@@ -2330,6 +2979,14 @@
     </w:lvlOverride>
   </w:num>
 </w:numbering>
+</file>
+
+<file path=word/people.xml><?xml version="1.0" encoding="utf-8"?>
+<w15:people xmlns:wpc="http://schemas.microsoft.com/office/word/2010/wordprocessingCanvas" xmlns:cx="http://schemas.microsoft.com/office/drawing/2014/chartex" xmlns:cx1="http://schemas.microsoft.com/office/drawing/2015/9/8/chartex" xmlns:cx2="http://schemas.microsoft.com/office/drawing/2015/10/21/chartex" xmlns:cx3="http://schemas.microsoft.com/office/drawing/2016/5/9/chartex" xmlns:cx4="http://schemas.microsoft.com/office/drawing/2016/5/10/chartex" xmlns:cx5="http://schemas.microsoft.com/office/drawing/2016/5/11/chartex" xmlns:cx6="http://schemas.microsoft.com/office/drawing/2016/5/12/chartex" xmlns:cx7="http://schemas.microsoft.com/office/drawing/2016/5/13/chartex" xmlns:cx8="http://schemas.microsoft.com/office/drawing/2016/5/14/chartex" xmlns:mc="http://schemas.openxmlformats.org/markup-compatibility/2006" xmlns:aink="http://schemas.microsoft.com/office/drawing/2016/ink" xmlns:am3d="http://schemas.microsoft.com/office/drawing/2017/model3d" xmlns:o="urn:schemas-microsoft-com:office:office" xmlns:oel="http://schemas.microsoft.com/office/2019/extlst" xmlns:r="http://schemas.openxmlformats.org/officeDocument/2006/relationships" xmlns:m="http://schemas.openxmlformats.org/officeDocument/2006/math" xmlns:v="urn:schemas-microsoft-com:vml" xmlns:wp14="http://schemas.microsoft.com/office/word/2010/wordprocessingDrawing" xmlns:wp="http://schemas.openxmlformats.org/drawingml/2006/wordprocessingDrawing" xmlns:w10="urn:schemas-microsoft-com:office:word" xmlns:w="http://schemas.openxmlformats.org/wordprocessingml/2006/main" xmlns:w14="http://schemas.microsoft.com/office/word/2010/wordml" xmlns:w15="http://schemas.microsoft.com/office/word/2012/wordml" xmlns:w16cex="http://schemas.microsoft.com/office/word/2018/wordml/cex" xmlns:w16cid="http://schemas.microsoft.com/office/word/2016/wordml/cid" xmlns:w16="http://schemas.microsoft.com/office/word/2018/wordml" xmlns:w16sdtdh="http://schemas.microsoft.com/office/word/2020/wordml/sdtdatahash" xmlns:w16se="http://schemas.microsoft.com/office/word/2015/wordml/symex" xmlns:wpg="http://schemas.microsoft.com/office/word/2010/wordprocessingGroup" xmlns:wpi="http://schemas.microsoft.com/office/word/2010/wordprocessingInk" xmlns:wne="http://schemas.microsoft.com/office/word/2006/wordml" xmlns:wps="http://schemas.microsoft.com/office/word/2010/wordprocessingShape" mc:Ignorable="w14 w15 w16se w16cid w16 w16cex w16sdtdh wp14">
+  <w15:person w15:author="G">
+    <w15:presenceInfo w15:providerId="None" w15:userId="G"/>
+  </w15:person>
+</w15:people>
 </file>
 
 <file path=word/styles.xml><?xml version="1.0" encoding="utf-8"?>
@@ -2851,6 +3508,46 @@
       <w:shd w:val="clear" w:color="auto" w:fill="E1DFDD"/>
     </w:rPr>
   </w:style>
+  <w:style w:type="character" w:styleId="CommentReference">
+    <w:name w:val="annotation reference"/>
+    <w:basedOn w:val="DefaultParagraphFont"/>
+    <w:uiPriority w:val="99"/>
+    <w:semiHidden/>
+    <w:unhideWhenUsed/>
+    <w:rsid w:val="00744225"/>
+    <w:rPr>
+      <w:sz w:val="16"/>
+      <w:szCs w:val="16"/>
+    </w:rPr>
+  </w:style>
+  <w:style w:type="paragraph" w:styleId="CommentText">
+    <w:name w:val="annotation text"/>
+    <w:basedOn w:val="Normal"/>
+    <w:link w:val="CommentTextChar"/>
+    <w:uiPriority w:val="99"/>
+    <w:semiHidden/>
+    <w:unhideWhenUsed/>
+    <w:rsid w:val="00744225"/>
+    <w:pPr>
+      <w:spacing w:line="240" w:lineRule="auto"/>
+    </w:pPr>
+    <w:rPr>
+      <w:sz w:val="20"/>
+      <w:szCs w:val="20"/>
+    </w:rPr>
+  </w:style>
+  <w:style w:type="character" w:customStyle="1" w:styleId="CommentTextChar">
+    <w:name w:val="Comment Text Char"/>
+    <w:basedOn w:val="DefaultParagraphFont"/>
+    <w:link w:val="CommentText"/>
+    <w:uiPriority w:val="99"/>
+    <w:semiHidden/>
+    <w:rsid w:val="00744225"/>
+    <w:rPr>
+      <w:sz w:val="20"/>
+      <w:szCs w:val="20"/>
+    </w:rPr>
+  </w:style>
 </w:styles>
 </file>
 

</xml_diff>

<commit_message>
Added Lesson 4: Lazatech Social Media Website Quiz sample
</commit_message>
<xml_diff>
--- a/Lazatech Educate Courses.docx
+++ b/Lazatech Educate Courses.docx
@@ -2339,6 +2339,13 @@
       </w:r>
     </w:p>
     <w:p>
+      <w:pPr>
+        <w:rPr>
+          <w:b/>
+          <w:bCs/>
+          <w:color w:val="FF0000"/>
+        </w:rPr>
+      </w:pPr>
       <w:r>
         <w:rPr>
           <w:color w:val="FF0000"/>
@@ -2512,10 +2519,469 @@
         <w:br/>
       </w:r>
       <w:r>
-        <w:br/>
-      </w:r>
-      <w:r>
         <w:lastRenderedPageBreak/>
+        <w:br/>
+      </w:r>
+      <w:r>
+        <w:rPr>
+          <w:b/>
+          <w:bCs/>
+          <w:color w:val="FF0000"/>
+        </w:rPr>
+        <w:t xml:space="preserve">Lesson 4: </w:t>
+      </w:r>
+      <w:proofErr w:type="spellStart"/>
+      <w:r>
+        <w:rPr>
+          <w:b/>
+          <w:bCs/>
+          <w:color w:val="FF0000"/>
+        </w:rPr>
+        <w:t>Lazatech</w:t>
+      </w:r>
+      <w:proofErr w:type="spellEnd"/>
+      <w:r>
+        <w:rPr>
+          <w:b/>
+          <w:bCs/>
+          <w:color w:val="FF0000"/>
+        </w:rPr>
+        <w:t xml:space="preserve"> Social Media Website</w:t>
+      </w:r>
+      <w:r>
+        <w:rPr>
+          <w:b/>
+          <w:bCs/>
+          <w:color w:val="FF0000"/>
+        </w:rPr>
+        <w:t xml:space="preserve"> Qui</w:t>
+      </w:r>
+      <w:r>
+        <w:rPr>
+          <w:b/>
+          <w:bCs/>
+          <w:color w:val="FF0000"/>
+        </w:rPr>
+        <w:t>z</w:t>
+      </w:r>
+      <w:r>
+        <w:rPr>
+          <w:color w:val="FF0000"/>
+        </w:rPr>
+        <w:t xml:space="preserve"> </w:t>
+      </w:r>
+    </w:p>
+    <w:p>
+      <w:pPr>
+        <w:rPr>
+          <w:vanish/>
+          <w:color w:val="FF0000"/>
+        </w:rPr>
+      </w:pPr>
+      <w:r>
+        <w:rPr>
+          <w:vanish/>
+          <w:color w:val="FF0000"/>
+        </w:rPr>
+        <w:t>Top of Form</w:t>
+      </w:r>
+    </w:p>
+    <w:p>
+      <w:pPr>
+        <w:numPr>
+          <w:ilvl w:val="0"/>
+          <w:numId w:val="10"/>
+        </w:numPr>
+        <w:rPr>
+          <w:color w:val="FF0000"/>
+        </w:rPr>
+      </w:pPr>
+      <w:r>
+        <w:rPr>
+          <w:b/>
+          <w:bCs/>
+          <w:color w:val="FF0000"/>
+        </w:rPr>
+        <w:t>Anyone will be able to vote for projects in Venture</w:t>
+      </w:r>
+    </w:p>
+    <w:p>
+      <w:pPr>
+        <w:numPr>
+          <w:ilvl w:val="1"/>
+          <w:numId w:val="10"/>
+        </w:numPr>
+        <w:rPr>
+          <w:color w:val="FF0000"/>
+        </w:rPr>
+      </w:pPr>
+      <w:r>
+        <w:rPr>
+          <w:color w:val="FF0000"/>
+        </w:rPr>
+        <w:object w:dxaOrig="225" w:dyaOrig="225" w14:anchorId="3896A571">
+          <v:shape id="_x0000_i1213" type="#_x0000_t75" style="width:20.05pt;height:18.15pt" o:ole="">
+            <v:imagedata r:id="rId5" o:title=""/>
+          </v:shape>
+          <w:control r:id="rId50" w:name="DefaultOcxName16" w:shapeid="_x0000_i1213"/>
+        </w:object>
+      </w:r>
+      <w:r>
+        <w:rPr>
+          <w:color w:val="FF0000"/>
+        </w:rPr>
+        <w:t> Yes, all you need is to sign up to the website</w:t>
+      </w:r>
+    </w:p>
+    <w:p>
+      <w:pPr>
+        <w:numPr>
+          <w:ilvl w:val="1"/>
+          <w:numId w:val="10"/>
+        </w:numPr>
+        <w:rPr>
+          <w:color w:val="FF0000"/>
+        </w:rPr>
+      </w:pPr>
+      <w:r>
+        <w:rPr>
+          <w:color w:val="FF0000"/>
+        </w:rPr>
+        <w:object w:dxaOrig="225" w:dyaOrig="225" w14:anchorId="0655BCE4">
+          <v:shape id="_x0000_i1212" type="#_x0000_t75" style="width:20.05pt;height:18.15pt" o:ole="">
+            <v:imagedata r:id="rId7" o:title=""/>
+          </v:shape>
+          <w:control r:id="rId51" w:name="DefaultOcxName15" w:shapeid="_x0000_i1212"/>
+        </w:object>
+      </w:r>
+      <w:r>
+        <w:rPr>
+          <w:color w:val="FF0000"/>
+        </w:rPr>
+        <w:t> Only $</w:t>
+      </w:r>
+      <w:proofErr w:type="spellStart"/>
+      <w:r>
+        <w:rPr>
+          <w:color w:val="FF0000"/>
+        </w:rPr>
+        <w:t>UtiliteX</w:t>
+      </w:r>
+      <w:proofErr w:type="spellEnd"/>
+      <w:r>
+        <w:rPr>
+          <w:color w:val="FF0000"/>
+        </w:rPr>
+        <w:t xml:space="preserve"> holders will be able to vote to support projects in Venture</w:t>
+      </w:r>
+    </w:p>
+    <w:p>
+      <w:pPr>
+        <w:numPr>
+          <w:ilvl w:val="1"/>
+          <w:numId w:val="10"/>
+        </w:numPr>
+        <w:rPr>
+          <w:color w:val="FF0000"/>
+        </w:rPr>
+      </w:pPr>
+      <w:r>
+        <w:rPr>
+          <w:color w:val="FF0000"/>
+        </w:rPr>
+        <w:object w:dxaOrig="225" w:dyaOrig="225" w14:anchorId="223C2C54">
+          <v:shape id="_x0000_i1211" type="#_x0000_t75" style="width:20.05pt;height:18.15pt" o:ole="">
+            <v:imagedata r:id="rId5" o:title=""/>
+          </v:shape>
+          <w:control r:id="rId52" w:name="DefaultOcxName23" w:shapeid="_x0000_i1211"/>
+        </w:object>
+      </w:r>
+      <w:r>
+        <w:rPr>
+          <w:color w:val="FF0000"/>
+        </w:rPr>
+        <w:t> You need to own at least 5 Bitcoin to participate</w:t>
+      </w:r>
+    </w:p>
+    <w:p>
+      <w:pPr>
+        <w:rPr>
+          <w:color w:val="FF0000"/>
+        </w:rPr>
+      </w:pPr>
+      <w:r>
+        <w:rPr>
+          <w:color w:val="FF0000"/>
+        </w:rPr>
+        <w:t>Correct</w:t>
+      </w:r>
+      <w:r>
+        <w:rPr>
+          <w:b/>
+          <w:bCs/>
+          <w:color w:val="FF0000"/>
+        </w:rPr>
+        <w:t>5/5 $TRSRY</w:t>
+      </w:r>
+    </w:p>
+    <w:p>
+      <w:pPr>
+        <w:numPr>
+          <w:ilvl w:val="0"/>
+          <w:numId w:val="11"/>
+        </w:numPr>
+        <w:rPr>
+          <w:color w:val="FF0000"/>
+        </w:rPr>
+      </w:pPr>
+      <w:r>
+        <w:rPr>
+          <w:b/>
+          <w:bCs/>
+          <w:color w:val="FF0000"/>
+        </w:rPr>
+        <w:t xml:space="preserve">True </w:t>
+      </w:r>
+      <w:proofErr w:type="spellStart"/>
+      <w:r>
+        <w:rPr>
+          <w:b/>
+          <w:bCs/>
+          <w:color w:val="FF0000"/>
+        </w:rPr>
+        <w:t>of</w:t>
+      </w:r>
+      <w:proofErr w:type="spellEnd"/>
+      <w:r>
+        <w:rPr>
+          <w:b/>
+          <w:bCs/>
+          <w:color w:val="FF0000"/>
+        </w:rPr>
+        <w:t xml:space="preserve"> False: winning projects will receive $</w:t>
+      </w:r>
+      <w:proofErr w:type="spellStart"/>
+      <w:r>
+        <w:rPr>
+          <w:b/>
+          <w:bCs/>
+          <w:color w:val="FF0000"/>
+        </w:rPr>
+        <w:t>UtiliteX</w:t>
+      </w:r>
+      <w:proofErr w:type="spellEnd"/>
+      <w:r>
+        <w:rPr>
+          <w:b/>
+          <w:bCs/>
+          <w:color w:val="FF0000"/>
+        </w:rPr>
+        <w:t xml:space="preserve"> to help fund their project</w:t>
+      </w:r>
+    </w:p>
+    <w:p>
+      <w:pPr>
+        <w:numPr>
+          <w:ilvl w:val="1"/>
+          <w:numId w:val="11"/>
+        </w:numPr>
+        <w:rPr>
+          <w:color w:val="FF0000"/>
+        </w:rPr>
+      </w:pPr>
+      <w:r>
+        <w:rPr>
+          <w:color w:val="FF0000"/>
+        </w:rPr>
+        <w:object w:dxaOrig="225" w:dyaOrig="225" w14:anchorId="797D6083">
+          <v:shape id="_x0000_i1210" type="#_x0000_t75" style="width:20.05pt;height:18.15pt" o:ole="">
+            <v:imagedata r:id="rId5" o:title=""/>
+          </v:shape>
+          <w:control r:id="rId53" w:name="DefaultOcxName33" w:shapeid="_x0000_i1210"/>
+        </w:object>
+      </w:r>
+      <w:r>
+        <w:rPr>
+          <w:color w:val="FF0000"/>
+        </w:rPr>
+        <w:t> True</w:t>
+      </w:r>
+    </w:p>
+    <w:p>
+      <w:pPr>
+        <w:numPr>
+          <w:ilvl w:val="1"/>
+          <w:numId w:val="11"/>
+        </w:numPr>
+        <w:rPr>
+          <w:color w:val="FF0000"/>
+        </w:rPr>
+      </w:pPr>
+      <w:r>
+        <w:rPr>
+          <w:color w:val="FF0000"/>
+        </w:rPr>
+        <w:object w:dxaOrig="225" w:dyaOrig="225" w14:anchorId="59EC852A">
+          <v:shape id="_x0000_i1209" type="#_x0000_t75" style="width:20.05pt;height:18.15pt" o:ole="">
+            <v:imagedata r:id="rId7" o:title=""/>
+          </v:shape>
+          <w:control r:id="rId54" w:name="DefaultOcxName43" w:shapeid="_x0000_i1209"/>
+        </w:object>
+      </w:r>
+      <w:r>
+        <w:rPr>
+          <w:color w:val="FF0000"/>
+        </w:rPr>
+        <w:t> False</w:t>
+      </w:r>
+    </w:p>
+    <w:p>
+      <w:pPr>
+        <w:rPr>
+          <w:color w:val="FF0000"/>
+        </w:rPr>
+      </w:pPr>
+      <w:r>
+        <w:rPr>
+          <w:color w:val="FF0000"/>
+        </w:rPr>
+        <w:t>Correct</w:t>
+      </w:r>
+      <w:r>
+        <w:rPr>
+          <w:b/>
+          <w:bCs/>
+          <w:color w:val="FF0000"/>
+        </w:rPr>
+        <w:t>5/5 $TRSRY</w:t>
+      </w:r>
+    </w:p>
+    <w:p>
+      <w:pPr>
+        <w:numPr>
+          <w:ilvl w:val="0"/>
+          <w:numId w:val="12"/>
+        </w:numPr>
+        <w:rPr>
+          <w:color w:val="FF0000"/>
+        </w:rPr>
+      </w:pPr>
+      <w:r>
+        <w:rPr>
+          <w:b/>
+          <w:bCs/>
+          <w:color w:val="FF0000"/>
+        </w:rPr>
+        <w:t>Who can sign up to be considered for Venture funding?</w:t>
+      </w:r>
+    </w:p>
+    <w:p>
+      <w:pPr>
+        <w:numPr>
+          <w:ilvl w:val="1"/>
+          <w:numId w:val="12"/>
+        </w:numPr>
+        <w:rPr>
+          <w:color w:val="FF0000"/>
+        </w:rPr>
+      </w:pPr>
+      <w:r>
+        <w:rPr>
+          <w:color w:val="FF0000"/>
+        </w:rPr>
+        <w:object w:dxaOrig="225" w:dyaOrig="225" w14:anchorId="61BD7499">
+          <v:shape id="_x0000_i1208" type="#_x0000_t75" style="width:20.05pt;height:18.15pt" o:ole="">
+            <v:imagedata r:id="rId7" o:title=""/>
+          </v:shape>
+          <w:control r:id="rId55" w:name="DefaultOcxName53" w:shapeid="_x0000_i1208"/>
+        </w:object>
+      </w:r>
+      <w:r>
+        <w:rPr>
+          <w:color w:val="FF0000"/>
+        </w:rPr>
+        <w:t> Anyone wanting to bring a project to life on XRPL</w:t>
+      </w:r>
+    </w:p>
+    <w:p>
+      <w:pPr>
+        <w:numPr>
+          <w:ilvl w:val="1"/>
+          <w:numId w:val="12"/>
+        </w:numPr>
+        <w:rPr>
+          <w:color w:val="FF0000"/>
+        </w:rPr>
+      </w:pPr>
+      <w:r>
+        <w:rPr>
+          <w:color w:val="FF0000"/>
+        </w:rPr>
+        <w:object w:dxaOrig="225" w:dyaOrig="225" w14:anchorId="3C2EF157">
+          <v:shape id="_x0000_i1207" type="#_x0000_t75" style="width:20.05pt;height:18.15pt" o:ole="">
+            <v:imagedata r:id="rId5" o:title=""/>
+          </v:shape>
+          <w:control r:id="rId56" w:name="DefaultOcxName63" w:shapeid="_x0000_i1207"/>
+        </w:object>
+      </w:r>
+      <w:r>
+        <w:rPr>
+          <w:color w:val="FF0000"/>
+        </w:rPr>
+        <w:t> You need to already have established a successful project in order to be eligible</w:t>
+      </w:r>
+    </w:p>
+    <w:p>
+      <w:pPr>
+        <w:numPr>
+          <w:ilvl w:val="1"/>
+          <w:numId w:val="12"/>
+        </w:numPr>
+        <w:rPr>
+          <w:color w:val="FF0000"/>
+        </w:rPr>
+      </w:pPr>
+      <w:r>
+        <w:rPr>
+          <w:color w:val="FF0000"/>
+        </w:rPr>
+        <w:object w:dxaOrig="225" w:dyaOrig="225" w14:anchorId="6FED75B0">
+          <v:shape id="_x0000_i1206" type="#_x0000_t75" style="width:20.05pt;height:18.15pt" o:ole="">
+            <v:imagedata r:id="rId5" o:title=""/>
+          </v:shape>
+          <w:control r:id="rId57" w:name="DefaultOcxName73" w:shapeid="_x0000_i1206"/>
+        </w:object>
+      </w:r>
+      <w:r>
+        <w:rPr>
+          <w:color w:val="FF0000"/>
+        </w:rPr>
+        <w:t> Only those who follow @TREASURYxrpl on Twitter can sign up</w:t>
+      </w:r>
+    </w:p>
+    <w:p>
+      <w:pPr>
+        <w:rPr>
+          <w:color w:val="FF0000"/>
+        </w:rPr>
+      </w:pPr>
+      <w:r>
+        <w:rPr>
+          <w:color w:val="FF0000"/>
+        </w:rPr>
+        <w:t>Correct</w:t>
+      </w:r>
+      <w:r>
+        <w:rPr>
+          <w:b/>
+          <w:bCs/>
+          <w:color w:val="FF0000"/>
+        </w:rPr>
+        <w:t>5/5 $TRSRY</w:t>
+      </w:r>
+    </w:p>
+    <w:p>
+      <w:r>
         <w:br/>
       </w:r>
       <w:r>
@@ -2811,6 +3277,123 @@
     <w:nsid w:val="42311210"/>
     <w:multiLevelType w:val="multilevel"/>
     <w:tmpl w:val="32EE573C"/>
+    <w:lvl w:ilvl="0">
+      <w:start w:val="1"/>
+      <w:numFmt w:val="decimal"/>
+      <w:lvlText w:val="%1."/>
+      <w:lvlJc w:val="left"/>
+      <w:pPr>
+        <w:tabs>
+          <w:tab w:val="num" w:pos="720"/>
+        </w:tabs>
+        <w:ind w:left="720" w:hanging="360"/>
+      </w:pPr>
+    </w:lvl>
+    <w:lvl w:ilvl="1">
+      <w:start w:val="1"/>
+      <w:numFmt w:val="bullet"/>
+      <w:lvlText w:val=""/>
+      <w:lvlJc w:val="left"/>
+      <w:pPr>
+        <w:tabs>
+          <w:tab w:val="num" w:pos="1440"/>
+        </w:tabs>
+        <w:ind w:left="1440" w:hanging="360"/>
+      </w:pPr>
+      <w:rPr>
+        <w:rFonts w:ascii="Symbol" w:hAnsi="Symbol" w:hint="default"/>
+        <w:sz w:val="20"/>
+      </w:rPr>
+    </w:lvl>
+    <w:lvl w:ilvl="2" w:tentative="1">
+      <w:start w:val="1"/>
+      <w:numFmt w:val="decimal"/>
+      <w:lvlText w:val="%3."/>
+      <w:lvlJc w:val="left"/>
+      <w:pPr>
+        <w:tabs>
+          <w:tab w:val="num" w:pos="2160"/>
+        </w:tabs>
+        <w:ind w:left="2160" w:hanging="360"/>
+      </w:pPr>
+    </w:lvl>
+    <w:lvl w:ilvl="3" w:tentative="1">
+      <w:start w:val="1"/>
+      <w:numFmt w:val="decimal"/>
+      <w:lvlText w:val="%4."/>
+      <w:lvlJc w:val="left"/>
+      <w:pPr>
+        <w:tabs>
+          <w:tab w:val="num" w:pos="2880"/>
+        </w:tabs>
+        <w:ind w:left="2880" w:hanging="360"/>
+      </w:pPr>
+    </w:lvl>
+    <w:lvl w:ilvl="4" w:tentative="1">
+      <w:start w:val="1"/>
+      <w:numFmt w:val="decimal"/>
+      <w:lvlText w:val="%5."/>
+      <w:lvlJc w:val="left"/>
+      <w:pPr>
+        <w:tabs>
+          <w:tab w:val="num" w:pos="3600"/>
+        </w:tabs>
+        <w:ind w:left="3600" w:hanging="360"/>
+      </w:pPr>
+    </w:lvl>
+    <w:lvl w:ilvl="5" w:tentative="1">
+      <w:start w:val="1"/>
+      <w:numFmt w:val="decimal"/>
+      <w:lvlText w:val="%6."/>
+      <w:lvlJc w:val="left"/>
+      <w:pPr>
+        <w:tabs>
+          <w:tab w:val="num" w:pos="4320"/>
+        </w:tabs>
+        <w:ind w:left="4320" w:hanging="360"/>
+      </w:pPr>
+    </w:lvl>
+    <w:lvl w:ilvl="6" w:tentative="1">
+      <w:start w:val="1"/>
+      <w:numFmt w:val="decimal"/>
+      <w:lvlText w:val="%7."/>
+      <w:lvlJc w:val="left"/>
+      <w:pPr>
+        <w:tabs>
+          <w:tab w:val="num" w:pos="5040"/>
+        </w:tabs>
+        <w:ind w:left="5040" w:hanging="360"/>
+      </w:pPr>
+    </w:lvl>
+    <w:lvl w:ilvl="7" w:tentative="1">
+      <w:start w:val="1"/>
+      <w:numFmt w:val="decimal"/>
+      <w:lvlText w:val="%8."/>
+      <w:lvlJc w:val="left"/>
+      <w:pPr>
+        <w:tabs>
+          <w:tab w:val="num" w:pos="5760"/>
+        </w:tabs>
+        <w:ind w:left="5760" w:hanging="360"/>
+      </w:pPr>
+    </w:lvl>
+    <w:lvl w:ilvl="8" w:tentative="1">
+      <w:start w:val="1"/>
+      <w:numFmt w:val="decimal"/>
+      <w:lvlText w:val="%9."/>
+      <w:lvlJc w:val="left"/>
+      <w:pPr>
+        <w:tabs>
+          <w:tab w:val="num" w:pos="6480"/>
+        </w:tabs>
+        <w:ind w:left="6480" w:hanging="360"/>
+      </w:pPr>
+    </w:lvl>
+  </w:abstractNum>
+  <w:abstractNum w:abstractNumId="3" w15:restartNumberingAfterBreak="0">
+    <w:nsid w:val="631B4400"/>
+    <w:multiLevelType w:val="multilevel"/>
+    <w:tmpl w:val="D430CD90"/>
     <w:lvl w:ilvl="0">
       <w:start w:val="1"/>
       <w:numFmt w:val="decimal"/>
@@ -2974,6 +3557,24 @@
   </w:num>
   <w:num w:numId="9" w16cid:durableId="1544974139">
     <w:abstractNumId w:val="0"/>
+    <w:lvlOverride w:ilvl="0">
+      <w:startOverride w:val="3"/>
+    </w:lvlOverride>
+  </w:num>
+  <w:num w:numId="10" w16cid:durableId="1509637597">
+    <w:abstractNumId w:val="3"/>
+    <w:lvlOverride w:ilvl="0">
+      <w:startOverride w:val="1"/>
+    </w:lvlOverride>
+  </w:num>
+  <w:num w:numId="11" w16cid:durableId="1509637597">
+    <w:abstractNumId w:val="3"/>
+    <w:lvlOverride w:ilvl="0">
+      <w:startOverride w:val="2"/>
+    </w:lvlOverride>
+  </w:num>
+  <w:num w:numId="12" w16cid:durableId="1509637597">
+    <w:abstractNumId w:val="3"/>
     <w:lvlOverride w:ilvl="0">
       <w:startOverride w:val="3"/>
     </w:lvlOverride>
@@ -3659,7 +4260,39 @@
 <ax:ocx xmlns:ax="http://schemas.microsoft.com/office/2006/activeX" xmlns:r="http://schemas.openxmlformats.org/officeDocument/2006/relationships" ax:classid="{5512D118-5CC6-11CF-8D67-00AA00BDCE1D}" ax:persistence="persistStream" r:id="rId1"/>
 </file>
 
+<file path=word/activeX/activeX34.xml><?xml version="1.0" encoding="utf-8"?>
+<ax:ocx xmlns:ax="http://schemas.microsoft.com/office/2006/activeX" xmlns:r="http://schemas.openxmlformats.org/officeDocument/2006/relationships" ax:classid="{5512D118-5CC6-11CF-8D67-00AA00BDCE1D}" ax:persistence="persistStream" r:id="rId1"/>
+</file>
+
+<file path=word/activeX/activeX35.xml><?xml version="1.0" encoding="utf-8"?>
+<ax:ocx xmlns:ax="http://schemas.microsoft.com/office/2006/activeX" xmlns:r="http://schemas.openxmlformats.org/officeDocument/2006/relationships" ax:classid="{5512D118-5CC6-11CF-8D67-00AA00BDCE1D}" ax:persistence="persistStream" r:id="rId1"/>
+</file>
+
+<file path=word/activeX/activeX36.xml><?xml version="1.0" encoding="utf-8"?>
+<ax:ocx xmlns:ax="http://schemas.microsoft.com/office/2006/activeX" xmlns:r="http://schemas.openxmlformats.org/officeDocument/2006/relationships" ax:classid="{5512D118-5CC6-11CF-8D67-00AA00BDCE1D}" ax:persistence="persistStream" r:id="rId1"/>
+</file>
+
+<file path=word/activeX/activeX37.xml><?xml version="1.0" encoding="utf-8"?>
+<ax:ocx xmlns:ax="http://schemas.microsoft.com/office/2006/activeX" xmlns:r="http://schemas.openxmlformats.org/officeDocument/2006/relationships" ax:classid="{5512D118-5CC6-11CF-8D67-00AA00BDCE1D}" ax:persistence="persistStream" r:id="rId1"/>
+</file>
+
+<file path=word/activeX/activeX38.xml><?xml version="1.0" encoding="utf-8"?>
+<ax:ocx xmlns:ax="http://schemas.microsoft.com/office/2006/activeX" xmlns:r="http://schemas.openxmlformats.org/officeDocument/2006/relationships" ax:classid="{5512D118-5CC6-11CF-8D67-00AA00BDCE1D}" ax:persistence="persistStream" r:id="rId1"/>
+</file>
+
+<file path=word/activeX/activeX39.xml><?xml version="1.0" encoding="utf-8"?>
+<ax:ocx xmlns:ax="http://schemas.microsoft.com/office/2006/activeX" xmlns:r="http://schemas.openxmlformats.org/officeDocument/2006/relationships" ax:classid="{5512D118-5CC6-11CF-8D67-00AA00BDCE1D}" ax:persistence="persistStream" r:id="rId1"/>
+</file>
+
 <file path=word/activeX/activeX4.xml><?xml version="1.0" encoding="utf-8"?>
+<ax:ocx xmlns:ax="http://schemas.microsoft.com/office/2006/activeX" xmlns:r="http://schemas.openxmlformats.org/officeDocument/2006/relationships" ax:classid="{5512D118-5CC6-11CF-8D67-00AA00BDCE1D}" ax:persistence="persistStream" r:id="rId1"/>
+</file>
+
+<file path=word/activeX/activeX40.xml><?xml version="1.0" encoding="utf-8"?>
+<ax:ocx xmlns:ax="http://schemas.microsoft.com/office/2006/activeX" xmlns:r="http://schemas.openxmlformats.org/officeDocument/2006/relationships" ax:classid="{5512D118-5CC6-11CF-8D67-00AA00BDCE1D}" ax:persistence="persistStream" r:id="rId1"/>
+</file>
+
+<file path=word/activeX/activeX41.xml><?xml version="1.0" encoding="utf-8"?>
 <ax:ocx xmlns:ax="http://schemas.microsoft.com/office/2006/activeX" xmlns:r="http://schemas.openxmlformats.org/officeDocument/2006/relationships" ax:classid="{5512D118-5CC6-11CF-8D67-00AA00BDCE1D}" ax:persistence="persistStream" r:id="rId1"/>
 </file>
 

</xml_diff>

<commit_message>
Added Lesson 5: Lazatech – Educate Sample
</commit_message>
<xml_diff>
--- a/Lazatech Educate Courses.docx
+++ b/Lazatech Educate Courses.docx
@@ -361,10 +361,10 @@
             <v:path o:extrusionok="f" gradientshapeok="t" o:connecttype="rect"/>
             <o:lock v:ext="edit" aspectratio="t"/>
           </v:shapetype>
-          <v:shape id="_x0000_i1092" type="#_x0000_t75" style="width:20.05pt;height:18.15pt" o:ole="">
+          <v:shape id="_x0000_i1108" type="#_x0000_t75" style="width:20.05pt;height:18.15pt" o:ole="">
             <v:imagedata r:id="rId5" o:title=""/>
           </v:shape>
-          <w:control r:id="rId6" w:name="DefaultOcxName" w:shapeid="_x0000_i1092"/>
+          <w:control r:id="rId6" w:name="DefaultOcxName" w:shapeid="_x0000_i1108"/>
         </w:object>
       </w:r>
       <w:r>
@@ -381,10 +381,10 @@
       <w:r>
         <w:lastRenderedPageBreak/>
         <w:object w:dxaOrig="225" w:dyaOrig="225" w14:anchorId="596E3C3F">
-          <v:shape id="_x0000_i1095" type="#_x0000_t75" style="width:20.05pt;height:18.15pt" o:ole="">
+          <v:shape id="_x0000_i1111" type="#_x0000_t75" style="width:20.05pt;height:18.15pt" o:ole="">
             <v:imagedata r:id="rId7" o:title=""/>
           </v:shape>
-          <w:control r:id="rId8" w:name="DefaultOcxName1" w:shapeid="_x0000_i1095"/>
+          <w:control r:id="rId8" w:name="DefaultOcxName1" w:shapeid="_x0000_i1111"/>
         </w:object>
       </w:r>
       <w:r>
@@ -400,10 +400,10 @@
       </w:pPr>
       <w:r>
         <w:object w:dxaOrig="225" w:dyaOrig="225" w14:anchorId="750A287B">
-          <v:shape id="_x0000_i1098" type="#_x0000_t75" style="width:20.05pt;height:18.15pt" o:ole="">
+          <v:shape id="_x0000_i1114" type="#_x0000_t75" style="width:20.05pt;height:18.15pt" o:ole="">
             <v:imagedata r:id="rId5" o:title=""/>
           </v:shape>
-          <w:control r:id="rId9" w:name="DefaultOcxName2" w:shapeid="_x0000_i1098"/>
+          <w:control r:id="rId9" w:name="DefaultOcxName2" w:shapeid="_x0000_i1114"/>
         </w:object>
       </w:r>
       <w:r>
@@ -419,10 +419,10 @@
       </w:pPr>
       <w:r>
         <w:object w:dxaOrig="225" w:dyaOrig="225" w14:anchorId="21BFFC0F">
-          <v:shape id="_x0000_i1101" type="#_x0000_t75" style="width:20.05pt;height:18.15pt" o:ole="">
+          <v:shape id="_x0000_i1117" type="#_x0000_t75" style="width:20.05pt;height:18.15pt" o:ole="">
             <v:imagedata r:id="rId5" o:title=""/>
           </v:shape>
-          <w:control r:id="rId10" w:name="DefaultOcxName3" w:shapeid="_x0000_i1101"/>
+          <w:control r:id="rId10" w:name="DefaultOcxName3" w:shapeid="_x0000_i1117"/>
         </w:object>
       </w:r>
       <w:r>
@@ -472,10 +472,10 @@
       </w:pPr>
       <w:r>
         <w:object w:dxaOrig="225" w:dyaOrig="225" w14:anchorId="5D358B36">
-          <v:shape id="_x0000_i1104" type="#_x0000_t75" style="width:20.05pt;height:18.15pt" o:ole="">
+          <v:shape id="_x0000_i1120" type="#_x0000_t75" style="width:20.05pt;height:18.15pt" o:ole="">
             <v:imagedata r:id="rId7" o:title=""/>
           </v:shape>
-          <w:control r:id="rId11" w:name="DefaultOcxName4" w:shapeid="_x0000_i1104"/>
+          <w:control r:id="rId11" w:name="DefaultOcxName4" w:shapeid="_x0000_i1120"/>
         </w:object>
       </w:r>
       <w:r>
@@ -491,10 +491,10 @@
       </w:pPr>
       <w:r>
         <w:object w:dxaOrig="225" w:dyaOrig="225" w14:anchorId="6A2A868F">
-          <v:shape id="_x0000_i1107" type="#_x0000_t75" style="width:20.05pt;height:18.15pt" o:ole="">
+          <v:shape id="_x0000_i1123" type="#_x0000_t75" style="width:20.05pt;height:18.15pt" o:ole="">
             <v:imagedata r:id="rId5" o:title=""/>
           </v:shape>
-          <w:control r:id="rId12" w:name="DefaultOcxName5" w:shapeid="_x0000_i1107"/>
+          <w:control r:id="rId12" w:name="DefaultOcxName5" w:shapeid="_x0000_i1123"/>
         </w:object>
       </w:r>
       <w:r>
@@ -510,10 +510,10 @@
       </w:pPr>
       <w:r>
         <w:object w:dxaOrig="225" w:dyaOrig="225" w14:anchorId="7C790405">
-          <v:shape id="_x0000_i1110" type="#_x0000_t75" style="width:20.05pt;height:18.15pt" o:ole="">
+          <v:shape id="_x0000_i1126" type="#_x0000_t75" style="width:20.05pt;height:18.15pt" o:ole="">
             <v:imagedata r:id="rId5" o:title=""/>
           </v:shape>
-          <w:control r:id="rId13" w:name="DefaultOcxName6" w:shapeid="_x0000_i1110"/>
+          <w:control r:id="rId13" w:name="DefaultOcxName6" w:shapeid="_x0000_i1126"/>
         </w:object>
       </w:r>
       <w:r>
@@ -529,10 +529,10 @@
       </w:pPr>
       <w:r>
         <w:object w:dxaOrig="225" w:dyaOrig="225" w14:anchorId="499C3F7C">
-          <v:shape id="_x0000_i1113" type="#_x0000_t75" style="width:20.05pt;height:18.15pt" o:ole="">
+          <v:shape id="_x0000_i1129" type="#_x0000_t75" style="width:20.05pt;height:18.15pt" o:ole="">
             <v:imagedata r:id="rId5" o:title=""/>
           </v:shape>
-          <w:control r:id="rId14" w:name="DefaultOcxName7" w:shapeid="_x0000_i1113"/>
+          <w:control r:id="rId14" w:name="DefaultOcxName7" w:shapeid="_x0000_i1129"/>
         </w:object>
       </w:r>
       <w:r>
@@ -577,10 +577,10 @@
       </w:pPr>
       <w:r>
         <w:object w:dxaOrig="225" w:dyaOrig="225" w14:anchorId="0A3C41B4">
-          <v:shape id="_x0000_i1116" type="#_x0000_t75" style="width:20.05pt;height:18.15pt" o:ole="">
+          <v:shape id="_x0000_i1132" type="#_x0000_t75" style="width:20.05pt;height:18.15pt" o:ole="">
             <v:imagedata r:id="rId5" o:title=""/>
           </v:shape>
-          <w:control r:id="rId15" w:name="DefaultOcxName8" w:shapeid="_x0000_i1116"/>
+          <w:control r:id="rId15" w:name="DefaultOcxName8" w:shapeid="_x0000_i1132"/>
         </w:object>
       </w:r>
       <w:r>
@@ -596,10 +596,10 @@
       </w:pPr>
       <w:r>
         <w:object w:dxaOrig="225" w:dyaOrig="225" w14:anchorId="44B15F12">
-          <v:shape id="_x0000_i1119" type="#_x0000_t75" style="width:20.05pt;height:18.15pt" o:ole="">
+          <v:shape id="_x0000_i1135" type="#_x0000_t75" style="width:20.05pt;height:18.15pt" o:ole="">
             <v:imagedata r:id="rId7" o:title=""/>
           </v:shape>
-          <w:control r:id="rId16" w:name="DefaultOcxName9" w:shapeid="_x0000_i1119"/>
+          <w:control r:id="rId16" w:name="DefaultOcxName9" w:shapeid="_x0000_i1135"/>
         </w:object>
       </w:r>
       <w:r>
@@ -620,10 +620,10 @@
       </w:pPr>
       <w:r>
         <w:object w:dxaOrig="225" w:dyaOrig="225" w14:anchorId="639916B8">
-          <v:shape id="_x0000_i1122" type="#_x0000_t75" style="width:20.05pt;height:18.15pt" o:ole="">
+          <v:shape id="_x0000_i1138" type="#_x0000_t75" style="width:20.05pt;height:18.15pt" o:ole="">
             <v:imagedata r:id="rId5" o:title=""/>
           </v:shape>
-          <w:control r:id="rId17" w:name="DefaultOcxName10" w:shapeid="_x0000_i1122"/>
+          <w:control r:id="rId17" w:name="DefaultOcxName10" w:shapeid="_x0000_i1138"/>
         </w:object>
       </w:r>
       <w:r>
@@ -898,10 +898,10 @@
           <w:bCs/>
         </w:rPr>
         <w:object w:dxaOrig="225" w:dyaOrig="225" w14:anchorId="6B277945">
-          <v:shape id="_x0000_i1125" type="#_x0000_t75" style="width:20.05pt;height:18.15pt" o:ole="">
+          <v:shape id="_x0000_i1141" type="#_x0000_t75" style="width:20.05pt;height:18.15pt" o:ole="">
             <v:imagedata r:id="rId5" o:title=""/>
           </v:shape>
-          <w:control r:id="rId20" w:name="DefaultOcxName12" w:shapeid="_x0000_i1125"/>
+          <w:control r:id="rId20" w:name="DefaultOcxName12" w:shapeid="_x0000_i1141"/>
         </w:object>
       </w:r>
       <w:r>
@@ -929,10 +929,10 @@
           <w:bCs/>
         </w:rPr>
         <w:object w:dxaOrig="225" w:dyaOrig="225" w14:anchorId="64643321">
-          <v:shape id="_x0000_i1128" type="#_x0000_t75" style="width:20.05pt;height:18.15pt" o:ole="">
+          <v:shape id="_x0000_i1144" type="#_x0000_t75" style="width:20.05pt;height:18.15pt" o:ole="">
             <v:imagedata r:id="rId5" o:title=""/>
           </v:shape>
-          <w:control r:id="rId21" w:name="DefaultOcxName11" w:shapeid="_x0000_i1128"/>
+          <w:control r:id="rId21" w:name="DefaultOcxName11" w:shapeid="_x0000_i1144"/>
         </w:object>
       </w:r>
       <w:r>
@@ -960,10 +960,10 @@
           <w:bCs/>
         </w:rPr>
         <w:object w:dxaOrig="225" w:dyaOrig="225" w14:anchorId="730A6029">
-          <v:shape id="_x0000_i1131" type="#_x0000_t75" style="width:20.05pt;height:18.15pt" o:ole="">
+          <v:shape id="_x0000_i1147" type="#_x0000_t75" style="width:20.05pt;height:18.15pt" o:ole="">
             <v:imagedata r:id="rId5" o:title=""/>
           </v:shape>
-          <w:control r:id="rId22" w:name="DefaultOcxName21" w:shapeid="_x0000_i1131"/>
+          <w:control r:id="rId22" w:name="DefaultOcxName21" w:shapeid="_x0000_i1147"/>
         </w:object>
       </w:r>
       <w:r>
@@ -1000,10 +1000,10 @@
           <w:bCs/>
         </w:rPr>
         <w:object w:dxaOrig="225" w:dyaOrig="225" w14:anchorId="701809AA">
-          <v:shape id="_x0000_i1134" type="#_x0000_t75" style="width:20.05pt;height:18.15pt" o:ole="">
+          <v:shape id="_x0000_i1150" type="#_x0000_t75" style="width:20.05pt;height:18.15pt" o:ole="">
             <v:imagedata r:id="rId7" o:title=""/>
           </v:shape>
-          <w:control r:id="rId23" w:name="DefaultOcxName31" w:shapeid="_x0000_i1134"/>
+          <w:control r:id="rId23" w:name="DefaultOcxName31" w:shapeid="_x0000_i1150"/>
         </w:object>
       </w:r>
       <w:r>
@@ -1065,10 +1065,10 @@
           <w:bCs/>
         </w:rPr>
         <w:object w:dxaOrig="225" w:dyaOrig="225" w14:anchorId="6537B9DD">
-          <v:shape id="_x0000_i1137" type="#_x0000_t75" style="width:20.05pt;height:18.15pt" o:ole="">
+          <v:shape id="_x0000_i1153" type="#_x0000_t75" style="width:20.05pt;height:18.15pt" o:ole="">
             <v:imagedata r:id="rId5" o:title=""/>
           </v:shape>
-          <w:control r:id="rId24" w:name="DefaultOcxName41" w:shapeid="_x0000_i1137"/>
+          <w:control r:id="rId24" w:name="DefaultOcxName41" w:shapeid="_x0000_i1153"/>
         </w:object>
       </w:r>
       <w:r>
@@ -1096,10 +1096,10 @@
           <w:bCs/>
         </w:rPr>
         <w:object w:dxaOrig="225" w:dyaOrig="225" w14:anchorId="25E23DE9">
-          <v:shape id="_x0000_i1140" type="#_x0000_t75" style="width:20.05pt;height:18.15pt" o:ole="">
+          <v:shape id="_x0000_i1156" type="#_x0000_t75" style="width:20.05pt;height:18.15pt" o:ole="">
             <v:imagedata r:id="rId5" o:title=""/>
           </v:shape>
-          <w:control r:id="rId25" w:name="DefaultOcxName51" w:shapeid="_x0000_i1140"/>
+          <w:control r:id="rId25" w:name="DefaultOcxName51" w:shapeid="_x0000_i1156"/>
         </w:object>
       </w:r>
       <w:r>
@@ -1128,10 +1128,10 @@
         </w:rPr>
         <w:lastRenderedPageBreak/>
         <w:object w:dxaOrig="225" w:dyaOrig="225" w14:anchorId="736DD953">
-          <v:shape id="_x0000_i1143" type="#_x0000_t75" style="width:20.05pt;height:18.15pt" o:ole="">
+          <v:shape id="_x0000_i1159" type="#_x0000_t75" style="width:20.05pt;height:18.15pt" o:ole="">
             <v:imagedata r:id="rId7" o:title=""/>
           </v:shape>
-          <w:control r:id="rId26" w:name="DefaultOcxName61" w:shapeid="_x0000_i1143"/>
+          <w:control r:id="rId26" w:name="DefaultOcxName61" w:shapeid="_x0000_i1159"/>
         </w:object>
       </w:r>
       <w:r>
@@ -1159,10 +1159,10 @@
           <w:bCs/>
         </w:rPr>
         <w:object w:dxaOrig="225" w:dyaOrig="225" w14:anchorId="58374282">
-          <v:shape id="_x0000_i1146" type="#_x0000_t75" style="width:20.05pt;height:18.15pt" o:ole="">
+          <v:shape id="_x0000_i1162" type="#_x0000_t75" style="width:20.05pt;height:18.15pt" o:ole="">
             <v:imagedata r:id="rId5" o:title=""/>
           </v:shape>
-          <w:control r:id="rId27" w:name="DefaultOcxName71" w:shapeid="_x0000_i1146"/>
+          <w:control r:id="rId27" w:name="DefaultOcxName71" w:shapeid="_x0000_i1162"/>
         </w:object>
       </w:r>
       <w:r>
@@ -1240,10 +1240,10 @@
           <w:bCs/>
         </w:rPr>
         <w:object w:dxaOrig="225" w:dyaOrig="225" w14:anchorId="5AFF4AB8">
-          <v:shape id="_x0000_i1149" type="#_x0000_t75" style="width:20.05pt;height:18.15pt" o:ole="">
+          <v:shape id="_x0000_i1165" type="#_x0000_t75" style="width:20.05pt;height:18.15pt" o:ole="">
             <v:imagedata r:id="rId7" o:title=""/>
           </v:shape>
-          <w:control r:id="rId28" w:name="DefaultOcxName81" w:shapeid="_x0000_i1149"/>
+          <w:control r:id="rId28" w:name="DefaultOcxName81" w:shapeid="_x0000_i1165"/>
         </w:object>
       </w:r>
       <w:r>
@@ -1271,10 +1271,10 @@
           <w:bCs/>
         </w:rPr>
         <w:object w:dxaOrig="225" w:dyaOrig="225" w14:anchorId="0EE2585A">
-          <v:shape id="_x0000_i1152" type="#_x0000_t75" style="width:20.05pt;height:18.15pt" o:ole="">
+          <v:shape id="_x0000_i1168" type="#_x0000_t75" style="width:20.05pt;height:18.15pt" o:ole="">
             <v:imagedata r:id="rId5" o:title=""/>
           </v:shape>
-          <w:control r:id="rId29" w:name="DefaultOcxName91" w:shapeid="_x0000_i1152"/>
+          <w:control r:id="rId29" w:name="DefaultOcxName91" w:shapeid="_x0000_i1168"/>
         </w:object>
       </w:r>
       <w:r>
@@ -1318,10 +1318,10 @@
           <w:bCs/>
         </w:rPr>
         <w:object w:dxaOrig="225" w:dyaOrig="225" w14:anchorId="1C643091">
-          <v:shape id="_x0000_i1155" type="#_x0000_t75" style="width:20.05pt;height:18.15pt" o:ole="">
+          <v:shape id="_x0000_i1171" type="#_x0000_t75" style="width:20.05pt;height:18.15pt" o:ole="">
             <v:imagedata r:id="rId5" o:title=""/>
           </v:shape>
-          <w:control r:id="rId30" w:name="DefaultOcxName101" w:shapeid="_x0000_i1155"/>
+          <w:control r:id="rId30" w:name="DefaultOcxName101" w:shapeid="_x0000_i1171"/>
         </w:object>
       </w:r>
       <w:r>
@@ -1604,10 +1604,10 @@
           <w:color w:val="FF0000"/>
         </w:rPr>
         <w:object w:dxaOrig="225" w:dyaOrig="225" w14:anchorId="50BE0CE0">
-          <v:shape id="_x0000_i1158" type="#_x0000_t75" style="width:20.05pt;height:18.15pt" o:ole="">
+          <v:shape id="_x0000_i1174" type="#_x0000_t75" style="width:20.05pt;height:18.15pt" o:ole="">
             <v:imagedata r:id="rId5" o:title=""/>
           </v:shape>
-          <w:control r:id="rId33" w:name="DefaultOcxName14" w:shapeid="_x0000_i1158"/>
+          <w:control r:id="rId33" w:name="DefaultOcxName14" w:shapeid="_x0000_i1174"/>
         </w:object>
       </w:r>
       <w:r>
@@ -1648,10 +1648,10 @@
           <w:color w:val="FF0000"/>
         </w:rPr>
         <w:object w:dxaOrig="225" w:dyaOrig="225" w14:anchorId="2600C5A4">
-          <v:shape id="_x0000_i1161" type="#_x0000_t75" style="width:20.05pt;height:18.15pt" o:ole="">
+          <v:shape id="_x0000_i1177" type="#_x0000_t75" style="width:20.05pt;height:18.15pt" o:ole="">
             <v:imagedata r:id="rId7" o:title=""/>
           </v:shape>
-          <w:control r:id="rId34" w:name="DefaultOcxName13" w:shapeid="_x0000_i1161"/>
+          <w:control r:id="rId34" w:name="DefaultOcxName13" w:shapeid="_x0000_i1177"/>
         </w:object>
       </w:r>
       <w:r>
@@ -1682,10 +1682,10 @@
           <w:color w:val="FF0000"/>
         </w:rPr>
         <w:object w:dxaOrig="225" w:dyaOrig="225" w14:anchorId="06AAFD5F">
-          <v:shape id="_x0000_i1164" type="#_x0000_t75" style="width:20.05pt;height:18.15pt" o:ole="">
+          <v:shape id="_x0000_i1180" type="#_x0000_t75" style="width:20.05pt;height:18.15pt" o:ole="">
             <v:imagedata r:id="rId5" o:title=""/>
           </v:shape>
-          <w:control r:id="rId35" w:name="DefaultOcxName22" w:shapeid="_x0000_i1164"/>
+          <w:control r:id="rId35" w:name="DefaultOcxName22" w:shapeid="_x0000_i1180"/>
         </w:object>
       </w:r>
       <w:r>
@@ -1726,10 +1726,10 @@
           <w:color w:val="FF0000"/>
         </w:rPr>
         <w:object w:dxaOrig="225" w:dyaOrig="225" w14:anchorId="68C6E25A">
-          <v:shape id="_x0000_i1167" type="#_x0000_t75" style="width:20.05pt;height:18.15pt" o:ole="">
+          <v:shape id="_x0000_i1183" type="#_x0000_t75" style="width:20.05pt;height:18.15pt" o:ole="">
             <v:imagedata r:id="rId5" o:title=""/>
           </v:shape>
-          <w:control r:id="rId36" w:name="DefaultOcxName32" w:shapeid="_x0000_i1167"/>
+          <w:control r:id="rId36" w:name="DefaultOcxName32" w:shapeid="_x0000_i1183"/>
         </w:object>
       </w:r>
       <w:r>
@@ -1798,10 +1798,10 @@
           <w:color w:val="FF0000"/>
         </w:rPr>
         <w:object w:dxaOrig="225" w:dyaOrig="225" w14:anchorId="30E6836B">
-          <v:shape id="_x0000_i1170" type="#_x0000_t75" style="width:20.05pt;height:18.15pt" o:ole="">
+          <v:shape id="_x0000_i1186" type="#_x0000_t75" style="width:20.05pt;height:18.15pt" o:ole="">
             <v:imagedata r:id="rId5" o:title=""/>
           </v:shape>
-          <w:control r:id="rId37" w:name="DefaultOcxName42" w:shapeid="_x0000_i1170"/>
+          <w:control r:id="rId37" w:name="DefaultOcxName42" w:shapeid="_x0000_i1186"/>
         </w:object>
       </w:r>
       <w:r>
@@ -1842,10 +1842,10 @@
           <w:color w:val="FF0000"/>
         </w:rPr>
         <w:object w:dxaOrig="225" w:dyaOrig="225" w14:anchorId="164C68DB">
-          <v:shape id="_x0000_i1173" type="#_x0000_t75" style="width:20.05pt;height:18.15pt" o:ole="">
+          <v:shape id="_x0000_i1189" type="#_x0000_t75" style="width:20.05pt;height:18.15pt" o:ole="">
             <v:imagedata r:id="rId5" o:title=""/>
           </v:shape>
-          <w:control r:id="rId38" w:name="DefaultOcxName52" w:shapeid="_x0000_i1173"/>
+          <w:control r:id="rId38" w:name="DefaultOcxName52" w:shapeid="_x0000_i1189"/>
         </w:object>
       </w:r>
       <w:r>
@@ -1894,10 +1894,10 @@
           <w:color w:val="FF0000"/>
         </w:rPr>
         <w:object w:dxaOrig="225" w:dyaOrig="225" w14:anchorId="0C5F49E4">
-          <v:shape id="_x0000_i1176" type="#_x0000_t75" style="width:20.05pt;height:18.15pt" o:ole="">
+          <v:shape id="_x0000_i1192" type="#_x0000_t75" style="width:20.05pt;height:18.15pt" o:ole="">
             <v:imagedata r:id="rId7" o:title=""/>
           </v:shape>
-          <w:control r:id="rId39" w:name="DefaultOcxName62" w:shapeid="_x0000_i1176"/>
+          <w:control r:id="rId39" w:name="DefaultOcxName62" w:shapeid="_x0000_i1192"/>
         </w:object>
       </w:r>
       <w:r>
@@ -2011,10 +2011,10 @@
           <w:color w:val="FF0000"/>
         </w:rPr>
         <w:object w:dxaOrig="225" w:dyaOrig="225" w14:anchorId="3EA26960">
-          <v:shape id="_x0000_i1179" type="#_x0000_t75" style="width:20.05pt;height:18.15pt" o:ole="">
+          <v:shape id="_x0000_i1195" type="#_x0000_t75" style="width:20.05pt;height:18.15pt" o:ole="">
             <v:imagedata r:id="rId5" o:title=""/>
           </v:shape>
-          <w:control r:id="rId40" w:name="DefaultOcxName72" w:shapeid="_x0000_i1179"/>
+          <w:control r:id="rId40" w:name="DefaultOcxName72" w:shapeid="_x0000_i1195"/>
         </w:object>
       </w:r>
       <w:r>
@@ -2045,10 +2045,10 @@
           <w:color w:val="FF0000"/>
         </w:rPr>
         <w:object w:dxaOrig="225" w:dyaOrig="225" w14:anchorId="77B14E88">
-          <v:shape id="_x0000_i1182" type="#_x0000_t75" style="width:20.05pt;height:18.15pt" o:ole="">
+          <v:shape id="_x0000_i1198" type="#_x0000_t75" style="width:20.05pt;height:18.15pt" o:ole="">
             <v:imagedata r:id="rId7" o:title=""/>
           </v:shape>
-          <w:control r:id="rId41" w:name="DefaultOcxName82" w:shapeid="_x0000_i1182"/>
+          <w:control r:id="rId41" w:name="DefaultOcxName82" w:shapeid="_x0000_i1198"/>
         </w:object>
       </w:r>
       <w:r>
@@ -2089,10 +2089,10 @@
           <w:color w:val="FF0000"/>
         </w:rPr>
         <w:object w:dxaOrig="225" w:dyaOrig="225" w14:anchorId="681E9C42">
-          <v:shape id="_x0000_i1185" type="#_x0000_t75" style="width:20.05pt;height:18.15pt" o:ole="">
+          <v:shape id="_x0000_i1201" type="#_x0000_t75" style="width:20.05pt;height:18.15pt" o:ole="">
             <v:imagedata r:id="rId5" o:title=""/>
           </v:shape>
-          <w:control r:id="rId42" w:name="DefaultOcxName92" w:shapeid="_x0000_i1185"/>
+          <w:control r:id="rId42" w:name="DefaultOcxName92" w:shapeid="_x0000_i1201"/>
         </w:object>
       </w:r>
       <w:r>
@@ -2133,10 +2133,10 @@
           <w:color w:val="FF0000"/>
         </w:rPr>
         <w:object w:dxaOrig="225" w:dyaOrig="225" w14:anchorId="795D7CB2">
-          <v:shape id="_x0000_i1188" type="#_x0000_t75" style="width:20.05pt;height:18.15pt" o:ole="">
+          <v:shape id="_x0000_i1204" type="#_x0000_t75" style="width:20.05pt;height:18.15pt" o:ole="">
             <v:imagedata r:id="rId5" o:title=""/>
           </v:shape>
-          <w:control r:id="rId43" w:name="DefaultOcxName102" w:shapeid="_x0000_i1188"/>
+          <w:control r:id="rId43" w:name="DefaultOcxName102" w:shapeid="_x0000_i1204"/>
         </w:object>
       </w:r>
       <w:r>
@@ -2620,10 +2620,10 @@
           <w:color w:val="FF0000"/>
         </w:rPr>
         <w:object w:dxaOrig="225" w:dyaOrig="225" w14:anchorId="3896A571">
-          <v:shape id="_x0000_i1213" type="#_x0000_t75" style="width:20.05pt;height:18.15pt" o:ole="">
+          <v:shape id="_x0000_i1207" type="#_x0000_t75" style="width:20.05pt;height:18.15pt" o:ole="">
             <v:imagedata r:id="rId5" o:title=""/>
           </v:shape>
-          <w:control r:id="rId50" w:name="DefaultOcxName16" w:shapeid="_x0000_i1213"/>
+          <w:control r:id="rId50" w:name="DefaultOcxName16" w:shapeid="_x0000_i1207"/>
         </w:object>
       </w:r>
       <w:r>
@@ -2648,10 +2648,10 @@
           <w:color w:val="FF0000"/>
         </w:rPr>
         <w:object w:dxaOrig="225" w:dyaOrig="225" w14:anchorId="0655BCE4">
-          <v:shape id="_x0000_i1212" type="#_x0000_t75" style="width:20.05pt;height:18.15pt" o:ole="">
+          <v:shape id="_x0000_i1210" type="#_x0000_t75" style="width:20.05pt;height:18.15pt" o:ole="">
             <v:imagedata r:id="rId7" o:title=""/>
           </v:shape>
-          <w:control r:id="rId51" w:name="DefaultOcxName15" w:shapeid="_x0000_i1212"/>
+          <w:control r:id="rId51" w:name="DefaultOcxName15" w:shapeid="_x0000_i1210"/>
         </w:object>
       </w:r>
       <w:r>
@@ -2690,10 +2690,10 @@
           <w:color w:val="FF0000"/>
         </w:rPr>
         <w:object w:dxaOrig="225" w:dyaOrig="225" w14:anchorId="223C2C54">
-          <v:shape id="_x0000_i1211" type="#_x0000_t75" style="width:20.05pt;height:18.15pt" o:ole="">
+          <v:shape id="_x0000_i1213" type="#_x0000_t75" style="width:20.05pt;height:18.15pt" o:ole="">
             <v:imagedata r:id="rId5" o:title=""/>
           </v:shape>
-          <w:control r:id="rId52" w:name="DefaultOcxName23" w:shapeid="_x0000_i1211"/>
+          <w:control r:id="rId52" w:name="DefaultOcxName23" w:shapeid="_x0000_i1213"/>
         </w:object>
       </w:r>
       <w:r>
@@ -2794,10 +2794,10 @@
           <w:color w:val="FF0000"/>
         </w:rPr>
         <w:object w:dxaOrig="225" w:dyaOrig="225" w14:anchorId="797D6083">
-          <v:shape id="_x0000_i1210" type="#_x0000_t75" style="width:20.05pt;height:18.15pt" o:ole="">
+          <v:shape id="_x0000_i1216" type="#_x0000_t75" style="width:20.05pt;height:18.15pt" o:ole="">
             <v:imagedata r:id="rId5" o:title=""/>
           </v:shape>
-          <w:control r:id="rId53" w:name="DefaultOcxName33" w:shapeid="_x0000_i1210"/>
+          <w:control r:id="rId53" w:name="DefaultOcxName33" w:shapeid="_x0000_i1216"/>
         </w:object>
       </w:r>
       <w:r>
@@ -2822,10 +2822,10 @@
           <w:color w:val="FF0000"/>
         </w:rPr>
         <w:object w:dxaOrig="225" w:dyaOrig="225" w14:anchorId="59EC852A">
-          <v:shape id="_x0000_i1209" type="#_x0000_t75" style="width:20.05pt;height:18.15pt" o:ole="">
+          <v:shape id="_x0000_i1219" type="#_x0000_t75" style="width:20.05pt;height:18.15pt" o:ole="">
             <v:imagedata r:id="rId7" o:title=""/>
           </v:shape>
-          <w:control r:id="rId54" w:name="DefaultOcxName43" w:shapeid="_x0000_i1209"/>
+          <w:control r:id="rId54" w:name="DefaultOcxName43" w:shapeid="_x0000_i1219"/>
         </w:object>
       </w:r>
       <w:r>
@@ -2890,10 +2890,10 @@
           <w:color w:val="FF0000"/>
         </w:rPr>
         <w:object w:dxaOrig="225" w:dyaOrig="225" w14:anchorId="61BD7499">
-          <v:shape id="_x0000_i1208" type="#_x0000_t75" style="width:20.05pt;height:18.15pt" o:ole="">
+          <v:shape id="_x0000_i1222" type="#_x0000_t75" style="width:20.05pt;height:18.15pt" o:ole="">
             <v:imagedata r:id="rId7" o:title=""/>
           </v:shape>
-          <w:control r:id="rId55" w:name="DefaultOcxName53" w:shapeid="_x0000_i1208"/>
+          <w:control r:id="rId55" w:name="DefaultOcxName53" w:shapeid="_x0000_i1222"/>
         </w:object>
       </w:r>
       <w:r>
@@ -2918,10 +2918,10 @@
           <w:color w:val="FF0000"/>
         </w:rPr>
         <w:object w:dxaOrig="225" w:dyaOrig="225" w14:anchorId="3C2EF157">
-          <v:shape id="_x0000_i1207" type="#_x0000_t75" style="width:20.05pt;height:18.15pt" o:ole="">
+          <v:shape id="_x0000_i1225" type="#_x0000_t75" style="width:20.05pt;height:18.15pt" o:ole="">
             <v:imagedata r:id="rId5" o:title=""/>
           </v:shape>
-          <w:control r:id="rId56" w:name="DefaultOcxName63" w:shapeid="_x0000_i1207"/>
+          <w:control r:id="rId56" w:name="DefaultOcxName63" w:shapeid="_x0000_i1225"/>
         </w:object>
       </w:r>
       <w:r>
@@ -2946,10 +2946,10 @@
           <w:color w:val="FF0000"/>
         </w:rPr>
         <w:object w:dxaOrig="225" w:dyaOrig="225" w14:anchorId="6FED75B0">
-          <v:shape id="_x0000_i1206" type="#_x0000_t75" style="width:20.05pt;height:18.15pt" o:ole="">
+          <v:shape id="_x0000_i1228" type="#_x0000_t75" style="width:20.05pt;height:18.15pt" o:ole="">
             <v:imagedata r:id="rId5" o:title=""/>
           </v:shape>
-          <w:control r:id="rId57" w:name="DefaultOcxName73" w:shapeid="_x0000_i1206"/>
+          <w:control r:id="rId57" w:name="DefaultOcxName73" w:shapeid="_x0000_i1228"/>
         </w:object>
       </w:r>
       <w:r>
@@ -2981,9 +2981,679 @@
       </w:r>
     </w:p>
     <w:p>
-      <w:r>
-        <w:br/>
-      </w:r>
+      <w:pPr>
+        <w:rPr>
+          <w:color w:val="FF0000"/>
+        </w:rPr>
+      </w:pPr>
+      <w:r>
+        <w:br/>
+      </w:r>
+      <w:r>
+        <w:rPr>
+          <w:b/>
+          <w:bCs/>
+          <w:color w:val="FF0000"/>
+        </w:rPr>
+        <w:t xml:space="preserve">Lesson 5: </w:t>
+      </w:r>
+      <w:proofErr w:type="spellStart"/>
+      <w:r>
+        <w:rPr>
+          <w:b/>
+          <w:bCs/>
+          <w:color w:val="FF0000"/>
+        </w:rPr>
+        <w:t>Lazatech</w:t>
+      </w:r>
+      <w:proofErr w:type="spellEnd"/>
+      <w:r>
+        <w:rPr>
+          <w:b/>
+          <w:bCs/>
+          <w:color w:val="FF0000"/>
+        </w:rPr>
+        <w:t xml:space="preserve"> – </w:t>
+      </w:r>
+      <w:r>
+        <w:rPr>
+          <w:b/>
+          <w:bCs/>
+          <w:color w:val="FF0000"/>
+        </w:rPr>
+        <w:t>Educate</w:t>
+      </w:r>
+      <w:r>
+        <w:rPr>
+          <w:b/>
+          <w:bCs/>
+          <w:color w:val="FF0000"/>
+        </w:rPr>
+        <w:br/>
+      </w:r>
+      <w:r>
+        <w:rPr>
+          <w:b/>
+          <w:bCs/>
+          <w:noProof/>
+          <w:color w:val="FF0000"/>
+        </w:rPr>
+        <w:drawing>
+          <wp:inline distT="0" distB="0" distL="0" distR="0" wp14:anchorId="0C8D42EB" wp14:editId="224CF0B0">
+            <wp:extent cx="5715000" cy="1057275"/>
+            <wp:effectExtent l="0" t="0" r="0" b="9525"/>
+            <wp:docPr id="4" name="Picture 4"/>
+            <wp:cNvGraphicFramePr>
+              <a:graphicFrameLocks xmlns:a="http://schemas.openxmlformats.org/drawingml/2006/main" noChangeAspect="1"/>
+            </wp:cNvGraphicFramePr>
+            <a:graphic xmlns:a="http://schemas.openxmlformats.org/drawingml/2006/main">
+              <a:graphicData uri="http://schemas.openxmlformats.org/drawingml/2006/picture">
+                <pic:pic xmlns:pic="http://schemas.openxmlformats.org/drawingml/2006/picture">
+                  <pic:nvPicPr>
+                    <pic:cNvPr id="0" name="Picture 5"/>
+                    <pic:cNvPicPr>
+                      <a:picLocks noChangeAspect="1" noChangeArrowheads="1"/>
+                    </pic:cNvPicPr>
+                  </pic:nvPicPr>
+                  <pic:blipFill>
+                    <a:blip r:embed="rId58">
+                      <a:extLst>
+                        <a:ext uri="{28A0092B-C50C-407E-A947-70E740481C1C}">
+                          <a14:useLocalDpi xmlns:a14="http://schemas.microsoft.com/office/drawing/2010/main" val="0"/>
+                        </a:ext>
+                      </a:extLst>
+                    </a:blip>
+                    <a:srcRect/>
+                    <a:stretch>
+                      <a:fillRect/>
+                    </a:stretch>
+                  </pic:blipFill>
+                  <pic:spPr bwMode="auto">
+                    <a:xfrm>
+                      <a:off x="0" y="0"/>
+                      <a:ext cx="5715000" cy="1057275"/>
+                    </a:xfrm>
+                    <a:prstGeom prst="rect">
+                      <a:avLst/>
+                    </a:prstGeom>
+                    <a:noFill/>
+                  </pic:spPr>
+                </pic:pic>
+              </a:graphicData>
+            </a:graphic>
+          </wp:inline>
+        </w:drawing>
+      </w:r>
+      <w:r>
+        <w:rPr>
+          <w:b/>
+          <w:bCs/>
+          <w:color w:val="FF0000"/>
+        </w:rPr>
+        <w:br/>
+      </w:r>
+      <w:r>
+        <w:rPr>
+          <w:color w:val="FF0000"/>
+        </w:rPr>
+        <w:t xml:space="preserve"> </w:t>
+      </w:r>
+      <w:r>
+        <w:rPr>
+          <w:color w:val="FF0000"/>
+        </w:rPr>
+        <w:tab/>
+        <w:t xml:space="preserve">We are seeing a lot of what happens in real life also occur in the crypto world. Unfortunately, this includes people with malicious intent who will go to great lengths to lie and deceive in order to rob people of their </w:t>
+      </w:r>
+      <w:proofErr w:type="gramStart"/>
+      <w:r>
+        <w:rPr>
+          <w:color w:val="FF0000"/>
+        </w:rPr>
+        <w:t>hard earned</w:t>
+      </w:r>
+      <w:proofErr w:type="gramEnd"/>
+      <w:r>
+        <w:rPr>
+          <w:color w:val="FF0000"/>
+        </w:rPr>
+        <w:t xml:space="preserve"> money. So-called rug-pulls are a scourge to the blockchain.</w:t>
+      </w:r>
+    </w:p>
+    <w:p>
+      <w:pPr>
+        <w:rPr>
+          <w:color w:val="FF0000"/>
+        </w:rPr>
+      </w:pPr>
+      <w:r>
+        <w:rPr>
+          <w:color w:val="FF0000"/>
+        </w:rPr>
+        <w:t xml:space="preserve"> </w:t>
+      </w:r>
+      <w:r>
+        <w:rPr>
+          <w:color w:val="FF0000"/>
+        </w:rPr>
+        <w:tab/>
+        <w:t>While many will do their own research, many more fall for the temptation of an airdrop and are drawn in to purchase more only to see their holding in that project collapse when the scammers pull the plug.</w:t>
+      </w:r>
+      <w:r>
+        <w:rPr>
+          <w:color w:val="FF0000"/>
+        </w:rPr>
+        <w:br/>
+        <w:t xml:space="preserve"> </w:t>
+      </w:r>
+      <w:r>
+        <w:rPr>
+          <w:color w:val="FF0000"/>
+        </w:rPr>
+        <w:tab/>
+      </w:r>
+      <w:proofErr w:type="spellStart"/>
+      <w:r>
+        <w:rPr>
+          <w:color w:val="FF0000"/>
+        </w:rPr>
+        <w:t>Insur</w:t>
+      </w:r>
+      <w:proofErr w:type="spellEnd"/>
+      <w:r>
+        <w:rPr>
+          <w:color w:val="FF0000"/>
+        </w:rPr>
+        <w:t xml:space="preserve"> will offer holders a degree of protection against such situations whereby people will be </w:t>
+      </w:r>
+      <w:r>
+        <w:rPr>
+          <w:color w:val="FF0000"/>
+        </w:rPr>
+        <w:lastRenderedPageBreak/>
+        <w:t>able to make a claim for their losses. Holders of $</w:t>
+      </w:r>
+      <w:proofErr w:type="spellStart"/>
+      <w:r>
+        <w:rPr>
+          <w:color w:val="FF0000"/>
+        </w:rPr>
+        <w:t>UtiliteX</w:t>
+      </w:r>
+      <w:proofErr w:type="spellEnd"/>
+      <w:r>
+        <w:rPr>
+          <w:color w:val="FF0000"/>
+        </w:rPr>
+        <w:t xml:space="preserve"> will also have access to regular reports highlighting any red flags identified by our forensic crypto analysts so they get the benefit of the early warning signs.</w:t>
+      </w:r>
+    </w:p>
+    <w:p>
+      <w:pPr>
+        <w:rPr>
+          <w:color w:val="FF0000"/>
+        </w:rPr>
+      </w:pPr>
+      <w:r>
+        <w:rPr>
+          <w:color w:val="FF0000"/>
+        </w:rPr>
+        <w:t xml:space="preserve"> </w:t>
+      </w:r>
+      <w:r>
+        <w:rPr>
+          <w:color w:val="FF0000"/>
+        </w:rPr>
+        <w:tab/>
+      </w:r>
+      <w:proofErr w:type="spellStart"/>
+      <w:r>
+        <w:rPr>
+          <w:color w:val="FF0000"/>
+        </w:rPr>
+        <w:t>Insur</w:t>
+      </w:r>
+      <w:proofErr w:type="spellEnd"/>
+      <w:r>
+        <w:rPr>
+          <w:color w:val="FF0000"/>
+        </w:rPr>
+        <w:t xml:space="preserve"> aims to protect holders on the XRPL only at this time.</w:t>
+      </w:r>
+      <w:r>
+        <w:rPr>
+          <w:color w:val="FF0000"/>
+        </w:rPr>
+        <w:br/>
+      </w:r>
+      <w:r>
+        <w:rPr>
+          <w:color w:val="FF0000"/>
+        </w:rPr>
+        <w:br/>
+      </w:r>
+      <w:r>
+        <w:rPr>
+          <w:noProof/>
+          <w:color w:val="FF0000"/>
+        </w:rPr>
+        <w:drawing>
+          <wp:inline distT="0" distB="0" distL="0" distR="0" wp14:anchorId="7CBA5611" wp14:editId="1384CAFB">
+            <wp:extent cx="3019425" cy="2335022"/>
+            <wp:effectExtent l="0" t="0" r="0" b="8255"/>
+            <wp:docPr id="5" name="Picture 5"/>
+            <wp:cNvGraphicFramePr>
+              <a:graphicFrameLocks xmlns:a="http://schemas.openxmlformats.org/drawingml/2006/main" noChangeAspect="1"/>
+            </wp:cNvGraphicFramePr>
+            <a:graphic xmlns:a="http://schemas.openxmlformats.org/drawingml/2006/main">
+              <a:graphicData uri="http://schemas.openxmlformats.org/drawingml/2006/picture">
+                <pic:pic xmlns:pic="http://schemas.openxmlformats.org/drawingml/2006/picture">
+                  <pic:nvPicPr>
+                    <pic:cNvPr id="0" name="Picture 6"/>
+                    <pic:cNvPicPr>
+                      <a:picLocks noChangeAspect="1" noChangeArrowheads="1"/>
+                    </pic:cNvPicPr>
+                  </pic:nvPicPr>
+                  <pic:blipFill>
+                    <a:blip r:embed="rId59">
+                      <a:extLst>
+                        <a:ext uri="{28A0092B-C50C-407E-A947-70E740481C1C}">
+                          <a14:useLocalDpi xmlns:a14="http://schemas.microsoft.com/office/drawing/2010/main" val="0"/>
+                        </a:ext>
+                      </a:extLst>
+                    </a:blip>
+                    <a:srcRect/>
+                    <a:stretch>
+                      <a:fillRect/>
+                    </a:stretch>
+                  </pic:blipFill>
+                  <pic:spPr bwMode="auto">
+                    <a:xfrm>
+                      <a:off x="0" y="0"/>
+                      <a:ext cx="3020706" cy="2336013"/>
+                    </a:xfrm>
+                    <a:prstGeom prst="rect">
+                      <a:avLst/>
+                    </a:prstGeom>
+                    <a:noFill/>
+                  </pic:spPr>
+                </pic:pic>
+              </a:graphicData>
+            </a:graphic>
+          </wp:inline>
+        </w:drawing>
+      </w:r>
+      <w:r>
+        <w:rPr>
+          <w:color w:val="FF0000"/>
+        </w:rPr>
+        <w:br/>
+        <w:t>Let’s look at an example:</w:t>
+      </w:r>
+    </w:p>
+    <w:p>
+      <w:pPr>
+        <w:rPr>
+          <w:color w:val="FF0000"/>
+        </w:rPr>
+      </w:pPr>
+      <w:r>
+        <w:rPr>
+          <w:color w:val="FF0000"/>
+        </w:rPr>
+        <w:t>You hold 75,000 $</w:t>
+      </w:r>
+      <w:proofErr w:type="spellStart"/>
+      <w:r>
+        <w:rPr>
+          <w:color w:val="FF0000"/>
+        </w:rPr>
+        <w:t>UtiliteX</w:t>
+      </w:r>
+      <w:proofErr w:type="spellEnd"/>
+    </w:p>
+    <w:p>
+      <w:pPr>
+        <w:rPr>
+          <w:color w:val="FF0000"/>
+        </w:rPr>
+      </w:pPr>
+      <w:r>
+        <w:rPr>
+          <w:color w:val="FF0000"/>
+        </w:rPr>
+        <w:t xml:space="preserve">You invested in a project called </w:t>
+      </w:r>
+      <w:proofErr w:type="spellStart"/>
+      <w:r>
+        <w:rPr>
+          <w:color w:val="FF0000"/>
+        </w:rPr>
+        <w:t>RugPull</w:t>
+      </w:r>
+      <w:proofErr w:type="spellEnd"/>
+      <w:r>
+        <w:rPr>
+          <w:color w:val="FF0000"/>
+        </w:rPr>
+        <w:t xml:space="preserve"> and hold 120,000 $</w:t>
+      </w:r>
+      <w:proofErr w:type="spellStart"/>
+      <w:r>
+        <w:rPr>
+          <w:color w:val="FF0000"/>
+        </w:rPr>
+        <w:t>RugPull</w:t>
+      </w:r>
+      <w:proofErr w:type="spellEnd"/>
+    </w:p>
+    <w:p>
+      <w:pPr>
+        <w:rPr>
+          <w:color w:val="FF0000"/>
+        </w:rPr>
+      </w:pPr>
+      <w:proofErr w:type="spellStart"/>
+      <w:r>
+        <w:rPr>
+          <w:color w:val="FF0000"/>
+        </w:rPr>
+        <w:t>RugPull</w:t>
+      </w:r>
+      <w:proofErr w:type="spellEnd"/>
+      <w:r>
+        <w:rPr>
+          <w:color w:val="FF0000"/>
+        </w:rPr>
+        <w:t xml:space="preserve"> project is rug-pulled or the team withdraw from the project and the project ceases</w:t>
+      </w:r>
+    </w:p>
+    <w:p>
+      <w:pPr>
+        <w:rPr>
+          <w:color w:val="FF0000"/>
+        </w:rPr>
+      </w:pPr>
+      <w:r>
+        <w:rPr>
+          <w:color w:val="FF0000"/>
+        </w:rPr>
+        <w:t xml:space="preserve">Assuming this is not one of the projects we flagged on our </w:t>
+      </w:r>
+      <w:proofErr w:type="spellStart"/>
+      <w:r>
+        <w:rPr>
+          <w:color w:val="FF0000"/>
+        </w:rPr>
+        <w:t>Insur</w:t>
+      </w:r>
+      <w:proofErr w:type="spellEnd"/>
+      <w:r>
+        <w:rPr>
+          <w:color w:val="FF0000"/>
+        </w:rPr>
+        <w:t xml:space="preserve"> alerts page, you would be eligible to make a claim for your losses.</w:t>
+      </w:r>
+    </w:p>
+    <w:p>
+      <w:pPr>
+        <w:rPr>
+          <w:color w:val="FF0000"/>
+        </w:rPr>
+      </w:pPr>
+      <w:r>
+        <w:rPr>
+          <w:color w:val="FF0000"/>
+        </w:rPr>
+        <w:br/>
+        <w:t>Losses are calculated as follows:</w:t>
+      </w:r>
+    </w:p>
+    <w:p>
+      <w:pPr>
+        <w:rPr>
+          <w:color w:val="FF0000"/>
+        </w:rPr>
+      </w:pPr>
+      <w:r>
+        <w:rPr>
+          <w:color w:val="FF0000"/>
+        </w:rPr>
+        <w:br/>
+        <w:t>We would look at the value of $</w:t>
+      </w:r>
+      <w:proofErr w:type="spellStart"/>
+      <w:r>
+        <w:rPr>
+          <w:color w:val="FF0000"/>
+        </w:rPr>
+        <w:t>RugPull</w:t>
+      </w:r>
+      <w:proofErr w:type="spellEnd"/>
+      <w:r>
+        <w:rPr>
+          <w:color w:val="FF0000"/>
+        </w:rPr>
+        <w:t xml:space="preserve"> in the week leading up to the project ceasing.</w:t>
+      </w:r>
+    </w:p>
+    <w:p>
+      <w:pPr>
+        <w:rPr>
+          <w:color w:val="FF0000"/>
+        </w:rPr>
+      </w:pPr>
+      <w:r>
+        <w:rPr>
+          <w:color w:val="FF0000"/>
+        </w:rPr>
+        <w:t>Let’s say 1 $</w:t>
+      </w:r>
+      <w:proofErr w:type="spellStart"/>
+      <w:r>
+        <w:rPr>
+          <w:color w:val="FF0000"/>
+        </w:rPr>
+        <w:t>RugPull</w:t>
+      </w:r>
+      <w:proofErr w:type="spellEnd"/>
+      <w:r>
+        <w:rPr>
+          <w:color w:val="FF0000"/>
+        </w:rPr>
+        <w:t xml:space="preserve"> = 0.000267 XRP</w:t>
+      </w:r>
+    </w:p>
+    <w:p>
+      <w:pPr>
+        <w:rPr>
+          <w:color w:val="FF0000"/>
+        </w:rPr>
+      </w:pPr>
+      <w:r>
+        <w:rPr>
+          <w:color w:val="FF0000"/>
+        </w:rPr>
+        <w:t>This would mean you would have lost 0.000267 x 120,000 = 32.04 XRP</w:t>
+      </w:r>
+    </w:p>
+    <w:p>
+      <w:pPr>
+        <w:rPr>
+          <w:color w:val="FF0000"/>
+        </w:rPr>
+      </w:pPr>
+    </w:p>
+    <w:p>
+      <w:pPr>
+        <w:rPr>
+          <w:color w:val="FF0000"/>
+        </w:rPr>
+      </w:pPr>
+      <w:r>
+        <w:rPr>
+          <w:color w:val="FF0000"/>
+        </w:rPr>
+        <w:t>Your payout would be calculated as follows:</w:t>
+      </w:r>
+    </w:p>
+    <w:p>
+      <w:pPr>
+        <w:rPr>
+          <w:color w:val="FF0000"/>
+        </w:rPr>
+      </w:pPr>
+      <w:r>
+        <w:rPr>
+          <w:color w:val="FF0000"/>
+        </w:rPr>
+        <w:t>When making the claim we would look at the average value of $</w:t>
+      </w:r>
+      <w:proofErr w:type="spellStart"/>
+      <w:r>
+        <w:rPr>
+          <w:color w:val="FF0000"/>
+        </w:rPr>
+        <w:t>UtiliteX</w:t>
+      </w:r>
+      <w:proofErr w:type="spellEnd"/>
+      <w:r>
+        <w:rPr>
+          <w:color w:val="FF0000"/>
+        </w:rPr>
+        <w:t xml:space="preserve"> at the time of the claim</w:t>
+      </w:r>
+    </w:p>
+    <w:p>
+      <w:pPr>
+        <w:rPr>
+          <w:color w:val="FF0000"/>
+        </w:rPr>
+      </w:pPr>
+      <w:r>
+        <w:rPr>
+          <w:color w:val="FF0000"/>
+        </w:rPr>
+        <w:t>Let’s say 1 $</w:t>
+      </w:r>
+      <w:proofErr w:type="spellStart"/>
+      <w:r>
+        <w:rPr>
+          <w:color w:val="FF0000"/>
+        </w:rPr>
+        <w:t>UtiliteX</w:t>
+      </w:r>
+      <w:proofErr w:type="spellEnd"/>
+      <w:r>
+        <w:rPr>
+          <w:color w:val="FF0000"/>
+        </w:rPr>
+        <w:t xml:space="preserve"> = 0.0034 XRP</w:t>
+      </w:r>
+    </w:p>
+    <w:p>
+      <w:pPr>
+        <w:rPr>
+          <w:color w:val="FF0000"/>
+        </w:rPr>
+      </w:pPr>
+      <w:r>
+        <w:rPr>
+          <w:color w:val="FF0000"/>
+        </w:rPr>
+        <w:t>The maximum claim you could make would be for 0.0034 x 75,000 = 255 XRP</w:t>
+      </w:r>
+    </w:p>
+    <w:p>
+      <w:pPr>
+        <w:rPr>
+          <w:color w:val="FF0000"/>
+        </w:rPr>
+      </w:pPr>
+      <w:r>
+        <w:rPr>
+          <w:color w:val="FF0000"/>
+        </w:rPr>
+        <w:t>In this case we would pay out the total of your losses (32.04 XRP).</w:t>
+      </w:r>
+    </w:p>
+    <w:p>
+      <w:pPr>
+        <w:rPr>
+          <w:color w:val="FF0000"/>
+        </w:rPr>
+      </w:pPr>
+      <w:r>
+        <w:rPr>
+          <w:color w:val="FF0000"/>
+        </w:rPr>
+        <w:lastRenderedPageBreak/>
+        <w:t>This would be paid to you in $</w:t>
+      </w:r>
+      <w:proofErr w:type="spellStart"/>
+      <w:r>
+        <w:rPr>
+          <w:color w:val="FF0000"/>
+        </w:rPr>
+        <w:t>UtiliteX</w:t>
+      </w:r>
+      <w:proofErr w:type="spellEnd"/>
+      <w:r>
+        <w:rPr>
+          <w:color w:val="FF0000"/>
+        </w:rPr>
+        <w:t>: 32.04 / 0.0034 = 9,423.52 which you would then be free to trade or keep.</w:t>
+      </w:r>
+    </w:p>
+    <w:p>
+      <w:pPr>
+        <w:rPr>
+          <w:color w:val="FF0000"/>
+        </w:rPr>
+      </w:pPr>
+    </w:p>
+    <w:p>
+      <w:pPr>
+        <w:rPr>
+          <w:color w:val="FF0000"/>
+        </w:rPr>
+      </w:pPr>
+      <w:r>
+        <w:rPr>
+          <w:color w:val="FF0000"/>
+        </w:rPr>
+        <w:t>In the event when you don’t hold enough $</w:t>
+      </w:r>
+      <w:proofErr w:type="spellStart"/>
+      <w:r>
+        <w:rPr>
+          <w:color w:val="FF0000"/>
+        </w:rPr>
+        <w:t>UtiliteX</w:t>
+      </w:r>
+      <w:proofErr w:type="spellEnd"/>
+      <w:r>
+        <w:rPr>
+          <w:color w:val="FF0000"/>
+        </w:rPr>
+        <w:t xml:space="preserve"> to cover the whole of your losses, we would cover the losses up to the value of the holding you have in $</w:t>
+      </w:r>
+      <w:proofErr w:type="spellStart"/>
+      <w:r>
+        <w:rPr>
+          <w:color w:val="FF0000"/>
+        </w:rPr>
+        <w:t>UtiliteX</w:t>
+      </w:r>
+      <w:proofErr w:type="spellEnd"/>
+      <w:r>
+        <w:rPr>
+          <w:color w:val="FF0000"/>
+        </w:rPr>
+        <w:t>.</w:t>
+      </w:r>
+    </w:p>
+    <w:p>
       <w:r>
         <w:br/>
       </w:r>

</xml_diff>

<commit_message>
Created Lesson 5: Insur – PROTECT Quiz Sample
</commit_message>
<xml_diff>
--- a/Lazatech Educate Courses.docx
+++ b/Lazatech Educate Courses.docx
@@ -69,15 +69,7 @@
       </w:r>
       <w:proofErr w:type="spellEnd"/>
       <w:r>
-        <w:t xml:space="preserve"> Educate and our ecosystem, since it covers the project as a whole as well as the suite of </w:t>
-      </w:r>
-      <w:proofErr w:type="gramStart"/>
-      <w:r>
-        <w:t>utilities</w:t>
-      </w:r>
-      <w:proofErr w:type="gramEnd"/>
-      <w:r>
-        <w:t xml:space="preserve"> we are introducing to the XRPL.</w:t>
+        <w:t xml:space="preserve"> Educate and our ecosystem, since it covers the project as a whole as well as the suite of utilities we are introducing to the XRPL.</w:t>
       </w:r>
       <w:r>
         <w:br/>
@@ -3654,10 +3646,383 @@
       </w:r>
     </w:p>
     <w:p>
-      <w:r>
-        <w:br/>
-      </w:r>
-    </w:p>
+      <w:pPr>
+        <w:rPr>
+          <w:b/>
+          <w:bCs/>
+          <w:color w:val="FF0000"/>
+        </w:rPr>
+      </w:pPr>
+      <w:r>
+        <w:br/>
+      </w:r>
+      <w:r>
+        <w:rPr>
+          <w:b/>
+          <w:bCs/>
+          <w:color w:val="FF0000"/>
+        </w:rPr>
+        <w:t xml:space="preserve">Lesson 5: </w:t>
+      </w:r>
+      <w:proofErr w:type="spellStart"/>
+      <w:r>
+        <w:rPr>
+          <w:b/>
+          <w:bCs/>
+          <w:color w:val="FF0000"/>
+        </w:rPr>
+        <w:t>Insur</w:t>
+      </w:r>
+      <w:proofErr w:type="spellEnd"/>
+      <w:r>
+        <w:rPr>
+          <w:b/>
+          <w:bCs/>
+          <w:color w:val="FF0000"/>
+        </w:rPr>
+        <w:t xml:space="preserve"> – PROTECT Quiz</w:t>
+      </w:r>
+    </w:p>
+    <w:p>
+      <w:pPr>
+        <w:rPr>
+          <w:vanish/>
+          <w:color w:val="FF0000"/>
+        </w:rPr>
+      </w:pPr>
+      <w:r>
+        <w:rPr>
+          <w:vanish/>
+          <w:color w:val="FF0000"/>
+        </w:rPr>
+        <w:t>Top of Form</w:t>
+      </w:r>
+    </w:p>
+    <w:p>
+      <w:pPr>
+        <w:numPr>
+          <w:ilvl w:val="0"/>
+          <w:numId w:val="13"/>
+        </w:numPr>
+        <w:rPr>
+          <w:color w:val="FF0000"/>
+        </w:rPr>
+      </w:pPr>
+      <w:r>
+        <w:rPr>
+          <w:b/>
+          <w:bCs/>
+          <w:color w:val="FF0000"/>
+        </w:rPr>
+        <w:t xml:space="preserve">True or False: </w:t>
+      </w:r>
+      <w:proofErr w:type="spellStart"/>
+      <w:r>
+        <w:rPr>
+          <w:b/>
+          <w:bCs/>
+          <w:color w:val="FF0000"/>
+        </w:rPr>
+        <w:t>Insur</w:t>
+      </w:r>
+      <w:proofErr w:type="spellEnd"/>
+      <w:r>
+        <w:rPr>
+          <w:b/>
+          <w:bCs/>
+          <w:color w:val="FF0000"/>
+        </w:rPr>
+        <w:t xml:space="preserve"> will cover you against all rug-pulls</w:t>
+      </w:r>
+    </w:p>
+    <w:p>
+      <w:pPr>
+        <w:numPr>
+          <w:ilvl w:val="1"/>
+          <w:numId w:val="13"/>
+        </w:numPr>
+        <w:rPr>
+          <w:color w:val="FF0000"/>
+        </w:rPr>
+      </w:pPr>
+      <w:r>
+        <w:rPr>
+          <w:color w:val="FF0000"/>
+        </w:rPr>
+        <w:object w:dxaOrig="225" w:dyaOrig="225" w14:anchorId="1FFDB1A0">
+          <v:shape id="_x0000_i1247" type="#_x0000_t75" style="width:20.05pt;height:18.15pt" o:ole="">
+            <v:imagedata r:id="rId5" o:title=""/>
+          </v:shape>
+          <w:control r:id="rId60" w:name="DefaultOcxName18" w:shapeid="_x0000_i1247"/>
+        </w:object>
+      </w:r>
+      <w:r>
+        <w:rPr>
+          <w:color w:val="FF0000"/>
+        </w:rPr>
+        <w:t> True, if you hold $</w:t>
+      </w:r>
+      <w:proofErr w:type="spellStart"/>
+      <w:r>
+        <w:rPr>
+          <w:color w:val="FF0000"/>
+        </w:rPr>
+        <w:t>UtiliteX</w:t>
+      </w:r>
+      <w:proofErr w:type="spellEnd"/>
+      <w:r>
+        <w:rPr>
+          <w:color w:val="FF0000"/>
+        </w:rPr>
+        <w:t xml:space="preserve"> you are covered</w:t>
+      </w:r>
+    </w:p>
+    <w:p>
+      <w:pPr>
+        <w:numPr>
+          <w:ilvl w:val="1"/>
+          <w:numId w:val="13"/>
+        </w:numPr>
+        <w:rPr>
+          <w:color w:val="FF0000"/>
+        </w:rPr>
+      </w:pPr>
+      <w:r>
+        <w:rPr>
+          <w:color w:val="FF0000"/>
+        </w:rPr>
+        <w:object w:dxaOrig="225" w:dyaOrig="225" w14:anchorId="6294144D">
+          <v:shape id="_x0000_i1246" type="#_x0000_t75" style="width:20.05pt;height:18.15pt" o:ole="">
+            <v:imagedata r:id="rId7" o:title=""/>
+          </v:shape>
+          <w:control r:id="rId61" w:name="DefaultOcxName17" w:shapeid="_x0000_i1246"/>
+        </w:object>
+      </w:r>
+      <w:r>
+        <w:rPr>
+          <w:color w:val="FF0000"/>
+        </w:rPr>
+        <w:t> False, the project needs to not have been flagged on our projects page prior to a claim</w:t>
+      </w:r>
+    </w:p>
+    <w:p>
+      <w:pPr>
+        <w:rPr>
+          <w:color w:val="FF0000"/>
+        </w:rPr>
+      </w:pPr>
+      <w:r>
+        <w:rPr>
+          <w:color w:val="FF0000"/>
+        </w:rPr>
+        <w:t>Correct</w:t>
+      </w:r>
+    </w:p>
+    <w:p>
+      <w:pPr>
+        <w:numPr>
+          <w:ilvl w:val="0"/>
+          <w:numId w:val="14"/>
+        </w:numPr>
+        <w:rPr>
+          <w:color w:val="FF0000"/>
+        </w:rPr>
+      </w:pPr>
+      <w:r>
+        <w:rPr>
+          <w:b/>
+          <w:bCs/>
+          <w:color w:val="FF0000"/>
+        </w:rPr>
+        <w:t>True or False: the more $</w:t>
+      </w:r>
+      <w:proofErr w:type="spellStart"/>
+      <w:r>
+        <w:rPr>
+          <w:b/>
+          <w:bCs/>
+          <w:color w:val="FF0000"/>
+        </w:rPr>
+        <w:t>UtiliteX</w:t>
+      </w:r>
+      <w:proofErr w:type="spellEnd"/>
+      <w:r>
+        <w:rPr>
+          <w:b/>
+          <w:bCs/>
+          <w:color w:val="FF0000"/>
+        </w:rPr>
+        <w:t xml:space="preserve"> you hold, the larger your protection is</w:t>
+      </w:r>
+    </w:p>
+    <w:p>
+      <w:pPr>
+        <w:numPr>
+          <w:ilvl w:val="1"/>
+          <w:numId w:val="14"/>
+        </w:numPr>
+        <w:rPr>
+          <w:color w:val="FF0000"/>
+        </w:rPr>
+      </w:pPr>
+      <w:r>
+        <w:rPr>
+          <w:color w:val="FF0000"/>
+        </w:rPr>
+        <w:object w:dxaOrig="225" w:dyaOrig="225" w14:anchorId="65DBAB42">
+          <v:shape id="_x0000_i1245" type="#_x0000_t75" style="width:20.05pt;height:18.15pt" o:ole="">
+            <v:imagedata r:id="rId7" o:title=""/>
+          </v:shape>
+          <w:control r:id="rId62" w:name="DefaultOcxName24" w:shapeid="_x0000_i1245"/>
+        </w:object>
+      </w:r>
+      <w:r>
+        <w:rPr>
+          <w:color w:val="FF0000"/>
+        </w:rPr>
+        <w:t> True</w:t>
+      </w:r>
+    </w:p>
+    <w:p>
+      <w:pPr>
+        <w:numPr>
+          <w:ilvl w:val="1"/>
+          <w:numId w:val="14"/>
+        </w:numPr>
+        <w:rPr>
+          <w:color w:val="FF0000"/>
+        </w:rPr>
+      </w:pPr>
+      <w:r>
+        <w:rPr>
+          <w:color w:val="FF0000"/>
+        </w:rPr>
+        <w:object w:dxaOrig="225" w:dyaOrig="225" w14:anchorId="3745E249">
+          <v:shape id="_x0000_i1244" type="#_x0000_t75" style="width:20.05pt;height:18.15pt" o:ole="">
+            <v:imagedata r:id="rId5" o:title=""/>
+          </v:shape>
+          <w:control r:id="rId63" w:name="DefaultOcxName34" w:shapeid="_x0000_i1244"/>
+        </w:object>
+      </w:r>
+      <w:r>
+        <w:rPr>
+          <w:color w:val="FF0000"/>
+        </w:rPr>
+        <w:t> False</w:t>
+      </w:r>
+    </w:p>
+    <w:p>
+      <w:pPr>
+        <w:rPr>
+          <w:color w:val="FF0000"/>
+        </w:rPr>
+      </w:pPr>
+      <w:r>
+        <w:rPr>
+          <w:color w:val="FF0000"/>
+        </w:rPr>
+        <w:t>Correct</w:t>
+      </w:r>
+    </w:p>
+    <w:p>
+      <w:pPr>
+        <w:numPr>
+          <w:ilvl w:val="0"/>
+          <w:numId w:val="15"/>
+        </w:numPr>
+        <w:rPr>
+          <w:color w:val="FF0000"/>
+        </w:rPr>
+      </w:pPr>
+      <w:proofErr w:type="spellStart"/>
+      <w:r>
+        <w:rPr>
+          <w:b/>
+          <w:bCs/>
+          <w:color w:val="FF0000"/>
+        </w:rPr>
+        <w:t>Insur</w:t>
+      </w:r>
+      <w:proofErr w:type="spellEnd"/>
+      <w:r>
+        <w:rPr>
+          <w:b/>
+          <w:bCs/>
+          <w:color w:val="FF0000"/>
+        </w:rPr>
+        <w:t xml:space="preserve"> offers protection</w:t>
+      </w:r>
+    </w:p>
+    <w:p>
+      <w:pPr>
+        <w:numPr>
+          <w:ilvl w:val="1"/>
+          <w:numId w:val="15"/>
+        </w:numPr>
+        <w:rPr>
+          <w:color w:val="FF0000"/>
+        </w:rPr>
+      </w:pPr>
+      <w:r>
+        <w:rPr>
+          <w:color w:val="FF0000"/>
+        </w:rPr>
+        <w:object w:dxaOrig="225" w:dyaOrig="225" w14:anchorId="0F06E629">
+          <v:shape id="_x0000_i1243" type="#_x0000_t75" style="width:20.05pt;height:18.15pt" o:ole="">
+            <v:imagedata r:id="rId5" o:title=""/>
+          </v:shape>
+          <w:control r:id="rId64" w:name="DefaultOcxName44" w:shapeid="_x0000_i1243"/>
+        </w:object>
+      </w:r>
+      <w:r>
+        <w:rPr>
+          <w:color w:val="FF0000"/>
+        </w:rPr>
+        <w:t> For all projects on all blockchains</w:t>
+      </w:r>
+    </w:p>
+    <w:p>
+      <w:pPr>
+        <w:numPr>
+          <w:ilvl w:val="1"/>
+          <w:numId w:val="15"/>
+        </w:numPr>
+        <w:rPr>
+          <w:color w:val="FF0000"/>
+        </w:rPr>
+      </w:pPr>
+      <w:r>
+        <w:rPr>
+          <w:color w:val="FF0000"/>
+        </w:rPr>
+        <w:object w:dxaOrig="225" w:dyaOrig="225" w14:anchorId="16B86BFE">
+          <v:shape id="_x0000_i1242" type="#_x0000_t75" style="width:20.05pt;height:18.15pt" o:ole="">
+            <v:imagedata r:id="rId7" o:title=""/>
+          </v:shape>
+          <w:control r:id="rId65" w:name="DefaultOcxName54" w:shapeid="_x0000_i1242"/>
+        </w:object>
+      </w:r>
+      <w:r>
+        <w:rPr>
+          <w:color w:val="FF0000"/>
+        </w:rPr>
+        <w:t> For XRPL projects only</w:t>
+      </w:r>
+    </w:p>
+    <w:p>
+      <w:pPr>
+        <w:rPr>
+          <w:color w:val="FF0000"/>
+        </w:rPr>
+      </w:pPr>
+      <w:r>
+        <w:rPr>
+          <w:color w:val="FF0000"/>
+        </w:rPr>
+        <w:t>Correct</w:t>
+      </w:r>
+    </w:p>
+    <w:p/>
     <w:sectPr>
       <w:pgSz w:w="12240" w:h="15840"/>
       <w:pgMar w:top="1440" w:right="1440" w:bottom="1440" w:left="1440" w:header="720" w:footer="720" w:gutter="0"/>
@@ -3710,9 +4075,9 @@
 <file path=word/numbering.xml><?xml version="1.0" encoding="utf-8"?>
 <w:numbering xmlns:wpc="http://schemas.microsoft.com/office/word/2010/wordprocessingCanvas" xmlns:cx="http://schemas.microsoft.com/office/drawing/2014/chartex" xmlns:cx1="http://schemas.microsoft.com/office/drawing/2015/9/8/chartex" xmlns:cx2="http://schemas.microsoft.com/office/drawing/2015/10/21/chartex" xmlns:cx3="http://schemas.microsoft.com/office/drawing/2016/5/9/chartex" xmlns:cx4="http://schemas.microsoft.com/office/drawing/2016/5/10/chartex" xmlns:cx5="http://schemas.microsoft.com/office/drawing/2016/5/11/chartex" xmlns:cx6="http://schemas.microsoft.com/office/drawing/2016/5/12/chartex" xmlns:cx7="http://schemas.microsoft.com/office/drawing/2016/5/13/chartex" xmlns:cx8="http://schemas.microsoft.com/office/drawing/2016/5/14/chartex" xmlns:mc="http://schemas.openxmlformats.org/markup-compatibility/2006" xmlns:aink="http://schemas.microsoft.com/office/drawing/2016/ink" xmlns:am3d="http://schemas.microsoft.com/office/drawing/2017/model3d" xmlns:o="urn:schemas-microsoft-com:office:office" xmlns:oel="http://schemas.microsoft.com/office/2019/extlst" xmlns:r="http://schemas.openxmlformats.org/officeDocument/2006/relationships" xmlns:m="http://schemas.openxmlformats.org/officeDocument/2006/math" xmlns:v="urn:schemas-microsoft-com:vml" xmlns:wp14="http://schemas.microsoft.com/office/word/2010/wordprocessingDrawing" xmlns:wp="http://schemas.openxmlformats.org/drawingml/2006/wordprocessingDrawing" xmlns:w10="urn:schemas-microsoft-com:office:word" xmlns:w="http://schemas.openxmlformats.org/wordprocessingml/2006/main" xmlns:w14="http://schemas.microsoft.com/office/word/2010/wordml" xmlns:w15="http://schemas.microsoft.com/office/word/2012/wordml" xmlns:w16cex="http://schemas.microsoft.com/office/word/2018/wordml/cex" xmlns:w16cid="http://schemas.microsoft.com/office/word/2016/wordml/cid" xmlns:w16="http://schemas.microsoft.com/office/word/2018/wordml" xmlns:w16sdtdh="http://schemas.microsoft.com/office/word/2020/wordml/sdtdatahash" xmlns:w16se="http://schemas.microsoft.com/office/word/2015/wordml/symex" xmlns:wpg="http://schemas.microsoft.com/office/word/2010/wordprocessingGroup" xmlns:wpi="http://schemas.microsoft.com/office/word/2010/wordprocessingInk" xmlns:wne="http://schemas.microsoft.com/office/word/2006/wordml" xmlns:wps="http://schemas.microsoft.com/office/word/2010/wordprocessingShape" mc:Ignorable="w14 w15 w16se w16cid w16 w16cex w16sdtdh wp14">
   <w:abstractNum w:abstractNumId="0" w15:restartNumberingAfterBreak="0">
-    <w:nsid w:val="21060E15"/>
+    <w:nsid w:val="207E4B18"/>
     <w:multiLevelType w:val="multilevel"/>
-    <w:tmpl w:val="F91A25C0"/>
+    <w:tmpl w:val="4198F0CE"/>
     <w:lvl w:ilvl="0">
       <w:start w:val="1"/>
       <w:numFmt w:val="decimal"/>
@@ -3827,9 +4192,9 @@
     </w:lvl>
   </w:abstractNum>
   <w:abstractNum w:abstractNumId="1" w15:restartNumberingAfterBreak="0">
-    <w:nsid w:val="3E921E60"/>
+    <w:nsid w:val="21060E15"/>
     <w:multiLevelType w:val="multilevel"/>
-    <w:tmpl w:val="ECD691AA"/>
+    <w:tmpl w:val="F91A25C0"/>
     <w:lvl w:ilvl="0">
       <w:start w:val="1"/>
       <w:numFmt w:val="decimal"/>
@@ -3944,9 +4309,9 @@
     </w:lvl>
   </w:abstractNum>
   <w:abstractNum w:abstractNumId="2" w15:restartNumberingAfterBreak="0">
-    <w:nsid w:val="42311210"/>
+    <w:nsid w:val="3E921E60"/>
     <w:multiLevelType w:val="multilevel"/>
-    <w:tmpl w:val="32EE573C"/>
+    <w:tmpl w:val="ECD691AA"/>
     <w:lvl w:ilvl="0">
       <w:start w:val="1"/>
       <w:numFmt w:val="decimal"/>
@@ -4061,9 +4426,9 @@
     </w:lvl>
   </w:abstractNum>
   <w:abstractNum w:abstractNumId="3" w15:restartNumberingAfterBreak="0">
-    <w:nsid w:val="631B4400"/>
+    <w:nsid w:val="42311210"/>
     <w:multiLevelType w:val="multilevel"/>
-    <w:tmpl w:val="D430CD90"/>
+    <w:tmpl w:val="32EE573C"/>
     <w:lvl w:ilvl="0">
       <w:start w:val="1"/>
       <w:numFmt w:val="decimal"/>
@@ -4177,74 +4542,209 @@
       </w:pPr>
     </w:lvl>
   </w:abstractNum>
+  <w:abstractNum w:abstractNumId="4" w15:restartNumberingAfterBreak="0">
+    <w:nsid w:val="631B4400"/>
+    <w:multiLevelType w:val="multilevel"/>
+    <w:tmpl w:val="D430CD90"/>
+    <w:lvl w:ilvl="0">
+      <w:start w:val="1"/>
+      <w:numFmt w:val="decimal"/>
+      <w:lvlText w:val="%1."/>
+      <w:lvlJc w:val="left"/>
+      <w:pPr>
+        <w:tabs>
+          <w:tab w:val="num" w:pos="720"/>
+        </w:tabs>
+        <w:ind w:left="720" w:hanging="360"/>
+      </w:pPr>
+    </w:lvl>
+    <w:lvl w:ilvl="1">
+      <w:start w:val="1"/>
+      <w:numFmt w:val="bullet"/>
+      <w:lvlText w:val=""/>
+      <w:lvlJc w:val="left"/>
+      <w:pPr>
+        <w:tabs>
+          <w:tab w:val="num" w:pos="1440"/>
+        </w:tabs>
+        <w:ind w:left="1440" w:hanging="360"/>
+      </w:pPr>
+      <w:rPr>
+        <w:rFonts w:ascii="Symbol" w:hAnsi="Symbol" w:hint="default"/>
+        <w:sz w:val="20"/>
+      </w:rPr>
+    </w:lvl>
+    <w:lvl w:ilvl="2" w:tentative="1">
+      <w:start w:val="1"/>
+      <w:numFmt w:val="decimal"/>
+      <w:lvlText w:val="%3."/>
+      <w:lvlJc w:val="left"/>
+      <w:pPr>
+        <w:tabs>
+          <w:tab w:val="num" w:pos="2160"/>
+        </w:tabs>
+        <w:ind w:left="2160" w:hanging="360"/>
+      </w:pPr>
+    </w:lvl>
+    <w:lvl w:ilvl="3" w:tentative="1">
+      <w:start w:val="1"/>
+      <w:numFmt w:val="decimal"/>
+      <w:lvlText w:val="%4."/>
+      <w:lvlJc w:val="left"/>
+      <w:pPr>
+        <w:tabs>
+          <w:tab w:val="num" w:pos="2880"/>
+        </w:tabs>
+        <w:ind w:left="2880" w:hanging="360"/>
+      </w:pPr>
+    </w:lvl>
+    <w:lvl w:ilvl="4" w:tentative="1">
+      <w:start w:val="1"/>
+      <w:numFmt w:val="decimal"/>
+      <w:lvlText w:val="%5."/>
+      <w:lvlJc w:val="left"/>
+      <w:pPr>
+        <w:tabs>
+          <w:tab w:val="num" w:pos="3600"/>
+        </w:tabs>
+        <w:ind w:left="3600" w:hanging="360"/>
+      </w:pPr>
+    </w:lvl>
+    <w:lvl w:ilvl="5" w:tentative="1">
+      <w:start w:val="1"/>
+      <w:numFmt w:val="decimal"/>
+      <w:lvlText w:val="%6."/>
+      <w:lvlJc w:val="left"/>
+      <w:pPr>
+        <w:tabs>
+          <w:tab w:val="num" w:pos="4320"/>
+        </w:tabs>
+        <w:ind w:left="4320" w:hanging="360"/>
+      </w:pPr>
+    </w:lvl>
+    <w:lvl w:ilvl="6" w:tentative="1">
+      <w:start w:val="1"/>
+      <w:numFmt w:val="decimal"/>
+      <w:lvlText w:val="%7."/>
+      <w:lvlJc w:val="left"/>
+      <w:pPr>
+        <w:tabs>
+          <w:tab w:val="num" w:pos="5040"/>
+        </w:tabs>
+        <w:ind w:left="5040" w:hanging="360"/>
+      </w:pPr>
+    </w:lvl>
+    <w:lvl w:ilvl="7" w:tentative="1">
+      <w:start w:val="1"/>
+      <w:numFmt w:val="decimal"/>
+      <w:lvlText w:val="%8."/>
+      <w:lvlJc w:val="left"/>
+      <w:pPr>
+        <w:tabs>
+          <w:tab w:val="num" w:pos="5760"/>
+        </w:tabs>
+        <w:ind w:left="5760" w:hanging="360"/>
+      </w:pPr>
+    </w:lvl>
+    <w:lvl w:ilvl="8" w:tentative="1">
+      <w:start w:val="1"/>
+      <w:numFmt w:val="decimal"/>
+      <w:lvlText w:val="%9."/>
+      <w:lvlJc w:val="left"/>
+      <w:pPr>
+        <w:tabs>
+          <w:tab w:val="num" w:pos="6480"/>
+        </w:tabs>
+        <w:ind w:left="6480" w:hanging="360"/>
+      </w:pPr>
+    </w:lvl>
+  </w:abstractNum>
   <w:num w:numId="1" w16cid:durableId="1541939487">
+    <w:abstractNumId w:val="2"/>
+    <w:lvlOverride w:ilvl="0">
+      <w:startOverride w:val="1"/>
+    </w:lvlOverride>
+  </w:num>
+  <w:num w:numId="2" w16cid:durableId="1541939487">
+    <w:abstractNumId w:val="2"/>
+    <w:lvlOverride w:ilvl="0">
+      <w:startOverride w:val="2"/>
+    </w:lvlOverride>
+  </w:num>
+  <w:num w:numId="3" w16cid:durableId="1541939487">
+    <w:abstractNumId w:val="2"/>
+    <w:lvlOverride w:ilvl="0">
+      <w:startOverride w:val="3"/>
+    </w:lvlOverride>
+  </w:num>
+  <w:num w:numId="4" w16cid:durableId="307320698">
+    <w:abstractNumId w:val="3"/>
+    <w:lvlOverride w:ilvl="0">
+      <w:startOverride w:val="1"/>
+    </w:lvlOverride>
+  </w:num>
+  <w:num w:numId="5" w16cid:durableId="307320698">
+    <w:abstractNumId w:val="3"/>
+    <w:lvlOverride w:ilvl="0">
+      <w:startOverride w:val="2"/>
+    </w:lvlOverride>
+  </w:num>
+  <w:num w:numId="6" w16cid:durableId="307320698">
+    <w:abstractNumId w:val="3"/>
+    <w:lvlOverride w:ilvl="0">
+      <w:startOverride w:val="3"/>
+    </w:lvlOverride>
+  </w:num>
+  <w:num w:numId="7" w16cid:durableId="1544974139">
     <w:abstractNumId w:val="1"/>
     <w:lvlOverride w:ilvl="0">
       <w:startOverride w:val="1"/>
     </w:lvlOverride>
   </w:num>
-  <w:num w:numId="2" w16cid:durableId="1541939487">
+  <w:num w:numId="8" w16cid:durableId="1544974139">
     <w:abstractNumId w:val="1"/>
     <w:lvlOverride w:ilvl="0">
       <w:startOverride w:val="2"/>
     </w:lvlOverride>
   </w:num>
-  <w:num w:numId="3" w16cid:durableId="1541939487">
+  <w:num w:numId="9" w16cid:durableId="1544974139">
     <w:abstractNumId w:val="1"/>
     <w:lvlOverride w:ilvl="0">
       <w:startOverride w:val="3"/>
     </w:lvlOverride>
   </w:num>
-  <w:num w:numId="4" w16cid:durableId="307320698">
-    <w:abstractNumId w:val="2"/>
+  <w:num w:numId="10" w16cid:durableId="1509637597">
+    <w:abstractNumId w:val="4"/>
     <w:lvlOverride w:ilvl="0">
       <w:startOverride w:val="1"/>
     </w:lvlOverride>
   </w:num>
-  <w:num w:numId="5" w16cid:durableId="307320698">
-    <w:abstractNumId w:val="2"/>
+  <w:num w:numId="11" w16cid:durableId="1509637597">
+    <w:abstractNumId w:val="4"/>
     <w:lvlOverride w:ilvl="0">
       <w:startOverride w:val="2"/>
     </w:lvlOverride>
   </w:num>
-  <w:num w:numId="6" w16cid:durableId="307320698">
-    <w:abstractNumId w:val="2"/>
+  <w:num w:numId="12" w16cid:durableId="1509637597">
+    <w:abstractNumId w:val="4"/>
     <w:lvlOverride w:ilvl="0">
       <w:startOverride w:val="3"/>
     </w:lvlOverride>
   </w:num>
-  <w:num w:numId="7" w16cid:durableId="1544974139">
+  <w:num w:numId="13" w16cid:durableId="1794207173">
     <w:abstractNumId w:val="0"/>
     <w:lvlOverride w:ilvl="0">
       <w:startOverride w:val="1"/>
     </w:lvlOverride>
   </w:num>
-  <w:num w:numId="8" w16cid:durableId="1544974139">
+  <w:num w:numId="14" w16cid:durableId="1794207173">
     <w:abstractNumId w:val="0"/>
     <w:lvlOverride w:ilvl="0">
       <w:startOverride w:val="2"/>
     </w:lvlOverride>
   </w:num>
-  <w:num w:numId="9" w16cid:durableId="1544974139">
+  <w:num w:numId="15" w16cid:durableId="1794207173">
     <w:abstractNumId w:val="0"/>
-    <w:lvlOverride w:ilvl="0">
-      <w:startOverride w:val="3"/>
-    </w:lvlOverride>
-  </w:num>
-  <w:num w:numId="10" w16cid:durableId="1509637597">
-    <w:abstractNumId w:val="3"/>
-    <w:lvlOverride w:ilvl="0">
-      <w:startOverride w:val="1"/>
-    </w:lvlOverride>
-  </w:num>
-  <w:num w:numId="11" w16cid:durableId="1509637597">
-    <w:abstractNumId w:val="3"/>
-    <w:lvlOverride w:ilvl="0">
-      <w:startOverride w:val="2"/>
-    </w:lvlOverride>
-  </w:num>
-  <w:num w:numId="12" w16cid:durableId="1509637597">
-    <w:abstractNumId w:val="3"/>
     <w:lvlOverride w:ilvl="0">
       <w:startOverride w:val="3"/>
     </w:lvlOverride>
@@ -4966,6 +5466,30 @@
 <ax:ocx xmlns:ax="http://schemas.microsoft.com/office/2006/activeX" xmlns:r="http://schemas.openxmlformats.org/officeDocument/2006/relationships" ax:classid="{5512D118-5CC6-11CF-8D67-00AA00BDCE1D}" ax:persistence="persistStream" r:id="rId1"/>
 </file>
 
+<file path=word/activeX/activeX42.xml><?xml version="1.0" encoding="utf-8"?>
+<ax:ocx xmlns:ax="http://schemas.microsoft.com/office/2006/activeX" xmlns:r="http://schemas.openxmlformats.org/officeDocument/2006/relationships" ax:classid="{5512D118-5CC6-11CF-8D67-00AA00BDCE1D}" ax:persistence="persistStream" r:id="rId1"/>
+</file>
+
+<file path=word/activeX/activeX43.xml><?xml version="1.0" encoding="utf-8"?>
+<ax:ocx xmlns:ax="http://schemas.microsoft.com/office/2006/activeX" xmlns:r="http://schemas.openxmlformats.org/officeDocument/2006/relationships" ax:classid="{5512D118-5CC6-11CF-8D67-00AA00BDCE1D}" ax:persistence="persistStream" r:id="rId1"/>
+</file>
+
+<file path=word/activeX/activeX44.xml><?xml version="1.0" encoding="utf-8"?>
+<ax:ocx xmlns:ax="http://schemas.microsoft.com/office/2006/activeX" xmlns:r="http://schemas.openxmlformats.org/officeDocument/2006/relationships" ax:classid="{5512D118-5CC6-11CF-8D67-00AA00BDCE1D}" ax:persistence="persistStream" r:id="rId1"/>
+</file>
+
+<file path=word/activeX/activeX45.xml><?xml version="1.0" encoding="utf-8"?>
+<ax:ocx xmlns:ax="http://schemas.microsoft.com/office/2006/activeX" xmlns:r="http://schemas.openxmlformats.org/officeDocument/2006/relationships" ax:classid="{5512D118-5CC6-11CF-8D67-00AA00BDCE1D}" ax:persistence="persistStream" r:id="rId1"/>
+</file>
+
+<file path=word/activeX/activeX46.xml><?xml version="1.0" encoding="utf-8"?>
+<ax:ocx xmlns:ax="http://schemas.microsoft.com/office/2006/activeX" xmlns:r="http://schemas.openxmlformats.org/officeDocument/2006/relationships" ax:classid="{5512D118-5CC6-11CF-8D67-00AA00BDCE1D}" ax:persistence="persistStream" r:id="rId1"/>
+</file>
+
+<file path=word/activeX/activeX47.xml><?xml version="1.0" encoding="utf-8"?>
+<ax:ocx xmlns:ax="http://schemas.microsoft.com/office/2006/activeX" xmlns:r="http://schemas.openxmlformats.org/officeDocument/2006/relationships" ax:classid="{5512D118-5CC6-11CF-8D67-00AA00BDCE1D}" ax:persistence="persistStream" r:id="rId1"/>
+</file>
+
 <file path=word/activeX/activeX5.xml><?xml version="1.0" encoding="utf-8"?>
 <ax:ocx xmlns:ax="http://schemas.microsoft.com/office/2006/activeX" xmlns:r="http://schemas.openxmlformats.org/officeDocument/2006/relationships" ax:classid="{5512D118-5CC6-11CF-8D67-00AA00BDCE1D}" ax:persistence="persistStream" r:id="rId1"/>
 </file>

</xml_diff>

<commit_message>
Added Course 2 Title
</commit_message>
<xml_diff>
--- a/Lazatech Educate Courses.docx
+++ b/Lazatech Educate Courses.docx
@@ -353,10 +353,10 @@
             <v:path o:extrusionok="f" gradientshapeok="t" o:connecttype="rect"/>
             <o:lock v:ext="edit" aspectratio="t"/>
           </v:shapetype>
-          <v:shape id="_x0000_i1108" type="#_x0000_t75" style="width:20.05pt;height:18.15pt" o:ole="">
+          <v:shape id="_x0000_i1120" type="#_x0000_t75" style="width:20.25pt;height:18pt" o:ole="">
             <v:imagedata r:id="rId5" o:title=""/>
           </v:shape>
-          <w:control r:id="rId6" w:name="DefaultOcxName" w:shapeid="_x0000_i1108"/>
+          <w:control r:id="rId6" w:name="DefaultOcxName" w:shapeid="_x0000_i1120"/>
         </w:object>
       </w:r>
       <w:r>
@@ -373,10 +373,10 @@
       <w:r>
         <w:lastRenderedPageBreak/>
         <w:object w:dxaOrig="225" w:dyaOrig="225" w14:anchorId="596E3C3F">
-          <v:shape id="_x0000_i1111" type="#_x0000_t75" style="width:20.05pt;height:18.15pt" o:ole="">
+          <v:shape id="_x0000_i1123" type="#_x0000_t75" style="width:20.25pt;height:18pt" o:ole="">
             <v:imagedata r:id="rId7" o:title=""/>
           </v:shape>
-          <w:control r:id="rId8" w:name="DefaultOcxName1" w:shapeid="_x0000_i1111"/>
+          <w:control r:id="rId8" w:name="DefaultOcxName1" w:shapeid="_x0000_i1123"/>
         </w:object>
       </w:r>
       <w:r>
@@ -392,10 +392,10 @@
       </w:pPr>
       <w:r>
         <w:object w:dxaOrig="225" w:dyaOrig="225" w14:anchorId="750A287B">
-          <v:shape id="_x0000_i1114" type="#_x0000_t75" style="width:20.05pt;height:18.15pt" o:ole="">
+          <v:shape id="_x0000_i1126" type="#_x0000_t75" style="width:20.25pt;height:18pt" o:ole="">
             <v:imagedata r:id="rId5" o:title=""/>
           </v:shape>
-          <w:control r:id="rId9" w:name="DefaultOcxName2" w:shapeid="_x0000_i1114"/>
+          <w:control r:id="rId9" w:name="DefaultOcxName2" w:shapeid="_x0000_i1126"/>
         </w:object>
       </w:r>
       <w:r>
@@ -411,10 +411,10 @@
       </w:pPr>
       <w:r>
         <w:object w:dxaOrig="225" w:dyaOrig="225" w14:anchorId="21BFFC0F">
-          <v:shape id="_x0000_i1117" type="#_x0000_t75" style="width:20.05pt;height:18.15pt" o:ole="">
+          <v:shape id="_x0000_i1129" type="#_x0000_t75" style="width:20.25pt;height:18pt" o:ole="">
             <v:imagedata r:id="rId5" o:title=""/>
           </v:shape>
-          <w:control r:id="rId10" w:name="DefaultOcxName3" w:shapeid="_x0000_i1117"/>
+          <w:control r:id="rId10" w:name="DefaultOcxName3" w:shapeid="_x0000_i1129"/>
         </w:object>
       </w:r>
       <w:r>
@@ -464,10 +464,10 @@
       </w:pPr>
       <w:r>
         <w:object w:dxaOrig="225" w:dyaOrig="225" w14:anchorId="5D358B36">
-          <v:shape id="_x0000_i1120" type="#_x0000_t75" style="width:20.05pt;height:18.15pt" o:ole="">
+          <v:shape id="_x0000_i1132" type="#_x0000_t75" style="width:20.25pt;height:18pt" o:ole="">
             <v:imagedata r:id="rId7" o:title=""/>
           </v:shape>
-          <w:control r:id="rId11" w:name="DefaultOcxName4" w:shapeid="_x0000_i1120"/>
+          <w:control r:id="rId11" w:name="DefaultOcxName4" w:shapeid="_x0000_i1132"/>
         </w:object>
       </w:r>
       <w:r>
@@ -483,10 +483,10 @@
       </w:pPr>
       <w:r>
         <w:object w:dxaOrig="225" w:dyaOrig="225" w14:anchorId="6A2A868F">
-          <v:shape id="_x0000_i1123" type="#_x0000_t75" style="width:20.05pt;height:18.15pt" o:ole="">
+          <v:shape id="_x0000_i1135" type="#_x0000_t75" style="width:20.25pt;height:18pt" o:ole="">
             <v:imagedata r:id="rId5" o:title=""/>
           </v:shape>
-          <w:control r:id="rId12" w:name="DefaultOcxName5" w:shapeid="_x0000_i1123"/>
+          <w:control r:id="rId12" w:name="DefaultOcxName5" w:shapeid="_x0000_i1135"/>
         </w:object>
       </w:r>
       <w:r>
@@ -502,10 +502,10 @@
       </w:pPr>
       <w:r>
         <w:object w:dxaOrig="225" w:dyaOrig="225" w14:anchorId="7C790405">
-          <v:shape id="_x0000_i1126" type="#_x0000_t75" style="width:20.05pt;height:18.15pt" o:ole="">
+          <v:shape id="_x0000_i1138" type="#_x0000_t75" style="width:20.25pt;height:18pt" o:ole="">
             <v:imagedata r:id="rId5" o:title=""/>
           </v:shape>
-          <w:control r:id="rId13" w:name="DefaultOcxName6" w:shapeid="_x0000_i1126"/>
+          <w:control r:id="rId13" w:name="DefaultOcxName6" w:shapeid="_x0000_i1138"/>
         </w:object>
       </w:r>
       <w:r>
@@ -521,10 +521,10 @@
       </w:pPr>
       <w:r>
         <w:object w:dxaOrig="225" w:dyaOrig="225" w14:anchorId="499C3F7C">
-          <v:shape id="_x0000_i1129" type="#_x0000_t75" style="width:20.05pt;height:18.15pt" o:ole="">
+          <v:shape id="_x0000_i1141" type="#_x0000_t75" style="width:20.25pt;height:18pt" o:ole="">
             <v:imagedata r:id="rId5" o:title=""/>
           </v:shape>
-          <w:control r:id="rId14" w:name="DefaultOcxName7" w:shapeid="_x0000_i1129"/>
+          <w:control r:id="rId14" w:name="DefaultOcxName7" w:shapeid="_x0000_i1141"/>
         </w:object>
       </w:r>
       <w:r>
@@ -569,10 +569,10 @@
       </w:pPr>
       <w:r>
         <w:object w:dxaOrig="225" w:dyaOrig="225" w14:anchorId="0A3C41B4">
-          <v:shape id="_x0000_i1132" type="#_x0000_t75" style="width:20.05pt;height:18.15pt" o:ole="">
+          <v:shape id="_x0000_i1144" type="#_x0000_t75" style="width:20.25pt;height:18pt" o:ole="">
             <v:imagedata r:id="rId5" o:title=""/>
           </v:shape>
-          <w:control r:id="rId15" w:name="DefaultOcxName8" w:shapeid="_x0000_i1132"/>
+          <w:control r:id="rId15" w:name="DefaultOcxName8" w:shapeid="_x0000_i1144"/>
         </w:object>
       </w:r>
       <w:r>
@@ -588,10 +588,10 @@
       </w:pPr>
       <w:r>
         <w:object w:dxaOrig="225" w:dyaOrig="225" w14:anchorId="44B15F12">
-          <v:shape id="_x0000_i1135" type="#_x0000_t75" style="width:20.05pt;height:18.15pt" o:ole="">
+          <v:shape id="_x0000_i1147" type="#_x0000_t75" style="width:20.25pt;height:18pt" o:ole="">
             <v:imagedata r:id="rId7" o:title=""/>
           </v:shape>
-          <w:control r:id="rId16" w:name="DefaultOcxName9" w:shapeid="_x0000_i1135"/>
+          <w:control r:id="rId16" w:name="DefaultOcxName9" w:shapeid="_x0000_i1147"/>
         </w:object>
       </w:r>
       <w:r>
@@ -612,10 +612,10 @@
       </w:pPr>
       <w:r>
         <w:object w:dxaOrig="225" w:dyaOrig="225" w14:anchorId="639916B8">
-          <v:shape id="_x0000_i1138" type="#_x0000_t75" style="width:20.05pt;height:18.15pt" o:ole="">
+          <v:shape id="_x0000_i1150" type="#_x0000_t75" style="width:20.25pt;height:18pt" o:ole="">
             <v:imagedata r:id="rId5" o:title=""/>
           </v:shape>
-          <w:control r:id="rId17" w:name="DefaultOcxName10" w:shapeid="_x0000_i1138"/>
+          <w:control r:id="rId17" w:name="DefaultOcxName10" w:shapeid="_x0000_i1150"/>
         </w:object>
       </w:r>
       <w:r>
@@ -890,10 +890,10 @@
           <w:bCs/>
         </w:rPr>
         <w:object w:dxaOrig="225" w:dyaOrig="225" w14:anchorId="6B277945">
-          <v:shape id="_x0000_i1141" type="#_x0000_t75" style="width:20.05pt;height:18.15pt" o:ole="">
+          <v:shape id="_x0000_i1153" type="#_x0000_t75" style="width:20.25pt;height:18pt" o:ole="">
             <v:imagedata r:id="rId5" o:title=""/>
           </v:shape>
-          <w:control r:id="rId20" w:name="DefaultOcxName12" w:shapeid="_x0000_i1141"/>
+          <w:control r:id="rId20" w:name="DefaultOcxName12" w:shapeid="_x0000_i1153"/>
         </w:object>
       </w:r>
       <w:r>
@@ -921,10 +921,10 @@
           <w:bCs/>
         </w:rPr>
         <w:object w:dxaOrig="225" w:dyaOrig="225" w14:anchorId="64643321">
-          <v:shape id="_x0000_i1144" type="#_x0000_t75" style="width:20.05pt;height:18.15pt" o:ole="">
+          <v:shape id="_x0000_i1156" type="#_x0000_t75" style="width:20.25pt;height:18pt" o:ole="">
             <v:imagedata r:id="rId5" o:title=""/>
           </v:shape>
-          <w:control r:id="rId21" w:name="DefaultOcxName11" w:shapeid="_x0000_i1144"/>
+          <w:control r:id="rId21" w:name="DefaultOcxName11" w:shapeid="_x0000_i1156"/>
         </w:object>
       </w:r>
       <w:r>
@@ -952,10 +952,10 @@
           <w:bCs/>
         </w:rPr>
         <w:object w:dxaOrig="225" w:dyaOrig="225" w14:anchorId="730A6029">
-          <v:shape id="_x0000_i1147" type="#_x0000_t75" style="width:20.05pt;height:18.15pt" o:ole="">
+          <v:shape id="_x0000_i1159" type="#_x0000_t75" style="width:20.25pt;height:18pt" o:ole="">
             <v:imagedata r:id="rId5" o:title=""/>
           </v:shape>
-          <w:control r:id="rId22" w:name="DefaultOcxName21" w:shapeid="_x0000_i1147"/>
+          <w:control r:id="rId22" w:name="DefaultOcxName21" w:shapeid="_x0000_i1159"/>
         </w:object>
       </w:r>
       <w:r>
@@ -992,10 +992,10 @@
           <w:bCs/>
         </w:rPr>
         <w:object w:dxaOrig="225" w:dyaOrig="225" w14:anchorId="701809AA">
-          <v:shape id="_x0000_i1150" type="#_x0000_t75" style="width:20.05pt;height:18.15pt" o:ole="">
+          <v:shape id="_x0000_i1162" type="#_x0000_t75" style="width:20.25pt;height:18pt" o:ole="">
             <v:imagedata r:id="rId7" o:title=""/>
           </v:shape>
-          <w:control r:id="rId23" w:name="DefaultOcxName31" w:shapeid="_x0000_i1150"/>
+          <w:control r:id="rId23" w:name="DefaultOcxName31" w:shapeid="_x0000_i1162"/>
         </w:object>
       </w:r>
       <w:r>
@@ -1057,10 +1057,10 @@
           <w:bCs/>
         </w:rPr>
         <w:object w:dxaOrig="225" w:dyaOrig="225" w14:anchorId="6537B9DD">
-          <v:shape id="_x0000_i1153" type="#_x0000_t75" style="width:20.05pt;height:18.15pt" o:ole="">
+          <v:shape id="_x0000_i1165" type="#_x0000_t75" style="width:20.25pt;height:18pt" o:ole="">
             <v:imagedata r:id="rId5" o:title=""/>
           </v:shape>
-          <w:control r:id="rId24" w:name="DefaultOcxName41" w:shapeid="_x0000_i1153"/>
+          <w:control r:id="rId24" w:name="DefaultOcxName41" w:shapeid="_x0000_i1165"/>
         </w:object>
       </w:r>
       <w:r>
@@ -1088,10 +1088,10 @@
           <w:bCs/>
         </w:rPr>
         <w:object w:dxaOrig="225" w:dyaOrig="225" w14:anchorId="25E23DE9">
-          <v:shape id="_x0000_i1156" type="#_x0000_t75" style="width:20.05pt;height:18.15pt" o:ole="">
+          <v:shape id="_x0000_i1168" type="#_x0000_t75" style="width:20.25pt;height:18pt" o:ole="">
             <v:imagedata r:id="rId5" o:title=""/>
           </v:shape>
-          <w:control r:id="rId25" w:name="DefaultOcxName51" w:shapeid="_x0000_i1156"/>
+          <w:control r:id="rId25" w:name="DefaultOcxName51" w:shapeid="_x0000_i1168"/>
         </w:object>
       </w:r>
       <w:r>
@@ -1120,10 +1120,10 @@
         </w:rPr>
         <w:lastRenderedPageBreak/>
         <w:object w:dxaOrig="225" w:dyaOrig="225" w14:anchorId="736DD953">
-          <v:shape id="_x0000_i1159" type="#_x0000_t75" style="width:20.05pt;height:18.15pt" o:ole="">
+          <v:shape id="_x0000_i1171" type="#_x0000_t75" style="width:20.25pt;height:18pt" o:ole="">
             <v:imagedata r:id="rId7" o:title=""/>
           </v:shape>
-          <w:control r:id="rId26" w:name="DefaultOcxName61" w:shapeid="_x0000_i1159"/>
+          <w:control r:id="rId26" w:name="DefaultOcxName61" w:shapeid="_x0000_i1171"/>
         </w:object>
       </w:r>
       <w:r>
@@ -1151,10 +1151,10 @@
           <w:bCs/>
         </w:rPr>
         <w:object w:dxaOrig="225" w:dyaOrig="225" w14:anchorId="58374282">
-          <v:shape id="_x0000_i1162" type="#_x0000_t75" style="width:20.05pt;height:18.15pt" o:ole="">
+          <v:shape id="_x0000_i1174" type="#_x0000_t75" style="width:20.25pt;height:18pt" o:ole="">
             <v:imagedata r:id="rId5" o:title=""/>
           </v:shape>
-          <w:control r:id="rId27" w:name="DefaultOcxName71" w:shapeid="_x0000_i1162"/>
+          <w:control r:id="rId27" w:name="DefaultOcxName71" w:shapeid="_x0000_i1174"/>
         </w:object>
       </w:r>
       <w:r>
@@ -1232,10 +1232,10 @@
           <w:bCs/>
         </w:rPr>
         <w:object w:dxaOrig="225" w:dyaOrig="225" w14:anchorId="5AFF4AB8">
-          <v:shape id="_x0000_i1165" type="#_x0000_t75" style="width:20.05pt;height:18.15pt" o:ole="">
+          <v:shape id="_x0000_i1177" type="#_x0000_t75" style="width:20.25pt;height:18pt" o:ole="">
             <v:imagedata r:id="rId7" o:title=""/>
           </v:shape>
-          <w:control r:id="rId28" w:name="DefaultOcxName81" w:shapeid="_x0000_i1165"/>
+          <w:control r:id="rId28" w:name="DefaultOcxName81" w:shapeid="_x0000_i1177"/>
         </w:object>
       </w:r>
       <w:r>
@@ -1263,10 +1263,10 @@
           <w:bCs/>
         </w:rPr>
         <w:object w:dxaOrig="225" w:dyaOrig="225" w14:anchorId="0EE2585A">
-          <v:shape id="_x0000_i1168" type="#_x0000_t75" style="width:20.05pt;height:18.15pt" o:ole="">
+          <v:shape id="_x0000_i1180" type="#_x0000_t75" style="width:20.25pt;height:18pt" o:ole="">
             <v:imagedata r:id="rId5" o:title=""/>
           </v:shape>
-          <w:control r:id="rId29" w:name="DefaultOcxName91" w:shapeid="_x0000_i1168"/>
+          <w:control r:id="rId29" w:name="DefaultOcxName91" w:shapeid="_x0000_i1180"/>
         </w:object>
       </w:r>
       <w:r>
@@ -1310,10 +1310,10 @@
           <w:bCs/>
         </w:rPr>
         <w:object w:dxaOrig="225" w:dyaOrig="225" w14:anchorId="1C643091">
-          <v:shape id="_x0000_i1171" type="#_x0000_t75" style="width:20.05pt;height:18.15pt" o:ole="">
+          <v:shape id="_x0000_i1183" type="#_x0000_t75" style="width:20.25pt;height:18pt" o:ole="">
             <v:imagedata r:id="rId5" o:title=""/>
           </v:shape>
-          <w:control r:id="rId30" w:name="DefaultOcxName101" w:shapeid="_x0000_i1171"/>
+          <w:control r:id="rId30" w:name="DefaultOcxName101" w:shapeid="_x0000_i1183"/>
         </w:object>
       </w:r>
       <w:r>
@@ -1596,10 +1596,10 @@
           <w:color w:val="FF0000"/>
         </w:rPr>
         <w:object w:dxaOrig="225" w:dyaOrig="225" w14:anchorId="50BE0CE0">
-          <v:shape id="_x0000_i1174" type="#_x0000_t75" style="width:20.05pt;height:18.15pt" o:ole="">
+          <v:shape id="_x0000_i1186" type="#_x0000_t75" style="width:20.25pt;height:18pt" o:ole="">
             <v:imagedata r:id="rId5" o:title=""/>
           </v:shape>
-          <w:control r:id="rId33" w:name="DefaultOcxName14" w:shapeid="_x0000_i1174"/>
+          <w:control r:id="rId33" w:name="DefaultOcxName14" w:shapeid="_x0000_i1186"/>
         </w:object>
       </w:r>
       <w:r>
@@ -1640,10 +1640,10 @@
           <w:color w:val="FF0000"/>
         </w:rPr>
         <w:object w:dxaOrig="225" w:dyaOrig="225" w14:anchorId="2600C5A4">
-          <v:shape id="_x0000_i1177" type="#_x0000_t75" style="width:20.05pt;height:18.15pt" o:ole="">
+          <v:shape id="_x0000_i1189" type="#_x0000_t75" style="width:20.25pt;height:18pt" o:ole="">
             <v:imagedata r:id="rId7" o:title=""/>
           </v:shape>
-          <w:control r:id="rId34" w:name="DefaultOcxName13" w:shapeid="_x0000_i1177"/>
+          <w:control r:id="rId34" w:name="DefaultOcxName13" w:shapeid="_x0000_i1189"/>
         </w:object>
       </w:r>
       <w:r>
@@ -1674,10 +1674,10 @@
           <w:color w:val="FF0000"/>
         </w:rPr>
         <w:object w:dxaOrig="225" w:dyaOrig="225" w14:anchorId="06AAFD5F">
-          <v:shape id="_x0000_i1180" type="#_x0000_t75" style="width:20.05pt;height:18.15pt" o:ole="">
+          <v:shape id="_x0000_i1192" type="#_x0000_t75" style="width:20.25pt;height:18pt" o:ole="">
             <v:imagedata r:id="rId5" o:title=""/>
           </v:shape>
-          <w:control r:id="rId35" w:name="DefaultOcxName22" w:shapeid="_x0000_i1180"/>
+          <w:control r:id="rId35" w:name="DefaultOcxName22" w:shapeid="_x0000_i1192"/>
         </w:object>
       </w:r>
       <w:r>
@@ -1718,10 +1718,10 @@
           <w:color w:val="FF0000"/>
         </w:rPr>
         <w:object w:dxaOrig="225" w:dyaOrig="225" w14:anchorId="68C6E25A">
-          <v:shape id="_x0000_i1183" type="#_x0000_t75" style="width:20.05pt;height:18.15pt" o:ole="">
+          <v:shape id="_x0000_i1195" type="#_x0000_t75" style="width:20.25pt;height:18pt" o:ole="">
             <v:imagedata r:id="rId5" o:title=""/>
           </v:shape>
-          <w:control r:id="rId36" w:name="DefaultOcxName32" w:shapeid="_x0000_i1183"/>
+          <w:control r:id="rId36" w:name="DefaultOcxName32" w:shapeid="_x0000_i1195"/>
         </w:object>
       </w:r>
       <w:r>
@@ -1790,10 +1790,10 @@
           <w:color w:val="FF0000"/>
         </w:rPr>
         <w:object w:dxaOrig="225" w:dyaOrig="225" w14:anchorId="30E6836B">
-          <v:shape id="_x0000_i1186" type="#_x0000_t75" style="width:20.05pt;height:18.15pt" o:ole="">
+          <v:shape id="_x0000_i1198" type="#_x0000_t75" style="width:20.25pt;height:18pt" o:ole="">
             <v:imagedata r:id="rId5" o:title=""/>
           </v:shape>
-          <w:control r:id="rId37" w:name="DefaultOcxName42" w:shapeid="_x0000_i1186"/>
+          <w:control r:id="rId37" w:name="DefaultOcxName42" w:shapeid="_x0000_i1198"/>
         </w:object>
       </w:r>
       <w:r>
@@ -1834,10 +1834,10 @@
           <w:color w:val="FF0000"/>
         </w:rPr>
         <w:object w:dxaOrig="225" w:dyaOrig="225" w14:anchorId="164C68DB">
-          <v:shape id="_x0000_i1189" type="#_x0000_t75" style="width:20.05pt;height:18.15pt" o:ole="">
+          <v:shape id="_x0000_i1201" type="#_x0000_t75" style="width:20.25pt;height:18pt" o:ole="">
             <v:imagedata r:id="rId5" o:title=""/>
           </v:shape>
-          <w:control r:id="rId38" w:name="DefaultOcxName52" w:shapeid="_x0000_i1189"/>
+          <w:control r:id="rId38" w:name="DefaultOcxName52" w:shapeid="_x0000_i1201"/>
         </w:object>
       </w:r>
       <w:r>
@@ -1886,10 +1886,10 @@
           <w:color w:val="FF0000"/>
         </w:rPr>
         <w:object w:dxaOrig="225" w:dyaOrig="225" w14:anchorId="0C5F49E4">
-          <v:shape id="_x0000_i1192" type="#_x0000_t75" style="width:20.05pt;height:18.15pt" o:ole="">
+          <v:shape id="_x0000_i1204" type="#_x0000_t75" style="width:20.25pt;height:18pt" o:ole="">
             <v:imagedata r:id="rId7" o:title=""/>
           </v:shape>
-          <w:control r:id="rId39" w:name="DefaultOcxName62" w:shapeid="_x0000_i1192"/>
+          <w:control r:id="rId39" w:name="DefaultOcxName62" w:shapeid="_x0000_i1204"/>
         </w:object>
       </w:r>
       <w:r>
@@ -2003,10 +2003,10 @@
           <w:color w:val="FF0000"/>
         </w:rPr>
         <w:object w:dxaOrig="225" w:dyaOrig="225" w14:anchorId="3EA26960">
-          <v:shape id="_x0000_i1195" type="#_x0000_t75" style="width:20.05pt;height:18.15pt" o:ole="">
+          <v:shape id="_x0000_i1207" type="#_x0000_t75" style="width:20.25pt;height:18pt" o:ole="">
             <v:imagedata r:id="rId5" o:title=""/>
           </v:shape>
-          <w:control r:id="rId40" w:name="DefaultOcxName72" w:shapeid="_x0000_i1195"/>
+          <w:control r:id="rId40" w:name="DefaultOcxName72" w:shapeid="_x0000_i1207"/>
         </w:object>
       </w:r>
       <w:r>
@@ -2037,10 +2037,10 @@
           <w:color w:val="FF0000"/>
         </w:rPr>
         <w:object w:dxaOrig="225" w:dyaOrig="225" w14:anchorId="77B14E88">
-          <v:shape id="_x0000_i1198" type="#_x0000_t75" style="width:20.05pt;height:18.15pt" o:ole="">
+          <v:shape id="_x0000_i1210" type="#_x0000_t75" style="width:20.25pt;height:18pt" o:ole="">
             <v:imagedata r:id="rId7" o:title=""/>
           </v:shape>
-          <w:control r:id="rId41" w:name="DefaultOcxName82" w:shapeid="_x0000_i1198"/>
+          <w:control r:id="rId41" w:name="DefaultOcxName82" w:shapeid="_x0000_i1210"/>
         </w:object>
       </w:r>
       <w:r>
@@ -2081,10 +2081,10 @@
           <w:color w:val="FF0000"/>
         </w:rPr>
         <w:object w:dxaOrig="225" w:dyaOrig="225" w14:anchorId="681E9C42">
-          <v:shape id="_x0000_i1201" type="#_x0000_t75" style="width:20.05pt;height:18.15pt" o:ole="">
+          <v:shape id="_x0000_i1213" type="#_x0000_t75" style="width:20.25pt;height:18pt" o:ole="">
             <v:imagedata r:id="rId5" o:title=""/>
           </v:shape>
-          <w:control r:id="rId42" w:name="DefaultOcxName92" w:shapeid="_x0000_i1201"/>
+          <w:control r:id="rId42" w:name="DefaultOcxName92" w:shapeid="_x0000_i1213"/>
         </w:object>
       </w:r>
       <w:r>
@@ -2125,10 +2125,10 @@
           <w:color w:val="FF0000"/>
         </w:rPr>
         <w:object w:dxaOrig="225" w:dyaOrig="225" w14:anchorId="795D7CB2">
-          <v:shape id="_x0000_i1204" type="#_x0000_t75" style="width:20.05pt;height:18.15pt" o:ole="">
+          <v:shape id="_x0000_i1216" type="#_x0000_t75" style="width:20.25pt;height:18pt" o:ole="">
             <v:imagedata r:id="rId5" o:title=""/>
           </v:shape>
-          <w:control r:id="rId43" w:name="DefaultOcxName102" w:shapeid="_x0000_i1204"/>
+          <w:control r:id="rId43" w:name="DefaultOcxName102" w:shapeid="_x0000_i1216"/>
         </w:object>
       </w:r>
       <w:r>
@@ -2612,10 +2612,10 @@
           <w:color w:val="FF0000"/>
         </w:rPr>
         <w:object w:dxaOrig="225" w:dyaOrig="225" w14:anchorId="3896A571">
-          <v:shape id="_x0000_i1207" type="#_x0000_t75" style="width:20.05pt;height:18.15pt" o:ole="">
+          <v:shape id="_x0000_i1219" type="#_x0000_t75" style="width:20.25pt;height:18pt" o:ole="">
             <v:imagedata r:id="rId5" o:title=""/>
           </v:shape>
-          <w:control r:id="rId50" w:name="DefaultOcxName16" w:shapeid="_x0000_i1207"/>
+          <w:control r:id="rId50" w:name="DefaultOcxName16" w:shapeid="_x0000_i1219"/>
         </w:object>
       </w:r>
       <w:r>
@@ -2640,10 +2640,10 @@
           <w:color w:val="FF0000"/>
         </w:rPr>
         <w:object w:dxaOrig="225" w:dyaOrig="225" w14:anchorId="0655BCE4">
-          <v:shape id="_x0000_i1210" type="#_x0000_t75" style="width:20.05pt;height:18.15pt" o:ole="">
+          <v:shape id="_x0000_i1222" type="#_x0000_t75" style="width:20.25pt;height:18pt" o:ole="">
             <v:imagedata r:id="rId7" o:title=""/>
           </v:shape>
-          <w:control r:id="rId51" w:name="DefaultOcxName15" w:shapeid="_x0000_i1210"/>
+          <w:control r:id="rId51" w:name="DefaultOcxName15" w:shapeid="_x0000_i1222"/>
         </w:object>
       </w:r>
       <w:r>
@@ -2682,10 +2682,10 @@
           <w:color w:val="FF0000"/>
         </w:rPr>
         <w:object w:dxaOrig="225" w:dyaOrig="225" w14:anchorId="223C2C54">
-          <v:shape id="_x0000_i1213" type="#_x0000_t75" style="width:20.05pt;height:18.15pt" o:ole="">
+          <v:shape id="_x0000_i1225" type="#_x0000_t75" style="width:20.25pt;height:18pt" o:ole="">
             <v:imagedata r:id="rId5" o:title=""/>
           </v:shape>
-          <w:control r:id="rId52" w:name="DefaultOcxName23" w:shapeid="_x0000_i1213"/>
+          <w:control r:id="rId52" w:name="DefaultOcxName23" w:shapeid="_x0000_i1225"/>
         </w:object>
       </w:r>
       <w:r>
@@ -2786,10 +2786,10 @@
           <w:color w:val="FF0000"/>
         </w:rPr>
         <w:object w:dxaOrig="225" w:dyaOrig="225" w14:anchorId="797D6083">
-          <v:shape id="_x0000_i1216" type="#_x0000_t75" style="width:20.05pt;height:18.15pt" o:ole="">
+          <v:shape id="_x0000_i1228" type="#_x0000_t75" style="width:20.25pt;height:18pt" o:ole="">
             <v:imagedata r:id="rId5" o:title=""/>
           </v:shape>
-          <w:control r:id="rId53" w:name="DefaultOcxName33" w:shapeid="_x0000_i1216"/>
+          <w:control r:id="rId53" w:name="DefaultOcxName33" w:shapeid="_x0000_i1228"/>
         </w:object>
       </w:r>
       <w:r>
@@ -2814,10 +2814,10 @@
           <w:color w:val="FF0000"/>
         </w:rPr>
         <w:object w:dxaOrig="225" w:dyaOrig="225" w14:anchorId="59EC852A">
-          <v:shape id="_x0000_i1219" type="#_x0000_t75" style="width:20.05pt;height:18.15pt" o:ole="">
+          <v:shape id="_x0000_i1231" type="#_x0000_t75" style="width:20.25pt;height:18pt" o:ole="">
             <v:imagedata r:id="rId7" o:title=""/>
           </v:shape>
-          <w:control r:id="rId54" w:name="DefaultOcxName43" w:shapeid="_x0000_i1219"/>
+          <w:control r:id="rId54" w:name="DefaultOcxName43" w:shapeid="_x0000_i1231"/>
         </w:object>
       </w:r>
       <w:r>
@@ -2882,10 +2882,10 @@
           <w:color w:val="FF0000"/>
         </w:rPr>
         <w:object w:dxaOrig="225" w:dyaOrig="225" w14:anchorId="61BD7499">
-          <v:shape id="_x0000_i1222" type="#_x0000_t75" style="width:20.05pt;height:18.15pt" o:ole="">
+          <v:shape id="_x0000_i1234" type="#_x0000_t75" style="width:20.25pt;height:18pt" o:ole="">
             <v:imagedata r:id="rId7" o:title=""/>
           </v:shape>
-          <w:control r:id="rId55" w:name="DefaultOcxName53" w:shapeid="_x0000_i1222"/>
+          <w:control r:id="rId55" w:name="DefaultOcxName53" w:shapeid="_x0000_i1234"/>
         </w:object>
       </w:r>
       <w:r>
@@ -2910,10 +2910,10 @@
           <w:color w:val="FF0000"/>
         </w:rPr>
         <w:object w:dxaOrig="225" w:dyaOrig="225" w14:anchorId="3C2EF157">
-          <v:shape id="_x0000_i1225" type="#_x0000_t75" style="width:20.05pt;height:18.15pt" o:ole="">
+          <v:shape id="_x0000_i1237" type="#_x0000_t75" style="width:20.25pt;height:18pt" o:ole="">
             <v:imagedata r:id="rId5" o:title=""/>
           </v:shape>
-          <w:control r:id="rId56" w:name="DefaultOcxName63" w:shapeid="_x0000_i1225"/>
+          <w:control r:id="rId56" w:name="DefaultOcxName63" w:shapeid="_x0000_i1237"/>
         </w:object>
       </w:r>
       <w:r>
@@ -2938,10 +2938,10 @@
           <w:color w:val="FF0000"/>
         </w:rPr>
         <w:object w:dxaOrig="225" w:dyaOrig="225" w14:anchorId="6FED75B0">
-          <v:shape id="_x0000_i1228" type="#_x0000_t75" style="width:20.05pt;height:18.15pt" o:ole="">
+          <v:shape id="_x0000_i1240" type="#_x0000_t75" style="width:20.25pt;height:18pt" o:ole="">
             <v:imagedata r:id="rId5" o:title=""/>
           </v:shape>
-          <w:control r:id="rId57" w:name="DefaultOcxName73" w:shapeid="_x0000_i1228"/>
+          <w:control r:id="rId57" w:name="DefaultOcxName73" w:shapeid="_x0000_i1240"/>
         </w:object>
       </w:r>
       <w:r>
@@ -3750,10 +3750,10 @@
           <w:color w:val="FF0000"/>
         </w:rPr>
         <w:object w:dxaOrig="225" w:dyaOrig="225" w14:anchorId="1FFDB1A0">
-          <v:shape id="_x0000_i1247" type="#_x0000_t75" style="width:20.05pt;height:18.15pt" o:ole="">
+          <v:shape id="_x0000_i1243" type="#_x0000_t75" style="width:20.25pt;height:18pt" o:ole="">
             <v:imagedata r:id="rId5" o:title=""/>
           </v:shape>
-          <w:control r:id="rId60" w:name="DefaultOcxName18" w:shapeid="_x0000_i1247"/>
+          <w:control r:id="rId60" w:name="DefaultOcxName18" w:shapeid="_x0000_i1243"/>
         </w:object>
       </w:r>
       <w:r>
@@ -3792,7 +3792,7 @@
           <w:color w:val="FF0000"/>
         </w:rPr>
         <w:object w:dxaOrig="225" w:dyaOrig="225" w14:anchorId="6294144D">
-          <v:shape id="_x0000_i1246" type="#_x0000_t75" style="width:20.05pt;height:18.15pt" o:ole="">
+          <v:shape id="_x0000_i1246" type="#_x0000_t75" style="width:20.25pt;height:18pt" o:ole="">
             <v:imagedata r:id="rId7" o:title=""/>
           </v:shape>
           <w:control r:id="rId61" w:name="DefaultOcxName17" w:shapeid="_x0000_i1246"/>
@@ -3870,10 +3870,10 @@
           <w:color w:val="FF0000"/>
         </w:rPr>
         <w:object w:dxaOrig="225" w:dyaOrig="225" w14:anchorId="65DBAB42">
-          <v:shape id="_x0000_i1245" type="#_x0000_t75" style="width:20.05pt;height:18.15pt" o:ole="">
+          <v:shape id="_x0000_i1249" type="#_x0000_t75" style="width:20.25pt;height:18pt" o:ole="">
             <v:imagedata r:id="rId7" o:title=""/>
           </v:shape>
-          <w:control r:id="rId62" w:name="DefaultOcxName24" w:shapeid="_x0000_i1245"/>
+          <w:control r:id="rId62" w:name="DefaultOcxName24" w:shapeid="_x0000_i1249"/>
         </w:object>
       </w:r>
       <w:r>
@@ -3898,10 +3898,10 @@
           <w:color w:val="FF0000"/>
         </w:rPr>
         <w:object w:dxaOrig="225" w:dyaOrig="225" w14:anchorId="3745E249">
-          <v:shape id="_x0000_i1244" type="#_x0000_t75" style="width:20.05pt;height:18.15pt" o:ole="">
+          <v:shape id="_x0000_i1252" type="#_x0000_t75" style="width:20.25pt;height:18pt" o:ole="">
             <v:imagedata r:id="rId5" o:title=""/>
           </v:shape>
-          <w:control r:id="rId63" w:name="DefaultOcxName34" w:shapeid="_x0000_i1244"/>
+          <w:control r:id="rId63" w:name="DefaultOcxName34" w:shapeid="_x0000_i1252"/>
         </w:object>
       </w:r>
       <w:r>
@@ -3968,10 +3968,10 @@
           <w:color w:val="FF0000"/>
         </w:rPr>
         <w:object w:dxaOrig="225" w:dyaOrig="225" w14:anchorId="0F06E629">
-          <v:shape id="_x0000_i1243" type="#_x0000_t75" style="width:20.05pt;height:18.15pt" o:ole="">
+          <v:shape id="_x0000_i1255" type="#_x0000_t75" style="width:20.25pt;height:18pt" o:ole="">
             <v:imagedata r:id="rId5" o:title=""/>
           </v:shape>
-          <w:control r:id="rId64" w:name="DefaultOcxName44" w:shapeid="_x0000_i1243"/>
+          <w:control r:id="rId64" w:name="DefaultOcxName44" w:shapeid="_x0000_i1255"/>
         </w:object>
       </w:r>
       <w:r>
@@ -3996,10 +3996,10 @@
           <w:color w:val="FF0000"/>
         </w:rPr>
         <w:object w:dxaOrig="225" w:dyaOrig="225" w14:anchorId="16B86BFE">
-          <v:shape id="_x0000_i1242" type="#_x0000_t75" style="width:20.05pt;height:18.15pt" o:ole="">
+          <v:shape id="_x0000_i1258" type="#_x0000_t75" style="width:20.25pt;height:18pt" o:ole="">
             <v:imagedata r:id="rId7" o:title=""/>
           </v:shape>
-          <w:control r:id="rId65" w:name="DefaultOcxName54" w:shapeid="_x0000_i1242"/>
+          <w:control r:id="rId65" w:name="DefaultOcxName54" w:shapeid="_x0000_i1258"/>
         </w:object>
       </w:r>
       <w:r>
@@ -4022,7 +4022,58 @@
         <w:t>Correct</w:t>
       </w:r>
     </w:p>
-    <w:p/>
+    <w:p>
+      <w:pPr>
+        <w:rPr>
+          <w:b/>
+          <w:bCs/>
+        </w:rPr>
+      </w:pPr>
+      <w:r>
+        <w:br/>
+      </w:r>
+      <w:r>
+        <w:br/>
+      </w:r>
+      <w:r>
+        <w:br/>
+      </w:r>
+      <w:r>
+        <w:br/>
+      </w:r>
+      <w:r>
+        <w:br/>
+      </w:r>
+      <w:r>
+        <w:br/>
+      </w:r>
+      <w:r>
+        <w:br/>
+      </w:r>
+      <w:r>
+        <w:br/>
+      </w:r>
+      <w:r>
+        <w:br/>
+      </w:r>
+      <w:r>
+        <w:br/>
+      </w:r>
+      <w:r>
+        <w:br/>
+      </w:r>
+      <w:r>
+        <w:lastRenderedPageBreak/>
+        <w:br/>
+      </w:r>
+      <w:r>
+        <w:rPr>
+          <w:b/>
+          <w:bCs/>
+        </w:rPr>
+        <w:t>Course 2: Know how to burn</w:t>
+      </w:r>
+    </w:p>
     <w:sectPr>
       <w:pgSz w:w="12240" w:h="15840"/>
       <w:pgMar w:top="1440" w:right="1440" w:bottom="1440" w:left="1440" w:header="720" w:footer="720" w:gutter="0"/>

</xml_diff>

<commit_message>
Added 'Course 2' Introduction
</commit_message>
<xml_diff>
--- a/Lazatech Educate Courses.docx
+++ b/Lazatech Educate Courses.docx
@@ -1,6 +1,6 @@
 
 <file path=word/document.xml><?xml version="1.0" encoding="utf-8"?>
-<w:document xmlns:wpc="http://schemas.microsoft.com/office/word/2010/wordprocessingCanvas" xmlns:cx="http://schemas.microsoft.com/office/drawing/2014/chartex" xmlns:cx1="http://schemas.microsoft.com/office/drawing/2015/9/8/chartex" xmlns:cx2="http://schemas.microsoft.com/office/drawing/2015/10/21/chartex" xmlns:cx3="http://schemas.microsoft.com/office/drawing/2016/5/9/chartex" xmlns:cx4="http://schemas.microsoft.com/office/drawing/2016/5/10/chartex" xmlns:cx5="http://schemas.microsoft.com/office/drawing/2016/5/11/chartex" xmlns:cx6="http://schemas.microsoft.com/office/drawing/2016/5/12/chartex" xmlns:cx7="http://schemas.microsoft.com/office/drawing/2016/5/13/chartex" xmlns:cx8="http://schemas.microsoft.com/office/drawing/2016/5/14/chartex" xmlns:mc="http://schemas.openxmlformats.org/markup-compatibility/2006" xmlns:aink="http://schemas.microsoft.com/office/drawing/2016/ink" xmlns:am3d="http://schemas.microsoft.com/office/drawing/2017/model3d" xmlns:o="urn:schemas-microsoft-com:office:office" xmlns:oel="http://schemas.microsoft.com/office/2019/extlst" xmlns:r="http://schemas.openxmlformats.org/officeDocument/2006/relationships" xmlns:m="http://schemas.openxmlformats.org/officeDocument/2006/math" xmlns:v="urn:schemas-microsoft-com:vml" xmlns:wp14="http://schemas.microsoft.com/office/word/2010/wordprocessingDrawing" xmlns:wp="http://schemas.openxmlformats.org/drawingml/2006/wordprocessingDrawing" xmlns:w10="urn:schemas-microsoft-com:office:word" xmlns:w="http://schemas.openxmlformats.org/wordprocessingml/2006/main" xmlns:w14="http://schemas.microsoft.com/office/word/2010/wordml" xmlns:w15="http://schemas.microsoft.com/office/word/2012/wordml" xmlns:w16cex="http://schemas.microsoft.com/office/word/2018/wordml/cex" xmlns:w16cid="http://schemas.microsoft.com/office/word/2016/wordml/cid" xmlns:w16="http://schemas.microsoft.com/office/word/2018/wordml" xmlns:w16sdtdh="http://schemas.microsoft.com/office/word/2020/wordml/sdtdatahash" xmlns:w16se="http://schemas.microsoft.com/office/word/2015/wordml/symex" xmlns:wpg="http://schemas.microsoft.com/office/word/2010/wordprocessingGroup" xmlns:wpi="http://schemas.microsoft.com/office/word/2010/wordprocessingInk" xmlns:wne="http://schemas.microsoft.com/office/word/2006/wordml" xmlns:wps="http://schemas.microsoft.com/office/word/2010/wordprocessingShape" mc:Ignorable="w14 w15 w16se w16cid w16 w16cex w16sdtdh wp14">
+<w:document xmlns:wpc="http://schemas.microsoft.com/office/word/2010/wordprocessingCanvas" xmlns:cx="http://schemas.microsoft.com/office/drawing/2014/chartex" xmlns:cx1="http://schemas.microsoft.com/office/drawing/2015/9/8/chartex" xmlns:mc="http://schemas.openxmlformats.org/markup-compatibility/2006" xmlns:o="urn:schemas-microsoft-com:office:office" xmlns:r="http://schemas.openxmlformats.org/officeDocument/2006/relationships" xmlns:m="http://schemas.openxmlformats.org/officeDocument/2006/math" xmlns:v="urn:schemas-microsoft-com:vml" xmlns:wp14="http://schemas.microsoft.com/office/word/2010/wordprocessingDrawing" xmlns:wp="http://schemas.openxmlformats.org/drawingml/2006/wordprocessingDrawing" xmlns:w10="urn:schemas-microsoft-com:office:word" xmlns:w="http://schemas.openxmlformats.org/wordprocessingml/2006/main" xmlns:w14="http://schemas.microsoft.com/office/word/2010/wordml" xmlns:w15="http://schemas.microsoft.com/office/word/2012/wordml" xmlns:w16se="http://schemas.microsoft.com/office/word/2015/wordml/symex" xmlns:wpg="http://schemas.microsoft.com/office/word/2010/wordprocessingGroup" xmlns:wpi="http://schemas.microsoft.com/office/word/2010/wordprocessingInk" xmlns:wne="http://schemas.microsoft.com/office/word/2006/wordml" xmlns:wps="http://schemas.microsoft.com/office/word/2010/wordprocessingShape" mc:Ignorable="w14 w15 w16se wp14">
   <w:body>
     <w:p>
       <w:pPr>
@@ -25,7 +25,15 @@
       </w:r>
       <w:proofErr w:type="spellEnd"/>
       <w:r>
-        <w:t xml:space="preserve"> Educate website. All of the available courses are mentioned here. You are free to enroll in any course you like. You are also free to select the lessons you desire to complete. You may learn at your own speed, and you can track your progress and earnings using the navigation bar above.</w:t>
+        <w:t xml:space="preserve"> Educate website. All of the available courses </w:t>
+      </w:r>
+      <w:proofErr w:type="gramStart"/>
+      <w:r>
+        <w:t>are mentioned</w:t>
+      </w:r>
+      <w:proofErr w:type="gramEnd"/>
+      <w:r>
+        <w:t xml:space="preserve"> here. You are free to enroll in any course you like. You are also free to select the lessons you desire to complete. You may learn at your own speed, and you can track your progress and earnings using the navigation bar above.</w:t>
       </w:r>
       <w:r>
         <w:br/>
@@ -122,7 +130,23 @@
       </w:r>
       <w:proofErr w:type="spellEnd"/>
       <w:r>
-        <w:t xml:space="preserve"> Educate ecosystem is based on the XRP blockchain. The Treasury ecosystem now consists of two coins with significantly distinct goals. As </w:t>
+        <w:t xml:space="preserve"> Educate ecosystem </w:t>
+      </w:r>
+      <w:proofErr w:type="gramStart"/>
+      <w:r>
+        <w:t>is based</w:t>
+      </w:r>
+      <w:proofErr w:type="gramEnd"/>
+      <w:r>
+        <w:t xml:space="preserve"> on the XRP </w:t>
+      </w:r>
+      <w:proofErr w:type="spellStart"/>
+      <w:r>
+        <w:t>blockchain</w:t>
+      </w:r>
+      <w:proofErr w:type="spellEnd"/>
+      <w:r>
+        <w:t xml:space="preserve">. The Treasury ecosystem now consists of two coins with significantly distinct goals. As </w:t>
       </w:r>
       <w:proofErr w:type="spellStart"/>
       <w:r>
@@ -130,7 +154,15 @@
       </w:r>
       <w:proofErr w:type="spellEnd"/>
       <w:r>
-        <w:t xml:space="preserve"> grows and expands, additional tokens may be issued for a specific function. Our specialized store of value token (think of it as the 'gold' or 'Bitcoin' of our ecosystem) is denoted by the symbol $LZT, while our volatile utility-driven token is denoted by the sign $LAZA.</w:t>
+        <w:t xml:space="preserve"> grows and expands, additional tokens </w:t>
+      </w:r>
+      <w:proofErr w:type="gramStart"/>
+      <w:r>
+        <w:t>may be issued</w:t>
+      </w:r>
+      <w:proofErr w:type="gramEnd"/>
+      <w:r>
+        <w:t xml:space="preserve"> for a specific function. Our specialized store of value token (think of it as the 'gold' or 'Bitcoin' of our ecosystem) is denoted by the symbol $LZT, while our volatile utility-driven token is denoted by the sign $LAZA.</w:t>
       </w:r>
     </w:p>
     <w:p>
@@ -164,12 +196,28 @@
         <w:tab/>
       </w:r>
       <w:r>
-        <w:t>Supply – 100 million tokens, the token is blackholed (impossible to create more).</w:t>
-      </w:r>
-    </w:p>
-    <w:p>
-      <w:r>
-        <w:t xml:space="preserve">Use case - The purpose of $LZT is to hold the value of our ecosystem and serve as a sturdy token on which to develop. Holding $TRSRY allows our holders access to the whole ecosystem without subjecting their primary investment to extreme volatility. Users are rewarded with $LZT tokens for answering academic-related questions on </w:t>
+        <w:t xml:space="preserve">Supply – 100 million tokens, the token is </w:t>
+      </w:r>
+      <w:proofErr w:type="spellStart"/>
+      <w:r>
+        <w:t>blackholed</w:t>
+      </w:r>
+      <w:proofErr w:type="spellEnd"/>
+      <w:r>
+        <w:t xml:space="preserve"> (impossible to create more).</w:t>
+      </w:r>
+    </w:p>
+    <w:p>
+      <w:r>
+        <w:t xml:space="preserve">Use case - The purpose of $LZT is to hold the value of our ecosystem and serve as a sturdy token on </w:t>
+      </w:r>
+      <w:proofErr w:type="gramStart"/>
+      <w:r>
+        <w:t>which</w:t>
+      </w:r>
+      <w:proofErr w:type="gramEnd"/>
+      <w:r>
+        <w:t xml:space="preserve"> to develop. Holding $TRSRY allows our holders access to the whole ecosystem without subjecting their primary investment to extreme volatility. Users are rewarded with $LZT tokens for answering academic-related questions on </w:t>
       </w:r>
       <w:proofErr w:type="spellStart"/>
       <w:r>
@@ -177,7 +225,15 @@
       </w:r>
       <w:proofErr w:type="spellEnd"/>
       <w:r>
-        <w:t xml:space="preserve"> social media platforms. $LAZA is also distributed to users of </w:t>
+        <w:t xml:space="preserve"> social media platforms. $LAZA </w:t>
+      </w:r>
+      <w:proofErr w:type="gramStart"/>
+      <w:r>
+        <w:t>is also distributed</w:t>
+      </w:r>
+      <w:proofErr w:type="gramEnd"/>
+      <w:r>
+        <w:t xml:space="preserve"> to users of </w:t>
       </w:r>
       <w:proofErr w:type="spellStart"/>
       <w:r>
@@ -213,7 +269,15 @@
       </w:r>
       <w:r>
         <w:tab/>
-        <w:t xml:space="preserve">Supply- Currently 25 million tokens, the token is not blackholed (it is possible to create more tokens) </w:t>
+        <w:t xml:space="preserve">Supply- Currently 25 million tokens, the token is not </w:t>
+      </w:r>
+      <w:proofErr w:type="spellStart"/>
+      <w:r>
+        <w:t>blackholed</w:t>
+      </w:r>
+      <w:proofErr w:type="spellEnd"/>
+      <w:r>
+        <w:t xml:space="preserve"> (it is possible to create more tokens) </w:t>
       </w:r>
     </w:p>
     <w:p>
@@ -248,7 +312,15 @@
       </w:r>
       <w:proofErr w:type="spellEnd"/>
       <w:r>
-        <w:t xml:space="preserve"> utility. Venture is our project launchpad, allowing investors to put their $</w:t>
+        <w:t xml:space="preserve"> utility. Venture is our project </w:t>
+      </w:r>
+      <w:proofErr w:type="spellStart"/>
+      <w:r>
+        <w:t>launchpad</w:t>
+      </w:r>
+      <w:proofErr w:type="spellEnd"/>
+      <w:r>
+        <w:t>, allowing investors to put their $</w:t>
       </w:r>
       <w:proofErr w:type="spellStart"/>
       <w:r>
@@ -264,7 +336,15 @@
       </w:r>
       <w:proofErr w:type="spellEnd"/>
       <w:r>
-        <w:t xml:space="preserve"> is a way for investors that are caught up in rug pulls or mismanaged projects to receive some compensation for their losses.</w:t>
+        <w:t xml:space="preserve"> is a way for investors that </w:t>
+      </w:r>
+      <w:proofErr w:type="gramStart"/>
+      <w:r>
+        <w:t>are caught up</w:t>
+      </w:r>
+      <w:proofErr w:type="gramEnd"/>
+      <w:r>
+        <w:t xml:space="preserve"> in rug pulls or mismanaged projects to receive some compensation for their losses.</w:t>
       </w:r>
       <w:r>
         <w:br/>
@@ -353,7 +433,7 @@
             <v:path o:extrusionok="f" gradientshapeok="t" o:connecttype="rect"/>
             <o:lock v:ext="edit" aspectratio="t"/>
           </v:shapetype>
-          <v:shape id="_x0000_i1120" type="#_x0000_t75" style="width:20.25pt;height:18pt" o:ole="">
+          <v:shape id="_x0000_i1120" type="#_x0000_t75" style="width:20.25pt;height:17.25pt" o:ole="">
             <v:imagedata r:id="rId5" o:title=""/>
           </v:shape>
           <w:control r:id="rId6" w:name="DefaultOcxName" w:shapeid="_x0000_i1120"/>
@@ -371,9 +451,8 @@
         </w:numPr>
       </w:pPr>
       <w:r>
-        <w:lastRenderedPageBreak/>
         <w:object w:dxaOrig="225" w:dyaOrig="225" w14:anchorId="596E3C3F">
-          <v:shape id="_x0000_i1123" type="#_x0000_t75" style="width:20.25pt;height:18pt" o:ole="">
+          <v:shape id="_x0000_i1123" type="#_x0000_t75" style="width:20.25pt;height:17.25pt" o:ole="">
             <v:imagedata r:id="rId7" o:title=""/>
           </v:shape>
           <w:control r:id="rId8" w:name="DefaultOcxName1" w:shapeid="_x0000_i1123"/>
@@ -391,8 +470,9 @@
         </w:numPr>
       </w:pPr>
       <w:r>
+        <w:lastRenderedPageBreak/>
         <w:object w:dxaOrig="225" w:dyaOrig="225" w14:anchorId="750A287B">
-          <v:shape id="_x0000_i1126" type="#_x0000_t75" style="width:20.25pt;height:18pt" o:ole="">
+          <v:shape id="_x0000_i1126" type="#_x0000_t75" style="width:20.25pt;height:17.25pt" o:ole="">
             <v:imagedata r:id="rId5" o:title=""/>
           </v:shape>
           <w:control r:id="rId9" w:name="DefaultOcxName2" w:shapeid="_x0000_i1126"/>
@@ -411,7 +491,7 @@
       </w:pPr>
       <w:r>
         <w:object w:dxaOrig="225" w:dyaOrig="225" w14:anchorId="21BFFC0F">
-          <v:shape id="_x0000_i1129" type="#_x0000_t75" style="width:20.25pt;height:18pt" o:ole="">
+          <v:shape id="_x0000_i1129" type="#_x0000_t75" style="width:20.25pt;height:17.25pt" o:ole="">
             <v:imagedata r:id="rId5" o:title=""/>
           </v:shape>
           <w:control r:id="rId10" w:name="DefaultOcxName3" w:shapeid="_x0000_i1129"/>
@@ -464,7 +544,7 @@
       </w:pPr>
       <w:r>
         <w:object w:dxaOrig="225" w:dyaOrig="225" w14:anchorId="5D358B36">
-          <v:shape id="_x0000_i1132" type="#_x0000_t75" style="width:20.25pt;height:18pt" o:ole="">
+          <v:shape id="_x0000_i1132" type="#_x0000_t75" style="width:20.25pt;height:17.25pt" o:ole="">
             <v:imagedata r:id="rId7" o:title=""/>
           </v:shape>
           <w:control r:id="rId11" w:name="DefaultOcxName4" w:shapeid="_x0000_i1132"/>
@@ -483,7 +563,7 @@
       </w:pPr>
       <w:r>
         <w:object w:dxaOrig="225" w:dyaOrig="225" w14:anchorId="6A2A868F">
-          <v:shape id="_x0000_i1135" type="#_x0000_t75" style="width:20.25pt;height:18pt" o:ole="">
+          <v:shape id="_x0000_i1135" type="#_x0000_t75" style="width:20.25pt;height:17.25pt" o:ole="">
             <v:imagedata r:id="rId5" o:title=""/>
           </v:shape>
           <w:control r:id="rId12" w:name="DefaultOcxName5" w:shapeid="_x0000_i1135"/>
@@ -502,7 +582,7 @@
       </w:pPr>
       <w:r>
         <w:object w:dxaOrig="225" w:dyaOrig="225" w14:anchorId="7C790405">
-          <v:shape id="_x0000_i1138" type="#_x0000_t75" style="width:20.25pt;height:18pt" o:ole="">
+          <v:shape id="_x0000_i1138" type="#_x0000_t75" style="width:20.25pt;height:17.25pt" o:ole="">
             <v:imagedata r:id="rId5" o:title=""/>
           </v:shape>
           <w:control r:id="rId13" w:name="DefaultOcxName6" w:shapeid="_x0000_i1138"/>
@@ -521,7 +601,7 @@
       </w:pPr>
       <w:r>
         <w:object w:dxaOrig="225" w:dyaOrig="225" w14:anchorId="499C3F7C">
-          <v:shape id="_x0000_i1141" type="#_x0000_t75" style="width:20.25pt;height:18pt" o:ole="">
+          <v:shape id="_x0000_i1141" type="#_x0000_t75" style="width:20.25pt;height:17.25pt" o:ole="">
             <v:imagedata r:id="rId5" o:title=""/>
           </v:shape>
           <w:control r:id="rId14" w:name="DefaultOcxName7" w:shapeid="_x0000_i1141"/>
@@ -550,7 +630,6 @@
         </w:rPr>
         <w:t>What is the total circulation of $</w:t>
       </w:r>
-      <w:proofErr w:type="gramStart"/>
       <w:r>
         <w:rPr>
           <w:b/>
@@ -558,7 +637,6 @@
         </w:rPr>
         <w:t>LZT</w:t>
       </w:r>
-      <w:proofErr w:type="gramEnd"/>
     </w:p>
     <w:p>
       <w:pPr>
@@ -569,7 +647,7 @@
       </w:pPr>
       <w:r>
         <w:object w:dxaOrig="225" w:dyaOrig="225" w14:anchorId="0A3C41B4">
-          <v:shape id="_x0000_i1144" type="#_x0000_t75" style="width:20.25pt;height:18pt" o:ole="">
+          <v:shape id="_x0000_i1144" type="#_x0000_t75" style="width:20.25pt;height:17.25pt" o:ole="">
             <v:imagedata r:id="rId5" o:title=""/>
           </v:shape>
           <w:control r:id="rId15" w:name="DefaultOcxName8" w:shapeid="_x0000_i1144"/>
@@ -588,20 +666,15 @@
       </w:pPr>
       <w:r>
         <w:object w:dxaOrig="225" w:dyaOrig="225" w14:anchorId="44B15F12">
-          <v:shape id="_x0000_i1147" type="#_x0000_t75" style="width:20.25pt;height:18pt" o:ole="">
+          <v:shape id="_x0000_i1147" type="#_x0000_t75" style="width:20.25pt;height:17.25pt" o:ole="">
             <v:imagedata r:id="rId7" o:title=""/>
           </v:shape>
           <w:control r:id="rId16" w:name="DefaultOcxName9" w:shapeid="_x0000_i1147"/>
         </w:object>
       </w:r>
       <w:r>
-        <w:t xml:space="preserve"> 100 </w:t>
-      </w:r>
-      <w:proofErr w:type="gramStart"/>
-      <w:r>
-        <w:t>Million</w:t>
-      </w:r>
-      <w:proofErr w:type="gramEnd"/>
+        <w:t> 100 Million</w:t>
+      </w:r>
     </w:p>
     <w:p>
       <w:pPr>
@@ -612,7 +685,7 @@
       </w:pPr>
       <w:r>
         <w:object w:dxaOrig="225" w:dyaOrig="225" w14:anchorId="639916B8">
-          <v:shape id="_x0000_i1150" type="#_x0000_t75" style="width:20.25pt;height:18pt" o:ole="">
+          <v:shape id="_x0000_i1150" type="#_x0000_t75" style="width:20.25pt;height:17.25pt" o:ole="">
             <v:imagedata r:id="rId5" o:title=""/>
           </v:shape>
           <w:control r:id="rId17" w:name="DefaultOcxName10" w:shapeid="_x0000_i1150"/>
@@ -680,23 +753,66 @@
           <w:b/>
           <w:bCs/>
         </w:rPr>
+        <w:t xml:space="preserve">Lesson 2: Why has Treasury made the XRPL </w:t>
+      </w:r>
+      <w:proofErr w:type="gramStart"/>
+      <w:r>
+        <w:rPr>
+          <w:b/>
+          <w:bCs/>
+        </w:rPr>
+        <w:t>it’s</w:t>
+      </w:r>
+      <w:proofErr w:type="gramEnd"/>
+      <w:r>
+        <w:rPr>
+          <w:b/>
+          <w:bCs/>
+        </w:rPr>
+        <w:t xml:space="preserve"> home?</w:t>
+      </w:r>
+      <w:r>
+        <w:rPr>
+          <w:b/>
+          <w:bCs/>
+        </w:rPr>
+        <w:br/>
+        <w:t xml:space="preserve"> </w:t>
+      </w:r>
+      <w:r>
+        <w:rPr>
+          <w:b/>
+          <w:bCs/>
+        </w:rPr>
+        <w:tab/>
+      </w:r>
+      <w:proofErr w:type="spellStart"/>
+      <w:r>
+        <w:t>Lazatech</w:t>
+      </w:r>
+      <w:proofErr w:type="spellEnd"/>
+      <w:r>
+        <w:t xml:space="preserve"> </w:t>
+      </w:r>
+      <w:proofErr w:type="gramStart"/>
+      <w:r>
+        <w:t>was introduced</w:t>
+      </w:r>
+      <w:proofErr w:type="gramEnd"/>
+      <w:r>
+        <w:t xml:space="preserve"> to the XRPL for a variety of crucial reasons. Unlike other popular </w:t>
+      </w:r>
+      <w:proofErr w:type="spellStart"/>
+      <w:r>
+        <w:t>blockchains</w:t>
+      </w:r>
+      <w:proofErr w:type="spellEnd"/>
+      <w:r>
+        <w:t xml:space="preserve"> such as ETH and BSC, the XRPL is largely obscure to a vast majority of crypto investors; many are unaware that it even exists. In contrast, the XRPL offers some of the quickest and cheapest </w:t>
+      </w:r>
+      <w:r>
         <w:lastRenderedPageBreak/>
-        <w:t>Lesson 2: Why has Treasury made the XRPL it’s home?</w:t>
-      </w:r>
-      <w:r>
-        <w:rPr>
-          <w:b/>
-          <w:bCs/>
-        </w:rPr>
-        <w:br/>
-        <w:t xml:space="preserve"> </w:t>
-      </w:r>
-      <w:r>
-        <w:rPr>
-          <w:b/>
-          <w:bCs/>
-        </w:rPr>
-        <w:tab/>
+        <w:t xml:space="preserve">transactions, in addition to the power and reliability of Ripple, which supports it. We decided to create the </w:t>
       </w:r>
       <w:proofErr w:type="spellStart"/>
       <w:r>
@@ -704,15 +820,15 @@
       </w:r>
       <w:proofErr w:type="spellEnd"/>
       <w:r>
-        <w:t xml:space="preserve"> was introduced to the XRPL for a variety of crucial reasons. Unlike other popular blockchains such as ETH and BSC, the XRPL is largely obscure to a vast majority of crypto investors; many are unaware that it even exists. In contrast, the XRPL offers some of the quickest and cheapest transactions, in addition to the power and reliability of Ripple, which supports it. We decided to create the </w:t>
-      </w:r>
-      <w:proofErr w:type="spellStart"/>
-      <w:r>
-        <w:t>Lazatech</w:t>
-      </w:r>
-      <w:proofErr w:type="spellEnd"/>
-      <w:r>
-        <w:t xml:space="preserve"> Ecosystem on the XRPL due to the high level of community engagement, transaction efficiency, and enormous future potential and exposure.</w:t>
+        <w:t xml:space="preserve"> Ecosystem on the XRPL due to the high level of community engagement, transaction efficiency, and enormous </w:t>
+      </w:r>
+      <w:proofErr w:type="gramStart"/>
+      <w:r>
+        <w:t>future potential</w:t>
+      </w:r>
+      <w:proofErr w:type="gramEnd"/>
+      <w:r>
+        <w:t xml:space="preserve"> and exposure.</w:t>
       </w:r>
       <w:r>
         <w:rPr>
@@ -780,7 +896,15 @@
       </w:r>
       <w:proofErr w:type="spellEnd"/>
       <w:r>
-        <w:t xml:space="preserve"> to grow rapidly while keeping user and developer expenses low. The XRPL's built-in DEX means that our tokens may be exchanged instantaneously, and various simple applications/programs provide a large number of individuals with instant, efficient, and simple methods to interact with their favorite tokens. Ripple fosters and facilitates a variety of advances throughout the ledger, thus the area is always evolving, expanding, and adapting!</w:t>
+        <w:t xml:space="preserve"> to grow rapidly while keeping user and developer expenses low. The XRPL's built-in DEX means that our tokens </w:t>
+      </w:r>
+      <w:proofErr w:type="gramStart"/>
+      <w:r>
+        <w:t>may be exchanged</w:t>
+      </w:r>
+      <w:proofErr w:type="gramEnd"/>
+      <w:r>
+        <w:t xml:space="preserve"> instantaneously, and various simple applications/programs provide a large number of individuals with instant, efficient, and simple methods to interact with their favorite tokens. Ripple fosters and facilitates a variety of advances throughout the ledger, thus the area is always evolving, expanding, and adapting!</w:t>
       </w:r>
       <w:r>
         <w:br/>
@@ -809,7 +933,23 @@
           <w:b/>
           <w:bCs/>
         </w:rPr>
-        <w:t xml:space="preserve"> made the XRPL it’s home? Quiz</w:t>
+        <w:t xml:space="preserve"> made the XRPL </w:t>
+      </w:r>
+      <w:proofErr w:type="gramStart"/>
+      <w:r>
+        <w:rPr>
+          <w:b/>
+          <w:bCs/>
+        </w:rPr>
+        <w:t>it’s</w:t>
+      </w:r>
+      <w:proofErr w:type="gramEnd"/>
+      <w:r>
+        <w:rPr>
+          <w:b/>
+          <w:bCs/>
+        </w:rPr>
+        <w:t xml:space="preserve"> home? Quiz</w:t>
       </w:r>
     </w:p>
     <w:p>
@@ -890,7 +1030,7 @@
           <w:bCs/>
         </w:rPr>
         <w:object w:dxaOrig="225" w:dyaOrig="225" w14:anchorId="6B277945">
-          <v:shape id="_x0000_i1153" type="#_x0000_t75" style="width:20.25pt;height:18pt" o:ole="">
+          <v:shape id="_x0000_i1153" type="#_x0000_t75" style="width:20.25pt;height:17.25pt" o:ole="">
             <v:imagedata r:id="rId5" o:title=""/>
           </v:shape>
           <w:control r:id="rId20" w:name="DefaultOcxName12" w:shapeid="_x0000_i1153"/>
@@ -921,7 +1061,7 @@
           <w:bCs/>
         </w:rPr>
         <w:object w:dxaOrig="225" w:dyaOrig="225" w14:anchorId="64643321">
-          <v:shape id="_x0000_i1156" type="#_x0000_t75" style="width:20.25pt;height:18pt" o:ole="">
+          <v:shape id="_x0000_i1156" type="#_x0000_t75" style="width:20.25pt;height:17.25pt" o:ole="">
             <v:imagedata r:id="rId5" o:title=""/>
           </v:shape>
           <w:control r:id="rId21" w:name="DefaultOcxName11" w:shapeid="_x0000_i1156"/>
@@ -952,7 +1092,7 @@
           <w:bCs/>
         </w:rPr>
         <w:object w:dxaOrig="225" w:dyaOrig="225" w14:anchorId="730A6029">
-          <v:shape id="_x0000_i1159" type="#_x0000_t75" style="width:20.25pt;height:18pt" o:ole="">
+          <v:shape id="_x0000_i1159" type="#_x0000_t75" style="width:20.25pt;height:17.25pt" o:ole="">
             <v:imagedata r:id="rId5" o:title=""/>
           </v:shape>
           <w:control r:id="rId22" w:name="DefaultOcxName21" w:shapeid="_x0000_i1159"/>
@@ -992,7 +1132,7 @@
           <w:bCs/>
         </w:rPr>
         <w:object w:dxaOrig="225" w:dyaOrig="225" w14:anchorId="701809AA">
-          <v:shape id="_x0000_i1162" type="#_x0000_t75" style="width:20.25pt;height:18pt" o:ole="">
+          <v:shape id="_x0000_i1162" type="#_x0000_t75" style="width:20.25pt;height:17.25pt" o:ole="">
             <v:imagedata r:id="rId7" o:title=""/>
           </v:shape>
           <w:control r:id="rId23" w:name="DefaultOcxName31" w:shapeid="_x0000_i1162"/>
@@ -1037,7 +1177,23 @@
           <w:b/>
           <w:bCs/>
         </w:rPr>
-        <w:t>Which of these blockchains are the cheapest/fastest?</w:t>
+        <w:t xml:space="preserve">Which of these </w:t>
+      </w:r>
+      <w:proofErr w:type="spellStart"/>
+      <w:r>
+        <w:rPr>
+          <w:b/>
+          <w:bCs/>
+        </w:rPr>
+        <w:t>blockchains</w:t>
+      </w:r>
+      <w:proofErr w:type="spellEnd"/>
+      <w:r>
+        <w:rPr>
+          <w:b/>
+          <w:bCs/>
+        </w:rPr>
+        <w:t xml:space="preserve"> are the cheapest/fastest?</w:t>
       </w:r>
     </w:p>
     <w:p>
@@ -1057,7 +1213,7 @@
           <w:bCs/>
         </w:rPr>
         <w:object w:dxaOrig="225" w:dyaOrig="225" w14:anchorId="6537B9DD">
-          <v:shape id="_x0000_i1165" type="#_x0000_t75" style="width:20.25pt;height:18pt" o:ole="">
+          <v:shape id="_x0000_i1165" type="#_x0000_t75" style="width:20.25pt;height:17.25pt" o:ole="">
             <v:imagedata r:id="rId5" o:title=""/>
           </v:shape>
           <w:control r:id="rId24" w:name="DefaultOcxName41" w:shapeid="_x0000_i1165"/>
@@ -1088,7 +1244,7 @@
           <w:bCs/>
         </w:rPr>
         <w:object w:dxaOrig="225" w:dyaOrig="225" w14:anchorId="25E23DE9">
-          <v:shape id="_x0000_i1168" type="#_x0000_t75" style="width:20.25pt;height:18pt" o:ole="">
+          <v:shape id="_x0000_i1168" type="#_x0000_t75" style="width:20.25pt;height:17.25pt" o:ole="">
             <v:imagedata r:id="rId5" o:title=""/>
           </v:shape>
           <w:control r:id="rId25" w:name="DefaultOcxName51" w:shapeid="_x0000_i1168"/>
@@ -1118,9 +1274,8 @@
           <w:b/>
           <w:bCs/>
         </w:rPr>
-        <w:lastRenderedPageBreak/>
         <w:object w:dxaOrig="225" w:dyaOrig="225" w14:anchorId="736DD953">
-          <v:shape id="_x0000_i1171" type="#_x0000_t75" style="width:20.25pt;height:18pt" o:ole="">
+          <v:shape id="_x0000_i1171" type="#_x0000_t75" style="width:20.25pt;height:17.25pt" o:ole="">
             <v:imagedata r:id="rId7" o:title=""/>
           </v:shape>
           <w:control r:id="rId26" w:name="DefaultOcxName61" w:shapeid="_x0000_i1171"/>
@@ -1151,7 +1306,7 @@
           <w:bCs/>
         </w:rPr>
         <w:object w:dxaOrig="225" w:dyaOrig="225" w14:anchorId="58374282">
-          <v:shape id="_x0000_i1174" type="#_x0000_t75" style="width:20.25pt;height:18pt" o:ole="">
+          <v:shape id="_x0000_i1174" type="#_x0000_t75" style="width:20.25pt;height:17.25pt" o:ole="">
             <v:imagedata r:id="rId5" o:title=""/>
           </v:shape>
           <w:control r:id="rId27" w:name="DefaultOcxName71" w:shapeid="_x0000_i1174"/>
@@ -1177,6 +1332,7 @@
           <w:b/>
           <w:bCs/>
         </w:rPr>
+        <w:lastRenderedPageBreak/>
         <w:t>Correct</w:t>
       </w:r>
     </w:p>
@@ -1232,7 +1388,7 @@
           <w:bCs/>
         </w:rPr>
         <w:object w:dxaOrig="225" w:dyaOrig="225" w14:anchorId="5AFF4AB8">
-          <v:shape id="_x0000_i1177" type="#_x0000_t75" style="width:20.25pt;height:18pt" o:ole="">
+          <v:shape id="_x0000_i1177" type="#_x0000_t75" style="width:20.25pt;height:17.25pt" o:ole="">
             <v:imagedata r:id="rId7" o:title=""/>
           </v:shape>
           <w:control r:id="rId28" w:name="DefaultOcxName81" w:shapeid="_x0000_i1177"/>
@@ -1263,7 +1419,7 @@
           <w:bCs/>
         </w:rPr>
         <w:object w:dxaOrig="225" w:dyaOrig="225" w14:anchorId="0EE2585A">
-          <v:shape id="_x0000_i1180" type="#_x0000_t75" style="width:20.25pt;height:18pt" o:ole="">
+          <v:shape id="_x0000_i1180" type="#_x0000_t75" style="width:20.25pt;height:17.25pt" o:ole="">
             <v:imagedata r:id="rId5" o:title=""/>
           </v:shape>
           <w:control r:id="rId29" w:name="DefaultOcxName91" w:shapeid="_x0000_i1180"/>
@@ -1310,7 +1466,7 @@
           <w:bCs/>
         </w:rPr>
         <w:object w:dxaOrig="225" w:dyaOrig="225" w14:anchorId="1C643091">
-          <v:shape id="_x0000_i1183" type="#_x0000_t75" style="width:20.25pt;height:18pt" o:ole="">
+          <v:shape id="_x0000_i1183" type="#_x0000_t75" style="width:20.25pt;height:17.25pt" o:ole="">
             <v:imagedata r:id="rId5" o:title=""/>
           </v:shape>
           <w:control r:id="rId30" w:name="DefaultOcxName101" w:shapeid="_x0000_i1183"/>
@@ -1321,7 +1477,23 @@
           <w:b/>
           <w:bCs/>
         </w:rPr>
-        <w:t> Because other blockchains aren't accepting any new project launches</w:t>
+        <w:t xml:space="preserve"> Because other </w:t>
+      </w:r>
+      <w:proofErr w:type="spellStart"/>
+      <w:r>
+        <w:rPr>
+          <w:b/>
+          <w:bCs/>
+        </w:rPr>
+        <w:t>blockchains</w:t>
+      </w:r>
+      <w:proofErr w:type="spellEnd"/>
+      <w:r>
+        <w:rPr>
+          <w:b/>
+          <w:bCs/>
+        </w:rPr>
+        <w:t xml:space="preserve"> aren't accepting any new project launches</w:t>
       </w:r>
     </w:p>
     <w:p>
@@ -1439,7 +1611,6 @@
           <w:b/>
           <w:bCs/>
         </w:rPr>
-        <w:lastRenderedPageBreak/>
         <w:t xml:space="preserve">Lesson 3: </w:t>
       </w:r>
       <w:proofErr w:type="spellStart"/>
@@ -1468,11 +1639,19 @@
       <w:r>
         <w:tab/>
       </w:r>
-      <w:r>
-        <w:rPr>
-          <w:color w:val="FF0000"/>
-        </w:rPr>
-        <w:t>The following questions below will relate to the Whitepaper 2.0.</w:t>
+      <w:proofErr w:type="gramStart"/>
+      <w:r>
+        <w:rPr>
+          <w:color w:val="FF0000"/>
+        </w:rPr>
+        <w:t>The</w:t>
+      </w:r>
+      <w:proofErr w:type="gramEnd"/>
+      <w:r>
+        <w:rPr>
+          <w:color w:val="FF0000"/>
+        </w:rPr>
+        <w:t xml:space="preserve"> following questions below will relate to the Whitepaper 2.0.</w:t>
       </w:r>
       <w:r>
         <w:rPr>
@@ -1523,6 +1702,7 @@
           <w:bCs/>
           <w:color w:val="FF0000"/>
         </w:rPr>
+        <w:lastRenderedPageBreak/>
         <w:t>Congratulations! You have passed this quiz achieving 66.67%</w:t>
       </w:r>
       <w:hyperlink r:id="rId32" w:history="1">
@@ -1596,7 +1776,7 @@
           <w:color w:val="FF0000"/>
         </w:rPr>
         <w:object w:dxaOrig="225" w:dyaOrig="225" w14:anchorId="50BE0CE0">
-          <v:shape id="_x0000_i1186" type="#_x0000_t75" style="width:20.25pt;height:18pt" o:ole="">
+          <v:shape id="_x0000_i1186" type="#_x0000_t75" style="width:20.25pt;height:17.25pt" o:ole="">
             <v:imagedata r:id="rId5" o:title=""/>
           </v:shape>
           <w:control r:id="rId33" w:name="DefaultOcxName14" w:shapeid="_x0000_i1186"/>
@@ -1640,7 +1820,7 @@
           <w:color w:val="FF0000"/>
         </w:rPr>
         <w:object w:dxaOrig="225" w:dyaOrig="225" w14:anchorId="2600C5A4">
-          <v:shape id="_x0000_i1189" type="#_x0000_t75" style="width:20.25pt;height:18pt" o:ole="">
+          <v:shape id="_x0000_i1189" type="#_x0000_t75" style="width:20.25pt;height:17.25pt" o:ole="">
             <v:imagedata r:id="rId7" o:title=""/>
           </v:shape>
           <w:control r:id="rId34" w:name="DefaultOcxName13" w:shapeid="_x0000_i1189"/>
@@ -1674,7 +1854,7 @@
           <w:color w:val="FF0000"/>
         </w:rPr>
         <w:object w:dxaOrig="225" w:dyaOrig="225" w14:anchorId="06AAFD5F">
-          <v:shape id="_x0000_i1192" type="#_x0000_t75" style="width:20.25pt;height:18pt" o:ole="">
+          <v:shape id="_x0000_i1192" type="#_x0000_t75" style="width:20.25pt;height:17.25pt" o:ole="">
             <v:imagedata r:id="rId5" o:title=""/>
           </v:shape>
           <w:control r:id="rId35" w:name="DefaultOcxName22" w:shapeid="_x0000_i1192"/>
@@ -1718,7 +1898,7 @@
           <w:color w:val="FF0000"/>
         </w:rPr>
         <w:object w:dxaOrig="225" w:dyaOrig="225" w14:anchorId="68C6E25A">
-          <v:shape id="_x0000_i1195" type="#_x0000_t75" style="width:20.25pt;height:18pt" o:ole="">
+          <v:shape id="_x0000_i1195" type="#_x0000_t75" style="width:20.25pt;height:17.25pt" o:ole="">
             <v:imagedata r:id="rId5" o:title=""/>
           </v:shape>
           <w:control r:id="rId36" w:name="DefaultOcxName32" w:shapeid="_x0000_i1195"/>
@@ -1768,8 +1948,18 @@
           <w:bCs/>
           <w:color w:val="FF0000"/>
         </w:rPr>
-        <w:t>Venture offers users ___?</w:t>
-      </w:r>
+        <w:t>Venture offers users ___</w:t>
+      </w:r>
+      <w:proofErr w:type="gramStart"/>
+      <w:r>
+        <w:rPr>
+          <w:b/>
+          <w:bCs/>
+          <w:color w:val="FF0000"/>
+        </w:rPr>
+        <w:t>?</w:t>
+      </w:r>
+      <w:proofErr w:type="gramEnd"/>
     </w:p>
     <w:p>
       <w:pPr>
@@ -1790,7 +1980,7 @@
           <w:color w:val="FF0000"/>
         </w:rPr>
         <w:object w:dxaOrig="225" w:dyaOrig="225" w14:anchorId="30E6836B">
-          <v:shape id="_x0000_i1198" type="#_x0000_t75" style="width:20.25pt;height:18pt" o:ole="">
+          <v:shape id="_x0000_i1198" type="#_x0000_t75" style="width:20.25pt;height:17.25pt" o:ole="">
             <v:imagedata r:id="rId5" o:title=""/>
           </v:shape>
           <w:control r:id="rId37" w:name="DefaultOcxName42" w:shapeid="_x0000_i1198"/>
@@ -1834,7 +2024,7 @@
           <w:color w:val="FF0000"/>
         </w:rPr>
         <w:object w:dxaOrig="225" w:dyaOrig="225" w14:anchorId="164C68DB">
-          <v:shape id="_x0000_i1201" type="#_x0000_t75" style="width:20.25pt;height:18pt" o:ole="">
+          <v:shape id="_x0000_i1201" type="#_x0000_t75" style="width:20.25pt;height:17.25pt" o:ole="">
             <v:imagedata r:id="rId5" o:title=""/>
           </v:shape>
           <w:control r:id="rId38" w:name="DefaultOcxName52" w:shapeid="_x0000_i1201"/>
@@ -1886,7 +2076,7 @@
           <w:color w:val="FF0000"/>
         </w:rPr>
         <w:object w:dxaOrig="225" w:dyaOrig="225" w14:anchorId="0C5F49E4">
-          <v:shape id="_x0000_i1204" type="#_x0000_t75" style="width:20.25pt;height:18pt" o:ole="">
+          <v:shape id="_x0000_i1204" type="#_x0000_t75" style="width:20.25pt;height:17.25pt" o:ole="">
             <v:imagedata r:id="rId7" o:title=""/>
           </v:shape>
           <w:control r:id="rId39" w:name="DefaultOcxName62" w:shapeid="_x0000_i1204"/>
@@ -2003,7 +2193,7 @@
           <w:color w:val="FF0000"/>
         </w:rPr>
         <w:object w:dxaOrig="225" w:dyaOrig="225" w14:anchorId="3EA26960">
-          <v:shape id="_x0000_i1207" type="#_x0000_t75" style="width:20.25pt;height:18pt" o:ole="">
+          <v:shape id="_x0000_i1207" type="#_x0000_t75" style="width:20.25pt;height:17.25pt" o:ole="">
             <v:imagedata r:id="rId5" o:title=""/>
           </v:shape>
           <w:control r:id="rId40" w:name="DefaultOcxName72" w:shapeid="_x0000_i1207"/>
@@ -2037,7 +2227,7 @@
           <w:color w:val="FF0000"/>
         </w:rPr>
         <w:object w:dxaOrig="225" w:dyaOrig="225" w14:anchorId="77B14E88">
-          <v:shape id="_x0000_i1210" type="#_x0000_t75" style="width:20.25pt;height:18pt" o:ole="">
+          <v:shape id="_x0000_i1210" type="#_x0000_t75" style="width:20.25pt;height:17.25pt" o:ole="">
             <v:imagedata r:id="rId7" o:title=""/>
           </v:shape>
           <w:control r:id="rId41" w:name="DefaultOcxName82" w:shapeid="_x0000_i1210"/>
@@ -2081,7 +2271,7 @@
           <w:color w:val="FF0000"/>
         </w:rPr>
         <w:object w:dxaOrig="225" w:dyaOrig="225" w14:anchorId="681E9C42">
-          <v:shape id="_x0000_i1213" type="#_x0000_t75" style="width:20.25pt;height:18pt" o:ole="">
+          <v:shape id="_x0000_i1213" type="#_x0000_t75" style="width:20.25pt;height:17.25pt" o:ole="">
             <v:imagedata r:id="rId5" o:title=""/>
           </v:shape>
           <w:control r:id="rId42" w:name="DefaultOcxName92" w:shapeid="_x0000_i1213"/>
@@ -2125,7 +2315,7 @@
           <w:color w:val="FF0000"/>
         </w:rPr>
         <w:object w:dxaOrig="225" w:dyaOrig="225" w14:anchorId="795D7CB2">
-          <v:shape id="_x0000_i1216" type="#_x0000_t75" style="width:20.25pt;height:18pt" o:ole="">
+          <v:shape id="_x0000_i1216" type="#_x0000_t75" style="width:20.25pt;height:17.25pt" o:ole="">
             <v:imagedata r:id="rId5" o:title=""/>
           </v:shape>
           <w:control r:id="rId43" w:name="DefaultOcxName102" w:shapeid="_x0000_i1216"/>
@@ -2180,55 +2370,46 @@
           <w:b/>
           <w:bCs/>
         </w:rPr>
+        <w:t xml:space="preserve">Lesson 4: </w:t>
+      </w:r>
+      <w:proofErr w:type="spellStart"/>
+      <w:r>
+        <w:rPr>
+          <w:b/>
+          <w:bCs/>
+        </w:rPr>
+        <w:t>Lazatech</w:t>
+      </w:r>
+      <w:proofErr w:type="spellEnd"/>
+      <w:r>
+        <w:rPr>
+          <w:b/>
+          <w:bCs/>
+        </w:rPr>
+        <w:t xml:space="preserve"> Social Media</w:t>
+      </w:r>
+      <w:r>
+        <w:rPr>
+          <w:b/>
+          <w:bCs/>
+        </w:rPr>
+        <w:br/>
+        <w:t xml:space="preserve"> </w:t>
+      </w:r>
+      <w:r>
+        <w:rPr>
+          <w:b/>
+          <w:bCs/>
+        </w:rPr>
+        <w:tab/>
+      </w:r>
+      <w:r>
+        <w:rPr>
+          <w:b/>
+          <w:bCs/>
+          <w:noProof/>
+        </w:rPr>
         <w:lastRenderedPageBreak/>
-        <w:t xml:space="preserve">Lesson 4: </w:t>
-      </w:r>
-      <w:proofErr w:type="spellStart"/>
-      <w:r>
-        <w:rPr>
-          <w:b/>
-          <w:bCs/>
-        </w:rPr>
-        <w:t>Lazatech</w:t>
-      </w:r>
-      <w:proofErr w:type="spellEnd"/>
-      <w:r>
-        <w:rPr>
-          <w:b/>
-          <w:bCs/>
-        </w:rPr>
-        <w:t xml:space="preserve"> </w:t>
-      </w:r>
-      <w:proofErr w:type="gramStart"/>
-      <w:r>
-        <w:rPr>
-          <w:b/>
-          <w:bCs/>
-        </w:rPr>
-        <w:t>Social Media</w:t>
-      </w:r>
-      <w:proofErr w:type="gramEnd"/>
-      <w:r>
-        <w:rPr>
-          <w:b/>
-          <w:bCs/>
-        </w:rPr>
-        <w:br/>
-        <w:t xml:space="preserve"> </w:t>
-      </w:r>
-      <w:r>
-        <w:rPr>
-          <w:b/>
-          <w:bCs/>
-        </w:rPr>
-        <w:tab/>
-      </w:r>
-      <w:r>
-        <w:rPr>
-          <w:b/>
-          <w:bCs/>
-          <w:noProof/>
-        </w:rPr>
         <w:drawing>
           <wp:inline distT="0" distB="0" distL="0" distR="0" wp14:anchorId="4A997F9A" wp14:editId="7DC1095D">
             <wp:extent cx="5715000" cy="1057275"/>
@@ -2293,7 +2474,35 @@
         <w:rPr>
           <w:color w:val="FF0000"/>
         </w:rPr>
-        <w:t>Treasury’s Venture platform is designed as a launchpad for the very many talented individuals looking to bring new projects to the XRP Ledger who may lack the funds to do so.</w:t>
+        <w:t xml:space="preserve">Treasury’s Venture platform </w:t>
+      </w:r>
+      <w:proofErr w:type="gramStart"/>
+      <w:r>
+        <w:rPr>
+          <w:color w:val="FF0000"/>
+        </w:rPr>
+        <w:t>is designed</w:t>
+      </w:r>
+      <w:proofErr w:type="gramEnd"/>
+      <w:r>
+        <w:rPr>
+          <w:color w:val="FF0000"/>
+        </w:rPr>
+        <w:t xml:space="preserve"> as a </w:t>
+      </w:r>
+      <w:proofErr w:type="spellStart"/>
+      <w:r>
+        <w:rPr>
+          <w:color w:val="FF0000"/>
+        </w:rPr>
+        <w:t>launchpad</w:t>
+      </w:r>
+      <w:proofErr w:type="spellEnd"/>
+      <w:r>
+        <w:rPr>
+          <w:color w:val="FF0000"/>
+        </w:rPr>
+        <w:t xml:space="preserve"> for the very many talented individuals looking to bring new projects to the XRP Ledger who may lack the funds to do so.</w:t>
       </w:r>
     </w:p>
     <w:p>
@@ -2363,7 +2572,21 @@
         <w:rPr>
           <w:color w:val="FF0000"/>
         </w:rPr>
-        <w:t xml:space="preserve"> to a certain project, with 1 $</w:t>
+        <w:t xml:space="preserve"> to a certain project, with </w:t>
+      </w:r>
+      <w:proofErr w:type="gramStart"/>
+      <w:r>
+        <w:rPr>
+          <w:color w:val="FF0000"/>
+        </w:rPr>
+        <w:t>1</w:t>
+      </w:r>
+      <w:proofErr w:type="gramEnd"/>
+      <w:r>
+        <w:rPr>
+          <w:color w:val="FF0000"/>
+        </w:rPr>
+        <w:t xml:space="preserve"> $</w:t>
       </w:r>
       <w:proofErr w:type="spellStart"/>
       <w:r>
@@ -2419,7 +2642,21 @@
         <w:rPr>
           <w:color w:val="FF0000"/>
         </w:rPr>
-        <w:t xml:space="preserve"> voted for projects that didn’t win the vote will be returned to the voter’s wallet.</w:t>
+        <w:t xml:space="preserve"> voted for projects that </w:t>
+      </w:r>
+      <w:proofErr w:type="gramStart"/>
+      <w:r>
+        <w:rPr>
+          <w:color w:val="FF0000"/>
+        </w:rPr>
+        <w:t>didn’t</w:t>
+      </w:r>
+      <w:proofErr w:type="gramEnd"/>
+      <w:r>
+        <w:rPr>
+          <w:color w:val="FF0000"/>
+        </w:rPr>
+        <w:t xml:space="preserve"> win the vote will be returned to the voter’s wallet.</w:t>
       </w:r>
       <w:r>
         <w:rPr>
@@ -2462,7 +2699,7 @@
                     </pic:cNvPicPr>
                   </pic:nvPicPr>
                   <pic:blipFill>
-                    <a:blip r:embed="rId49">
+                    <a:blip r:embed="rId47">
                       <a:extLst>
                         <a:ext uri="{28A0092B-C50C-407E-A947-70E740481C1C}">
                           <a14:useLocalDpi xmlns:a14="http://schemas.microsoft.com/office/drawing/2010/main" val="0"/>
@@ -2494,10 +2731,18 @@
         <w:br/>
       </w:r>
       <w:r>
-        <w:t xml:space="preserve">Perhaps you have a great idea for a new project? If </w:t>
+        <w:t xml:space="preserve">Perhaps you have a great idea for a new </w:t>
       </w:r>
       <w:proofErr w:type="gramStart"/>
       <w:r>
+        <w:t>project?</w:t>
+      </w:r>
+      <w:proofErr w:type="gramEnd"/>
+      <w:r>
+        <w:t xml:space="preserve"> If </w:t>
+      </w:r>
+      <w:proofErr w:type="gramStart"/>
+      <w:r>
         <w:t>so</w:t>
       </w:r>
       <w:proofErr w:type="gramEnd"/>
@@ -2511,7 +2756,6 @@
         <w:br/>
       </w:r>
       <w:r>
-        <w:lastRenderedPageBreak/>
         <w:br/>
       </w:r>
       <w:r>
@@ -2611,11 +2855,12 @@
         <w:rPr>
           <w:color w:val="FF0000"/>
         </w:rPr>
+        <w:lastRenderedPageBreak/>
         <w:object w:dxaOrig="225" w:dyaOrig="225" w14:anchorId="3896A571">
-          <v:shape id="_x0000_i1219" type="#_x0000_t75" style="width:20.25pt;height:18pt" o:ole="">
+          <v:shape id="_x0000_i1219" type="#_x0000_t75" style="width:20.25pt;height:17.25pt" o:ole="">
             <v:imagedata r:id="rId5" o:title=""/>
           </v:shape>
-          <w:control r:id="rId50" w:name="DefaultOcxName16" w:shapeid="_x0000_i1219"/>
+          <w:control r:id="rId48" w:name="DefaultOcxName16" w:shapeid="_x0000_i1219"/>
         </w:object>
       </w:r>
       <w:r>
@@ -2640,10 +2885,10 @@
           <w:color w:val="FF0000"/>
         </w:rPr>
         <w:object w:dxaOrig="225" w:dyaOrig="225" w14:anchorId="0655BCE4">
-          <v:shape id="_x0000_i1222" type="#_x0000_t75" style="width:20.25pt;height:18pt" o:ole="">
+          <v:shape id="_x0000_i1222" type="#_x0000_t75" style="width:20.25pt;height:17.25pt" o:ole="">
             <v:imagedata r:id="rId7" o:title=""/>
           </v:shape>
-          <w:control r:id="rId51" w:name="DefaultOcxName15" w:shapeid="_x0000_i1222"/>
+          <w:control r:id="rId49" w:name="DefaultOcxName15" w:shapeid="_x0000_i1222"/>
         </w:object>
       </w:r>
       <w:r>
@@ -2682,10 +2927,10 @@
           <w:color w:val="FF0000"/>
         </w:rPr>
         <w:object w:dxaOrig="225" w:dyaOrig="225" w14:anchorId="223C2C54">
-          <v:shape id="_x0000_i1225" type="#_x0000_t75" style="width:20.25pt;height:18pt" o:ole="">
+          <v:shape id="_x0000_i1225" type="#_x0000_t75" style="width:20.25pt;height:17.25pt" o:ole="">
             <v:imagedata r:id="rId5" o:title=""/>
           </v:shape>
-          <w:control r:id="rId52" w:name="DefaultOcxName23" w:shapeid="_x0000_i1225"/>
+          <w:control r:id="rId50" w:name="DefaultOcxName23" w:shapeid="_x0000_i1225"/>
         </w:object>
       </w:r>
       <w:r>
@@ -2786,10 +3031,10 @@
           <w:color w:val="FF0000"/>
         </w:rPr>
         <w:object w:dxaOrig="225" w:dyaOrig="225" w14:anchorId="797D6083">
-          <v:shape id="_x0000_i1228" type="#_x0000_t75" style="width:20.25pt;height:18pt" o:ole="">
+          <v:shape id="_x0000_i1228" type="#_x0000_t75" style="width:20.25pt;height:17.25pt" o:ole="">
             <v:imagedata r:id="rId5" o:title=""/>
           </v:shape>
-          <w:control r:id="rId53" w:name="DefaultOcxName33" w:shapeid="_x0000_i1228"/>
+          <w:control r:id="rId51" w:name="DefaultOcxName33" w:shapeid="_x0000_i1228"/>
         </w:object>
       </w:r>
       <w:r>
@@ -2814,10 +3059,10 @@
           <w:color w:val="FF0000"/>
         </w:rPr>
         <w:object w:dxaOrig="225" w:dyaOrig="225" w14:anchorId="59EC852A">
-          <v:shape id="_x0000_i1231" type="#_x0000_t75" style="width:20.25pt;height:18pt" o:ole="">
+          <v:shape id="_x0000_i1231" type="#_x0000_t75" style="width:20.25pt;height:17.25pt" o:ole="">
             <v:imagedata r:id="rId7" o:title=""/>
           </v:shape>
-          <w:control r:id="rId54" w:name="DefaultOcxName43" w:shapeid="_x0000_i1231"/>
+          <w:control r:id="rId52" w:name="DefaultOcxName43" w:shapeid="_x0000_i1231"/>
         </w:object>
       </w:r>
       <w:r>
@@ -2864,7 +3109,25 @@
           <w:bCs/>
           <w:color w:val="FF0000"/>
         </w:rPr>
-        <w:t>Who can sign up to be considered for Venture funding?</w:t>
+        <w:t xml:space="preserve">Who can sign up to </w:t>
+      </w:r>
+      <w:proofErr w:type="gramStart"/>
+      <w:r>
+        <w:rPr>
+          <w:b/>
+          <w:bCs/>
+          <w:color w:val="FF0000"/>
+        </w:rPr>
+        <w:t>be considered</w:t>
+      </w:r>
+      <w:proofErr w:type="gramEnd"/>
+      <w:r>
+        <w:rPr>
+          <w:b/>
+          <w:bCs/>
+          <w:color w:val="FF0000"/>
+        </w:rPr>
+        <w:t xml:space="preserve"> for Venture funding?</w:t>
       </w:r>
     </w:p>
     <w:p>
@@ -2882,10 +3145,10 @@
           <w:color w:val="FF0000"/>
         </w:rPr>
         <w:object w:dxaOrig="225" w:dyaOrig="225" w14:anchorId="61BD7499">
-          <v:shape id="_x0000_i1234" type="#_x0000_t75" style="width:20.25pt;height:18pt" o:ole="">
+          <v:shape id="_x0000_i1234" type="#_x0000_t75" style="width:20.25pt;height:17.25pt" o:ole="">
             <v:imagedata r:id="rId7" o:title=""/>
           </v:shape>
-          <w:control r:id="rId55" w:name="DefaultOcxName53" w:shapeid="_x0000_i1234"/>
+          <w:control r:id="rId53" w:name="DefaultOcxName53" w:shapeid="_x0000_i1234"/>
         </w:object>
       </w:r>
       <w:r>
@@ -2910,10 +3173,10 @@
           <w:color w:val="FF0000"/>
         </w:rPr>
         <w:object w:dxaOrig="225" w:dyaOrig="225" w14:anchorId="3C2EF157">
-          <v:shape id="_x0000_i1237" type="#_x0000_t75" style="width:20.25pt;height:18pt" o:ole="">
+          <v:shape id="_x0000_i1237" type="#_x0000_t75" style="width:20.25pt;height:17.25pt" o:ole="">
             <v:imagedata r:id="rId5" o:title=""/>
           </v:shape>
-          <w:control r:id="rId56" w:name="DefaultOcxName63" w:shapeid="_x0000_i1237"/>
+          <w:control r:id="rId54" w:name="DefaultOcxName63" w:shapeid="_x0000_i1237"/>
         </w:object>
       </w:r>
       <w:r>
@@ -2938,17 +3201,31 @@
           <w:color w:val="FF0000"/>
         </w:rPr>
         <w:object w:dxaOrig="225" w:dyaOrig="225" w14:anchorId="6FED75B0">
-          <v:shape id="_x0000_i1240" type="#_x0000_t75" style="width:20.25pt;height:18pt" o:ole="">
+          <v:shape id="_x0000_i1240" type="#_x0000_t75" style="width:20.25pt;height:17.25pt" o:ole="">
             <v:imagedata r:id="rId5" o:title=""/>
           </v:shape>
-          <w:control r:id="rId57" w:name="DefaultOcxName73" w:shapeid="_x0000_i1240"/>
+          <w:control r:id="rId55" w:name="DefaultOcxName73" w:shapeid="_x0000_i1240"/>
         </w:object>
       </w:r>
       <w:r>
         <w:rPr>
           <w:color w:val="FF0000"/>
         </w:rPr>
-        <w:t> Only those who follow @TREASURYxrpl on Twitter can sign up</w:t>
+        <w:t> Only those who follow @</w:t>
+      </w:r>
+      <w:proofErr w:type="spellStart"/>
+      <w:r>
+        <w:rPr>
+          <w:color w:val="FF0000"/>
+        </w:rPr>
+        <w:t>TREASURYxrpl</w:t>
+      </w:r>
+      <w:proofErr w:type="spellEnd"/>
+      <w:r>
+        <w:rPr>
+          <w:color w:val="FF0000"/>
+        </w:rPr>
+        <w:t xml:space="preserve"> on Twitter can sign up</w:t>
       </w:r>
     </w:p>
     <w:p>
@@ -3048,7 +3325,7 @@
                     </pic:cNvPicPr>
                   </pic:nvPicPr>
                   <pic:blipFill>
-                    <a:blip r:embed="rId58">
+                    <a:blip r:embed="rId56">
                       <a:extLst>
                         <a:ext uri="{28A0092B-C50C-407E-A947-70E740481C1C}">
                           <a14:useLocalDpi xmlns:a14="http://schemas.microsoft.com/office/drawing/2010/main" val="0"/>
@@ -3095,13 +3372,26 @@
           <w:color w:val="FF0000"/>
         </w:rPr>
         <w:tab/>
-        <w:t xml:space="preserve">We are seeing a lot of what happens in real life also occur in the crypto world. Unfortunately, this includes people with malicious intent who will go to great lengths to lie and deceive in order to rob people of their </w:t>
       </w:r>
       <w:proofErr w:type="gramStart"/>
       <w:r>
         <w:rPr>
           <w:color w:val="FF0000"/>
         </w:rPr>
+        <w:t>We</w:t>
+      </w:r>
+      <w:proofErr w:type="gramEnd"/>
+      <w:r>
+        <w:rPr>
+          <w:color w:val="FF0000"/>
+        </w:rPr>
+        <w:t xml:space="preserve"> are seeing a lot of what happens in real life also occur in the crypto world. Unfortunately, this includes people with malicious intent who will go to great lengths to lie and deceive in order to rob people of their </w:t>
+      </w:r>
+      <w:proofErr w:type="gramStart"/>
+      <w:r>
+        <w:rPr>
+          <w:color w:val="FF0000"/>
+        </w:rPr>
         <w:t>hard earned</w:t>
       </w:r>
       <w:proofErr w:type="gramEnd"/>
@@ -3109,7 +3399,21 @@
         <w:rPr>
           <w:color w:val="FF0000"/>
         </w:rPr>
-        <w:t xml:space="preserve"> money. So-called rug-pulls are a scourge to the blockchain.</w:t>
+        <w:t xml:space="preserve"> money. So-called rug-pulls are a scourge to the </w:t>
+      </w:r>
+      <w:proofErr w:type="spellStart"/>
+      <w:r>
+        <w:rPr>
+          <w:color w:val="FF0000"/>
+        </w:rPr>
+        <w:t>blockchain</w:t>
+      </w:r>
+      <w:proofErr w:type="spellEnd"/>
+      <w:r>
+        <w:rPr>
+          <w:color w:val="FF0000"/>
+        </w:rPr>
+        <w:t>.</w:t>
       </w:r>
     </w:p>
     <w:p>
@@ -3156,40 +3460,34 @@
         <w:rPr>
           <w:color w:val="FF0000"/>
         </w:rPr>
-        <w:t xml:space="preserve"> will offer holders a degree of protection against such situations whereby people will be </w:t>
-      </w:r>
+        <w:t xml:space="preserve"> will offer holders a degree of protection against such situations whereby people will be able to make a claim for their losses. Holders of $</w:t>
+      </w:r>
+      <w:proofErr w:type="spellStart"/>
+      <w:r>
+        <w:rPr>
+          <w:color w:val="FF0000"/>
+        </w:rPr>
+        <w:t>UtiliteX</w:t>
+      </w:r>
+      <w:proofErr w:type="spellEnd"/>
+      <w:r>
+        <w:rPr>
+          <w:color w:val="FF0000"/>
+        </w:rPr>
+        <w:t xml:space="preserve"> will also have access to regular reports highlighting any red flags identified by our forensic crypto analysts so they get the benefit of the early warning signs.</w:t>
+      </w:r>
+    </w:p>
+    <w:p>
+      <w:pPr>
+        <w:rPr>
+          <w:color w:val="FF0000"/>
+        </w:rPr>
+      </w:pPr>
       <w:r>
         <w:rPr>
           <w:color w:val="FF0000"/>
         </w:rPr>
         <w:lastRenderedPageBreak/>
-        <w:t>able to make a claim for their losses. Holders of $</w:t>
-      </w:r>
-      <w:proofErr w:type="spellStart"/>
-      <w:r>
-        <w:rPr>
-          <w:color w:val="FF0000"/>
-        </w:rPr>
-        <w:t>UtiliteX</w:t>
-      </w:r>
-      <w:proofErr w:type="spellEnd"/>
-      <w:r>
-        <w:rPr>
-          <w:color w:val="FF0000"/>
-        </w:rPr>
-        <w:t xml:space="preserve"> will also have access to regular reports highlighting any red flags identified by our forensic crypto analysts so they get the benefit of the early warning signs.</w:t>
-      </w:r>
-    </w:p>
-    <w:p>
-      <w:pPr>
-        <w:rPr>
-          <w:color w:val="FF0000"/>
-        </w:rPr>
-      </w:pPr>
-      <w:r>
-        <w:rPr>
-          <w:color w:val="FF0000"/>
-        </w:rPr>
         <w:t xml:space="preserve"> </w:t>
       </w:r>
       <w:r>
@@ -3247,7 +3545,7 @@
                     </pic:cNvPicPr>
                   </pic:nvPicPr>
                   <pic:blipFill>
-                    <a:blip r:embed="rId59">
+                    <a:blip r:embed="rId57">
                       <a:extLst>
                         <a:ext uri="{28A0092B-C50C-407E-A947-70E740481C1C}">
                           <a14:useLocalDpi xmlns:a14="http://schemas.microsoft.com/office/drawing/2010/main" val="0"/>
@@ -3579,41 +3877,41 @@
         <w:rPr>
           <w:color w:val="FF0000"/>
         </w:rPr>
+        <w:t>This would be paid to you in $</w:t>
+      </w:r>
+      <w:proofErr w:type="spellStart"/>
+      <w:r>
+        <w:rPr>
+          <w:color w:val="FF0000"/>
+        </w:rPr>
+        <w:t>UtiliteX</w:t>
+      </w:r>
+      <w:proofErr w:type="spellEnd"/>
+      <w:r>
+        <w:rPr>
+          <w:color w:val="FF0000"/>
+        </w:rPr>
+        <w:t>: 32.04 / 0.0034 = 9,423.52 which you would then be free to trade or keep.</w:t>
+      </w:r>
+    </w:p>
+    <w:p>
+      <w:pPr>
+        <w:rPr>
+          <w:color w:val="FF0000"/>
+        </w:rPr>
+      </w:pPr>
+    </w:p>
+    <w:p>
+      <w:pPr>
+        <w:rPr>
+          <w:color w:val="FF0000"/>
+        </w:rPr>
+      </w:pPr>
+      <w:r>
+        <w:rPr>
+          <w:color w:val="FF0000"/>
+        </w:rPr>
         <w:lastRenderedPageBreak/>
-        <w:t>This would be paid to you in $</w:t>
-      </w:r>
-      <w:proofErr w:type="spellStart"/>
-      <w:r>
-        <w:rPr>
-          <w:color w:val="FF0000"/>
-        </w:rPr>
-        <w:t>UtiliteX</w:t>
-      </w:r>
-      <w:proofErr w:type="spellEnd"/>
-      <w:r>
-        <w:rPr>
-          <w:color w:val="FF0000"/>
-        </w:rPr>
-        <w:t>: 32.04 / 0.0034 = 9,423.52 which you would then be free to trade or keep.</w:t>
-      </w:r>
-    </w:p>
-    <w:p>
-      <w:pPr>
-        <w:rPr>
-          <w:color w:val="FF0000"/>
-        </w:rPr>
-      </w:pPr>
-    </w:p>
-    <w:p>
-      <w:pPr>
-        <w:rPr>
-          <w:color w:val="FF0000"/>
-        </w:rPr>
-      </w:pPr>
-      <w:r>
-        <w:rPr>
-          <w:color w:val="FF0000"/>
-        </w:rPr>
         <w:t>In the event when you don’t hold enough $</w:t>
       </w:r>
       <w:proofErr w:type="spellStart"/>
@@ -3750,10 +4048,10 @@
           <w:color w:val="FF0000"/>
         </w:rPr>
         <w:object w:dxaOrig="225" w:dyaOrig="225" w14:anchorId="1FFDB1A0">
-          <v:shape id="_x0000_i1243" type="#_x0000_t75" style="width:20.25pt;height:18pt" o:ole="">
+          <v:shape id="_x0000_i1243" type="#_x0000_t75" style="width:20.25pt;height:17.25pt" o:ole="">
             <v:imagedata r:id="rId5" o:title=""/>
           </v:shape>
-          <w:control r:id="rId60" w:name="DefaultOcxName18" w:shapeid="_x0000_i1243"/>
+          <w:control r:id="rId58" w:name="DefaultOcxName18" w:shapeid="_x0000_i1243"/>
         </w:object>
       </w:r>
       <w:r>
@@ -3792,10 +4090,10 @@
           <w:color w:val="FF0000"/>
         </w:rPr>
         <w:object w:dxaOrig="225" w:dyaOrig="225" w14:anchorId="6294144D">
-          <v:shape id="_x0000_i1246" type="#_x0000_t75" style="width:20.25pt;height:18pt" o:ole="">
+          <v:shape id="_x0000_i1246" type="#_x0000_t75" style="width:20.25pt;height:17.25pt" o:ole="">
             <v:imagedata r:id="rId7" o:title=""/>
           </v:shape>
-          <w:control r:id="rId61" w:name="DefaultOcxName17" w:shapeid="_x0000_i1246"/>
+          <w:control r:id="rId59" w:name="DefaultOcxName17" w:shapeid="_x0000_i1246"/>
         </w:object>
       </w:r>
       <w:r>
@@ -3870,10 +4168,10 @@
           <w:color w:val="FF0000"/>
         </w:rPr>
         <w:object w:dxaOrig="225" w:dyaOrig="225" w14:anchorId="65DBAB42">
-          <v:shape id="_x0000_i1249" type="#_x0000_t75" style="width:20.25pt;height:18pt" o:ole="">
+          <v:shape id="_x0000_i1249" type="#_x0000_t75" style="width:20.25pt;height:17.25pt" o:ole="">
             <v:imagedata r:id="rId7" o:title=""/>
           </v:shape>
-          <w:control r:id="rId62" w:name="DefaultOcxName24" w:shapeid="_x0000_i1249"/>
+          <w:control r:id="rId60" w:name="DefaultOcxName24" w:shapeid="_x0000_i1249"/>
         </w:object>
       </w:r>
       <w:r>
@@ -3898,10 +4196,10 @@
           <w:color w:val="FF0000"/>
         </w:rPr>
         <w:object w:dxaOrig="225" w:dyaOrig="225" w14:anchorId="3745E249">
-          <v:shape id="_x0000_i1252" type="#_x0000_t75" style="width:20.25pt;height:18pt" o:ole="">
+          <v:shape id="_x0000_i1252" type="#_x0000_t75" style="width:20.25pt;height:17.25pt" o:ole="">
             <v:imagedata r:id="rId5" o:title=""/>
           </v:shape>
-          <w:control r:id="rId63" w:name="DefaultOcxName34" w:shapeid="_x0000_i1252"/>
+          <w:control r:id="rId61" w:name="DefaultOcxName34" w:shapeid="_x0000_i1252"/>
         </w:object>
       </w:r>
       <w:r>
@@ -3968,10 +4266,10 @@
           <w:color w:val="FF0000"/>
         </w:rPr>
         <w:object w:dxaOrig="225" w:dyaOrig="225" w14:anchorId="0F06E629">
-          <v:shape id="_x0000_i1255" type="#_x0000_t75" style="width:20.25pt;height:18pt" o:ole="">
+          <v:shape id="_x0000_i1255" type="#_x0000_t75" style="width:20.25pt;height:17.25pt" o:ole="">
             <v:imagedata r:id="rId5" o:title=""/>
           </v:shape>
-          <w:control r:id="rId64" w:name="DefaultOcxName44" w:shapeid="_x0000_i1255"/>
+          <w:control r:id="rId62" w:name="DefaultOcxName44" w:shapeid="_x0000_i1255"/>
         </w:object>
       </w:r>
       <w:r>
@@ -3996,10 +4294,10 @@
           <w:color w:val="FF0000"/>
         </w:rPr>
         <w:object w:dxaOrig="225" w:dyaOrig="225" w14:anchorId="16B86BFE">
-          <v:shape id="_x0000_i1258" type="#_x0000_t75" style="width:20.25pt;height:18pt" o:ole="">
+          <v:shape id="_x0000_i1258" type="#_x0000_t75" style="width:20.25pt;height:17.25pt" o:ole="">
             <v:imagedata r:id="rId7" o:title=""/>
           </v:shape>
-          <w:control r:id="rId65" w:name="DefaultOcxName54" w:shapeid="_x0000_i1258"/>
+          <w:control r:id="rId63" w:name="DefaultOcxName54" w:shapeid="_x0000_i1258"/>
         </w:object>
       </w:r>
       <w:r>
@@ -4025,54 +4323,138 @@
     <w:p>
       <w:pPr>
         <w:rPr>
-          <w:b/>
-          <w:bCs/>
-        </w:rPr>
-      </w:pPr>
-      <w:r>
-        <w:br/>
-      </w:r>
-      <w:r>
-        <w:br/>
-      </w:r>
-      <w:r>
-        <w:br/>
-      </w:r>
-      <w:r>
-        <w:br/>
-      </w:r>
-      <w:r>
-        <w:br/>
-      </w:r>
-      <w:r>
-        <w:br/>
-      </w:r>
-      <w:r>
-        <w:br/>
-      </w:r>
-      <w:r>
-        <w:br/>
-      </w:r>
-      <w:r>
-        <w:br/>
-      </w:r>
-      <w:r>
-        <w:br/>
-      </w:r>
-      <w:r>
-        <w:br/>
-      </w:r>
-      <w:r>
+          <w:color w:val="FF0000"/>
+        </w:rPr>
+      </w:pPr>
+      <w:r>
+        <w:rPr>
+          <w:color w:val="FF0000"/>
+        </w:rPr>
+        <w:br w:type="page"/>
+      </w:r>
+    </w:p>
+    <w:p>
+      <w:pPr>
+        <w:spacing w:line="240" w:lineRule="auto"/>
+        <w:rPr>
+          <w:rFonts w:ascii="Times New Roman" w:eastAsia="Times New Roman" w:hAnsi="Times New Roman" w:cs="Times New Roman"/>
+          <w:sz w:val="24"/>
+          <w:szCs w:val="24"/>
+        </w:rPr>
+      </w:pPr>
+      <w:r>
+        <w:rPr>
+          <w:rFonts w:ascii="Calibri" w:eastAsia="Times New Roman" w:hAnsi="Calibri" w:cs="Calibri"/>
+          <w:color w:val="2F5496"/>
+          <w:sz w:val="26"/>
+          <w:szCs w:val="26"/>
+        </w:rPr>
         <w:lastRenderedPageBreak/>
-        <w:br/>
-      </w:r>
-      <w:r>
-        <w:rPr>
-          <w:b/>
-          <w:bCs/>
-        </w:rPr>
-        <w:t>Course 2: Know how to burn</w:t>
-      </w:r>
+        <w:t>Course 2: Know how to Burn</w:t>
+      </w:r>
+      <w:r>
+        <w:rPr>
+          <w:rFonts w:ascii="Calibri" w:eastAsia="Times New Roman" w:hAnsi="Calibri" w:cs="Calibri"/>
+          <w:b/>
+          <w:bCs/>
+          <w:color w:val="000000"/>
+        </w:rPr>
+        <w:br/>
+        <w:t xml:space="preserve"> </w:t>
+      </w:r>
+      <w:r>
+        <w:rPr>
+          <w:rFonts w:ascii="Calibri" w:eastAsia="Times New Roman" w:hAnsi="Calibri" w:cs="Calibri"/>
+          <w:b/>
+          <w:bCs/>
+          <w:color w:val="000000"/>
+        </w:rPr>
+        <w:tab/>
+      </w:r>
+      <w:r>
+        <w:rPr>
+          <w:rFonts w:ascii="Calibri" w:eastAsia="Times New Roman" w:hAnsi="Calibri" w:cs="Calibri"/>
+          <w:color w:val="000000"/>
+        </w:rPr>
+        <w:t xml:space="preserve">This Know how to Burn course </w:t>
+      </w:r>
+      <w:proofErr w:type="gramStart"/>
+      <w:r>
+        <w:rPr>
+          <w:rFonts w:ascii="Calibri" w:eastAsia="Times New Roman" w:hAnsi="Calibri" w:cs="Calibri"/>
+          <w:color w:val="000000"/>
+        </w:rPr>
+        <w:t>provides an introductio</w:t>
+      </w:r>
+      <w:r>
+        <w:rPr>
+          <w:rFonts w:ascii="Calibri" w:eastAsia="Times New Roman" w:hAnsi="Calibri" w:cs="Calibri"/>
+          <w:color w:val="000000"/>
+        </w:rPr>
+        <w:t>n to</w:t>
+      </w:r>
+      <w:proofErr w:type="gramEnd"/>
+      <w:r>
+        <w:rPr>
+          <w:rFonts w:ascii="Calibri" w:eastAsia="Times New Roman" w:hAnsi="Calibri" w:cs="Calibri"/>
+          <w:color w:val="000000"/>
+        </w:rPr>
+        <w:t xml:space="preserve"> </w:t>
+      </w:r>
+      <w:proofErr w:type="spellStart"/>
+      <w:r>
+        <w:rPr>
+          <w:rFonts w:ascii="Calibri" w:eastAsia="Times New Roman" w:hAnsi="Calibri" w:cs="Calibri"/>
+          <w:color w:val="000000"/>
+        </w:rPr>
+        <w:t>blockchain</w:t>
+      </w:r>
+      <w:proofErr w:type="spellEnd"/>
+      <w:r>
+        <w:rPr>
+          <w:rFonts w:ascii="Calibri" w:eastAsia="Times New Roman" w:hAnsi="Calibri" w:cs="Calibri"/>
+          <w:color w:val="000000"/>
+        </w:rPr>
+        <w:t>-based burning, w</w:t>
+      </w:r>
+      <w:r>
+        <w:rPr>
+          <w:rFonts w:ascii="Calibri" w:eastAsia="Times New Roman" w:hAnsi="Calibri" w:cs="Calibri"/>
+          <w:color w:val="000000"/>
+        </w:rPr>
+        <w:t>hat it is, its attributes, and its benefits.</w:t>
+      </w:r>
+    </w:p>
+    <w:p>
+      <w:pPr>
+        <w:rPr>
+          <w:color w:val="FF0000"/>
+        </w:rPr>
+      </w:pPr>
+      <w:r>
+        <w:rPr>
+          <w:rFonts w:ascii="Calibri" w:eastAsia="Times New Roman" w:hAnsi="Calibri" w:cs="Calibri"/>
+          <w:color w:val="000000"/>
+        </w:rPr>
+        <w:t> </w:t>
+      </w:r>
+      <w:r>
+        <w:rPr>
+          <w:rFonts w:ascii="Calibri" w:eastAsia="Times New Roman" w:hAnsi="Calibri" w:cs="Calibri"/>
+          <w:color w:val="000000"/>
+        </w:rPr>
+        <w:tab/>
+        <w:t>Please note that the courses in this course are Learn to BURN lessons. In other words, completing the quizzes for each lesson in this course will contribute to a decrease in the supply of $TRSRY, but you will n</w:t>
+      </w:r>
+      <w:r>
+        <w:rPr>
+          <w:rFonts w:ascii="Calibri" w:eastAsia="Times New Roman" w:hAnsi="Calibri" w:cs="Calibri"/>
+          <w:color w:val="000000"/>
+        </w:rPr>
+        <w:t>ot earn $TRSRY for this lesson.</w:t>
+      </w:r>
+      <w:bookmarkStart w:id="1" w:name="_GoBack"/>
+      <w:bookmarkEnd w:id="1"/>
     </w:p>
     <w:sectPr>
       <w:pgSz w:w="12240" w:h="15840"/>
@@ -4085,7 +4467,7 @@
 </file>
 
 <file path=word/comments.xml><?xml version="1.0" encoding="utf-8"?>
-<w:comments xmlns:wpc="http://schemas.microsoft.com/office/word/2010/wordprocessingCanvas" xmlns:cx="http://schemas.microsoft.com/office/drawing/2014/chartex" xmlns:cx1="http://schemas.microsoft.com/office/drawing/2015/9/8/chartex" xmlns:cx2="http://schemas.microsoft.com/office/drawing/2015/10/21/chartex" xmlns:cx3="http://schemas.microsoft.com/office/drawing/2016/5/9/chartex" xmlns:cx4="http://schemas.microsoft.com/office/drawing/2016/5/10/chartex" xmlns:cx5="http://schemas.microsoft.com/office/drawing/2016/5/11/chartex" xmlns:cx6="http://schemas.microsoft.com/office/drawing/2016/5/12/chartex" xmlns:cx7="http://schemas.microsoft.com/office/drawing/2016/5/13/chartex" xmlns:cx8="http://schemas.microsoft.com/office/drawing/2016/5/14/chartex" xmlns:mc="http://schemas.openxmlformats.org/markup-compatibility/2006" xmlns:aink="http://schemas.microsoft.com/office/drawing/2016/ink" xmlns:am3d="http://schemas.microsoft.com/office/drawing/2017/model3d" xmlns:o="urn:schemas-microsoft-com:office:office" xmlns:oel="http://schemas.microsoft.com/office/2019/extlst" xmlns:r="http://schemas.openxmlformats.org/officeDocument/2006/relationships" xmlns:m="http://schemas.openxmlformats.org/officeDocument/2006/math" xmlns:v="urn:schemas-microsoft-com:vml" xmlns:wp14="http://schemas.microsoft.com/office/word/2010/wordprocessingDrawing" xmlns:wp="http://schemas.openxmlformats.org/drawingml/2006/wordprocessingDrawing" xmlns:w10="urn:schemas-microsoft-com:office:word" xmlns:w="http://schemas.openxmlformats.org/wordprocessingml/2006/main" xmlns:w14="http://schemas.microsoft.com/office/word/2010/wordml" xmlns:w15="http://schemas.microsoft.com/office/word/2012/wordml" xmlns:w16cex="http://schemas.microsoft.com/office/word/2018/wordml/cex" xmlns:w16cid="http://schemas.microsoft.com/office/word/2016/wordml/cid" xmlns:w16="http://schemas.microsoft.com/office/word/2018/wordml" xmlns:w16sdtdh="http://schemas.microsoft.com/office/word/2020/wordml/sdtdatahash" xmlns:w16se="http://schemas.microsoft.com/office/word/2015/wordml/symex" xmlns:wpg="http://schemas.microsoft.com/office/word/2010/wordprocessingGroup" xmlns:wpi="http://schemas.microsoft.com/office/word/2010/wordprocessingInk" xmlns:wne="http://schemas.microsoft.com/office/word/2006/wordml" xmlns:wps="http://schemas.microsoft.com/office/word/2010/wordprocessingShape" mc:Ignorable="w14 w15 w16se w16cid w16 w16cex w16sdtdh wp14">
+<w:comments xmlns:wpc="http://schemas.microsoft.com/office/word/2010/wordprocessingCanvas" xmlns:cx="http://schemas.microsoft.com/office/drawing/2014/chartex" xmlns:cx1="http://schemas.microsoft.com/office/drawing/2015/9/8/chartex" xmlns:mc="http://schemas.openxmlformats.org/markup-compatibility/2006" xmlns:o="urn:schemas-microsoft-com:office:office" xmlns:r="http://schemas.openxmlformats.org/officeDocument/2006/relationships" xmlns:m="http://schemas.openxmlformats.org/officeDocument/2006/math" xmlns:v="urn:schemas-microsoft-com:vml" xmlns:wp14="http://schemas.microsoft.com/office/word/2010/wordprocessingDrawing" xmlns:wp="http://schemas.openxmlformats.org/drawingml/2006/wordprocessingDrawing" xmlns:w10="urn:schemas-microsoft-com:office:word" xmlns:w="http://schemas.openxmlformats.org/wordprocessingml/2006/main" xmlns:w14="http://schemas.microsoft.com/office/word/2010/wordml" xmlns:w15="http://schemas.microsoft.com/office/word/2012/wordml" xmlns:w16se="http://schemas.microsoft.com/office/word/2015/wordml/symex" xmlns:wpg="http://schemas.microsoft.com/office/word/2010/wordprocessingGroup" xmlns:wpi="http://schemas.microsoft.com/office/word/2010/wordprocessingInk" xmlns:wne="http://schemas.microsoft.com/office/word/2006/wordml" xmlns:wps="http://schemas.microsoft.com/office/word/2010/wordprocessingShape" mc:Ignorable="w14 w15 w16se wp14">
   <w:comment w:id="0" w:author="G" w:date="2022-07-23T23:53:00Z" w:initials="G.">
     <w:p>
       <w:pPr>
@@ -4106,7 +4488,7 @@
 </file>
 
 <file path=word/commentsExtended.xml><?xml version="1.0" encoding="utf-8"?>
-<w15:commentsEx xmlns:wpc="http://schemas.microsoft.com/office/word/2010/wordprocessingCanvas" xmlns:cx="http://schemas.microsoft.com/office/drawing/2014/chartex" xmlns:cx1="http://schemas.microsoft.com/office/drawing/2015/9/8/chartex" xmlns:cx2="http://schemas.microsoft.com/office/drawing/2015/10/21/chartex" xmlns:cx3="http://schemas.microsoft.com/office/drawing/2016/5/9/chartex" xmlns:cx4="http://schemas.microsoft.com/office/drawing/2016/5/10/chartex" xmlns:cx5="http://schemas.microsoft.com/office/drawing/2016/5/11/chartex" xmlns:cx6="http://schemas.microsoft.com/office/drawing/2016/5/12/chartex" xmlns:cx7="http://schemas.microsoft.com/office/drawing/2016/5/13/chartex" xmlns:cx8="http://schemas.microsoft.com/office/drawing/2016/5/14/chartex" xmlns:mc="http://schemas.openxmlformats.org/markup-compatibility/2006" xmlns:aink="http://schemas.microsoft.com/office/drawing/2016/ink" xmlns:am3d="http://schemas.microsoft.com/office/drawing/2017/model3d" xmlns:o="urn:schemas-microsoft-com:office:office" xmlns:oel="http://schemas.microsoft.com/office/2019/extlst" xmlns:r="http://schemas.openxmlformats.org/officeDocument/2006/relationships" xmlns:m="http://schemas.openxmlformats.org/officeDocument/2006/math" xmlns:v="urn:schemas-microsoft-com:vml" xmlns:wp14="http://schemas.microsoft.com/office/word/2010/wordprocessingDrawing" xmlns:wp="http://schemas.openxmlformats.org/drawingml/2006/wordprocessingDrawing" xmlns:w10="urn:schemas-microsoft-com:office:word" xmlns:w="http://schemas.openxmlformats.org/wordprocessingml/2006/main" xmlns:w14="http://schemas.microsoft.com/office/word/2010/wordml" xmlns:w15="http://schemas.microsoft.com/office/word/2012/wordml" xmlns:w16cex="http://schemas.microsoft.com/office/word/2018/wordml/cex" xmlns:w16cid="http://schemas.microsoft.com/office/word/2016/wordml/cid" xmlns:w16="http://schemas.microsoft.com/office/word/2018/wordml" xmlns:w16sdtdh="http://schemas.microsoft.com/office/word/2020/wordml/sdtdatahash" xmlns:w16se="http://schemas.microsoft.com/office/word/2015/wordml/symex" xmlns:wpg="http://schemas.microsoft.com/office/word/2010/wordprocessingGroup" xmlns:wpi="http://schemas.microsoft.com/office/word/2010/wordprocessingInk" xmlns:wne="http://schemas.microsoft.com/office/word/2006/wordml" xmlns:wps="http://schemas.microsoft.com/office/word/2010/wordprocessingShape" mc:Ignorable="w14 w15 w16se w16cid w16 w16cex w16sdtdh wp14">
+<w15:commentsEx xmlns:wpc="http://schemas.microsoft.com/office/word/2010/wordprocessingCanvas" xmlns:cx="http://schemas.microsoft.com/office/drawing/2014/chartex" xmlns:cx1="http://schemas.microsoft.com/office/drawing/2015/9/8/chartex" xmlns:mc="http://schemas.openxmlformats.org/markup-compatibility/2006" xmlns:o="urn:schemas-microsoft-com:office:office" xmlns:r="http://schemas.openxmlformats.org/officeDocument/2006/relationships" xmlns:m="http://schemas.openxmlformats.org/officeDocument/2006/math" xmlns:v="urn:schemas-microsoft-com:vml" xmlns:wp14="http://schemas.microsoft.com/office/word/2010/wordprocessingDrawing" xmlns:wp="http://schemas.openxmlformats.org/drawingml/2006/wordprocessingDrawing" xmlns:w10="urn:schemas-microsoft-com:office:word" xmlns:w="http://schemas.openxmlformats.org/wordprocessingml/2006/main" xmlns:w14="http://schemas.microsoft.com/office/word/2010/wordml" xmlns:w15="http://schemas.microsoft.com/office/word/2012/wordml" xmlns:w16se="http://schemas.microsoft.com/office/word/2015/wordml/symex" xmlns:wpg="http://schemas.microsoft.com/office/word/2010/wordprocessingGroup" xmlns:wpi="http://schemas.microsoft.com/office/word/2010/wordprocessingInk" xmlns:wne="http://schemas.microsoft.com/office/word/2006/wordml" xmlns:wps="http://schemas.microsoft.com/office/word/2010/wordprocessingShape" mc:Ignorable="w14 w15 w16se wp14">
   <w15:commentEx w15:paraId="1B3A7366" w15:done="0"/>
 </w15:commentsEx>
 </file>
@@ -4124,7 +4506,7 @@
 </file>
 
 <file path=word/numbering.xml><?xml version="1.0" encoding="utf-8"?>
-<w:numbering xmlns:wpc="http://schemas.microsoft.com/office/word/2010/wordprocessingCanvas" xmlns:cx="http://schemas.microsoft.com/office/drawing/2014/chartex" xmlns:cx1="http://schemas.microsoft.com/office/drawing/2015/9/8/chartex" xmlns:cx2="http://schemas.microsoft.com/office/drawing/2015/10/21/chartex" xmlns:cx3="http://schemas.microsoft.com/office/drawing/2016/5/9/chartex" xmlns:cx4="http://schemas.microsoft.com/office/drawing/2016/5/10/chartex" xmlns:cx5="http://schemas.microsoft.com/office/drawing/2016/5/11/chartex" xmlns:cx6="http://schemas.microsoft.com/office/drawing/2016/5/12/chartex" xmlns:cx7="http://schemas.microsoft.com/office/drawing/2016/5/13/chartex" xmlns:cx8="http://schemas.microsoft.com/office/drawing/2016/5/14/chartex" xmlns:mc="http://schemas.openxmlformats.org/markup-compatibility/2006" xmlns:aink="http://schemas.microsoft.com/office/drawing/2016/ink" xmlns:am3d="http://schemas.microsoft.com/office/drawing/2017/model3d" xmlns:o="urn:schemas-microsoft-com:office:office" xmlns:oel="http://schemas.microsoft.com/office/2019/extlst" xmlns:r="http://schemas.openxmlformats.org/officeDocument/2006/relationships" xmlns:m="http://schemas.openxmlformats.org/officeDocument/2006/math" xmlns:v="urn:schemas-microsoft-com:vml" xmlns:wp14="http://schemas.microsoft.com/office/word/2010/wordprocessingDrawing" xmlns:wp="http://schemas.openxmlformats.org/drawingml/2006/wordprocessingDrawing" xmlns:w10="urn:schemas-microsoft-com:office:word" xmlns:w="http://schemas.openxmlformats.org/wordprocessingml/2006/main" xmlns:w14="http://schemas.microsoft.com/office/word/2010/wordml" xmlns:w15="http://schemas.microsoft.com/office/word/2012/wordml" xmlns:w16cex="http://schemas.microsoft.com/office/word/2018/wordml/cex" xmlns:w16cid="http://schemas.microsoft.com/office/word/2016/wordml/cid" xmlns:w16="http://schemas.microsoft.com/office/word/2018/wordml" xmlns:w16sdtdh="http://schemas.microsoft.com/office/word/2020/wordml/sdtdatahash" xmlns:w16se="http://schemas.microsoft.com/office/word/2015/wordml/symex" xmlns:wpg="http://schemas.microsoft.com/office/word/2010/wordprocessingGroup" xmlns:wpi="http://schemas.microsoft.com/office/word/2010/wordprocessingInk" xmlns:wne="http://schemas.microsoft.com/office/word/2006/wordml" xmlns:wps="http://schemas.microsoft.com/office/word/2010/wordprocessingShape" mc:Ignorable="w14 w15 w16se w16cid w16 w16cex w16sdtdh wp14">
+<w:numbering xmlns:wpc="http://schemas.microsoft.com/office/word/2010/wordprocessingCanvas" xmlns:cx="http://schemas.microsoft.com/office/drawing/2014/chartex" xmlns:cx1="http://schemas.microsoft.com/office/drawing/2015/9/8/chartex" xmlns:mc="http://schemas.openxmlformats.org/markup-compatibility/2006" xmlns:o="urn:schemas-microsoft-com:office:office" xmlns:r="http://schemas.openxmlformats.org/officeDocument/2006/relationships" xmlns:m="http://schemas.openxmlformats.org/officeDocument/2006/math" xmlns:v="urn:schemas-microsoft-com:vml" xmlns:wp14="http://schemas.microsoft.com/office/word/2010/wordprocessingDrawing" xmlns:wp="http://schemas.openxmlformats.org/drawingml/2006/wordprocessingDrawing" xmlns:w10="urn:schemas-microsoft-com:office:word" xmlns:w="http://schemas.openxmlformats.org/wordprocessingml/2006/main" xmlns:w14="http://schemas.microsoft.com/office/word/2010/wordml" xmlns:w15="http://schemas.microsoft.com/office/word/2012/wordml" xmlns:w16se="http://schemas.microsoft.com/office/word/2015/wordml/symex" xmlns:wpg="http://schemas.microsoft.com/office/word/2010/wordprocessingGroup" xmlns:wpi="http://schemas.microsoft.com/office/word/2010/wordprocessingInk" xmlns:wne="http://schemas.microsoft.com/office/word/2006/wordml" xmlns:wps="http://schemas.microsoft.com/office/word/2010/wordprocessingShape" mc:Ignorable="w14 w15 w16se wp14">
   <w:abstractNum w:abstractNumId="0" w15:restartNumberingAfterBreak="0">
     <w:nsid w:val="207E4B18"/>
     <w:multiLevelType w:val="multilevel"/>
@@ -4710,91 +5092,91 @@
       </w:pPr>
     </w:lvl>
   </w:abstractNum>
-  <w:num w:numId="1" w16cid:durableId="1541939487">
+  <w:num w:numId="1">
     <w:abstractNumId w:val="2"/>
     <w:lvlOverride w:ilvl="0">
       <w:startOverride w:val="1"/>
     </w:lvlOverride>
   </w:num>
-  <w:num w:numId="2" w16cid:durableId="1541939487">
+  <w:num w:numId="2">
     <w:abstractNumId w:val="2"/>
     <w:lvlOverride w:ilvl="0">
       <w:startOverride w:val="2"/>
     </w:lvlOverride>
   </w:num>
-  <w:num w:numId="3" w16cid:durableId="1541939487">
+  <w:num w:numId="3">
     <w:abstractNumId w:val="2"/>
     <w:lvlOverride w:ilvl="0">
       <w:startOverride w:val="3"/>
     </w:lvlOverride>
   </w:num>
-  <w:num w:numId="4" w16cid:durableId="307320698">
+  <w:num w:numId="4">
     <w:abstractNumId w:val="3"/>
     <w:lvlOverride w:ilvl="0">
       <w:startOverride w:val="1"/>
     </w:lvlOverride>
   </w:num>
-  <w:num w:numId="5" w16cid:durableId="307320698">
+  <w:num w:numId="5">
     <w:abstractNumId w:val="3"/>
     <w:lvlOverride w:ilvl="0">
       <w:startOverride w:val="2"/>
     </w:lvlOverride>
   </w:num>
-  <w:num w:numId="6" w16cid:durableId="307320698">
+  <w:num w:numId="6">
     <w:abstractNumId w:val="3"/>
     <w:lvlOverride w:ilvl="0">
       <w:startOverride w:val="3"/>
     </w:lvlOverride>
   </w:num>
-  <w:num w:numId="7" w16cid:durableId="1544974139">
+  <w:num w:numId="7">
     <w:abstractNumId w:val="1"/>
     <w:lvlOverride w:ilvl="0">
       <w:startOverride w:val="1"/>
     </w:lvlOverride>
   </w:num>
-  <w:num w:numId="8" w16cid:durableId="1544974139">
+  <w:num w:numId="8">
     <w:abstractNumId w:val="1"/>
     <w:lvlOverride w:ilvl="0">
       <w:startOverride w:val="2"/>
     </w:lvlOverride>
   </w:num>
-  <w:num w:numId="9" w16cid:durableId="1544974139">
+  <w:num w:numId="9">
     <w:abstractNumId w:val="1"/>
     <w:lvlOverride w:ilvl="0">
       <w:startOverride w:val="3"/>
     </w:lvlOverride>
   </w:num>
-  <w:num w:numId="10" w16cid:durableId="1509637597">
+  <w:num w:numId="10">
     <w:abstractNumId w:val="4"/>
     <w:lvlOverride w:ilvl="0">
       <w:startOverride w:val="1"/>
     </w:lvlOverride>
   </w:num>
-  <w:num w:numId="11" w16cid:durableId="1509637597">
+  <w:num w:numId="11">
     <w:abstractNumId w:val="4"/>
     <w:lvlOverride w:ilvl="0">
       <w:startOverride w:val="2"/>
     </w:lvlOverride>
   </w:num>
-  <w:num w:numId="12" w16cid:durableId="1509637597">
+  <w:num w:numId="12">
     <w:abstractNumId w:val="4"/>
     <w:lvlOverride w:ilvl="0">
       <w:startOverride w:val="3"/>
     </w:lvlOverride>
   </w:num>
-  <w:num w:numId="13" w16cid:durableId="1794207173">
+  <w:num w:numId="13">
     <w:abstractNumId w:val="0"/>
     <w:lvlOverride w:ilvl="0">
       <w:startOverride w:val="1"/>
     </w:lvlOverride>
   </w:num>
-  <w:num w:numId="14" w16cid:durableId="1794207173">
+  <w:num w:numId="14">
     <w:abstractNumId w:val="0"/>
     <w:lvlOverride w:ilvl="0">
       <w:startOverride w:val="2"/>
     </w:lvlOverride>
   </w:num>
-  <w:num w:numId="15" w16cid:durableId="1794207173">
+  <w:num w:numId="15">
     <w:abstractNumId w:val="0"/>
     <w:lvlOverride w:ilvl="0">
       <w:startOverride w:val="3"/>
@@ -4804,7 +5186,7 @@
 </file>
 
 <file path=word/people.xml><?xml version="1.0" encoding="utf-8"?>
-<w15:people xmlns:wpc="http://schemas.microsoft.com/office/word/2010/wordprocessingCanvas" xmlns:cx="http://schemas.microsoft.com/office/drawing/2014/chartex" xmlns:cx1="http://schemas.microsoft.com/office/drawing/2015/9/8/chartex" xmlns:cx2="http://schemas.microsoft.com/office/drawing/2015/10/21/chartex" xmlns:cx3="http://schemas.microsoft.com/office/drawing/2016/5/9/chartex" xmlns:cx4="http://schemas.microsoft.com/office/drawing/2016/5/10/chartex" xmlns:cx5="http://schemas.microsoft.com/office/drawing/2016/5/11/chartex" xmlns:cx6="http://schemas.microsoft.com/office/drawing/2016/5/12/chartex" xmlns:cx7="http://schemas.microsoft.com/office/drawing/2016/5/13/chartex" xmlns:cx8="http://schemas.microsoft.com/office/drawing/2016/5/14/chartex" xmlns:mc="http://schemas.openxmlformats.org/markup-compatibility/2006" xmlns:aink="http://schemas.microsoft.com/office/drawing/2016/ink" xmlns:am3d="http://schemas.microsoft.com/office/drawing/2017/model3d" xmlns:o="urn:schemas-microsoft-com:office:office" xmlns:oel="http://schemas.microsoft.com/office/2019/extlst" xmlns:r="http://schemas.openxmlformats.org/officeDocument/2006/relationships" xmlns:m="http://schemas.openxmlformats.org/officeDocument/2006/math" xmlns:v="urn:schemas-microsoft-com:vml" xmlns:wp14="http://schemas.microsoft.com/office/word/2010/wordprocessingDrawing" xmlns:wp="http://schemas.openxmlformats.org/drawingml/2006/wordprocessingDrawing" xmlns:w10="urn:schemas-microsoft-com:office:word" xmlns:w="http://schemas.openxmlformats.org/wordprocessingml/2006/main" xmlns:w14="http://schemas.microsoft.com/office/word/2010/wordml" xmlns:w15="http://schemas.microsoft.com/office/word/2012/wordml" xmlns:w16cex="http://schemas.microsoft.com/office/word/2018/wordml/cex" xmlns:w16cid="http://schemas.microsoft.com/office/word/2016/wordml/cid" xmlns:w16="http://schemas.microsoft.com/office/word/2018/wordml" xmlns:w16sdtdh="http://schemas.microsoft.com/office/word/2020/wordml/sdtdatahash" xmlns:w16se="http://schemas.microsoft.com/office/word/2015/wordml/symex" xmlns:wpg="http://schemas.microsoft.com/office/word/2010/wordprocessingGroup" xmlns:wpi="http://schemas.microsoft.com/office/word/2010/wordprocessingInk" xmlns:wne="http://schemas.microsoft.com/office/word/2006/wordml" xmlns:wps="http://schemas.microsoft.com/office/word/2010/wordprocessingShape" mc:Ignorable="w14 w15 w16se w16cid w16 w16cex w16sdtdh wp14">
+<w15:people xmlns:wpc="http://schemas.microsoft.com/office/word/2010/wordprocessingCanvas" xmlns:cx="http://schemas.microsoft.com/office/drawing/2014/chartex" xmlns:cx1="http://schemas.microsoft.com/office/drawing/2015/9/8/chartex" xmlns:mc="http://schemas.openxmlformats.org/markup-compatibility/2006" xmlns:o="urn:schemas-microsoft-com:office:office" xmlns:r="http://schemas.openxmlformats.org/officeDocument/2006/relationships" xmlns:m="http://schemas.openxmlformats.org/officeDocument/2006/math" xmlns:v="urn:schemas-microsoft-com:vml" xmlns:wp14="http://schemas.microsoft.com/office/word/2010/wordprocessingDrawing" xmlns:wp="http://schemas.openxmlformats.org/drawingml/2006/wordprocessingDrawing" xmlns:w10="urn:schemas-microsoft-com:office:word" xmlns:w="http://schemas.openxmlformats.org/wordprocessingml/2006/main" xmlns:w14="http://schemas.microsoft.com/office/word/2010/wordml" xmlns:w15="http://schemas.microsoft.com/office/word/2012/wordml" xmlns:w16se="http://schemas.microsoft.com/office/word/2015/wordml/symex" xmlns:wpg="http://schemas.microsoft.com/office/word/2010/wordprocessingGroup" xmlns:wpi="http://schemas.microsoft.com/office/word/2010/wordprocessingInk" xmlns:wne="http://schemas.microsoft.com/office/word/2006/wordml" xmlns:wps="http://schemas.microsoft.com/office/word/2010/wordprocessingShape" mc:Ignorable="w14 w15 w16se wp14">
   <w15:person w15:author="G">
     <w15:presenceInfo w15:providerId="None" w15:userId="G"/>
   </w15:person>
@@ -4812,7 +5194,7 @@
 </file>
 
 <file path=word/styles.xml><?xml version="1.0" encoding="utf-8"?>
-<w:styles xmlns:mc="http://schemas.openxmlformats.org/markup-compatibility/2006" xmlns:r="http://schemas.openxmlformats.org/officeDocument/2006/relationships" xmlns:w="http://schemas.openxmlformats.org/wordprocessingml/2006/main" xmlns:w14="http://schemas.microsoft.com/office/word/2010/wordml" xmlns:w15="http://schemas.microsoft.com/office/word/2012/wordml" xmlns:w16cex="http://schemas.microsoft.com/office/word/2018/wordml/cex" xmlns:w16cid="http://schemas.microsoft.com/office/word/2016/wordml/cid" xmlns:w16="http://schemas.microsoft.com/office/word/2018/wordml" xmlns:w16sdtdh="http://schemas.microsoft.com/office/word/2020/wordml/sdtdatahash" xmlns:w16se="http://schemas.microsoft.com/office/word/2015/wordml/symex" mc:Ignorable="w14 w15 w16se w16cid w16 w16cex w16sdtdh">
+<w:styles xmlns:mc="http://schemas.openxmlformats.org/markup-compatibility/2006" xmlns:r="http://schemas.openxmlformats.org/officeDocument/2006/relationships" xmlns:w="http://schemas.openxmlformats.org/wordprocessingml/2006/main" xmlns:w14="http://schemas.microsoft.com/office/word/2010/wordml" xmlns:w15="http://schemas.microsoft.com/office/word/2012/wordml" xmlns:w16se="http://schemas.microsoft.com/office/word/2015/wordml/symex" mc:Ignorable="w14 w15 w16se">
   <w:docDefaults>
     <w:rPrDefault>
       <w:rPr>
@@ -4828,7 +5210,7 @@
       </w:pPr>
     </w:pPrDefault>
   </w:docDefaults>
-  <w:latentStyles w:defLockedState="0" w:defUIPriority="99" w:defSemiHidden="0" w:defUnhideWhenUsed="0" w:defQFormat="0" w:count="376">
+  <w:latentStyles w:defLockedState="0" w:defUIPriority="99" w:defSemiHidden="0" w:defUnhideWhenUsed="0" w:defQFormat="0" w:count="371">
     <w:lsdException w:name="Normal" w:uiPriority="0" w:qFormat="1"/>
     <w:lsdException w:name="heading 1" w:uiPriority="9" w:qFormat="1"/>
     <w:lsdException w:name="heading 2" w:semiHidden="1" w:uiPriority="9" w:unhideWhenUsed="1" w:qFormat="1"/>
@@ -5200,11 +5582,6 @@
     <w:lsdException w:name="List Table 5 Dark Accent 6" w:uiPriority="50"/>
     <w:lsdException w:name="List Table 6 Colorful Accent 6" w:uiPriority="51"/>
     <w:lsdException w:name="List Table 7 Colorful Accent 6" w:uiPriority="52"/>
-    <w:lsdException w:name="Mention" w:semiHidden="1" w:unhideWhenUsed="1"/>
-    <w:lsdException w:name="Smart Hyperlink" w:semiHidden="1" w:unhideWhenUsed="1"/>
-    <w:lsdException w:name="Hashtag" w:semiHidden="1" w:unhideWhenUsed="1"/>
-    <w:lsdException w:name="Unresolved Mention" w:semiHidden="1" w:unhideWhenUsed="1"/>
-    <w:lsdException w:name="Smart Link" w:semiHidden="1" w:unhideWhenUsed="1"/>
   </w:latentStyles>
   <w:style w:type="paragraph" w:default="1" w:styleId="Normal">
     <w:name w:val="Normal"/>
@@ -5318,7 +5695,7 @@
       <w:u w:val="single"/>
     </w:rPr>
   </w:style>
-  <w:style w:type="character" w:styleId="UnresolvedMention">
+  <w:style w:type="character" w:customStyle="1" w:styleId="UnresolvedMention">
     <w:name w:val="Unresolved Mention"/>
     <w:basedOn w:val="DefaultParagraphFont"/>
     <w:uiPriority w:val="99"/>
@@ -5369,6 +5746,57 @@
       <w:sz w:val="20"/>
       <w:szCs w:val="20"/>
     </w:rPr>
+  </w:style>
+  <w:style w:type="paragraph" w:styleId="BalloonText">
+    <w:name w:val="Balloon Text"/>
+    <w:basedOn w:val="Normal"/>
+    <w:link w:val="BalloonTextChar"/>
+    <w:uiPriority w:val="99"/>
+    <w:semiHidden/>
+    <w:unhideWhenUsed/>
+    <w:rsid w:val="00BE3F9E"/>
+    <w:pPr>
+      <w:spacing w:after="0" w:line="240" w:lineRule="auto"/>
+    </w:pPr>
+    <w:rPr>
+      <w:rFonts w:ascii="Segoe UI" w:hAnsi="Segoe UI" w:cs="Segoe UI"/>
+      <w:sz w:val="18"/>
+      <w:szCs w:val="18"/>
+    </w:rPr>
+  </w:style>
+  <w:style w:type="character" w:customStyle="1" w:styleId="BalloonTextChar">
+    <w:name w:val="Balloon Text Char"/>
+    <w:basedOn w:val="DefaultParagraphFont"/>
+    <w:link w:val="BalloonText"/>
+    <w:uiPriority w:val="99"/>
+    <w:semiHidden/>
+    <w:rsid w:val="00BE3F9E"/>
+    <w:rPr>
+      <w:rFonts w:ascii="Segoe UI" w:hAnsi="Segoe UI" w:cs="Segoe UI"/>
+      <w:sz w:val="18"/>
+      <w:szCs w:val="18"/>
+    </w:rPr>
+  </w:style>
+  <w:style w:type="paragraph" w:styleId="NormalWeb">
+    <w:name w:val="Normal (Web)"/>
+    <w:basedOn w:val="Normal"/>
+    <w:uiPriority w:val="99"/>
+    <w:semiHidden/>
+    <w:unhideWhenUsed/>
+    <w:rsid w:val="00BE3F9E"/>
+    <w:pPr>
+      <w:spacing w:before="100" w:beforeAutospacing="1" w:after="100" w:afterAutospacing="1" w:line="240" w:lineRule="auto"/>
+    </w:pPr>
+    <w:rPr>
+      <w:rFonts w:ascii="Times New Roman" w:eastAsia="Times New Roman" w:hAnsi="Times New Roman" w:cs="Times New Roman"/>
+      <w:sz w:val="24"/>
+      <w:szCs w:val="24"/>
+    </w:rPr>
+  </w:style>
+  <w:style w:type="character" w:customStyle="1" w:styleId="apple-tab-span">
+    <w:name w:val="apple-tab-span"/>
+    <w:basedOn w:val="DefaultParagraphFont"/>
+    <w:rsid w:val="00BE3F9E"/>
   </w:style>
 </w:styles>
 </file>

</xml_diff>

<commit_message>
Added Course 2 - Lesson 1
</commit_message>
<xml_diff>
--- a/Lazatech Educate Courses.docx
+++ b/Lazatech Educate Courses.docx
@@ -6,26 +6,13 @@
       <w:pPr>
         <w:pStyle w:val="Heading1"/>
       </w:pPr>
-      <w:proofErr w:type="spellStart"/>
-      <w:r>
-        <w:t>Lazatech</w:t>
-      </w:r>
-      <w:proofErr w:type="spellEnd"/>
-      <w:r>
-        <w:t xml:space="preserve"> Courses</w:t>
-      </w:r>
-    </w:p>
-    <w:p>
-      <w:r>
-        <w:t xml:space="preserve">               Welcome to the </w:t>
-      </w:r>
-      <w:proofErr w:type="spellStart"/>
-      <w:r>
-        <w:t>Lazatech</w:t>
-      </w:r>
-      <w:proofErr w:type="spellEnd"/>
-      <w:r>
-        <w:t xml:space="preserve"> Educate website. All of the available courses </w:t>
+      <w:r>
+        <w:t>Lazatech Courses</w:t>
+      </w:r>
+    </w:p>
+    <w:p>
+      <w:r>
+        <w:t xml:space="preserve">               Welcome to the Lazatech Educate website. All of the available courses </w:t>
       </w:r>
       <w:proofErr w:type="gramStart"/>
       <w:r>
@@ -69,15 +56,7 @@
         <w:tab/>
       </w:r>
       <w:r>
-        <w:t xml:space="preserve">Complete this course if you want to get the most out of </w:t>
-      </w:r>
-      <w:proofErr w:type="spellStart"/>
-      <w:r>
-        <w:t>Lazatech</w:t>
-      </w:r>
-      <w:proofErr w:type="spellEnd"/>
-      <w:r>
-        <w:t xml:space="preserve"> Educate and our ecosystem, since it covers the project as a whole as well as the suite of utilities we are introducing to the XRPL.</w:t>
+        <w:t>Complete this course if you want to get the most out of Lazatech Educate and our ecosystem, since it covers the project as a whole as well as the suite of utilities we are introducing to the XRPL.</w:t>
       </w:r>
       <w:r>
         <w:br/>
@@ -94,7 +73,6 @@
         </w:rPr>
         <w:t xml:space="preserve">Lesson 1: An introduction to </w:t>
       </w:r>
-      <w:proofErr w:type="spellStart"/>
       <w:r>
         <w:rPr>
           <w:b/>
@@ -102,70 +80,97 @@
           <w:i/>
           <w:iCs/>
         </w:rPr>
+        <w:t>Lazatech Educate And its Social Media Counterpart</w:t>
+      </w:r>
+      <w:r>
+        <w:br/>
+        <w:t xml:space="preserve"> </w:t>
+      </w:r>
+      <w:r>
+        <w:tab/>
+      </w:r>
+      <w:r>
+        <w:t xml:space="preserve">The Lazatech Educate ecosystem </w:t>
+      </w:r>
+      <w:proofErr w:type="gramStart"/>
+      <w:r>
+        <w:t>is based</w:t>
+      </w:r>
+      <w:proofErr w:type="gramEnd"/>
+      <w:r>
+        <w:t xml:space="preserve"> on the XRP blockchain. The Treasury ecosystem now consists of two coins with significantly distinct goals. As </w:t>
+      </w:r>
+      <w:r>
         <w:t>Lazatech</w:t>
       </w:r>
-      <w:proofErr w:type="spellEnd"/>
-      <w:r>
-        <w:rPr>
-          <w:b/>
-          <w:bCs/>
-          <w:i/>
-          <w:iCs/>
-        </w:rPr>
-        <w:t xml:space="preserve"> Educate And its Social Media Counterpart</w:t>
-      </w:r>
-      <w:r>
+      <w:r>
+        <w:t xml:space="preserve"> grows and expands, additional tokens </w:t>
+      </w:r>
+      <w:proofErr w:type="gramStart"/>
+      <w:r>
+        <w:t>may be issued</w:t>
+      </w:r>
+      <w:proofErr w:type="gramEnd"/>
+      <w:r>
+        <w:t xml:space="preserve"> for a specific function. Our specialized store of value token (think of it as the 'gold' or 'Bitcoin' of our ecosystem) is denoted by the symbol $LZT, while our volatile utility-driven token is denoted by the sign $LAZA.</w:t>
+      </w:r>
+    </w:p>
+    <w:p>
+      <w:r>
+        <w:rPr>
+          <w:b/>
+          <w:bCs/>
+        </w:rPr>
+        <w:t>$</w:t>
+      </w:r>
+      <w:r>
+        <w:rPr>
+          <w:b/>
+          <w:bCs/>
+        </w:rPr>
+        <w:t>LZT</w:t>
+      </w:r>
+      <w:r>
+        <w:rPr>
+          <w:b/>
+          <w:bCs/>
+        </w:rPr>
         <w:br/>
         <w:t xml:space="preserve"> </w:t>
       </w:r>
       <w:r>
+        <w:rPr>
+          <w:b/>
+          <w:bCs/>
+        </w:rPr>
         <w:tab/>
       </w:r>
       <w:r>
-        <w:t xml:space="preserve">The </w:t>
-      </w:r>
-      <w:proofErr w:type="spellStart"/>
-      <w:r>
-        <w:t>Lazatech</w:t>
-      </w:r>
-      <w:proofErr w:type="spellEnd"/>
-      <w:r>
-        <w:t xml:space="preserve"> Educate ecosystem </w:t>
+        <w:t>Supply – 100 million tokens, the token is blackholed (impossible to create more).</w:t>
+      </w:r>
+    </w:p>
+    <w:p>
+      <w:r>
+        <w:t xml:space="preserve">Use case - The purpose of $LZT is to hold the value of our ecosystem and serve as a sturdy token on which to develop. Holding $TRSRY allows our holders access to the whole ecosystem without subjecting their primary investment to extreme volatility. Users are rewarded with $LZT tokens for answering academic-related questions on Lazatech's social media platforms. $LAZA </w:t>
       </w:r>
       <w:proofErr w:type="gramStart"/>
       <w:r>
-        <w:t>is based</w:t>
+        <w:t>is also distributed</w:t>
       </w:r>
       <w:proofErr w:type="gramEnd"/>
       <w:r>
-        <w:t xml:space="preserve"> on the XRP </w:t>
-      </w:r>
-      <w:proofErr w:type="spellStart"/>
-      <w:r>
-        <w:t>blockchain</w:t>
-      </w:r>
-      <w:proofErr w:type="spellEnd"/>
-      <w:r>
-        <w:t xml:space="preserve">. The Treasury ecosystem now consists of two coins with significantly distinct goals. As </w:t>
-      </w:r>
-      <w:proofErr w:type="spellStart"/>
-      <w:r>
-        <w:t>Lazatech</w:t>
-      </w:r>
-      <w:proofErr w:type="spellEnd"/>
-      <w:r>
-        <w:t xml:space="preserve"> grows and expands, additional tokens </w:t>
-      </w:r>
-      <w:proofErr w:type="gramStart"/>
-      <w:r>
-        <w:t>may be issued</w:t>
-      </w:r>
-      <w:proofErr w:type="gramEnd"/>
-      <w:r>
-        <w:t xml:space="preserve"> for a specific function. Our specialized store of value token (think of it as the 'gold' or 'Bitcoin' of our ecosystem) is denoted by the symbol $LZT, while our volatile utility-driven token is denoted by the sign $LAZA.</w:t>
-      </w:r>
-    </w:p>
-    <w:p>
+        <w:t xml:space="preserve"> to users of Lazatech Educate, our 'Learn to Earn' platform.</w:t>
+      </w:r>
+      <w:r>
+        <w:br/>
+      </w:r>
+      <w:r>
+        <w:rPr>
+          <w:b/>
+          <w:bCs/>
+        </w:rPr>
+        <w:br/>
+      </w:r>
       <w:r>
         <w:rPr>
           <w:b/>
@@ -174,169 +179,26 @@
         <w:t>$</w:t>
       </w:r>
       <w:r>
-        <w:rPr>
-          <w:b/>
-          <w:bCs/>
-        </w:rPr>
-        <w:t>LZT</w:t>
-      </w:r>
-      <w:r>
-        <w:rPr>
-          <w:b/>
-          <w:bCs/>
-        </w:rPr>
+        <w:t>LAZA</w:t>
+      </w:r>
+      <w:r>
         <w:br/>
         <w:t xml:space="preserve"> </w:t>
       </w:r>
       <w:r>
-        <w:rPr>
-          <w:b/>
-          <w:bCs/>
-        </w:rPr>
         <w:tab/>
-      </w:r>
-      <w:r>
-        <w:t xml:space="preserve">Supply – 100 million tokens, the token is </w:t>
-      </w:r>
-      <w:proofErr w:type="spellStart"/>
-      <w:r>
-        <w:t>blackholed</w:t>
-      </w:r>
-      <w:proofErr w:type="spellEnd"/>
-      <w:r>
-        <w:t xml:space="preserve"> (impossible to create more).</w:t>
-      </w:r>
-    </w:p>
-    <w:p>
-      <w:r>
-        <w:t xml:space="preserve">Use case - The purpose of $LZT is to hold the value of our ecosystem and serve as a sturdy token on </w:t>
-      </w:r>
-      <w:proofErr w:type="gramStart"/>
-      <w:r>
-        <w:t>which</w:t>
-      </w:r>
-      <w:proofErr w:type="gramEnd"/>
-      <w:r>
-        <w:t xml:space="preserve"> to develop. Holding $TRSRY allows our holders access to the whole ecosystem without subjecting their primary investment to extreme volatility. Users are rewarded with $LZT tokens for answering academic-related questions on </w:t>
-      </w:r>
-      <w:proofErr w:type="spellStart"/>
-      <w:r>
-        <w:t>Lazatech's</w:t>
-      </w:r>
-      <w:proofErr w:type="spellEnd"/>
-      <w:r>
-        <w:t xml:space="preserve"> social media platforms. $LAZA </w:t>
-      </w:r>
-      <w:proofErr w:type="gramStart"/>
-      <w:r>
-        <w:t>is also distributed</w:t>
-      </w:r>
-      <w:proofErr w:type="gramEnd"/>
-      <w:r>
-        <w:t xml:space="preserve"> to users of </w:t>
-      </w:r>
-      <w:proofErr w:type="spellStart"/>
-      <w:r>
-        <w:t>Lazatech</w:t>
-      </w:r>
-      <w:proofErr w:type="spellEnd"/>
-      <w:r>
-        <w:t xml:space="preserve"> Educate, our 'Learn to Earn' platform.</w:t>
-      </w:r>
-      <w:r>
-        <w:br/>
-      </w:r>
-      <w:r>
-        <w:rPr>
-          <w:b/>
-          <w:bCs/>
-        </w:rPr>
-        <w:br/>
-      </w:r>
-      <w:r>
-        <w:rPr>
-          <w:b/>
-          <w:bCs/>
-        </w:rPr>
-        <w:t>$</w:t>
-      </w:r>
-      <w:r>
-        <w:t>LAZA</w:t>
-      </w:r>
-      <w:r>
-        <w:br/>
-        <w:t xml:space="preserve"> </w:t>
-      </w:r>
-      <w:r>
-        <w:tab/>
-        <w:t xml:space="preserve">Supply- Currently 25 million tokens, the token is not </w:t>
-      </w:r>
-      <w:proofErr w:type="spellStart"/>
-      <w:r>
-        <w:t>blackholed</w:t>
-      </w:r>
-      <w:proofErr w:type="spellEnd"/>
-      <w:r>
-        <w:t xml:space="preserve"> (it is possible to create more tokens) </w:t>
-      </w:r>
-    </w:p>
-    <w:p>
-      <w:pPr>
-        <w:rPr>
-          <w:b/>
-          <w:bCs/>
-        </w:rPr>
-      </w:pPr>
-      <w:r>
-        <w:t>Use Case – $</w:t>
-      </w:r>
-      <w:proofErr w:type="spellStart"/>
-      <w:r>
-        <w:t>UtiliteX</w:t>
-      </w:r>
-      <w:proofErr w:type="spellEnd"/>
-      <w:r>
-        <w:t xml:space="preserve"> is the volatile and powerful utility token within our ecosystem. It allows Treasury to offer riskier and rewarding investment opportunities for those who wish to be involved. Holders of $TRSRY are rewarded with free $</w:t>
-      </w:r>
-      <w:proofErr w:type="spellStart"/>
-      <w:r>
-        <w:t>UtiliteX</w:t>
-      </w:r>
-      <w:proofErr w:type="spellEnd"/>
-      <w:r>
-        <w:t xml:space="preserve"> every month, which allows them essentially free access to our Venture and </w:t>
-      </w:r>
-      <w:proofErr w:type="spellStart"/>
-      <w:r>
-        <w:t>Insur</w:t>
-      </w:r>
-      <w:proofErr w:type="spellEnd"/>
-      <w:r>
-        <w:t xml:space="preserve"> utility. Venture is our project </w:t>
-      </w:r>
-      <w:proofErr w:type="spellStart"/>
-      <w:r>
-        <w:t>launchpad</w:t>
-      </w:r>
-      <w:proofErr w:type="spellEnd"/>
-      <w:r>
-        <w:t>, allowing investors to put their $</w:t>
-      </w:r>
-      <w:proofErr w:type="spellStart"/>
-      <w:r>
-        <w:t>UtiliteX</w:t>
-      </w:r>
-      <w:proofErr w:type="spellEnd"/>
-      <w:r>
-        <w:t xml:space="preserve"> to work by offering funding to new/infant projects, in exchange for rewards paid out by winning Venture Platform projects. </w:t>
-      </w:r>
-      <w:proofErr w:type="spellStart"/>
-      <w:r>
-        <w:t>Insur</w:t>
-      </w:r>
-      <w:proofErr w:type="spellEnd"/>
-      <w:r>
-        <w:t xml:space="preserve"> is a way for investors that </w:t>
+        <w:t xml:space="preserve">Supply- Currently 25 million tokens, the token is not blackholed (it is possible to create more tokens) </w:t>
+      </w:r>
+    </w:p>
+    <w:p>
+      <w:pPr>
+        <w:rPr>
+          <w:b/>
+          <w:bCs/>
+        </w:rPr>
+      </w:pPr>
+      <w:r>
+        <w:t xml:space="preserve">Use Case – $UtiliteX is the volatile and powerful utility token within our ecosystem. It allows Treasury to offer riskier and rewarding investment opportunities for those who wish to be involved. Holders of $TRSRY are rewarded with free $UtiliteX every month, which allows them essentially free access to our Venture and Insur utility. Venture is our project launchpad, allowing investors to put their $UtiliteX to work by offering funding to new/infant projects, in exchange for rewards paid out by winning Venture Platform projects. Insur is a way for investors that </w:t>
       </w:r>
       <w:proofErr w:type="gramStart"/>
       <w:r>
@@ -786,13 +648,8 @@
         </w:rPr>
         <w:tab/>
       </w:r>
-      <w:proofErr w:type="spellStart"/>
-      <w:r>
-        <w:t>Lazatech</w:t>
-      </w:r>
-      <w:proofErr w:type="spellEnd"/>
-      <w:r>
-        <w:t xml:space="preserve"> </w:t>
+      <w:r>
+        <w:t xml:space="preserve">Lazatech </w:t>
       </w:r>
       <w:proofErr w:type="gramStart"/>
       <w:r>
@@ -800,27 +657,11 @@
       </w:r>
       <w:proofErr w:type="gramEnd"/>
       <w:r>
-        <w:t xml:space="preserve"> to the XRPL for a variety of crucial reasons. Unlike other popular </w:t>
-      </w:r>
-      <w:proofErr w:type="spellStart"/>
-      <w:r>
-        <w:t>blockchains</w:t>
-      </w:r>
-      <w:proofErr w:type="spellEnd"/>
-      <w:r>
-        <w:t xml:space="preserve"> such as ETH and BSC, the XRPL is largely obscure to a vast majority of crypto investors; many are unaware that it even exists. In contrast, the XRPL offers some of the quickest and cheapest </w:t>
+        <w:t xml:space="preserve"> to the XRPL for a variety of crucial reasons. Unlike other popular blockchains such as ETH and BSC, the XRPL is largely obscure to a vast majority of crypto investors; many are unaware that it even exists. In contrast, the XRPL offers some of the quickest and cheapest </w:t>
       </w:r>
       <w:r>
         <w:lastRenderedPageBreak/>
-        <w:t xml:space="preserve">transactions, in addition to the power and reliability of Ripple, which supports it. We decided to create the </w:t>
-      </w:r>
-      <w:proofErr w:type="spellStart"/>
-      <w:r>
-        <w:t>Lazatech</w:t>
-      </w:r>
-      <w:proofErr w:type="spellEnd"/>
-      <w:r>
-        <w:t xml:space="preserve"> Ecosystem on the XRPL due to the high level of community engagement, transaction efficiency, and enormous </w:t>
+        <w:t xml:space="preserve">transactions, in addition to the power and reliability of Ripple, which supports it. We decided to create the Lazatech Ecosystem on the XRPL due to the high level of community engagement, transaction efficiency, and enormous </w:t>
       </w:r>
       <w:proofErr w:type="gramStart"/>
       <w:r>
@@ -888,46 +729,36 @@
         <w:tab/>
       </w:r>
       <w:r>
-        <w:t xml:space="preserve">The XRPL (and its native asset $XRP) has enabled </w:t>
-      </w:r>
-      <w:proofErr w:type="spellStart"/>
-      <w:r>
+        <w:t xml:space="preserve">The XRPL (and its native asset $XRP) has enabled Lazatech to grow rapidly while keeping user and developer expenses low. The XRPL's built-in DEX means that our tokens </w:t>
+      </w:r>
+      <w:proofErr w:type="gramStart"/>
+      <w:r>
+        <w:t>may be exchanged</w:t>
+      </w:r>
+      <w:proofErr w:type="gramEnd"/>
+      <w:r>
+        <w:t xml:space="preserve"> instantaneously, and various simple applications/programs provide a large number of individuals with instant, efficient, and simple methods to interact with their favorite tokens. Ripple fosters and facilitates a variety of advances throughout the ledger, thus the area is always evolving, expanding, and adapting!</w:t>
+      </w:r>
+      <w:r>
+        <w:br/>
+      </w:r>
+      <w:r>
+        <w:br/>
+      </w:r>
+      <w:r>
+        <w:rPr>
+          <w:b/>
+          <w:bCs/>
+        </w:rPr>
+        <w:t xml:space="preserve">Lesson 2: Why has </w:t>
+      </w:r>
+      <w:r>
+        <w:rPr>
+          <w:b/>
+          <w:bCs/>
+        </w:rPr>
         <w:t>Lazatech</w:t>
       </w:r>
-      <w:proofErr w:type="spellEnd"/>
-      <w:r>
-        <w:t xml:space="preserve"> to grow rapidly while keeping user and developer expenses low. The XRPL's built-in DEX means that our tokens </w:t>
-      </w:r>
-      <w:proofErr w:type="gramStart"/>
-      <w:r>
-        <w:t>may be exchanged</w:t>
-      </w:r>
-      <w:proofErr w:type="gramEnd"/>
-      <w:r>
-        <w:t xml:space="preserve"> instantaneously, and various simple applications/programs provide a large number of individuals with instant, efficient, and simple methods to interact with their favorite tokens. Ripple fosters and facilitates a variety of advances throughout the ledger, thus the area is always evolving, expanding, and adapting!</w:t>
-      </w:r>
-      <w:r>
-        <w:br/>
-      </w:r>
-      <w:r>
-        <w:br/>
-      </w:r>
-      <w:r>
-        <w:rPr>
-          <w:b/>
-          <w:bCs/>
-        </w:rPr>
-        <w:t xml:space="preserve">Lesson 2: Why has </w:t>
-      </w:r>
-      <w:proofErr w:type="spellStart"/>
-      <w:r>
-        <w:rPr>
-          <w:b/>
-          <w:bCs/>
-        </w:rPr>
-        <w:t>Lazatech</w:t>
-      </w:r>
-      <w:proofErr w:type="spellEnd"/>
       <w:r>
         <w:rPr>
           <w:b/>
@@ -1103,17 +934,8 @@
           <w:b/>
           <w:bCs/>
         </w:rPr>
-        <w:t> $</w:t>
-      </w:r>
-      <w:proofErr w:type="spellStart"/>
-      <w:r>
-        <w:rPr>
-          <w:b/>
-          <w:bCs/>
-        </w:rPr>
-        <w:t>UtiliteX</w:t>
-      </w:r>
-      <w:proofErr w:type="spellEnd"/>
+        <w:t> $UtiliteX</w:t>
+      </w:r>
     </w:p>
     <w:p>
       <w:pPr>
@@ -1177,23 +999,7 @@
           <w:b/>
           <w:bCs/>
         </w:rPr>
-        <w:t xml:space="preserve">Which of these </w:t>
-      </w:r>
-      <w:proofErr w:type="spellStart"/>
-      <w:r>
-        <w:rPr>
-          <w:b/>
-          <w:bCs/>
-        </w:rPr>
-        <w:t>blockchains</w:t>
-      </w:r>
-      <w:proofErr w:type="spellEnd"/>
-      <w:r>
-        <w:rPr>
-          <w:b/>
-          <w:bCs/>
-        </w:rPr>
-        <w:t xml:space="preserve"> are the cheapest/fastest?</w:t>
+        <w:t>Which of these blockchains are the cheapest/fastest?</w:t>
       </w:r>
     </w:p>
     <w:p>
@@ -1354,7 +1160,6 @@
         </w:rPr>
         <w:t xml:space="preserve">Why did </w:t>
       </w:r>
-      <w:proofErr w:type="spellStart"/>
       <w:r>
         <w:rPr>
           <w:b/>
@@ -1362,7 +1167,6 @@
         </w:rPr>
         <w:t>Lazatech</w:t>
       </w:r>
-      <w:proofErr w:type="spellEnd"/>
       <w:r>
         <w:rPr>
           <w:b/>
@@ -1430,23 +1234,7 @@
           <w:b/>
           <w:bCs/>
         </w:rPr>
-        <w:t xml:space="preserve"> Because Jed </w:t>
-      </w:r>
-      <w:proofErr w:type="spellStart"/>
-      <w:r>
-        <w:rPr>
-          <w:b/>
-          <w:bCs/>
-        </w:rPr>
-        <w:t>McCaleb</w:t>
-      </w:r>
-      <w:proofErr w:type="spellEnd"/>
-      <w:r>
-        <w:rPr>
-          <w:b/>
-          <w:bCs/>
-        </w:rPr>
-        <w:t xml:space="preserve"> called us up and was very insistent</w:t>
+        <w:t> Because Jed McCaleb called us up and was very insistent</w:t>
       </w:r>
     </w:p>
     <w:p>
@@ -1477,23 +1265,7 @@
           <w:b/>
           <w:bCs/>
         </w:rPr>
-        <w:t xml:space="preserve"> Because other </w:t>
-      </w:r>
-      <w:proofErr w:type="spellStart"/>
-      <w:r>
-        <w:rPr>
-          <w:b/>
-          <w:bCs/>
-        </w:rPr>
-        <w:t>blockchains</w:t>
-      </w:r>
-      <w:proofErr w:type="spellEnd"/>
-      <w:r>
-        <w:rPr>
-          <w:b/>
-          <w:bCs/>
-        </w:rPr>
-        <w:t xml:space="preserve"> aren't accepting any new project launches</w:t>
+        <w:t> Because other blockchains aren't accepting any new project launches</w:t>
       </w:r>
     </w:p>
     <w:p>
@@ -1613,7 +1385,6 @@
         </w:rPr>
         <w:t xml:space="preserve">Lesson 3: </w:t>
       </w:r>
-      <w:proofErr w:type="spellStart"/>
       <w:r>
         <w:rPr>
           <w:b/>
@@ -1621,7 +1392,6 @@
         </w:rPr>
         <w:t>Lazatech</w:t>
       </w:r>
-      <w:proofErr w:type="spellEnd"/>
       <w:r>
         <w:rPr>
           <w:b/>
@@ -1788,18 +1558,8 @@
           <w:bCs/>
           <w:color w:val="FF0000"/>
         </w:rPr>
-        <w:t> 1:0.5 paid out in $</w:t>
-      </w:r>
-      <w:proofErr w:type="spellStart"/>
-      <w:r>
-        <w:rPr>
-          <w:b/>
-          <w:bCs/>
-          <w:color w:val="FF0000"/>
-        </w:rPr>
-        <w:t>UtiliteX</w:t>
-      </w:r>
-      <w:proofErr w:type="spellEnd"/>
+        <w:t> 1:0.5 paid out in $UtiliteX</w:t>
+      </w:r>
     </w:p>
     <w:p>
       <w:pPr>
@@ -1866,18 +1626,8 @@
           <w:bCs/>
           <w:color w:val="FF0000"/>
         </w:rPr>
-        <w:t> 5% of your $TRSRY holding paid out in $</w:t>
-      </w:r>
-      <w:proofErr w:type="spellStart"/>
-      <w:r>
-        <w:rPr>
-          <w:b/>
-          <w:bCs/>
-          <w:color w:val="FF0000"/>
-        </w:rPr>
-        <w:t>UtiliteX</w:t>
-      </w:r>
-      <w:proofErr w:type="spellEnd"/>
+        <w:t> 5% of your $TRSRY holding paid out in $UtiliteX</w:t>
+      </w:r>
     </w:p>
     <w:p>
       <w:pPr>
@@ -1992,18 +1742,8 @@
           <w:bCs/>
           <w:color w:val="FF0000"/>
         </w:rPr>
-        <w:t> The ability to vote with $TRSRY to earn a stake in $</w:t>
-      </w:r>
-      <w:proofErr w:type="spellStart"/>
-      <w:r>
-        <w:rPr>
-          <w:b/>
-          <w:bCs/>
-          <w:color w:val="FF0000"/>
-        </w:rPr>
-        <w:t>UtiliteX</w:t>
-      </w:r>
-      <w:proofErr w:type="spellEnd"/>
+        <w:t> The ability to vote with $TRSRY to earn a stake in $UtiliteX</w:t>
+      </w:r>
     </w:p>
     <w:p>
       <w:pPr>
@@ -2036,25 +1776,7 @@
           <w:bCs/>
           <w:color w:val="FF0000"/>
         </w:rPr>
-        <w:t> The ability to vote with $</w:t>
-      </w:r>
-      <w:proofErr w:type="spellStart"/>
-      <w:r>
-        <w:rPr>
-          <w:b/>
-          <w:bCs/>
-          <w:color w:val="FF0000"/>
-        </w:rPr>
-        <w:t>UtiliteX</w:t>
-      </w:r>
-      <w:proofErr w:type="spellEnd"/>
-      <w:r>
-        <w:rPr>
-          <w:b/>
-          <w:bCs/>
-          <w:color w:val="FF0000"/>
-        </w:rPr>
-        <w:t xml:space="preserve"> to earn a stake of the venture project</w:t>
+        <w:t> The ability to vote with $UtiliteX to earn a stake of the venture project</w:t>
       </w:r>
     </w:p>
     <w:p>
@@ -2088,18 +1810,8 @@
           <w:bCs/>
           <w:color w:val="FF0000"/>
         </w:rPr>
-        <w:t> The ability to vote with a venture project to earn a stake of $</w:t>
-      </w:r>
-      <w:proofErr w:type="spellStart"/>
-      <w:r>
-        <w:rPr>
-          <w:b/>
-          <w:bCs/>
-          <w:color w:val="FF0000"/>
-        </w:rPr>
-        <w:t>UtiliteX</w:t>
-      </w:r>
-      <w:proofErr w:type="spellEnd"/>
+        <w:t> The ability to vote with a venture project to earn a stake of $UtiliteX</w:t>
+      </w:r>
     </w:p>
     <w:p>
       <w:pPr>
@@ -2132,25 +1844,7 @@
           <w:bCs/>
           <w:color w:val="FF0000"/>
         </w:rPr>
-        <w:t>Right Answer: The ability to vote with $</w:t>
-      </w:r>
-      <w:proofErr w:type="spellStart"/>
-      <w:r>
-        <w:rPr>
-          <w:b/>
-          <w:bCs/>
-          <w:color w:val="FF0000"/>
-        </w:rPr>
-        <w:t>UtiliteX</w:t>
-      </w:r>
-      <w:proofErr w:type="spellEnd"/>
-      <w:r>
-        <w:rPr>
-          <w:b/>
-          <w:bCs/>
-          <w:color w:val="FF0000"/>
-        </w:rPr>
-        <w:t xml:space="preserve"> to earn a stake of the venture project</w:t>
+        <w:t>Right Answer: The ability to vote with $UtiliteX to earn a stake of the venture project</w:t>
       </w:r>
     </w:p>
     <w:p>
@@ -2239,18 +1933,8 @@
           <w:bCs/>
           <w:color w:val="FF0000"/>
         </w:rPr>
-        <w:t> </w:t>
-      </w:r>
-      <w:proofErr w:type="spellStart"/>
-      <w:r>
-        <w:rPr>
-          <w:b/>
-          <w:bCs/>
-          <w:color w:val="FF0000"/>
-        </w:rPr>
-        <w:t>Insur</w:t>
-      </w:r>
-      <w:proofErr w:type="spellEnd"/>
+        <w:t> Insur</w:t>
+      </w:r>
     </w:p>
     <w:p>
       <w:pPr>
@@ -2283,18 +1967,8 @@
           <w:bCs/>
           <w:color w:val="FF0000"/>
         </w:rPr>
-        <w:t> $</w:t>
-      </w:r>
-      <w:proofErr w:type="spellStart"/>
-      <w:r>
-        <w:rPr>
-          <w:b/>
-          <w:bCs/>
-          <w:color w:val="FF0000"/>
-        </w:rPr>
-        <w:t>UtiliteX</w:t>
-      </w:r>
-      <w:proofErr w:type="spellEnd"/>
+        <w:t> $UtiliteX</w:t>
+      </w:r>
     </w:p>
     <w:p>
       <w:pPr>
@@ -2372,21 +2046,12 @@
         </w:rPr>
         <w:t xml:space="preserve">Lesson 4: </w:t>
       </w:r>
-      <w:proofErr w:type="spellStart"/>
-      <w:r>
-        <w:rPr>
-          <w:b/>
-          <w:bCs/>
-        </w:rPr>
-        <w:t>Lazatech</w:t>
-      </w:r>
-      <w:proofErr w:type="spellEnd"/>
-      <w:r>
-        <w:rPr>
-          <w:b/>
-          <w:bCs/>
-        </w:rPr>
-        <w:t xml:space="preserve"> Social Media</w:t>
+      <w:r>
+        <w:rPr>
+          <w:b/>
+          <w:bCs/>
+        </w:rPr>
+        <w:t>Lazatech Social Media</w:t>
       </w:r>
       <w:r>
         <w:rPr>
@@ -2488,21 +2153,7 @@
         <w:rPr>
           <w:color w:val="FF0000"/>
         </w:rPr>
-        <w:t xml:space="preserve"> as a </w:t>
-      </w:r>
-      <w:proofErr w:type="spellStart"/>
-      <w:r>
-        <w:rPr>
-          <w:color w:val="FF0000"/>
-        </w:rPr>
-        <w:t>launchpad</w:t>
-      </w:r>
-      <w:proofErr w:type="spellEnd"/>
-      <w:r>
-        <w:rPr>
-          <w:color w:val="FF0000"/>
-        </w:rPr>
-        <w:t xml:space="preserve"> for the very many talented individuals looking to bring new projects to the XRP Ledger who may lack the funds to do so.</w:t>
+        <w:t xml:space="preserve"> as a launchpad for the very many talented individuals looking to bring new projects to the XRP Ledger who may lack the funds to do so.</w:t>
       </w:r>
     </w:p>
     <w:p>
@@ -2522,21 +2173,7 @@
           <w:color w:val="FF0000"/>
         </w:rPr>
         <w:tab/>
-        <w:t>New start-up project teams may submit their whitepaper and any other supporting information, which will then go through a vetting process. Once approved, they will enter a monthly (frequency to be confirmed) vote, where holders of $</w:t>
-      </w:r>
-      <w:proofErr w:type="spellStart"/>
-      <w:r>
-        <w:rPr>
-          <w:color w:val="FF0000"/>
-        </w:rPr>
-        <w:t>UtiliteX</w:t>
-      </w:r>
-      <w:proofErr w:type="spellEnd"/>
-      <w:r>
-        <w:rPr>
-          <w:color w:val="FF0000"/>
-        </w:rPr>
-        <w:t xml:space="preserve"> will use their holding to back the project they believe has the best merits and most potential.</w:t>
+        <w:t>New start-up project teams may submit their whitepaper and any other supporting information, which will then go through a vetting process. Once approved, they will enter a monthly (frequency to be confirmed) vote, where holders of $UtiliteX will use their holding to back the project they believe has the best merits and most potential.</w:t>
       </w:r>
     </w:p>
     <w:p>
@@ -2558,21 +2195,7 @@
           <w:color w:val="FF0000"/>
         </w:rPr>
         <w:tab/>
-        <w:t>Supporters can choose to skip certain projects, or they can choose to allocate any amount of $</w:t>
-      </w:r>
-      <w:proofErr w:type="spellStart"/>
-      <w:r>
-        <w:rPr>
-          <w:color w:val="FF0000"/>
-        </w:rPr>
-        <w:t>UtiliteX</w:t>
-      </w:r>
-      <w:proofErr w:type="spellEnd"/>
-      <w:r>
-        <w:rPr>
-          <w:color w:val="FF0000"/>
-        </w:rPr>
-        <w:t xml:space="preserve"> to a certain project, with </w:t>
+        <w:t xml:space="preserve">Supporters can choose to skip certain projects, or they can choose to allocate any amount of $UtiliteX to a certain project, with </w:t>
       </w:r>
       <w:proofErr w:type="gramStart"/>
       <w:r>
@@ -2586,63 +2209,7 @@
         <w:rPr>
           <w:color w:val="FF0000"/>
         </w:rPr>
-        <w:t xml:space="preserve"> $</w:t>
-      </w:r>
-      <w:proofErr w:type="spellStart"/>
-      <w:r>
-        <w:rPr>
-          <w:color w:val="FF0000"/>
-        </w:rPr>
-        <w:t>UtiliteX</w:t>
-      </w:r>
-      <w:proofErr w:type="spellEnd"/>
-      <w:r>
-        <w:rPr>
-          <w:color w:val="FF0000"/>
-        </w:rPr>
-        <w:t xml:space="preserve"> counting as 1 vote. The total amount of $</w:t>
-      </w:r>
-      <w:proofErr w:type="spellStart"/>
-      <w:r>
-        <w:rPr>
-          <w:color w:val="FF0000"/>
-        </w:rPr>
-        <w:t>UtiliteX</w:t>
-      </w:r>
-      <w:proofErr w:type="spellEnd"/>
-      <w:r>
-        <w:rPr>
-          <w:color w:val="FF0000"/>
-        </w:rPr>
-        <w:t xml:space="preserve"> committed to the winning project by their voters will be match-funded by the Treasury team and sold for XRP. The winning project will receive their funding in several payments as they reach milestones in their project. Voters who backed the winning project will receive a holding in that new project’s token, worth no less than what their $</w:t>
-      </w:r>
-      <w:proofErr w:type="spellStart"/>
-      <w:r>
-        <w:rPr>
-          <w:color w:val="FF0000"/>
-        </w:rPr>
-        <w:t>UtiliteX</w:t>
-      </w:r>
-      <w:proofErr w:type="spellEnd"/>
-      <w:r>
-        <w:rPr>
-          <w:color w:val="FF0000"/>
-        </w:rPr>
-        <w:t xml:space="preserve"> was worth, and they will receive it ahead of any public airdrops, for free. Any $</w:t>
-      </w:r>
-      <w:proofErr w:type="spellStart"/>
-      <w:r>
-        <w:rPr>
-          <w:color w:val="FF0000"/>
-        </w:rPr>
-        <w:t>UtiliteX</w:t>
-      </w:r>
-      <w:proofErr w:type="spellEnd"/>
-      <w:r>
-        <w:rPr>
-          <w:color w:val="FF0000"/>
-        </w:rPr>
-        <w:t xml:space="preserve"> voted for projects that </w:t>
+        <w:t xml:space="preserve"> $UtiliteX counting as 1 vote. The total amount of $UtiliteX committed to the winning project by their voters will be match-funded by the Treasury team and sold for XRP. The winning project will receive their funding in several payments as they reach milestones in their project. Voters who backed the winning project will receive a holding in that new project’s token, worth no less than what their $UtiliteX was worth, and they will receive it ahead of any public airdrops, for free. Any $UtiliteX voted for projects that </w:t>
       </w:r>
       <w:proofErr w:type="gramStart"/>
       <w:r>
@@ -2766,23 +2333,13 @@
         </w:rPr>
         <w:t xml:space="preserve">Lesson 4: </w:t>
       </w:r>
-      <w:proofErr w:type="spellStart"/>
-      <w:r>
-        <w:rPr>
-          <w:b/>
-          <w:bCs/>
-          <w:color w:val="FF0000"/>
-        </w:rPr>
-        <w:t>Lazatech</w:t>
-      </w:r>
-      <w:proofErr w:type="spellEnd"/>
-      <w:r>
-        <w:rPr>
-          <w:b/>
-          <w:bCs/>
-          <w:color w:val="FF0000"/>
-        </w:rPr>
-        <w:t xml:space="preserve"> Social Media Website</w:t>
+      <w:r>
+        <w:rPr>
+          <w:b/>
+          <w:bCs/>
+          <w:color w:val="FF0000"/>
+        </w:rPr>
+        <w:t>Lazatech Social Media Website</w:t>
       </w:r>
       <w:r>
         <w:rPr>
@@ -2895,21 +2452,7 @@
         <w:rPr>
           <w:color w:val="FF0000"/>
         </w:rPr>
-        <w:t> Only $</w:t>
-      </w:r>
-      <w:proofErr w:type="spellStart"/>
-      <w:r>
-        <w:rPr>
-          <w:color w:val="FF0000"/>
-        </w:rPr>
-        <w:t>UtiliteX</w:t>
-      </w:r>
-      <w:proofErr w:type="spellEnd"/>
-      <w:r>
-        <w:rPr>
-          <w:color w:val="FF0000"/>
-        </w:rPr>
-        <w:t xml:space="preserve"> holders will be able to vote to support projects in Venture</w:t>
+        <w:t> Only $UtiliteX holders will be able to vote to support projects in Venture</w:t>
       </w:r>
     </w:p>
     <w:p>
@@ -2977,43 +2520,7 @@
           <w:bCs/>
           <w:color w:val="FF0000"/>
         </w:rPr>
-        <w:t xml:space="preserve">True </w:t>
-      </w:r>
-      <w:proofErr w:type="spellStart"/>
-      <w:r>
-        <w:rPr>
-          <w:b/>
-          <w:bCs/>
-          <w:color w:val="FF0000"/>
-        </w:rPr>
-        <w:t>of</w:t>
-      </w:r>
-      <w:proofErr w:type="spellEnd"/>
-      <w:r>
-        <w:rPr>
-          <w:b/>
-          <w:bCs/>
-          <w:color w:val="FF0000"/>
-        </w:rPr>
-        <w:t xml:space="preserve"> False: winning projects will receive $</w:t>
-      </w:r>
-      <w:proofErr w:type="spellStart"/>
-      <w:r>
-        <w:rPr>
-          <w:b/>
-          <w:bCs/>
-          <w:color w:val="FF0000"/>
-        </w:rPr>
-        <w:t>UtiliteX</w:t>
-      </w:r>
-      <w:proofErr w:type="spellEnd"/>
-      <w:r>
-        <w:rPr>
-          <w:b/>
-          <w:bCs/>
-          <w:color w:val="FF0000"/>
-        </w:rPr>
-        <w:t xml:space="preserve"> to help fund their project</w:t>
+        <w:t>True of False: winning projects will receive $UtiliteX to help fund their project</w:t>
       </w:r>
     </w:p>
     <w:p>
@@ -3211,21 +2718,7 @@
         <w:rPr>
           <w:color w:val="FF0000"/>
         </w:rPr>
-        <w:t> Only those who follow @</w:t>
-      </w:r>
-      <w:proofErr w:type="spellStart"/>
-      <w:r>
-        <w:rPr>
-          <w:color w:val="FF0000"/>
-        </w:rPr>
-        <w:t>TREASURYxrpl</w:t>
-      </w:r>
-      <w:proofErr w:type="spellEnd"/>
-      <w:r>
-        <w:rPr>
-          <w:color w:val="FF0000"/>
-        </w:rPr>
-        <w:t xml:space="preserve"> on Twitter can sign up</w:t>
+        <w:t> Only those who follow @TREASURYxrpl on Twitter can sign up</w:t>
       </w:r>
     </w:p>
     <w:p>
@@ -3266,7 +2759,6 @@
         </w:rPr>
         <w:t xml:space="preserve">Lesson 5: </w:t>
       </w:r>
-      <w:proofErr w:type="spellStart"/>
       <w:r>
         <w:rPr>
           <w:b/>
@@ -3275,7 +2767,6 @@
         </w:rPr>
         <w:t>Lazatech</w:t>
       </w:r>
-      <w:proofErr w:type="spellEnd"/>
       <w:r>
         <w:rPr>
           <w:b/>
@@ -3399,21 +2890,7 @@
         <w:rPr>
           <w:color w:val="FF0000"/>
         </w:rPr>
-        <w:t xml:space="preserve"> money. So-called rug-pulls are a scourge to the </w:t>
-      </w:r>
-      <w:proofErr w:type="spellStart"/>
-      <w:r>
-        <w:rPr>
-          <w:color w:val="FF0000"/>
-        </w:rPr>
-        <w:t>blockchain</w:t>
-      </w:r>
-      <w:proofErr w:type="spellEnd"/>
-      <w:r>
-        <w:rPr>
-          <w:color w:val="FF0000"/>
-        </w:rPr>
-        <w:t>.</w:t>
+        <w:t xml:space="preserve"> money. So-called rug-pulls are a scourge to the blockchain.</w:t>
       </w:r>
     </w:p>
     <w:p>
@@ -3447,34 +2924,7 @@
           <w:color w:val="FF0000"/>
         </w:rPr>
         <w:tab/>
-      </w:r>
-      <w:proofErr w:type="spellStart"/>
-      <w:r>
-        <w:rPr>
-          <w:color w:val="FF0000"/>
-        </w:rPr>
-        <w:t>Insur</w:t>
-      </w:r>
-      <w:proofErr w:type="spellEnd"/>
-      <w:r>
-        <w:rPr>
-          <w:color w:val="FF0000"/>
-        </w:rPr>
-        <w:t xml:space="preserve"> will offer holders a degree of protection against such situations whereby people will be able to make a claim for their losses. Holders of $</w:t>
-      </w:r>
-      <w:proofErr w:type="spellStart"/>
-      <w:r>
-        <w:rPr>
-          <w:color w:val="FF0000"/>
-        </w:rPr>
-        <w:t>UtiliteX</w:t>
-      </w:r>
-      <w:proofErr w:type="spellEnd"/>
-      <w:r>
-        <w:rPr>
-          <w:color w:val="FF0000"/>
-        </w:rPr>
-        <w:t xml:space="preserve"> will also have access to regular reports highlighting any red flags identified by our forensic crypto analysts so they get the benefit of the early warning signs.</w:t>
+        <w:t>Insur will offer holders a degree of protection against such situations whereby people will be able to make a claim for their losses. Holders of $UtiliteX will also have access to regular reports highlighting any red flags identified by our forensic crypto analysts so they get the benefit of the early warning signs.</w:t>
       </w:r>
     </w:p>
     <w:p>
@@ -3495,20 +2945,7 @@
           <w:color w:val="FF0000"/>
         </w:rPr>
         <w:tab/>
-      </w:r>
-      <w:proofErr w:type="spellStart"/>
-      <w:r>
-        <w:rPr>
-          <w:color w:val="FF0000"/>
-        </w:rPr>
-        <w:t>Insur</w:t>
-      </w:r>
-      <w:proofErr w:type="spellEnd"/>
-      <w:r>
-        <w:rPr>
-          <w:color w:val="FF0000"/>
-        </w:rPr>
-        <w:t xml:space="preserve"> aims to protect holders on the XRPL only at this time.</w:t>
+        <w:t>Insur aims to protect holders on the XRPL only at this time.</w:t>
       </w:r>
       <w:r>
         <w:rPr>
@@ -3578,180 +3015,141 @@
           <w:color w:val="FF0000"/>
         </w:rPr>
         <w:br/>
-        <w:t>Let’s look at an example:</w:t>
-      </w:r>
-    </w:p>
-    <w:p>
-      <w:pPr>
-        <w:rPr>
-          <w:color w:val="FF0000"/>
-        </w:rPr>
-      </w:pPr>
-      <w:r>
-        <w:rPr>
-          <w:color w:val="FF0000"/>
-        </w:rPr>
-        <w:t>You hold 75,000 $</w:t>
-      </w:r>
-      <w:proofErr w:type="spellStart"/>
-      <w:r>
-        <w:rPr>
-          <w:color w:val="FF0000"/>
-        </w:rPr>
-        <w:t>UtiliteX</w:t>
-      </w:r>
-      <w:proofErr w:type="spellEnd"/>
-    </w:p>
-    <w:p>
-      <w:pPr>
-        <w:rPr>
-          <w:color w:val="FF0000"/>
-        </w:rPr>
-      </w:pPr>
-      <w:r>
-        <w:rPr>
-          <w:color w:val="FF0000"/>
-        </w:rPr>
-        <w:t xml:space="preserve">You invested in a project called </w:t>
-      </w:r>
-      <w:proofErr w:type="spellStart"/>
-      <w:r>
-        <w:rPr>
-          <w:color w:val="FF0000"/>
-        </w:rPr>
-        <w:t>RugPull</w:t>
-      </w:r>
-      <w:proofErr w:type="spellEnd"/>
-      <w:r>
-        <w:rPr>
-          <w:color w:val="FF0000"/>
-        </w:rPr>
-        <w:t xml:space="preserve"> and hold 120,000 $</w:t>
-      </w:r>
-      <w:proofErr w:type="spellStart"/>
-      <w:r>
-        <w:rPr>
-          <w:color w:val="FF0000"/>
-        </w:rPr>
-        <w:t>RugPull</w:t>
-      </w:r>
-      <w:proofErr w:type="spellEnd"/>
-    </w:p>
-    <w:p>
-      <w:pPr>
-        <w:rPr>
-          <w:color w:val="FF0000"/>
-        </w:rPr>
-      </w:pPr>
-      <w:proofErr w:type="spellStart"/>
-      <w:r>
-        <w:rPr>
-          <w:color w:val="FF0000"/>
-        </w:rPr>
-        <w:t>RugPull</w:t>
-      </w:r>
-      <w:proofErr w:type="spellEnd"/>
-      <w:r>
-        <w:rPr>
-          <w:color w:val="FF0000"/>
-        </w:rPr>
-        <w:t xml:space="preserve"> project is rug-pulled or the team withdraw from the project and the project ceases</w:t>
-      </w:r>
-    </w:p>
-    <w:p>
-      <w:pPr>
-        <w:rPr>
-          <w:color w:val="FF0000"/>
-        </w:rPr>
-      </w:pPr>
-      <w:r>
-        <w:rPr>
-          <w:color w:val="FF0000"/>
-        </w:rPr>
-        <w:t xml:space="preserve">Assuming this is not one of the projects we flagged on our </w:t>
-      </w:r>
-      <w:proofErr w:type="spellStart"/>
-      <w:r>
-        <w:rPr>
-          <w:color w:val="FF0000"/>
-        </w:rPr>
-        <w:t>Insur</w:t>
-      </w:r>
-      <w:proofErr w:type="spellEnd"/>
-      <w:r>
-        <w:rPr>
-          <w:color w:val="FF0000"/>
-        </w:rPr>
-        <w:t xml:space="preserve"> alerts page, you would be eligible to make a claim for your losses.</w:t>
-      </w:r>
-    </w:p>
-    <w:p>
-      <w:pPr>
-        <w:rPr>
-          <w:color w:val="FF0000"/>
-        </w:rPr>
-      </w:pPr>
-      <w:r>
-        <w:rPr>
-          <w:color w:val="FF0000"/>
-        </w:rPr>
-        <w:br/>
-        <w:t>Losses are calculated as follows:</w:t>
-      </w:r>
-    </w:p>
-    <w:p>
-      <w:pPr>
-        <w:rPr>
-          <w:color w:val="FF0000"/>
-        </w:rPr>
-      </w:pPr>
-      <w:r>
-        <w:rPr>
-          <w:color w:val="FF0000"/>
-        </w:rPr>
-        <w:br/>
-        <w:t>We would look at the value of $</w:t>
-      </w:r>
-      <w:proofErr w:type="spellStart"/>
-      <w:r>
-        <w:rPr>
-          <w:color w:val="FF0000"/>
-        </w:rPr>
-        <w:t>RugPull</w:t>
-      </w:r>
-      <w:proofErr w:type="spellEnd"/>
-      <w:r>
-        <w:rPr>
-          <w:color w:val="FF0000"/>
-        </w:rPr>
-        <w:t xml:space="preserve"> in the week leading up to the project ceasing.</w:t>
-      </w:r>
-    </w:p>
-    <w:p>
-      <w:pPr>
-        <w:rPr>
-          <w:color w:val="FF0000"/>
-        </w:rPr>
-      </w:pPr>
-      <w:r>
-        <w:rPr>
-          <w:color w:val="FF0000"/>
-        </w:rPr>
-        <w:t>Let’s say 1 $</w:t>
-      </w:r>
-      <w:proofErr w:type="spellStart"/>
-      <w:r>
-        <w:rPr>
-          <w:color w:val="FF0000"/>
-        </w:rPr>
-        <w:t>RugPull</w:t>
-      </w:r>
-      <w:proofErr w:type="spellEnd"/>
-      <w:r>
-        <w:rPr>
-          <w:color w:val="FF0000"/>
-        </w:rPr>
-        <w:t xml:space="preserve"> = 0.000267 XRP</w:t>
+      </w:r>
+      <w:proofErr w:type="gramStart"/>
+      <w:r>
+        <w:rPr>
+          <w:color w:val="FF0000"/>
+        </w:rPr>
+        <w:t>Let’s</w:t>
+      </w:r>
+      <w:proofErr w:type="gramEnd"/>
+      <w:r>
+        <w:rPr>
+          <w:color w:val="FF0000"/>
+        </w:rPr>
+        <w:t xml:space="preserve"> look at an example:</w:t>
+      </w:r>
+    </w:p>
+    <w:p>
+      <w:pPr>
+        <w:rPr>
+          <w:color w:val="FF0000"/>
+        </w:rPr>
+      </w:pPr>
+      <w:r>
+        <w:rPr>
+          <w:color w:val="FF0000"/>
+        </w:rPr>
+        <w:t>You hold 75,000 $UtiliteX</w:t>
+      </w:r>
+    </w:p>
+    <w:p>
+      <w:pPr>
+        <w:rPr>
+          <w:color w:val="FF0000"/>
+        </w:rPr>
+      </w:pPr>
+      <w:r>
+        <w:rPr>
+          <w:color w:val="FF0000"/>
+        </w:rPr>
+        <w:t>You invested in a project called RugPull and hold 120,000 $RugPull</w:t>
+      </w:r>
+    </w:p>
+    <w:p>
+      <w:pPr>
+        <w:rPr>
+          <w:color w:val="FF0000"/>
+        </w:rPr>
+      </w:pPr>
+      <w:r>
+        <w:rPr>
+          <w:color w:val="FF0000"/>
+        </w:rPr>
+        <w:t>RugPull project is rug-pulled or the team withdraw from the project and the project ceases</w:t>
+      </w:r>
+    </w:p>
+    <w:p>
+      <w:pPr>
+        <w:rPr>
+          <w:color w:val="FF0000"/>
+        </w:rPr>
+      </w:pPr>
+      <w:r>
+        <w:rPr>
+          <w:color w:val="FF0000"/>
+        </w:rPr>
+        <w:t xml:space="preserve">Assuming </w:t>
+      </w:r>
+      <w:proofErr w:type="gramStart"/>
+      <w:r>
+        <w:rPr>
+          <w:color w:val="FF0000"/>
+        </w:rPr>
+        <w:t>this is not one of the projects we flagged on our Insur alerts page,</w:t>
+      </w:r>
+      <w:proofErr w:type="gramEnd"/>
+      <w:r>
+        <w:rPr>
+          <w:color w:val="FF0000"/>
+        </w:rPr>
+        <w:t xml:space="preserve"> you would be eligible to make a claim for your losses.</w:t>
+      </w:r>
+    </w:p>
+    <w:p>
+      <w:pPr>
+        <w:rPr>
+          <w:color w:val="FF0000"/>
+        </w:rPr>
+      </w:pPr>
+      <w:r>
+        <w:rPr>
+          <w:color w:val="FF0000"/>
+        </w:rPr>
+        <w:br/>
+        <w:t xml:space="preserve">Losses </w:t>
+      </w:r>
+      <w:proofErr w:type="gramStart"/>
+      <w:r>
+        <w:rPr>
+          <w:color w:val="FF0000"/>
+        </w:rPr>
+        <w:t>are calculated</w:t>
+      </w:r>
+      <w:proofErr w:type="gramEnd"/>
+      <w:r>
+        <w:rPr>
+          <w:color w:val="FF0000"/>
+        </w:rPr>
+        <w:t xml:space="preserve"> as follows:</w:t>
+      </w:r>
+    </w:p>
+    <w:p>
+      <w:pPr>
+        <w:rPr>
+          <w:color w:val="FF0000"/>
+        </w:rPr>
+      </w:pPr>
+      <w:r>
+        <w:rPr>
+          <w:color w:val="FF0000"/>
+        </w:rPr>
+        <w:br/>
+        <w:t>We would look at the value of $RugPull in the week leading up to the project ceasing.</w:t>
+      </w:r>
+    </w:p>
+    <w:p>
+      <w:pPr>
+        <w:rPr>
+          <w:color w:val="FF0000"/>
+        </w:rPr>
+      </w:pPr>
+      <w:r>
+        <w:rPr>
+          <w:color w:val="FF0000"/>
+        </w:rPr>
+        <w:t>Let’s say 1 $RugPull = 0.000267 XRP</w:t>
       </w:r>
     </w:p>
     <w:p>
@@ -3784,61 +3182,47 @@
         <w:rPr>
           <w:color w:val="FF0000"/>
         </w:rPr>
-        <w:t>Your payout would be calculated as follows:</w:t>
-      </w:r>
-    </w:p>
-    <w:p>
-      <w:pPr>
-        <w:rPr>
-          <w:color w:val="FF0000"/>
-        </w:rPr>
-      </w:pPr>
-      <w:r>
-        <w:rPr>
-          <w:color w:val="FF0000"/>
-        </w:rPr>
-        <w:t>When making the claim we would look at the average value of $</w:t>
-      </w:r>
-      <w:proofErr w:type="spellStart"/>
-      <w:r>
-        <w:rPr>
-          <w:color w:val="FF0000"/>
-        </w:rPr>
-        <w:t>UtiliteX</w:t>
-      </w:r>
-      <w:proofErr w:type="spellEnd"/>
-      <w:r>
-        <w:rPr>
-          <w:color w:val="FF0000"/>
-        </w:rPr>
-        <w:t xml:space="preserve"> at the time of the claim</w:t>
-      </w:r>
-    </w:p>
-    <w:p>
-      <w:pPr>
-        <w:rPr>
-          <w:color w:val="FF0000"/>
-        </w:rPr>
-      </w:pPr>
-      <w:r>
-        <w:rPr>
-          <w:color w:val="FF0000"/>
-        </w:rPr>
-        <w:t>Let’s say 1 $</w:t>
-      </w:r>
-      <w:proofErr w:type="spellStart"/>
-      <w:r>
-        <w:rPr>
-          <w:color w:val="FF0000"/>
-        </w:rPr>
-        <w:t>UtiliteX</w:t>
-      </w:r>
-      <w:proofErr w:type="spellEnd"/>
-      <w:r>
-        <w:rPr>
-          <w:color w:val="FF0000"/>
-        </w:rPr>
-        <w:t xml:space="preserve"> = 0.0034 XRP</w:t>
+        <w:t xml:space="preserve">Your payout </w:t>
+      </w:r>
+      <w:proofErr w:type="gramStart"/>
+      <w:r>
+        <w:rPr>
+          <w:color w:val="FF0000"/>
+        </w:rPr>
+        <w:t>would be calculated</w:t>
+      </w:r>
+      <w:proofErr w:type="gramEnd"/>
+      <w:r>
+        <w:rPr>
+          <w:color w:val="FF0000"/>
+        </w:rPr>
+        <w:t xml:space="preserve"> as follows:</w:t>
+      </w:r>
+    </w:p>
+    <w:p>
+      <w:pPr>
+        <w:rPr>
+          <w:color w:val="FF0000"/>
+        </w:rPr>
+      </w:pPr>
+      <w:r>
+        <w:rPr>
+          <w:color w:val="FF0000"/>
+        </w:rPr>
+        <w:t>When making the claim we would look at the average value of $UtiliteX at the time of the claim</w:t>
+      </w:r>
+    </w:p>
+    <w:p>
+      <w:pPr>
+        <w:rPr>
+          <w:color w:val="FF0000"/>
+        </w:rPr>
+      </w:pPr>
+      <w:r>
+        <w:rPr>
+          <w:color w:val="FF0000"/>
+        </w:rPr>
+        <w:t>Let’s say 1 $UtiliteX = 0.0034 XRP</w:t>
       </w:r>
     </w:p>
     <w:p>
@@ -3864,34 +3248,48 @@
         <w:rPr>
           <w:color w:val="FF0000"/>
         </w:rPr>
-        <w:t>In this case we would pay out the total of your losses (32.04 XRP).</w:t>
-      </w:r>
-    </w:p>
-    <w:p>
-      <w:pPr>
-        <w:rPr>
-          <w:color w:val="FF0000"/>
-        </w:rPr>
-      </w:pPr>
-      <w:r>
-        <w:rPr>
-          <w:color w:val="FF0000"/>
-        </w:rPr>
-        <w:t>This would be paid to you in $</w:t>
-      </w:r>
-      <w:proofErr w:type="spellStart"/>
-      <w:r>
-        <w:rPr>
-          <w:color w:val="FF0000"/>
-        </w:rPr>
-        <w:t>UtiliteX</w:t>
-      </w:r>
-      <w:proofErr w:type="spellEnd"/>
-      <w:r>
-        <w:rPr>
-          <w:color w:val="FF0000"/>
-        </w:rPr>
-        <w:t>: 32.04 / 0.0034 = 9,423.52 which you would then be free to trade or keep.</w:t>
+        <w:t xml:space="preserve">In this </w:t>
+      </w:r>
+      <w:proofErr w:type="gramStart"/>
+      <w:r>
+        <w:rPr>
+          <w:color w:val="FF0000"/>
+        </w:rPr>
+        <w:t>case</w:t>
+      </w:r>
+      <w:proofErr w:type="gramEnd"/>
+      <w:r>
+        <w:rPr>
+          <w:color w:val="FF0000"/>
+        </w:rPr>
+        <w:t xml:space="preserve"> we would pay out the total of your losses (32.04 XRP).</w:t>
+      </w:r>
+    </w:p>
+    <w:p>
+      <w:pPr>
+        <w:rPr>
+          <w:color w:val="FF0000"/>
+        </w:rPr>
+      </w:pPr>
+      <w:r>
+        <w:rPr>
+          <w:color w:val="FF0000"/>
+        </w:rPr>
+        <w:t xml:space="preserve">This would be paid to you in $UtiliteX: 32.04 / 0.0034 = </w:t>
+      </w:r>
+      <w:proofErr w:type="gramStart"/>
+      <w:r>
+        <w:rPr>
+          <w:color w:val="FF0000"/>
+        </w:rPr>
+        <w:t>9,423.52 which</w:t>
+      </w:r>
+      <w:proofErr w:type="gramEnd"/>
+      <w:r>
+        <w:rPr>
+          <w:color w:val="FF0000"/>
+        </w:rPr>
+        <w:t xml:space="preserve"> you would then be free to trade or keep.</w:t>
       </w:r>
     </w:p>
     <w:p>
@@ -3912,73 +3310,41 @@
           <w:color w:val="FF0000"/>
         </w:rPr>
         <w:lastRenderedPageBreak/>
-        <w:t>In the event when you don’t hold enough $</w:t>
-      </w:r>
-      <w:proofErr w:type="spellStart"/>
-      <w:r>
-        <w:rPr>
-          <w:color w:val="FF0000"/>
-        </w:rPr>
-        <w:t>UtiliteX</w:t>
-      </w:r>
-      <w:proofErr w:type="spellEnd"/>
-      <w:r>
-        <w:rPr>
-          <w:color w:val="FF0000"/>
-        </w:rPr>
-        <w:t xml:space="preserve"> to cover the whole of your losses, we would cover the losses up to the value of the holding you have in $</w:t>
-      </w:r>
-      <w:proofErr w:type="spellStart"/>
-      <w:r>
-        <w:rPr>
-          <w:color w:val="FF0000"/>
-        </w:rPr>
-        <w:t>UtiliteX</w:t>
-      </w:r>
-      <w:proofErr w:type="spellEnd"/>
-      <w:r>
-        <w:rPr>
-          <w:color w:val="FF0000"/>
-        </w:rPr>
-        <w:t>.</w:t>
-      </w:r>
-    </w:p>
-    <w:p>
-      <w:pPr>
-        <w:rPr>
-          <w:b/>
-          <w:bCs/>
-          <w:color w:val="FF0000"/>
-        </w:rPr>
-      </w:pPr>
-      <w:r>
-        <w:br/>
-      </w:r>
-      <w:r>
-        <w:rPr>
-          <w:b/>
-          <w:bCs/>
-          <w:color w:val="FF0000"/>
-        </w:rPr>
-        <w:t xml:space="preserve">Lesson 5: </w:t>
-      </w:r>
-      <w:proofErr w:type="spellStart"/>
-      <w:r>
-        <w:rPr>
-          <w:b/>
-          <w:bCs/>
-          <w:color w:val="FF0000"/>
-        </w:rPr>
-        <w:t>Insur</w:t>
-      </w:r>
-      <w:proofErr w:type="spellEnd"/>
-      <w:r>
-        <w:rPr>
-          <w:b/>
-          <w:bCs/>
-          <w:color w:val="FF0000"/>
-        </w:rPr>
-        <w:t xml:space="preserve"> – PROTECT Quiz</w:t>
+        <w:t xml:space="preserve">In the event when you </w:t>
+      </w:r>
+      <w:proofErr w:type="gramStart"/>
+      <w:r>
+        <w:rPr>
+          <w:color w:val="FF0000"/>
+        </w:rPr>
+        <w:t>don’t</w:t>
+      </w:r>
+      <w:proofErr w:type="gramEnd"/>
+      <w:r>
+        <w:rPr>
+          <w:color w:val="FF0000"/>
+        </w:rPr>
+        <w:t xml:space="preserve"> hold enough $UtiliteX to cover the whole of your losses, we would cover the losses up to the value of the holding you have in $UtiliteX.</w:t>
+      </w:r>
+    </w:p>
+    <w:p>
+      <w:pPr>
+        <w:rPr>
+          <w:b/>
+          <w:bCs/>
+          <w:color w:val="FF0000"/>
+        </w:rPr>
+      </w:pPr>
+      <w:r>
+        <w:br/>
+      </w:r>
+      <w:r>
+        <w:rPr>
+          <w:b/>
+          <w:bCs/>
+          <w:color w:val="FF0000"/>
+        </w:rPr>
+        <w:t>Lesson 5: Insur – PROTECT Quiz</w:t>
       </w:r>
     </w:p>
     <w:p>
@@ -4012,25 +3378,7 @@
           <w:bCs/>
           <w:color w:val="FF0000"/>
         </w:rPr>
-        <w:t xml:space="preserve">True or False: </w:t>
-      </w:r>
-      <w:proofErr w:type="spellStart"/>
-      <w:r>
-        <w:rPr>
-          <w:b/>
-          <w:bCs/>
-          <w:color w:val="FF0000"/>
-        </w:rPr>
-        <w:t>Insur</w:t>
-      </w:r>
-      <w:proofErr w:type="spellEnd"/>
-      <w:r>
-        <w:rPr>
-          <w:b/>
-          <w:bCs/>
-          <w:color w:val="FF0000"/>
-        </w:rPr>
-        <w:t xml:space="preserve"> will cover you against all rug-pulls</w:t>
+        <w:t>True or False: Insur will cover you against all rug-pulls</w:t>
       </w:r>
     </w:p>
     <w:p>
@@ -4058,21 +3406,7 @@
         <w:rPr>
           <w:color w:val="FF0000"/>
         </w:rPr>
-        <w:t> True, if you hold $</w:t>
-      </w:r>
-      <w:proofErr w:type="spellStart"/>
-      <w:r>
-        <w:rPr>
-          <w:color w:val="FF0000"/>
-        </w:rPr>
-        <w:t>UtiliteX</w:t>
-      </w:r>
-      <w:proofErr w:type="spellEnd"/>
-      <w:r>
-        <w:rPr>
-          <w:color w:val="FF0000"/>
-        </w:rPr>
-        <w:t xml:space="preserve"> you are covered</w:t>
+        <w:t> True, if you hold $UtiliteX you are covered</w:t>
       </w:r>
     </w:p>
     <w:p>
@@ -4132,25 +3466,7 @@
           <w:bCs/>
           <w:color w:val="FF0000"/>
         </w:rPr>
-        <w:t>True or False: the more $</w:t>
-      </w:r>
-      <w:proofErr w:type="spellStart"/>
-      <w:r>
-        <w:rPr>
-          <w:b/>
-          <w:bCs/>
-          <w:color w:val="FF0000"/>
-        </w:rPr>
-        <w:t>UtiliteX</w:t>
-      </w:r>
-      <w:proofErr w:type="spellEnd"/>
-      <w:r>
-        <w:rPr>
-          <w:b/>
-          <w:bCs/>
-          <w:color w:val="FF0000"/>
-        </w:rPr>
-        <w:t xml:space="preserve"> you hold, the larger your protection is</w:t>
+        <w:t>True or False: the more $UtiliteX you hold, the larger your protection is</w:t>
       </w:r>
     </w:p>
     <w:p>
@@ -4232,23 +3548,13 @@
           <w:color w:val="FF0000"/>
         </w:rPr>
       </w:pPr>
-      <w:proofErr w:type="spellStart"/>
-      <w:r>
-        <w:rPr>
-          <w:b/>
-          <w:bCs/>
-          <w:color w:val="FF0000"/>
-        </w:rPr>
-        <w:t>Insur</w:t>
-      </w:r>
-      <w:proofErr w:type="spellEnd"/>
-      <w:r>
-        <w:rPr>
-          <w:b/>
-          <w:bCs/>
-          <w:color w:val="FF0000"/>
-        </w:rPr>
-        <w:t xml:space="preserve"> offers protection</w:t>
+      <w:r>
+        <w:rPr>
+          <w:b/>
+          <w:bCs/>
+          <w:color w:val="FF0000"/>
+        </w:rPr>
+        <w:t>Insur offers protection</w:t>
       </w:r>
     </w:p>
     <w:p>
@@ -4337,9 +3643,10 @@
       <w:pPr>
         <w:spacing w:line="240" w:lineRule="auto"/>
         <w:rPr>
-          <w:rFonts w:ascii="Times New Roman" w:eastAsia="Times New Roman" w:hAnsi="Times New Roman" w:cs="Times New Roman"/>
-          <w:sz w:val="24"/>
-          <w:szCs w:val="24"/>
+          <w:rFonts w:ascii="Calibri" w:eastAsia="Times New Roman" w:hAnsi="Calibri" w:cs="Calibri"/>
+          <w:b/>
+          <w:bCs/>
+          <w:color w:val="000000"/>
         </w:rPr>
       </w:pPr>
       <w:r>
@@ -4352,25 +3659,19 @@
         <w:lastRenderedPageBreak/>
         <w:t>Course 2: Know how to Burn</w:t>
       </w:r>
-      <w:r>
+    </w:p>
+    <w:p>
+      <w:pPr>
+        <w:spacing w:line="240" w:lineRule="auto"/>
+        <w:ind w:firstLine="720"/>
+        <w:jc w:val="both"/>
         <w:rPr>
           <w:rFonts w:ascii="Calibri" w:eastAsia="Times New Roman" w:hAnsi="Calibri" w:cs="Calibri"/>
           <w:b/>
           <w:bCs/>
           <w:color w:val="000000"/>
         </w:rPr>
-        <w:br/>
-        <w:t xml:space="preserve"> </w:t>
-      </w:r>
-      <w:r>
-        <w:rPr>
-          <w:rFonts w:ascii="Calibri" w:eastAsia="Times New Roman" w:hAnsi="Calibri" w:cs="Calibri"/>
-          <w:b/>
-          <w:bCs/>
-          <w:color w:val="000000"/>
-        </w:rPr>
-        <w:tab/>
-      </w:r>
+      </w:pPr>
       <w:r>
         <w:rPr>
           <w:rFonts w:ascii="Calibri" w:eastAsia="Times New Roman" w:hAnsi="Calibri" w:cs="Calibri"/>
@@ -4399,62 +3700,389 @@
           <w:rFonts w:ascii="Calibri" w:eastAsia="Times New Roman" w:hAnsi="Calibri" w:cs="Calibri"/>
           <w:color w:val="000000"/>
         </w:rPr>
-        <w:t xml:space="preserve"> </w:t>
-      </w:r>
-      <w:proofErr w:type="spellStart"/>
+        <w:t xml:space="preserve"> blockchain-based burning, w</w:t>
+      </w:r>
       <w:r>
         <w:rPr>
           <w:rFonts w:ascii="Calibri" w:eastAsia="Times New Roman" w:hAnsi="Calibri" w:cs="Calibri"/>
           <w:color w:val="000000"/>
         </w:rPr>
-        <w:t>blockchain</w:t>
-      </w:r>
-      <w:proofErr w:type="spellEnd"/>
-      <w:r>
+        <w:t>hat it is, its attributes, and its benefits.</w:t>
+      </w:r>
+    </w:p>
+    <w:p>
+      <w:pPr>
+        <w:jc w:val="both"/>
         <w:rPr>
           <w:rFonts w:ascii="Calibri" w:eastAsia="Times New Roman" w:hAnsi="Calibri" w:cs="Calibri"/>
           <w:color w:val="000000"/>
         </w:rPr>
-        <w:t>-based burning, w</w:t>
-      </w:r>
+      </w:pPr>
       <w:r>
         <w:rPr>
           <w:rFonts w:ascii="Calibri" w:eastAsia="Times New Roman" w:hAnsi="Calibri" w:cs="Calibri"/>
           <w:color w:val="000000"/>
         </w:rPr>
-        <w:t>hat it is, its attributes, and its benefits.</w:t>
-      </w:r>
-    </w:p>
-    <w:p>
-      <w:pPr>
-        <w:rPr>
-          <w:color w:val="FF0000"/>
-        </w:rPr>
-      </w:pPr>
+        <w:t> </w:t>
+      </w:r>
       <w:r>
         <w:rPr>
           <w:rFonts w:ascii="Calibri" w:eastAsia="Times New Roman" w:hAnsi="Calibri" w:cs="Calibri"/>
           <w:color w:val="000000"/>
         </w:rPr>
-        <w:t> </w:t>
+        <w:tab/>
+        <w:t>Please note that the courses in this course are Learn to BURN lessons. In other words, completing the quizzes for each lesson in this course will contribute to a decrease in the supply of $TRSRY, but you will n</w:t>
       </w:r>
       <w:r>
         <w:rPr>
           <w:rFonts w:ascii="Calibri" w:eastAsia="Times New Roman" w:hAnsi="Calibri" w:cs="Calibri"/>
           <w:color w:val="000000"/>
         </w:rPr>
-        <w:tab/>
-        <w:t>Please note that the courses in this course are Learn to BURN lessons. In other words, completing the quizzes for each lesson in this course will contribute to a decrease in the supply of $TRSRY, but you will n</w:t>
-      </w:r>
-      <w:r>
+        <w:t>ot earn $TRSRY for this lesson.</w:t>
+      </w:r>
+    </w:p>
+    <w:p>
+      <w:pPr>
+        <w:jc w:val="both"/>
         <w:rPr>
           <w:rFonts w:ascii="Calibri" w:eastAsia="Times New Roman" w:hAnsi="Calibri" w:cs="Calibri"/>
           <w:color w:val="000000"/>
         </w:rPr>
-        <w:t>ot earn $TRSRY for this lesson.</w:t>
+      </w:pPr>
+    </w:p>
+    <w:p>
+      <w:pPr>
+        <w:spacing w:line="240" w:lineRule="auto"/>
+        <w:jc w:val="both"/>
+        <w:rPr>
+          <w:rFonts w:ascii="Times New Roman" w:eastAsia="Times New Roman" w:hAnsi="Times New Roman" w:cs="Times New Roman"/>
+          <w:sz w:val="24"/>
+          <w:szCs w:val="24"/>
+        </w:rPr>
+      </w:pPr>
+      <w:r>
+        <w:rPr>
+          <w:rFonts w:ascii="Calibri" w:eastAsia="Times New Roman" w:hAnsi="Calibri" w:cs="Calibri"/>
+          <w:b/>
+          <w:bCs/>
+          <w:color w:val="000000"/>
+        </w:rPr>
+        <w:t>Lesson 1: Token Supply and its Effect on Price</w:t>
+      </w:r>
+    </w:p>
+    <w:p>
+      <w:pPr>
+        <w:spacing w:line="240" w:lineRule="auto"/>
+        <w:jc w:val="both"/>
+        <w:rPr>
+          <w:rFonts w:ascii="Times New Roman" w:eastAsia="Times New Roman" w:hAnsi="Times New Roman" w:cs="Times New Roman"/>
+          <w:sz w:val="24"/>
+          <w:szCs w:val="24"/>
+        </w:rPr>
+      </w:pPr>
+      <w:r>
+        <w:rPr>
+          <w:rFonts w:ascii="Calibri" w:eastAsia="Times New Roman" w:hAnsi="Calibri" w:cs="Calibri"/>
+          <w:i/>
+          <w:iCs/>
+          <w:color w:val="000000"/>
+        </w:rPr>
+        <w:t>Length: 10 minutes</w:t>
+      </w:r>
+    </w:p>
+    <w:p>
+      <w:pPr>
+        <w:spacing w:line="240" w:lineRule="auto"/>
+        <w:jc w:val="both"/>
+        <w:rPr>
+          <w:rFonts w:ascii="Times New Roman" w:eastAsia="Times New Roman" w:hAnsi="Times New Roman" w:cs="Times New Roman"/>
+          <w:sz w:val="24"/>
+          <w:szCs w:val="24"/>
+        </w:rPr>
+      </w:pPr>
+      <w:r>
+        <w:rPr>
+          <w:rFonts w:ascii="Calibri" w:eastAsia="Times New Roman" w:hAnsi="Calibri" w:cs="Calibri"/>
+          <w:b/>
+          <w:bCs/>
+          <w:color w:val="000000"/>
+        </w:rPr>
+        <w:t>Please be aware that this is a Learn to BURN class. In other words, by taking the quiz, you will contribute to a decrease in the supply of $TRSRY, but you will not get $TRSRY for this lesson.</w:t>
+      </w:r>
+      <w:r>
+        <w:rPr>
+          <w:rFonts w:ascii="Calibri" w:eastAsia="Times New Roman" w:hAnsi="Calibri" w:cs="Calibri"/>
+          <w:b/>
+          <w:bCs/>
+          <w:color w:val="000000"/>
+        </w:rPr>
+        <w:br/>
+      </w:r>
+      <w:r>
+        <w:rPr>
+          <w:rFonts w:ascii="Calibri" w:eastAsia="Times New Roman" w:hAnsi="Calibri" w:cs="Calibri"/>
+          <w:b/>
+          <w:bCs/>
+          <w:color w:val="000000"/>
+        </w:rPr>
+        <w:br/>
+      </w:r>
+      <w:proofErr w:type="gramStart"/>
+      <w:r>
+        <w:rPr>
+          <w:rFonts w:ascii="Calibri" w:eastAsia="Times New Roman" w:hAnsi="Calibri" w:cs="Calibri"/>
+          <w:color w:val="000000"/>
+        </w:rPr>
+        <w:t>We've</w:t>
+      </w:r>
+      <w:proofErr w:type="gramEnd"/>
+      <w:r>
+        <w:rPr>
+          <w:rFonts w:ascii="Calibri" w:eastAsia="Times New Roman" w:hAnsi="Calibri" w:cs="Calibri"/>
+          <w:color w:val="000000"/>
+        </w:rPr>
+        <w:t xml:space="preserve"> all seen it before: a newcomer to a cryptocurrency club or community asks, "What is a cheap coin (less than $1) that will be as huge as Bitcoin?" … This </w:t>
+      </w:r>
+      <w:proofErr w:type="gramStart"/>
+      <w:r>
+        <w:rPr>
+          <w:rFonts w:ascii="Calibri" w:eastAsia="Times New Roman" w:hAnsi="Calibri" w:cs="Calibri"/>
+          <w:color w:val="000000"/>
+        </w:rPr>
+        <w:t>is often followed</w:t>
+      </w:r>
+      <w:proofErr w:type="gramEnd"/>
+      <w:r>
+        <w:rPr>
+          <w:rFonts w:ascii="Calibri" w:eastAsia="Times New Roman" w:hAnsi="Calibri" w:cs="Calibri"/>
+          <w:color w:val="000000"/>
+        </w:rPr>
+        <w:t xml:space="preserve"> by an entertaining introduction to the realm of token supply and market capitalization. This lecture will explain why a token's supply is significant.</w:t>
+      </w:r>
+    </w:p>
+    <w:p>
+      <w:pPr>
+        <w:jc w:val="both"/>
+        <w:rPr>
+          <w:rFonts w:ascii="Calibri" w:eastAsia="Times New Roman" w:hAnsi="Calibri" w:cs="Calibri"/>
+          <w:color w:val="000000"/>
+        </w:rPr>
+      </w:pPr>
+      <w:r>
+        <w:rPr>
+          <w:rFonts w:ascii="Calibri" w:eastAsia="Times New Roman" w:hAnsi="Calibri" w:cs="Calibri"/>
+          <w:color w:val="000000"/>
+        </w:rPr>
+        <w:t xml:space="preserve">Consider iron ore and platinum to be 'tokens' for two real-world commodities: iron ore and platinum. Both are metals that </w:t>
+      </w:r>
+      <w:proofErr w:type="gramStart"/>
+      <w:r>
+        <w:rPr>
+          <w:rFonts w:ascii="Calibri" w:eastAsia="Times New Roman" w:hAnsi="Calibri" w:cs="Calibri"/>
+          <w:color w:val="000000"/>
+        </w:rPr>
+        <w:t>are actively extracted</w:t>
+      </w:r>
+      <w:proofErr w:type="gramEnd"/>
+      <w:r>
+        <w:rPr>
+          <w:rFonts w:ascii="Calibri" w:eastAsia="Times New Roman" w:hAnsi="Calibri" w:cs="Calibri"/>
+          <w:color w:val="000000"/>
+        </w:rPr>
+        <w:t xml:space="preserve">. Currently, iron ore is valued around US$144 per ton, whereas platinum is worth approximately US$32.7 million per ton. Why is iron so inexpensive, given that it is practically utilized everywhere in the globe for a multitude of purposes? Platinum </w:t>
+      </w:r>
+      <w:proofErr w:type="gramStart"/>
+      <w:r>
+        <w:rPr>
+          <w:rFonts w:ascii="Calibri" w:eastAsia="Times New Roman" w:hAnsi="Calibri" w:cs="Calibri"/>
+          <w:color w:val="000000"/>
+        </w:rPr>
+        <w:t>is mostly used</w:t>
+      </w:r>
+      <w:proofErr w:type="gramEnd"/>
+      <w:r>
+        <w:rPr>
+          <w:rFonts w:ascii="Calibri" w:eastAsia="Times New Roman" w:hAnsi="Calibri" w:cs="Calibri"/>
+          <w:color w:val="000000"/>
+        </w:rPr>
+        <w:t xml:space="preserve"> for jewelry, but it also has electrical and medicinal applic</w:t>
+      </w:r>
+      <w:r>
+        <w:rPr>
+          <w:rFonts w:ascii="Calibri" w:eastAsia="Times New Roman" w:hAnsi="Calibri" w:cs="Calibri"/>
+          <w:color w:val="000000"/>
+        </w:rPr>
+        <w:t>ations; why is it so expensive?</w:t>
+      </w:r>
+    </w:p>
+    <w:p>
+      <w:pPr>
+        <w:spacing w:line="240" w:lineRule="auto"/>
+        <w:rPr>
+          <w:rFonts w:ascii="Times New Roman" w:eastAsia="Times New Roman" w:hAnsi="Times New Roman" w:cs="Times New Roman"/>
+          <w:sz w:val="24"/>
+          <w:szCs w:val="24"/>
+        </w:rPr>
+      </w:pPr>
+      <w:proofErr w:type="gramStart"/>
+      <w:r>
+        <w:rPr>
+          <w:rFonts w:ascii="Calibri" w:eastAsia="Times New Roman" w:hAnsi="Calibri" w:cs="Calibri"/>
+          <w:b/>
+          <w:bCs/>
+          <w:color w:val="000000"/>
+        </w:rPr>
+        <w:t>Let</w:t>
+      </w:r>
+      <w:r>
+        <w:rPr>
+          <w:rFonts w:ascii="Calibri" w:eastAsia="Times New Roman" w:hAnsi="Calibri" w:cs="Calibri"/>
+          <w:b/>
+          <w:bCs/>
+          <w:color w:val="000000"/>
+        </w:rPr>
+        <w:t>’</w:t>
+      </w:r>
+      <w:r>
+        <w:rPr>
+          <w:rFonts w:ascii="Calibri" w:eastAsia="Times New Roman" w:hAnsi="Calibri" w:cs="Calibri"/>
+          <w:b/>
+          <w:bCs/>
+          <w:color w:val="000000"/>
+        </w:rPr>
+        <w:t>s</w:t>
+      </w:r>
+      <w:proofErr w:type="gramEnd"/>
+      <w:r>
+        <w:rPr>
+          <w:rFonts w:ascii="Calibri" w:eastAsia="Times New Roman" w:hAnsi="Calibri" w:cs="Calibri"/>
+          <w:b/>
+          <w:bCs/>
+          <w:color w:val="000000"/>
+        </w:rPr>
+        <w:t xml:space="preserve"> calculate a fully diluted market cap for each asset</w:t>
+      </w:r>
+    </w:p>
+    <w:p>
+      <w:pPr>
+        <w:spacing w:line="240" w:lineRule="auto"/>
+        <w:rPr>
+          <w:rFonts w:ascii="Times New Roman" w:eastAsia="Times New Roman" w:hAnsi="Times New Roman" w:cs="Times New Roman"/>
+          <w:sz w:val="24"/>
+          <w:szCs w:val="24"/>
+        </w:rPr>
+      </w:pPr>
+      <w:r>
+        <w:rPr>
+          <w:rFonts w:ascii="Calibri" w:eastAsia="Times New Roman" w:hAnsi="Calibri" w:cs="Calibri"/>
+          <w:color w:val="000000"/>
+        </w:rPr>
+        <w:t>Platinum – 70 000 x 32 700 000 = US$2 289 000 000 000</w:t>
+      </w:r>
+    </w:p>
+    <w:p>
+      <w:pPr>
+        <w:spacing w:line="240" w:lineRule="auto"/>
+        <w:rPr>
+          <w:rFonts w:ascii="Times New Roman" w:eastAsia="Times New Roman" w:hAnsi="Times New Roman" w:cs="Times New Roman"/>
+          <w:sz w:val="24"/>
+          <w:szCs w:val="24"/>
+        </w:rPr>
+      </w:pPr>
+      <w:r>
+        <w:rPr>
+          <w:rFonts w:ascii="Calibri" w:eastAsia="Times New Roman" w:hAnsi="Calibri" w:cs="Calibri"/>
+          <w:color w:val="000000"/>
+        </w:rPr>
+        <w:t>Iron Ore – 800 000 000 000 x 144 = US$115 200 000 000 000</w:t>
+      </w:r>
+    </w:p>
+    <w:p>
+      <w:pPr>
+        <w:spacing w:line="240" w:lineRule="auto"/>
+        <w:rPr>
+          <w:rFonts w:ascii="Times New Roman" w:eastAsia="Times New Roman" w:hAnsi="Times New Roman" w:cs="Times New Roman"/>
+          <w:sz w:val="24"/>
+          <w:szCs w:val="24"/>
+        </w:rPr>
+      </w:pPr>
+      <w:r>
+        <w:rPr>
+          <w:rFonts w:ascii="Calibri" w:eastAsia="Times New Roman" w:hAnsi="Calibri" w:cs="Calibri"/>
+          <w:color w:val="000000"/>
+        </w:rPr>
+        <w:t>Iron Ore's market capitalization is around 50 times that of platinum, but it is 227 000 times cheaper per ton.</w:t>
+      </w:r>
+      <w:r>
+        <w:rPr>
+          <w:rFonts w:ascii="Calibri" w:eastAsia="Times New Roman" w:hAnsi="Calibri" w:cs="Calibri"/>
+          <w:color w:val="000000"/>
+        </w:rPr>
+        <w:t>**</w:t>
       </w:r>
       <w:bookmarkStart w:id="1" w:name="_GoBack"/>
       <w:bookmarkEnd w:id="1"/>
+    </w:p>
+    <w:p>
+      <w:pPr>
+        <w:spacing w:line="240" w:lineRule="auto"/>
+        <w:rPr>
+          <w:rFonts w:ascii="Calibri" w:eastAsia="Times New Roman" w:hAnsi="Calibri" w:cs="Calibri"/>
+          <w:color w:val="000000"/>
+        </w:rPr>
+      </w:pPr>
+      <w:r>
+        <w:rPr>
+          <w:rFonts w:ascii="Calibri" w:eastAsia="Times New Roman" w:hAnsi="Calibri" w:cs="Calibri"/>
+          <w:color w:val="000000"/>
+        </w:rPr>
+        <w:t>This should help you realize that the price of a token/coin depends on a variety of factors, with supply being the most significant. In general, tokens with a greater supply will have lower prices, whereas tokens with a smaller supply will have higher values. This is precisely why a token's market capitalization offers a far better indicator of its performance and enables for the most accurate comparisons.</w:t>
+      </w:r>
+    </w:p>
+    <w:p>
+      <w:pPr>
+        <w:spacing w:line="240" w:lineRule="auto"/>
+        <w:rPr>
+          <w:rFonts w:ascii="Times New Roman" w:eastAsia="Times New Roman" w:hAnsi="Times New Roman" w:cs="Times New Roman"/>
+          <w:i/>
+          <w:sz w:val="24"/>
+          <w:szCs w:val="24"/>
+        </w:rPr>
+      </w:pPr>
+      <w:r>
+        <w:rPr>
+          <w:rFonts w:ascii="Calibri" w:eastAsia="Times New Roman" w:hAnsi="Calibri" w:cs="Calibri"/>
+          <w:i/>
+          <w:color w:val="000000"/>
+        </w:rPr>
+        <w:t xml:space="preserve">**The analogy above is not aiming to be accurate; it is simply to </w:t>
+      </w:r>
+      <w:proofErr w:type="gramStart"/>
+      <w:r>
+        <w:rPr>
+          <w:rFonts w:ascii="Calibri" w:eastAsia="Times New Roman" w:hAnsi="Calibri" w:cs="Calibri"/>
+          <w:i/>
+          <w:color w:val="000000"/>
+        </w:rPr>
+        <w:t>showcase</w:t>
+      </w:r>
+      <w:proofErr w:type="gramEnd"/>
+      <w:r>
+        <w:rPr>
+          <w:rFonts w:ascii="Calibri" w:eastAsia="Times New Roman" w:hAnsi="Calibri" w:cs="Calibri"/>
+          <w:i/>
+          <w:color w:val="000000"/>
+        </w:rPr>
+        <w:t xml:space="preserve"> a general example of supply</w:t>
+      </w:r>
+    </w:p>
+    <w:p>
+      <w:pPr>
+        <w:jc w:val="both"/>
+        <w:rPr>
+          <w:color w:val="FF0000"/>
+        </w:rPr>
+      </w:pPr>
     </w:p>
     <w:sectPr>
       <w:pgSz w:w="12240" w:h="15840"/>

</xml_diff>

<commit_message>
Added Course 2 - Lesson 1 Quiz
</commit_message>
<xml_diff>
--- a/Lazatech Educate Courses.docx
+++ b/Lazatech Educate Courses.docx
@@ -12,15 +12,7 @@
     </w:p>
     <w:p>
       <w:r>
-        <w:t xml:space="preserve">               Welcome to the Lazatech Educate website. All of the available courses </w:t>
-      </w:r>
-      <w:proofErr w:type="gramStart"/>
-      <w:r>
-        <w:t>are mentioned</w:t>
-      </w:r>
-      <w:proofErr w:type="gramEnd"/>
-      <w:r>
-        <w:t xml:space="preserve"> here. You are free to enroll in any course you like. You are also free to select the lessons you desire to complete. You may learn at your own speed, and you can track your progress and earnings using the navigation bar above.</w:t>
+        <w:t xml:space="preserve">               Welcome to the Lazatech Educate website. All of the available courses are mentioned here. You are free to enroll in any course you like. You are also free to select the lessons you desire to complete. You may learn at your own speed, and you can track your progress and earnings using the navigation bar above.</w:t>
       </w:r>
       <w:r>
         <w:br/>
@@ -90,29 +82,13 @@
         <w:tab/>
       </w:r>
       <w:r>
-        <w:t xml:space="preserve">The Lazatech Educate ecosystem </w:t>
-      </w:r>
-      <w:proofErr w:type="gramStart"/>
-      <w:r>
-        <w:t>is based</w:t>
-      </w:r>
-      <w:proofErr w:type="gramEnd"/>
-      <w:r>
-        <w:t xml:space="preserve"> on the XRP blockchain. The Treasury ecosystem now consists of two coins with significantly distinct goals. As </w:t>
+        <w:t xml:space="preserve">The Lazatech Educate ecosystem is based on the XRP blockchain. The Treasury ecosystem now consists of two coins with significantly distinct goals. As </w:t>
       </w:r>
       <w:r>
         <w:t>Lazatech</w:t>
       </w:r>
       <w:r>
-        <w:t xml:space="preserve"> grows and expands, additional tokens </w:t>
-      </w:r>
-      <w:proofErr w:type="gramStart"/>
-      <w:r>
-        <w:t>may be issued</w:t>
-      </w:r>
-      <w:proofErr w:type="gramEnd"/>
-      <w:r>
-        <w:t xml:space="preserve"> for a specific function. Our specialized store of value token (think of it as the 'gold' or 'Bitcoin' of our ecosystem) is denoted by the symbol $LZT, while our volatile utility-driven token is denoted by the sign $LAZA.</w:t>
+        <w:t xml:space="preserve"> grows and expands, additional tokens may be issued for a specific function. Our specialized store of value token (think of it as the 'gold' or 'Bitcoin' of our ecosystem) is denoted by the symbol $LZT, while our volatile utility-driven token is denoted by the sign $LAZA.</w:t>
       </w:r>
     </w:p>
     <w:p>
@@ -151,23 +127,7 @@
     </w:p>
     <w:p>
       <w:r>
-        <w:t xml:space="preserve">Use case - The purpose of $LZT is to hold the value of our ecosystem and serve as a sturdy token on </w:t>
-      </w:r>
-      <w:proofErr w:type="gramStart"/>
-      <w:r>
-        <w:t>which</w:t>
-      </w:r>
-      <w:proofErr w:type="gramEnd"/>
-      <w:r>
-        <w:t xml:space="preserve"> to develop. Holding $TRSRY allows our holders access to the whole ecosystem without subjecting their primary investment to extreme volatility. Users are rewarded with $LZT tokens for answering academic-related questions on Lazatech's social media platforms. $LAZA </w:t>
-      </w:r>
-      <w:proofErr w:type="gramStart"/>
-      <w:r>
-        <w:t>is also distributed</w:t>
-      </w:r>
-      <w:proofErr w:type="gramEnd"/>
-      <w:r>
-        <w:t xml:space="preserve"> to users of Lazatech Educate, our 'Learn to Earn' platform.</w:t>
+        <w:t>Use case - The purpose of $LZT is to hold the value of our ecosystem and serve as a sturdy token on which to develop. Holding $TRSRY allows our holders access to the whole ecosystem without subjecting their primary investment to extreme volatility. Users are rewarded with $LZT tokens for answering academic-related questions on Lazatech's social media platforms. $LAZA is also distributed to users of Lazatech Educate, our 'Learn to Earn' platform.</w:t>
       </w:r>
       <w:r>
         <w:br/>
@@ -206,15 +166,7 @@
         </w:rPr>
       </w:pPr>
       <w:r>
-        <w:t xml:space="preserve">Use Case – $UtiliteX is the volatile and powerful utility token within our ecosystem. It allows Treasury to offer riskier and rewarding investment opportunities for those who wish to be involved. Holders of $TRSRY are rewarded with free $UtiliteX every month, which allows them essentially free access to our Venture and Insur utility. Venture is our project launchpad, allowing investors to put their $UtiliteX to work by offering funding to new/infant projects, in exchange for rewards paid out by winning Venture Platform projects. Insur is a way for investors that </w:t>
-      </w:r>
-      <w:proofErr w:type="gramStart"/>
-      <w:r>
-        <w:t>are caught up</w:t>
-      </w:r>
-      <w:proofErr w:type="gramEnd"/>
-      <w:r>
-        <w:t xml:space="preserve"> in rug pulls or mismanaged projects to receive some compensation for their losses.</w:t>
+        <w:t>Use Case – $UtiliteX is the volatile and powerful utility token within our ecosystem. It allows Treasury to offer riskier and rewarding investment opportunities for those who wish to be involved. Holders of $TRSRY are rewarded with free $UtiliteX every month, which allows them essentially free access to our Venture and Insur utility. Venture is our project launchpad, allowing investors to put their $UtiliteX to work by offering funding to new/infant projects, in exchange for rewards paid out by winning Venture Platform projects. Insur is a way for investors that are caught up in rug pulls or mismanaged projects to receive some compensation for their losses.</w:t>
       </w:r>
       <w:r>
         <w:br/>
@@ -623,23 +575,7 @@
           <w:b/>
           <w:bCs/>
         </w:rPr>
-        <w:t xml:space="preserve">Lesson 2: Why has Treasury made the XRPL </w:t>
-      </w:r>
-      <w:proofErr w:type="gramStart"/>
-      <w:r>
-        <w:rPr>
-          <w:b/>
-          <w:bCs/>
-        </w:rPr>
-        <w:t>it’s</w:t>
-      </w:r>
-      <w:proofErr w:type="gramEnd"/>
-      <w:r>
-        <w:rPr>
-          <w:b/>
-          <w:bCs/>
-        </w:rPr>
-        <w:t xml:space="preserve"> home?</w:t>
+        <w:t>Lesson 2: Why has Treasury made the XRPL it’s home?</w:t>
       </w:r>
       <w:r>
         <w:rPr>
@@ -657,27 +593,11 @@
         <w:tab/>
       </w:r>
       <w:r>
-        <w:t xml:space="preserve">Lazatech </w:t>
-      </w:r>
-      <w:proofErr w:type="gramStart"/>
-      <w:r>
-        <w:t>was introduced</w:t>
-      </w:r>
-      <w:proofErr w:type="gramEnd"/>
-      <w:r>
-        <w:t xml:space="preserve"> to the XRPL for a variety of crucial reasons. Unlike other popular blockchains such as ETH and BSC, the XRPL is largely obscure to a vast majority of crypto investors; many are unaware that it even exists. In contrast, the XRPL offers some of the quickest and cheapest </w:t>
+        <w:t xml:space="preserve">Lazatech was introduced to the XRPL for a variety of crucial reasons. Unlike other popular blockchains such as ETH and BSC, the XRPL is largely obscure to a vast majority of crypto investors; many are unaware that it even exists. In contrast, the XRPL offers some of the quickest and cheapest </w:t>
       </w:r>
       <w:r>
         <w:lastRenderedPageBreak/>
-        <w:t xml:space="preserve">transactions, in addition to the power and reliability of Ripple, which supports it. We decided to create the Lazatech Ecosystem on the XRPL due to the high level of community engagement, transaction efficiency, and enormous </w:t>
-      </w:r>
-      <w:proofErr w:type="gramStart"/>
-      <w:r>
-        <w:t>future potential</w:t>
-      </w:r>
-      <w:proofErr w:type="gramEnd"/>
-      <w:r>
-        <w:t xml:space="preserve"> and exposure.</w:t>
+        <w:t>transactions, in addition to the power and reliability of Ripple, which supports it. We decided to create the Lazatech Ecosystem on the XRPL due to the high level of community engagement, transaction efficiency, and enormous future potential and exposure.</w:t>
       </w:r>
       <w:r>
         <w:rPr>
@@ -737,15 +657,7 @@
         <w:tab/>
       </w:r>
       <w:r>
-        <w:t xml:space="preserve">The XRPL (and its native asset $XRP) has enabled Lazatech to grow rapidly while keeping user and developer expenses low. The XRPL's built-in DEX means that our tokens </w:t>
-      </w:r>
-      <w:proofErr w:type="gramStart"/>
-      <w:r>
-        <w:t>may be exchanged</w:t>
-      </w:r>
-      <w:proofErr w:type="gramEnd"/>
-      <w:r>
-        <w:t xml:space="preserve"> instantaneously, and various simple applications/programs provide a large number of individuals with instant, efficient, and simple methods to interact with their favorite tokens. Ripple fosters and facilitates a variety of advances throughout the ledger, thus the area is always evolving, expanding, and adapting!</w:t>
+        <w:t>The XRPL (and its native asset $XRP) has enabled Lazatech to grow rapidly while keeping user and developer expenses low. The XRPL's built-in DEX means that our tokens may be exchanged instantaneously, and various simple applications/programs provide a large number of individuals with instant, efficient, and simple methods to interact with their favorite tokens. Ripple fosters and facilitates a variety of advances throughout the ledger, thus the area is always evolving, expanding, and adapting!</w:t>
       </w:r>
       <w:r>
         <w:br/>
@@ -772,23 +684,7 @@
           <w:b/>
           <w:bCs/>
         </w:rPr>
-        <w:t xml:space="preserve"> made the XRPL </w:t>
-      </w:r>
-      <w:proofErr w:type="gramStart"/>
-      <w:r>
-        <w:rPr>
-          <w:b/>
-          <w:bCs/>
-        </w:rPr>
-        <w:t>it’s</w:t>
-      </w:r>
-      <w:proofErr w:type="gramEnd"/>
-      <w:r>
-        <w:rPr>
-          <w:b/>
-          <w:bCs/>
-        </w:rPr>
-        <w:t xml:space="preserve"> home? Quiz</w:t>
+        <w:t xml:space="preserve"> made the XRPL it’s home? Quiz</w:t>
       </w:r>
     </w:p>
     <w:p>
@@ -1417,19 +1313,11 @@
       <w:r>
         <w:tab/>
       </w:r>
-      <w:proofErr w:type="gramStart"/>
-      <w:r>
-        <w:rPr>
-          <w:color w:val="FF0000"/>
-        </w:rPr>
-        <w:t>The</w:t>
-      </w:r>
-      <w:proofErr w:type="gramEnd"/>
-      <w:r>
-        <w:rPr>
-          <w:color w:val="FF0000"/>
-        </w:rPr>
-        <w:t xml:space="preserve"> following questions below will relate to the Whitepaper 2.0.</w:t>
+      <w:r>
+        <w:rPr>
+          <w:color w:val="FF0000"/>
+        </w:rPr>
+        <w:t>The following questions below will relate to the Whitepaper 2.0.</w:t>
       </w:r>
       <w:r>
         <w:rPr>
@@ -1706,18 +1594,8 @@
           <w:bCs/>
           <w:color w:val="FF0000"/>
         </w:rPr>
-        <w:t>Venture offers users ___</w:t>
-      </w:r>
-      <w:proofErr w:type="gramStart"/>
-      <w:r>
-        <w:rPr>
-          <w:b/>
-          <w:bCs/>
-          <w:color w:val="FF0000"/>
-        </w:rPr>
-        <w:t>?</w:t>
-      </w:r>
-      <w:proofErr w:type="gramEnd"/>
+        <w:t>Venture offers users ___?</w:t>
+      </w:r>
     </w:p>
     <w:p>
       <w:pPr>
@@ -2147,21 +2025,7 @@
         <w:rPr>
           <w:color w:val="FF0000"/>
         </w:rPr>
-        <w:t xml:space="preserve">Treasury’s Venture platform </w:t>
-      </w:r>
-      <w:proofErr w:type="gramStart"/>
-      <w:r>
-        <w:rPr>
-          <w:color w:val="FF0000"/>
-        </w:rPr>
-        <w:t>is designed</w:t>
-      </w:r>
-      <w:proofErr w:type="gramEnd"/>
-      <w:r>
-        <w:rPr>
-          <w:color w:val="FF0000"/>
-        </w:rPr>
-        <w:t xml:space="preserve"> as a launchpad for the very many talented individuals looking to bring new projects to the XRP Ledger who may lack the funds to do so.</w:t>
+        <w:t>Treasury’s Venture platform is designed as a launchpad for the very many talented individuals looking to bring new projects to the XRP Ledger who may lack the funds to do so.</w:t>
       </w:r>
     </w:p>
     <w:p>
@@ -2203,35 +2067,7 @@
           <w:color w:val="FF0000"/>
         </w:rPr>
         <w:tab/>
-        <w:t xml:space="preserve">Supporters can choose to skip certain projects, or they can choose to allocate any amount of $UtiliteX to a certain project, with </w:t>
-      </w:r>
-      <w:proofErr w:type="gramStart"/>
-      <w:r>
-        <w:rPr>
-          <w:color w:val="FF0000"/>
-        </w:rPr>
-        <w:t>1</w:t>
-      </w:r>
-      <w:proofErr w:type="gramEnd"/>
-      <w:r>
-        <w:rPr>
-          <w:color w:val="FF0000"/>
-        </w:rPr>
-        <w:t xml:space="preserve"> $UtiliteX counting as 1 vote. The total amount of $UtiliteX committed to the winning project by their voters will be match-funded by the Treasury team and sold for XRP. The winning project will receive their funding in several payments as they reach milestones in their project. Voters who backed the winning project will receive a holding in that new project’s token, worth no less than what their $UtiliteX was worth, and they will receive it ahead of any public airdrops, for free. Any $UtiliteX voted for projects that </w:t>
-      </w:r>
-      <w:proofErr w:type="gramStart"/>
-      <w:r>
-        <w:rPr>
-          <w:color w:val="FF0000"/>
-        </w:rPr>
-        <w:t>didn’t</w:t>
-      </w:r>
-      <w:proofErr w:type="gramEnd"/>
-      <w:r>
-        <w:rPr>
-          <w:color w:val="FF0000"/>
-        </w:rPr>
-        <w:t xml:space="preserve"> win the vote will be returned to the voter’s wallet.</w:t>
+        <w:t>Supporters can choose to skip certain projects, or they can choose to allocate any amount of $UtiliteX to a certain project, with 1 $UtiliteX counting as 1 vote. The total amount of $UtiliteX committed to the winning project by their voters will be match-funded by the Treasury team and sold for XRP. The winning project will receive their funding in several payments as they reach milestones in their project. Voters who backed the winning project will receive a holding in that new project’s token, worth no less than what their $UtiliteX was worth, and they will receive it ahead of any public airdrops, for free. Any $UtiliteX voted for projects that didn’t win the vote will be returned to the voter’s wallet.</w:t>
       </w:r>
       <w:r>
         <w:rPr>
@@ -2306,23 +2142,7 @@
         <w:br/>
       </w:r>
       <w:r>
-        <w:t xml:space="preserve">Perhaps you have a great idea for a new </w:t>
-      </w:r>
-      <w:proofErr w:type="gramStart"/>
-      <w:r>
-        <w:t>project?</w:t>
-      </w:r>
-      <w:proofErr w:type="gramEnd"/>
-      <w:r>
-        <w:t xml:space="preserve"> If </w:t>
-      </w:r>
-      <w:proofErr w:type="gramStart"/>
-      <w:r>
-        <w:t>so</w:t>
-      </w:r>
-      <w:proofErr w:type="gramEnd"/>
-      <w:r>
-        <w:t xml:space="preserve"> then please head over to our Venture page and fill out the form.</w:t>
+        <w:t>Perhaps you have a great idea for a new project? If so then please head over to our Venture page and fill out the form.</w:t>
       </w:r>
       <w:r>
         <w:br/>
@@ -2624,25 +2444,7 @@
           <w:bCs/>
           <w:color w:val="FF0000"/>
         </w:rPr>
-        <w:t xml:space="preserve">Who can sign up to </w:t>
-      </w:r>
-      <w:proofErr w:type="gramStart"/>
-      <w:r>
-        <w:rPr>
-          <w:b/>
-          <w:bCs/>
-          <w:color w:val="FF0000"/>
-        </w:rPr>
-        <w:t>be considered</w:t>
-      </w:r>
-      <w:proofErr w:type="gramEnd"/>
-      <w:r>
-        <w:rPr>
-          <w:b/>
-          <w:bCs/>
-          <w:color w:val="FF0000"/>
-        </w:rPr>
-        <w:t xml:space="preserve"> for Venture funding?</w:t>
+        <w:t>Who can sign up to be considered for Venture funding?</w:t>
       </w:r>
     </w:p>
     <w:p>
@@ -2871,34 +2673,7 @@
           <w:color w:val="FF0000"/>
         </w:rPr>
         <w:tab/>
-      </w:r>
-      <w:proofErr w:type="gramStart"/>
-      <w:r>
-        <w:rPr>
-          <w:color w:val="FF0000"/>
-        </w:rPr>
-        <w:t>We</w:t>
-      </w:r>
-      <w:proofErr w:type="gramEnd"/>
-      <w:r>
-        <w:rPr>
-          <w:color w:val="FF0000"/>
-        </w:rPr>
-        <w:t xml:space="preserve"> are seeing a lot of what happens in real life also occur in the crypto world. Unfortunately, this includes people with malicious intent who will go to great lengths to lie and deceive in order to rob people of their </w:t>
-      </w:r>
-      <w:proofErr w:type="gramStart"/>
-      <w:r>
-        <w:rPr>
-          <w:color w:val="FF0000"/>
-        </w:rPr>
-        <w:t>hard earned</w:t>
-      </w:r>
-      <w:proofErr w:type="gramEnd"/>
-      <w:r>
-        <w:rPr>
-          <w:color w:val="FF0000"/>
-        </w:rPr>
-        <w:t xml:space="preserve"> money. So-called rug-pulls are a scourge to the blockchain.</w:t>
+        <w:t>We are seeing a lot of what happens in real life also occur in the crypto world. Unfortunately, this includes people with malicious intent who will go to great lengths to lie and deceive in order to rob people of their hard earned money. So-called rug-pulls are a scourge to the blockchain.</w:t>
       </w:r>
     </w:p>
     <w:p>
@@ -3023,20 +2798,7 @@
           <w:color w:val="FF0000"/>
         </w:rPr>
         <w:br/>
-      </w:r>
-      <w:proofErr w:type="gramStart"/>
-      <w:r>
-        <w:rPr>
-          <w:color w:val="FF0000"/>
-        </w:rPr>
-        <w:t>Let’s</w:t>
-      </w:r>
-      <w:proofErr w:type="gramEnd"/>
-      <w:r>
-        <w:rPr>
-          <w:color w:val="FF0000"/>
-        </w:rPr>
-        <w:t xml:space="preserve"> look at an example:</w:t>
+        <w:t>Let’s look at an example:</w:t>
       </w:r>
     </w:p>
     <w:p>
@@ -3088,49 +2850,21 @@
         <w:rPr>
           <w:color w:val="FF0000"/>
         </w:rPr>
-        <w:t xml:space="preserve">Assuming </w:t>
-      </w:r>
-      <w:proofErr w:type="gramStart"/>
-      <w:r>
-        <w:rPr>
-          <w:color w:val="FF0000"/>
-        </w:rPr>
-        <w:t>this is not one of the projects we flagged on our Insur alerts page,</w:t>
-      </w:r>
-      <w:proofErr w:type="gramEnd"/>
-      <w:r>
-        <w:rPr>
-          <w:color w:val="FF0000"/>
-        </w:rPr>
-        <w:t xml:space="preserve"> you would be eligible to make a claim for your losses.</w:t>
-      </w:r>
-    </w:p>
-    <w:p>
-      <w:pPr>
-        <w:rPr>
-          <w:color w:val="FF0000"/>
-        </w:rPr>
-      </w:pPr>
-      <w:r>
-        <w:rPr>
-          <w:color w:val="FF0000"/>
-        </w:rPr>
-        <w:br/>
-        <w:t xml:space="preserve">Losses </w:t>
-      </w:r>
-      <w:proofErr w:type="gramStart"/>
-      <w:r>
-        <w:rPr>
-          <w:color w:val="FF0000"/>
-        </w:rPr>
-        <w:t>are calculated</w:t>
-      </w:r>
-      <w:proofErr w:type="gramEnd"/>
-      <w:r>
-        <w:rPr>
-          <w:color w:val="FF0000"/>
-        </w:rPr>
-        <w:t xml:space="preserve"> as follows:</w:t>
+        <w:t>Assuming this is not one of the projects we flagged on our Insur alerts page, you would be eligible to make a claim for your losses.</w:t>
+      </w:r>
+    </w:p>
+    <w:p>
+      <w:pPr>
+        <w:rPr>
+          <w:color w:val="FF0000"/>
+        </w:rPr>
+      </w:pPr>
+      <w:r>
+        <w:rPr>
+          <w:color w:val="FF0000"/>
+        </w:rPr>
+        <w:br/>
+        <w:t>Losses are calculated as follows:</w:t>
       </w:r>
     </w:p>
     <w:p>
@@ -3190,21 +2924,7 @@
         <w:rPr>
           <w:color w:val="FF0000"/>
         </w:rPr>
-        <w:t xml:space="preserve">Your payout </w:t>
-      </w:r>
-      <w:proofErr w:type="gramStart"/>
-      <w:r>
-        <w:rPr>
-          <w:color w:val="FF0000"/>
-        </w:rPr>
-        <w:t>would be calculated</w:t>
-      </w:r>
-      <w:proofErr w:type="gramEnd"/>
-      <w:r>
-        <w:rPr>
-          <w:color w:val="FF0000"/>
-        </w:rPr>
-        <w:t xml:space="preserve"> as follows:</w:t>
+        <w:t>Your payout would be calculated as follows:</w:t>
       </w:r>
     </w:p>
     <w:p>
@@ -3256,48 +2976,20 @@
         <w:rPr>
           <w:color w:val="FF0000"/>
         </w:rPr>
-        <w:t xml:space="preserve">In this </w:t>
-      </w:r>
-      <w:proofErr w:type="gramStart"/>
-      <w:r>
-        <w:rPr>
-          <w:color w:val="FF0000"/>
-        </w:rPr>
-        <w:t>case</w:t>
-      </w:r>
-      <w:proofErr w:type="gramEnd"/>
-      <w:r>
-        <w:rPr>
-          <w:color w:val="FF0000"/>
-        </w:rPr>
-        <w:t xml:space="preserve"> we would pay out the total of your losses (32.04 XRP).</w:t>
-      </w:r>
-    </w:p>
-    <w:p>
-      <w:pPr>
-        <w:rPr>
-          <w:color w:val="FF0000"/>
-        </w:rPr>
-      </w:pPr>
-      <w:r>
-        <w:rPr>
-          <w:color w:val="FF0000"/>
-        </w:rPr>
-        <w:t xml:space="preserve">This would be paid to you in $UtiliteX: 32.04 / 0.0034 = </w:t>
-      </w:r>
-      <w:proofErr w:type="gramStart"/>
-      <w:r>
-        <w:rPr>
-          <w:color w:val="FF0000"/>
-        </w:rPr>
-        <w:t>9,423.52 which</w:t>
-      </w:r>
-      <w:proofErr w:type="gramEnd"/>
-      <w:r>
-        <w:rPr>
-          <w:color w:val="FF0000"/>
-        </w:rPr>
-        <w:t xml:space="preserve"> you would then be free to trade or keep.</w:t>
+        <w:t>In this case we would pay out the total of your losses (32.04 XRP).</w:t>
+      </w:r>
+    </w:p>
+    <w:p>
+      <w:pPr>
+        <w:rPr>
+          <w:color w:val="FF0000"/>
+        </w:rPr>
+      </w:pPr>
+      <w:r>
+        <w:rPr>
+          <w:color w:val="FF0000"/>
+        </w:rPr>
+        <w:t>This would be paid to you in $UtiliteX: 32.04 / 0.0034 = 9,423.52 which you would then be free to trade or keep.</w:t>
       </w:r>
     </w:p>
     <w:p>
@@ -3318,21 +3010,7 @@
           <w:color w:val="FF0000"/>
         </w:rPr>
         <w:lastRenderedPageBreak/>
-        <w:t xml:space="preserve">In the event when you </w:t>
-      </w:r>
-      <w:proofErr w:type="gramStart"/>
-      <w:r>
-        <w:rPr>
-          <w:color w:val="FF0000"/>
-        </w:rPr>
-        <w:t>don’t</w:t>
-      </w:r>
-      <w:proofErr w:type="gramEnd"/>
-      <w:r>
-        <w:rPr>
-          <w:color w:val="FF0000"/>
-        </w:rPr>
-        <w:t xml:space="preserve"> hold enough $UtiliteX to cover the whole of your losses, we would cover the losses up to the value of the holding you have in $UtiliteX.</w:t>
+        <w:t>In the event when you don’t hold enough $UtiliteX to cover the whole of your losses, we would cover the losses up to the value of the holding you have in $UtiliteX.</w:t>
       </w:r>
     </w:p>
     <w:p>
@@ -3685,30 +3363,14 @@
           <w:rFonts w:ascii="Calibri" w:eastAsia="Times New Roman" w:hAnsi="Calibri" w:cs="Calibri"/>
           <w:color w:val="000000"/>
         </w:rPr>
-        <w:t xml:space="preserve">This Know how to Burn course </w:t>
-      </w:r>
-      <w:proofErr w:type="gramStart"/>
+        <w:t>This Know how to Burn course provides an introductio</w:t>
+      </w:r>
       <w:r>
         <w:rPr>
           <w:rFonts w:ascii="Calibri" w:eastAsia="Times New Roman" w:hAnsi="Calibri" w:cs="Calibri"/>
           <w:color w:val="000000"/>
         </w:rPr>
-        <w:t>provides an introductio</w:t>
-      </w:r>
-      <w:r>
-        <w:rPr>
-          <w:rFonts w:ascii="Calibri" w:eastAsia="Times New Roman" w:hAnsi="Calibri" w:cs="Calibri"/>
-          <w:color w:val="000000"/>
-        </w:rPr>
-        <w:t>n to</w:t>
-      </w:r>
-      <w:proofErr w:type="gramEnd"/>
-      <w:r>
-        <w:rPr>
-          <w:rFonts w:ascii="Calibri" w:eastAsia="Times New Roman" w:hAnsi="Calibri" w:cs="Calibri"/>
-          <w:color w:val="000000"/>
-        </w:rPr>
-        <w:t xml:space="preserve"> blockchain-based burning, w</w:t>
+        <w:t>n to blockchain-based burning, w</w:t>
       </w:r>
       <w:r>
         <w:rPr>
@@ -3823,37 +3485,12 @@
         </w:rPr>
         <w:br/>
       </w:r>
-      <w:proofErr w:type="gramStart"/>
       <w:r>
         <w:rPr>
           <w:rFonts w:ascii="Calibri" w:eastAsia="Times New Roman" w:hAnsi="Calibri" w:cs="Calibri"/>
           <w:color w:val="000000"/>
         </w:rPr>
-        <w:t>We've</w:t>
-      </w:r>
-      <w:proofErr w:type="gramEnd"/>
-      <w:r>
-        <w:rPr>
-          <w:rFonts w:ascii="Calibri" w:eastAsia="Times New Roman" w:hAnsi="Calibri" w:cs="Calibri"/>
-          <w:color w:val="000000"/>
-        </w:rPr>
-        <w:t xml:space="preserve"> all seen it before: a newcomer to a cryptocurrency club or community asks, "What is a cheap coin (less than $1) that will be as huge as Bitcoin?" … This </w:t>
-      </w:r>
-      <w:proofErr w:type="gramStart"/>
-      <w:r>
-        <w:rPr>
-          <w:rFonts w:ascii="Calibri" w:eastAsia="Times New Roman" w:hAnsi="Calibri" w:cs="Calibri"/>
-          <w:color w:val="000000"/>
-        </w:rPr>
-        <w:t>is often followed</w:t>
-      </w:r>
-      <w:proofErr w:type="gramEnd"/>
-      <w:r>
-        <w:rPr>
-          <w:rFonts w:ascii="Calibri" w:eastAsia="Times New Roman" w:hAnsi="Calibri" w:cs="Calibri"/>
-          <w:color w:val="000000"/>
-        </w:rPr>
-        <w:t xml:space="preserve"> by an entertaining introduction to the realm of token supply and market capitalization. This lecture will explain why a token's supply is significant.</w:t>
+        <w:t>We've all seen it before: a newcomer to a cryptocurrency club or community asks, "What is a cheap coin (less than $1) that will be as huge as Bitcoin?" … This is often followed by an entertaining introduction to the realm of token supply and market capitalization. This lecture will explain why a token's supply is significant.</w:t>
       </w:r>
     </w:p>
     <w:p>
@@ -3870,39 +3507,7 @@
           <w:rFonts w:ascii="Calibri" w:eastAsia="Times New Roman" w:hAnsi="Calibri" w:cs="Calibri"/>
           <w:color w:val="000000"/>
         </w:rPr>
-        <w:t xml:space="preserve">Consider iron ore and platinum to be 'tokens' for two real-world commodities: iron ore and platinum. Both are metals that </w:t>
-      </w:r>
-      <w:proofErr w:type="gramStart"/>
-      <w:r>
-        <w:rPr>
-          <w:rFonts w:ascii="Calibri" w:eastAsia="Times New Roman" w:hAnsi="Calibri" w:cs="Calibri"/>
-          <w:color w:val="000000"/>
-        </w:rPr>
-        <w:t>are actively extracted</w:t>
-      </w:r>
-      <w:proofErr w:type="gramEnd"/>
-      <w:r>
-        <w:rPr>
-          <w:rFonts w:ascii="Calibri" w:eastAsia="Times New Roman" w:hAnsi="Calibri" w:cs="Calibri"/>
-          <w:color w:val="000000"/>
-        </w:rPr>
-        <w:t xml:space="preserve">. Currently, iron ore is valued around US$144 per ton, whereas platinum is worth approximately US$32.7 million per ton. Why is iron so inexpensive, given that it is practically utilized everywhere in the globe for a multitude of purposes? Platinum </w:t>
-      </w:r>
-      <w:proofErr w:type="gramStart"/>
-      <w:r>
-        <w:rPr>
-          <w:rFonts w:ascii="Calibri" w:eastAsia="Times New Roman" w:hAnsi="Calibri" w:cs="Calibri"/>
-          <w:color w:val="000000"/>
-        </w:rPr>
-        <w:t>is mostly used</w:t>
-      </w:r>
-      <w:proofErr w:type="gramEnd"/>
-      <w:r>
-        <w:rPr>
-          <w:rFonts w:ascii="Calibri" w:eastAsia="Times New Roman" w:hAnsi="Calibri" w:cs="Calibri"/>
-          <w:color w:val="000000"/>
-        </w:rPr>
-        <w:t xml:space="preserve"> for jewelry, but it also has electrical and medicinal applications; why is it so expensive?</w:t>
+        <w:t>Consider iron ore and platinum to be 'tokens' for two real-world commodities: iron ore and platinum. Both are metals that are actively extracted. Currently, iron ore is valued around US$144 per ton, whereas platinum is worth approximately US$32.7 million per ton. Why is iron so inexpensive, given that it is practically utilized everywhere in the globe for a multitude of purposes? Platinum is mostly used for jewelry, but it also has electrical and medicinal applications; why is it so expensive?</w:t>
       </w:r>
       <w:r>
         <w:rPr>
@@ -3959,23 +3564,26 @@
           <w:rFonts w:ascii="Calibri" w:eastAsia="Times New Roman" w:hAnsi="Calibri" w:cs="Calibri"/>
           <w:color w:val="000000"/>
         </w:rPr>
-        <w:t xml:space="preserve">Global iron ore reserves </w:t>
-      </w:r>
-      <w:proofErr w:type="gramStart"/>
+        <w:t>Global iron ore reserves are estimated at 800 billion tons - There are 11,400,000,000,000 times more Iron Ore than Platinum in the globe.</w:t>
+      </w:r>
       <w:r>
         <w:rPr>
           <w:rFonts w:ascii="Calibri" w:eastAsia="Times New Roman" w:hAnsi="Calibri" w:cs="Calibri"/>
+          <w:b/>
+          <w:bCs/>
           <w:color w:val="000000"/>
         </w:rPr>
-        <w:t>are estimated</w:t>
-      </w:r>
-      <w:proofErr w:type="gramEnd"/>
+        <w:br/>
+      </w:r>
       <w:r>
         <w:rPr>
           <w:rFonts w:ascii="Calibri" w:eastAsia="Times New Roman" w:hAnsi="Calibri" w:cs="Calibri"/>
+          <w:b/>
+          <w:bCs/>
           <w:color w:val="000000"/>
         </w:rPr>
-        <w:t xml:space="preserve"> at 800 billion tons - There are 11,400,000,000,000 times more Iron Ore than Platinum in the globe.</w:t>
+        <w:br/>
+        <w:t>Let</w:t>
       </w:r>
       <w:r>
         <w:rPr>
@@ -3984,7 +3592,7 @@
           <w:bCs/>
           <w:color w:val="000000"/>
         </w:rPr>
-        <w:br/>
+        <w:t>’</w:t>
       </w:r>
       <w:r>
         <w:rPr>
@@ -3993,45 +3601,7 @@
           <w:bCs/>
           <w:color w:val="000000"/>
         </w:rPr>
-        <w:br/>
-      </w:r>
-      <w:proofErr w:type="gramStart"/>
-      <w:r>
-        <w:rPr>
-          <w:rFonts w:ascii="Calibri" w:eastAsia="Times New Roman" w:hAnsi="Calibri" w:cs="Calibri"/>
-          <w:b/>
-          <w:bCs/>
-          <w:color w:val="000000"/>
-        </w:rPr>
-        <w:t>Let</w:t>
-      </w:r>
-      <w:r>
-        <w:rPr>
-          <w:rFonts w:ascii="Calibri" w:eastAsia="Times New Roman" w:hAnsi="Calibri" w:cs="Calibri"/>
-          <w:b/>
-          <w:bCs/>
-          <w:color w:val="000000"/>
-        </w:rPr>
-        <w:t>’</w:t>
-      </w:r>
-      <w:r>
-        <w:rPr>
-          <w:rFonts w:ascii="Calibri" w:eastAsia="Times New Roman" w:hAnsi="Calibri" w:cs="Calibri"/>
-          <w:b/>
-          <w:bCs/>
-          <w:color w:val="000000"/>
-        </w:rPr>
-        <w:t>s</w:t>
-      </w:r>
-      <w:proofErr w:type="gramEnd"/>
-      <w:r>
-        <w:rPr>
-          <w:rFonts w:ascii="Calibri" w:eastAsia="Times New Roman" w:hAnsi="Calibri" w:cs="Calibri"/>
-          <w:b/>
-          <w:bCs/>
-          <w:color w:val="000000"/>
-        </w:rPr>
-        <w:t xml:space="preserve"> calculate a fully diluted market cap for each asset</w:t>
+        <w:t>s calculate a fully diluted market cap for each asset</w:t>
       </w:r>
     </w:p>
     <w:p>
@@ -4091,8 +3661,6 @@
         </w:rPr>
         <w:t>**</w:t>
       </w:r>
-      <w:bookmarkStart w:id="1" w:name="_GoBack"/>
-      <w:bookmarkEnd w:id="1"/>
     </w:p>
     <w:p>
       <w:pPr>
@@ -4124,23 +3692,647 @@
           <w:rFonts w:ascii="Calibri" w:eastAsia="Times New Roman" w:hAnsi="Calibri" w:cs="Calibri"/>
           <w:color w:val="000000"/>
         </w:rPr>
-        <w:t xml:space="preserve">**The analogy above isn’t aiming to be accurate, </w:t>
-      </w:r>
-      <w:proofErr w:type="gramStart"/>
-      <w:r>
-        <w:rPr>
-          <w:rFonts w:ascii="Calibri" w:eastAsia="Times New Roman" w:hAnsi="Calibri" w:cs="Calibri"/>
+        <w:t>**The analogy above isn’t aiming to be accurate, its simply to showcase a general example of supply</w:t>
+      </w:r>
+    </w:p>
+    <w:p>
+      <w:pPr>
+        <w:pStyle w:val="NormalWeb"/>
+        <w:spacing w:before="0" w:beforeAutospacing="0" w:after="160" w:afterAutospacing="0"/>
+      </w:pPr>
+      <w:r>
+        <w:rPr>
+          <w:rFonts w:ascii="Calibri" w:hAnsi="Calibri" w:cs="Calibri"/>
+          <w:b/>
+          <w:bCs/>
           <w:color w:val="000000"/>
-        </w:rPr>
-        <w:t>its</w:t>
-      </w:r>
-      <w:proofErr w:type="gramEnd"/>
-      <w:r>
-        <w:rPr>
-          <w:rFonts w:ascii="Calibri" w:eastAsia="Times New Roman" w:hAnsi="Calibri" w:cs="Calibri"/>
+          <w:sz w:val="22"/>
+          <w:szCs w:val="22"/>
+        </w:rPr>
+        <w:t>Lesson 1: Token Supply and its Effect on Price Quiz</w:t>
+      </w:r>
+    </w:p>
+    <w:p>
+      <w:pPr>
+        <w:pStyle w:val="NormalWeb"/>
+        <w:numPr>
+          <w:ilvl w:val="0"/>
+          <w:numId w:val="16"/>
+        </w:numPr>
+        <w:spacing w:before="0" w:beforeAutospacing="0" w:after="160" w:afterAutospacing="0"/>
+        <w:textAlignment w:val="baseline"/>
+        <w:rPr>
+          <w:rFonts w:ascii="Calibri" w:hAnsi="Calibri" w:cs="Calibri"/>
           <w:color w:val="000000"/>
-        </w:rPr>
-        <w:t xml:space="preserve"> simply to showcase a general example of supply</w:t>
+          <w:sz w:val="22"/>
+          <w:szCs w:val="22"/>
+        </w:rPr>
+      </w:pPr>
+      <w:r>
+        <w:rPr>
+          <w:rFonts w:ascii="Calibri" w:hAnsi="Calibri" w:cs="Calibri"/>
+          <w:b/>
+          <w:bCs/>
+          <w:color w:val="000000"/>
+          <w:sz w:val="22"/>
+          <w:szCs w:val="22"/>
+        </w:rPr>
+        <w:lastRenderedPageBreak/>
+        <w:t>True or False: You should buy the cheapest coins possible as they can easily rise up to prices similar to Bitcoin?</w:t>
+      </w:r>
+    </w:p>
+    <w:p>
+      <w:pPr>
+        <w:pStyle w:val="NormalWeb"/>
+        <w:numPr>
+          <w:ilvl w:val="1"/>
+          <w:numId w:val="17"/>
+        </w:numPr>
+        <w:spacing w:before="0" w:beforeAutospacing="0" w:after="160" w:afterAutospacing="0"/>
+        <w:textAlignment w:val="baseline"/>
+        <w:rPr>
+          <w:rFonts w:ascii="Arial" w:hAnsi="Arial" w:cs="Arial"/>
+          <w:color w:val="000000"/>
+          <w:sz w:val="20"/>
+          <w:szCs w:val="20"/>
+        </w:rPr>
+      </w:pPr>
+      <w:r>
+        <w:rPr>
+          <w:rFonts w:ascii="Calibri" w:hAnsi="Calibri" w:cs="Calibri"/>
+          <w:noProof/>
+          <w:color w:val="000000"/>
+          <w:sz w:val="22"/>
+          <w:szCs w:val="22"/>
+          <w:bdr w:val="none" w:sz="0" w:space="0" w:color="auto" w:frame="1"/>
+        </w:rPr>
+        <w:drawing>
+          <wp:inline distT="0" distB="0" distL="0" distR="0" wp14:anchorId="4077071A" wp14:editId="28678FB0">
+            <wp:extent cx="257175" cy="228600"/>
+            <wp:effectExtent l="0" t="0" r="9525" b="0"/>
+            <wp:docPr id="10" name="Picture 10" descr="https://lh6.googleusercontent.com/0YzHBWSQmGWHXNyXEDCntPpeVtk75UGPAnXct3Dlr0kdvuLypT_9H7DheZW6leoJtdNX4vV8-PiI9QPyR76Y3v6jf1K34JARziVd1JYWQcfPzpzT5i7CcYfptPFcCOU2_zEB5zfDAFy_ykrMtgpobA"/>
+            <wp:cNvGraphicFramePr>
+              <a:graphicFrameLocks xmlns:a="http://schemas.openxmlformats.org/drawingml/2006/main" noChangeAspect="1"/>
+            </wp:cNvGraphicFramePr>
+            <a:graphic xmlns:a="http://schemas.openxmlformats.org/drawingml/2006/main">
+              <a:graphicData uri="http://schemas.openxmlformats.org/drawingml/2006/picture">
+                <pic:pic xmlns:pic="http://schemas.openxmlformats.org/drawingml/2006/picture">
+                  <pic:nvPicPr>
+                    <pic:cNvPr id="0" name="Picture 236" descr="https://lh6.googleusercontent.com/0YzHBWSQmGWHXNyXEDCntPpeVtk75UGPAnXct3Dlr0kdvuLypT_9H7DheZW6leoJtdNX4vV8-PiI9QPyR76Y3v6jf1K34JARziVd1JYWQcfPzpzT5i7CcYfptPFcCOU2_zEB5zfDAFy_ykrMtgpobA"/>
+                    <pic:cNvPicPr>
+                      <a:picLocks noChangeAspect="1" noChangeArrowheads="1"/>
+                    </pic:cNvPicPr>
+                  </pic:nvPicPr>
+                  <pic:blipFill>
+                    <a:blip r:embed="rId64" cstate="print">
+                      <a:extLst>
+                        <a:ext uri="{28A0092B-C50C-407E-A947-70E740481C1C}">
+                          <a14:useLocalDpi xmlns:a14="http://schemas.microsoft.com/office/drawing/2010/main" val="0"/>
+                        </a:ext>
+                      </a:extLst>
+                    </a:blip>
+                    <a:srcRect/>
+                    <a:stretch>
+                      <a:fillRect/>
+                    </a:stretch>
+                  </pic:blipFill>
+                  <pic:spPr bwMode="auto">
+                    <a:xfrm>
+                      <a:off x="0" y="0"/>
+                      <a:ext cx="257175" cy="228600"/>
+                    </a:xfrm>
+                    <a:prstGeom prst="rect">
+                      <a:avLst/>
+                    </a:prstGeom>
+                    <a:noFill/>
+                    <a:ln>
+                      <a:noFill/>
+                    </a:ln>
+                  </pic:spPr>
+                </pic:pic>
+              </a:graphicData>
+            </a:graphic>
+          </wp:inline>
+        </w:drawing>
+      </w:r>
+      <w:r>
+        <w:rPr>
+          <w:rFonts w:ascii="Calibri" w:hAnsi="Calibri" w:cs="Calibri"/>
+          <w:color w:val="000000"/>
+          <w:sz w:val="22"/>
+          <w:szCs w:val="22"/>
+        </w:rPr>
+        <w:t> True</w:t>
+      </w:r>
+    </w:p>
+    <w:p>
+      <w:pPr>
+        <w:pStyle w:val="NormalWeb"/>
+        <w:numPr>
+          <w:ilvl w:val="1"/>
+          <w:numId w:val="17"/>
+        </w:numPr>
+        <w:spacing w:before="0" w:beforeAutospacing="0" w:after="160" w:afterAutospacing="0"/>
+        <w:textAlignment w:val="baseline"/>
+        <w:rPr>
+          <w:rFonts w:ascii="Arial" w:hAnsi="Arial" w:cs="Arial"/>
+          <w:color w:val="000000"/>
+          <w:sz w:val="20"/>
+          <w:szCs w:val="20"/>
+        </w:rPr>
+      </w:pPr>
+      <w:r>
+        <w:rPr>
+          <w:rFonts w:ascii="Calibri" w:hAnsi="Calibri" w:cs="Calibri"/>
+          <w:noProof/>
+          <w:color w:val="000000"/>
+          <w:sz w:val="22"/>
+          <w:szCs w:val="22"/>
+          <w:bdr w:val="none" w:sz="0" w:space="0" w:color="auto" w:frame="1"/>
+        </w:rPr>
+        <w:drawing>
+          <wp:inline distT="0" distB="0" distL="0" distR="0" wp14:anchorId="315837A1" wp14:editId="12BFD829">
+            <wp:extent cx="257175" cy="228600"/>
+            <wp:effectExtent l="0" t="0" r="9525" b="0"/>
+            <wp:docPr id="9" name="Picture 9" descr="https://lh4.googleusercontent.com/W6wVT3nHyyg5ZEWg46aTY81v37AjefhvlNMMP3_Tl5WRMyqOv1jCu7UALZrxHVJCy9gf5UgwzGECRotTNgnp1QUjBWCAb56MecFWcRUC329qMvwUGX4zsHlMXEqDXVQCbVr-F5D4r9RSag2zqtVoww"/>
+            <wp:cNvGraphicFramePr>
+              <a:graphicFrameLocks xmlns:a="http://schemas.openxmlformats.org/drawingml/2006/main" noChangeAspect="1"/>
+            </wp:cNvGraphicFramePr>
+            <a:graphic xmlns:a="http://schemas.openxmlformats.org/drawingml/2006/main">
+              <a:graphicData uri="http://schemas.openxmlformats.org/drawingml/2006/picture">
+                <pic:pic xmlns:pic="http://schemas.openxmlformats.org/drawingml/2006/picture">
+                  <pic:nvPicPr>
+                    <pic:cNvPr id="0" name="Picture 237" descr="https://lh4.googleusercontent.com/W6wVT3nHyyg5ZEWg46aTY81v37AjefhvlNMMP3_Tl5WRMyqOv1jCu7UALZrxHVJCy9gf5UgwzGECRotTNgnp1QUjBWCAb56MecFWcRUC329qMvwUGX4zsHlMXEqDXVQCbVr-F5D4r9RSag2zqtVoww"/>
+                    <pic:cNvPicPr>
+                      <a:picLocks noChangeAspect="1" noChangeArrowheads="1"/>
+                    </pic:cNvPicPr>
+                  </pic:nvPicPr>
+                  <pic:blipFill>
+                    <a:blip r:embed="rId65" cstate="print">
+                      <a:extLst>
+                        <a:ext uri="{28A0092B-C50C-407E-A947-70E740481C1C}">
+                          <a14:useLocalDpi xmlns:a14="http://schemas.microsoft.com/office/drawing/2010/main" val="0"/>
+                        </a:ext>
+                      </a:extLst>
+                    </a:blip>
+                    <a:srcRect/>
+                    <a:stretch>
+                      <a:fillRect/>
+                    </a:stretch>
+                  </pic:blipFill>
+                  <pic:spPr bwMode="auto">
+                    <a:xfrm>
+                      <a:off x="0" y="0"/>
+                      <a:ext cx="257175" cy="228600"/>
+                    </a:xfrm>
+                    <a:prstGeom prst="rect">
+                      <a:avLst/>
+                    </a:prstGeom>
+                    <a:noFill/>
+                    <a:ln>
+                      <a:noFill/>
+                    </a:ln>
+                  </pic:spPr>
+                </pic:pic>
+              </a:graphicData>
+            </a:graphic>
+          </wp:inline>
+        </w:drawing>
+      </w:r>
+      <w:r>
+        <w:rPr>
+          <w:rFonts w:ascii="Calibri" w:hAnsi="Calibri" w:cs="Calibri"/>
+          <w:color w:val="000000"/>
+          <w:sz w:val="22"/>
+          <w:szCs w:val="22"/>
+        </w:rPr>
+        <w:t> False</w:t>
+      </w:r>
+    </w:p>
+    <w:p>
+      <w:pPr>
+        <w:pStyle w:val="NormalWeb"/>
+        <w:spacing w:before="0" w:beforeAutospacing="0" w:after="160" w:afterAutospacing="0"/>
+        <w:rPr>
+          <w:rFonts w:ascii="Calibri" w:hAnsi="Calibri" w:cs="Calibri"/>
+          <w:b/>
+          <w:bCs/>
+          <w:color w:val="000000"/>
+          <w:sz w:val="22"/>
+          <w:szCs w:val="22"/>
+        </w:rPr>
+      </w:pPr>
+      <w:r>
+        <w:rPr>
+          <w:rFonts w:ascii="Calibri" w:hAnsi="Calibri" w:cs="Calibri"/>
+          <w:color w:val="000000"/>
+          <w:sz w:val="22"/>
+          <w:szCs w:val="22"/>
+        </w:rPr>
+        <w:t>Correct</w:t>
+      </w:r>
+      <w:r>
+        <w:rPr>
+          <w:rFonts w:ascii="Calibri" w:hAnsi="Calibri" w:cs="Calibri"/>
+          <w:color w:val="000000"/>
+          <w:sz w:val="22"/>
+          <w:szCs w:val="22"/>
+        </w:rPr>
+        <w:t xml:space="preserve"> </w:t>
+      </w:r>
+      <w:r>
+        <w:rPr>
+          <w:rFonts w:ascii="Calibri" w:hAnsi="Calibri" w:cs="Calibri"/>
+          <w:b/>
+          <w:bCs/>
+          <w:color w:val="000000"/>
+          <w:sz w:val="22"/>
+          <w:szCs w:val="22"/>
+        </w:rPr>
+        <w:t>9/9 $TRSRY</w:t>
+      </w:r>
+    </w:p>
+    <w:p>
+      <w:pPr>
+        <w:pStyle w:val="NormalWeb"/>
+        <w:spacing w:before="0" w:beforeAutospacing="0" w:after="160" w:afterAutospacing="0"/>
+        <w:rPr>
+          <w:rFonts w:ascii="Calibri" w:hAnsi="Calibri" w:cs="Calibri"/>
+          <w:color w:val="000000"/>
+          <w:sz w:val="22"/>
+          <w:szCs w:val="22"/>
+        </w:rPr>
+      </w:pPr>
+      <w:r>
+        <w:rPr>
+          <w:rFonts w:ascii="Calibri" w:hAnsi="Calibri" w:cs="Calibri"/>
+          <w:bCs/>
+          <w:color w:val="000000"/>
+          <w:sz w:val="22"/>
+          <w:szCs w:val="22"/>
+        </w:rPr>
+        <w:t>Right Answer: False</w:t>
+      </w:r>
+      <w:bookmarkStart w:id="1" w:name="_GoBack"/>
+      <w:bookmarkEnd w:id="1"/>
+    </w:p>
+    <w:p>
+      <w:pPr>
+        <w:pStyle w:val="NormalWeb"/>
+        <w:numPr>
+          <w:ilvl w:val="0"/>
+          <w:numId w:val="18"/>
+        </w:numPr>
+        <w:spacing w:before="0" w:beforeAutospacing="0" w:after="160" w:afterAutospacing="0"/>
+        <w:textAlignment w:val="baseline"/>
+        <w:rPr>
+          <w:rFonts w:ascii="Calibri" w:hAnsi="Calibri" w:cs="Calibri"/>
+          <w:color w:val="000000"/>
+          <w:sz w:val="22"/>
+          <w:szCs w:val="22"/>
+        </w:rPr>
+      </w:pPr>
+      <w:r>
+        <w:rPr>
+          <w:rFonts w:ascii="Calibri" w:hAnsi="Calibri" w:cs="Calibri"/>
+          <w:b/>
+          <w:bCs/>
+          <w:color w:val="000000"/>
+          <w:sz w:val="22"/>
+          <w:szCs w:val="22"/>
+        </w:rPr>
+        <w:t>Token A has a supply of 100 000 and a Market Cap of $200 000, Token B has a supply of 500 000 and a Market Cap of $1 000 000.</w:t>
+      </w:r>
+    </w:p>
+    <w:p>
+      <w:pPr>
+        <w:pStyle w:val="NormalWeb"/>
+        <w:spacing w:before="0" w:beforeAutospacing="0" w:after="160" w:afterAutospacing="0"/>
+      </w:pPr>
+      <w:r>
+        <w:rPr>
+          <w:rFonts w:ascii="Calibri" w:hAnsi="Calibri" w:cs="Calibri"/>
+          <w:color w:val="000000"/>
+          <w:sz w:val="22"/>
+          <w:szCs w:val="22"/>
+        </w:rPr>
+        <w:t>Token A’s price is ______ Token B’s price.</w:t>
+      </w:r>
+    </w:p>
+    <w:p>
+      <w:pPr>
+        <w:pStyle w:val="NormalWeb"/>
+        <w:numPr>
+          <w:ilvl w:val="0"/>
+          <w:numId w:val="19"/>
+        </w:numPr>
+        <w:spacing w:before="0" w:beforeAutospacing="0" w:after="160" w:afterAutospacing="0"/>
+        <w:ind w:left="1440"/>
+        <w:textAlignment w:val="baseline"/>
+        <w:rPr>
+          <w:rFonts w:ascii="Arial" w:hAnsi="Arial" w:cs="Arial"/>
+          <w:color w:val="000000"/>
+          <w:sz w:val="20"/>
+          <w:szCs w:val="20"/>
+        </w:rPr>
+      </w:pPr>
+      <w:r>
+        <w:rPr>
+          <w:rFonts w:ascii="Calibri" w:hAnsi="Calibri" w:cs="Calibri"/>
+          <w:noProof/>
+          <w:color w:val="000000"/>
+          <w:sz w:val="22"/>
+          <w:szCs w:val="22"/>
+          <w:bdr w:val="none" w:sz="0" w:space="0" w:color="auto" w:frame="1"/>
+        </w:rPr>
+        <w:drawing>
+          <wp:inline distT="0" distB="0" distL="0" distR="0" wp14:anchorId="205AE465" wp14:editId="4AF8A092">
+            <wp:extent cx="257175" cy="228600"/>
+            <wp:effectExtent l="0" t="0" r="9525" b="0"/>
+            <wp:docPr id="8" name="Picture 8" descr="https://lh6.googleusercontent.com/0YzHBWSQmGWHXNyXEDCntPpeVtk75UGPAnXct3Dlr0kdvuLypT_9H7DheZW6leoJtdNX4vV8-PiI9QPyR76Y3v6jf1K34JARziVd1JYWQcfPzpzT5i7CcYfptPFcCOU2_zEB5zfDAFy_ykrMtgpobA"/>
+            <wp:cNvGraphicFramePr>
+              <a:graphicFrameLocks xmlns:a="http://schemas.openxmlformats.org/drawingml/2006/main" noChangeAspect="1"/>
+            </wp:cNvGraphicFramePr>
+            <a:graphic xmlns:a="http://schemas.openxmlformats.org/drawingml/2006/main">
+              <a:graphicData uri="http://schemas.openxmlformats.org/drawingml/2006/picture">
+                <pic:pic xmlns:pic="http://schemas.openxmlformats.org/drawingml/2006/picture">
+                  <pic:nvPicPr>
+                    <pic:cNvPr id="0" name="Picture 238" descr="https://lh6.googleusercontent.com/0YzHBWSQmGWHXNyXEDCntPpeVtk75UGPAnXct3Dlr0kdvuLypT_9H7DheZW6leoJtdNX4vV8-PiI9QPyR76Y3v6jf1K34JARziVd1JYWQcfPzpzT5i7CcYfptPFcCOU2_zEB5zfDAFy_ykrMtgpobA"/>
+                    <pic:cNvPicPr>
+                      <a:picLocks noChangeAspect="1" noChangeArrowheads="1"/>
+                    </pic:cNvPicPr>
+                  </pic:nvPicPr>
+                  <pic:blipFill>
+                    <a:blip r:embed="rId64" cstate="print">
+                      <a:extLst>
+                        <a:ext uri="{28A0092B-C50C-407E-A947-70E740481C1C}">
+                          <a14:useLocalDpi xmlns:a14="http://schemas.microsoft.com/office/drawing/2010/main" val="0"/>
+                        </a:ext>
+                      </a:extLst>
+                    </a:blip>
+                    <a:srcRect/>
+                    <a:stretch>
+                      <a:fillRect/>
+                    </a:stretch>
+                  </pic:blipFill>
+                  <pic:spPr bwMode="auto">
+                    <a:xfrm>
+                      <a:off x="0" y="0"/>
+                      <a:ext cx="257175" cy="228600"/>
+                    </a:xfrm>
+                    <a:prstGeom prst="rect">
+                      <a:avLst/>
+                    </a:prstGeom>
+                    <a:noFill/>
+                    <a:ln>
+                      <a:noFill/>
+                    </a:ln>
+                  </pic:spPr>
+                </pic:pic>
+              </a:graphicData>
+            </a:graphic>
+          </wp:inline>
+        </w:drawing>
+      </w:r>
+      <w:r>
+        <w:rPr>
+          <w:rFonts w:ascii="Calibri" w:hAnsi="Calibri" w:cs="Calibri"/>
+          <w:color w:val="000000"/>
+          <w:sz w:val="22"/>
+          <w:szCs w:val="22"/>
+        </w:rPr>
+        <w:t> Greater</w:t>
+      </w:r>
+    </w:p>
+    <w:p>
+      <w:pPr>
+        <w:pStyle w:val="NormalWeb"/>
+        <w:numPr>
+          <w:ilvl w:val="0"/>
+          <w:numId w:val="19"/>
+        </w:numPr>
+        <w:spacing w:before="0" w:beforeAutospacing="0" w:after="160" w:afterAutospacing="0"/>
+        <w:ind w:left="1440"/>
+        <w:textAlignment w:val="baseline"/>
+        <w:rPr>
+          <w:rFonts w:ascii="Arial" w:hAnsi="Arial" w:cs="Arial"/>
+          <w:color w:val="000000"/>
+          <w:sz w:val="20"/>
+          <w:szCs w:val="20"/>
+        </w:rPr>
+      </w:pPr>
+      <w:r>
+        <w:rPr>
+          <w:rFonts w:ascii="Calibri" w:hAnsi="Calibri" w:cs="Calibri"/>
+          <w:noProof/>
+          <w:color w:val="000000"/>
+          <w:sz w:val="22"/>
+          <w:szCs w:val="22"/>
+          <w:bdr w:val="none" w:sz="0" w:space="0" w:color="auto" w:frame="1"/>
+        </w:rPr>
+        <w:drawing>
+          <wp:inline distT="0" distB="0" distL="0" distR="0" wp14:anchorId="59F8C66A" wp14:editId="6D4FAC62">
+            <wp:extent cx="257175" cy="228600"/>
+            <wp:effectExtent l="0" t="0" r="9525" b="0"/>
+            <wp:docPr id="7" name="Picture 7" descr="https://lh4.googleusercontent.com/W6wVT3nHyyg5ZEWg46aTY81v37AjefhvlNMMP3_Tl5WRMyqOv1jCu7UALZrxHVJCy9gf5UgwzGECRotTNgnp1QUjBWCAb56MecFWcRUC329qMvwUGX4zsHlMXEqDXVQCbVr-F5D4r9RSag2zqtVoww"/>
+            <wp:cNvGraphicFramePr>
+              <a:graphicFrameLocks xmlns:a="http://schemas.openxmlformats.org/drawingml/2006/main" noChangeAspect="1"/>
+            </wp:cNvGraphicFramePr>
+            <a:graphic xmlns:a="http://schemas.openxmlformats.org/drawingml/2006/main">
+              <a:graphicData uri="http://schemas.openxmlformats.org/drawingml/2006/picture">
+                <pic:pic xmlns:pic="http://schemas.openxmlformats.org/drawingml/2006/picture">
+                  <pic:nvPicPr>
+                    <pic:cNvPr id="0" name="Picture 239" descr="https://lh4.googleusercontent.com/W6wVT3nHyyg5ZEWg46aTY81v37AjefhvlNMMP3_Tl5WRMyqOv1jCu7UALZrxHVJCy9gf5UgwzGECRotTNgnp1QUjBWCAb56MecFWcRUC329qMvwUGX4zsHlMXEqDXVQCbVr-F5D4r9RSag2zqtVoww"/>
+                    <pic:cNvPicPr>
+                      <a:picLocks noChangeAspect="1" noChangeArrowheads="1"/>
+                    </pic:cNvPicPr>
+                  </pic:nvPicPr>
+                  <pic:blipFill>
+                    <a:blip r:embed="rId65" cstate="print">
+                      <a:extLst>
+                        <a:ext uri="{28A0092B-C50C-407E-A947-70E740481C1C}">
+                          <a14:useLocalDpi xmlns:a14="http://schemas.microsoft.com/office/drawing/2010/main" val="0"/>
+                        </a:ext>
+                      </a:extLst>
+                    </a:blip>
+                    <a:srcRect/>
+                    <a:stretch>
+                      <a:fillRect/>
+                    </a:stretch>
+                  </pic:blipFill>
+                  <pic:spPr bwMode="auto">
+                    <a:xfrm>
+                      <a:off x="0" y="0"/>
+                      <a:ext cx="257175" cy="228600"/>
+                    </a:xfrm>
+                    <a:prstGeom prst="rect">
+                      <a:avLst/>
+                    </a:prstGeom>
+                    <a:noFill/>
+                    <a:ln>
+                      <a:noFill/>
+                    </a:ln>
+                  </pic:spPr>
+                </pic:pic>
+              </a:graphicData>
+            </a:graphic>
+          </wp:inline>
+        </w:drawing>
+      </w:r>
+      <w:r>
+        <w:rPr>
+          <w:rFonts w:ascii="Calibri" w:hAnsi="Calibri" w:cs="Calibri"/>
+          <w:color w:val="000000"/>
+          <w:sz w:val="22"/>
+          <w:szCs w:val="22"/>
+        </w:rPr>
+        <w:t> Less than</w:t>
+      </w:r>
+    </w:p>
+    <w:p>
+      <w:pPr>
+        <w:pStyle w:val="NormalWeb"/>
+        <w:numPr>
+          <w:ilvl w:val="0"/>
+          <w:numId w:val="19"/>
+        </w:numPr>
+        <w:spacing w:before="0" w:beforeAutospacing="0" w:after="160" w:afterAutospacing="0"/>
+        <w:ind w:left="1440"/>
+        <w:textAlignment w:val="baseline"/>
+        <w:rPr>
+          <w:rFonts w:ascii="Arial" w:hAnsi="Arial" w:cs="Arial"/>
+          <w:color w:val="000000"/>
+          <w:sz w:val="20"/>
+          <w:szCs w:val="20"/>
+        </w:rPr>
+      </w:pPr>
+      <w:r>
+        <w:rPr>
+          <w:rFonts w:ascii="Calibri" w:hAnsi="Calibri" w:cs="Calibri"/>
+          <w:noProof/>
+          <w:color w:val="000000"/>
+          <w:sz w:val="22"/>
+          <w:szCs w:val="22"/>
+          <w:bdr w:val="none" w:sz="0" w:space="0" w:color="auto" w:frame="1"/>
+        </w:rPr>
+        <w:drawing>
+          <wp:inline distT="0" distB="0" distL="0" distR="0" wp14:anchorId="37E0B48A" wp14:editId="07F84312">
+            <wp:extent cx="257175" cy="228600"/>
+            <wp:effectExtent l="0" t="0" r="9525" b="0"/>
+            <wp:docPr id="6" name="Picture 6" descr="https://lh6.googleusercontent.com/0YzHBWSQmGWHXNyXEDCntPpeVtk75UGPAnXct3Dlr0kdvuLypT_9H7DheZW6leoJtdNX4vV8-PiI9QPyR76Y3v6jf1K34JARziVd1JYWQcfPzpzT5i7CcYfptPFcCOU2_zEB5zfDAFy_ykrMtgpobA"/>
+            <wp:cNvGraphicFramePr>
+              <a:graphicFrameLocks xmlns:a="http://schemas.openxmlformats.org/drawingml/2006/main" noChangeAspect="1"/>
+            </wp:cNvGraphicFramePr>
+            <a:graphic xmlns:a="http://schemas.openxmlformats.org/drawingml/2006/main">
+              <a:graphicData uri="http://schemas.openxmlformats.org/drawingml/2006/picture">
+                <pic:pic xmlns:pic="http://schemas.openxmlformats.org/drawingml/2006/picture">
+                  <pic:nvPicPr>
+                    <pic:cNvPr id="0" name="Picture 240" descr="https://lh6.googleusercontent.com/0YzHBWSQmGWHXNyXEDCntPpeVtk75UGPAnXct3Dlr0kdvuLypT_9H7DheZW6leoJtdNX4vV8-PiI9QPyR76Y3v6jf1K34JARziVd1JYWQcfPzpzT5i7CcYfptPFcCOU2_zEB5zfDAFy_ykrMtgpobA"/>
+                    <pic:cNvPicPr>
+                      <a:picLocks noChangeAspect="1" noChangeArrowheads="1"/>
+                    </pic:cNvPicPr>
+                  </pic:nvPicPr>
+                  <pic:blipFill>
+                    <a:blip r:embed="rId64" cstate="print">
+                      <a:extLst>
+                        <a:ext uri="{28A0092B-C50C-407E-A947-70E740481C1C}">
+                          <a14:useLocalDpi xmlns:a14="http://schemas.microsoft.com/office/drawing/2010/main" val="0"/>
+                        </a:ext>
+                      </a:extLst>
+                    </a:blip>
+                    <a:srcRect/>
+                    <a:stretch>
+                      <a:fillRect/>
+                    </a:stretch>
+                  </pic:blipFill>
+                  <pic:spPr bwMode="auto">
+                    <a:xfrm>
+                      <a:off x="0" y="0"/>
+                      <a:ext cx="257175" cy="228600"/>
+                    </a:xfrm>
+                    <a:prstGeom prst="rect">
+                      <a:avLst/>
+                    </a:prstGeom>
+                    <a:noFill/>
+                    <a:ln>
+                      <a:noFill/>
+                    </a:ln>
+                  </pic:spPr>
+                </pic:pic>
+              </a:graphicData>
+            </a:graphic>
+          </wp:inline>
+        </w:drawing>
+      </w:r>
+      <w:r>
+        <w:rPr>
+          <w:rFonts w:ascii="Calibri" w:hAnsi="Calibri" w:cs="Calibri"/>
+          <w:color w:val="000000"/>
+          <w:sz w:val="22"/>
+          <w:szCs w:val="22"/>
+        </w:rPr>
+        <w:t> Equal</w:t>
+      </w:r>
+    </w:p>
+    <w:p>
+      <w:pPr>
+        <w:pStyle w:val="NormalWeb"/>
+        <w:spacing w:before="0" w:beforeAutospacing="0" w:after="160" w:afterAutospacing="0"/>
+      </w:pPr>
+      <w:r>
+        <w:rPr>
+          <w:rFonts w:ascii="Calibri" w:hAnsi="Calibri" w:cs="Calibri"/>
+          <w:color w:val="000000"/>
+          <w:sz w:val="22"/>
+          <w:szCs w:val="22"/>
+        </w:rPr>
+        <w:t>Incorrect</w:t>
+      </w:r>
+      <w:r>
+        <w:rPr>
+          <w:rFonts w:ascii="Calibri" w:hAnsi="Calibri" w:cs="Calibri"/>
+          <w:color w:val="000000"/>
+          <w:sz w:val="22"/>
+          <w:szCs w:val="22"/>
+        </w:rPr>
+        <w:t xml:space="preserve"> - </w:t>
+      </w:r>
+      <w:r>
+        <w:rPr>
+          <w:rFonts w:ascii="Calibri" w:hAnsi="Calibri" w:cs="Calibri"/>
+          <w:b/>
+          <w:bCs/>
+          <w:color w:val="000000"/>
+          <w:sz w:val="22"/>
+          <w:szCs w:val="22"/>
+        </w:rPr>
+        <w:t>0/9 $TRSRY</w:t>
+      </w:r>
+    </w:p>
+    <w:p>
+      <w:pPr>
+        <w:pStyle w:val="NormalWeb"/>
+        <w:spacing w:before="0" w:beforeAutospacing="0" w:after="160" w:afterAutospacing="0"/>
+      </w:pPr>
+      <w:r>
+        <w:rPr>
+          <w:rFonts w:ascii="Calibri" w:hAnsi="Calibri" w:cs="Calibri"/>
+          <w:color w:val="000000"/>
+          <w:sz w:val="22"/>
+          <w:szCs w:val="22"/>
+        </w:rPr>
+        <w:t>Right Answer: </w:t>
+      </w:r>
+      <w:r>
+        <w:rPr>
+          <w:rFonts w:ascii="Calibri" w:hAnsi="Calibri" w:cs="Calibri"/>
+          <w:b/>
+          <w:bCs/>
+          <w:color w:val="000000"/>
+          <w:sz w:val="22"/>
+          <w:szCs w:val="22"/>
+        </w:rPr>
+        <w:t>Equal</w:t>
       </w:r>
     </w:p>
     <w:p>
@@ -4438,6 +4630,123 @@
     </w:lvl>
   </w:abstractNum>
   <w:abstractNum w:abstractNumId="2" w15:restartNumberingAfterBreak="0">
+    <w:nsid w:val="23D015E5"/>
+    <w:multiLevelType w:val="multilevel"/>
+    <w:tmpl w:val="44F62702"/>
+    <w:lvl w:ilvl="0">
+      <w:start w:val="1"/>
+      <w:numFmt w:val="decimal"/>
+      <w:lvlText w:val="%1."/>
+      <w:lvlJc w:val="left"/>
+      <w:pPr>
+        <w:tabs>
+          <w:tab w:val="num" w:pos="720"/>
+        </w:tabs>
+        <w:ind w:left="720" w:hanging="360"/>
+      </w:pPr>
+    </w:lvl>
+    <w:lvl w:ilvl="1">
+      <w:start w:val="1"/>
+      <w:numFmt w:val="bullet"/>
+      <w:lvlText w:val="o"/>
+      <w:lvlJc w:val="left"/>
+      <w:pPr>
+        <w:tabs>
+          <w:tab w:val="num" w:pos="1440"/>
+        </w:tabs>
+        <w:ind w:left="1440" w:hanging="360"/>
+      </w:pPr>
+      <w:rPr>
+        <w:rFonts w:ascii="Courier New" w:hAnsi="Courier New" w:hint="default"/>
+        <w:sz w:val="20"/>
+      </w:rPr>
+    </w:lvl>
+    <w:lvl w:ilvl="2" w:tentative="1">
+      <w:start w:val="1"/>
+      <w:numFmt w:val="decimal"/>
+      <w:lvlText w:val="%3."/>
+      <w:lvlJc w:val="left"/>
+      <w:pPr>
+        <w:tabs>
+          <w:tab w:val="num" w:pos="2160"/>
+        </w:tabs>
+        <w:ind w:left="2160" w:hanging="360"/>
+      </w:pPr>
+    </w:lvl>
+    <w:lvl w:ilvl="3" w:tentative="1">
+      <w:start w:val="1"/>
+      <w:numFmt w:val="decimal"/>
+      <w:lvlText w:val="%4."/>
+      <w:lvlJc w:val="left"/>
+      <w:pPr>
+        <w:tabs>
+          <w:tab w:val="num" w:pos="2880"/>
+        </w:tabs>
+        <w:ind w:left="2880" w:hanging="360"/>
+      </w:pPr>
+    </w:lvl>
+    <w:lvl w:ilvl="4" w:tentative="1">
+      <w:start w:val="1"/>
+      <w:numFmt w:val="decimal"/>
+      <w:lvlText w:val="%5."/>
+      <w:lvlJc w:val="left"/>
+      <w:pPr>
+        <w:tabs>
+          <w:tab w:val="num" w:pos="3600"/>
+        </w:tabs>
+        <w:ind w:left="3600" w:hanging="360"/>
+      </w:pPr>
+    </w:lvl>
+    <w:lvl w:ilvl="5" w:tentative="1">
+      <w:start w:val="1"/>
+      <w:numFmt w:val="decimal"/>
+      <w:lvlText w:val="%6."/>
+      <w:lvlJc w:val="left"/>
+      <w:pPr>
+        <w:tabs>
+          <w:tab w:val="num" w:pos="4320"/>
+        </w:tabs>
+        <w:ind w:left="4320" w:hanging="360"/>
+      </w:pPr>
+    </w:lvl>
+    <w:lvl w:ilvl="6" w:tentative="1">
+      <w:start w:val="1"/>
+      <w:numFmt w:val="decimal"/>
+      <w:lvlText w:val="%7."/>
+      <w:lvlJc w:val="left"/>
+      <w:pPr>
+        <w:tabs>
+          <w:tab w:val="num" w:pos="5040"/>
+        </w:tabs>
+        <w:ind w:left="5040" w:hanging="360"/>
+      </w:pPr>
+    </w:lvl>
+    <w:lvl w:ilvl="7" w:tentative="1">
+      <w:start w:val="1"/>
+      <w:numFmt w:val="decimal"/>
+      <w:lvlText w:val="%8."/>
+      <w:lvlJc w:val="left"/>
+      <w:pPr>
+        <w:tabs>
+          <w:tab w:val="num" w:pos="5760"/>
+        </w:tabs>
+        <w:ind w:left="5760" w:hanging="360"/>
+      </w:pPr>
+    </w:lvl>
+    <w:lvl w:ilvl="8" w:tentative="1">
+      <w:start w:val="1"/>
+      <w:numFmt w:val="decimal"/>
+      <w:lvlText w:val="%9."/>
+      <w:lvlJc w:val="left"/>
+      <w:pPr>
+        <w:tabs>
+          <w:tab w:val="num" w:pos="6480"/>
+        </w:tabs>
+        <w:ind w:left="6480" w:hanging="360"/>
+      </w:pPr>
+    </w:lvl>
+  </w:abstractNum>
+  <w:abstractNum w:abstractNumId="3" w15:restartNumberingAfterBreak="0">
     <w:nsid w:val="3E921E60"/>
     <w:multiLevelType w:val="multilevel"/>
     <w:tmpl w:val="ECD691AA"/>
@@ -4554,7 +4863,7 @@
       </w:pPr>
     </w:lvl>
   </w:abstractNum>
-  <w:abstractNum w:abstractNumId="3" w15:restartNumberingAfterBreak="0">
+  <w:abstractNum w:abstractNumId="4" w15:restartNumberingAfterBreak="0">
     <w:nsid w:val="42311210"/>
     <w:multiLevelType w:val="multilevel"/>
     <w:tmpl w:val="32EE573C"/>
@@ -4671,7 +4980,156 @@
       </w:pPr>
     </w:lvl>
   </w:abstractNum>
-  <w:abstractNum w:abstractNumId="4" w15:restartNumberingAfterBreak="0">
+  <w:abstractNum w:abstractNumId="5" w15:restartNumberingAfterBreak="0">
+    <w:nsid w:val="4EEA3E3D"/>
+    <w:multiLevelType w:val="multilevel"/>
+    <w:tmpl w:val="E56C09F0"/>
+    <w:lvl w:ilvl="0">
+      <w:start w:val="1"/>
+      <w:numFmt w:val="bullet"/>
+      <w:lvlText w:val=""/>
+      <w:lvlJc w:val="left"/>
+      <w:pPr>
+        <w:tabs>
+          <w:tab w:val="num" w:pos="720"/>
+        </w:tabs>
+        <w:ind w:left="720" w:hanging="360"/>
+      </w:pPr>
+      <w:rPr>
+        <w:rFonts w:ascii="Symbol" w:hAnsi="Symbol" w:hint="default"/>
+        <w:sz w:val="20"/>
+      </w:rPr>
+    </w:lvl>
+    <w:lvl w:ilvl="1" w:tentative="1">
+      <w:start w:val="1"/>
+      <w:numFmt w:val="bullet"/>
+      <w:lvlText w:val="o"/>
+      <w:lvlJc w:val="left"/>
+      <w:pPr>
+        <w:tabs>
+          <w:tab w:val="num" w:pos="1440"/>
+        </w:tabs>
+        <w:ind w:left="1440" w:hanging="360"/>
+      </w:pPr>
+      <w:rPr>
+        <w:rFonts w:ascii="Courier New" w:hAnsi="Courier New" w:hint="default"/>
+        <w:sz w:val="20"/>
+      </w:rPr>
+    </w:lvl>
+    <w:lvl w:ilvl="2" w:tentative="1">
+      <w:start w:val="1"/>
+      <w:numFmt w:val="bullet"/>
+      <w:lvlText w:val=""/>
+      <w:lvlJc w:val="left"/>
+      <w:pPr>
+        <w:tabs>
+          <w:tab w:val="num" w:pos="2160"/>
+        </w:tabs>
+        <w:ind w:left="2160" w:hanging="360"/>
+      </w:pPr>
+      <w:rPr>
+        <w:rFonts w:ascii="Wingdings" w:hAnsi="Wingdings" w:hint="default"/>
+        <w:sz w:val="20"/>
+      </w:rPr>
+    </w:lvl>
+    <w:lvl w:ilvl="3" w:tentative="1">
+      <w:start w:val="1"/>
+      <w:numFmt w:val="bullet"/>
+      <w:lvlText w:val=""/>
+      <w:lvlJc w:val="left"/>
+      <w:pPr>
+        <w:tabs>
+          <w:tab w:val="num" w:pos="2880"/>
+        </w:tabs>
+        <w:ind w:left="2880" w:hanging="360"/>
+      </w:pPr>
+      <w:rPr>
+        <w:rFonts w:ascii="Wingdings" w:hAnsi="Wingdings" w:hint="default"/>
+        <w:sz w:val="20"/>
+      </w:rPr>
+    </w:lvl>
+    <w:lvl w:ilvl="4" w:tentative="1">
+      <w:start w:val="1"/>
+      <w:numFmt w:val="bullet"/>
+      <w:lvlText w:val=""/>
+      <w:lvlJc w:val="left"/>
+      <w:pPr>
+        <w:tabs>
+          <w:tab w:val="num" w:pos="3600"/>
+        </w:tabs>
+        <w:ind w:left="3600" w:hanging="360"/>
+      </w:pPr>
+      <w:rPr>
+        <w:rFonts w:ascii="Wingdings" w:hAnsi="Wingdings" w:hint="default"/>
+        <w:sz w:val="20"/>
+      </w:rPr>
+    </w:lvl>
+    <w:lvl w:ilvl="5" w:tentative="1">
+      <w:start w:val="1"/>
+      <w:numFmt w:val="bullet"/>
+      <w:lvlText w:val=""/>
+      <w:lvlJc w:val="left"/>
+      <w:pPr>
+        <w:tabs>
+          <w:tab w:val="num" w:pos="4320"/>
+        </w:tabs>
+        <w:ind w:left="4320" w:hanging="360"/>
+      </w:pPr>
+      <w:rPr>
+        <w:rFonts w:ascii="Wingdings" w:hAnsi="Wingdings" w:hint="default"/>
+        <w:sz w:val="20"/>
+      </w:rPr>
+    </w:lvl>
+    <w:lvl w:ilvl="6" w:tentative="1">
+      <w:start w:val="1"/>
+      <w:numFmt w:val="bullet"/>
+      <w:lvlText w:val=""/>
+      <w:lvlJc w:val="left"/>
+      <w:pPr>
+        <w:tabs>
+          <w:tab w:val="num" w:pos="5040"/>
+        </w:tabs>
+        <w:ind w:left="5040" w:hanging="360"/>
+      </w:pPr>
+      <w:rPr>
+        <w:rFonts w:ascii="Wingdings" w:hAnsi="Wingdings" w:hint="default"/>
+        <w:sz w:val="20"/>
+      </w:rPr>
+    </w:lvl>
+    <w:lvl w:ilvl="7" w:tentative="1">
+      <w:start w:val="1"/>
+      <w:numFmt w:val="bullet"/>
+      <w:lvlText w:val=""/>
+      <w:lvlJc w:val="left"/>
+      <w:pPr>
+        <w:tabs>
+          <w:tab w:val="num" w:pos="5760"/>
+        </w:tabs>
+        <w:ind w:left="5760" w:hanging="360"/>
+      </w:pPr>
+      <w:rPr>
+        <w:rFonts w:ascii="Wingdings" w:hAnsi="Wingdings" w:hint="default"/>
+        <w:sz w:val="20"/>
+      </w:rPr>
+    </w:lvl>
+    <w:lvl w:ilvl="8" w:tentative="1">
+      <w:start w:val="1"/>
+      <w:numFmt w:val="bullet"/>
+      <w:lvlText w:val=""/>
+      <w:lvlJc w:val="left"/>
+      <w:pPr>
+        <w:tabs>
+          <w:tab w:val="num" w:pos="6480"/>
+        </w:tabs>
+        <w:ind w:left="6480" w:hanging="360"/>
+      </w:pPr>
+      <w:rPr>
+        <w:rFonts w:ascii="Wingdings" w:hAnsi="Wingdings" w:hint="default"/>
+        <w:sz w:val="20"/>
+      </w:rPr>
+    </w:lvl>
+  </w:abstractNum>
+  <w:abstractNum w:abstractNumId="6" w15:restartNumberingAfterBreak="0">
     <w:nsid w:val="631B4400"/>
     <w:multiLevelType w:val="multilevel"/>
     <w:tmpl w:val="D430CD90"/>
@@ -4788,38 +5246,151 @@
       </w:pPr>
     </w:lvl>
   </w:abstractNum>
+  <w:abstractNum w:abstractNumId="7" w15:restartNumberingAfterBreak="0">
+    <w:nsid w:val="72CD6EDD"/>
+    <w:multiLevelType w:val="multilevel"/>
+    <w:tmpl w:val="E5DE1720"/>
+    <w:lvl w:ilvl="0">
+      <w:start w:val="2"/>
+      <w:numFmt w:val="decimal"/>
+      <w:lvlText w:val="%1."/>
+      <w:lvlJc w:val="left"/>
+      <w:pPr>
+        <w:tabs>
+          <w:tab w:val="num" w:pos="720"/>
+        </w:tabs>
+        <w:ind w:left="720" w:hanging="360"/>
+      </w:pPr>
+    </w:lvl>
+    <w:lvl w:ilvl="1" w:tentative="1">
+      <w:start w:val="1"/>
+      <w:numFmt w:val="decimal"/>
+      <w:lvlText w:val="%2."/>
+      <w:lvlJc w:val="left"/>
+      <w:pPr>
+        <w:tabs>
+          <w:tab w:val="num" w:pos="1440"/>
+        </w:tabs>
+        <w:ind w:left="1440" w:hanging="360"/>
+      </w:pPr>
+    </w:lvl>
+    <w:lvl w:ilvl="2" w:tentative="1">
+      <w:start w:val="1"/>
+      <w:numFmt w:val="decimal"/>
+      <w:lvlText w:val="%3."/>
+      <w:lvlJc w:val="left"/>
+      <w:pPr>
+        <w:tabs>
+          <w:tab w:val="num" w:pos="2160"/>
+        </w:tabs>
+        <w:ind w:left="2160" w:hanging="360"/>
+      </w:pPr>
+    </w:lvl>
+    <w:lvl w:ilvl="3" w:tentative="1">
+      <w:start w:val="1"/>
+      <w:numFmt w:val="decimal"/>
+      <w:lvlText w:val="%4."/>
+      <w:lvlJc w:val="left"/>
+      <w:pPr>
+        <w:tabs>
+          <w:tab w:val="num" w:pos="2880"/>
+        </w:tabs>
+        <w:ind w:left="2880" w:hanging="360"/>
+      </w:pPr>
+    </w:lvl>
+    <w:lvl w:ilvl="4" w:tentative="1">
+      <w:start w:val="1"/>
+      <w:numFmt w:val="decimal"/>
+      <w:lvlText w:val="%5."/>
+      <w:lvlJc w:val="left"/>
+      <w:pPr>
+        <w:tabs>
+          <w:tab w:val="num" w:pos="3600"/>
+        </w:tabs>
+        <w:ind w:left="3600" w:hanging="360"/>
+      </w:pPr>
+    </w:lvl>
+    <w:lvl w:ilvl="5" w:tentative="1">
+      <w:start w:val="1"/>
+      <w:numFmt w:val="decimal"/>
+      <w:lvlText w:val="%6."/>
+      <w:lvlJc w:val="left"/>
+      <w:pPr>
+        <w:tabs>
+          <w:tab w:val="num" w:pos="4320"/>
+        </w:tabs>
+        <w:ind w:left="4320" w:hanging="360"/>
+      </w:pPr>
+    </w:lvl>
+    <w:lvl w:ilvl="6" w:tentative="1">
+      <w:start w:val="1"/>
+      <w:numFmt w:val="decimal"/>
+      <w:lvlText w:val="%7."/>
+      <w:lvlJc w:val="left"/>
+      <w:pPr>
+        <w:tabs>
+          <w:tab w:val="num" w:pos="5040"/>
+        </w:tabs>
+        <w:ind w:left="5040" w:hanging="360"/>
+      </w:pPr>
+    </w:lvl>
+    <w:lvl w:ilvl="7" w:tentative="1">
+      <w:start w:val="1"/>
+      <w:numFmt w:val="decimal"/>
+      <w:lvlText w:val="%8."/>
+      <w:lvlJc w:val="left"/>
+      <w:pPr>
+        <w:tabs>
+          <w:tab w:val="num" w:pos="5760"/>
+        </w:tabs>
+        <w:ind w:left="5760" w:hanging="360"/>
+      </w:pPr>
+    </w:lvl>
+    <w:lvl w:ilvl="8" w:tentative="1">
+      <w:start w:val="1"/>
+      <w:numFmt w:val="decimal"/>
+      <w:lvlText w:val="%9."/>
+      <w:lvlJc w:val="left"/>
+      <w:pPr>
+        <w:tabs>
+          <w:tab w:val="num" w:pos="6480"/>
+        </w:tabs>
+        <w:ind w:left="6480" w:hanging="360"/>
+      </w:pPr>
+    </w:lvl>
+  </w:abstractNum>
   <w:num w:numId="1">
-    <w:abstractNumId w:val="2"/>
+    <w:abstractNumId w:val="3"/>
     <w:lvlOverride w:ilvl="0">
       <w:startOverride w:val="1"/>
     </w:lvlOverride>
   </w:num>
   <w:num w:numId="2">
-    <w:abstractNumId w:val="2"/>
+    <w:abstractNumId w:val="3"/>
     <w:lvlOverride w:ilvl="0">
       <w:startOverride w:val="2"/>
     </w:lvlOverride>
   </w:num>
   <w:num w:numId="3">
-    <w:abstractNumId w:val="2"/>
+    <w:abstractNumId w:val="3"/>
     <w:lvlOverride w:ilvl="0">
       <w:startOverride w:val="3"/>
     </w:lvlOverride>
   </w:num>
   <w:num w:numId="4">
-    <w:abstractNumId w:val="3"/>
+    <w:abstractNumId w:val="4"/>
     <w:lvlOverride w:ilvl="0">
       <w:startOverride w:val="1"/>
     </w:lvlOverride>
   </w:num>
   <w:num w:numId="5">
-    <w:abstractNumId w:val="3"/>
+    <w:abstractNumId w:val="4"/>
     <w:lvlOverride w:ilvl="0">
       <w:startOverride w:val="2"/>
     </w:lvlOverride>
   </w:num>
   <w:num w:numId="6">
-    <w:abstractNumId w:val="3"/>
+    <w:abstractNumId w:val="4"/>
     <w:lvlOverride w:ilvl="0">
       <w:startOverride w:val="3"/>
     </w:lvlOverride>
@@ -4843,19 +5414,19 @@
     </w:lvlOverride>
   </w:num>
   <w:num w:numId="10">
-    <w:abstractNumId w:val="4"/>
+    <w:abstractNumId w:val="6"/>
     <w:lvlOverride w:ilvl="0">
       <w:startOverride w:val="1"/>
     </w:lvlOverride>
   </w:num>
   <w:num w:numId="11">
-    <w:abstractNumId w:val="4"/>
+    <w:abstractNumId w:val="6"/>
     <w:lvlOverride w:ilvl="0">
       <w:startOverride w:val="2"/>
     </w:lvlOverride>
   </w:num>
   <w:num w:numId="12">
-    <w:abstractNumId w:val="4"/>
+    <w:abstractNumId w:val="6"/>
     <w:lvlOverride w:ilvl="0">
       <w:startOverride w:val="3"/>
     </w:lvlOverride>
@@ -4877,6 +5448,42 @@
     <w:lvlOverride w:ilvl="0">
       <w:startOverride w:val="3"/>
     </w:lvlOverride>
+  </w:num>
+  <w:num w:numId="16">
+    <w:abstractNumId w:val="2"/>
+  </w:num>
+  <w:num w:numId="17">
+    <w:abstractNumId w:val="2"/>
+    <w:lvlOverride w:ilvl="1">
+      <w:lvl w:ilvl="1">
+        <w:numFmt w:val="bullet"/>
+        <w:lvlText w:val=""/>
+        <w:lvlJc w:val="left"/>
+        <w:pPr>
+          <w:tabs>
+            <w:tab w:val="num" w:pos="1440"/>
+          </w:tabs>
+          <w:ind w:left="1440" w:hanging="360"/>
+        </w:pPr>
+        <w:rPr>
+          <w:rFonts w:ascii="Symbol" w:hAnsi="Symbol" w:hint="default"/>
+          <w:sz w:val="20"/>
+        </w:rPr>
+      </w:lvl>
+    </w:lvlOverride>
+  </w:num>
+  <w:num w:numId="18">
+    <w:abstractNumId w:val="7"/>
+    <w:lvlOverride w:ilvl="0">
+      <w:lvl w:ilvl="0">
+        <w:numFmt w:val="decimal"/>
+        <w:lvlText w:val="%1."/>
+        <w:lvlJc w:val="left"/>
+      </w:lvl>
+    </w:lvlOverride>
+  </w:num>
+  <w:num w:numId="19">
+    <w:abstractNumId w:val="5"/>
   </w:num>
 </w:numbering>
 </file>

</xml_diff>

<commit_message>
Added Course 2 - Lesson 2
</commit_message>
<xml_diff>
--- a/Lazatech Educate Courses.docx
+++ b/Lazatech Educate Courses.docx
@@ -3929,52 +3929,41 @@
           <w:sz w:val="22"/>
           <w:szCs w:val="22"/>
         </w:rPr>
-        <w:t>Correct</w:t>
+        <w:t xml:space="preserve">Correct </w:t>
       </w:r>
       <w:r>
         <w:rPr>
           <w:rFonts w:ascii="Calibri" w:hAnsi="Calibri" w:cs="Calibri"/>
+          <w:b/>
+          <w:bCs/>
           <w:color w:val="000000"/>
           <w:sz w:val="22"/>
           <w:szCs w:val="22"/>
         </w:rPr>
-        <w:t xml:space="preserve"> </w:t>
-      </w:r>
-      <w:r>
+        <w:t>9/9 $TRSRY</w:t>
+      </w:r>
+    </w:p>
+    <w:p>
+      <w:pPr>
+        <w:pStyle w:val="NormalWeb"/>
+        <w:spacing w:before="0" w:beforeAutospacing="0" w:after="160" w:afterAutospacing="0"/>
         <w:rPr>
           <w:rFonts w:ascii="Calibri" w:hAnsi="Calibri" w:cs="Calibri"/>
-          <w:b/>
-          <w:bCs/>
           <w:color w:val="000000"/>
           <w:sz w:val="22"/>
           <w:szCs w:val="22"/>
         </w:rPr>
-        <w:t>9/9 $TRSRY</w:t>
-      </w:r>
-    </w:p>
-    <w:p>
-      <w:pPr>
-        <w:pStyle w:val="NormalWeb"/>
-        <w:spacing w:before="0" w:beforeAutospacing="0" w:after="160" w:afterAutospacing="0"/>
+      </w:pPr>
+      <w:r>
         <w:rPr>
           <w:rFonts w:ascii="Calibri" w:hAnsi="Calibri" w:cs="Calibri"/>
+          <w:bCs/>
           <w:color w:val="000000"/>
           <w:sz w:val="22"/>
           <w:szCs w:val="22"/>
         </w:rPr>
-      </w:pPr>
-      <w:r>
-        <w:rPr>
-          <w:rFonts w:ascii="Calibri" w:hAnsi="Calibri" w:cs="Calibri"/>
-          <w:bCs/>
-          <w:color w:val="000000"/>
-          <w:sz w:val="22"/>
-          <w:szCs w:val="22"/>
-        </w:rPr>
         <w:t>Right Answer: False</w:t>
       </w:r>
-      <w:bookmarkStart w:id="1" w:name="_GoBack"/>
-      <w:bookmarkEnd w:id="1"/>
     </w:p>
     <w:p>
       <w:pPr>
@@ -4286,52 +4275,43 @@
           <w:sz w:val="22"/>
           <w:szCs w:val="22"/>
         </w:rPr>
-        <w:t>Incorrect</w:t>
+        <w:t xml:space="preserve">Incorrect - </w:t>
       </w:r>
       <w:r>
         <w:rPr>
           <w:rFonts w:ascii="Calibri" w:hAnsi="Calibri" w:cs="Calibri"/>
+          <w:b/>
+          <w:bCs/>
           <w:color w:val="000000"/>
           <w:sz w:val="22"/>
           <w:szCs w:val="22"/>
         </w:rPr>
-        <w:t xml:space="preserve"> - </w:t>
-      </w:r>
+        <w:t>0/9 $TRSRY</w:t>
+      </w:r>
+    </w:p>
+    <w:p>
+      <w:pPr>
+        <w:pStyle w:val="NormalWeb"/>
+        <w:spacing w:before="0" w:beforeAutospacing="0" w:after="160" w:afterAutospacing="0"/>
+      </w:pPr>
       <w:r>
         <w:rPr>
           <w:rFonts w:ascii="Calibri" w:hAnsi="Calibri" w:cs="Calibri"/>
-          <w:b/>
-          <w:bCs/>
           <w:color w:val="000000"/>
           <w:sz w:val="22"/>
           <w:szCs w:val="22"/>
         </w:rPr>
-        <w:t>0/9 $TRSRY</w:t>
-      </w:r>
-    </w:p>
-    <w:p>
-      <w:pPr>
-        <w:pStyle w:val="NormalWeb"/>
-        <w:spacing w:before="0" w:beforeAutospacing="0" w:after="160" w:afterAutospacing="0"/>
-      </w:pPr>
+        <w:t>Right Answer: </w:t>
+      </w:r>
       <w:r>
         <w:rPr>
           <w:rFonts w:ascii="Calibri" w:hAnsi="Calibri" w:cs="Calibri"/>
+          <w:b/>
+          <w:bCs/>
           <w:color w:val="000000"/>
           <w:sz w:val="22"/>
           <w:szCs w:val="22"/>
         </w:rPr>
-        <w:t>Right Answer: </w:t>
-      </w:r>
-      <w:r>
-        <w:rPr>
-          <w:rFonts w:ascii="Calibri" w:hAnsi="Calibri" w:cs="Calibri"/>
-          <w:b/>
-          <w:bCs/>
-          <w:color w:val="000000"/>
-          <w:sz w:val="22"/>
-          <w:szCs w:val="22"/>
-        </w:rPr>
         <w:t>Equal</w:t>
       </w:r>
     </w:p>
@@ -4343,6 +4323,159 @@
           <w:color w:val="FF0000"/>
         </w:rPr>
       </w:pPr>
+    </w:p>
+    <w:p>
+      <w:pPr>
+        <w:spacing w:line="240" w:lineRule="auto"/>
+        <w:jc w:val="both"/>
+        <w:rPr>
+          <w:rFonts w:ascii="Times New Roman" w:eastAsia="Times New Roman" w:hAnsi="Times New Roman" w:cs="Times New Roman"/>
+          <w:sz w:val="24"/>
+          <w:szCs w:val="24"/>
+        </w:rPr>
+      </w:pPr>
+      <w:r>
+        <w:rPr>
+          <w:rFonts w:ascii="Calibri" w:eastAsia="Times New Roman" w:hAnsi="Calibri" w:cs="Calibri"/>
+          <w:b/>
+          <w:bCs/>
+          <w:color w:val="000000"/>
+        </w:rPr>
+        <w:t>Lesson 2: What is Burning</w:t>
+      </w:r>
+    </w:p>
+    <w:p>
+      <w:pPr>
+        <w:spacing w:line="240" w:lineRule="auto"/>
+        <w:jc w:val="both"/>
+        <w:rPr>
+          <w:rFonts w:ascii="Times New Roman" w:eastAsia="Times New Roman" w:hAnsi="Times New Roman" w:cs="Times New Roman"/>
+          <w:sz w:val="24"/>
+          <w:szCs w:val="24"/>
+        </w:rPr>
+      </w:pPr>
+      <w:r>
+        <w:rPr>
+          <w:rFonts w:ascii="Calibri" w:eastAsia="Times New Roman" w:hAnsi="Calibri" w:cs="Calibri"/>
+          <w:i/>
+          <w:iCs/>
+          <w:color w:val="000000"/>
+        </w:rPr>
+        <w:t>Length: 10 minutes</w:t>
+      </w:r>
+    </w:p>
+    <w:p>
+      <w:pPr>
+        <w:spacing w:line="240" w:lineRule="auto"/>
+        <w:jc w:val="both"/>
+        <w:rPr>
+          <w:rFonts w:ascii="Times New Roman" w:eastAsia="Times New Roman" w:hAnsi="Times New Roman" w:cs="Times New Roman"/>
+          <w:sz w:val="24"/>
+          <w:szCs w:val="24"/>
+        </w:rPr>
+      </w:pPr>
+      <w:r>
+        <w:rPr>
+          <w:rFonts w:ascii="Calibri" w:eastAsia="Times New Roman" w:hAnsi="Calibri" w:cs="Calibri"/>
+          <w:color w:val="000000"/>
+        </w:rPr>
+        <w:t>Burning is a cryptocurrency word indicating the reduction of a coin or token's supply. When tokens are burned, they are irretrievable and gone forever. They are</w:t>
+      </w:r>
+      <w:r>
+        <w:rPr>
+          <w:rFonts w:ascii="Calibri" w:eastAsia="Times New Roman" w:hAnsi="Calibri" w:cs="Calibri"/>
+          <w:color w:val="000000"/>
+        </w:rPr>
+        <w:t>,</w:t>
+      </w:r>
+      <w:r>
+        <w:rPr>
+          <w:rFonts w:ascii="Calibri" w:eastAsia="Times New Roman" w:hAnsi="Calibri" w:cs="Calibri"/>
+          <w:color w:val="000000"/>
+        </w:rPr>
+        <w:t xml:space="preserve"> then</w:t>
+      </w:r>
+      <w:r>
+        <w:rPr>
+          <w:rFonts w:ascii="Calibri" w:eastAsia="Times New Roman" w:hAnsi="Calibri" w:cs="Calibri"/>
+          <w:color w:val="000000"/>
+        </w:rPr>
+        <w:t>,</w:t>
+      </w:r>
+      <w:r>
+        <w:rPr>
+          <w:rFonts w:ascii="Calibri" w:eastAsia="Times New Roman" w:hAnsi="Calibri" w:cs="Calibri"/>
+          <w:color w:val="000000"/>
+        </w:rPr>
+        <w:t xml:space="preserve"> transported to an inaccessible wallet and from that point on are considered to be destroyed. As was previously said, supply is a major determinant of an asset's value. When demand and supply are equal, an item with a smaller supply will cost more since those who seek to acquire it will be compelled to pay more.</w:t>
+      </w:r>
+    </w:p>
+    <w:p>
+      <w:pPr>
+        <w:spacing w:line="240" w:lineRule="auto"/>
+        <w:jc w:val="both"/>
+        <w:rPr>
+          <w:rFonts w:ascii="Times New Roman" w:eastAsia="Times New Roman" w:hAnsi="Times New Roman" w:cs="Times New Roman"/>
+          <w:sz w:val="24"/>
+          <w:szCs w:val="24"/>
+        </w:rPr>
+      </w:pPr>
+      <w:r>
+        <w:rPr>
+          <w:rFonts w:ascii="Calibri" w:eastAsia="Times New Roman" w:hAnsi="Calibri" w:cs="Calibri"/>
+          <w:color w:val="000000"/>
+        </w:rPr>
+        <w:t>Burning can be performed in a variety of methods and for several purposes; nonetheless, it is always meant to result in a price rise. Not only is the supply lowered, but precise and targeted marketing can encourage additional investors to keep the token/coin if they observe the development team doing burns.</w:t>
+      </w:r>
+    </w:p>
+    <w:p>
+      <w:pPr>
+        <w:spacing w:line="240" w:lineRule="auto"/>
+        <w:jc w:val="both"/>
+        <w:rPr>
+          <w:rFonts w:ascii="Calibri" w:hAnsi="Calibri" w:cs="Calibri"/>
+          <w:color w:val="000000"/>
+        </w:rPr>
+      </w:pPr>
+      <w:r>
+        <w:rPr>
+          <w:rFonts w:ascii="Calibri" w:eastAsia="Times New Roman" w:hAnsi="Calibri" w:cs="Calibri"/>
+          <w:color w:val="000000"/>
+        </w:rPr>
+        <w:t>Vitalik, Binance, and Stellar are res</w:t>
+      </w:r>
+      <w:bookmarkStart w:id="1" w:name="_GoBack"/>
+      <w:bookmarkEnd w:id="1"/>
+      <w:r>
+        <w:rPr>
+          <w:rFonts w:ascii="Calibri" w:eastAsia="Times New Roman" w:hAnsi="Calibri" w:cs="Calibri"/>
+          <w:color w:val="000000"/>
+        </w:rPr>
+        <w:t xml:space="preserve">ponsible for some of the most prominent cases of burns. Vitalik Buterin was given fifty percent of the Shiba Inu supply by the SHIB developers, of which he burnt ninety percent and gave the remaining ten percent. Since 2017, Binance has conducted quarterly burns of BNB and will continue to do so until 50 percent of the supply has been consumed. </w:t>
+      </w:r>
+      <w:r>
+        <w:rPr>
+          <w:rFonts w:ascii="Calibri" w:hAnsi="Calibri" w:cs="Calibri"/>
+          <w:color w:val="000000"/>
+        </w:rPr>
+        <w:t>The Stellar Development Foundation used in excess of fifty percent of the Stellar supply (55 Billion XLM).</w:t>
+      </w:r>
+    </w:p>
+    <w:p>
+      <w:pPr>
+        <w:spacing w:line="240" w:lineRule="auto"/>
+        <w:jc w:val="both"/>
+        <w:rPr>
+          <w:color w:val="FF0000"/>
+        </w:rPr>
+      </w:pPr>
+      <w:r>
+        <w:rPr>
+          <w:rFonts w:ascii="Calibri" w:hAnsi="Calibri" w:cs="Calibri"/>
+          <w:color w:val="000000"/>
+        </w:rPr>
+        <w:t>As with anything in the bitcoin sector, take care when investing in a project that promises a burn, especially smaller, lesser-known businesses. There are several examples of projects that have migrated their tokens to another wallet and then pretended to "burn" them. Meanwhile, the team has full access to the tokens, so pushing up the price and generating notoriety.</w:t>
+      </w:r>
     </w:p>
     <w:sectPr>
       <w:pgSz w:w="12240" w:h="15840"/>

</xml_diff>

<commit_message>
Added Course 2 - Lesson 2 Quiz
</commit_message>
<xml_diff>
--- a/Lazatech Educate Courses.docx
+++ b/Lazatech Educate Courses.docx
@@ -12,7 +12,15 @@
     </w:p>
     <w:p>
       <w:r>
-        <w:t xml:space="preserve">               Welcome to the Lazatech Educate website. All of the available courses are mentioned here. You are free to enroll in any course you like. You are also free to select the lessons you desire to complete. You may learn at your own speed, and you can track your progress and earnings using the navigation bar above.</w:t>
+        <w:t xml:space="preserve">               Welcome to the Lazatech Educate website. All of the available courses </w:t>
+      </w:r>
+      <w:proofErr w:type="gramStart"/>
+      <w:r>
+        <w:t>are mentioned</w:t>
+      </w:r>
+      <w:proofErr w:type="gramEnd"/>
+      <w:r>
+        <w:t xml:space="preserve"> here. You are free to enroll in any course you like. You are also free to select the lessons you desire to complete. You may learn at your own speed, and you can track your progress and earnings using the navigation bar above.</w:t>
       </w:r>
       <w:r>
         <w:br/>
@@ -82,13 +90,29 @@
         <w:tab/>
       </w:r>
       <w:r>
-        <w:t xml:space="preserve">The Lazatech Educate ecosystem is based on the XRP blockchain. The Treasury ecosystem now consists of two coins with significantly distinct goals. As </w:t>
+        <w:t xml:space="preserve">The Lazatech Educate ecosystem </w:t>
+      </w:r>
+      <w:proofErr w:type="gramStart"/>
+      <w:r>
+        <w:t>is based</w:t>
+      </w:r>
+      <w:proofErr w:type="gramEnd"/>
+      <w:r>
+        <w:t xml:space="preserve"> on the XRP blockchain. The Treasury ecosystem now consists of two coins with significantly distinct goals. As </w:t>
       </w:r>
       <w:r>
         <w:t>Lazatech</w:t>
       </w:r>
       <w:r>
-        <w:t xml:space="preserve"> grows and expands, additional tokens may be issued for a specific function. Our specialized store of value token (think of it as the 'gold' or 'Bitcoin' of our ecosystem) is denoted by the symbol $LZT, while our volatile utility-driven token is denoted by the sign $LAZA.</w:t>
+        <w:t xml:space="preserve"> grows and expands, additional tokens </w:t>
+      </w:r>
+      <w:proofErr w:type="gramStart"/>
+      <w:r>
+        <w:t>may be issued</w:t>
+      </w:r>
+      <w:proofErr w:type="gramEnd"/>
+      <w:r>
+        <w:t xml:space="preserve"> for a specific function. Our specialized store of value token (think of it as the 'gold' or 'Bitcoin' of our ecosystem) is denoted by the symbol $LZT, while our volatile utility-driven token is denoted by the sign $LAZA.</w:t>
       </w:r>
     </w:p>
     <w:p>
@@ -127,7 +151,15 @@
     </w:p>
     <w:p>
       <w:r>
-        <w:t>Use case - The purpose of $LZT is to hold the value of our ecosystem and serve as a sturdy token on which to develop. Holding $TRSRY allows our holders access to the whole ecosystem without subjecting their primary investment to extreme volatility. Users are rewarded with $LZT tokens for answering academic-related questions on Lazatech's social media platforms. $LAZA is also distributed to users of Lazatech Educate, our 'Learn to Earn' platform.</w:t>
+        <w:t xml:space="preserve">Use case - The purpose of $LZT is to hold the value of our ecosystem and serve as a sturdy token on which to develop. Holding $TRSRY allows our holders access to the whole ecosystem without subjecting their primary investment to extreme volatility. Users are rewarded with $LZT tokens for answering academic-related questions on Lazatech's social media platforms. $LAZA </w:t>
+      </w:r>
+      <w:proofErr w:type="gramStart"/>
+      <w:r>
+        <w:t>is also distributed</w:t>
+      </w:r>
+      <w:proofErr w:type="gramEnd"/>
+      <w:r>
+        <w:t xml:space="preserve"> to users of Lazatech Educate, our 'Learn to Earn' platform.</w:t>
       </w:r>
       <w:r>
         <w:br/>
@@ -166,7 +198,15 @@
         </w:rPr>
       </w:pPr>
       <w:r>
-        <w:t>Use Case – $UtiliteX is the volatile and powerful utility token within our ecosystem. It allows Treasury to offer riskier and rewarding investment opportunities for those who wish to be involved. Holders of $TRSRY are rewarded with free $UtiliteX every month, which allows them essentially free access to our Venture and Insur utility. Venture is our project launchpad, allowing investors to put their $UtiliteX to work by offering funding to new/infant projects, in exchange for rewards paid out by winning Venture Platform projects. Insur is a way for investors that are caught up in rug pulls or mismanaged projects to receive some compensation for their losses.</w:t>
+        <w:t xml:space="preserve">Use Case – $UtiliteX is the volatile and powerful utility token within our ecosystem. It allows Treasury to offer riskier and rewarding investment opportunities for those who wish to be involved. Holders of $TRSRY are rewarded with free $UtiliteX every month, which allows them essentially free access to our Venture and Insur utility. Venture is our project launchpad, allowing investors to put their $UtiliteX to work by offering funding to new/infant projects, in exchange for rewards paid out by winning Venture Platform projects. Insur is a way for investors that </w:t>
+      </w:r>
+      <w:proofErr w:type="gramStart"/>
+      <w:r>
+        <w:t>are caught up</w:t>
+      </w:r>
+      <w:proofErr w:type="gramEnd"/>
+      <w:r>
+        <w:t xml:space="preserve"> in rug pulls or mismanaged projects to receive some compensation for their losses.</w:t>
       </w:r>
       <w:r>
         <w:br/>
@@ -255,7 +295,7 @@
             <v:path o:extrusionok="f" gradientshapeok="t" o:connecttype="rect"/>
             <o:lock v:ext="edit" aspectratio="t"/>
           </v:shapetype>
-          <v:shape id="_x0000_i1120" type="#_x0000_t75" style="width:20.25pt;height:17.25pt" o:ole="">
+          <v:shape id="_x0000_i1120" type="#_x0000_t75" style="width:19.85pt;height:17.4pt" o:ole="">
             <v:imagedata r:id="rId5" o:title=""/>
           </v:shape>
           <w:control r:id="rId6" w:name="DefaultOcxName" w:shapeid="_x0000_i1120"/>
@@ -274,7 +314,7 @@
       </w:pPr>
       <w:r>
         <w:object w:dxaOrig="225" w:dyaOrig="225" w14:anchorId="596E3C3F">
-          <v:shape id="_x0000_i1123" type="#_x0000_t75" style="width:20.25pt;height:17.25pt" o:ole="">
+          <v:shape id="_x0000_i1123" type="#_x0000_t75" style="width:19.85pt;height:17.4pt" o:ole="">
             <v:imagedata r:id="rId7" o:title=""/>
           </v:shape>
           <w:control r:id="rId8" w:name="DefaultOcxName1" w:shapeid="_x0000_i1123"/>
@@ -294,7 +334,7 @@
       <w:r>
         <w:lastRenderedPageBreak/>
         <w:object w:dxaOrig="225" w:dyaOrig="225" w14:anchorId="750A287B">
-          <v:shape id="_x0000_i1126" type="#_x0000_t75" style="width:20.25pt;height:17.25pt" o:ole="">
+          <v:shape id="_x0000_i1126" type="#_x0000_t75" style="width:19.85pt;height:17.4pt" o:ole="">
             <v:imagedata r:id="rId5" o:title=""/>
           </v:shape>
           <w:control r:id="rId9" w:name="DefaultOcxName2" w:shapeid="_x0000_i1126"/>
@@ -313,7 +353,7 @@
       </w:pPr>
       <w:r>
         <w:object w:dxaOrig="225" w:dyaOrig="225" w14:anchorId="21BFFC0F">
-          <v:shape id="_x0000_i1129" type="#_x0000_t75" style="width:20.25pt;height:17.25pt" o:ole="">
+          <v:shape id="_x0000_i1129" type="#_x0000_t75" style="width:19.85pt;height:17.4pt" o:ole="">
             <v:imagedata r:id="rId5" o:title=""/>
           </v:shape>
           <w:control r:id="rId10" w:name="DefaultOcxName3" w:shapeid="_x0000_i1129"/>
@@ -366,7 +406,7 @@
       </w:pPr>
       <w:r>
         <w:object w:dxaOrig="225" w:dyaOrig="225" w14:anchorId="5D358B36">
-          <v:shape id="_x0000_i1132" type="#_x0000_t75" style="width:20.25pt;height:17.25pt" o:ole="">
+          <v:shape id="_x0000_i1132" type="#_x0000_t75" style="width:19.85pt;height:17.4pt" o:ole="">
             <v:imagedata r:id="rId7" o:title=""/>
           </v:shape>
           <w:control r:id="rId11" w:name="DefaultOcxName4" w:shapeid="_x0000_i1132"/>
@@ -385,7 +425,7 @@
       </w:pPr>
       <w:r>
         <w:object w:dxaOrig="225" w:dyaOrig="225" w14:anchorId="6A2A868F">
-          <v:shape id="_x0000_i1135" type="#_x0000_t75" style="width:20.25pt;height:17.25pt" o:ole="">
+          <v:shape id="_x0000_i1135" type="#_x0000_t75" style="width:19.85pt;height:17.4pt" o:ole="">
             <v:imagedata r:id="rId5" o:title=""/>
           </v:shape>
           <w:control r:id="rId12" w:name="DefaultOcxName5" w:shapeid="_x0000_i1135"/>
@@ -404,7 +444,7 @@
       </w:pPr>
       <w:r>
         <w:object w:dxaOrig="225" w:dyaOrig="225" w14:anchorId="7C790405">
-          <v:shape id="_x0000_i1138" type="#_x0000_t75" style="width:20.25pt;height:17.25pt" o:ole="">
+          <v:shape id="_x0000_i1138" type="#_x0000_t75" style="width:19.85pt;height:17.4pt" o:ole="">
             <v:imagedata r:id="rId5" o:title=""/>
           </v:shape>
           <w:control r:id="rId13" w:name="DefaultOcxName6" w:shapeid="_x0000_i1138"/>
@@ -423,7 +463,7 @@
       </w:pPr>
       <w:r>
         <w:object w:dxaOrig="225" w:dyaOrig="225" w14:anchorId="499C3F7C">
-          <v:shape id="_x0000_i1141" type="#_x0000_t75" style="width:20.25pt;height:17.25pt" o:ole="">
+          <v:shape id="_x0000_i1141" type="#_x0000_t75" style="width:19.85pt;height:17.4pt" o:ole="">
             <v:imagedata r:id="rId5" o:title=""/>
           </v:shape>
           <w:control r:id="rId14" w:name="DefaultOcxName7" w:shapeid="_x0000_i1141"/>
@@ -469,7 +509,7 @@
       </w:pPr>
       <w:r>
         <w:object w:dxaOrig="225" w:dyaOrig="225" w14:anchorId="0A3C41B4">
-          <v:shape id="_x0000_i1144" type="#_x0000_t75" style="width:20.25pt;height:17.25pt" o:ole="">
+          <v:shape id="_x0000_i1144" type="#_x0000_t75" style="width:19.85pt;height:17.4pt" o:ole="">
             <v:imagedata r:id="rId5" o:title=""/>
           </v:shape>
           <w:control r:id="rId15" w:name="DefaultOcxName8" w:shapeid="_x0000_i1144"/>
@@ -488,7 +528,7 @@
       </w:pPr>
       <w:r>
         <w:object w:dxaOrig="225" w:dyaOrig="225" w14:anchorId="44B15F12">
-          <v:shape id="_x0000_i1147" type="#_x0000_t75" style="width:20.25pt;height:17.25pt" o:ole="">
+          <v:shape id="_x0000_i1147" type="#_x0000_t75" style="width:19.85pt;height:17.4pt" o:ole="">
             <v:imagedata r:id="rId7" o:title=""/>
           </v:shape>
           <w:control r:id="rId16" w:name="DefaultOcxName9" w:shapeid="_x0000_i1147"/>
@@ -507,7 +547,7 @@
       </w:pPr>
       <w:r>
         <w:object w:dxaOrig="225" w:dyaOrig="225" w14:anchorId="639916B8">
-          <v:shape id="_x0000_i1150" type="#_x0000_t75" style="width:20.25pt;height:17.25pt" o:ole="">
+          <v:shape id="_x0000_i1150" type="#_x0000_t75" style="width:19.85pt;height:17.4pt" o:ole="">
             <v:imagedata r:id="rId5" o:title=""/>
           </v:shape>
           <w:control r:id="rId17" w:name="DefaultOcxName10" w:shapeid="_x0000_i1150"/>
@@ -575,7 +615,23 @@
           <w:b/>
           <w:bCs/>
         </w:rPr>
-        <w:t>Lesson 2: Why has Treasury made the XRPL it’s home?</w:t>
+        <w:t xml:space="preserve">Lesson 2: Why has Treasury made the XRPL </w:t>
+      </w:r>
+      <w:proofErr w:type="gramStart"/>
+      <w:r>
+        <w:rPr>
+          <w:b/>
+          <w:bCs/>
+        </w:rPr>
+        <w:t>it’s</w:t>
+      </w:r>
+      <w:proofErr w:type="gramEnd"/>
+      <w:r>
+        <w:rPr>
+          <w:b/>
+          <w:bCs/>
+        </w:rPr>
+        <w:t xml:space="preserve"> home?</w:t>
       </w:r>
       <w:r>
         <w:rPr>
@@ -593,11 +649,27 @@
         <w:tab/>
       </w:r>
       <w:r>
-        <w:t xml:space="preserve">Lazatech was introduced to the XRPL for a variety of crucial reasons. Unlike other popular blockchains such as ETH and BSC, the XRPL is largely obscure to a vast majority of crypto investors; many are unaware that it even exists. In contrast, the XRPL offers some of the quickest and cheapest </w:t>
+        <w:t xml:space="preserve">Lazatech </w:t>
+      </w:r>
+      <w:proofErr w:type="gramStart"/>
+      <w:r>
+        <w:t>was introduced</w:t>
+      </w:r>
+      <w:proofErr w:type="gramEnd"/>
+      <w:r>
+        <w:t xml:space="preserve"> to the XRPL for a variety of crucial reasons. Unlike other popular blockchains such as ETH and BSC, the XRPL is largely obscure to a vast majority of crypto investors; many are unaware that it even exists. In contrast, the XRPL offers some of the quickest and cheapest </w:t>
       </w:r>
       <w:r>
         <w:lastRenderedPageBreak/>
-        <w:t>transactions, in addition to the power and reliability of Ripple, which supports it. We decided to create the Lazatech Ecosystem on the XRPL due to the high level of community engagement, transaction efficiency, and enormous future potential and exposure.</w:t>
+        <w:t xml:space="preserve">transactions, in addition to the power and reliability of Ripple, which supports it. We decided to create the Lazatech Ecosystem on the XRPL due to the high level of community engagement, transaction efficiency, and enormous </w:t>
+      </w:r>
+      <w:proofErr w:type="gramStart"/>
+      <w:r>
+        <w:t>future potential</w:t>
+      </w:r>
+      <w:proofErr w:type="gramEnd"/>
+      <w:r>
+        <w:t xml:space="preserve"> and exposure.</w:t>
       </w:r>
       <w:r>
         <w:rPr>
@@ -657,7 +729,15 @@
         <w:tab/>
       </w:r>
       <w:r>
-        <w:t>The XRPL (and its native asset $XRP) has enabled Lazatech to grow rapidly while keeping user and developer expenses low. The XRPL's built-in DEX means that our tokens may be exchanged instantaneously, and various simple applications/programs provide a large number of individuals with instant, efficient, and simple methods to interact with their favorite tokens. Ripple fosters and facilitates a variety of advances throughout the ledger, thus the area is always evolving, expanding, and adapting!</w:t>
+        <w:t xml:space="preserve">The XRPL (and its native asset $XRP) has enabled Lazatech to grow rapidly while keeping user and developer expenses low. The XRPL's built-in DEX means that our tokens </w:t>
+      </w:r>
+      <w:proofErr w:type="gramStart"/>
+      <w:r>
+        <w:t>may be exchanged</w:t>
+      </w:r>
+      <w:proofErr w:type="gramEnd"/>
+      <w:r>
+        <w:t xml:space="preserve"> instantaneously, and various simple applications/programs provide a large number of individuals with instant, efficient, and simple methods to interact with their favorite tokens. Ripple fosters and facilitates a variety of advances throughout the ledger, thus the area is always evolving, expanding, and adapting!</w:t>
       </w:r>
       <w:r>
         <w:br/>
@@ -684,7 +764,23 @@
           <w:b/>
           <w:bCs/>
         </w:rPr>
-        <w:t xml:space="preserve"> made the XRPL it’s home? Quiz</w:t>
+        <w:t xml:space="preserve"> made the XRPL </w:t>
+      </w:r>
+      <w:proofErr w:type="gramStart"/>
+      <w:r>
+        <w:rPr>
+          <w:b/>
+          <w:bCs/>
+        </w:rPr>
+        <w:t>it’s</w:t>
+      </w:r>
+      <w:proofErr w:type="gramEnd"/>
+      <w:r>
+        <w:rPr>
+          <w:b/>
+          <w:bCs/>
+        </w:rPr>
+        <w:t xml:space="preserve"> home? Quiz</w:t>
       </w:r>
     </w:p>
     <w:p>
@@ -765,7 +861,7 @@
           <w:bCs/>
         </w:rPr>
         <w:object w:dxaOrig="225" w:dyaOrig="225" w14:anchorId="6B277945">
-          <v:shape id="_x0000_i1153" type="#_x0000_t75" style="width:20.25pt;height:17.25pt" o:ole="">
+          <v:shape id="_x0000_i1153" type="#_x0000_t75" style="width:19.85pt;height:17.4pt" o:ole="">
             <v:imagedata r:id="rId5" o:title=""/>
           </v:shape>
           <w:control r:id="rId20" w:name="DefaultOcxName12" w:shapeid="_x0000_i1153"/>
@@ -796,7 +892,7 @@
           <w:bCs/>
         </w:rPr>
         <w:object w:dxaOrig="225" w:dyaOrig="225" w14:anchorId="64643321">
-          <v:shape id="_x0000_i1156" type="#_x0000_t75" style="width:20.25pt;height:17.25pt" o:ole="">
+          <v:shape id="_x0000_i1156" type="#_x0000_t75" style="width:19.85pt;height:17.4pt" o:ole="">
             <v:imagedata r:id="rId5" o:title=""/>
           </v:shape>
           <w:control r:id="rId21" w:name="DefaultOcxName11" w:shapeid="_x0000_i1156"/>
@@ -827,7 +923,7 @@
           <w:bCs/>
         </w:rPr>
         <w:object w:dxaOrig="225" w:dyaOrig="225" w14:anchorId="730A6029">
-          <v:shape id="_x0000_i1159" type="#_x0000_t75" style="width:20.25pt;height:17.25pt" o:ole="">
+          <v:shape id="_x0000_i1159" type="#_x0000_t75" style="width:19.85pt;height:17.4pt" o:ole="">
             <v:imagedata r:id="rId5" o:title=""/>
           </v:shape>
           <w:control r:id="rId22" w:name="DefaultOcxName21" w:shapeid="_x0000_i1159"/>
@@ -858,7 +954,7 @@
           <w:bCs/>
         </w:rPr>
         <w:object w:dxaOrig="225" w:dyaOrig="225" w14:anchorId="701809AA">
-          <v:shape id="_x0000_i1162" type="#_x0000_t75" style="width:20.25pt;height:17.25pt" o:ole="">
+          <v:shape id="_x0000_i1162" type="#_x0000_t75" style="width:19.85pt;height:17.4pt" o:ole="">
             <v:imagedata r:id="rId7" o:title=""/>
           </v:shape>
           <w:control r:id="rId23" w:name="DefaultOcxName31" w:shapeid="_x0000_i1162"/>
@@ -923,7 +1019,7 @@
           <w:bCs/>
         </w:rPr>
         <w:object w:dxaOrig="225" w:dyaOrig="225" w14:anchorId="6537B9DD">
-          <v:shape id="_x0000_i1165" type="#_x0000_t75" style="width:20.25pt;height:17.25pt" o:ole="">
+          <v:shape id="_x0000_i1165" type="#_x0000_t75" style="width:19.85pt;height:17.4pt" o:ole="">
             <v:imagedata r:id="rId5" o:title=""/>
           </v:shape>
           <w:control r:id="rId24" w:name="DefaultOcxName41" w:shapeid="_x0000_i1165"/>
@@ -954,7 +1050,7 @@
           <w:bCs/>
         </w:rPr>
         <w:object w:dxaOrig="225" w:dyaOrig="225" w14:anchorId="25E23DE9">
-          <v:shape id="_x0000_i1168" type="#_x0000_t75" style="width:20.25pt;height:17.25pt" o:ole="">
+          <v:shape id="_x0000_i1168" type="#_x0000_t75" style="width:19.85pt;height:17.4pt" o:ole="">
             <v:imagedata r:id="rId5" o:title=""/>
           </v:shape>
           <w:control r:id="rId25" w:name="DefaultOcxName51" w:shapeid="_x0000_i1168"/>
@@ -985,7 +1081,7 @@
           <w:bCs/>
         </w:rPr>
         <w:object w:dxaOrig="225" w:dyaOrig="225" w14:anchorId="736DD953">
-          <v:shape id="_x0000_i1171" type="#_x0000_t75" style="width:20.25pt;height:17.25pt" o:ole="">
+          <v:shape id="_x0000_i1171" type="#_x0000_t75" style="width:19.85pt;height:17.4pt" o:ole="">
             <v:imagedata r:id="rId7" o:title=""/>
           </v:shape>
           <w:control r:id="rId26" w:name="DefaultOcxName61" w:shapeid="_x0000_i1171"/>
@@ -1016,7 +1112,7 @@
           <w:bCs/>
         </w:rPr>
         <w:object w:dxaOrig="225" w:dyaOrig="225" w14:anchorId="58374282">
-          <v:shape id="_x0000_i1174" type="#_x0000_t75" style="width:20.25pt;height:17.25pt" o:ole="">
+          <v:shape id="_x0000_i1174" type="#_x0000_t75" style="width:19.85pt;height:17.4pt" o:ole="">
             <v:imagedata r:id="rId5" o:title=""/>
           </v:shape>
           <w:control r:id="rId27" w:name="DefaultOcxName71" w:shapeid="_x0000_i1174"/>
@@ -1096,7 +1192,7 @@
           <w:bCs/>
         </w:rPr>
         <w:object w:dxaOrig="225" w:dyaOrig="225" w14:anchorId="5AFF4AB8">
-          <v:shape id="_x0000_i1177" type="#_x0000_t75" style="width:20.25pt;height:17.25pt" o:ole="">
+          <v:shape id="_x0000_i1177" type="#_x0000_t75" style="width:19.85pt;height:17.4pt" o:ole="">
             <v:imagedata r:id="rId7" o:title=""/>
           </v:shape>
           <w:control r:id="rId28" w:name="DefaultOcxName81" w:shapeid="_x0000_i1177"/>
@@ -1127,7 +1223,7 @@
           <w:bCs/>
         </w:rPr>
         <w:object w:dxaOrig="225" w:dyaOrig="225" w14:anchorId="0EE2585A">
-          <v:shape id="_x0000_i1180" type="#_x0000_t75" style="width:20.25pt;height:17.25pt" o:ole="">
+          <v:shape id="_x0000_i1180" type="#_x0000_t75" style="width:19.85pt;height:17.4pt" o:ole="">
             <v:imagedata r:id="rId5" o:title=""/>
           </v:shape>
           <w:control r:id="rId29" w:name="DefaultOcxName91" w:shapeid="_x0000_i1180"/>
@@ -1158,7 +1254,7 @@
           <w:bCs/>
         </w:rPr>
         <w:object w:dxaOrig="225" w:dyaOrig="225" w14:anchorId="1C643091">
-          <v:shape id="_x0000_i1183" type="#_x0000_t75" style="width:20.25pt;height:17.25pt" o:ole="">
+          <v:shape id="_x0000_i1183" type="#_x0000_t75" style="width:19.85pt;height:17.4pt" o:ole="">
             <v:imagedata r:id="rId5" o:title=""/>
           </v:shape>
           <w:control r:id="rId30" w:name="DefaultOcxName101" w:shapeid="_x0000_i1183"/>
@@ -1313,11 +1409,19 @@
       <w:r>
         <w:tab/>
       </w:r>
-      <w:r>
-        <w:rPr>
-          <w:color w:val="FF0000"/>
-        </w:rPr>
-        <w:t>The following questions below will relate to the Whitepaper 2.0.</w:t>
+      <w:proofErr w:type="gramStart"/>
+      <w:r>
+        <w:rPr>
+          <w:color w:val="FF0000"/>
+        </w:rPr>
+        <w:t>The</w:t>
+      </w:r>
+      <w:proofErr w:type="gramEnd"/>
+      <w:r>
+        <w:rPr>
+          <w:color w:val="FF0000"/>
+        </w:rPr>
+        <w:t xml:space="preserve"> following questions below will relate to the Whitepaper 2.0.</w:t>
       </w:r>
       <w:r>
         <w:rPr>
@@ -1442,7 +1546,7 @@
           <w:color w:val="FF0000"/>
         </w:rPr>
         <w:object w:dxaOrig="225" w:dyaOrig="225" w14:anchorId="50BE0CE0">
-          <v:shape id="_x0000_i1186" type="#_x0000_t75" style="width:20.25pt;height:17.25pt" o:ole="">
+          <v:shape id="_x0000_i1186" type="#_x0000_t75" style="width:19.85pt;height:17.4pt" o:ole="">
             <v:imagedata r:id="rId5" o:title=""/>
           </v:shape>
           <w:control r:id="rId33" w:name="DefaultOcxName14" w:shapeid="_x0000_i1186"/>
@@ -1476,7 +1580,7 @@
           <w:color w:val="FF0000"/>
         </w:rPr>
         <w:object w:dxaOrig="225" w:dyaOrig="225" w14:anchorId="2600C5A4">
-          <v:shape id="_x0000_i1189" type="#_x0000_t75" style="width:20.25pt;height:17.25pt" o:ole="">
+          <v:shape id="_x0000_i1189" type="#_x0000_t75" style="width:19.85pt;height:17.4pt" o:ole="">
             <v:imagedata r:id="rId7" o:title=""/>
           </v:shape>
           <w:control r:id="rId34" w:name="DefaultOcxName13" w:shapeid="_x0000_i1189"/>
@@ -1510,7 +1614,7 @@
           <w:color w:val="FF0000"/>
         </w:rPr>
         <w:object w:dxaOrig="225" w:dyaOrig="225" w14:anchorId="06AAFD5F">
-          <v:shape id="_x0000_i1192" type="#_x0000_t75" style="width:20.25pt;height:17.25pt" o:ole="">
+          <v:shape id="_x0000_i1192" type="#_x0000_t75" style="width:19.85pt;height:17.4pt" o:ole="">
             <v:imagedata r:id="rId5" o:title=""/>
           </v:shape>
           <w:control r:id="rId35" w:name="DefaultOcxName22" w:shapeid="_x0000_i1192"/>
@@ -1544,7 +1648,7 @@
           <w:color w:val="FF0000"/>
         </w:rPr>
         <w:object w:dxaOrig="225" w:dyaOrig="225" w14:anchorId="68C6E25A">
-          <v:shape id="_x0000_i1195" type="#_x0000_t75" style="width:20.25pt;height:17.25pt" o:ole="">
+          <v:shape id="_x0000_i1195" type="#_x0000_t75" style="width:19.85pt;height:17.4pt" o:ole="">
             <v:imagedata r:id="rId5" o:title=""/>
           </v:shape>
           <w:control r:id="rId36" w:name="DefaultOcxName32" w:shapeid="_x0000_i1195"/>
@@ -1594,8 +1698,18 @@
           <w:bCs/>
           <w:color w:val="FF0000"/>
         </w:rPr>
-        <w:t>Venture offers users ___?</w:t>
-      </w:r>
+        <w:t>Venture offers users ___</w:t>
+      </w:r>
+      <w:proofErr w:type="gramStart"/>
+      <w:r>
+        <w:rPr>
+          <w:b/>
+          <w:bCs/>
+          <w:color w:val="FF0000"/>
+        </w:rPr>
+        <w:t>?</w:t>
+      </w:r>
+      <w:proofErr w:type="gramEnd"/>
     </w:p>
     <w:p>
       <w:pPr>
@@ -1616,7 +1730,7 @@
           <w:color w:val="FF0000"/>
         </w:rPr>
         <w:object w:dxaOrig="225" w:dyaOrig="225" w14:anchorId="30E6836B">
-          <v:shape id="_x0000_i1198" type="#_x0000_t75" style="width:20.25pt;height:17.25pt" o:ole="">
+          <v:shape id="_x0000_i1198" type="#_x0000_t75" style="width:19.85pt;height:17.4pt" o:ole="">
             <v:imagedata r:id="rId5" o:title=""/>
           </v:shape>
           <w:control r:id="rId37" w:name="DefaultOcxName42" w:shapeid="_x0000_i1198"/>
@@ -1650,7 +1764,7 @@
           <w:color w:val="FF0000"/>
         </w:rPr>
         <w:object w:dxaOrig="225" w:dyaOrig="225" w14:anchorId="164C68DB">
-          <v:shape id="_x0000_i1201" type="#_x0000_t75" style="width:20.25pt;height:17.25pt" o:ole="">
+          <v:shape id="_x0000_i1201" type="#_x0000_t75" style="width:19.85pt;height:17.4pt" o:ole="">
             <v:imagedata r:id="rId5" o:title=""/>
           </v:shape>
           <w:control r:id="rId38" w:name="DefaultOcxName52" w:shapeid="_x0000_i1201"/>
@@ -1684,7 +1798,7 @@
           <w:color w:val="FF0000"/>
         </w:rPr>
         <w:object w:dxaOrig="225" w:dyaOrig="225" w14:anchorId="0C5F49E4">
-          <v:shape id="_x0000_i1204" type="#_x0000_t75" style="width:20.25pt;height:17.25pt" o:ole="">
+          <v:shape id="_x0000_i1204" type="#_x0000_t75" style="width:19.85pt;height:17.4pt" o:ole="">
             <v:imagedata r:id="rId7" o:title=""/>
           </v:shape>
           <w:control r:id="rId39" w:name="DefaultOcxName62" w:shapeid="_x0000_i1204"/>
@@ -1773,7 +1887,7 @@
           <w:color w:val="FF0000"/>
         </w:rPr>
         <w:object w:dxaOrig="225" w:dyaOrig="225" w14:anchorId="3EA26960">
-          <v:shape id="_x0000_i1207" type="#_x0000_t75" style="width:20.25pt;height:17.25pt" o:ole="">
+          <v:shape id="_x0000_i1207" type="#_x0000_t75" style="width:19.85pt;height:17.4pt" o:ole="">
             <v:imagedata r:id="rId5" o:title=""/>
           </v:shape>
           <w:control r:id="rId40" w:name="DefaultOcxName72" w:shapeid="_x0000_i1207"/>
@@ -1807,7 +1921,7 @@
           <w:color w:val="FF0000"/>
         </w:rPr>
         <w:object w:dxaOrig="225" w:dyaOrig="225" w14:anchorId="77B14E88">
-          <v:shape id="_x0000_i1210" type="#_x0000_t75" style="width:20.25pt;height:17.25pt" o:ole="">
+          <v:shape id="_x0000_i1210" type="#_x0000_t75" style="width:19.85pt;height:17.4pt" o:ole="">
             <v:imagedata r:id="rId7" o:title=""/>
           </v:shape>
           <w:control r:id="rId41" w:name="DefaultOcxName82" w:shapeid="_x0000_i1210"/>
@@ -1841,7 +1955,7 @@
           <w:color w:val="FF0000"/>
         </w:rPr>
         <w:object w:dxaOrig="225" w:dyaOrig="225" w14:anchorId="681E9C42">
-          <v:shape id="_x0000_i1213" type="#_x0000_t75" style="width:20.25pt;height:17.25pt" o:ole="">
+          <v:shape id="_x0000_i1213" type="#_x0000_t75" style="width:19.85pt;height:17.4pt" o:ole="">
             <v:imagedata r:id="rId5" o:title=""/>
           </v:shape>
           <w:control r:id="rId42" w:name="DefaultOcxName92" w:shapeid="_x0000_i1213"/>
@@ -1875,7 +1989,7 @@
           <w:color w:val="FF0000"/>
         </w:rPr>
         <w:object w:dxaOrig="225" w:dyaOrig="225" w14:anchorId="795D7CB2">
-          <v:shape id="_x0000_i1216" type="#_x0000_t75" style="width:20.25pt;height:17.25pt" o:ole="">
+          <v:shape id="_x0000_i1216" type="#_x0000_t75" style="width:19.85pt;height:17.4pt" o:ole="">
             <v:imagedata r:id="rId5" o:title=""/>
           </v:shape>
           <w:control r:id="rId43" w:name="DefaultOcxName102" w:shapeid="_x0000_i1216"/>
@@ -2025,7 +2139,21 @@
         <w:rPr>
           <w:color w:val="FF0000"/>
         </w:rPr>
-        <w:t>Treasury’s Venture platform is designed as a launchpad for the very many talented individuals looking to bring new projects to the XRP Ledger who may lack the funds to do so.</w:t>
+        <w:t xml:space="preserve">Treasury’s Venture platform </w:t>
+      </w:r>
+      <w:proofErr w:type="gramStart"/>
+      <w:r>
+        <w:rPr>
+          <w:color w:val="FF0000"/>
+        </w:rPr>
+        <w:t>is designed</w:t>
+      </w:r>
+      <w:proofErr w:type="gramEnd"/>
+      <w:r>
+        <w:rPr>
+          <w:color w:val="FF0000"/>
+        </w:rPr>
+        <w:t xml:space="preserve"> as a launchpad for the very many talented individuals looking to bring new projects to the XRP Ledger who may lack the funds to do so.</w:t>
       </w:r>
     </w:p>
     <w:p>
@@ -2067,7 +2195,35 @@
           <w:color w:val="FF0000"/>
         </w:rPr>
         <w:tab/>
-        <w:t>Supporters can choose to skip certain projects, or they can choose to allocate any amount of $UtiliteX to a certain project, with 1 $UtiliteX counting as 1 vote. The total amount of $UtiliteX committed to the winning project by their voters will be match-funded by the Treasury team and sold for XRP. The winning project will receive their funding in several payments as they reach milestones in their project. Voters who backed the winning project will receive a holding in that new project’s token, worth no less than what their $UtiliteX was worth, and they will receive it ahead of any public airdrops, for free. Any $UtiliteX voted for projects that didn’t win the vote will be returned to the voter’s wallet.</w:t>
+        <w:t xml:space="preserve">Supporters can choose to skip certain projects, or they can choose to allocate any amount of $UtiliteX to a certain project, with </w:t>
+      </w:r>
+      <w:proofErr w:type="gramStart"/>
+      <w:r>
+        <w:rPr>
+          <w:color w:val="FF0000"/>
+        </w:rPr>
+        <w:t>1</w:t>
+      </w:r>
+      <w:proofErr w:type="gramEnd"/>
+      <w:r>
+        <w:rPr>
+          <w:color w:val="FF0000"/>
+        </w:rPr>
+        <w:t xml:space="preserve"> $UtiliteX counting as 1 vote. The total amount of $UtiliteX committed to the winning project by their voters will be match-funded by the Treasury team and sold for XRP. The winning project will receive their funding in several payments as they reach milestones in their project. Voters who backed the winning project will receive a holding in that new project’s token, worth no less than what their $UtiliteX was worth, and they will receive it ahead of any public airdrops, for free. Any $UtiliteX voted for projects that </w:t>
+      </w:r>
+      <w:proofErr w:type="gramStart"/>
+      <w:r>
+        <w:rPr>
+          <w:color w:val="FF0000"/>
+        </w:rPr>
+        <w:t>didn’t</w:t>
+      </w:r>
+      <w:proofErr w:type="gramEnd"/>
+      <w:r>
+        <w:rPr>
+          <w:color w:val="FF0000"/>
+        </w:rPr>
+        <w:t xml:space="preserve"> win the vote will be returned to the voter’s wallet.</w:t>
       </w:r>
       <w:r>
         <w:rPr>
@@ -2142,7 +2298,23 @@
         <w:br/>
       </w:r>
       <w:r>
-        <w:t>Perhaps you have a great idea for a new project? If so then please head over to our Venture page and fill out the form.</w:t>
+        <w:t xml:space="preserve">Perhaps you have a great idea for a new </w:t>
+      </w:r>
+      <w:proofErr w:type="gramStart"/>
+      <w:r>
+        <w:t>project?</w:t>
+      </w:r>
+      <w:proofErr w:type="gramEnd"/>
+      <w:r>
+        <w:t xml:space="preserve"> If </w:t>
+      </w:r>
+      <w:proofErr w:type="gramStart"/>
+      <w:r>
+        <w:t>so</w:t>
+      </w:r>
+      <w:proofErr w:type="gramEnd"/>
+      <w:r>
+        <w:t xml:space="preserve"> then please head over to our Venture page and fill out the form.</w:t>
       </w:r>
       <w:r>
         <w:br/>
@@ -2242,7 +2414,7 @@
         </w:rPr>
         <w:lastRenderedPageBreak/>
         <w:object w:dxaOrig="225" w:dyaOrig="225" w14:anchorId="3896A571">
-          <v:shape id="_x0000_i1219" type="#_x0000_t75" style="width:20.25pt;height:17.25pt" o:ole="">
+          <v:shape id="_x0000_i1219" type="#_x0000_t75" style="width:19.85pt;height:17.4pt" o:ole="">
             <v:imagedata r:id="rId5" o:title=""/>
           </v:shape>
           <w:control r:id="rId48" w:name="DefaultOcxName16" w:shapeid="_x0000_i1219"/>
@@ -2270,7 +2442,7 @@
           <w:color w:val="FF0000"/>
         </w:rPr>
         <w:object w:dxaOrig="225" w:dyaOrig="225" w14:anchorId="0655BCE4">
-          <v:shape id="_x0000_i1222" type="#_x0000_t75" style="width:20.25pt;height:17.25pt" o:ole="">
+          <v:shape id="_x0000_i1222" type="#_x0000_t75" style="width:19.85pt;height:17.4pt" o:ole="">
             <v:imagedata r:id="rId7" o:title=""/>
           </v:shape>
           <w:control r:id="rId49" w:name="DefaultOcxName15" w:shapeid="_x0000_i1222"/>
@@ -2298,7 +2470,7 @@
           <w:color w:val="FF0000"/>
         </w:rPr>
         <w:object w:dxaOrig="225" w:dyaOrig="225" w14:anchorId="223C2C54">
-          <v:shape id="_x0000_i1225" type="#_x0000_t75" style="width:20.25pt;height:17.25pt" o:ole="">
+          <v:shape id="_x0000_i1225" type="#_x0000_t75" style="width:19.85pt;height:17.4pt" o:ole="">
             <v:imagedata r:id="rId5" o:title=""/>
           </v:shape>
           <w:control r:id="rId50" w:name="DefaultOcxName23" w:shapeid="_x0000_i1225"/>
@@ -2366,7 +2538,7 @@
           <w:color w:val="FF0000"/>
         </w:rPr>
         <w:object w:dxaOrig="225" w:dyaOrig="225" w14:anchorId="797D6083">
-          <v:shape id="_x0000_i1228" type="#_x0000_t75" style="width:20.25pt;height:17.25pt" o:ole="">
+          <v:shape id="_x0000_i1228" type="#_x0000_t75" style="width:19.85pt;height:17.4pt" o:ole="">
             <v:imagedata r:id="rId5" o:title=""/>
           </v:shape>
           <w:control r:id="rId51" w:name="DefaultOcxName33" w:shapeid="_x0000_i1228"/>
@@ -2394,7 +2566,7 @@
           <w:color w:val="FF0000"/>
         </w:rPr>
         <w:object w:dxaOrig="225" w:dyaOrig="225" w14:anchorId="59EC852A">
-          <v:shape id="_x0000_i1231" type="#_x0000_t75" style="width:20.25pt;height:17.25pt" o:ole="">
+          <v:shape id="_x0000_i1231" type="#_x0000_t75" style="width:19.85pt;height:17.4pt" o:ole="">
             <v:imagedata r:id="rId7" o:title=""/>
           </v:shape>
           <w:control r:id="rId52" w:name="DefaultOcxName43" w:shapeid="_x0000_i1231"/>
@@ -2444,7 +2616,25 @@
           <w:bCs/>
           <w:color w:val="FF0000"/>
         </w:rPr>
-        <w:t>Who can sign up to be considered for Venture funding?</w:t>
+        <w:t xml:space="preserve">Who can sign up to </w:t>
+      </w:r>
+      <w:proofErr w:type="gramStart"/>
+      <w:r>
+        <w:rPr>
+          <w:b/>
+          <w:bCs/>
+          <w:color w:val="FF0000"/>
+        </w:rPr>
+        <w:t>be considered</w:t>
+      </w:r>
+      <w:proofErr w:type="gramEnd"/>
+      <w:r>
+        <w:rPr>
+          <w:b/>
+          <w:bCs/>
+          <w:color w:val="FF0000"/>
+        </w:rPr>
+        <w:t xml:space="preserve"> for Venture funding?</w:t>
       </w:r>
     </w:p>
     <w:p>
@@ -2462,7 +2652,7 @@
           <w:color w:val="FF0000"/>
         </w:rPr>
         <w:object w:dxaOrig="225" w:dyaOrig="225" w14:anchorId="61BD7499">
-          <v:shape id="_x0000_i1234" type="#_x0000_t75" style="width:20.25pt;height:17.25pt" o:ole="">
+          <v:shape id="_x0000_i1234" type="#_x0000_t75" style="width:19.85pt;height:17.4pt" o:ole="">
             <v:imagedata r:id="rId7" o:title=""/>
           </v:shape>
           <w:control r:id="rId53" w:name="DefaultOcxName53" w:shapeid="_x0000_i1234"/>
@@ -2490,7 +2680,7 @@
           <w:color w:val="FF0000"/>
         </w:rPr>
         <w:object w:dxaOrig="225" w:dyaOrig="225" w14:anchorId="3C2EF157">
-          <v:shape id="_x0000_i1237" type="#_x0000_t75" style="width:20.25pt;height:17.25pt" o:ole="">
+          <v:shape id="_x0000_i1237" type="#_x0000_t75" style="width:19.85pt;height:17.4pt" o:ole="">
             <v:imagedata r:id="rId5" o:title=""/>
           </v:shape>
           <w:control r:id="rId54" w:name="DefaultOcxName63" w:shapeid="_x0000_i1237"/>
@@ -2518,7 +2708,7 @@
           <w:color w:val="FF0000"/>
         </w:rPr>
         <w:object w:dxaOrig="225" w:dyaOrig="225" w14:anchorId="6FED75B0">
-          <v:shape id="_x0000_i1240" type="#_x0000_t75" style="width:20.25pt;height:17.25pt" o:ole="">
+          <v:shape id="_x0000_i1240" type="#_x0000_t75" style="width:19.85pt;height:17.4pt" o:ole="">
             <v:imagedata r:id="rId5" o:title=""/>
           </v:shape>
           <w:control r:id="rId55" w:name="DefaultOcxName73" w:shapeid="_x0000_i1240"/>
@@ -2673,7 +2863,34 @@
           <w:color w:val="FF0000"/>
         </w:rPr>
         <w:tab/>
-        <w:t>We are seeing a lot of what happens in real life also occur in the crypto world. Unfortunately, this includes people with malicious intent who will go to great lengths to lie and deceive in order to rob people of their hard earned money. So-called rug-pulls are a scourge to the blockchain.</w:t>
+      </w:r>
+      <w:proofErr w:type="gramStart"/>
+      <w:r>
+        <w:rPr>
+          <w:color w:val="FF0000"/>
+        </w:rPr>
+        <w:t>We</w:t>
+      </w:r>
+      <w:proofErr w:type="gramEnd"/>
+      <w:r>
+        <w:rPr>
+          <w:color w:val="FF0000"/>
+        </w:rPr>
+        <w:t xml:space="preserve"> are seeing a lot of what happens in real life also occur in the crypto world. Unfortunately, this includes people with malicious intent who will go to great lengths to lie and deceive in order to rob people of their </w:t>
+      </w:r>
+      <w:proofErr w:type="gramStart"/>
+      <w:r>
+        <w:rPr>
+          <w:color w:val="FF0000"/>
+        </w:rPr>
+        <w:t>hard earned</w:t>
+      </w:r>
+      <w:proofErr w:type="gramEnd"/>
+      <w:r>
+        <w:rPr>
+          <w:color w:val="FF0000"/>
+        </w:rPr>
+        <w:t xml:space="preserve"> money. So-called rug-pulls are a scourge to the blockchain.</w:t>
       </w:r>
     </w:p>
     <w:p>
@@ -2798,7 +3015,20 @@
           <w:color w:val="FF0000"/>
         </w:rPr>
         <w:br/>
-        <w:t>Let’s look at an example:</w:t>
+      </w:r>
+      <w:proofErr w:type="gramStart"/>
+      <w:r>
+        <w:rPr>
+          <w:color w:val="FF0000"/>
+        </w:rPr>
+        <w:t>Let’s</w:t>
+      </w:r>
+      <w:proofErr w:type="gramEnd"/>
+      <w:r>
+        <w:rPr>
+          <w:color w:val="FF0000"/>
+        </w:rPr>
+        <w:t xml:space="preserve"> look at an example:</w:t>
       </w:r>
     </w:p>
     <w:p>
@@ -2850,21 +3080,49 @@
         <w:rPr>
           <w:color w:val="FF0000"/>
         </w:rPr>
-        <w:t>Assuming this is not one of the projects we flagged on our Insur alerts page, you would be eligible to make a claim for your losses.</w:t>
-      </w:r>
-    </w:p>
-    <w:p>
-      <w:pPr>
-        <w:rPr>
-          <w:color w:val="FF0000"/>
-        </w:rPr>
-      </w:pPr>
-      <w:r>
-        <w:rPr>
-          <w:color w:val="FF0000"/>
-        </w:rPr>
-        <w:br/>
-        <w:t>Losses are calculated as follows:</w:t>
+        <w:t xml:space="preserve">Assuming </w:t>
+      </w:r>
+      <w:proofErr w:type="gramStart"/>
+      <w:r>
+        <w:rPr>
+          <w:color w:val="FF0000"/>
+        </w:rPr>
+        <w:t>this is not one of the projects we flagged on our Insur alerts page,</w:t>
+      </w:r>
+      <w:proofErr w:type="gramEnd"/>
+      <w:r>
+        <w:rPr>
+          <w:color w:val="FF0000"/>
+        </w:rPr>
+        <w:t xml:space="preserve"> you would be eligible to make a claim for your losses.</w:t>
+      </w:r>
+    </w:p>
+    <w:p>
+      <w:pPr>
+        <w:rPr>
+          <w:color w:val="FF0000"/>
+        </w:rPr>
+      </w:pPr>
+      <w:r>
+        <w:rPr>
+          <w:color w:val="FF0000"/>
+        </w:rPr>
+        <w:br/>
+        <w:t xml:space="preserve">Losses </w:t>
+      </w:r>
+      <w:proofErr w:type="gramStart"/>
+      <w:r>
+        <w:rPr>
+          <w:color w:val="FF0000"/>
+        </w:rPr>
+        <w:t>are calculated</w:t>
+      </w:r>
+      <w:proofErr w:type="gramEnd"/>
+      <w:r>
+        <w:rPr>
+          <w:color w:val="FF0000"/>
+        </w:rPr>
+        <w:t xml:space="preserve"> as follows:</w:t>
       </w:r>
     </w:p>
     <w:p>
@@ -2924,7 +3182,21 @@
         <w:rPr>
           <w:color w:val="FF0000"/>
         </w:rPr>
-        <w:t>Your payout would be calculated as follows:</w:t>
+        <w:t xml:space="preserve">Your payout </w:t>
+      </w:r>
+      <w:proofErr w:type="gramStart"/>
+      <w:r>
+        <w:rPr>
+          <w:color w:val="FF0000"/>
+        </w:rPr>
+        <w:t>would be calculated</w:t>
+      </w:r>
+      <w:proofErr w:type="gramEnd"/>
+      <w:r>
+        <w:rPr>
+          <w:color w:val="FF0000"/>
+        </w:rPr>
+        <w:t xml:space="preserve"> as follows:</w:t>
       </w:r>
     </w:p>
     <w:p>
@@ -2976,20 +3248,48 @@
         <w:rPr>
           <w:color w:val="FF0000"/>
         </w:rPr>
-        <w:t>In this case we would pay out the total of your losses (32.04 XRP).</w:t>
-      </w:r>
-    </w:p>
-    <w:p>
-      <w:pPr>
-        <w:rPr>
-          <w:color w:val="FF0000"/>
-        </w:rPr>
-      </w:pPr>
-      <w:r>
-        <w:rPr>
-          <w:color w:val="FF0000"/>
-        </w:rPr>
-        <w:t>This would be paid to you in $UtiliteX: 32.04 / 0.0034 = 9,423.52 which you would then be free to trade or keep.</w:t>
+        <w:t xml:space="preserve">In this </w:t>
+      </w:r>
+      <w:proofErr w:type="gramStart"/>
+      <w:r>
+        <w:rPr>
+          <w:color w:val="FF0000"/>
+        </w:rPr>
+        <w:t>case</w:t>
+      </w:r>
+      <w:proofErr w:type="gramEnd"/>
+      <w:r>
+        <w:rPr>
+          <w:color w:val="FF0000"/>
+        </w:rPr>
+        <w:t xml:space="preserve"> we would pay out the total of your losses (32.04 XRP).</w:t>
+      </w:r>
+    </w:p>
+    <w:p>
+      <w:pPr>
+        <w:rPr>
+          <w:color w:val="FF0000"/>
+        </w:rPr>
+      </w:pPr>
+      <w:r>
+        <w:rPr>
+          <w:color w:val="FF0000"/>
+        </w:rPr>
+        <w:t xml:space="preserve">This would be paid to you in $UtiliteX: 32.04 / 0.0034 = </w:t>
+      </w:r>
+      <w:proofErr w:type="gramStart"/>
+      <w:r>
+        <w:rPr>
+          <w:color w:val="FF0000"/>
+        </w:rPr>
+        <w:t>9,423.52 which</w:t>
+      </w:r>
+      <w:proofErr w:type="gramEnd"/>
+      <w:r>
+        <w:rPr>
+          <w:color w:val="FF0000"/>
+        </w:rPr>
+        <w:t xml:space="preserve"> you would then be free to trade or keep.</w:t>
       </w:r>
     </w:p>
     <w:p>
@@ -3010,7 +3310,21 @@
           <w:color w:val="FF0000"/>
         </w:rPr>
         <w:lastRenderedPageBreak/>
-        <w:t>In the event when you don’t hold enough $UtiliteX to cover the whole of your losses, we would cover the losses up to the value of the holding you have in $UtiliteX.</w:t>
+        <w:t xml:space="preserve">In the event when you </w:t>
+      </w:r>
+      <w:proofErr w:type="gramStart"/>
+      <w:r>
+        <w:rPr>
+          <w:color w:val="FF0000"/>
+        </w:rPr>
+        <w:t>don’t</w:t>
+      </w:r>
+      <w:proofErr w:type="gramEnd"/>
+      <w:r>
+        <w:rPr>
+          <w:color w:val="FF0000"/>
+        </w:rPr>
+        <w:t xml:space="preserve"> hold enough $UtiliteX to cover the whole of your losses, we would cover the losses up to the value of the holding you have in $UtiliteX.</w:t>
       </w:r>
     </w:p>
     <w:p>
@@ -3082,7 +3396,7 @@
           <w:color w:val="FF0000"/>
         </w:rPr>
         <w:object w:dxaOrig="225" w:dyaOrig="225" w14:anchorId="1FFDB1A0">
-          <v:shape id="_x0000_i1243" type="#_x0000_t75" style="width:20.25pt;height:17.25pt" o:ole="">
+          <v:shape id="_x0000_i1243" type="#_x0000_t75" style="width:19.85pt;height:17.4pt" o:ole="">
             <v:imagedata r:id="rId5" o:title=""/>
           </v:shape>
           <w:control r:id="rId58" w:name="DefaultOcxName18" w:shapeid="_x0000_i1243"/>
@@ -3110,7 +3424,7 @@
           <w:color w:val="FF0000"/>
         </w:rPr>
         <w:object w:dxaOrig="225" w:dyaOrig="225" w14:anchorId="6294144D">
-          <v:shape id="_x0000_i1246" type="#_x0000_t75" style="width:20.25pt;height:17.25pt" o:ole="">
+          <v:shape id="_x0000_i1246" type="#_x0000_t75" style="width:19.85pt;height:17.4pt" o:ole="">
             <v:imagedata r:id="rId7" o:title=""/>
           </v:shape>
           <w:control r:id="rId59" w:name="DefaultOcxName17" w:shapeid="_x0000_i1246"/>
@@ -3170,7 +3484,7 @@
           <w:color w:val="FF0000"/>
         </w:rPr>
         <w:object w:dxaOrig="225" w:dyaOrig="225" w14:anchorId="65DBAB42">
-          <v:shape id="_x0000_i1249" type="#_x0000_t75" style="width:20.25pt;height:17.25pt" o:ole="">
+          <v:shape id="_x0000_i1249" type="#_x0000_t75" style="width:19.85pt;height:17.4pt" o:ole="">
             <v:imagedata r:id="rId7" o:title=""/>
           </v:shape>
           <w:control r:id="rId60" w:name="DefaultOcxName24" w:shapeid="_x0000_i1249"/>
@@ -3198,7 +3512,7 @@
           <w:color w:val="FF0000"/>
         </w:rPr>
         <w:object w:dxaOrig="225" w:dyaOrig="225" w14:anchorId="3745E249">
-          <v:shape id="_x0000_i1252" type="#_x0000_t75" style="width:20.25pt;height:17.25pt" o:ole="">
+          <v:shape id="_x0000_i1252" type="#_x0000_t75" style="width:19.85pt;height:17.4pt" o:ole="">
             <v:imagedata r:id="rId5" o:title=""/>
           </v:shape>
           <w:control r:id="rId61" w:name="DefaultOcxName34" w:shapeid="_x0000_i1252"/>
@@ -3258,7 +3572,7 @@
           <w:color w:val="FF0000"/>
         </w:rPr>
         <w:object w:dxaOrig="225" w:dyaOrig="225" w14:anchorId="0F06E629">
-          <v:shape id="_x0000_i1255" type="#_x0000_t75" style="width:20.25pt;height:17.25pt" o:ole="">
+          <v:shape id="_x0000_i1255" type="#_x0000_t75" style="width:19.85pt;height:17.4pt" o:ole="">
             <v:imagedata r:id="rId5" o:title=""/>
           </v:shape>
           <w:control r:id="rId62" w:name="DefaultOcxName44" w:shapeid="_x0000_i1255"/>
@@ -3286,7 +3600,7 @@
           <w:color w:val="FF0000"/>
         </w:rPr>
         <w:object w:dxaOrig="225" w:dyaOrig="225" w14:anchorId="16B86BFE">
-          <v:shape id="_x0000_i1258" type="#_x0000_t75" style="width:20.25pt;height:17.25pt" o:ole="">
+          <v:shape id="_x0000_i1258" type="#_x0000_t75" style="width:19.85pt;height:17.4pt" o:ole="">
             <v:imagedata r:id="rId7" o:title=""/>
           </v:shape>
           <w:control r:id="rId63" w:name="DefaultOcxName54" w:shapeid="_x0000_i1258"/>
@@ -3363,14 +3677,30 @@
           <w:rFonts w:ascii="Calibri" w:eastAsia="Times New Roman" w:hAnsi="Calibri" w:cs="Calibri"/>
           <w:color w:val="000000"/>
         </w:rPr>
-        <w:t>This Know how to Burn course provides an introductio</w:t>
-      </w:r>
-      <w:r>
-        <w:rPr>
-          <w:rFonts w:ascii="Calibri" w:eastAsia="Times New Roman" w:hAnsi="Calibri" w:cs="Calibri"/>
-          <w:color w:val="000000"/>
-        </w:rPr>
-        <w:t>n to blockchain-based burning, w</w:t>
+        <w:t xml:space="preserve">This Know how to Burn course </w:t>
+      </w:r>
+      <w:proofErr w:type="gramStart"/>
+      <w:r>
+        <w:rPr>
+          <w:rFonts w:ascii="Calibri" w:eastAsia="Times New Roman" w:hAnsi="Calibri" w:cs="Calibri"/>
+          <w:color w:val="000000"/>
+        </w:rPr>
+        <w:t>provides an introductio</w:t>
+      </w:r>
+      <w:r>
+        <w:rPr>
+          <w:rFonts w:ascii="Calibri" w:eastAsia="Times New Roman" w:hAnsi="Calibri" w:cs="Calibri"/>
+          <w:color w:val="000000"/>
+        </w:rPr>
+        <w:t>n to</w:t>
+      </w:r>
+      <w:proofErr w:type="gramEnd"/>
+      <w:r>
+        <w:rPr>
+          <w:rFonts w:ascii="Calibri" w:eastAsia="Times New Roman" w:hAnsi="Calibri" w:cs="Calibri"/>
+          <w:color w:val="000000"/>
+        </w:rPr>
+        <w:t xml:space="preserve"> blockchain-based burning, w</w:t>
       </w:r>
       <w:r>
         <w:rPr>
@@ -3485,12 +3815,37 @@
         </w:rPr>
         <w:br/>
       </w:r>
-      <w:r>
-        <w:rPr>
-          <w:rFonts w:ascii="Calibri" w:eastAsia="Times New Roman" w:hAnsi="Calibri" w:cs="Calibri"/>
-          <w:color w:val="000000"/>
-        </w:rPr>
-        <w:t>We've all seen it before: a newcomer to a cryptocurrency club or community asks, "What is a cheap coin (less than $1) that will be as huge as Bitcoin?" … This is often followed by an entertaining introduction to the realm of token supply and market capitalization. This lecture will explain why a token's supply is significant.</w:t>
+      <w:proofErr w:type="gramStart"/>
+      <w:r>
+        <w:rPr>
+          <w:rFonts w:ascii="Calibri" w:eastAsia="Times New Roman" w:hAnsi="Calibri" w:cs="Calibri"/>
+          <w:color w:val="000000"/>
+        </w:rPr>
+        <w:t>We've</w:t>
+      </w:r>
+      <w:proofErr w:type="gramEnd"/>
+      <w:r>
+        <w:rPr>
+          <w:rFonts w:ascii="Calibri" w:eastAsia="Times New Roman" w:hAnsi="Calibri" w:cs="Calibri"/>
+          <w:color w:val="000000"/>
+        </w:rPr>
+        <w:t xml:space="preserve"> all seen it before: a newcomer to a cryptocurrency club or community asks, "What is a cheap coin (less than $1) that will be as huge as Bitcoin?" … This </w:t>
+      </w:r>
+      <w:proofErr w:type="gramStart"/>
+      <w:r>
+        <w:rPr>
+          <w:rFonts w:ascii="Calibri" w:eastAsia="Times New Roman" w:hAnsi="Calibri" w:cs="Calibri"/>
+          <w:color w:val="000000"/>
+        </w:rPr>
+        <w:t>is often followed</w:t>
+      </w:r>
+      <w:proofErr w:type="gramEnd"/>
+      <w:r>
+        <w:rPr>
+          <w:rFonts w:ascii="Calibri" w:eastAsia="Times New Roman" w:hAnsi="Calibri" w:cs="Calibri"/>
+          <w:color w:val="000000"/>
+        </w:rPr>
+        <w:t xml:space="preserve"> by an entertaining introduction to the realm of token supply and market capitalization. This lecture will explain why a token's supply is significant.</w:t>
       </w:r>
     </w:p>
     <w:p>
@@ -3507,7 +3862,39 @@
           <w:rFonts w:ascii="Calibri" w:eastAsia="Times New Roman" w:hAnsi="Calibri" w:cs="Calibri"/>
           <w:color w:val="000000"/>
         </w:rPr>
-        <w:t>Consider iron ore and platinum to be 'tokens' for two real-world commodities: iron ore and platinum. Both are metals that are actively extracted. Currently, iron ore is valued around US$144 per ton, whereas platinum is worth approximately US$32.7 million per ton. Why is iron so inexpensive, given that it is practically utilized everywhere in the globe for a multitude of purposes? Platinum is mostly used for jewelry, but it also has electrical and medicinal applications; why is it so expensive?</w:t>
+        <w:t xml:space="preserve">Consider iron ore and platinum to be 'tokens' for two real-world commodities: iron ore and platinum. Both are metals that </w:t>
+      </w:r>
+      <w:proofErr w:type="gramStart"/>
+      <w:r>
+        <w:rPr>
+          <w:rFonts w:ascii="Calibri" w:eastAsia="Times New Roman" w:hAnsi="Calibri" w:cs="Calibri"/>
+          <w:color w:val="000000"/>
+        </w:rPr>
+        <w:t>are actively extracted</w:t>
+      </w:r>
+      <w:proofErr w:type="gramEnd"/>
+      <w:r>
+        <w:rPr>
+          <w:rFonts w:ascii="Calibri" w:eastAsia="Times New Roman" w:hAnsi="Calibri" w:cs="Calibri"/>
+          <w:color w:val="000000"/>
+        </w:rPr>
+        <w:t xml:space="preserve">. Currently, iron ore is valued around US$144 per ton, whereas platinum is worth approximately US$32.7 million per ton. Why is iron so inexpensive, given that it is practically utilized everywhere in the globe for a multitude of purposes? Platinum </w:t>
+      </w:r>
+      <w:proofErr w:type="gramStart"/>
+      <w:r>
+        <w:rPr>
+          <w:rFonts w:ascii="Calibri" w:eastAsia="Times New Roman" w:hAnsi="Calibri" w:cs="Calibri"/>
+          <w:color w:val="000000"/>
+        </w:rPr>
+        <w:t>is mostly used</w:t>
+      </w:r>
+      <w:proofErr w:type="gramEnd"/>
+      <w:r>
+        <w:rPr>
+          <w:rFonts w:ascii="Calibri" w:eastAsia="Times New Roman" w:hAnsi="Calibri" w:cs="Calibri"/>
+          <w:color w:val="000000"/>
+        </w:rPr>
+        <w:t xml:space="preserve"> for jewelry, but it also has electrical and medicinal applications; why is it so expensive?</w:t>
       </w:r>
       <w:r>
         <w:rPr>
@@ -3564,25 +3951,50 @@
           <w:rFonts w:ascii="Calibri" w:eastAsia="Times New Roman" w:hAnsi="Calibri" w:cs="Calibri"/>
           <w:color w:val="000000"/>
         </w:rPr>
-        <w:t>Global iron ore reserves are estimated at 800 billion tons - There are 11,400,000,000,000 times more Iron Ore than Platinum in the globe.</w:t>
-      </w:r>
-      <w:r>
-        <w:rPr>
-          <w:rFonts w:ascii="Calibri" w:eastAsia="Times New Roman" w:hAnsi="Calibri" w:cs="Calibri"/>
-          <w:b/>
-          <w:bCs/>
-          <w:color w:val="000000"/>
-        </w:rPr>
-        <w:br/>
-      </w:r>
-      <w:r>
-        <w:rPr>
-          <w:rFonts w:ascii="Calibri" w:eastAsia="Times New Roman" w:hAnsi="Calibri" w:cs="Calibri"/>
-          <w:b/>
-          <w:bCs/>
-          <w:color w:val="000000"/>
-        </w:rPr>
-        <w:br/>
+        <w:t xml:space="preserve">Global iron ore reserves </w:t>
+      </w:r>
+      <w:proofErr w:type="gramStart"/>
+      <w:r>
+        <w:rPr>
+          <w:rFonts w:ascii="Calibri" w:eastAsia="Times New Roman" w:hAnsi="Calibri" w:cs="Calibri"/>
+          <w:color w:val="000000"/>
+        </w:rPr>
+        <w:t>are estimated</w:t>
+      </w:r>
+      <w:proofErr w:type="gramEnd"/>
+      <w:r>
+        <w:rPr>
+          <w:rFonts w:ascii="Calibri" w:eastAsia="Times New Roman" w:hAnsi="Calibri" w:cs="Calibri"/>
+          <w:color w:val="000000"/>
+        </w:rPr>
+        <w:t xml:space="preserve"> at 800 billion tons - There are 11,400,000,000,000 times more Iron Ore than Platinum in the globe.</w:t>
+      </w:r>
+      <w:r>
+        <w:rPr>
+          <w:rFonts w:ascii="Calibri" w:eastAsia="Times New Roman" w:hAnsi="Calibri" w:cs="Calibri"/>
+          <w:b/>
+          <w:bCs/>
+          <w:color w:val="000000"/>
+        </w:rPr>
+        <w:br/>
+      </w:r>
+      <w:r>
+        <w:rPr>
+          <w:rFonts w:ascii="Calibri" w:eastAsia="Times New Roman" w:hAnsi="Calibri" w:cs="Calibri"/>
+          <w:b/>
+          <w:bCs/>
+          <w:color w:val="000000"/>
+        </w:rPr>
+        <w:br/>
+      </w:r>
+      <w:proofErr w:type="gramStart"/>
+      <w:r>
+        <w:rPr>
+          <w:rFonts w:ascii="Calibri" w:eastAsia="Times New Roman" w:hAnsi="Calibri" w:cs="Calibri"/>
+          <w:b/>
+          <w:bCs/>
+          <w:color w:val="000000"/>
+        </w:rPr>
         <w:t>Let</w:t>
       </w:r>
       <w:r>
@@ -3601,7 +4013,17 @@
           <w:bCs/>
           <w:color w:val="000000"/>
         </w:rPr>
-        <w:t>s calculate a fully diluted market cap for each asset</w:t>
+        <w:t>s</w:t>
+      </w:r>
+      <w:proofErr w:type="gramEnd"/>
+      <w:r>
+        <w:rPr>
+          <w:rFonts w:ascii="Calibri" w:eastAsia="Times New Roman" w:hAnsi="Calibri" w:cs="Calibri"/>
+          <w:b/>
+          <w:bCs/>
+          <w:color w:val="000000"/>
+        </w:rPr>
+        <w:t xml:space="preserve"> calculate a fully diluted market cap for each asset</w:t>
       </w:r>
     </w:p>
     <w:p>
@@ -3652,14 +4074,30 @@
           <w:rFonts w:ascii="Calibri" w:eastAsia="Times New Roman" w:hAnsi="Calibri" w:cs="Calibri"/>
           <w:color w:val="000000"/>
         </w:rPr>
-        <w:t>Iron Ore's market capitalization is around 50 times that of platinum, but it is 227 000 times cheaper per ton.</w:t>
-      </w:r>
-      <w:r>
-        <w:rPr>
-          <w:rFonts w:ascii="Calibri" w:eastAsia="Times New Roman" w:hAnsi="Calibri" w:cs="Calibri"/>
-          <w:color w:val="000000"/>
-        </w:rPr>
-        <w:t>**</w:t>
+        <w:t>Iron Ore's market capitalization is around 50 times that of platinum, but it is 227 000 times cheaper per ton</w:t>
+      </w:r>
+      <w:proofErr w:type="gramStart"/>
+      <w:r>
+        <w:rPr>
+          <w:rFonts w:ascii="Calibri" w:eastAsia="Times New Roman" w:hAnsi="Calibri" w:cs="Calibri"/>
+          <w:color w:val="000000"/>
+        </w:rPr>
+        <w:t>.</w:t>
+      </w:r>
+      <w:r>
+        <w:rPr>
+          <w:rFonts w:ascii="Calibri" w:eastAsia="Times New Roman" w:hAnsi="Calibri" w:cs="Calibri"/>
+          <w:color w:val="000000"/>
+        </w:rPr>
+        <w:t>*</w:t>
+      </w:r>
+      <w:proofErr w:type="gramEnd"/>
+      <w:r>
+        <w:rPr>
+          <w:rFonts w:ascii="Calibri" w:eastAsia="Times New Roman" w:hAnsi="Calibri" w:cs="Calibri"/>
+          <w:color w:val="000000"/>
+        </w:rPr>
+        <w:t>*</w:t>
       </w:r>
     </w:p>
     <w:p>
@@ -3692,7 +4130,23 @@
           <w:rFonts w:ascii="Calibri" w:eastAsia="Times New Roman" w:hAnsi="Calibri" w:cs="Calibri"/>
           <w:color w:val="000000"/>
         </w:rPr>
-        <w:t>**The analogy above isn’t aiming to be accurate, its simply to showcase a general example of supply</w:t>
+        <w:t xml:space="preserve">**The analogy above isn’t aiming to be accurate, </w:t>
+      </w:r>
+      <w:proofErr w:type="gramStart"/>
+      <w:r>
+        <w:rPr>
+          <w:rFonts w:ascii="Calibri" w:eastAsia="Times New Roman" w:hAnsi="Calibri" w:cs="Calibri"/>
+          <w:color w:val="000000"/>
+        </w:rPr>
+        <w:t>its</w:t>
+      </w:r>
+      <w:proofErr w:type="gramEnd"/>
+      <w:r>
+        <w:rPr>
+          <w:rFonts w:ascii="Calibri" w:eastAsia="Times New Roman" w:hAnsi="Calibri" w:cs="Calibri"/>
+          <w:color w:val="000000"/>
+        </w:rPr>
+        <w:t xml:space="preserve"> simply to showcase a general example of supply</w:t>
       </w:r>
     </w:p>
     <w:p>
@@ -4341,8 +4795,19 @@
           <w:bCs/>
           <w:color w:val="000000"/>
         </w:rPr>
-        <w:t>Lesson 2: What is Burning</w:t>
-      </w:r>
+        <w:t xml:space="preserve">Lesson 2: What is </w:t>
+      </w:r>
+      <w:proofErr w:type="gramStart"/>
+      <w:r>
+        <w:rPr>
+          <w:rFonts w:ascii="Calibri" w:eastAsia="Times New Roman" w:hAnsi="Calibri" w:cs="Calibri"/>
+          <w:b/>
+          <w:bCs/>
+          <w:color w:val="000000"/>
+        </w:rPr>
+        <w:t>Burning</w:t>
+      </w:r>
+      <w:proofErr w:type="gramEnd"/>
     </w:p>
     <w:p>
       <w:pPr>
@@ -4379,7 +4844,31 @@
           <w:rFonts w:ascii="Calibri" w:eastAsia="Times New Roman" w:hAnsi="Calibri" w:cs="Calibri"/>
           <w:color w:val="000000"/>
         </w:rPr>
-        <w:t>Burning is a cryptocurrency word indicating the reduction of a coin or token's supply. When tokens are burned, they are irretrievable and gone forever. They are</w:t>
+        <w:t xml:space="preserve">Burning is a cryptocurrency word indicating the reduction of a coin or token's supply. When tokens </w:t>
+      </w:r>
+      <w:proofErr w:type="gramStart"/>
+      <w:r>
+        <w:rPr>
+          <w:rFonts w:ascii="Calibri" w:eastAsia="Times New Roman" w:hAnsi="Calibri" w:cs="Calibri"/>
+          <w:color w:val="000000"/>
+        </w:rPr>
+        <w:t>are burned</w:t>
+      </w:r>
+      <w:proofErr w:type="gramEnd"/>
+      <w:r>
+        <w:rPr>
+          <w:rFonts w:ascii="Calibri" w:eastAsia="Times New Roman" w:hAnsi="Calibri" w:cs="Calibri"/>
+          <w:color w:val="000000"/>
+        </w:rPr>
+        <w:t xml:space="preserve">, they are irretrievable and gone forever. They </w:t>
+      </w:r>
+      <w:proofErr w:type="gramStart"/>
+      <w:r>
+        <w:rPr>
+          <w:rFonts w:ascii="Calibri" w:eastAsia="Times New Roman" w:hAnsi="Calibri" w:cs="Calibri"/>
+          <w:color w:val="000000"/>
+        </w:rPr>
+        <w:t>are</w:t>
       </w:r>
       <w:r>
         <w:rPr>
@@ -4407,7 +4896,15 @@
           <w:rFonts w:ascii="Calibri" w:eastAsia="Times New Roman" w:hAnsi="Calibri" w:cs="Calibri"/>
           <w:color w:val="000000"/>
         </w:rPr>
-        <w:t xml:space="preserve"> transported to an inaccessible wallet and from that point on are considered to be destroyed. As was previously said, supply is a major determinant of an asset's value. When demand and supply are equal, an item with a smaller supply will cost more since those who seek to acquire it will be compelled to pay more.</w:t>
+        <w:t xml:space="preserve"> transported</w:t>
+      </w:r>
+      <w:proofErr w:type="gramEnd"/>
+      <w:r>
+        <w:rPr>
+          <w:rFonts w:ascii="Calibri" w:eastAsia="Times New Roman" w:hAnsi="Calibri" w:cs="Calibri"/>
+          <w:color w:val="000000"/>
+        </w:rPr>
+        <w:t xml:space="preserve"> to an inaccessible wallet and from that point on are considered to be destroyed. As was previously said, supply is a major determinant of an asset's value. When demand and supply are equal, an item with a smaller supply will cost more since those who seek to acquire it will be compelled to pay more.</w:t>
       </w:r>
     </w:p>
     <w:p>
@@ -4425,7 +4922,39 @@
           <w:rFonts w:ascii="Calibri" w:eastAsia="Times New Roman" w:hAnsi="Calibri" w:cs="Calibri"/>
           <w:color w:val="000000"/>
         </w:rPr>
-        <w:t>Burning can be performed in a variety of methods and for several purposes; nonetheless, it is always meant to result in a price rise. Not only is the supply lowered, but precise and targeted marketing can encourage additional investors to keep the token/coin if they observe the development team doing burns.</w:t>
+        <w:t xml:space="preserve">Burning </w:t>
+      </w:r>
+      <w:proofErr w:type="gramStart"/>
+      <w:r>
+        <w:rPr>
+          <w:rFonts w:ascii="Calibri" w:eastAsia="Times New Roman" w:hAnsi="Calibri" w:cs="Calibri"/>
+          <w:color w:val="000000"/>
+        </w:rPr>
+        <w:t>can be performed</w:t>
+      </w:r>
+      <w:proofErr w:type="gramEnd"/>
+      <w:r>
+        <w:rPr>
+          <w:rFonts w:ascii="Calibri" w:eastAsia="Times New Roman" w:hAnsi="Calibri" w:cs="Calibri"/>
+          <w:color w:val="000000"/>
+        </w:rPr>
+        <w:t xml:space="preserve"> in a variety of methods and for several purposes; nonetheless, it is always meant to result in a price rise. Not only is the supply lowered, </w:t>
+      </w:r>
+      <w:proofErr w:type="gramStart"/>
+      <w:r>
+        <w:rPr>
+          <w:rFonts w:ascii="Calibri" w:eastAsia="Times New Roman" w:hAnsi="Calibri" w:cs="Calibri"/>
+          <w:color w:val="000000"/>
+        </w:rPr>
+        <w:t>but</w:t>
+      </w:r>
+      <w:proofErr w:type="gramEnd"/>
+      <w:r>
+        <w:rPr>
+          <w:rFonts w:ascii="Calibri" w:eastAsia="Times New Roman" w:hAnsi="Calibri" w:cs="Calibri"/>
+          <w:color w:val="000000"/>
+        </w:rPr>
+        <w:t xml:space="preserve"> precise and targeted marketing can encourage additional investors to keep the token/coin if they observe the development team doing burns.</w:t>
       </w:r>
     </w:p>
     <w:p>
@@ -4442,23 +4971,1017 @@
           <w:rFonts w:ascii="Calibri" w:eastAsia="Times New Roman" w:hAnsi="Calibri" w:cs="Calibri"/>
           <w:color w:val="000000"/>
         </w:rPr>
-        <w:t>Vitalik, Binance, and Stellar are res</w:t>
-      </w:r>
+        <w:t xml:space="preserve">Vitalik, Binance, and Stellar are responsible for some of the most prominent cases of burns. Vitalik Buterin </w:t>
+      </w:r>
+      <w:proofErr w:type="gramStart"/>
+      <w:r>
+        <w:rPr>
+          <w:rFonts w:ascii="Calibri" w:eastAsia="Times New Roman" w:hAnsi="Calibri" w:cs="Calibri"/>
+          <w:color w:val="000000"/>
+        </w:rPr>
+        <w:t>was given</w:t>
+      </w:r>
+      <w:proofErr w:type="gramEnd"/>
+      <w:r>
+        <w:rPr>
+          <w:rFonts w:ascii="Calibri" w:eastAsia="Times New Roman" w:hAnsi="Calibri" w:cs="Calibri"/>
+          <w:color w:val="000000"/>
+        </w:rPr>
+        <w:t xml:space="preserve"> fifty percent of the Shiba Inu supply by the SHIB developers, of which he burnt ninety percent and gave the remaining ten percent. Since 2017, Binance has conducted quarterly burns of BNB and will continue to do so until 50 percent of the supply </w:t>
+      </w:r>
+      <w:proofErr w:type="gramStart"/>
+      <w:r>
+        <w:rPr>
+          <w:rFonts w:ascii="Calibri" w:eastAsia="Times New Roman" w:hAnsi="Calibri" w:cs="Calibri"/>
+          <w:color w:val="000000"/>
+        </w:rPr>
+        <w:t>has been consumed</w:t>
+      </w:r>
+      <w:proofErr w:type="gramEnd"/>
+      <w:r>
+        <w:rPr>
+          <w:rFonts w:ascii="Calibri" w:eastAsia="Times New Roman" w:hAnsi="Calibri" w:cs="Calibri"/>
+          <w:color w:val="000000"/>
+        </w:rPr>
+        <w:t xml:space="preserve">. </w:t>
+      </w:r>
+      <w:r>
+        <w:rPr>
+          <w:rFonts w:ascii="Calibri" w:hAnsi="Calibri" w:cs="Calibri"/>
+          <w:color w:val="000000"/>
+        </w:rPr>
+        <w:t>The Stellar Development Foundation used in excess of fifty percent of the Stellar supply (55 Billion XLM).</w:t>
+      </w:r>
+    </w:p>
+    <w:p>
+      <w:pPr>
+        <w:spacing w:line="240" w:lineRule="auto"/>
+        <w:jc w:val="both"/>
+        <w:rPr>
+          <w:rFonts w:ascii="Calibri" w:hAnsi="Calibri" w:cs="Calibri"/>
+          <w:color w:val="000000"/>
+        </w:rPr>
+      </w:pPr>
+      <w:r>
+        <w:rPr>
+          <w:rFonts w:ascii="Calibri" w:hAnsi="Calibri" w:cs="Calibri"/>
+          <w:color w:val="000000"/>
+        </w:rPr>
+        <w:t>As with anything in the bitcoin sector, take care when investing in a project that promises a burn, especially smaller, lesser-known businesses. There are several examples of projects that have migrated their tokens to another wallet and then pretended to "burn" them. Meanwhile, the team has full access to the tokens, so pushing up the price and generating notoriety.</w:t>
+      </w:r>
+    </w:p>
+    <w:p>
+      <w:pPr>
+        <w:spacing w:line="240" w:lineRule="auto"/>
+        <w:rPr>
+          <w:rFonts w:ascii="Times New Roman" w:eastAsia="Times New Roman" w:hAnsi="Times New Roman" w:cs="Times New Roman"/>
+          <w:sz w:val="24"/>
+          <w:szCs w:val="24"/>
+        </w:rPr>
+      </w:pPr>
+      <w:r>
+        <w:rPr>
+          <w:rFonts w:ascii="Calibri" w:eastAsia="Times New Roman" w:hAnsi="Calibri" w:cs="Calibri"/>
+          <w:b/>
+          <w:bCs/>
+          <w:color w:val="000000"/>
+        </w:rPr>
+        <w:lastRenderedPageBreak/>
+        <w:t xml:space="preserve">Lesson 2: What is Burning </w:t>
+      </w:r>
+      <w:proofErr w:type="gramStart"/>
+      <w:r>
+        <w:rPr>
+          <w:rFonts w:ascii="Calibri" w:eastAsia="Times New Roman" w:hAnsi="Calibri" w:cs="Calibri"/>
+          <w:b/>
+          <w:bCs/>
+          <w:color w:val="000000"/>
+        </w:rPr>
+        <w:t>Quiz</w:t>
+      </w:r>
+      <w:proofErr w:type="gramEnd"/>
+    </w:p>
+    <w:p>
+      <w:pPr>
+        <w:numPr>
+          <w:ilvl w:val="0"/>
+          <w:numId w:val="20"/>
+        </w:numPr>
+        <w:spacing w:line="240" w:lineRule="auto"/>
+        <w:textAlignment w:val="baseline"/>
+        <w:rPr>
+          <w:rFonts w:ascii="Calibri" w:eastAsia="Times New Roman" w:hAnsi="Calibri" w:cs="Calibri"/>
+          <w:color w:val="000000"/>
+        </w:rPr>
+      </w:pPr>
+      <w:r>
+        <w:rPr>
+          <w:rFonts w:ascii="Calibri" w:eastAsia="Times New Roman" w:hAnsi="Calibri" w:cs="Calibri"/>
+          <w:b/>
+          <w:bCs/>
+          <w:color w:val="000000"/>
+        </w:rPr>
+        <w:t xml:space="preserve">True or </w:t>
+      </w:r>
+      <w:proofErr w:type="gramStart"/>
+      <w:r>
+        <w:rPr>
+          <w:rFonts w:ascii="Calibri" w:eastAsia="Times New Roman" w:hAnsi="Calibri" w:cs="Calibri"/>
+          <w:b/>
+          <w:bCs/>
+          <w:color w:val="000000"/>
+        </w:rPr>
+        <w:t>False</w:t>
+      </w:r>
+      <w:proofErr w:type="gramEnd"/>
+      <w:r>
+        <w:rPr>
+          <w:rFonts w:ascii="Calibri" w:eastAsia="Times New Roman" w:hAnsi="Calibri" w:cs="Calibri"/>
+          <w:b/>
+          <w:bCs/>
+          <w:color w:val="000000"/>
+        </w:rPr>
+        <w:t>: for a burn to be completed, a token must be sent to an address that is inaccessible to all.</w:t>
+      </w:r>
+    </w:p>
+    <w:p>
+      <w:pPr>
+        <w:numPr>
+          <w:ilvl w:val="1"/>
+          <w:numId w:val="21"/>
+        </w:numPr>
+        <w:spacing w:line="240" w:lineRule="auto"/>
+        <w:textAlignment w:val="baseline"/>
+        <w:rPr>
+          <w:rFonts w:ascii="Arial" w:eastAsia="Times New Roman" w:hAnsi="Arial" w:cs="Arial"/>
+          <w:color w:val="000000"/>
+          <w:sz w:val="20"/>
+          <w:szCs w:val="20"/>
+        </w:rPr>
+      </w:pPr>
+      <w:r>
+        <w:rPr>
+          <w:rFonts w:ascii="Calibri" w:eastAsia="Times New Roman" w:hAnsi="Calibri" w:cs="Calibri"/>
+          <w:noProof/>
+          <w:color w:val="000000"/>
+          <w:bdr w:val="none" w:sz="0" w:space="0" w:color="auto" w:frame="1"/>
+        </w:rPr>
+        <w:drawing>
+          <wp:inline distT="0" distB="0" distL="0" distR="0" wp14:anchorId="1DAA7AC9" wp14:editId="29E06669">
+            <wp:extent cx="252095" cy="220980"/>
+            <wp:effectExtent l="0" t="0" r="0" b="7620"/>
+            <wp:docPr id="19" name="Picture 19" descr="https://lh4.googleusercontent.com/W6wVT3nHyyg5ZEWg46aTY81v37AjefhvlNMMP3_Tl5WRMyqOv1jCu7UALZrxHVJCy9gf5UgwzGECRotTNgnp1QUjBWCAb56MecFWcRUC329qMvwUGX4zsHlMXEqDXVQCbVr-F5D4r9RSag2zqtVoww"/>
+            <wp:cNvGraphicFramePr>
+              <a:graphicFrameLocks xmlns:a="http://schemas.openxmlformats.org/drawingml/2006/main" noChangeAspect="1"/>
+            </wp:cNvGraphicFramePr>
+            <a:graphic xmlns:a="http://schemas.openxmlformats.org/drawingml/2006/main">
+              <a:graphicData uri="http://schemas.openxmlformats.org/drawingml/2006/picture">
+                <pic:pic xmlns:pic="http://schemas.openxmlformats.org/drawingml/2006/picture">
+                  <pic:nvPicPr>
+                    <pic:cNvPr id="0" name="Picture 236" descr="https://lh4.googleusercontent.com/W6wVT3nHyyg5ZEWg46aTY81v37AjefhvlNMMP3_Tl5WRMyqOv1jCu7UALZrxHVJCy9gf5UgwzGECRotTNgnp1QUjBWCAb56MecFWcRUC329qMvwUGX4zsHlMXEqDXVQCbVr-F5D4r9RSag2zqtVoww"/>
+                    <pic:cNvPicPr>
+                      <a:picLocks noChangeAspect="1" noChangeArrowheads="1"/>
+                    </pic:cNvPicPr>
+                  </pic:nvPicPr>
+                  <pic:blipFill>
+                    <a:blip r:embed="rId66" cstate="print">
+                      <a:extLst>
+                        <a:ext uri="{28A0092B-C50C-407E-A947-70E740481C1C}">
+                          <a14:useLocalDpi xmlns:a14="http://schemas.microsoft.com/office/drawing/2010/main" val="0"/>
+                        </a:ext>
+                      </a:extLst>
+                    </a:blip>
+                    <a:srcRect/>
+                    <a:stretch>
+                      <a:fillRect/>
+                    </a:stretch>
+                  </pic:blipFill>
+                  <pic:spPr bwMode="auto">
+                    <a:xfrm>
+                      <a:off x="0" y="0"/>
+                      <a:ext cx="252095" cy="220980"/>
+                    </a:xfrm>
+                    <a:prstGeom prst="rect">
+                      <a:avLst/>
+                    </a:prstGeom>
+                    <a:noFill/>
+                    <a:ln>
+                      <a:noFill/>
+                    </a:ln>
+                  </pic:spPr>
+                </pic:pic>
+              </a:graphicData>
+            </a:graphic>
+          </wp:inline>
+        </w:drawing>
+      </w:r>
+      <w:r>
+        <w:rPr>
+          <w:rFonts w:ascii="Calibri" w:eastAsia="Times New Roman" w:hAnsi="Calibri" w:cs="Calibri"/>
+          <w:color w:val="000000"/>
+        </w:rPr>
+        <w:t> True</w:t>
+      </w:r>
+    </w:p>
+    <w:p>
+      <w:pPr>
+        <w:numPr>
+          <w:ilvl w:val="1"/>
+          <w:numId w:val="21"/>
+        </w:numPr>
+        <w:spacing w:line="240" w:lineRule="auto"/>
+        <w:textAlignment w:val="baseline"/>
+        <w:rPr>
+          <w:rFonts w:ascii="Arial" w:eastAsia="Times New Roman" w:hAnsi="Arial" w:cs="Arial"/>
+          <w:color w:val="000000"/>
+          <w:sz w:val="20"/>
+          <w:szCs w:val="20"/>
+        </w:rPr>
+      </w:pPr>
+      <w:r>
+        <w:rPr>
+          <w:rFonts w:ascii="Calibri" w:eastAsia="Times New Roman" w:hAnsi="Calibri" w:cs="Calibri"/>
+          <w:noProof/>
+          <w:color w:val="000000"/>
+          <w:bdr w:val="none" w:sz="0" w:space="0" w:color="auto" w:frame="1"/>
+        </w:rPr>
+        <w:drawing>
+          <wp:inline distT="0" distB="0" distL="0" distR="0" wp14:anchorId="30352D43" wp14:editId="42E9E5C2">
+            <wp:extent cx="252095" cy="220980"/>
+            <wp:effectExtent l="0" t="0" r="0" b="7620"/>
+            <wp:docPr id="18" name="Picture 18" descr="https://lh6.googleusercontent.com/0YzHBWSQmGWHXNyXEDCntPpeVtk75UGPAnXct3Dlr0kdvuLypT_9H7DheZW6leoJtdNX4vV8-PiI9QPyR76Y3v6jf1K34JARziVd1JYWQcfPzpzT5i7CcYfptPFcCOU2_zEB5zfDAFy_ykrMtgpobA"/>
+            <wp:cNvGraphicFramePr>
+              <a:graphicFrameLocks xmlns:a="http://schemas.openxmlformats.org/drawingml/2006/main" noChangeAspect="1"/>
+            </wp:cNvGraphicFramePr>
+            <a:graphic xmlns:a="http://schemas.openxmlformats.org/drawingml/2006/main">
+              <a:graphicData uri="http://schemas.openxmlformats.org/drawingml/2006/picture">
+                <pic:pic xmlns:pic="http://schemas.openxmlformats.org/drawingml/2006/picture">
+                  <pic:nvPicPr>
+                    <pic:cNvPr id="0" name="Picture 237" descr="https://lh6.googleusercontent.com/0YzHBWSQmGWHXNyXEDCntPpeVtk75UGPAnXct3Dlr0kdvuLypT_9H7DheZW6leoJtdNX4vV8-PiI9QPyR76Y3v6jf1K34JARziVd1JYWQcfPzpzT5i7CcYfptPFcCOU2_zEB5zfDAFy_ykrMtgpobA"/>
+                    <pic:cNvPicPr>
+                      <a:picLocks noChangeAspect="1" noChangeArrowheads="1"/>
+                    </pic:cNvPicPr>
+                  </pic:nvPicPr>
+                  <pic:blipFill>
+                    <a:blip r:embed="rId67" cstate="print">
+                      <a:extLst>
+                        <a:ext uri="{28A0092B-C50C-407E-A947-70E740481C1C}">
+                          <a14:useLocalDpi xmlns:a14="http://schemas.microsoft.com/office/drawing/2010/main" val="0"/>
+                        </a:ext>
+                      </a:extLst>
+                    </a:blip>
+                    <a:srcRect/>
+                    <a:stretch>
+                      <a:fillRect/>
+                    </a:stretch>
+                  </pic:blipFill>
+                  <pic:spPr bwMode="auto">
+                    <a:xfrm>
+                      <a:off x="0" y="0"/>
+                      <a:ext cx="252095" cy="220980"/>
+                    </a:xfrm>
+                    <a:prstGeom prst="rect">
+                      <a:avLst/>
+                    </a:prstGeom>
+                    <a:noFill/>
+                    <a:ln>
+                      <a:noFill/>
+                    </a:ln>
+                  </pic:spPr>
+                </pic:pic>
+              </a:graphicData>
+            </a:graphic>
+          </wp:inline>
+        </w:drawing>
+      </w:r>
+      <w:r>
+        <w:rPr>
+          <w:rFonts w:ascii="Calibri" w:eastAsia="Times New Roman" w:hAnsi="Calibri" w:cs="Calibri"/>
+          <w:color w:val="000000"/>
+        </w:rPr>
+        <w:t> False</w:t>
+      </w:r>
+    </w:p>
+    <w:p>
+      <w:pPr>
+        <w:spacing w:line="240" w:lineRule="auto"/>
+        <w:rPr>
+          <w:rFonts w:ascii="Calibri" w:eastAsia="Times New Roman" w:hAnsi="Calibri" w:cs="Calibri"/>
+          <w:b/>
+          <w:bCs/>
+          <w:color w:val="000000"/>
+        </w:rPr>
+      </w:pPr>
+      <w:r>
+        <w:rPr>
+          <w:rFonts w:ascii="Calibri" w:eastAsia="Times New Roman" w:hAnsi="Calibri" w:cs="Calibri"/>
+          <w:color w:val="000000"/>
+        </w:rPr>
+        <w:t>Correct</w:t>
+      </w:r>
+      <w:r>
+        <w:rPr>
+          <w:rFonts w:ascii="Calibri" w:eastAsia="Times New Roman" w:hAnsi="Calibri" w:cs="Calibri"/>
+          <w:b/>
+          <w:bCs/>
+          <w:color w:val="000000"/>
+        </w:rPr>
+        <w:t>9/9 $TRSRY</w:t>
+      </w:r>
+    </w:p>
+    <w:p>
+      <w:pPr>
+        <w:spacing w:line="240" w:lineRule="auto"/>
+        <w:rPr>
+          <w:rFonts w:ascii="Times New Roman" w:eastAsia="Times New Roman" w:hAnsi="Times New Roman" w:cs="Times New Roman"/>
+          <w:sz w:val="24"/>
+          <w:szCs w:val="24"/>
+        </w:rPr>
+      </w:pPr>
+      <w:r>
+        <w:rPr>
+          <w:rFonts w:ascii="Calibri" w:eastAsia="Times New Roman" w:hAnsi="Calibri" w:cs="Calibri"/>
+          <w:bCs/>
+          <w:color w:val="000000"/>
+        </w:rPr>
+        <w:t xml:space="preserve">Answer: </w:t>
+      </w:r>
+      <w:r>
+        <w:rPr>
+          <w:rFonts w:ascii="Calibri" w:eastAsia="Times New Roman" w:hAnsi="Calibri" w:cs="Calibri"/>
+          <w:b/>
+          <w:bCs/>
+          <w:color w:val="000000"/>
+        </w:rPr>
+        <w:t>True</w:t>
+      </w:r>
+    </w:p>
+    <w:p>
+      <w:pPr>
+        <w:pStyle w:val="ListParagraph"/>
+        <w:numPr>
+          <w:ilvl w:val="0"/>
+          <w:numId w:val="21"/>
+        </w:numPr>
+        <w:spacing w:line="240" w:lineRule="auto"/>
+        <w:textAlignment w:val="baseline"/>
+        <w:rPr>
+          <w:rFonts w:ascii="Calibri" w:eastAsia="Times New Roman" w:hAnsi="Calibri" w:cs="Calibri"/>
+          <w:color w:val="000000"/>
+        </w:rPr>
+      </w:pPr>
+      <w:r>
+        <w:rPr>
+          <w:rFonts w:ascii="Calibri" w:eastAsia="Times New Roman" w:hAnsi="Calibri" w:cs="Calibri"/>
+          <w:b/>
+          <w:bCs/>
+          <w:color w:val="000000"/>
+        </w:rPr>
+        <w:t xml:space="preserve">Burns are generally used to _____ a token’s </w:t>
+      </w:r>
+      <w:proofErr w:type="gramStart"/>
+      <w:r>
+        <w:rPr>
+          <w:rFonts w:ascii="Calibri" w:eastAsia="Times New Roman" w:hAnsi="Calibri" w:cs="Calibri"/>
+          <w:b/>
+          <w:bCs/>
+          <w:color w:val="000000"/>
+        </w:rPr>
+        <w:t>price?</w:t>
+      </w:r>
+      <w:proofErr w:type="gramEnd"/>
+    </w:p>
+    <w:p>
+      <w:pPr>
+        <w:numPr>
+          <w:ilvl w:val="1"/>
+          <w:numId w:val="23"/>
+        </w:numPr>
+        <w:spacing w:line="240" w:lineRule="auto"/>
+        <w:textAlignment w:val="baseline"/>
+        <w:rPr>
+          <w:rFonts w:ascii="Arial" w:eastAsia="Times New Roman" w:hAnsi="Arial" w:cs="Arial"/>
+          <w:color w:val="000000"/>
+          <w:sz w:val="20"/>
+          <w:szCs w:val="20"/>
+        </w:rPr>
+      </w:pPr>
+      <w:r>
+        <w:rPr>
+          <w:rFonts w:ascii="Calibri" w:eastAsia="Times New Roman" w:hAnsi="Calibri" w:cs="Calibri"/>
+          <w:noProof/>
+          <w:color w:val="000000"/>
+          <w:bdr w:val="none" w:sz="0" w:space="0" w:color="auto" w:frame="1"/>
+        </w:rPr>
+        <w:drawing>
+          <wp:inline distT="0" distB="0" distL="0" distR="0" wp14:anchorId="03163EAE" wp14:editId="182BDF2B">
+            <wp:extent cx="252095" cy="220980"/>
+            <wp:effectExtent l="0" t="0" r="0" b="7620"/>
+            <wp:docPr id="17" name="Picture 17" descr="https://lh4.googleusercontent.com/W6wVT3nHyyg5ZEWg46aTY81v37AjefhvlNMMP3_Tl5WRMyqOv1jCu7UALZrxHVJCy9gf5UgwzGECRotTNgnp1QUjBWCAb56MecFWcRUC329qMvwUGX4zsHlMXEqDXVQCbVr-F5D4r9RSag2zqtVoww"/>
+            <wp:cNvGraphicFramePr>
+              <a:graphicFrameLocks xmlns:a="http://schemas.openxmlformats.org/drawingml/2006/main" noChangeAspect="1"/>
+            </wp:cNvGraphicFramePr>
+            <a:graphic xmlns:a="http://schemas.openxmlformats.org/drawingml/2006/main">
+              <a:graphicData uri="http://schemas.openxmlformats.org/drawingml/2006/picture">
+                <pic:pic xmlns:pic="http://schemas.openxmlformats.org/drawingml/2006/picture">
+                  <pic:nvPicPr>
+                    <pic:cNvPr id="0" name="Picture 238" descr="https://lh4.googleusercontent.com/W6wVT3nHyyg5ZEWg46aTY81v37AjefhvlNMMP3_Tl5WRMyqOv1jCu7UALZrxHVJCy9gf5UgwzGECRotTNgnp1QUjBWCAb56MecFWcRUC329qMvwUGX4zsHlMXEqDXVQCbVr-F5D4r9RSag2zqtVoww"/>
+                    <pic:cNvPicPr>
+                      <a:picLocks noChangeAspect="1" noChangeArrowheads="1"/>
+                    </pic:cNvPicPr>
+                  </pic:nvPicPr>
+                  <pic:blipFill>
+                    <a:blip r:embed="rId66" cstate="print">
+                      <a:extLst>
+                        <a:ext uri="{28A0092B-C50C-407E-A947-70E740481C1C}">
+                          <a14:useLocalDpi xmlns:a14="http://schemas.microsoft.com/office/drawing/2010/main" val="0"/>
+                        </a:ext>
+                      </a:extLst>
+                    </a:blip>
+                    <a:srcRect/>
+                    <a:stretch>
+                      <a:fillRect/>
+                    </a:stretch>
+                  </pic:blipFill>
+                  <pic:spPr bwMode="auto">
+                    <a:xfrm>
+                      <a:off x="0" y="0"/>
+                      <a:ext cx="252095" cy="220980"/>
+                    </a:xfrm>
+                    <a:prstGeom prst="rect">
+                      <a:avLst/>
+                    </a:prstGeom>
+                    <a:noFill/>
+                    <a:ln>
+                      <a:noFill/>
+                    </a:ln>
+                  </pic:spPr>
+                </pic:pic>
+              </a:graphicData>
+            </a:graphic>
+          </wp:inline>
+        </w:drawing>
+      </w:r>
+      <w:r>
+        <w:rPr>
+          <w:rFonts w:ascii="Calibri" w:eastAsia="Times New Roman" w:hAnsi="Calibri" w:cs="Calibri"/>
+          <w:color w:val="000000"/>
+        </w:rPr>
+        <w:t> Increase</w:t>
+      </w:r>
+    </w:p>
+    <w:p>
+      <w:pPr>
+        <w:numPr>
+          <w:ilvl w:val="1"/>
+          <w:numId w:val="23"/>
+        </w:numPr>
+        <w:spacing w:line="240" w:lineRule="auto"/>
+        <w:textAlignment w:val="baseline"/>
+        <w:rPr>
+          <w:rFonts w:ascii="Arial" w:eastAsia="Times New Roman" w:hAnsi="Arial" w:cs="Arial"/>
+          <w:color w:val="000000"/>
+          <w:sz w:val="20"/>
+          <w:szCs w:val="20"/>
+        </w:rPr>
+      </w:pPr>
+      <w:r>
+        <w:rPr>
+          <w:rFonts w:ascii="Calibri" w:eastAsia="Times New Roman" w:hAnsi="Calibri" w:cs="Calibri"/>
+          <w:noProof/>
+          <w:color w:val="000000"/>
+          <w:bdr w:val="none" w:sz="0" w:space="0" w:color="auto" w:frame="1"/>
+        </w:rPr>
+        <w:drawing>
+          <wp:inline distT="0" distB="0" distL="0" distR="0" wp14:anchorId="076F5CCD" wp14:editId="262BF239">
+            <wp:extent cx="252095" cy="220980"/>
+            <wp:effectExtent l="0" t="0" r="0" b="7620"/>
+            <wp:docPr id="16" name="Picture 16" descr="https://lh6.googleusercontent.com/0YzHBWSQmGWHXNyXEDCntPpeVtk75UGPAnXct3Dlr0kdvuLypT_9H7DheZW6leoJtdNX4vV8-PiI9QPyR76Y3v6jf1K34JARziVd1JYWQcfPzpzT5i7CcYfptPFcCOU2_zEB5zfDAFy_ykrMtgpobA"/>
+            <wp:cNvGraphicFramePr>
+              <a:graphicFrameLocks xmlns:a="http://schemas.openxmlformats.org/drawingml/2006/main" noChangeAspect="1"/>
+            </wp:cNvGraphicFramePr>
+            <a:graphic xmlns:a="http://schemas.openxmlformats.org/drawingml/2006/main">
+              <a:graphicData uri="http://schemas.openxmlformats.org/drawingml/2006/picture">
+                <pic:pic xmlns:pic="http://schemas.openxmlformats.org/drawingml/2006/picture">
+                  <pic:nvPicPr>
+                    <pic:cNvPr id="0" name="Picture 239" descr="https://lh6.googleusercontent.com/0YzHBWSQmGWHXNyXEDCntPpeVtk75UGPAnXct3Dlr0kdvuLypT_9H7DheZW6leoJtdNX4vV8-PiI9QPyR76Y3v6jf1K34JARziVd1JYWQcfPzpzT5i7CcYfptPFcCOU2_zEB5zfDAFy_ykrMtgpobA"/>
+                    <pic:cNvPicPr>
+                      <a:picLocks noChangeAspect="1" noChangeArrowheads="1"/>
+                    </pic:cNvPicPr>
+                  </pic:nvPicPr>
+                  <pic:blipFill>
+                    <a:blip r:embed="rId67" cstate="print">
+                      <a:extLst>
+                        <a:ext uri="{28A0092B-C50C-407E-A947-70E740481C1C}">
+                          <a14:useLocalDpi xmlns:a14="http://schemas.microsoft.com/office/drawing/2010/main" val="0"/>
+                        </a:ext>
+                      </a:extLst>
+                    </a:blip>
+                    <a:srcRect/>
+                    <a:stretch>
+                      <a:fillRect/>
+                    </a:stretch>
+                  </pic:blipFill>
+                  <pic:spPr bwMode="auto">
+                    <a:xfrm>
+                      <a:off x="0" y="0"/>
+                      <a:ext cx="252095" cy="220980"/>
+                    </a:xfrm>
+                    <a:prstGeom prst="rect">
+                      <a:avLst/>
+                    </a:prstGeom>
+                    <a:noFill/>
+                    <a:ln>
+                      <a:noFill/>
+                    </a:ln>
+                  </pic:spPr>
+                </pic:pic>
+              </a:graphicData>
+            </a:graphic>
+          </wp:inline>
+        </w:drawing>
+      </w:r>
+      <w:r>
+        <w:rPr>
+          <w:rFonts w:ascii="Calibri" w:eastAsia="Times New Roman" w:hAnsi="Calibri" w:cs="Calibri"/>
+          <w:color w:val="000000"/>
+        </w:rPr>
+        <w:t> Decrease</w:t>
+      </w:r>
+    </w:p>
+    <w:p>
+      <w:pPr>
+        <w:numPr>
+          <w:ilvl w:val="1"/>
+          <w:numId w:val="23"/>
+        </w:numPr>
+        <w:spacing w:line="240" w:lineRule="auto"/>
+        <w:textAlignment w:val="baseline"/>
+        <w:rPr>
+          <w:rFonts w:ascii="Arial" w:eastAsia="Times New Roman" w:hAnsi="Arial" w:cs="Arial"/>
+          <w:color w:val="000000"/>
+          <w:sz w:val="20"/>
+          <w:szCs w:val="20"/>
+        </w:rPr>
+      </w:pPr>
+      <w:r>
+        <w:rPr>
+          <w:rFonts w:ascii="Calibri" w:eastAsia="Times New Roman" w:hAnsi="Calibri" w:cs="Calibri"/>
+          <w:noProof/>
+          <w:color w:val="000000"/>
+          <w:bdr w:val="none" w:sz="0" w:space="0" w:color="auto" w:frame="1"/>
+        </w:rPr>
+        <w:drawing>
+          <wp:inline distT="0" distB="0" distL="0" distR="0" wp14:anchorId="5647D1CE" wp14:editId="5F3427EC">
+            <wp:extent cx="252095" cy="220980"/>
+            <wp:effectExtent l="0" t="0" r="0" b="7620"/>
+            <wp:docPr id="15" name="Picture 15" descr="https://lh6.googleusercontent.com/0YzHBWSQmGWHXNyXEDCntPpeVtk75UGPAnXct3Dlr0kdvuLypT_9H7DheZW6leoJtdNX4vV8-PiI9QPyR76Y3v6jf1K34JARziVd1JYWQcfPzpzT5i7CcYfptPFcCOU2_zEB5zfDAFy_ykrMtgpobA"/>
+            <wp:cNvGraphicFramePr>
+              <a:graphicFrameLocks xmlns:a="http://schemas.openxmlformats.org/drawingml/2006/main" noChangeAspect="1"/>
+            </wp:cNvGraphicFramePr>
+            <a:graphic xmlns:a="http://schemas.openxmlformats.org/drawingml/2006/main">
+              <a:graphicData uri="http://schemas.openxmlformats.org/drawingml/2006/picture">
+                <pic:pic xmlns:pic="http://schemas.openxmlformats.org/drawingml/2006/picture">
+                  <pic:nvPicPr>
+                    <pic:cNvPr id="0" name="Picture 240" descr="https://lh6.googleusercontent.com/0YzHBWSQmGWHXNyXEDCntPpeVtk75UGPAnXct3Dlr0kdvuLypT_9H7DheZW6leoJtdNX4vV8-PiI9QPyR76Y3v6jf1K34JARziVd1JYWQcfPzpzT5i7CcYfptPFcCOU2_zEB5zfDAFy_ykrMtgpobA"/>
+                    <pic:cNvPicPr>
+                      <a:picLocks noChangeAspect="1" noChangeArrowheads="1"/>
+                    </pic:cNvPicPr>
+                  </pic:nvPicPr>
+                  <pic:blipFill>
+                    <a:blip r:embed="rId67" cstate="print">
+                      <a:extLst>
+                        <a:ext uri="{28A0092B-C50C-407E-A947-70E740481C1C}">
+                          <a14:useLocalDpi xmlns:a14="http://schemas.microsoft.com/office/drawing/2010/main" val="0"/>
+                        </a:ext>
+                      </a:extLst>
+                    </a:blip>
+                    <a:srcRect/>
+                    <a:stretch>
+                      <a:fillRect/>
+                    </a:stretch>
+                  </pic:blipFill>
+                  <pic:spPr bwMode="auto">
+                    <a:xfrm>
+                      <a:off x="0" y="0"/>
+                      <a:ext cx="252095" cy="220980"/>
+                    </a:xfrm>
+                    <a:prstGeom prst="rect">
+                      <a:avLst/>
+                    </a:prstGeom>
+                    <a:noFill/>
+                    <a:ln>
+                      <a:noFill/>
+                    </a:ln>
+                  </pic:spPr>
+                </pic:pic>
+              </a:graphicData>
+            </a:graphic>
+          </wp:inline>
+        </w:drawing>
+      </w:r>
+      <w:r>
+        <w:rPr>
+          <w:rFonts w:ascii="Calibri" w:eastAsia="Times New Roman" w:hAnsi="Calibri" w:cs="Calibri"/>
+          <w:color w:val="000000"/>
+        </w:rPr>
+        <w:t> Stabilise</w:t>
+      </w:r>
+    </w:p>
+    <w:p>
+      <w:pPr>
+        <w:spacing w:line="240" w:lineRule="auto"/>
+        <w:rPr>
+          <w:rFonts w:ascii="Calibri" w:eastAsia="Times New Roman" w:hAnsi="Calibri" w:cs="Calibri"/>
+          <w:b/>
+          <w:bCs/>
+          <w:color w:val="000000"/>
+        </w:rPr>
+      </w:pPr>
+      <w:r>
+        <w:rPr>
+          <w:rFonts w:ascii="Calibri" w:eastAsia="Times New Roman" w:hAnsi="Calibri" w:cs="Calibri"/>
+          <w:color w:val="000000"/>
+        </w:rPr>
+        <w:t>Correct</w:t>
+      </w:r>
+      <w:r>
+        <w:rPr>
+          <w:rFonts w:ascii="Calibri" w:eastAsia="Times New Roman" w:hAnsi="Calibri" w:cs="Calibri"/>
+          <w:b/>
+          <w:bCs/>
+          <w:color w:val="000000"/>
+        </w:rPr>
+        <w:t>9/9 $TRSRY</w:t>
+      </w:r>
+    </w:p>
+    <w:p>
+      <w:pPr>
+        <w:spacing w:line="240" w:lineRule="auto"/>
+        <w:rPr>
+          <w:rFonts w:ascii="Times New Roman" w:eastAsia="Times New Roman" w:hAnsi="Times New Roman" w:cs="Times New Roman"/>
+          <w:sz w:val="24"/>
+          <w:szCs w:val="24"/>
+        </w:rPr>
+      </w:pPr>
+      <w:r>
+        <w:rPr>
+          <w:rFonts w:ascii="Calibri" w:eastAsia="Times New Roman" w:hAnsi="Calibri" w:cs="Calibri"/>
+          <w:bCs/>
+          <w:color w:val="000000"/>
+        </w:rPr>
+        <w:t xml:space="preserve">Answer: </w:t>
+      </w:r>
+      <w:r>
+        <w:rPr>
+          <w:rFonts w:ascii="Calibri" w:eastAsia="Times New Roman" w:hAnsi="Calibri" w:cs="Calibri"/>
+          <w:b/>
+          <w:bCs/>
+          <w:color w:val="000000"/>
+        </w:rPr>
+        <w:t>Increase</w:t>
+      </w:r>
+    </w:p>
+    <w:p>
+      <w:pPr>
+        <w:pStyle w:val="ListParagraph"/>
+        <w:numPr>
+          <w:ilvl w:val="0"/>
+          <w:numId w:val="21"/>
+        </w:numPr>
+        <w:spacing w:line="240" w:lineRule="auto"/>
+        <w:textAlignment w:val="baseline"/>
+        <w:rPr>
+          <w:rFonts w:ascii="Calibri" w:eastAsia="Times New Roman" w:hAnsi="Calibri" w:cs="Calibri"/>
+          <w:color w:val="000000"/>
+        </w:rPr>
+      </w:pPr>
       <w:bookmarkStart w:id="1" w:name="_GoBack"/>
       <w:bookmarkEnd w:id="1"/>
       <w:r>
         <w:rPr>
           <w:rFonts w:ascii="Calibri" w:eastAsia="Times New Roman" w:hAnsi="Calibri" w:cs="Calibri"/>
-          <w:color w:val="000000"/>
-        </w:rPr>
-        <w:t xml:space="preserve">ponsible for some of the most prominent cases of burns. Vitalik Buterin was given fifty percent of the Shiba Inu supply by the SHIB developers, of which he burnt ninety percent and gave the remaining ten percent. Since 2017, Binance has conducted quarterly burns of BNB and will continue to do so until 50 percent of the supply has been consumed. </w:t>
-      </w:r>
-      <w:r>
-        <w:rPr>
-          <w:rFonts w:ascii="Calibri" w:hAnsi="Calibri" w:cs="Calibri"/>
-          <w:color w:val="000000"/>
-        </w:rPr>
-        <w:t>The Stellar Development Foundation used in excess of fifty percent of the Stellar supply (55 Billion XLM).</w:t>
+          <w:b/>
+          <w:bCs/>
+          <w:color w:val="000000"/>
+        </w:rPr>
+        <w:t>DYOR stands for?</w:t>
+      </w:r>
+    </w:p>
+    <w:p>
+      <w:pPr>
+        <w:numPr>
+          <w:ilvl w:val="1"/>
+          <w:numId w:val="25"/>
+        </w:numPr>
+        <w:spacing w:line="240" w:lineRule="auto"/>
+        <w:textAlignment w:val="baseline"/>
+        <w:rPr>
+          <w:rFonts w:ascii="Arial" w:eastAsia="Times New Roman" w:hAnsi="Arial" w:cs="Arial"/>
+          <w:color w:val="000000"/>
+          <w:sz w:val="20"/>
+          <w:szCs w:val="20"/>
+        </w:rPr>
+      </w:pPr>
+      <w:r>
+        <w:rPr>
+          <w:rFonts w:ascii="Calibri" w:eastAsia="Times New Roman" w:hAnsi="Calibri" w:cs="Calibri"/>
+          <w:noProof/>
+          <w:color w:val="000000"/>
+          <w:bdr w:val="none" w:sz="0" w:space="0" w:color="auto" w:frame="1"/>
+        </w:rPr>
+        <w:drawing>
+          <wp:inline distT="0" distB="0" distL="0" distR="0" wp14:anchorId="1C48B88D" wp14:editId="2167EE15">
+            <wp:extent cx="252095" cy="220980"/>
+            <wp:effectExtent l="0" t="0" r="0" b="7620"/>
+            <wp:docPr id="14" name="Picture 14" descr="https://lh6.googleusercontent.com/0YzHBWSQmGWHXNyXEDCntPpeVtk75UGPAnXct3Dlr0kdvuLypT_9H7DheZW6leoJtdNX4vV8-PiI9QPyR76Y3v6jf1K34JARziVd1JYWQcfPzpzT5i7CcYfptPFcCOU2_zEB5zfDAFy_ykrMtgpobA"/>
+            <wp:cNvGraphicFramePr>
+              <a:graphicFrameLocks xmlns:a="http://schemas.openxmlformats.org/drawingml/2006/main" noChangeAspect="1"/>
+            </wp:cNvGraphicFramePr>
+            <a:graphic xmlns:a="http://schemas.openxmlformats.org/drawingml/2006/main">
+              <a:graphicData uri="http://schemas.openxmlformats.org/drawingml/2006/picture">
+                <pic:pic xmlns:pic="http://schemas.openxmlformats.org/drawingml/2006/picture">
+                  <pic:nvPicPr>
+                    <pic:cNvPr id="0" name="Picture 241" descr="https://lh6.googleusercontent.com/0YzHBWSQmGWHXNyXEDCntPpeVtk75UGPAnXct3Dlr0kdvuLypT_9H7DheZW6leoJtdNX4vV8-PiI9QPyR76Y3v6jf1K34JARziVd1JYWQcfPzpzT5i7CcYfptPFcCOU2_zEB5zfDAFy_ykrMtgpobA"/>
+                    <pic:cNvPicPr>
+                      <a:picLocks noChangeAspect="1" noChangeArrowheads="1"/>
+                    </pic:cNvPicPr>
+                  </pic:nvPicPr>
+                  <pic:blipFill>
+                    <a:blip r:embed="rId67" cstate="print">
+                      <a:extLst>
+                        <a:ext uri="{28A0092B-C50C-407E-A947-70E740481C1C}">
+                          <a14:useLocalDpi xmlns:a14="http://schemas.microsoft.com/office/drawing/2010/main" val="0"/>
+                        </a:ext>
+                      </a:extLst>
+                    </a:blip>
+                    <a:srcRect/>
+                    <a:stretch>
+                      <a:fillRect/>
+                    </a:stretch>
+                  </pic:blipFill>
+                  <pic:spPr bwMode="auto">
+                    <a:xfrm>
+                      <a:off x="0" y="0"/>
+                      <a:ext cx="252095" cy="220980"/>
+                    </a:xfrm>
+                    <a:prstGeom prst="rect">
+                      <a:avLst/>
+                    </a:prstGeom>
+                    <a:noFill/>
+                    <a:ln>
+                      <a:noFill/>
+                    </a:ln>
+                  </pic:spPr>
+                </pic:pic>
+              </a:graphicData>
+            </a:graphic>
+          </wp:inline>
+        </w:drawing>
+      </w:r>
+      <w:r>
+        <w:rPr>
+          <w:rFonts w:ascii="Calibri" w:eastAsia="Times New Roman" w:hAnsi="Calibri" w:cs="Calibri"/>
+          <w:color w:val="000000"/>
+        </w:rPr>
+        <w:t> DYOR token</w:t>
+      </w:r>
+    </w:p>
+    <w:p>
+      <w:pPr>
+        <w:numPr>
+          <w:ilvl w:val="1"/>
+          <w:numId w:val="25"/>
+        </w:numPr>
+        <w:spacing w:line="240" w:lineRule="auto"/>
+        <w:textAlignment w:val="baseline"/>
+        <w:rPr>
+          <w:rFonts w:ascii="Arial" w:eastAsia="Times New Roman" w:hAnsi="Arial" w:cs="Arial"/>
+          <w:color w:val="000000"/>
+          <w:sz w:val="20"/>
+          <w:szCs w:val="20"/>
+        </w:rPr>
+      </w:pPr>
+      <w:r>
+        <w:rPr>
+          <w:rFonts w:ascii="Calibri" w:eastAsia="Times New Roman" w:hAnsi="Calibri" w:cs="Calibri"/>
+          <w:noProof/>
+          <w:color w:val="000000"/>
+          <w:bdr w:val="none" w:sz="0" w:space="0" w:color="auto" w:frame="1"/>
+        </w:rPr>
+        <w:drawing>
+          <wp:inline distT="0" distB="0" distL="0" distR="0" wp14:anchorId="2CDCB2EB" wp14:editId="0EF2C50C">
+            <wp:extent cx="252095" cy="220980"/>
+            <wp:effectExtent l="0" t="0" r="0" b="7620"/>
+            <wp:docPr id="13" name="Picture 13" descr="https://lh6.googleusercontent.com/0YzHBWSQmGWHXNyXEDCntPpeVtk75UGPAnXct3Dlr0kdvuLypT_9H7DheZW6leoJtdNX4vV8-PiI9QPyR76Y3v6jf1K34JARziVd1JYWQcfPzpzT5i7CcYfptPFcCOU2_zEB5zfDAFy_ykrMtgpobA"/>
+            <wp:cNvGraphicFramePr>
+              <a:graphicFrameLocks xmlns:a="http://schemas.openxmlformats.org/drawingml/2006/main" noChangeAspect="1"/>
+            </wp:cNvGraphicFramePr>
+            <a:graphic xmlns:a="http://schemas.openxmlformats.org/drawingml/2006/main">
+              <a:graphicData uri="http://schemas.openxmlformats.org/drawingml/2006/picture">
+                <pic:pic xmlns:pic="http://schemas.openxmlformats.org/drawingml/2006/picture">
+                  <pic:nvPicPr>
+                    <pic:cNvPr id="0" name="Picture 242" descr="https://lh6.googleusercontent.com/0YzHBWSQmGWHXNyXEDCntPpeVtk75UGPAnXct3Dlr0kdvuLypT_9H7DheZW6leoJtdNX4vV8-PiI9QPyR76Y3v6jf1K34JARziVd1JYWQcfPzpzT5i7CcYfptPFcCOU2_zEB5zfDAFy_ykrMtgpobA"/>
+                    <pic:cNvPicPr>
+                      <a:picLocks noChangeAspect="1" noChangeArrowheads="1"/>
+                    </pic:cNvPicPr>
+                  </pic:nvPicPr>
+                  <pic:blipFill>
+                    <a:blip r:embed="rId67" cstate="print">
+                      <a:extLst>
+                        <a:ext uri="{28A0092B-C50C-407E-A947-70E740481C1C}">
+                          <a14:useLocalDpi xmlns:a14="http://schemas.microsoft.com/office/drawing/2010/main" val="0"/>
+                        </a:ext>
+                      </a:extLst>
+                    </a:blip>
+                    <a:srcRect/>
+                    <a:stretch>
+                      <a:fillRect/>
+                    </a:stretch>
+                  </pic:blipFill>
+                  <pic:spPr bwMode="auto">
+                    <a:xfrm>
+                      <a:off x="0" y="0"/>
+                      <a:ext cx="252095" cy="220980"/>
+                    </a:xfrm>
+                    <a:prstGeom prst="rect">
+                      <a:avLst/>
+                    </a:prstGeom>
+                    <a:noFill/>
+                    <a:ln>
+                      <a:noFill/>
+                    </a:ln>
+                  </pic:spPr>
+                </pic:pic>
+              </a:graphicData>
+            </a:graphic>
+          </wp:inline>
+        </w:drawing>
+      </w:r>
+      <w:r>
+        <w:rPr>
+          <w:rFonts w:ascii="Calibri" w:eastAsia="Times New Roman" w:hAnsi="Calibri" w:cs="Calibri"/>
+          <w:color w:val="000000"/>
+        </w:rPr>
+        <w:t> Don’t yank on rhinos</w:t>
+      </w:r>
+    </w:p>
+    <w:p>
+      <w:pPr>
+        <w:numPr>
+          <w:ilvl w:val="1"/>
+          <w:numId w:val="25"/>
+        </w:numPr>
+        <w:spacing w:line="240" w:lineRule="auto"/>
+        <w:textAlignment w:val="baseline"/>
+        <w:rPr>
+          <w:rFonts w:ascii="Arial" w:eastAsia="Times New Roman" w:hAnsi="Arial" w:cs="Arial"/>
+          <w:color w:val="000000"/>
+          <w:sz w:val="20"/>
+          <w:szCs w:val="20"/>
+        </w:rPr>
+      </w:pPr>
+      <w:r>
+        <w:rPr>
+          <w:rFonts w:ascii="Calibri" w:eastAsia="Times New Roman" w:hAnsi="Calibri" w:cs="Calibri"/>
+          <w:noProof/>
+          <w:color w:val="000000"/>
+          <w:bdr w:val="none" w:sz="0" w:space="0" w:color="auto" w:frame="1"/>
+        </w:rPr>
+        <w:drawing>
+          <wp:inline distT="0" distB="0" distL="0" distR="0" wp14:anchorId="29C8B5F8" wp14:editId="5F81BB15">
+            <wp:extent cx="252095" cy="220980"/>
+            <wp:effectExtent l="0" t="0" r="0" b="7620"/>
+            <wp:docPr id="12" name="Picture 12" descr="https://lh6.googleusercontent.com/0YzHBWSQmGWHXNyXEDCntPpeVtk75UGPAnXct3Dlr0kdvuLypT_9H7DheZW6leoJtdNX4vV8-PiI9QPyR76Y3v6jf1K34JARziVd1JYWQcfPzpzT5i7CcYfptPFcCOU2_zEB5zfDAFy_ykrMtgpobA"/>
+            <wp:cNvGraphicFramePr>
+              <a:graphicFrameLocks xmlns:a="http://schemas.openxmlformats.org/drawingml/2006/main" noChangeAspect="1"/>
+            </wp:cNvGraphicFramePr>
+            <a:graphic xmlns:a="http://schemas.openxmlformats.org/drawingml/2006/main">
+              <a:graphicData uri="http://schemas.openxmlformats.org/drawingml/2006/picture">
+                <pic:pic xmlns:pic="http://schemas.openxmlformats.org/drawingml/2006/picture">
+                  <pic:nvPicPr>
+                    <pic:cNvPr id="0" name="Picture 243" descr="https://lh6.googleusercontent.com/0YzHBWSQmGWHXNyXEDCntPpeVtk75UGPAnXct3Dlr0kdvuLypT_9H7DheZW6leoJtdNX4vV8-PiI9QPyR76Y3v6jf1K34JARziVd1JYWQcfPzpzT5i7CcYfptPFcCOU2_zEB5zfDAFy_ykrMtgpobA"/>
+                    <pic:cNvPicPr>
+                      <a:picLocks noChangeAspect="1" noChangeArrowheads="1"/>
+                    </pic:cNvPicPr>
+                  </pic:nvPicPr>
+                  <pic:blipFill>
+                    <a:blip r:embed="rId67" cstate="print">
+                      <a:extLst>
+                        <a:ext uri="{28A0092B-C50C-407E-A947-70E740481C1C}">
+                          <a14:useLocalDpi xmlns:a14="http://schemas.microsoft.com/office/drawing/2010/main" val="0"/>
+                        </a:ext>
+                      </a:extLst>
+                    </a:blip>
+                    <a:srcRect/>
+                    <a:stretch>
+                      <a:fillRect/>
+                    </a:stretch>
+                  </pic:blipFill>
+                  <pic:spPr bwMode="auto">
+                    <a:xfrm>
+                      <a:off x="0" y="0"/>
+                      <a:ext cx="252095" cy="220980"/>
+                    </a:xfrm>
+                    <a:prstGeom prst="rect">
+                      <a:avLst/>
+                    </a:prstGeom>
+                    <a:noFill/>
+                    <a:ln>
+                      <a:noFill/>
+                    </a:ln>
+                  </pic:spPr>
+                </pic:pic>
+              </a:graphicData>
+            </a:graphic>
+          </wp:inline>
+        </w:drawing>
+      </w:r>
+      <w:r>
+        <w:rPr>
+          <w:rFonts w:ascii="Calibri" w:eastAsia="Times New Roman" w:hAnsi="Calibri" w:cs="Calibri"/>
+          <w:color w:val="000000"/>
+        </w:rPr>
+        <w:t> Do your own regards</w:t>
+      </w:r>
+    </w:p>
+    <w:p>
+      <w:pPr>
+        <w:numPr>
+          <w:ilvl w:val="1"/>
+          <w:numId w:val="25"/>
+        </w:numPr>
+        <w:spacing w:line="240" w:lineRule="auto"/>
+        <w:textAlignment w:val="baseline"/>
+        <w:rPr>
+          <w:rFonts w:ascii="Arial" w:eastAsia="Times New Roman" w:hAnsi="Arial" w:cs="Arial"/>
+          <w:color w:val="000000"/>
+          <w:sz w:val="20"/>
+          <w:szCs w:val="20"/>
+        </w:rPr>
+      </w:pPr>
+      <w:r>
+        <w:rPr>
+          <w:rFonts w:ascii="Calibri" w:eastAsia="Times New Roman" w:hAnsi="Calibri" w:cs="Calibri"/>
+          <w:noProof/>
+          <w:color w:val="000000"/>
+          <w:bdr w:val="none" w:sz="0" w:space="0" w:color="auto" w:frame="1"/>
+        </w:rPr>
+        <w:drawing>
+          <wp:inline distT="0" distB="0" distL="0" distR="0" wp14:anchorId="13F9A158" wp14:editId="6F7FF70A">
+            <wp:extent cx="252095" cy="220980"/>
+            <wp:effectExtent l="0" t="0" r="0" b="7620"/>
+            <wp:docPr id="11" name="Picture 11" descr="https://lh4.googleusercontent.com/W6wVT3nHyyg5ZEWg46aTY81v37AjefhvlNMMP3_Tl5WRMyqOv1jCu7UALZrxHVJCy9gf5UgwzGECRotTNgnp1QUjBWCAb56MecFWcRUC329qMvwUGX4zsHlMXEqDXVQCbVr-F5D4r9RSag2zqtVoww"/>
+            <wp:cNvGraphicFramePr>
+              <a:graphicFrameLocks xmlns:a="http://schemas.openxmlformats.org/drawingml/2006/main" noChangeAspect="1"/>
+            </wp:cNvGraphicFramePr>
+            <a:graphic xmlns:a="http://schemas.openxmlformats.org/drawingml/2006/main">
+              <a:graphicData uri="http://schemas.openxmlformats.org/drawingml/2006/picture">
+                <pic:pic xmlns:pic="http://schemas.openxmlformats.org/drawingml/2006/picture">
+                  <pic:nvPicPr>
+                    <pic:cNvPr id="0" name="Picture 244" descr="https://lh4.googleusercontent.com/W6wVT3nHyyg5ZEWg46aTY81v37AjefhvlNMMP3_Tl5WRMyqOv1jCu7UALZrxHVJCy9gf5UgwzGECRotTNgnp1QUjBWCAb56MecFWcRUC329qMvwUGX4zsHlMXEqDXVQCbVr-F5D4r9RSag2zqtVoww"/>
+                    <pic:cNvPicPr>
+                      <a:picLocks noChangeAspect="1" noChangeArrowheads="1"/>
+                    </pic:cNvPicPr>
+                  </pic:nvPicPr>
+                  <pic:blipFill>
+                    <a:blip r:embed="rId66" cstate="print">
+                      <a:extLst>
+                        <a:ext uri="{28A0092B-C50C-407E-A947-70E740481C1C}">
+                          <a14:useLocalDpi xmlns:a14="http://schemas.microsoft.com/office/drawing/2010/main" val="0"/>
+                        </a:ext>
+                      </a:extLst>
+                    </a:blip>
+                    <a:srcRect/>
+                    <a:stretch>
+                      <a:fillRect/>
+                    </a:stretch>
+                  </pic:blipFill>
+                  <pic:spPr bwMode="auto">
+                    <a:xfrm>
+                      <a:off x="0" y="0"/>
+                      <a:ext cx="252095" cy="220980"/>
+                    </a:xfrm>
+                    <a:prstGeom prst="rect">
+                      <a:avLst/>
+                    </a:prstGeom>
+                    <a:noFill/>
+                    <a:ln>
+                      <a:noFill/>
+                    </a:ln>
+                  </pic:spPr>
+                </pic:pic>
+              </a:graphicData>
+            </a:graphic>
+          </wp:inline>
+        </w:drawing>
+      </w:r>
+      <w:r>
+        <w:rPr>
+          <w:rFonts w:ascii="Calibri" w:eastAsia="Times New Roman" w:hAnsi="Calibri" w:cs="Calibri"/>
+          <w:color w:val="000000"/>
+        </w:rPr>
+        <w:t> Do your own research</w:t>
       </w:r>
     </w:p>
     <w:p>
@@ -4466,15 +5989,53 @@
         <w:spacing w:line="240" w:lineRule="auto"/>
         <w:jc w:val="both"/>
         <w:rPr>
-          <w:color w:val="FF0000"/>
-        </w:rPr>
-      </w:pPr>
-      <w:r>
-        <w:rPr>
-          <w:rFonts w:ascii="Calibri" w:hAnsi="Calibri" w:cs="Calibri"/>
-          <w:color w:val="000000"/>
-        </w:rPr>
-        <w:t>As with anything in the bitcoin sector, take care when investing in a project that promises a burn, especially smaller, lesser-known businesses. There are several examples of projects that have migrated their tokens to another wallet and then pretended to "burn" them. Meanwhile, the team has full access to the tokens, so pushing up the price and generating notoriety.</w:t>
+          <w:rFonts w:ascii="Calibri" w:eastAsia="Times New Roman" w:hAnsi="Calibri" w:cs="Calibri"/>
+          <w:b/>
+          <w:bCs/>
+          <w:color w:val="000000"/>
+        </w:rPr>
+      </w:pPr>
+      <w:r>
+        <w:rPr>
+          <w:rFonts w:ascii="Calibri" w:eastAsia="Times New Roman" w:hAnsi="Calibri" w:cs="Calibri"/>
+          <w:color w:val="000000"/>
+        </w:rPr>
+        <w:t>Correct</w:t>
+      </w:r>
+      <w:r>
+        <w:rPr>
+          <w:rFonts w:ascii="Calibri" w:eastAsia="Times New Roman" w:hAnsi="Calibri" w:cs="Calibri"/>
+          <w:b/>
+          <w:bCs/>
+          <w:color w:val="000000"/>
+        </w:rPr>
+        <w:t>9/9 $TRSRY</w:t>
+      </w:r>
+    </w:p>
+    <w:p>
+      <w:pPr>
+        <w:spacing w:line="240" w:lineRule="auto"/>
+        <w:jc w:val="both"/>
+        <w:rPr>
+          <w:color w:val="FF0000"/>
+        </w:rPr>
+      </w:pPr>
+      <w:r>
+        <w:rPr>
+          <w:rFonts w:ascii="Calibri" w:eastAsia="Times New Roman" w:hAnsi="Calibri" w:cs="Calibri"/>
+          <w:bCs/>
+          <w:color w:val="000000"/>
+        </w:rPr>
+        <w:t xml:space="preserve">Answer: </w:t>
+      </w:r>
+      <w:r>
+        <w:rPr>
+          <w:rFonts w:ascii="Calibri" w:eastAsia="Times New Roman" w:hAnsi="Calibri" w:cs="Calibri"/>
+          <w:b/>
+          <w:bCs/>
+          <w:color w:val="000000"/>
+        </w:rPr>
+        <w:t>Do your own research</w:t>
       </w:r>
     </w:p>
     <w:sectPr>
@@ -4529,6 +6090,357 @@
 <file path=word/numbering.xml><?xml version="1.0" encoding="utf-8"?>
 <w:numbering xmlns:wpc="http://schemas.microsoft.com/office/word/2010/wordprocessingCanvas" xmlns:cx="http://schemas.microsoft.com/office/drawing/2014/chartex" xmlns:cx1="http://schemas.microsoft.com/office/drawing/2015/9/8/chartex" xmlns:mc="http://schemas.openxmlformats.org/markup-compatibility/2006" xmlns:o="urn:schemas-microsoft-com:office:office" xmlns:r="http://schemas.openxmlformats.org/officeDocument/2006/relationships" xmlns:m="http://schemas.openxmlformats.org/officeDocument/2006/math" xmlns:v="urn:schemas-microsoft-com:vml" xmlns:wp14="http://schemas.microsoft.com/office/word/2010/wordprocessingDrawing" xmlns:wp="http://schemas.openxmlformats.org/drawingml/2006/wordprocessingDrawing" xmlns:w10="urn:schemas-microsoft-com:office:word" xmlns:w="http://schemas.openxmlformats.org/wordprocessingml/2006/main" xmlns:w14="http://schemas.microsoft.com/office/word/2010/wordml" xmlns:w15="http://schemas.microsoft.com/office/word/2012/wordml" xmlns:w16se="http://schemas.microsoft.com/office/word/2015/wordml/symex" xmlns:wpg="http://schemas.microsoft.com/office/word/2010/wordprocessingGroup" xmlns:wpi="http://schemas.microsoft.com/office/word/2010/wordprocessingInk" xmlns:wne="http://schemas.microsoft.com/office/word/2006/wordml" xmlns:wps="http://schemas.microsoft.com/office/word/2010/wordprocessingShape" mc:Ignorable="w14 w15 w16se wp14">
   <w:abstractNum w:abstractNumId="0" w15:restartNumberingAfterBreak="0">
+    <w:nsid w:val="02FA595B"/>
+    <w:multiLevelType w:val="multilevel"/>
+    <w:tmpl w:val="76D67F18"/>
+    <w:lvl w:ilvl="0">
+      <w:start w:val="3"/>
+      <w:numFmt w:val="decimal"/>
+      <w:lvlText w:val="%1."/>
+      <w:lvlJc w:val="left"/>
+      <w:pPr>
+        <w:tabs>
+          <w:tab w:val="num" w:pos="720"/>
+        </w:tabs>
+        <w:ind w:left="720" w:hanging="360"/>
+      </w:pPr>
+    </w:lvl>
+    <w:lvl w:ilvl="1">
+      <w:start w:val="1"/>
+      <w:numFmt w:val="bullet"/>
+      <w:lvlText w:val="o"/>
+      <w:lvlJc w:val="left"/>
+      <w:pPr>
+        <w:tabs>
+          <w:tab w:val="num" w:pos="1440"/>
+        </w:tabs>
+        <w:ind w:left="1440" w:hanging="360"/>
+      </w:pPr>
+      <w:rPr>
+        <w:rFonts w:ascii="Courier New" w:hAnsi="Courier New" w:hint="default"/>
+        <w:sz w:val="20"/>
+      </w:rPr>
+    </w:lvl>
+    <w:lvl w:ilvl="2" w:tentative="1">
+      <w:start w:val="1"/>
+      <w:numFmt w:val="decimal"/>
+      <w:lvlText w:val="%3."/>
+      <w:lvlJc w:val="left"/>
+      <w:pPr>
+        <w:tabs>
+          <w:tab w:val="num" w:pos="2160"/>
+        </w:tabs>
+        <w:ind w:left="2160" w:hanging="360"/>
+      </w:pPr>
+    </w:lvl>
+    <w:lvl w:ilvl="3" w:tentative="1">
+      <w:start w:val="1"/>
+      <w:numFmt w:val="decimal"/>
+      <w:lvlText w:val="%4."/>
+      <w:lvlJc w:val="left"/>
+      <w:pPr>
+        <w:tabs>
+          <w:tab w:val="num" w:pos="2880"/>
+        </w:tabs>
+        <w:ind w:left="2880" w:hanging="360"/>
+      </w:pPr>
+    </w:lvl>
+    <w:lvl w:ilvl="4" w:tentative="1">
+      <w:start w:val="1"/>
+      <w:numFmt w:val="decimal"/>
+      <w:lvlText w:val="%5."/>
+      <w:lvlJc w:val="left"/>
+      <w:pPr>
+        <w:tabs>
+          <w:tab w:val="num" w:pos="3600"/>
+        </w:tabs>
+        <w:ind w:left="3600" w:hanging="360"/>
+      </w:pPr>
+    </w:lvl>
+    <w:lvl w:ilvl="5" w:tentative="1">
+      <w:start w:val="1"/>
+      <w:numFmt w:val="decimal"/>
+      <w:lvlText w:val="%6."/>
+      <w:lvlJc w:val="left"/>
+      <w:pPr>
+        <w:tabs>
+          <w:tab w:val="num" w:pos="4320"/>
+        </w:tabs>
+        <w:ind w:left="4320" w:hanging="360"/>
+      </w:pPr>
+    </w:lvl>
+    <w:lvl w:ilvl="6" w:tentative="1">
+      <w:start w:val="1"/>
+      <w:numFmt w:val="decimal"/>
+      <w:lvlText w:val="%7."/>
+      <w:lvlJc w:val="left"/>
+      <w:pPr>
+        <w:tabs>
+          <w:tab w:val="num" w:pos="5040"/>
+        </w:tabs>
+        <w:ind w:left="5040" w:hanging="360"/>
+      </w:pPr>
+    </w:lvl>
+    <w:lvl w:ilvl="7" w:tentative="1">
+      <w:start w:val="1"/>
+      <w:numFmt w:val="decimal"/>
+      <w:lvlText w:val="%8."/>
+      <w:lvlJc w:val="left"/>
+      <w:pPr>
+        <w:tabs>
+          <w:tab w:val="num" w:pos="5760"/>
+        </w:tabs>
+        <w:ind w:left="5760" w:hanging="360"/>
+      </w:pPr>
+    </w:lvl>
+    <w:lvl w:ilvl="8" w:tentative="1">
+      <w:start w:val="1"/>
+      <w:numFmt w:val="decimal"/>
+      <w:lvlText w:val="%9."/>
+      <w:lvlJc w:val="left"/>
+      <w:pPr>
+        <w:tabs>
+          <w:tab w:val="num" w:pos="6480"/>
+        </w:tabs>
+        <w:ind w:left="6480" w:hanging="360"/>
+      </w:pPr>
+    </w:lvl>
+  </w:abstractNum>
+  <w:abstractNum w:abstractNumId="1" w15:restartNumberingAfterBreak="0">
+    <w:nsid w:val="04AD7FDA"/>
+    <w:multiLevelType w:val="multilevel"/>
+    <w:tmpl w:val="48685402"/>
+    <w:lvl w:ilvl="0">
+      <w:start w:val="1"/>
+      <w:numFmt w:val="decimal"/>
+      <w:lvlText w:val="%1."/>
+      <w:lvlJc w:val="left"/>
+      <w:pPr>
+        <w:tabs>
+          <w:tab w:val="num" w:pos="360"/>
+        </w:tabs>
+        <w:ind w:left="360" w:hanging="360"/>
+      </w:pPr>
+    </w:lvl>
+    <w:lvl w:ilvl="1">
+      <w:start w:val="1"/>
+      <w:numFmt w:val="bullet"/>
+      <w:lvlText w:val="o"/>
+      <w:lvlJc w:val="left"/>
+      <w:pPr>
+        <w:tabs>
+          <w:tab w:val="num" w:pos="1080"/>
+        </w:tabs>
+        <w:ind w:left="1080" w:hanging="360"/>
+      </w:pPr>
+      <w:rPr>
+        <w:rFonts w:ascii="Courier New" w:hAnsi="Courier New" w:hint="default"/>
+        <w:sz w:val="20"/>
+      </w:rPr>
+    </w:lvl>
+    <w:lvl w:ilvl="2" w:tentative="1">
+      <w:start w:val="1"/>
+      <w:numFmt w:val="decimal"/>
+      <w:lvlText w:val="%3."/>
+      <w:lvlJc w:val="left"/>
+      <w:pPr>
+        <w:tabs>
+          <w:tab w:val="num" w:pos="1800"/>
+        </w:tabs>
+        <w:ind w:left="1800" w:hanging="360"/>
+      </w:pPr>
+    </w:lvl>
+    <w:lvl w:ilvl="3" w:tentative="1">
+      <w:start w:val="1"/>
+      <w:numFmt w:val="decimal"/>
+      <w:lvlText w:val="%4."/>
+      <w:lvlJc w:val="left"/>
+      <w:pPr>
+        <w:tabs>
+          <w:tab w:val="num" w:pos="2520"/>
+        </w:tabs>
+        <w:ind w:left="2520" w:hanging="360"/>
+      </w:pPr>
+    </w:lvl>
+    <w:lvl w:ilvl="4" w:tentative="1">
+      <w:start w:val="1"/>
+      <w:numFmt w:val="decimal"/>
+      <w:lvlText w:val="%5."/>
+      <w:lvlJc w:val="left"/>
+      <w:pPr>
+        <w:tabs>
+          <w:tab w:val="num" w:pos="3240"/>
+        </w:tabs>
+        <w:ind w:left="3240" w:hanging="360"/>
+      </w:pPr>
+    </w:lvl>
+    <w:lvl w:ilvl="5" w:tentative="1">
+      <w:start w:val="1"/>
+      <w:numFmt w:val="decimal"/>
+      <w:lvlText w:val="%6."/>
+      <w:lvlJc w:val="left"/>
+      <w:pPr>
+        <w:tabs>
+          <w:tab w:val="num" w:pos="3960"/>
+        </w:tabs>
+        <w:ind w:left="3960" w:hanging="360"/>
+      </w:pPr>
+    </w:lvl>
+    <w:lvl w:ilvl="6" w:tentative="1">
+      <w:start w:val="1"/>
+      <w:numFmt w:val="decimal"/>
+      <w:lvlText w:val="%7."/>
+      <w:lvlJc w:val="left"/>
+      <w:pPr>
+        <w:tabs>
+          <w:tab w:val="num" w:pos="4680"/>
+        </w:tabs>
+        <w:ind w:left="4680" w:hanging="360"/>
+      </w:pPr>
+    </w:lvl>
+    <w:lvl w:ilvl="7" w:tentative="1">
+      <w:start w:val="1"/>
+      <w:numFmt w:val="decimal"/>
+      <w:lvlText w:val="%8."/>
+      <w:lvlJc w:val="left"/>
+      <w:pPr>
+        <w:tabs>
+          <w:tab w:val="num" w:pos="5400"/>
+        </w:tabs>
+        <w:ind w:left="5400" w:hanging="360"/>
+      </w:pPr>
+    </w:lvl>
+    <w:lvl w:ilvl="8" w:tentative="1">
+      <w:start w:val="1"/>
+      <w:numFmt w:val="decimal"/>
+      <w:lvlText w:val="%9."/>
+      <w:lvlJc w:val="left"/>
+      <w:pPr>
+        <w:tabs>
+          <w:tab w:val="num" w:pos="6120"/>
+        </w:tabs>
+        <w:ind w:left="6120" w:hanging="360"/>
+      </w:pPr>
+    </w:lvl>
+  </w:abstractNum>
+  <w:abstractNum w:abstractNumId="2" w15:restartNumberingAfterBreak="0">
+    <w:nsid w:val="1B885A16"/>
+    <w:multiLevelType w:val="multilevel"/>
+    <w:tmpl w:val="6E46DBE2"/>
+    <w:lvl w:ilvl="0">
+      <w:start w:val="2"/>
+      <w:numFmt w:val="decimal"/>
+      <w:lvlText w:val="%1."/>
+      <w:lvlJc w:val="left"/>
+      <w:pPr>
+        <w:tabs>
+          <w:tab w:val="num" w:pos="720"/>
+        </w:tabs>
+        <w:ind w:left="720" w:hanging="360"/>
+      </w:pPr>
+    </w:lvl>
+    <w:lvl w:ilvl="1">
+      <w:start w:val="1"/>
+      <w:numFmt w:val="bullet"/>
+      <w:lvlText w:val="o"/>
+      <w:lvlJc w:val="left"/>
+      <w:pPr>
+        <w:tabs>
+          <w:tab w:val="num" w:pos="1440"/>
+        </w:tabs>
+        <w:ind w:left="1440" w:hanging="360"/>
+      </w:pPr>
+      <w:rPr>
+        <w:rFonts w:ascii="Courier New" w:hAnsi="Courier New" w:hint="default"/>
+        <w:sz w:val="20"/>
+      </w:rPr>
+    </w:lvl>
+    <w:lvl w:ilvl="2" w:tentative="1">
+      <w:start w:val="1"/>
+      <w:numFmt w:val="decimal"/>
+      <w:lvlText w:val="%3."/>
+      <w:lvlJc w:val="left"/>
+      <w:pPr>
+        <w:tabs>
+          <w:tab w:val="num" w:pos="2160"/>
+        </w:tabs>
+        <w:ind w:left="2160" w:hanging="360"/>
+      </w:pPr>
+    </w:lvl>
+    <w:lvl w:ilvl="3" w:tentative="1">
+      <w:start w:val="1"/>
+      <w:numFmt w:val="decimal"/>
+      <w:lvlText w:val="%4."/>
+      <w:lvlJc w:val="left"/>
+      <w:pPr>
+        <w:tabs>
+          <w:tab w:val="num" w:pos="2880"/>
+        </w:tabs>
+        <w:ind w:left="2880" w:hanging="360"/>
+      </w:pPr>
+    </w:lvl>
+    <w:lvl w:ilvl="4" w:tentative="1">
+      <w:start w:val="1"/>
+      <w:numFmt w:val="decimal"/>
+      <w:lvlText w:val="%5."/>
+      <w:lvlJc w:val="left"/>
+      <w:pPr>
+        <w:tabs>
+          <w:tab w:val="num" w:pos="3600"/>
+        </w:tabs>
+        <w:ind w:left="3600" w:hanging="360"/>
+      </w:pPr>
+    </w:lvl>
+    <w:lvl w:ilvl="5" w:tentative="1">
+      <w:start w:val="1"/>
+      <w:numFmt w:val="decimal"/>
+      <w:lvlText w:val="%6."/>
+      <w:lvlJc w:val="left"/>
+      <w:pPr>
+        <w:tabs>
+          <w:tab w:val="num" w:pos="4320"/>
+        </w:tabs>
+        <w:ind w:left="4320" w:hanging="360"/>
+      </w:pPr>
+    </w:lvl>
+    <w:lvl w:ilvl="6" w:tentative="1">
+      <w:start w:val="1"/>
+      <w:numFmt w:val="decimal"/>
+      <w:lvlText w:val="%7."/>
+      <w:lvlJc w:val="left"/>
+      <w:pPr>
+        <w:tabs>
+          <w:tab w:val="num" w:pos="5040"/>
+        </w:tabs>
+        <w:ind w:left="5040" w:hanging="360"/>
+      </w:pPr>
+    </w:lvl>
+    <w:lvl w:ilvl="7" w:tentative="1">
+      <w:start w:val="1"/>
+      <w:numFmt w:val="decimal"/>
+      <w:lvlText w:val="%8."/>
+      <w:lvlJc w:val="left"/>
+      <w:pPr>
+        <w:tabs>
+          <w:tab w:val="num" w:pos="5760"/>
+        </w:tabs>
+        <w:ind w:left="5760" w:hanging="360"/>
+      </w:pPr>
+    </w:lvl>
+    <w:lvl w:ilvl="8" w:tentative="1">
+      <w:start w:val="1"/>
+      <w:numFmt w:val="decimal"/>
+      <w:lvlText w:val="%9."/>
+      <w:lvlJc w:val="left"/>
+      <w:pPr>
+        <w:tabs>
+          <w:tab w:val="num" w:pos="6480"/>
+        </w:tabs>
+        <w:ind w:left="6480" w:hanging="360"/>
+      </w:pPr>
+    </w:lvl>
+  </w:abstractNum>
+  <w:abstractNum w:abstractNumId="3" w15:restartNumberingAfterBreak="0">
     <w:nsid w:val="207E4B18"/>
     <w:multiLevelType w:val="multilevel"/>
     <w:tmpl w:val="4198F0CE"/>
@@ -4645,7 +6557,7 @@
       </w:pPr>
     </w:lvl>
   </w:abstractNum>
-  <w:abstractNum w:abstractNumId="1" w15:restartNumberingAfterBreak="0">
+  <w:abstractNum w:abstractNumId="4" w15:restartNumberingAfterBreak="0">
     <w:nsid w:val="21060E15"/>
     <w:multiLevelType w:val="multilevel"/>
     <w:tmpl w:val="F91A25C0"/>
@@ -4762,7 +6674,7 @@
       </w:pPr>
     </w:lvl>
   </w:abstractNum>
-  <w:abstractNum w:abstractNumId="2" w15:restartNumberingAfterBreak="0">
+  <w:abstractNum w:abstractNumId="5" w15:restartNumberingAfterBreak="0">
     <w:nsid w:val="23D015E5"/>
     <w:multiLevelType w:val="multilevel"/>
     <w:tmpl w:val="44F62702"/>
@@ -4879,7 +6791,7 @@
       </w:pPr>
     </w:lvl>
   </w:abstractNum>
-  <w:abstractNum w:abstractNumId="3" w15:restartNumberingAfterBreak="0">
+  <w:abstractNum w:abstractNumId="6" w15:restartNumberingAfterBreak="0">
     <w:nsid w:val="3E921E60"/>
     <w:multiLevelType w:val="multilevel"/>
     <w:tmpl w:val="ECD691AA"/>
@@ -4996,7 +6908,7 @@
       </w:pPr>
     </w:lvl>
   </w:abstractNum>
-  <w:abstractNum w:abstractNumId="4" w15:restartNumberingAfterBreak="0">
+  <w:abstractNum w:abstractNumId="7" w15:restartNumberingAfterBreak="0">
     <w:nsid w:val="42311210"/>
     <w:multiLevelType w:val="multilevel"/>
     <w:tmpl w:val="32EE573C"/>
@@ -5113,7 +7025,7 @@
       </w:pPr>
     </w:lvl>
   </w:abstractNum>
-  <w:abstractNum w:abstractNumId="5" w15:restartNumberingAfterBreak="0">
+  <w:abstractNum w:abstractNumId="8" w15:restartNumberingAfterBreak="0">
     <w:nsid w:val="4EEA3E3D"/>
     <w:multiLevelType w:val="multilevel"/>
     <w:tmpl w:val="E56C09F0"/>
@@ -5262,7 +7174,7 @@
       </w:rPr>
     </w:lvl>
   </w:abstractNum>
-  <w:abstractNum w:abstractNumId="6" w15:restartNumberingAfterBreak="0">
+  <w:abstractNum w:abstractNumId="9" w15:restartNumberingAfterBreak="0">
     <w:nsid w:val="631B4400"/>
     <w:multiLevelType w:val="multilevel"/>
     <w:tmpl w:val="D430CD90"/>
@@ -5379,7 +7291,7 @@
       </w:pPr>
     </w:lvl>
   </w:abstractNum>
-  <w:abstractNum w:abstractNumId="7" w15:restartNumberingAfterBreak="0">
+  <w:abstractNum w:abstractNumId="10" w15:restartNumberingAfterBreak="0">
     <w:nsid w:val="72CD6EDD"/>
     <w:multiLevelType w:val="multilevel"/>
     <w:tmpl w:val="E5DE1720"/>
@@ -5493,100 +7405,100 @@
     </w:lvl>
   </w:abstractNum>
   <w:num w:numId="1">
+    <w:abstractNumId w:val="6"/>
+    <w:lvlOverride w:ilvl="0">
+      <w:startOverride w:val="1"/>
+    </w:lvlOverride>
+  </w:num>
+  <w:num w:numId="2">
+    <w:abstractNumId w:val="6"/>
+    <w:lvlOverride w:ilvl="0">
+      <w:startOverride w:val="2"/>
+    </w:lvlOverride>
+  </w:num>
+  <w:num w:numId="3">
+    <w:abstractNumId w:val="6"/>
+    <w:lvlOverride w:ilvl="0">
+      <w:startOverride w:val="3"/>
+    </w:lvlOverride>
+  </w:num>
+  <w:num w:numId="4">
+    <w:abstractNumId w:val="7"/>
+    <w:lvlOverride w:ilvl="0">
+      <w:startOverride w:val="1"/>
+    </w:lvlOverride>
+  </w:num>
+  <w:num w:numId="5">
+    <w:abstractNumId w:val="7"/>
+    <w:lvlOverride w:ilvl="0">
+      <w:startOverride w:val="2"/>
+    </w:lvlOverride>
+  </w:num>
+  <w:num w:numId="6">
+    <w:abstractNumId w:val="7"/>
+    <w:lvlOverride w:ilvl="0">
+      <w:startOverride w:val="3"/>
+    </w:lvlOverride>
+  </w:num>
+  <w:num w:numId="7">
+    <w:abstractNumId w:val="4"/>
+    <w:lvlOverride w:ilvl="0">
+      <w:startOverride w:val="1"/>
+    </w:lvlOverride>
+  </w:num>
+  <w:num w:numId="8">
+    <w:abstractNumId w:val="4"/>
+    <w:lvlOverride w:ilvl="0">
+      <w:startOverride w:val="2"/>
+    </w:lvlOverride>
+  </w:num>
+  <w:num w:numId="9">
+    <w:abstractNumId w:val="4"/>
+    <w:lvlOverride w:ilvl="0">
+      <w:startOverride w:val="3"/>
+    </w:lvlOverride>
+  </w:num>
+  <w:num w:numId="10">
+    <w:abstractNumId w:val="9"/>
+    <w:lvlOverride w:ilvl="0">
+      <w:startOverride w:val="1"/>
+    </w:lvlOverride>
+  </w:num>
+  <w:num w:numId="11">
+    <w:abstractNumId w:val="9"/>
+    <w:lvlOverride w:ilvl="0">
+      <w:startOverride w:val="2"/>
+    </w:lvlOverride>
+  </w:num>
+  <w:num w:numId="12">
+    <w:abstractNumId w:val="9"/>
+    <w:lvlOverride w:ilvl="0">
+      <w:startOverride w:val="3"/>
+    </w:lvlOverride>
+  </w:num>
+  <w:num w:numId="13">
     <w:abstractNumId w:val="3"/>
     <w:lvlOverride w:ilvl="0">
       <w:startOverride w:val="1"/>
     </w:lvlOverride>
   </w:num>
-  <w:num w:numId="2">
+  <w:num w:numId="14">
     <w:abstractNumId w:val="3"/>
     <w:lvlOverride w:ilvl="0">
       <w:startOverride w:val="2"/>
     </w:lvlOverride>
   </w:num>
-  <w:num w:numId="3">
+  <w:num w:numId="15">
     <w:abstractNumId w:val="3"/>
     <w:lvlOverride w:ilvl="0">
       <w:startOverride w:val="3"/>
     </w:lvlOverride>
   </w:num>
-  <w:num w:numId="4">
-    <w:abstractNumId w:val="4"/>
-    <w:lvlOverride w:ilvl="0">
-      <w:startOverride w:val="1"/>
-    </w:lvlOverride>
-  </w:num>
-  <w:num w:numId="5">
-    <w:abstractNumId w:val="4"/>
-    <w:lvlOverride w:ilvl="0">
-      <w:startOverride w:val="2"/>
-    </w:lvlOverride>
-  </w:num>
-  <w:num w:numId="6">
-    <w:abstractNumId w:val="4"/>
-    <w:lvlOverride w:ilvl="0">
-      <w:startOverride w:val="3"/>
-    </w:lvlOverride>
-  </w:num>
-  <w:num w:numId="7">
-    <w:abstractNumId w:val="1"/>
-    <w:lvlOverride w:ilvl="0">
-      <w:startOverride w:val="1"/>
-    </w:lvlOverride>
-  </w:num>
-  <w:num w:numId="8">
-    <w:abstractNumId w:val="1"/>
-    <w:lvlOverride w:ilvl="0">
-      <w:startOverride w:val="2"/>
-    </w:lvlOverride>
-  </w:num>
-  <w:num w:numId="9">
-    <w:abstractNumId w:val="1"/>
-    <w:lvlOverride w:ilvl="0">
-      <w:startOverride w:val="3"/>
-    </w:lvlOverride>
-  </w:num>
-  <w:num w:numId="10">
-    <w:abstractNumId w:val="6"/>
-    <w:lvlOverride w:ilvl="0">
-      <w:startOverride w:val="1"/>
-    </w:lvlOverride>
-  </w:num>
-  <w:num w:numId="11">
-    <w:abstractNumId w:val="6"/>
-    <w:lvlOverride w:ilvl="0">
-      <w:startOverride w:val="2"/>
-    </w:lvlOverride>
-  </w:num>
-  <w:num w:numId="12">
-    <w:abstractNumId w:val="6"/>
-    <w:lvlOverride w:ilvl="0">
-      <w:startOverride w:val="3"/>
-    </w:lvlOverride>
-  </w:num>
-  <w:num w:numId="13">
-    <w:abstractNumId w:val="0"/>
-    <w:lvlOverride w:ilvl="0">
-      <w:startOverride w:val="1"/>
-    </w:lvlOverride>
-  </w:num>
-  <w:num w:numId="14">
-    <w:abstractNumId w:val="0"/>
-    <w:lvlOverride w:ilvl="0">
-      <w:startOverride w:val="2"/>
-    </w:lvlOverride>
-  </w:num>
-  <w:num w:numId="15">
-    <w:abstractNumId w:val="0"/>
-    <w:lvlOverride w:ilvl="0">
-      <w:startOverride w:val="3"/>
-    </w:lvlOverride>
-  </w:num>
   <w:num w:numId="16">
-    <w:abstractNumId w:val="2"/>
+    <w:abstractNumId w:val="5"/>
   </w:num>
   <w:num w:numId="17">
-    <w:abstractNumId w:val="2"/>
+    <w:abstractNumId w:val="5"/>
     <w:lvlOverride w:ilvl="1">
       <w:lvl w:ilvl="1">
         <w:numFmt w:val="bullet"/>
@@ -5606,7 +7518,7 @@
     </w:lvlOverride>
   </w:num>
   <w:num w:numId="18">
-    <w:abstractNumId w:val="7"/>
+    <w:abstractNumId w:val="10"/>
     <w:lvlOverride w:ilvl="0">
       <w:lvl w:ilvl="0">
         <w:numFmt w:val="decimal"/>
@@ -5616,7 +7528,104 @@
     </w:lvlOverride>
   </w:num>
   <w:num w:numId="19">
-    <w:abstractNumId w:val="5"/>
+    <w:abstractNumId w:val="8"/>
+  </w:num>
+  <w:num w:numId="20">
+    <w:abstractNumId w:val="1"/>
+  </w:num>
+  <w:num w:numId="21">
+    <w:abstractNumId w:val="1"/>
+    <w:lvlOverride w:ilvl="1">
+      <w:lvl w:ilvl="1">
+        <w:numFmt w:val="bullet"/>
+        <w:lvlText w:val=""/>
+        <w:lvlJc w:val="left"/>
+        <w:pPr>
+          <w:tabs>
+            <w:tab w:val="num" w:pos="1440"/>
+          </w:tabs>
+          <w:ind w:left="1440" w:hanging="360"/>
+        </w:pPr>
+        <w:rPr>
+          <w:rFonts w:ascii="Symbol" w:hAnsi="Symbol" w:hint="default"/>
+          <w:sz w:val="20"/>
+        </w:rPr>
+      </w:lvl>
+    </w:lvlOverride>
+  </w:num>
+  <w:num w:numId="22">
+    <w:abstractNumId w:val="2"/>
+    <w:lvlOverride w:ilvl="0">
+      <w:lvl w:ilvl="0">
+        <w:numFmt w:val="decimal"/>
+        <w:lvlText w:val="%1."/>
+        <w:lvlJc w:val="left"/>
+      </w:lvl>
+    </w:lvlOverride>
+  </w:num>
+  <w:num w:numId="23">
+    <w:abstractNumId w:val="2"/>
+    <w:lvlOverride w:ilvl="0">
+      <w:lvl w:ilvl="0">
+        <w:numFmt w:val="decimal"/>
+        <w:lvlText w:val="%1."/>
+        <w:lvlJc w:val="left"/>
+      </w:lvl>
+    </w:lvlOverride>
+    <w:lvlOverride w:ilvl="1">
+      <w:lvl w:ilvl="1">
+        <w:numFmt w:val="bullet"/>
+        <w:lvlText w:val=""/>
+        <w:lvlJc w:val="left"/>
+        <w:pPr>
+          <w:tabs>
+            <w:tab w:val="num" w:pos="1440"/>
+          </w:tabs>
+          <w:ind w:left="1440" w:hanging="360"/>
+        </w:pPr>
+        <w:rPr>
+          <w:rFonts w:ascii="Symbol" w:hAnsi="Symbol" w:hint="default"/>
+          <w:sz w:val="20"/>
+        </w:rPr>
+      </w:lvl>
+    </w:lvlOverride>
+  </w:num>
+  <w:num w:numId="24">
+    <w:abstractNumId w:val="0"/>
+    <w:lvlOverride w:ilvl="0">
+      <w:lvl w:ilvl="0">
+        <w:numFmt w:val="decimal"/>
+        <w:lvlText w:val="%1."/>
+        <w:lvlJc w:val="left"/>
+      </w:lvl>
+    </w:lvlOverride>
+  </w:num>
+  <w:num w:numId="25">
+    <w:abstractNumId w:val="0"/>
+    <w:lvlOverride w:ilvl="0">
+      <w:lvl w:ilvl="0">
+        <w:numFmt w:val="decimal"/>
+        <w:lvlText w:val="%1."/>
+        <w:lvlJc w:val="left"/>
+      </w:lvl>
+    </w:lvlOverride>
+    <w:lvlOverride w:ilvl="1">
+      <w:lvl w:ilvl="1">
+        <w:numFmt w:val="bullet"/>
+        <w:lvlText w:val=""/>
+        <w:lvlJc w:val="left"/>
+        <w:pPr>
+          <w:tabs>
+            <w:tab w:val="num" w:pos="1440"/>
+          </w:tabs>
+          <w:ind w:left="1440" w:hanging="360"/>
+        </w:pPr>
+        <w:rPr>
+          <w:rFonts w:ascii="Symbol" w:hAnsi="Symbol" w:hint="default"/>
+          <w:sz w:val="20"/>
+        </w:rPr>
+      </w:lvl>
+    </w:lvlOverride>
   </w:num>
 </w:numbering>
 </file>
@@ -6234,6 +8243,17 @@
     <w:basedOn w:val="DefaultParagraphFont"/>
     <w:rsid w:val="00BE3F9E"/>
   </w:style>
+  <w:style w:type="paragraph" w:styleId="ListParagraph">
+    <w:name w:val="List Paragraph"/>
+    <w:basedOn w:val="Normal"/>
+    <w:uiPriority w:val="34"/>
+    <w:qFormat/>
+    <w:rsid w:val="00D747F2"/>
+    <w:pPr>
+      <w:ind w:left="720"/>
+      <w:contextualSpacing/>
+    </w:pPr>
+  </w:style>
 </w:styles>
 </file>
 

</xml_diff>

<commit_message>
Added Course 2 - Lesson 3 (Introduction)
</commit_message>
<xml_diff>
--- a/Lazatech Educate Courses.docx
+++ b/Lazatech Educate Courses.docx
@@ -12,15 +12,7 @@
     </w:p>
     <w:p>
       <w:r>
-        <w:t xml:space="preserve">               Welcome to the Lazatech Educate website. All of the available courses </w:t>
-      </w:r>
-      <w:proofErr w:type="gramStart"/>
-      <w:r>
-        <w:t>are mentioned</w:t>
-      </w:r>
-      <w:proofErr w:type="gramEnd"/>
-      <w:r>
-        <w:t xml:space="preserve"> here. You are free to enroll in any course you like. You are also free to select the lessons you desire to complete. You may learn at your own speed, and you can track your progress and earnings using the navigation bar above.</w:t>
+        <w:t xml:space="preserve">               Welcome to the Lazatech Educate website. All of the available courses are mentioned here. You are free to enroll in any course you like. You are also free to select the lessons you desire to complete. You may learn at your own speed, and you can track your progress and earnings using the navigation bar above.</w:t>
       </w:r>
       <w:r>
         <w:br/>
@@ -90,29 +82,13 @@
         <w:tab/>
       </w:r>
       <w:r>
-        <w:t xml:space="preserve">The Lazatech Educate ecosystem </w:t>
-      </w:r>
-      <w:proofErr w:type="gramStart"/>
-      <w:r>
-        <w:t>is based</w:t>
-      </w:r>
-      <w:proofErr w:type="gramEnd"/>
-      <w:r>
-        <w:t xml:space="preserve"> on the XRP blockchain. The Treasury ecosystem now consists of two coins with significantly distinct goals. As </w:t>
+        <w:t xml:space="preserve">The Lazatech Educate ecosystem is based on the XRP blockchain. The Treasury ecosystem now consists of two coins with significantly distinct goals. As </w:t>
       </w:r>
       <w:r>
         <w:t>Lazatech</w:t>
       </w:r>
       <w:r>
-        <w:t xml:space="preserve"> grows and expands, additional tokens </w:t>
-      </w:r>
-      <w:proofErr w:type="gramStart"/>
-      <w:r>
-        <w:t>may be issued</w:t>
-      </w:r>
-      <w:proofErr w:type="gramEnd"/>
-      <w:r>
-        <w:t xml:space="preserve"> for a specific function. Our specialized store of value token (think of it as the 'gold' or 'Bitcoin' of our ecosystem) is denoted by the symbol $LZT, while our volatile utility-driven token is denoted by the sign $LAZA.</w:t>
+        <w:t xml:space="preserve"> grows and expands, additional tokens may be issued for a specific function. Our specialized store of value token (think of it as the 'gold' or 'Bitcoin' of our ecosystem) is denoted by the symbol $LZT, while our volatile utility-driven token is denoted by the sign $LAZA.</w:t>
       </w:r>
     </w:p>
     <w:p>
@@ -151,15 +127,7 @@
     </w:p>
     <w:p>
       <w:r>
-        <w:t xml:space="preserve">Use case - The purpose of $LZT is to hold the value of our ecosystem and serve as a sturdy token on which to develop. Holding $TRSRY allows our holders access to the whole ecosystem without subjecting their primary investment to extreme volatility. Users are rewarded with $LZT tokens for answering academic-related questions on Lazatech's social media platforms. $LAZA </w:t>
-      </w:r>
-      <w:proofErr w:type="gramStart"/>
-      <w:r>
-        <w:t>is also distributed</w:t>
-      </w:r>
-      <w:proofErr w:type="gramEnd"/>
-      <w:r>
-        <w:t xml:space="preserve"> to users of Lazatech Educate, our 'Learn to Earn' platform.</w:t>
+        <w:t>Use case - The purpose of $LZT is to hold the value of our ecosystem and serve as a sturdy token on which to develop. Holding $TRSRY allows our holders access to the whole ecosystem without subjecting their primary investment to extreme volatility. Users are rewarded with $LZT tokens for answering academic-related questions on Lazatech's social media platforms. $LAZA is also distributed to users of Lazatech Educate, our 'Learn to Earn' platform.</w:t>
       </w:r>
       <w:r>
         <w:br/>
@@ -198,15 +166,7 @@
         </w:rPr>
       </w:pPr>
       <w:r>
-        <w:t xml:space="preserve">Use Case – $UtiliteX is the volatile and powerful utility token within our ecosystem. It allows Treasury to offer riskier and rewarding investment opportunities for those who wish to be involved. Holders of $TRSRY are rewarded with free $UtiliteX every month, which allows them essentially free access to our Venture and Insur utility. Venture is our project launchpad, allowing investors to put their $UtiliteX to work by offering funding to new/infant projects, in exchange for rewards paid out by winning Venture Platform projects. Insur is a way for investors that </w:t>
-      </w:r>
-      <w:proofErr w:type="gramStart"/>
-      <w:r>
-        <w:t>are caught up</w:t>
-      </w:r>
-      <w:proofErr w:type="gramEnd"/>
-      <w:r>
-        <w:t xml:space="preserve"> in rug pulls or mismanaged projects to receive some compensation for their losses.</w:t>
+        <w:t>Use Case – $UtiliteX is the volatile and powerful utility token within our ecosystem. It allows Treasury to offer riskier and rewarding investment opportunities for those who wish to be involved. Holders of $TRSRY are rewarded with free $UtiliteX every month, which allows them essentially free access to our Venture and Insur utility. Venture is our project launchpad, allowing investors to put their $UtiliteX to work by offering funding to new/infant projects, in exchange for rewards paid out by winning Venture Platform projects. Insur is a way for investors that are caught up in rug pulls or mismanaged projects to receive some compensation for their losses.</w:t>
       </w:r>
       <w:r>
         <w:br/>
@@ -615,23 +575,7 @@
           <w:b/>
           <w:bCs/>
         </w:rPr>
-        <w:t xml:space="preserve">Lesson 2: Why has Treasury made the XRPL </w:t>
-      </w:r>
-      <w:proofErr w:type="gramStart"/>
-      <w:r>
-        <w:rPr>
-          <w:b/>
-          <w:bCs/>
-        </w:rPr>
-        <w:t>it’s</w:t>
-      </w:r>
-      <w:proofErr w:type="gramEnd"/>
-      <w:r>
-        <w:rPr>
-          <w:b/>
-          <w:bCs/>
-        </w:rPr>
-        <w:t xml:space="preserve"> home?</w:t>
+        <w:t>Lesson 2: Why has Treasury made the XRPL it’s home?</w:t>
       </w:r>
       <w:r>
         <w:rPr>
@@ -649,27 +593,11 @@
         <w:tab/>
       </w:r>
       <w:r>
-        <w:t xml:space="preserve">Lazatech </w:t>
-      </w:r>
-      <w:proofErr w:type="gramStart"/>
-      <w:r>
-        <w:t>was introduced</w:t>
-      </w:r>
-      <w:proofErr w:type="gramEnd"/>
-      <w:r>
-        <w:t xml:space="preserve"> to the XRPL for a variety of crucial reasons. Unlike other popular blockchains such as ETH and BSC, the XRPL is largely obscure to a vast majority of crypto investors; many are unaware that it even exists. In contrast, the XRPL offers some of the quickest and cheapest </w:t>
+        <w:t xml:space="preserve">Lazatech was introduced to the XRPL for a variety of crucial reasons. Unlike other popular blockchains such as ETH and BSC, the XRPL is largely obscure to a vast majority of crypto investors; many are unaware that it even exists. In contrast, the XRPL offers some of the quickest and cheapest </w:t>
       </w:r>
       <w:r>
         <w:lastRenderedPageBreak/>
-        <w:t xml:space="preserve">transactions, in addition to the power and reliability of Ripple, which supports it. We decided to create the Lazatech Ecosystem on the XRPL due to the high level of community engagement, transaction efficiency, and enormous </w:t>
-      </w:r>
-      <w:proofErr w:type="gramStart"/>
-      <w:r>
-        <w:t>future potential</w:t>
-      </w:r>
-      <w:proofErr w:type="gramEnd"/>
-      <w:r>
-        <w:t xml:space="preserve"> and exposure.</w:t>
+        <w:t>transactions, in addition to the power and reliability of Ripple, which supports it. We decided to create the Lazatech Ecosystem on the XRPL due to the high level of community engagement, transaction efficiency, and enormous future potential and exposure.</w:t>
       </w:r>
       <w:r>
         <w:rPr>
@@ -729,15 +657,7 @@
         <w:tab/>
       </w:r>
       <w:r>
-        <w:t xml:space="preserve">The XRPL (and its native asset $XRP) has enabled Lazatech to grow rapidly while keeping user and developer expenses low. The XRPL's built-in DEX means that our tokens </w:t>
-      </w:r>
-      <w:proofErr w:type="gramStart"/>
-      <w:r>
-        <w:t>may be exchanged</w:t>
-      </w:r>
-      <w:proofErr w:type="gramEnd"/>
-      <w:r>
-        <w:t xml:space="preserve"> instantaneously, and various simple applications/programs provide a large number of individuals with instant, efficient, and simple methods to interact with their favorite tokens. Ripple fosters and facilitates a variety of advances throughout the ledger, thus the area is always evolving, expanding, and adapting!</w:t>
+        <w:t>The XRPL (and its native asset $XRP) has enabled Lazatech to grow rapidly while keeping user and developer expenses low. The XRPL's built-in DEX means that our tokens may be exchanged instantaneously, and various simple applications/programs provide a large number of individuals with instant, efficient, and simple methods to interact with their favorite tokens. Ripple fosters and facilitates a variety of advances throughout the ledger, thus the area is always evolving, expanding, and adapting!</w:t>
       </w:r>
       <w:r>
         <w:br/>
@@ -764,23 +684,7 @@
           <w:b/>
           <w:bCs/>
         </w:rPr>
-        <w:t xml:space="preserve"> made the XRPL </w:t>
-      </w:r>
-      <w:proofErr w:type="gramStart"/>
-      <w:r>
-        <w:rPr>
-          <w:b/>
-          <w:bCs/>
-        </w:rPr>
-        <w:t>it’s</w:t>
-      </w:r>
-      <w:proofErr w:type="gramEnd"/>
-      <w:r>
-        <w:rPr>
-          <w:b/>
-          <w:bCs/>
-        </w:rPr>
-        <w:t xml:space="preserve"> home? Quiz</w:t>
+        <w:t xml:space="preserve"> made the XRPL it’s home? Quiz</w:t>
       </w:r>
     </w:p>
     <w:p>
@@ -1409,19 +1313,11 @@
       <w:r>
         <w:tab/>
       </w:r>
-      <w:proofErr w:type="gramStart"/>
-      <w:r>
-        <w:rPr>
-          <w:color w:val="FF0000"/>
-        </w:rPr>
-        <w:t>The</w:t>
-      </w:r>
-      <w:proofErr w:type="gramEnd"/>
-      <w:r>
-        <w:rPr>
-          <w:color w:val="FF0000"/>
-        </w:rPr>
-        <w:t xml:space="preserve"> following questions below will relate to the Whitepaper 2.0.</w:t>
+      <w:r>
+        <w:rPr>
+          <w:color w:val="FF0000"/>
+        </w:rPr>
+        <w:t>The following questions below will relate to the Whitepaper 2.0.</w:t>
       </w:r>
       <w:r>
         <w:rPr>
@@ -1698,18 +1594,8 @@
           <w:bCs/>
           <w:color w:val="FF0000"/>
         </w:rPr>
-        <w:t>Venture offers users ___</w:t>
-      </w:r>
-      <w:proofErr w:type="gramStart"/>
-      <w:r>
-        <w:rPr>
-          <w:b/>
-          <w:bCs/>
-          <w:color w:val="FF0000"/>
-        </w:rPr>
-        <w:t>?</w:t>
-      </w:r>
-      <w:proofErr w:type="gramEnd"/>
+        <w:t>Venture offers users ___?</w:t>
+      </w:r>
     </w:p>
     <w:p>
       <w:pPr>
@@ -2139,21 +2025,7 @@
         <w:rPr>
           <w:color w:val="FF0000"/>
         </w:rPr>
-        <w:t xml:space="preserve">Treasury’s Venture platform </w:t>
-      </w:r>
-      <w:proofErr w:type="gramStart"/>
-      <w:r>
-        <w:rPr>
-          <w:color w:val="FF0000"/>
-        </w:rPr>
-        <w:t>is designed</w:t>
-      </w:r>
-      <w:proofErr w:type="gramEnd"/>
-      <w:r>
-        <w:rPr>
-          <w:color w:val="FF0000"/>
-        </w:rPr>
-        <w:t xml:space="preserve"> as a launchpad for the very many talented individuals looking to bring new projects to the XRP Ledger who may lack the funds to do so.</w:t>
+        <w:t>Treasury’s Venture platform is designed as a launchpad for the very many talented individuals looking to bring new projects to the XRP Ledger who may lack the funds to do so.</w:t>
       </w:r>
     </w:p>
     <w:p>
@@ -2195,35 +2067,7 @@
           <w:color w:val="FF0000"/>
         </w:rPr>
         <w:tab/>
-        <w:t xml:space="preserve">Supporters can choose to skip certain projects, or they can choose to allocate any amount of $UtiliteX to a certain project, with </w:t>
-      </w:r>
-      <w:proofErr w:type="gramStart"/>
-      <w:r>
-        <w:rPr>
-          <w:color w:val="FF0000"/>
-        </w:rPr>
-        <w:t>1</w:t>
-      </w:r>
-      <w:proofErr w:type="gramEnd"/>
-      <w:r>
-        <w:rPr>
-          <w:color w:val="FF0000"/>
-        </w:rPr>
-        <w:t xml:space="preserve"> $UtiliteX counting as 1 vote. The total amount of $UtiliteX committed to the winning project by their voters will be match-funded by the Treasury team and sold for XRP. The winning project will receive their funding in several payments as they reach milestones in their project. Voters who backed the winning project will receive a holding in that new project’s token, worth no less than what their $UtiliteX was worth, and they will receive it ahead of any public airdrops, for free. Any $UtiliteX voted for projects that </w:t>
-      </w:r>
-      <w:proofErr w:type="gramStart"/>
-      <w:r>
-        <w:rPr>
-          <w:color w:val="FF0000"/>
-        </w:rPr>
-        <w:t>didn’t</w:t>
-      </w:r>
-      <w:proofErr w:type="gramEnd"/>
-      <w:r>
-        <w:rPr>
-          <w:color w:val="FF0000"/>
-        </w:rPr>
-        <w:t xml:space="preserve"> win the vote will be returned to the voter’s wallet.</w:t>
+        <w:t>Supporters can choose to skip certain projects, or they can choose to allocate any amount of $UtiliteX to a certain project, with 1 $UtiliteX counting as 1 vote. The total amount of $UtiliteX committed to the winning project by their voters will be match-funded by the Treasury team and sold for XRP. The winning project will receive their funding in several payments as they reach milestones in their project. Voters who backed the winning project will receive a holding in that new project’s token, worth no less than what their $UtiliteX was worth, and they will receive it ahead of any public airdrops, for free. Any $UtiliteX voted for projects that didn’t win the vote will be returned to the voter’s wallet.</w:t>
       </w:r>
       <w:r>
         <w:rPr>
@@ -2298,23 +2142,7 @@
         <w:br/>
       </w:r>
       <w:r>
-        <w:t xml:space="preserve">Perhaps you have a great idea for a new </w:t>
-      </w:r>
-      <w:proofErr w:type="gramStart"/>
-      <w:r>
-        <w:t>project?</w:t>
-      </w:r>
-      <w:proofErr w:type="gramEnd"/>
-      <w:r>
-        <w:t xml:space="preserve"> If </w:t>
-      </w:r>
-      <w:proofErr w:type="gramStart"/>
-      <w:r>
-        <w:t>so</w:t>
-      </w:r>
-      <w:proofErr w:type="gramEnd"/>
-      <w:r>
-        <w:t xml:space="preserve"> then please head over to our Venture page and fill out the form.</w:t>
+        <w:t>Perhaps you have a great idea for a new project? If so then please head over to our Venture page and fill out the form.</w:t>
       </w:r>
       <w:r>
         <w:br/>
@@ -2616,25 +2444,7 @@
           <w:bCs/>
           <w:color w:val="FF0000"/>
         </w:rPr>
-        <w:t xml:space="preserve">Who can sign up to </w:t>
-      </w:r>
-      <w:proofErr w:type="gramStart"/>
-      <w:r>
-        <w:rPr>
-          <w:b/>
-          <w:bCs/>
-          <w:color w:val="FF0000"/>
-        </w:rPr>
-        <w:t>be considered</w:t>
-      </w:r>
-      <w:proofErr w:type="gramEnd"/>
-      <w:r>
-        <w:rPr>
-          <w:b/>
-          <w:bCs/>
-          <w:color w:val="FF0000"/>
-        </w:rPr>
-        <w:t xml:space="preserve"> for Venture funding?</w:t>
+        <w:t>Who can sign up to be considered for Venture funding?</w:t>
       </w:r>
     </w:p>
     <w:p>
@@ -2863,34 +2673,7 @@
           <w:color w:val="FF0000"/>
         </w:rPr>
         <w:tab/>
-      </w:r>
-      <w:proofErr w:type="gramStart"/>
-      <w:r>
-        <w:rPr>
-          <w:color w:val="FF0000"/>
-        </w:rPr>
-        <w:t>We</w:t>
-      </w:r>
-      <w:proofErr w:type="gramEnd"/>
-      <w:r>
-        <w:rPr>
-          <w:color w:val="FF0000"/>
-        </w:rPr>
-        <w:t xml:space="preserve"> are seeing a lot of what happens in real life also occur in the crypto world. Unfortunately, this includes people with malicious intent who will go to great lengths to lie and deceive in order to rob people of their </w:t>
-      </w:r>
-      <w:proofErr w:type="gramStart"/>
-      <w:r>
-        <w:rPr>
-          <w:color w:val="FF0000"/>
-        </w:rPr>
-        <w:t>hard earned</w:t>
-      </w:r>
-      <w:proofErr w:type="gramEnd"/>
-      <w:r>
-        <w:rPr>
-          <w:color w:val="FF0000"/>
-        </w:rPr>
-        <w:t xml:space="preserve"> money. So-called rug-pulls are a scourge to the blockchain.</w:t>
+        <w:t>We are seeing a lot of what happens in real life also occur in the crypto world. Unfortunately, this includes people with malicious intent who will go to great lengths to lie and deceive in order to rob people of their hard earned money. So-called rug-pulls are a scourge to the blockchain.</w:t>
       </w:r>
     </w:p>
     <w:p>
@@ -3015,20 +2798,7 @@
           <w:color w:val="FF0000"/>
         </w:rPr>
         <w:br/>
-      </w:r>
-      <w:proofErr w:type="gramStart"/>
-      <w:r>
-        <w:rPr>
-          <w:color w:val="FF0000"/>
-        </w:rPr>
-        <w:t>Let’s</w:t>
-      </w:r>
-      <w:proofErr w:type="gramEnd"/>
-      <w:r>
-        <w:rPr>
-          <w:color w:val="FF0000"/>
-        </w:rPr>
-        <w:t xml:space="preserve"> look at an example:</w:t>
+        <w:t>Let’s look at an example:</w:t>
       </w:r>
     </w:p>
     <w:p>
@@ -3080,49 +2850,21 @@
         <w:rPr>
           <w:color w:val="FF0000"/>
         </w:rPr>
-        <w:t xml:space="preserve">Assuming </w:t>
-      </w:r>
-      <w:proofErr w:type="gramStart"/>
-      <w:r>
-        <w:rPr>
-          <w:color w:val="FF0000"/>
-        </w:rPr>
-        <w:t>this is not one of the projects we flagged on our Insur alerts page,</w:t>
-      </w:r>
-      <w:proofErr w:type="gramEnd"/>
-      <w:r>
-        <w:rPr>
-          <w:color w:val="FF0000"/>
-        </w:rPr>
-        <w:t xml:space="preserve"> you would be eligible to make a claim for your losses.</w:t>
-      </w:r>
-    </w:p>
-    <w:p>
-      <w:pPr>
-        <w:rPr>
-          <w:color w:val="FF0000"/>
-        </w:rPr>
-      </w:pPr>
-      <w:r>
-        <w:rPr>
-          <w:color w:val="FF0000"/>
-        </w:rPr>
-        <w:br/>
-        <w:t xml:space="preserve">Losses </w:t>
-      </w:r>
-      <w:proofErr w:type="gramStart"/>
-      <w:r>
-        <w:rPr>
-          <w:color w:val="FF0000"/>
-        </w:rPr>
-        <w:t>are calculated</w:t>
-      </w:r>
-      <w:proofErr w:type="gramEnd"/>
-      <w:r>
-        <w:rPr>
-          <w:color w:val="FF0000"/>
-        </w:rPr>
-        <w:t xml:space="preserve"> as follows:</w:t>
+        <w:t>Assuming this is not one of the projects we flagged on our Insur alerts page, you would be eligible to make a claim for your losses.</w:t>
+      </w:r>
+    </w:p>
+    <w:p>
+      <w:pPr>
+        <w:rPr>
+          <w:color w:val="FF0000"/>
+        </w:rPr>
+      </w:pPr>
+      <w:r>
+        <w:rPr>
+          <w:color w:val="FF0000"/>
+        </w:rPr>
+        <w:br/>
+        <w:t>Losses are calculated as follows:</w:t>
       </w:r>
     </w:p>
     <w:p>
@@ -3182,21 +2924,7 @@
         <w:rPr>
           <w:color w:val="FF0000"/>
         </w:rPr>
-        <w:t xml:space="preserve">Your payout </w:t>
-      </w:r>
-      <w:proofErr w:type="gramStart"/>
-      <w:r>
-        <w:rPr>
-          <w:color w:val="FF0000"/>
-        </w:rPr>
-        <w:t>would be calculated</w:t>
-      </w:r>
-      <w:proofErr w:type="gramEnd"/>
-      <w:r>
-        <w:rPr>
-          <w:color w:val="FF0000"/>
-        </w:rPr>
-        <w:t xml:space="preserve"> as follows:</w:t>
+        <w:t>Your payout would be calculated as follows:</w:t>
       </w:r>
     </w:p>
     <w:p>
@@ -3248,48 +2976,20 @@
         <w:rPr>
           <w:color w:val="FF0000"/>
         </w:rPr>
-        <w:t xml:space="preserve">In this </w:t>
-      </w:r>
-      <w:proofErr w:type="gramStart"/>
-      <w:r>
-        <w:rPr>
-          <w:color w:val="FF0000"/>
-        </w:rPr>
-        <w:t>case</w:t>
-      </w:r>
-      <w:proofErr w:type="gramEnd"/>
-      <w:r>
-        <w:rPr>
-          <w:color w:val="FF0000"/>
-        </w:rPr>
-        <w:t xml:space="preserve"> we would pay out the total of your losses (32.04 XRP).</w:t>
-      </w:r>
-    </w:p>
-    <w:p>
-      <w:pPr>
-        <w:rPr>
-          <w:color w:val="FF0000"/>
-        </w:rPr>
-      </w:pPr>
-      <w:r>
-        <w:rPr>
-          <w:color w:val="FF0000"/>
-        </w:rPr>
-        <w:t xml:space="preserve">This would be paid to you in $UtiliteX: 32.04 / 0.0034 = </w:t>
-      </w:r>
-      <w:proofErr w:type="gramStart"/>
-      <w:r>
-        <w:rPr>
-          <w:color w:val="FF0000"/>
-        </w:rPr>
-        <w:t>9,423.52 which</w:t>
-      </w:r>
-      <w:proofErr w:type="gramEnd"/>
-      <w:r>
-        <w:rPr>
-          <w:color w:val="FF0000"/>
-        </w:rPr>
-        <w:t xml:space="preserve"> you would then be free to trade or keep.</w:t>
+        <w:t>In this case we would pay out the total of your losses (32.04 XRP).</w:t>
+      </w:r>
+    </w:p>
+    <w:p>
+      <w:pPr>
+        <w:rPr>
+          <w:color w:val="FF0000"/>
+        </w:rPr>
+      </w:pPr>
+      <w:r>
+        <w:rPr>
+          <w:color w:val="FF0000"/>
+        </w:rPr>
+        <w:t>This would be paid to you in $UtiliteX: 32.04 / 0.0034 = 9,423.52 which you would then be free to trade or keep.</w:t>
       </w:r>
     </w:p>
     <w:p>
@@ -3310,21 +3010,7 @@
           <w:color w:val="FF0000"/>
         </w:rPr>
         <w:lastRenderedPageBreak/>
-        <w:t xml:space="preserve">In the event when you </w:t>
-      </w:r>
-      <w:proofErr w:type="gramStart"/>
-      <w:r>
-        <w:rPr>
-          <w:color w:val="FF0000"/>
-        </w:rPr>
-        <w:t>don’t</w:t>
-      </w:r>
-      <w:proofErr w:type="gramEnd"/>
-      <w:r>
-        <w:rPr>
-          <w:color w:val="FF0000"/>
-        </w:rPr>
-        <w:t xml:space="preserve"> hold enough $UtiliteX to cover the whole of your losses, we would cover the losses up to the value of the holding you have in $UtiliteX.</w:t>
+        <w:t>In the event when you don’t hold enough $UtiliteX to cover the whole of your losses, we would cover the losses up to the value of the holding you have in $UtiliteX.</w:t>
       </w:r>
     </w:p>
     <w:p>
@@ -3677,30 +3363,14 @@
           <w:rFonts w:ascii="Calibri" w:eastAsia="Times New Roman" w:hAnsi="Calibri" w:cs="Calibri"/>
           <w:color w:val="000000"/>
         </w:rPr>
-        <w:t xml:space="preserve">This Know how to Burn course </w:t>
-      </w:r>
-      <w:proofErr w:type="gramStart"/>
-      <w:r>
-        <w:rPr>
-          <w:rFonts w:ascii="Calibri" w:eastAsia="Times New Roman" w:hAnsi="Calibri" w:cs="Calibri"/>
-          <w:color w:val="000000"/>
-        </w:rPr>
-        <w:t>provides an introductio</w:t>
-      </w:r>
-      <w:r>
-        <w:rPr>
-          <w:rFonts w:ascii="Calibri" w:eastAsia="Times New Roman" w:hAnsi="Calibri" w:cs="Calibri"/>
-          <w:color w:val="000000"/>
-        </w:rPr>
-        <w:t>n to</w:t>
-      </w:r>
-      <w:proofErr w:type="gramEnd"/>
-      <w:r>
-        <w:rPr>
-          <w:rFonts w:ascii="Calibri" w:eastAsia="Times New Roman" w:hAnsi="Calibri" w:cs="Calibri"/>
-          <w:color w:val="000000"/>
-        </w:rPr>
-        <w:t xml:space="preserve"> blockchain-based burning, w</w:t>
+        <w:t>This Know how to Burn course provides an introductio</w:t>
+      </w:r>
+      <w:r>
+        <w:rPr>
+          <w:rFonts w:ascii="Calibri" w:eastAsia="Times New Roman" w:hAnsi="Calibri" w:cs="Calibri"/>
+          <w:color w:val="000000"/>
+        </w:rPr>
+        <w:t>n to blockchain-based burning, w</w:t>
       </w:r>
       <w:r>
         <w:rPr>
@@ -3815,37 +3485,12 @@
         </w:rPr>
         <w:br/>
       </w:r>
-      <w:proofErr w:type="gramStart"/>
-      <w:r>
-        <w:rPr>
-          <w:rFonts w:ascii="Calibri" w:eastAsia="Times New Roman" w:hAnsi="Calibri" w:cs="Calibri"/>
-          <w:color w:val="000000"/>
-        </w:rPr>
-        <w:t>We've</w:t>
-      </w:r>
-      <w:proofErr w:type="gramEnd"/>
-      <w:r>
-        <w:rPr>
-          <w:rFonts w:ascii="Calibri" w:eastAsia="Times New Roman" w:hAnsi="Calibri" w:cs="Calibri"/>
-          <w:color w:val="000000"/>
-        </w:rPr>
-        <w:t xml:space="preserve"> all seen it before: a newcomer to a cryptocurrency club or community asks, "What is a cheap coin (less than $1) that will be as huge as Bitcoin?" … This </w:t>
-      </w:r>
-      <w:proofErr w:type="gramStart"/>
-      <w:r>
-        <w:rPr>
-          <w:rFonts w:ascii="Calibri" w:eastAsia="Times New Roman" w:hAnsi="Calibri" w:cs="Calibri"/>
-          <w:color w:val="000000"/>
-        </w:rPr>
-        <w:t>is often followed</w:t>
-      </w:r>
-      <w:proofErr w:type="gramEnd"/>
-      <w:r>
-        <w:rPr>
-          <w:rFonts w:ascii="Calibri" w:eastAsia="Times New Roman" w:hAnsi="Calibri" w:cs="Calibri"/>
-          <w:color w:val="000000"/>
-        </w:rPr>
-        <w:t xml:space="preserve"> by an entertaining introduction to the realm of token supply and market capitalization. This lecture will explain why a token's supply is significant.</w:t>
+      <w:r>
+        <w:rPr>
+          <w:rFonts w:ascii="Calibri" w:eastAsia="Times New Roman" w:hAnsi="Calibri" w:cs="Calibri"/>
+          <w:color w:val="000000"/>
+        </w:rPr>
+        <w:t>We've all seen it before: a newcomer to a cryptocurrency club or community asks, "What is a cheap coin (less than $1) that will be as huge as Bitcoin?" … This is often followed by an entertaining introduction to the realm of token supply and market capitalization. This lecture will explain why a token's supply is significant.</w:t>
       </w:r>
     </w:p>
     <w:p>
@@ -3862,39 +3507,7 @@
           <w:rFonts w:ascii="Calibri" w:eastAsia="Times New Roman" w:hAnsi="Calibri" w:cs="Calibri"/>
           <w:color w:val="000000"/>
         </w:rPr>
-        <w:t xml:space="preserve">Consider iron ore and platinum to be 'tokens' for two real-world commodities: iron ore and platinum. Both are metals that </w:t>
-      </w:r>
-      <w:proofErr w:type="gramStart"/>
-      <w:r>
-        <w:rPr>
-          <w:rFonts w:ascii="Calibri" w:eastAsia="Times New Roman" w:hAnsi="Calibri" w:cs="Calibri"/>
-          <w:color w:val="000000"/>
-        </w:rPr>
-        <w:t>are actively extracted</w:t>
-      </w:r>
-      <w:proofErr w:type="gramEnd"/>
-      <w:r>
-        <w:rPr>
-          <w:rFonts w:ascii="Calibri" w:eastAsia="Times New Roman" w:hAnsi="Calibri" w:cs="Calibri"/>
-          <w:color w:val="000000"/>
-        </w:rPr>
-        <w:t xml:space="preserve">. Currently, iron ore is valued around US$144 per ton, whereas platinum is worth approximately US$32.7 million per ton. Why is iron so inexpensive, given that it is practically utilized everywhere in the globe for a multitude of purposes? Platinum </w:t>
-      </w:r>
-      <w:proofErr w:type="gramStart"/>
-      <w:r>
-        <w:rPr>
-          <w:rFonts w:ascii="Calibri" w:eastAsia="Times New Roman" w:hAnsi="Calibri" w:cs="Calibri"/>
-          <w:color w:val="000000"/>
-        </w:rPr>
-        <w:t>is mostly used</w:t>
-      </w:r>
-      <w:proofErr w:type="gramEnd"/>
-      <w:r>
-        <w:rPr>
-          <w:rFonts w:ascii="Calibri" w:eastAsia="Times New Roman" w:hAnsi="Calibri" w:cs="Calibri"/>
-          <w:color w:val="000000"/>
-        </w:rPr>
-        <w:t xml:space="preserve"> for jewelry, but it also has electrical and medicinal applications; why is it so expensive?</w:t>
+        <w:t>Consider iron ore and platinum to be 'tokens' for two real-world commodities: iron ore and platinum. Both are metals that are actively extracted. Currently, iron ore is valued around US$144 per ton, whereas platinum is worth approximately US$32.7 million per ton. Why is iron so inexpensive, given that it is practically utilized everywhere in the globe for a multitude of purposes? Platinum is mostly used for jewelry, but it also has electrical and medicinal applications; why is it so expensive?</w:t>
       </w:r>
       <w:r>
         <w:rPr>
@@ -3951,50 +3564,25 @@
           <w:rFonts w:ascii="Calibri" w:eastAsia="Times New Roman" w:hAnsi="Calibri" w:cs="Calibri"/>
           <w:color w:val="000000"/>
         </w:rPr>
-        <w:t xml:space="preserve">Global iron ore reserves </w:t>
-      </w:r>
-      <w:proofErr w:type="gramStart"/>
-      <w:r>
-        <w:rPr>
-          <w:rFonts w:ascii="Calibri" w:eastAsia="Times New Roman" w:hAnsi="Calibri" w:cs="Calibri"/>
-          <w:color w:val="000000"/>
-        </w:rPr>
-        <w:t>are estimated</w:t>
-      </w:r>
-      <w:proofErr w:type="gramEnd"/>
-      <w:r>
-        <w:rPr>
-          <w:rFonts w:ascii="Calibri" w:eastAsia="Times New Roman" w:hAnsi="Calibri" w:cs="Calibri"/>
-          <w:color w:val="000000"/>
-        </w:rPr>
-        <w:t xml:space="preserve"> at 800 billion tons - There are 11,400,000,000,000 times more Iron Ore than Platinum in the globe.</w:t>
-      </w:r>
-      <w:r>
-        <w:rPr>
-          <w:rFonts w:ascii="Calibri" w:eastAsia="Times New Roman" w:hAnsi="Calibri" w:cs="Calibri"/>
-          <w:b/>
-          <w:bCs/>
-          <w:color w:val="000000"/>
-        </w:rPr>
-        <w:br/>
-      </w:r>
-      <w:r>
-        <w:rPr>
-          <w:rFonts w:ascii="Calibri" w:eastAsia="Times New Roman" w:hAnsi="Calibri" w:cs="Calibri"/>
-          <w:b/>
-          <w:bCs/>
-          <w:color w:val="000000"/>
-        </w:rPr>
-        <w:br/>
-      </w:r>
-      <w:proofErr w:type="gramStart"/>
-      <w:r>
-        <w:rPr>
-          <w:rFonts w:ascii="Calibri" w:eastAsia="Times New Roman" w:hAnsi="Calibri" w:cs="Calibri"/>
-          <w:b/>
-          <w:bCs/>
-          <w:color w:val="000000"/>
-        </w:rPr>
+        <w:t>Global iron ore reserves are estimated at 800 billion tons - There are 11,400,000,000,000 times more Iron Ore than Platinum in the globe.</w:t>
+      </w:r>
+      <w:r>
+        <w:rPr>
+          <w:rFonts w:ascii="Calibri" w:eastAsia="Times New Roman" w:hAnsi="Calibri" w:cs="Calibri"/>
+          <w:b/>
+          <w:bCs/>
+          <w:color w:val="000000"/>
+        </w:rPr>
+        <w:br/>
+      </w:r>
+      <w:r>
+        <w:rPr>
+          <w:rFonts w:ascii="Calibri" w:eastAsia="Times New Roman" w:hAnsi="Calibri" w:cs="Calibri"/>
+          <w:b/>
+          <w:bCs/>
+          <w:color w:val="000000"/>
+        </w:rPr>
+        <w:br/>
         <w:t>Let</w:t>
       </w:r>
       <w:r>
@@ -4013,17 +3601,7 @@
           <w:bCs/>
           <w:color w:val="000000"/>
         </w:rPr>
-        <w:t>s</w:t>
-      </w:r>
-      <w:proofErr w:type="gramEnd"/>
-      <w:r>
-        <w:rPr>
-          <w:rFonts w:ascii="Calibri" w:eastAsia="Times New Roman" w:hAnsi="Calibri" w:cs="Calibri"/>
-          <w:b/>
-          <w:bCs/>
-          <w:color w:val="000000"/>
-        </w:rPr>
-        <w:t xml:space="preserve"> calculate a fully diluted market cap for each asset</w:t>
+        <w:t>s calculate a fully diluted market cap for each asset</w:t>
       </w:r>
     </w:p>
     <w:p>
@@ -4074,30 +3652,14 @@
           <w:rFonts w:ascii="Calibri" w:eastAsia="Times New Roman" w:hAnsi="Calibri" w:cs="Calibri"/>
           <w:color w:val="000000"/>
         </w:rPr>
-        <w:t>Iron Ore's market capitalization is around 50 times that of platinum, but it is 227 000 times cheaper per ton</w:t>
-      </w:r>
-      <w:proofErr w:type="gramStart"/>
-      <w:r>
-        <w:rPr>
-          <w:rFonts w:ascii="Calibri" w:eastAsia="Times New Roman" w:hAnsi="Calibri" w:cs="Calibri"/>
-          <w:color w:val="000000"/>
-        </w:rPr>
-        <w:t>.</w:t>
-      </w:r>
-      <w:r>
-        <w:rPr>
-          <w:rFonts w:ascii="Calibri" w:eastAsia="Times New Roman" w:hAnsi="Calibri" w:cs="Calibri"/>
-          <w:color w:val="000000"/>
-        </w:rPr>
-        <w:t>*</w:t>
-      </w:r>
-      <w:proofErr w:type="gramEnd"/>
-      <w:r>
-        <w:rPr>
-          <w:rFonts w:ascii="Calibri" w:eastAsia="Times New Roman" w:hAnsi="Calibri" w:cs="Calibri"/>
-          <w:color w:val="000000"/>
-        </w:rPr>
-        <w:t>*</w:t>
+        <w:t>Iron Ore's market capitalization is around 50 times that of platinum, but it is 227 000 times cheaper per ton.</w:t>
+      </w:r>
+      <w:r>
+        <w:rPr>
+          <w:rFonts w:ascii="Calibri" w:eastAsia="Times New Roman" w:hAnsi="Calibri" w:cs="Calibri"/>
+          <w:color w:val="000000"/>
+        </w:rPr>
+        <w:t>**</w:t>
       </w:r>
     </w:p>
     <w:p>
@@ -4130,23 +3692,7 @@
           <w:rFonts w:ascii="Calibri" w:eastAsia="Times New Roman" w:hAnsi="Calibri" w:cs="Calibri"/>
           <w:color w:val="000000"/>
         </w:rPr>
-        <w:t xml:space="preserve">**The analogy above isn’t aiming to be accurate, </w:t>
-      </w:r>
-      <w:proofErr w:type="gramStart"/>
-      <w:r>
-        <w:rPr>
-          <w:rFonts w:ascii="Calibri" w:eastAsia="Times New Roman" w:hAnsi="Calibri" w:cs="Calibri"/>
-          <w:color w:val="000000"/>
-        </w:rPr>
-        <w:t>its</w:t>
-      </w:r>
-      <w:proofErr w:type="gramEnd"/>
-      <w:r>
-        <w:rPr>
-          <w:rFonts w:ascii="Calibri" w:eastAsia="Times New Roman" w:hAnsi="Calibri" w:cs="Calibri"/>
-          <w:color w:val="000000"/>
-        </w:rPr>
-        <w:t xml:space="preserve"> simply to showcase a general example of supply</w:t>
+        <w:t>**The analogy above isn’t aiming to be accurate, its simply to showcase a general example of supply</w:t>
       </w:r>
     </w:p>
     <w:p>
@@ -4795,19 +4341,8 @@
           <w:bCs/>
           <w:color w:val="000000"/>
         </w:rPr>
-        <w:t xml:space="preserve">Lesson 2: What is </w:t>
-      </w:r>
-      <w:proofErr w:type="gramStart"/>
-      <w:r>
-        <w:rPr>
-          <w:rFonts w:ascii="Calibri" w:eastAsia="Times New Roman" w:hAnsi="Calibri" w:cs="Calibri"/>
-          <w:b/>
-          <w:bCs/>
-          <w:color w:val="000000"/>
-        </w:rPr>
-        <w:t>Burning</w:t>
-      </w:r>
-      <w:proofErr w:type="gramEnd"/>
+        <w:t>Lesson 2: What is Burning</w:t>
+      </w:r>
     </w:p>
     <w:p>
       <w:pPr>
@@ -4844,31 +4379,7 @@
           <w:rFonts w:ascii="Calibri" w:eastAsia="Times New Roman" w:hAnsi="Calibri" w:cs="Calibri"/>
           <w:color w:val="000000"/>
         </w:rPr>
-        <w:t xml:space="preserve">Burning is a cryptocurrency word indicating the reduction of a coin or token's supply. When tokens </w:t>
-      </w:r>
-      <w:proofErr w:type="gramStart"/>
-      <w:r>
-        <w:rPr>
-          <w:rFonts w:ascii="Calibri" w:eastAsia="Times New Roman" w:hAnsi="Calibri" w:cs="Calibri"/>
-          <w:color w:val="000000"/>
-        </w:rPr>
-        <w:t>are burned</w:t>
-      </w:r>
-      <w:proofErr w:type="gramEnd"/>
-      <w:r>
-        <w:rPr>
-          <w:rFonts w:ascii="Calibri" w:eastAsia="Times New Roman" w:hAnsi="Calibri" w:cs="Calibri"/>
-          <w:color w:val="000000"/>
-        </w:rPr>
-        <w:t xml:space="preserve">, they are irretrievable and gone forever. They </w:t>
-      </w:r>
-      <w:proofErr w:type="gramStart"/>
-      <w:r>
-        <w:rPr>
-          <w:rFonts w:ascii="Calibri" w:eastAsia="Times New Roman" w:hAnsi="Calibri" w:cs="Calibri"/>
-          <w:color w:val="000000"/>
-        </w:rPr>
-        <w:t>are</w:t>
+        <w:t>Burning is a cryptocurrency word indicating the reduction of a coin or token's supply. When tokens are burned, they are irretrievable and gone forever. They are</w:t>
       </w:r>
       <w:r>
         <w:rPr>
@@ -4896,15 +4407,7 @@
           <w:rFonts w:ascii="Calibri" w:eastAsia="Times New Roman" w:hAnsi="Calibri" w:cs="Calibri"/>
           <w:color w:val="000000"/>
         </w:rPr>
-        <w:t xml:space="preserve"> transported</w:t>
-      </w:r>
-      <w:proofErr w:type="gramEnd"/>
-      <w:r>
-        <w:rPr>
-          <w:rFonts w:ascii="Calibri" w:eastAsia="Times New Roman" w:hAnsi="Calibri" w:cs="Calibri"/>
-          <w:color w:val="000000"/>
-        </w:rPr>
-        <w:t xml:space="preserve"> to an inaccessible wallet and from that point on are considered to be destroyed. As was previously said, supply is a major determinant of an asset's value. When demand and supply are equal, an item with a smaller supply will cost more since those who seek to acquire it will be compelled to pay more.</w:t>
+        <w:t xml:space="preserve"> transported to an inaccessible wallet and from that point on are considered to be destroyed. As was previously said, supply is a major determinant of an asset's value. When demand and supply are equal, an item with a smaller supply will cost more since those who seek to acquire it will be compelled to pay more.</w:t>
       </w:r>
     </w:p>
     <w:p>
@@ -4922,39 +4425,7 @@
           <w:rFonts w:ascii="Calibri" w:eastAsia="Times New Roman" w:hAnsi="Calibri" w:cs="Calibri"/>
           <w:color w:val="000000"/>
         </w:rPr>
-        <w:t xml:space="preserve">Burning </w:t>
-      </w:r>
-      <w:proofErr w:type="gramStart"/>
-      <w:r>
-        <w:rPr>
-          <w:rFonts w:ascii="Calibri" w:eastAsia="Times New Roman" w:hAnsi="Calibri" w:cs="Calibri"/>
-          <w:color w:val="000000"/>
-        </w:rPr>
-        <w:t>can be performed</w:t>
-      </w:r>
-      <w:proofErr w:type="gramEnd"/>
-      <w:r>
-        <w:rPr>
-          <w:rFonts w:ascii="Calibri" w:eastAsia="Times New Roman" w:hAnsi="Calibri" w:cs="Calibri"/>
-          <w:color w:val="000000"/>
-        </w:rPr>
-        <w:t xml:space="preserve"> in a variety of methods and for several purposes; nonetheless, it is always meant to result in a price rise. Not only is the supply lowered, </w:t>
-      </w:r>
-      <w:proofErr w:type="gramStart"/>
-      <w:r>
-        <w:rPr>
-          <w:rFonts w:ascii="Calibri" w:eastAsia="Times New Roman" w:hAnsi="Calibri" w:cs="Calibri"/>
-          <w:color w:val="000000"/>
-        </w:rPr>
-        <w:t>but</w:t>
-      </w:r>
-      <w:proofErr w:type="gramEnd"/>
-      <w:r>
-        <w:rPr>
-          <w:rFonts w:ascii="Calibri" w:eastAsia="Times New Roman" w:hAnsi="Calibri" w:cs="Calibri"/>
-          <w:color w:val="000000"/>
-        </w:rPr>
-        <w:t xml:space="preserve"> precise and targeted marketing can encourage additional investors to keep the token/coin if they observe the development team doing burns.</w:t>
+        <w:t>Burning can be performed in a variety of methods and for several purposes; nonetheless, it is always meant to result in a price rise. Not only is the supply lowered, but precise and targeted marketing can encourage additional investors to keep the token/coin if they observe the development team doing burns.</w:t>
       </w:r>
     </w:p>
     <w:p>
@@ -4971,39 +4442,7 @@
           <w:rFonts w:ascii="Calibri" w:eastAsia="Times New Roman" w:hAnsi="Calibri" w:cs="Calibri"/>
           <w:color w:val="000000"/>
         </w:rPr>
-        <w:t xml:space="preserve">Vitalik, Binance, and Stellar are responsible for some of the most prominent cases of burns. Vitalik Buterin </w:t>
-      </w:r>
-      <w:proofErr w:type="gramStart"/>
-      <w:r>
-        <w:rPr>
-          <w:rFonts w:ascii="Calibri" w:eastAsia="Times New Roman" w:hAnsi="Calibri" w:cs="Calibri"/>
-          <w:color w:val="000000"/>
-        </w:rPr>
-        <w:t>was given</w:t>
-      </w:r>
-      <w:proofErr w:type="gramEnd"/>
-      <w:r>
-        <w:rPr>
-          <w:rFonts w:ascii="Calibri" w:eastAsia="Times New Roman" w:hAnsi="Calibri" w:cs="Calibri"/>
-          <w:color w:val="000000"/>
-        </w:rPr>
-        <w:t xml:space="preserve"> fifty percent of the Shiba Inu supply by the SHIB developers, of which he burnt ninety percent and gave the remaining ten percent. Since 2017, Binance has conducted quarterly burns of BNB and will continue to do so until 50 percent of the supply </w:t>
-      </w:r>
-      <w:proofErr w:type="gramStart"/>
-      <w:r>
-        <w:rPr>
-          <w:rFonts w:ascii="Calibri" w:eastAsia="Times New Roman" w:hAnsi="Calibri" w:cs="Calibri"/>
-          <w:color w:val="000000"/>
-        </w:rPr>
-        <w:t>has been consumed</w:t>
-      </w:r>
-      <w:proofErr w:type="gramEnd"/>
-      <w:r>
-        <w:rPr>
-          <w:rFonts w:ascii="Calibri" w:eastAsia="Times New Roman" w:hAnsi="Calibri" w:cs="Calibri"/>
-          <w:color w:val="000000"/>
-        </w:rPr>
-        <w:t xml:space="preserve">. </w:t>
+        <w:t xml:space="preserve">Vitalik, Binance, and Stellar are responsible for some of the most prominent cases of burns. Vitalik Buterin was given fifty percent of the Shiba Inu supply by the SHIB developers, of which he burnt ninety percent and gave the remaining ten percent. Since 2017, Binance has conducted quarterly burns of BNB and will continue to do so until 50 percent of the supply has been consumed. </w:t>
       </w:r>
       <w:r>
         <w:rPr>
@@ -5047,19 +4486,8 @@
           <w:color w:val="000000"/>
         </w:rPr>
         <w:lastRenderedPageBreak/>
-        <w:t xml:space="preserve">Lesson 2: What is Burning </w:t>
-      </w:r>
-      <w:proofErr w:type="gramStart"/>
-      <w:r>
-        <w:rPr>
-          <w:rFonts w:ascii="Calibri" w:eastAsia="Times New Roman" w:hAnsi="Calibri" w:cs="Calibri"/>
-          <w:b/>
-          <w:bCs/>
-          <w:color w:val="000000"/>
-        </w:rPr>
-        <w:t>Quiz</w:t>
-      </w:r>
-      <w:proofErr w:type="gramEnd"/>
+        <w:t>Lesson 2: What is Burning Quiz</w:t>
+      </w:r>
     </w:p>
     <w:p>
       <w:pPr>
@@ -5081,27 +4509,7 @@
           <w:bCs/>
           <w:color w:val="000000"/>
         </w:rPr>
-        <w:t xml:space="preserve">True or </w:t>
-      </w:r>
-      <w:proofErr w:type="gramStart"/>
-      <w:r>
-        <w:rPr>
-          <w:rFonts w:ascii="Calibri" w:eastAsia="Times New Roman" w:hAnsi="Calibri" w:cs="Calibri"/>
-          <w:b/>
-          <w:bCs/>
-          <w:color w:val="000000"/>
-        </w:rPr>
-        <w:t>False</w:t>
-      </w:r>
-      <w:proofErr w:type="gramEnd"/>
-      <w:r>
-        <w:rPr>
-          <w:rFonts w:ascii="Calibri" w:eastAsia="Times New Roman" w:hAnsi="Calibri" w:cs="Calibri"/>
-          <w:b/>
-          <w:bCs/>
-          <w:color w:val="000000"/>
-        </w:rPr>
-        <w:t>: for a burn to be completed, a token must be sent to an address that is inaccessible to all.</w:t>
+        <w:t>True or False: for a burn to be completed, a token must be sent to an address that is inaccessible to all.</w:t>
       </w:r>
     </w:p>
     <w:p>
@@ -5337,19 +4745,8 @@
           <w:bCs/>
           <w:color w:val="000000"/>
         </w:rPr>
-        <w:t xml:space="preserve">Burns are generally used to _____ a token’s </w:t>
-      </w:r>
-      <w:proofErr w:type="gramStart"/>
-      <w:r>
-        <w:rPr>
-          <w:rFonts w:ascii="Calibri" w:eastAsia="Times New Roman" w:hAnsi="Calibri" w:cs="Calibri"/>
-          <w:b/>
-          <w:bCs/>
-          <w:color w:val="000000"/>
-        </w:rPr>
-        <w:t>price?</w:t>
-      </w:r>
-      <w:proofErr w:type="gramEnd"/>
+        <w:t>Burns are generally used to _____ a token’s price?</w:t>
+      </w:r>
     </w:p>
     <w:p>
       <w:pPr>
@@ -5656,8 +5053,6 @@
           <w:color w:val="000000"/>
         </w:rPr>
       </w:pPr>
-      <w:bookmarkStart w:id="1" w:name="_GoBack"/>
-      <w:bookmarkEnd w:id="1"/>
       <w:r>
         <w:rPr>
           <w:rFonts w:ascii="Calibri" w:eastAsia="Times New Roman" w:hAnsi="Calibri" w:cs="Calibri"/>
@@ -6017,7 +5412,10 @@
         <w:spacing w:line="240" w:lineRule="auto"/>
         <w:jc w:val="both"/>
         <w:rPr>
-          <w:color w:val="FF0000"/>
+          <w:rFonts w:ascii="Calibri" w:eastAsia="Times New Roman" w:hAnsi="Calibri" w:cs="Calibri"/>
+          <w:b/>
+          <w:bCs/>
+          <w:color w:val="000000"/>
         </w:rPr>
       </w:pPr>
       <w:r>
@@ -6037,6 +5435,84 @@
         </w:rPr>
         <w:t>Do your own research</w:t>
       </w:r>
+    </w:p>
+    <w:p>
+      <w:pPr>
+        <w:spacing w:line="240" w:lineRule="auto"/>
+        <w:jc w:val="both"/>
+        <w:rPr>
+          <w:rFonts w:ascii="Calibri" w:eastAsia="Times New Roman" w:hAnsi="Calibri" w:cs="Calibri"/>
+          <w:b/>
+          <w:bCs/>
+          <w:color w:val="000000"/>
+        </w:rPr>
+      </w:pPr>
+    </w:p>
+    <w:p>
+      <w:pPr>
+        <w:rPr>
+          <w:rFonts w:ascii="Calibri" w:eastAsia="Times New Roman" w:hAnsi="Calibri" w:cs="Calibri"/>
+          <w:b/>
+          <w:bCs/>
+          <w:color w:val="000000"/>
+        </w:rPr>
+      </w:pPr>
+      <w:r>
+        <w:rPr>
+          <w:rFonts w:ascii="Calibri" w:eastAsia="Times New Roman" w:hAnsi="Calibri" w:cs="Calibri"/>
+          <w:b/>
+          <w:bCs/>
+          <w:color w:val="000000"/>
+        </w:rPr>
+        <w:t>Lesson 3: How are Tokens Burned?</w:t>
+      </w:r>
+    </w:p>
+    <w:p>
+      <w:pPr>
+        <w:spacing w:line="240" w:lineRule="auto"/>
+        <w:rPr>
+          <w:rFonts w:ascii="Times New Roman" w:eastAsia="Times New Roman" w:hAnsi="Times New Roman" w:cs="Times New Roman"/>
+          <w:sz w:val="24"/>
+          <w:szCs w:val="24"/>
+        </w:rPr>
+      </w:pPr>
+      <w:r>
+        <w:rPr>
+          <w:rFonts w:ascii="Calibri" w:eastAsia="Times New Roman" w:hAnsi="Calibri" w:cs="Calibri"/>
+          <w:i/>
+          <w:iCs/>
+          <w:color w:val="000000"/>
+        </w:rPr>
+        <w:t>Length: 10 minutes</w:t>
+      </w:r>
+    </w:p>
+    <w:p>
+      <w:pPr>
+        <w:spacing w:line="240" w:lineRule="auto"/>
+        <w:rPr>
+          <w:rFonts w:ascii="Times New Roman" w:eastAsia="Times New Roman" w:hAnsi="Times New Roman" w:cs="Times New Roman"/>
+          <w:sz w:val="24"/>
+          <w:szCs w:val="24"/>
+        </w:rPr>
+      </w:pPr>
+      <w:r>
+        <w:rPr>
+          <w:rFonts w:ascii="Calibri" w:eastAsia="Times New Roman" w:hAnsi="Calibri" w:cs="Calibri"/>
+          <w:color w:val="000000"/>
+        </w:rPr>
+        <w:t>As discussed in the last lecture, the idea of burning tokens is to transfer them to an inaccessible address. This course will describe how it may be accomplished on any blockchain, as well as the XRPL.</w:t>
+      </w:r>
+      <w:bookmarkStart w:id="1" w:name="_GoBack"/>
+      <w:bookmarkEnd w:id="1"/>
+    </w:p>
+    <w:p>
+      <w:pPr>
+        <w:spacing w:line="240" w:lineRule="auto"/>
+        <w:jc w:val="both"/>
+        <w:rPr>
+          <w:color w:val="FF0000"/>
+        </w:rPr>
+      </w:pPr>
     </w:p>
     <w:sectPr>
       <w:pgSz w:w="12240" w:h="15840"/>

</xml_diff>

<commit_message>
Added Course 2 - Lesson 3 (ETH, BSC etc.)
</commit_message>
<xml_diff>
--- a/Lazatech Educate Courses.docx
+++ b/Lazatech Educate Courses.docx
@@ -255,7 +255,7 @@
             <v:path o:extrusionok="f" gradientshapeok="t" o:connecttype="rect"/>
             <o:lock v:ext="edit" aspectratio="t"/>
           </v:shapetype>
-          <v:shape id="_x0000_i1120" type="#_x0000_t75" style="width:19.85pt;height:17.4pt" o:ole="">
+          <v:shape id="_x0000_i1120" type="#_x0000_t75" style="width:20.4pt;height:17.2pt" o:ole="">
             <v:imagedata r:id="rId5" o:title=""/>
           </v:shape>
           <w:control r:id="rId6" w:name="DefaultOcxName" w:shapeid="_x0000_i1120"/>
@@ -274,7 +274,7 @@
       </w:pPr>
       <w:r>
         <w:object w:dxaOrig="225" w:dyaOrig="225" w14:anchorId="596E3C3F">
-          <v:shape id="_x0000_i1123" type="#_x0000_t75" style="width:19.85pt;height:17.4pt" o:ole="">
+          <v:shape id="_x0000_i1123" type="#_x0000_t75" style="width:20.4pt;height:17.2pt" o:ole="">
             <v:imagedata r:id="rId7" o:title=""/>
           </v:shape>
           <w:control r:id="rId8" w:name="DefaultOcxName1" w:shapeid="_x0000_i1123"/>
@@ -294,7 +294,7 @@
       <w:r>
         <w:lastRenderedPageBreak/>
         <w:object w:dxaOrig="225" w:dyaOrig="225" w14:anchorId="750A287B">
-          <v:shape id="_x0000_i1126" type="#_x0000_t75" style="width:19.85pt;height:17.4pt" o:ole="">
+          <v:shape id="_x0000_i1126" type="#_x0000_t75" style="width:20.4pt;height:17.2pt" o:ole="">
             <v:imagedata r:id="rId5" o:title=""/>
           </v:shape>
           <w:control r:id="rId9" w:name="DefaultOcxName2" w:shapeid="_x0000_i1126"/>
@@ -313,7 +313,7 @@
       </w:pPr>
       <w:r>
         <w:object w:dxaOrig="225" w:dyaOrig="225" w14:anchorId="21BFFC0F">
-          <v:shape id="_x0000_i1129" type="#_x0000_t75" style="width:19.85pt;height:17.4pt" o:ole="">
+          <v:shape id="_x0000_i1129" type="#_x0000_t75" style="width:20.4pt;height:17.2pt" o:ole="">
             <v:imagedata r:id="rId5" o:title=""/>
           </v:shape>
           <w:control r:id="rId10" w:name="DefaultOcxName3" w:shapeid="_x0000_i1129"/>
@@ -366,7 +366,7 @@
       </w:pPr>
       <w:r>
         <w:object w:dxaOrig="225" w:dyaOrig="225" w14:anchorId="5D358B36">
-          <v:shape id="_x0000_i1132" type="#_x0000_t75" style="width:19.85pt;height:17.4pt" o:ole="">
+          <v:shape id="_x0000_i1132" type="#_x0000_t75" style="width:20.4pt;height:17.2pt" o:ole="">
             <v:imagedata r:id="rId7" o:title=""/>
           </v:shape>
           <w:control r:id="rId11" w:name="DefaultOcxName4" w:shapeid="_x0000_i1132"/>
@@ -385,7 +385,7 @@
       </w:pPr>
       <w:r>
         <w:object w:dxaOrig="225" w:dyaOrig="225" w14:anchorId="6A2A868F">
-          <v:shape id="_x0000_i1135" type="#_x0000_t75" style="width:19.85pt;height:17.4pt" o:ole="">
+          <v:shape id="_x0000_i1135" type="#_x0000_t75" style="width:20.4pt;height:17.2pt" o:ole="">
             <v:imagedata r:id="rId5" o:title=""/>
           </v:shape>
           <w:control r:id="rId12" w:name="DefaultOcxName5" w:shapeid="_x0000_i1135"/>
@@ -404,7 +404,7 @@
       </w:pPr>
       <w:r>
         <w:object w:dxaOrig="225" w:dyaOrig="225" w14:anchorId="7C790405">
-          <v:shape id="_x0000_i1138" type="#_x0000_t75" style="width:19.85pt;height:17.4pt" o:ole="">
+          <v:shape id="_x0000_i1138" type="#_x0000_t75" style="width:20.4pt;height:17.2pt" o:ole="">
             <v:imagedata r:id="rId5" o:title=""/>
           </v:shape>
           <w:control r:id="rId13" w:name="DefaultOcxName6" w:shapeid="_x0000_i1138"/>
@@ -423,7 +423,7 @@
       </w:pPr>
       <w:r>
         <w:object w:dxaOrig="225" w:dyaOrig="225" w14:anchorId="499C3F7C">
-          <v:shape id="_x0000_i1141" type="#_x0000_t75" style="width:19.85pt;height:17.4pt" o:ole="">
+          <v:shape id="_x0000_i1141" type="#_x0000_t75" style="width:20.4pt;height:17.2pt" o:ole="">
             <v:imagedata r:id="rId5" o:title=""/>
           </v:shape>
           <w:control r:id="rId14" w:name="DefaultOcxName7" w:shapeid="_x0000_i1141"/>
@@ -469,7 +469,7 @@
       </w:pPr>
       <w:r>
         <w:object w:dxaOrig="225" w:dyaOrig="225" w14:anchorId="0A3C41B4">
-          <v:shape id="_x0000_i1144" type="#_x0000_t75" style="width:19.85pt;height:17.4pt" o:ole="">
+          <v:shape id="_x0000_i1144" type="#_x0000_t75" style="width:20.4pt;height:17.2pt" o:ole="">
             <v:imagedata r:id="rId5" o:title=""/>
           </v:shape>
           <w:control r:id="rId15" w:name="DefaultOcxName8" w:shapeid="_x0000_i1144"/>
@@ -488,7 +488,7 @@
       </w:pPr>
       <w:r>
         <w:object w:dxaOrig="225" w:dyaOrig="225" w14:anchorId="44B15F12">
-          <v:shape id="_x0000_i1147" type="#_x0000_t75" style="width:19.85pt;height:17.4pt" o:ole="">
+          <v:shape id="_x0000_i1147" type="#_x0000_t75" style="width:20.4pt;height:17.2pt" o:ole="">
             <v:imagedata r:id="rId7" o:title=""/>
           </v:shape>
           <w:control r:id="rId16" w:name="DefaultOcxName9" w:shapeid="_x0000_i1147"/>
@@ -507,7 +507,7 @@
       </w:pPr>
       <w:r>
         <w:object w:dxaOrig="225" w:dyaOrig="225" w14:anchorId="639916B8">
-          <v:shape id="_x0000_i1150" type="#_x0000_t75" style="width:19.85pt;height:17.4pt" o:ole="">
+          <v:shape id="_x0000_i1150" type="#_x0000_t75" style="width:20.4pt;height:17.2pt" o:ole="">
             <v:imagedata r:id="rId5" o:title=""/>
           </v:shape>
           <w:control r:id="rId17" w:name="DefaultOcxName10" w:shapeid="_x0000_i1150"/>
@@ -765,7 +765,7 @@
           <w:bCs/>
         </w:rPr>
         <w:object w:dxaOrig="225" w:dyaOrig="225" w14:anchorId="6B277945">
-          <v:shape id="_x0000_i1153" type="#_x0000_t75" style="width:19.85pt;height:17.4pt" o:ole="">
+          <v:shape id="_x0000_i1153" type="#_x0000_t75" style="width:20.4pt;height:17.2pt" o:ole="">
             <v:imagedata r:id="rId5" o:title=""/>
           </v:shape>
           <w:control r:id="rId20" w:name="DefaultOcxName12" w:shapeid="_x0000_i1153"/>
@@ -796,7 +796,7 @@
           <w:bCs/>
         </w:rPr>
         <w:object w:dxaOrig="225" w:dyaOrig="225" w14:anchorId="64643321">
-          <v:shape id="_x0000_i1156" type="#_x0000_t75" style="width:19.85pt;height:17.4pt" o:ole="">
+          <v:shape id="_x0000_i1156" type="#_x0000_t75" style="width:20.4pt;height:17.2pt" o:ole="">
             <v:imagedata r:id="rId5" o:title=""/>
           </v:shape>
           <w:control r:id="rId21" w:name="DefaultOcxName11" w:shapeid="_x0000_i1156"/>
@@ -827,7 +827,7 @@
           <w:bCs/>
         </w:rPr>
         <w:object w:dxaOrig="225" w:dyaOrig="225" w14:anchorId="730A6029">
-          <v:shape id="_x0000_i1159" type="#_x0000_t75" style="width:19.85pt;height:17.4pt" o:ole="">
+          <v:shape id="_x0000_i1159" type="#_x0000_t75" style="width:20.4pt;height:17.2pt" o:ole="">
             <v:imagedata r:id="rId5" o:title=""/>
           </v:shape>
           <w:control r:id="rId22" w:name="DefaultOcxName21" w:shapeid="_x0000_i1159"/>
@@ -858,7 +858,7 @@
           <w:bCs/>
         </w:rPr>
         <w:object w:dxaOrig="225" w:dyaOrig="225" w14:anchorId="701809AA">
-          <v:shape id="_x0000_i1162" type="#_x0000_t75" style="width:19.85pt;height:17.4pt" o:ole="">
+          <v:shape id="_x0000_i1162" type="#_x0000_t75" style="width:20.4pt;height:17.2pt" o:ole="">
             <v:imagedata r:id="rId7" o:title=""/>
           </v:shape>
           <w:control r:id="rId23" w:name="DefaultOcxName31" w:shapeid="_x0000_i1162"/>
@@ -923,7 +923,7 @@
           <w:bCs/>
         </w:rPr>
         <w:object w:dxaOrig="225" w:dyaOrig="225" w14:anchorId="6537B9DD">
-          <v:shape id="_x0000_i1165" type="#_x0000_t75" style="width:19.85pt;height:17.4pt" o:ole="">
+          <v:shape id="_x0000_i1165" type="#_x0000_t75" style="width:20.4pt;height:17.2pt" o:ole="">
             <v:imagedata r:id="rId5" o:title=""/>
           </v:shape>
           <w:control r:id="rId24" w:name="DefaultOcxName41" w:shapeid="_x0000_i1165"/>
@@ -954,7 +954,7 @@
           <w:bCs/>
         </w:rPr>
         <w:object w:dxaOrig="225" w:dyaOrig="225" w14:anchorId="25E23DE9">
-          <v:shape id="_x0000_i1168" type="#_x0000_t75" style="width:19.85pt;height:17.4pt" o:ole="">
+          <v:shape id="_x0000_i1168" type="#_x0000_t75" style="width:20.4pt;height:17.2pt" o:ole="">
             <v:imagedata r:id="rId5" o:title=""/>
           </v:shape>
           <w:control r:id="rId25" w:name="DefaultOcxName51" w:shapeid="_x0000_i1168"/>
@@ -985,7 +985,7 @@
           <w:bCs/>
         </w:rPr>
         <w:object w:dxaOrig="225" w:dyaOrig="225" w14:anchorId="736DD953">
-          <v:shape id="_x0000_i1171" type="#_x0000_t75" style="width:19.85pt;height:17.4pt" o:ole="">
+          <v:shape id="_x0000_i1171" type="#_x0000_t75" style="width:20.4pt;height:17.2pt" o:ole="">
             <v:imagedata r:id="rId7" o:title=""/>
           </v:shape>
           <w:control r:id="rId26" w:name="DefaultOcxName61" w:shapeid="_x0000_i1171"/>
@@ -1016,7 +1016,7 @@
           <w:bCs/>
         </w:rPr>
         <w:object w:dxaOrig="225" w:dyaOrig="225" w14:anchorId="58374282">
-          <v:shape id="_x0000_i1174" type="#_x0000_t75" style="width:19.85pt;height:17.4pt" o:ole="">
+          <v:shape id="_x0000_i1174" type="#_x0000_t75" style="width:20.4pt;height:17.2pt" o:ole="">
             <v:imagedata r:id="rId5" o:title=""/>
           </v:shape>
           <w:control r:id="rId27" w:name="DefaultOcxName71" w:shapeid="_x0000_i1174"/>
@@ -1096,7 +1096,7 @@
           <w:bCs/>
         </w:rPr>
         <w:object w:dxaOrig="225" w:dyaOrig="225" w14:anchorId="5AFF4AB8">
-          <v:shape id="_x0000_i1177" type="#_x0000_t75" style="width:19.85pt;height:17.4pt" o:ole="">
+          <v:shape id="_x0000_i1177" type="#_x0000_t75" style="width:20.4pt;height:17.2pt" o:ole="">
             <v:imagedata r:id="rId7" o:title=""/>
           </v:shape>
           <w:control r:id="rId28" w:name="DefaultOcxName81" w:shapeid="_x0000_i1177"/>
@@ -1127,7 +1127,7 @@
           <w:bCs/>
         </w:rPr>
         <w:object w:dxaOrig="225" w:dyaOrig="225" w14:anchorId="0EE2585A">
-          <v:shape id="_x0000_i1180" type="#_x0000_t75" style="width:19.85pt;height:17.4pt" o:ole="">
+          <v:shape id="_x0000_i1180" type="#_x0000_t75" style="width:20.4pt;height:17.2pt" o:ole="">
             <v:imagedata r:id="rId5" o:title=""/>
           </v:shape>
           <w:control r:id="rId29" w:name="DefaultOcxName91" w:shapeid="_x0000_i1180"/>
@@ -1158,7 +1158,7 @@
           <w:bCs/>
         </w:rPr>
         <w:object w:dxaOrig="225" w:dyaOrig="225" w14:anchorId="1C643091">
-          <v:shape id="_x0000_i1183" type="#_x0000_t75" style="width:19.85pt;height:17.4pt" o:ole="">
+          <v:shape id="_x0000_i1183" type="#_x0000_t75" style="width:20.4pt;height:17.2pt" o:ole="">
             <v:imagedata r:id="rId5" o:title=""/>
           </v:shape>
           <w:control r:id="rId30" w:name="DefaultOcxName101" w:shapeid="_x0000_i1183"/>
@@ -1442,7 +1442,7 @@
           <w:color w:val="FF0000"/>
         </w:rPr>
         <w:object w:dxaOrig="225" w:dyaOrig="225" w14:anchorId="50BE0CE0">
-          <v:shape id="_x0000_i1186" type="#_x0000_t75" style="width:19.85pt;height:17.4pt" o:ole="">
+          <v:shape id="_x0000_i1186" type="#_x0000_t75" style="width:20.4pt;height:17.2pt" o:ole="">
             <v:imagedata r:id="rId5" o:title=""/>
           </v:shape>
           <w:control r:id="rId33" w:name="DefaultOcxName14" w:shapeid="_x0000_i1186"/>
@@ -1476,7 +1476,7 @@
           <w:color w:val="FF0000"/>
         </w:rPr>
         <w:object w:dxaOrig="225" w:dyaOrig="225" w14:anchorId="2600C5A4">
-          <v:shape id="_x0000_i1189" type="#_x0000_t75" style="width:19.85pt;height:17.4pt" o:ole="">
+          <v:shape id="_x0000_i1189" type="#_x0000_t75" style="width:20.4pt;height:17.2pt" o:ole="">
             <v:imagedata r:id="rId7" o:title=""/>
           </v:shape>
           <w:control r:id="rId34" w:name="DefaultOcxName13" w:shapeid="_x0000_i1189"/>
@@ -1510,7 +1510,7 @@
           <w:color w:val="FF0000"/>
         </w:rPr>
         <w:object w:dxaOrig="225" w:dyaOrig="225" w14:anchorId="06AAFD5F">
-          <v:shape id="_x0000_i1192" type="#_x0000_t75" style="width:19.85pt;height:17.4pt" o:ole="">
+          <v:shape id="_x0000_i1192" type="#_x0000_t75" style="width:20.4pt;height:17.2pt" o:ole="">
             <v:imagedata r:id="rId5" o:title=""/>
           </v:shape>
           <w:control r:id="rId35" w:name="DefaultOcxName22" w:shapeid="_x0000_i1192"/>
@@ -1544,7 +1544,7 @@
           <w:color w:val="FF0000"/>
         </w:rPr>
         <w:object w:dxaOrig="225" w:dyaOrig="225" w14:anchorId="68C6E25A">
-          <v:shape id="_x0000_i1195" type="#_x0000_t75" style="width:19.85pt;height:17.4pt" o:ole="">
+          <v:shape id="_x0000_i1195" type="#_x0000_t75" style="width:20.4pt;height:17.2pt" o:ole="">
             <v:imagedata r:id="rId5" o:title=""/>
           </v:shape>
           <w:control r:id="rId36" w:name="DefaultOcxName32" w:shapeid="_x0000_i1195"/>
@@ -1616,7 +1616,7 @@
           <w:color w:val="FF0000"/>
         </w:rPr>
         <w:object w:dxaOrig="225" w:dyaOrig="225" w14:anchorId="30E6836B">
-          <v:shape id="_x0000_i1198" type="#_x0000_t75" style="width:19.85pt;height:17.4pt" o:ole="">
+          <v:shape id="_x0000_i1198" type="#_x0000_t75" style="width:20.4pt;height:17.2pt" o:ole="">
             <v:imagedata r:id="rId5" o:title=""/>
           </v:shape>
           <w:control r:id="rId37" w:name="DefaultOcxName42" w:shapeid="_x0000_i1198"/>
@@ -1650,7 +1650,7 @@
           <w:color w:val="FF0000"/>
         </w:rPr>
         <w:object w:dxaOrig="225" w:dyaOrig="225" w14:anchorId="164C68DB">
-          <v:shape id="_x0000_i1201" type="#_x0000_t75" style="width:19.85pt;height:17.4pt" o:ole="">
+          <v:shape id="_x0000_i1201" type="#_x0000_t75" style="width:20.4pt;height:17.2pt" o:ole="">
             <v:imagedata r:id="rId5" o:title=""/>
           </v:shape>
           <w:control r:id="rId38" w:name="DefaultOcxName52" w:shapeid="_x0000_i1201"/>
@@ -1684,7 +1684,7 @@
           <w:color w:val="FF0000"/>
         </w:rPr>
         <w:object w:dxaOrig="225" w:dyaOrig="225" w14:anchorId="0C5F49E4">
-          <v:shape id="_x0000_i1204" type="#_x0000_t75" style="width:19.85pt;height:17.4pt" o:ole="">
+          <v:shape id="_x0000_i1204" type="#_x0000_t75" style="width:20.4pt;height:17.2pt" o:ole="">
             <v:imagedata r:id="rId7" o:title=""/>
           </v:shape>
           <w:control r:id="rId39" w:name="DefaultOcxName62" w:shapeid="_x0000_i1204"/>
@@ -1773,7 +1773,7 @@
           <w:color w:val="FF0000"/>
         </w:rPr>
         <w:object w:dxaOrig="225" w:dyaOrig="225" w14:anchorId="3EA26960">
-          <v:shape id="_x0000_i1207" type="#_x0000_t75" style="width:19.85pt;height:17.4pt" o:ole="">
+          <v:shape id="_x0000_i1207" type="#_x0000_t75" style="width:20.4pt;height:17.2pt" o:ole="">
             <v:imagedata r:id="rId5" o:title=""/>
           </v:shape>
           <w:control r:id="rId40" w:name="DefaultOcxName72" w:shapeid="_x0000_i1207"/>
@@ -1807,7 +1807,7 @@
           <w:color w:val="FF0000"/>
         </w:rPr>
         <w:object w:dxaOrig="225" w:dyaOrig="225" w14:anchorId="77B14E88">
-          <v:shape id="_x0000_i1210" type="#_x0000_t75" style="width:19.85pt;height:17.4pt" o:ole="">
+          <v:shape id="_x0000_i1210" type="#_x0000_t75" style="width:20.4pt;height:17.2pt" o:ole="">
             <v:imagedata r:id="rId7" o:title=""/>
           </v:shape>
           <w:control r:id="rId41" w:name="DefaultOcxName82" w:shapeid="_x0000_i1210"/>
@@ -1841,7 +1841,7 @@
           <w:color w:val="FF0000"/>
         </w:rPr>
         <w:object w:dxaOrig="225" w:dyaOrig="225" w14:anchorId="681E9C42">
-          <v:shape id="_x0000_i1213" type="#_x0000_t75" style="width:19.85pt;height:17.4pt" o:ole="">
+          <v:shape id="_x0000_i1213" type="#_x0000_t75" style="width:20.4pt;height:17.2pt" o:ole="">
             <v:imagedata r:id="rId5" o:title=""/>
           </v:shape>
           <w:control r:id="rId42" w:name="DefaultOcxName92" w:shapeid="_x0000_i1213"/>
@@ -1875,7 +1875,7 @@
           <w:color w:val="FF0000"/>
         </w:rPr>
         <w:object w:dxaOrig="225" w:dyaOrig="225" w14:anchorId="795D7CB2">
-          <v:shape id="_x0000_i1216" type="#_x0000_t75" style="width:19.85pt;height:17.4pt" o:ole="">
+          <v:shape id="_x0000_i1216" type="#_x0000_t75" style="width:20.4pt;height:17.2pt" o:ole="">
             <v:imagedata r:id="rId5" o:title=""/>
           </v:shape>
           <w:control r:id="rId43" w:name="DefaultOcxName102" w:shapeid="_x0000_i1216"/>
@@ -2242,7 +2242,7 @@
         </w:rPr>
         <w:lastRenderedPageBreak/>
         <w:object w:dxaOrig="225" w:dyaOrig="225" w14:anchorId="3896A571">
-          <v:shape id="_x0000_i1219" type="#_x0000_t75" style="width:19.85pt;height:17.4pt" o:ole="">
+          <v:shape id="_x0000_i1219" type="#_x0000_t75" style="width:20.4pt;height:17.2pt" o:ole="">
             <v:imagedata r:id="rId5" o:title=""/>
           </v:shape>
           <w:control r:id="rId48" w:name="DefaultOcxName16" w:shapeid="_x0000_i1219"/>
@@ -2270,7 +2270,7 @@
           <w:color w:val="FF0000"/>
         </w:rPr>
         <w:object w:dxaOrig="225" w:dyaOrig="225" w14:anchorId="0655BCE4">
-          <v:shape id="_x0000_i1222" type="#_x0000_t75" style="width:19.85pt;height:17.4pt" o:ole="">
+          <v:shape id="_x0000_i1222" type="#_x0000_t75" style="width:20.4pt;height:17.2pt" o:ole="">
             <v:imagedata r:id="rId7" o:title=""/>
           </v:shape>
           <w:control r:id="rId49" w:name="DefaultOcxName15" w:shapeid="_x0000_i1222"/>
@@ -2298,7 +2298,7 @@
           <w:color w:val="FF0000"/>
         </w:rPr>
         <w:object w:dxaOrig="225" w:dyaOrig="225" w14:anchorId="223C2C54">
-          <v:shape id="_x0000_i1225" type="#_x0000_t75" style="width:19.85pt;height:17.4pt" o:ole="">
+          <v:shape id="_x0000_i1225" type="#_x0000_t75" style="width:20.4pt;height:17.2pt" o:ole="">
             <v:imagedata r:id="rId5" o:title=""/>
           </v:shape>
           <w:control r:id="rId50" w:name="DefaultOcxName23" w:shapeid="_x0000_i1225"/>
@@ -2366,7 +2366,7 @@
           <w:color w:val="FF0000"/>
         </w:rPr>
         <w:object w:dxaOrig="225" w:dyaOrig="225" w14:anchorId="797D6083">
-          <v:shape id="_x0000_i1228" type="#_x0000_t75" style="width:19.85pt;height:17.4pt" o:ole="">
+          <v:shape id="_x0000_i1228" type="#_x0000_t75" style="width:20.4pt;height:17.2pt" o:ole="">
             <v:imagedata r:id="rId5" o:title=""/>
           </v:shape>
           <w:control r:id="rId51" w:name="DefaultOcxName33" w:shapeid="_x0000_i1228"/>
@@ -2394,7 +2394,7 @@
           <w:color w:val="FF0000"/>
         </w:rPr>
         <w:object w:dxaOrig="225" w:dyaOrig="225" w14:anchorId="59EC852A">
-          <v:shape id="_x0000_i1231" type="#_x0000_t75" style="width:19.85pt;height:17.4pt" o:ole="">
+          <v:shape id="_x0000_i1231" type="#_x0000_t75" style="width:20.4pt;height:17.2pt" o:ole="">
             <v:imagedata r:id="rId7" o:title=""/>
           </v:shape>
           <w:control r:id="rId52" w:name="DefaultOcxName43" w:shapeid="_x0000_i1231"/>
@@ -2462,7 +2462,7 @@
           <w:color w:val="FF0000"/>
         </w:rPr>
         <w:object w:dxaOrig="225" w:dyaOrig="225" w14:anchorId="61BD7499">
-          <v:shape id="_x0000_i1234" type="#_x0000_t75" style="width:19.85pt;height:17.4pt" o:ole="">
+          <v:shape id="_x0000_i1234" type="#_x0000_t75" style="width:20.4pt;height:17.2pt" o:ole="">
             <v:imagedata r:id="rId7" o:title=""/>
           </v:shape>
           <w:control r:id="rId53" w:name="DefaultOcxName53" w:shapeid="_x0000_i1234"/>
@@ -2490,7 +2490,7 @@
           <w:color w:val="FF0000"/>
         </w:rPr>
         <w:object w:dxaOrig="225" w:dyaOrig="225" w14:anchorId="3C2EF157">
-          <v:shape id="_x0000_i1237" type="#_x0000_t75" style="width:19.85pt;height:17.4pt" o:ole="">
+          <v:shape id="_x0000_i1237" type="#_x0000_t75" style="width:20.4pt;height:17.2pt" o:ole="">
             <v:imagedata r:id="rId5" o:title=""/>
           </v:shape>
           <w:control r:id="rId54" w:name="DefaultOcxName63" w:shapeid="_x0000_i1237"/>
@@ -2518,7 +2518,7 @@
           <w:color w:val="FF0000"/>
         </w:rPr>
         <w:object w:dxaOrig="225" w:dyaOrig="225" w14:anchorId="6FED75B0">
-          <v:shape id="_x0000_i1240" type="#_x0000_t75" style="width:19.85pt;height:17.4pt" o:ole="">
+          <v:shape id="_x0000_i1240" type="#_x0000_t75" style="width:20.4pt;height:17.2pt" o:ole="">
             <v:imagedata r:id="rId5" o:title=""/>
           </v:shape>
           <w:control r:id="rId55" w:name="DefaultOcxName73" w:shapeid="_x0000_i1240"/>
@@ -3082,7 +3082,7 @@
           <w:color w:val="FF0000"/>
         </w:rPr>
         <w:object w:dxaOrig="225" w:dyaOrig="225" w14:anchorId="1FFDB1A0">
-          <v:shape id="_x0000_i1243" type="#_x0000_t75" style="width:19.85pt;height:17.4pt" o:ole="">
+          <v:shape id="_x0000_i1243" type="#_x0000_t75" style="width:20.4pt;height:17.2pt" o:ole="">
             <v:imagedata r:id="rId5" o:title=""/>
           </v:shape>
           <w:control r:id="rId58" w:name="DefaultOcxName18" w:shapeid="_x0000_i1243"/>
@@ -3110,7 +3110,7 @@
           <w:color w:val="FF0000"/>
         </w:rPr>
         <w:object w:dxaOrig="225" w:dyaOrig="225" w14:anchorId="6294144D">
-          <v:shape id="_x0000_i1246" type="#_x0000_t75" style="width:19.85pt;height:17.4pt" o:ole="">
+          <v:shape id="_x0000_i1246" type="#_x0000_t75" style="width:20.4pt;height:17.2pt" o:ole="">
             <v:imagedata r:id="rId7" o:title=""/>
           </v:shape>
           <w:control r:id="rId59" w:name="DefaultOcxName17" w:shapeid="_x0000_i1246"/>
@@ -3170,7 +3170,7 @@
           <w:color w:val="FF0000"/>
         </w:rPr>
         <w:object w:dxaOrig="225" w:dyaOrig="225" w14:anchorId="65DBAB42">
-          <v:shape id="_x0000_i1249" type="#_x0000_t75" style="width:19.85pt;height:17.4pt" o:ole="">
+          <v:shape id="_x0000_i1249" type="#_x0000_t75" style="width:20.4pt;height:17.2pt" o:ole="">
             <v:imagedata r:id="rId7" o:title=""/>
           </v:shape>
           <w:control r:id="rId60" w:name="DefaultOcxName24" w:shapeid="_x0000_i1249"/>
@@ -3198,7 +3198,7 @@
           <w:color w:val="FF0000"/>
         </w:rPr>
         <w:object w:dxaOrig="225" w:dyaOrig="225" w14:anchorId="3745E249">
-          <v:shape id="_x0000_i1252" type="#_x0000_t75" style="width:19.85pt;height:17.4pt" o:ole="">
+          <v:shape id="_x0000_i1252" type="#_x0000_t75" style="width:20.4pt;height:17.2pt" o:ole="">
             <v:imagedata r:id="rId5" o:title=""/>
           </v:shape>
           <w:control r:id="rId61" w:name="DefaultOcxName34" w:shapeid="_x0000_i1252"/>
@@ -3258,7 +3258,7 @@
           <w:color w:val="FF0000"/>
         </w:rPr>
         <w:object w:dxaOrig="225" w:dyaOrig="225" w14:anchorId="0F06E629">
-          <v:shape id="_x0000_i1255" type="#_x0000_t75" style="width:19.85pt;height:17.4pt" o:ole="">
+          <v:shape id="_x0000_i1255" type="#_x0000_t75" style="width:20.4pt;height:17.2pt" o:ole="">
             <v:imagedata r:id="rId5" o:title=""/>
           </v:shape>
           <w:control r:id="rId62" w:name="DefaultOcxName44" w:shapeid="_x0000_i1255"/>
@@ -3286,7 +3286,7 @@
           <w:color w:val="FF0000"/>
         </w:rPr>
         <w:object w:dxaOrig="225" w:dyaOrig="225" w14:anchorId="16B86BFE">
-          <v:shape id="_x0000_i1258" type="#_x0000_t75" style="width:19.85pt;height:17.4pt" o:ole="">
+          <v:shape id="_x0000_i1258" type="#_x0000_t75" style="width:20.4pt;height:17.2pt" o:ole="">
             <v:imagedata r:id="rId7" o:title=""/>
           </v:shape>
           <w:control r:id="rId63" w:name="DefaultOcxName54" w:shapeid="_x0000_i1258"/>
@@ -5450,6 +5450,7 @@
     </w:p>
     <w:p>
       <w:pPr>
+        <w:jc w:val="both"/>
         <w:rPr>
           <w:rFonts w:ascii="Calibri" w:eastAsia="Times New Roman" w:hAnsi="Calibri" w:cs="Calibri"/>
           <w:b/>
@@ -5470,6 +5471,7 @@
     <w:p>
       <w:pPr>
         <w:spacing w:line="240" w:lineRule="auto"/>
+        <w:jc w:val="both"/>
         <w:rPr>
           <w:rFonts w:ascii="Times New Roman" w:eastAsia="Times New Roman" w:hAnsi="Times New Roman" w:cs="Times New Roman"/>
           <w:sz w:val="24"/>
@@ -5489,6 +5491,24 @@
     <w:p>
       <w:pPr>
         <w:spacing w:line="240" w:lineRule="auto"/>
+        <w:jc w:val="both"/>
+        <w:rPr>
+          <w:rFonts w:ascii="Calibri" w:eastAsia="Times New Roman" w:hAnsi="Calibri" w:cs="Calibri"/>
+          <w:color w:val="000000"/>
+        </w:rPr>
+      </w:pPr>
+      <w:r>
+        <w:rPr>
+          <w:rFonts w:ascii="Calibri" w:eastAsia="Times New Roman" w:hAnsi="Calibri" w:cs="Calibri"/>
+          <w:color w:val="000000"/>
+        </w:rPr>
+        <w:t>As discussed in the last lecture, the idea of burning tokens is to transfer them to an inaccessible address. This course will describe how it may be accomplished on any blockchain, as well as the XRPL.</w:t>
+      </w:r>
+    </w:p>
+    <w:p>
+      <w:pPr>
+        <w:spacing w:line="240" w:lineRule="auto"/>
+        <w:jc w:val="both"/>
         <w:rPr>
           <w:rFonts w:ascii="Times New Roman" w:eastAsia="Times New Roman" w:hAnsi="Times New Roman" w:cs="Times New Roman"/>
           <w:sz w:val="24"/>
@@ -5498,10 +5518,48 @@
       <w:r>
         <w:rPr>
           <w:rFonts w:ascii="Calibri" w:eastAsia="Times New Roman" w:hAnsi="Calibri" w:cs="Calibri"/>
-          <w:color w:val="000000"/>
-        </w:rPr>
-        <w:t>As discussed in the last lecture, the idea of burning tokens is to transfer them to an inaccessible address. This course will describe how it may be accomplished on any blockchain, as well as the XRPL.</w:t>
-      </w:r>
+          <w:b/>
+          <w:bCs/>
+          <w:color w:val="000000"/>
+        </w:rPr>
+        <w:t>ETH, BSC etc.</w:t>
+      </w:r>
+    </w:p>
+    <w:p>
+      <w:pPr>
+        <w:spacing w:line="240" w:lineRule="auto"/>
+        <w:jc w:val="both"/>
+        <w:rPr>
+          <w:rFonts w:ascii="Times New Roman" w:eastAsia="Times New Roman" w:hAnsi="Times New Roman" w:cs="Times New Roman"/>
+          <w:sz w:val="24"/>
+          <w:szCs w:val="24"/>
+        </w:rPr>
+      </w:pPr>
+      <w:r>
+        <w:rPr>
+          <w:rFonts w:ascii="Calibri" w:eastAsia="Times New Roman" w:hAnsi="Calibri" w:cs="Calibri"/>
+          <w:color w:val="000000"/>
+        </w:rPr>
+        <w:t xml:space="preserve">On the majority of blockchains, destroying a token is a rather straightforward operation. Finding a publicly marketed burn address is the simplest method; this may be accomplished by browsing Google or Twitter. </w:t>
+      </w:r>
+      <w:r>
+        <w:rPr>
+          <w:rFonts w:ascii="Calibri" w:eastAsia="Times New Roman" w:hAnsi="Calibri" w:cs="Calibri"/>
+          <w:color w:val="000000"/>
+        </w:rPr>
+        <w:lastRenderedPageBreak/>
+        <w:t>For instance, the most common burn address on the Ethereum blockchain is 0x00000000000000000000000000000000000000000000dEaD. Create your own address, but do not preserve any of the keys or phrases, and transmit your tokens to that address. There are additional websites that allow for the creation of contracts that guarantee the safety and legality of the burn; https://burn.fish/ is an example and provides an excellent explanation of the philosophy and coding underlying the site.</w:t>
+      </w:r>
+    </w:p>
+    <w:p>
+      <w:pPr>
+        <w:spacing w:line="240" w:lineRule="auto"/>
+        <w:rPr>
+          <w:rFonts w:ascii="Times New Roman" w:eastAsia="Times New Roman" w:hAnsi="Times New Roman" w:cs="Times New Roman"/>
+          <w:sz w:val="24"/>
+          <w:szCs w:val="24"/>
+        </w:rPr>
+      </w:pPr>
       <w:bookmarkStart w:id="1" w:name="_GoBack"/>
       <w:bookmarkEnd w:id="1"/>
     </w:p>

</xml_diff>

<commit_message>
Added Course 2 - Lesson 3 (XRPL)
</commit_message>
<xml_diff>
--- a/Lazatech Educate Courses.docx
+++ b/Lazatech Educate Courses.docx
@@ -255,7 +255,7 @@
             <v:path o:extrusionok="f" gradientshapeok="t" o:connecttype="rect"/>
             <o:lock v:ext="edit" aspectratio="t"/>
           </v:shapetype>
-          <v:shape id="_x0000_i1120" type="#_x0000_t75" style="width:20.4pt;height:17.2pt" o:ole="">
+          <v:shape id="_x0000_i1120" type="#_x0000_t75" style="width:20.55pt;height:16.85pt" o:ole="">
             <v:imagedata r:id="rId5" o:title=""/>
           </v:shape>
           <w:control r:id="rId6" w:name="DefaultOcxName" w:shapeid="_x0000_i1120"/>
@@ -274,7 +274,7 @@
       </w:pPr>
       <w:r>
         <w:object w:dxaOrig="225" w:dyaOrig="225" w14:anchorId="596E3C3F">
-          <v:shape id="_x0000_i1123" type="#_x0000_t75" style="width:20.4pt;height:17.2pt" o:ole="">
+          <v:shape id="_x0000_i1123" type="#_x0000_t75" style="width:20.55pt;height:16.85pt" o:ole="">
             <v:imagedata r:id="rId7" o:title=""/>
           </v:shape>
           <w:control r:id="rId8" w:name="DefaultOcxName1" w:shapeid="_x0000_i1123"/>
@@ -294,7 +294,7 @@
       <w:r>
         <w:lastRenderedPageBreak/>
         <w:object w:dxaOrig="225" w:dyaOrig="225" w14:anchorId="750A287B">
-          <v:shape id="_x0000_i1126" type="#_x0000_t75" style="width:20.4pt;height:17.2pt" o:ole="">
+          <v:shape id="_x0000_i1126" type="#_x0000_t75" style="width:20.55pt;height:16.85pt" o:ole="">
             <v:imagedata r:id="rId5" o:title=""/>
           </v:shape>
           <w:control r:id="rId9" w:name="DefaultOcxName2" w:shapeid="_x0000_i1126"/>
@@ -313,7 +313,7 @@
       </w:pPr>
       <w:r>
         <w:object w:dxaOrig="225" w:dyaOrig="225" w14:anchorId="21BFFC0F">
-          <v:shape id="_x0000_i1129" type="#_x0000_t75" style="width:20.4pt;height:17.2pt" o:ole="">
+          <v:shape id="_x0000_i1129" type="#_x0000_t75" style="width:20.55pt;height:16.85pt" o:ole="">
             <v:imagedata r:id="rId5" o:title=""/>
           </v:shape>
           <w:control r:id="rId10" w:name="DefaultOcxName3" w:shapeid="_x0000_i1129"/>
@@ -366,7 +366,7 @@
       </w:pPr>
       <w:r>
         <w:object w:dxaOrig="225" w:dyaOrig="225" w14:anchorId="5D358B36">
-          <v:shape id="_x0000_i1132" type="#_x0000_t75" style="width:20.4pt;height:17.2pt" o:ole="">
+          <v:shape id="_x0000_i1132" type="#_x0000_t75" style="width:20.55pt;height:16.85pt" o:ole="">
             <v:imagedata r:id="rId7" o:title=""/>
           </v:shape>
           <w:control r:id="rId11" w:name="DefaultOcxName4" w:shapeid="_x0000_i1132"/>
@@ -385,7 +385,7 @@
       </w:pPr>
       <w:r>
         <w:object w:dxaOrig="225" w:dyaOrig="225" w14:anchorId="6A2A868F">
-          <v:shape id="_x0000_i1135" type="#_x0000_t75" style="width:20.4pt;height:17.2pt" o:ole="">
+          <v:shape id="_x0000_i1135" type="#_x0000_t75" style="width:20.55pt;height:16.85pt" o:ole="">
             <v:imagedata r:id="rId5" o:title=""/>
           </v:shape>
           <w:control r:id="rId12" w:name="DefaultOcxName5" w:shapeid="_x0000_i1135"/>
@@ -404,7 +404,7 @@
       </w:pPr>
       <w:r>
         <w:object w:dxaOrig="225" w:dyaOrig="225" w14:anchorId="7C790405">
-          <v:shape id="_x0000_i1138" type="#_x0000_t75" style="width:20.4pt;height:17.2pt" o:ole="">
+          <v:shape id="_x0000_i1138" type="#_x0000_t75" style="width:20.55pt;height:16.85pt" o:ole="">
             <v:imagedata r:id="rId5" o:title=""/>
           </v:shape>
           <w:control r:id="rId13" w:name="DefaultOcxName6" w:shapeid="_x0000_i1138"/>
@@ -423,7 +423,7 @@
       </w:pPr>
       <w:r>
         <w:object w:dxaOrig="225" w:dyaOrig="225" w14:anchorId="499C3F7C">
-          <v:shape id="_x0000_i1141" type="#_x0000_t75" style="width:20.4pt;height:17.2pt" o:ole="">
+          <v:shape id="_x0000_i1141" type="#_x0000_t75" style="width:20.55pt;height:16.85pt" o:ole="">
             <v:imagedata r:id="rId5" o:title=""/>
           </v:shape>
           <w:control r:id="rId14" w:name="DefaultOcxName7" w:shapeid="_x0000_i1141"/>
@@ -469,7 +469,7 @@
       </w:pPr>
       <w:r>
         <w:object w:dxaOrig="225" w:dyaOrig="225" w14:anchorId="0A3C41B4">
-          <v:shape id="_x0000_i1144" type="#_x0000_t75" style="width:20.4pt;height:17.2pt" o:ole="">
+          <v:shape id="_x0000_i1144" type="#_x0000_t75" style="width:20.55pt;height:16.85pt" o:ole="">
             <v:imagedata r:id="rId5" o:title=""/>
           </v:shape>
           <w:control r:id="rId15" w:name="DefaultOcxName8" w:shapeid="_x0000_i1144"/>
@@ -488,7 +488,7 @@
       </w:pPr>
       <w:r>
         <w:object w:dxaOrig="225" w:dyaOrig="225" w14:anchorId="44B15F12">
-          <v:shape id="_x0000_i1147" type="#_x0000_t75" style="width:20.4pt;height:17.2pt" o:ole="">
+          <v:shape id="_x0000_i1147" type="#_x0000_t75" style="width:20.55pt;height:16.85pt" o:ole="">
             <v:imagedata r:id="rId7" o:title=""/>
           </v:shape>
           <w:control r:id="rId16" w:name="DefaultOcxName9" w:shapeid="_x0000_i1147"/>
@@ -507,7 +507,7 @@
       </w:pPr>
       <w:r>
         <w:object w:dxaOrig="225" w:dyaOrig="225" w14:anchorId="639916B8">
-          <v:shape id="_x0000_i1150" type="#_x0000_t75" style="width:20.4pt;height:17.2pt" o:ole="">
+          <v:shape id="_x0000_i1150" type="#_x0000_t75" style="width:20.55pt;height:16.85pt" o:ole="">
             <v:imagedata r:id="rId5" o:title=""/>
           </v:shape>
           <w:control r:id="rId17" w:name="DefaultOcxName10" w:shapeid="_x0000_i1150"/>
@@ -765,7 +765,7 @@
           <w:bCs/>
         </w:rPr>
         <w:object w:dxaOrig="225" w:dyaOrig="225" w14:anchorId="6B277945">
-          <v:shape id="_x0000_i1153" type="#_x0000_t75" style="width:20.4pt;height:17.2pt" o:ole="">
+          <v:shape id="_x0000_i1153" type="#_x0000_t75" style="width:20.55pt;height:16.85pt" o:ole="">
             <v:imagedata r:id="rId5" o:title=""/>
           </v:shape>
           <w:control r:id="rId20" w:name="DefaultOcxName12" w:shapeid="_x0000_i1153"/>
@@ -796,7 +796,7 @@
           <w:bCs/>
         </w:rPr>
         <w:object w:dxaOrig="225" w:dyaOrig="225" w14:anchorId="64643321">
-          <v:shape id="_x0000_i1156" type="#_x0000_t75" style="width:20.4pt;height:17.2pt" o:ole="">
+          <v:shape id="_x0000_i1156" type="#_x0000_t75" style="width:20.55pt;height:16.85pt" o:ole="">
             <v:imagedata r:id="rId5" o:title=""/>
           </v:shape>
           <w:control r:id="rId21" w:name="DefaultOcxName11" w:shapeid="_x0000_i1156"/>
@@ -827,7 +827,7 @@
           <w:bCs/>
         </w:rPr>
         <w:object w:dxaOrig="225" w:dyaOrig="225" w14:anchorId="730A6029">
-          <v:shape id="_x0000_i1159" type="#_x0000_t75" style="width:20.4pt;height:17.2pt" o:ole="">
+          <v:shape id="_x0000_i1159" type="#_x0000_t75" style="width:20.55pt;height:16.85pt" o:ole="">
             <v:imagedata r:id="rId5" o:title=""/>
           </v:shape>
           <w:control r:id="rId22" w:name="DefaultOcxName21" w:shapeid="_x0000_i1159"/>
@@ -858,7 +858,7 @@
           <w:bCs/>
         </w:rPr>
         <w:object w:dxaOrig="225" w:dyaOrig="225" w14:anchorId="701809AA">
-          <v:shape id="_x0000_i1162" type="#_x0000_t75" style="width:20.4pt;height:17.2pt" o:ole="">
+          <v:shape id="_x0000_i1162" type="#_x0000_t75" style="width:20.55pt;height:16.85pt" o:ole="">
             <v:imagedata r:id="rId7" o:title=""/>
           </v:shape>
           <w:control r:id="rId23" w:name="DefaultOcxName31" w:shapeid="_x0000_i1162"/>
@@ -923,7 +923,7 @@
           <w:bCs/>
         </w:rPr>
         <w:object w:dxaOrig="225" w:dyaOrig="225" w14:anchorId="6537B9DD">
-          <v:shape id="_x0000_i1165" type="#_x0000_t75" style="width:20.4pt;height:17.2pt" o:ole="">
+          <v:shape id="_x0000_i1165" type="#_x0000_t75" style="width:20.55pt;height:16.85pt" o:ole="">
             <v:imagedata r:id="rId5" o:title=""/>
           </v:shape>
           <w:control r:id="rId24" w:name="DefaultOcxName41" w:shapeid="_x0000_i1165"/>
@@ -954,7 +954,7 @@
           <w:bCs/>
         </w:rPr>
         <w:object w:dxaOrig="225" w:dyaOrig="225" w14:anchorId="25E23DE9">
-          <v:shape id="_x0000_i1168" type="#_x0000_t75" style="width:20.4pt;height:17.2pt" o:ole="">
+          <v:shape id="_x0000_i1168" type="#_x0000_t75" style="width:20.55pt;height:16.85pt" o:ole="">
             <v:imagedata r:id="rId5" o:title=""/>
           </v:shape>
           <w:control r:id="rId25" w:name="DefaultOcxName51" w:shapeid="_x0000_i1168"/>
@@ -985,7 +985,7 @@
           <w:bCs/>
         </w:rPr>
         <w:object w:dxaOrig="225" w:dyaOrig="225" w14:anchorId="736DD953">
-          <v:shape id="_x0000_i1171" type="#_x0000_t75" style="width:20.4pt;height:17.2pt" o:ole="">
+          <v:shape id="_x0000_i1171" type="#_x0000_t75" style="width:20.55pt;height:16.85pt" o:ole="">
             <v:imagedata r:id="rId7" o:title=""/>
           </v:shape>
           <w:control r:id="rId26" w:name="DefaultOcxName61" w:shapeid="_x0000_i1171"/>
@@ -1016,7 +1016,7 @@
           <w:bCs/>
         </w:rPr>
         <w:object w:dxaOrig="225" w:dyaOrig="225" w14:anchorId="58374282">
-          <v:shape id="_x0000_i1174" type="#_x0000_t75" style="width:20.4pt;height:17.2pt" o:ole="">
+          <v:shape id="_x0000_i1174" type="#_x0000_t75" style="width:20.55pt;height:16.85pt" o:ole="">
             <v:imagedata r:id="rId5" o:title=""/>
           </v:shape>
           <w:control r:id="rId27" w:name="DefaultOcxName71" w:shapeid="_x0000_i1174"/>
@@ -1096,7 +1096,7 @@
           <w:bCs/>
         </w:rPr>
         <w:object w:dxaOrig="225" w:dyaOrig="225" w14:anchorId="5AFF4AB8">
-          <v:shape id="_x0000_i1177" type="#_x0000_t75" style="width:20.4pt;height:17.2pt" o:ole="">
+          <v:shape id="_x0000_i1177" type="#_x0000_t75" style="width:20.55pt;height:16.85pt" o:ole="">
             <v:imagedata r:id="rId7" o:title=""/>
           </v:shape>
           <w:control r:id="rId28" w:name="DefaultOcxName81" w:shapeid="_x0000_i1177"/>
@@ -1127,7 +1127,7 @@
           <w:bCs/>
         </w:rPr>
         <w:object w:dxaOrig="225" w:dyaOrig="225" w14:anchorId="0EE2585A">
-          <v:shape id="_x0000_i1180" type="#_x0000_t75" style="width:20.4pt;height:17.2pt" o:ole="">
+          <v:shape id="_x0000_i1180" type="#_x0000_t75" style="width:20.55pt;height:16.85pt" o:ole="">
             <v:imagedata r:id="rId5" o:title=""/>
           </v:shape>
           <w:control r:id="rId29" w:name="DefaultOcxName91" w:shapeid="_x0000_i1180"/>
@@ -1158,7 +1158,7 @@
           <w:bCs/>
         </w:rPr>
         <w:object w:dxaOrig="225" w:dyaOrig="225" w14:anchorId="1C643091">
-          <v:shape id="_x0000_i1183" type="#_x0000_t75" style="width:20.4pt;height:17.2pt" o:ole="">
+          <v:shape id="_x0000_i1183" type="#_x0000_t75" style="width:20.55pt;height:16.85pt" o:ole="">
             <v:imagedata r:id="rId5" o:title=""/>
           </v:shape>
           <w:control r:id="rId30" w:name="DefaultOcxName101" w:shapeid="_x0000_i1183"/>
@@ -1442,7 +1442,7 @@
           <w:color w:val="FF0000"/>
         </w:rPr>
         <w:object w:dxaOrig="225" w:dyaOrig="225" w14:anchorId="50BE0CE0">
-          <v:shape id="_x0000_i1186" type="#_x0000_t75" style="width:20.4pt;height:17.2pt" o:ole="">
+          <v:shape id="_x0000_i1186" type="#_x0000_t75" style="width:20.55pt;height:16.85pt" o:ole="">
             <v:imagedata r:id="rId5" o:title=""/>
           </v:shape>
           <w:control r:id="rId33" w:name="DefaultOcxName14" w:shapeid="_x0000_i1186"/>
@@ -1476,7 +1476,7 @@
           <w:color w:val="FF0000"/>
         </w:rPr>
         <w:object w:dxaOrig="225" w:dyaOrig="225" w14:anchorId="2600C5A4">
-          <v:shape id="_x0000_i1189" type="#_x0000_t75" style="width:20.4pt;height:17.2pt" o:ole="">
+          <v:shape id="_x0000_i1189" type="#_x0000_t75" style="width:20.55pt;height:16.85pt" o:ole="">
             <v:imagedata r:id="rId7" o:title=""/>
           </v:shape>
           <w:control r:id="rId34" w:name="DefaultOcxName13" w:shapeid="_x0000_i1189"/>
@@ -1510,7 +1510,7 @@
           <w:color w:val="FF0000"/>
         </w:rPr>
         <w:object w:dxaOrig="225" w:dyaOrig="225" w14:anchorId="06AAFD5F">
-          <v:shape id="_x0000_i1192" type="#_x0000_t75" style="width:20.4pt;height:17.2pt" o:ole="">
+          <v:shape id="_x0000_i1192" type="#_x0000_t75" style="width:20.55pt;height:16.85pt" o:ole="">
             <v:imagedata r:id="rId5" o:title=""/>
           </v:shape>
           <w:control r:id="rId35" w:name="DefaultOcxName22" w:shapeid="_x0000_i1192"/>
@@ -1544,7 +1544,7 @@
           <w:color w:val="FF0000"/>
         </w:rPr>
         <w:object w:dxaOrig="225" w:dyaOrig="225" w14:anchorId="68C6E25A">
-          <v:shape id="_x0000_i1195" type="#_x0000_t75" style="width:20.4pt;height:17.2pt" o:ole="">
+          <v:shape id="_x0000_i1195" type="#_x0000_t75" style="width:20.55pt;height:16.85pt" o:ole="">
             <v:imagedata r:id="rId5" o:title=""/>
           </v:shape>
           <w:control r:id="rId36" w:name="DefaultOcxName32" w:shapeid="_x0000_i1195"/>
@@ -1616,7 +1616,7 @@
           <w:color w:val="FF0000"/>
         </w:rPr>
         <w:object w:dxaOrig="225" w:dyaOrig="225" w14:anchorId="30E6836B">
-          <v:shape id="_x0000_i1198" type="#_x0000_t75" style="width:20.4pt;height:17.2pt" o:ole="">
+          <v:shape id="_x0000_i1198" type="#_x0000_t75" style="width:20.55pt;height:16.85pt" o:ole="">
             <v:imagedata r:id="rId5" o:title=""/>
           </v:shape>
           <w:control r:id="rId37" w:name="DefaultOcxName42" w:shapeid="_x0000_i1198"/>
@@ -1650,7 +1650,7 @@
           <w:color w:val="FF0000"/>
         </w:rPr>
         <w:object w:dxaOrig="225" w:dyaOrig="225" w14:anchorId="164C68DB">
-          <v:shape id="_x0000_i1201" type="#_x0000_t75" style="width:20.4pt;height:17.2pt" o:ole="">
+          <v:shape id="_x0000_i1201" type="#_x0000_t75" style="width:20.55pt;height:16.85pt" o:ole="">
             <v:imagedata r:id="rId5" o:title=""/>
           </v:shape>
           <w:control r:id="rId38" w:name="DefaultOcxName52" w:shapeid="_x0000_i1201"/>
@@ -1684,7 +1684,7 @@
           <w:color w:val="FF0000"/>
         </w:rPr>
         <w:object w:dxaOrig="225" w:dyaOrig="225" w14:anchorId="0C5F49E4">
-          <v:shape id="_x0000_i1204" type="#_x0000_t75" style="width:20.4pt;height:17.2pt" o:ole="">
+          <v:shape id="_x0000_i1204" type="#_x0000_t75" style="width:20.55pt;height:16.85pt" o:ole="">
             <v:imagedata r:id="rId7" o:title=""/>
           </v:shape>
           <w:control r:id="rId39" w:name="DefaultOcxName62" w:shapeid="_x0000_i1204"/>
@@ -1773,7 +1773,7 @@
           <w:color w:val="FF0000"/>
         </w:rPr>
         <w:object w:dxaOrig="225" w:dyaOrig="225" w14:anchorId="3EA26960">
-          <v:shape id="_x0000_i1207" type="#_x0000_t75" style="width:20.4pt;height:17.2pt" o:ole="">
+          <v:shape id="_x0000_i1207" type="#_x0000_t75" style="width:20.55pt;height:16.85pt" o:ole="">
             <v:imagedata r:id="rId5" o:title=""/>
           </v:shape>
           <w:control r:id="rId40" w:name="DefaultOcxName72" w:shapeid="_x0000_i1207"/>
@@ -1807,7 +1807,7 @@
           <w:color w:val="FF0000"/>
         </w:rPr>
         <w:object w:dxaOrig="225" w:dyaOrig="225" w14:anchorId="77B14E88">
-          <v:shape id="_x0000_i1210" type="#_x0000_t75" style="width:20.4pt;height:17.2pt" o:ole="">
+          <v:shape id="_x0000_i1210" type="#_x0000_t75" style="width:20.55pt;height:16.85pt" o:ole="">
             <v:imagedata r:id="rId7" o:title=""/>
           </v:shape>
           <w:control r:id="rId41" w:name="DefaultOcxName82" w:shapeid="_x0000_i1210"/>
@@ -1841,7 +1841,7 @@
           <w:color w:val="FF0000"/>
         </w:rPr>
         <w:object w:dxaOrig="225" w:dyaOrig="225" w14:anchorId="681E9C42">
-          <v:shape id="_x0000_i1213" type="#_x0000_t75" style="width:20.4pt;height:17.2pt" o:ole="">
+          <v:shape id="_x0000_i1213" type="#_x0000_t75" style="width:20.55pt;height:16.85pt" o:ole="">
             <v:imagedata r:id="rId5" o:title=""/>
           </v:shape>
           <w:control r:id="rId42" w:name="DefaultOcxName92" w:shapeid="_x0000_i1213"/>
@@ -1875,7 +1875,7 @@
           <w:color w:val="FF0000"/>
         </w:rPr>
         <w:object w:dxaOrig="225" w:dyaOrig="225" w14:anchorId="795D7CB2">
-          <v:shape id="_x0000_i1216" type="#_x0000_t75" style="width:20.4pt;height:17.2pt" o:ole="">
+          <v:shape id="_x0000_i1216" type="#_x0000_t75" style="width:20.55pt;height:16.85pt" o:ole="">
             <v:imagedata r:id="rId5" o:title=""/>
           </v:shape>
           <w:control r:id="rId43" w:name="DefaultOcxName102" w:shapeid="_x0000_i1216"/>
@@ -2242,7 +2242,7 @@
         </w:rPr>
         <w:lastRenderedPageBreak/>
         <w:object w:dxaOrig="225" w:dyaOrig="225" w14:anchorId="3896A571">
-          <v:shape id="_x0000_i1219" type="#_x0000_t75" style="width:20.4pt;height:17.2pt" o:ole="">
+          <v:shape id="_x0000_i1219" type="#_x0000_t75" style="width:20.55pt;height:16.85pt" o:ole="">
             <v:imagedata r:id="rId5" o:title=""/>
           </v:shape>
           <w:control r:id="rId48" w:name="DefaultOcxName16" w:shapeid="_x0000_i1219"/>
@@ -2270,7 +2270,7 @@
           <w:color w:val="FF0000"/>
         </w:rPr>
         <w:object w:dxaOrig="225" w:dyaOrig="225" w14:anchorId="0655BCE4">
-          <v:shape id="_x0000_i1222" type="#_x0000_t75" style="width:20.4pt;height:17.2pt" o:ole="">
+          <v:shape id="_x0000_i1222" type="#_x0000_t75" style="width:20.55pt;height:16.85pt" o:ole="">
             <v:imagedata r:id="rId7" o:title=""/>
           </v:shape>
           <w:control r:id="rId49" w:name="DefaultOcxName15" w:shapeid="_x0000_i1222"/>
@@ -2298,7 +2298,7 @@
           <w:color w:val="FF0000"/>
         </w:rPr>
         <w:object w:dxaOrig="225" w:dyaOrig="225" w14:anchorId="223C2C54">
-          <v:shape id="_x0000_i1225" type="#_x0000_t75" style="width:20.4pt;height:17.2pt" o:ole="">
+          <v:shape id="_x0000_i1225" type="#_x0000_t75" style="width:20.55pt;height:16.85pt" o:ole="">
             <v:imagedata r:id="rId5" o:title=""/>
           </v:shape>
           <w:control r:id="rId50" w:name="DefaultOcxName23" w:shapeid="_x0000_i1225"/>
@@ -2366,7 +2366,7 @@
           <w:color w:val="FF0000"/>
         </w:rPr>
         <w:object w:dxaOrig="225" w:dyaOrig="225" w14:anchorId="797D6083">
-          <v:shape id="_x0000_i1228" type="#_x0000_t75" style="width:20.4pt;height:17.2pt" o:ole="">
+          <v:shape id="_x0000_i1228" type="#_x0000_t75" style="width:20.55pt;height:16.85pt" o:ole="">
             <v:imagedata r:id="rId5" o:title=""/>
           </v:shape>
           <w:control r:id="rId51" w:name="DefaultOcxName33" w:shapeid="_x0000_i1228"/>
@@ -2394,7 +2394,7 @@
           <w:color w:val="FF0000"/>
         </w:rPr>
         <w:object w:dxaOrig="225" w:dyaOrig="225" w14:anchorId="59EC852A">
-          <v:shape id="_x0000_i1231" type="#_x0000_t75" style="width:20.4pt;height:17.2pt" o:ole="">
+          <v:shape id="_x0000_i1231" type="#_x0000_t75" style="width:20.55pt;height:16.85pt" o:ole="">
             <v:imagedata r:id="rId7" o:title=""/>
           </v:shape>
           <w:control r:id="rId52" w:name="DefaultOcxName43" w:shapeid="_x0000_i1231"/>
@@ -2462,7 +2462,7 @@
           <w:color w:val="FF0000"/>
         </w:rPr>
         <w:object w:dxaOrig="225" w:dyaOrig="225" w14:anchorId="61BD7499">
-          <v:shape id="_x0000_i1234" type="#_x0000_t75" style="width:20.4pt;height:17.2pt" o:ole="">
+          <v:shape id="_x0000_i1234" type="#_x0000_t75" style="width:20.55pt;height:16.85pt" o:ole="">
             <v:imagedata r:id="rId7" o:title=""/>
           </v:shape>
           <w:control r:id="rId53" w:name="DefaultOcxName53" w:shapeid="_x0000_i1234"/>
@@ -2490,7 +2490,7 @@
           <w:color w:val="FF0000"/>
         </w:rPr>
         <w:object w:dxaOrig="225" w:dyaOrig="225" w14:anchorId="3C2EF157">
-          <v:shape id="_x0000_i1237" type="#_x0000_t75" style="width:20.4pt;height:17.2pt" o:ole="">
+          <v:shape id="_x0000_i1237" type="#_x0000_t75" style="width:20.55pt;height:16.85pt" o:ole="">
             <v:imagedata r:id="rId5" o:title=""/>
           </v:shape>
           <w:control r:id="rId54" w:name="DefaultOcxName63" w:shapeid="_x0000_i1237"/>
@@ -2518,7 +2518,7 @@
           <w:color w:val="FF0000"/>
         </w:rPr>
         <w:object w:dxaOrig="225" w:dyaOrig="225" w14:anchorId="6FED75B0">
-          <v:shape id="_x0000_i1240" type="#_x0000_t75" style="width:20.4pt;height:17.2pt" o:ole="">
+          <v:shape id="_x0000_i1240" type="#_x0000_t75" style="width:20.55pt;height:16.85pt" o:ole="">
             <v:imagedata r:id="rId5" o:title=""/>
           </v:shape>
           <w:control r:id="rId55" w:name="DefaultOcxName73" w:shapeid="_x0000_i1240"/>
@@ -3082,7 +3082,7 @@
           <w:color w:val="FF0000"/>
         </w:rPr>
         <w:object w:dxaOrig="225" w:dyaOrig="225" w14:anchorId="1FFDB1A0">
-          <v:shape id="_x0000_i1243" type="#_x0000_t75" style="width:20.4pt;height:17.2pt" o:ole="">
+          <v:shape id="_x0000_i1243" type="#_x0000_t75" style="width:20.55pt;height:16.85pt" o:ole="">
             <v:imagedata r:id="rId5" o:title=""/>
           </v:shape>
           <w:control r:id="rId58" w:name="DefaultOcxName18" w:shapeid="_x0000_i1243"/>
@@ -3110,7 +3110,7 @@
           <w:color w:val="FF0000"/>
         </w:rPr>
         <w:object w:dxaOrig="225" w:dyaOrig="225" w14:anchorId="6294144D">
-          <v:shape id="_x0000_i1246" type="#_x0000_t75" style="width:20.4pt;height:17.2pt" o:ole="">
+          <v:shape id="_x0000_i1246" type="#_x0000_t75" style="width:20.55pt;height:16.85pt" o:ole="">
             <v:imagedata r:id="rId7" o:title=""/>
           </v:shape>
           <w:control r:id="rId59" w:name="DefaultOcxName17" w:shapeid="_x0000_i1246"/>
@@ -3170,7 +3170,7 @@
           <w:color w:val="FF0000"/>
         </w:rPr>
         <w:object w:dxaOrig="225" w:dyaOrig="225" w14:anchorId="65DBAB42">
-          <v:shape id="_x0000_i1249" type="#_x0000_t75" style="width:20.4pt;height:17.2pt" o:ole="">
+          <v:shape id="_x0000_i1249" type="#_x0000_t75" style="width:20.55pt;height:16.85pt" o:ole="">
             <v:imagedata r:id="rId7" o:title=""/>
           </v:shape>
           <w:control r:id="rId60" w:name="DefaultOcxName24" w:shapeid="_x0000_i1249"/>
@@ -3198,7 +3198,7 @@
           <w:color w:val="FF0000"/>
         </w:rPr>
         <w:object w:dxaOrig="225" w:dyaOrig="225" w14:anchorId="3745E249">
-          <v:shape id="_x0000_i1252" type="#_x0000_t75" style="width:20.4pt;height:17.2pt" o:ole="">
+          <v:shape id="_x0000_i1252" type="#_x0000_t75" style="width:20.55pt;height:16.85pt" o:ole="">
             <v:imagedata r:id="rId5" o:title=""/>
           </v:shape>
           <w:control r:id="rId61" w:name="DefaultOcxName34" w:shapeid="_x0000_i1252"/>
@@ -3258,7 +3258,7 @@
           <w:color w:val="FF0000"/>
         </w:rPr>
         <w:object w:dxaOrig="225" w:dyaOrig="225" w14:anchorId="0F06E629">
-          <v:shape id="_x0000_i1255" type="#_x0000_t75" style="width:20.4pt;height:17.2pt" o:ole="">
+          <v:shape id="_x0000_i1255" type="#_x0000_t75" style="width:20.55pt;height:16.85pt" o:ole="">
             <v:imagedata r:id="rId5" o:title=""/>
           </v:shape>
           <w:control r:id="rId62" w:name="DefaultOcxName44" w:shapeid="_x0000_i1255"/>
@@ -3286,7 +3286,7 @@
           <w:color w:val="FF0000"/>
         </w:rPr>
         <w:object w:dxaOrig="225" w:dyaOrig="225" w14:anchorId="16B86BFE">
-          <v:shape id="_x0000_i1258" type="#_x0000_t75" style="width:20.4pt;height:17.2pt" o:ole="">
+          <v:shape id="_x0000_i1258" type="#_x0000_t75" style="width:20.55pt;height:16.85pt" o:ole="">
             <v:imagedata r:id="rId7" o:title=""/>
           </v:shape>
           <w:control r:id="rId63" w:name="DefaultOcxName54" w:shapeid="_x0000_i1258"/>
@@ -5554,14 +5554,126 @@
     <w:p>
       <w:pPr>
         <w:spacing w:line="240" w:lineRule="auto"/>
+        <w:jc w:val="both"/>
         <w:rPr>
           <w:rFonts w:ascii="Times New Roman" w:eastAsia="Times New Roman" w:hAnsi="Times New Roman" w:cs="Times New Roman"/>
           <w:sz w:val="24"/>
           <w:szCs w:val="24"/>
         </w:rPr>
       </w:pPr>
+      <w:r>
+        <w:rPr>
+          <w:rFonts w:ascii="Calibri" w:eastAsia="Times New Roman" w:hAnsi="Calibri" w:cs="Calibri"/>
+          <w:b/>
+          <w:bCs/>
+          <w:color w:val="000000"/>
+        </w:rPr>
+        <w:t>XRPL</w:t>
+      </w:r>
+    </w:p>
+    <w:p>
+      <w:pPr>
+        <w:spacing w:line="240" w:lineRule="auto"/>
+        <w:jc w:val="both"/>
+        <w:rPr>
+          <w:rFonts w:ascii="Times New Roman" w:eastAsia="Times New Roman" w:hAnsi="Times New Roman" w:cs="Times New Roman"/>
+          <w:sz w:val="24"/>
+          <w:szCs w:val="24"/>
+        </w:rPr>
+      </w:pPr>
+      <w:r>
+        <w:rPr>
+          <w:rFonts w:ascii="Calibri" w:eastAsia="Times New Roman" w:hAnsi="Calibri" w:cs="Calibri"/>
+          <w:color w:val="000000"/>
+        </w:rPr>
+        <w:t>In some aspects, the XRPL makes burning incredibly simple, while in others, novices may struggle. The 'trustline' is the basic distinction between most blockchains and the XRPL; if an address does not have a trustline linked to a certain token, it cannot receive that token. If they did not already have a trustline set to your token before being blackholed (losing access to the account), they would be unable to receive it at the public burn addresses. However, each token on the XRPL has an issuer address — this is the address that was used to distribute the tokens from across ledger. If this issuer address is blackholed (see to previous lectures for an explanation of why this is done), you have everything you need to burn tokens.</w:t>
+      </w:r>
+    </w:p>
+    <w:p>
+      <w:pPr>
+        <w:spacing w:line="240" w:lineRule="auto"/>
+        <w:jc w:val="both"/>
+        <w:rPr>
+          <w:rFonts w:ascii="Calibri" w:eastAsia="Times New Roman" w:hAnsi="Calibri" w:cs="Calibri"/>
+          <w:color w:val="000000"/>
+        </w:rPr>
+      </w:pPr>
+      <w:r>
+        <w:rPr>
+          <w:rFonts w:ascii="Calibri" w:eastAsia="Times New Roman" w:hAnsi="Calibri" w:cs="Calibri"/>
+          <w:color w:val="000000"/>
+        </w:rPr>
+        <w:t>Excellent, now we've discovered that tokens may be burned by sending them to the issuer; now let's try it in XU</w:t>
+      </w:r>
+      <w:r>
+        <w:rPr>
+          <w:rFonts w:ascii="Calibri" w:eastAsia="Times New Roman" w:hAnsi="Calibri" w:cs="Calibri"/>
+          <w:color w:val="000000"/>
+        </w:rPr>
+        <w:t>MM.</w:t>
+      </w:r>
       <w:bookmarkStart w:id="1" w:name="_GoBack"/>
       <w:bookmarkEnd w:id="1"/>
+      <w:r>
+        <w:rPr>
+          <w:rFonts w:ascii="Calibri" w:eastAsia="Times New Roman" w:hAnsi="Calibri" w:cs="Calibri"/>
+          <w:color w:val="000000"/>
+        </w:rPr>
+        <w:t xml:space="preserve">.. </w:t>
+      </w:r>
+    </w:p>
+    <w:p>
+      <w:pPr>
+        <w:spacing w:line="240" w:lineRule="auto"/>
+        <w:jc w:val="both"/>
+        <w:rPr>
+          <w:rFonts w:ascii="Times New Roman" w:eastAsia="Times New Roman" w:hAnsi="Times New Roman" w:cs="Times New Roman"/>
+          <w:sz w:val="24"/>
+          <w:szCs w:val="24"/>
+        </w:rPr>
+      </w:pPr>
+      <w:r>
+        <w:rPr>
+          <w:rFonts w:ascii="Calibri" w:eastAsia="Times New Roman" w:hAnsi="Calibri" w:cs="Calibri"/>
+          <w:color w:val="000000"/>
+        </w:rPr>
+        <w:t>It will not allow it! XUMM</w:t>
+      </w:r>
+      <w:r>
+        <w:rPr>
+          <w:rFonts w:ascii="Calibri" w:eastAsia="Times New Roman" w:hAnsi="Calibri" w:cs="Calibri"/>
+          <w:color w:val="000000"/>
+        </w:rPr>
+        <w:t xml:space="preserve"> prevents users from sending tokens to a blackholed address, which is a fantastic precaution in 99.9 percent of cases, but not when we wish to burn tokens. There are two methods to circumvent this restriction: using a different software, such as XRP Toolkit, and submitting it to the issuer, or for XUMM purists, using an xApp termed 'token trasher'. The token trasher has the restriction that the ENTIRE quantity of tokens you intend to destroy will be discarded; you cannot choose a partial quantity.</w:t>
+      </w:r>
+    </w:p>
+    <w:p>
+      <w:pPr>
+        <w:spacing w:line="240" w:lineRule="auto"/>
+        <w:jc w:val="both"/>
+        <w:rPr>
+          <w:rFonts w:ascii="Times New Roman" w:eastAsia="Times New Roman" w:hAnsi="Times New Roman" w:cs="Times New Roman"/>
+          <w:sz w:val="24"/>
+          <w:szCs w:val="24"/>
+        </w:rPr>
+      </w:pPr>
+      <w:r>
+        <w:rPr>
+          <w:rFonts w:ascii="Calibri" w:eastAsia="Times New Roman" w:hAnsi="Calibri" w:cs="Calibri"/>
+          <w:color w:val="000000"/>
+        </w:rPr>
+        <w:t>You now have a thorough understanding of how to burn tokens. It is typically not advised to burn your own tokens unless you completely comprehend the repercussions and risks. By burning tokens, you lose access to them, and as the founder of LUNA, Do Kwon, put it, "You're actually burning money."</w:t>
+      </w:r>
+    </w:p>
+    <w:p>
+      <w:pPr>
+        <w:spacing w:line="240" w:lineRule="auto"/>
+        <w:rPr>
+          <w:rFonts w:ascii="Times New Roman" w:eastAsia="Times New Roman" w:hAnsi="Times New Roman" w:cs="Times New Roman"/>
+          <w:sz w:val="24"/>
+          <w:szCs w:val="24"/>
+        </w:rPr>
+      </w:pPr>
     </w:p>
     <w:p>
       <w:pPr>

</xml_diff>

<commit_message>
Added Course 2 - Lesson 3 Quiz
</commit_message>
<xml_diff>
--- a/Lazatech Educate Courses.docx
+++ b/Lazatech Educate Courses.docx
@@ -5610,16 +5610,7 @@
           <w:rFonts w:ascii="Calibri" w:eastAsia="Times New Roman" w:hAnsi="Calibri" w:cs="Calibri"/>
           <w:color w:val="000000"/>
         </w:rPr>
-        <w:t>MM.</w:t>
-      </w:r>
-      <w:bookmarkStart w:id="1" w:name="_GoBack"/>
-      <w:bookmarkEnd w:id="1"/>
-      <w:r>
-        <w:rPr>
-          <w:rFonts w:ascii="Calibri" w:eastAsia="Times New Roman" w:hAnsi="Calibri" w:cs="Calibri"/>
-          <w:color w:val="000000"/>
-        </w:rPr>
-        <w:t xml:space="preserve">.. </w:t>
+        <w:t xml:space="preserve">MM... </w:t>
       </w:r>
     </w:p>
     <w:p>
@@ -5667,13 +5658,623 @@
     </w:p>
     <w:p>
       <w:pPr>
-        <w:spacing w:line="240" w:lineRule="auto"/>
-        <w:rPr>
-          <w:rFonts w:ascii="Times New Roman" w:eastAsia="Times New Roman" w:hAnsi="Times New Roman" w:cs="Times New Roman"/>
-          <w:sz w:val="24"/>
-          <w:szCs w:val="24"/>
-        </w:rPr>
-      </w:pPr>
+        <w:pStyle w:val="NormalWeb"/>
+        <w:spacing w:before="0" w:beforeAutospacing="0" w:after="160" w:afterAutospacing="0"/>
+      </w:pPr>
+      <w:r>
+        <w:rPr>
+          <w:rFonts w:ascii="Calibri" w:hAnsi="Calibri" w:cs="Calibri"/>
+          <w:b/>
+          <w:bCs/>
+          <w:color w:val="000000"/>
+          <w:sz w:val="22"/>
+          <w:szCs w:val="22"/>
+        </w:rPr>
+        <w:t>Lesson 3: How are Tokens Burned? Quiz</w:t>
+      </w:r>
+    </w:p>
+    <w:p>
+      <w:pPr>
+        <w:pStyle w:val="NormalWeb"/>
+        <w:numPr>
+          <w:ilvl w:val="0"/>
+          <w:numId w:val="26"/>
+        </w:numPr>
+        <w:spacing w:before="0" w:beforeAutospacing="0" w:after="160" w:afterAutospacing="0"/>
+        <w:textAlignment w:val="baseline"/>
+        <w:rPr>
+          <w:rFonts w:ascii="Calibri" w:hAnsi="Calibri" w:cs="Calibri"/>
+          <w:color w:val="000000"/>
+          <w:sz w:val="22"/>
+          <w:szCs w:val="22"/>
+        </w:rPr>
+      </w:pPr>
+      <w:r>
+        <w:rPr>
+          <w:rFonts w:ascii="Calibri" w:hAnsi="Calibri" w:cs="Calibri"/>
+          <w:b/>
+          <w:bCs/>
+          <w:color w:val="000000"/>
+          <w:sz w:val="22"/>
+          <w:szCs w:val="22"/>
+        </w:rPr>
+        <w:t>What are the risks of sending an ETH token to a random ETH address (no transactions or activity) in the hopes of burning it?</w:t>
+      </w:r>
+    </w:p>
+    <w:p>
+      <w:pPr>
+        <w:pStyle w:val="NormalWeb"/>
+        <w:numPr>
+          <w:ilvl w:val="1"/>
+          <w:numId w:val="27"/>
+        </w:numPr>
+        <w:spacing w:before="0" w:beforeAutospacing="0" w:after="160" w:afterAutospacing="0"/>
+        <w:textAlignment w:val="baseline"/>
+        <w:rPr>
+          <w:rFonts w:ascii="Arial" w:hAnsi="Arial" w:cs="Arial"/>
+          <w:color w:val="000000"/>
+          <w:sz w:val="20"/>
+          <w:szCs w:val="20"/>
+        </w:rPr>
+      </w:pPr>
+      <w:r>
+        <w:rPr>
+          <w:rFonts w:ascii="Calibri" w:hAnsi="Calibri" w:cs="Calibri"/>
+          <w:noProof/>
+          <w:color w:val="000000"/>
+          <w:sz w:val="22"/>
+          <w:szCs w:val="22"/>
+          <w:bdr w:val="none" w:sz="0" w:space="0" w:color="auto" w:frame="1"/>
+        </w:rPr>
+        <w:drawing>
+          <wp:inline distT="0" distB="0" distL="0" distR="0" wp14:anchorId="0DC989AA" wp14:editId="32A2DF74">
+            <wp:extent cx="260985" cy="225425"/>
+            <wp:effectExtent l="0" t="0" r="5715" b="3175"/>
+            <wp:docPr id="24" name="Picture 24" descr="https://lh3.googleusercontent.com/cX0DvsbciaSgCp9Mnb8Wq-83MAQ1sXYmuQE8EDXkNjjBpI9s4lzTbRmBJGaynnFiSRsyYSZ74JkhWDogOnrOepfzcdzKz6Co3yJTeHKMKddCRN486gzIpkwOz3ewIHLcOBcH98XsbfM250Fnk4cm0w"/>
+            <wp:cNvGraphicFramePr>
+              <a:graphicFrameLocks xmlns:a="http://schemas.openxmlformats.org/drawingml/2006/main" noChangeAspect="1"/>
+            </wp:cNvGraphicFramePr>
+            <a:graphic xmlns:a="http://schemas.openxmlformats.org/drawingml/2006/main">
+              <a:graphicData uri="http://schemas.openxmlformats.org/drawingml/2006/picture">
+                <pic:pic xmlns:pic="http://schemas.openxmlformats.org/drawingml/2006/picture">
+                  <pic:nvPicPr>
+                    <pic:cNvPr id="0" name="Picture 236" descr="https://lh3.googleusercontent.com/cX0DvsbciaSgCp9Mnb8Wq-83MAQ1sXYmuQE8EDXkNjjBpI9s4lzTbRmBJGaynnFiSRsyYSZ74JkhWDogOnrOepfzcdzKz6Co3yJTeHKMKddCRN486gzIpkwOz3ewIHLcOBcH98XsbfM250Fnk4cm0w"/>
+                    <pic:cNvPicPr>
+                      <a:picLocks noChangeAspect="1" noChangeArrowheads="1"/>
+                    </pic:cNvPicPr>
+                  </pic:nvPicPr>
+                  <pic:blipFill>
+                    <a:blip r:embed="rId68" cstate="print">
+                      <a:extLst>
+                        <a:ext uri="{28A0092B-C50C-407E-A947-70E740481C1C}">
+                          <a14:useLocalDpi xmlns:a14="http://schemas.microsoft.com/office/drawing/2010/main" val="0"/>
+                        </a:ext>
+                      </a:extLst>
+                    </a:blip>
+                    <a:srcRect/>
+                    <a:stretch>
+                      <a:fillRect/>
+                    </a:stretch>
+                  </pic:blipFill>
+                  <pic:spPr bwMode="auto">
+                    <a:xfrm>
+                      <a:off x="0" y="0"/>
+                      <a:ext cx="260985" cy="225425"/>
+                    </a:xfrm>
+                    <a:prstGeom prst="rect">
+                      <a:avLst/>
+                    </a:prstGeom>
+                    <a:noFill/>
+                    <a:ln>
+                      <a:noFill/>
+                    </a:ln>
+                  </pic:spPr>
+                </pic:pic>
+              </a:graphicData>
+            </a:graphic>
+          </wp:inline>
+        </w:drawing>
+      </w:r>
+      <w:r>
+        <w:rPr>
+          <w:rFonts w:ascii="Calibri" w:hAnsi="Calibri" w:cs="Calibri"/>
+          <w:color w:val="000000"/>
+          <w:sz w:val="22"/>
+          <w:szCs w:val="22"/>
+        </w:rPr>
+        <w:t> The address may not have the correct trustline set, the address may be inaccessible and you just wasted your tokens</w:t>
+      </w:r>
+    </w:p>
+    <w:p>
+      <w:pPr>
+        <w:pStyle w:val="NormalWeb"/>
+        <w:numPr>
+          <w:ilvl w:val="1"/>
+          <w:numId w:val="27"/>
+        </w:numPr>
+        <w:spacing w:before="0" w:beforeAutospacing="0" w:after="160" w:afterAutospacing="0"/>
+        <w:textAlignment w:val="baseline"/>
+        <w:rPr>
+          <w:rFonts w:ascii="Arial" w:hAnsi="Arial" w:cs="Arial"/>
+          <w:color w:val="000000"/>
+          <w:sz w:val="20"/>
+          <w:szCs w:val="20"/>
+        </w:rPr>
+      </w:pPr>
+      <w:r>
+        <w:rPr>
+          <w:rFonts w:ascii="Calibri" w:hAnsi="Calibri" w:cs="Calibri"/>
+          <w:noProof/>
+          <w:color w:val="000000"/>
+          <w:sz w:val="22"/>
+          <w:szCs w:val="22"/>
+          <w:bdr w:val="none" w:sz="0" w:space="0" w:color="auto" w:frame="1"/>
+        </w:rPr>
+        <w:drawing>
+          <wp:inline distT="0" distB="0" distL="0" distR="0" wp14:anchorId="07B2F396" wp14:editId="2D201CB8">
+            <wp:extent cx="260985" cy="225425"/>
+            <wp:effectExtent l="0" t="0" r="5715" b="3175"/>
+            <wp:docPr id="23" name="Picture 23" descr="https://lh6.googleusercontent.com/zA_wbT0o3Ku3Xt-KW5ksElEYuv6nx5nqQcNfULnU8mHJmzRiewMlDDwJx4ypEZ9oM6LmNLyPcSo1CkJi7s0LugvX0OTNypbqIwev2ItYRj3_Ij-ebV6tUyQzVeP3O19cfwYC01QGokx33K27kLXw9g"/>
+            <wp:cNvGraphicFramePr>
+              <a:graphicFrameLocks xmlns:a="http://schemas.openxmlformats.org/drawingml/2006/main" noChangeAspect="1"/>
+            </wp:cNvGraphicFramePr>
+            <a:graphic xmlns:a="http://schemas.openxmlformats.org/drawingml/2006/main">
+              <a:graphicData uri="http://schemas.openxmlformats.org/drawingml/2006/picture">
+                <pic:pic xmlns:pic="http://schemas.openxmlformats.org/drawingml/2006/picture">
+                  <pic:nvPicPr>
+                    <pic:cNvPr id="0" name="Picture 237" descr="https://lh6.googleusercontent.com/zA_wbT0o3Ku3Xt-KW5ksElEYuv6nx5nqQcNfULnU8mHJmzRiewMlDDwJx4ypEZ9oM6LmNLyPcSo1CkJi7s0LugvX0OTNypbqIwev2ItYRj3_Ij-ebV6tUyQzVeP3O19cfwYC01QGokx33K27kLXw9g"/>
+                    <pic:cNvPicPr>
+                      <a:picLocks noChangeAspect="1" noChangeArrowheads="1"/>
+                    </pic:cNvPicPr>
+                  </pic:nvPicPr>
+                  <pic:blipFill>
+                    <a:blip r:embed="rId69" cstate="print">
+                      <a:extLst>
+                        <a:ext uri="{28A0092B-C50C-407E-A947-70E740481C1C}">
+                          <a14:useLocalDpi xmlns:a14="http://schemas.microsoft.com/office/drawing/2010/main" val="0"/>
+                        </a:ext>
+                      </a:extLst>
+                    </a:blip>
+                    <a:srcRect/>
+                    <a:stretch>
+                      <a:fillRect/>
+                    </a:stretch>
+                  </pic:blipFill>
+                  <pic:spPr bwMode="auto">
+                    <a:xfrm>
+                      <a:off x="0" y="0"/>
+                      <a:ext cx="260985" cy="225425"/>
+                    </a:xfrm>
+                    <a:prstGeom prst="rect">
+                      <a:avLst/>
+                    </a:prstGeom>
+                    <a:noFill/>
+                    <a:ln>
+                      <a:noFill/>
+                    </a:ln>
+                  </pic:spPr>
+                </pic:pic>
+              </a:graphicData>
+            </a:graphic>
+          </wp:inline>
+        </w:drawing>
+      </w:r>
+      <w:r>
+        <w:rPr>
+          <w:rFonts w:ascii="Calibri" w:hAnsi="Calibri" w:cs="Calibri"/>
+          <w:color w:val="000000"/>
+          <w:sz w:val="22"/>
+          <w:szCs w:val="22"/>
+        </w:rPr>
+        <w:t> The address may be corrupted</w:t>
+      </w:r>
+    </w:p>
+    <w:p>
+      <w:pPr>
+        <w:pStyle w:val="NormalWeb"/>
+        <w:numPr>
+          <w:ilvl w:val="1"/>
+          <w:numId w:val="27"/>
+        </w:numPr>
+        <w:spacing w:before="0" w:beforeAutospacing="0" w:after="160" w:afterAutospacing="0"/>
+        <w:textAlignment w:val="baseline"/>
+        <w:rPr>
+          <w:rFonts w:ascii="Arial" w:hAnsi="Arial" w:cs="Arial"/>
+          <w:color w:val="000000"/>
+          <w:sz w:val="20"/>
+          <w:szCs w:val="20"/>
+        </w:rPr>
+      </w:pPr>
+      <w:r>
+        <w:rPr>
+          <w:rFonts w:ascii="Calibri" w:hAnsi="Calibri" w:cs="Calibri"/>
+          <w:noProof/>
+          <w:color w:val="000000"/>
+          <w:sz w:val="22"/>
+          <w:szCs w:val="22"/>
+          <w:bdr w:val="none" w:sz="0" w:space="0" w:color="auto" w:frame="1"/>
+        </w:rPr>
+        <w:drawing>
+          <wp:inline distT="0" distB="0" distL="0" distR="0" wp14:anchorId="77377723" wp14:editId="24F8B910">
+            <wp:extent cx="260985" cy="225425"/>
+            <wp:effectExtent l="0" t="0" r="5715" b="3175"/>
+            <wp:docPr id="22" name="Picture 22" descr="https://lh6.googleusercontent.com/zA_wbT0o3Ku3Xt-KW5ksElEYuv6nx5nqQcNfULnU8mHJmzRiewMlDDwJx4ypEZ9oM6LmNLyPcSo1CkJi7s0LugvX0OTNypbqIwev2ItYRj3_Ij-ebV6tUyQzVeP3O19cfwYC01QGokx33K27kLXw9g"/>
+            <wp:cNvGraphicFramePr>
+              <a:graphicFrameLocks xmlns:a="http://schemas.openxmlformats.org/drawingml/2006/main" noChangeAspect="1"/>
+            </wp:cNvGraphicFramePr>
+            <a:graphic xmlns:a="http://schemas.openxmlformats.org/drawingml/2006/main">
+              <a:graphicData uri="http://schemas.openxmlformats.org/drawingml/2006/picture">
+                <pic:pic xmlns:pic="http://schemas.openxmlformats.org/drawingml/2006/picture">
+                  <pic:nvPicPr>
+                    <pic:cNvPr id="0" name="Picture 238" descr="https://lh6.googleusercontent.com/zA_wbT0o3Ku3Xt-KW5ksElEYuv6nx5nqQcNfULnU8mHJmzRiewMlDDwJx4ypEZ9oM6LmNLyPcSo1CkJi7s0LugvX0OTNypbqIwev2ItYRj3_Ij-ebV6tUyQzVeP3O19cfwYC01QGokx33K27kLXw9g"/>
+                    <pic:cNvPicPr>
+                      <a:picLocks noChangeAspect="1" noChangeArrowheads="1"/>
+                    </pic:cNvPicPr>
+                  </pic:nvPicPr>
+                  <pic:blipFill>
+                    <a:blip r:embed="rId69" cstate="print">
+                      <a:extLst>
+                        <a:ext uri="{28A0092B-C50C-407E-A947-70E740481C1C}">
+                          <a14:useLocalDpi xmlns:a14="http://schemas.microsoft.com/office/drawing/2010/main" val="0"/>
+                        </a:ext>
+                      </a:extLst>
+                    </a:blip>
+                    <a:srcRect/>
+                    <a:stretch>
+                      <a:fillRect/>
+                    </a:stretch>
+                  </pic:blipFill>
+                  <pic:spPr bwMode="auto">
+                    <a:xfrm>
+                      <a:off x="0" y="0"/>
+                      <a:ext cx="260985" cy="225425"/>
+                    </a:xfrm>
+                    <a:prstGeom prst="rect">
+                      <a:avLst/>
+                    </a:prstGeom>
+                    <a:noFill/>
+                    <a:ln>
+                      <a:noFill/>
+                    </a:ln>
+                  </pic:spPr>
+                </pic:pic>
+              </a:graphicData>
+            </a:graphic>
+          </wp:inline>
+        </w:drawing>
+      </w:r>
+      <w:r>
+        <w:rPr>
+          <w:rFonts w:ascii="Calibri" w:hAnsi="Calibri" w:cs="Calibri"/>
+          <w:color w:val="000000"/>
+          <w:sz w:val="22"/>
+          <w:szCs w:val="22"/>
+        </w:rPr>
+        <w:t> The address may have not been accessed or used yet but may have an owner who now has access to your tokens</w:t>
+      </w:r>
+    </w:p>
+    <w:p>
+      <w:pPr>
+        <w:pStyle w:val="NormalWeb"/>
+        <w:spacing w:before="0" w:beforeAutospacing="0" w:after="160" w:afterAutospacing="0"/>
+      </w:pPr>
+      <w:r>
+        <w:rPr>
+          <w:rFonts w:ascii="Calibri" w:hAnsi="Calibri" w:cs="Calibri"/>
+          <w:color w:val="000000"/>
+          <w:sz w:val="22"/>
+          <w:szCs w:val="22"/>
+        </w:rPr>
+        <w:t>Incorrect</w:t>
+      </w:r>
+      <w:r>
+        <w:rPr>
+          <w:rFonts w:ascii="Calibri" w:hAnsi="Calibri" w:cs="Calibri"/>
+          <w:b/>
+          <w:bCs/>
+          <w:color w:val="000000"/>
+          <w:sz w:val="22"/>
+          <w:szCs w:val="22"/>
+        </w:rPr>
+        <w:t>0/9 $TRSRY</w:t>
+      </w:r>
+    </w:p>
+    <w:p>
+      <w:pPr>
+        <w:pStyle w:val="NormalWeb"/>
+        <w:spacing w:before="0" w:beforeAutospacing="0" w:after="160" w:afterAutospacing="0"/>
+      </w:pPr>
+      <w:r>
+        <w:rPr>
+          <w:rFonts w:ascii="Calibri" w:hAnsi="Calibri" w:cs="Calibri"/>
+          <w:color w:val="000000"/>
+          <w:sz w:val="22"/>
+          <w:szCs w:val="22"/>
+        </w:rPr>
+        <w:t>Right Answer: </w:t>
+      </w:r>
+      <w:r>
+        <w:rPr>
+          <w:rFonts w:ascii="Calibri" w:hAnsi="Calibri" w:cs="Calibri"/>
+          <w:b/>
+          <w:bCs/>
+          <w:color w:val="000000"/>
+          <w:sz w:val="22"/>
+          <w:szCs w:val="22"/>
+        </w:rPr>
+        <w:t>The address may have not been a</w:t>
+      </w:r>
+      <w:bookmarkStart w:id="1" w:name="_GoBack"/>
+      <w:bookmarkEnd w:id="1"/>
+      <w:r>
+        <w:rPr>
+          <w:rFonts w:ascii="Calibri" w:hAnsi="Calibri" w:cs="Calibri"/>
+          <w:b/>
+          <w:bCs/>
+          <w:color w:val="000000"/>
+          <w:sz w:val="22"/>
+          <w:szCs w:val="22"/>
+        </w:rPr>
+        <w:t>ccessed or used yet but may have an owner who now has access to your tokens</w:t>
+      </w:r>
+    </w:p>
+    <w:p>
+      <w:pPr>
+        <w:pStyle w:val="NormalWeb"/>
+        <w:numPr>
+          <w:ilvl w:val="0"/>
+          <w:numId w:val="27"/>
+        </w:numPr>
+        <w:spacing w:before="0" w:beforeAutospacing="0" w:after="160" w:afterAutospacing="0"/>
+        <w:textAlignment w:val="baseline"/>
+        <w:rPr>
+          <w:rFonts w:ascii="Calibri" w:hAnsi="Calibri" w:cs="Calibri"/>
+          <w:color w:val="000000"/>
+          <w:sz w:val="22"/>
+          <w:szCs w:val="22"/>
+        </w:rPr>
+      </w:pPr>
+      <w:r>
+        <w:rPr>
+          <w:rFonts w:ascii="Calibri" w:hAnsi="Calibri" w:cs="Calibri"/>
+          <w:b/>
+          <w:bCs/>
+          <w:color w:val="000000"/>
+          <w:sz w:val="22"/>
+          <w:szCs w:val="22"/>
+        </w:rPr>
+        <w:t>True or False: the only way to interact with and access the XRPL is by using XUMM?</w:t>
+      </w:r>
+    </w:p>
+    <w:p>
+      <w:pPr>
+        <w:pStyle w:val="NormalWeb"/>
+        <w:numPr>
+          <w:ilvl w:val="1"/>
+          <w:numId w:val="29"/>
+        </w:numPr>
+        <w:spacing w:before="0" w:beforeAutospacing="0" w:after="160" w:afterAutospacing="0"/>
+        <w:textAlignment w:val="baseline"/>
+        <w:rPr>
+          <w:rFonts w:ascii="Arial" w:hAnsi="Arial" w:cs="Arial"/>
+          <w:color w:val="000000"/>
+          <w:sz w:val="20"/>
+          <w:szCs w:val="20"/>
+        </w:rPr>
+      </w:pPr>
+      <w:r>
+        <w:rPr>
+          <w:rFonts w:ascii="Calibri" w:hAnsi="Calibri" w:cs="Calibri"/>
+          <w:noProof/>
+          <w:color w:val="000000"/>
+          <w:sz w:val="22"/>
+          <w:szCs w:val="22"/>
+          <w:bdr w:val="none" w:sz="0" w:space="0" w:color="auto" w:frame="1"/>
+        </w:rPr>
+        <w:drawing>
+          <wp:inline distT="0" distB="0" distL="0" distR="0" wp14:anchorId="25E27C04" wp14:editId="43FAC945">
+            <wp:extent cx="260985" cy="225425"/>
+            <wp:effectExtent l="0" t="0" r="5715" b="3175"/>
+            <wp:docPr id="21" name="Picture 21" descr="https://lh6.googleusercontent.com/zA_wbT0o3Ku3Xt-KW5ksElEYuv6nx5nqQcNfULnU8mHJmzRiewMlDDwJx4ypEZ9oM6LmNLyPcSo1CkJi7s0LugvX0OTNypbqIwev2ItYRj3_Ij-ebV6tUyQzVeP3O19cfwYC01QGokx33K27kLXw9g"/>
+            <wp:cNvGraphicFramePr>
+              <a:graphicFrameLocks xmlns:a="http://schemas.openxmlformats.org/drawingml/2006/main" noChangeAspect="1"/>
+            </wp:cNvGraphicFramePr>
+            <a:graphic xmlns:a="http://schemas.openxmlformats.org/drawingml/2006/main">
+              <a:graphicData uri="http://schemas.openxmlformats.org/drawingml/2006/picture">
+                <pic:pic xmlns:pic="http://schemas.openxmlformats.org/drawingml/2006/picture">
+                  <pic:nvPicPr>
+                    <pic:cNvPr id="0" name="Picture 239" descr="https://lh6.googleusercontent.com/zA_wbT0o3Ku3Xt-KW5ksElEYuv6nx5nqQcNfULnU8mHJmzRiewMlDDwJx4ypEZ9oM6LmNLyPcSo1CkJi7s0LugvX0OTNypbqIwev2ItYRj3_Ij-ebV6tUyQzVeP3O19cfwYC01QGokx33K27kLXw9g"/>
+                    <pic:cNvPicPr>
+                      <a:picLocks noChangeAspect="1" noChangeArrowheads="1"/>
+                    </pic:cNvPicPr>
+                  </pic:nvPicPr>
+                  <pic:blipFill>
+                    <a:blip r:embed="rId69" cstate="print">
+                      <a:extLst>
+                        <a:ext uri="{28A0092B-C50C-407E-A947-70E740481C1C}">
+                          <a14:useLocalDpi xmlns:a14="http://schemas.microsoft.com/office/drawing/2010/main" val="0"/>
+                        </a:ext>
+                      </a:extLst>
+                    </a:blip>
+                    <a:srcRect/>
+                    <a:stretch>
+                      <a:fillRect/>
+                    </a:stretch>
+                  </pic:blipFill>
+                  <pic:spPr bwMode="auto">
+                    <a:xfrm>
+                      <a:off x="0" y="0"/>
+                      <a:ext cx="260985" cy="225425"/>
+                    </a:xfrm>
+                    <a:prstGeom prst="rect">
+                      <a:avLst/>
+                    </a:prstGeom>
+                    <a:noFill/>
+                    <a:ln>
+                      <a:noFill/>
+                    </a:ln>
+                  </pic:spPr>
+                </pic:pic>
+              </a:graphicData>
+            </a:graphic>
+          </wp:inline>
+        </w:drawing>
+      </w:r>
+      <w:r>
+        <w:rPr>
+          <w:rFonts w:ascii="Calibri" w:hAnsi="Calibri" w:cs="Calibri"/>
+          <w:color w:val="000000"/>
+          <w:sz w:val="22"/>
+          <w:szCs w:val="22"/>
+        </w:rPr>
+        <w:t> True</w:t>
+      </w:r>
+    </w:p>
+    <w:p>
+      <w:pPr>
+        <w:pStyle w:val="NormalWeb"/>
+        <w:numPr>
+          <w:ilvl w:val="1"/>
+          <w:numId w:val="29"/>
+        </w:numPr>
+        <w:spacing w:before="0" w:beforeAutospacing="0" w:after="160" w:afterAutospacing="0"/>
+        <w:textAlignment w:val="baseline"/>
+        <w:rPr>
+          <w:rFonts w:ascii="Arial" w:hAnsi="Arial" w:cs="Arial"/>
+          <w:color w:val="000000"/>
+          <w:sz w:val="20"/>
+          <w:szCs w:val="20"/>
+        </w:rPr>
+      </w:pPr>
+      <w:r>
+        <w:rPr>
+          <w:rFonts w:ascii="Calibri" w:hAnsi="Calibri" w:cs="Calibri"/>
+          <w:noProof/>
+          <w:color w:val="000000"/>
+          <w:sz w:val="22"/>
+          <w:szCs w:val="22"/>
+          <w:bdr w:val="none" w:sz="0" w:space="0" w:color="auto" w:frame="1"/>
+        </w:rPr>
+        <w:lastRenderedPageBreak/>
+        <w:drawing>
+          <wp:inline distT="0" distB="0" distL="0" distR="0" wp14:anchorId="7CBC7A7E" wp14:editId="76A96197">
+            <wp:extent cx="260985" cy="225425"/>
+            <wp:effectExtent l="0" t="0" r="5715" b="3175"/>
+            <wp:docPr id="20" name="Picture 20" descr="https://lh3.googleusercontent.com/cX0DvsbciaSgCp9Mnb8Wq-83MAQ1sXYmuQE8EDXkNjjBpI9s4lzTbRmBJGaynnFiSRsyYSZ74JkhWDogOnrOepfzcdzKz6Co3yJTeHKMKddCRN486gzIpkwOz3ewIHLcOBcH98XsbfM250Fnk4cm0w"/>
+            <wp:cNvGraphicFramePr>
+              <a:graphicFrameLocks xmlns:a="http://schemas.openxmlformats.org/drawingml/2006/main" noChangeAspect="1"/>
+            </wp:cNvGraphicFramePr>
+            <a:graphic xmlns:a="http://schemas.openxmlformats.org/drawingml/2006/main">
+              <a:graphicData uri="http://schemas.openxmlformats.org/drawingml/2006/picture">
+                <pic:pic xmlns:pic="http://schemas.openxmlformats.org/drawingml/2006/picture">
+                  <pic:nvPicPr>
+                    <pic:cNvPr id="0" name="Picture 240" descr="https://lh3.googleusercontent.com/cX0DvsbciaSgCp9Mnb8Wq-83MAQ1sXYmuQE8EDXkNjjBpI9s4lzTbRmBJGaynnFiSRsyYSZ74JkhWDogOnrOepfzcdzKz6Co3yJTeHKMKddCRN486gzIpkwOz3ewIHLcOBcH98XsbfM250Fnk4cm0w"/>
+                    <pic:cNvPicPr>
+                      <a:picLocks noChangeAspect="1" noChangeArrowheads="1"/>
+                    </pic:cNvPicPr>
+                  </pic:nvPicPr>
+                  <pic:blipFill>
+                    <a:blip r:embed="rId68" cstate="print">
+                      <a:extLst>
+                        <a:ext uri="{28A0092B-C50C-407E-A947-70E740481C1C}">
+                          <a14:useLocalDpi xmlns:a14="http://schemas.microsoft.com/office/drawing/2010/main" val="0"/>
+                        </a:ext>
+                      </a:extLst>
+                    </a:blip>
+                    <a:srcRect/>
+                    <a:stretch>
+                      <a:fillRect/>
+                    </a:stretch>
+                  </pic:blipFill>
+                  <pic:spPr bwMode="auto">
+                    <a:xfrm>
+                      <a:off x="0" y="0"/>
+                      <a:ext cx="260985" cy="225425"/>
+                    </a:xfrm>
+                    <a:prstGeom prst="rect">
+                      <a:avLst/>
+                    </a:prstGeom>
+                    <a:noFill/>
+                    <a:ln>
+                      <a:noFill/>
+                    </a:ln>
+                  </pic:spPr>
+                </pic:pic>
+              </a:graphicData>
+            </a:graphic>
+          </wp:inline>
+        </w:drawing>
+      </w:r>
+      <w:r>
+        <w:rPr>
+          <w:rFonts w:ascii="Calibri" w:hAnsi="Calibri" w:cs="Calibri"/>
+          <w:color w:val="000000"/>
+          <w:sz w:val="22"/>
+          <w:szCs w:val="22"/>
+        </w:rPr>
+        <w:t> False</w:t>
+      </w:r>
+    </w:p>
+    <w:p>
+      <w:pPr>
+        <w:pStyle w:val="NormalWeb"/>
+        <w:spacing w:before="0" w:beforeAutospacing="0" w:after="160" w:afterAutospacing="0"/>
+        <w:rPr>
+          <w:rFonts w:ascii="Calibri" w:hAnsi="Calibri" w:cs="Calibri"/>
+          <w:b/>
+          <w:bCs/>
+          <w:color w:val="000000"/>
+          <w:sz w:val="22"/>
+          <w:szCs w:val="22"/>
+        </w:rPr>
+      </w:pPr>
+      <w:r>
+        <w:rPr>
+          <w:rFonts w:ascii="Calibri" w:hAnsi="Calibri" w:cs="Calibri"/>
+          <w:color w:val="000000"/>
+          <w:sz w:val="22"/>
+          <w:szCs w:val="22"/>
+        </w:rPr>
+        <w:t>Correct</w:t>
+      </w:r>
+      <w:r>
+        <w:rPr>
+          <w:rFonts w:ascii="Calibri" w:hAnsi="Calibri" w:cs="Calibri"/>
+          <w:b/>
+          <w:bCs/>
+          <w:color w:val="000000"/>
+          <w:sz w:val="22"/>
+          <w:szCs w:val="22"/>
+        </w:rPr>
+        <w:t>9/9 $TRSRY</w:t>
+      </w:r>
+    </w:p>
+    <w:p>
+      <w:pPr>
+        <w:pStyle w:val="NormalWeb"/>
+        <w:spacing w:before="0" w:beforeAutospacing="0" w:after="160" w:afterAutospacing="0"/>
+      </w:pPr>
+      <w:r>
+        <w:rPr>
+          <w:rFonts w:ascii="Calibri" w:hAnsi="Calibri" w:cs="Calibri"/>
+          <w:bCs/>
+          <w:color w:val="000000"/>
+          <w:sz w:val="22"/>
+          <w:szCs w:val="22"/>
+        </w:rPr>
+        <w:t xml:space="preserve">Right Answer: </w:t>
+      </w:r>
+      <w:r>
+        <w:rPr>
+          <w:rFonts w:ascii="Calibri" w:hAnsi="Calibri" w:cs="Calibri"/>
+          <w:b/>
+          <w:bCs/>
+          <w:color w:val="000000"/>
+          <w:sz w:val="22"/>
+          <w:szCs w:val="22"/>
+        </w:rPr>
+        <w:t>False</w:t>
+      </w:r>
     </w:p>
     <w:p>
       <w:pPr>
@@ -5736,6 +6337,123 @@
 <file path=word/numbering.xml><?xml version="1.0" encoding="utf-8"?>
 <w:numbering xmlns:wpc="http://schemas.microsoft.com/office/word/2010/wordprocessingCanvas" xmlns:cx="http://schemas.microsoft.com/office/drawing/2014/chartex" xmlns:cx1="http://schemas.microsoft.com/office/drawing/2015/9/8/chartex" xmlns:mc="http://schemas.openxmlformats.org/markup-compatibility/2006" xmlns:o="urn:schemas-microsoft-com:office:office" xmlns:r="http://schemas.openxmlformats.org/officeDocument/2006/relationships" xmlns:m="http://schemas.openxmlformats.org/officeDocument/2006/math" xmlns:v="urn:schemas-microsoft-com:vml" xmlns:wp14="http://schemas.microsoft.com/office/word/2010/wordprocessingDrawing" xmlns:wp="http://schemas.openxmlformats.org/drawingml/2006/wordprocessingDrawing" xmlns:w10="urn:schemas-microsoft-com:office:word" xmlns:w="http://schemas.openxmlformats.org/wordprocessingml/2006/main" xmlns:w14="http://schemas.microsoft.com/office/word/2010/wordml" xmlns:w15="http://schemas.microsoft.com/office/word/2012/wordml" xmlns:w16se="http://schemas.microsoft.com/office/word/2015/wordml/symex" xmlns:wpg="http://schemas.microsoft.com/office/word/2010/wordprocessingGroup" xmlns:wpi="http://schemas.microsoft.com/office/word/2010/wordprocessingInk" xmlns:wne="http://schemas.microsoft.com/office/word/2006/wordml" xmlns:wps="http://schemas.microsoft.com/office/word/2010/wordprocessingShape" mc:Ignorable="w14 w15 w16se wp14">
   <w:abstractNum w:abstractNumId="0" w15:restartNumberingAfterBreak="0">
+    <w:nsid w:val="013C7E06"/>
+    <w:multiLevelType w:val="multilevel"/>
+    <w:tmpl w:val="E2267C6C"/>
+    <w:lvl w:ilvl="0">
+      <w:start w:val="1"/>
+      <w:numFmt w:val="decimal"/>
+      <w:lvlText w:val="%1."/>
+      <w:lvlJc w:val="left"/>
+      <w:pPr>
+        <w:tabs>
+          <w:tab w:val="num" w:pos="360"/>
+        </w:tabs>
+        <w:ind w:left="360" w:hanging="360"/>
+      </w:pPr>
+    </w:lvl>
+    <w:lvl w:ilvl="1">
+      <w:start w:val="1"/>
+      <w:numFmt w:val="bullet"/>
+      <w:lvlText w:val="o"/>
+      <w:lvlJc w:val="left"/>
+      <w:pPr>
+        <w:tabs>
+          <w:tab w:val="num" w:pos="1080"/>
+        </w:tabs>
+        <w:ind w:left="1080" w:hanging="360"/>
+      </w:pPr>
+      <w:rPr>
+        <w:rFonts w:ascii="Courier New" w:hAnsi="Courier New" w:hint="default"/>
+        <w:sz w:val="20"/>
+      </w:rPr>
+    </w:lvl>
+    <w:lvl w:ilvl="2" w:tentative="1">
+      <w:start w:val="1"/>
+      <w:numFmt w:val="decimal"/>
+      <w:lvlText w:val="%3."/>
+      <w:lvlJc w:val="left"/>
+      <w:pPr>
+        <w:tabs>
+          <w:tab w:val="num" w:pos="1800"/>
+        </w:tabs>
+        <w:ind w:left="1800" w:hanging="360"/>
+      </w:pPr>
+    </w:lvl>
+    <w:lvl w:ilvl="3" w:tentative="1">
+      <w:start w:val="1"/>
+      <w:numFmt w:val="decimal"/>
+      <w:lvlText w:val="%4."/>
+      <w:lvlJc w:val="left"/>
+      <w:pPr>
+        <w:tabs>
+          <w:tab w:val="num" w:pos="2520"/>
+        </w:tabs>
+        <w:ind w:left="2520" w:hanging="360"/>
+      </w:pPr>
+    </w:lvl>
+    <w:lvl w:ilvl="4" w:tentative="1">
+      <w:start w:val="1"/>
+      <w:numFmt w:val="decimal"/>
+      <w:lvlText w:val="%5."/>
+      <w:lvlJc w:val="left"/>
+      <w:pPr>
+        <w:tabs>
+          <w:tab w:val="num" w:pos="3240"/>
+        </w:tabs>
+        <w:ind w:left="3240" w:hanging="360"/>
+      </w:pPr>
+    </w:lvl>
+    <w:lvl w:ilvl="5" w:tentative="1">
+      <w:start w:val="1"/>
+      <w:numFmt w:val="decimal"/>
+      <w:lvlText w:val="%6."/>
+      <w:lvlJc w:val="left"/>
+      <w:pPr>
+        <w:tabs>
+          <w:tab w:val="num" w:pos="3960"/>
+        </w:tabs>
+        <w:ind w:left="3960" w:hanging="360"/>
+      </w:pPr>
+    </w:lvl>
+    <w:lvl w:ilvl="6" w:tentative="1">
+      <w:start w:val="1"/>
+      <w:numFmt w:val="decimal"/>
+      <w:lvlText w:val="%7."/>
+      <w:lvlJc w:val="left"/>
+      <w:pPr>
+        <w:tabs>
+          <w:tab w:val="num" w:pos="4680"/>
+        </w:tabs>
+        <w:ind w:left="4680" w:hanging="360"/>
+      </w:pPr>
+    </w:lvl>
+    <w:lvl w:ilvl="7" w:tentative="1">
+      <w:start w:val="1"/>
+      <w:numFmt w:val="decimal"/>
+      <w:lvlText w:val="%8."/>
+      <w:lvlJc w:val="left"/>
+      <w:pPr>
+        <w:tabs>
+          <w:tab w:val="num" w:pos="5400"/>
+        </w:tabs>
+        <w:ind w:left="5400" w:hanging="360"/>
+      </w:pPr>
+    </w:lvl>
+    <w:lvl w:ilvl="8" w:tentative="1">
+      <w:start w:val="1"/>
+      <w:numFmt w:val="decimal"/>
+      <w:lvlText w:val="%9."/>
+      <w:lvlJc w:val="left"/>
+      <w:pPr>
+        <w:tabs>
+          <w:tab w:val="num" w:pos="6120"/>
+        </w:tabs>
+        <w:ind w:left="6120" w:hanging="360"/>
+      </w:pPr>
+    </w:lvl>
+  </w:abstractNum>
+  <w:abstractNum w:abstractNumId="1" w15:restartNumberingAfterBreak="0">
     <w:nsid w:val="02FA595B"/>
     <w:multiLevelType w:val="multilevel"/>
     <w:tmpl w:val="76D67F18"/>
@@ -5852,7 +6570,7 @@
       </w:pPr>
     </w:lvl>
   </w:abstractNum>
-  <w:abstractNum w:abstractNumId="1" w15:restartNumberingAfterBreak="0">
+  <w:abstractNum w:abstractNumId="2" w15:restartNumberingAfterBreak="0">
     <w:nsid w:val="04AD7FDA"/>
     <w:multiLevelType w:val="multilevel"/>
     <w:tmpl w:val="48685402"/>
@@ -5969,7 +6687,7 @@
       </w:pPr>
     </w:lvl>
   </w:abstractNum>
-  <w:abstractNum w:abstractNumId="2" w15:restartNumberingAfterBreak="0">
+  <w:abstractNum w:abstractNumId="3" w15:restartNumberingAfterBreak="0">
     <w:nsid w:val="1B885A16"/>
     <w:multiLevelType w:val="multilevel"/>
     <w:tmpl w:val="6E46DBE2"/>
@@ -6086,7 +6804,7 @@
       </w:pPr>
     </w:lvl>
   </w:abstractNum>
-  <w:abstractNum w:abstractNumId="3" w15:restartNumberingAfterBreak="0">
+  <w:abstractNum w:abstractNumId="4" w15:restartNumberingAfterBreak="0">
     <w:nsid w:val="207E4B18"/>
     <w:multiLevelType w:val="multilevel"/>
     <w:tmpl w:val="4198F0CE"/>
@@ -6203,7 +6921,7 @@
       </w:pPr>
     </w:lvl>
   </w:abstractNum>
-  <w:abstractNum w:abstractNumId="4" w15:restartNumberingAfterBreak="0">
+  <w:abstractNum w:abstractNumId="5" w15:restartNumberingAfterBreak="0">
     <w:nsid w:val="21060E15"/>
     <w:multiLevelType w:val="multilevel"/>
     <w:tmpl w:val="F91A25C0"/>
@@ -6320,7 +7038,7 @@
       </w:pPr>
     </w:lvl>
   </w:abstractNum>
-  <w:abstractNum w:abstractNumId="5" w15:restartNumberingAfterBreak="0">
+  <w:abstractNum w:abstractNumId="6" w15:restartNumberingAfterBreak="0">
     <w:nsid w:val="23D015E5"/>
     <w:multiLevelType w:val="multilevel"/>
     <w:tmpl w:val="44F62702"/>
@@ -6437,7 +7155,7 @@
       </w:pPr>
     </w:lvl>
   </w:abstractNum>
-  <w:abstractNum w:abstractNumId="6" w15:restartNumberingAfterBreak="0">
+  <w:abstractNum w:abstractNumId="7" w15:restartNumberingAfterBreak="0">
     <w:nsid w:val="3E921E60"/>
     <w:multiLevelType w:val="multilevel"/>
     <w:tmpl w:val="ECD691AA"/>
@@ -6554,7 +7272,7 @@
       </w:pPr>
     </w:lvl>
   </w:abstractNum>
-  <w:abstractNum w:abstractNumId="7" w15:restartNumberingAfterBreak="0">
+  <w:abstractNum w:abstractNumId="8" w15:restartNumberingAfterBreak="0">
     <w:nsid w:val="42311210"/>
     <w:multiLevelType w:val="multilevel"/>
     <w:tmpl w:val="32EE573C"/>
@@ -6671,7 +7389,124 @@
       </w:pPr>
     </w:lvl>
   </w:abstractNum>
-  <w:abstractNum w:abstractNumId="8" w15:restartNumberingAfterBreak="0">
+  <w:abstractNum w:abstractNumId="9" w15:restartNumberingAfterBreak="0">
+    <w:nsid w:val="4D644503"/>
+    <w:multiLevelType w:val="multilevel"/>
+    <w:tmpl w:val="91DE9E64"/>
+    <w:lvl w:ilvl="0">
+      <w:start w:val="2"/>
+      <w:numFmt w:val="decimal"/>
+      <w:lvlText w:val="%1."/>
+      <w:lvlJc w:val="left"/>
+      <w:pPr>
+        <w:tabs>
+          <w:tab w:val="num" w:pos="720"/>
+        </w:tabs>
+        <w:ind w:left="720" w:hanging="360"/>
+      </w:pPr>
+    </w:lvl>
+    <w:lvl w:ilvl="1">
+      <w:start w:val="1"/>
+      <w:numFmt w:val="bullet"/>
+      <w:lvlText w:val="o"/>
+      <w:lvlJc w:val="left"/>
+      <w:pPr>
+        <w:tabs>
+          <w:tab w:val="num" w:pos="1440"/>
+        </w:tabs>
+        <w:ind w:left="1440" w:hanging="360"/>
+      </w:pPr>
+      <w:rPr>
+        <w:rFonts w:ascii="Courier New" w:hAnsi="Courier New" w:hint="default"/>
+        <w:sz w:val="20"/>
+      </w:rPr>
+    </w:lvl>
+    <w:lvl w:ilvl="2" w:tentative="1">
+      <w:start w:val="1"/>
+      <w:numFmt w:val="decimal"/>
+      <w:lvlText w:val="%3."/>
+      <w:lvlJc w:val="left"/>
+      <w:pPr>
+        <w:tabs>
+          <w:tab w:val="num" w:pos="2160"/>
+        </w:tabs>
+        <w:ind w:left="2160" w:hanging="360"/>
+      </w:pPr>
+    </w:lvl>
+    <w:lvl w:ilvl="3" w:tentative="1">
+      <w:start w:val="1"/>
+      <w:numFmt w:val="decimal"/>
+      <w:lvlText w:val="%4."/>
+      <w:lvlJc w:val="left"/>
+      <w:pPr>
+        <w:tabs>
+          <w:tab w:val="num" w:pos="2880"/>
+        </w:tabs>
+        <w:ind w:left="2880" w:hanging="360"/>
+      </w:pPr>
+    </w:lvl>
+    <w:lvl w:ilvl="4" w:tentative="1">
+      <w:start w:val="1"/>
+      <w:numFmt w:val="decimal"/>
+      <w:lvlText w:val="%5."/>
+      <w:lvlJc w:val="left"/>
+      <w:pPr>
+        <w:tabs>
+          <w:tab w:val="num" w:pos="3600"/>
+        </w:tabs>
+        <w:ind w:left="3600" w:hanging="360"/>
+      </w:pPr>
+    </w:lvl>
+    <w:lvl w:ilvl="5" w:tentative="1">
+      <w:start w:val="1"/>
+      <w:numFmt w:val="decimal"/>
+      <w:lvlText w:val="%6."/>
+      <w:lvlJc w:val="left"/>
+      <w:pPr>
+        <w:tabs>
+          <w:tab w:val="num" w:pos="4320"/>
+        </w:tabs>
+        <w:ind w:left="4320" w:hanging="360"/>
+      </w:pPr>
+    </w:lvl>
+    <w:lvl w:ilvl="6" w:tentative="1">
+      <w:start w:val="1"/>
+      <w:numFmt w:val="decimal"/>
+      <w:lvlText w:val="%7."/>
+      <w:lvlJc w:val="left"/>
+      <w:pPr>
+        <w:tabs>
+          <w:tab w:val="num" w:pos="5040"/>
+        </w:tabs>
+        <w:ind w:left="5040" w:hanging="360"/>
+      </w:pPr>
+    </w:lvl>
+    <w:lvl w:ilvl="7" w:tentative="1">
+      <w:start w:val="1"/>
+      <w:numFmt w:val="decimal"/>
+      <w:lvlText w:val="%8."/>
+      <w:lvlJc w:val="left"/>
+      <w:pPr>
+        <w:tabs>
+          <w:tab w:val="num" w:pos="5760"/>
+        </w:tabs>
+        <w:ind w:left="5760" w:hanging="360"/>
+      </w:pPr>
+    </w:lvl>
+    <w:lvl w:ilvl="8" w:tentative="1">
+      <w:start w:val="1"/>
+      <w:numFmt w:val="decimal"/>
+      <w:lvlText w:val="%9."/>
+      <w:lvlJc w:val="left"/>
+      <w:pPr>
+        <w:tabs>
+          <w:tab w:val="num" w:pos="6480"/>
+        </w:tabs>
+        <w:ind w:left="6480" w:hanging="360"/>
+      </w:pPr>
+    </w:lvl>
+  </w:abstractNum>
+  <w:abstractNum w:abstractNumId="10" w15:restartNumberingAfterBreak="0">
     <w:nsid w:val="4EEA3E3D"/>
     <w:multiLevelType w:val="multilevel"/>
     <w:tmpl w:val="E56C09F0"/>
@@ -6820,7 +7655,7 @@
       </w:rPr>
     </w:lvl>
   </w:abstractNum>
-  <w:abstractNum w:abstractNumId="9" w15:restartNumberingAfterBreak="0">
+  <w:abstractNum w:abstractNumId="11" w15:restartNumberingAfterBreak="0">
     <w:nsid w:val="631B4400"/>
     <w:multiLevelType w:val="multilevel"/>
     <w:tmpl w:val="D430CD90"/>
@@ -6937,7 +7772,7 @@
       </w:pPr>
     </w:lvl>
   </w:abstractNum>
-  <w:abstractNum w:abstractNumId="10" w15:restartNumberingAfterBreak="0">
+  <w:abstractNum w:abstractNumId="12" w15:restartNumberingAfterBreak="0">
     <w:nsid w:val="72CD6EDD"/>
     <w:multiLevelType w:val="multilevel"/>
     <w:tmpl w:val="E5DE1720"/>
@@ -7051,100 +7886,100 @@
     </w:lvl>
   </w:abstractNum>
   <w:num w:numId="1">
-    <w:abstractNumId w:val="6"/>
+    <w:abstractNumId w:val="7"/>
     <w:lvlOverride w:ilvl="0">
       <w:startOverride w:val="1"/>
     </w:lvlOverride>
   </w:num>
   <w:num w:numId="2">
-    <w:abstractNumId w:val="6"/>
+    <w:abstractNumId w:val="7"/>
     <w:lvlOverride w:ilvl="0">
       <w:startOverride w:val="2"/>
     </w:lvlOverride>
   </w:num>
   <w:num w:numId="3">
-    <w:abstractNumId w:val="6"/>
+    <w:abstractNumId w:val="7"/>
     <w:lvlOverride w:ilvl="0">
       <w:startOverride w:val="3"/>
     </w:lvlOverride>
   </w:num>
   <w:num w:numId="4">
-    <w:abstractNumId w:val="7"/>
+    <w:abstractNumId w:val="8"/>
     <w:lvlOverride w:ilvl="0">
       <w:startOverride w:val="1"/>
     </w:lvlOverride>
   </w:num>
   <w:num w:numId="5">
-    <w:abstractNumId w:val="7"/>
+    <w:abstractNumId w:val="8"/>
     <w:lvlOverride w:ilvl="0">
       <w:startOverride w:val="2"/>
     </w:lvlOverride>
   </w:num>
   <w:num w:numId="6">
-    <w:abstractNumId w:val="7"/>
+    <w:abstractNumId w:val="8"/>
     <w:lvlOverride w:ilvl="0">
       <w:startOverride w:val="3"/>
     </w:lvlOverride>
   </w:num>
   <w:num w:numId="7">
+    <w:abstractNumId w:val="5"/>
+    <w:lvlOverride w:ilvl="0">
+      <w:startOverride w:val="1"/>
+    </w:lvlOverride>
+  </w:num>
+  <w:num w:numId="8">
+    <w:abstractNumId w:val="5"/>
+    <w:lvlOverride w:ilvl="0">
+      <w:startOverride w:val="2"/>
+    </w:lvlOverride>
+  </w:num>
+  <w:num w:numId="9">
+    <w:abstractNumId w:val="5"/>
+    <w:lvlOverride w:ilvl="0">
+      <w:startOverride w:val="3"/>
+    </w:lvlOverride>
+  </w:num>
+  <w:num w:numId="10">
+    <w:abstractNumId w:val="11"/>
+    <w:lvlOverride w:ilvl="0">
+      <w:startOverride w:val="1"/>
+    </w:lvlOverride>
+  </w:num>
+  <w:num w:numId="11">
+    <w:abstractNumId w:val="11"/>
+    <w:lvlOverride w:ilvl="0">
+      <w:startOverride w:val="2"/>
+    </w:lvlOverride>
+  </w:num>
+  <w:num w:numId="12">
+    <w:abstractNumId w:val="11"/>
+    <w:lvlOverride w:ilvl="0">
+      <w:startOverride w:val="3"/>
+    </w:lvlOverride>
+  </w:num>
+  <w:num w:numId="13">
     <w:abstractNumId w:val="4"/>
     <w:lvlOverride w:ilvl="0">
       <w:startOverride w:val="1"/>
     </w:lvlOverride>
   </w:num>
-  <w:num w:numId="8">
+  <w:num w:numId="14">
     <w:abstractNumId w:val="4"/>
     <w:lvlOverride w:ilvl="0">
       <w:startOverride w:val="2"/>
     </w:lvlOverride>
   </w:num>
-  <w:num w:numId="9">
+  <w:num w:numId="15">
     <w:abstractNumId w:val="4"/>
     <w:lvlOverride w:ilvl="0">
       <w:startOverride w:val="3"/>
     </w:lvlOverride>
   </w:num>
-  <w:num w:numId="10">
-    <w:abstractNumId w:val="9"/>
-    <w:lvlOverride w:ilvl="0">
-      <w:startOverride w:val="1"/>
-    </w:lvlOverride>
-  </w:num>
-  <w:num w:numId="11">
-    <w:abstractNumId w:val="9"/>
-    <w:lvlOverride w:ilvl="0">
-      <w:startOverride w:val="2"/>
-    </w:lvlOverride>
-  </w:num>
-  <w:num w:numId="12">
-    <w:abstractNumId w:val="9"/>
-    <w:lvlOverride w:ilvl="0">
-      <w:startOverride w:val="3"/>
-    </w:lvlOverride>
-  </w:num>
-  <w:num w:numId="13">
-    <w:abstractNumId w:val="3"/>
-    <w:lvlOverride w:ilvl="0">
-      <w:startOverride w:val="1"/>
-    </w:lvlOverride>
-  </w:num>
-  <w:num w:numId="14">
-    <w:abstractNumId w:val="3"/>
-    <w:lvlOverride w:ilvl="0">
-      <w:startOverride w:val="2"/>
-    </w:lvlOverride>
-  </w:num>
-  <w:num w:numId="15">
-    <w:abstractNumId w:val="3"/>
-    <w:lvlOverride w:ilvl="0">
-      <w:startOverride w:val="3"/>
-    </w:lvlOverride>
-  </w:num>
   <w:num w:numId="16">
-    <w:abstractNumId w:val="5"/>
+    <w:abstractNumId w:val="6"/>
   </w:num>
   <w:num w:numId="17">
-    <w:abstractNumId w:val="5"/>
+    <w:abstractNumId w:val="6"/>
     <w:lvlOverride w:ilvl="1">
       <w:lvl w:ilvl="1">
         <w:numFmt w:val="bullet"/>
@@ -7164,7 +7999,7 @@
     </w:lvlOverride>
   </w:num>
   <w:num w:numId="18">
-    <w:abstractNumId w:val="10"/>
+    <w:abstractNumId w:val="12"/>
     <w:lvlOverride w:ilvl="0">
       <w:lvl w:ilvl="0">
         <w:numFmt w:val="decimal"/>
@@ -7174,13 +8009,13 @@
     </w:lvlOverride>
   </w:num>
   <w:num w:numId="19">
-    <w:abstractNumId w:val="8"/>
+    <w:abstractNumId w:val="10"/>
   </w:num>
   <w:num w:numId="20">
-    <w:abstractNumId w:val="1"/>
+    <w:abstractNumId w:val="2"/>
   </w:num>
   <w:num w:numId="21">
-    <w:abstractNumId w:val="1"/>
+    <w:abstractNumId w:val="2"/>
     <w:lvlOverride w:ilvl="1">
       <w:lvl w:ilvl="1">
         <w:numFmt w:val="bullet"/>
@@ -7200,7 +8035,7 @@
     </w:lvlOverride>
   </w:num>
   <w:num w:numId="22">
-    <w:abstractNumId w:val="2"/>
+    <w:abstractNumId w:val="3"/>
     <w:lvlOverride w:ilvl="0">
       <w:lvl w:ilvl="0">
         <w:numFmt w:val="decimal"/>
@@ -7210,7 +8045,7 @@
     </w:lvlOverride>
   </w:num>
   <w:num w:numId="23">
-    <w:abstractNumId w:val="2"/>
+    <w:abstractNumId w:val="3"/>
     <w:lvlOverride w:ilvl="0">
       <w:lvl w:ilvl="0">
         <w:numFmt w:val="decimal"/>
@@ -7237,7 +8072,7 @@
     </w:lvlOverride>
   </w:num>
   <w:num w:numId="24">
-    <w:abstractNumId w:val="0"/>
+    <w:abstractNumId w:val="1"/>
     <w:lvlOverride w:ilvl="0">
       <w:lvl w:ilvl="0">
         <w:numFmt w:val="decimal"/>
@@ -7247,7 +8082,67 @@
     </w:lvlOverride>
   </w:num>
   <w:num w:numId="25">
+    <w:abstractNumId w:val="1"/>
+    <w:lvlOverride w:ilvl="0">
+      <w:lvl w:ilvl="0">
+        <w:numFmt w:val="decimal"/>
+        <w:lvlText w:val="%1."/>
+        <w:lvlJc w:val="left"/>
+      </w:lvl>
+    </w:lvlOverride>
+    <w:lvlOverride w:ilvl="1">
+      <w:lvl w:ilvl="1">
+        <w:numFmt w:val="bullet"/>
+        <w:lvlText w:val=""/>
+        <w:lvlJc w:val="left"/>
+        <w:pPr>
+          <w:tabs>
+            <w:tab w:val="num" w:pos="1440"/>
+          </w:tabs>
+          <w:ind w:left="1440" w:hanging="360"/>
+        </w:pPr>
+        <w:rPr>
+          <w:rFonts w:ascii="Symbol" w:hAnsi="Symbol" w:hint="default"/>
+          <w:sz w:val="20"/>
+        </w:rPr>
+      </w:lvl>
+    </w:lvlOverride>
+  </w:num>
+  <w:num w:numId="26">
     <w:abstractNumId w:val="0"/>
+  </w:num>
+  <w:num w:numId="27">
+    <w:abstractNumId w:val="0"/>
+    <w:lvlOverride w:ilvl="1">
+      <w:lvl w:ilvl="1">
+        <w:numFmt w:val="bullet"/>
+        <w:lvlText w:val=""/>
+        <w:lvlJc w:val="left"/>
+        <w:pPr>
+          <w:tabs>
+            <w:tab w:val="num" w:pos="1440"/>
+          </w:tabs>
+          <w:ind w:left="1440" w:hanging="360"/>
+        </w:pPr>
+        <w:rPr>
+          <w:rFonts w:ascii="Symbol" w:hAnsi="Symbol" w:hint="default"/>
+          <w:sz w:val="20"/>
+        </w:rPr>
+      </w:lvl>
+    </w:lvlOverride>
+  </w:num>
+  <w:num w:numId="28">
+    <w:abstractNumId w:val="9"/>
+    <w:lvlOverride w:ilvl="0">
+      <w:lvl w:ilvl="0">
+        <w:numFmt w:val="decimal"/>
+        <w:lvlText w:val="%1."/>
+        <w:lvlJc w:val="left"/>
+      </w:lvl>
+    </w:lvlOverride>
+  </w:num>
+  <w:num w:numId="29">
+    <w:abstractNumId w:val="9"/>
     <w:lvlOverride w:ilvl="0">
       <w:lvl w:ilvl="0">
         <w:numFmt w:val="decimal"/>
@@ -7872,7 +8767,6 @@
     <w:name w:val="Normal (Web)"/>
     <w:basedOn w:val="Normal"/>
     <w:uiPriority w:val="99"/>
-    <w:semiHidden/>
     <w:unhideWhenUsed/>
     <w:rsid w:val="00BE3F9E"/>
     <w:pPr>

</xml_diff>

<commit_message>
Added Course 2 - Lesson 4 (Introduction)
</commit_message>
<xml_diff>
--- a/Lazatech Educate Courses.docx
+++ b/Lazatech Educate Courses.docx
@@ -6002,20 +6002,7 @@
           <w:sz w:val="22"/>
           <w:szCs w:val="22"/>
         </w:rPr>
-        <w:t>The address may have not been a</w:t>
-      </w:r>
-      <w:bookmarkStart w:id="1" w:name="_GoBack"/>
-      <w:bookmarkEnd w:id="1"/>
-      <w:r>
-        <w:rPr>
-          <w:rFonts w:ascii="Calibri" w:hAnsi="Calibri" w:cs="Calibri"/>
-          <w:b/>
-          <w:bCs/>
-          <w:color w:val="000000"/>
-          <w:sz w:val="22"/>
-          <w:szCs w:val="22"/>
-        </w:rPr>
-        <w:t>ccessed or used yet but may have an owner who now has access to your tokens</w:t>
+        <w:t>The address may have not been accessed or used yet but may have an owner who now has access to your tokens</w:t>
       </w:r>
     </w:p>
     <w:p>
@@ -6284,6 +6271,74 @@
           <w:color w:val="FF0000"/>
         </w:rPr>
       </w:pPr>
+    </w:p>
+    <w:p>
+      <w:pPr>
+        <w:spacing w:line="240" w:lineRule="auto"/>
+        <w:rPr>
+          <w:rFonts w:ascii="Times New Roman" w:eastAsia="Times New Roman" w:hAnsi="Times New Roman" w:cs="Times New Roman"/>
+          <w:sz w:val="24"/>
+          <w:szCs w:val="24"/>
+        </w:rPr>
+      </w:pPr>
+      <w:r>
+        <w:rPr>
+          <w:rFonts w:ascii="Calibri" w:eastAsia="Times New Roman" w:hAnsi="Calibri" w:cs="Calibri"/>
+          <w:b/>
+          <w:bCs/>
+          <w:color w:val="000000"/>
+        </w:rPr>
+        <w:t>Lesson 4: Different Types of Burns</w:t>
+      </w:r>
+    </w:p>
+    <w:p>
+      <w:pPr>
+        <w:spacing w:line="240" w:lineRule="auto"/>
+        <w:rPr>
+          <w:rFonts w:ascii="Times New Roman" w:eastAsia="Times New Roman" w:hAnsi="Times New Roman" w:cs="Times New Roman"/>
+          <w:sz w:val="24"/>
+          <w:szCs w:val="24"/>
+        </w:rPr>
+      </w:pPr>
+      <w:r>
+        <w:rPr>
+          <w:rFonts w:ascii="Calibri" w:eastAsia="Times New Roman" w:hAnsi="Calibri" w:cs="Calibri"/>
+          <w:i/>
+          <w:iCs/>
+          <w:color w:val="000000"/>
+        </w:rPr>
+        <w:t>Length: 10 minutes</w:t>
+      </w:r>
+    </w:p>
+    <w:p>
+      <w:pPr>
+        <w:spacing w:line="240" w:lineRule="auto"/>
+        <w:jc w:val="both"/>
+        <w:rPr>
+          <w:rFonts w:ascii="Calibri" w:eastAsia="Times New Roman" w:hAnsi="Calibri" w:cs="Calibri"/>
+          <w:color w:val="000000"/>
+        </w:rPr>
+      </w:pPr>
+      <w:r>
+        <w:rPr>
+          <w:rFonts w:ascii="Calibri" w:eastAsia="Times New Roman" w:hAnsi="Calibri" w:cs="Calibri"/>
+          <w:color w:val="000000"/>
+        </w:rPr>
+        <w:t>There are a variety of approaches of burning tokens, most of which depend on the specifics of each project and their goals for the burn. Some burns are just utilized as marketing/hype techniques, but other tokens/coins rely on burning as a crucial utility mechanism. Below are some of the most prevalent forms of burns:</w:t>
+      </w:r>
+    </w:p>
+    <w:p>
+      <w:pPr>
+        <w:spacing w:line="240" w:lineRule="auto"/>
+        <w:jc w:val="both"/>
+        <w:rPr>
+          <w:rFonts w:ascii="Times New Roman" w:eastAsia="Times New Roman" w:hAnsi="Times New Roman" w:cs="Times New Roman"/>
+          <w:sz w:val="24"/>
+          <w:szCs w:val="24"/>
+        </w:rPr>
+      </w:pPr>
+      <w:bookmarkStart w:id="1" w:name="_GoBack"/>
+      <w:bookmarkEnd w:id="1"/>
     </w:p>
     <w:sectPr>
       <w:pgSz w:w="12240" w:h="15840"/>

</xml_diff>

<commit_message>
Added Course 2 - Lesson 4 (Content)
</commit_message>
<xml_diff>
--- a/Lazatech Educate Courses.docx
+++ b/Lazatech Educate Courses.docx
@@ -6337,6 +6337,148 @@
           <w:szCs w:val="24"/>
         </w:rPr>
       </w:pPr>
+      <w:r>
+        <w:rPr>
+          <w:rFonts w:ascii="Calibri" w:eastAsia="Times New Roman" w:hAnsi="Calibri" w:cs="Calibri"/>
+          <w:b/>
+          <w:bCs/>
+          <w:color w:val="000000"/>
+        </w:rPr>
+        <w:t>Undistributed Burn</w:t>
+      </w:r>
+      <w:r>
+        <w:rPr>
+          <w:rFonts w:ascii="Calibri" w:eastAsia="Times New Roman" w:hAnsi="Calibri" w:cs="Calibri"/>
+          <w:color w:val="000000"/>
+        </w:rPr>
+        <w:t> – The destruction of tokens/coins that have not been circulated or sold. This decreases the project's TOTAL supply, but does not affect the circulating supply. This indicates that the same number of tokens will be offered on the market, with no anticipated price adjustment. These burns are fantastic for advertising, but they ensure a future reduction in supplies.</w:t>
+      </w:r>
+    </w:p>
+    <w:p>
+      <w:pPr>
+        <w:spacing w:line="240" w:lineRule="auto"/>
+        <w:jc w:val="both"/>
+        <w:rPr>
+          <w:rFonts w:ascii="Times New Roman" w:eastAsia="Times New Roman" w:hAnsi="Times New Roman" w:cs="Times New Roman"/>
+          <w:sz w:val="24"/>
+          <w:szCs w:val="24"/>
+        </w:rPr>
+      </w:pPr>
+      <w:r>
+        <w:rPr>
+          <w:rFonts w:ascii="Calibri" w:eastAsia="Times New Roman" w:hAnsi="Calibri" w:cs="Calibri"/>
+          <w:b/>
+          <w:bCs/>
+          <w:color w:val="000000"/>
+        </w:rPr>
+        <w:t>Buy-back and Burn</w:t>
+      </w:r>
+      <w:r>
+        <w:rPr>
+          <w:rFonts w:ascii="Calibri" w:eastAsia="Times New Roman" w:hAnsi="Calibri" w:cs="Calibri"/>
+          <w:color w:val="000000"/>
+        </w:rPr>
+        <w:t> – A win-win situation for investors. The projects get their tokens/coins from the market, which increases volume and, consequently, price. Once all purchases have been made, the whole sum is burned. This decreases the circulating and total supply, which should theoretically result in a higher price.</w:t>
+      </w:r>
+    </w:p>
+    <w:p>
+      <w:pPr>
+        <w:spacing w:line="240" w:lineRule="auto"/>
+        <w:jc w:val="both"/>
+        <w:rPr>
+          <w:rFonts w:ascii="Times New Roman" w:eastAsia="Times New Roman" w:hAnsi="Times New Roman" w:cs="Times New Roman"/>
+          <w:sz w:val="24"/>
+          <w:szCs w:val="24"/>
+        </w:rPr>
+      </w:pPr>
+      <w:r>
+        <w:rPr>
+          <w:rFonts w:ascii="Calibri" w:eastAsia="Times New Roman" w:hAnsi="Calibri" w:cs="Calibri"/>
+          <w:b/>
+          <w:bCs/>
+          <w:color w:val="000000"/>
+        </w:rPr>
+        <w:t>Developer Wallet Burn</w:t>
+      </w:r>
+      <w:r>
+        <w:rPr>
+          <w:rFonts w:ascii="Calibri" w:eastAsia="Times New Roman" w:hAnsi="Calibri" w:cs="Calibri"/>
+          <w:color w:val="000000"/>
+        </w:rPr>
+        <w:t> – Similar to the undistributed burn, except that the developer's wallet provides the tokens. This is another common marketing tactic that may be utilized to demonstrate a team's dedication to the project. It decreases the Total supply but has no effect on the Circulating supply.</w:t>
+      </w:r>
+    </w:p>
+    <w:p>
+      <w:pPr>
+        <w:spacing w:line="240" w:lineRule="auto"/>
+        <w:jc w:val="both"/>
+        <w:rPr>
+          <w:rFonts w:ascii="Times New Roman" w:eastAsia="Times New Roman" w:hAnsi="Times New Roman" w:cs="Times New Roman"/>
+          <w:sz w:val="24"/>
+          <w:szCs w:val="24"/>
+        </w:rPr>
+      </w:pPr>
+      <w:r>
+        <w:rPr>
+          <w:rFonts w:ascii="Calibri" w:eastAsia="Times New Roman" w:hAnsi="Calibri" w:cs="Calibri"/>
+          <w:b/>
+          <w:bCs/>
+          <w:color w:val="000000"/>
+        </w:rPr>
+        <w:t>Tax/Contract/Fee Burn</w:t>
+      </w:r>
+      <w:r>
+        <w:rPr>
+          <w:rFonts w:ascii="Calibri" w:eastAsia="Times New Roman" w:hAnsi="Calibri" w:cs="Calibri"/>
+          <w:color w:val="000000"/>
+        </w:rPr>
+        <w:t> – Common to ETH and BSC token initiatives, and utilized as a fee structure by several currencies, including XRP. 2021 was the peak year for tax/contract burning initiatives such as Safemoon, in which the purchase or sale of a token results in its destruction. These forms of tokens swept the globe and are still used today. XRP costs minuscule fees for all transactions on the blockchain, including buy, sell, sign, transmit, etc. This fee is not transmitted to Ripple; rather, it is burned and taken out of circulation. This is true of many different blockchains; feel free to conduct more investigation!</w:t>
+      </w:r>
+    </w:p>
+    <w:p>
+      <w:pPr>
+        <w:spacing w:line="240" w:lineRule="auto"/>
+        <w:jc w:val="both"/>
+        <w:rPr>
+          <w:rFonts w:ascii="Times New Roman" w:eastAsia="Times New Roman" w:hAnsi="Times New Roman" w:cs="Times New Roman"/>
+          <w:sz w:val="24"/>
+          <w:szCs w:val="24"/>
+        </w:rPr>
+      </w:pPr>
+      <w:r>
+        <w:rPr>
+          <w:rFonts w:ascii="Calibri" w:eastAsia="Times New Roman" w:hAnsi="Calibri" w:cs="Calibri"/>
+          <w:b/>
+          <w:bCs/>
+          <w:color w:val="000000"/>
+        </w:rPr>
+        <w:t>Learn to Burn</w:t>
+      </w:r>
+      <w:r>
+        <w:rPr>
+          <w:rFonts w:ascii="Calibri" w:eastAsia="Times New Roman" w:hAnsi="Calibri" w:cs="Calibri"/>
+          <w:color w:val="000000"/>
+        </w:rPr>
+        <w:t> – Treasury's innovative approach to burning and a global first in the field of crypto teaching! Using same technique as our Learn to Earn software, the TRSRY incentives are instead sent to a blackholed address. This implies that each time you finish a lesson, you contribute to reducing the overall amount of TRSRY!</w:t>
+      </w:r>
+    </w:p>
+    <w:p>
+      <w:pPr>
+        <w:spacing w:line="240" w:lineRule="auto"/>
+        <w:jc w:val="both"/>
+        <w:rPr>
+          <w:rFonts w:ascii="Times New Roman" w:eastAsia="Times New Roman" w:hAnsi="Times New Roman" w:cs="Times New Roman"/>
+          <w:sz w:val="24"/>
+          <w:szCs w:val="24"/>
+        </w:rPr>
+      </w:pPr>
+      <w:r>
+        <w:rPr>
+          <w:rFonts w:ascii="Calibri" w:eastAsia="Times New Roman" w:hAnsi="Calibri" w:cs="Calibri"/>
+          <w:color w:val="000000"/>
+        </w:rPr>
+        <w:t>Undoubtedly, there are several other obscure and lesser-known techniques, but they are the most prevalent and widely used in the cryptocurrency world.</w:t>
+      </w:r>
       <w:bookmarkStart w:id="1" w:name="_GoBack"/>
       <w:bookmarkEnd w:id="1"/>
     </w:p>

</xml_diff>

<commit_message>
Added Course 2 - Lesson 4 Quiz
</commit_message>
<xml_diff>
--- a/Lazatech Educate Courses.docx
+++ b/Lazatech Educate Courses.docx
@@ -6467,18 +6467,784 @@
         <w:spacing w:line="240" w:lineRule="auto"/>
         <w:jc w:val="both"/>
         <w:rPr>
+          <w:rFonts w:ascii="Calibri" w:eastAsia="Times New Roman" w:hAnsi="Calibri" w:cs="Calibri"/>
+          <w:color w:val="000000"/>
+        </w:rPr>
+      </w:pPr>
+      <w:r>
+        <w:rPr>
+          <w:rFonts w:ascii="Calibri" w:eastAsia="Times New Roman" w:hAnsi="Calibri" w:cs="Calibri"/>
+          <w:color w:val="000000"/>
+        </w:rPr>
+        <w:t>Undoubtedly, there are several other obscure and lesser-known techniques, but they are the most prevalent and widely used in the cryptocurrency world.</w:t>
+      </w:r>
+    </w:p>
+    <w:p>
+      <w:pPr>
+        <w:pStyle w:val="NormalWeb"/>
+        <w:spacing w:before="0" w:beforeAutospacing="0" w:after="160" w:afterAutospacing="0"/>
+      </w:pPr>
+      <w:r>
+        <w:rPr>
+          <w:rFonts w:ascii="Calibri" w:hAnsi="Calibri" w:cs="Calibri"/>
+          <w:b/>
+          <w:bCs/>
+          <w:color w:val="000000"/>
+          <w:sz w:val="22"/>
+          <w:szCs w:val="22"/>
+        </w:rPr>
+        <w:t>Lesson 4: Different Types of Burns Quiz</w:t>
+      </w:r>
+    </w:p>
+    <w:p>
+      <w:pPr>
+        <w:pStyle w:val="NormalWeb"/>
+        <w:numPr>
+          <w:ilvl w:val="0"/>
+          <w:numId w:val="30"/>
+        </w:numPr>
+        <w:spacing w:before="0" w:beforeAutospacing="0" w:after="160" w:afterAutospacing="0"/>
+        <w:textAlignment w:val="baseline"/>
+        <w:rPr>
+          <w:rFonts w:ascii="Calibri" w:hAnsi="Calibri" w:cs="Calibri"/>
+          <w:color w:val="000000"/>
+          <w:sz w:val="22"/>
+          <w:szCs w:val="22"/>
+        </w:rPr>
+      </w:pPr>
+      <w:r>
+        <w:rPr>
+          <w:rFonts w:ascii="Calibri" w:hAnsi="Calibri" w:cs="Calibri"/>
+          <w:b/>
+          <w:bCs/>
+          <w:color w:val="000000"/>
+          <w:sz w:val="22"/>
+          <w:szCs w:val="22"/>
+        </w:rPr>
+        <w:t>True or False: “Learn to Burn”</w:t>
+      </w:r>
+      <w:r>
+        <w:rPr>
+          <w:rFonts w:ascii="Calibri" w:hAnsi="Calibri" w:cs="Calibri"/>
+          <w:b/>
+          <w:bCs/>
+          <w:color w:val="000000"/>
+          <w:sz w:val="22"/>
+          <w:szCs w:val="22"/>
+        </w:rPr>
+        <w:t xml:space="preserve"> reduces the Total Supply of $TRSRY, however</w:t>
+      </w:r>
+      <w:r>
+        <w:rPr>
+          <w:rFonts w:ascii="Calibri" w:hAnsi="Calibri" w:cs="Calibri"/>
+          <w:b/>
+          <w:bCs/>
+          <w:color w:val="000000"/>
+          <w:sz w:val="22"/>
+          <w:szCs w:val="22"/>
+        </w:rPr>
+        <w:t xml:space="preserve"> it</w:t>
+      </w:r>
+      <w:r>
+        <w:rPr>
+          <w:rFonts w:ascii="Calibri" w:hAnsi="Calibri" w:cs="Calibri"/>
+          <w:b/>
+          <w:bCs/>
+          <w:color w:val="000000"/>
+          <w:sz w:val="22"/>
+          <w:szCs w:val="22"/>
+        </w:rPr>
+        <w:t xml:space="preserve"> doesn’t </w:t>
+      </w:r>
+      <w:r>
+        <w:rPr>
+          <w:rFonts w:ascii="Calibri" w:hAnsi="Calibri" w:cs="Calibri"/>
+          <w:b/>
+          <w:bCs/>
+          <w:color w:val="000000"/>
+          <w:sz w:val="22"/>
+          <w:szCs w:val="22"/>
+        </w:rPr>
+        <w:t>affect</w:t>
+      </w:r>
+      <w:r>
+        <w:rPr>
+          <w:rFonts w:ascii="Calibri" w:hAnsi="Calibri" w:cs="Calibri"/>
+          <w:b/>
+          <w:bCs/>
+          <w:color w:val="000000"/>
+          <w:sz w:val="22"/>
+          <w:szCs w:val="22"/>
+        </w:rPr>
+        <w:t xml:space="preserve"> the circulating supply.</w:t>
+      </w:r>
+    </w:p>
+    <w:p>
+      <w:pPr>
+        <w:pStyle w:val="NormalWeb"/>
+        <w:numPr>
+          <w:ilvl w:val="1"/>
+          <w:numId w:val="31"/>
+        </w:numPr>
+        <w:spacing w:before="0" w:beforeAutospacing="0" w:after="160" w:afterAutospacing="0"/>
+        <w:textAlignment w:val="baseline"/>
+        <w:rPr>
+          <w:rFonts w:ascii="Arial" w:hAnsi="Arial" w:cs="Arial"/>
+          <w:color w:val="000000"/>
+          <w:sz w:val="20"/>
+          <w:szCs w:val="20"/>
+        </w:rPr>
+      </w:pPr>
+      <w:r>
+        <w:rPr>
+          <w:rFonts w:ascii="Calibri" w:hAnsi="Calibri" w:cs="Calibri"/>
+          <w:noProof/>
+          <w:color w:val="000000"/>
+          <w:sz w:val="22"/>
+          <w:szCs w:val="22"/>
+          <w:bdr w:val="none" w:sz="0" w:space="0" w:color="auto" w:frame="1"/>
+        </w:rPr>
+        <w:drawing>
+          <wp:inline distT="0" distB="0" distL="0" distR="0" wp14:anchorId="0B6E0565" wp14:editId="58CB740F">
+            <wp:extent cx="260985" cy="225425"/>
+            <wp:effectExtent l="0" t="0" r="5715" b="3175"/>
+            <wp:docPr id="30" name="Picture 30" descr="https://lh3.googleusercontent.com/cX0DvsbciaSgCp9Mnb8Wq-83MAQ1sXYmuQE8EDXkNjjBpI9s4lzTbRmBJGaynnFiSRsyYSZ74JkhWDogOnrOepfzcdzKz6Co3yJTeHKMKddCRN486gzIpkwOz3ewIHLcOBcH98XsbfM250Fnk4cm0w"/>
+            <wp:cNvGraphicFramePr>
+              <a:graphicFrameLocks xmlns:a="http://schemas.openxmlformats.org/drawingml/2006/main" noChangeAspect="1"/>
+            </wp:cNvGraphicFramePr>
+            <a:graphic xmlns:a="http://schemas.openxmlformats.org/drawingml/2006/main">
+              <a:graphicData uri="http://schemas.openxmlformats.org/drawingml/2006/picture">
+                <pic:pic xmlns:pic="http://schemas.openxmlformats.org/drawingml/2006/picture">
+                  <pic:nvPicPr>
+                    <pic:cNvPr id="0" name="Picture 236" descr="https://lh3.googleusercontent.com/cX0DvsbciaSgCp9Mnb8Wq-83MAQ1sXYmuQE8EDXkNjjBpI9s4lzTbRmBJGaynnFiSRsyYSZ74JkhWDogOnrOepfzcdzKz6Co3yJTeHKMKddCRN486gzIpkwOz3ewIHLcOBcH98XsbfM250Fnk4cm0w"/>
+                    <pic:cNvPicPr>
+                      <a:picLocks noChangeAspect="1" noChangeArrowheads="1"/>
+                    </pic:cNvPicPr>
+                  </pic:nvPicPr>
+                  <pic:blipFill>
+                    <a:blip r:embed="rId68" cstate="print">
+                      <a:extLst>
+                        <a:ext uri="{28A0092B-C50C-407E-A947-70E740481C1C}">
+                          <a14:useLocalDpi xmlns:a14="http://schemas.microsoft.com/office/drawing/2010/main" val="0"/>
+                        </a:ext>
+                      </a:extLst>
+                    </a:blip>
+                    <a:srcRect/>
+                    <a:stretch>
+                      <a:fillRect/>
+                    </a:stretch>
+                  </pic:blipFill>
+                  <pic:spPr bwMode="auto">
+                    <a:xfrm>
+                      <a:off x="0" y="0"/>
+                      <a:ext cx="260985" cy="225425"/>
+                    </a:xfrm>
+                    <a:prstGeom prst="rect">
+                      <a:avLst/>
+                    </a:prstGeom>
+                    <a:noFill/>
+                    <a:ln>
+                      <a:noFill/>
+                    </a:ln>
+                  </pic:spPr>
+                </pic:pic>
+              </a:graphicData>
+            </a:graphic>
+          </wp:inline>
+        </w:drawing>
+      </w:r>
+      <w:r>
+        <w:rPr>
+          <w:rFonts w:ascii="Calibri" w:hAnsi="Calibri" w:cs="Calibri"/>
+          <w:color w:val="000000"/>
+          <w:sz w:val="22"/>
+          <w:szCs w:val="22"/>
+        </w:rPr>
+        <w:t> True</w:t>
+      </w:r>
+    </w:p>
+    <w:p>
+      <w:pPr>
+        <w:pStyle w:val="NormalWeb"/>
+        <w:numPr>
+          <w:ilvl w:val="1"/>
+          <w:numId w:val="31"/>
+        </w:numPr>
+        <w:spacing w:before="0" w:beforeAutospacing="0" w:after="160" w:afterAutospacing="0"/>
+        <w:textAlignment w:val="baseline"/>
+        <w:rPr>
+          <w:rFonts w:ascii="Arial" w:hAnsi="Arial" w:cs="Arial"/>
+          <w:color w:val="000000"/>
+          <w:sz w:val="20"/>
+          <w:szCs w:val="20"/>
+        </w:rPr>
+      </w:pPr>
+      <w:r>
+        <w:rPr>
+          <w:rFonts w:ascii="Calibri" w:hAnsi="Calibri" w:cs="Calibri"/>
+          <w:noProof/>
+          <w:color w:val="000000"/>
+          <w:sz w:val="22"/>
+          <w:szCs w:val="22"/>
+          <w:bdr w:val="none" w:sz="0" w:space="0" w:color="auto" w:frame="1"/>
+        </w:rPr>
+        <w:lastRenderedPageBreak/>
+        <w:drawing>
+          <wp:inline distT="0" distB="0" distL="0" distR="0" wp14:anchorId="16D1B375" wp14:editId="4A7CFB7D">
+            <wp:extent cx="260985" cy="225425"/>
+            <wp:effectExtent l="0" t="0" r="5715" b="3175"/>
+            <wp:docPr id="29" name="Picture 29" descr="https://lh6.googleusercontent.com/zA_wbT0o3Ku3Xt-KW5ksElEYuv6nx5nqQcNfULnU8mHJmzRiewMlDDwJx4ypEZ9oM6LmNLyPcSo1CkJi7s0LugvX0OTNypbqIwev2ItYRj3_Ij-ebV6tUyQzVeP3O19cfwYC01QGokx33K27kLXw9g"/>
+            <wp:cNvGraphicFramePr>
+              <a:graphicFrameLocks xmlns:a="http://schemas.openxmlformats.org/drawingml/2006/main" noChangeAspect="1"/>
+            </wp:cNvGraphicFramePr>
+            <a:graphic xmlns:a="http://schemas.openxmlformats.org/drawingml/2006/main">
+              <a:graphicData uri="http://schemas.openxmlformats.org/drawingml/2006/picture">
+                <pic:pic xmlns:pic="http://schemas.openxmlformats.org/drawingml/2006/picture">
+                  <pic:nvPicPr>
+                    <pic:cNvPr id="0" name="Picture 237" descr="https://lh6.googleusercontent.com/zA_wbT0o3Ku3Xt-KW5ksElEYuv6nx5nqQcNfULnU8mHJmzRiewMlDDwJx4ypEZ9oM6LmNLyPcSo1CkJi7s0LugvX0OTNypbqIwev2ItYRj3_Ij-ebV6tUyQzVeP3O19cfwYC01QGokx33K27kLXw9g"/>
+                    <pic:cNvPicPr>
+                      <a:picLocks noChangeAspect="1" noChangeArrowheads="1"/>
+                    </pic:cNvPicPr>
+                  </pic:nvPicPr>
+                  <pic:blipFill>
+                    <a:blip r:embed="rId69" cstate="print">
+                      <a:extLst>
+                        <a:ext uri="{28A0092B-C50C-407E-A947-70E740481C1C}">
+                          <a14:useLocalDpi xmlns:a14="http://schemas.microsoft.com/office/drawing/2010/main" val="0"/>
+                        </a:ext>
+                      </a:extLst>
+                    </a:blip>
+                    <a:srcRect/>
+                    <a:stretch>
+                      <a:fillRect/>
+                    </a:stretch>
+                  </pic:blipFill>
+                  <pic:spPr bwMode="auto">
+                    <a:xfrm>
+                      <a:off x="0" y="0"/>
+                      <a:ext cx="260985" cy="225425"/>
+                    </a:xfrm>
+                    <a:prstGeom prst="rect">
+                      <a:avLst/>
+                    </a:prstGeom>
+                    <a:noFill/>
+                    <a:ln>
+                      <a:noFill/>
+                    </a:ln>
+                  </pic:spPr>
+                </pic:pic>
+              </a:graphicData>
+            </a:graphic>
+          </wp:inline>
+        </w:drawing>
+      </w:r>
+      <w:r>
+        <w:rPr>
+          <w:rFonts w:ascii="Calibri" w:hAnsi="Calibri" w:cs="Calibri"/>
+          <w:color w:val="000000"/>
+          <w:sz w:val="22"/>
+          <w:szCs w:val="22"/>
+        </w:rPr>
+        <w:t> False</w:t>
+      </w:r>
+    </w:p>
+    <w:p>
+      <w:pPr>
+        <w:pStyle w:val="NormalWeb"/>
+        <w:spacing w:before="0" w:beforeAutospacing="0" w:after="160" w:afterAutospacing="0"/>
+        <w:rPr>
+          <w:rFonts w:ascii="Calibri" w:hAnsi="Calibri" w:cs="Calibri"/>
+          <w:b/>
+          <w:bCs/>
+          <w:color w:val="000000"/>
+          <w:sz w:val="22"/>
+          <w:szCs w:val="22"/>
+        </w:rPr>
+      </w:pPr>
+      <w:r>
+        <w:rPr>
+          <w:rFonts w:ascii="Calibri" w:hAnsi="Calibri" w:cs="Calibri"/>
+          <w:color w:val="000000"/>
+          <w:sz w:val="22"/>
+          <w:szCs w:val="22"/>
+        </w:rPr>
+        <w:t>Correct</w:t>
+      </w:r>
+      <w:r>
+        <w:rPr>
+          <w:rFonts w:ascii="Calibri" w:hAnsi="Calibri" w:cs="Calibri"/>
+          <w:b/>
+          <w:bCs/>
+          <w:color w:val="000000"/>
+          <w:sz w:val="22"/>
+          <w:szCs w:val="22"/>
+        </w:rPr>
+        <w:t>9/9 $TRSRY</w:t>
+      </w:r>
+    </w:p>
+    <w:p>
+      <w:pPr>
+        <w:pStyle w:val="NormalWeb"/>
+        <w:spacing w:before="0" w:beforeAutospacing="0" w:after="160" w:afterAutospacing="0"/>
+      </w:pPr>
+      <w:r>
+        <w:rPr>
+          <w:rFonts w:ascii="Calibri" w:hAnsi="Calibri" w:cs="Calibri"/>
+          <w:bCs/>
+          <w:color w:val="000000"/>
+          <w:sz w:val="22"/>
+          <w:szCs w:val="22"/>
+        </w:rPr>
+        <w:t xml:space="preserve">Right Answer: </w:t>
+      </w:r>
+      <w:r>
+        <w:rPr>
+          <w:rFonts w:ascii="Calibri" w:hAnsi="Calibri" w:cs="Calibri"/>
+          <w:b/>
+          <w:bCs/>
+          <w:color w:val="000000"/>
+          <w:sz w:val="22"/>
+          <w:szCs w:val="22"/>
+        </w:rPr>
+        <w:t>True</w:t>
+      </w:r>
+    </w:p>
+    <w:p>
+      <w:pPr>
+        <w:pStyle w:val="NormalWeb"/>
+        <w:numPr>
+          <w:ilvl w:val="0"/>
+          <w:numId w:val="31"/>
+        </w:numPr>
+        <w:spacing w:before="0" w:beforeAutospacing="0" w:after="160" w:afterAutospacing="0"/>
+        <w:textAlignment w:val="baseline"/>
+        <w:rPr>
+          <w:rFonts w:ascii="Calibri" w:hAnsi="Calibri" w:cs="Calibri"/>
+          <w:color w:val="000000"/>
+          <w:sz w:val="22"/>
+          <w:szCs w:val="22"/>
+        </w:rPr>
+      </w:pPr>
+      <w:r>
+        <w:rPr>
+          <w:rFonts w:ascii="Calibri" w:hAnsi="Calibri" w:cs="Calibri"/>
+          <w:b/>
+          <w:bCs/>
+          <w:color w:val="000000"/>
+          <w:sz w:val="22"/>
+          <w:szCs w:val="22"/>
+        </w:rPr>
+        <w:t>What is the most effective Burn technique an XRPL token dev team can use to reduce CIRCULATING supply?</w:t>
+      </w:r>
+    </w:p>
+    <w:p>
+      <w:pPr>
+        <w:pStyle w:val="NormalWeb"/>
+        <w:numPr>
+          <w:ilvl w:val="1"/>
+          <w:numId w:val="33"/>
+        </w:numPr>
+        <w:spacing w:before="0" w:beforeAutospacing="0" w:after="160" w:afterAutospacing="0"/>
+        <w:textAlignment w:val="baseline"/>
+        <w:rPr>
+          <w:rFonts w:ascii="Arial" w:hAnsi="Arial" w:cs="Arial"/>
+          <w:color w:val="000000"/>
+          <w:sz w:val="20"/>
+          <w:szCs w:val="20"/>
+        </w:rPr>
+      </w:pPr>
+      <w:r>
+        <w:rPr>
+          <w:rFonts w:ascii="Calibri" w:hAnsi="Calibri" w:cs="Calibri"/>
+          <w:noProof/>
+          <w:color w:val="000000"/>
+          <w:sz w:val="22"/>
+          <w:szCs w:val="22"/>
+          <w:bdr w:val="none" w:sz="0" w:space="0" w:color="auto" w:frame="1"/>
+        </w:rPr>
+        <w:drawing>
+          <wp:inline distT="0" distB="0" distL="0" distR="0" wp14:anchorId="05DE5916" wp14:editId="1C30CAF2">
+            <wp:extent cx="260985" cy="225425"/>
+            <wp:effectExtent l="0" t="0" r="5715" b="3175"/>
+            <wp:docPr id="28" name="Picture 28" descr="https://lh6.googleusercontent.com/zA_wbT0o3Ku3Xt-KW5ksElEYuv6nx5nqQcNfULnU8mHJmzRiewMlDDwJx4ypEZ9oM6LmNLyPcSo1CkJi7s0LugvX0OTNypbqIwev2ItYRj3_Ij-ebV6tUyQzVeP3O19cfwYC01QGokx33K27kLXw9g"/>
+            <wp:cNvGraphicFramePr>
+              <a:graphicFrameLocks xmlns:a="http://schemas.openxmlformats.org/drawingml/2006/main" noChangeAspect="1"/>
+            </wp:cNvGraphicFramePr>
+            <a:graphic xmlns:a="http://schemas.openxmlformats.org/drawingml/2006/main">
+              <a:graphicData uri="http://schemas.openxmlformats.org/drawingml/2006/picture">
+                <pic:pic xmlns:pic="http://schemas.openxmlformats.org/drawingml/2006/picture">
+                  <pic:nvPicPr>
+                    <pic:cNvPr id="0" name="Picture 238" descr="https://lh6.googleusercontent.com/zA_wbT0o3Ku3Xt-KW5ksElEYuv6nx5nqQcNfULnU8mHJmzRiewMlDDwJx4ypEZ9oM6LmNLyPcSo1CkJi7s0LugvX0OTNypbqIwev2ItYRj3_Ij-ebV6tUyQzVeP3O19cfwYC01QGokx33K27kLXw9g"/>
+                    <pic:cNvPicPr>
+                      <a:picLocks noChangeAspect="1" noChangeArrowheads="1"/>
+                    </pic:cNvPicPr>
+                  </pic:nvPicPr>
+                  <pic:blipFill>
+                    <a:blip r:embed="rId69" cstate="print">
+                      <a:extLst>
+                        <a:ext uri="{28A0092B-C50C-407E-A947-70E740481C1C}">
+                          <a14:useLocalDpi xmlns:a14="http://schemas.microsoft.com/office/drawing/2010/main" val="0"/>
+                        </a:ext>
+                      </a:extLst>
+                    </a:blip>
+                    <a:srcRect/>
+                    <a:stretch>
+                      <a:fillRect/>
+                    </a:stretch>
+                  </pic:blipFill>
+                  <pic:spPr bwMode="auto">
+                    <a:xfrm>
+                      <a:off x="0" y="0"/>
+                      <a:ext cx="260985" cy="225425"/>
+                    </a:xfrm>
+                    <a:prstGeom prst="rect">
+                      <a:avLst/>
+                    </a:prstGeom>
+                    <a:noFill/>
+                    <a:ln>
+                      <a:noFill/>
+                    </a:ln>
+                  </pic:spPr>
+                </pic:pic>
+              </a:graphicData>
+            </a:graphic>
+          </wp:inline>
+        </w:drawing>
+      </w:r>
+      <w:r>
+        <w:rPr>
+          <w:rFonts w:ascii="Calibri" w:hAnsi="Calibri" w:cs="Calibri"/>
+          <w:color w:val="000000"/>
+          <w:sz w:val="22"/>
+          <w:szCs w:val="22"/>
+        </w:rPr>
+        <w:t> Buy-back and Burn</w:t>
+      </w:r>
+    </w:p>
+    <w:p>
+      <w:pPr>
+        <w:pStyle w:val="NormalWeb"/>
+        <w:numPr>
+          <w:ilvl w:val="1"/>
+          <w:numId w:val="33"/>
+        </w:numPr>
+        <w:spacing w:before="0" w:beforeAutospacing="0" w:after="160" w:afterAutospacing="0"/>
+        <w:textAlignment w:val="baseline"/>
+        <w:rPr>
+          <w:rFonts w:ascii="Arial" w:hAnsi="Arial" w:cs="Arial"/>
+          <w:color w:val="000000"/>
+          <w:sz w:val="20"/>
+          <w:szCs w:val="20"/>
+        </w:rPr>
+      </w:pPr>
+      <w:r>
+        <w:rPr>
+          <w:rFonts w:ascii="Calibri" w:hAnsi="Calibri" w:cs="Calibri"/>
+          <w:noProof/>
+          <w:color w:val="000000"/>
+          <w:sz w:val="22"/>
+          <w:szCs w:val="22"/>
+          <w:bdr w:val="none" w:sz="0" w:space="0" w:color="auto" w:frame="1"/>
+        </w:rPr>
+        <w:drawing>
+          <wp:inline distT="0" distB="0" distL="0" distR="0" wp14:anchorId="3E0C62B4" wp14:editId="4105AD45">
+            <wp:extent cx="260985" cy="225425"/>
+            <wp:effectExtent l="0" t="0" r="5715" b="3175"/>
+            <wp:docPr id="27" name="Picture 27" descr="https://lh6.googleusercontent.com/zA_wbT0o3Ku3Xt-KW5ksElEYuv6nx5nqQcNfULnU8mHJmzRiewMlDDwJx4ypEZ9oM6LmNLyPcSo1CkJi7s0LugvX0OTNypbqIwev2ItYRj3_Ij-ebV6tUyQzVeP3O19cfwYC01QGokx33K27kLXw9g"/>
+            <wp:cNvGraphicFramePr>
+              <a:graphicFrameLocks xmlns:a="http://schemas.openxmlformats.org/drawingml/2006/main" noChangeAspect="1"/>
+            </wp:cNvGraphicFramePr>
+            <a:graphic xmlns:a="http://schemas.openxmlformats.org/drawingml/2006/main">
+              <a:graphicData uri="http://schemas.openxmlformats.org/drawingml/2006/picture">
+                <pic:pic xmlns:pic="http://schemas.openxmlformats.org/drawingml/2006/picture">
+                  <pic:nvPicPr>
+                    <pic:cNvPr id="0" name="Picture 239" descr="https://lh6.googleusercontent.com/zA_wbT0o3Ku3Xt-KW5ksElEYuv6nx5nqQcNfULnU8mHJmzRiewMlDDwJx4ypEZ9oM6LmNLyPcSo1CkJi7s0LugvX0OTNypbqIwev2ItYRj3_Ij-ebV6tUyQzVeP3O19cfwYC01QGokx33K27kLXw9g"/>
+                    <pic:cNvPicPr>
+                      <a:picLocks noChangeAspect="1" noChangeArrowheads="1"/>
+                    </pic:cNvPicPr>
+                  </pic:nvPicPr>
+                  <pic:blipFill>
+                    <a:blip r:embed="rId69" cstate="print">
+                      <a:extLst>
+                        <a:ext uri="{28A0092B-C50C-407E-A947-70E740481C1C}">
+                          <a14:useLocalDpi xmlns:a14="http://schemas.microsoft.com/office/drawing/2010/main" val="0"/>
+                        </a:ext>
+                      </a:extLst>
+                    </a:blip>
+                    <a:srcRect/>
+                    <a:stretch>
+                      <a:fillRect/>
+                    </a:stretch>
+                  </pic:blipFill>
+                  <pic:spPr bwMode="auto">
+                    <a:xfrm>
+                      <a:off x="0" y="0"/>
+                      <a:ext cx="260985" cy="225425"/>
+                    </a:xfrm>
+                    <a:prstGeom prst="rect">
+                      <a:avLst/>
+                    </a:prstGeom>
+                    <a:noFill/>
+                    <a:ln>
+                      <a:noFill/>
+                    </a:ln>
+                  </pic:spPr>
+                </pic:pic>
+              </a:graphicData>
+            </a:graphic>
+          </wp:inline>
+        </w:drawing>
+      </w:r>
+      <w:r>
+        <w:rPr>
+          <w:rFonts w:ascii="Calibri" w:hAnsi="Calibri" w:cs="Calibri"/>
+          <w:color w:val="000000"/>
+          <w:sz w:val="22"/>
+          <w:szCs w:val="22"/>
+        </w:rPr>
+        <w:t> Learn to Burn</w:t>
+      </w:r>
+    </w:p>
+    <w:p>
+      <w:pPr>
+        <w:pStyle w:val="NormalWeb"/>
+        <w:numPr>
+          <w:ilvl w:val="1"/>
+          <w:numId w:val="33"/>
+        </w:numPr>
+        <w:spacing w:before="0" w:beforeAutospacing="0" w:after="160" w:afterAutospacing="0"/>
+        <w:textAlignment w:val="baseline"/>
+        <w:rPr>
+          <w:rFonts w:ascii="Arial" w:hAnsi="Arial" w:cs="Arial"/>
+          <w:color w:val="000000"/>
+          <w:sz w:val="20"/>
+          <w:szCs w:val="20"/>
+        </w:rPr>
+      </w:pPr>
+      <w:r>
+        <w:rPr>
+          <w:rFonts w:ascii="Calibri" w:hAnsi="Calibri" w:cs="Calibri"/>
+          <w:noProof/>
+          <w:color w:val="000000"/>
+          <w:sz w:val="22"/>
+          <w:szCs w:val="22"/>
+          <w:bdr w:val="none" w:sz="0" w:space="0" w:color="auto" w:frame="1"/>
+        </w:rPr>
+        <w:drawing>
+          <wp:inline distT="0" distB="0" distL="0" distR="0" wp14:anchorId="7C3378B1" wp14:editId="5E2EDACF">
+            <wp:extent cx="260985" cy="225425"/>
+            <wp:effectExtent l="0" t="0" r="5715" b="3175"/>
+            <wp:docPr id="26" name="Picture 26" descr="https://lh6.googleusercontent.com/zA_wbT0o3Ku3Xt-KW5ksElEYuv6nx5nqQcNfULnU8mHJmzRiewMlDDwJx4ypEZ9oM6LmNLyPcSo1CkJi7s0LugvX0OTNypbqIwev2ItYRj3_Ij-ebV6tUyQzVeP3O19cfwYC01QGokx33K27kLXw9g"/>
+            <wp:cNvGraphicFramePr>
+              <a:graphicFrameLocks xmlns:a="http://schemas.openxmlformats.org/drawingml/2006/main" noChangeAspect="1"/>
+            </wp:cNvGraphicFramePr>
+            <a:graphic xmlns:a="http://schemas.openxmlformats.org/drawingml/2006/main">
+              <a:graphicData uri="http://schemas.openxmlformats.org/drawingml/2006/picture">
+                <pic:pic xmlns:pic="http://schemas.openxmlformats.org/drawingml/2006/picture">
+                  <pic:nvPicPr>
+                    <pic:cNvPr id="0" name="Picture 240" descr="https://lh6.googleusercontent.com/zA_wbT0o3Ku3Xt-KW5ksElEYuv6nx5nqQcNfULnU8mHJmzRiewMlDDwJx4ypEZ9oM6LmNLyPcSo1CkJi7s0LugvX0OTNypbqIwev2ItYRj3_Ij-ebV6tUyQzVeP3O19cfwYC01QGokx33K27kLXw9g"/>
+                    <pic:cNvPicPr>
+                      <a:picLocks noChangeAspect="1" noChangeArrowheads="1"/>
+                    </pic:cNvPicPr>
+                  </pic:nvPicPr>
+                  <pic:blipFill>
+                    <a:blip r:embed="rId69" cstate="print">
+                      <a:extLst>
+                        <a:ext uri="{28A0092B-C50C-407E-A947-70E740481C1C}">
+                          <a14:useLocalDpi xmlns:a14="http://schemas.microsoft.com/office/drawing/2010/main" val="0"/>
+                        </a:ext>
+                      </a:extLst>
+                    </a:blip>
+                    <a:srcRect/>
+                    <a:stretch>
+                      <a:fillRect/>
+                    </a:stretch>
+                  </pic:blipFill>
+                  <pic:spPr bwMode="auto">
+                    <a:xfrm>
+                      <a:off x="0" y="0"/>
+                      <a:ext cx="260985" cy="225425"/>
+                    </a:xfrm>
+                    <a:prstGeom prst="rect">
+                      <a:avLst/>
+                    </a:prstGeom>
+                    <a:noFill/>
+                    <a:ln>
+                      <a:noFill/>
+                    </a:ln>
+                  </pic:spPr>
+                </pic:pic>
+              </a:graphicData>
+            </a:graphic>
+          </wp:inline>
+        </w:drawing>
+      </w:r>
+      <w:r>
+        <w:rPr>
+          <w:rFonts w:ascii="Calibri" w:hAnsi="Calibri" w:cs="Calibri"/>
+          <w:color w:val="000000"/>
+          <w:sz w:val="22"/>
+          <w:szCs w:val="22"/>
+        </w:rPr>
+        <w:t> Developer wallet burn</w:t>
+      </w:r>
+    </w:p>
+    <w:p>
+      <w:pPr>
+        <w:pStyle w:val="NormalWeb"/>
+        <w:numPr>
+          <w:ilvl w:val="1"/>
+          <w:numId w:val="33"/>
+        </w:numPr>
+        <w:spacing w:before="0" w:beforeAutospacing="0" w:after="160" w:afterAutospacing="0"/>
+        <w:textAlignment w:val="baseline"/>
+        <w:rPr>
+          <w:rFonts w:ascii="Arial" w:hAnsi="Arial" w:cs="Arial"/>
+          <w:color w:val="000000"/>
+          <w:sz w:val="20"/>
+          <w:szCs w:val="20"/>
+        </w:rPr>
+      </w:pPr>
+      <w:r>
+        <w:rPr>
+          <w:rFonts w:ascii="Calibri" w:hAnsi="Calibri" w:cs="Calibri"/>
+          <w:noProof/>
+          <w:color w:val="000000"/>
+          <w:sz w:val="22"/>
+          <w:szCs w:val="22"/>
+          <w:bdr w:val="none" w:sz="0" w:space="0" w:color="auto" w:frame="1"/>
+        </w:rPr>
+        <w:drawing>
+          <wp:inline distT="0" distB="0" distL="0" distR="0" wp14:anchorId="5DAA0E51" wp14:editId="0A8B8DFB">
+            <wp:extent cx="260985" cy="225425"/>
+            <wp:effectExtent l="0" t="0" r="5715" b="3175"/>
+            <wp:docPr id="25" name="Picture 25" descr="https://lh3.googleusercontent.com/cX0DvsbciaSgCp9Mnb8Wq-83MAQ1sXYmuQE8EDXkNjjBpI9s4lzTbRmBJGaynnFiSRsyYSZ74JkhWDogOnrOepfzcdzKz6Co3yJTeHKMKddCRN486gzIpkwOz3ewIHLcOBcH98XsbfM250Fnk4cm0w"/>
+            <wp:cNvGraphicFramePr>
+              <a:graphicFrameLocks xmlns:a="http://schemas.openxmlformats.org/drawingml/2006/main" noChangeAspect="1"/>
+            </wp:cNvGraphicFramePr>
+            <a:graphic xmlns:a="http://schemas.openxmlformats.org/drawingml/2006/main">
+              <a:graphicData uri="http://schemas.openxmlformats.org/drawingml/2006/picture">
+                <pic:pic xmlns:pic="http://schemas.openxmlformats.org/drawingml/2006/picture">
+                  <pic:nvPicPr>
+                    <pic:cNvPr id="0" name="Picture 241" descr="https://lh3.googleusercontent.com/cX0DvsbciaSgCp9Mnb8Wq-83MAQ1sXYmuQE8EDXkNjjBpI9s4lzTbRmBJGaynnFiSRsyYSZ74JkhWDogOnrOepfzcdzKz6Co3yJTeHKMKddCRN486gzIpkwOz3ewIHLcOBcH98XsbfM250Fnk4cm0w"/>
+                    <pic:cNvPicPr>
+                      <a:picLocks noChangeAspect="1" noChangeArrowheads="1"/>
+                    </pic:cNvPicPr>
+                  </pic:nvPicPr>
+                  <pic:blipFill>
+                    <a:blip r:embed="rId68" cstate="print">
+                      <a:extLst>
+                        <a:ext uri="{28A0092B-C50C-407E-A947-70E740481C1C}">
+                          <a14:useLocalDpi xmlns:a14="http://schemas.microsoft.com/office/drawing/2010/main" val="0"/>
+                        </a:ext>
+                      </a:extLst>
+                    </a:blip>
+                    <a:srcRect/>
+                    <a:stretch>
+                      <a:fillRect/>
+                    </a:stretch>
+                  </pic:blipFill>
+                  <pic:spPr bwMode="auto">
+                    <a:xfrm>
+                      <a:off x="0" y="0"/>
+                      <a:ext cx="260985" cy="225425"/>
+                    </a:xfrm>
+                    <a:prstGeom prst="rect">
+                      <a:avLst/>
+                    </a:prstGeom>
+                    <a:noFill/>
+                    <a:ln>
+                      <a:noFill/>
+                    </a:ln>
+                  </pic:spPr>
+                </pic:pic>
+              </a:graphicData>
+            </a:graphic>
+          </wp:inline>
+        </w:drawing>
+      </w:r>
+      <w:r>
+        <w:rPr>
+          <w:rFonts w:ascii="Calibri" w:hAnsi="Calibri" w:cs="Calibri"/>
+          <w:color w:val="000000"/>
+          <w:sz w:val="22"/>
+          <w:szCs w:val="22"/>
+        </w:rPr>
+        <w:t> Fee burn</w:t>
+      </w:r>
+    </w:p>
+    <w:p>
+      <w:pPr>
+        <w:pStyle w:val="NormalWeb"/>
+        <w:spacing w:before="0" w:beforeAutospacing="0" w:after="160" w:afterAutospacing="0"/>
+      </w:pPr>
+      <w:r>
+        <w:rPr>
+          <w:rFonts w:ascii="Calibri" w:hAnsi="Calibri" w:cs="Calibri"/>
+          <w:color w:val="000000"/>
+          <w:sz w:val="22"/>
+          <w:szCs w:val="22"/>
+        </w:rPr>
+        <w:t>Incorrect</w:t>
+      </w:r>
+      <w:r>
+        <w:rPr>
+          <w:rFonts w:ascii="Calibri" w:hAnsi="Calibri" w:cs="Calibri"/>
+          <w:b/>
+          <w:bCs/>
+          <w:color w:val="000000"/>
+          <w:sz w:val="22"/>
+          <w:szCs w:val="22"/>
+        </w:rPr>
+        <w:t>0/9 $TRSRY</w:t>
+      </w:r>
+    </w:p>
+    <w:p>
+      <w:pPr>
+        <w:pStyle w:val="NormalWeb"/>
+        <w:spacing w:before="0" w:beforeAutospacing="0" w:after="160" w:afterAutospacing="0"/>
+      </w:pPr>
+      <w:r>
+        <w:rPr>
+          <w:rFonts w:ascii="Calibri" w:hAnsi="Calibri" w:cs="Calibri"/>
+          <w:color w:val="000000"/>
+          <w:sz w:val="22"/>
+          <w:szCs w:val="22"/>
+        </w:rPr>
+        <w:t>Right Answer: </w:t>
+      </w:r>
+      <w:r>
+        <w:rPr>
+          <w:rFonts w:ascii="Calibri" w:hAnsi="Calibri" w:cs="Calibri"/>
+          <w:b/>
+          <w:bCs/>
+          <w:color w:val="000000"/>
+          <w:sz w:val="22"/>
+          <w:szCs w:val="22"/>
+        </w:rPr>
+        <w:t>Buy-back and Burn</w:t>
+      </w:r>
+    </w:p>
+    <w:p>
+      <w:pPr>
+        <w:spacing w:line="240" w:lineRule="auto"/>
+        <w:jc w:val="both"/>
+        <w:rPr>
+          <w:rFonts w:ascii="Calibri" w:eastAsia="Times New Roman" w:hAnsi="Calibri" w:cs="Calibri"/>
+          <w:color w:val="000000"/>
+        </w:rPr>
+      </w:pPr>
+    </w:p>
+    <w:p>
+      <w:pPr>
+        <w:spacing w:line="240" w:lineRule="auto"/>
+        <w:jc w:val="both"/>
+        <w:rPr>
           <w:rFonts w:ascii="Times New Roman" w:eastAsia="Times New Roman" w:hAnsi="Times New Roman" w:cs="Times New Roman"/>
           <w:sz w:val="24"/>
           <w:szCs w:val="24"/>
         </w:rPr>
       </w:pPr>
-      <w:r>
-        <w:rPr>
-          <w:rFonts w:ascii="Calibri" w:eastAsia="Times New Roman" w:hAnsi="Calibri" w:cs="Calibri"/>
-          <w:color w:val="000000"/>
-        </w:rPr>
-        <w:t>Undoubtedly, there are several other obscure and lesser-known techniques, but they are the most prevalent and widely used in the cryptocurrency world.</w:t>
-      </w:r>
       <w:bookmarkStart w:id="1" w:name="_GoBack"/>
       <w:bookmarkEnd w:id="1"/>
     </w:p>
@@ -6885,6 +7651,123 @@
     </w:lvl>
   </w:abstractNum>
   <w:abstractNum w:abstractNumId="3" w15:restartNumberingAfterBreak="0">
+    <w:nsid w:val="17623CD2"/>
+    <w:multiLevelType w:val="multilevel"/>
+    <w:tmpl w:val="EE24910E"/>
+    <w:lvl w:ilvl="0">
+      <w:start w:val="2"/>
+      <w:numFmt w:val="decimal"/>
+      <w:lvlText w:val="%1."/>
+      <w:lvlJc w:val="left"/>
+      <w:pPr>
+        <w:tabs>
+          <w:tab w:val="num" w:pos="720"/>
+        </w:tabs>
+        <w:ind w:left="720" w:hanging="360"/>
+      </w:pPr>
+    </w:lvl>
+    <w:lvl w:ilvl="1">
+      <w:start w:val="1"/>
+      <w:numFmt w:val="bullet"/>
+      <w:lvlText w:val="o"/>
+      <w:lvlJc w:val="left"/>
+      <w:pPr>
+        <w:tabs>
+          <w:tab w:val="num" w:pos="1440"/>
+        </w:tabs>
+        <w:ind w:left="1440" w:hanging="360"/>
+      </w:pPr>
+      <w:rPr>
+        <w:rFonts w:ascii="Courier New" w:hAnsi="Courier New" w:hint="default"/>
+        <w:sz w:val="20"/>
+      </w:rPr>
+    </w:lvl>
+    <w:lvl w:ilvl="2" w:tentative="1">
+      <w:start w:val="1"/>
+      <w:numFmt w:val="decimal"/>
+      <w:lvlText w:val="%3."/>
+      <w:lvlJc w:val="left"/>
+      <w:pPr>
+        <w:tabs>
+          <w:tab w:val="num" w:pos="2160"/>
+        </w:tabs>
+        <w:ind w:left="2160" w:hanging="360"/>
+      </w:pPr>
+    </w:lvl>
+    <w:lvl w:ilvl="3" w:tentative="1">
+      <w:start w:val="1"/>
+      <w:numFmt w:val="decimal"/>
+      <w:lvlText w:val="%4."/>
+      <w:lvlJc w:val="left"/>
+      <w:pPr>
+        <w:tabs>
+          <w:tab w:val="num" w:pos="2880"/>
+        </w:tabs>
+        <w:ind w:left="2880" w:hanging="360"/>
+      </w:pPr>
+    </w:lvl>
+    <w:lvl w:ilvl="4" w:tentative="1">
+      <w:start w:val="1"/>
+      <w:numFmt w:val="decimal"/>
+      <w:lvlText w:val="%5."/>
+      <w:lvlJc w:val="left"/>
+      <w:pPr>
+        <w:tabs>
+          <w:tab w:val="num" w:pos="3600"/>
+        </w:tabs>
+        <w:ind w:left="3600" w:hanging="360"/>
+      </w:pPr>
+    </w:lvl>
+    <w:lvl w:ilvl="5" w:tentative="1">
+      <w:start w:val="1"/>
+      <w:numFmt w:val="decimal"/>
+      <w:lvlText w:val="%6."/>
+      <w:lvlJc w:val="left"/>
+      <w:pPr>
+        <w:tabs>
+          <w:tab w:val="num" w:pos="4320"/>
+        </w:tabs>
+        <w:ind w:left="4320" w:hanging="360"/>
+      </w:pPr>
+    </w:lvl>
+    <w:lvl w:ilvl="6" w:tentative="1">
+      <w:start w:val="1"/>
+      <w:numFmt w:val="decimal"/>
+      <w:lvlText w:val="%7."/>
+      <w:lvlJc w:val="left"/>
+      <w:pPr>
+        <w:tabs>
+          <w:tab w:val="num" w:pos="5040"/>
+        </w:tabs>
+        <w:ind w:left="5040" w:hanging="360"/>
+      </w:pPr>
+    </w:lvl>
+    <w:lvl w:ilvl="7" w:tentative="1">
+      <w:start w:val="1"/>
+      <w:numFmt w:val="decimal"/>
+      <w:lvlText w:val="%8."/>
+      <w:lvlJc w:val="left"/>
+      <w:pPr>
+        <w:tabs>
+          <w:tab w:val="num" w:pos="5760"/>
+        </w:tabs>
+        <w:ind w:left="5760" w:hanging="360"/>
+      </w:pPr>
+    </w:lvl>
+    <w:lvl w:ilvl="8" w:tentative="1">
+      <w:start w:val="1"/>
+      <w:numFmt w:val="decimal"/>
+      <w:lvlText w:val="%9."/>
+      <w:lvlJc w:val="left"/>
+      <w:pPr>
+        <w:tabs>
+          <w:tab w:val="num" w:pos="6480"/>
+        </w:tabs>
+        <w:ind w:left="6480" w:hanging="360"/>
+      </w:pPr>
+    </w:lvl>
+  </w:abstractNum>
+  <w:abstractNum w:abstractNumId="4" w15:restartNumberingAfterBreak="0">
     <w:nsid w:val="1B885A16"/>
     <w:multiLevelType w:val="multilevel"/>
     <w:tmpl w:val="6E46DBE2"/>
@@ -7001,7 +7884,7 @@
       </w:pPr>
     </w:lvl>
   </w:abstractNum>
-  <w:abstractNum w:abstractNumId="4" w15:restartNumberingAfterBreak="0">
+  <w:abstractNum w:abstractNumId="5" w15:restartNumberingAfterBreak="0">
     <w:nsid w:val="207E4B18"/>
     <w:multiLevelType w:val="multilevel"/>
     <w:tmpl w:val="4198F0CE"/>
@@ -7118,7 +8001,7 @@
       </w:pPr>
     </w:lvl>
   </w:abstractNum>
-  <w:abstractNum w:abstractNumId="5" w15:restartNumberingAfterBreak="0">
+  <w:abstractNum w:abstractNumId="6" w15:restartNumberingAfterBreak="0">
     <w:nsid w:val="21060E15"/>
     <w:multiLevelType w:val="multilevel"/>
     <w:tmpl w:val="F91A25C0"/>
@@ -7235,7 +8118,7 @@
       </w:pPr>
     </w:lvl>
   </w:abstractNum>
-  <w:abstractNum w:abstractNumId="6" w15:restartNumberingAfterBreak="0">
+  <w:abstractNum w:abstractNumId="7" w15:restartNumberingAfterBreak="0">
     <w:nsid w:val="23D015E5"/>
     <w:multiLevelType w:val="multilevel"/>
     <w:tmpl w:val="44F62702"/>
@@ -7352,7 +8235,124 @@
       </w:pPr>
     </w:lvl>
   </w:abstractNum>
-  <w:abstractNum w:abstractNumId="7" w15:restartNumberingAfterBreak="0">
+  <w:abstractNum w:abstractNumId="8" w15:restartNumberingAfterBreak="0">
+    <w:nsid w:val="27F77995"/>
+    <w:multiLevelType w:val="multilevel"/>
+    <w:tmpl w:val="1A882704"/>
+    <w:lvl w:ilvl="0">
+      <w:start w:val="1"/>
+      <w:numFmt w:val="decimal"/>
+      <w:lvlText w:val="%1."/>
+      <w:lvlJc w:val="left"/>
+      <w:pPr>
+        <w:tabs>
+          <w:tab w:val="num" w:pos="360"/>
+        </w:tabs>
+        <w:ind w:left="360" w:hanging="360"/>
+      </w:pPr>
+    </w:lvl>
+    <w:lvl w:ilvl="1">
+      <w:start w:val="1"/>
+      <w:numFmt w:val="bullet"/>
+      <w:lvlText w:val="o"/>
+      <w:lvlJc w:val="left"/>
+      <w:pPr>
+        <w:tabs>
+          <w:tab w:val="num" w:pos="1080"/>
+        </w:tabs>
+        <w:ind w:left="1080" w:hanging="360"/>
+      </w:pPr>
+      <w:rPr>
+        <w:rFonts w:ascii="Courier New" w:hAnsi="Courier New" w:hint="default"/>
+        <w:sz w:val="20"/>
+      </w:rPr>
+    </w:lvl>
+    <w:lvl w:ilvl="2" w:tentative="1">
+      <w:start w:val="1"/>
+      <w:numFmt w:val="decimal"/>
+      <w:lvlText w:val="%3."/>
+      <w:lvlJc w:val="left"/>
+      <w:pPr>
+        <w:tabs>
+          <w:tab w:val="num" w:pos="1800"/>
+        </w:tabs>
+        <w:ind w:left="1800" w:hanging="360"/>
+      </w:pPr>
+    </w:lvl>
+    <w:lvl w:ilvl="3" w:tentative="1">
+      <w:start w:val="1"/>
+      <w:numFmt w:val="decimal"/>
+      <w:lvlText w:val="%4."/>
+      <w:lvlJc w:val="left"/>
+      <w:pPr>
+        <w:tabs>
+          <w:tab w:val="num" w:pos="2520"/>
+        </w:tabs>
+        <w:ind w:left="2520" w:hanging="360"/>
+      </w:pPr>
+    </w:lvl>
+    <w:lvl w:ilvl="4" w:tentative="1">
+      <w:start w:val="1"/>
+      <w:numFmt w:val="decimal"/>
+      <w:lvlText w:val="%5."/>
+      <w:lvlJc w:val="left"/>
+      <w:pPr>
+        <w:tabs>
+          <w:tab w:val="num" w:pos="3240"/>
+        </w:tabs>
+        <w:ind w:left="3240" w:hanging="360"/>
+      </w:pPr>
+    </w:lvl>
+    <w:lvl w:ilvl="5" w:tentative="1">
+      <w:start w:val="1"/>
+      <w:numFmt w:val="decimal"/>
+      <w:lvlText w:val="%6."/>
+      <w:lvlJc w:val="left"/>
+      <w:pPr>
+        <w:tabs>
+          <w:tab w:val="num" w:pos="3960"/>
+        </w:tabs>
+        <w:ind w:left="3960" w:hanging="360"/>
+      </w:pPr>
+    </w:lvl>
+    <w:lvl w:ilvl="6" w:tentative="1">
+      <w:start w:val="1"/>
+      <w:numFmt w:val="decimal"/>
+      <w:lvlText w:val="%7."/>
+      <w:lvlJc w:val="left"/>
+      <w:pPr>
+        <w:tabs>
+          <w:tab w:val="num" w:pos="4680"/>
+        </w:tabs>
+        <w:ind w:left="4680" w:hanging="360"/>
+      </w:pPr>
+    </w:lvl>
+    <w:lvl w:ilvl="7" w:tentative="1">
+      <w:start w:val="1"/>
+      <w:numFmt w:val="decimal"/>
+      <w:lvlText w:val="%8."/>
+      <w:lvlJc w:val="left"/>
+      <w:pPr>
+        <w:tabs>
+          <w:tab w:val="num" w:pos="5400"/>
+        </w:tabs>
+        <w:ind w:left="5400" w:hanging="360"/>
+      </w:pPr>
+    </w:lvl>
+    <w:lvl w:ilvl="8" w:tentative="1">
+      <w:start w:val="1"/>
+      <w:numFmt w:val="decimal"/>
+      <w:lvlText w:val="%9."/>
+      <w:lvlJc w:val="left"/>
+      <w:pPr>
+        <w:tabs>
+          <w:tab w:val="num" w:pos="6120"/>
+        </w:tabs>
+        <w:ind w:left="6120" w:hanging="360"/>
+      </w:pPr>
+    </w:lvl>
+  </w:abstractNum>
+  <w:abstractNum w:abstractNumId="9" w15:restartNumberingAfterBreak="0">
     <w:nsid w:val="3E921E60"/>
     <w:multiLevelType w:val="multilevel"/>
     <w:tmpl w:val="ECD691AA"/>
@@ -7469,7 +8469,7 @@
       </w:pPr>
     </w:lvl>
   </w:abstractNum>
-  <w:abstractNum w:abstractNumId="8" w15:restartNumberingAfterBreak="0">
+  <w:abstractNum w:abstractNumId="10" w15:restartNumberingAfterBreak="0">
     <w:nsid w:val="42311210"/>
     <w:multiLevelType w:val="multilevel"/>
     <w:tmpl w:val="32EE573C"/>
@@ -7586,7 +8586,7 @@
       </w:pPr>
     </w:lvl>
   </w:abstractNum>
-  <w:abstractNum w:abstractNumId="9" w15:restartNumberingAfterBreak="0">
+  <w:abstractNum w:abstractNumId="11" w15:restartNumberingAfterBreak="0">
     <w:nsid w:val="4D644503"/>
     <w:multiLevelType w:val="multilevel"/>
     <w:tmpl w:val="91DE9E64"/>
@@ -7703,7 +8703,7 @@
       </w:pPr>
     </w:lvl>
   </w:abstractNum>
-  <w:abstractNum w:abstractNumId="10" w15:restartNumberingAfterBreak="0">
+  <w:abstractNum w:abstractNumId="12" w15:restartNumberingAfterBreak="0">
     <w:nsid w:val="4EEA3E3D"/>
     <w:multiLevelType w:val="multilevel"/>
     <w:tmpl w:val="E56C09F0"/>
@@ -7852,7 +8852,7 @@
       </w:rPr>
     </w:lvl>
   </w:abstractNum>
-  <w:abstractNum w:abstractNumId="11" w15:restartNumberingAfterBreak="0">
+  <w:abstractNum w:abstractNumId="13" w15:restartNumberingAfterBreak="0">
     <w:nsid w:val="631B4400"/>
     <w:multiLevelType w:val="multilevel"/>
     <w:tmpl w:val="D430CD90"/>
@@ -7969,7 +8969,7 @@
       </w:pPr>
     </w:lvl>
   </w:abstractNum>
-  <w:abstractNum w:abstractNumId="12" w15:restartNumberingAfterBreak="0">
+  <w:abstractNum w:abstractNumId="14" w15:restartNumberingAfterBreak="0">
     <w:nsid w:val="72CD6EDD"/>
     <w:multiLevelType w:val="multilevel"/>
     <w:tmpl w:val="E5DE1720"/>
@@ -8083,100 +9083,100 @@
     </w:lvl>
   </w:abstractNum>
   <w:num w:numId="1">
-    <w:abstractNumId w:val="7"/>
+    <w:abstractNumId w:val="9"/>
     <w:lvlOverride w:ilvl="0">
       <w:startOverride w:val="1"/>
     </w:lvlOverride>
   </w:num>
   <w:num w:numId="2">
-    <w:abstractNumId w:val="7"/>
+    <w:abstractNumId w:val="9"/>
     <w:lvlOverride w:ilvl="0">
       <w:startOverride w:val="2"/>
     </w:lvlOverride>
   </w:num>
   <w:num w:numId="3">
-    <w:abstractNumId w:val="7"/>
+    <w:abstractNumId w:val="9"/>
     <w:lvlOverride w:ilvl="0">
       <w:startOverride w:val="3"/>
     </w:lvlOverride>
   </w:num>
   <w:num w:numId="4">
-    <w:abstractNumId w:val="8"/>
+    <w:abstractNumId w:val="10"/>
     <w:lvlOverride w:ilvl="0">
       <w:startOverride w:val="1"/>
     </w:lvlOverride>
   </w:num>
   <w:num w:numId="5">
-    <w:abstractNumId w:val="8"/>
+    <w:abstractNumId w:val="10"/>
     <w:lvlOverride w:ilvl="0">
       <w:startOverride w:val="2"/>
     </w:lvlOverride>
   </w:num>
   <w:num w:numId="6">
-    <w:abstractNumId w:val="8"/>
+    <w:abstractNumId w:val="10"/>
     <w:lvlOverride w:ilvl="0">
       <w:startOverride w:val="3"/>
     </w:lvlOverride>
   </w:num>
   <w:num w:numId="7">
+    <w:abstractNumId w:val="6"/>
+    <w:lvlOverride w:ilvl="0">
+      <w:startOverride w:val="1"/>
+    </w:lvlOverride>
+  </w:num>
+  <w:num w:numId="8">
+    <w:abstractNumId w:val="6"/>
+    <w:lvlOverride w:ilvl="0">
+      <w:startOverride w:val="2"/>
+    </w:lvlOverride>
+  </w:num>
+  <w:num w:numId="9">
+    <w:abstractNumId w:val="6"/>
+    <w:lvlOverride w:ilvl="0">
+      <w:startOverride w:val="3"/>
+    </w:lvlOverride>
+  </w:num>
+  <w:num w:numId="10">
+    <w:abstractNumId w:val="13"/>
+    <w:lvlOverride w:ilvl="0">
+      <w:startOverride w:val="1"/>
+    </w:lvlOverride>
+  </w:num>
+  <w:num w:numId="11">
+    <w:abstractNumId w:val="13"/>
+    <w:lvlOverride w:ilvl="0">
+      <w:startOverride w:val="2"/>
+    </w:lvlOverride>
+  </w:num>
+  <w:num w:numId="12">
+    <w:abstractNumId w:val="13"/>
+    <w:lvlOverride w:ilvl="0">
+      <w:startOverride w:val="3"/>
+    </w:lvlOverride>
+  </w:num>
+  <w:num w:numId="13">
     <w:abstractNumId w:val="5"/>
     <w:lvlOverride w:ilvl="0">
       <w:startOverride w:val="1"/>
     </w:lvlOverride>
   </w:num>
-  <w:num w:numId="8">
+  <w:num w:numId="14">
     <w:abstractNumId w:val="5"/>
     <w:lvlOverride w:ilvl="0">
       <w:startOverride w:val="2"/>
     </w:lvlOverride>
   </w:num>
-  <w:num w:numId="9">
+  <w:num w:numId="15">
     <w:abstractNumId w:val="5"/>
     <w:lvlOverride w:ilvl="0">
       <w:startOverride w:val="3"/>
     </w:lvlOverride>
   </w:num>
-  <w:num w:numId="10">
-    <w:abstractNumId w:val="11"/>
-    <w:lvlOverride w:ilvl="0">
-      <w:startOverride w:val="1"/>
-    </w:lvlOverride>
-  </w:num>
-  <w:num w:numId="11">
-    <w:abstractNumId w:val="11"/>
-    <w:lvlOverride w:ilvl="0">
-      <w:startOverride w:val="2"/>
-    </w:lvlOverride>
-  </w:num>
-  <w:num w:numId="12">
-    <w:abstractNumId w:val="11"/>
-    <w:lvlOverride w:ilvl="0">
-      <w:startOverride w:val="3"/>
-    </w:lvlOverride>
-  </w:num>
-  <w:num w:numId="13">
-    <w:abstractNumId w:val="4"/>
-    <w:lvlOverride w:ilvl="0">
-      <w:startOverride w:val="1"/>
-    </w:lvlOverride>
-  </w:num>
-  <w:num w:numId="14">
-    <w:abstractNumId w:val="4"/>
-    <w:lvlOverride w:ilvl="0">
-      <w:startOverride w:val="2"/>
-    </w:lvlOverride>
-  </w:num>
-  <w:num w:numId="15">
-    <w:abstractNumId w:val="4"/>
-    <w:lvlOverride w:ilvl="0">
-      <w:startOverride w:val="3"/>
-    </w:lvlOverride>
-  </w:num>
   <w:num w:numId="16">
-    <w:abstractNumId w:val="6"/>
+    <w:abstractNumId w:val="7"/>
   </w:num>
   <w:num w:numId="17">
-    <w:abstractNumId w:val="6"/>
+    <w:abstractNumId w:val="7"/>
     <w:lvlOverride w:ilvl="1">
       <w:lvl w:ilvl="1">
         <w:numFmt w:val="bullet"/>
@@ -8196,7 +9196,7 @@
     </w:lvlOverride>
   </w:num>
   <w:num w:numId="18">
-    <w:abstractNumId w:val="12"/>
+    <w:abstractNumId w:val="14"/>
     <w:lvlOverride w:ilvl="0">
       <w:lvl w:ilvl="0">
         <w:numFmt w:val="decimal"/>
@@ -8206,7 +9206,7 @@
     </w:lvlOverride>
   </w:num>
   <w:num w:numId="19">
-    <w:abstractNumId w:val="10"/>
+    <w:abstractNumId w:val="12"/>
   </w:num>
   <w:num w:numId="20">
     <w:abstractNumId w:val="2"/>
@@ -8232,7 +9232,7 @@
     </w:lvlOverride>
   </w:num>
   <w:num w:numId="22">
-    <w:abstractNumId w:val="3"/>
+    <w:abstractNumId w:val="4"/>
     <w:lvlOverride w:ilvl="0">
       <w:lvl w:ilvl="0">
         <w:numFmt w:val="decimal"/>
@@ -8242,7 +9242,7 @@
     </w:lvlOverride>
   </w:num>
   <w:num w:numId="23">
-    <w:abstractNumId w:val="3"/>
+    <w:abstractNumId w:val="4"/>
     <w:lvlOverride w:ilvl="0">
       <w:lvl w:ilvl="0">
         <w:numFmt w:val="decimal"/>
@@ -8329,7 +9329,7 @@
     </w:lvlOverride>
   </w:num>
   <w:num w:numId="28">
-    <w:abstractNumId w:val="9"/>
+    <w:abstractNumId w:val="11"/>
     <w:lvlOverride w:ilvl="0">
       <w:lvl w:ilvl="0">
         <w:numFmt w:val="decimal"/>
@@ -8339,7 +9339,67 @@
     </w:lvlOverride>
   </w:num>
   <w:num w:numId="29">
-    <w:abstractNumId w:val="9"/>
+    <w:abstractNumId w:val="11"/>
+    <w:lvlOverride w:ilvl="0">
+      <w:lvl w:ilvl="0">
+        <w:numFmt w:val="decimal"/>
+        <w:lvlText w:val="%1."/>
+        <w:lvlJc w:val="left"/>
+      </w:lvl>
+    </w:lvlOverride>
+    <w:lvlOverride w:ilvl="1">
+      <w:lvl w:ilvl="1">
+        <w:numFmt w:val="bullet"/>
+        <w:lvlText w:val=""/>
+        <w:lvlJc w:val="left"/>
+        <w:pPr>
+          <w:tabs>
+            <w:tab w:val="num" w:pos="1440"/>
+          </w:tabs>
+          <w:ind w:left="1440" w:hanging="360"/>
+        </w:pPr>
+        <w:rPr>
+          <w:rFonts w:ascii="Symbol" w:hAnsi="Symbol" w:hint="default"/>
+          <w:sz w:val="20"/>
+        </w:rPr>
+      </w:lvl>
+    </w:lvlOverride>
+  </w:num>
+  <w:num w:numId="30">
+    <w:abstractNumId w:val="8"/>
+  </w:num>
+  <w:num w:numId="31">
+    <w:abstractNumId w:val="8"/>
+    <w:lvlOverride w:ilvl="1">
+      <w:lvl w:ilvl="1">
+        <w:numFmt w:val="bullet"/>
+        <w:lvlText w:val=""/>
+        <w:lvlJc w:val="left"/>
+        <w:pPr>
+          <w:tabs>
+            <w:tab w:val="num" w:pos="1440"/>
+          </w:tabs>
+          <w:ind w:left="1440" w:hanging="360"/>
+        </w:pPr>
+        <w:rPr>
+          <w:rFonts w:ascii="Symbol" w:hAnsi="Symbol" w:hint="default"/>
+          <w:sz w:val="20"/>
+        </w:rPr>
+      </w:lvl>
+    </w:lvlOverride>
+  </w:num>
+  <w:num w:numId="32">
+    <w:abstractNumId w:val="3"/>
+    <w:lvlOverride w:ilvl="0">
+      <w:lvl w:ilvl="0">
+        <w:numFmt w:val="decimal"/>
+        <w:lvlText w:val="%1."/>
+        <w:lvlJc w:val="left"/>
+      </w:lvl>
+    </w:lvlOverride>
+  </w:num>
+  <w:num w:numId="33">
+    <w:abstractNumId w:val="3"/>
     <w:lvlOverride w:ilvl="0">
       <w:lvl w:ilvl="0">
         <w:numFmt w:val="decimal"/>

</xml_diff>

<commit_message>
Added Course 2 - Lesson 5 (Introduction)
</commit_message>
<xml_diff>
--- a/Lazatech Educate Courses.docx
+++ b/Lazatech Educate Courses.docx
@@ -6521,62 +6521,7 @@
           <w:sz w:val="22"/>
           <w:szCs w:val="22"/>
         </w:rPr>
-        <w:t>True or False: “Learn to Burn”</w:t>
-      </w:r>
-      <w:r>
-        <w:rPr>
-          <w:rFonts w:ascii="Calibri" w:hAnsi="Calibri" w:cs="Calibri"/>
-          <w:b/>
-          <w:bCs/>
-          <w:color w:val="000000"/>
-          <w:sz w:val="22"/>
-          <w:szCs w:val="22"/>
-        </w:rPr>
-        <w:t xml:space="preserve"> reduces the Total Supply of $TRSRY, however</w:t>
-      </w:r>
-      <w:r>
-        <w:rPr>
-          <w:rFonts w:ascii="Calibri" w:hAnsi="Calibri" w:cs="Calibri"/>
-          <w:b/>
-          <w:bCs/>
-          <w:color w:val="000000"/>
-          <w:sz w:val="22"/>
-          <w:szCs w:val="22"/>
-        </w:rPr>
-        <w:t xml:space="preserve"> it</w:t>
-      </w:r>
-      <w:r>
-        <w:rPr>
-          <w:rFonts w:ascii="Calibri" w:hAnsi="Calibri" w:cs="Calibri"/>
-          <w:b/>
-          <w:bCs/>
-          <w:color w:val="000000"/>
-          <w:sz w:val="22"/>
-          <w:szCs w:val="22"/>
-        </w:rPr>
-        <w:t xml:space="preserve"> doesn’t </w:t>
-      </w:r>
-      <w:r>
-        <w:rPr>
-          <w:rFonts w:ascii="Calibri" w:hAnsi="Calibri" w:cs="Calibri"/>
-          <w:b/>
-          <w:bCs/>
-          <w:color w:val="000000"/>
-          <w:sz w:val="22"/>
-          <w:szCs w:val="22"/>
-        </w:rPr>
-        <w:t>affect</w:t>
-      </w:r>
-      <w:r>
-        <w:rPr>
-          <w:rFonts w:ascii="Calibri" w:hAnsi="Calibri" w:cs="Calibri"/>
-          <w:b/>
-          <w:bCs/>
-          <w:color w:val="000000"/>
-          <w:sz w:val="22"/>
-          <w:szCs w:val="22"/>
-        </w:rPr>
-        <w:t xml:space="preserve"> the circulating supply.</w:t>
+        <w:t>True or False: “Learn to Burn” reduces the Total Supply of $TRSRY, however it doesn’t affect the circulating supply.</w:t>
       </w:r>
     </w:p>
     <w:p>
@@ -7237,13 +7182,132 @@
     </w:p>
     <w:p>
       <w:pPr>
-        <w:spacing w:line="240" w:lineRule="auto"/>
+        <w:pStyle w:val="NormalWeb"/>
+        <w:spacing w:before="0" w:beforeAutospacing="0" w:after="160" w:afterAutospacing="0"/>
         <w:jc w:val="both"/>
-        <w:rPr>
-          <w:rFonts w:ascii="Times New Roman" w:eastAsia="Times New Roman" w:hAnsi="Times New Roman" w:cs="Times New Roman"/>
-          <w:sz w:val="24"/>
-          <w:szCs w:val="24"/>
-        </w:rPr>
+      </w:pPr>
+      <w:hyperlink r:id="rId70" w:history="1">
+        <w:r>
+          <w:rPr>
+            <w:rStyle w:val="Hyperlink"/>
+            <w:rFonts w:ascii="Calibri" w:hAnsi="Calibri" w:cs="Calibri"/>
+            <w:b/>
+            <w:bCs/>
+            <w:color w:val="000000"/>
+            <w:sz w:val="22"/>
+            <w:szCs w:val="22"/>
+            <w:u w:val="none"/>
+          </w:rPr>
+          <w:t>Lesson 5: Crypto Quiz</w:t>
+        </w:r>
+      </w:hyperlink>
+    </w:p>
+    <w:p>
+      <w:pPr>
+        <w:pStyle w:val="NormalWeb"/>
+        <w:spacing w:before="0" w:beforeAutospacing="0" w:after="160" w:afterAutospacing="0"/>
+        <w:jc w:val="both"/>
+      </w:pPr>
+      <w:hyperlink r:id="rId71" w:history="1">
+        <w:r>
+          <w:rPr>
+            <w:rStyle w:val="Hyperlink"/>
+            <w:rFonts w:ascii="Calibri" w:hAnsi="Calibri" w:cs="Calibri"/>
+            <w:color w:val="000000"/>
+            <w:sz w:val="22"/>
+            <w:szCs w:val="22"/>
+            <w:u w:val="none"/>
+          </w:rPr>
+          <w:t>Length: 10 minutes</w:t>
+        </w:r>
+      </w:hyperlink>
+    </w:p>
+    <w:p>
+      <w:pPr>
+        <w:pStyle w:val="NormalWeb"/>
+        <w:spacing w:before="0" w:beforeAutospacing="0" w:after="160" w:afterAutospacing="0"/>
+        <w:jc w:val="both"/>
+      </w:pPr>
+      <w:hyperlink r:id="rId72" w:history="1">
+        <w:r>
+          <w:rPr>
+            <w:rStyle w:val="Hyperlink"/>
+            <w:rFonts w:ascii="Calibri" w:hAnsi="Calibri" w:cs="Calibri"/>
+            <w:color w:val="000000"/>
+            <w:sz w:val="22"/>
+            <w:szCs w:val="22"/>
+            <w:u w:val="none"/>
+          </w:rPr>
+          <w:t xml:space="preserve">Thank you for learning how to burn $LZT tokens as a member of the Lazatech Community. We hope that you have learned something new from our academy and cannot wait to provide you with even more high-quality courses. The last portion of our Burnathon course is an exam that tests your prior course knowledge and research </w:t>
+        </w:r>
+        <w:r>
+          <w:rPr>
+            <w:rStyle w:val="Hyperlink"/>
+            <w:rFonts w:ascii="Calibri" w:hAnsi="Calibri" w:cs="Calibri"/>
+            <w:color w:val="000000"/>
+            <w:sz w:val="22"/>
+            <w:szCs w:val="22"/>
+            <w:u w:val="none"/>
+          </w:rPr>
+          <w:t>abilities.</w:t>
+        </w:r>
+      </w:hyperlink>
+    </w:p>
+    <w:p>
+      <w:pPr>
+        <w:pStyle w:val="NormalWeb"/>
+        <w:spacing w:before="0" w:beforeAutospacing="0" w:after="160" w:afterAutospacing="0"/>
+      </w:pPr>
+      <w:hyperlink r:id="rId73" w:history="1">
+        <w:r>
+          <w:rPr>
+            <w:rStyle w:val="Hyperlink"/>
+            <w:rFonts w:ascii="Calibri" w:hAnsi="Calibri" w:cs="Calibri"/>
+            <w:color w:val="000000"/>
+            <w:sz w:val="22"/>
+            <w:szCs w:val="22"/>
+            <w:u w:val="none"/>
+          </w:rPr>
+          <w:t>Good</w:t>
+        </w:r>
+        <w:r>
+          <w:rPr>
+            <w:rStyle w:val="Hyperlink"/>
+            <w:rFonts w:ascii="Calibri" w:hAnsi="Calibri" w:cs="Calibri"/>
+            <w:color w:val="000000"/>
+            <w:sz w:val="22"/>
+            <w:szCs w:val="22"/>
+            <w:u w:val="none"/>
+          </w:rPr>
+          <w:t xml:space="preserve"> </w:t>
+        </w:r>
+        <w:r>
+          <w:rPr>
+            <w:rStyle w:val="Hyperlink"/>
+            <w:rFonts w:ascii="Calibri" w:hAnsi="Calibri" w:cs="Calibri"/>
+            <w:color w:val="000000"/>
+            <w:sz w:val="22"/>
+            <w:szCs w:val="22"/>
+            <w:u w:val="none"/>
+          </w:rPr>
+          <w:t>luck, and thank you once again!</w:t>
+        </w:r>
+        <w:r>
+          <w:rPr>
+            <w:rFonts w:ascii="Calibri" w:hAnsi="Calibri" w:cs="Calibri"/>
+            <w:color w:val="000000"/>
+            <w:sz w:val="22"/>
+            <w:szCs w:val="22"/>
+          </w:rPr>
+          <w:br/>
+        </w:r>
+      </w:hyperlink>
+    </w:p>
+    <w:p>
+      <w:pPr>
+        <w:pStyle w:val="NormalWeb"/>
+        <w:spacing w:before="0" w:beforeAutospacing="0" w:after="160" w:afterAutospacing="0"/>
+        <w:jc w:val="both"/>
       </w:pPr>
       <w:bookmarkStart w:id="1" w:name="_GoBack"/>
       <w:bookmarkEnd w:id="1"/>
@@ -10051,6 +10115,18 @@
       <w:contextualSpacing/>
     </w:pPr>
   </w:style>
+  <w:style w:type="character" w:styleId="FollowedHyperlink">
+    <w:name w:val="FollowedHyperlink"/>
+    <w:basedOn w:val="DefaultParagraphFont"/>
+    <w:uiPriority w:val="99"/>
+    <w:semiHidden/>
+    <w:unhideWhenUsed/>
+    <w:rsid w:val="00C07CEB"/>
+    <w:rPr>
+      <w:color w:val="954F72" w:themeColor="followedHyperlink"/>
+      <w:u w:val="single"/>
+    </w:rPr>
+  </w:style>
 </w:styles>
 </file>
 

</xml_diff>

<commit_message>
Added Course 2 - Lesson 5 (Quiz)
</commit_message>
<xml_diff>
--- a/Lazatech Educate Courses.docx
+++ b/Lazatech Educate Courses.docx
@@ -7186,129 +7186,2838 @@
         <w:spacing w:before="0" w:beforeAutospacing="0" w:after="160" w:afterAutospacing="0"/>
         <w:jc w:val="both"/>
       </w:pPr>
+      <w:r>
+        <w:rPr>
+          <w:rFonts w:ascii="Calibri" w:hAnsi="Calibri" w:cs="Calibri"/>
+          <w:b/>
+          <w:bCs/>
+          <w:sz w:val="22"/>
+          <w:szCs w:val="22"/>
+        </w:rPr>
+        <w:t>Lesson 5: Crypto Quiz</w:t>
+      </w:r>
+    </w:p>
+    <w:p>
+      <w:pPr>
+        <w:pStyle w:val="NormalWeb"/>
+        <w:spacing w:before="0" w:beforeAutospacing="0" w:after="160" w:afterAutospacing="0"/>
+        <w:jc w:val="both"/>
+      </w:pPr>
+      <w:r>
+        <w:rPr>
+          <w:rFonts w:ascii="Calibri" w:hAnsi="Calibri" w:cs="Calibri"/>
+          <w:sz w:val="22"/>
+          <w:szCs w:val="22"/>
+        </w:rPr>
+        <w:t>Length: 10 minutes</w:t>
+      </w:r>
+    </w:p>
+    <w:p>
+      <w:pPr>
+        <w:pStyle w:val="NormalWeb"/>
+        <w:spacing w:before="0" w:beforeAutospacing="0" w:after="160" w:afterAutospacing="0"/>
+        <w:jc w:val="both"/>
+        <w:rPr>
+          <w:rStyle w:val="Hyperlink"/>
+          <w:rFonts w:ascii="Calibri" w:hAnsi="Calibri" w:cs="Calibri"/>
+          <w:color w:val="000000"/>
+          <w:sz w:val="22"/>
+          <w:szCs w:val="22"/>
+          <w:u w:val="none"/>
+        </w:rPr>
+      </w:pPr>
+      <w:r>
+        <w:rPr>
+          <w:rFonts w:ascii="Calibri" w:hAnsi="Calibri" w:cs="Calibri"/>
+          <w:sz w:val="22"/>
+          <w:szCs w:val="22"/>
+        </w:rPr>
+        <w:t>Thank you for learning how to burn $LZT tokens as a member of the Lazatech Community. We hope that you have learned something new from our academy and cannot wait to provide you with even more high-quality courses. The last portion of our Burnathon course is an exam that tests your prior course knowledge and research abilities.</w:t>
+      </w:r>
+    </w:p>
+    <w:p>
+      <w:pPr>
+        <w:pStyle w:val="NormalWeb"/>
+        <w:spacing w:before="0" w:beforeAutospacing="0" w:after="160" w:afterAutospacing="0"/>
+        <w:jc w:val="both"/>
+      </w:pPr>
+      <w:r>
+        <w:rPr>
+          <w:rStyle w:val="Hyperlink"/>
+          <w:rFonts w:ascii="Calibri" w:hAnsi="Calibri" w:cs="Calibri"/>
+          <w:color w:val="000000"/>
+          <w:sz w:val="22"/>
+          <w:szCs w:val="22"/>
+          <w:u w:val="none"/>
+        </w:rPr>
+        <w:t>Good luck, and thank you once again!</w:t>
+      </w:r>
+    </w:p>
+    <w:p>
+      <w:pPr>
+        <w:pStyle w:val="NormalWeb"/>
+        <w:spacing w:before="0" w:beforeAutospacing="0" w:after="160" w:afterAutospacing="0"/>
+      </w:pPr>
+      <w:r>
+        <w:rPr>
+          <w:rFonts w:ascii="Calibri" w:hAnsi="Calibri" w:cs="Calibri"/>
+          <w:b/>
+          <w:bCs/>
+          <w:sz w:val="22"/>
+          <w:szCs w:val="22"/>
+        </w:rPr>
+        <w:t>Lesson 5: Crypto Quiz Quiz</w:t>
+      </w:r>
+    </w:p>
+    <w:p>
+      <w:pPr>
+        <w:pStyle w:val="NormalWeb"/>
+        <w:numPr>
+          <w:ilvl w:val="0"/>
+          <w:numId w:val="34"/>
+        </w:numPr>
+        <w:spacing w:before="0" w:beforeAutospacing="0" w:after="160" w:afterAutospacing="0"/>
+        <w:textAlignment w:val="baseline"/>
+        <w:rPr>
+          <w:rFonts w:ascii="Calibri" w:hAnsi="Calibri" w:cs="Calibri"/>
+          <w:color w:val="000000"/>
+          <w:sz w:val="22"/>
+          <w:szCs w:val="22"/>
+        </w:rPr>
+      </w:pPr>
+      <w:r>
+        <w:rPr>
+          <w:rFonts w:ascii="Calibri" w:hAnsi="Calibri" w:cs="Calibri"/>
+          <w:b/>
+          <w:bCs/>
+          <w:sz w:val="22"/>
+          <w:szCs w:val="22"/>
+        </w:rPr>
+        <w:t>The XRPL has an inbuilt DEX, what type of DEX is it?</w:t>
+      </w:r>
+    </w:p>
+    <w:p>
+      <w:pPr>
+        <w:pStyle w:val="NormalWeb"/>
+        <w:numPr>
+          <w:ilvl w:val="1"/>
+          <w:numId w:val="35"/>
+        </w:numPr>
+        <w:spacing w:before="0" w:beforeAutospacing="0" w:after="160" w:afterAutospacing="0"/>
+        <w:textAlignment w:val="baseline"/>
+        <w:rPr>
+          <w:rFonts w:ascii="Arial" w:hAnsi="Arial" w:cs="Arial"/>
+          <w:color w:val="000000"/>
+          <w:sz w:val="20"/>
+          <w:szCs w:val="20"/>
+        </w:rPr>
+      </w:pPr>
+      <w:r>
+        <w:rPr>
+          <w:rFonts w:ascii="Calibri" w:hAnsi="Calibri" w:cs="Calibri"/>
+          <w:noProof/>
+          <w:color w:val="0563C1"/>
+          <w:sz w:val="22"/>
+          <w:szCs w:val="22"/>
+          <w:bdr w:val="none" w:sz="0" w:space="0" w:color="auto" w:frame="1"/>
+        </w:rPr>
+        <w:drawing>
+          <wp:inline distT="0" distB="0" distL="0" distR="0" wp14:anchorId="0264BA4E" wp14:editId="78CB5CEE">
+            <wp:extent cx="260985" cy="225425"/>
+            <wp:effectExtent l="0" t="0" r="5715" b="3175"/>
+            <wp:docPr id="55" name="Picture 55" descr="https://lh6.googleusercontent.com/zA_wbT0o3Ku3Xt-KW5ksElEYuv6nx5nqQcNfULnU8mHJmzRiewMlDDwJx4ypEZ9oM6LmNLyPcSo1CkJi7s0LugvX0OTNypbqIwev2ItYRj3_Ij-ebV6tUyQzVeP3O19cfwYC01QGokx33K27kLXw9g"/>
+            <wp:cNvGraphicFramePr>
+              <a:graphicFrameLocks xmlns:a="http://schemas.openxmlformats.org/drawingml/2006/main" noChangeAspect="1"/>
+            </wp:cNvGraphicFramePr>
+            <a:graphic xmlns:a="http://schemas.openxmlformats.org/drawingml/2006/main">
+              <a:graphicData uri="http://schemas.openxmlformats.org/drawingml/2006/picture">
+                <pic:pic xmlns:pic="http://schemas.openxmlformats.org/drawingml/2006/picture">
+                  <pic:nvPicPr>
+                    <pic:cNvPr id="0" name="Picture 236" descr="https://lh6.googleusercontent.com/zA_wbT0o3Ku3Xt-KW5ksElEYuv6nx5nqQcNfULnU8mHJmzRiewMlDDwJx4ypEZ9oM6LmNLyPcSo1CkJi7s0LugvX0OTNypbqIwev2ItYRj3_Ij-ebV6tUyQzVeP3O19cfwYC01QGokx33K27kLXw9g"/>
+                    <pic:cNvPicPr>
+                      <a:picLocks noChangeAspect="1" noChangeArrowheads="1"/>
+                    </pic:cNvPicPr>
+                  </pic:nvPicPr>
+                  <pic:blipFill>
+                    <a:blip r:embed="rId69" cstate="print">
+                      <a:extLst>
+                        <a:ext uri="{28A0092B-C50C-407E-A947-70E740481C1C}">
+                          <a14:useLocalDpi xmlns:a14="http://schemas.microsoft.com/office/drawing/2010/main" val="0"/>
+                        </a:ext>
+                      </a:extLst>
+                    </a:blip>
+                    <a:srcRect/>
+                    <a:stretch>
+                      <a:fillRect/>
+                    </a:stretch>
+                  </pic:blipFill>
+                  <pic:spPr bwMode="auto">
+                    <a:xfrm>
+                      <a:off x="0" y="0"/>
+                      <a:ext cx="260985" cy="225425"/>
+                    </a:xfrm>
+                    <a:prstGeom prst="rect">
+                      <a:avLst/>
+                    </a:prstGeom>
+                    <a:noFill/>
+                    <a:ln>
+                      <a:noFill/>
+                    </a:ln>
+                  </pic:spPr>
+                </pic:pic>
+              </a:graphicData>
+            </a:graphic>
+          </wp:inline>
+        </w:drawing>
+      </w:r>
+      <w:r>
+        <w:rPr>
+          <w:rFonts w:ascii="Calibri" w:hAnsi="Calibri" w:cs="Calibri"/>
+          <w:sz w:val="22"/>
+          <w:szCs w:val="22"/>
+        </w:rPr>
+        <w:t> Automatic Market Maker DEX</w:t>
+      </w:r>
+    </w:p>
+    <w:p>
+      <w:pPr>
+        <w:pStyle w:val="NormalWeb"/>
+        <w:numPr>
+          <w:ilvl w:val="1"/>
+          <w:numId w:val="35"/>
+        </w:numPr>
+        <w:spacing w:before="0" w:beforeAutospacing="0" w:after="160" w:afterAutospacing="0"/>
+        <w:textAlignment w:val="baseline"/>
+        <w:rPr>
+          <w:rFonts w:ascii="Arial" w:hAnsi="Arial" w:cs="Arial"/>
+          <w:color w:val="000000"/>
+          <w:sz w:val="20"/>
+          <w:szCs w:val="20"/>
+        </w:rPr>
+      </w:pPr>
+      <w:r>
+        <w:rPr>
+          <w:rFonts w:ascii="Calibri" w:hAnsi="Calibri" w:cs="Calibri"/>
+          <w:noProof/>
+          <w:color w:val="0563C1"/>
+          <w:sz w:val="22"/>
+          <w:szCs w:val="22"/>
+          <w:bdr w:val="none" w:sz="0" w:space="0" w:color="auto" w:frame="1"/>
+        </w:rPr>
+        <w:drawing>
+          <wp:inline distT="0" distB="0" distL="0" distR="0" wp14:anchorId="6D4BF117" wp14:editId="29A70DB7">
+            <wp:extent cx="260985" cy="225425"/>
+            <wp:effectExtent l="0" t="0" r="5715" b="3175"/>
+            <wp:docPr id="54" name="Picture 54" descr="https://lh3.googleusercontent.com/cX0DvsbciaSgCp9Mnb8Wq-83MAQ1sXYmuQE8EDXkNjjBpI9s4lzTbRmBJGaynnFiSRsyYSZ74JkhWDogOnrOepfzcdzKz6Co3yJTeHKMKddCRN486gzIpkwOz3ewIHLcOBcH98XsbfM250Fnk4cm0w"/>
+            <wp:cNvGraphicFramePr>
+              <a:graphicFrameLocks xmlns:a="http://schemas.openxmlformats.org/drawingml/2006/main" noChangeAspect="1"/>
+            </wp:cNvGraphicFramePr>
+            <a:graphic xmlns:a="http://schemas.openxmlformats.org/drawingml/2006/main">
+              <a:graphicData uri="http://schemas.openxmlformats.org/drawingml/2006/picture">
+                <pic:pic xmlns:pic="http://schemas.openxmlformats.org/drawingml/2006/picture">
+                  <pic:nvPicPr>
+                    <pic:cNvPr id="0" name="Picture 237" descr="https://lh3.googleusercontent.com/cX0DvsbciaSgCp9Mnb8Wq-83MAQ1sXYmuQE8EDXkNjjBpI9s4lzTbRmBJGaynnFiSRsyYSZ74JkhWDogOnrOepfzcdzKz6Co3yJTeHKMKddCRN486gzIpkwOz3ewIHLcOBcH98XsbfM250Fnk4cm0w"/>
+                    <pic:cNvPicPr>
+                      <a:picLocks noChangeAspect="1" noChangeArrowheads="1"/>
+                    </pic:cNvPicPr>
+                  </pic:nvPicPr>
+                  <pic:blipFill>
+                    <a:blip r:embed="rId68" cstate="print">
+                      <a:extLst>
+                        <a:ext uri="{28A0092B-C50C-407E-A947-70E740481C1C}">
+                          <a14:useLocalDpi xmlns:a14="http://schemas.microsoft.com/office/drawing/2010/main" val="0"/>
+                        </a:ext>
+                      </a:extLst>
+                    </a:blip>
+                    <a:srcRect/>
+                    <a:stretch>
+                      <a:fillRect/>
+                    </a:stretch>
+                  </pic:blipFill>
+                  <pic:spPr bwMode="auto">
+                    <a:xfrm>
+                      <a:off x="0" y="0"/>
+                      <a:ext cx="260985" cy="225425"/>
+                    </a:xfrm>
+                    <a:prstGeom prst="rect">
+                      <a:avLst/>
+                    </a:prstGeom>
+                    <a:noFill/>
+                    <a:ln>
+                      <a:noFill/>
+                    </a:ln>
+                  </pic:spPr>
+                </pic:pic>
+              </a:graphicData>
+            </a:graphic>
+          </wp:inline>
+        </w:drawing>
+      </w:r>
+      <w:r>
+        <w:rPr>
+          <w:rFonts w:ascii="Calibri" w:hAnsi="Calibri" w:cs="Calibri"/>
+          <w:sz w:val="22"/>
+          <w:szCs w:val="22"/>
+        </w:rPr>
+        <w:t> Orderbook DEX</w:t>
+      </w:r>
+    </w:p>
+    <w:p>
+      <w:pPr>
+        <w:pStyle w:val="NormalWeb"/>
+        <w:numPr>
+          <w:ilvl w:val="1"/>
+          <w:numId w:val="35"/>
+        </w:numPr>
+        <w:spacing w:before="0" w:beforeAutospacing="0" w:after="160" w:afterAutospacing="0"/>
+        <w:textAlignment w:val="baseline"/>
+        <w:rPr>
+          <w:rFonts w:ascii="Arial" w:hAnsi="Arial" w:cs="Arial"/>
+          <w:color w:val="000000"/>
+          <w:sz w:val="20"/>
+          <w:szCs w:val="20"/>
+        </w:rPr>
+      </w:pPr>
+      <w:r>
+        <w:rPr>
+          <w:rFonts w:ascii="Calibri" w:hAnsi="Calibri" w:cs="Calibri"/>
+          <w:noProof/>
+          <w:color w:val="0563C1"/>
+          <w:sz w:val="22"/>
+          <w:szCs w:val="22"/>
+          <w:bdr w:val="none" w:sz="0" w:space="0" w:color="auto" w:frame="1"/>
+        </w:rPr>
+        <w:drawing>
+          <wp:inline distT="0" distB="0" distL="0" distR="0" wp14:anchorId="156CE663" wp14:editId="6206F0C8">
+            <wp:extent cx="260985" cy="225425"/>
+            <wp:effectExtent l="0" t="0" r="5715" b="3175"/>
+            <wp:docPr id="53" name="Picture 53" descr="https://lh6.googleusercontent.com/zA_wbT0o3Ku3Xt-KW5ksElEYuv6nx5nqQcNfULnU8mHJmzRiewMlDDwJx4ypEZ9oM6LmNLyPcSo1CkJi7s0LugvX0OTNypbqIwev2ItYRj3_Ij-ebV6tUyQzVeP3O19cfwYC01QGokx33K27kLXw9g"/>
+            <wp:cNvGraphicFramePr>
+              <a:graphicFrameLocks xmlns:a="http://schemas.openxmlformats.org/drawingml/2006/main" noChangeAspect="1"/>
+            </wp:cNvGraphicFramePr>
+            <a:graphic xmlns:a="http://schemas.openxmlformats.org/drawingml/2006/main">
+              <a:graphicData uri="http://schemas.openxmlformats.org/drawingml/2006/picture">
+                <pic:pic xmlns:pic="http://schemas.openxmlformats.org/drawingml/2006/picture">
+                  <pic:nvPicPr>
+                    <pic:cNvPr id="0" name="Picture 238" descr="https://lh6.googleusercontent.com/zA_wbT0o3Ku3Xt-KW5ksElEYuv6nx5nqQcNfULnU8mHJmzRiewMlDDwJx4ypEZ9oM6LmNLyPcSo1CkJi7s0LugvX0OTNypbqIwev2ItYRj3_Ij-ebV6tUyQzVeP3O19cfwYC01QGokx33K27kLXw9g"/>
+                    <pic:cNvPicPr>
+                      <a:picLocks noChangeAspect="1" noChangeArrowheads="1"/>
+                    </pic:cNvPicPr>
+                  </pic:nvPicPr>
+                  <pic:blipFill>
+                    <a:blip r:embed="rId69" cstate="print">
+                      <a:extLst>
+                        <a:ext uri="{28A0092B-C50C-407E-A947-70E740481C1C}">
+                          <a14:useLocalDpi xmlns:a14="http://schemas.microsoft.com/office/drawing/2010/main" val="0"/>
+                        </a:ext>
+                      </a:extLst>
+                    </a:blip>
+                    <a:srcRect/>
+                    <a:stretch>
+                      <a:fillRect/>
+                    </a:stretch>
+                  </pic:blipFill>
+                  <pic:spPr bwMode="auto">
+                    <a:xfrm>
+                      <a:off x="0" y="0"/>
+                      <a:ext cx="260985" cy="225425"/>
+                    </a:xfrm>
+                    <a:prstGeom prst="rect">
+                      <a:avLst/>
+                    </a:prstGeom>
+                    <a:noFill/>
+                    <a:ln>
+                      <a:noFill/>
+                    </a:ln>
+                  </pic:spPr>
+                </pic:pic>
+              </a:graphicData>
+            </a:graphic>
+          </wp:inline>
+        </w:drawing>
+      </w:r>
+      <w:r>
+        <w:rPr>
+          <w:rFonts w:ascii="Calibri" w:hAnsi="Calibri" w:cs="Calibri"/>
+          <w:sz w:val="22"/>
+          <w:szCs w:val="22"/>
+        </w:rPr>
+        <w:t> DEX Aggregator</w:t>
+      </w:r>
+    </w:p>
+    <w:p>
+      <w:pPr>
+        <w:pStyle w:val="NormalWeb"/>
+        <w:spacing w:before="0" w:beforeAutospacing="0" w:after="160" w:afterAutospacing="0"/>
+        <w:rPr>
+          <w:rFonts w:ascii="Calibri" w:hAnsi="Calibri" w:cs="Calibri"/>
+          <w:b/>
+          <w:bCs/>
+          <w:sz w:val="22"/>
+          <w:szCs w:val="22"/>
+        </w:rPr>
+      </w:pPr>
+      <w:r>
+        <w:rPr>
+          <w:rFonts w:ascii="Calibri" w:hAnsi="Calibri" w:cs="Calibri"/>
+          <w:sz w:val="22"/>
+          <w:szCs w:val="22"/>
+        </w:rPr>
+        <w:t>Correct</w:t>
+      </w:r>
+      <w:r>
+        <w:rPr>
+          <w:rFonts w:ascii="Calibri" w:hAnsi="Calibri" w:cs="Calibri"/>
+          <w:b/>
+          <w:bCs/>
+          <w:sz w:val="22"/>
+          <w:szCs w:val="22"/>
+        </w:rPr>
+        <w:t>9/9 $TRSR</w:t>
+      </w:r>
+      <w:r>
+        <w:rPr>
+          <w:rFonts w:ascii="Calibri" w:hAnsi="Calibri" w:cs="Calibri"/>
+          <w:b/>
+          <w:bCs/>
+          <w:sz w:val="22"/>
+          <w:szCs w:val="22"/>
+        </w:rPr>
+        <w:t>Y</w:t>
+      </w:r>
+    </w:p>
+    <w:p>
+      <w:pPr>
+        <w:pStyle w:val="NormalWeb"/>
+        <w:spacing w:before="0" w:beforeAutospacing="0" w:after="160" w:afterAutospacing="0"/>
+      </w:pPr>
+      <w:r>
+        <w:rPr>
+          <w:rFonts w:ascii="Calibri" w:hAnsi="Calibri" w:cs="Calibri"/>
+          <w:bCs/>
+          <w:sz w:val="22"/>
+          <w:szCs w:val="22"/>
+        </w:rPr>
+        <w:t xml:space="preserve">Right Answer: </w:t>
+      </w:r>
+      <w:r>
+        <w:rPr>
+          <w:rFonts w:ascii="Calibri" w:hAnsi="Calibri" w:cs="Calibri"/>
+          <w:b/>
+          <w:bCs/>
+          <w:sz w:val="22"/>
+          <w:szCs w:val="22"/>
+        </w:rPr>
+        <w:t>Orderbook DEX</w:t>
+      </w:r>
+    </w:p>
+    <w:p>
+      <w:pPr>
+        <w:pStyle w:val="NormalWeb"/>
+        <w:numPr>
+          <w:ilvl w:val="0"/>
+          <w:numId w:val="35"/>
+        </w:numPr>
+        <w:spacing w:before="0" w:beforeAutospacing="0" w:after="160" w:afterAutospacing="0"/>
+        <w:textAlignment w:val="baseline"/>
+        <w:rPr>
+          <w:rFonts w:ascii="Calibri" w:hAnsi="Calibri" w:cs="Calibri"/>
+          <w:color w:val="000000"/>
+          <w:sz w:val="22"/>
+          <w:szCs w:val="22"/>
+        </w:rPr>
+      </w:pPr>
+      <w:r>
+        <w:rPr>
+          <w:rFonts w:ascii="Calibri" w:hAnsi="Calibri" w:cs="Calibri"/>
+          <w:b/>
+          <w:bCs/>
+          <w:sz w:val="22"/>
+          <w:szCs w:val="22"/>
+        </w:rPr>
+        <w:t>True or False: volume shows how much the price of an asset has increased over a 24 hr period.</w:t>
+      </w:r>
+    </w:p>
+    <w:p>
+      <w:pPr>
+        <w:pStyle w:val="NormalWeb"/>
+        <w:numPr>
+          <w:ilvl w:val="1"/>
+          <w:numId w:val="37"/>
+        </w:numPr>
+        <w:spacing w:before="0" w:beforeAutospacing="0" w:after="160" w:afterAutospacing="0"/>
+        <w:textAlignment w:val="baseline"/>
+        <w:rPr>
+          <w:rFonts w:ascii="Arial" w:hAnsi="Arial" w:cs="Arial"/>
+          <w:color w:val="000000"/>
+          <w:sz w:val="20"/>
+          <w:szCs w:val="20"/>
+        </w:rPr>
+      </w:pPr>
+      <w:r>
+        <w:rPr>
+          <w:rFonts w:ascii="Calibri" w:hAnsi="Calibri" w:cs="Calibri"/>
+          <w:noProof/>
+          <w:color w:val="0563C1"/>
+          <w:sz w:val="22"/>
+          <w:szCs w:val="22"/>
+          <w:bdr w:val="none" w:sz="0" w:space="0" w:color="auto" w:frame="1"/>
+        </w:rPr>
+        <w:drawing>
+          <wp:inline distT="0" distB="0" distL="0" distR="0" wp14:anchorId="0DCF2515" wp14:editId="4795ECDE">
+            <wp:extent cx="260985" cy="225425"/>
+            <wp:effectExtent l="0" t="0" r="5715" b="3175"/>
+            <wp:docPr id="52" name="Picture 52" descr="https://lh6.googleusercontent.com/zA_wbT0o3Ku3Xt-KW5ksElEYuv6nx5nqQcNfULnU8mHJmzRiewMlDDwJx4ypEZ9oM6LmNLyPcSo1CkJi7s0LugvX0OTNypbqIwev2ItYRj3_Ij-ebV6tUyQzVeP3O19cfwYC01QGokx33K27kLXw9g"/>
+            <wp:cNvGraphicFramePr>
+              <a:graphicFrameLocks xmlns:a="http://schemas.openxmlformats.org/drawingml/2006/main" noChangeAspect="1"/>
+            </wp:cNvGraphicFramePr>
+            <a:graphic xmlns:a="http://schemas.openxmlformats.org/drawingml/2006/main">
+              <a:graphicData uri="http://schemas.openxmlformats.org/drawingml/2006/picture">
+                <pic:pic xmlns:pic="http://schemas.openxmlformats.org/drawingml/2006/picture">
+                  <pic:nvPicPr>
+                    <pic:cNvPr id="0" name="Picture 239" descr="https://lh6.googleusercontent.com/zA_wbT0o3Ku3Xt-KW5ksElEYuv6nx5nqQcNfULnU8mHJmzRiewMlDDwJx4ypEZ9oM6LmNLyPcSo1CkJi7s0LugvX0OTNypbqIwev2ItYRj3_Ij-ebV6tUyQzVeP3O19cfwYC01QGokx33K27kLXw9g"/>
+                    <pic:cNvPicPr>
+                      <a:picLocks noChangeAspect="1" noChangeArrowheads="1"/>
+                    </pic:cNvPicPr>
+                  </pic:nvPicPr>
+                  <pic:blipFill>
+                    <a:blip r:embed="rId69" cstate="print">
+                      <a:extLst>
+                        <a:ext uri="{28A0092B-C50C-407E-A947-70E740481C1C}">
+                          <a14:useLocalDpi xmlns:a14="http://schemas.microsoft.com/office/drawing/2010/main" val="0"/>
+                        </a:ext>
+                      </a:extLst>
+                    </a:blip>
+                    <a:srcRect/>
+                    <a:stretch>
+                      <a:fillRect/>
+                    </a:stretch>
+                  </pic:blipFill>
+                  <pic:spPr bwMode="auto">
+                    <a:xfrm>
+                      <a:off x="0" y="0"/>
+                      <a:ext cx="260985" cy="225425"/>
+                    </a:xfrm>
+                    <a:prstGeom prst="rect">
+                      <a:avLst/>
+                    </a:prstGeom>
+                    <a:noFill/>
+                    <a:ln>
+                      <a:noFill/>
+                    </a:ln>
+                  </pic:spPr>
+                </pic:pic>
+              </a:graphicData>
+            </a:graphic>
+          </wp:inline>
+        </w:drawing>
+      </w:r>
+      <w:r>
+        <w:rPr>
+          <w:rFonts w:ascii="Calibri" w:hAnsi="Calibri" w:cs="Calibri"/>
+          <w:sz w:val="22"/>
+          <w:szCs w:val="22"/>
+        </w:rPr>
+        <w:t> True</w:t>
+      </w:r>
+    </w:p>
+    <w:p>
+      <w:pPr>
+        <w:pStyle w:val="NormalWeb"/>
+        <w:numPr>
+          <w:ilvl w:val="1"/>
+          <w:numId w:val="37"/>
+        </w:numPr>
+        <w:spacing w:before="0" w:beforeAutospacing="0" w:after="160" w:afterAutospacing="0"/>
+        <w:textAlignment w:val="baseline"/>
+        <w:rPr>
+          <w:rFonts w:ascii="Arial" w:hAnsi="Arial" w:cs="Arial"/>
+          <w:color w:val="000000"/>
+          <w:sz w:val="20"/>
+          <w:szCs w:val="20"/>
+        </w:rPr>
+      </w:pPr>
+      <w:r>
+        <w:rPr>
+          <w:rFonts w:ascii="Calibri" w:hAnsi="Calibri" w:cs="Calibri"/>
+          <w:noProof/>
+          <w:color w:val="0563C1"/>
+          <w:sz w:val="22"/>
+          <w:szCs w:val="22"/>
+          <w:bdr w:val="none" w:sz="0" w:space="0" w:color="auto" w:frame="1"/>
+        </w:rPr>
+        <w:lastRenderedPageBreak/>
+        <w:drawing>
+          <wp:inline distT="0" distB="0" distL="0" distR="0" wp14:anchorId="5ECE442F" wp14:editId="12127545">
+            <wp:extent cx="260985" cy="225425"/>
+            <wp:effectExtent l="0" t="0" r="5715" b="3175"/>
+            <wp:docPr id="51" name="Picture 51" descr="https://lh3.googleusercontent.com/cX0DvsbciaSgCp9Mnb8Wq-83MAQ1sXYmuQE8EDXkNjjBpI9s4lzTbRmBJGaynnFiSRsyYSZ74JkhWDogOnrOepfzcdzKz6Co3yJTeHKMKddCRN486gzIpkwOz3ewIHLcOBcH98XsbfM250Fnk4cm0w"/>
+            <wp:cNvGraphicFramePr>
+              <a:graphicFrameLocks xmlns:a="http://schemas.openxmlformats.org/drawingml/2006/main" noChangeAspect="1"/>
+            </wp:cNvGraphicFramePr>
+            <a:graphic xmlns:a="http://schemas.openxmlformats.org/drawingml/2006/main">
+              <a:graphicData uri="http://schemas.openxmlformats.org/drawingml/2006/picture">
+                <pic:pic xmlns:pic="http://schemas.openxmlformats.org/drawingml/2006/picture">
+                  <pic:nvPicPr>
+                    <pic:cNvPr id="0" name="Picture 240" descr="https://lh3.googleusercontent.com/cX0DvsbciaSgCp9Mnb8Wq-83MAQ1sXYmuQE8EDXkNjjBpI9s4lzTbRmBJGaynnFiSRsyYSZ74JkhWDogOnrOepfzcdzKz6Co3yJTeHKMKddCRN486gzIpkwOz3ewIHLcOBcH98XsbfM250Fnk4cm0w"/>
+                    <pic:cNvPicPr>
+                      <a:picLocks noChangeAspect="1" noChangeArrowheads="1"/>
+                    </pic:cNvPicPr>
+                  </pic:nvPicPr>
+                  <pic:blipFill>
+                    <a:blip r:embed="rId68" cstate="print">
+                      <a:extLst>
+                        <a:ext uri="{28A0092B-C50C-407E-A947-70E740481C1C}">
+                          <a14:useLocalDpi xmlns:a14="http://schemas.microsoft.com/office/drawing/2010/main" val="0"/>
+                        </a:ext>
+                      </a:extLst>
+                    </a:blip>
+                    <a:srcRect/>
+                    <a:stretch>
+                      <a:fillRect/>
+                    </a:stretch>
+                  </pic:blipFill>
+                  <pic:spPr bwMode="auto">
+                    <a:xfrm>
+                      <a:off x="0" y="0"/>
+                      <a:ext cx="260985" cy="225425"/>
+                    </a:xfrm>
+                    <a:prstGeom prst="rect">
+                      <a:avLst/>
+                    </a:prstGeom>
+                    <a:noFill/>
+                    <a:ln>
+                      <a:noFill/>
+                    </a:ln>
+                  </pic:spPr>
+                </pic:pic>
+              </a:graphicData>
+            </a:graphic>
+          </wp:inline>
+        </w:drawing>
+      </w:r>
+      <w:r>
+        <w:rPr>
+          <w:rFonts w:ascii="Calibri" w:hAnsi="Calibri" w:cs="Calibri"/>
+          <w:sz w:val="22"/>
+          <w:szCs w:val="22"/>
+        </w:rPr>
+        <w:t> False</w:t>
+      </w:r>
+    </w:p>
+    <w:p>
+      <w:pPr>
+        <w:pStyle w:val="NormalWeb"/>
+        <w:spacing w:before="0" w:beforeAutospacing="0" w:after="160" w:afterAutospacing="0"/>
+        <w:rPr>
+          <w:rFonts w:ascii="Calibri" w:hAnsi="Calibri" w:cs="Calibri"/>
+          <w:b/>
+          <w:bCs/>
+          <w:sz w:val="22"/>
+          <w:szCs w:val="22"/>
+        </w:rPr>
+      </w:pPr>
+      <w:r>
+        <w:rPr>
+          <w:rFonts w:ascii="Calibri" w:hAnsi="Calibri" w:cs="Calibri"/>
+          <w:sz w:val="22"/>
+          <w:szCs w:val="22"/>
+        </w:rPr>
+        <w:t>Correct</w:t>
+      </w:r>
+      <w:r>
+        <w:rPr>
+          <w:rFonts w:ascii="Calibri" w:hAnsi="Calibri" w:cs="Calibri"/>
+          <w:b/>
+          <w:bCs/>
+          <w:sz w:val="22"/>
+          <w:szCs w:val="22"/>
+        </w:rPr>
+        <w:t>9/9 $TRSRY</w:t>
+      </w:r>
+    </w:p>
+    <w:p>
+      <w:pPr>
+        <w:pStyle w:val="NormalWeb"/>
+        <w:spacing w:before="0" w:beforeAutospacing="0" w:after="160" w:afterAutospacing="0"/>
+      </w:pPr>
+      <w:r>
+        <w:rPr>
+          <w:rFonts w:ascii="Calibri" w:hAnsi="Calibri" w:cs="Calibri"/>
+          <w:bCs/>
+          <w:sz w:val="22"/>
+          <w:szCs w:val="22"/>
+        </w:rPr>
+        <w:t xml:space="preserve">Right Answer: </w:t>
+      </w:r>
+      <w:r>
+        <w:rPr>
+          <w:rFonts w:ascii="Calibri" w:hAnsi="Calibri" w:cs="Calibri"/>
+          <w:b/>
+          <w:bCs/>
+          <w:sz w:val="22"/>
+          <w:szCs w:val="22"/>
+        </w:rPr>
+        <w:t>False</w:t>
+      </w:r>
+    </w:p>
+    <w:p>
+      <w:pPr>
+        <w:pStyle w:val="NormalWeb"/>
+        <w:numPr>
+          <w:ilvl w:val="0"/>
+          <w:numId w:val="35"/>
+        </w:numPr>
+        <w:spacing w:before="0" w:beforeAutospacing="0" w:after="160" w:afterAutospacing="0"/>
+        <w:textAlignment w:val="baseline"/>
+        <w:rPr>
+          <w:rFonts w:ascii="Calibri" w:hAnsi="Calibri" w:cs="Calibri"/>
+          <w:color w:val="000000"/>
+          <w:sz w:val="22"/>
+          <w:szCs w:val="22"/>
+        </w:rPr>
+      </w:pPr>
+      <w:r>
+        <w:rPr>
+          <w:rFonts w:ascii="Calibri" w:hAnsi="Calibri" w:cs="Calibri"/>
+          <w:b/>
+          <w:bCs/>
+          <w:sz w:val="22"/>
+          <w:szCs w:val="22"/>
+        </w:rPr>
+        <w:t>What is the function of a cryptocurrency wallet?</w:t>
+      </w:r>
+    </w:p>
+    <w:p>
+      <w:pPr>
+        <w:pStyle w:val="NormalWeb"/>
+        <w:numPr>
+          <w:ilvl w:val="1"/>
+          <w:numId w:val="39"/>
+        </w:numPr>
+        <w:spacing w:before="0" w:beforeAutospacing="0" w:after="160" w:afterAutospacing="0"/>
+        <w:textAlignment w:val="baseline"/>
+        <w:rPr>
+          <w:rFonts w:ascii="Arial" w:hAnsi="Arial" w:cs="Arial"/>
+          <w:color w:val="000000"/>
+          <w:sz w:val="20"/>
+          <w:szCs w:val="20"/>
+        </w:rPr>
+      </w:pPr>
+      <w:r>
+        <w:rPr>
+          <w:rFonts w:ascii="Calibri" w:hAnsi="Calibri" w:cs="Calibri"/>
+          <w:noProof/>
+          <w:color w:val="0563C1"/>
+          <w:sz w:val="22"/>
+          <w:szCs w:val="22"/>
+          <w:bdr w:val="none" w:sz="0" w:space="0" w:color="auto" w:frame="1"/>
+        </w:rPr>
+        <w:drawing>
+          <wp:inline distT="0" distB="0" distL="0" distR="0" wp14:anchorId="2A1AA9B3" wp14:editId="569F7572">
+            <wp:extent cx="260985" cy="225425"/>
+            <wp:effectExtent l="0" t="0" r="5715" b="3175"/>
+            <wp:docPr id="50" name="Picture 50" descr="https://lh3.googleusercontent.com/cX0DvsbciaSgCp9Mnb8Wq-83MAQ1sXYmuQE8EDXkNjjBpI9s4lzTbRmBJGaynnFiSRsyYSZ74JkhWDogOnrOepfzcdzKz6Co3yJTeHKMKddCRN486gzIpkwOz3ewIHLcOBcH98XsbfM250Fnk4cm0w"/>
+            <wp:cNvGraphicFramePr>
+              <a:graphicFrameLocks xmlns:a="http://schemas.openxmlformats.org/drawingml/2006/main" noChangeAspect="1"/>
+            </wp:cNvGraphicFramePr>
+            <a:graphic xmlns:a="http://schemas.openxmlformats.org/drawingml/2006/main">
+              <a:graphicData uri="http://schemas.openxmlformats.org/drawingml/2006/picture">
+                <pic:pic xmlns:pic="http://schemas.openxmlformats.org/drawingml/2006/picture">
+                  <pic:nvPicPr>
+                    <pic:cNvPr id="0" name="Picture 241" descr="https://lh3.googleusercontent.com/cX0DvsbciaSgCp9Mnb8Wq-83MAQ1sXYmuQE8EDXkNjjBpI9s4lzTbRmBJGaynnFiSRsyYSZ74JkhWDogOnrOepfzcdzKz6Co3yJTeHKMKddCRN486gzIpkwOz3ewIHLcOBcH98XsbfM250Fnk4cm0w"/>
+                    <pic:cNvPicPr>
+                      <a:picLocks noChangeAspect="1" noChangeArrowheads="1"/>
+                    </pic:cNvPicPr>
+                  </pic:nvPicPr>
+                  <pic:blipFill>
+                    <a:blip r:embed="rId68" cstate="print">
+                      <a:extLst>
+                        <a:ext uri="{28A0092B-C50C-407E-A947-70E740481C1C}">
+                          <a14:useLocalDpi xmlns:a14="http://schemas.microsoft.com/office/drawing/2010/main" val="0"/>
+                        </a:ext>
+                      </a:extLst>
+                    </a:blip>
+                    <a:srcRect/>
+                    <a:stretch>
+                      <a:fillRect/>
+                    </a:stretch>
+                  </pic:blipFill>
+                  <pic:spPr bwMode="auto">
+                    <a:xfrm>
+                      <a:off x="0" y="0"/>
+                      <a:ext cx="260985" cy="225425"/>
+                    </a:xfrm>
+                    <a:prstGeom prst="rect">
+                      <a:avLst/>
+                    </a:prstGeom>
+                    <a:noFill/>
+                    <a:ln>
+                      <a:noFill/>
+                    </a:ln>
+                  </pic:spPr>
+                </pic:pic>
+              </a:graphicData>
+            </a:graphic>
+          </wp:inline>
+        </w:drawing>
+      </w:r>
+      <w:r>
+        <w:rPr>
+          <w:rFonts w:ascii="Calibri" w:hAnsi="Calibri" w:cs="Calibri"/>
+          <w:sz w:val="22"/>
+          <w:szCs w:val="22"/>
+        </w:rPr>
+        <w:t> It holds your coins tokens nfts</w:t>
+      </w:r>
+    </w:p>
+    <w:p>
+      <w:pPr>
+        <w:pStyle w:val="NormalWeb"/>
+        <w:numPr>
+          <w:ilvl w:val="1"/>
+          <w:numId w:val="39"/>
+        </w:numPr>
+        <w:spacing w:before="0" w:beforeAutospacing="0" w:after="160" w:afterAutospacing="0"/>
+        <w:textAlignment w:val="baseline"/>
+        <w:rPr>
+          <w:rFonts w:ascii="Arial" w:hAnsi="Arial" w:cs="Arial"/>
+          <w:color w:val="000000"/>
+          <w:sz w:val="20"/>
+          <w:szCs w:val="20"/>
+        </w:rPr>
+      </w:pPr>
+      <w:r>
+        <w:rPr>
+          <w:rFonts w:ascii="Calibri" w:hAnsi="Calibri" w:cs="Calibri"/>
+          <w:noProof/>
+          <w:color w:val="0563C1"/>
+          <w:sz w:val="22"/>
+          <w:szCs w:val="22"/>
+          <w:bdr w:val="none" w:sz="0" w:space="0" w:color="auto" w:frame="1"/>
+        </w:rPr>
+        <w:drawing>
+          <wp:inline distT="0" distB="0" distL="0" distR="0" wp14:anchorId="5BECFDB6" wp14:editId="448E2B3E">
+            <wp:extent cx="260985" cy="225425"/>
+            <wp:effectExtent l="0" t="0" r="5715" b="3175"/>
+            <wp:docPr id="49" name="Picture 49" descr="https://lh6.googleusercontent.com/zA_wbT0o3Ku3Xt-KW5ksElEYuv6nx5nqQcNfULnU8mHJmzRiewMlDDwJx4ypEZ9oM6LmNLyPcSo1CkJi7s0LugvX0OTNypbqIwev2ItYRj3_Ij-ebV6tUyQzVeP3O19cfwYC01QGokx33K27kLXw9g"/>
+            <wp:cNvGraphicFramePr>
+              <a:graphicFrameLocks xmlns:a="http://schemas.openxmlformats.org/drawingml/2006/main" noChangeAspect="1"/>
+            </wp:cNvGraphicFramePr>
+            <a:graphic xmlns:a="http://schemas.openxmlformats.org/drawingml/2006/main">
+              <a:graphicData uri="http://schemas.openxmlformats.org/drawingml/2006/picture">
+                <pic:pic xmlns:pic="http://schemas.openxmlformats.org/drawingml/2006/picture">
+                  <pic:nvPicPr>
+                    <pic:cNvPr id="0" name="Picture 242" descr="https://lh6.googleusercontent.com/zA_wbT0o3Ku3Xt-KW5ksElEYuv6nx5nqQcNfULnU8mHJmzRiewMlDDwJx4ypEZ9oM6LmNLyPcSo1CkJi7s0LugvX0OTNypbqIwev2ItYRj3_Ij-ebV6tUyQzVeP3O19cfwYC01QGokx33K27kLXw9g"/>
+                    <pic:cNvPicPr>
+                      <a:picLocks noChangeAspect="1" noChangeArrowheads="1"/>
+                    </pic:cNvPicPr>
+                  </pic:nvPicPr>
+                  <pic:blipFill>
+                    <a:blip r:embed="rId69" cstate="print">
+                      <a:extLst>
+                        <a:ext uri="{28A0092B-C50C-407E-A947-70E740481C1C}">
+                          <a14:useLocalDpi xmlns:a14="http://schemas.microsoft.com/office/drawing/2010/main" val="0"/>
+                        </a:ext>
+                      </a:extLst>
+                    </a:blip>
+                    <a:srcRect/>
+                    <a:stretch>
+                      <a:fillRect/>
+                    </a:stretch>
+                  </pic:blipFill>
+                  <pic:spPr bwMode="auto">
+                    <a:xfrm>
+                      <a:off x="0" y="0"/>
+                      <a:ext cx="260985" cy="225425"/>
+                    </a:xfrm>
+                    <a:prstGeom prst="rect">
+                      <a:avLst/>
+                    </a:prstGeom>
+                    <a:noFill/>
+                    <a:ln>
+                      <a:noFill/>
+                    </a:ln>
+                  </pic:spPr>
+                </pic:pic>
+              </a:graphicData>
+            </a:graphic>
+          </wp:inline>
+        </w:drawing>
+      </w:r>
+      <w:r>
+        <w:rPr>
+          <w:rFonts w:ascii="Calibri" w:hAnsi="Calibri" w:cs="Calibri"/>
+          <w:sz w:val="22"/>
+          <w:szCs w:val="22"/>
+        </w:rPr>
+        <w:t> Allows you to send cryptocurrencies to others</w:t>
+      </w:r>
+    </w:p>
+    <w:p>
+      <w:pPr>
+        <w:pStyle w:val="NormalWeb"/>
+        <w:numPr>
+          <w:ilvl w:val="1"/>
+          <w:numId w:val="39"/>
+        </w:numPr>
+        <w:spacing w:before="0" w:beforeAutospacing="0" w:after="160" w:afterAutospacing="0"/>
+        <w:textAlignment w:val="baseline"/>
+        <w:rPr>
+          <w:rFonts w:ascii="Arial" w:hAnsi="Arial" w:cs="Arial"/>
+          <w:color w:val="000000"/>
+          <w:sz w:val="20"/>
+          <w:szCs w:val="20"/>
+        </w:rPr>
+      </w:pPr>
+      <w:r>
+        <w:rPr>
+          <w:rFonts w:ascii="Calibri" w:hAnsi="Calibri" w:cs="Calibri"/>
+          <w:noProof/>
+          <w:color w:val="0563C1"/>
+          <w:sz w:val="22"/>
+          <w:szCs w:val="22"/>
+          <w:bdr w:val="none" w:sz="0" w:space="0" w:color="auto" w:frame="1"/>
+        </w:rPr>
+        <w:drawing>
+          <wp:inline distT="0" distB="0" distL="0" distR="0" wp14:anchorId="2DCE061C" wp14:editId="69A06ED7">
+            <wp:extent cx="260985" cy="225425"/>
+            <wp:effectExtent l="0" t="0" r="5715" b="3175"/>
+            <wp:docPr id="48" name="Picture 48" descr="https://lh6.googleusercontent.com/zA_wbT0o3Ku3Xt-KW5ksElEYuv6nx5nqQcNfULnU8mHJmzRiewMlDDwJx4ypEZ9oM6LmNLyPcSo1CkJi7s0LugvX0OTNypbqIwev2ItYRj3_Ij-ebV6tUyQzVeP3O19cfwYC01QGokx33K27kLXw9g"/>
+            <wp:cNvGraphicFramePr>
+              <a:graphicFrameLocks xmlns:a="http://schemas.openxmlformats.org/drawingml/2006/main" noChangeAspect="1"/>
+            </wp:cNvGraphicFramePr>
+            <a:graphic xmlns:a="http://schemas.openxmlformats.org/drawingml/2006/main">
+              <a:graphicData uri="http://schemas.openxmlformats.org/drawingml/2006/picture">
+                <pic:pic xmlns:pic="http://schemas.openxmlformats.org/drawingml/2006/picture">
+                  <pic:nvPicPr>
+                    <pic:cNvPr id="0" name="Picture 243" descr="https://lh6.googleusercontent.com/zA_wbT0o3Ku3Xt-KW5ksElEYuv6nx5nqQcNfULnU8mHJmzRiewMlDDwJx4ypEZ9oM6LmNLyPcSo1CkJi7s0LugvX0OTNypbqIwev2ItYRj3_Ij-ebV6tUyQzVeP3O19cfwYC01QGokx33K27kLXw9g"/>
+                    <pic:cNvPicPr>
+                      <a:picLocks noChangeAspect="1" noChangeArrowheads="1"/>
+                    </pic:cNvPicPr>
+                  </pic:nvPicPr>
+                  <pic:blipFill>
+                    <a:blip r:embed="rId69" cstate="print">
+                      <a:extLst>
+                        <a:ext uri="{28A0092B-C50C-407E-A947-70E740481C1C}">
+                          <a14:useLocalDpi xmlns:a14="http://schemas.microsoft.com/office/drawing/2010/main" val="0"/>
+                        </a:ext>
+                      </a:extLst>
+                    </a:blip>
+                    <a:srcRect/>
+                    <a:stretch>
+                      <a:fillRect/>
+                    </a:stretch>
+                  </pic:blipFill>
+                  <pic:spPr bwMode="auto">
+                    <a:xfrm>
+                      <a:off x="0" y="0"/>
+                      <a:ext cx="260985" cy="225425"/>
+                    </a:xfrm>
+                    <a:prstGeom prst="rect">
+                      <a:avLst/>
+                    </a:prstGeom>
+                    <a:noFill/>
+                    <a:ln>
+                      <a:noFill/>
+                    </a:ln>
+                  </pic:spPr>
+                </pic:pic>
+              </a:graphicData>
+            </a:graphic>
+          </wp:inline>
+        </w:drawing>
+      </w:r>
+      <w:r>
+        <w:rPr>
+          <w:rFonts w:ascii="Calibri" w:hAnsi="Calibri" w:cs="Calibri"/>
+          <w:sz w:val="22"/>
+          <w:szCs w:val="22"/>
+        </w:rPr>
+        <w:t> Allows you to take cryptocurrency off the blockchain and store safely within your wallet away from hackers</w:t>
+      </w:r>
+    </w:p>
+    <w:p>
+      <w:pPr>
+        <w:pStyle w:val="NormalWeb"/>
+        <w:numPr>
+          <w:ilvl w:val="1"/>
+          <w:numId w:val="39"/>
+        </w:numPr>
+        <w:spacing w:before="0" w:beforeAutospacing="0" w:after="160" w:afterAutospacing="0"/>
+        <w:textAlignment w:val="baseline"/>
+        <w:rPr>
+          <w:rFonts w:ascii="Arial" w:hAnsi="Arial" w:cs="Arial"/>
+          <w:color w:val="000000"/>
+          <w:sz w:val="20"/>
+          <w:szCs w:val="20"/>
+        </w:rPr>
+      </w:pPr>
+      <w:r>
+        <w:rPr>
+          <w:rFonts w:ascii="Calibri" w:hAnsi="Calibri" w:cs="Calibri"/>
+          <w:noProof/>
+          <w:color w:val="0563C1"/>
+          <w:sz w:val="22"/>
+          <w:szCs w:val="22"/>
+          <w:bdr w:val="none" w:sz="0" w:space="0" w:color="auto" w:frame="1"/>
+        </w:rPr>
+        <w:drawing>
+          <wp:inline distT="0" distB="0" distL="0" distR="0" wp14:anchorId="53CD3597" wp14:editId="583460F9">
+            <wp:extent cx="260985" cy="225425"/>
+            <wp:effectExtent l="0" t="0" r="5715" b="3175"/>
+            <wp:docPr id="47" name="Picture 47" descr="https://lh6.googleusercontent.com/zA_wbT0o3Ku3Xt-KW5ksElEYuv6nx5nqQcNfULnU8mHJmzRiewMlDDwJx4ypEZ9oM6LmNLyPcSo1CkJi7s0LugvX0OTNypbqIwev2ItYRj3_Ij-ebV6tUyQzVeP3O19cfwYC01QGokx33K27kLXw9g"/>
+            <wp:cNvGraphicFramePr>
+              <a:graphicFrameLocks xmlns:a="http://schemas.openxmlformats.org/drawingml/2006/main" noChangeAspect="1"/>
+            </wp:cNvGraphicFramePr>
+            <a:graphic xmlns:a="http://schemas.openxmlformats.org/drawingml/2006/main">
+              <a:graphicData uri="http://schemas.openxmlformats.org/drawingml/2006/picture">
+                <pic:pic xmlns:pic="http://schemas.openxmlformats.org/drawingml/2006/picture">
+                  <pic:nvPicPr>
+                    <pic:cNvPr id="0" name="Picture 244" descr="https://lh6.googleusercontent.com/zA_wbT0o3Ku3Xt-KW5ksElEYuv6nx5nqQcNfULnU8mHJmzRiewMlDDwJx4ypEZ9oM6LmNLyPcSo1CkJi7s0LugvX0OTNypbqIwev2ItYRj3_Ij-ebV6tUyQzVeP3O19cfwYC01QGokx33K27kLXw9g"/>
+                    <pic:cNvPicPr>
+                      <a:picLocks noChangeAspect="1" noChangeArrowheads="1"/>
+                    </pic:cNvPicPr>
+                  </pic:nvPicPr>
+                  <pic:blipFill>
+                    <a:blip r:embed="rId69" cstate="print">
+                      <a:extLst>
+                        <a:ext uri="{28A0092B-C50C-407E-A947-70E740481C1C}">
+                          <a14:useLocalDpi xmlns:a14="http://schemas.microsoft.com/office/drawing/2010/main" val="0"/>
+                        </a:ext>
+                      </a:extLst>
+                    </a:blip>
+                    <a:srcRect/>
+                    <a:stretch>
+                      <a:fillRect/>
+                    </a:stretch>
+                  </pic:blipFill>
+                  <pic:spPr bwMode="auto">
+                    <a:xfrm>
+                      <a:off x="0" y="0"/>
+                      <a:ext cx="260985" cy="225425"/>
+                    </a:xfrm>
+                    <a:prstGeom prst="rect">
+                      <a:avLst/>
+                    </a:prstGeom>
+                    <a:noFill/>
+                    <a:ln>
+                      <a:noFill/>
+                    </a:ln>
+                  </pic:spPr>
+                </pic:pic>
+              </a:graphicData>
+            </a:graphic>
+          </wp:inline>
+        </w:drawing>
+      </w:r>
+      <w:r>
+        <w:rPr>
+          <w:rFonts w:ascii="Calibri" w:hAnsi="Calibri" w:cs="Calibri"/>
+          <w:sz w:val="22"/>
+          <w:szCs w:val="22"/>
+        </w:rPr>
+        <w:t> Doesn’t hold any cryptocurreny, simply holds your private and public keys allowing you to sign transactions on the blockchain</w:t>
+      </w:r>
+    </w:p>
+    <w:p>
+      <w:pPr>
+        <w:pStyle w:val="NormalWeb"/>
+        <w:spacing w:before="0" w:beforeAutospacing="0" w:after="160" w:afterAutospacing="0"/>
+        <w:rPr>
+          <w:rFonts w:ascii="Calibri" w:hAnsi="Calibri" w:cs="Calibri"/>
+          <w:b/>
+          <w:bCs/>
+          <w:sz w:val="22"/>
+          <w:szCs w:val="22"/>
+        </w:rPr>
+      </w:pPr>
+      <w:r>
+        <w:rPr>
+          <w:rFonts w:ascii="Calibri" w:hAnsi="Calibri" w:cs="Calibri"/>
+          <w:sz w:val="22"/>
+          <w:szCs w:val="22"/>
+        </w:rPr>
+        <w:t>Incorrect</w:t>
+      </w:r>
+      <w:r>
+        <w:rPr>
+          <w:rFonts w:ascii="Calibri" w:hAnsi="Calibri" w:cs="Calibri"/>
+          <w:b/>
+          <w:bCs/>
+          <w:sz w:val="22"/>
+          <w:szCs w:val="22"/>
+        </w:rPr>
+        <w:t>0/9 $TRSRY</w:t>
+      </w:r>
+    </w:p>
+    <w:p>
+      <w:pPr>
+        <w:pStyle w:val="NormalWeb"/>
+        <w:spacing w:before="0" w:beforeAutospacing="0" w:after="160" w:afterAutospacing="0"/>
+      </w:pPr>
       <w:hyperlink r:id="rId70" w:history="1">
         <w:r>
           <w:rPr>
-            <w:rStyle w:val="Hyperlink"/>
             <w:rFonts w:ascii="Calibri" w:hAnsi="Calibri" w:cs="Calibri"/>
-            <w:b/>
-            <w:bCs/>
-            <w:color w:val="000000"/>
             <w:sz w:val="22"/>
             <w:szCs w:val="22"/>
-            <w:u w:val="none"/>
           </w:rPr>
-          <w:t>Lesson 5: Crypto Quiz</w:t>
-        </w:r>
-      </w:hyperlink>
-    </w:p>
-    <w:p>
-      <w:pPr>
-        <w:pStyle w:val="NormalWeb"/>
-        <w:spacing w:before="0" w:beforeAutospacing="0" w:after="160" w:afterAutospacing="0"/>
-        <w:jc w:val="both"/>
-      </w:pPr>
-      <w:hyperlink r:id="rId71" w:history="1">
-        <w:r>
-          <w:rPr>
-            <w:rStyle w:val="Hyperlink"/>
-            <w:rFonts w:ascii="Calibri" w:hAnsi="Calibri" w:cs="Calibri"/>
-            <w:color w:val="000000"/>
-            <w:sz w:val="22"/>
-            <w:szCs w:val="22"/>
-            <w:u w:val="none"/>
-          </w:rPr>
-          <w:t>Length: 10 minutes</w:t>
-        </w:r>
-      </w:hyperlink>
-    </w:p>
-    <w:p>
-      <w:pPr>
-        <w:pStyle w:val="NormalWeb"/>
-        <w:spacing w:before="0" w:beforeAutospacing="0" w:after="160" w:afterAutospacing="0"/>
-        <w:jc w:val="both"/>
-      </w:pPr>
-      <w:hyperlink r:id="rId72" w:history="1">
-        <w:r>
-          <w:rPr>
-            <w:rStyle w:val="Hyperlink"/>
-            <w:rFonts w:ascii="Calibri" w:hAnsi="Calibri" w:cs="Calibri"/>
-            <w:color w:val="000000"/>
-            <w:sz w:val="22"/>
-            <w:szCs w:val="22"/>
-            <w:u w:val="none"/>
-          </w:rPr>
-          <w:t xml:space="preserve">Thank you for learning how to burn $LZT tokens as a member of the Lazatech Community. We hope that you have learned something new from our academy and cannot wait to provide you with even more high-quality courses. The last portion of our Burnathon course is an exam that tests your prior course knowledge and research </w:t>
-        </w:r>
-        <w:r>
-          <w:rPr>
-            <w:rStyle w:val="Hyperlink"/>
-            <w:rFonts w:ascii="Calibri" w:hAnsi="Calibri" w:cs="Calibri"/>
-            <w:color w:val="000000"/>
-            <w:sz w:val="22"/>
-            <w:szCs w:val="22"/>
-            <w:u w:val="none"/>
-          </w:rPr>
-          <w:t>abilities.</w:t>
-        </w:r>
-      </w:hyperlink>
-    </w:p>
-    <w:p>
-      <w:pPr>
-        <w:pStyle w:val="NormalWeb"/>
-        <w:spacing w:before="0" w:beforeAutospacing="0" w:after="160" w:afterAutospacing="0"/>
-      </w:pPr>
-      <w:hyperlink r:id="rId73" w:history="1">
-        <w:r>
-          <w:rPr>
-            <w:rStyle w:val="Hyperlink"/>
-            <w:rFonts w:ascii="Calibri" w:hAnsi="Calibri" w:cs="Calibri"/>
-            <w:color w:val="000000"/>
-            <w:sz w:val="22"/>
-            <w:szCs w:val="22"/>
-            <w:u w:val="none"/>
-          </w:rPr>
-          <w:t>Good</w:t>
-        </w:r>
-        <w:r>
-          <w:rPr>
-            <w:rStyle w:val="Hyperlink"/>
-            <w:rFonts w:ascii="Calibri" w:hAnsi="Calibri" w:cs="Calibri"/>
-            <w:color w:val="000000"/>
-            <w:sz w:val="22"/>
-            <w:szCs w:val="22"/>
-            <w:u w:val="none"/>
-          </w:rPr>
-          <w:t xml:space="preserve"> </w:t>
-        </w:r>
-        <w:r>
-          <w:rPr>
-            <w:rStyle w:val="Hyperlink"/>
-            <w:rFonts w:ascii="Calibri" w:hAnsi="Calibri" w:cs="Calibri"/>
-            <w:color w:val="000000"/>
-            <w:sz w:val="22"/>
-            <w:szCs w:val="22"/>
-            <w:u w:val="none"/>
-          </w:rPr>
-          <w:t>luck, and thank you once again!</w:t>
+          <w:t>Right Answer: </w:t>
         </w:r>
         <w:r>
           <w:rPr>
             <w:rFonts w:ascii="Calibri" w:hAnsi="Calibri" w:cs="Calibri"/>
-            <w:color w:val="000000"/>
+            <w:b/>
+            <w:bCs/>
             <w:sz w:val="22"/>
             <w:szCs w:val="22"/>
           </w:rPr>
-          <w:br/>
+          <w:t>Doesn’t hold any cryptocurreny, simply holds your private and public keys allowing you to sign transactions on the blockchain</w:t>
         </w:r>
       </w:hyperlink>
     </w:p>
     <w:p>
       <w:pPr>
         <w:pStyle w:val="NormalWeb"/>
+        <w:numPr>
+          <w:ilvl w:val="0"/>
+          <w:numId w:val="35"/>
+        </w:numPr>
         <w:spacing w:before="0" w:beforeAutospacing="0" w:after="160" w:afterAutospacing="0"/>
-        <w:jc w:val="both"/>
-      </w:pPr>
+        <w:textAlignment w:val="baseline"/>
+        <w:rPr>
+          <w:rFonts w:ascii="Calibri" w:hAnsi="Calibri" w:cs="Calibri"/>
+          <w:color w:val="000000"/>
+          <w:sz w:val="22"/>
+          <w:szCs w:val="22"/>
+        </w:rPr>
+      </w:pPr>
+      <w:r>
+        <w:rPr>
+          <w:rFonts w:ascii="Calibri" w:hAnsi="Calibri" w:cs="Calibri"/>
+          <w:b/>
+          <w:bCs/>
+          <w:sz w:val="22"/>
+          <w:szCs w:val="22"/>
+        </w:rPr>
+        <w:t>True or False: ASIC/GPU miners can be used to earn 100+ XRP per day</w:t>
+      </w:r>
+    </w:p>
+    <w:p>
+      <w:pPr>
+        <w:pStyle w:val="NormalWeb"/>
+        <w:numPr>
+          <w:ilvl w:val="1"/>
+          <w:numId w:val="41"/>
+        </w:numPr>
+        <w:spacing w:before="0" w:beforeAutospacing="0" w:after="160" w:afterAutospacing="0"/>
+        <w:textAlignment w:val="baseline"/>
+        <w:rPr>
+          <w:rFonts w:ascii="Arial" w:hAnsi="Arial" w:cs="Arial"/>
+          <w:color w:val="000000"/>
+          <w:sz w:val="20"/>
+          <w:szCs w:val="20"/>
+        </w:rPr>
+      </w:pPr>
+      <w:r>
+        <w:rPr>
+          <w:rFonts w:ascii="Calibri" w:hAnsi="Calibri" w:cs="Calibri"/>
+          <w:noProof/>
+          <w:color w:val="0563C1"/>
+          <w:sz w:val="22"/>
+          <w:szCs w:val="22"/>
+          <w:bdr w:val="none" w:sz="0" w:space="0" w:color="auto" w:frame="1"/>
+        </w:rPr>
+        <w:drawing>
+          <wp:inline distT="0" distB="0" distL="0" distR="0" wp14:anchorId="028DBE65" wp14:editId="17795E84">
+            <wp:extent cx="260985" cy="225425"/>
+            <wp:effectExtent l="0" t="0" r="5715" b="3175"/>
+            <wp:docPr id="46" name="Picture 46" descr="https://lh6.googleusercontent.com/zA_wbT0o3Ku3Xt-KW5ksElEYuv6nx5nqQcNfULnU8mHJmzRiewMlDDwJx4ypEZ9oM6LmNLyPcSo1CkJi7s0LugvX0OTNypbqIwev2ItYRj3_Ij-ebV6tUyQzVeP3O19cfwYC01QGokx33K27kLXw9g"/>
+            <wp:cNvGraphicFramePr>
+              <a:graphicFrameLocks xmlns:a="http://schemas.openxmlformats.org/drawingml/2006/main" noChangeAspect="1"/>
+            </wp:cNvGraphicFramePr>
+            <a:graphic xmlns:a="http://schemas.openxmlformats.org/drawingml/2006/main">
+              <a:graphicData uri="http://schemas.openxmlformats.org/drawingml/2006/picture">
+                <pic:pic xmlns:pic="http://schemas.openxmlformats.org/drawingml/2006/picture">
+                  <pic:nvPicPr>
+                    <pic:cNvPr id="0" name="Picture 245" descr="https://lh6.googleusercontent.com/zA_wbT0o3Ku3Xt-KW5ksElEYuv6nx5nqQcNfULnU8mHJmzRiewMlDDwJx4ypEZ9oM6LmNLyPcSo1CkJi7s0LugvX0OTNypbqIwev2ItYRj3_Ij-ebV6tUyQzVeP3O19cfwYC01QGokx33K27kLXw9g"/>
+                    <pic:cNvPicPr>
+                      <a:picLocks noChangeAspect="1" noChangeArrowheads="1"/>
+                    </pic:cNvPicPr>
+                  </pic:nvPicPr>
+                  <pic:blipFill>
+                    <a:blip r:embed="rId69" cstate="print">
+                      <a:extLst>
+                        <a:ext uri="{28A0092B-C50C-407E-A947-70E740481C1C}">
+                          <a14:useLocalDpi xmlns:a14="http://schemas.microsoft.com/office/drawing/2010/main" val="0"/>
+                        </a:ext>
+                      </a:extLst>
+                    </a:blip>
+                    <a:srcRect/>
+                    <a:stretch>
+                      <a:fillRect/>
+                    </a:stretch>
+                  </pic:blipFill>
+                  <pic:spPr bwMode="auto">
+                    <a:xfrm>
+                      <a:off x="0" y="0"/>
+                      <a:ext cx="260985" cy="225425"/>
+                    </a:xfrm>
+                    <a:prstGeom prst="rect">
+                      <a:avLst/>
+                    </a:prstGeom>
+                    <a:noFill/>
+                    <a:ln>
+                      <a:noFill/>
+                    </a:ln>
+                  </pic:spPr>
+                </pic:pic>
+              </a:graphicData>
+            </a:graphic>
+          </wp:inline>
+        </w:drawing>
+      </w:r>
+      <w:r>
+        <w:rPr>
+          <w:rFonts w:ascii="Calibri" w:hAnsi="Calibri" w:cs="Calibri"/>
+          <w:sz w:val="22"/>
+          <w:szCs w:val="22"/>
+        </w:rPr>
+        <w:t> True</w:t>
+      </w:r>
+    </w:p>
+    <w:p>
+      <w:pPr>
+        <w:pStyle w:val="NormalWeb"/>
+        <w:numPr>
+          <w:ilvl w:val="1"/>
+          <w:numId w:val="41"/>
+        </w:numPr>
+        <w:spacing w:before="0" w:beforeAutospacing="0" w:after="160" w:afterAutospacing="0"/>
+        <w:textAlignment w:val="baseline"/>
+        <w:rPr>
+          <w:rFonts w:ascii="Arial" w:hAnsi="Arial" w:cs="Arial"/>
+          <w:color w:val="000000"/>
+          <w:sz w:val="20"/>
+          <w:szCs w:val="20"/>
+        </w:rPr>
+      </w:pPr>
+      <w:r>
+        <w:rPr>
+          <w:rFonts w:ascii="Calibri" w:hAnsi="Calibri" w:cs="Calibri"/>
+          <w:noProof/>
+          <w:color w:val="0563C1"/>
+          <w:sz w:val="22"/>
+          <w:szCs w:val="22"/>
+          <w:bdr w:val="none" w:sz="0" w:space="0" w:color="auto" w:frame="1"/>
+        </w:rPr>
+        <w:drawing>
+          <wp:inline distT="0" distB="0" distL="0" distR="0" wp14:anchorId="12CDE8AF" wp14:editId="137F6041">
+            <wp:extent cx="260985" cy="225425"/>
+            <wp:effectExtent l="0" t="0" r="5715" b="3175"/>
+            <wp:docPr id="45" name="Picture 45" descr="https://lh3.googleusercontent.com/cX0DvsbciaSgCp9Mnb8Wq-83MAQ1sXYmuQE8EDXkNjjBpI9s4lzTbRmBJGaynnFiSRsyYSZ74JkhWDogOnrOepfzcdzKz6Co3yJTeHKMKddCRN486gzIpkwOz3ewIHLcOBcH98XsbfM250Fnk4cm0w"/>
+            <wp:cNvGraphicFramePr>
+              <a:graphicFrameLocks xmlns:a="http://schemas.openxmlformats.org/drawingml/2006/main" noChangeAspect="1"/>
+            </wp:cNvGraphicFramePr>
+            <a:graphic xmlns:a="http://schemas.openxmlformats.org/drawingml/2006/main">
+              <a:graphicData uri="http://schemas.openxmlformats.org/drawingml/2006/picture">
+                <pic:pic xmlns:pic="http://schemas.openxmlformats.org/drawingml/2006/picture">
+                  <pic:nvPicPr>
+                    <pic:cNvPr id="0" name="Picture 246" descr="https://lh3.googleusercontent.com/cX0DvsbciaSgCp9Mnb8Wq-83MAQ1sXYmuQE8EDXkNjjBpI9s4lzTbRmBJGaynnFiSRsyYSZ74JkhWDogOnrOepfzcdzKz6Co3yJTeHKMKddCRN486gzIpkwOz3ewIHLcOBcH98XsbfM250Fnk4cm0w"/>
+                    <pic:cNvPicPr>
+                      <a:picLocks noChangeAspect="1" noChangeArrowheads="1"/>
+                    </pic:cNvPicPr>
+                  </pic:nvPicPr>
+                  <pic:blipFill>
+                    <a:blip r:embed="rId68" cstate="print">
+                      <a:extLst>
+                        <a:ext uri="{28A0092B-C50C-407E-A947-70E740481C1C}">
+                          <a14:useLocalDpi xmlns:a14="http://schemas.microsoft.com/office/drawing/2010/main" val="0"/>
+                        </a:ext>
+                      </a:extLst>
+                    </a:blip>
+                    <a:srcRect/>
+                    <a:stretch>
+                      <a:fillRect/>
+                    </a:stretch>
+                  </pic:blipFill>
+                  <pic:spPr bwMode="auto">
+                    <a:xfrm>
+                      <a:off x="0" y="0"/>
+                      <a:ext cx="260985" cy="225425"/>
+                    </a:xfrm>
+                    <a:prstGeom prst="rect">
+                      <a:avLst/>
+                    </a:prstGeom>
+                    <a:noFill/>
+                    <a:ln>
+                      <a:noFill/>
+                    </a:ln>
+                  </pic:spPr>
+                </pic:pic>
+              </a:graphicData>
+            </a:graphic>
+          </wp:inline>
+        </w:drawing>
+      </w:r>
+      <w:r>
+        <w:rPr>
+          <w:rFonts w:ascii="Calibri" w:hAnsi="Calibri" w:cs="Calibri"/>
+          <w:sz w:val="22"/>
+          <w:szCs w:val="22"/>
+        </w:rPr>
+        <w:t> False</w:t>
+      </w:r>
+    </w:p>
+    <w:p>
+      <w:pPr>
+        <w:pStyle w:val="NormalWeb"/>
+        <w:spacing w:before="0" w:beforeAutospacing="0" w:after="160" w:afterAutospacing="0"/>
+        <w:rPr>
+          <w:rFonts w:ascii="Calibri" w:hAnsi="Calibri" w:cs="Calibri"/>
+          <w:b/>
+          <w:bCs/>
+          <w:sz w:val="22"/>
+          <w:szCs w:val="22"/>
+        </w:rPr>
+      </w:pPr>
+      <w:r>
+        <w:rPr>
+          <w:rFonts w:ascii="Calibri" w:hAnsi="Calibri" w:cs="Calibri"/>
+          <w:sz w:val="22"/>
+          <w:szCs w:val="22"/>
+        </w:rPr>
+        <w:t>Correct</w:t>
+      </w:r>
+      <w:r>
+        <w:rPr>
+          <w:rFonts w:ascii="Calibri" w:hAnsi="Calibri" w:cs="Calibri"/>
+          <w:b/>
+          <w:bCs/>
+          <w:sz w:val="22"/>
+          <w:szCs w:val="22"/>
+        </w:rPr>
+        <w:t>9/9 $TRSRY</w:t>
+      </w:r>
+    </w:p>
+    <w:p>
+      <w:pPr>
+        <w:pStyle w:val="NormalWeb"/>
+        <w:spacing w:before="0" w:beforeAutospacing="0" w:after="160" w:afterAutospacing="0"/>
+      </w:pPr>
+      <w:r>
+        <w:rPr>
+          <w:rFonts w:ascii="Calibri" w:hAnsi="Calibri" w:cs="Calibri"/>
+          <w:bCs/>
+          <w:sz w:val="22"/>
+          <w:szCs w:val="22"/>
+        </w:rPr>
+        <w:t xml:space="preserve">Right Answer: </w:t>
+      </w:r>
+      <w:r>
+        <w:rPr>
+          <w:rFonts w:ascii="Calibri" w:hAnsi="Calibri" w:cs="Calibri"/>
+          <w:b/>
+          <w:bCs/>
+          <w:sz w:val="22"/>
+          <w:szCs w:val="22"/>
+        </w:rPr>
+        <w:t>False</w:t>
+      </w:r>
+    </w:p>
+    <w:p>
+      <w:pPr>
+        <w:pStyle w:val="NormalWeb"/>
+        <w:numPr>
+          <w:ilvl w:val="0"/>
+          <w:numId w:val="35"/>
+        </w:numPr>
+        <w:spacing w:before="0" w:beforeAutospacing="0" w:after="160" w:afterAutospacing="0"/>
+        <w:textAlignment w:val="baseline"/>
+        <w:rPr>
+          <w:rFonts w:ascii="Calibri" w:hAnsi="Calibri" w:cs="Calibri"/>
+          <w:color w:val="000000"/>
+          <w:sz w:val="22"/>
+          <w:szCs w:val="22"/>
+        </w:rPr>
+      </w:pPr>
+      <w:r>
+        <w:rPr>
+          <w:rFonts w:ascii="Calibri" w:hAnsi="Calibri" w:cs="Calibri"/>
+          <w:b/>
+          <w:bCs/>
+          <w:sz w:val="22"/>
+          <w:szCs w:val="22"/>
+        </w:rPr>
+        <w:t>What is the maximum supply of BTC?</w:t>
+      </w:r>
+    </w:p>
+    <w:p>
+      <w:pPr>
+        <w:pStyle w:val="NormalWeb"/>
+        <w:numPr>
+          <w:ilvl w:val="1"/>
+          <w:numId w:val="43"/>
+        </w:numPr>
+        <w:spacing w:before="0" w:beforeAutospacing="0" w:after="160" w:afterAutospacing="0"/>
+        <w:textAlignment w:val="baseline"/>
+        <w:rPr>
+          <w:rFonts w:ascii="Arial" w:hAnsi="Arial" w:cs="Arial"/>
+          <w:color w:val="000000"/>
+          <w:sz w:val="20"/>
+          <w:szCs w:val="20"/>
+        </w:rPr>
+      </w:pPr>
+      <w:r>
+        <w:rPr>
+          <w:rFonts w:ascii="Calibri" w:hAnsi="Calibri" w:cs="Calibri"/>
+          <w:noProof/>
+          <w:color w:val="0563C1"/>
+          <w:sz w:val="22"/>
+          <w:szCs w:val="22"/>
+          <w:bdr w:val="none" w:sz="0" w:space="0" w:color="auto" w:frame="1"/>
+        </w:rPr>
+        <w:drawing>
+          <wp:inline distT="0" distB="0" distL="0" distR="0" wp14:anchorId="006439B4" wp14:editId="18248F78">
+            <wp:extent cx="260985" cy="225425"/>
+            <wp:effectExtent l="0" t="0" r="5715" b="3175"/>
+            <wp:docPr id="44" name="Picture 44" descr="https://lh3.googleusercontent.com/cX0DvsbciaSgCp9Mnb8Wq-83MAQ1sXYmuQE8EDXkNjjBpI9s4lzTbRmBJGaynnFiSRsyYSZ74JkhWDogOnrOepfzcdzKz6Co3yJTeHKMKddCRN486gzIpkwOz3ewIHLcOBcH98XsbfM250Fnk4cm0w"/>
+            <wp:cNvGraphicFramePr>
+              <a:graphicFrameLocks xmlns:a="http://schemas.openxmlformats.org/drawingml/2006/main" noChangeAspect="1"/>
+            </wp:cNvGraphicFramePr>
+            <a:graphic xmlns:a="http://schemas.openxmlformats.org/drawingml/2006/main">
+              <a:graphicData uri="http://schemas.openxmlformats.org/drawingml/2006/picture">
+                <pic:pic xmlns:pic="http://schemas.openxmlformats.org/drawingml/2006/picture">
+                  <pic:nvPicPr>
+                    <pic:cNvPr id="0" name="Picture 247" descr="https://lh3.googleusercontent.com/cX0DvsbciaSgCp9Mnb8Wq-83MAQ1sXYmuQE8EDXkNjjBpI9s4lzTbRmBJGaynnFiSRsyYSZ74JkhWDogOnrOepfzcdzKz6Co3yJTeHKMKddCRN486gzIpkwOz3ewIHLcOBcH98XsbfM250Fnk4cm0w"/>
+                    <pic:cNvPicPr>
+                      <a:picLocks noChangeAspect="1" noChangeArrowheads="1"/>
+                    </pic:cNvPicPr>
+                  </pic:nvPicPr>
+                  <pic:blipFill>
+                    <a:blip r:embed="rId68" cstate="print">
+                      <a:extLst>
+                        <a:ext uri="{28A0092B-C50C-407E-A947-70E740481C1C}">
+                          <a14:useLocalDpi xmlns:a14="http://schemas.microsoft.com/office/drawing/2010/main" val="0"/>
+                        </a:ext>
+                      </a:extLst>
+                    </a:blip>
+                    <a:srcRect/>
+                    <a:stretch>
+                      <a:fillRect/>
+                    </a:stretch>
+                  </pic:blipFill>
+                  <pic:spPr bwMode="auto">
+                    <a:xfrm>
+                      <a:off x="0" y="0"/>
+                      <a:ext cx="260985" cy="225425"/>
+                    </a:xfrm>
+                    <a:prstGeom prst="rect">
+                      <a:avLst/>
+                    </a:prstGeom>
+                    <a:noFill/>
+                    <a:ln>
+                      <a:noFill/>
+                    </a:ln>
+                  </pic:spPr>
+                </pic:pic>
+              </a:graphicData>
+            </a:graphic>
+          </wp:inline>
+        </w:drawing>
+      </w:r>
+      <w:r>
+        <w:rPr>
+          <w:rFonts w:ascii="Calibri" w:hAnsi="Calibri" w:cs="Calibri"/>
+          <w:sz w:val="22"/>
+          <w:szCs w:val="22"/>
+        </w:rPr>
+        <w:t> 21 000 000 BTC</w:t>
+      </w:r>
+    </w:p>
+    <w:p>
+      <w:pPr>
+        <w:pStyle w:val="NormalWeb"/>
+        <w:numPr>
+          <w:ilvl w:val="1"/>
+          <w:numId w:val="43"/>
+        </w:numPr>
+        <w:spacing w:before="0" w:beforeAutospacing="0" w:after="160" w:afterAutospacing="0"/>
+        <w:textAlignment w:val="baseline"/>
+        <w:rPr>
+          <w:rFonts w:ascii="Arial" w:hAnsi="Arial" w:cs="Arial"/>
+          <w:color w:val="000000"/>
+          <w:sz w:val="20"/>
+          <w:szCs w:val="20"/>
+        </w:rPr>
+      </w:pPr>
+      <w:r>
+        <w:rPr>
+          <w:rFonts w:ascii="Calibri" w:hAnsi="Calibri" w:cs="Calibri"/>
+          <w:noProof/>
+          <w:color w:val="0563C1"/>
+          <w:sz w:val="22"/>
+          <w:szCs w:val="22"/>
+          <w:bdr w:val="none" w:sz="0" w:space="0" w:color="auto" w:frame="1"/>
+        </w:rPr>
+        <w:drawing>
+          <wp:inline distT="0" distB="0" distL="0" distR="0" wp14:anchorId="20065462" wp14:editId="6356F5B7">
+            <wp:extent cx="260985" cy="225425"/>
+            <wp:effectExtent l="0" t="0" r="5715" b="3175"/>
+            <wp:docPr id="43" name="Picture 43" descr="https://lh6.googleusercontent.com/zA_wbT0o3Ku3Xt-KW5ksElEYuv6nx5nqQcNfULnU8mHJmzRiewMlDDwJx4ypEZ9oM6LmNLyPcSo1CkJi7s0LugvX0OTNypbqIwev2ItYRj3_Ij-ebV6tUyQzVeP3O19cfwYC01QGokx33K27kLXw9g"/>
+            <wp:cNvGraphicFramePr>
+              <a:graphicFrameLocks xmlns:a="http://schemas.openxmlformats.org/drawingml/2006/main" noChangeAspect="1"/>
+            </wp:cNvGraphicFramePr>
+            <a:graphic xmlns:a="http://schemas.openxmlformats.org/drawingml/2006/main">
+              <a:graphicData uri="http://schemas.openxmlformats.org/drawingml/2006/picture">
+                <pic:pic xmlns:pic="http://schemas.openxmlformats.org/drawingml/2006/picture">
+                  <pic:nvPicPr>
+                    <pic:cNvPr id="0" name="Picture 248" descr="https://lh6.googleusercontent.com/zA_wbT0o3Ku3Xt-KW5ksElEYuv6nx5nqQcNfULnU8mHJmzRiewMlDDwJx4ypEZ9oM6LmNLyPcSo1CkJi7s0LugvX0OTNypbqIwev2ItYRj3_Ij-ebV6tUyQzVeP3O19cfwYC01QGokx33K27kLXw9g"/>
+                    <pic:cNvPicPr>
+                      <a:picLocks noChangeAspect="1" noChangeArrowheads="1"/>
+                    </pic:cNvPicPr>
+                  </pic:nvPicPr>
+                  <pic:blipFill>
+                    <a:blip r:embed="rId69" cstate="print">
+                      <a:extLst>
+                        <a:ext uri="{28A0092B-C50C-407E-A947-70E740481C1C}">
+                          <a14:useLocalDpi xmlns:a14="http://schemas.microsoft.com/office/drawing/2010/main" val="0"/>
+                        </a:ext>
+                      </a:extLst>
+                    </a:blip>
+                    <a:srcRect/>
+                    <a:stretch>
+                      <a:fillRect/>
+                    </a:stretch>
+                  </pic:blipFill>
+                  <pic:spPr bwMode="auto">
+                    <a:xfrm>
+                      <a:off x="0" y="0"/>
+                      <a:ext cx="260985" cy="225425"/>
+                    </a:xfrm>
+                    <a:prstGeom prst="rect">
+                      <a:avLst/>
+                    </a:prstGeom>
+                    <a:noFill/>
+                    <a:ln>
+                      <a:noFill/>
+                    </a:ln>
+                  </pic:spPr>
+                </pic:pic>
+              </a:graphicData>
+            </a:graphic>
+          </wp:inline>
+        </w:drawing>
+      </w:r>
+      <w:r>
+        <w:rPr>
+          <w:rFonts w:ascii="Calibri" w:hAnsi="Calibri" w:cs="Calibri"/>
+          <w:sz w:val="22"/>
+          <w:szCs w:val="22"/>
+        </w:rPr>
+        <w:t> 21 000 000 USDT</w:t>
+      </w:r>
+    </w:p>
+    <w:p>
+      <w:pPr>
+        <w:pStyle w:val="NormalWeb"/>
+        <w:numPr>
+          <w:ilvl w:val="1"/>
+          <w:numId w:val="43"/>
+        </w:numPr>
+        <w:spacing w:before="0" w:beforeAutospacing="0" w:after="160" w:afterAutospacing="0"/>
+        <w:textAlignment w:val="baseline"/>
+        <w:rPr>
+          <w:rFonts w:ascii="Arial" w:hAnsi="Arial" w:cs="Arial"/>
+          <w:color w:val="000000"/>
+          <w:sz w:val="20"/>
+          <w:szCs w:val="20"/>
+        </w:rPr>
+      </w:pPr>
+      <w:r>
+        <w:rPr>
+          <w:rFonts w:ascii="Calibri" w:hAnsi="Calibri" w:cs="Calibri"/>
+          <w:noProof/>
+          <w:color w:val="0563C1"/>
+          <w:sz w:val="22"/>
+          <w:szCs w:val="22"/>
+          <w:bdr w:val="none" w:sz="0" w:space="0" w:color="auto" w:frame="1"/>
+        </w:rPr>
+        <w:drawing>
+          <wp:inline distT="0" distB="0" distL="0" distR="0" wp14:anchorId="2DDFEA9A" wp14:editId="3CB052C0">
+            <wp:extent cx="260985" cy="225425"/>
+            <wp:effectExtent l="0" t="0" r="5715" b="3175"/>
+            <wp:docPr id="42" name="Picture 42" descr="https://lh6.googleusercontent.com/zA_wbT0o3Ku3Xt-KW5ksElEYuv6nx5nqQcNfULnU8mHJmzRiewMlDDwJx4ypEZ9oM6LmNLyPcSo1CkJi7s0LugvX0OTNypbqIwev2ItYRj3_Ij-ebV6tUyQzVeP3O19cfwYC01QGokx33K27kLXw9g"/>
+            <wp:cNvGraphicFramePr>
+              <a:graphicFrameLocks xmlns:a="http://schemas.openxmlformats.org/drawingml/2006/main" noChangeAspect="1"/>
+            </wp:cNvGraphicFramePr>
+            <a:graphic xmlns:a="http://schemas.openxmlformats.org/drawingml/2006/main">
+              <a:graphicData uri="http://schemas.openxmlformats.org/drawingml/2006/picture">
+                <pic:pic xmlns:pic="http://schemas.openxmlformats.org/drawingml/2006/picture">
+                  <pic:nvPicPr>
+                    <pic:cNvPr id="0" name="Picture 249" descr="https://lh6.googleusercontent.com/zA_wbT0o3Ku3Xt-KW5ksElEYuv6nx5nqQcNfULnU8mHJmzRiewMlDDwJx4ypEZ9oM6LmNLyPcSo1CkJi7s0LugvX0OTNypbqIwev2ItYRj3_Ij-ebV6tUyQzVeP3O19cfwYC01QGokx33K27kLXw9g"/>
+                    <pic:cNvPicPr>
+                      <a:picLocks noChangeAspect="1" noChangeArrowheads="1"/>
+                    </pic:cNvPicPr>
+                  </pic:nvPicPr>
+                  <pic:blipFill>
+                    <a:blip r:embed="rId69" cstate="print">
+                      <a:extLst>
+                        <a:ext uri="{28A0092B-C50C-407E-A947-70E740481C1C}">
+                          <a14:useLocalDpi xmlns:a14="http://schemas.microsoft.com/office/drawing/2010/main" val="0"/>
+                        </a:ext>
+                      </a:extLst>
+                    </a:blip>
+                    <a:srcRect/>
+                    <a:stretch>
+                      <a:fillRect/>
+                    </a:stretch>
+                  </pic:blipFill>
+                  <pic:spPr bwMode="auto">
+                    <a:xfrm>
+                      <a:off x="0" y="0"/>
+                      <a:ext cx="260985" cy="225425"/>
+                    </a:xfrm>
+                    <a:prstGeom prst="rect">
+                      <a:avLst/>
+                    </a:prstGeom>
+                    <a:noFill/>
+                    <a:ln>
+                      <a:noFill/>
+                    </a:ln>
+                  </pic:spPr>
+                </pic:pic>
+              </a:graphicData>
+            </a:graphic>
+          </wp:inline>
+        </w:drawing>
+      </w:r>
+      <w:r>
+        <w:rPr>
+          <w:rFonts w:ascii="Calibri" w:hAnsi="Calibri" w:cs="Calibri"/>
+          <w:sz w:val="22"/>
+          <w:szCs w:val="22"/>
+        </w:rPr>
+        <w:t> 21 000 000 mBTC</w:t>
+      </w:r>
+    </w:p>
+    <w:p>
+      <w:pPr>
+        <w:pStyle w:val="NormalWeb"/>
+        <w:spacing w:before="0" w:beforeAutospacing="0" w:after="160" w:afterAutospacing="0"/>
+        <w:rPr>
+          <w:rFonts w:ascii="Calibri" w:hAnsi="Calibri" w:cs="Calibri"/>
+          <w:b/>
+          <w:bCs/>
+          <w:sz w:val="22"/>
+          <w:szCs w:val="22"/>
+        </w:rPr>
+      </w:pPr>
+      <w:r>
+        <w:rPr>
+          <w:rFonts w:ascii="Calibri" w:hAnsi="Calibri" w:cs="Calibri"/>
+          <w:sz w:val="22"/>
+          <w:szCs w:val="22"/>
+        </w:rPr>
+        <w:t>Correct</w:t>
+      </w:r>
+      <w:r>
+        <w:rPr>
+          <w:rFonts w:ascii="Calibri" w:hAnsi="Calibri" w:cs="Calibri"/>
+          <w:b/>
+          <w:bCs/>
+          <w:sz w:val="22"/>
+          <w:szCs w:val="22"/>
+        </w:rPr>
+        <w:t>9/9 $TRSRY</w:t>
+      </w:r>
+    </w:p>
+    <w:p>
+      <w:pPr>
+        <w:pStyle w:val="NormalWeb"/>
+        <w:spacing w:before="0" w:beforeAutospacing="0" w:after="160" w:afterAutospacing="0"/>
+        <w:rPr>
+          <w:b/>
+        </w:rPr>
+      </w:pPr>
+      <w:r>
+        <w:rPr>
+          <w:rFonts w:ascii="Calibri" w:hAnsi="Calibri" w:cs="Calibri"/>
+          <w:bCs/>
+          <w:sz w:val="22"/>
+          <w:szCs w:val="22"/>
+        </w:rPr>
+        <w:t xml:space="preserve">Right Answer: </w:t>
+      </w:r>
+      <w:r>
+        <w:rPr>
+          <w:rFonts w:ascii="Calibri" w:hAnsi="Calibri" w:cs="Calibri"/>
+          <w:b/>
+          <w:bCs/>
+          <w:sz w:val="22"/>
+          <w:szCs w:val="22"/>
+        </w:rPr>
+        <w:t>21 000 000 BTC</w:t>
+      </w:r>
+    </w:p>
+    <w:p>
+      <w:pPr>
+        <w:pStyle w:val="NormalWeb"/>
+        <w:numPr>
+          <w:ilvl w:val="0"/>
+          <w:numId w:val="35"/>
+        </w:numPr>
+        <w:spacing w:before="0" w:beforeAutospacing="0" w:after="160" w:afterAutospacing="0"/>
+        <w:textAlignment w:val="baseline"/>
+        <w:rPr>
+          <w:rFonts w:ascii="Calibri" w:hAnsi="Calibri" w:cs="Calibri"/>
+          <w:color w:val="000000"/>
+          <w:sz w:val="22"/>
+          <w:szCs w:val="22"/>
+        </w:rPr>
+      </w:pPr>
+      <w:r>
+        <w:rPr>
+          <w:rFonts w:ascii="Calibri" w:hAnsi="Calibri" w:cs="Calibri"/>
+          <w:b/>
+          <w:bCs/>
+          <w:sz w:val="22"/>
+          <w:szCs w:val="22"/>
+        </w:rPr>
+        <w:t>What is the difference between XRP and Ripple?</w:t>
+      </w:r>
+    </w:p>
+    <w:p>
+      <w:pPr>
+        <w:pStyle w:val="NormalWeb"/>
+        <w:numPr>
+          <w:ilvl w:val="1"/>
+          <w:numId w:val="45"/>
+        </w:numPr>
+        <w:spacing w:before="0" w:beforeAutospacing="0" w:after="160" w:afterAutospacing="0"/>
+        <w:textAlignment w:val="baseline"/>
+        <w:rPr>
+          <w:rFonts w:ascii="Arial" w:hAnsi="Arial" w:cs="Arial"/>
+          <w:color w:val="000000"/>
+          <w:sz w:val="20"/>
+          <w:szCs w:val="20"/>
+        </w:rPr>
+      </w:pPr>
+      <w:r>
+        <w:rPr>
+          <w:rFonts w:ascii="Calibri" w:hAnsi="Calibri" w:cs="Calibri"/>
+          <w:noProof/>
+          <w:color w:val="0563C1"/>
+          <w:sz w:val="22"/>
+          <w:szCs w:val="22"/>
+          <w:bdr w:val="none" w:sz="0" w:space="0" w:color="auto" w:frame="1"/>
+        </w:rPr>
+        <w:drawing>
+          <wp:inline distT="0" distB="0" distL="0" distR="0" wp14:anchorId="0237E440" wp14:editId="1A781611">
+            <wp:extent cx="260985" cy="225425"/>
+            <wp:effectExtent l="0" t="0" r="5715" b="3175"/>
+            <wp:docPr id="41" name="Picture 41" descr="https://lh6.googleusercontent.com/zA_wbT0o3Ku3Xt-KW5ksElEYuv6nx5nqQcNfULnU8mHJmzRiewMlDDwJx4ypEZ9oM6LmNLyPcSo1CkJi7s0LugvX0OTNypbqIwev2ItYRj3_Ij-ebV6tUyQzVeP3O19cfwYC01QGokx33K27kLXw9g"/>
+            <wp:cNvGraphicFramePr>
+              <a:graphicFrameLocks xmlns:a="http://schemas.openxmlformats.org/drawingml/2006/main" noChangeAspect="1"/>
+            </wp:cNvGraphicFramePr>
+            <a:graphic xmlns:a="http://schemas.openxmlformats.org/drawingml/2006/main">
+              <a:graphicData uri="http://schemas.openxmlformats.org/drawingml/2006/picture">
+                <pic:pic xmlns:pic="http://schemas.openxmlformats.org/drawingml/2006/picture">
+                  <pic:nvPicPr>
+                    <pic:cNvPr id="0" name="Picture 250" descr="https://lh6.googleusercontent.com/zA_wbT0o3Ku3Xt-KW5ksElEYuv6nx5nqQcNfULnU8mHJmzRiewMlDDwJx4ypEZ9oM6LmNLyPcSo1CkJi7s0LugvX0OTNypbqIwev2ItYRj3_Ij-ebV6tUyQzVeP3O19cfwYC01QGokx33K27kLXw9g"/>
+                    <pic:cNvPicPr>
+                      <a:picLocks noChangeAspect="1" noChangeArrowheads="1"/>
+                    </pic:cNvPicPr>
+                  </pic:nvPicPr>
+                  <pic:blipFill>
+                    <a:blip r:embed="rId69" cstate="print">
+                      <a:extLst>
+                        <a:ext uri="{28A0092B-C50C-407E-A947-70E740481C1C}">
+                          <a14:useLocalDpi xmlns:a14="http://schemas.microsoft.com/office/drawing/2010/main" val="0"/>
+                        </a:ext>
+                      </a:extLst>
+                    </a:blip>
+                    <a:srcRect/>
+                    <a:stretch>
+                      <a:fillRect/>
+                    </a:stretch>
+                  </pic:blipFill>
+                  <pic:spPr bwMode="auto">
+                    <a:xfrm>
+                      <a:off x="0" y="0"/>
+                      <a:ext cx="260985" cy="225425"/>
+                    </a:xfrm>
+                    <a:prstGeom prst="rect">
+                      <a:avLst/>
+                    </a:prstGeom>
+                    <a:noFill/>
+                    <a:ln>
+                      <a:noFill/>
+                    </a:ln>
+                  </pic:spPr>
+                </pic:pic>
+              </a:graphicData>
+            </a:graphic>
+          </wp:inline>
+        </w:drawing>
+      </w:r>
+      <w:r>
+        <w:rPr>
+          <w:rFonts w:ascii="Calibri" w:hAnsi="Calibri" w:cs="Calibri"/>
+          <w:sz w:val="22"/>
+          <w:szCs w:val="22"/>
+        </w:rPr>
+        <w:t> They are the same thing</w:t>
+      </w:r>
+    </w:p>
+    <w:p>
+      <w:pPr>
+        <w:pStyle w:val="NormalWeb"/>
+        <w:numPr>
+          <w:ilvl w:val="1"/>
+          <w:numId w:val="45"/>
+        </w:numPr>
+        <w:spacing w:before="0" w:beforeAutospacing="0" w:after="160" w:afterAutospacing="0"/>
+        <w:textAlignment w:val="baseline"/>
+        <w:rPr>
+          <w:rFonts w:ascii="Arial" w:hAnsi="Arial" w:cs="Arial"/>
+          <w:color w:val="000000"/>
+          <w:sz w:val="20"/>
+          <w:szCs w:val="20"/>
+        </w:rPr>
+      </w:pPr>
+      <w:r>
+        <w:rPr>
+          <w:rFonts w:ascii="Calibri" w:hAnsi="Calibri" w:cs="Calibri"/>
+          <w:noProof/>
+          <w:color w:val="0563C1"/>
+          <w:sz w:val="22"/>
+          <w:szCs w:val="22"/>
+          <w:bdr w:val="none" w:sz="0" w:space="0" w:color="auto" w:frame="1"/>
+        </w:rPr>
+        <w:drawing>
+          <wp:inline distT="0" distB="0" distL="0" distR="0" wp14:anchorId="353C179C" wp14:editId="2788DA9B">
+            <wp:extent cx="260985" cy="225425"/>
+            <wp:effectExtent l="0" t="0" r="5715" b="3175"/>
+            <wp:docPr id="40" name="Picture 40" descr="https://lh6.googleusercontent.com/zA_wbT0o3Ku3Xt-KW5ksElEYuv6nx5nqQcNfULnU8mHJmzRiewMlDDwJx4ypEZ9oM6LmNLyPcSo1CkJi7s0LugvX0OTNypbqIwev2ItYRj3_Ij-ebV6tUyQzVeP3O19cfwYC01QGokx33K27kLXw9g"/>
+            <wp:cNvGraphicFramePr>
+              <a:graphicFrameLocks xmlns:a="http://schemas.openxmlformats.org/drawingml/2006/main" noChangeAspect="1"/>
+            </wp:cNvGraphicFramePr>
+            <a:graphic xmlns:a="http://schemas.openxmlformats.org/drawingml/2006/main">
+              <a:graphicData uri="http://schemas.openxmlformats.org/drawingml/2006/picture">
+                <pic:pic xmlns:pic="http://schemas.openxmlformats.org/drawingml/2006/picture">
+                  <pic:nvPicPr>
+                    <pic:cNvPr id="0" name="Picture 251" descr="https://lh6.googleusercontent.com/zA_wbT0o3Ku3Xt-KW5ksElEYuv6nx5nqQcNfULnU8mHJmzRiewMlDDwJx4ypEZ9oM6LmNLyPcSo1CkJi7s0LugvX0OTNypbqIwev2ItYRj3_Ij-ebV6tUyQzVeP3O19cfwYC01QGokx33K27kLXw9g"/>
+                    <pic:cNvPicPr>
+                      <a:picLocks noChangeAspect="1" noChangeArrowheads="1"/>
+                    </pic:cNvPicPr>
+                  </pic:nvPicPr>
+                  <pic:blipFill>
+                    <a:blip r:embed="rId69" cstate="print">
+                      <a:extLst>
+                        <a:ext uri="{28A0092B-C50C-407E-A947-70E740481C1C}">
+                          <a14:useLocalDpi xmlns:a14="http://schemas.microsoft.com/office/drawing/2010/main" val="0"/>
+                        </a:ext>
+                      </a:extLst>
+                    </a:blip>
+                    <a:srcRect/>
+                    <a:stretch>
+                      <a:fillRect/>
+                    </a:stretch>
+                  </pic:blipFill>
+                  <pic:spPr bwMode="auto">
+                    <a:xfrm>
+                      <a:off x="0" y="0"/>
+                      <a:ext cx="260985" cy="225425"/>
+                    </a:xfrm>
+                    <a:prstGeom prst="rect">
+                      <a:avLst/>
+                    </a:prstGeom>
+                    <a:noFill/>
+                    <a:ln>
+                      <a:noFill/>
+                    </a:ln>
+                  </pic:spPr>
+                </pic:pic>
+              </a:graphicData>
+            </a:graphic>
+          </wp:inline>
+        </w:drawing>
+      </w:r>
+      <w:r>
+        <w:rPr>
+          <w:rFonts w:ascii="Calibri" w:hAnsi="Calibri" w:cs="Calibri"/>
+          <w:sz w:val="22"/>
+          <w:szCs w:val="22"/>
+        </w:rPr>
+        <w:t> Ripple is owned by the company XRP</w:t>
+      </w:r>
+    </w:p>
+    <w:p>
+      <w:pPr>
+        <w:pStyle w:val="NormalWeb"/>
+        <w:numPr>
+          <w:ilvl w:val="1"/>
+          <w:numId w:val="45"/>
+        </w:numPr>
+        <w:spacing w:before="0" w:beforeAutospacing="0" w:after="160" w:afterAutospacing="0"/>
+        <w:textAlignment w:val="baseline"/>
+        <w:rPr>
+          <w:rFonts w:ascii="Arial" w:hAnsi="Arial" w:cs="Arial"/>
+          <w:color w:val="000000"/>
+          <w:sz w:val="20"/>
+          <w:szCs w:val="20"/>
+        </w:rPr>
+      </w:pPr>
+      <w:r>
+        <w:rPr>
+          <w:rFonts w:ascii="Calibri" w:hAnsi="Calibri" w:cs="Calibri"/>
+          <w:noProof/>
+          <w:color w:val="0563C1"/>
+          <w:sz w:val="22"/>
+          <w:szCs w:val="22"/>
+          <w:bdr w:val="none" w:sz="0" w:space="0" w:color="auto" w:frame="1"/>
+        </w:rPr>
+        <w:lastRenderedPageBreak/>
+        <w:drawing>
+          <wp:inline distT="0" distB="0" distL="0" distR="0" wp14:anchorId="5D628387" wp14:editId="30008959">
+            <wp:extent cx="260985" cy="225425"/>
+            <wp:effectExtent l="0" t="0" r="5715" b="3175"/>
+            <wp:docPr id="39" name="Picture 39" descr="https://lh3.googleusercontent.com/cX0DvsbciaSgCp9Mnb8Wq-83MAQ1sXYmuQE8EDXkNjjBpI9s4lzTbRmBJGaynnFiSRsyYSZ74JkhWDogOnrOepfzcdzKz6Co3yJTeHKMKddCRN486gzIpkwOz3ewIHLcOBcH98XsbfM250Fnk4cm0w"/>
+            <wp:cNvGraphicFramePr>
+              <a:graphicFrameLocks xmlns:a="http://schemas.openxmlformats.org/drawingml/2006/main" noChangeAspect="1"/>
+            </wp:cNvGraphicFramePr>
+            <a:graphic xmlns:a="http://schemas.openxmlformats.org/drawingml/2006/main">
+              <a:graphicData uri="http://schemas.openxmlformats.org/drawingml/2006/picture">
+                <pic:pic xmlns:pic="http://schemas.openxmlformats.org/drawingml/2006/picture">
+                  <pic:nvPicPr>
+                    <pic:cNvPr id="0" name="Picture 252" descr="https://lh3.googleusercontent.com/cX0DvsbciaSgCp9Mnb8Wq-83MAQ1sXYmuQE8EDXkNjjBpI9s4lzTbRmBJGaynnFiSRsyYSZ74JkhWDogOnrOepfzcdzKz6Co3yJTeHKMKddCRN486gzIpkwOz3ewIHLcOBcH98XsbfM250Fnk4cm0w"/>
+                    <pic:cNvPicPr>
+                      <a:picLocks noChangeAspect="1" noChangeArrowheads="1"/>
+                    </pic:cNvPicPr>
+                  </pic:nvPicPr>
+                  <pic:blipFill>
+                    <a:blip r:embed="rId68" cstate="print">
+                      <a:extLst>
+                        <a:ext uri="{28A0092B-C50C-407E-A947-70E740481C1C}">
+                          <a14:useLocalDpi xmlns:a14="http://schemas.microsoft.com/office/drawing/2010/main" val="0"/>
+                        </a:ext>
+                      </a:extLst>
+                    </a:blip>
+                    <a:srcRect/>
+                    <a:stretch>
+                      <a:fillRect/>
+                    </a:stretch>
+                  </pic:blipFill>
+                  <pic:spPr bwMode="auto">
+                    <a:xfrm>
+                      <a:off x="0" y="0"/>
+                      <a:ext cx="260985" cy="225425"/>
+                    </a:xfrm>
+                    <a:prstGeom prst="rect">
+                      <a:avLst/>
+                    </a:prstGeom>
+                    <a:noFill/>
+                    <a:ln>
+                      <a:noFill/>
+                    </a:ln>
+                  </pic:spPr>
+                </pic:pic>
+              </a:graphicData>
+            </a:graphic>
+          </wp:inline>
+        </w:drawing>
+      </w:r>
+      <w:r>
+        <w:rPr>
+          <w:rFonts w:ascii="Calibri" w:hAnsi="Calibri" w:cs="Calibri"/>
+          <w:sz w:val="22"/>
+          <w:szCs w:val="22"/>
+        </w:rPr>
+        <w:t> Ripple is the company that created the XRPL and XRP is a digital asset</w:t>
+      </w:r>
+    </w:p>
+    <w:p>
+      <w:pPr>
+        <w:pStyle w:val="NormalWeb"/>
+        <w:spacing w:before="0" w:beforeAutospacing="0" w:after="160" w:afterAutospacing="0"/>
+        <w:rPr>
+          <w:rFonts w:ascii="Calibri" w:hAnsi="Calibri" w:cs="Calibri"/>
+          <w:b/>
+          <w:bCs/>
+          <w:sz w:val="22"/>
+          <w:szCs w:val="22"/>
+        </w:rPr>
+      </w:pPr>
+      <w:r>
+        <w:rPr>
+          <w:rFonts w:ascii="Calibri" w:hAnsi="Calibri" w:cs="Calibri"/>
+          <w:sz w:val="22"/>
+          <w:szCs w:val="22"/>
+        </w:rPr>
+        <w:t>Correct</w:t>
+      </w:r>
+      <w:r>
+        <w:rPr>
+          <w:rFonts w:ascii="Calibri" w:hAnsi="Calibri" w:cs="Calibri"/>
+          <w:b/>
+          <w:bCs/>
+          <w:sz w:val="22"/>
+          <w:szCs w:val="22"/>
+        </w:rPr>
+        <w:t>9/9 $TRSRY</w:t>
+      </w:r>
+    </w:p>
+    <w:p>
+      <w:pPr>
+        <w:pStyle w:val="NormalWeb"/>
+        <w:spacing w:before="0" w:beforeAutospacing="0" w:after="160" w:afterAutospacing="0"/>
+        <w:rPr>
+          <w:b/>
+        </w:rPr>
+      </w:pPr>
+      <w:r>
+        <w:rPr>
+          <w:rFonts w:ascii="Calibri" w:hAnsi="Calibri" w:cs="Calibri"/>
+          <w:bCs/>
+          <w:sz w:val="22"/>
+          <w:szCs w:val="22"/>
+        </w:rPr>
+        <w:t xml:space="preserve">Right Answer:  </w:t>
+      </w:r>
+      <w:r>
+        <w:rPr>
+          <w:rFonts w:ascii="Calibri" w:hAnsi="Calibri" w:cs="Calibri"/>
+          <w:b/>
+          <w:bCs/>
+          <w:sz w:val="22"/>
+          <w:szCs w:val="22"/>
+        </w:rPr>
+        <w:t>Ripple is the company that created the XRPL and XRP is a digital asset</w:t>
+      </w:r>
+    </w:p>
+    <w:p>
+      <w:pPr>
+        <w:pStyle w:val="NormalWeb"/>
+        <w:numPr>
+          <w:ilvl w:val="0"/>
+          <w:numId w:val="35"/>
+        </w:numPr>
+        <w:spacing w:before="0" w:beforeAutospacing="0" w:after="160" w:afterAutospacing="0"/>
+        <w:textAlignment w:val="baseline"/>
+        <w:rPr>
+          <w:rFonts w:ascii="Calibri" w:hAnsi="Calibri" w:cs="Calibri"/>
+          <w:color w:val="000000"/>
+          <w:sz w:val="22"/>
+          <w:szCs w:val="22"/>
+        </w:rPr>
+      </w:pPr>
+      <w:r>
+        <w:rPr>
+          <w:rFonts w:ascii="Calibri" w:hAnsi="Calibri" w:cs="Calibri"/>
+          <w:b/>
+          <w:bCs/>
+          <w:sz w:val="22"/>
+          <w:szCs w:val="22"/>
+        </w:rPr>
+        <w:t>How is the market cap of a coin calculated?</w:t>
+      </w:r>
+    </w:p>
+    <w:p>
+      <w:pPr>
+        <w:pStyle w:val="NormalWeb"/>
+        <w:numPr>
+          <w:ilvl w:val="1"/>
+          <w:numId w:val="47"/>
+        </w:numPr>
+        <w:spacing w:before="0" w:beforeAutospacing="0" w:after="160" w:afterAutospacing="0"/>
+        <w:textAlignment w:val="baseline"/>
+        <w:rPr>
+          <w:rFonts w:ascii="Arial" w:hAnsi="Arial" w:cs="Arial"/>
+          <w:color w:val="000000"/>
+          <w:sz w:val="20"/>
+          <w:szCs w:val="20"/>
+        </w:rPr>
+      </w:pPr>
+      <w:r>
+        <w:rPr>
+          <w:rFonts w:ascii="Calibri" w:hAnsi="Calibri" w:cs="Calibri"/>
+          <w:noProof/>
+          <w:color w:val="0563C1"/>
+          <w:sz w:val="22"/>
+          <w:szCs w:val="22"/>
+          <w:bdr w:val="none" w:sz="0" w:space="0" w:color="auto" w:frame="1"/>
+        </w:rPr>
+        <w:drawing>
+          <wp:inline distT="0" distB="0" distL="0" distR="0" wp14:anchorId="275CCA4E" wp14:editId="46C9E22B">
+            <wp:extent cx="260985" cy="225425"/>
+            <wp:effectExtent l="0" t="0" r="5715" b="3175"/>
+            <wp:docPr id="38" name="Picture 38" descr="https://lh6.googleusercontent.com/zA_wbT0o3Ku3Xt-KW5ksElEYuv6nx5nqQcNfULnU8mHJmzRiewMlDDwJx4ypEZ9oM6LmNLyPcSo1CkJi7s0LugvX0OTNypbqIwev2ItYRj3_Ij-ebV6tUyQzVeP3O19cfwYC01QGokx33K27kLXw9g"/>
+            <wp:cNvGraphicFramePr>
+              <a:graphicFrameLocks xmlns:a="http://schemas.openxmlformats.org/drawingml/2006/main" noChangeAspect="1"/>
+            </wp:cNvGraphicFramePr>
+            <a:graphic xmlns:a="http://schemas.openxmlformats.org/drawingml/2006/main">
+              <a:graphicData uri="http://schemas.openxmlformats.org/drawingml/2006/picture">
+                <pic:pic xmlns:pic="http://schemas.openxmlformats.org/drawingml/2006/picture">
+                  <pic:nvPicPr>
+                    <pic:cNvPr id="0" name="Picture 253" descr="https://lh6.googleusercontent.com/zA_wbT0o3Ku3Xt-KW5ksElEYuv6nx5nqQcNfULnU8mHJmzRiewMlDDwJx4ypEZ9oM6LmNLyPcSo1CkJi7s0LugvX0OTNypbqIwev2ItYRj3_Ij-ebV6tUyQzVeP3O19cfwYC01QGokx33K27kLXw9g"/>
+                    <pic:cNvPicPr>
+                      <a:picLocks noChangeAspect="1" noChangeArrowheads="1"/>
+                    </pic:cNvPicPr>
+                  </pic:nvPicPr>
+                  <pic:blipFill>
+                    <a:blip r:embed="rId69" cstate="print">
+                      <a:extLst>
+                        <a:ext uri="{28A0092B-C50C-407E-A947-70E740481C1C}">
+                          <a14:useLocalDpi xmlns:a14="http://schemas.microsoft.com/office/drawing/2010/main" val="0"/>
+                        </a:ext>
+                      </a:extLst>
+                    </a:blip>
+                    <a:srcRect/>
+                    <a:stretch>
+                      <a:fillRect/>
+                    </a:stretch>
+                  </pic:blipFill>
+                  <pic:spPr bwMode="auto">
+                    <a:xfrm>
+                      <a:off x="0" y="0"/>
+                      <a:ext cx="260985" cy="225425"/>
+                    </a:xfrm>
+                    <a:prstGeom prst="rect">
+                      <a:avLst/>
+                    </a:prstGeom>
+                    <a:noFill/>
+                    <a:ln>
+                      <a:noFill/>
+                    </a:ln>
+                  </pic:spPr>
+                </pic:pic>
+              </a:graphicData>
+            </a:graphic>
+          </wp:inline>
+        </w:drawing>
+      </w:r>
+      <w:r>
+        <w:rPr>
+          <w:rFonts w:ascii="Calibri" w:hAnsi="Calibri" w:cs="Calibri"/>
+          <w:sz w:val="22"/>
+          <w:szCs w:val="22"/>
+        </w:rPr>
+        <w:t> Every dollar invested into the project is counted and added together</w:t>
+      </w:r>
+    </w:p>
+    <w:p>
+      <w:pPr>
+        <w:pStyle w:val="NormalWeb"/>
+        <w:numPr>
+          <w:ilvl w:val="1"/>
+          <w:numId w:val="47"/>
+        </w:numPr>
+        <w:spacing w:before="0" w:beforeAutospacing="0" w:after="160" w:afterAutospacing="0"/>
+        <w:textAlignment w:val="baseline"/>
+        <w:rPr>
+          <w:rFonts w:ascii="Arial" w:hAnsi="Arial" w:cs="Arial"/>
+          <w:color w:val="000000"/>
+          <w:sz w:val="20"/>
+          <w:szCs w:val="20"/>
+        </w:rPr>
+      </w:pPr>
+      <w:r>
+        <w:rPr>
+          <w:rFonts w:ascii="Calibri" w:hAnsi="Calibri" w:cs="Calibri"/>
+          <w:noProof/>
+          <w:color w:val="0563C1"/>
+          <w:sz w:val="22"/>
+          <w:szCs w:val="22"/>
+          <w:bdr w:val="none" w:sz="0" w:space="0" w:color="auto" w:frame="1"/>
+        </w:rPr>
+        <w:drawing>
+          <wp:inline distT="0" distB="0" distL="0" distR="0" wp14:anchorId="2DC9DA45" wp14:editId="50CFF03E">
+            <wp:extent cx="260985" cy="225425"/>
+            <wp:effectExtent l="0" t="0" r="5715" b="3175"/>
+            <wp:docPr id="37" name="Picture 37" descr="https://lh6.googleusercontent.com/zA_wbT0o3Ku3Xt-KW5ksElEYuv6nx5nqQcNfULnU8mHJmzRiewMlDDwJx4ypEZ9oM6LmNLyPcSo1CkJi7s0LugvX0OTNypbqIwev2ItYRj3_Ij-ebV6tUyQzVeP3O19cfwYC01QGokx33K27kLXw9g"/>
+            <wp:cNvGraphicFramePr>
+              <a:graphicFrameLocks xmlns:a="http://schemas.openxmlformats.org/drawingml/2006/main" noChangeAspect="1"/>
+            </wp:cNvGraphicFramePr>
+            <a:graphic xmlns:a="http://schemas.openxmlformats.org/drawingml/2006/main">
+              <a:graphicData uri="http://schemas.openxmlformats.org/drawingml/2006/picture">
+                <pic:pic xmlns:pic="http://schemas.openxmlformats.org/drawingml/2006/picture">
+                  <pic:nvPicPr>
+                    <pic:cNvPr id="0" name="Picture 254" descr="https://lh6.googleusercontent.com/zA_wbT0o3Ku3Xt-KW5ksElEYuv6nx5nqQcNfULnU8mHJmzRiewMlDDwJx4ypEZ9oM6LmNLyPcSo1CkJi7s0LugvX0OTNypbqIwev2ItYRj3_Ij-ebV6tUyQzVeP3O19cfwYC01QGokx33K27kLXw9g"/>
+                    <pic:cNvPicPr>
+                      <a:picLocks noChangeAspect="1" noChangeArrowheads="1"/>
+                    </pic:cNvPicPr>
+                  </pic:nvPicPr>
+                  <pic:blipFill>
+                    <a:blip r:embed="rId69" cstate="print">
+                      <a:extLst>
+                        <a:ext uri="{28A0092B-C50C-407E-A947-70E740481C1C}">
+                          <a14:useLocalDpi xmlns:a14="http://schemas.microsoft.com/office/drawing/2010/main" val="0"/>
+                        </a:ext>
+                      </a:extLst>
+                    </a:blip>
+                    <a:srcRect/>
+                    <a:stretch>
+                      <a:fillRect/>
+                    </a:stretch>
+                  </pic:blipFill>
+                  <pic:spPr bwMode="auto">
+                    <a:xfrm>
+                      <a:off x="0" y="0"/>
+                      <a:ext cx="260985" cy="225425"/>
+                    </a:xfrm>
+                    <a:prstGeom prst="rect">
+                      <a:avLst/>
+                    </a:prstGeom>
+                    <a:noFill/>
+                    <a:ln>
+                      <a:noFill/>
+                    </a:ln>
+                  </pic:spPr>
+                </pic:pic>
+              </a:graphicData>
+            </a:graphic>
+          </wp:inline>
+        </w:drawing>
+      </w:r>
+      <w:r>
+        <w:rPr>
+          <w:rFonts w:ascii="Calibri" w:hAnsi="Calibri" w:cs="Calibri"/>
+          <w:sz w:val="22"/>
+          <w:szCs w:val="22"/>
+        </w:rPr>
+        <w:t> Circulating supply multiplied by maximum supply</w:t>
+      </w:r>
+    </w:p>
+    <w:p>
+      <w:pPr>
+        <w:pStyle w:val="NormalWeb"/>
+        <w:numPr>
+          <w:ilvl w:val="1"/>
+          <w:numId w:val="47"/>
+        </w:numPr>
+        <w:spacing w:before="0" w:beforeAutospacing="0" w:after="160" w:afterAutospacing="0"/>
+        <w:textAlignment w:val="baseline"/>
+        <w:rPr>
+          <w:rFonts w:ascii="Arial" w:hAnsi="Arial" w:cs="Arial"/>
+          <w:color w:val="000000"/>
+          <w:sz w:val="20"/>
+          <w:szCs w:val="20"/>
+        </w:rPr>
+      </w:pPr>
+      <w:r>
+        <w:rPr>
+          <w:rFonts w:ascii="Calibri" w:hAnsi="Calibri" w:cs="Calibri"/>
+          <w:noProof/>
+          <w:color w:val="0563C1"/>
+          <w:sz w:val="22"/>
+          <w:szCs w:val="22"/>
+          <w:bdr w:val="none" w:sz="0" w:space="0" w:color="auto" w:frame="1"/>
+        </w:rPr>
+        <w:drawing>
+          <wp:inline distT="0" distB="0" distL="0" distR="0" wp14:anchorId="33C74AEE" wp14:editId="48B1BBA2">
+            <wp:extent cx="260985" cy="225425"/>
+            <wp:effectExtent l="0" t="0" r="5715" b="3175"/>
+            <wp:docPr id="36" name="Picture 36" descr="https://lh3.googleusercontent.com/cX0DvsbciaSgCp9Mnb8Wq-83MAQ1sXYmuQE8EDXkNjjBpI9s4lzTbRmBJGaynnFiSRsyYSZ74JkhWDogOnrOepfzcdzKz6Co3yJTeHKMKddCRN486gzIpkwOz3ewIHLcOBcH98XsbfM250Fnk4cm0w"/>
+            <wp:cNvGraphicFramePr>
+              <a:graphicFrameLocks xmlns:a="http://schemas.openxmlformats.org/drawingml/2006/main" noChangeAspect="1"/>
+            </wp:cNvGraphicFramePr>
+            <a:graphic xmlns:a="http://schemas.openxmlformats.org/drawingml/2006/main">
+              <a:graphicData uri="http://schemas.openxmlformats.org/drawingml/2006/picture">
+                <pic:pic xmlns:pic="http://schemas.openxmlformats.org/drawingml/2006/picture">
+                  <pic:nvPicPr>
+                    <pic:cNvPr id="0" name="Picture 255" descr="https://lh3.googleusercontent.com/cX0DvsbciaSgCp9Mnb8Wq-83MAQ1sXYmuQE8EDXkNjjBpI9s4lzTbRmBJGaynnFiSRsyYSZ74JkhWDogOnrOepfzcdzKz6Co3yJTeHKMKddCRN486gzIpkwOz3ewIHLcOBcH98XsbfM250Fnk4cm0w"/>
+                    <pic:cNvPicPr>
+                      <a:picLocks noChangeAspect="1" noChangeArrowheads="1"/>
+                    </pic:cNvPicPr>
+                  </pic:nvPicPr>
+                  <pic:blipFill>
+                    <a:blip r:embed="rId68" cstate="print">
+                      <a:extLst>
+                        <a:ext uri="{28A0092B-C50C-407E-A947-70E740481C1C}">
+                          <a14:useLocalDpi xmlns:a14="http://schemas.microsoft.com/office/drawing/2010/main" val="0"/>
+                        </a:ext>
+                      </a:extLst>
+                    </a:blip>
+                    <a:srcRect/>
+                    <a:stretch>
+                      <a:fillRect/>
+                    </a:stretch>
+                  </pic:blipFill>
+                  <pic:spPr bwMode="auto">
+                    <a:xfrm>
+                      <a:off x="0" y="0"/>
+                      <a:ext cx="260985" cy="225425"/>
+                    </a:xfrm>
+                    <a:prstGeom prst="rect">
+                      <a:avLst/>
+                    </a:prstGeom>
+                    <a:noFill/>
+                    <a:ln>
+                      <a:noFill/>
+                    </a:ln>
+                  </pic:spPr>
+                </pic:pic>
+              </a:graphicData>
+            </a:graphic>
+          </wp:inline>
+        </w:drawing>
+      </w:r>
+      <w:r>
+        <w:rPr>
+          <w:rFonts w:ascii="Calibri" w:hAnsi="Calibri" w:cs="Calibri"/>
+          <w:sz w:val="22"/>
+          <w:szCs w:val="22"/>
+        </w:rPr>
+        <w:t> Current price multiplied by circulating supply</w:t>
+      </w:r>
+    </w:p>
+    <w:p>
+      <w:pPr>
+        <w:pStyle w:val="NormalWeb"/>
+        <w:numPr>
+          <w:ilvl w:val="1"/>
+          <w:numId w:val="47"/>
+        </w:numPr>
+        <w:spacing w:before="0" w:beforeAutospacing="0" w:after="160" w:afterAutospacing="0"/>
+        <w:textAlignment w:val="baseline"/>
+        <w:rPr>
+          <w:rFonts w:ascii="Arial" w:hAnsi="Arial" w:cs="Arial"/>
+          <w:color w:val="000000"/>
+          <w:sz w:val="20"/>
+          <w:szCs w:val="20"/>
+        </w:rPr>
+      </w:pPr>
+      <w:r>
+        <w:rPr>
+          <w:rFonts w:ascii="Calibri" w:hAnsi="Calibri" w:cs="Calibri"/>
+          <w:noProof/>
+          <w:color w:val="0563C1"/>
+          <w:sz w:val="22"/>
+          <w:szCs w:val="22"/>
+          <w:bdr w:val="none" w:sz="0" w:space="0" w:color="auto" w:frame="1"/>
+        </w:rPr>
+        <w:drawing>
+          <wp:inline distT="0" distB="0" distL="0" distR="0" wp14:anchorId="7F925955" wp14:editId="5ECEA322">
+            <wp:extent cx="260985" cy="225425"/>
+            <wp:effectExtent l="0" t="0" r="5715" b="3175"/>
+            <wp:docPr id="35" name="Picture 35" descr="https://lh6.googleusercontent.com/zA_wbT0o3Ku3Xt-KW5ksElEYuv6nx5nqQcNfULnU8mHJmzRiewMlDDwJx4ypEZ9oM6LmNLyPcSo1CkJi7s0LugvX0OTNypbqIwev2ItYRj3_Ij-ebV6tUyQzVeP3O19cfwYC01QGokx33K27kLXw9g"/>
+            <wp:cNvGraphicFramePr>
+              <a:graphicFrameLocks xmlns:a="http://schemas.openxmlformats.org/drawingml/2006/main" noChangeAspect="1"/>
+            </wp:cNvGraphicFramePr>
+            <a:graphic xmlns:a="http://schemas.openxmlformats.org/drawingml/2006/main">
+              <a:graphicData uri="http://schemas.openxmlformats.org/drawingml/2006/picture">
+                <pic:pic xmlns:pic="http://schemas.openxmlformats.org/drawingml/2006/picture">
+                  <pic:nvPicPr>
+                    <pic:cNvPr id="0" name="Picture 256" descr="https://lh6.googleusercontent.com/zA_wbT0o3Ku3Xt-KW5ksElEYuv6nx5nqQcNfULnU8mHJmzRiewMlDDwJx4ypEZ9oM6LmNLyPcSo1CkJi7s0LugvX0OTNypbqIwev2ItYRj3_Ij-ebV6tUyQzVeP3O19cfwYC01QGokx33K27kLXw9g"/>
+                    <pic:cNvPicPr>
+                      <a:picLocks noChangeAspect="1" noChangeArrowheads="1"/>
+                    </pic:cNvPicPr>
+                  </pic:nvPicPr>
+                  <pic:blipFill>
+                    <a:blip r:embed="rId69" cstate="print">
+                      <a:extLst>
+                        <a:ext uri="{28A0092B-C50C-407E-A947-70E740481C1C}">
+                          <a14:useLocalDpi xmlns:a14="http://schemas.microsoft.com/office/drawing/2010/main" val="0"/>
+                        </a:ext>
+                      </a:extLst>
+                    </a:blip>
+                    <a:srcRect/>
+                    <a:stretch>
+                      <a:fillRect/>
+                    </a:stretch>
+                  </pic:blipFill>
+                  <pic:spPr bwMode="auto">
+                    <a:xfrm>
+                      <a:off x="0" y="0"/>
+                      <a:ext cx="260985" cy="225425"/>
+                    </a:xfrm>
+                    <a:prstGeom prst="rect">
+                      <a:avLst/>
+                    </a:prstGeom>
+                    <a:noFill/>
+                    <a:ln>
+                      <a:noFill/>
+                    </a:ln>
+                  </pic:spPr>
+                </pic:pic>
+              </a:graphicData>
+            </a:graphic>
+          </wp:inline>
+        </w:drawing>
+      </w:r>
+      <w:r>
+        <w:rPr>
+          <w:rFonts w:ascii="Calibri" w:hAnsi="Calibri" w:cs="Calibri"/>
+          <w:sz w:val="22"/>
+          <w:szCs w:val="22"/>
+        </w:rPr>
+        <w:t> Current price multiplied by maximum supply</w:t>
+      </w:r>
+    </w:p>
+    <w:p>
+      <w:pPr>
+        <w:pStyle w:val="NormalWeb"/>
+        <w:spacing w:before="0" w:beforeAutospacing="0" w:after="160" w:afterAutospacing="0"/>
+        <w:rPr>
+          <w:rFonts w:ascii="Calibri" w:hAnsi="Calibri" w:cs="Calibri"/>
+          <w:b/>
+          <w:bCs/>
+          <w:sz w:val="22"/>
+          <w:szCs w:val="22"/>
+        </w:rPr>
+      </w:pPr>
+      <w:r>
+        <w:rPr>
+          <w:rFonts w:ascii="Calibri" w:hAnsi="Calibri" w:cs="Calibri"/>
+          <w:sz w:val="22"/>
+          <w:szCs w:val="22"/>
+        </w:rPr>
+        <w:t>Correct</w:t>
+      </w:r>
+      <w:r>
+        <w:rPr>
+          <w:rFonts w:ascii="Calibri" w:hAnsi="Calibri" w:cs="Calibri"/>
+          <w:b/>
+          <w:bCs/>
+          <w:sz w:val="22"/>
+          <w:szCs w:val="22"/>
+        </w:rPr>
+        <w:t>9/9 $TRSRY</w:t>
+      </w:r>
+    </w:p>
+    <w:p>
+      <w:pPr>
+        <w:pStyle w:val="NormalWeb"/>
+        <w:spacing w:before="0" w:beforeAutospacing="0" w:after="160" w:afterAutospacing="0"/>
+      </w:pPr>
+      <w:r>
+        <w:rPr>
+          <w:rFonts w:ascii="Calibri" w:hAnsi="Calibri" w:cs="Calibri"/>
+          <w:bCs/>
+          <w:sz w:val="22"/>
+          <w:szCs w:val="22"/>
+        </w:rPr>
+        <w:t xml:space="preserve">Right Answer: </w:t>
+      </w:r>
+      <w:r>
+        <w:rPr>
+          <w:rFonts w:ascii="Calibri" w:hAnsi="Calibri" w:cs="Calibri"/>
+          <w:b/>
+          <w:bCs/>
+          <w:sz w:val="22"/>
+          <w:szCs w:val="22"/>
+        </w:rPr>
+        <w:t>Current price multiplied by circulating supply</w:t>
+      </w:r>
+    </w:p>
+    <w:p>
+      <w:pPr>
+        <w:pStyle w:val="NormalWeb"/>
+        <w:numPr>
+          <w:ilvl w:val="0"/>
+          <w:numId w:val="35"/>
+        </w:numPr>
+        <w:spacing w:before="0" w:beforeAutospacing="0" w:after="160" w:afterAutospacing="0"/>
+        <w:textAlignment w:val="baseline"/>
+        <w:rPr>
+          <w:rFonts w:ascii="Calibri" w:hAnsi="Calibri" w:cs="Calibri"/>
+          <w:color w:val="000000"/>
+          <w:sz w:val="22"/>
+          <w:szCs w:val="22"/>
+        </w:rPr>
+      </w:pPr>
+      <w:r>
+        <w:rPr>
+          <w:rFonts w:ascii="Calibri" w:hAnsi="Calibri" w:cs="Calibri"/>
+          <w:b/>
+          <w:bCs/>
+          <w:sz w:val="22"/>
+          <w:szCs w:val="22"/>
+        </w:rPr>
+        <w:t>Using the research tool of your choice, approximately how much XRP has been burnt?</w:t>
+      </w:r>
+    </w:p>
+    <w:p>
+      <w:pPr>
+        <w:pStyle w:val="NormalWeb"/>
+        <w:numPr>
+          <w:ilvl w:val="1"/>
+          <w:numId w:val="49"/>
+        </w:numPr>
+        <w:spacing w:before="0" w:beforeAutospacing="0" w:after="160" w:afterAutospacing="0"/>
+        <w:textAlignment w:val="baseline"/>
+        <w:rPr>
+          <w:rFonts w:ascii="Arial" w:hAnsi="Arial" w:cs="Arial"/>
+          <w:color w:val="000000"/>
+          <w:sz w:val="20"/>
+          <w:szCs w:val="20"/>
+        </w:rPr>
+      </w:pPr>
+      <w:r>
+        <w:rPr>
+          <w:rFonts w:ascii="Calibri" w:hAnsi="Calibri" w:cs="Calibri"/>
+          <w:noProof/>
+          <w:color w:val="0563C1"/>
+          <w:sz w:val="22"/>
+          <w:szCs w:val="22"/>
+          <w:bdr w:val="none" w:sz="0" w:space="0" w:color="auto" w:frame="1"/>
+        </w:rPr>
+        <w:drawing>
+          <wp:inline distT="0" distB="0" distL="0" distR="0" wp14:anchorId="2C7A2005" wp14:editId="6CCDE16D">
+            <wp:extent cx="260985" cy="225425"/>
+            <wp:effectExtent l="0" t="0" r="5715" b="3175"/>
+            <wp:docPr id="34" name="Picture 34" descr="https://lh6.googleusercontent.com/zA_wbT0o3Ku3Xt-KW5ksElEYuv6nx5nqQcNfULnU8mHJmzRiewMlDDwJx4ypEZ9oM6LmNLyPcSo1CkJi7s0LugvX0OTNypbqIwev2ItYRj3_Ij-ebV6tUyQzVeP3O19cfwYC01QGokx33K27kLXw9g"/>
+            <wp:cNvGraphicFramePr>
+              <a:graphicFrameLocks xmlns:a="http://schemas.openxmlformats.org/drawingml/2006/main" noChangeAspect="1"/>
+            </wp:cNvGraphicFramePr>
+            <a:graphic xmlns:a="http://schemas.openxmlformats.org/drawingml/2006/main">
+              <a:graphicData uri="http://schemas.openxmlformats.org/drawingml/2006/picture">
+                <pic:pic xmlns:pic="http://schemas.openxmlformats.org/drawingml/2006/picture">
+                  <pic:nvPicPr>
+                    <pic:cNvPr id="0" name="Picture 257" descr="https://lh6.googleusercontent.com/zA_wbT0o3Ku3Xt-KW5ksElEYuv6nx5nqQcNfULnU8mHJmzRiewMlDDwJx4ypEZ9oM6LmNLyPcSo1CkJi7s0LugvX0OTNypbqIwev2ItYRj3_Ij-ebV6tUyQzVeP3O19cfwYC01QGokx33K27kLXw9g"/>
+                    <pic:cNvPicPr>
+                      <a:picLocks noChangeAspect="1" noChangeArrowheads="1"/>
+                    </pic:cNvPicPr>
+                  </pic:nvPicPr>
+                  <pic:blipFill>
+                    <a:blip r:embed="rId69" cstate="print">
+                      <a:extLst>
+                        <a:ext uri="{28A0092B-C50C-407E-A947-70E740481C1C}">
+                          <a14:useLocalDpi xmlns:a14="http://schemas.microsoft.com/office/drawing/2010/main" val="0"/>
+                        </a:ext>
+                      </a:extLst>
+                    </a:blip>
+                    <a:srcRect/>
+                    <a:stretch>
+                      <a:fillRect/>
+                    </a:stretch>
+                  </pic:blipFill>
+                  <pic:spPr bwMode="auto">
+                    <a:xfrm>
+                      <a:off x="0" y="0"/>
+                      <a:ext cx="260985" cy="225425"/>
+                    </a:xfrm>
+                    <a:prstGeom prst="rect">
+                      <a:avLst/>
+                    </a:prstGeom>
+                    <a:noFill/>
+                    <a:ln>
+                      <a:noFill/>
+                    </a:ln>
+                  </pic:spPr>
+                </pic:pic>
+              </a:graphicData>
+            </a:graphic>
+          </wp:inline>
+        </w:drawing>
+      </w:r>
+      <w:r>
+        <w:rPr>
+          <w:rFonts w:ascii="Calibri" w:hAnsi="Calibri" w:cs="Calibri"/>
+          <w:sz w:val="22"/>
+          <w:szCs w:val="22"/>
+        </w:rPr>
+        <w:t> 48 million XRP</w:t>
+      </w:r>
+    </w:p>
+    <w:p>
+      <w:pPr>
+        <w:pStyle w:val="NormalWeb"/>
+        <w:numPr>
+          <w:ilvl w:val="1"/>
+          <w:numId w:val="49"/>
+        </w:numPr>
+        <w:spacing w:before="0" w:beforeAutospacing="0" w:after="160" w:afterAutospacing="0"/>
+        <w:textAlignment w:val="baseline"/>
+        <w:rPr>
+          <w:rFonts w:ascii="Arial" w:hAnsi="Arial" w:cs="Arial"/>
+          <w:color w:val="000000"/>
+          <w:sz w:val="20"/>
+          <w:szCs w:val="20"/>
+        </w:rPr>
+      </w:pPr>
+      <w:r>
+        <w:rPr>
+          <w:rFonts w:ascii="Calibri" w:hAnsi="Calibri" w:cs="Calibri"/>
+          <w:noProof/>
+          <w:color w:val="0563C1"/>
+          <w:sz w:val="22"/>
+          <w:szCs w:val="22"/>
+          <w:bdr w:val="none" w:sz="0" w:space="0" w:color="auto" w:frame="1"/>
+        </w:rPr>
+        <w:drawing>
+          <wp:inline distT="0" distB="0" distL="0" distR="0" wp14:anchorId="642B2952" wp14:editId="775007F0">
+            <wp:extent cx="260985" cy="225425"/>
+            <wp:effectExtent l="0" t="0" r="5715" b="3175"/>
+            <wp:docPr id="33" name="Picture 33" descr="https://lh6.googleusercontent.com/zA_wbT0o3Ku3Xt-KW5ksElEYuv6nx5nqQcNfULnU8mHJmzRiewMlDDwJx4ypEZ9oM6LmNLyPcSo1CkJi7s0LugvX0OTNypbqIwev2ItYRj3_Ij-ebV6tUyQzVeP3O19cfwYC01QGokx33K27kLXw9g"/>
+            <wp:cNvGraphicFramePr>
+              <a:graphicFrameLocks xmlns:a="http://schemas.openxmlformats.org/drawingml/2006/main" noChangeAspect="1"/>
+            </wp:cNvGraphicFramePr>
+            <a:graphic xmlns:a="http://schemas.openxmlformats.org/drawingml/2006/main">
+              <a:graphicData uri="http://schemas.openxmlformats.org/drawingml/2006/picture">
+                <pic:pic xmlns:pic="http://schemas.openxmlformats.org/drawingml/2006/picture">
+                  <pic:nvPicPr>
+                    <pic:cNvPr id="0" name="Picture 258" descr="https://lh6.googleusercontent.com/zA_wbT0o3Ku3Xt-KW5ksElEYuv6nx5nqQcNfULnU8mHJmzRiewMlDDwJx4ypEZ9oM6LmNLyPcSo1CkJi7s0LugvX0OTNypbqIwev2ItYRj3_Ij-ebV6tUyQzVeP3O19cfwYC01QGokx33K27kLXw9g"/>
+                    <pic:cNvPicPr>
+                      <a:picLocks noChangeAspect="1" noChangeArrowheads="1"/>
+                    </pic:cNvPicPr>
+                  </pic:nvPicPr>
+                  <pic:blipFill>
+                    <a:blip r:embed="rId69" cstate="print">
+                      <a:extLst>
+                        <a:ext uri="{28A0092B-C50C-407E-A947-70E740481C1C}">
+                          <a14:useLocalDpi xmlns:a14="http://schemas.microsoft.com/office/drawing/2010/main" val="0"/>
+                        </a:ext>
+                      </a:extLst>
+                    </a:blip>
+                    <a:srcRect/>
+                    <a:stretch>
+                      <a:fillRect/>
+                    </a:stretch>
+                  </pic:blipFill>
+                  <pic:spPr bwMode="auto">
+                    <a:xfrm>
+                      <a:off x="0" y="0"/>
+                      <a:ext cx="260985" cy="225425"/>
+                    </a:xfrm>
+                    <a:prstGeom prst="rect">
+                      <a:avLst/>
+                    </a:prstGeom>
+                    <a:noFill/>
+                    <a:ln>
+                      <a:noFill/>
+                    </a:ln>
+                  </pic:spPr>
+                </pic:pic>
+              </a:graphicData>
+            </a:graphic>
+          </wp:inline>
+        </w:drawing>
+      </w:r>
+      <w:r>
+        <w:rPr>
+          <w:rFonts w:ascii="Calibri" w:hAnsi="Calibri" w:cs="Calibri"/>
+          <w:sz w:val="22"/>
+          <w:szCs w:val="22"/>
+        </w:rPr>
+        <w:t> 10.5 million XRP</w:t>
+      </w:r>
+    </w:p>
+    <w:p>
+      <w:pPr>
+        <w:pStyle w:val="NormalWeb"/>
+        <w:numPr>
+          <w:ilvl w:val="1"/>
+          <w:numId w:val="49"/>
+        </w:numPr>
+        <w:spacing w:before="0" w:beforeAutospacing="0" w:after="160" w:afterAutospacing="0"/>
+        <w:textAlignment w:val="baseline"/>
+        <w:rPr>
+          <w:rFonts w:ascii="Arial" w:hAnsi="Arial" w:cs="Arial"/>
+          <w:color w:val="000000"/>
+          <w:sz w:val="20"/>
+          <w:szCs w:val="20"/>
+        </w:rPr>
+      </w:pPr>
+      <w:r>
+        <w:rPr>
+          <w:rFonts w:ascii="Calibri" w:hAnsi="Calibri" w:cs="Calibri"/>
+          <w:noProof/>
+          <w:color w:val="0563C1"/>
+          <w:sz w:val="22"/>
+          <w:szCs w:val="22"/>
+          <w:bdr w:val="none" w:sz="0" w:space="0" w:color="auto" w:frame="1"/>
+        </w:rPr>
+        <w:drawing>
+          <wp:inline distT="0" distB="0" distL="0" distR="0" wp14:anchorId="66DD0FE5" wp14:editId="560F93D0">
+            <wp:extent cx="260985" cy="225425"/>
+            <wp:effectExtent l="0" t="0" r="5715" b="3175"/>
+            <wp:docPr id="32" name="Picture 32" descr="https://lh6.googleusercontent.com/zA_wbT0o3Ku3Xt-KW5ksElEYuv6nx5nqQcNfULnU8mHJmzRiewMlDDwJx4ypEZ9oM6LmNLyPcSo1CkJi7s0LugvX0OTNypbqIwev2ItYRj3_Ij-ebV6tUyQzVeP3O19cfwYC01QGokx33K27kLXw9g"/>
+            <wp:cNvGraphicFramePr>
+              <a:graphicFrameLocks xmlns:a="http://schemas.openxmlformats.org/drawingml/2006/main" noChangeAspect="1"/>
+            </wp:cNvGraphicFramePr>
+            <a:graphic xmlns:a="http://schemas.openxmlformats.org/drawingml/2006/main">
+              <a:graphicData uri="http://schemas.openxmlformats.org/drawingml/2006/picture">
+                <pic:pic xmlns:pic="http://schemas.openxmlformats.org/drawingml/2006/picture">
+                  <pic:nvPicPr>
+                    <pic:cNvPr id="0" name="Picture 259" descr="https://lh6.googleusercontent.com/zA_wbT0o3Ku3Xt-KW5ksElEYuv6nx5nqQcNfULnU8mHJmzRiewMlDDwJx4ypEZ9oM6LmNLyPcSo1CkJi7s0LugvX0OTNypbqIwev2ItYRj3_Ij-ebV6tUyQzVeP3O19cfwYC01QGokx33K27kLXw9g"/>
+                    <pic:cNvPicPr>
+                      <a:picLocks noChangeAspect="1" noChangeArrowheads="1"/>
+                    </pic:cNvPicPr>
+                  </pic:nvPicPr>
+                  <pic:blipFill>
+                    <a:blip r:embed="rId69" cstate="print">
+                      <a:extLst>
+                        <a:ext uri="{28A0092B-C50C-407E-A947-70E740481C1C}">
+                          <a14:useLocalDpi xmlns:a14="http://schemas.microsoft.com/office/drawing/2010/main" val="0"/>
+                        </a:ext>
+                      </a:extLst>
+                    </a:blip>
+                    <a:srcRect/>
+                    <a:stretch>
+                      <a:fillRect/>
+                    </a:stretch>
+                  </pic:blipFill>
+                  <pic:spPr bwMode="auto">
+                    <a:xfrm>
+                      <a:off x="0" y="0"/>
+                      <a:ext cx="260985" cy="225425"/>
+                    </a:xfrm>
+                    <a:prstGeom prst="rect">
+                      <a:avLst/>
+                    </a:prstGeom>
+                    <a:noFill/>
+                    <a:ln>
+                      <a:noFill/>
+                    </a:ln>
+                  </pic:spPr>
+                </pic:pic>
+              </a:graphicData>
+            </a:graphic>
+          </wp:inline>
+        </w:drawing>
+      </w:r>
+      <w:r>
+        <w:rPr>
+          <w:rFonts w:ascii="Calibri" w:hAnsi="Calibri" w:cs="Calibri"/>
+          <w:sz w:val="22"/>
+          <w:szCs w:val="22"/>
+        </w:rPr>
+        <w:t> 52 million XRP</w:t>
+      </w:r>
+    </w:p>
+    <w:p>
+      <w:pPr>
+        <w:pStyle w:val="NormalWeb"/>
+        <w:numPr>
+          <w:ilvl w:val="1"/>
+          <w:numId w:val="49"/>
+        </w:numPr>
+        <w:spacing w:before="0" w:beforeAutospacing="0" w:after="160" w:afterAutospacing="0"/>
+        <w:textAlignment w:val="baseline"/>
+        <w:rPr>
+          <w:rFonts w:ascii="Arial" w:hAnsi="Arial" w:cs="Arial"/>
+          <w:color w:val="000000"/>
+          <w:sz w:val="20"/>
+          <w:szCs w:val="20"/>
+        </w:rPr>
+      </w:pPr>
+      <w:r>
+        <w:rPr>
+          <w:rFonts w:ascii="Calibri" w:hAnsi="Calibri" w:cs="Calibri"/>
+          <w:noProof/>
+          <w:color w:val="0563C1"/>
+          <w:sz w:val="22"/>
+          <w:szCs w:val="22"/>
+          <w:bdr w:val="none" w:sz="0" w:space="0" w:color="auto" w:frame="1"/>
+        </w:rPr>
+        <w:drawing>
+          <wp:inline distT="0" distB="0" distL="0" distR="0" wp14:anchorId="49B7AD9E" wp14:editId="5C3C9D77">
+            <wp:extent cx="260985" cy="225425"/>
+            <wp:effectExtent l="0" t="0" r="5715" b="3175"/>
+            <wp:docPr id="31" name="Picture 31" descr="https://lh3.googleusercontent.com/cX0DvsbciaSgCp9Mnb8Wq-83MAQ1sXYmuQE8EDXkNjjBpI9s4lzTbRmBJGaynnFiSRsyYSZ74JkhWDogOnrOepfzcdzKz6Co3yJTeHKMKddCRN486gzIpkwOz3ewIHLcOBcH98XsbfM250Fnk4cm0w"/>
+            <wp:cNvGraphicFramePr>
+              <a:graphicFrameLocks xmlns:a="http://schemas.openxmlformats.org/drawingml/2006/main" noChangeAspect="1"/>
+            </wp:cNvGraphicFramePr>
+            <a:graphic xmlns:a="http://schemas.openxmlformats.org/drawingml/2006/main">
+              <a:graphicData uri="http://schemas.openxmlformats.org/drawingml/2006/picture">
+                <pic:pic xmlns:pic="http://schemas.openxmlformats.org/drawingml/2006/picture">
+                  <pic:nvPicPr>
+                    <pic:cNvPr id="0" name="Picture 260" descr="https://lh3.googleusercontent.com/cX0DvsbciaSgCp9Mnb8Wq-83MAQ1sXYmuQE8EDXkNjjBpI9s4lzTbRmBJGaynnFiSRsyYSZ74JkhWDogOnrOepfzcdzKz6Co3yJTeHKMKddCRN486gzIpkwOz3ewIHLcOBcH98XsbfM250Fnk4cm0w"/>
+                    <pic:cNvPicPr>
+                      <a:picLocks noChangeAspect="1" noChangeArrowheads="1"/>
+                    </pic:cNvPicPr>
+                  </pic:nvPicPr>
+                  <pic:blipFill>
+                    <a:blip r:embed="rId68" cstate="print">
+                      <a:extLst>
+                        <a:ext uri="{28A0092B-C50C-407E-A947-70E740481C1C}">
+                          <a14:useLocalDpi xmlns:a14="http://schemas.microsoft.com/office/drawing/2010/main" val="0"/>
+                        </a:ext>
+                      </a:extLst>
+                    </a:blip>
+                    <a:srcRect/>
+                    <a:stretch>
+                      <a:fillRect/>
+                    </a:stretch>
+                  </pic:blipFill>
+                  <pic:spPr bwMode="auto">
+                    <a:xfrm>
+                      <a:off x="0" y="0"/>
+                      <a:ext cx="260985" cy="225425"/>
+                    </a:xfrm>
+                    <a:prstGeom prst="rect">
+                      <a:avLst/>
+                    </a:prstGeom>
+                    <a:noFill/>
+                    <a:ln>
+                      <a:noFill/>
+                    </a:ln>
+                  </pic:spPr>
+                </pic:pic>
+              </a:graphicData>
+            </a:graphic>
+          </wp:inline>
+        </w:drawing>
+      </w:r>
+      <w:r>
+        <w:rPr>
+          <w:rFonts w:ascii="Calibri" w:hAnsi="Calibri" w:cs="Calibri"/>
+          <w:sz w:val="22"/>
+          <w:szCs w:val="22"/>
+        </w:rPr>
+        <w:t> 22.7 million XRP</w:t>
+      </w:r>
+    </w:p>
+    <w:p>
+      <w:pPr>
+        <w:pStyle w:val="NormalWeb"/>
+        <w:spacing w:before="0" w:beforeAutospacing="0" w:after="160" w:afterAutospacing="0"/>
+      </w:pPr>
+      <w:r>
+        <w:rPr>
+          <w:rFonts w:ascii="Calibri" w:hAnsi="Calibri" w:cs="Calibri"/>
+          <w:sz w:val="22"/>
+          <w:szCs w:val="22"/>
+        </w:rPr>
+        <w:t>Incorrect</w:t>
+      </w:r>
+      <w:r>
+        <w:rPr>
+          <w:rFonts w:ascii="Calibri" w:hAnsi="Calibri" w:cs="Calibri"/>
+          <w:b/>
+          <w:bCs/>
+          <w:sz w:val="22"/>
+          <w:szCs w:val="22"/>
+        </w:rPr>
+        <w:t>0/9 $TRSRY</w:t>
+      </w:r>
+    </w:p>
+    <w:p>
+      <w:pPr>
+        <w:pStyle w:val="NormalWeb"/>
+        <w:spacing w:before="0" w:beforeAutospacing="0" w:after="160" w:afterAutospacing="0"/>
+      </w:pPr>
+      <w:r>
+        <w:rPr>
+          <w:rFonts w:ascii="Calibri" w:hAnsi="Calibri" w:cs="Calibri"/>
+          <w:sz w:val="22"/>
+          <w:szCs w:val="22"/>
+        </w:rPr>
+        <w:t>Right Answer: </w:t>
+      </w:r>
+      <w:r>
+        <w:rPr>
+          <w:rFonts w:ascii="Calibri" w:hAnsi="Calibri" w:cs="Calibri"/>
+          <w:b/>
+          <w:bCs/>
+          <w:sz w:val="22"/>
+          <w:szCs w:val="22"/>
+        </w:rPr>
+        <w:t>10.5 million XRP</w:t>
+      </w:r>
       <w:bookmarkStart w:id="1" w:name="_GoBack"/>
       <w:bookmarkEnd w:id="1"/>
     </w:p>
@@ -7715,6 +10424,123 @@
     </w:lvl>
   </w:abstractNum>
   <w:abstractNum w:abstractNumId="3" w15:restartNumberingAfterBreak="0">
+    <w:nsid w:val="162003B2"/>
+    <w:multiLevelType w:val="multilevel"/>
+    <w:tmpl w:val="D00CD0FE"/>
+    <w:lvl w:ilvl="0">
+      <w:start w:val="4"/>
+      <w:numFmt w:val="decimal"/>
+      <w:lvlText w:val="%1."/>
+      <w:lvlJc w:val="left"/>
+      <w:pPr>
+        <w:tabs>
+          <w:tab w:val="num" w:pos="720"/>
+        </w:tabs>
+        <w:ind w:left="720" w:hanging="360"/>
+      </w:pPr>
+    </w:lvl>
+    <w:lvl w:ilvl="1">
+      <w:start w:val="1"/>
+      <w:numFmt w:val="bullet"/>
+      <w:lvlText w:val="o"/>
+      <w:lvlJc w:val="left"/>
+      <w:pPr>
+        <w:tabs>
+          <w:tab w:val="num" w:pos="1440"/>
+        </w:tabs>
+        <w:ind w:left="1440" w:hanging="360"/>
+      </w:pPr>
+      <w:rPr>
+        <w:rFonts w:ascii="Courier New" w:hAnsi="Courier New" w:hint="default"/>
+        <w:sz w:val="20"/>
+      </w:rPr>
+    </w:lvl>
+    <w:lvl w:ilvl="2" w:tentative="1">
+      <w:start w:val="1"/>
+      <w:numFmt w:val="decimal"/>
+      <w:lvlText w:val="%3."/>
+      <w:lvlJc w:val="left"/>
+      <w:pPr>
+        <w:tabs>
+          <w:tab w:val="num" w:pos="2160"/>
+        </w:tabs>
+        <w:ind w:left="2160" w:hanging="360"/>
+      </w:pPr>
+    </w:lvl>
+    <w:lvl w:ilvl="3" w:tentative="1">
+      <w:start w:val="1"/>
+      <w:numFmt w:val="decimal"/>
+      <w:lvlText w:val="%4."/>
+      <w:lvlJc w:val="left"/>
+      <w:pPr>
+        <w:tabs>
+          <w:tab w:val="num" w:pos="2880"/>
+        </w:tabs>
+        <w:ind w:left="2880" w:hanging="360"/>
+      </w:pPr>
+    </w:lvl>
+    <w:lvl w:ilvl="4" w:tentative="1">
+      <w:start w:val="1"/>
+      <w:numFmt w:val="decimal"/>
+      <w:lvlText w:val="%5."/>
+      <w:lvlJc w:val="left"/>
+      <w:pPr>
+        <w:tabs>
+          <w:tab w:val="num" w:pos="3600"/>
+        </w:tabs>
+        <w:ind w:left="3600" w:hanging="360"/>
+      </w:pPr>
+    </w:lvl>
+    <w:lvl w:ilvl="5" w:tentative="1">
+      <w:start w:val="1"/>
+      <w:numFmt w:val="decimal"/>
+      <w:lvlText w:val="%6."/>
+      <w:lvlJc w:val="left"/>
+      <w:pPr>
+        <w:tabs>
+          <w:tab w:val="num" w:pos="4320"/>
+        </w:tabs>
+        <w:ind w:left="4320" w:hanging="360"/>
+      </w:pPr>
+    </w:lvl>
+    <w:lvl w:ilvl="6" w:tentative="1">
+      <w:start w:val="1"/>
+      <w:numFmt w:val="decimal"/>
+      <w:lvlText w:val="%7."/>
+      <w:lvlJc w:val="left"/>
+      <w:pPr>
+        <w:tabs>
+          <w:tab w:val="num" w:pos="5040"/>
+        </w:tabs>
+        <w:ind w:left="5040" w:hanging="360"/>
+      </w:pPr>
+    </w:lvl>
+    <w:lvl w:ilvl="7" w:tentative="1">
+      <w:start w:val="1"/>
+      <w:numFmt w:val="decimal"/>
+      <w:lvlText w:val="%8."/>
+      <w:lvlJc w:val="left"/>
+      <w:pPr>
+        <w:tabs>
+          <w:tab w:val="num" w:pos="5760"/>
+        </w:tabs>
+        <w:ind w:left="5760" w:hanging="360"/>
+      </w:pPr>
+    </w:lvl>
+    <w:lvl w:ilvl="8" w:tentative="1">
+      <w:start w:val="1"/>
+      <w:numFmt w:val="decimal"/>
+      <w:lvlText w:val="%9."/>
+      <w:lvlJc w:val="left"/>
+      <w:pPr>
+        <w:tabs>
+          <w:tab w:val="num" w:pos="6480"/>
+        </w:tabs>
+        <w:ind w:left="6480" w:hanging="360"/>
+      </w:pPr>
+    </w:lvl>
+  </w:abstractNum>
+  <w:abstractNum w:abstractNumId="4" w15:restartNumberingAfterBreak="0">
     <w:nsid w:val="17623CD2"/>
     <w:multiLevelType w:val="multilevel"/>
     <w:tmpl w:val="EE24910E"/>
@@ -7831,7 +10657,7 @@
       </w:pPr>
     </w:lvl>
   </w:abstractNum>
-  <w:abstractNum w:abstractNumId="4" w15:restartNumberingAfterBreak="0">
+  <w:abstractNum w:abstractNumId="5" w15:restartNumberingAfterBreak="0">
     <w:nsid w:val="1B885A16"/>
     <w:multiLevelType w:val="multilevel"/>
     <w:tmpl w:val="6E46DBE2"/>
@@ -7948,7 +10774,7 @@
       </w:pPr>
     </w:lvl>
   </w:abstractNum>
-  <w:abstractNum w:abstractNumId="5" w15:restartNumberingAfterBreak="0">
+  <w:abstractNum w:abstractNumId="6" w15:restartNumberingAfterBreak="0">
     <w:nsid w:val="207E4B18"/>
     <w:multiLevelType w:val="multilevel"/>
     <w:tmpl w:val="4198F0CE"/>
@@ -8065,7 +10891,7 @@
       </w:pPr>
     </w:lvl>
   </w:abstractNum>
-  <w:abstractNum w:abstractNumId="6" w15:restartNumberingAfterBreak="0">
+  <w:abstractNum w:abstractNumId="7" w15:restartNumberingAfterBreak="0">
     <w:nsid w:val="21060E15"/>
     <w:multiLevelType w:val="multilevel"/>
     <w:tmpl w:val="F91A25C0"/>
@@ -8182,7 +11008,7 @@
       </w:pPr>
     </w:lvl>
   </w:abstractNum>
-  <w:abstractNum w:abstractNumId="7" w15:restartNumberingAfterBreak="0">
+  <w:abstractNum w:abstractNumId="8" w15:restartNumberingAfterBreak="0">
     <w:nsid w:val="23D015E5"/>
     <w:multiLevelType w:val="multilevel"/>
     <w:tmpl w:val="44F62702"/>
@@ -8299,7 +11125,124 @@
       </w:pPr>
     </w:lvl>
   </w:abstractNum>
-  <w:abstractNum w:abstractNumId="8" w15:restartNumberingAfterBreak="0">
+  <w:abstractNum w:abstractNumId="9" w15:restartNumberingAfterBreak="0">
+    <w:nsid w:val="260A7FA3"/>
+    <w:multiLevelType w:val="multilevel"/>
+    <w:tmpl w:val="E5301B5A"/>
+    <w:lvl w:ilvl="0">
+      <w:start w:val="5"/>
+      <w:numFmt w:val="decimal"/>
+      <w:lvlText w:val="%1."/>
+      <w:lvlJc w:val="left"/>
+      <w:pPr>
+        <w:tabs>
+          <w:tab w:val="num" w:pos="720"/>
+        </w:tabs>
+        <w:ind w:left="720" w:hanging="360"/>
+      </w:pPr>
+    </w:lvl>
+    <w:lvl w:ilvl="1">
+      <w:start w:val="1"/>
+      <w:numFmt w:val="bullet"/>
+      <w:lvlText w:val="o"/>
+      <w:lvlJc w:val="left"/>
+      <w:pPr>
+        <w:tabs>
+          <w:tab w:val="num" w:pos="1440"/>
+        </w:tabs>
+        <w:ind w:left="1440" w:hanging="360"/>
+      </w:pPr>
+      <w:rPr>
+        <w:rFonts w:ascii="Courier New" w:hAnsi="Courier New" w:hint="default"/>
+        <w:sz w:val="20"/>
+      </w:rPr>
+    </w:lvl>
+    <w:lvl w:ilvl="2" w:tentative="1">
+      <w:start w:val="1"/>
+      <w:numFmt w:val="decimal"/>
+      <w:lvlText w:val="%3."/>
+      <w:lvlJc w:val="left"/>
+      <w:pPr>
+        <w:tabs>
+          <w:tab w:val="num" w:pos="2160"/>
+        </w:tabs>
+        <w:ind w:left="2160" w:hanging="360"/>
+      </w:pPr>
+    </w:lvl>
+    <w:lvl w:ilvl="3" w:tentative="1">
+      <w:start w:val="1"/>
+      <w:numFmt w:val="decimal"/>
+      <w:lvlText w:val="%4."/>
+      <w:lvlJc w:val="left"/>
+      <w:pPr>
+        <w:tabs>
+          <w:tab w:val="num" w:pos="2880"/>
+        </w:tabs>
+        <w:ind w:left="2880" w:hanging="360"/>
+      </w:pPr>
+    </w:lvl>
+    <w:lvl w:ilvl="4" w:tentative="1">
+      <w:start w:val="1"/>
+      <w:numFmt w:val="decimal"/>
+      <w:lvlText w:val="%5."/>
+      <w:lvlJc w:val="left"/>
+      <w:pPr>
+        <w:tabs>
+          <w:tab w:val="num" w:pos="3600"/>
+        </w:tabs>
+        <w:ind w:left="3600" w:hanging="360"/>
+      </w:pPr>
+    </w:lvl>
+    <w:lvl w:ilvl="5" w:tentative="1">
+      <w:start w:val="1"/>
+      <w:numFmt w:val="decimal"/>
+      <w:lvlText w:val="%6."/>
+      <w:lvlJc w:val="left"/>
+      <w:pPr>
+        <w:tabs>
+          <w:tab w:val="num" w:pos="4320"/>
+        </w:tabs>
+        <w:ind w:left="4320" w:hanging="360"/>
+      </w:pPr>
+    </w:lvl>
+    <w:lvl w:ilvl="6" w:tentative="1">
+      <w:start w:val="1"/>
+      <w:numFmt w:val="decimal"/>
+      <w:lvlText w:val="%7."/>
+      <w:lvlJc w:val="left"/>
+      <w:pPr>
+        <w:tabs>
+          <w:tab w:val="num" w:pos="5040"/>
+        </w:tabs>
+        <w:ind w:left="5040" w:hanging="360"/>
+      </w:pPr>
+    </w:lvl>
+    <w:lvl w:ilvl="7" w:tentative="1">
+      <w:start w:val="1"/>
+      <w:numFmt w:val="decimal"/>
+      <w:lvlText w:val="%8."/>
+      <w:lvlJc w:val="left"/>
+      <w:pPr>
+        <w:tabs>
+          <w:tab w:val="num" w:pos="5760"/>
+        </w:tabs>
+        <w:ind w:left="5760" w:hanging="360"/>
+      </w:pPr>
+    </w:lvl>
+    <w:lvl w:ilvl="8" w:tentative="1">
+      <w:start w:val="1"/>
+      <w:numFmt w:val="decimal"/>
+      <w:lvlText w:val="%9."/>
+      <w:lvlJc w:val="left"/>
+      <w:pPr>
+        <w:tabs>
+          <w:tab w:val="num" w:pos="6480"/>
+        </w:tabs>
+        <w:ind w:left="6480" w:hanging="360"/>
+      </w:pPr>
+    </w:lvl>
+  </w:abstractNum>
+  <w:abstractNum w:abstractNumId="10" w15:restartNumberingAfterBreak="0">
     <w:nsid w:val="27F77995"/>
     <w:multiLevelType w:val="multilevel"/>
     <w:tmpl w:val="1A882704"/>
@@ -8416,7 +11359,7 @@
       </w:pPr>
     </w:lvl>
   </w:abstractNum>
-  <w:abstractNum w:abstractNumId="9" w15:restartNumberingAfterBreak="0">
+  <w:abstractNum w:abstractNumId="11" w15:restartNumberingAfterBreak="0">
     <w:nsid w:val="3E921E60"/>
     <w:multiLevelType w:val="multilevel"/>
     <w:tmpl w:val="ECD691AA"/>
@@ -8533,7 +11476,7 @@
       </w:pPr>
     </w:lvl>
   </w:abstractNum>
-  <w:abstractNum w:abstractNumId="10" w15:restartNumberingAfterBreak="0">
+  <w:abstractNum w:abstractNumId="12" w15:restartNumberingAfterBreak="0">
     <w:nsid w:val="42311210"/>
     <w:multiLevelType w:val="multilevel"/>
     <w:tmpl w:val="32EE573C"/>
@@ -8650,7 +11593,124 @@
       </w:pPr>
     </w:lvl>
   </w:abstractNum>
-  <w:abstractNum w:abstractNumId="11" w15:restartNumberingAfterBreak="0">
+  <w:abstractNum w:abstractNumId="13" w15:restartNumberingAfterBreak="0">
+    <w:nsid w:val="498421C4"/>
+    <w:multiLevelType w:val="multilevel"/>
+    <w:tmpl w:val="2F4035CA"/>
+    <w:lvl w:ilvl="0">
+      <w:start w:val="8"/>
+      <w:numFmt w:val="decimal"/>
+      <w:lvlText w:val="%1."/>
+      <w:lvlJc w:val="left"/>
+      <w:pPr>
+        <w:tabs>
+          <w:tab w:val="num" w:pos="720"/>
+        </w:tabs>
+        <w:ind w:left="720" w:hanging="360"/>
+      </w:pPr>
+    </w:lvl>
+    <w:lvl w:ilvl="1">
+      <w:start w:val="1"/>
+      <w:numFmt w:val="bullet"/>
+      <w:lvlText w:val="o"/>
+      <w:lvlJc w:val="left"/>
+      <w:pPr>
+        <w:tabs>
+          <w:tab w:val="num" w:pos="1440"/>
+        </w:tabs>
+        <w:ind w:left="1440" w:hanging="360"/>
+      </w:pPr>
+      <w:rPr>
+        <w:rFonts w:ascii="Courier New" w:hAnsi="Courier New" w:hint="default"/>
+        <w:sz w:val="20"/>
+      </w:rPr>
+    </w:lvl>
+    <w:lvl w:ilvl="2" w:tentative="1">
+      <w:start w:val="1"/>
+      <w:numFmt w:val="decimal"/>
+      <w:lvlText w:val="%3."/>
+      <w:lvlJc w:val="left"/>
+      <w:pPr>
+        <w:tabs>
+          <w:tab w:val="num" w:pos="2160"/>
+        </w:tabs>
+        <w:ind w:left="2160" w:hanging="360"/>
+      </w:pPr>
+    </w:lvl>
+    <w:lvl w:ilvl="3" w:tentative="1">
+      <w:start w:val="1"/>
+      <w:numFmt w:val="decimal"/>
+      <w:lvlText w:val="%4."/>
+      <w:lvlJc w:val="left"/>
+      <w:pPr>
+        <w:tabs>
+          <w:tab w:val="num" w:pos="2880"/>
+        </w:tabs>
+        <w:ind w:left="2880" w:hanging="360"/>
+      </w:pPr>
+    </w:lvl>
+    <w:lvl w:ilvl="4" w:tentative="1">
+      <w:start w:val="1"/>
+      <w:numFmt w:val="decimal"/>
+      <w:lvlText w:val="%5."/>
+      <w:lvlJc w:val="left"/>
+      <w:pPr>
+        <w:tabs>
+          <w:tab w:val="num" w:pos="3600"/>
+        </w:tabs>
+        <w:ind w:left="3600" w:hanging="360"/>
+      </w:pPr>
+    </w:lvl>
+    <w:lvl w:ilvl="5" w:tentative="1">
+      <w:start w:val="1"/>
+      <w:numFmt w:val="decimal"/>
+      <w:lvlText w:val="%6."/>
+      <w:lvlJc w:val="left"/>
+      <w:pPr>
+        <w:tabs>
+          <w:tab w:val="num" w:pos="4320"/>
+        </w:tabs>
+        <w:ind w:left="4320" w:hanging="360"/>
+      </w:pPr>
+    </w:lvl>
+    <w:lvl w:ilvl="6" w:tentative="1">
+      <w:start w:val="1"/>
+      <w:numFmt w:val="decimal"/>
+      <w:lvlText w:val="%7."/>
+      <w:lvlJc w:val="left"/>
+      <w:pPr>
+        <w:tabs>
+          <w:tab w:val="num" w:pos="5040"/>
+        </w:tabs>
+        <w:ind w:left="5040" w:hanging="360"/>
+      </w:pPr>
+    </w:lvl>
+    <w:lvl w:ilvl="7" w:tentative="1">
+      <w:start w:val="1"/>
+      <w:numFmt w:val="decimal"/>
+      <w:lvlText w:val="%8."/>
+      <w:lvlJc w:val="left"/>
+      <w:pPr>
+        <w:tabs>
+          <w:tab w:val="num" w:pos="5760"/>
+        </w:tabs>
+        <w:ind w:left="5760" w:hanging="360"/>
+      </w:pPr>
+    </w:lvl>
+    <w:lvl w:ilvl="8" w:tentative="1">
+      <w:start w:val="1"/>
+      <w:numFmt w:val="decimal"/>
+      <w:lvlText w:val="%9."/>
+      <w:lvlJc w:val="left"/>
+      <w:pPr>
+        <w:tabs>
+          <w:tab w:val="num" w:pos="6480"/>
+        </w:tabs>
+        <w:ind w:left="6480" w:hanging="360"/>
+      </w:pPr>
+    </w:lvl>
+  </w:abstractNum>
+  <w:abstractNum w:abstractNumId="14" w15:restartNumberingAfterBreak="0">
     <w:nsid w:val="4D644503"/>
     <w:multiLevelType w:val="multilevel"/>
     <w:tmpl w:val="91DE9E64"/>
@@ -8767,7 +11827,7 @@
       </w:pPr>
     </w:lvl>
   </w:abstractNum>
-  <w:abstractNum w:abstractNumId="12" w15:restartNumberingAfterBreak="0">
+  <w:abstractNum w:abstractNumId="15" w15:restartNumberingAfterBreak="0">
     <w:nsid w:val="4EEA3E3D"/>
     <w:multiLevelType w:val="multilevel"/>
     <w:tmpl w:val="E56C09F0"/>
@@ -8916,7 +11976,499 @@
       </w:rPr>
     </w:lvl>
   </w:abstractNum>
-  <w:abstractNum w:abstractNumId="13" w15:restartNumberingAfterBreak="0">
+  <w:abstractNum w:abstractNumId="16" w15:restartNumberingAfterBreak="0">
+    <w:nsid w:val="54EA629F"/>
+    <w:multiLevelType w:val="multilevel"/>
+    <w:tmpl w:val="31D2951C"/>
+    <w:lvl w:ilvl="0">
+      <w:start w:val="1"/>
+      <w:numFmt w:val="decimal"/>
+      <w:lvlText w:val="%1."/>
+      <w:lvlJc w:val="left"/>
+      <w:pPr>
+        <w:tabs>
+          <w:tab w:val="num" w:pos="360"/>
+        </w:tabs>
+        <w:ind w:left="360" w:hanging="360"/>
+      </w:pPr>
+      <w:rPr>
+        <w:rFonts w:hint="default"/>
+      </w:rPr>
+    </w:lvl>
+    <w:lvl w:ilvl="1">
+      <w:start w:val="1"/>
+      <w:numFmt w:val="bullet"/>
+      <w:lvlText w:val="o"/>
+      <w:lvlJc w:val="left"/>
+      <w:pPr>
+        <w:tabs>
+          <w:tab w:val="num" w:pos="1080"/>
+        </w:tabs>
+        <w:ind w:left="1080" w:hanging="360"/>
+      </w:pPr>
+      <w:rPr>
+        <w:rFonts w:ascii="Courier New" w:hAnsi="Courier New" w:hint="default"/>
+        <w:sz w:val="20"/>
+      </w:rPr>
+    </w:lvl>
+    <w:lvl w:ilvl="2">
+      <w:start w:val="1"/>
+      <w:numFmt w:val="decimal"/>
+      <w:lvlText w:val="%3."/>
+      <w:lvlJc w:val="left"/>
+      <w:pPr>
+        <w:tabs>
+          <w:tab w:val="num" w:pos="1800"/>
+        </w:tabs>
+        <w:ind w:left="1800" w:hanging="360"/>
+      </w:pPr>
+      <w:rPr>
+        <w:rFonts w:hint="default"/>
+      </w:rPr>
+    </w:lvl>
+    <w:lvl w:ilvl="3">
+      <w:start w:val="1"/>
+      <w:numFmt w:val="decimal"/>
+      <w:lvlText w:val="%4."/>
+      <w:lvlJc w:val="left"/>
+      <w:pPr>
+        <w:tabs>
+          <w:tab w:val="num" w:pos="2520"/>
+        </w:tabs>
+        <w:ind w:left="2520" w:hanging="360"/>
+      </w:pPr>
+      <w:rPr>
+        <w:rFonts w:hint="default"/>
+      </w:rPr>
+    </w:lvl>
+    <w:lvl w:ilvl="4">
+      <w:start w:val="1"/>
+      <w:numFmt w:val="decimal"/>
+      <w:lvlText w:val="%5."/>
+      <w:lvlJc w:val="left"/>
+      <w:pPr>
+        <w:tabs>
+          <w:tab w:val="num" w:pos="3240"/>
+        </w:tabs>
+        <w:ind w:left="3240" w:hanging="360"/>
+      </w:pPr>
+      <w:rPr>
+        <w:rFonts w:hint="default"/>
+      </w:rPr>
+    </w:lvl>
+    <w:lvl w:ilvl="5">
+      <w:start w:val="1"/>
+      <w:numFmt w:val="decimal"/>
+      <w:lvlText w:val="%6."/>
+      <w:lvlJc w:val="left"/>
+      <w:pPr>
+        <w:tabs>
+          <w:tab w:val="num" w:pos="3960"/>
+        </w:tabs>
+        <w:ind w:left="3960" w:hanging="360"/>
+      </w:pPr>
+      <w:rPr>
+        <w:rFonts w:hint="default"/>
+      </w:rPr>
+    </w:lvl>
+    <w:lvl w:ilvl="6">
+      <w:start w:val="1"/>
+      <w:numFmt w:val="decimal"/>
+      <w:lvlText w:val="%7."/>
+      <w:lvlJc w:val="left"/>
+      <w:pPr>
+        <w:tabs>
+          <w:tab w:val="num" w:pos="4680"/>
+        </w:tabs>
+        <w:ind w:left="4680" w:hanging="360"/>
+      </w:pPr>
+      <w:rPr>
+        <w:rFonts w:hint="default"/>
+      </w:rPr>
+    </w:lvl>
+    <w:lvl w:ilvl="7">
+      <w:start w:val="1"/>
+      <w:numFmt w:val="decimal"/>
+      <w:lvlText w:val="%8."/>
+      <w:lvlJc w:val="left"/>
+      <w:pPr>
+        <w:tabs>
+          <w:tab w:val="num" w:pos="5400"/>
+        </w:tabs>
+        <w:ind w:left="5400" w:hanging="360"/>
+      </w:pPr>
+      <w:rPr>
+        <w:rFonts w:hint="default"/>
+      </w:rPr>
+    </w:lvl>
+    <w:lvl w:ilvl="8">
+      <w:start w:val="1"/>
+      <w:numFmt w:val="decimal"/>
+      <w:lvlText w:val="%9."/>
+      <w:lvlJc w:val="left"/>
+      <w:pPr>
+        <w:tabs>
+          <w:tab w:val="num" w:pos="6120"/>
+        </w:tabs>
+        <w:ind w:left="6120" w:hanging="360"/>
+      </w:pPr>
+      <w:rPr>
+        <w:rFonts w:hint="default"/>
+      </w:rPr>
+    </w:lvl>
+  </w:abstractNum>
+  <w:abstractNum w:abstractNumId="17" w15:restartNumberingAfterBreak="0">
+    <w:nsid w:val="55530D8A"/>
+    <w:multiLevelType w:val="multilevel"/>
+    <w:tmpl w:val="7B5C143E"/>
+    <w:lvl w:ilvl="0">
+      <w:start w:val="1"/>
+      <w:numFmt w:val="decimal"/>
+      <w:lvlText w:val="%1."/>
+      <w:lvlJc w:val="left"/>
+      <w:pPr>
+        <w:tabs>
+          <w:tab w:val="num" w:pos="360"/>
+        </w:tabs>
+        <w:ind w:left="360" w:hanging="360"/>
+      </w:pPr>
+    </w:lvl>
+    <w:lvl w:ilvl="1">
+      <w:start w:val="1"/>
+      <w:numFmt w:val="bullet"/>
+      <w:lvlText w:val="o"/>
+      <w:lvlJc w:val="left"/>
+      <w:pPr>
+        <w:tabs>
+          <w:tab w:val="num" w:pos="1080"/>
+        </w:tabs>
+        <w:ind w:left="1080" w:hanging="360"/>
+      </w:pPr>
+      <w:rPr>
+        <w:rFonts w:ascii="Courier New" w:hAnsi="Courier New" w:hint="default"/>
+        <w:sz w:val="20"/>
+      </w:rPr>
+    </w:lvl>
+    <w:lvl w:ilvl="2" w:tentative="1">
+      <w:start w:val="1"/>
+      <w:numFmt w:val="decimal"/>
+      <w:lvlText w:val="%3."/>
+      <w:lvlJc w:val="left"/>
+      <w:pPr>
+        <w:tabs>
+          <w:tab w:val="num" w:pos="1800"/>
+        </w:tabs>
+        <w:ind w:left="1800" w:hanging="360"/>
+      </w:pPr>
+    </w:lvl>
+    <w:lvl w:ilvl="3" w:tentative="1">
+      <w:start w:val="1"/>
+      <w:numFmt w:val="decimal"/>
+      <w:lvlText w:val="%4."/>
+      <w:lvlJc w:val="left"/>
+      <w:pPr>
+        <w:tabs>
+          <w:tab w:val="num" w:pos="2520"/>
+        </w:tabs>
+        <w:ind w:left="2520" w:hanging="360"/>
+      </w:pPr>
+    </w:lvl>
+    <w:lvl w:ilvl="4" w:tentative="1">
+      <w:start w:val="1"/>
+      <w:numFmt w:val="decimal"/>
+      <w:lvlText w:val="%5."/>
+      <w:lvlJc w:val="left"/>
+      <w:pPr>
+        <w:tabs>
+          <w:tab w:val="num" w:pos="3240"/>
+        </w:tabs>
+        <w:ind w:left="3240" w:hanging="360"/>
+      </w:pPr>
+    </w:lvl>
+    <w:lvl w:ilvl="5" w:tentative="1">
+      <w:start w:val="1"/>
+      <w:numFmt w:val="decimal"/>
+      <w:lvlText w:val="%6."/>
+      <w:lvlJc w:val="left"/>
+      <w:pPr>
+        <w:tabs>
+          <w:tab w:val="num" w:pos="3960"/>
+        </w:tabs>
+        <w:ind w:left="3960" w:hanging="360"/>
+      </w:pPr>
+    </w:lvl>
+    <w:lvl w:ilvl="6" w:tentative="1">
+      <w:start w:val="1"/>
+      <w:numFmt w:val="decimal"/>
+      <w:lvlText w:val="%7."/>
+      <w:lvlJc w:val="left"/>
+      <w:pPr>
+        <w:tabs>
+          <w:tab w:val="num" w:pos="4680"/>
+        </w:tabs>
+        <w:ind w:left="4680" w:hanging="360"/>
+      </w:pPr>
+    </w:lvl>
+    <w:lvl w:ilvl="7" w:tentative="1">
+      <w:start w:val="1"/>
+      <w:numFmt w:val="decimal"/>
+      <w:lvlText w:val="%8."/>
+      <w:lvlJc w:val="left"/>
+      <w:pPr>
+        <w:tabs>
+          <w:tab w:val="num" w:pos="5400"/>
+        </w:tabs>
+        <w:ind w:left="5400" w:hanging="360"/>
+      </w:pPr>
+    </w:lvl>
+    <w:lvl w:ilvl="8" w:tentative="1">
+      <w:start w:val="1"/>
+      <w:numFmt w:val="decimal"/>
+      <w:lvlText w:val="%9."/>
+      <w:lvlJc w:val="left"/>
+      <w:pPr>
+        <w:tabs>
+          <w:tab w:val="num" w:pos="6120"/>
+        </w:tabs>
+        <w:ind w:left="6120" w:hanging="360"/>
+      </w:pPr>
+    </w:lvl>
+  </w:abstractNum>
+  <w:abstractNum w:abstractNumId="18" w15:restartNumberingAfterBreak="0">
+    <w:nsid w:val="59CE70BC"/>
+    <w:multiLevelType w:val="multilevel"/>
+    <w:tmpl w:val="78D046DE"/>
+    <w:lvl w:ilvl="0">
+      <w:start w:val="3"/>
+      <w:numFmt w:val="decimal"/>
+      <w:lvlText w:val="%1."/>
+      <w:lvlJc w:val="left"/>
+      <w:pPr>
+        <w:tabs>
+          <w:tab w:val="num" w:pos="720"/>
+        </w:tabs>
+        <w:ind w:left="720" w:hanging="360"/>
+      </w:pPr>
+    </w:lvl>
+    <w:lvl w:ilvl="1">
+      <w:start w:val="1"/>
+      <w:numFmt w:val="bullet"/>
+      <w:lvlText w:val="o"/>
+      <w:lvlJc w:val="left"/>
+      <w:pPr>
+        <w:tabs>
+          <w:tab w:val="num" w:pos="1440"/>
+        </w:tabs>
+        <w:ind w:left="1440" w:hanging="360"/>
+      </w:pPr>
+      <w:rPr>
+        <w:rFonts w:ascii="Courier New" w:hAnsi="Courier New" w:hint="default"/>
+        <w:sz w:val="20"/>
+      </w:rPr>
+    </w:lvl>
+    <w:lvl w:ilvl="2" w:tentative="1">
+      <w:start w:val="1"/>
+      <w:numFmt w:val="decimal"/>
+      <w:lvlText w:val="%3."/>
+      <w:lvlJc w:val="left"/>
+      <w:pPr>
+        <w:tabs>
+          <w:tab w:val="num" w:pos="2160"/>
+        </w:tabs>
+        <w:ind w:left="2160" w:hanging="360"/>
+      </w:pPr>
+    </w:lvl>
+    <w:lvl w:ilvl="3" w:tentative="1">
+      <w:start w:val="1"/>
+      <w:numFmt w:val="decimal"/>
+      <w:lvlText w:val="%4."/>
+      <w:lvlJc w:val="left"/>
+      <w:pPr>
+        <w:tabs>
+          <w:tab w:val="num" w:pos="2880"/>
+        </w:tabs>
+        <w:ind w:left="2880" w:hanging="360"/>
+      </w:pPr>
+    </w:lvl>
+    <w:lvl w:ilvl="4" w:tentative="1">
+      <w:start w:val="1"/>
+      <w:numFmt w:val="decimal"/>
+      <w:lvlText w:val="%5."/>
+      <w:lvlJc w:val="left"/>
+      <w:pPr>
+        <w:tabs>
+          <w:tab w:val="num" w:pos="3600"/>
+        </w:tabs>
+        <w:ind w:left="3600" w:hanging="360"/>
+      </w:pPr>
+    </w:lvl>
+    <w:lvl w:ilvl="5" w:tentative="1">
+      <w:start w:val="1"/>
+      <w:numFmt w:val="decimal"/>
+      <w:lvlText w:val="%6."/>
+      <w:lvlJc w:val="left"/>
+      <w:pPr>
+        <w:tabs>
+          <w:tab w:val="num" w:pos="4320"/>
+        </w:tabs>
+        <w:ind w:left="4320" w:hanging="360"/>
+      </w:pPr>
+    </w:lvl>
+    <w:lvl w:ilvl="6" w:tentative="1">
+      <w:start w:val="1"/>
+      <w:numFmt w:val="decimal"/>
+      <w:lvlText w:val="%7."/>
+      <w:lvlJc w:val="left"/>
+      <w:pPr>
+        <w:tabs>
+          <w:tab w:val="num" w:pos="5040"/>
+        </w:tabs>
+        <w:ind w:left="5040" w:hanging="360"/>
+      </w:pPr>
+    </w:lvl>
+    <w:lvl w:ilvl="7" w:tentative="1">
+      <w:start w:val="1"/>
+      <w:numFmt w:val="decimal"/>
+      <w:lvlText w:val="%8."/>
+      <w:lvlJc w:val="left"/>
+      <w:pPr>
+        <w:tabs>
+          <w:tab w:val="num" w:pos="5760"/>
+        </w:tabs>
+        <w:ind w:left="5760" w:hanging="360"/>
+      </w:pPr>
+    </w:lvl>
+    <w:lvl w:ilvl="8" w:tentative="1">
+      <w:start w:val="1"/>
+      <w:numFmt w:val="decimal"/>
+      <w:lvlText w:val="%9."/>
+      <w:lvlJc w:val="left"/>
+      <w:pPr>
+        <w:tabs>
+          <w:tab w:val="num" w:pos="6480"/>
+        </w:tabs>
+        <w:ind w:left="6480" w:hanging="360"/>
+      </w:pPr>
+    </w:lvl>
+  </w:abstractNum>
+  <w:abstractNum w:abstractNumId="19" w15:restartNumberingAfterBreak="0">
+    <w:nsid w:val="624B1A62"/>
+    <w:multiLevelType w:val="multilevel"/>
+    <w:tmpl w:val="B4C8F190"/>
+    <w:lvl w:ilvl="0">
+      <w:start w:val="6"/>
+      <w:numFmt w:val="decimal"/>
+      <w:lvlText w:val="%1."/>
+      <w:lvlJc w:val="left"/>
+      <w:pPr>
+        <w:tabs>
+          <w:tab w:val="num" w:pos="720"/>
+        </w:tabs>
+        <w:ind w:left="720" w:hanging="360"/>
+      </w:pPr>
+    </w:lvl>
+    <w:lvl w:ilvl="1">
+      <w:start w:val="1"/>
+      <w:numFmt w:val="bullet"/>
+      <w:lvlText w:val="o"/>
+      <w:lvlJc w:val="left"/>
+      <w:pPr>
+        <w:tabs>
+          <w:tab w:val="num" w:pos="1440"/>
+        </w:tabs>
+        <w:ind w:left="1440" w:hanging="360"/>
+      </w:pPr>
+      <w:rPr>
+        <w:rFonts w:ascii="Courier New" w:hAnsi="Courier New" w:hint="default"/>
+        <w:sz w:val="20"/>
+      </w:rPr>
+    </w:lvl>
+    <w:lvl w:ilvl="2" w:tentative="1">
+      <w:start w:val="1"/>
+      <w:numFmt w:val="decimal"/>
+      <w:lvlText w:val="%3."/>
+      <w:lvlJc w:val="left"/>
+      <w:pPr>
+        <w:tabs>
+          <w:tab w:val="num" w:pos="2160"/>
+        </w:tabs>
+        <w:ind w:left="2160" w:hanging="360"/>
+      </w:pPr>
+    </w:lvl>
+    <w:lvl w:ilvl="3" w:tentative="1">
+      <w:start w:val="1"/>
+      <w:numFmt w:val="decimal"/>
+      <w:lvlText w:val="%4."/>
+      <w:lvlJc w:val="left"/>
+      <w:pPr>
+        <w:tabs>
+          <w:tab w:val="num" w:pos="2880"/>
+        </w:tabs>
+        <w:ind w:left="2880" w:hanging="360"/>
+      </w:pPr>
+    </w:lvl>
+    <w:lvl w:ilvl="4" w:tentative="1">
+      <w:start w:val="1"/>
+      <w:numFmt w:val="decimal"/>
+      <w:lvlText w:val="%5."/>
+      <w:lvlJc w:val="left"/>
+      <w:pPr>
+        <w:tabs>
+          <w:tab w:val="num" w:pos="3600"/>
+        </w:tabs>
+        <w:ind w:left="3600" w:hanging="360"/>
+      </w:pPr>
+    </w:lvl>
+    <w:lvl w:ilvl="5" w:tentative="1">
+      <w:start w:val="1"/>
+      <w:numFmt w:val="decimal"/>
+      <w:lvlText w:val="%6."/>
+      <w:lvlJc w:val="left"/>
+      <w:pPr>
+        <w:tabs>
+          <w:tab w:val="num" w:pos="4320"/>
+        </w:tabs>
+        <w:ind w:left="4320" w:hanging="360"/>
+      </w:pPr>
+    </w:lvl>
+    <w:lvl w:ilvl="6" w:tentative="1">
+      <w:start w:val="1"/>
+      <w:numFmt w:val="decimal"/>
+      <w:lvlText w:val="%7."/>
+      <w:lvlJc w:val="left"/>
+      <w:pPr>
+        <w:tabs>
+          <w:tab w:val="num" w:pos="5040"/>
+        </w:tabs>
+        <w:ind w:left="5040" w:hanging="360"/>
+      </w:pPr>
+    </w:lvl>
+    <w:lvl w:ilvl="7" w:tentative="1">
+      <w:start w:val="1"/>
+      <w:numFmt w:val="decimal"/>
+      <w:lvlText w:val="%8."/>
+      <w:lvlJc w:val="left"/>
+      <w:pPr>
+        <w:tabs>
+          <w:tab w:val="num" w:pos="5760"/>
+        </w:tabs>
+        <w:ind w:left="5760" w:hanging="360"/>
+      </w:pPr>
+    </w:lvl>
+    <w:lvl w:ilvl="8" w:tentative="1">
+      <w:start w:val="1"/>
+      <w:numFmt w:val="decimal"/>
+      <w:lvlText w:val="%9."/>
+      <w:lvlJc w:val="left"/>
+      <w:pPr>
+        <w:tabs>
+          <w:tab w:val="num" w:pos="6480"/>
+        </w:tabs>
+        <w:ind w:left="6480" w:hanging="360"/>
+      </w:pPr>
+    </w:lvl>
+  </w:abstractNum>
+  <w:abstractNum w:abstractNumId="20" w15:restartNumberingAfterBreak="0">
     <w:nsid w:val="631B4400"/>
     <w:multiLevelType w:val="multilevel"/>
     <w:tmpl w:val="D430CD90"/>
@@ -9033,7 +12585,241 @@
       </w:pPr>
     </w:lvl>
   </w:abstractNum>
-  <w:abstractNum w:abstractNumId="14" w15:restartNumberingAfterBreak="0">
+  <w:abstractNum w:abstractNumId="21" w15:restartNumberingAfterBreak="0">
+    <w:nsid w:val="6A237F50"/>
+    <w:multiLevelType w:val="multilevel"/>
+    <w:tmpl w:val="CA384C4E"/>
+    <w:lvl w:ilvl="0">
+      <w:start w:val="2"/>
+      <w:numFmt w:val="decimal"/>
+      <w:lvlText w:val="%1."/>
+      <w:lvlJc w:val="left"/>
+      <w:pPr>
+        <w:tabs>
+          <w:tab w:val="num" w:pos="720"/>
+        </w:tabs>
+        <w:ind w:left="720" w:hanging="360"/>
+      </w:pPr>
+    </w:lvl>
+    <w:lvl w:ilvl="1">
+      <w:start w:val="1"/>
+      <w:numFmt w:val="bullet"/>
+      <w:lvlText w:val="o"/>
+      <w:lvlJc w:val="left"/>
+      <w:pPr>
+        <w:tabs>
+          <w:tab w:val="num" w:pos="1440"/>
+        </w:tabs>
+        <w:ind w:left="1440" w:hanging="360"/>
+      </w:pPr>
+      <w:rPr>
+        <w:rFonts w:ascii="Courier New" w:hAnsi="Courier New" w:hint="default"/>
+        <w:sz w:val="20"/>
+      </w:rPr>
+    </w:lvl>
+    <w:lvl w:ilvl="2" w:tentative="1">
+      <w:start w:val="1"/>
+      <w:numFmt w:val="decimal"/>
+      <w:lvlText w:val="%3."/>
+      <w:lvlJc w:val="left"/>
+      <w:pPr>
+        <w:tabs>
+          <w:tab w:val="num" w:pos="2160"/>
+        </w:tabs>
+        <w:ind w:left="2160" w:hanging="360"/>
+      </w:pPr>
+    </w:lvl>
+    <w:lvl w:ilvl="3" w:tentative="1">
+      <w:start w:val="1"/>
+      <w:numFmt w:val="decimal"/>
+      <w:lvlText w:val="%4."/>
+      <w:lvlJc w:val="left"/>
+      <w:pPr>
+        <w:tabs>
+          <w:tab w:val="num" w:pos="2880"/>
+        </w:tabs>
+        <w:ind w:left="2880" w:hanging="360"/>
+      </w:pPr>
+    </w:lvl>
+    <w:lvl w:ilvl="4" w:tentative="1">
+      <w:start w:val="1"/>
+      <w:numFmt w:val="decimal"/>
+      <w:lvlText w:val="%5."/>
+      <w:lvlJc w:val="left"/>
+      <w:pPr>
+        <w:tabs>
+          <w:tab w:val="num" w:pos="3600"/>
+        </w:tabs>
+        <w:ind w:left="3600" w:hanging="360"/>
+      </w:pPr>
+    </w:lvl>
+    <w:lvl w:ilvl="5" w:tentative="1">
+      <w:start w:val="1"/>
+      <w:numFmt w:val="decimal"/>
+      <w:lvlText w:val="%6."/>
+      <w:lvlJc w:val="left"/>
+      <w:pPr>
+        <w:tabs>
+          <w:tab w:val="num" w:pos="4320"/>
+        </w:tabs>
+        <w:ind w:left="4320" w:hanging="360"/>
+      </w:pPr>
+    </w:lvl>
+    <w:lvl w:ilvl="6" w:tentative="1">
+      <w:start w:val="1"/>
+      <w:numFmt w:val="decimal"/>
+      <w:lvlText w:val="%7."/>
+      <w:lvlJc w:val="left"/>
+      <w:pPr>
+        <w:tabs>
+          <w:tab w:val="num" w:pos="5040"/>
+        </w:tabs>
+        <w:ind w:left="5040" w:hanging="360"/>
+      </w:pPr>
+    </w:lvl>
+    <w:lvl w:ilvl="7" w:tentative="1">
+      <w:start w:val="1"/>
+      <w:numFmt w:val="decimal"/>
+      <w:lvlText w:val="%8."/>
+      <w:lvlJc w:val="left"/>
+      <w:pPr>
+        <w:tabs>
+          <w:tab w:val="num" w:pos="5760"/>
+        </w:tabs>
+        <w:ind w:left="5760" w:hanging="360"/>
+      </w:pPr>
+    </w:lvl>
+    <w:lvl w:ilvl="8" w:tentative="1">
+      <w:start w:val="1"/>
+      <w:numFmt w:val="decimal"/>
+      <w:lvlText w:val="%9."/>
+      <w:lvlJc w:val="left"/>
+      <w:pPr>
+        <w:tabs>
+          <w:tab w:val="num" w:pos="6480"/>
+        </w:tabs>
+        <w:ind w:left="6480" w:hanging="360"/>
+      </w:pPr>
+    </w:lvl>
+  </w:abstractNum>
+  <w:abstractNum w:abstractNumId="22" w15:restartNumberingAfterBreak="0">
+    <w:nsid w:val="6DFA6671"/>
+    <w:multiLevelType w:val="multilevel"/>
+    <w:tmpl w:val="9D52E73C"/>
+    <w:lvl w:ilvl="0">
+      <w:start w:val="7"/>
+      <w:numFmt w:val="decimal"/>
+      <w:lvlText w:val="%1."/>
+      <w:lvlJc w:val="left"/>
+      <w:pPr>
+        <w:tabs>
+          <w:tab w:val="num" w:pos="720"/>
+        </w:tabs>
+        <w:ind w:left="720" w:hanging="360"/>
+      </w:pPr>
+    </w:lvl>
+    <w:lvl w:ilvl="1">
+      <w:start w:val="1"/>
+      <w:numFmt w:val="bullet"/>
+      <w:lvlText w:val="o"/>
+      <w:lvlJc w:val="left"/>
+      <w:pPr>
+        <w:tabs>
+          <w:tab w:val="num" w:pos="1440"/>
+        </w:tabs>
+        <w:ind w:left="1440" w:hanging="360"/>
+      </w:pPr>
+      <w:rPr>
+        <w:rFonts w:ascii="Courier New" w:hAnsi="Courier New" w:hint="default"/>
+        <w:sz w:val="20"/>
+      </w:rPr>
+    </w:lvl>
+    <w:lvl w:ilvl="2" w:tentative="1">
+      <w:start w:val="1"/>
+      <w:numFmt w:val="decimal"/>
+      <w:lvlText w:val="%3."/>
+      <w:lvlJc w:val="left"/>
+      <w:pPr>
+        <w:tabs>
+          <w:tab w:val="num" w:pos="2160"/>
+        </w:tabs>
+        <w:ind w:left="2160" w:hanging="360"/>
+      </w:pPr>
+    </w:lvl>
+    <w:lvl w:ilvl="3" w:tentative="1">
+      <w:start w:val="1"/>
+      <w:numFmt w:val="decimal"/>
+      <w:lvlText w:val="%4."/>
+      <w:lvlJc w:val="left"/>
+      <w:pPr>
+        <w:tabs>
+          <w:tab w:val="num" w:pos="2880"/>
+        </w:tabs>
+        <w:ind w:left="2880" w:hanging="360"/>
+      </w:pPr>
+    </w:lvl>
+    <w:lvl w:ilvl="4" w:tentative="1">
+      <w:start w:val="1"/>
+      <w:numFmt w:val="decimal"/>
+      <w:lvlText w:val="%5."/>
+      <w:lvlJc w:val="left"/>
+      <w:pPr>
+        <w:tabs>
+          <w:tab w:val="num" w:pos="3600"/>
+        </w:tabs>
+        <w:ind w:left="3600" w:hanging="360"/>
+      </w:pPr>
+    </w:lvl>
+    <w:lvl w:ilvl="5" w:tentative="1">
+      <w:start w:val="1"/>
+      <w:numFmt w:val="decimal"/>
+      <w:lvlText w:val="%6."/>
+      <w:lvlJc w:val="left"/>
+      <w:pPr>
+        <w:tabs>
+          <w:tab w:val="num" w:pos="4320"/>
+        </w:tabs>
+        <w:ind w:left="4320" w:hanging="360"/>
+      </w:pPr>
+    </w:lvl>
+    <w:lvl w:ilvl="6" w:tentative="1">
+      <w:start w:val="1"/>
+      <w:numFmt w:val="decimal"/>
+      <w:lvlText w:val="%7."/>
+      <w:lvlJc w:val="left"/>
+      <w:pPr>
+        <w:tabs>
+          <w:tab w:val="num" w:pos="5040"/>
+        </w:tabs>
+        <w:ind w:left="5040" w:hanging="360"/>
+      </w:pPr>
+    </w:lvl>
+    <w:lvl w:ilvl="7" w:tentative="1">
+      <w:start w:val="1"/>
+      <w:numFmt w:val="decimal"/>
+      <w:lvlText w:val="%8."/>
+      <w:lvlJc w:val="left"/>
+      <w:pPr>
+        <w:tabs>
+          <w:tab w:val="num" w:pos="5760"/>
+        </w:tabs>
+        <w:ind w:left="5760" w:hanging="360"/>
+      </w:pPr>
+    </w:lvl>
+    <w:lvl w:ilvl="8" w:tentative="1">
+      <w:start w:val="1"/>
+      <w:numFmt w:val="decimal"/>
+      <w:lvlText w:val="%9."/>
+      <w:lvlJc w:val="left"/>
+      <w:pPr>
+        <w:tabs>
+          <w:tab w:val="num" w:pos="6480"/>
+        </w:tabs>
+        <w:ind w:left="6480" w:hanging="360"/>
+      </w:pPr>
+    </w:lvl>
+  </w:abstractNum>
+  <w:abstractNum w:abstractNumId="23" w15:restartNumberingAfterBreak="0">
     <w:nsid w:val="72CD6EDD"/>
     <w:multiLevelType w:val="multilevel"/>
     <w:tmpl w:val="E5DE1720"/>
@@ -9147,100 +12933,100 @@
     </w:lvl>
   </w:abstractNum>
   <w:num w:numId="1">
-    <w:abstractNumId w:val="9"/>
+    <w:abstractNumId w:val="11"/>
     <w:lvlOverride w:ilvl="0">
       <w:startOverride w:val="1"/>
     </w:lvlOverride>
   </w:num>
   <w:num w:numId="2">
-    <w:abstractNumId w:val="9"/>
+    <w:abstractNumId w:val="11"/>
     <w:lvlOverride w:ilvl="0">
       <w:startOverride w:val="2"/>
     </w:lvlOverride>
   </w:num>
   <w:num w:numId="3">
-    <w:abstractNumId w:val="9"/>
+    <w:abstractNumId w:val="11"/>
     <w:lvlOverride w:ilvl="0">
       <w:startOverride w:val="3"/>
     </w:lvlOverride>
   </w:num>
   <w:num w:numId="4">
-    <w:abstractNumId w:val="10"/>
+    <w:abstractNumId w:val="12"/>
     <w:lvlOverride w:ilvl="0">
       <w:startOverride w:val="1"/>
     </w:lvlOverride>
   </w:num>
   <w:num w:numId="5">
-    <w:abstractNumId w:val="10"/>
+    <w:abstractNumId w:val="12"/>
     <w:lvlOverride w:ilvl="0">
       <w:startOverride w:val="2"/>
     </w:lvlOverride>
   </w:num>
   <w:num w:numId="6">
-    <w:abstractNumId w:val="10"/>
+    <w:abstractNumId w:val="12"/>
     <w:lvlOverride w:ilvl="0">
       <w:startOverride w:val="3"/>
     </w:lvlOverride>
   </w:num>
   <w:num w:numId="7">
+    <w:abstractNumId w:val="7"/>
+    <w:lvlOverride w:ilvl="0">
+      <w:startOverride w:val="1"/>
+    </w:lvlOverride>
+  </w:num>
+  <w:num w:numId="8">
+    <w:abstractNumId w:val="7"/>
+    <w:lvlOverride w:ilvl="0">
+      <w:startOverride w:val="2"/>
+    </w:lvlOverride>
+  </w:num>
+  <w:num w:numId="9">
+    <w:abstractNumId w:val="7"/>
+    <w:lvlOverride w:ilvl="0">
+      <w:startOverride w:val="3"/>
+    </w:lvlOverride>
+  </w:num>
+  <w:num w:numId="10">
+    <w:abstractNumId w:val="20"/>
+    <w:lvlOverride w:ilvl="0">
+      <w:startOverride w:val="1"/>
+    </w:lvlOverride>
+  </w:num>
+  <w:num w:numId="11">
+    <w:abstractNumId w:val="20"/>
+    <w:lvlOverride w:ilvl="0">
+      <w:startOverride w:val="2"/>
+    </w:lvlOverride>
+  </w:num>
+  <w:num w:numId="12">
+    <w:abstractNumId w:val="20"/>
+    <w:lvlOverride w:ilvl="0">
+      <w:startOverride w:val="3"/>
+    </w:lvlOverride>
+  </w:num>
+  <w:num w:numId="13">
     <w:abstractNumId w:val="6"/>
     <w:lvlOverride w:ilvl="0">
       <w:startOverride w:val="1"/>
     </w:lvlOverride>
   </w:num>
-  <w:num w:numId="8">
+  <w:num w:numId="14">
     <w:abstractNumId w:val="6"/>
     <w:lvlOverride w:ilvl="0">
       <w:startOverride w:val="2"/>
     </w:lvlOverride>
   </w:num>
-  <w:num w:numId="9">
+  <w:num w:numId="15">
     <w:abstractNumId w:val="6"/>
     <w:lvlOverride w:ilvl="0">
       <w:startOverride w:val="3"/>
     </w:lvlOverride>
   </w:num>
-  <w:num w:numId="10">
-    <w:abstractNumId w:val="13"/>
-    <w:lvlOverride w:ilvl="0">
-      <w:startOverride w:val="1"/>
-    </w:lvlOverride>
-  </w:num>
-  <w:num w:numId="11">
-    <w:abstractNumId w:val="13"/>
-    <w:lvlOverride w:ilvl="0">
-      <w:startOverride w:val="2"/>
-    </w:lvlOverride>
-  </w:num>
-  <w:num w:numId="12">
-    <w:abstractNumId w:val="13"/>
-    <w:lvlOverride w:ilvl="0">
-      <w:startOverride w:val="3"/>
-    </w:lvlOverride>
-  </w:num>
-  <w:num w:numId="13">
-    <w:abstractNumId w:val="5"/>
-    <w:lvlOverride w:ilvl="0">
-      <w:startOverride w:val="1"/>
-    </w:lvlOverride>
-  </w:num>
-  <w:num w:numId="14">
-    <w:abstractNumId w:val="5"/>
-    <w:lvlOverride w:ilvl="0">
-      <w:startOverride w:val="2"/>
-    </w:lvlOverride>
-  </w:num>
-  <w:num w:numId="15">
-    <w:abstractNumId w:val="5"/>
-    <w:lvlOverride w:ilvl="0">
-      <w:startOverride w:val="3"/>
-    </w:lvlOverride>
-  </w:num>
   <w:num w:numId="16">
-    <w:abstractNumId w:val="7"/>
+    <w:abstractNumId w:val="8"/>
   </w:num>
   <w:num w:numId="17">
-    <w:abstractNumId w:val="7"/>
+    <w:abstractNumId w:val="8"/>
     <w:lvlOverride w:ilvl="1">
       <w:lvl w:ilvl="1">
         <w:numFmt w:val="bullet"/>
@@ -9260,7 +13046,7 @@
     </w:lvlOverride>
   </w:num>
   <w:num w:numId="18">
-    <w:abstractNumId w:val="14"/>
+    <w:abstractNumId w:val="23"/>
     <w:lvlOverride w:ilvl="0">
       <w:lvl w:ilvl="0">
         <w:numFmt w:val="decimal"/>
@@ -9270,7 +13056,7 @@
     </w:lvlOverride>
   </w:num>
   <w:num w:numId="19">
-    <w:abstractNumId w:val="12"/>
+    <w:abstractNumId w:val="15"/>
   </w:num>
   <w:num w:numId="20">
     <w:abstractNumId w:val="2"/>
@@ -9296,7 +13082,7 @@
     </w:lvlOverride>
   </w:num>
   <w:num w:numId="22">
-    <w:abstractNumId w:val="4"/>
+    <w:abstractNumId w:val="5"/>
     <w:lvlOverride w:ilvl="0">
       <w:lvl w:ilvl="0">
         <w:numFmt w:val="decimal"/>
@@ -9306,7 +13092,7 @@
     </w:lvlOverride>
   </w:num>
   <w:num w:numId="23">
-    <w:abstractNumId w:val="4"/>
+    <w:abstractNumId w:val="5"/>
     <w:lvlOverride w:ilvl="0">
       <w:lvl w:ilvl="0">
         <w:numFmt w:val="decimal"/>
@@ -9393,7 +13179,7 @@
     </w:lvlOverride>
   </w:num>
   <w:num w:numId="28">
-    <w:abstractNumId w:val="11"/>
+    <w:abstractNumId w:val="14"/>
     <w:lvlOverride w:ilvl="0">
       <w:lvl w:ilvl="0">
         <w:numFmt w:val="decimal"/>
@@ -9403,7 +13189,7 @@
     </w:lvlOverride>
   </w:num>
   <w:num w:numId="29">
-    <w:abstractNumId w:val="11"/>
+    <w:abstractNumId w:val="14"/>
     <w:lvlOverride w:ilvl="0">
       <w:lvl w:ilvl="0">
         <w:numFmt w:val="decimal"/>
@@ -9430,10 +13216,10 @@
     </w:lvlOverride>
   </w:num>
   <w:num w:numId="30">
-    <w:abstractNumId w:val="8"/>
+    <w:abstractNumId w:val="10"/>
   </w:num>
   <w:num w:numId="31">
-    <w:abstractNumId w:val="8"/>
+    <w:abstractNumId w:val="10"/>
     <w:lvlOverride w:ilvl="1">
       <w:lvl w:ilvl="1">
         <w:numFmt w:val="bullet"/>
@@ -9453,6 +13239,123 @@
     </w:lvlOverride>
   </w:num>
   <w:num w:numId="32">
+    <w:abstractNumId w:val="4"/>
+    <w:lvlOverride w:ilvl="0">
+      <w:lvl w:ilvl="0">
+        <w:numFmt w:val="decimal"/>
+        <w:lvlText w:val="%1."/>
+        <w:lvlJc w:val="left"/>
+      </w:lvl>
+    </w:lvlOverride>
+  </w:num>
+  <w:num w:numId="33">
+    <w:abstractNumId w:val="4"/>
+    <w:lvlOverride w:ilvl="0">
+      <w:lvl w:ilvl="0">
+        <w:numFmt w:val="decimal"/>
+        <w:lvlText w:val="%1."/>
+        <w:lvlJc w:val="left"/>
+      </w:lvl>
+    </w:lvlOverride>
+    <w:lvlOverride w:ilvl="1">
+      <w:lvl w:ilvl="1">
+        <w:numFmt w:val="bullet"/>
+        <w:lvlText w:val=""/>
+        <w:lvlJc w:val="left"/>
+        <w:pPr>
+          <w:tabs>
+            <w:tab w:val="num" w:pos="1440"/>
+          </w:tabs>
+          <w:ind w:left="1440" w:hanging="360"/>
+        </w:pPr>
+        <w:rPr>
+          <w:rFonts w:ascii="Symbol" w:hAnsi="Symbol" w:hint="default"/>
+          <w:sz w:val="20"/>
+        </w:rPr>
+      </w:lvl>
+    </w:lvlOverride>
+  </w:num>
+  <w:num w:numId="34">
+    <w:abstractNumId w:val="16"/>
+  </w:num>
+  <w:num w:numId="35">
+    <w:abstractNumId w:val="16"/>
+  </w:num>
+  <w:num w:numId="36">
+    <w:abstractNumId w:val="21"/>
+    <w:lvlOverride w:ilvl="0">
+      <w:lvl w:ilvl="0">
+        <w:numFmt w:val="decimal"/>
+        <w:lvlText w:val="%1."/>
+        <w:lvlJc w:val="left"/>
+      </w:lvl>
+    </w:lvlOverride>
+  </w:num>
+  <w:num w:numId="37">
+    <w:abstractNumId w:val="21"/>
+    <w:lvlOverride w:ilvl="0">
+      <w:lvl w:ilvl="0">
+        <w:numFmt w:val="decimal"/>
+        <w:lvlText w:val="%1."/>
+        <w:lvlJc w:val="left"/>
+      </w:lvl>
+    </w:lvlOverride>
+    <w:lvlOverride w:ilvl="1">
+      <w:lvl w:ilvl="1">
+        <w:numFmt w:val="bullet"/>
+        <w:lvlText w:val=""/>
+        <w:lvlJc w:val="left"/>
+        <w:pPr>
+          <w:tabs>
+            <w:tab w:val="num" w:pos="1440"/>
+          </w:tabs>
+          <w:ind w:left="1440" w:hanging="360"/>
+        </w:pPr>
+        <w:rPr>
+          <w:rFonts w:ascii="Symbol" w:hAnsi="Symbol" w:hint="default"/>
+          <w:sz w:val="20"/>
+        </w:rPr>
+      </w:lvl>
+    </w:lvlOverride>
+  </w:num>
+  <w:num w:numId="38">
+    <w:abstractNumId w:val="18"/>
+    <w:lvlOverride w:ilvl="0">
+      <w:lvl w:ilvl="0">
+        <w:numFmt w:val="decimal"/>
+        <w:lvlText w:val="%1."/>
+        <w:lvlJc w:val="left"/>
+      </w:lvl>
+    </w:lvlOverride>
+  </w:num>
+  <w:num w:numId="39">
+    <w:abstractNumId w:val="18"/>
+    <w:lvlOverride w:ilvl="0">
+      <w:lvl w:ilvl="0">
+        <w:numFmt w:val="decimal"/>
+        <w:lvlText w:val="%1."/>
+        <w:lvlJc w:val="left"/>
+      </w:lvl>
+    </w:lvlOverride>
+    <w:lvlOverride w:ilvl="1">
+      <w:lvl w:ilvl="1">
+        <w:numFmt w:val="bullet"/>
+        <w:lvlText w:val=""/>
+        <w:lvlJc w:val="left"/>
+        <w:pPr>
+          <w:tabs>
+            <w:tab w:val="num" w:pos="1440"/>
+          </w:tabs>
+          <w:ind w:left="1440" w:hanging="360"/>
+        </w:pPr>
+        <w:rPr>
+          <w:rFonts w:ascii="Symbol" w:hAnsi="Symbol" w:hint="default"/>
+          <w:sz w:val="20"/>
+        </w:rPr>
+      </w:lvl>
+    </w:lvlOverride>
+  </w:num>
+  <w:num w:numId="40">
     <w:abstractNumId w:val="3"/>
     <w:lvlOverride w:ilvl="0">
       <w:lvl w:ilvl="0">
@@ -9462,7 +13365,7 @@
       </w:lvl>
     </w:lvlOverride>
   </w:num>
-  <w:num w:numId="33">
+  <w:num w:numId="41">
     <w:abstractNumId w:val="3"/>
     <w:lvlOverride w:ilvl="0">
       <w:lvl w:ilvl="0">
@@ -9488,6 +13391,157 @@
         </w:rPr>
       </w:lvl>
     </w:lvlOverride>
+  </w:num>
+  <w:num w:numId="42">
+    <w:abstractNumId w:val="9"/>
+    <w:lvlOverride w:ilvl="0">
+      <w:lvl w:ilvl="0">
+        <w:numFmt w:val="decimal"/>
+        <w:lvlText w:val="%1."/>
+        <w:lvlJc w:val="left"/>
+      </w:lvl>
+    </w:lvlOverride>
+  </w:num>
+  <w:num w:numId="43">
+    <w:abstractNumId w:val="9"/>
+    <w:lvlOverride w:ilvl="0">
+      <w:lvl w:ilvl="0">
+        <w:numFmt w:val="decimal"/>
+        <w:lvlText w:val="%1."/>
+        <w:lvlJc w:val="left"/>
+      </w:lvl>
+    </w:lvlOverride>
+    <w:lvlOverride w:ilvl="1">
+      <w:lvl w:ilvl="1">
+        <w:numFmt w:val="bullet"/>
+        <w:lvlText w:val=""/>
+        <w:lvlJc w:val="left"/>
+        <w:pPr>
+          <w:tabs>
+            <w:tab w:val="num" w:pos="1440"/>
+          </w:tabs>
+          <w:ind w:left="1440" w:hanging="360"/>
+        </w:pPr>
+        <w:rPr>
+          <w:rFonts w:ascii="Symbol" w:hAnsi="Symbol" w:hint="default"/>
+          <w:sz w:val="20"/>
+        </w:rPr>
+      </w:lvl>
+    </w:lvlOverride>
+  </w:num>
+  <w:num w:numId="44">
+    <w:abstractNumId w:val="19"/>
+    <w:lvlOverride w:ilvl="0">
+      <w:lvl w:ilvl="0">
+        <w:numFmt w:val="decimal"/>
+        <w:lvlText w:val="%1."/>
+        <w:lvlJc w:val="left"/>
+      </w:lvl>
+    </w:lvlOverride>
+  </w:num>
+  <w:num w:numId="45">
+    <w:abstractNumId w:val="19"/>
+    <w:lvlOverride w:ilvl="0">
+      <w:lvl w:ilvl="0">
+        <w:numFmt w:val="decimal"/>
+        <w:lvlText w:val="%1."/>
+        <w:lvlJc w:val="left"/>
+      </w:lvl>
+    </w:lvlOverride>
+    <w:lvlOverride w:ilvl="1">
+      <w:lvl w:ilvl="1">
+        <w:numFmt w:val="bullet"/>
+        <w:lvlText w:val=""/>
+        <w:lvlJc w:val="left"/>
+        <w:pPr>
+          <w:tabs>
+            <w:tab w:val="num" w:pos="1440"/>
+          </w:tabs>
+          <w:ind w:left="1440" w:hanging="360"/>
+        </w:pPr>
+        <w:rPr>
+          <w:rFonts w:ascii="Symbol" w:hAnsi="Symbol" w:hint="default"/>
+          <w:sz w:val="20"/>
+        </w:rPr>
+      </w:lvl>
+    </w:lvlOverride>
+  </w:num>
+  <w:num w:numId="46">
+    <w:abstractNumId w:val="22"/>
+    <w:lvlOverride w:ilvl="0">
+      <w:lvl w:ilvl="0">
+        <w:numFmt w:val="decimal"/>
+        <w:lvlText w:val="%1."/>
+        <w:lvlJc w:val="left"/>
+      </w:lvl>
+    </w:lvlOverride>
+  </w:num>
+  <w:num w:numId="47">
+    <w:abstractNumId w:val="22"/>
+    <w:lvlOverride w:ilvl="0">
+      <w:lvl w:ilvl="0">
+        <w:numFmt w:val="decimal"/>
+        <w:lvlText w:val="%1."/>
+        <w:lvlJc w:val="left"/>
+      </w:lvl>
+    </w:lvlOverride>
+    <w:lvlOverride w:ilvl="1">
+      <w:lvl w:ilvl="1">
+        <w:numFmt w:val="bullet"/>
+        <w:lvlText w:val=""/>
+        <w:lvlJc w:val="left"/>
+        <w:pPr>
+          <w:tabs>
+            <w:tab w:val="num" w:pos="1440"/>
+          </w:tabs>
+          <w:ind w:left="1440" w:hanging="360"/>
+        </w:pPr>
+        <w:rPr>
+          <w:rFonts w:ascii="Symbol" w:hAnsi="Symbol" w:hint="default"/>
+          <w:sz w:val="20"/>
+        </w:rPr>
+      </w:lvl>
+    </w:lvlOverride>
+  </w:num>
+  <w:num w:numId="48">
+    <w:abstractNumId w:val="13"/>
+    <w:lvlOverride w:ilvl="0">
+      <w:lvl w:ilvl="0">
+        <w:numFmt w:val="decimal"/>
+        <w:lvlText w:val="%1."/>
+        <w:lvlJc w:val="left"/>
+      </w:lvl>
+    </w:lvlOverride>
+  </w:num>
+  <w:num w:numId="49">
+    <w:abstractNumId w:val="13"/>
+    <w:lvlOverride w:ilvl="0">
+      <w:lvl w:ilvl="0">
+        <w:numFmt w:val="decimal"/>
+        <w:lvlText w:val="%1."/>
+        <w:lvlJc w:val="left"/>
+      </w:lvl>
+    </w:lvlOverride>
+    <w:lvlOverride w:ilvl="1">
+      <w:lvl w:ilvl="1">
+        <w:numFmt w:val="bullet"/>
+        <w:lvlText w:val=""/>
+        <w:lvlJc w:val="left"/>
+        <w:pPr>
+          <w:tabs>
+            <w:tab w:val="num" w:pos="1440"/>
+          </w:tabs>
+          <w:ind w:left="1440" w:hanging="360"/>
+        </w:pPr>
+        <w:rPr>
+          <w:rFonts w:ascii="Symbol" w:hAnsi="Symbol" w:hint="default"/>
+          <w:sz w:val="20"/>
+        </w:rPr>
+      </w:lvl>
+    </w:lvlOverride>
+  </w:num>
+  <w:num w:numId="50">
+    <w:abstractNumId w:val="17"/>
   </w:num>
 </w:numbering>
 </file>

</xml_diff>

<commit_message>
Added Course 3 Title & Introduction
</commit_message>
<xml_diff>
--- a/Lazatech Educate Courses.docx
+++ b/Lazatech Educate Courses.docx
@@ -9999,6 +9999,13 @@
       <w:pPr>
         <w:pStyle w:val="NormalWeb"/>
         <w:spacing w:before="0" w:beforeAutospacing="0" w:after="160" w:afterAutospacing="0"/>
+        <w:rPr>
+          <w:rFonts w:ascii="Calibri" w:hAnsi="Calibri" w:cs="Calibri"/>
+          <w:b/>
+          <w:bCs/>
+          <w:sz w:val="22"/>
+          <w:szCs w:val="22"/>
+        </w:rPr>
       </w:pPr>
       <w:r>
         <w:rPr>
@@ -10017,6 +10024,75 @@
           <w:szCs w:val="22"/>
         </w:rPr>
         <w:t>10.5 million XRP</w:t>
+      </w:r>
+    </w:p>
+    <w:p>
+      <w:pPr>
+        <w:pStyle w:val="NormalWeb"/>
+        <w:spacing w:before="0" w:beforeAutospacing="0" w:after="160" w:afterAutospacing="0"/>
+        <w:rPr>
+          <w:rFonts w:ascii="Calibri" w:hAnsi="Calibri" w:cs="Calibri"/>
+          <w:b/>
+          <w:bCs/>
+          <w:color w:val="000000"/>
+          <w:sz w:val="22"/>
+          <w:szCs w:val="22"/>
+        </w:rPr>
+      </w:pPr>
+      <w:r>
+        <w:rPr>
+          <w:rFonts w:ascii="Calibri" w:hAnsi="Calibri" w:cs="Calibri"/>
+          <w:b/>
+          <w:bCs/>
+          <w:sz w:val="22"/>
+          <w:szCs w:val="22"/>
+        </w:rPr>
+        <w:br w:type="page"/>
+      </w:r>
+      <w:r>
+        <w:rPr>
+          <w:rFonts w:ascii="Calibri" w:hAnsi="Calibri" w:cs="Calibri"/>
+          <w:color w:val="2F5496"/>
+          <w:sz w:val="26"/>
+          <w:szCs w:val="26"/>
+        </w:rPr>
+        <w:lastRenderedPageBreak/>
+        <w:t>Course 3: Protect Yourself – The importance of DYOR</w:t>
+      </w:r>
+    </w:p>
+    <w:p>
+      <w:pPr>
+        <w:pStyle w:val="NormalWeb"/>
+        <w:spacing w:before="0" w:beforeAutospacing="0" w:after="160" w:afterAutospacing="0"/>
+        <w:ind w:firstLine="720"/>
+        <w:jc w:val="both"/>
+      </w:pPr>
+      <w:r>
+        <w:rPr>
+          <w:rFonts w:ascii="Calibri" w:hAnsi="Calibri" w:cs="Calibri"/>
+          <w:color w:val="000000"/>
+          <w:sz w:val="22"/>
+          <w:szCs w:val="22"/>
+        </w:rPr>
+        <w:t>M</w:t>
+      </w:r>
+      <w:r>
+        <w:rPr>
+          <w:rFonts w:ascii="Calibri" w:hAnsi="Calibri" w:cs="Calibri"/>
+          <w:color w:val="000000"/>
+          <w:sz w:val="22"/>
+          <w:szCs w:val="22"/>
+        </w:rPr>
+        <w:t>any individuals practice DYOR. However,</w:t>
+      </w:r>
+      <w:r>
+        <w:rPr>
+          <w:rFonts w:ascii="Calibri" w:hAnsi="Calibri" w:cs="Calibri"/>
+          <w:color w:val="000000"/>
+          <w:sz w:val="22"/>
+          <w:szCs w:val="22"/>
+        </w:rPr>
+        <w:t xml:space="preserve"> fret not if you are new to the game and willing to support certain XRPL firms that appear promising. Before you put your money where your mouth is, this course will walk you through a 10-point checklist to verify that you've covered all the bases. Otherwise, you will continually be spending your money wherever their mouth is, and it will probably end up in their pocket rather than yours.</w:t>
       </w:r>
       <w:bookmarkStart w:id="1" w:name="_GoBack"/>
       <w:bookmarkEnd w:id="1"/>

</xml_diff>

<commit_message>
Added Course 3 - Lesson 1
</commit_message>
<xml_diff>
--- a/Lazatech Educate Courses.docx
+++ b/Lazatech Educate Courses.docx
@@ -10066,6 +10066,12 @@
         <w:spacing w:before="0" w:beforeAutospacing="0" w:after="160" w:afterAutospacing="0"/>
         <w:ind w:firstLine="720"/>
         <w:jc w:val="both"/>
+        <w:rPr>
+          <w:rFonts w:ascii="Calibri" w:hAnsi="Calibri" w:cs="Calibri"/>
+          <w:color w:val="000000"/>
+          <w:sz w:val="22"/>
+          <w:szCs w:val="22"/>
+        </w:rPr>
       </w:pPr>
       <w:r>
         <w:rPr>
@@ -10094,8 +10100,163 @@
         </w:rPr>
         <w:t xml:space="preserve"> fret not if you are new to the game and willing to support certain XRPL firms that appear promising. Before you put your money where your mouth is, this course will walk you through a 10-point checklist to verify that you've covered all the bases. Otherwise, you will continually be spending your money wherever their mouth is, and it will probably end up in their pocket rather than yours.</w:t>
       </w:r>
+    </w:p>
+    <w:p>
+      <w:pPr>
+        <w:spacing w:line="240" w:lineRule="auto"/>
+        <w:jc w:val="both"/>
+        <w:rPr>
+          <w:rFonts w:ascii="Times New Roman" w:eastAsia="Times New Roman" w:hAnsi="Times New Roman" w:cs="Times New Roman"/>
+          <w:sz w:val="24"/>
+          <w:szCs w:val="24"/>
+        </w:rPr>
+      </w:pPr>
+      <w:r>
+        <w:rPr>
+          <w:rFonts w:ascii="Calibri" w:eastAsia="Times New Roman" w:hAnsi="Calibri" w:cs="Calibri"/>
+          <w:b/>
+          <w:bCs/>
+          <w:color w:val="000000"/>
+        </w:rPr>
+        <w:t>Lesson 1: Introduction</w:t>
+      </w:r>
+    </w:p>
+    <w:p>
+      <w:pPr>
+        <w:spacing w:line="240" w:lineRule="auto"/>
+        <w:jc w:val="both"/>
+        <w:rPr>
+          <w:rFonts w:ascii="Times New Roman" w:eastAsia="Times New Roman" w:hAnsi="Times New Roman" w:cs="Times New Roman"/>
+          <w:i/>
+          <w:sz w:val="24"/>
+          <w:szCs w:val="24"/>
+        </w:rPr>
+      </w:pPr>
+      <w:r>
+        <w:rPr>
+          <w:rFonts w:ascii="Calibri" w:eastAsia="Times New Roman" w:hAnsi="Calibri" w:cs="Calibri"/>
+          <w:i/>
+          <w:color w:val="000000"/>
+        </w:rPr>
+        <w:t>Length: 10 minutes</w:t>
+      </w:r>
+    </w:p>
+    <w:p>
+      <w:pPr>
+        <w:spacing w:line="240" w:lineRule="auto"/>
+        <w:jc w:val="both"/>
+        <w:rPr>
+          <w:rFonts w:ascii="Times New Roman" w:eastAsia="Times New Roman" w:hAnsi="Times New Roman" w:cs="Times New Roman"/>
+          <w:sz w:val="24"/>
+          <w:szCs w:val="24"/>
+        </w:rPr>
+      </w:pPr>
       <w:bookmarkStart w:id="1" w:name="_GoBack"/>
       <w:bookmarkEnd w:id="1"/>
+      <w:r>
+        <w:rPr>
+          <w:rFonts w:ascii="Calibri" w:eastAsia="Times New Roman" w:hAnsi="Calibri" w:cs="Calibri"/>
+          <w:color w:val="000000"/>
+        </w:rPr>
+        <w:t>For the uninitiated, DYOR means "Conduct your own research." The world of cryptocurrencies is an exciting place where many people make millions. However, many invest money they cannot afford to lose in the hope of a golden paycheck that never arrives.</w:t>
+      </w:r>
+    </w:p>
+    <w:p>
+      <w:pPr>
+        <w:spacing w:line="240" w:lineRule="auto"/>
+        <w:jc w:val="both"/>
+        <w:rPr>
+          <w:rFonts w:ascii="Times New Roman" w:eastAsia="Times New Roman" w:hAnsi="Times New Roman" w:cs="Times New Roman"/>
+          <w:sz w:val="24"/>
+          <w:szCs w:val="24"/>
+        </w:rPr>
+      </w:pPr>
+      <w:r>
+        <w:rPr>
+          <w:rFonts w:ascii="Calibri" w:eastAsia="Times New Roman" w:hAnsi="Calibri" w:cs="Calibri"/>
+          <w:color w:val="000000"/>
+        </w:rPr>
+        <w:t>Numerous individuals compare the cryptosphere to the digital Wild West due to the abundance of wealth and the high risks.</w:t>
+      </w:r>
+    </w:p>
+    <w:p>
+      <w:pPr>
+        <w:spacing w:line="240" w:lineRule="auto"/>
+        <w:jc w:val="both"/>
+        <w:rPr>
+          <w:rFonts w:ascii="Times New Roman" w:eastAsia="Times New Roman" w:hAnsi="Times New Roman" w:cs="Times New Roman"/>
+          <w:sz w:val="24"/>
+          <w:szCs w:val="24"/>
+        </w:rPr>
+      </w:pPr>
+      <w:r>
+        <w:rPr>
+          <w:rFonts w:ascii="Calibri" w:eastAsia="Times New Roman" w:hAnsi="Calibri" w:cs="Calibri"/>
+          <w:color w:val="000000"/>
+        </w:rPr>
+        <w:t>This course explores the steps you should take prior to deciding to FOMO into the next great thing.</w:t>
+      </w:r>
+    </w:p>
+    <w:p>
+      <w:pPr>
+        <w:spacing w:line="240" w:lineRule="auto"/>
+        <w:jc w:val="both"/>
+        <w:rPr>
+          <w:rFonts w:ascii="Times New Roman" w:eastAsia="Times New Roman" w:hAnsi="Times New Roman" w:cs="Times New Roman"/>
+          <w:sz w:val="24"/>
+          <w:szCs w:val="24"/>
+        </w:rPr>
+      </w:pPr>
+      <w:r>
+        <w:rPr>
+          <w:rFonts w:ascii="Calibri" w:eastAsia="Times New Roman" w:hAnsi="Calibri" w:cs="Calibri"/>
+          <w:color w:val="000000"/>
+        </w:rPr>
+        <w:t>The 10-point confidence check list</w:t>
+      </w:r>
+    </w:p>
+    <w:p>
+      <w:pPr>
+        <w:spacing w:line="240" w:lineRule="auto"/>
+        <w:jc w:val="both"/>
+        <w:rPr>
+          <w:rFonts w:ascii="Times New Roman" w:eastAsia="Times New Roman" w:hAnsi="Times New Roman" w:cs="Times New Roman"/>
+          <w:sz w:val="24"/>
+          <w:szCs w:val="24"/>
+        </w:rPr>
+      </w:pPr>
+      <w:r>
+        <w:rPr>
+          <w:rFonts w:ascii="Calibri" w:eastAsia="Times New Roman" w:hAnsi="Calibri" w:cs="Calibri"/>
+          <w:color w:val="000000"/>
+        </w:rPr>
+        <w:t>Nothing is definite in life, but this is never more true than in cryptography. If you intend to invest some of your hard-earned money, you may increase your chances of backing a project with durability by completing this course and the accompanying 10-point checklist.</w:t>
+      </w:r>
+    </w:p>
+    <w:p>
+      <w:pPr>
+        <w:pStyle w:val="NormalWeb"/>
+        <w:spacing w:before="0" w:beforeAutospacing="0" w:after="160" w:afterAutospacing="0"/>
+        <w:jc w:val="both"/>
+      </w:pPr>
+      <w:r>
+        <w:rPr>
+          <w:rFonts w:ascii="Calibri" w:hAnsi="Calibri" w:cs="Calibri"/>
+          <w:color w:val="000000"/>
+          <w:sz w:val="22"/>
+          <w:szCs w:val="22"/>
+        </w:rPr>
+        <w:t>Less of a lecture and more of an introduction, so let's get started with the quiz below.</w:t>
+      </w:r>
+      <w:r>
+        <w:rPr>
+          <w:rFonts w:ascii="Calibri" w:hAnsi="Calibri" w:cs="Calibri"/>
+          <w:color w:val="000000"/>
+          <w:sz w:val="22"/>
+          <w:szCs w:val="22"/>
+        </w:rPr>
+        <w:br/>
+      </w:r>
     </w:p>
     <w:sectPr>
       <w:pgSz w:w="12240" w:h="15840"/>

</xml_diff>

<commit_message>
Added Course 3 - Lesson 1 Quiz
</commit_message>
<xml_diff>
--- a/Lazatech Educate Courses.docx
+++ b/Lazatech Educate Courses.docx
@@ -4752,7 +4752,7 @@
       <w:pPr>
         <w:numPr>
           <w:ilvl w:val="1"/>
-          <w:numId w:val="23"/>
+          <w:numId w:val="22"/>
         </w:numPr>
         <w:spacing w:line="240" w:lineRule="auto"/>
         <w:textAlignment w:val="baseline"/>
@@ -4831,7 +4831,7 @@
       <w:pPr>
         <w:numPr>
           <w:ilvl w:val="1"/>
-          <w:numId w:val="23"/>
+          <w:numId w:val="22"/>
         </w:numPr>
         <w:spacing w:line="240" w:lineRule="auto"/>
         <w:textAlignment w:val="baseline"/>
@@ -4910,7 +4910,7 @@
       <w:pPr>
         <w:numPr>
           <w:ilvl w:val="1"/>
-          <w:numId w:val="23"/>
+          <w:numId w:val="22"/>
         </w:numPr>
         <w:spacing w:line="240" w:lineRule="auto"/>
         <w:textAlignment w:val="baseline"/>
@@ -5067,7 +5067,7 @@
       <w:pPr>
         <w:numPr>
           <w:ilvl w:val="1"/>
-          <w:numId w:val="25"/>
+          <w:numId w:val="23"/>
         </w:numPr>
         <w:spacing w:line="240" w:lineRule="auto"/>
         <w:textAlignment w:val="baseline"/>
@@ -5146,7 +5146,7 @@
       <w:pPr>
         <w:numPr>
           <w:ilvl w:val="1"/>
-          <w:numId w:val="25"/>
+          <w:numId w:val="23"/>
         </w:numPr>
         <w:spacing w:line="240" w:lineRule="auto"/>
         <w:textAlignment w:val="baseline"/>
@@ -5225,7 +5225,7 @@
       <w:pPr>
         <w:numPr>
           <w:ilvl w:val="1"/>
-          <w:numId w:val="25"/>
+          <w:numId w:val="23"/>
         </w:numPr>
         <w:spacing w:line="240" w:lineRule="auto"/>
         <w:textAlignment w:val="baseline"/>
@@ -5304,7 +5304,7 @@
       <w:pPr>
         <w:numPr>
           <w:ilvl w:val="1"/>
-          <w:numId w:val="25"/>
+          <w:numId w:val="23"/>
         </w:numPr>
         <w:spacing w:line="240" w:lineRule="auto"/>
         <w:textAlignment w:val="baseline"/>
@@ -5678,7 +5678,7 @@
         <w:pStyle w:val="NormalWeb"/>
         <w:numPr>
           <w:ilvl w:val="0"/>
-          <w:numId w:val="26"/>
+          <w:numId w:val="24"/>
         </w:numPr>
         <w:spacing w:before="0" w:beforeAutospacing="0" w:after="160" w:afterAutospacing="0"/>
         <w:textAlignment w:val="baseline"/>
@@ -5706,7 +5706,7 @@
         <w:pStyle w:val="NormalWeb"/>
         <w:numPr>
           <w:ilvl w:val="1"/>
-          <w:numId w:val="27"/>
+          <w:numId w:val="25"/>
         </w:numPr>
         <w:spacing w:before="0" w:beforeAutospacing="0" w:after="160" w:afterAutospacing="0"/>
         <w:textAlignment w:val="baseline"/>
@@ -5790,7 +5790,7 @@
         <w:pStyle w:val="NormalWeb"/>
         <w:numPr>
           <w:ilvl w:val="1"/>
-          <w:numId w:val="27"/>
+          <w:numId w:val="25"/>
         </w:numPr>
         <w:spacing w:before="0" w:beforeAutospacing="0" w:after="160" w:afterAutospacing="0"/>
         <w:textAlignment w:val="baseline"/>
@@ -5874,7 +5874,7 @@
         <w:pStyle w:val="NormalWeb"/>
         <w:numPr>
           <w:ilvl w:val="1"/>
-          <w:numId w:val="27"/>
+          <w:numId w:val="25"/>
         </w:numPr>
         <w:spacing w:before="0" w:beforeAutospacing="0" w:after="160" w:afterAutospacing="0"/>
         <w:textAlignment w:val="baseline"/>
@@ -6010,7 +6010,7 @@
         <w:pStyle w:val="NormalWeb"/>
         <w:numPr>
           <w:ilvl w:val="0"/>
-          <w:numId w:val="27"/>
+          <w:numId w:val="25"/>
         </w:numPr>
         <w:spacing w:before="0" w:beforeAutospacing="0" w:after="160" w:afterAutospacing="0"/>
         <w:textAlignment w:val="baseline"/>
@@ -6038,7 +6038,7 @@
         <w:pStyle w:val="NormalWeb"/>
         <w:numPr>
           <w:ilvl w:val="1"/>
-          <w:numId w:val="29"/>
+          <w:numId w:val="26"/>
         </w:numPr>
         <w:spacing w:before="0" w:beforeAutospacing="0" w:after="160" w:afterAutospacing="0"/>
         <w:textAlignment w:val="baseline"/>
@@ -6122,7 +6122,7 @@
         <w:pStyle w:val="NormalWeb"/>
         <w:numPr>
           <w:ilvl w:val="1"/>
-          <w:numId w:val="29"/>
+          <w:numId w:val="26"/>
         </w:numPr>
         <w:spacing w:before="0" w:beforeAutospacing="0" w:after="160" w:afterAutospacing="0"/>
         <w:textAlignment w:val="baseline"/>
@@ -6501,7 +6501,7 @@
         <w:pStyle w:val="NormalWeb"/>
         <w:numPr>
           <w:ilvl w:val="0"/>
-          <w:numId w:val="30"/>
+          <w:numId w:val="27"/>
         </w:numPr>
         <w:spacing w:before="0" w:beforeAutospacing="0" w:after="160" w:afterAutospacing="0"/>
         <w:textAlignment w:val="baseline"/>
@@ -6529,7 +6529,7 @@
         <w:pStyle w:val="NormalWeb"/>
         <w:numPr>
           <w:ilvl w:val="1"/>
-          <w:numId w:val="31"/>
+          <w:numId w:val="28"/>
         </w:numPr>
         <w:spacing w:before="0" w:beforeAutospacing="0" w:after="160" w:afterAutospacing="0"/>
         <w:textAlignment w:val="baseline"/>
@@ -6613,7 +6613,7 @@
         <w:pStyle w:val="NormalWeb"/>
         <w:numPr>
           <w:ilvl w:val="1"/>
-          <w:numId w:val="31"/>
+          <w:numId w:val="28"/>
         </w:numPr>
         <w:spacing w:before="0" w:beforeAutospacing="0" w:after="160" w:afterAutospacing="0"/>
         <w:textAlignment w:val="baseline"/>
@@ -6759,7 +6759,7 @@
         <w:pStyle w:val="NormalWeb"/>
         <w:numPr>
           <w:ilvl w:val="0"/>
-          <w:numId w:val="31"/>
+          <w:numId w:val="28"/>
         </w:numPr>
         <w:spacing w:before="0" w:beforeAutospacing="0" w:after="160" w:afterAutospacing="0"/>
         <w:textAlignment w:val="baseline"/>
@@ -6787,7 +6787,7 @@
         <w:pStyle w:val="NormalWeb"/>
         <w:numPr>
           <w:ilvl w:val="1"/>
-          <w:numId w:val="33"/>
+          <w:numId w:val="29"/>
         </w:numPr>
         <w:spacing w:before="0" w:beforeAutospacing="0" w:after="160" w:afterAutospacing="0"/>
         <w:textAlignment w:val="baseline"/>
@@ -6871,7 +6871,7 @@
         <w:pStyle w:val="NormalWeb"/>
         <w:numPr>
           <w:ilvl w:val="1"/>
-          <w:numId w:val="33"/>
+          <w:numId w:val="29"/>
         </w:numPr>
         <w:spacing w:before="0" w:beforeAutospacing="0" w:after="160" w:afterAutospacing="0"/>
         <w:textAlignment w:val="baseline"/>
@@ -6955,7 +6955,7 @@
         <w:pStyle w:val="NormalWeb"/>
         <w:numPr>
           <w:ilvl w:val="1"/>
-          <w:numId w:val="33"/>
+          <w:numId w:val="29"/>
         </w:numPr>
         <w:spacing w:before="0" w:beforeAutospacing="0" w:after="160" w:afterAutospacing="0"/>
         <w:textAlignment w:val="baseline"/>
@@ -7039,7 +7039,7 @@
         <w:pStyle w:val="NormalWeb"/>
         <w:numPr>
           <w:ilvl w:val="1"/>
-          <w:numId w:val="33"/>
+          <w:numId w:val="29"/>
         </w:numPr>
         <w:spacing w:before="0" w:beforeAutospacing="0" w:after="160" w:afterAutospacing="0"/>
         <w:textAlignment w:val="baseline"/>
@@ -7274,7 +7274,7 @@
         <w:pStyle w:val="NormalWeb"/>
         <w:numPr>
           <w:ilvl w:val="0"/>
-          <w:numId w:val="34"/>
+          <w:numId w:val="30"/>
         </w:numPr>
         <w:spacing w:before="0" w:beforeAutospacing="0" w:after="160" w:afterAutospacing="0"/>
         <w:textAlignment w:val="baseline"/>
@@ -7301,7 +7301,7 @@
         <w:pStyle w:val="NormalWeb"/>
         <w:numPr>
           <w:ilvl w:val="1"/>
-          <w:numId w:val="35"/>
+          <w:numId w:val="31"/>
         </w:numPr>
         <w:spacing w:before="0" w:beforeAutospacing="0" w:after="160" w:afterAutospacing="0"/>
         <w:textAlignment w:val="baseline"/>
@@ -7384,7 +7384,7 @@
         <w:pStyle w:val="NormalWeb"/>
         <w:numPr>
           <w:ilvl w:val="1"/>
-          <w:numId w:val="35"/>
+          <w:numId w:val="31"/>
         </w:numPr>
         <w:spacing w:before="0" w:beforeAutospacing="0" w:after="160" w:afterAutospacing="0"/>
         <w:textAlignment w:val="baseline"/>
@@ -7467,7 +7467,7 @@
         <w:pStyle w:val="NormalWeb"/>
         <w:numPr>
           <w:ilvl w:val="1"/>
-          <w:numId w:val="35"/>
+          <w:numId w:val="31"/>
         </w:numPr>
         <w:spacing w:before="0" w:beforeAutospacing="0" w:after="160" w:afterAutospacing="0"/>
         <w:textAlignment w:val="baseline"/>
@@ -7616,7 +7616,7 @@
         <w:pStyle w:val="NormalWeb"/>
         <w:numPr>
           <w:ilvl w:val="0"/>
-          <w:numId w:val="35"/>
+          <w:numId w:val="31"/>
         </w:numPr>
         <w:spacing w:before="0" w:beforeAutospacing="0" w:after="160" w:afterAutospacing="0"/>
         <w:textAlignment w:val="baseline"/>
@@ -7643,7 +7643,7 @@
         <w:pStyle w:val="NormalWeb"/>
         <w:numPr>
           <w:ilvl w:val="1"/>
-          <w:numId w:val="37"/>
+          <w:numId w:val="32"/>
         </w:numPr>
         <w:spacing w:before="0" w:beforeAutospacing="0" w:after="160" w:afterAutospacing="0"/>
         <w:textAlignment w:val="baseline"/>
@@ -7726,7 +7726,7 @@
         <w:pStyle w:val="NormalWeb"/>
         <w:numPr>
           <w:ilvl w:val="1"/>
-          <w:numId w:val="37"/>
+          <w:numId w:val="32"/>
         </w:numPr>
         <w:spacing w:before="0" w:beforeAutospacing="0" w:after="160" w:afterAutospacing="0"/>
         <w:textAlignment w:val="baseline"/>
@@ -7866,7 +7866,7 @@
         <w:pStyle w:val="NormalWeb"/>
         <w:numPr>
           <w:ilvl w:val="0"/>
-          <w:numId w:val="35"/>
+          <w:numId w:val="31"/>
         </w:numPr>
         <w:spacing w:before="0" w:beforeAutospacing="0" w:after="160" w:afterAutospacing="0"/>
         <w:textAlignment w:val="baseline"/>
@@ -7893,7 +7893,7 @@
         <w:pStyle w:val="NormalWeb"/>
         <w:numPr>
           <w:ilvl w:val="1"/>
-          <w:numId w:val="39"/>
+          <w:numId w:val="33"/>
         </w:numPr>
         <w:spacing w:before="0" w:beforeAutospacing="0" w:after="160" w:afterAutospacing="0"/>
         <w:textAlignment w:val="baseline"/>
@@ -7976,7 +7976,7 @@
         <w:pStyle w:val="NormalWeb"/>
         <w:numPr>
           <w:ilvl w:val="1"/>
-          <w:numId w:val="39"/>
+          <w:numId w:val="33"/>
         </w:numPr>
         <w:spacing w:before="0" w:beforeAutospacing="0" w:after="160" w:afterAutospacing="0"/>
         <w:textAlignment w:val="baseline"/>
@@ -8059,7 +8059,7 @@
         <w:pStyle w:val="NormalWeb"/>
         <w:numPr>
           <w:ilvl w:val="1"/>
-          <w:numId w:val="39"/>
+          <w:numId w:val="33"/>
         </w:numPr>
         <w:spacing w:before="0" w:beforeAutospacing="0" w:after="160" w:afterAutospacing="0"/>
         <w:textAlignment w:val="baseline"/>
@@ -8142,7 +8142,7 @@
         <w:pStyle w:val="NormalWeb"/>
         <w:numPr>
           <w:ilvl w:val="1"/>
-          <w:numId w:val="39"/>
+          <w:numId w:val="33"/>
         </w:numPr>
         <w:spacing w:before="0" w:beforeAutospacing="0" w:after="160" w:afterAutospacing="0"/>
         <w:textAlignment w:val="baseline"/>
@@ -8282,7 +8282,7 @@
         <w:pStyle w:val="NormalWeb"/>
         <w:numPr>
           <w:ilvl w:val="0"/>
-          <w:numId w:val="35"/>
+          <w:numId w:val="31"/>
         </w:numPr>
         <w:spacing w:before="0" w:beforeAutospacing="0" w:after="160" w:afterAutospacing="0"/>
         <w:textAlignment w:val="baseline"/>
@@ -8309,7 +8309,7 @@
         <w:pStyle w:val="NormalWeb"/>
         <w:numPr>
           <w:ilvl w:val="1"/>
-          <w:numId w:val="41"/>
+          <w:numId w:val="34"/>
         </w:numPr>
         <w:spacing w:before="0" w:beforeAutospacing="0" w:after="160" w:afterAutospacing="0"/>
         <w:textAlignment w:val="baseline"/>
@@ -8392,7 +8392,7 @@
         <w:pStyle w:val="NormalWeb"/>
         <w:numPr>
           <w:ilvl w:val="1"/>
-          <w:numId w:val="41"/>
+          <w:numId w:val="34"/>
         </w:numPr>
         <w:spacing w:before="0" w:beforeAutospacing="0" w:after="160" w:afterAutospacing="0"/>
         <w:textAlignment w:val="baseline"/>
@@ -8531,7 +8531,7 @@
         <w:pStyle w:val="NormalWeb"/>
         <w:numPr>
           <w:ilvl w:val="0"/>
-          <w:numId w:val="35"/>
+          <w:numId w:val="31"/>
         </w:numPr>
         <w:spacing w:before="0" w:beforeAutospacing="0" w:after="160" w:afterAutospacing="0"/>
         <w:textAlignment w:val="baseline"/>
@@ -8558,7 +8558,7 @@
         <w:pStyle w:val="NormalWeb"/>
         <w:numPr>
           <w:ilvl w:val="1"/>
-          <w:numId w:val="43"/>
+          <w:numId w:val="35"/>
         </w:numPr>
         <w:spacing w:before="0" w:beforeAutospacing="0" w:after="160" w:afterAutospacing="0"/>
         <w:textAlignment w:val="baseline"/>
@@ -8641,7 +8641,7 @@
         <w:pStyle w:val="NormalWeb"/>
         <w:numPr>
           <w:ilvl w:val="1"/>
-          <w:numId w:val="43"/>
+          <w:numId w:val="35"/>
         </w:numPr>
         <w:spacing w:before="0" w:beforeAutospacing="0" w:after="160" w:afterAutospacing="0"/>
         <w:textAlignment w:val="baseline"/>
@@ -8724,7 +8724,7 @@
         <w:pStyle w:val="NormalWeb"/>
         <w:numPr>
           <w:ilvl w:val="1"/>
-          <w:numId w:val="43"/>
+          <w:numId w:val="35"/>
         </w:numPr>
         <w:spacing w:before="0" w:beforeAutospacing="0" w:after="160" w:afterAutospacing="0"/>
         <w:textAlignment w:val="baseline"/>
@@ -8866,7 +8866,7 @@
         <w:pStyle w:val="NormalWeb"/>
         <w:numPr>
           <w:ilvl w:val="0"/>
-          <w:numId w:val="35"/>
+          <w:numId w:val="31"/>
         </w:numPr>
         <w:spacing w:before="0" w:beforeAutospacing="0" w:after="160" w:afterAutospacing="0"/>
         <w:textAlignment w:val="baseline"/>
@@ -8893,7 +8893,7 @@
         <w:pStyle w:val="NormalWeb"/>
         <w:numPr>
           <w:ilvl w:val="1"/>
-          <w:numId w:val="45"/>
+          <w:numId w:val="36"/>
         </w:numPr>
         <w:spacing w:before="0" w:beforeAutospacing="0" w:after="160" w:afterAutospacing="0"/>
         <w:textAlignment w:val="baseline"/>
@@ -8976,7 +8976,7 @@
         <w:pStyle w:val="NormalWeb"/>
         <w:numPr>
           <w:ilvl w:val="1"/>
-          <w:numId w:val="45"/>
+          <w:numId w:val="36"/>
         </w:numPr>
         <w:spacing w:before="0" w:beforeAutospacing="0" w:after="160" w:afterAutospacing="0"/>
         <w:textAlignment w:val="baseline"/>
@@ -9059,7 +9059,7 @@
         <w:pStyle w:val="NormalWeb"/>
         <w:numPr>
           <w:ilvl w:val="1"/>
-          <w:numId w:val="45"/>
+          <w:numId w:val="36"/>
         </w:numPr>
         <w:spacing w:before="0" w:beforeAutospacing="0" w:after="160" w:afterAutospacing="0"/>
         <w:textAlignment w:val="baseline"/>
@@ -9202,7 +9202,7 @@
         <w:pStyle w:val="NormalWeb"/>
         <w:numPr>
           <w:ilvl w:val="0"/>
-          <w:numId w:val="35"/>
+          <w:numId w:val="31"/>
         </w:numPr>
         <w:spacing w:before="0" w:beforeAutospacing="0" w:after="160" w:afterAutospacing="0"/>
         <w:textAlignment w:val="baseline"/>
@@ -9229,7 +9229,7 @@
         <w:pStyle w:val="NormalWeb"/>
         <w:numPr>
           <w:ilvl w:val="1"/>
-          <w:numId w:val="47"/>
+          <w:numId w:val="37"/>
         </w:numPr>
         <w:spacing w:before="0" w:beforeAutospacing="0" w:after="160" w:afterAutospacing="0"/>
         <w:textAlignment w:val="baseline"/>
@@ -9312,7 +9312,7 @@
         <w:pStyle w:val="NormalWeb"/>
         <w:numPr>
           <w:ilvl w:val="1"/>
-          <w:numId w:val="47"/>
+          <w:numId w:val="37"/>
         </w:numPr>
         <w:spacing w:before="0" w:beforeAutospacing="0" w:after="160" w:afterAutospacing="0"/>
         <w:textAlignment w:val="baseline"/>
@@ -9395,7 +9395,7 @@
         <w:pStyle w:val="NormalWeb"/>
         <w:numPr>
           <w:ilvl w:val="1"/>
-          <w:numId w:val="47"/>
+          <w:numId w:val="37"/>
         </w:numPr>
         <w:spacing w:before="0" w:beforeAutospacing="0" w:after="160" w:afterAutospacing="0"/>
         <w:textAlignment w:val="baseline"/>
@@ -9478,7 +9478,7 @@
         <w:pStyle w:val="NormalWeb"/>
         <w:numPr>
           <w:ilvl w:val="1"/>
-          <w:numId w:val="47"/>
+          <w:numId w:val="37"/>
         </w:numPr>
         <w:spacing w:before="0" w:beforeAutospacing="0" w:after="160" w:afterAutospacing="0"/>
         <w:textAlignment w:val="baseline"/>
@@ -9617,7 +9617,7 @@
         <w:pStyle w:val="NormalWeb"/>
         <w:numPr>
           <w:ilvl w:val="0"/>
-          <w:numId w:val="35"/>
+          <w:numId w:val="31"/>
         </w:numPr>
         <w:spacing w:before="0" w:beforeAutospacing="0" w:after="160" w:afterAutospacing="0"/>
         <w:textAlignment w:val="baseline"/>
@@ -9644,7 +9644,7 @@
         <w:pStyle w:val="NormalWeb"/>
         <w:numPr>
           <w:ilvl w:val="1"/>
-          <w:numId w:val="49"/>
+          <w:numId w:val="38"/>
         </w:numPr>
         <w:spacing w:before="0" w:beforeAutospacing="0" w:after="160" w:afterAutospacing="0"/>
         <w:textAlignment w:val="baseline"/>
@@ -9727,7 +9727,7 @@
         <w:pStyle w:val="NormalWeb"/>
         <w:numPr>
           <w:ilvl w:val="1"/>
-          <w:numId w:val="49"/>
+          <w:numId w:val="38"/>
         </w:numPr>
         <w:spacing w:before="0" w:beforeAutospacing="0" w:after="160" w:afterAutospacing="0"/>
         <w:textAlignment w:val="baseline"/>
@@ -9810,7 +9810,7 @@
         <w:pStyle w:val="NormalWeb"/>
         <w:numPr>
           <w:ilvl w:val="1"/>
-          <w:numId w:val="49"/>
+          <w:numId w:val="38"/>
         </w:numPr>
         <w:spacing w:before="0" w:beforeAutospacing="0" w:after="160" w:afterAutospacing="0"/>
         <w:textAlignment w:val="baseline"/>
@@ -9893,7 +9893,7 @@
         <w:pStyle w:val="NormalWeb"/>
         <w:numPr>
           <w:ilvl w:val="1"/>
-          <w:numId w:val="49"/>
+          <w:numId w:val="38"/>
         </w:numPr>
         <w:spacing w:before="0" w:beforeAutospacing="0" w:after="160" w:afterAutospacing="0"/>
         <w:textAlignment w:val="baseline"/>
@@ -10151,8 +10151,6 @@
           <w:szCs w:val="24"/>
         </w:rPr>
       </w:pPr>
-      <w:bookmarkStart w:id="1" w:name="_GoBack"/>
-      <w:bookmarkEnd w:id="1"/>
       <w:r>
         <w:rPr>
           <w:rFonts w:ascii="Calibri" w:eastAsia="Times New Roman" w:hAnsi="Calibri" w:cs="Calibri"/>
@@ -10214,6 +10212,8 @@
         </w:rPr>
         <w:t>The 10-point confidence check list</w:t>
       </w:r>
+      <w:bookmarkStart w:id="1" w:name="_GoBack"/>
+      <w:bookmarkEnd w:id="1"/>
     </w:p>
     <w:p>
       <w:pPr>
@@ -10257,6 +10257,788 @@
         </w:rPr>
         <w:br/>
       </w:r>
+    </w:p>
+    <w:p>
+      <w:pPr>
+        <w:pStyle w:val="NormalWeb"/>
+        <w:spacing w:before="0" w:beforeAutospacing="0" w:after="160" w:afterAutospacing="0"/>
+      </w:pPr>
+      <w:r>
+        <w:rPr>
+          <w:rFonts w:ascii="Calibri" w:hAnsi="Calibri" w:cs="Calibri"/>
+          <w:b/>
+          <w:bCs/>
+          <w:color w:val="000000"/>
+          <w:sz w:val="22"/>
+          <w:szCs w:val="22"/>
+        </w:rPr>
+        <w:t>Lesson 1: Introduction Quiz</w:t>
+      </w:r>
+    </w:p>
+    <w:p>
+      <w:pPr>
+        <w:pStyle w:val="NormalWeb"/>
+        <w:numPr>
+          <w:ilvl w:val="0"/>
+          <w:numId w:val="39"/>
+        </w:numPr>
+        <w:spacing w:before="0" w:beforeAutospacing="0" w:after="160" w:afterAutospacing="0"/>
+        <w:textAlignment w:val="baseline"/>
+        <w:rPr>
+          <w:rFonts w:ascii="Calibri" w:hAnsi="Calibri" w:cs="Calibri"/>
+          <w:color w:val="000000"/>
+          <w:sz w:val="22"/>
+          <w:szCs w:val="22"/>
+        </w:rPr>
+      </w:pPr>
+      <w:r>
+        <w:rPr>
+          <w:rFonts w:ascii="Calibri" w:hAnsi="Calibri" w:cs="Calibri"/>
+          <w:b/>
+          <w:bCs/>
+          <w:color w:val="000000"/>
+          <w:sz w:val="22"/>
+          <w:szCs w:val="22"/>
+        </w:rPr>
+        <w:t>What does DYOR stand for?</w:t>
+      </w:r>
+    </w:p>
+    <w:p>
+      <w:pPr>
+        <w:pStyle w:val="NormalWeb"/>
+        <w:numPr>
+          <w:ilvl w:val="1"/>
+          <w:numId w:val="40"/>
+        </w:numPr>
+        <w:spacing w:before="0" w:beforeAutospacing="0" w:after="160" w:afterAutospacing="0"/>
+        <w:textAlignment w:val="baseline"/>
+        <w:rPr>
+          <w:rFonts w:ascii="Arial" w:hAnsi="Arial" w:cs="Arial"/>
+          <w:color w:val="000000"/>
+          <w:sz w:val="20"/>
+          <w:szCs w:val="20"/>
+        </w:rPr>
+      </w:pPr>
+      <w:r>
+        <w:rPr>
+          <w:rFonts w:ascii="Calibri" w:hAnsi="Calibri" w:cs="Calibri"/>
+          <w:noProof/>
+          <w:color w:val="000000"/>
+          <w:sz w:val="22"/>
+          <w:szCs w:val="22"/>
+          <w:bdr w:val="none" w:sz="0" w:space="0" w:color="auto" w:frame="1"/>
+        </w:rPr>
+        <w:drawing>
+          <wp:inline distT="0" distB="0" distL="0" distR="0" wp14:anchorId="18E7029F" wp14:editId="170E6570">
+            <wp:extent cx="260985" cy="225425"/>
+            <wp:effectExtent l="0" t="0" r="5715" b="3175"/>
+            <wp:docPr id="62" name="Picture 62" descr="https://lh6.googleusercontent.com/zA_wbT0o3Ku3Xt-KW5ksElEYuv6nx5nqQcNfULnU8mHJmzRiewMlDDwJx4ypEZ9oM6LmNLyPcSo1CkJi7s0LugvX0OTNypbqIwev2ItYRj3_Ij-ebV6tUyQzVeP3O19cfwYC01QGokx33K27kLXw9g"/>
+            <wp:cNvGraphicFramePr>
+              <a:graphicFrameLocks xmlns:a="http://schemas.openxmlformats.org/drawingml/2006/main" noChangeAspect="1"/>
+            </wp:cNvGraphicFramePr>
+            <a:graphic xmlns:a="http://schemas.openxmlformats.org/drawingml/2006/main">
+              <a:graphicData uri="http://schemas.openxmlformats.org/drawingml/2006/picture">
+                <pic:pic xmlns:pic="http://schemas.openxmlformats.org/drawingml/2006/picture">
+                  <pic:nvPicPr>
+                    <pic:cNvPr id="0" name="Picture 236" descr="https://lh6.googleusercontent.com/zA_wbT0o3Ku3Xt-KW5ksElEYuv6nx5nqQcNfULnU8mHJmzRiewMlDDwJx4ypEZ9oM6LmNLyPcSo1CkJi7s0LugvX0OTNypbqIwev2ItYRj3_Ij-ebV6tUyQzVeP3O19cfwYC01QGokx33K27kLXw9g"/>
+                    <pic:cNvPicPr>
+                      <a:picLocks noChangeAspect="1" noChangeArrowheads="1"/>
+                    </pic:cNvPicPr>
+                  </pic:nvPicPr>
+                  <pic:blipFill>
+                    <a:blip r:embed="rId69" cstate="print">
+                      <a:extLst>
+                        <a:ext uri="{28A0092B-C50C-407E-A947-70E740481C1C}">
+                          <a14:useLocalDpi xmlns:a14="http://schemas.microsoft.com/office/drawing/2010/main" val="0"/>
+                        </a:ext>
+                      </a:extLst>
+                    </a:blip>
+                    <a:srcRect/>
+                    <a:stretch>
+                      <a:fillRect/>
+                    </a:stretch>
+                  </pic:blipFill>
+                  <pic:spPr bwMode="auto">
+                    <a:xfrm>
+                      <a:off x="0" y="0"/>
+                      <a:ext cx="260985" cy="225425"/>
+                    </a:xfrm>
+                    <a:prstGeom prst="rect">
+                      <a:avLst/>
+                    </a:prstGeom>
+                    <a:noFill/>
+                    <a:ln>
+                      <a:noFill/>
+                    </a:ln>
+                  </pic:spPr>
+                </pic:pic>
+              </a:graphicData>
+            </a:graphic>
+          </wp:inline>
+        </w:drawing>
+      </w:r>
+      <w:r>
+        <w:rPr>
+          <w:rFonts w:ascii="Calibri" w:hAnsi="Calibri" w:cs="Calibri"/>
+          <w:color w:val="000000"/>
+          <w:sz w:val="22"/>
+          <w:szCs w:val="22"/>
+        </w:rPr>
+        <w:t> Don't yank on rhinos</w:t>
+      </w:r>
+    </w:p>
+    <w:p>
+      <w:pPr>
+        <w:pStyle w:val="NormalWeb"/>
+        <w:numPr>
+          <w:ilvl w:val="1"/>
+          <w:numId w:val="40"/>
+        </w:numPr>
+        <w:spacing w:before="0" w:beforeAutospacing="0" w:after="160" w:afterAutospacing="0"/>
+        <w:textAlignment w:val="baseline"/>
+        <w:rPr>
+          <w:rFonts w:ascii="Arial" w:hAnsi="Arial" w:cs="Arial"/>
+          <w:color w:val="000000"/>
+          <w:sz w:val="20"/>
+          <w:szCs w:val="20"/>
+        </w:rPr>
+      </w:pPr>
+      <w:r>
+        <w:rPr>
+          <w:rFonts w:ascii="Calibri" w:hAnsi="Calibri" w:cs="Calibri"/>
+          <w:noProof/>
+          <w:color w:val="000000"/>
+          <w:sz w:val="22"/>
+          <w:szCs w:val="22"/>
+          <w:bdr w:val="none" w:sz="0" w:space="0" w:color="auto" w:frame="1"/>
+        </w:rPr>
+        <w:drawing>
+          <wp:inline distT="0" distB="0" distL="0" distR="0" wp14:anchorId="715C5C5C" wp14:editId="78984FA6">
+            <wp:extent cx="260985" cy="225425"/>
+            <wp:effectExtent l="0" t="0" r="5715" b="3175"/>
+            <wp:docPr id="61" name="Picture 61" descr="https://lh6.googleusercontent.com/zA_wbT0o3Ku3Xt-KW5ksElEYuv6nx5nqQcNfULnU8mHJmzRiewMlDDwJx4ypEZ9oM6LmNLyPcSo1CkJi7s0LugvX0OTNypbqIwev2ItYRj3_Ij-ebV6tUyQzVeP3O19cfwYC01QGokx33K27kLXw9g"/>
+            <wp:cNvGraphicFramePr>
+              <a:graphicFrameLocks xmlns:a="http://schemas.openxmlformats.org/drawingml/2006/main" noChangeAspect="1"/>
+            </wp:cNvGraphicFramePr>
+            <a:graphic xmlns:a="http://schemas.openxmlformats.org/drawingml/2006/main">
+              <a:graphicData uri="http://schemas.openxmlformats.org/drawingml/2006/picture">
+                <pic:pic xmlns:pic="http://schemas.openxmlformats.org/drawingml/2006/picture">
+                  <pic:nvPicPr>
+                    <pic:cNvPr id="0" name="Picture 237" descr="https://lh6.googleusercontent.com/zA_wbT0o3Ku3Xt-KW5ksElEYuv6nx5nqQcNfULnU8mHJmzRiewMlDDwJx4ypEZ9oM6LmNLyPcSo1CkJi7s0LugvX0OTNypbqIwev2ItYRj3_Ij-ebV6tUyQzVeP3O19cfwYC01QGokx33K27kLXw9g"/>
+                    <pic:cNvPicPr>
+                      <a:picLocks noChangeAspect="1" noChangeArrowheads="1"/>
+                    </pic:cNvPicPr>
+                  </pic:nvPicPr>
+                  <pic:blipFill>
+                    <a:blip r:embed="rId69" cstate="print">
+                      <a:extLst>
+                        <a:ext uri="{28A0092B-C50C-407E-A947-70E740481C1C}">
+                          <a14:useLocalDpi xmlns:a14="http://schemas.microsoft.com/office/drawing/2010/main" val="0"/>
+                        </a:ext>
+                      </a:extLst>
+                    </a:blip>
+                    <a:srcRect/>
+                    <a:stretch>
+                      <a:fillRect/>
+                    </a:stretch>
+                  </pic:blipFill>
+                  <pic:spPr bwMode="auto">
+                    <a:xfrm>
+                      <a:off x="0" y="0"/>
+                      <a:ext cx="260985" cy="225425"/>
+                    </a:xfrm>
+                    <a:prstGeom prst="rect">
+                      <a:avLst/>
+                    </a:prstGeom>
+                    <a:noFill/>
+                    <a:ln>
+                      <a:noFill/>
+                    </a:ln>
+                  </pic:spPr>
+                </pic:pic>
+              </a:graphicData>
+            </a:graphic>
+          </wp:inline>
+        </w:drawing>
+      </w:r>
+      <w:r>
+        <w:rPr>
+          <w:rFonts w:ascii="Calibri" w:hAnsi="Calibri" w:cs="Calibri"/>
+          <w:color w:val="000000"/>
+          <w:sz w:val="22"/>
+          <w:szCs w:val="22"/>
+        </w:rPr>
+        <w:t> Do your own recycling</w:t>
+      </w:r>
+    </w:p>
+    <w:p>
+      <w:pPr>
+        <w:pStyle w:val="NormalWeb"/>
+        <w:numPr>
+          <w:ilvl w:val="1"/>
+          <w:numId w:val="40"/>
+        </w:numPr>
+        <w:spacing w:before="0" w:beforeAutospacing="0" w:after="160" w:afterAutospacing="0"/>
+        <w:textAlignment w:val="baseline"/>
+        <w:rPr>
+          <w:rFonts w:ascii="Arial" w:hAnsi="Arial" w:cs="Arial"/>
+          <w:color w:val="000000"/>
+          <w:sz w:val="20"/>
+          <w:szCs w:val="20"/>
+        </w:rPr>
+      </w:pPr>
+      <w:r>
+        <w:rPr>
+          <w:rFonts w:ascii="Calibri" w:hAnsi="Calibri" w:cs="Calibri"/>
+          <w:noProof/>
+          <w:color w:val="000000"/>
+          <w:sz w:val="22"/>
+          <w:szCs w:val="22"/>
+          <w:bdr w:val="none" w:sz="0" w:space="0" w:color="auto" w:frame="1"/>
+        </w:rPr>
+        <w:drawing>
+          <wp:inline distT="0" distB="0" distL="0" distR="0" wp14:anchorId="7F502403" wp14:editId="39B144F4">
+            <wp:extent cx="260985" cy="225425"/>
+            <wp:effectExtent l="0" t="0" r="5715" b="3175"/>
+            <wp:docPr id="60" name="Picture 60" descr="https://lh3.googleusercontent.com/cX0DvsbciaSgCp9Mnb8Wq-83MAQ1sXYmuQE8EDXkNjjBpI9s4lzTbRmBJGaynnFiSRsyYSZ74JkhWDogOnrOepfzcdzKz6Co3yJTeHKMKddCRN486gzIpkwOz3ewIHLcOBcH98XsbfM250Fnk4cm0w"/>
+            <wp:cNvGraphicFramePr>
+              <a:graphicFrameLocks xmlns:a="http://schemas.openxmlformats.org/drawingml/2006/main" noChangeAspect="1"/>
+            </wp:cNvGraphicFramePr>
+            <a:graphic xmlns:a="http://schemas.openxmlformats.org/drawingml/2006/main">
+              <a:graphicData uri="http://schemas.openxmlformats.org/drawingml/2006/picture">
+                <pic:pic xmlns:pic="http://schemas.openxmlformats.org/drawingml/2006/picture">
+                  <pic:nvPicPr>
+                    <pic:cNvPr id="0" name="Picture 238" descr="https://lh3.googleusercontent.com/cX0DvsbciaSgCp9Mnb8Wq-83MAQ1sXYmuQE8EDXkNjjBpI9s4lzTbRmBJGaynnFiSRsyYSZ74JkhWDogOnrOepfzcdzKz6Co3yJTeHKMKddCRN486gzIpkwOz3ewIHLcOBcH98XsbfM250Fnk4cm0w"/>
+                    <pic:cNvPicPr>
+                      <a:picLocks noChangeAspect="1" noChangeArrowheads="1"/>
+                    </pic:cNvPicPr>
+                  </pic:nvPicPr>
+                  <pic:blipFill>
+                    <a:blip r:embed="rId68" cstate="print">
+                      <a:extLst>
+                        <a:ext uri="{28A0092B-C50C-407E-A947-70E740481C1C}">
+                          <a14:useLocalDpi xmlns:a14="http://schemas.microsoft.com/office/drawing/2010/main" val="0"/>
+                        </a:ext>
+                      </a:extLst>
+                    </a:blip>
+                    <a:srcRect/>
+                    <a:stretch>
+                      <a:fillRect/>
+                    </a:stretch>
+                  </pic:blipFill>
+                  <pic:spPr bwMode="auto">
+                    <a:xfrm>
+                      <a:off x="0" y="0"/>
+                      <a:ext cx="260985" cy="225425"/>
+                    </a:xfrm>
+                    <a:prstGeom prst="rect">
+                      <a:avLst/>
+                    </a:prstGeom>
+                    <a:noFill/>
+                    <a:ln>
+                      <a:noFill/>
+                    </a:ln>
+                  </pic:spPr>
+                </pic:pic>
+              </a:graphicData>
+            </a:graphic>
+          </wp:inline>
+        </w:drawing>
+      </w:r>
+      <w:r>
+        <w:rPr>
+          <w:rFonts w:ascii="Calibri" w:hAnsi="Calibri" w:cs="Calibri"/>
+          <w:color w:val="000000"/>
+          <w:sz w:val="22"/>
+          <w:szCs w:val="22"/>
+        </w:rPr>
+        <w:t> Do your own research</w:t>
+      </w:r>
+    </w:p>
+    <w:p>
+      <w:pPr>
+        <w:pStyle w:val="NormalWeb"/>
+        <w:spacing w:before="0" w:beforeAutospacing="0" w:after="160" w:afterAutospacing="0"/>
+        <w:rPr>
+          <w:rFonts w:ascii="Calibri" w:hAnsi="Calibri" w:cs="Calibri"/>
+          <w:b/>
+          <w:bCs/>
+          <w:color w:val="000000"/>
+          <w:sz w:val="22"/>
+          <w:szCs w:val="22"/>
+        </w:rPr>
+      </w:pPr>
+      <w:r>
+        <w:rPr>
+          <w:rFonts w:ascii="Calibri" w:hAnsi="Calibri" w:cs="Calibri"/>
+          <w:color w:val="000000"/>
+          <w:sz w:val="22"/>
+          <w:szCs w:val="22"/>
+        </w:rPr>
+        <w:t>Correct</w:t>
+      </w:r>
+      <w:r>
+        <w:rPr>
+          <w:rFonts w:ascii="Calibri" w:hAnsi="Calibri" w:cs="Calibri"/>
+          <w:b/>
+          <w:bCs/>
+          <w:color w:val="000000"/>
+          <w:sz w:val="22"/>
+          <w:szCs w:val="22"/>
+        </w:rPr>
+        <w:t>5/5 $TRSRY</w:t>
+      </w:r>
+    </w:p>
+    <w:p>
+      <w:pPr>
+        <w:pStyle w:val="NormalWeb"/>
+        <w:spacing w:before="0" w:beforeAutospacing="0" w:after="160" w:afterAutospacing="0"/>
+      </w:pPr>
+      <w:r>
+        <w:rPr>
+          <w:rFonts w:ascii="Calibri" w:hAnsi="Calibri" w:cs="Calibri"/>
+          <w:bCs/>
+          <w:color w:val="000000"/>
+          <w:sz w:val="22"/>
+          <w:szCs w:val="22"/>
+        </w:rPr>
+        <w:t xml:space="preserve">Right Answer: </w:t>
+      </w:r>
+      <w:r>
+        <w:rPr>
+          <w:rFonts w:ascii="Calibri" w:hAnsi="Calibri" w:cs="Calibri"/>
+          <w:b/>
+          <w:bCs/>
+          <w:color w:val="000000"/>
+          <w:sz w:val="22"/>
+          <w:szCs w:val="22"/>
+        </w:rPr>
+        <w:t>Do your own research</w:t>
+      </w:r>
+    </w:p>
+    <w:p>
+      <w:pPr>
+        <w:pStyle w:val="NormalWeb"/>
+        <w:numPr>
+          <w:ilvl w:val="0"/>
+          <w:numId w:val="40"/>
+        </w:numPr>
+        <w:spacing w:before="0" w:beforeAutospacing="0" w:after="160" w:afterAutospacing="0"/>
+        <w:textAlignment w:val="baseline"/>
+        <w:rPr>
+          <w:rFonts w:ascii="Calibri" w:hAnsi="Calibri" w:cs="Calibri"/>
+          <w:color w:val="000000"/>
+          <w:sz w:val="22"/>
+          <w:szCs w:val="22"/>
+        </w:rPr>
+      </w:pPr>
+      <w:r>
+        <w:rPr>
+          <w:rFonts w:ascii="Calibri" w:hAnsi="Calibri" w:cs="Calibri"/>
+          <w:b/>
+          <w:bCs/>
+          <w:color w:val="000000"/>
+          <w:sz w:val="22"/>
+          <w:szCs w:val="22"/>
+        </w:rPr>
+        <w:t>Making fast cash from crypto is</w:t>
+      </w:r>
+    </w:p>
+    <w:p>
+      <w:pPr>
+        <w:pStyle w:val="NormalWeb"/>
+        <w:numPr>
+          <w:ilvl w:val="1"/>
+          <w:numId w:val="41"/>
+        </w:numPr>
+        <w:spacing w:before="0" w:beforeAutospacing="0" w:after="160" w:afterAutospacing="0"/>
+        <w:textAlignment w:val="baseline"/>
+        <w:rPr>
+          <w:rFonts w:ascii="Arial" w:hAnsi="Arial" w:cs="Arial"/>
+          <w:color w:val="000000"/>
+          <w:sz w:val="20"/>
+          <w:szCs w:val="20"/>
+        </w:rPr>
+      </w:pPr>
+      <w:r>
+        <w:rPr>
+          <w:rFonts w:ascii="Calibri" w:hAnsi="Calibri" w:cs="Calibri"/>
+          <w:noProof/>
+          <w:color w:val="000000"/>
+          <w:sz w:val="22"/>
+          <w:szCs w:val="22"/>
+          <w:bdr w:val="none" w:sz="0" w:space="0" w:color="auto" w:frame="1"/>
+        </w:rPr>
+        <w:drawing>
+          <wp:inline distT="0" distB="0" distL="0" distR="0" wp14:anchorId="40828B30" wp14:editId="6BDE78FF">
+            <wp:extent cx="260985" cy="225425"/>
+            <wp:effectExtent l="0" t="0" r="5715" b="3175"/>
+            <wp:docPr id="59" name="Picture 59" descr="https://lh6.googleusercontent.com/zA_wbT0o3Ku3Xt-KW5ksElEYuv6nx5nqQcNfULnU8mHJmzRiewMlDDwJx4ypEZ9oM6LmNLyPcSo1CkJi7s0LugvX0OTNypbqIwev2ItYRj3_Ij-ebV6tUyQzVeP3O19cfwYC01QGokx33K27kLXw9g"/>
+            <wp:cNvGraphicFramePr>
+              <a:graphicFrameLocks xmlns:a="http://schemas.openxmlformats.org/drawingml/2006/main" noChangeAspect="1"/>
+            </wp:cNvGraphicFramePr>
+            <a:graphic xmlns:a="http://schemas.openxmlformats.org/drawingml/2006/main">
+              <a:graphicData uri="http://schemas.openxmlformats.org/drawingml/2006/picture">
+                <pic:pic xmlns:pic="http://schemas.openxmlformats.org/drawingml/2006/picture">
+                  <pic:nvPicPr>
+                    <pic:cNvPr id="0" name="Picture 239" descr="https://lh6.googleusercontent.com/zA_wbT0o3Ku3Xt-KW5ksElEYuv6nx5nqQcNfULnU8mHJmzRiewMlDDwJx4ypEZ9oM6LmNLyPcSo1CkJi7s0LugvX0OTNypbqIwev2ItYRj3_Ij-ebV6tUyQzVeP3O19cfwYC01QGokx33K27kLXw9g"/>
+                    <pic:cNvPicPr>
+                      <a:picLocks noChangeAspect="1" noChangeArrowheads="1"/>
+                    </pic:cNvPicPr>
+                  </pic:nvPicPr>
+                  <pic:blipFill>
+                    <a:blip r:embed="rId69" cstate="print">
+                      <a:extLst>
+                        <a:ext uri="{28A0092B-C50C-407E-A947-70E740481C1C}">
+                          <a14:useLocalDpi xmlns:a14="http://schemas.microsoft.com/office/drawing/2010/main" val="0"/>
+                        </a:ext>
+                      </a:extLst>
+                    </a:blip>
+                    <a:srcRect/>
+                    <a:stretch>
+                      <a:fillRect/>
+                    </a:stretch>
+                  </pic:blipFill>
+                  <pic:spPr bwMode="auto">
+                    <a:xfrm>
+                      <a:off x="0" y="0"/>
+                      <a:ext cx="260985" cy="225425"/>
+                    </a:xfrm>
+                    <a:prstGeom prst="rect">
+                      <a:avLst/>
+                    </a:prstGeom>
+                    <a:noFill/>
+                    <a:ln>
+                      <a:noFill/>
+                    </a:ln>
+                  </pic:spPr>
+                </pic:pic>
+              </a:graphicData>
+            </a:graphic>
+          </wp:inline>
+        </w:drawing>
+      </w:r>
+      <w:r>
+        <w:rPr>
+          <w:rFonts w:ascii="Calibri" w:hAnsi="Calibri" w:cs="Calibri"/>
+          <w:color w:val="000000"/>
+          <w:sz w:val="22"/>
+          <w:szCs w:val="22"/>
+        </w:rPr>
+        <w:t> Not impossible</w:t>
+      </w:r>
+    </w:p>
+    <w:p>
+      <w:pPr>
+        <w:pStyle w:val="NormalWeb"/>
+        <w:numPr>
+          <w:ilvl w:val="1"/>
+          <w:numId w:val="41"/>
+        </w:numPr>
+        <w:spacing w:before="0" w:beforeAutospacing="0" w:after="160" w:afterAutospacing="0"/>
+        <w:textAlignment w:val="baseline"/>
+        <w:rPr>
+          <w:rFonts w:ascii="Arial" w:hAnsi="Arial" w:cs="Arial"/>
+          <w:color w:val="000000"/>
+          <w:sz w:val="20"/>
+          <w:szCs w:val="20"/>
+        </w:rPr>
+      </w:pPr>
+      <w:r>
+        <w:rPr>
+          <w:rFonts w:ascii="Calibri" w:hAnsi="Calibri" w:cs="Calibri"/>
+          <w:noProof/>
+          <w:color w:val="000000"/>
+          <w:sz w:val="22"/>
+          <w:szCs w:val="22"/>
+          <w:bdr w:val="none" w:sz="0" w:space="0" w:color="auto" w:frame="1"/>
+        </w:rPr>
+        <w:drawing>
+          <wp:inline distT="0" distB="0" distL="0" distR="0" wp14:anchorId="6B229344" wp14:editId="4417730A">
+            <wp:extent cx="260985" cy="225425"/>
+            <wp:effectExtent l="0" t="0" r="5715" b="3175"/>
+            <wp:docPr id="58" name="Picture 58" descr="https://lh3.googleusercontent.com/cX0DvsbciaSgCp9Mnb8Wq-83MAQ1sXYmuQE8EDXkNjjBpI9s4lzTbRmBJGaynnFiSRsyYSZ74JkhWDogOnrOepfzcdzKz6Co3yJTeHKMKddCRN486gzIpkwOz3ewIHLcOBcH98XsbfM250Fnk4cm0w"/>
+            <wp:cNvGraphicFramePr>
+              <a:graphicFrameLocks xmlns:a="http://schemas.openxmlformats.org/drawingml/2006/main" noChangeAspect="1"/>
+            </wp:cNvGraphicFramePr>
+            <a:graphic xmlns:a="http://schemas.openxmlformats.org/drawingml/2006/main">
+              <a:graphicData uri="http://schemas.openxmlformats.org/drawingml/2006/picture">
+                <pic:pic xmlns:pic="http://schemas.openxmlformats.org/drawingml/2006/picture">
+                  <pic:nvPicPr>
+                    <pic:cNvPr id="0" name="Picture 240" descr="https://lh3.googleusercontent.com/cX0DvsbciaSgCp9Mnb8Wq-83MAQ1sXYmuQE8EDXkNjjBpI9s4lzTbRmBJGaynnFiSRsyYSZ74JkhWDogOnrOepfzcdzKz6Co3yJTeHKMKddCRN486gzIpkwOz3ewIHLcOBcH98XsbfM250Fnk4cm0w"/>
+                    <pic:cNvPicPr>
+                      <a:picLocks noChangeAspect="1" noChangeArrowheads="1"/>
+                    </pic:cNvPicPr>
+                  </pic:nvPicPr>
+                  <pic:blipFill>
+                    <a:blip r:embed="rId68" cstate="print">
+                      <a:extLst>
+                        <a:ext uri="{28A0092B-C50C-407E-A947-70E740481C1C}">
+                          <a14:useLocalDpi xmlns:a14="http://schemas.microsoft.com/office/drawing/2010/main" val="0"/>
+                        </a:ext>
+                      </a:extLst>
+                    </a:blip>
+                    <a:srcRect/>
+                    <a:stretch>
+                      <a:fillRect/>
+                    </a:stretch>
+                  </pic:blipFill>
+                  <pic:spPr bwMode="auto">
+                    <a:xfrm>
+                      <a:off x="0" y="0"/>
+                      <a:ext cx="260985" cy="225425"/>
+                    </a:xfrm>
+                    <a:prstGeom prst="rect">
+                      <a:avLst/>
+                    </a:prstGeom>
+                    <a:noFill/>
+                    <a:ln>
+                      <a:noFill/>
+                    </a:ln>
+                  </pic:spPr>
+                </pic:pic>
+              </a:graphicData>
+            </a:graphic>
+          </wp:inline>
+        </w:drawing>
+      </w:r>
+      <w:r>
+        <w:rPr>
+          <w:rFonts w:ascii="Calibri" w:hAnsi="Calibri" w:cs="Calibri"/>
+          <w:color w:val="000000"/>
+          <w:sz w:val="22"/>
+          <w:szCs w:val="22"/>
+        </w:rPr>
+        <w:t> Risky, you need to do your own research</w:t>
+      </w:r>
+    </w:p>
+    <w:p>
+      <w:pPr>
+        <w:pStyle w:val="NormalWeb"/>
+        <w:numPr>
+          <w:ilvl w:val="1"/>
+          <w:numId w:val="41"/>
+        </w:numPr>
+        <w:spacing w:before="0" w:beforeAutospacing="0" w:after="160" w:afterAutospacing="0"/>
+        <w:textAlignment w:val="baseline"/>
+        <w:rPr>
+          <w:rFonts w:ascii="Arial" w:hAnsi="Arial" w:cs="Arial"/>
+          <w:color w:val="000000"/>
+          <w:sz w:val="20"/>
+          <w:szCs w:val="20"/>
+        </w:rPr>
+      </w:pPr>
+      <w:r>
+        <w:rPr>
+          <w:rFonts w:ascii="Calibri" w:hAnsi="Calibri" w:cs="Calibri"/>
+          <w:noProof/>
+          <w:color w:val="000000"/>
+          <w:sz w:val="22"/>
+          <w:szCs w:val="22"/>
+          <w:bdr w:val="none" w:sz="0" w:space="0" w:color="auto" w:frame="1"/>
+        </w:rPr>
+        <w:drawing>
+          <wp:inline distT="0" distB="0" distL="0" distR="0" wp14:anchorId="287887F3" wp14:editId="0FF232AC">
+            <wp:extent cx="260985" cy="225425"/>
+            <wp:effectExtent l="0" t="0" r="5715" b="3175"/>
+            <wp:docPr id="57" name="Picture 57" descr="https://lh6.googleusercontent.com/zA_wbT0o3Ku3Xt-KW5ksElEYuv6nx5nqQcNfULnU8mHJmzRiewMlDDwJx4ypEZ9oM6LmNLyPcSo1CkJi7s0LugvX0OTNypbqIwev2ItYRj3_Ij-ebV6tUyQzVeP3O19cfwYC01QGokx33K27kLXw9g"/>
+            <wp:cNvGraphicFramePr>
+              <a:graphicFrameLocks xmlns:a="http://schemas.openxmlformats.org/drawingml/2006/main" noChangeAspect="1"/>
+            </wp:cNvGraphicFramePr>
+            <a:graphic xmlns:a="http://schemas.openxmlformats.org/drawingml/2006/main">
+              <a:graphicData uri="http://schemas.openxmlformats.org/drawingml/2006/picture">
+                <pic:pic xmlns:pic="http://schemas.openxmlformats.org/drawingml/2006/picture">
+                  <pic:nvPicPr>
+                    <pic:cNvPr id="0" name="Picture 241" descr="https://lh6.googleusercontent.com/zA_wbT0o3Ku3Xt-KW5ksElEYuv6nx5nqQcNfULnU8mHJmzRiewMlDDwJx4ypEZ9oM6LmNLyPcSo1CkJi7s0LugvX0OTNypbqIwev2ItYRj3_Ij-ebV6tUyQzVeP3O19cfwYC01QGokx33K27kLXw9g"/>
+                    <pic:cNvPicPr>
+                      <a:picLocks noChangeAspect="1" noChangeArrowheads="1"/>
+                    </pic:cNvPicPr>
+                  </pic:nvPicPr>
+                  <pic:blipFill>
+                    <a:blip r:embed="rId69" cstate="print">
+                      <a:extLst>
+                        <a:ext uri="{28A0092B-C50C-407E-A947-70E740481C1C}">
+                          <a14:useLocalDpi xmlns:a14="http://schemas.microsoft.com/office/drawing/2010/main" val="0"/>
+                        </a:ext>
+                      </a:extLst>
+                    </a:blip>
+                    <a:srcRect/>
+                    <a:stretch>
+                      <a:fillRect/>
+                    </a:stretch>
+                  </pic:blipFill>
+                  <pic:spPr bwMode="auto">
+                    <a:xfrm>
+                      <a:off x="0" y="0"/>
+                      <a:ext cx="260985" cy="225425"/>
+                    </a:xfrm>
+                    <a:prstGeom prst="rect">
+                      <a:avLst/>
+                    </a:prstGeom>
+                    <a:noFill/>
+                    <a:ln>
+                      <a:noFill/>
+                    </a:ln>
+                  </pic:spPr>
+                </pic:pic>
+              </a:graphicData>
+            </a:graphic>
+          </wp:inline>
+        </w:drawing>
+      </w:r>
+      <w:r>
+        <w:rPr>
+          <w:rFonts w:ascii="Calibri" w:hAnsi="Calibri" w:cs="Calibri"/>
+          <w:color w:val="000000"/>
+          <w:sz w:val="22"/>
+          <w:szCs w:val="22"/>
+        </w:rPr>
+        <w:t> Not for those who are investing money they can't afford to lose</w:t>
+      </w:r>
+    </w:p>
+    <w:p>
+      <w:pPr>
+        <w:pStyle w:val="NormalWeb"/>
+        <w:numPr>
+          <w:ilvl w:val="1"/>
+          <w:numId w:val="41"/>
+        </w:numPr>
+        <w:spacing w:before="0" w:beforeAutospacing="0" w:after="160" w:afterAutospacing="0"/>
+        <w:textAlignment w:val="baseline"/>
+        <w:rPr>
+          <w:rFonts w:ascii="Arial" w:hAnsi="Arial" w:cs="Arial"/>
+          <w:color w:val="000000"/>
+          <w:sz w:val="20"/>
+          <w:szCs w:val="20"/>
+        </w:rPr>
+      </w:pPr>
+      <w:r>
+        <w:rPr>
+          <w:rFonts w:ascii="Calibri" w:hAnsi="Calibri" w:cs="Calibri"/>
+          <w:noProof/>
+          <w:color w:val="000000"/>
+          <w:sz w:val="22"/>
+          <w:szCs w:val="22"/>
+          <w:bdr w:val="none" w:sz="0" w:space="0" w:color="auto" w:frame="1"/>
+        </w:rPr>
+        <w:lastRenderedPageBreak/>
+        <w:drawing>
+          <wp:inline distT="0" distB="0" distL="0" distR="0" wp14:anchorId="33042CA7" wp14:editId="2136577C">
+            <wp:extent cx="260985" cy="225425"/>
+            <wp:effectExtent l="0" t="0" r="5715" b="3175"/>
+            <wp:docPr id="56" name="Picture 56" descr="https://lh6.googleusercontent.com/zA_wbT0o3Ku3Xt-KW5ksElEYuv6nx5nqQcNfULnU8mHJmzRiewMlDDwJx4ypEZ9oM6LmNLyPcSo1CkJi7s0LugvX0OTNypbqIwev2ItYRj3_Ij-ebV6tUyQzVeP3O19cfwYC01QGokx33K27kLXw9g"/>
+            <wp:cNvGraphicFramePr>
+              <a:graphicFrameLocks xmlns:a="http://schemas.openxmlformats.org/drawingml/2006/main" noChangeAspect="1"/>
+            </wp:cNvGraphicFramePr>
+            <a:graphic xmlns:a="http://schemas.openxmlformats.org/drawingml/2006/main">
+              <a:graphicData uri="http://schemas.openxmlformats.org/drawingml/2006/picture">
+                <pic:pic xmlns:pic="http://schemas.openxmlformats.org/drawingml/2006/picture">
+                  <pic:nvPicPr>
+                    <pic:cNvPr id="0" name="Picture 242" descr="https://lh6.googleusercontent.com/zA_wbT0o3Ku3Xt-KW5ksElEYuv6nx5nqQcNfULnU8mHJmzRiewMlDDwJx4ypEZ9oM6LmNLyPcSo1CkJi7s0LugvX0OTNypbqIwev2ItYRj3_Ij-ebV6tUyQzVeP3O19cfwYC01QGokx33K27kLXw9g"/>
+                    <pic:cNvPicPr>
+                      <a:picLocks noChangeAspect="1" noChangeArrowheads="1"/>
+                    </pic:cNvPicPr>
+                  </pic:nvPicPr>
+                  <pic:blipFill>
+                    <a:blip r:embed="rId69" cstate="print">
+                      <a:extLst>
+                        <a:ext uri="{28A0092B-C50C-407E-A947-70E740481C1C}">
+                          <a14:useLocalDpi xmlns:a14="http://schemas.microsoft.com/office/drawing/2010/main" val="0"/>
+                        </a:ext>
+                      </a:extLst>
+                    </a:blip>
+                    <a:srcRect/>
+                    <a:stretch>
+                      <a:fillRect/>
+                    </a:stretch>
+                  </pic:blipFill>
+                  <pic:spPr bwMode="auto">
+                    <a:xfrm>
+                      <a:off x="0" y="0"/>
+                      <a:ext cx="260985" cy="225425"/>
+                    </a:xfrm>
+                    <a:prstGeom prst="rect">
+                      <a:avLst/>
+                    </a:prstGeom>
+                    <a:noFill/>
+                    <a:ln>
+                      <a:noFill/>
+                    </a:ln>
+                  </pic:spPr>
+                </pic:pic>
+              </a:graphicData>
+            </a:graphic>
+          </wp:inline>
+        </w:drawing>
+      </w:r>
+      <w:r>
+        <w:rPr>
+          <w:rFonts w:ascii="Calibri" w:hAnsi="Calibri" w:cs="Calibri"/>
+          <w:color w:val="000000"/>
+          <w:sz w:val="22"/>
+          <w:szCs w:val="22"/>
+        </w:rPr>
+        <w:t> All of the above</w:t>
+      </w:r>
+    </w:p>
+    <w:p>
+      <w:pPr>
+        <w:pStyle w:val="NormalWeb"/>
+        <w:spacing w:before="0" w:beforeAutospacing="0" w:after="160" w:afterAutospacing="0"/>
+      </w:pPr>
+      <w:r>
+        <w:rPr>
+          <w:rFonts w:ascii="Calibri" w:hAnsi="Calibri" w:cs="Calibri"/>
+          <w:color w:val="000000"/>
+          <w:sz w:val="22"/>
+          <w:szCs w:val="22"/>
+        </w:rPr>
+        <w:t>Incorrect</w:t>
+      </w:r>
+      <w:r>
+        <w:rPr>
+          <w:rFonts w:ascii="Calibri" w:hAnsi="Calibri" w:cs="Calibri"/>
+          <w:b/>
+          <w:bCs/>
+          <w:color w:val="000000"/>
+          <w:sz w:val="22"/>
+          <w:szCs w:val="22"/>
+        </w:rPr>
+        <w:t>0/5 $TRSRY</w:t>
+      </w:r>
+    </w:p>
+    <w:p>
+      <w:pPr>
+        <w:pStyle w:val="NormalWeb"/>
+        <w:spacing w:before="0" w:beforeAutospacing="0" w:after="160" w:afterAutospacing="0"/>
+      </w:pPr>
+      <w:r>
+        <w:rPr>
+          <w:rFonts w:ascii="Calibri" w:hAnsi="Calibri" w:cs="Calibri"/>
+          <w:color w:val="000000"/>
+          <w:sz w:val="22"/>
+          <w:szCs w:val="22"/>
+        </w:rPr>
+        <w:t>Right Answer: </w:t>
+      </w:r>
+      <w:r>
+        <w:rPr>
+          <w:rFonts w:ascii="Calibri" w:hAnsi="Calibri" w:cs="Calibri"/>
+          <w:b/>
+          <w:bCs/>
+          <w:color w:val="000000"/>
+          <w:sz w:val="22"/>
+          <w:szCs w:val="22"/>
+        </w:rPr>
+        <w:t>All of the above</w:t>
+      </w:r>
+    </w:p>
+    <w:p>
+      <w:pPr>
+        <w:pStyle w:val="NormalWeb"/>
+        <w:spacing w:before="0" w:beforeAutospacing="0" w:after="160" w:afterAutospacing="0"/>
+        <w:jc w:val="both"/>
+      </w:pPr>
     </w:p>
     <w:sectPr>
       <w:pgSz w:w="12240" w:h="15840"/>
@@ -10661,6 +11443,123 @@
     </w:lvl>
   </w:abstractNum>
   <w:abstractNum w:abstractNumId="3" w15:restartNumberingAfterBreak="0">
+    <w:nsid w:val="0E0B6D4B"/>
+    <w:multiLevelType w:val="multilevel"/>
+    <w:tmpl w:val="35F6A67C"/>
+    <w:lvl w:ilvl="0">
+      <w:start w:val="2"/>
+      <w:numFmt w:val="decimal"/>
+      <w:lvlText w:val="%1."/>
+      <w:lvlJc w:val="left"/>
+      <w:pPr>
+        <w:tabs>
+          <w:tab w:val="num" w:pos="720"/>
+        </w:tabs>
+        <w:ind w:left="720" w:hanging="360"/>
+      </w:pPr>
+    </w:lvl>
+    <w:lvl w:ilvl="1">
+      <w:start w:val="1"/>
+      <w:numFmt w:val="bullet"/>
+      <w:lvlText w:val="o"/>
+      <w:lvlJc w:val="left"/>
+      <w:pPr>
+        <w:tabs>
+          <w:tab w:val="num" w:pos="1440"/>
+        </w:tabs>
+        <w:ind w:left="1440" w:hanging="360"/>
+      </w:pPr>
+      <w:rPr>
+        <w:rFonts w:ascii="Courier New" w:hAnsi="Courier New" w:hint="default"/>
+        <w:sz w:val="20"/>
+      </w:rPr>
+    </w:lvl>
+    <w:lvl w:ilvl="2" w:tentative="1">
+      <w:start w:val="1"/>
+      <w:numFmt w:val="decimal"/>
+      <w:lvlText w:val="%3."/>
+      <w:lvlJc w:val="left"/>
+      <w:pPr>
+        <w:tabs>
+          <w:tab w:val="num" w:pos="2160"/>
+        </w:tabs>
+        <w:ind w:left="2160" w:hanging="360"/>
+      </w:pPr>
+    </w:lvl>
+    <w:lvl w:ilvl="3" w:tentative="1">
+      <w:start w:val="1"/>
+      <w:numFmt w:val="decimal"/>
+      <w:lvlText w:val="%4."/>
+      <w:lvlJc w:val="left"/>
+      <w:pPr>
+        <w:tabs>
+          <w:tab w:val="num" w:pos="2880"/>
+        </w:tabs>
+        <w:ind w:left="2880" w:hanging="360"/>
+      </w:pPr>
+    </w:lvl>
+    <w:lvl w:ilvl="4" w:tentative="1">
+      <w:start w:val="1"/>
+      <w:numFmt w:val="decimal"/>
+      <w:lvlText w:val="%5."/>
+      <w:lvlJc w:val="left"/>
+      <w:pPr>
+        <w:tabs>
+          <w:tab w:val="num" w:pos="3600"/>
+        </w:tabs>
+        <w:ind w:left="3600" w:hanging="360"/>
+      </w:pPr>
+    </w:lvl>
+    <w:lvl w:ilvl="5" w:tentative="1">
+      <w:start w:val="1"/>
+      <w:numFmt w:val="decimal"/>
+      <w:lvlText w:val="%6."/>
+      <w:lvlJc w:val="left"/>
+      <w:pPr>
+        <w:tabs>
+          <w:tab w:val="num" w:pos="4320"/>
+        </w:tabs>
+        <w:ind w:left="4320" w:hanging="360"/>
+      </w:pPr>
+    </w:lvl>
+    <w:lvl w:ilvl="6" w:tentative="1">
+      <w:start w:val="1"/>
+      <w:numFmt w:val="decimal"/>
+      <w:lvlText w:val="%7."/>
+      <w:lvlJc w:val="left"/>
+      <w:pPr>
+        <w:tabs>
+          <w:tab w:val="num" w:pos="5040"/>
+        </w:tabs>
+        <w:ind w:left="5040" w:hanging="360"/>
+      </w:pPr>
+    </w:lvl>
+    <w:lvl w:ilvl="7" w:tentative="1">
+      <w:start w:val="1"/>
+      <w:numFmt w:val="decimal"/>
+      <w:lvlText w:val="%8."/>
+      <w:lvlJc w:val="left"/>
+      <w:pPr>
+        <w:tabs>
+          <w:tab w:val="num" w:pos="5760"/>
+        </w:tabs>
+        <w:ind w:left="5760" w:hanging="360"/>
+      </w:pPr>
+    </w:lvl>
+    <w:lvl w:ilvl="8" w:tentative="1">
+      <w:start w:val="1"/>
+      <w:numFmt w:val="decimal"/>
+      <w:lvlText w:val="%9."/>
+      <w:lvlJc w:val="left"/>
+      <w:pPr>
+        <w:tabs>
+          <w:tab w:val="num" w:pos="6480"/>
+        </w:tabs>
+        <w:ind w:left="6480" w:hanging="360"/>
+      </w:pPr>
+    </w:lvl>
+  </w:abstractNum>
+  <w:abstractNum w:abstractNumId="4" w15:restartNumberingAfterBreak="0">
     <w:nsid w:val="162003B2"/>
     <w:multiLevelType w:val="multilevel"/>
     <w:tmpl w:val="D00CD0FE"/>
@@ -10777,7 +11676,7 @@
       </w:pPr>
     </w:lvl>
   </w:abstractNum>
-  <w:abstractNum w:abstractNumId="4" w15:restartNumberingAfterBreak="0">
+  <w:abstractNum w:abstractNumId="5" w15:restartNumberingAfterBreak="0">
     <w:nsid w:val="17623CD2"/>
     <w:multiLevelType w:val="multilevel"/>
     <w:tmpl w:val="EE24910E"/>
@@ -10894,7 +11793,7 @@
       </w:pPr>
     </w:lvl>
   </w:abstractNum>
-  <w:abstractNum w:abstractNumId="5" w15:restartNumberingAfterBreak="0">
+  <w:abstractNum w:abstractNumId="6" w15:restartNumberingAfterBreak="0">
     <w:nsid w:val="1B885A16"/>
     <w:multiLevelType w:val="multilevel"/>
     <w:tmpl w:val="6E46DBE2"/>
@@ -11011,7 +11910,7 @@
       </w:pPr>
     </w:lvl>
   </w:abstractNum>
-  <w:abstractNum w:abstractNumId="6" w15:restartNumberingAfterBreak="0">
+  <w:abstractNum w:abstractNumId="7" w15:restartNumberingAfterBreak="0">
     <w:nsid w:val="207E4B18"/>
     <w:multiLevelType w:val="multilevel"/>
     <w:tmpl w:val="4198F0CE"/>
@@ -11128,7 +12027,7 @@
       </w:pPr>
     </w:lvl>
   </w:abstractNum>
-  <w:abstractNum w:abstractNumId="7" w15:restartNumberingAfterBreak="0">
+  <w:abstractNum w:abstractNumId="8" w15:restartNumberingAfterBreak="0">
     <w:nsid w:val="21060E15"/>
     <w:multiLevelType w:val="multilevel"/>
     <w:tmpl w:val="F91A25C0"/>
@@ -11245,7 +12144,7 @@
       </w:pPr>
     </w:lvl>
   </w:abstractNum>
-  <w:abstractNum w:abstractNumId="8" w15:restartNumberingAfterBreak="0">
+  <w:abstractNum w:abstractNumId="9" w15:restartNumberingAfterBreak="0">
     <w:nsid w:val="23D015E5"/>
     <w:multiLevelType w:val="multilevel"/>
     <w:tmpl w:val="44F62702"/>
@@ -11362,7 +12261,7 @@
       </w:pPr>
     </w:lvl>
   </w:abstractNum>
-  <w:abstractNum w:abstractNumId="9" w15:restartNumberingAfterBreak="0">
+  <w:abstractNum w:abstractNumId="10" w15:restartNumberingAfterBreak="0">
     <w:nsid w:val="260A7FA3"/>
     <w:multiLevelType w:val="multilevel"/>
     <w:tmpl w:val="E5301B5A"/>
@@ -11479,7 +12378,7 @@
       </w:pPr>
     </w:lvl>
   </w:abstractNum>
-  <w:abstractNum w:abstractNumId="10" w15:restartNumberingAfterBreak="0">
+  <w:abstractNum w:abstractNumId="11" w15:restartNumberingAfterBreak="0">
     <w:nsid w:val="27F77995"/>
     <w:multiLevelType w:val="multilevel"/>
     <w:tmpl w:val="1A882704"/>
@@ -11596,7 +12495,124 @@
       </w:pPr>
     </w:lvl>
   </w:abstractNum>
-  <w:abstractNum w:abstractNumId="11" w15:restartNumberingAfterBreak="0">
+  <w:abstractNum w:abstractNumId="12" w15:restartNumberingAfterBreak="0">
+    <w:nsid w:val="2E313DB5"/>
+    <w:multiLevelType w:val="multilevel"/>
+    <w:tmpl w:val="F612B812"/>
+    <w:lvl w:ilvl="0">
+      <w:start w:val="1"/>
+      <w:numFmt w:val="decimal"/>
+      <w:lvlText w:val="%1."/>
+      <w:lvlJc w:val="left"/>
+      <w:pPr>
+        <w:tabs>
+          <w:tab w:val="num" w:pos="360"/>
+        </w:tabs>
+        <w:ind w:left="360" w:hanging="360"/>
+      </w:pPr>
+    </w:lvl>
+    <w:lvl w:ilvl="1">
+      <w:start w:val="1"/>
+      <w:numFmt w:val="bullet"/>
+      <w:lvlText w:val="o"/>
+      <w:lvlJc w:val="left"/>
+      <w:pPr>
+        <w:tabs>
+          <w:tab w:val="num" w:pos="1080"/>
+        </w:tabs>
+        <w:ind w:left="1080" w:hanging="360"/>
+      </w:pPr>
+      <w:rPr>
+        <w:rFonts w:ascii="Courier New" w:hAnsi="Courier New" w:hint="default"/>
+        <w:sz w:val="20"/>
+      </w:rPr>
+    </w:lvl>
+    <w:lvl w:ilvl="2" w:tentative="1">
+      <w:start w:val="1"/>
+      <w:numFmt w:val="decimal"/>
+      <w:lvlText w:val="%3."/>
+      <w:lvlJc w:val="left"/>
+      <w:pPr>
+        <w:tabs>
+          <w:tab w:val="num" w:pos="1800"/>
+        </w:tabs>
+        <w:ind w:left="1800" w:hanging="360"/>
+      </w:pPr>
+    </w:lvl>
+    <w:lvl w:ilvl="3" w:tentative="1">
+      <w:start w:val="1"/>
+      <w:numFmt w:val="decimal"/>
+      <w:lvlText w:val="%4."/>
+      <w:lvlJc w:val="left"/>
+      <w:pPr>
+        <w:tabs>
+          <w:tab w:val="num" w:pos="2520"/>
+        </w:tabs>
+        <w:ind w:left="2520" w:hanging="360"/>
+      </w:pPr>
+    </w:lvl>
+    <w:lvl w:ilvl="4" w:tentative="1">
+      <w:start w:val="1"/>
+      <w:numFmt w:val="decimal"/>
+      <w:lvlText w:val="%5."/>
+      <w:lvlJc w:val="left"/>
+      <w:pPr>
+        <w:tabs>
+          <w:tab w:val="num" w:pos="3240"/>
+        </w:tabs>
+        <w:ind w:left="3240" w:hanging="360"/>
+      </w:pPr>
+    </w:lvl>
+    <w:lvl w:ilvl="5" w:tentative="1">
+      <w:start w:val="1"/>
+      <w:numFmt w:val="decimal"/>
+      <w:lvlText w:val="%6."/>
+      <w:lvlJc w:val="left"/>
+      <w:pPr>
+        <w:tabs>
+          <w:tab w:val="num" w:pos="3960"/>
+        </w:tabs>
+        <w:ind w:left="3960" w:hanging="360"/>
+      </w:pPr>
+    </w:lvl>
+    <w:lvl w:ilvl="6" w:tentative="1">
+      <w:start w:val="1"/>
+      <w:numFmt w:val="decimal"/>
+      <w:lvlText w:val="%7."/>
+      <w:lvlJc w:val="left"/>
+      <w:pPr>
+        <w:tabs>
+          <w:tab w:val="num" w:pos="4680"/>
+        </w:tabs>
+        <w:ind w:left="4680" w:hanging="360"/>
+      </w:pPr>
+    </w:lvl>
+    <w:lvl w:ilvl="7" w:tentative="1">
+      <w:start w:val="1"/>
+      <w:numFmt w:val="decimal"/>
+      <w:lvlText w:val="%8."/>
+      <w:lvlJc w:val="left"/>
+      <w:pPr>
+        <w:tabs>
+          <w:tab w:val="num" w:pos="5400"/>
+        </w:tabs>
+        <w:ind w:left="5400" w:hanging="360"/>
+      </w:pPr>
+    </w:lvl>
+    <w:lvl w:ilvl="8" w:tentative="1">
+      <w:start w:val="1"/>
+      <w:numFmt w:val="decimal"/>
+      <w:lvlText w:val="%9."/>
+      <w:lvlJc w:val="left"/>
+      <w:pPr>
+        <w:tabs>
+          <w:tab w:val="num" w:pos="6120"/>
+        </w:tabs>
+        <w:ind w:left="6120" w:hanging="360"/>
+      </w:pPr>
+    </w:lvl>
+  </w:abstractNum>
+  <w:abstractNum w:abstractNumId="13" w15:restartNumberingAfterBreak="0">
     <w:nsid w:val="3E921E60"/>
     <w:multiLevelType w:val="multilevel"/>
     <w:tmpl w:val="ECD691AA"/>
@@ -11713,7 +12729,7 @@
       </w:pPr>
     </w:lvl>
   </w:abstractNum>
-  <w:abstractNum w:abstractNumId="12" w15:restartNumberingAfterBreak="0">
+  <w:abstractNum w:abstractNumId="14" w15:restartNumberingAfterBreak="0">
     <w:nsid w:val="42311210"/>
     <w:multiLevelType w:val="multilevel"/>
     <w:tmpl w:val="32EE573C"/>
@@ -11830,7 +12846,7 @@
       </w:pPr>
     </w:lvl>
   </w:abstractNum>
-  <w:abstractNum w:abstractNumId="13" w15:restartNumberingAfterBreak="0">
+  <w:abstractNum w:abstractNumId="15" w15:restartNumberingAfterBreak="0">
     <w:nsid w:val="498421C4"/>
     <w:multiLevelType w:val="multilevel"/>
     <w:tmpl w:val="2F4035CA"/>
@@ -11947,7 +12963,7 @@
       </w:pPr>
     </w:lvl>
   </w:abstractNum>
-  <w:abstractNum w:abstractNumId="14" w15:restartNumberingAfterBreak="0">
+  <w:abstractNum w:abstractNumId="16" w15:restartNumberingAfterBreak="0">
     <w:nsid w:val="4D644503"/>
     <w:multiLevelType w:val="multilevel"/>
     <w:tmpl w:val="91DE9E64"/>
@@ -12064,7 +13080,7 @@
       </w:pPr>
     </w:lvl>
   </w:abstractNum>
-  <w:abstractNum w:abstractNumId="15" w15:restartNumberingAfterBreak="0">
+  <w:abstractNum w:abstractNumId="17" w15:restartNumberingAfterBreak="0">
     <w:nsid w:val="4EEA3E3D"/>
     <w:multiLevelType w:val="multilevel"/>
     <w:tmpl w:val="E56C09F0"/>
@@ -12213,7 +13229,7 @@
       </w:rPr>
     </w:lvl>
   </w:abstractNum>
-  <w:abstractNum w:abstractNumId="16" w15:restartNumberingAfterBreak="0">
+  <w:abstractNum w:abstractNumId="18" w15:restartNumberingAfterBreak="0">
     <w:nsid w:val="54EA629F"/>
     <w:multiLevelType w:val="multilevel"/>
     <w:tmpl w:val="31D2951C"/>
@@ -12354,124 +13370,7 @@
       </w:rPr>
     </w:lvl>
   </w:abstractNum>
-  <w:abstractNum w:abstractNumId="17" w15:restartNumberingAfterBreak="0">
-    <w:nsid w:val="55530D8A"/>
-    <w:multiLevelType w:val="multilevel"/>
-    <w:tmpl w:val="7B5C143E"/>
-    <w:lvl w:ilvl="0">
-      <w:start w:val="1"/>
-      <w:numFmt w:val="decimal"/>
-      <w:lvlText w:val="%1."/>
-      <w:lvlJc w:val="left"/>
-      <w:pPr>
-        <w:tabs>
-          <w:tab w:val="num" w:pos="360"/>
-        </w:tabs>
-        <w:ind w:left="360" w:hanging="360"/>
-      </w:pPr>
-    </w:lvl>
-    <w:lvl w:ilvl="1">
-      <w:start w:val="1"/>
-      <w:numFmt w:val="bullet"/>
-      <w:lvlText w:val="o"/>
-      <w:lvlJc w:val="left"/>
-      <w:pPr>
-        <w:tabs>
-          <w:tab w:val="num" w:pos="1080"/>
-        </w:tabs>
-        <w:ind w:left="1080" w:hanging="360"/>
-      </w:pPr>
-      <w:rPr>
-        <w:rFonts w:ascii="Courier New" w:hAnsi="Courier New" w:hint="default"/>
-        <w:sz w:val="20"/>
-      </w:rPr>
-    </w:lvl>
-    <w:lvl w:ilvl="2" w:tentative="1">
-      <w:start w:val="1"/>
-      <w:numFmt w:val="decimal"/>
-      <w:lvlText w:val="%3."/>
-      <w:lvlJc w:val="left"/>
-      <w:pPr>
-        <w:tabs>
-          <w:tab w:val="num" w:pos="1800"/>
-        </w:tabs>
-        <w:ind w:left="1800" w:hanging="360"/>
-      </w:pPr>
-    </w:lvl>
-    <w:lvl w:ilvl="3" w:tentative="1">
-      <w:start w:val="1"/>
-      <w:numFmt w:val="decimal"/>
-      <w:lvlText w:val="%4."/>
-      <w:lvlJc w:val="left"/>
-      <w:pPr>
-        <w:tabs>
-          <w:tab w:val="num" w:pos="2520"/>
-        </w:tabs>
-        <w:ind w:left="2520" w:hanging="360"/>
-      </w:pPr>
-    </w:lvl>
-    <w:lvl w:ilvl="4" w:tentative="1">
-      <w:start w:val="1"/>
-      <w:numFmt w:val="decimal"/>
-      <w:lvlText w:val="%5."/>
-      <w:lvlJc w:val="left"/>
-      <w:pPr>
-        <w:tabs>
-          <w:tab w:val="num" w:pos="3240"/>
-        </w:tabs>
-        <w:ind w:left="3240" w:hanging="360"/>
-      </w:pPr>
-    </w:lvl>
-    <w:lvl w:ilvl="5" w:tentative="1">
-      <w:start w:val="1"/>
-      <w:numFmt w:val="decimal"/>
-      <w:lvlText w:val="%6."/>
-      <w:lvlJc w:val="left"/>
-      <w:pPr>
-        <w:tabs>
-          <w:tab w:val="num" w:pos="3960"/>
-        </w:tabs>
-        <w:ind w:left="3960" w:hanging="360"/>
-      </w:pPr>
-    </w:lvl>
-    <w:lvl w:ilvl="6" w:tentative="1">
-      <w:start w:val="1"/>
-      <w:numFmt w:val="decimal"/>
-      <w:lvlText w:val="%7."/>
-      <w:lvlJc w:val="left"/>
-      <w:pPr>
-        <w:tabs>
-          <w:tab w:val="num" w:pos="4680"/>
-        </w:tabs>
-        <w:ind w:left="4680" w:hanging="360"/>
-      </w:pPr>
-    </w:lvl>
-    <w:lvl w:ilvl="7" w:tentative="1">
-      <w:start w:val="1"/>
-      <w:numFmt w:val="decimal"/>
-      <w:lvlText w:val="%8."/>
-      <w:lvlJc w:val="left"/>
-      <w:pPr>
-        <w:tabs>
-          <w:tab w:val="num" w:pos="5400"/>
-        </w:tabs>
-        <w:ind w:left="5400" w:hanging="360"/>
-      </w:pPr>
-    </w:lvl>
-    <w:lvl w:ilvl="8" w:tentative="1">
-      <w:start w:val="1"/>
-      <w:numFmt w:val="decimal"/>
-      <w:lvlText w:val="%9."/>
-      <w:lvlJc w:val="left"/>
-      <w:pPr>
-        <w:tabs>
-          <w:tab w:val="num" w:pos="6120"/>
-        </w:tabs>
-        <w:ind w:left="6120" w:hanging="360"/>
-      </w:pPr>
-    </w:lvl>
-  </w:abstractNum>
-  <w:abstractNum w:abstractNumId="18" w15:restartNumberingAfterBreak="0">
+  <w:abstractNum w:abstractNumId="19" w15:restartNumberingAfterBreak="0">
     <w:nsid w:val="59CE70BC"/>
     <w:multiLevelType w:val="multilevel"/>
     <w:tmpl w:val="78D046DE"/>
@@ -12588,7 +13487,7 @@
       </w:pPr>
     </w:lvl>
   </w:abstractNum>
-  <w:abstractNum w:abstractNumId="19" w15:restartNumberingAfterBreak="0">
+  <w:abstractNum w:abstractNumId="20" w15:restartNumberingAfterBreak="0">
     <w:nsid w:val="624B1A62"/>
     <w:multiLevelType w:val="multilevel"/>
     <w:tmpl w:val="B4C8F190"/>
@@ -12705,7 +13604,7 @@
       </w:pPr>
     </w:lvl>
   </w:abstractNum>
-  <w:abstractNum w:abstractNumId="20" w15:restartNumberingAfterBreak="0">
+  <w:abstractNum w:abstractNumId="21" w15:restartNumberingAfterBreak="0">
     <w:nsid w:val="631B4400"/>
     <w:multiLevelType w:val="multilevel"/>
     <w:tmpl w:val="D430CD90"/>
@@ -12822,7 +13721,7 @@
       </w:pPr>
     </w:lvl>
   </w:abstractNum>
-  <w:abstractNum w:abstractNumId="21" w15:restartNumberingAfterBreak="0">
+  <w:abstractNum w:abstractNumId="22" w15:restartNumberingAfterBreak="0">
     <w:nsid w:val="6A237F50"/>
     <w:multiLevelType w:val="multilevel"/>
     <w:tmpl w:val="CA384C4E"/>
@@ -12939,7 +13838,7 @@
       </w:pPr>
     </w:lvl>
   </w:abstractNum>
-  <w:abstractNum w:abstractNumId="22" w15:restartNumberingAfterBreak="0">
+  <w:abstractNum w:abstractNumId="23" w15:restartNumberingAfterBreak="0">
     <w:nsid w:val="6DFA6671"/>
     <w:multiLevelType w:val="multilevel"/>
     <w:tmpl w:val="9D52E73C"/>
@@ -13056,7 +13955,7 @@
       </w:pPr>
     </w:lvl>
   </w:abstractNum>
-  <w:abstractNum w:abstractNumId="23" w15:restartNumberingAfterBreak="0">
+  <w:abstractNum w:abstractNumId="24" w15:restartNumberingAfterBreak="0">
     <w:nsid w:val="72CD6EDD"/>
     <w:multiLevelType w:val="multilevel"/>
     <w:tmpl w:val="E5DE1720"/>
@@ -13170,100 +14069,100 @@
     </w:lvl>
   </w:abstractNum>
   <w:num w:numId="1">
-    <w:abstractNumId w:val="11"/>
+    <w:abstractNumId w:val="13"/>
     <w:lvlOverride w:ilvl="0">
       <w:startOverride w:val="1"/>
     </w:lvlOverride>
   </w:num>
   <w:num w:numId="2">
-    <w:abstractNumId w:val="11"/>
+    <w:abstractNumId w:val="13"/>
     <w:lvlOverride w:ilvl="0">
       <w:startOverride w:val="2"/>
     </w:lvlOverride>
   </w:num>
   <w:num w:numId="3">
-    <w:abstractNumId w:val="11"/>
+    <w:abstractNumId w:val="13"/>
     <w:lvlOverride w:ilvl="0">
       <w:startOverride w:val="3"/>
     </w:lvlOverride>
   </w:num>
   <w:num w:numId="4">
-    <w:abstractNumId w:val="12"/>
+    <w:abstractNumId w:val="14"/>
     <w:lvlOverride w:ilvl="0">
       <w:startOverride w:val="1"/>
     </w:lvlOverride>
   </w:num>
   <w:num w:numId="5">
-    <w:abstractNumId w:val="12"/>
+    <w:abstractNumId w:val="14"/>
     <w:lvlOverride w:ilvl="0">
       <w:startOverride w:val="2"/>
     </w:lvlOverride>
   </w:num>
   <w:num w:numId="6">
-    <w:abstractNumId w:val="12"/>
+    <w:abstractNumId w:val="14"/>
     <w:lvlOverride w:ilvl="0">
       <w:startOverride w:val="3"/>
     </w:lvlOverride>
   </w:num>
   <w:num w:numId="7">
+    <w:abstractNumId w:val="8"/>
+    <w:lvlOverride w:ilvl="0">
+      <w:startOverride w:val="1"/>
+    </w:lvlOverride>
+  </w:num>
+  <w:num w:numId="8">
+    <w:abstractNumId w:val="8"/>
+    <w:lvlOverride w:ilvl="0">
+      <w:startOverride w:val="2"/>
+    </w:lvlOverride>
+  </w:num>
+  <w:num w:numId="9">
+    <w:abstractNumId w:val="8"/>
+    <w:lvlOverride w:ilvl="0">
+      <w:startOverride w:val="3"/>
+    </w:lvlOverride>
+  </w:num>
+  <w:num w:numId="10">
+    <w:abstractNumId w:val="21"/>
+    <w:lvlOverride w:ilvl="0">
+      <w:startOverride w:val="1"/>
+    </w:lvlOverride>
+  </w:num>
+  <w:num w:numId="11">
+    <w:abstractNumId w:val="21"/>
+    <w:lvlOverride w:ilvl="0">
+      <w:startOverride w:val="2"/>
+    </w:lvlOverride>
+  </w:num>
+  <w:num w:numId="12">
+    <w:abstractNumId w:val="21"/>
+    <w:lvlOverride w:ilvl="0">
+      <w:startOverride w:val="3"/>
+    </w:lvlOverride>
+  </w:num>
+  <w:num w:numId="13">
     <w:abstractNumId w:val="7"/>
     <w:lvlOverride w:ilvl="0">
       <w:startOverride w:val="1"/>
     </w:lvlOverride>
   </w:num>
-  <w:num w:numId="8">
+  <w:num w:numId="14">
     <w:abstractNumId w:val="7"/>
     <w:lvlOverride w:ilvl="0">
       <w:startOverride w:val="2"/>
     </w:lvlOverride>
   </w:num>
-  <w:num w:numId="9">
+  <w:num w:numId="15">
     <w:abstractNumId w:val="7"/>
     <w:lvlOverride w:ilvl="0">
       <w:startOverride w:val="3"/>
     </w:lvlOverride>
   </w:num>
-  <w:num w:numId="10">
-    <w:abstractNumId w:val="20"/>
-    <w:lvlOverride w:ilvl="0">
-      <w:startOverride w:val="1"/>
-    </w:lvlOverride>
-  </w:num>
-  <w:num w:numId="11">
-    <w:abstractNumId w:val="20"/>
-    <w:lvlOverride w:ilvl="0">
-      <w:startOverride w:val="2"/>
-    </w:lvlOverride>
-  </w:num>
-  <w:num w:numId="12">
-    <w:abstractNumId w:val="20"/>
-    <w:lvlOverride w:ilvl="0">
-      <w:startOverride w:val="3"/>
-    </w:lvlOverride>
-  </w:num>
-  <w:num w:numId="13">
-    <w:abstractNumId w:val="6"/>
-    <w:lvlOverride w:ilvl="0">
-      <w:startOverride w:val="1"/>
-    </w:lvlOverride>
-  </w:num>
-  <w:num w:numId="14">
-    <w:abstractNumId w:val="6"/>
-    <w:lvlOverride w:ilvl="0">
-      <w:startOverride w:val="2"/>
-    </w:lvlOverride>
-  </w:num>
-  <w:num w:numId="15">
-    <w:abstractNumId w:val="6"/>
-    <w:lvlOverride w:ilvl="0">
-      <w:startOverride w:val="3"/>
-    </w:lvlOverride>
-  </w:num>
   <w:num w:numId="16">
-    <w:abstractNumId w:val="8"/>
+    <w:abstractNumId w:val="9"/>
   </w:num>
   <w:num w:numId="17">
-    <w:abstractNumId w:val="8"/>
+    <w:abstractNumId w:val="9"/>
     <w:lvlOverride w:ilvl="1">
       <w:lvl w:ilvl="1">
         <w:numFmt w:val="bullet"/>
@@ -13283,7 +14182,7 @@
     </w:lvlOverride>
   </w:num>
   <w:num w:numId="18">
-    <w:abstractNumId w:val="23"/>
+    <w:abstractNumId w:val="24"/>
     <w:lvlOverride w:ilvl="0">
       <w:lvl w:ilvl="0">
         <w:numFmt w:val="decimal"/>
@@ -13293,7 +14192,7 @@
     </w:lvlOverride>
   </w:num>
   <w:num w:numId="19">
-    <w:abstractNumId w:val="15"/>
+    <w:abstractNumId w:val="17"/>
   </w:num>
   <w:num w:numId="20">
     <w:abstractNumId w:val="2"/>
@@ -13319,7 +14218,7 @@
     </w:lvlOverride>
   </w:num>
   <w:num w:numId="22">
-    <w:abstractNumId w:val="5"/>
+    <w:abstractNumId w:val="6"/>
     <w:lvlOverride w:ilvl="0">
       <w:lvl w:ilvl="0">
         <w:numFmt w:val="decimal"/>
@@ -13327,8 +14226,125 @@
         <w:lvlJc w:val="left"/>
       </w:lvl>
     </w:lvlOverride>
+    <w:lvlOverride w:ilvl="1">
+      <w:lvl w:ilvl="1">
+        <w:numFmt w:val="bullet"/>
+        <w:lvlText w:val=""/>
+        <w:lvlJc w:val="left"/>
+        <w:pPr>
+          <w:tabs>
+            <w:tab w:val="num" w:pos="1440"/>
+          </w:tabs>
+          <w:ind w:left="1440" w:hanging="360"/>
+        </w:pPr>
+        <w:rPr>
+          <w:rFonts w:ascii="Symbol" w:hAnsi="Symbol" w:hint="default"/>
+          <w:sz w:val="20"/>
+        </w:rPr>
+      </w:lvl>
+    </w:lvlOverride>
   </w:num>
   <w:num w:numId="23">
+    <w:abstractNumId w:val="1"/>
+    <w:lvlOverride w:ilvl="0">
+      <w:lvl w:ilvl="0">
+        <w:numFmt w:val="decimal"/>
+        <w:lvlText w:val="%1."/>
+        <w:lvlJc w:val="left"/>
+      </w:lvl>
+    </w:lvlOverride>
+    <w:lvlOverride w:ilvl="1">
+      <w:lvl w:ilvl="1">
+        <w:numFmt w:val="bullet"/>
+        <w:lvlText w:val=""/>
+        <w:lvlJc w:val="left"/>
+        <w:pPr>
+          <w:tabs>
+            <w:tab w:val="num" w:pos="1440"/>
+          </w:tabs>
+          <w:ind w:left="1440" w:hanging="360"/>
+        </w:pPr>
+        <w:rPr>
+          <w:rFonts w:ascii="Symbol" w:hAnsi="Symbol" w:hint="default"/>
+          <w:sz w:val="20"/>
+        </w:rPr>
+      </w:lvl>
+    </w:lvlOverride>
+  </w:num>
+  <w:num w:numId="24">
+    <w:abstractNumId w:val="0"/>
+  </w:num>
+  <w:num w:numId="25">
+    <w:abstractNumId w:val="0"/>
+    <w:lvlOverride w:ilvl="1">
+      <w:lvl w:ilvl="1">
+        <w:numFmt w:val="bullet"/>
+        <w:lvlText w:val=""/>
+        <w:lvlJc w:val="left"/>
+        <w:pPr>
+          <w:tabs>
+            <w:tab w:val="num" w:pos="1440"/>
+          </w:tabs>
+          <w:ind w:left="1440" w:hanging="360"/>
+        </w:pPr>
+        <w:rPr>
+          <w:rFonts w:ascii="Symbol" w:hAnsi="Symbol" w:hint="default"/>
+          <w:sz w:val="20"/>
+        </w:rPr>
+      </w:lvl>
+    </w:lvlOverride>
+  </w:num>
+  <w:num w:numId="26">
+    <w:abstractNumId w:val="16"/>
+    <w:lvlOverride w:ilvl="0">
+      <w:lvl w:ilvl="0">
+        <w:numFmt w:val="decimal"/>
+        <w:lvlText w:val="%1."/>
+        <w:lvlJc w:val="left"/>
+      </w:lvl>
+    </w:lvlOverride>
+    <w:lvlOverride w:ilvl="1">
+      <w:lvl w:ilvl="1">
+        <w:numFmt w:val="bullet"/>
+        <w:lvlText w:val=""/>
+        <w:lvlJc w:val="left"/>
+        <w:pPr>
+          <w:tabs>
+            <w:tab w:val="num" w:pos="1440"/>
+          </w:tabs>
+          <w:ind w:left="1440" w:hanging="360"/>
+        </w:pPr>
+        <w:rPr>
+          <w:rFonts w:ascii="Symbol" w:hAnsi="Symbol" w:hint="default"/>
+          <w:sz w:val="20"/>
+        </w:rPr>
+      </w:lvl>
+    </w:lvlOverride>
+  </w:num>
+  <w:num w:numId="27">
+    <w:abstractNumId w:val="11"/>
+  </w:num>
+  <w:num w:numId="28">
+    <w:abstractNumId w:val="11"/>
+    <w:lvlOverride w:ilvl="1">
+      <w:lvl w:ilvl="1">
+        <w:numFmt w:val="bullet"/>
+        <w:lvlText w:val=""/>
+        <w:lvlJc w:val="left"/>
+        <w:pPr>
+          <w:tabs>
+            <w:tab w:val="num" w:pos="1440"/>
+          </w:tabs>
+          <w:ind w:left="1440" w:hanging="360"/>
+        </w:pPr>
+        <w:rPr>
+          <w:rFonts w:ascii="Symbol" w:hAnsi="Symbol" w:hint="default"/>
+          <w:sz w:val="20"/>
+        </w:rPr>
+      </w:lvl>
+    </w:lvlOverride>
+  </w:num>
+  <w:num w:numId="29">
     <w:abstractNumId w:val="5"/>
     <w:lvlOverride w:ilvl="0">
       <w:lvl w:ilvl="0">
@@ -13355,18 +14371,14 @@
       </w:lvl>
     </w:lvlOverride>
   </w:num>
-  <w:num w:numId="24">
-    <w:abstractNumId w:val="1"/>
-    <w:lvlOverride w:ilvl="0">
-      <w:lvl w:ilvl="0">
-        <w:numFmt w:val="decimal"/>
-        <w:lvlText w:val="%1."/>
-        <w:lvlJc w:val="left"/>
-      </w:lvl>
-    </w:lvlOverride>
+  <w:num w:numId="30">
+    <w:abstractNumId w:val="18"/>
   </w:num>
-  <w:num w:numId="25">
-    <w:abstractNumId w:val="1"/>
+  <w:num w:numId="31">
+    <w:abstractNumId w:val="18"/>
+  </w:num>
+  <w:num w:numId="32">
+    <w:abstractNumId w:val="22"/>
     <w:lvlOverride w:ilvl="0">
       <w:lvl w:ilvl="0">
         <w:numFmt w:val="decimal"/>
@@ -13392,41 +14404,8 @@
       </w:lvl>
     </w:lvlOverride>
   </w:num>
-  <w:num w:numId="26">
-    <w:abstractNumId w:val="0"/>
-  </w:num>
-  <w:num w:numId="27">
-    <w:abstractNumId w:val="0"/>
-    <w:lvlOverride w:ilvl="1">
-      <w:lvl w:ilvl="1">
-        <w:numFmt w:val="bullet"/>
-        <w:lvlText w:val=""/>
-        <w:lvlJc w:val="left"/>
-        <w:pPr>
-          <w:tabs>
-            <w:tab w:val="num" w:pos="1440"/>
-          </w:tabs>
-          <w:ind w:left="1440" w:hanging="360"/>
-        </w:pPr>
-        <w:rPr>
-          <w:rFonts w:ascii="Symbol" w:hAnsi="Symbol" w:hint="default"/>
-          <w:sz w:val="20"/>
-        </w:rPr>
-      </w:lvl>
-    </w:lvlOverride>
-  </w:num>
-  <w:num w:numId="28">
-    <w:abstractNumId w:val="14"/>
-    <w:lvlOverride w:ilvl="0">
-      <w:lvl w:ilvl="0">
-        <w:numFmt w:val="decimal"/>
-        <w:lvlText w:val="%1."/>
-        <w:lvlJc w:val="left"/>
-      </w:lvl>
-    </w:lvlOverride>
-  </w:num>
-  <w:num w:numId="29">
-    <w:abstractNumId w:val="14"/>
+  <w:num w:numId="33">
+    <w:abstractNumId w:val="19"/>
     <w:lvlOverride w:ilvl="0">
       <w:lvl w:ilvl="0">
         <w:numFmt w:val="decimal"/>
@@ -13452,40 +14431,7 @@
       </w:lvl>
     </w:lvlOverride>
   </w:num>
-  <w:num w:numId="30">
-    <w:abstractNumId w:val="10"/>
-  </w:num>
-  <w:num w:numId="31">
-    <w:abstractNumId w:val="10"/>
-    <w:lvlOverride w:ilvl="1">
-      <w:lvl w:ilvl="1">
-        <w:numFmt w:val="bullet"/>
-        <w:lvlText w:val=""/>
-        <w:lvlJc w:val="left"/>
-        <w:pPr>
-          <w:tabs>
-            <w:tab w:val="num" w:pos="1440"/>
-          </w:tabs>
-          <w:ind w:left="1440" w:hanging="360"/>
-        </w:pPr>
-        <w:rPr>
-          <w:rFonts w:ascii="Symbol" w:hAnsi="Symbol" w:hint="default"/>
-          <w:sz w:val="20"/>
-        </w:rPr>
-      </w:lvl>
-    </w:lvlOverride>
-  </w:num>
-  <w:num w:numId="32">
-    <w:abstractNumId w:val="4"/>
-    <w:lvlOverride w:ilvl="0">
-      <w:lvl w:ilvl="0">
-        <w:numFmt w:val="decimal"/>
-        <w:lvlText w:val="%1."/>
-        <w:lvlJc w:val="left"/>
-      </w:lvl>
-    </w:lvlOverride>
-  </w:num>
-  <w:num w:numId="33">
+  <w:num w:numId="34">
     <w:abstractNumId w:val="4"/>
     <w:lvlOverride w:ilvl="0">
       <w:lvl w:ilvl="0">
@@ -13512,24 +14458,8 @@
       </w:lvl>
     </w:lvlOverride>
   </w:num>
-  <w:num w:numId="34">
-    <w:abstractNumId w:val="16"/>
-  </w:num>
   <w:num w:numId="35">
-    <w:abstractNumId w:val="16"/>
-  </w:num>
-  <w:num w:numId="36">
-    <w:abstractNumId w:val="21"/>
-    <w:lvlOverride w:ilvl="0">
-      <w:lvl w:ilvl="0">
-        <w:numFmt w:val="decimal"/>
-        <w:lvlText w:val="%1."/>
-        <w:lvlJc w:val="left"/>
-      </w:lvl>
-    </w:lvlOverride>
-  </w:num>
-  <w:num w:numId="37">
-    <w:abstractNumId w:val="21"/>
+    <w:abstractNumId w:val="10"/>
     <w:lvlOverride w:ilvl="0">
       <w:lvl w:ilvl="0">
         <w:numFmt w:val="decimal"/>
@@ -13555,18 +14485,8 @@
       </w:lvl>
     </w:lvlOverride>
   </w:num>
-  <w:num w:numId="38">
-    <w:abstractNumId w:val="18"/>
-    <w:lvlOverride w:ilvl="0">
-      <w:lvl w:ilvl="0">
-        <w:numFmt w:val="decimal"/>
-        <w:lvlText w:val="%1."/>
-        <w:lvlJc w:val="left"/>
-      </w:lvl>
-    </w:lvlOverride>
-  </w:num>
-  <w:num w:numId="39">
-    <w:abstractNumId w:val="18"/>
+  <w:num w:numId="36">
+    <w:abstractNumId w:val="20"/>
     <w:lvlOverride w:ilvl="0">
       <w:lvl w:ilvl="0">
         <w:numFmt w:val="decimal"/>
@@ -13592,13 +14512,80 @@
       </w:lvl>
     </w:lvlOverride>
   </w:num>
-  <w:num w:numId="40">
-    <w:abstractNumId w:val="3"/>
+  <w:num w:numId="37">
+    <w:abstractNumId w:val="23"/>
     <w:lvlOverride w:ilvl="0">
       <w:lvl w:ilvl="0">
         <w:numFmt w:val="decimal"/>
         <w:lvlText w:val="%1."/>
         <w:lvlJc w:val="left"/>
+      </w:lvl>
+    </w:lvlOverride>
+    <w:lvlOverride w:ilvl="1">
+      <w:lvl w:ilvl="1">
+        <w:numFmt w:val="bullet"/>
+        <w:lvlText w:val=""/>
+        <w:lvlJc w:val="left"/>
+        <w:pPr>
+          <w:tabs>
+            <w:tab w:val="num" w:pos="1440"/>
+          </w:tabs>
+          <w:ind w:left="1440" w:hanging="360"/>
+        </w:pPr>
+        <w:rPr>
+          <w:rFonts w:ascii="Symbol" w:hAnsi="Symbol" w:hint="default"/>
+          <w:sz w:val="20"/>
+        </w:rPr>
+      </w:lvl>
+    </w:lvlOverride>
+  </w:num>
+  <w:num w:numId="38">
+    <w:abstractNumId w:val="15"/>
+    <w:lvlOverride w:ilvl="0">
+      <w:lvl w:ilvl="0">
+        <w:numFmt w:val="decimal"/>
+        <w:lvlText w:val="%1."/>
+        <w:lvlJc w:val="left"/>
+      </w:lvl>
+    </w:lvlOverride>
+    <w:lvlOverride w:ilvl="1">
+      <w:lvl w:ilvl="1">
+        <w:numFmt w:val="bullet"/>
+        <w:lvlText w:val=""/>
+        <w:lvlJc w:val="left"/>
+        <w:pPr>
+          <w:tabs>
+            <w:tab w:val="num" w:pos="1440"/>
+          </w:tabs>
+          <w:ind w:left="1440" w:hanging="360"/>
+        </w:pPr>
+        <w:rPr>
+          <w:rFonts w:ascii="Symbol" w:hAnsi="Symbol" w:hint="default"/>
+          <w:sz w:val="20"/>
+        </w:rPr>
+      </w:lvl>
+    </w:lvlOverride>
+  </w:num>
+  <w:num w:numId="39">
+    <w:abstractNumId w:val="12"/>
+  </w:num>
+  <w:num w:numId="40">
+    <w:abstractNumId w:val="12"/>
+    <w:lvlOverride w:ilvl="1">
+      <w:lvl w:ilvl="1">
+        <w:numFmt w:val="bullet"/>
+        <w:lvlText w:val=""/>
+        <w:lvlJc w:val="left"/>
+        <w:pPr>
+          <w:tabs>
+            <w:tab w:val="num" w:pos="1440"/>
+          </w:tabs>
+          <w:ind w:left="1440" w:hanging="360"/>
+        </w:pPr>
+        <w:rPr>
+          <w:rFonts w:ascii="Symbol" w:hAnsi="Symbol" w:hint="default"/>
+          <w:sz w:val="20"/>
+        </w:rPr>
       </w:lvl>
     </w:lvlOverride>
   </w:num>
@@ -13629,157 +14616,7 @@
       </w:lvl>
     </w:lvlOverride>
   </w:num>
-  <w:num w:numId="42">
-    <w:abstractNumId w:val="9"/>
-    <w:lvlOverride w:ilvl="0">
-      <w:lvl w:ilvl="0">
-        <w:numFmt w:val="decimal"/>
-        <w:lvlText w:val="%1."/>
-        <w:lvlJc w:val="left"/>
-      </w:lvl>
-    </w:lvlOverride>
-  </w:num>
-  <w:num w:numId="43">
-    <w:abstractNumId w:val="9"/>
-    <w:lvlOverride w:ilvl="0">
-      <w:lvl w:ilvl="0">
-        <w:numFmt w:val="decimal"/>
-        <w:lvlText w:val="%1."/>
-        <w:lvlJc w:val="left"/>
-      </w:lvl>
-    </w:lvlOverride>
-    <w:lvlOverride w:ilvl="1">
-      <w:lvl w:ilvl="1">
-        <w:numFmt w:val="bullet"/>
-        <w:lvlText w:val=""/>
-        <w:lvlJc w:val="left"/>
-        <w:pPr>
-          <w:tabs>
-            <w:tab w:val="num" w:pos="1440"/>
-          </w:tabs>
-          <w:ind w:left="1440" w:hanging="360"/>
-        </w:pPr>
-        <w:rPr>
-          <w:rFonts w:ascii="Symbol" w:hAnsi="Symbol" w:hint="default"/>
-          <w:sz w:val="20"/>
-        </w:rPr>
-      </w:lvl>
-    </w:lvlOverride>
-  </w:num>
-  <w:num w:numId="44">
-    <w:abstractNumId w:val="19"/>
-    <w:lvlOverride w:ilvl="0">
-      <w:lvl w:ilvl="0">
-        <w:numFmt w:val="decimal"/>
-        <w:lvlText w:val="%1."/>
-        <w:lvlJc w:val="left"/>
-      </w:lvl>
-    </w:lvlOverride>
-  </w:num>
-  <w:num w:numId="45">
-    <w:abstractNumId w:val="19"/>
-    <w:lvlOverride w:ilvl="0">
-      <w:lvl w:ilvl="0">
-        <w:numFmt w:val="decimal"/>
-        <w:lvlText w:val="%1."/>
-        <w:lvlJc w:val="left"/>
-      </w:lvl>
-    </w:lvlOverride>
-    <w:lvlOverride w:ilvl="1">
-      <w:lvl w:ilvl="1">
-        <w:numFmt w:val="bullet"/>
-        <w:lvlText w:val=""/>
-        <w:lvlJc w:val="left"/>
-        <w:pPr>
-          <w:tabs>
-            <w:tab w:val="num" w:pos="1440"/>
-          </w:tabs>
-          <w:ind w:left="1440" w:hanging="360"/>
-        </w:pPr>
-        <w:rPr>
-          <w:rFonts w:ascii="Symbol" w:hAnsi="Symbol" w:hint="default"/>
-          <w:sz w:val="20"/>
-        </w:rPr>
-      </w:lvl>
-    </w:lvlOverride>
-  </w:num>
-  <w:num w:numId="46">
-    <w:abstractNumId w:val="22"/>
-    <w:lvlOverride w:ilvl="0">
-      <w:lvl w:ilvl="0">
-        <w:numFmt w:val="decimal"/>
-        <w:lvlText w:val="%1."/>
-        <w:lvlJc w:val="left"/>
-      </w:lvl>
-    </w:lvlOverride>
-  </w:num>
-  <w:num w:numId="47">
-    <w:abstractNumId w:val="22"/>
-    <w:lvlOverride w:ilvl="0">
-      <w:lvl w:ilvl="0">
-        <w:numFmt w:val="decimal"/>
-        <w:lvlText w:val="%1."/>
-        <w:lvlJc w:val="left"/>
-      </w:lvl>
-    </w:lvlOverride>
-    <w:lvlOverride w:ilvl="1">
-      <w:lvl w:ilvl="1">
-        <w:numFmt w:val="bullet"/>
-        <w:lvlText w:val=""/>
-        <w:lvlJc w:val="left"/>
-        <w:pPr>
-          <w:tabs>
-            <w:tab w:val="num" w:pos="1440"/>
-          </w:tabs>
-          <w:ind w:left="1440" w:hanging="360"/>
-        </w:pPr>
-        <w:rPr>
-          <w:rFonts w:ascii="Symbol" w:hAnsi="Symbol" w:hint="default"/>
-          <w:sz w:val="20"/>
-        </w:rPr>
-      </w:lvl>
-    </w:lvlOverride>
-  </w:num>
-  <w:num w:numId="48">
-    <w:abstractNumId w:val="13"/>
-    <w:lvlOverride w:ilvl="0">
-      <w:lvl w:ilvl="0">
-        <w:numFmt w:val="decimal"/>
-        <w:lvlText w:val="%1."/>
-        <w:lvlJc w:val="left"/>
-      </w:lvl>
-    </w:lvlOverride>
-  </w:num>
-  <w:num w:numId="49">
-    <w:abstractNumId w:val="13"/>
-    <w:lvlOverride w:ilvl="0">
-      <w:lvl w:ilvl="0">
-        <w:numFmt w:val="decimal"/>
-        <w:lvlText w:val="%1."/>
-        <w:lvlJc w:val="left"/>
-      </w:lvl>
-    </w:lvlOverride>
-    <w:lvlOverride w:ilvl="1">
-      <w:lvl w:ilvl="1">
-        <w:numFmt w:val="bullet"/>
-        <w:lvlText w:val=""/>
-        <w:lvlJc w:val="left"/>
-        <w:pPr>
-          <w:tabs>
-            <w:tab w:val="num" w:pos="1440"/>
-          </w:tabs>
-          <w:ind w:left="1440" w:hanging="360"/>
-        </w:pPr>
-        <w:rPr>
-          <w:rFonts w:ascii="Symbol" w:hAnsi="Symbol" w:hint="default"/>
-          <w:sz w:val="20"/>
-        </w:rPr>
-      </w:lvl>
-    </w:lvlOverride>
-  </w:num>
-  <w:num w:numId="50">
-    <w:abstractNumId w:val="17"/>
-  </w:num>
+  <w:numIdMacAtCleanup w:val="41"/>
 </w:numbering>
 </file>
 

</xml_diff>

<commit_message>
Added Course 3 - Lesson 2
</commit_message>
<xml_diff>
--- a/Lazatech Educate Courses.docx
+++ b/Lazatech Educate Courses.docx
@@ -10212,8 +10212,6 @@
         </w:rPr>
         <w:t>The 10-point confidence check list</w:t>
       </w:r>
-      <w:bookmarkStart w:id="1" w:name="_GoBack"/>
-      <w:bookmarkEnd w:id="1"/>
     </w:p>
     <w:p>
       <w:pPr>
@@ -11039,6 +11037,259 @@
         <w:spacing w:before="0" w:beforeAutospacing="0" w:after="160" w:afterAutospacing="0"/>
         <w:jc w:val="both"/>
       </w:pPr>
+    </w:p>
+    <w:p>
+      <w:pPr>
+        <w:spacing w:line="240" w:lineRule="auto"/>
+        <w:jc w:val="both"/>
+        <w:rPr>
+          <w:rFonts w:ascii="Times New Roman" w:eastAsia="Times New Roman" w:hAnsi="Times New Roman" w:cs="Times New Roman"/>
+          <w:sz w:val="24"/>
+          <w:szCs w:val="24"/>
+        </w:rPr>
+      </w:pPr>
+      <w:r>
+        <w:rPr>
+          <w:rFonts w:ascii="Calibri" w:eastAsia="Times New Roman" w:hAnsi="Calibri" w:cs="Calibri"/>
+          <w:b/>
+          <w:bCs/>
+          <w:color w:val="000000"/>
+        </w:rPr>
+        <w:t>Lesson 2: Twitter – Portal into Crypto</w:t>
+      </w:r>
+    </w:p>
+    <w:p>
+      <w:pPr>
+        <w:spacing w:line="240" w:lineRule="auto"/>
+        <w:jc w:val="both"/>
+        <w:rPr>
+          <w:rFonts w:ascii="Times New Roman" w:eastAsia="Times New Roman" w:hAnsi="Times New Roman" w:cs="Times New Roman"/>
+          <w:i/>
+          <w:sz w:val="24"/>
+          <w:szCs w:val="24"/>
+        </w:rPr>
+      </w:pPr>
+      <w:r>
+        <w:rPr>
+          <w:rFonts w:ascii="Calibri" w:eastAsia="Times New Roman" w:hAnsi="Calibri" w:cs="Calibri"/>
+          <w:i/>
+          <w:color w:val="000000"/>
+        </w:rPr>
+        <w:t>Length: 10 minutes</w:t>
+      </w:r>
+    </w:p>
+    <w:p>
+      <w:pPr>
+        <w:spacing w:line="240" w:lineRule="auto"/>
+        <w:jc w:val="both"/>
+        <w:rPr>
+          <w:rFonts w:ascii="Times New Roman" w:eastAsia="Times New Roman" w:hAnsi="Times New Roman" w:cs="Times New Roman"/>
+          <w:sz w:val="24"/>
+          <w:szCs w:val="24"/>
+        </w:rPr>
+      </w:pPr>
+      <w:r>
+        <w:rPr>
+          <w:rFonts w:ascii="Calibri" w:eastAsia="Times New Roman" w:hAnsi="Calibri" w:cs="Calibri"/>
+          <w:color w:val="000000"/>
+        </w:rPr>
+        <w:t>This is the initial point of contact for every new initiative seeking to build its community.</w:t>
+      </w:r>
+    </w:p>
+    <w:p>
+      <w:pPr>
+        <w:spacing w:line="240" w:lineRule="auto"/>
+        <w:jc w:val="both"/>
+        <w:rPr>
+          <w:rFonts w:ascii="Times New Roman" w:eastAsia="Times New Roman" w:hAnsi="Times New Roman" w:cs="Times New Roman"/>
+          <w:sz w:val="24"/>
+          <w:szCs w:val="24"/>
+        </w:rPr>
+      </w:pPr>
+      <w:r>
+        <w:rPr>
+          <w:rFonts w:ascii="Calibri" w:eastAsia="Times New Roman" w:hAnsi="Calibri" w:cs="Calibri"/>
+          <w:color w:val="000000"/>
+        </w:rPr>
+        <w:t>Twitter's accessibility and pervasiveness are in no way indicative of its validity. Numerous negative actors use Twitter to increase interaction and entice individuals to make rash judgments. Twitter accounts can be created by anybody.</w:t>
+      </w:r>
+    </w:p>
+    <w:p>
+      <w:pPr>
+        <w:spacing w:line="240" w:lineRule="auto"/>
+        <w:jc w:val="both"/>
+        <w:rPr>
+          <w:rFonts w:ascii="Times New Roman" w:eastAsia="Times New Roman" w:hAnsi="Times New Roman" w:cs="Times New Roman"/>
+          <w:sz w:val="24"/>
+          <w:szCs w:val="24"/>
+        </w:rPr>
+      </w:pPr>
+      <w:r>
+        <w:rPr>
+          <w:rFonts w:ascii="Calibri" w:eastAsia="Times New Roman" w:hAnsi="Calibri" w:cs="Calibri"/>
+          <w:color w:val="000000"/>
+        </w:rPr>
+        <w:t>How many followers does the account have? The greater their exposure, the larger the audience size. You may also examine who their followers are, which will give you a sense of the level of interest they have gathered. However, be wary, since followers can be purchased, so although a huge number of followers is encouraging, interaction from those followers is far more revealing.</w:t>
+      </w:r>
+    </w:p>
+    <w:p>
+      <w:pPr>
+        <w:spacing w:line="240" w:lineRule="auto"/>
+        <w:jc w:val="both"/>
+        <w:rPr>
+          <w:rFonts w:ascii="Times New Roman" w:eastAsia="Times New Roman" w:hAnsi="Times New Roman" w:cs="Times New Roman"/>
+          <w:sz w:val="24"/>
+          <w:szCs w:val="24"/>
+        </w:rPr>
+      </w:pPr>
+      <w:r>
+        <w:rPr>
+          <w:rFonts w:ascii="Calibri" w:eastAsia="Times New Roman" w:hAnsi="Calibri" w:cs="Calibri"/>
+          <w:color w:val="000000"/>
+        </w:rPr>
+        <w:t>Followers and Retweets may be purchased.</w:t>
+      </w:r>
+    </w:p>
+    <w:p>
+      <w:pPr>
+        <w:spacing w:line="240" w:lineRule="auto"/>
+        <w:jc w:val="both"/>
+        <w:rPr>
+          <w:rFonts w:ascii="Times New Roman" w:eastAsia="Times New Roman" w:hAnsi="Times New Roman" w:cs="Times New Roman"/>
+          <w:sz w:val="24"/>
+          <w:szCs w:val="24"/>
+        </w:rPr>
+      </w:pPr>
+      <w:r>
+        <w:rPr>
+          <w:rFonts w:ascii="Calibri" w:eastAsia="Times New Roman" w:hAnsi="Calibri" w:cs="Calibri"/>
+          <w:color w:val="000000"/>
+        </w:rPr>
+        <w:t>– Are their DMs available? Not implying they will respond, but it's helpful to know you can contact them if necessary. Why no</w:t>
+      </w:r>
+      <w:r>
+        <w:rPr>
+          <w:rFonts w:ascii="Calibri" w:eastAsia="Times New Roman" w:hAnsi="Calibri" w:cs="Calibri"/>
+          <w:color w:val="000000"/>
+        </w:rPr>
+        <w:t>t give them an encouraging word? T</w:t>
+      </w:r>
+      <w:r>
+        <w:rPr>
+          <w:rFonts w:ascii="Calibri" w:eastAsia="Times New Roman" w:hAnsi="Calibri" w:cs="Calibri"/>
+          <w:color w:val="000000"/>
+        </w:rPr>
+        <w:t>hey would enjoy it.</w:t>
+      </w:r>
+    </w:p>
+    <w:p>
+      <w:pPr>
+        <w:spacing w:line="240" w:lineRule="auto"/>
+        <w:jc w:val="both"/>
+        <w:rPr>
+          <w:rFonts w:ascii="Times New Roman" w:eastAsia="Times New Roman" w:hAnsi="Times New Roman" w:cs="Times New Roman"/>
+          <w:sz w:val="24"/>
+          <w:szCs w:val="24"/>
+        </w:rPr>
+      </w:pPr>
+      <w:r>
+        <w:rPr>
+          <w:rFonts w:ascii="Calibri" w:eastAsia="Times New Roman" w:hAnsi="Calibri" w:cs="Calibri"/>
+          <w:color w:val="000000"/>
+        </w:rPr>
+        <w:t>– Do not only peruse their tweets; their answers typically provide a greater tale. See if there is any hostility from holders; this will begin to paint a picture of what the project is like and how it interacts with its holders.</w:t>
+      </w:r>
+    </w:p>
+    <w:p>
+      <w:pPr>
+        <w:spacing w:line="240" w:lineRule="auto"/>
+        <w:jc w:val="both"/>
+        <w:rPr>
+          <w:rFonts w:ascii="Calibri" w:eastAsia="Times New Roman" w:hAnsi="Calibri" w:cs="Calibri"/>
+          <w:color w:val="000000"/>
+        </w:rPr>
+      </w:pPr>
+      <w:r>
+        <w:rPr>
+          <w:rFonts w:ascii="Calibri" w:eastAsia="Times New Roman" w:hAnsi="Calibri" w:cs="Calibri"/>
+          <w:color w:val="000000"/>
+        </w:rPr>
+        <w:t>– The "blue checkmark" Twitter gives its blue checkmark to organizations and individuals that have a big following and are in the public eye. As blockchain use rises, this will be an excellent signal to look for, despite the fact that virtually no blockchain projects have them at present. (However, this is not a reason to reject a proposal at this time)</w:t>
+      </w:r>
+    </w:p>
+    <w:p>
+      <w:pPr>
+        <w:spacing w:line="240" w:lineRule="auto"/>
+        <w:jc w:val="both"/>
+        <w:rPr>
+          <w:rFonts w:ascii="Times New Roman" w:eastAsia="Times New Roman" w:hAnsi="Times New Roman" w:cs="Times New Roman"/>
+          <w:sz w:val="24"/>
+          <w:szCs w:val="24"/>
+        </w:rPr>
+      </w:pPr>
+      <w:r>
+        <w:rPr>
+          <w:rFonts w:ascii="Calibri" w:eastAsia="Times New Roman" w:hAnsi="Calibri" w:cs="Calibri"/>
+          <w:color w:val="000000"/>
+        </w:rPr>
+        <w:t xml:space="preserve"> – Did you know that you may "Tip" someone a little amount of XRP, then check your wallet to see where the tip went and investigate their wallet? Learn more about this topic in our next XRPL Forensics Module.</w:t>
+      </w:r>
+    </w:p>
+    <w:p>
+      <w:pPr>
+        <w:spacing w:line="240" w:lineRule="auto"/>
+        <w:jc w:val="both"/>
+        <w:rPr>
+          <w:rFonts w:ascii="Times New Roman" w:eastAsia="Times New Roman" w:hAnsi="Times New Roman" w:cs="Times New Roman"/>
+          <w:sz w:val="24"/>
+          <w:szCs w:val="24"/>
+        </w:rPr>
+      </w:pPr>
+      <w:r>
+        <w:rPr>
+          <w:rFonts w:ascii="Calibri" w:eastAsia="Times New Roman" w:hAnsi="Calibri" w:cs="Calibri"/>
+          <w:color w:val="000000"/>
+        </w:rPr>
+        <w:t>Followers may be bots; postings may have disproportionately high likes and retweets in relation to their number of followers.</w:t>
+      </w:r>
+    </w:p>
+    <w:p>
+      <w:pPr>
+        <w:spacing w:line="240" w:lineRule="auto"/>
+        <w:jc w:val="both"/>
+        <w:rPr>
+          <w:rFonts w:ascii="Times New Roman" w:eastAsia="Times New Roman" w:hAnsi="Times New Roman" w:cs="Times New Roman"/>
+          <w:sz w:val="24"/>
+          <w:szCs w:val="24"/>
+        </w:rPr>
+      </w:pPr>
+      <w:r>
+        <w:rPr>
+          <w:rFonts w:ascii="Calibri" w:eastAsia="Times New Roman" w:hAnsi="Calibri" w:cs="Calibri"/>
+          <w:color w:val="000000"/>
+        </w:rPr>
+        <w:t>How long has the Twitter account been active? Does it date back to the beginning of the project? Reopened old Twitter accounts are red flags because they may have been renamed by previously malicious projects.</w:t>
+      </w:r>
+    </w:p>
+    <w:p>
+      <w:pPr>
+        <w:spacing w:line="240" w:lineRule="auto"/>
+        <w:jc w:val="both"/>
+        <w:rPr>
+          <w:rFonts w:ascii="Times New Roman" w:eastAsia="Times New Roman" w:hAnsi="Times New Roman" w:cs="Times New Roman"/>
+          <w:sz w:val="24"/>
+          <w:szCs w:val="24"/>
+        </w:rPr>
+      </w:pPr>
+      <w:r>
+        <w:rPr>
+          <w:rFonts w:ascii="Calibri" w:eastAsia="Times New Roman" w:hAnsi="Calibri" w:cs="Calibri"/>
+          <w:color w:val="000000"/>
+        </w:rPr>
+        <w:t>Be cautious with Twitter polls. These are easily obtainable. They are not necessarily an accurate reflection of the sentiment of the project's supporters.</w:t>
+      </w:r>
+      <w:bookmarkStart w:id="1" w:name="_GoBack"/>
+      <w:bookmarkEnd w:id="1"/>
     </w:p>
     <w:sectPr>
       <w:pgSz w:w="12240" w:h="15840"/>

</xml_diff>

<commit_message>
Added Course 3 - Lesson 2 Quiz
</commit_message>
<xml_diff>
--- a/Lazatech Educate Courses.docx
+++ b/Lazatech Educate Courses.docx
@@ -11276,17 +11276,617 @@
         <w:spacing w:line="240" w:lineRule="auto"/>
         <w:jc w:val="both"/>
         <w:rPr>
-          <w:rFonts w:ascii="Times New Roman" w:eastAsia="Times New Roman" w:hAnsi="Times New Roman" w:cs="Times New Roman"/>
-          <w:sz w:val="24"/>
-          <w:szCs w:val="24"/>
-        </w:rPr>
-      </w:pPr>
-      <w:r>
-        <w:rPr>
           <w:rFonts w:ascii="Calibri" w:eastAsia="Times New Roman" w:hAnsi="Calibri" w:cs="Calibri"/>
           <w:color w:val="000000"/>
         </w:rPr>
+      </w:pPr>
+      <w:r>
+        <w:rPr>
+          <w:rFonts w:ascii="Calibri" w:eastAsia="Times New Roman" w:hAnsi="Calibri" w:cs="Calibri"/>
+          <w:color w:val="000000"/>
+        </w:rPr>
         <w:t>Be cautious with Twitter polls. These are easily obtainable. They are not necessarily an accurate reflection of the sentiment of the project's supporters.</w:t>
+      </w:r>
+    </w:p>
+    <w:p>
+      <w:pPr>
+        <w:pStyle w:val="NormalWeb"/>
+        <w:spacing w:before="0" w:beforeAutospacing="0" w:after="160" w:afterAutospacing="0"/>
+      </w:pPr>
+      <w:r>
+        <w:rPr>
+          <w:rFonts w:ascii="Calibri" w:hAnsi="Calibri" w:cs="Calibri"/>
+          <w:b/>
+          <w:bCs/>
+          <w:color w:val="000000"/>
+          <w:sz w:val="22"/>
+          <w:szCs w:val="22"/>
+        </w:rPr>
+        <w:t>Lesson 2: Twitter – Portal into Crypto Quiz</w:t>
+      </w:r>
+    </w:p>
+    <w:p>
+      <w:pPr>
+        <w:pStyle w:val="NormalWeb"/>
+        <w:numPr>
+          <w:ilvl w:val="0"/>
+          <w:numId w:val="42"/>
+        </w:numPr>
+        <w:spacing w:before="0" w:beforeAutospacing="0" w:after="160" w:afterAutospacing="0"/>
+        <w:textAlignment w:val="baseline"/>
+        <w:rPr>
+          <w:rFonts w:ascii="Calibri" w:hAnsi="Calibri" w:cs="Calibri"/>
+          <w:color w:val="000000"/>
+          <w:sz w:val="22"/>
+          <w:szCs w:val="22"/>
+        </w:rPr>
+      </w:pPr>
+      <w:r>
+        <w:rPr>
+          <w:rFonts w:ascii="Calibri" w:hAnsi="Calibri" w:cs="Calibri"/>
+          <w:b/>
+          <w:bCs/>
+          <w:color w:val="000000"/>
+          <w:sz w:val="22"/>
+          <w:szCs w:val="22"/>
+        </w:rPr>
+        <w:t>True or False: If they own a T</w:t>
+      </w:r>
+      <w:r>
+        <w:rPr>
+          <w:rFonts w:ascii="Calibri" w:hAnsi="Calibri" w:cs="Calibri"/>
+          <w:b/>
+          <w:bCs/>
+          <w:color w:val="000000"/>
+          <w:sz w:val="22"/>
+          <w:szCs w:val="22"/>
+        </w:rPr>
+        <w:t>witter account</w:t>
+      </w:r>
+      <w:r>
+        <w:rPr>
+          <w:rFonts w:ascii="Calibri" w:hAnsi="Calibri" w:cs="Calibri"/>
+          <w:b/>
+          <w:bCs/>
+          <w:color w:val="000000"/>
+          <w:sz w:val="22"/>
+          <w:szCs w:val="22"/>
+        </w:rPr>
+        <w:t>,</w:t>
+      </w:r>
+      <w:r>
+        <w:rPr>
+          <w:rFonts w:ascii="Calibri" w:hAnsi="Calibri" w:cs="Calibri"/>
+          <w:b/>
+          <w:bCs/>
+          <w:color w:val="000000"/>
+          <w:sz w:val="22"/>
+          <w:szCs w:val="22"/>
+        </w:rPr>
+        <w:t xml:space="preserve"> then I am safe</w:t>
+      </w:r>
+      <w:r>
+        <w:rPr>
+          <w:rFonts w:ascii="Calibri" w:hAnsi="Calibri" w:cs="Calibri"/>
+          <w:b/>
+          <w:bCs/>
+          <w:color w:val="000000"/>
+          <w:sz w:val="22"/>
+          <w:szCs w:val="22"/>
+        </w:rPr>
+        <w:t>,</w:t>
+      </w:r>
+      <w:r>
+        <w:rPr>
+          <w:rFonts w:ascii="Calibri" w:hAnsi="Calibri" w:cs="Calibri"/>
+          <w:b/>
+          <w:bCs/>
+          <w:color w:val="000000"/>
+          <w:sz w:val="22"/>
+          <w:szCs w:val="22"/>
+        </w:rPr>
+        <w:t xml:space="preserve"> knowing they have registered as a company and I can trust them</w:t>
+      </w:r>
+    </w:p>
+    <w:p>
+      <w:pPr>
+        <w:pStyle w:val="NormalWeb"/>
+        <w:numPr>
+          <w:ilvl w:val="1"/>
+          <w:numId w:val="43"/>
+        </w:numPr>
+        <w:spacing w:before="0" w:beforeAutospacing="0" w:after="160" w:afterAutospacing="0"/>
+        <w:textAlignment w:val="baseline"/>
+        <w:rPr>
+          <w:rFonts w:ascii="Arial" w:hAnsi="Arial" w:cs="Arial"/>
+          <w:color w:val="000000"/>
+          <w:sz w:val="20"/>
+          <w:szCs w:val="20"/>
+        </w:rPr>
+      </w:pPr>
+      <w:r>
+        <w:rPr>
+          <w:rFonts w:ascii="Calibri" w:hAnsi="Calibri" w:cs="Calibri"/>
+          <w:noProof/>
+          <w:color w:val="000000"/>
+          <w:sz w:val="22"/>
+          <w:szCs w:val="22"/>
+          <w:bdr w:val="none" w:sz="0" w:space="0" w:color="auto" w:frame="1"/>
+        </w:rPr>
+        <w:lastRenderedPageBreak/>
+        <w:drawing>
+          <wp:inline distT="0" distB="0" distL="0" distR="0" wp14:anchorId="6A151251" wp14:editId="56002A2C">
+            <wp:extent cx="260985" cy="225425"/>
+            <wp:effectExtent l="0" t="0" r="5715" b="3175"/>
+            <wp:docPr id="66" name="Picture 66" descr="https://lh6.googleusercontent.com/zA_wbT0o3Ku3Xt-KW5ksElEYuv6nx5nqQcNfULnU8mHJmzRiewMlDDwJx4ypEZ9oM6LmNLyPcSo1CkJi7s0LugvX0OTNypbqIwev2ItYRj3_Ij-ebV6tUyQzVeP3O19cfwYC01QGokx33K27kLXw9g"/>
+            <wp:cNvGraphicFramePr>
+              <a:graphicFrameLocks xmlns:a="http://schemas.openxmlformats.org/drawingml/2006/main" noChangeAspect="1"/>
+            </wp:cNvGraphicFramePr>
+            <a:graphic xmlns:a="http://schemas.openxmlformats.org/drawingml/2006/main">
+              <a:graphicData uri="http://schemas.openxmlformats.org/drawingml/2006/picture">
+                <pic:pic xmlns:pic="http://schemas.openxmlformats.org/drawingml/2006/picture">
+                  <pic:nvPicPr>
+                    <pic:cNvPr id="0" name="Picture 236" descr="https://lh6.googleusercontent.com/zA_wbT0o3Ku3Xt-KW5ksElEYuv6nx5nqQcNfULnU8mHJmzRiewMlDDwJx4ypEZ9oM6LmNLyPcSo1CkJi7s0LugvX0OTNypbqIwev2ItYRj3_Ij-ebV6tUyQzVeP3O19cfwYC01QGokx33K27kLXw9g"/>
+                    <pic:cNvPicPr>
+                      <a:picLocks noChangeAspect="1" noChangeArrowheads="1"/>
+                    </pic:cNvPicPr>
+                  </pic:nvPicPr>
+                  <pic:blipFill>
+                    <a:blip r:embed="rId69" cstate="print">
+                      <a:extLst>
+                        <a:ext uri="{28A0092B-C50C-407E-A947-70E740481C1C}">
+                          <a14:useLocalDpi xmlns:a14="http://schemas.microsoft.com/office/drawing/2010/main" val="0"/>
+                        </a:ext>
+                      </a:extLst>
+                    </a:blip>
+                    <a:srcRect/>
+                    <a:stretch>
+                      <a:fillRect/>
+                    </a:stretch>
+                  </pic:blipFill>
+                  <pic:spPr bwMode="auto">
+                    <a:xfrm>
+                      <a:off x="0" y="0"/>
+                      <a:ext cx="260985" cy="225425"/>
+                    </a:xfrm>
+                    <a:prstGeom prst="rect">
+                      <a:avLst/>
+                    </a:prstGeom>
+                    <a:noFill/>
+                    <a:ln>
+                      <a:noFill/>
+                    </a:ln>
+                  </pic:spPr>
+                </pic:pic>
+              </a:graphicData>
+            </a:graphic>
+          </wp:inline>
+        </w:drawing>
+      </w:r>
+      <w:r>
+        <w:rPr>
+          <w:rFonts w:ascii="Calibri" w:hAnsi="Calibri" w:cs="Calibri"/>
+          <w:color w:val="000000"/>
+          <w:sz w:val="22"/>
+          <w:szCs w:val="22"/>
+        </w:rPr>
+        <w:t> True</w:t>
+      </w:r>
+    </w:p>
+    <w:p>
+      <w:pPr>
+        <w:pStyle w:val="NormalWeb"/>
+        <w:numPr>
+          <w:ilvl w:val="1"/>
+          <w:numId w:val="43"/>
+        </w:numPr>
+        <w:spacing w:before="0" w:beforeAutospacing="0" w:after="160" w:afterAutospacing="0"/>
+        <w:textAlignment w:val="baseline"/>
+        <w:rPr>
+          <w:rFonts w:ascii="Arial" w:hAnsi="Arial" w:cs="Arial"/>
+          <w:color w:val="000000"/>
+          <w:sz w:val="20"/>
+          <w:szCs w:val="20"/>
+        </w:rPr>
+      </w:pPr>
+      <w:r>
+        <w:rPr>
+          <w:rFonts w:ascii="Calibri" w:hAnsi="Calibri" w:cs="Calibri"/>
+          <w:noProof/>
+          <w:color w:val="000000"/>
+          <w:sz w:val="22"/>
+          <w:szCs w:val="22"/>
+          <w:bdr w:val="none" w:sz="0" w:space="0" w:color="auto" w:frame="1"/>
+        </w:rPr>
+        <w:drawing>
+          <wp:inline distT="0" distB="0" distL="0" distR="0" wp14:anchorId="456CB007" wp14:editId="2FEA5327">
+            <wp:extent cx="260985" cy="225425"/>
+            <wp:effectExtent l="0" t="0" r="5715" b="3175"/>
+            <wp:docPr id="65" name="Picture 65" descr="https://lh3.googleusercontent.com/cX0DvsbciaSgCp9Mnb8Wq-83MAQ1sXYmuQE8EDXkNjjBpI9s4lzTbRmBJGaynnFiSRsyYSZ74JkhWDogOnrOepfzcdzKz6Co3yJTeHKMKddCRN486gzIpkwOz3ewIHLcOBcH98XsbfM250Fnk4cm0w"/>
+            <wp:cNvGraphicFramePr>
+              <a:graphicFrameLocks xmlns:a="http://schemas.openxmlformats.org/drawingml/2006/main" noChangeAspect="1"/>
+            </wp:cNvGraphicFramePr>
+            <a:graphic xmlns:a="http://schemas.openxmlformats.org/drawingml/2006/main">
+              <a:graphicData uri="http://schemas.openxmlformats.org/drawingml/2006/picture">
+                <pic:pic xmlns:pic="http://schemas.openxmlformats.org/drawingml/2006/picture">
+                  <pic:nvPicPr>
+                    <pic:cNvPr id="0" name="Picture 237" descr="https://lh3.googleusercontent.com/cX0DvsbciaSgCp9Mnb8Wq-83MAQ1sXYmuQE8EDXkNjjBpI9s4lzTbRmBJGaynnFiSRsyYSZ74JkhWDogOnrOepfzcdzKz6Co3yJTeHKMKddCRN486gzIpkwOz3ewIHLcOBcH98XsbfM250Fnk4cm0w"/>
+                    <pic:cNvPicPr>
+                      <a:picLocks noChangeAspect="1" noChangeArrowheads="1"/>
+                    </pic:cNvPicPr>
+                  </pic:nvPicPr>
+                  <pic:blipFill>
+                    <a:blip r:embed="rId68" cstate="print">
+                      <a:extLst>
+                        <a:ext uri="{28A0092B-C50C-407E-A947-70E740481C1C}">
+                          <a14:useLocalDpi xmlns:a14="http://schemas.microsoft.com/office/drawing/2010/main" val="0"/>
+                        </a:ext>
+                      </a:extLst>
+                    </a:blip>
+                    <a:srcRect/>
+                    <a:stretch>
+                      <a:fillRect/>
+                    </a:stretch>
+                  </pic:blipFill>
+                  <pic:spPr bwMode="auto">
+                    <a:xfrm>
+                      <a:off x="0" y="0"/>
+                      <a:ext cx="260985" cy="225425"/>
+                    </a:xfrm>
+                    <a:prstGeom prst="rect">
+                      <a:avLst/>
+                    </a:prstGeom>
+                    <a:noFill/>
+                    <a:ln>
+                      <a:noFill/>
+                    </a:ln>
+                  </pic:spPr>
+                </pic:pic>
+              </a:graphicData>
+            </a:graphic>
+          </wp:inline>
+        </w:drawing>
+      </w:r>
+      <w:r>
+        <w:rPr>
+          <w:rFonts w:ascii="Calibri" w:hAnsi="Calibri" w:cs="Calibri"/>
+          <w:color w:val="000000"/>
+          <w:sz w:val="22"/>
+          <w:szCs w:val="22"/>
+        </w:rPr>
+        <w:t> False</w:t>
+      </w:r>
+    </w:p>
+    <w:p>
+      <w:pPr>
+        <w:pStyle w:val="NormalWeb"/>
+        <w:spacing w:before="0" w:beforeAutospacing="0" w:after="160" w:afterAutospacing="0"/>
+        <w:rPr>
+          <w:rFonts w:ascii="Calibri" w:hAnsi="Calibri" w:cs="Calibri"/>
+          <w:b/>
+          <w:bCs/>
+          <w:color w:val="000000"/>
+          <w:sz w:val="22"/>
+          <w:szCs w:val="22"/>
+        </w:rPr>
+      </w:pPr>
+      <w:r>
+        <w:rPr>
+          <w:rFonts w:ascii="Calibri" w:hAnsi="Calibri" w:cs="Calibri"/>
+          <w:color w:val="000000"/>
+          <w:sz w:val="22"/>
+          <w:szCs w:val="22"/>
+        </w:rPr>
+        <w:t>Correct</w:t>
+      </w:r>
+      <w:r>
+        <w:rPr>
+          <w:rFonts w:ascii="Calibri" w:hAnsi="Calibri" w:cs="Calibri"/>
+          <w:b/>
+          <w:bCs/>
+          <w:color w:val="000000"/>
+          <w:sz w:val="22"/>
+          <w:szCs w:val="22"/>
+        </w:rPr>
+        <w:t>5/5 $TRSRY</w:t>
+      </w:r>
+    </w:p>
+    <w:p>
+      <w:pPr>
+        <w:pStyle w:val="NormalWeb"/>
+        <w:spacing w:before="0" w:beforeAutospacing="0" w:after="160" w:afterAutospacing="0"/>
+        <w:rPr>
+          <w:b/>
+        </w:rPr>
+      </w:pPr>
+      <w:r>
+        <w:rPr>
+          <w:rFonts w:ascii="Calibri" w:hAnsi="Calibri" w:cs="Calibri"/>
+          <w:bCs/>
+          <w:color w:val="000000"/>
+          <w:sz w:val="22"/>
+          <w:szCs w:val="22"/>
+        </w:rPr>
+        <w:t xml:space="preserve">Right Answer: </w:t>
+      </w:r>
+      <w:r>
+        <w:rPr>
+          <w:rFonts w:ascii="Calibri" w:hAnsi="Calibri" w:cs="Calibri"/>
+          <w:b/>
+          <w:bCs/>
+          <w:color w:val="000000"/>
+          <w:sz w:val="22"/>
+          <w:szCs w:val="22"/>
+        </w:rPr>
+        <w:t>False</w:t>
+      </w:r>
+    </w:p>
+    <w:p>
+      <w:pPr>
+        <w:pStyle w:val="NormalWeb"/>
+        <w:numPr>
+          <w:ilvl w:val="0"/>
+          <w:numId w:val="43"/>
+        </w:numPr>
+        <w:spacing w:before="0" w:beforeAutospacing="0" w:after="160" w:afterAutospacing="0"/>
+        <w:textAlignment w:val="baseline"/>
+        <w:rPr>
+          <w:rFonts w:ascii="Calibri" w:hAnsi="Calibri" w:cs="Calibri"/>
+          <w:color w:val="000000"/>
+          <w:sz w:val="22"/>
+          <w:szCs w:val="22"/>
+        </w:rPr>
+      </w:pPr>
+      <w:r>
+        <w:rPr>
+          <w:rFonts w:ascii="Calibri" w:hAnsi="Calibri" w:cs="Calibri"/>
+          <w:b/>
+          <w:bCs/>
+          <w:color w:val="000000"/>
+          <w:sz w:val="22"/>
+          <w:szCs w:val="22"/>
+        </w:rPr>
+        <w:t>True or False: T</w:t>
+      </w:r>
+      <w:r>
+        <w:rPr>
+          <w:rFonts w:ascii="Calibri" w:hAnsi="Calibri" w:cs="Calibri"/>
+          <w:b/>
+          <w:bCs/>
+          <w:color w:val="000000"/>
+          <w:sz w:val="22"/>
+          <w:szCs w:val="22"/>
+        </w:rPr>
+        <w:t>witter polls can’t be bought</w:t>
+      </w:r>
+    </w:p>
+    <w:p>
+      <w:pPr>
+        <w:pStyle w:val="NormalWeb"/>
+        <w:numPr>
+          <w:ilvl w:val="1"/>
+          <w:numId w:val="45"/>
+        </w:numPr>
+        <w:spacing w:before="0" w:beforeAutospacing="0" w:after="160" w:afterAutospacing="0"/>
+        <w:textAlignment w:val="baseline"/>
+        <w:rPr>
+          <w:rFonts w:ascii="Arial" w:hAnsi="Arial" w:cs="Arial"/>
+          <w:color w:val="000000"/>
+          <w:sz w:val="20"/>
+          <w:szCs w:val="20"/>
+        </w:rPr>
+      </w:pPr>
+      <w:r>
+        <w:rPr>
+          <w:rFonts w:ascii="Calibri" w:hAnsi="Calibri" w:cs="Calibri"/>
+          <w:noProof/>
+          <w:color w:val="000000"/>
+          <w:sz w:val="22"/>
+          <w:szCs w:val="22"/>
+          <w:bdr w:val="none" w:sz="0" w:space="0" w:color="auto" w:frame="1"/>
+        </w:rPr>
+        <w:drawing>
+          <wp:inline distT="0" distB="0" distL="0" distR="0" wp14:anchorId="75A9C705" wp14:editId="7FFC32CE">
+            <wp:extent cx="260985" cy="225425"/>
+            <wp:effectExtent l="0" t="0" r="5715" b="3175"/>
+            <wp:docPr id="64" name="Picture 64" descr="https://lh6.googleusercontent.com/zA_wbT0o3Ku3Xt-KW5ksElEYuv6nx5nqQcNfULnU8mHJmzRiewMlDDwJx4ypEZ9oM6LmNLyPcSo1CkJi7s0LugvX0OTNypbqIwev2ItYRj3_Ij-ebV6tUyQzVeP3O19cfwYC01QGokx33K27kLXw9g"/>
+            <wp:cNvGraphicFramePr>
+              <a:graphicFrameLocks xmlns:a="http://schemas.openxmlformats.org/drawingml/2006/main" noChangeAspect="1"/>
+            </wp:cNvGraphicFramePr>
+            <a:graphic xmlns:a="http://schemas.openxmlformats.org/drawingml/2006/main">
+              <a:graphicData uri="http://schemas.openxmlformats.org/drawingml/2006/picture">
+                <pic:pic xmlns:pic="http://schemas.openxmlformats.org/drawingml/2006/picture">
+                  <pic:nvPicPr>
+                    <pic:cNvPr id="0" name="Picture 238" descr="https://lh6.googleusercontent.com/zA_wbT0o3Ku3Xt-KW5ksElEYuv6nx5nqQcNfULnU8mHJmzRiewMlDDwJx4ypEZ9oM6LmNLyPcSo1CkJi7s0LugvX0OTNypbqIwev2ItYRj3_Ij-ebV6tUyQzVeP3O19cfwYC01QGokx33K27kLXw9g"/>
+                    <pic:cNvPicPr>
+                      <a:picLocks noChangeAspect="1" noChangeArrowheads="1"/>
+                    </pic:cNvPicPr>
+                  </pic:nvPicPr>
+                  <pic:blipFill>
+                    <a:blip r:embed="rId69" cstate="print">
+                      <a:extLst>
+                        <a:ext uri="{28A0092B-C50C-407E-A947-70E740481C1C}">
+                          <a14:useLocalDpi xmlns:a14="http://schemas.microsoft.com/office/drawing/2010/main" val="0"/>
+                        </a:ext>
+                      </a:extLst>
+                    </a:blip>
+                    <a:srcRect/>
+                    <a:stretch>
+                      <a:fillRect/>
+                    </a:stretch>
+                  </pic:blipFill>
+                  <pic:spPr bwMode="auto">
+                    <a:xfrm>
+                      <a:off x="0" y="0"/>
+                      <a:ext cx="260985" cy="225425"/>
+                    </a:xfrm>
+                    <a:prstGeom prst="rect">
+                      <a:avLst/>
+                    </a:prstGeom>
+                    <a:noFill/>
+                    <a:ln>
+                      <a:noFill/>
+                    </a:ln>
+                  </pic:spPr>
+                </pic:pic>
+              </a:graphicData>
+            </a:graphic>
+          </wp:inline>
+        </w:drawing>
+      </w:r>
+      <w:r>
+        <w:rPr>
+          <w:rFonts w:ascii="Calibri" w:hAnsi="Calibri" w:cs="Calibri"/>
+          <w:color w:val="000000"/>
+          <w:sz w:val="22"/>
+          <w:szCs w:val="22"/>
+        </w:rPr>
+        <w:t> True</w:t>
+      </w:r>
+    </w:p>
+    <w:p>
+      <w:pPr>
+        <w:pStyle w:val="NormalWeb"/>
+        <w:numPr>
+          <w:ilvl w:val="1"/>
+          <w:numId w:val="45"/>
+        </w:numPr>
+        <w:spacing w:before="0" w:beforeAutospacing="0" w:after="160" w:afterAutospacing="0"/>
+        <w:textAlignment w:val="baseline"/>
+        <w:rPr>
+          <w:rFonts w:ascii="Arial" w:hAnsi="Arial" w:cs="Arial"/>
+          <w:color w:val="000000"/>
+          <w:sz w:val="20"/>
+          <w:szCs w:val="20"/>
+        </w:rPr>
+      </w:pPr>
+      <w:r>
+        <w:rPr>
+          <w:rFonts w:ascii="Calibri" w:hAnsi="Calibri" w:cs="Calibri"/>
+          <w:noProof/>
+          <w:color w:val="000000"/>
+          <w:sz w:val="22"/>
+          <w:szCs w:val="22"/>
+          <w:bdr w:val="none" w:sz="0" w:space="0" w:color="auto" w:frame="1"/>
+        </w:rPr>
+        <w:drawing>
+          <wp:inline distT="0" distB="0" distL="0" distR="0" wp14:anchorId="0D44F9CA" wp14:editId="77F28CC8">
+            <wp:extent cx="260985" cy="225425"/>
+            <wp:effectExtent l="0" t="0" r="5715" b="3175"/>
+            <wp:docPr id="63" name="Picture 63" descr="https://lh3.googleusercontent.com/cX0DvsbciaSgCp9Mnb8Wq-83MAQ1sXYmuQE8EDXkNjjBpI9s4lzTbRmBJGaynnFiSRsyYSZ74JkhWDogOnrOepfzcdzKz6Co3yJTeHKMKddCRN486gzIpkwOz3ewIHLcOBcH98XsbfM250Fnk4cm0w"/>
+            <wp:cNvGraphicFramePr>
+              <a:graphicFrameLocks xmlns:a="http://schemas.openxmlformats.org/drawingml/2006/main" noChangeAspect="1"/>
+            </wp:cNvGraphicFramePr>
+            <a:graphic xmlns:a="http://schemas.openxmlformats.org/drawingml/2006/main">
+              <a:graphicData uri="http://schemas.openxmlformats.org/drawingml/2006/picture">
+                <pic:pic xmlns:pic="http://schemas.openxmlformats.org/drawingml/2006/picture">
+                  <pic:nvPicPr>
+                    <pic:cNvPr id="0" name="Picture 239" descr="https://lh3.googleusercontent.com/cX0DvsbciaSgCp9Mnb8Wq-83MAQ1sXYmuQE8EDXkNjjBpI9s4lzTbRmBJGaynnFiSRsyYSZ74JkhWDogOnrOepfzcdzKz6Co3yJTeHKMKddCRN486gzIpkwOz3ewIHLcOBcH98XsbfM250Fnk4cm0w"/>
+                    <pic:cNvPicPr>
+                      <a:picLocks noChangeAspect="1" noChangeArrowheads="1"/>
+                    </pic:cNvPicPr>
+                  </pic:nvPicPr>
+                  <pic:blipFill>
+                    <a:blip r:embed="rId68" cstate="print">
+                      <a:extLst>
+                        <a:ext uri="{28A0092B-C50C-407E-A947-70E740481C1C}">
+                          <a14:useLocalDpi xmlns:a14="http://schemas.microsoft.com/office/drawing/2010/main" val="0"/>
+                        </a:ext>
+                      </a:extLst>
+                    </a:blip>
+                    <a:srcRect/>
+                    <a:stretch>
+                      <a:fillRect/>
+                    </a:stretch>
+                  </pic:blipFill>
+                  <pic:spPr bwMode="auto">
+                    <a:xfrm>
+                      <a:off x="0" y="0"/>
+                      <a:ext cx="260985" cy="225425"/>
+                    </a:xfrm>
+                    <a:prstGeom prst="rect">
+                      <a:avLst/>
+                    </a:prstGeom>
+                    <a:noFill/>
+                    <a:ln>
+                      <a:noFill/>
+                    </a:ln>
+                  </pic:spPr>
+                </pic:pic>
+              </a:graphicData>
+            </a:graphic>
+          </wp:inline>
+        </w:drawing>
+      </w:r>
+      <w:r>
+        <w:rPr>
+          <w:rFonts w:ascii="Calibri" w:hAnsi="Calibri" w:cs="Calibri"/>
+          <w:color w:val="000000"/>
+          <w:sz w:val="22"/>
+          <w:szCs w:val="22"/>
+        </w:rPr>
+        <w:t> False</w:t>
+      </w:r>
+    </w:p>
+    <w:p>
+      <w:pPr>
+        <w:pStyle w:val="NormalWeb"/>
+        <w:spacing w:before="0" w:beforeAutospacing="0" w:after="160" w:afterAutospacing="0"/>
+        <w:rPr>
+          <w:rFonts w:ascii="Calibri" w:hAnsi="Calibri" w:cs="Calibri"/>
+          <w:b/>
+          <w:bCs/>
+          <w:color w:val="000000"/>
+          <w:sz w:val="22"/>
+          <w:szCs w:val="22"/>
+        </w:rPr>
+      </w:pPr>
+      <w:r>
+        <w:rPr>
+          <w:rFonts w:ascii="Calibri" w:hAnsi="Calibri" w:cs="Calibri"/>
+          <w:color w:val="000000"/>
+          <w:sz w:val="22"/>
+          <w:szCs w:val="22"/>
+        </w:rPr>
+        <w:t>Correct</w:t>
+      </w:r>
+      <w:r>
+        <w:rPr>
+          <w:rFonts w:ascii="Calibri" w:hAnsi="Calibri" w:cs="Calibri"/>
+          <w:b/>
+          <w:bCs/>
+          <w:color w:val="000000"/>
+          <w:sz w:val="22"/>
+          <w:szCs w:val="22"/>
+        </w:rPr>
+        <w:t>5/5 $TRSRY</w:t>
+      </w:r>
+    </w:p>
+    <w:p>
+      <w:pPr>
+        <w:pStyle w:val="NormalWeb"/>
+        <w:spacing w:before="0" w:beforeAutospacing="0" w:after="160" w:afterAutospacing="0"/>
+      </w:pPr>
+      <w:r>
+        <w:rPr>
+          <w:rFonts w:ascii="Calibri" w:hAnsi="Calibri" w:cs="Calibri"/>
+          <w:bCs/>
+          <w:color w:val="000000"/>
+          <w:sz w:val="22"/>
+          <w:szCs w:val="22"/>
+        </w:rPr>
+        <w:t xml:space="preserve">Right Answer: </w:t>
+      </w:r>
+      <w:r>
+        <w:rPr>
+          <w:rFonts w:ascii="Calibri" w:hAnsi="Calibri" w:cs="Calibri"/>
+          <w:b/>
+          <w:bCs/>
+          <w:color w:val="000000"/>
+          <w:sz w:val="22"/>
+          <w:szCs w:val="22"/>
+        </w:rPr>
+        <w:t>False</w:t>
       </w:r>
       <w:bookmarkStart w:id="1" w:name="_GoBack"/>
       <w:bookmarkEnd w:id="1"/>
@@ -12630,6 +13230,123 @@
     </w:lvl>
   </w:abstractNum>
   <w:abstractNum w:abstractNumId="11" w15:restartNumberingAfterBreak="0">
+    <w:nsid w:val="27BF7C24"/>
+    <w:multiLevelType w:val="multilevel"/>
+    <w:tmpl w:val="6E0C379C"/>
+    <w:lvl w:ilvl="0">
+      <w:start w:val="2"/>
+      <w:numFmt w:val="decimal"/>
+      <w:lvlText w:val="%1."/>
+      <w:lvlJc w:val="left"/>
+      <w:pPr>
+        <w:tabs>
+          <w:tab w:val="num" w:pos="720"/>
+        </w:tabs>
+        <w:ind w:left="720" w:hanging="360"/>
+      </w:pPr>
+    </w:lvl>
+    <w:lvl w:ilvl="1">
+      <w:start w:val="1"/>
+      <w:numFmt w:val="bullet"/>
+      <w:lvlText w:val="o"/>
+      <w:lvlJc w:val="left"/>
+      <w:pPr>
+        <w:tabs>
+          <w:tab w:val="num" w:pos="1440"/>
+        </w:tabs>
+        <w:ind w:left="1440" w:hanging="360"/>
+      </w:pPr>
+      <w:rPr>
+        <w:rFonts w:ascii="Courier New" w:hAnsi="Courier New" w:hint="default"/>
+        <w:sz w:val="20"/>
+      </w:rPr>
+    </w:lvl>
+    <w:lvl w:ilvl="2" w:tentative="1">
+      <w:start w:val="1"/>
+      <w:numFmt w:val="decimal"/>
+      <w:lvlText w:val="%3."/>
+      <w:lvlJc w:val="left"/>
+      <w:pPr>
+        <w:tabs>
+          <w:tab w:val="num" w:pos="2160"/>
+        </w:tabs>
+        <w:ind w:left="2160" w:hanging="360"/>
+      </w:pPr>
+    </w:lvl>
+    <w:lvl w:ilvl="3" w:tentative="1">
+      <w:start w:val="1"/>
+      <w:numFmt w:val="decimal"/>
+      <w:lvlText w:val="%4."/>
+      <w:lvlJc w:val="left"/>
+      <w:pPr>
+        <w:tabs>
+          <w:tab w:val="num" w:pos="2880"/>
+        </w:tabs>
+        <w:ind w:left="2880" w:hanging="360"/>
+      </w:pPr>
+    </w:lvl>
+    <w:lvl w:ilvl="4" w:tentative="1">
+      <w:start w:val="1"/>
+      <w:numFmt w:val="decimal"/>
+      <w:lvlText w:val="%5."/>
+      <w:lvlJc w:val="left"/>
+      <w:pPr>
+        <w:tabs>
+          <w:tab w:val="num" w:pos="3600"/>
+        </w:tabs>
+        <w:ind w:left="3600" w:hanging="360"/>
+      </w:pPr>
+    </w:lvl>
+    <w:lvl w:ilvl="5" w:tentative="1">
+      <w:start w:val="1"/>
+      <w:numFmt w:val="decimal"/>
+      <w:lvlText w:val="%6."/>
+      <w:lvlJc w:val="left"/>
+      <w:pPr>
+        <w:tabs>
+          <w:tab w:val="num" w:pos="4320"/>
+        </w:tabs>
+        <w:ind w:left="4320" w:hanging="360"/>
+      </w:pPr>
+    </w:lvl>
+    <w:lvl w:ilvl="6" w:tentative="1">
+      <w:start w:val="1"/>
+      <w:numFmt w:val="decimal"/>
+      <w:lvlText w:val="%7."/>
+      <w:lvlJc w:val="left"/>
+      <w:pPr>
+        <w:tabs>
+          <w:tab w:val="num" w:pos="5040"/>
+        </w:tabs>
+        <w:ind w:left="5040" w:hanging="360"/>
+      </w:pPr>
+    </w:lvl>
+    <w:lvl w:ilvl="7" w:tentative="1">
+      <w:start w:val="1"/>
+      <w:numFmt w:val="decimal"/>
+      <w:lvlText w:val="%8."/>
+      <w:lvlJc w:val="left"/>
+      <w:pPr>
+        <w:tabs>
+          <w:tab w:val="num" w:pos="5760"/>
+        </w:tabs>
+        <w:ind w:left="5760" w:hanging="360"/>
+      </w:pPr>
+    </w:lvl>
+    <w:lvl w:ilvl="8" w:tentative="1">
+      <w:start w:val="1"/>
+      <w:numFmt w:val="decimal"/>
+      <w:lvlText w:val="%9."/>
+      <w:lvlJc w:val="left"/>
+      <w:pPr>
+        <w:tabs>
+          <w:tab w:val="num" w:pos="6480"/>
+        </w:tabs>
+        <w:ind w:left="6480" w:hanging="360"/>
+      </w:pPr>
+    </w:lvl>
+  </w:abstractNum>
+  <w:abstractNum w:abstractNumId="12" w15:restartNumberingAfterBreak="0">
     <w:nsid w:val="27F77995"/>
     <w:multiLevelType w:val="multilevel"/>
     <w:tmpl w:val="1A882704"/>
@@ -12746,7 +13463,7 @@
       </w:pPr>
     </w:lvl>
   </w:abstractNum>
-  <w:abstractNum w:abstractNumId="12" w15:restartNumberingAfterBreak="0">
+  <w:abstractNum w:abstractNumId="13" w15:restartNumberingAfterBreak="0">
     <w:nsid w:val="2E313DB5"/>
     <w:multiLevelType w:val="multilevel"/>
     <w:tmpl w:val="F612B812"/>
@@ -12863,7 +13580,7 @@
       </w:pPr>
     </w:lvl>
   </w:abstractNum>
-  <w:abstractNum w:abstractNumId="13" w15:restartNumberingAfterBreak="0">
+  <w:abstractNum w:abstractNumId="14" w15:restartNumberingAfterBreak="0">
     <w:nsid w:val="3E921E60"/>
     <w:multiLevelType w:val="multilevel"/>
     <w:tmpl w:val="ECD691AA"/>
@@ -12980,7 +13697,7 @@
       </w:pPr>
     </w:lvl>
   </w:abstractNum>
-  <w:abstractNum w:abstractNumId="14" w15:restartNumberingAfterBreak="0">
+  <w:abstractNum w:abstractNumId="15" w15:restartNumberingAfterBreak="0">
     <w:nsid w:val="42311210"/>
     <w:multiLevelType w:val="multilevel"/>
     <w:tmpl w:val="32EE573C"/>
@@ -13097,7 +13814,7 @@
       </w:pPr>
     </w:lvl>
   </w:abstractNum>
-  <w:abstractNum w:abstractNumId="15" w15:restartNumberingAfterBreak="0">
+  <w:abstractNum w:abstractNumId="16" w15:restartNumberingAfterBreak="0">
     <w:nsid w:val="498421C4"/>
     <w:multiLevelType w:val="multilevel"/>
     <w:tmpl w:val="2F4035CA"/>
@@ -13214,7 +13931,7 @@
       </w:pPr>
     </w:lvl>
   </w:abstractNum>
-  <w:abstractNum w:abstractNumId="16" w15:restartNumberingAfterBreak="0">
+  <w:abstractNum w:abstractNumId="17" w15:restartNumberingAfterBreak="0">
     <w:nsid w:val="4D644503"/>
     <w:multiLevelType w:val="multilevel"/>
     <w:tmpl w:val="91DE9E64"/>
@@ -13331,7 +14048,7 @@
       </w:pPr>
     </w:lvl>
   </w:abstractNum>
-  <w:abstractNum w:abstractNumId="17" w15:restartNumberingAfterBreak="0">
+  <w:abstractNum w:abstractNumId="18" w15:restartNumberingAfterBreak="0">
     <w:nsid w:val="4EEA3E3D"/>
     <w:multiLevelType w:val="multilevel"/>
     <w:tmpl w:val="E56C09F0"/>
@@ -13480,7 +14197,124 @@
       </w:rPr>
     </w:lvl>
   </w:abstractNum>
-  <w:abstractNum w:abstractNumId="18" w15:restartNumberingAfterBreak="0">
+  <w:abstractNum w:abstractNumId="19" w15:restartNumberingAfterBreak="0">
+    <w:nsid w:val="4FA65D6A"/>
+    <w:multiLevelType w:val="multilevel"/>
+    <w:tmpl w:val="11BA778A"/>
+    <w:lvl w:ilvl="0">
+      <w:start w:val="1"/>
+      <w:numFmt w:val="decimal"/>
+      <w:lvlText w:val="%1."/>
+      <w:lvlJc w:val="left"/>
+      <w:pPr>
+        <w:tabs>
+          <w:tab w:val="num" w:pos="360"/>
+        </w:tabs>
+        <w:ind w:left="360" w:hanging="360"/>
+      </w:pPr>
+    </w:lvl>
+    <w:lvl w:ilvl="1">
+      <w:start w:val="1"/>
+      <w:numFmt w:val="bullet"/>
+      <w:lvlText w:val="o"/>
+      <w:lvlJc w:val="left"/>
+      <w:pPr>
+        <w:tabs>
+          <w:tab w:val="num" w:pos="1080"/>
+        </w:tabs>
+        <w:ind w:left="1080" w:hanging="360"/>
+      </w:pPr>
+      <w:rPr>
+        <w:rFonts w:ascii="Courier New" w:hAnsi="Courier New" w:hint="default"/>
+        <w:sz w:val="20"/>
+      </w:rPr>
+    </w:lvl>
+    <w:lvl w:ilvl="2" w:tentative="1">
+      <w:start w:val="1"/>
+      <w:numFmt w:val="decimal"/>
+      <w:lvlText w:val="%3."/>
+      <w:lvlJc w:val="left"/>
+      <w:pPr>
+        <w:tabs>
+          <w:tab w:val="num" w:pos="1800"/>
+        </w:tabs>
+        <w:ind w:left="1800" w:hanging="360"/>
+      </w:pPr>
+    </w:lvl>
+    <w:lvl w:ilvl="3" w:tentative="1">
+      <w:start w:val="1"/>
+      <w:numFmt w:val="decimal"/>
+      <w:lvlText w:val="%4."/>
+      <w:lvlJc w:val="left"/>
+      <w:pPr>
+        <w:tabs>
+          <w:tab w:val="num" w:pos="2520"/>
+        </w:tabs>
+        <w:ind w:left="2520" w:hanging="360"/>
+      </w:pPr>
+    </w:lvl>
+    <w:lvl w:ilvl="4" w:tentative="1">
+      <w:start w:val="1"/>
+      <w:numFmt w:val="decimal"/>
+      <w:lvlText w:val="%5."/>
+      <w:lvlJc w:val="left"/>
+      <w:pPr>
+        <w:tabs>
+          <w:tab w:val="num" w:pos="3240"/>
+        </w:tabs>
+        <w:ind w:left="3240" w:hanging="360"/>
+      </w:pPr>
+    </w:lvl>
+    <w:lvl w:ilvl="5" w:tentative="1">
+      <w:start w:val="1"/>
+      <w:numFmt w:val="decimal"/>
+      <w:lvlText w:val="%6."/>
+      <w:lvlJc w:val="left"/>
+      <w:pPr>
+        <w:tabs>
+          <w:tab w:val="num" w:pos="3960"/>
+        </w:tabs>
+        <w:ind w:left="3960" w:hanging="360"/>
+      </w:pPr>
+    </w:lvl>
+    <w:lvl w:ilvl="6" w:tentative="1">
+      <w:start w:val="1"/>
+      <w:numFmt w:val="decimal"/>
+      <w:lvlText w:val="%7."/>
+      <w:lvlJc w:val="left"/>
+      <w:pPr>
+        <w:tabs>
+          <w:tab w:val="num" w:pos="4680"/>
+        </w:tabs>
+        <w:ind w:left="4680" w:hanging="360"/>
+      </w:pPr>
+    </w:lvl>
+    <w:lvl w:ilvl="7" w:tentative="1">
+      <w:start w:val="1"/>
+      <w:numFmt w:val="decimal"/>
+      <w:lvlText w:val="%8."/>
+      <w:lvlJc w:val="left"/>
+      <w:pPr>
+        <w:tabs>
+          <w:tab w:val="num" w:pos="5400"/>
+        </w:tabs>
+        <w:ind w:left="5400" w:hanging="360"/>
+      </w:pPr>
+    </w:lvl>
+    <w:lvl w:ilvl="8" w:tentative="1">
+      <w:start w:val="1"/>
+      <w:numFmt w:val="decimal"/>
+      <w:lvlText w:val="%9."/>
+      <w:lvlJc w:val="left"/>
+      <w:pPr>
+        <w:tabs>
+          <w:tab w:val="num" w:pos="6120"/>
+        </w:tabs>
+        <w:ind w:left="6120" w:hanging="360"/>
+      </w:pPr>
+    </w:lvl>
+  </w:abstractNum>
+  <w:abstractNum w:abstractNumId="20" w15:restartNumberingAfterBreak="0">
     <w:nsid w:val="54EA629F"/>
     <w:multiLevelType w:val="multilevel"/>
     <w:tmpl w:val="31D2951C"/>
@@ -13621,7 +14455,7 @@
       </w:rPr>
     </w:lvl>
   </w:abstractNum>
-  <w:abstractNum w:abstractNumId="19" w15:restartNumberingAfterBreak="0">
+  <w:abstractNum w:abstractNumId="21" w15:restartNumberingAfterBreak="0">
     <w:nsid w:val="59CE70BC"/>
     <w:multiLevelType w:val="multilevel"/>
     <w:tmpl w:val="78D046DE"/>
@@ -13738,7 +14572,7 @@
       </w:pPr>
     </w:lvl>
   </w:abstractNum>
-  <w:abstractNum w:abstractNumId="20" w15:restartNumberingAfterBreak="0">
+  <w:abstractNum w:abstractNumId="22" w15:restartNumberingAfterBreak="0">
     <w:nsid w:val="624B1A62"/>
     <w:multiLevelType w:val="multilevel"/>
     <w:tmpl w:val="B4C8F190"/>
@@ -13855,7 +14689,7 @@
       </w:pPr>
     </w:lvl>
   </w:abstractNum>
-  <w:abstractNum w:abstractNumId="21" w15:restartNumberingAfterBreak="0">
+  <w:abstractNum w:abstractNumId="23" w15:restartNumberingAfterBreak="0">
     <w:nsid w:val="631B4400"/>
     <w:multiLevelType w:val="multilevel"/>
     <w:tmpl w:val="D430CD90"/>
@@ -13972,7 +14806,7 @@
       </w:pPr>
     </w:lvl>
   </w:abstractNum>
-  <w:abstractNum w:abstractNumId="22" w15:restartNumberingAfterBreak="0">
+  <w:abstractNum w:abstractNumId="24" w15:restartNumberingAfterBreak="0">
     <w:nsid w:val="6A237F50"/>
     <w:multiLevelType w:val="multilevel"/>
     <w:tmpl w:val="CA384C4E"/>
@@ -14089,7 +14923,7 @@
       </w:pPr>
     </w:lvl>
   </w:abstractNum>
-  <w:abstractNum w:abstractNumId="23" w15:restartNumberingAfterBreak="0">
+  <w:abstractNum w:abstractNumId="25" w15:restartNumberingAfterBreak="0">
     <w:nsid w:val="6DFA6671"/>
     <w:multiLevelType w:val="multilevel"/>
     <w:tmpl w:val="9D52E73C"/>
@@ -14206,7 +15040,7 @@
       </w:pPr>
     </w:lvl>
   </w:abstractNum>
-  <w:abstractNum w:abstractNumId="24" w15:restartNumberingAfterBreak="0">
+  <w:abstractNum w:abstractNumId="26" w15:restartNumberingAfterBreak="0">
     <w:nsid w:val="72CD6EDD"/>
     <w:multiLevelType w:val="multilevel"/>
     <w:tmpl w:val="E5DE1720"/>
@@ -14320,37 +15154,37 @@
     </w:lvl>
   </w:abstractNum>
   <w:num w:numId="1">
-    <w:abstractNumId w:val="13"/>
+    <w:abstractNumId w:val="14"/>
     <w:lvlOverride w:ilvl="0">
       <w:startOverride w:val="1"/>
     </w:lvlOverride>
   </w:num>
   <w:num w:numId="2">
-    <w:abstractNumId w:val="13"/>
+    <w:abstractNumId w:val="14"/>
     <w:lvlOverride w:ilvl="0">
       <w:startOverride w:val="2"/>
     </w:lvlOverride>
   </w:num>
   <w:num w:numId="3">
-    <w:abstractNumId w:val="13"/>
+    <w:abstractNumId w:val="14"/>
     <w:lvlOverride w:ilvl="0">
       <w:startOverride w:val="3"/>
     </w:lvlOverride>
   </w:num>
   <w:num w:numId="4">
-    <w:abstractNumId w:val="14"/>
+    <w:abstractNumId w:val="15"/>
     <w:lvlOverride w:ilvl="0">
       <w:startOverride w:val="1"/>
     </w:lvlOverride>
   </w:num>
   <w:num w:numId="5">
-    <w:abstractNumId w:val="14"/>
+    <w:abstractNumId w:val="15"/>
     <w:lvlOverride w:ilvl="0">
       <w:startOverride w:val="2"/>
     </w:lvlOverride>
   </w:num>
   <w:num w:numId="6">
-    <w:abstractNumId w:val="14"/>
+    <w:abstractNumId w:val="15"/>
     <w:lvlOverride w:ilvl="0">
       <w:startOverride w:val="3"/>
     </w:lvlOverride>
@@ -14374,19 +15208,19 @@
     </w:lvlOverride>
   </w:num>
   <w:num w:numId="10">
-    <w:abstractNumId w:val="21"/>
+    <w:abstractNumId w:val="23"/>
     <w:lvlOverride w:ilvl="0">
       <w:startOverride w:val="1"/>
     </w:lvlOverride>
   </w:num>
   <w:num w:numId="11">
-    <w:abstractNumId w:val="21"/>
+    <w:abstractNumId w:val="23"/>
     <w:lvlOverride w:ilvl="0">
       <w:startOverride w:val="2"/>
     </w:lvlOverride>
   </w:num>
   <w:num w:numId="12">
-    <w:abstractNumId w:val="21"/>
+    <w:abstractNumId w:val="23"/>
     <w:lvlOverride w:ilvl="0">
       <w:startOverride w:val="3"/>
     </w:lvlOverride>
@@ -14433,7 +15267,7 @@
     </w:lvlOverride>
   </w:num>
   <w:num w:numId="18">
-    <w:abstractNumId w:val="24"/>
+    <w:abstractNumId w:val="26"/>
     <w:lvlOverride w:ilvl="0">
       <w:lvl w:ilvl="0">
         <w:numFmt w:val="decimal"/>
@@ -14443,7 +15277,7 @@
     </w:lvlOverride>
   </w:num>
   <w:num w:numId="19">
-    <w:abstractNumId w:val="17"/>
+    <w:abstractNumId w:val="18"/>
   </w:num>
   <w:num w:numId="20">
     <w:abstractNumId w:val="2"/>
@@ -14546,7 +15380,7 @@
     </w:lvlOverride>
   </w:num>
   <w:num w:numId="26">
-    <w:abstractNumId w:val="16"/>
+    <w:abstractNumId w:val="17"/>
     <w:lvlOverride w:ilvl="0">
       <w:lvl w:ilvl="0">
         <w:numFmt w:val="decimal"/>
@@ -14573,10 +15407,10 @@
     </w:lvlOverride>
   </w:num>
   <w:num w:numId="27">
-    <w:abstractNumId w:val="11"/>
+    <w:abstractNumId w:val="12"/>
   </w:num>
   <w:num w:numId="28">
-    <w:abstractNumId w:val="11"/>
+    <w:abstractNumId w:val="12"/>
     <w:lvlOverride w:ilvl="1">
       <w:lvl w:ilvl="1">
         <w:numFmt w:val="bullet"/>
@@ -14623,13 +15457,13 @@
     </w:lvlOverride>
   </w:num>
   <w:num w:numId="30">
-    <w:abstractNumId w:val="18"/>
+    <w:abstractNumId w:val="20"/>
   </w:num>
   <w:num w:numId="31">
-    <w:abstractNumId w:val="18"/>
+    <w:abstractNumId w:val="20"/>
   </w:num>
   <w:num w:numId="32">
-    <w:abstractNumId w:val="22"/>
+    <w:abstractNumId w:val="24"/>
     <w:lvlOverride w:ilvl="0">
       <w:lvl w:ilvl="0">
         <w:numFmt w:val="decimal"/>
@@ -14656,7 +15490,7 @@
     </w:lvlOverride>
   </w:num>
   <w:num w:numId="33">
-    <w:abstractNumId w:val="19"/>
+    <w:abstractNumId w:val="21"/>
     <w:lvlOverride w:ilvl="0">
       <w:lvl w:ilvl="0">
         <w:numFmt w:val="decimal"/>
@@ -14737,7 +15571,7 @@
     </w:lvlOverride>
   </w:num>
   <w:num w:numId="36">
-    <w:abstractNumId w:val="20"/>
+    <w:abstractNumId w:val="22"/>
     <w:lvlOverride w:ilvl="0">
       <w:lvl w:ilvl="0">
         <w:numFmt w:val="decimal"/>
@@ -14764,7 +15598,7 @@
     </w:lvlOverride>
   </w:num>
   <w:num w:numId="37">
-    <w:abstractNumId w:val="23"/>
+    <w:abstractNumId w:val="25"/>
     <w:lvlOverride w:ilvl="0">
       <w:lvl w:ilvl="0">
         <w:numFmt w:val="decimal"/>
@@ -14791,7 +15625,7 @@
     </w:lvlOverride>
   </w:num>
   <w:num w:numId="38">
-    <w:abstractNumId w:val="15"/>
+    <w:abstractNumId w:val="16"/>
     <w:lvlOverride w:ilvl="0">
       <w:lvl w:ilvl="0">
         <w:numFmt w:val="decimal"/>
@@ -14818,10 +15652,10 @@
     </w:lvlOverride>
   </w:num>
   <w:num w:numId="39">
-    <w:abstractNumId w:val="12"/>
+    <w:abstractNumId w:val="13"/>
   </w:num>
   <w:num w:numId="40">
-    <w:abstractNumId w:val="12"/>
+    <w:abstractNumId w:val="13"/>
     <w:lvlOverride w:ilvl="1">
       <w:lvl w:ilvl="1">
         <w:numFmt w:val="bullet"/>
@@ -14842,6 +15676,66 @@
   </w:num>
   <w:num w:numId="41">
     <w:abstractNumId w:val="3"/>
+    <w:lvlOverride w:ilvl="0">
+      <w:lvl w:ilvl="0">
+        <w:numFmt w:val="decimal"/>
+        <w:lvlText w:val="%1."/>
+        <w:lvlJc w:val="left"/>
+      </w:lvl>
+    </w:lvlOverride>
+    <w:lvlOverride w:ilvl="1">
+      <w:lvl w:ilvl="1">
+        <w:numFmt w:val="bullet"/>
+        <w:lvlText w:val=""/>
+        <w:lvlJc w:val="left"/>
+        <w:pPr>
+          <w:tabs>
+            <w:tab w:val="num" w:pos="1440"/>
+          </w:tabs>
+          <w:ind w:left="1440" w:hanging="360"/>
+        </w:pPr>
+        <w:rPr>
+          <w:rFonts w:ascii="Symbol" w:hAnsi="Symbol" w:hint="default"/>
+          <w:sz w:val="20"/>
+        </w:rPr>
+      </w:lvl>
+    </w:lvlOverride>
+  </w:num>
+  <w:num w:numId="42">
+    <w:abstractNumId w:val="19"/>
+  </w:num>
+  <w:num w:numId="43">
+    <w:abstractNumId w:val="19"/>
+    <w:lvlOverride w:ilvl="1">
+      <w:lvl w:ilvl="1">
+        <w:numFmt w:val="bullet"/>
+        <w:lvlText w:val=""/>
+        <w:lvlJc w:val="left"/>
+        <w:pPr>
+          <w:tabs>
+            <w:tab w:val="num" w:pos="1440"/>
+          </w:tabs>
+          <w:ind w:left="1440" w:hanging="360"/>
+        </w:pPr>
+        <w:rPr>
+          <w:rFonts w:ascii="Symbol" w:hAnsi="Symbol" w:hint="default"/>
+          <w:sz w:val="20"/>
+        </w:rPr>
+      </w:lvl>
+    </w:lvlOverride>
+  </w:num>
+  <w:num w:numId="44">
+    <w:abstractNumId w:val="11"/>
+    <w:lvlOverride w:ilvl="0">
+      <w:lvl w:ilvl="0">
+        <w:numFmt w:val="decimal"/>
+        <w:lvlText w:val="%1."/>
+        <w:lvlJc w:val="left"/>
+      </w:lvl>
+    </w:lvlOverride>
+  </w:num>
+  <w:num w:numId="45">
+    <w:abstractNumId w:val="11"/>
     <w:lvlOverride w:ilvl="0">
       <w:lvl w:ilvl="0">
         <w:numFmt w:val="decimal"/>

</xml_diff>

<commit_message>
Added Course 3 - Lesson 3
</commit_message>
<xml_diff>
--- a/Lazatech Educate Courses.docx
+++ b/Lazatech Educate Courses.docx
@@ -11330,62 +11330,7 @@
           <w:sz w:val="22"/>
           <w:szCs w:val="22"/>
         </w:rPr>
-        <w:t>True or False: If they own a T</w:t>
-      </w:r>
-      <w:r>
-        <w:rPr>
-          <w:rFonts w:ascii="Calibri" w:hAnsi="Calibri" w:cs="Calibri"/>
-          <w:b/>
-          <w:bCs/>
-          <w:color w:val="000000"/>
-          <w:sz w:val="22"/>
-          <w:szCs w:val="22"/>
-        </w:rPr>
-        <w:t>witter account</w:t>
-      </w:r>
-      <w:r>
-        <w:rPr>
-          <w:rFonts w:ascii="Calibri" w:hAnsi="Calibri" w:cs="Calibri"/>
-          <w:b/>
-          <w:bCs/>
-          <w:color w:val="000000"/>
-          <w:sz w:val="22"/>
-          <w:szCs w:val="22"/>
-        </w:rPr>
-        <w:t>,</w:t>
-      </w:r>
-      <w:r>
-        <w:rPr>
-          <w:rFonts w:ascii="Calibri" w:hAnsi="Calibri" w:cs="Calibri"/>
-          <w:b/>
-          <w:bCs/>
-          <w:color w:val="000000"/>
-          <w:sz w:val="22"/>
-          <w:szCs w:val="22"/>
-        </w:rPr>
-        <w:t xml:space="preserve"> then I am safe</w:t>
-      </w:r>
-      <w:r>
-        <w:rPr>
-          <w:rFonts w:ascii="Calibri" w:hAnsi="Calibri" w:cs="Calibri"/>
-          <w:b/>
-          <w:bCs/>
-          <w:color w:val="000000"/>
-          <w:sz w:val="22"/>
-          <w:szCs w:val="22"/>
-        </w:rPr>
-        <w:t>,</w:t>
-      </w:r>
-      <w:r>
-        <w:rPr>
-          <w:rFonts w:ascii="Calibri" w:hAnsi="Calibri" w:cs="Calibri"/>
-          <w:b/>
-          <w:bCs/>
-          <w:color w:val="000000"/>
-          <w:sz w:val="22"/>
-          <w:szCs w:val="22"/>
-        </w:rPr>
-        <w:t xml:space="preserve"> knowing they have registered as a company and I can trust them</w:t>
+        <w:t>True or False: If they own a Twitter account, then I am safe, knowing they have registered as a company and I can trust them</w:t>
       </w:r>
     </w:p>
     <w:p>
@@ -11646,18 +11591,7 @@
           <w:sz w:val="22"/>
           <w:szCs w:val="22"/>
         </w:rPr>
-        <w:t>True or False: T</w:t>
-      </w:r>
-      <w:r>
-        <w:rPr>
-          <w:rFonts w:ascii="Calibri" w:hAnsi="Calibri" w:cs="Calibri"/>
-          <w:b/>
-          <w:bCs/>
-          <w:color w:val="000000"/>
-          <w:sz w:val="22"/>
-          <w:szCs w:val="22"/>
-        </w:rPr>
-        <w:t>witter polls can’t be bought</w:t>
+        <w:t>True or False: Twitter polls can’t be bought</w:t>
       </w:r>
     </w:p>
     <w:p>
@@ -11866,6 +11800,14 @@
       <w:pPr>
         <w:pStyle w:val="NormalWeb"/>
         <w:spacing w:before="0" w:beforeAutospacing="0" w:after="160" w:afterAutospacing="0"/>
+        <w:rPr>
+          <w:rFonts w:ascii="Calibri" w:hAnsi="Calibri" w:cs="Calibri"/>
+          <w:b/>
+          <w:bCs/>
+          <w:color w:val="000000"/>
+          <w:sz w:val="22"/>
+          <w:szCs w:val="22"/>
+        </w:rPr>
       </w:pPr>
       <w:r>
         <w:rPr>
@@ -11888,6 +11830,293 @@
         </w:rPr>
         <w:t>False</w:t>
       </w:r>
+    </w:p>
+    <w:p>
+      <w:pPr>
+        <w:pStyle w:val="NormalWeb"/>
+        <w:spacing w:before="0" w:beforeAutospacing="0" w:after="160" w:afterAutospacing="0"/>
+        <w:rPr>
+          <w:rFonts w:ascii="Calibri" w:hAnsi="Calibri" w:cs="Calibri"/>
+          <w:b/>
+          <w:bCs/>
+          <w:color w:val="000000"/>
+          <w:sz w:val="22"/>
+          <w:szCs w:val="22"/>
+        </w:rPr>
+      </w:pPr>
+    </w:p>
+    <w:p>
+      <w:pPr>
+        <w:spacing w:line="240" w:lineRule="auto"/>
+        <w:jc w:val="both"/>
+        <w:rPr>
+          <w:rFonts w:ascii="Times New Roman" w:eastAsia="Times New Roman" w:hAnsi="Times New Roman" w:cs="Times New Roman"/>
+          <w:sz w:val="24"/>
+          <w:szCs w:val="24"/>
+        </w:rPr>
+      </w:pPr>
+      <w:r>
+        <w:rPr>
+          <w:rFonts w:ascii="Calibri" w:eastAsia="Times New Roman" w:hAnsi="Calibri" w:cs="Calibri"/>
+          <w:b/>
+          <w:bCs/>
+          <w:color w:val="000000"/>
+        </w:rPr>
+        <w:t>Lesson 3: Secondary Socials – Diving Deeper</w:t>
+      </w:r>
+    </w:p>
+    <w:p>
+      <w:pPr>
+        <w:spacing w:line="240" w:lineRule="auto"/>
+        <w:jc w:val="both"/>
+        <w:rPr>
+          <w:rFonts w:ascii="Times New Roman" w:eastAsia="Times New Roman" w:hAnsi="Times New Roman" w:cs="Times New Roman"/>
+          <w:i/>
+          <w:sz w:val="24"/>
+          <w:szCs w:val="24"/>
+        </w:rPr>
+      </w:pPr>
+      <w:r>
+        <w:rPr>
+          <w:rFonts w:ascii="Calibri" w:eastAsia="Times New Roman" w:hAnsi="Calibri" w:cs="Calibri"/>
+          <w:i/>
+          <w:color w:val="000000"/>
+        </w:rPr>
+        <w:t>Length: 10 minutes</w:t>
+      </w:r>
+    </w:p>
+    <w:p>
+      <w:pPr>
+        <w:spacing w:line="240" w:lineRule="auto"/>
+        <w:jc w:val="both"/>
+        <w:rPr>
+          <w:rFonts w:ascii="Calibri" w:eastAsia="Times New Roman" w:hAnsi="Calibri" w:cs="Calibri"/>
+          <w:color w:val="000000"/>
+        </w:rPr>
+      </w:pPr>
+      <w:r>
+        <w:rPr>
+          <w:rFonts w:ascii="Calibri" w:eastAsia="Times New Roman" w:hAnsi="Calibri" w:cs="Calibri"/>
+          <w:color w:val="000000"/>
+        </w:rPr>
+        <w:t xml:space="preserve">If a project has a Telegram group or a Discord server, this is a positive sign since it demonstrates an increased effort to communicate with the community. Other networks, </w:t>
+      </w:r>
+      <w:r>
+        <w:rPr>
+          <w:rFonts w:ascii="Calibri" w:eastAsia="Times New Roman" w:hAnsi="Calibri" w:cs="Calibri"/>
+          <w:color w:val="000000"/>
+        </w:rPr>
+        <w:t xml:space="preserve">like </w:t>
+      </w:r>
+      <w:r>
+        <w:rPr>
+          <w:rFonts w:ascii="Calibri" w:eastAsia="Times New Roman" w:hAnsi="Calibri" w:cs="Calibri"/>
+          <w:color w:val="000000"/>
+        </w:rPr>
+        <w:t>Facebook and Reddit, are valuable sources, but their usage inside cryptocurrency is now less widespread.</w:t>
+      </w:r>
+    </w:p>
+    <w:p>
+      <w:pPr>
+        <w:spacing w:line="240" w:lineRule="auto"/>
+        <w:jc w:val="center"/>
+        <w:rPr>
+          <w:rFonts w:ascii="Times New Roman" w:eastAsia="Times New Roman" w:hAnsi="Times New Roman" w:cs="Times New Roman"/>
+          <w:sz w:val="24"/>
+          <w:szCs w:val="24"/>
+        </w:rPr>
+      </w:pPr>
+      <w:r>
+        <w:rPr>
+          <w:rFonts w:ascii="Calibri" w:eastAsia="Times New Roman" w:hAnsi="Calibri" w:cs="Calibri"/>
+          <w:noProof/>
+          <w:color w:val="000000"/>
+          <w:bdr w:val="none" w:sz="0" w:space="0" w:color="auto" w:frame="1"/>
+        </w:rPr>
+        <w:drawing>
+          <wp:inline distT="0" distB="0" distL="0" distR="0" wp14:anchorId="0173A66A" wp14:editId="42FC799A">
+            <wp:extent cx="5272405" cy="2766695"/>
+            <wp:effectExtent l="0" t="0" r="0" b="0"/>
+            <wp:docPr id="67" name="Picture 67" descr="https://lh6.googleusercontent.com/d_QYT21yS7W9skTURS1beGmutxR5uFTRU6z0nMTavdnQ39HbZevOdG1FS6S7NPA8wUadlZhtIAn5N2jw58nkcNP_jowXL8M4o2VCnKB3QkQk5SbvZ30ViWCpsLie9nlkwDLC4igRZWpggH8e-Ey_cg"/>
+            <wp:cNvGraphicFramePr>
+              <a:graphicFrameLocks xmlns:a="http://schemas.openxmlformats.org/drawingml/2006/main" noChangeAspect="1"/>
+            </wp:cNvGraphicFramePr>
+            <a:graphic xmlns:a="http://schemas.openxmlformats.org/drawingml/2006/main">
+              <a:graphicData uri="http://schemas.openxmlformats.org/drawingml/2006/picture">
+                <pic:pic xmlns:pic="http://schemas.openxmlformats.org/drawingml/2006/picture">
+                  <pic:nvPicPr>
+                    <pic:cNvPr id="0" name="Picture 236" descr="https://lh6.googleusercontent.com/d_QYT21yS7W9skTURS1beGmutxR5uFTRU6z0nMTavdnQ39HbZevOdG1FS6S7NPA8wUadlZhtIAn5N2jw58nkcNP_jowXL8M4o2VCnKB3QkQk5SbvZ30ViWCpsLie9nlkwDLC4igRZWpggH8e-Ey_cg"/>
+                    <pic:cNvPicPr>
+                      <a:picLocks noChangeAspect="1" noChangeArrowheads="1"/>
+                    </pic:cNvPicPr>
+                  </pic:nvPicPr>
+                  <pic:blipFill>
+                    <a:blip r:embed="rId71">
+                      <a:extLst>
+                        <a:ext uri="{28A0092B-C50C-407E-A947-70E740481C1C}">
+                          <a14:useLocalDpi xmlns:a14="http://schemas.microsoft.com/office/drawing/2010/main" val="0"/>
+                        </a:ext>
+                      </a:extLst>
+                    </a:blip>
+                    <a:srcRect/>
+                    <a:stretch>
+                      <a:fillRect/>
+                    </a:stretch>
+                  </pic:blipFill>
+                  <pic:spPr bwMode="auto">
+                    <a:xfrm>
+                      <a:off x="0" y="0"/>
+                      <a:ext cx="5272405" cy="2766695"/>
+                    </a:xfrm>
+                    <a:prstGeom prst="rect">
+                      <a:avLst/>
+                    </a:prstGeom>
+                    <a:noFill/>
+                    <a:ln>
+                      <a:noFill/>
+                    </a:ln>
+                  </pic:spPr>
+                </pic:pic>
+              </a:graphicData>
+            </a:graphic>
+          </wp:inline>
+        </w:drawing>
+      </w:r>
+    </w:p>
+    <w:p>
+      <w:pPr>
+        <w:spacing w:after="0" w:line="240" w:lineRule="auto"/>
+        <w:jc w:val="both"/>
+        <w:rPr>
+          <w:rFonts w:ascii="Times New Roman" w:eastAsia="Times New Roman" w:hAnsi="Times New Roman" w:cs="Times New Roman"/>
+          <w:sz w:val="24"/>
+          <w:szCs w:val="24"/>
+        </w:rPr>
+      </w:pPr>
+    </w:p>
+    <w:p>
+      <w:pPr>
+        <w:spacing w:line="240" w:lineRule="auto"/>
+        <w:jc w:val="both"/>
+        <w:rPr>
+          <w:rFonts w:ascii="Times New Roman" w:eastAsia="Times New Roman" w:hAnsi="Times New Roman" w:cs="Times New Roman"/>
+          <w:sz w:val="24"/>
+          <w:szCs w:val="24"/>
+        </w:rPr>
+      </w:pPr>
+      <w:r>
+        <w:rPr>
+          <w:rFonts w:ascii="Calibri" w:eastAsia="Times New Roman" w:hAnsi="Calibri" w:cs="Calibri"/>
+          <w:color w:val="000000"/>
+        </w:rPr>
+        <w:t>Take the time to join any or all of these groups that you have access to, as they will supply you with valuable information. Active dialogue within these networks indicates the initia</w:t>
+      </w:r>
+      <w:r>
+        <w:rPr>
+          <w:rFonts w:ascii="Calibri" w:eastAsia="Times New Roman" w:hAnsi="Calibri" w:cs="Calibri"/>
+          <w:color w:val="000000"/>
+        </w:rPr>
+        <w:t xml:space="preserve">tive is alive. There is nothing </w:t>
+      </w:r>
+      <w:r>
+        <w:rPr>
+          <w:rFonts w:ascii="Calibri" w:eastAsia="Times New Roman" w:hAnsi="Calibri" w:cs="Calibri"/>
+          <w:color w:val="000000"/>
+        </w:rPr>
+        <w:t>that should raise more red flags than the most recent post</w:t>
+      </w:r>
+      <w:r>
+        <w:rPr>
+          <w:rFonts w:ascii="Calibri" w:eastAsia="Times New Roman" w:hAnsi="Calibri" w:cs="Calibri"/>
+          <w:color w:val="000000"/>
+        </w:rPr>
+        <w:t xml:space="preserve"> </w:t>
+      </w:r>
+      <w:r>
+        <w:rPr>
+          <w:rFonts w:ascii="Calibri" w:eastAsia="Times New Roman" w:hAnsi="Calibri" w:cs="Calibri"/>
+          <w:color w:val="000000"/>
+        </w:rPr>
+        <w:t>questioning whether the project is still active.</w:t>
+      </w:r>
+    </w:p>
+    <w:p>
+      <w:pPr>
+        <w:spacing w:line="240" w:lineRule="auto"/>
+        <w:jc w:val="both"/>
+        <w:rPr>
+          <w:rFonts w:ascii="Times New Roman" w:eastAsia="Times New Roman" w:hAnsi="Times New Roman" w:cs="Times New Roman"/>
+          <w:sz w:val="24"/>
+          <w:szCs w:val="24"/>
+        </w:rPr>
+      </w:pPr>
+      <w:r>
+        <w:rPr>
+          <w:rFonts w:ascii="Calibri" w:eastAsia="Times New Roman" w:hAnsi="Calibri" w:cs="Calibri"/>
+          <w:color w:val="000000"/>
+        </w:rPr>
+        <w:lastRenderedPageBreak/>
+        <w:t>Active participation by a person with power in a project is increasingly encouraging. Be cautious, though, since they may have extremely active officials who are only "hired hands," and be prepared to inquire about their involvement in the project. Any legitimate project will have its senior project workers participating, if only rarely, on all of these platforms, therefore their absence is a red sign.</w:t>
+      </w:r>
+    </w:p>
+    <w:p>
+      <w:pPr>
+        <w:spacing w:line="240" w:lineRule="auto"/>
+        <w:jc w:val="both"/>
+        <w:rPr>
+          <w:rFonts w:ascii="Times New Roman" w:eastAsia="Times New Roman" w:hAnsi="Times New Roman" w:cs="Times New Roman"/>
+          <w:sz w:val="24"/>
+          <w:szCs w:val="24"/>
+        </w:rPr>
+      </w:pPr>
+      <w:r>
+        <w:rPr>
+          <w:rFonts w:ascii="Calibri" w:eastAsia="Times New Roman" w:hAnsi="Calibri" w:cs="Calibri"/>
+          <w:color w:val="000000"/>
+        </w:rPr>
+        <w:t>Some projects have less Twitter followers than Telegram followers, which is a major red signal given that Telegram bots are widely available for purchase. Telegram should have less followers than Twitter.</w:t>
+      </w:r>
+    </w:p>
+    <w:p>
+      <w:pPr>
+        <w:spacing w:line="240" w:lineRule="auto"/>
+        <w:jc w:val="both"/>
+        <w:rPr>
+          <w:rFonts w:ascii="Times New Roman" w:eastAsia="Times New Roman" w:hAnsi="Times New Roman" w:cs="Times New Roman"/>
+          <w:sz w:val="24"/>
+          <w:szCs w:val="24"/>
+        </w:rPr>
+      </w:pPr>
+      <w:r>
+        <w:rPr>
+          <w:rFonts w:ascii="Calibri" w:eastAsia="Times New Roman" w:hAnsi="Calibri" w:cs="Calibri"/>
+          <w:color w:val="000000"/>
+        </w:rPr>
+        <w:t>– Scroll up a little in the feeds and search for the same individuals posting and retweeting; you want to see interaction from diverse followers to obtain an overall sense of the project's involvement. – If Telegram has disabled typing in chat, that is a HUGE red sign.</w:t>
+      </w:r>
+    </w:p>
+    <w:p>
+      <w:pPr>
+        <w:spacing w:line="240" w:lineRule="auto"/>
+        <w:rPr>
+          <w:rFonts w:ascii="Times New Roman" w:eastAsia="Times New Roman" w:hAnsi="Times New Roman" w:cs="Times New Roman"/>
+          <w:sz w:val="24"/>
+          <w:szCs w:val="24"/>
+        </w:rPr>
+      </w:pPr>
+      <w:r>
+        <w:rPr>
+          <w:rFonts w:ascii="Calibri" w:eastAsia="Times New Roman" w:hAnsi="Calibri" w:cs="Calibri"/>
+          <w:color w:val="000000"/>
+        </w:rPr>
+        <w:t>– When studying a project, contact the administrator to check if they react; any self-respecting project should make themselves available if the reasons are valid.</w:t>
+      </w:r>
+    </w:p>
+    <w:p>
+      <w:pPr>
+        <w:pStyle w:val="NormalWeb"/>
+        <w:spacing w:before="0" w:beforeAutospacing="0" w:after="160" w:afterAutospacing="0"/>
+      </w:pPr>
       <w:bookmarkStart w:id="1" w:name="_GoBack"/>
       <w:bookmarkEnd w:id="1"/>
     </w:p>

</xml_diff>

<commit_message>
Added Course 3 - Lesson 3 Quiz
</commit_message>
<xml_diff>
--- a/Lazatech Educate Courses.docx
+++ b/Lazatech Educate Courses.docx
@@ -12117,6 +12117,637 @@
         <w:pStyle w:val="NormalWeb"/>
         <w:spacing w:before="0" w:beforeAutospacing="0" w:after="160" w:afterAutospacing="0"/>
       </w:pPr>
+      <w:r>
+        <w:rPr>
+          <w:rFonts w:ascii="Calibri" w:hAnsi="Calibri" w:cs="Calibri"/>
+          <w:b/>
+          <w:bCs/>
+          <w:color w:val="000000"/>
+          <w:sz w:val="22"/>
+          <w:szCs w:val="22"/>
+        </w:rPr>
+        <w:t>Lesson 3: Secondary Socials – Diving Deeper Quiz</w:t>
+      </w:r>
+    </w:p>
+    <w:p>
+      <w:pPr>
+        <w:pStyle w:val="NormalWeb"/>
+        <w:numPr>
+          <w:ilvl w:val="0"/>
+          <w:numId w:val="46"/>
+        </w:numPr>
+        <w:spacing w:before="0" w:beforeAutospacing="0" w:after="160" w:afterAutospacing="0"/>
+        <w:textAlignment w:val="baseline"/>
+        <w:rPr>
+          <w:rFonts w:ascii="Calibri" w:hAnsi="Calibri" w:cs="Calibri"/>
+          <w:color w:val="000000"/>
+          <w:sz w:val="22"/>
+          <w:szCs w:val="22"/>
+        </w:rPr>
+      </w:pPr>
+      <w:r>
+        <w:rPr>
+          <w:rFonts w:ascii="Calibri" w:hAnsi="Calibri" w:cs="Calibri"/>
+          <w:b/>
+          <w:bCs/>
+          <w:color w:val="000000"/>
+          <w:sz w:val="22"/>
+          <w:szCs w:val="22"/>
+        </w:rPr>
+        <w:t>True or False: It</w:t>
+      </w:r>
+      <w:r>
+        <w:rPr>
+          <w:rFonts w:ascii="Calibri" w:hAnsi="Calibri" w:cs="Calibri"/>
+          <w:color w:val="000000"/>
+          <w:sz w:val="22"/>
+          <w:szCs w:val="22"/>
+        </w:rPr>
+        <w:t xml:space="preserve"> </w:t>
+      </w:r>
+      <w:r>
+        <w:rPr>
+          <w:rFonts w:ascii="Calibri" w:hAnsi="Calibri" w:cs="Calibri"/>
+          <w:b/>
+          <w:color w:val="000000"/>
+          <w:sz w:val="22"/>
+          <w:szCs w:val="22"/>
+        </w:rPr>
+        <w:t>i</w:t>
+      </w:r>
+      <w:r>
+        <w:rPr>
+          <w:rFonts w:ascii="Calibri" w:hAnsi="Calibri" w:cs="Calibri"/>
+          <w:b/>
+          <w:bCs/>
+          <w:color w:val="000000"/>
+          <w:sz w:val="22"/>
+          <w:szCs w:val="22"/>
+        </w:rPr>
+        <w:t>s O</w:t>
+      </w:r>
+      <w:r>
+        <w:rPr>
+          <w:rFonts w:ascii="Calibri" w:hAnsi="Calibri" w:cs="Calibri"/>
+          <w:b/>
+          <w:bCs/>
+          <w:color w:val="000000"/>
+          <w:sz w:val="22"/>
+          <w:szCs w:val="22"/>
+        </w:rPr>
+        <w:t xml:space="preserve">K </w:t>
+      </w:r>
+      <w:r>
+        <w:rPr>
+          <w:rFonts w:ascii="Calibri" w:hAnsi="Calibri" w:cs="Calibri"/>
+          <w:b/>
+          <w:bCs/>
+          <w:color w:val="000000"/>
+          <w:sz w:val="22"/>
+          <w:szCs w:val="22"/>
+        </w:rPr>
+        <w:t>to reach out to the project devs</w:t>
+      </w:r>
+    </w:p>
+    <w:p>
+      <w:pPr>
+        <w:pStyle w:val="NormalWeb"/>
+        <w:numPr>
+          <w:ilvl w:val="1"/>
+          <w:numId w:val="47"/>
+        </w:numPr>
+        <w:spacing w:before="0" w:beforeAutospacing="0" w:after="160" w:afterAutospacing="0"/>
+        <w:textAlignment w:val="baseline"/>
+        <w:rPr>
+          <w:rFonts w:ascii="Arial" w:hAnsi="Arial" w:cs="Arial"/>
+          <w:color w:val="000000"/>
+          <w:sz w:val="20"/>
+          <w:szCs w:val="20"/>
+        </w:rPr>
+      </w:pPr>
+      <w:r>
+        <w:rPr>
+          <w:rFonts w:ascii="Calibri" w:hAnsi="Calibri" w:cs="Calibri"/>
+          <w:noProof/>
+          <w:color w:val="000000"/>
+          <w:sz w:val="22"/>
+          <w:szCs w:val="22"/>
+          <w:bdr w:val="none" w:sz="0" w:space="0" w:color="auto" w:frame="1"/>
+        </w:rPr>
+        <w:drawing>
+          <wp:inline distT="0" distB="0" distL="0" distR="0" wp14:anchorId="521AACCC" wp14:editId="74629E09">
+            <wp:extent cx="260985" cy="225425"/>
+            <wp:effectExtent l="0" t="0" r="5715" b="3175"/>
+            <wp:docPr id="71" name="Picture 71" descr="https://lh3.googleusercontent.com/cX0DvsbciaSgCp9Mnb8Wq-83MAQ1sXYmuQE8EDXkNjjBpI9s4lzTbRmBJGaynnFiSRsyYSZ74JkhWDogOnrOepfzcdzKz6Co3yJTeHKMKddCRN486gzIpkwOz3ewIHLcOBcH98XsbfM250Fnk4cm0w"/>
+            <wp:cNvGraphicFramePr>
+              <a:graphicFrameLocks xmlns:a="http://schemas.openxmlformats.org/drawingml/2006/main" noChangeAspect="1"/>
+            </wp:cNvGraphicFramePr>
+            <a:graphic xmlns:a="http://schemas.openxmlformats.org/drawingml/2006/main">
+              <a:graphicData uri="http://schemas.openxmlformats.org/drawingml/2006/picture">
+                <pic:pic xmlns:pic="http://schemas.openxmlformats.org/drawingml/2006/picture">
+                  <pic:nvPicPr>
+                    <pic:cNvPr id="0" name="Picture 236" descr="https://lh3.googleusercontent.com/cX0DvsbciaSgCp9Mnb8Wq-83MAQ1sXYmuQE8EDXkNjjBpI9s4lzTbRmBJGaynnFiSRsyYSZ74JkhWDogOnrOepfzcdzKz6Co3yJTeHKMKddCRN486gzIpkwOz3ewIHLcOBcH98XsbfM250Fnk4cm0w"/>
+                    <pic:cNvPicPr>
+                      <a:picLocks noChangeAspect="1" noChangeArrowheads="1"/>
+                    </pic:cNvPicPr>
+                  </pic:nvPicPr>
+                  <pic:blipFill>
+                    <a:blip r:embed="rId68" cstate="print">
+                      <a:extLst>
+                        <a:ext uri="{28A0092B-C50C-407E-A947-70E740481C1C}">
+                          <a14:useLocalDpi xmlns:a14="http://schemas.microsoft.com/office/drawing/2010/main" val="0"/>
+                        </a:ext>
+                      </a:extLst>
+                    </a:blip>
+                    <a:srcRect/>
+                    <a:stretch>
+                      <a:fillRect/>
+                    </a:stretch>
+                  </pic:blipFill>
+                  <pic:spPr bwMode="auto">
+                    <a:xfrm>
+                      <a:off x="0" y="0"/>
+                      <a:ext cx="260985" cy="225425"/>
+                    </a:xfrm>
+                    <a:prstGeom prst="rect">
+                      <a:avLst/>
+                    </a:prstGeom>
+                    <a:noFill/>
+                    <a:ln>
+                      <a:noFill/>
+                    </a:ln>
+                  </pic:spPr>
+                </pic:pic>
+              </a:graphicData>
+            </a:graphic>
+          </wp:inline>
+        </w:drawing>
+      </w:r>
+      <w:r>
+        <w:rPr>
+          <w:rFonts w:ascii="Calibri" w:hAnsi="Calibri" w:cs="Calibri"/>
+          <w:color w:val="000000"/>
+          <w:sz w:val="22"/>
+          <w:szCs w:val="22"/>
+        </w:rPr>
+        <w:t> Absolutely, you are a potential investor after all</w:t>
+      </w:r>
+    </w:p>
+    <w:p>
+      <w:pPr>
+        <w:pStyle w:val="NormalWeb"/>
+        <w:numPr>
+          <w:ilvl w:val="1"/>
+          <w:numId w:val="47"/>
+        </w:numPr>
+        <w:spacing w:before="0" w:beforeAutospacing="0" w:after="160" w:afterAutospacing="0"/>
+        <w:textAlignment w:val="baseline"/>
+        <w:rPr>
+          <w:rFonts w:ascii="Arial" w:hAnsi="Arial" w:cs="Arial"/>
+          <w:color w:val="000000"/>
+          <w:sz w:val="20"/>
+          <w:szCs w:val="20"/>
+        </w:rPr>
+      </w:pPr>
+      <w:r>
+        <w:rPr>
+          <w:rFonts w:ascii="Calibri" w:hAnsi="Calibri" w:cs="Calibri"/>
+          <w:noProof/>
+          <w:color w:val="000000"/>
+          <w:sz w:val="22"/>
+          <w:szCs w:val="22"/>
+          <w:bdr w:val="none" w:sz="0" w:space="0" w:color="auto" w:frame="1"/>
+        </w:rPr>
+        <w:drawing>
+          <wp:inline distT="0" distB="0" distL="0" distR="0" wp14:anchorId="6463F775" wp14:editId="4BC1F4B9">
+            <wp:extent cx="260985" cy="225425"/>
+            <wp:effectExtent l="0" t="0" r="5715" b="3175"/>
+            <wp:docPr id="70" name="Picture 70" descr="https://lh6.googleusercontent.com/zA_wbT0o3Ku3Xt-KW5ksElEYuv6nx5nqQcNfULnU8mHJmzRiewMlDDwJx4ypEZ9oM6LmNLyPcSo1CkJi7s0LugvX0OTNypbqIwev2ItYRj3_Ij-ebV6tUyQzVeP3O19cfwYC01QGokx33K27kLXw9g"/>
+            <wp:cNvGraphicFramePr>
+              <a:graphicFrameLocks xmlns:a="http://schemas.openxmlformats.org/drawingml/2006/main" noChangeAspect="1"/>
+            </wp:cNvGraphicFramePr>
+            <a:graphic xmlns:a="http://schemas.openxmlformats.org/drawingml/2006/main">
+              <a:graphicData uri="http://schemas.openxmlformats.org/drawingml/2006/picture">
+                <pic:pic xmlns:pic="http://schemas.openxmlformats.org/drawingml/2006/picture">
+                  <pic:nvPicPr>
+                    <pic:cNvPr id="0" name="Picture 237" descr="https://lh6.googleusercontent.com/zA_wbT0o3Ku3Xt-KW5ksElEYuv6nx5nqQcNfULnU8mHJmzRiewMlDDwJx4ypEZ9oM6LmNLyPcSo1CkJi7s0LugvX0OTNypbqIwev2ItYRj3_Ij-ebV6tUyQzVeP3O19cfwYC01QGokx33K27kLXw9g"/>
+                    <pic:cNvPicPr>
+                      <a:picLocks noChangeAspect="1" noChangeArrowheads="1"/>
+                    </pic:cNvPicPr>
+                  </pic:nvPicPr>
+                  <pic:blipFill>
+                    <a:blip r:embed="rId69" cstate="print">
+                      <a:extLst>
+                        <a:ext uri="{28A0092B-C50C-407E-A947-70E740481C1C}">
+                          <a14:useLocalDpi xmlns:a14="http://schemas.microsoft.com/office/drawing/2010/main" val="0"/>
+                        </a:ext>
+                      </a:extLst>
+                    </a:blip>
+                    <a:srcRect/>
+                    <a:stretch>
+                      <a:fillRect/>
+                    </a:stretch>
+                  </pic:blipFill>
+                  <pic:spPr bwMode="auto">
+                    <a:xfrm>
+                      <a:off x="0" y="0"/>
+                      <a:ext cx="260985" cy="225425"/>
+                    </a:xfrm>
+                    <a:prstGeom prst="rect">
+                      <a:avLst/>
+                    </a:prstGeom>
+                    <a:noFill/>
+                    <a:ln>
+                      <a:noFill/>
+                    </a:ln>
+                  </pic:spPr>
+                </pic:pic>
+              </a:graphicData>
+            </a:graphic>
+          </wp:inline>
+        </w:drawing>
+      </w:r>
+      <w:r>
+        <w:rPr>
+          <w:rFonts w:ascii="Calibri" w:hAnsi="Calibri" w:cs="Calibri"/>
+          <w:color w:val="000000"/>
+          <w:sz w:val="22"/>
+          <w:szCs w:val="22"/>
+        </w:rPr>
+        <w:t> How dare you? They are far too busy running their project</w:t>
+      </w:r>
+    </w:p>
+    <w:p>
+      <w:pPr>
+        <w:pStyle w:val="NormalWeb"/>
+        <w:spacing w:before="0" w:beforeAutospacing="0" w:after="160" w:afterAutospacing="0"/>
+        <w:rPr>
+          <w:rFonts w:ascii="Calibri" w:hAnsi="Calibri" w:cs="Calibri"/>
+          <w:b/>
+          <w:bCs/>
+          <w:color w:val="000000"/>
+          <w:sz w:val="22"/>
+          <w:szCs w:val="22"/>
+        </w:rPr>
+      </w:pPr>
+      <w:r>
+        <w:rPr>
+          <w:rFonts w:ascii="Calibri" w:hAnsi="Calibri" w:cs="Calibri"/>
+          <w:color w:val="000000"/>
+          <w:sz w:val="22"/>
+          <w:szCs w:val="22"/>
+        </w:rPr>
+        <w:t>Correct</w:t>
+      </w:r>
+      <w:r>
+        <w:rPr>
+          <w:rFonts w:ascii="Calibri" w:hAnsi="Calibri" w:cs="Calibri"/>
+          <w:b/>
+          <w:bCs/>
+          <w:color w:val="000000"/>
+          <w:sz w:val="22"/>
+          <w:szCs w:val="22"/>
+        </w:rPr>
+        <w:t>5/5 $TRSRY</w:t>
+      </w:r>
+    </w:p>
+    <w:p>
+      <w:pPr>
+        <w:pStyle w:val="NormalWeb"/>
+        <w:spacing w:before="0" w:beforeAutospacing="0" w:after="160" w:afterAutospacing="0"/>
+      </w:pPr>
+      <w:r>
+        <w:rPr>
+          <w:rFonts w:ascii="Calibri" w:hAnsi="Calibri" w:cs="Calibri"/>
+          <w:bCs/>
+          <w:color w:val="000000"/>
+          <w:sz w:val="22"/>
+          <w:szCs w:val="22"/>
+        </w:rPr>
+        <w:t xml:space="preserve">Right Answer: </w:t>
+      </w:r>
+      <w:r>
+        <w:rPr>
+          <w:rFonts w:ascii="Calibri" w:hAnsi="Calibri" w:cs="Calibri"/>
+          <w:b/>
+          <w:bCs/>
+          <w:color w:val="000000"/>
+          <w:sz w:val="22"/>
+          <w:szCs w:val="22"/>
+        </w:rPr>
+        <w:t>Absolutely, you are a potential investor after all</w:t>
+      </w:r>
+    </w:p>
+    <w:p>
+      <w:pPr>
+        <w:pStyle w:val="NormalWeb"/>
+        <w:numPr>
+          <w:ilvl w:val="0"/>
+          <w:numId w:val="47"/>
+        </w:numPr>
+        <w:spacing w:before="0" w:beforeAutospacing="0" w:after="160" w:afterAutospacing="0"/>
+        <w:textAlignment w:val="baseline"/>
+        <w:rPr>
+          <w:rFonts w:ascii="Calibri" w:hAnsi="Calibri" w:cs="Calibri"/>
+          <w:color w:val="000000"/>
+          <w:sz w:val="22"/>
+          <w:szCs w:val="22"/>
+        </w:rPr>
+      </w:pPr>
+      <w:r>
+        <w:rPr>
+          <w:rFonts w:ascii="Calibri" w:hAnsi="Calibri" w:cs="Calibri"/>
+          <w:b/>
+          <w:bCs/>
+          <w:color w:val="000000"/>
+          <w:sz w:val="22"/>
+          <w:szCs w:val="22"/>
+        </w:rPr>
+        <w:t>Telegram has chat turned off…</w:t>
+      </w:r>
+    </w:p>
+    <w:p>
+      <w:pPr>
+        <w:pStyle w:val="NormalWeb"/>
+        <w:numPr>
+          <w:ilvl w:val="1"/>
+          <w:numId w:val="49"/>
+        </w:numPr>
+        <w:spacing w:before="0" w:beforeAutospacing="0" w:after="160" w:afterAutospacing="0"/>
+        <w:textAlignment w:val="baseline"/>
+        <w:rPr>
+          <w:rFonts w:ascii="Arial" w:hAnsi="Arial" w:cs="Arial"/>
+          <w:color w:val="000000"/>
+          <w:sz w:val="20"/>
+          <w:szCs w:val="20"/>
+        </w:rPr>
+      </w:pPr>
+      <w:r>
+        <w:rPr>
+          <w:rFonts w:ascii="Calibri" w:hAnsi="Calibri" w:cs="Calibri"/>
+          <w:noProof/>
+          <w:color w:val="000000"/>
+          <w:sz w:val="22"/>
+          <w:szCs w:val="22"/>
+          <w:bdr w:val="none" w:sz="0" w:space="0" w:color="auto" w:frame="1"/>
+        </w:rPr>
+        <w:drawing>
+          <wp:inline distT="0" distB="0" distL="0" distR="0" wp14:anchorId="6A192C2D" wp14:editId="2611C756">
+            <wp:extent cx="260985" cy="225425"/>
+            <wp:effectExtent l="0" t="0" r="5715" b="3175"/>
+            <wp:docPr id="69" name="Picture 69" descr="https://lh6.googleusercontent.com/zA_wbT0o3Ku3Xt-KW5ksElEYuv6nx5nqQcNfULnU8mHJmzRiewMlDDwJx4ypEZ9oM6LmNLyPcSo1CkJi7s0LugvX0OTNypbqIwev2ItYRj3_Ij-ebV6tUyQzVeP3O19cfwYC01QGokx33K27kLXw9g"/>
+            <wp:cNvGraphicFramePr>
+              <a:graphicFrameLocks xmlns:a="http://schemas.openxmlformats.org/drawingml/2006/main" noChangeAspect="1"/>
+            </wp:cNvGraphicFramePr>
+            <a:graphic xmlns:a="http://schemas.openxmlformats.org/drawingml/2006/main">
+              <a:graphicData uri="http://schemas.openxmlformats.org/drawingml/2006/picture">
+                <pic:pic xmlns:pic="http://schemas.openxmlformats.org/drawingml/2006/picture">
+                  <pic:nvPicPr>
+                    <pic:cNvPr id="0" name="Picture 238" descr="https://lh6.googleusercontent.com/zA_wbT0o3Ku3Xt-KW5ksElEYuv6nx5nqQcNfULnU8mHJmzRiewMlDDwJx4ypEZ9oM6LmNLyPcSo1CkJi7s0LugvX0OTNypbqIwev2ItYRj3_Ij-ebV6tUyQzVeP3O19cfwYC01QGokx33K27kLXw9g"/>
+                    <pic:cNvPicPr>
+                      <a:picLocks noChangeAspect="1" noChangeArrowheads="1"/>
+                    </pic:cNvPicPr>
+                  </pic:nvPicPr>
+                  <pic:blipFill>
+                    <a:blip r:embed="rId69" cstate="print">
+                      <a:extLst>
+                        <a:ext uri="{28A0092B-C50C-407E-A947-70E740481C1C}">
+                          <a14:useLocalDpi xmlns:a14="http://schemas.microsoft.com/office/drawing/2010/main" val="0"/>
+                        </a:ext>
+                      </a:extLst>
+                    </a:blip>
+                    <a:srcRect/>
+                    <a:stretch>
+                      <a:fillRect/>
+                    </a:stretch>
+                  </pic:blipFill>
+                  <pic:spPr bwMode="auto">
+                    <a:xfrm>
+                      <a:off x="0" y="0"/>
+                      <a:ext cx="260985" cy="225425"/>
+                    </a:xfrm>
+                    <a:prstGeom prst="rect">
+                      <a:avLst/>
+                    </a:prstGeom>
+                    <a:noFill/>
+                    <a:ln>
+                      <a:noFill/>
+                    </a:ln>
+                  </pic:spPr>
+                </pic:pic>
+              </a:graphicData>
+            </a:graphic>
+          </wp:inline>
+        </w:drawing>
+      </w:r>
+      <w:r>
+        <w:rPr>
+          <w:rFonts w:ascii="Calibri" w:hAnsi="Calibri" w:cs="Calibri"/>
+          <w:color w:val="000000"/>
+          <w:sz w:val="22"/>
+          <w:szCs w:val="22"/>
+        </w:rPr>
+        <w:t> Don't worry, it means they are too busy to open it up to their holders/investors</w:t>
+      </w:r>
+    </w:p>
+    <w:p>
+      <w:pPr>
+        <w:pStyle w:val="NormalWeb"/>
+        <w:numPr>
+          <w:ilvl w:val="1"/>
+          <w:numId w:val="49"/>
+        </w:numPr>
+        <w:spacing w:before="0" w:beforeAutospacing="0" w:after="160" w:afterAutospacing="0"/>
+        <w:textAlignment w:val="baseline"/>
+        <w:rPr>
+          <w:rFonts w:ascii="Arial" w:hAnsi="Arial" w:cs="Arial"/>
+          <w:color w:val="000000"/>
+          <w:sz w:val="20"/>
+          <w:szCs w:val="20"/>
+        </w:rPr>
+      </w:pPr>
+      <w:r>
+        <w:rPr>
+          <w:rFonts w:ascii="Calibri" w:hAnsi="Calibri" w:cs="Calibri"/>
+          <w:noProof/>
+          <w:color w:val="000000"/>
+          <w:sz w:val="22"/>
+          <w:szCs w:val="22"/>
+          <w:bdr w:val="none" w:sz="0" w:space="0" w:color="auto" w:frame="1"/>
+        </w:rPr>
+        <w:drawing>
+          <wp:inline distT="0" distB="0" distL="0" distR="0" wp14:anchorId="62C0B108" wp14:editId="267ACF1A">
+            <wp:extent cx="260985" cy="225425"/>
+            <wp:effectExtent l="0" t="0" r="5715" b="3175"/>
+            <wp:docPr id="68" name="Picture 68" descr="https://lh3.googleusercontent.com/cX0DvsbciaSgCp9Mnb8Wq-83MAQ1sXYmuQE8EDXkNjjBpI9s4lzTbRmBJGaynnFiSRsyYSZ74JkhWDogOnrOepfzcdzKz6Co3yJTeHKMKddCRN486gzIpkwOz3ewIHLcOBcH98XsbfM250Fnk4cm0w"/>
+            <wp:cNvGraphicFramePr>
+              <a:graphicFrameLocks xmlns:a="http://schemas.openxmlformats.org/drawingml/2006/main" noChangeAspect="1"/>
+            </wp:cNvGraphicFramePr>
+            <a:graphic xmlns:a="http://schemas.openxmlformats.org/drawingml/2006/main">
+              <a:graphicData uri="http://schemas.openxmlformats.org/drawingml/2006/picture">
+                <pic:pic xmlns:pic="http://schemas.openxmlformats.org/drawingml/2006/picture">
+                  <pic:nvPicPr>
+                    <pic:cNvPr id="0" name="Picture 239" descr="https://lh3.googleusercontent.com/cX0DvsbciaSgCp9Mnb8Wq-83MAQ1sXYmuQE8EDXkNjjBpI9s4lzTbRmBJGaynnFiSRsyYSZ74JkhWDogOnrOepfzcdzKz6Co3yJTeHKMKddCRN486gzIpkwOz3ewIHLcOBcH98XsbfM250Fnk4cm0w"/>
+                    <pic:cNvPicPr>
+                      <a:picLocks noChangeAspect="1" noChangeArrowheads="1"/>
+                    </pic:cNvPicPr>
+                  </pic:nvPicPr>
+                  <pic:blipFill>
+                    <a:blip r:embed="rId68" cstate="print">
+                      <a:extLst>
+                        <a:ext uri="{28A0092B-C50C-407E-A947-70E740481C1C}">
+                          <a14:useLocalDpi xmlns:a14="http://schemas.microsoft.com/office/drawing/2010/main" val="0"/>
+                        </a:ext>
+                      </a:extLst>
+                    </a:blip>
+                    <a:srcRect/>
+                    <a:stretch>
+                      <a:fillRect/>
+                    </a:stretch>
+                  </pic:blipFill>
+                  <pic:spPr bwMode="auto">
+                    <a:xfrm>
+                      <a:off x="0" y="0"/>
+                      <a:ext cx="260985" cy="225425"/>
+                    </a:xfrm>
+                    <a:prstGeom prst="rect">
+                      <a:avLst/>
+                    </a:prstGeom>
+                    <a:noFill/>
+                    <a:ln>
+                      <a:noFill/>
+                    </a:ln>
+                  </pic:spPr>
+                </pic:pic>
+              </a:graphicData>
+            </a:graphic>
+          </wp:inline>
+        </w:drawing>
+      </w:r>
+      <w:r>
+        <w:rPr>
+          <w:rFonts w:ascii="Calibri" w:hAnsi="Calibri" w:cs="Calibri"/>
+          <w:color w:val="000000"/>
+          <w:sz w:val="22"/>
+          <w:szCs w:val="22"/>
+        </w:rPr>
+        <w:t> Unless this is an info only group and they have another for community engagement</w:t>
+      </w:r>
+      <w:r>
+        <w:rPr>
+          <w:rFonts w:ascii="Calibri" w:hAnsi="Calibri" w:cs="Calibri"/>
+          <w:color w:val="000000"/>
+          <w:sz w:val="22"/>
+          <w:szCs w:val="22"/>
+        </w:rPr>
+        <w:t>,</w:t>
+      </w:r>
+      <w:r>
+        <w:rPr>
+          <w:rFonts w:ascii="Calibri" w:hAnsi="Calibri" w:cs="Calibri"/>
+          <w:color w:val="000000"/>
+          <w:sz w:val="22"/>
+          <w:szCs w:val="22"/>
+        </w:rPr>
+        <w:t xml:space="preserve"> then this is a red flag.</w:t>
+      </w:r>
+    </w:p>
+    <w:p>
+      <w:pPr>
+        <w:pStyle w:val="NormalWeb"/>
+        <w:spacing w:before="0" w:beforeAutospacing="0" w:after="160" w:afterAutospacing="0"/>
+        <w:rPr>
+          <w:rFonts w:ascii="Calibri" w:hAnsi="Calibri" w:cs="Calibri"/>
+          <w:b/>
+          <w:bCs/>
+          <w:color w:val="000000"/>
+          <w:sz w:val="22"/>
+          <w:szCs w:val="22"/>
+        </w:rPr>
+      </w:pPr>
+      <w:r>
+        <w:rPr>
+          <w:rFonts w:ascii="Calibri" w:hAnsi="Calibri" w:cs="Calibri"/>
+          <w:color w:val="000000"/>
+          <w:sz w:val="22"/>
+          <w:szCs w:val="22"/>
+        </w:rPr>
+        <w:t>Correct</w:t>
+      </w:r>
+      <w:r>
+        <w:rPr>
+          <w:rFonts w:ascii="Calibri" w:hAnsi="Calibri" w:cs="Calibri"/>
+          <w:b/>
+          <w:bCs/>
+          <w:color w:val="000000"/>
+          <w:sz w:val="22"/>
+          <w:szCs w:val="22"/>
+        </w:rPr>
+        <w:t>5/5 $TRSRY</w:t>
+      </w:r>
+    </w:p>
+    <w:p>
+      <w:pPr>
+        <w:pStyle w:val="NormalWeb"/>
+        <w:spacing w:before="0" w:beforeAutospacing="0" w:after="160" w:afterAutospacing="0"/>
+        <w:rPr>
+          <w:rFonts w:ascii="Calibri" w:hAnsi="Calibri" w:cs="Calibri"/>
+          <w:b/>
+          <w:bCs/>
+          <w:color w:val="000000"/>
+          <w:sz w:val="22"/>
+          <w:szCs w:val="22"/>
+        </w:rPr>
+      </w:pPr>
+      <w:r>
+        <w:rPr>
+          <w:rFonts w:ascii="Calibri" w:hAnsi="Calibri" w:cs="Calibri"/>
+          <w:bCs/>
+          <w:color w:val="000000"/>
+          <w:sz w:val="22"/>
+          <w:szCs w:val="22"/>
+        </w:rPr>
+        <w:t xml:space="preserve">Right Answer: </w:t>
+      </w:r>
+      <w:r>
+        <w:rPr>
+          <w:rFonts w:ascii="Calibri" w:hAnsi="Calibri" w:cs="Calibri"/>
+          <w:b/>
+          <w:bCs/>
+          <w:color w:val="000000"/>
+          <w:sz w:val="22"/>
+          <w:szCs w:val="22"/>
+        </w:rPr>
+        <w:t>Unless this is an info only group and they have another for community engagement, then this is a red flag</w:t>
+      </w:r>
+    </w:p>
+    <w:p>
+      <w:pPr>
+        <w:pStyle w:val="NormalWeb"/>
+        <w:spacing w:before="0" w:beforeAutospacing="0" w:after="160" w:afterAutospacing="0"/>
+        <w:rPr>
+          <w:rFonts w:ascii="Calibri" w:hAnsi="Calibri" w:cs="Calibri"/>
+          <w:b/>
+          <w:bCs/>
+          <w:color w:val="000000"/>
+          <w:sz w:val="22"/>
+          <w:szCs w:val="22"/>
+        </w:rPr>
+      </w:pPr>
+    </w:p>
+    <w:p>
+      <w:pPr>
+        <w:pStyle w:val="NormalWeb"/>
+        <w:spacing w:before="0" w:beforeAutospacing="0" w:after="160" w:afterAutospacing="0"/>
+        <w:rPr>
+          <w:rFonts w:ascii="Calibri" w:hAnsi="Calibri" w:cs="Calibri"/>
+          <w:b/>
+          <w:bCs/>
+          <w:color w:val="000000"/>
+          <w:sz w:val="22"/>
+          <w:szCs w:val="22"/>
+        </w:rPr>
+      </w:pPr>
       <w:bookmarkStart w:id="1" w:name="_GoBack"/>
       <w:bookmarkEnd w:id="1"/>
     </w:p>
@@ -13342,6 +13973,123 @@
     </w:lvl>
   </w:abstractNum>
   <w:abstractNum w:abstractNumId="10" w15:restartNumberingAfterBreak="0">
+    <w:nsid w:val="25487DB5"/>
+    <w:multiLevelType w:val="multilevel"/>
+    <w:tmpl w:val="A90A7D0A"/>
+    <w:lvl w:ilvl="0">
+      <w:start w:val="2"/>
+      <w:numFmt w:val="decimal"/>
+      <w:lvlText w:val="%1."/>
+      <w:lvlJc w:val="left"/>
+      <w:pPr>
+        <w:tabs>
+          <w:tab w:val="num" w:pos="720"/>
+        </w:tabs>
+        <w:ind w:left="720" w:hanging="360"/>
+      </w:pPr>
+    </w:lvl>
+    <w:lvl w:ilvl="1">
+      <w:start w:val="1"/>
+      <w:numFmt w:val="bullet"/>
+      <w:lvlText w:val="o"/>
+      <w:lvlJc w:val="left"/>
+      <w:pPr>
+        <w:tabs>
+          <w:tab w:val="num" w:pos="1440"/>
+        </w:tabs>
+        <w:ind w:left="1440" w:hanging="360"/>
+      </w:pPr>
+      <w:rPr>
+        <w:rFonts w:ascii="Courier New" w:hAnsi="Courier New" w:hint="default"/>
+        <w:sz w:val="20"/>
+      </w:rPr>
+    </w:lvl>
+    <w:lvl w:ilvl="2" w:tentative="1">
+      <w:start w:val="1"/>
+      <w:numFmt w:val="decimal"/>
+      <w:lvlText w:val="%3."/>
+      <w:lvlJc w:val="left"/>
+      <w:pPr>
+        <w:tabs>
+          <w:tab w:val="num" w:pos="2160"/>
+        </w:tabs>
+        <w:ind w:left="2160" w:hanging="360"/>
+      </w:pPr>
+    </w:lvl>
+    <w:lvl w:ilvl="3" w:tentative="1">
+      <w:start w:val="1"/>
+      <w:numFmt w:val="decimal"/>
+      <w:lvlText w:val="%4."/>
+      <w:lvlJc w:val="left"/>
+      <w:pPr>
+        <w:tabs>
+          <w:tab w:val="num" w:pos="2880"/>
+        </w:tabs>
+        <w:ind w:left="2880" w:hanging="360"/>
+      </w:pPr>
+    </w:lvl>
+    <w:lvl w:ilvl="4" w:tentative="1">
+      <w:start w:val="1"/>
+      <w:numFmt w:val="decimal"/>
+      <w:lvlText w:val="%5."/>
+      <w:lvlJc w:val="left"/>
+      <w:pPr>
+        <w:tabs>
+          <w:tab w:val="num" w:pos="3600"/>
+        </w:tabs>
+        <w:ind w:left="3600" w:hanging="360"/>
+      </w:pPr>
+    </w:lvl>
+    <w:lvl w:ilvl="5" w:tentative="1">
+      <w:start w:val="1"/>
+      <w:numFmt w:val="decimal"/>
+      <w:lvlText w:val="%6."/>
+      <w:lvlJc w:val="left"/>
+      <w:pPr>
+        <w:tabs>
+          <w:tab w:val="num" w:pos="4320"/>
+        </w:tabs>
+        <w:ind w:left="4320" w:hanging="360"/>
+      </w:pPr>
+    </w:lvl>
+    <w:lvl w:ilvl="6" w:tentative="1">
+      <w:start w:val="1"/>
+      <w:numFmt w:val="decimal"/>
+      <w:lvlText w:val="%7."/>
+      <w:lvlJc w:val="left"/>
+      <w:pPr>
+        <w:tabs>
+          <w:tab w:val="num" w:pos="5040"/>
+        </w:tabs>
+        <w:ind w:left="5040" w:hanging="360"/>
+      </w:pPr>
+    </w:lvl>
+    <w:lvl w:ilvl="7" w:tentative="1">
+      <w:start w:val="1"/>
+      <w:numFmt w:val="decimal"/>
+      <w:lvlText w:val="%8."/>
+      <w:lvlJc w:val="left"/>
+      <w:pPr>
+        <w:tabs>
+          <w:tab w:val="num" w:pos="5760"/>
+        </w:tabs>
+        <w:ind w:left="5760" w:hanging="360"/>
+      </w:pPr>
+    </w:lvl>
+    <w:lvl w:ilvl="8" w:tentative="1">
+      <w:start w:val="1"/>
+      <w:numFmt w:val="decimal"/>
+      <w:lvlText w:val="%9."/>
+      <w:lvlJc w:val="left"/>
+      <w:pPr>
+        <w:tabs>
+          <w:tab w:val="num" w:pos="6480"/>
+        </w:tabs>
+        <w:ind w:left="6480" w:hanging="360"/>
+      </w:pPr>
+    </w:lvl>
+  </w:abstractNum>
+  <w:abstractNum w:abstractNumId="11" w15:restartNumberingAfterBreak="0">
     <w:nsid w:val="260A7FA3"/>
     <w:multiLevelType w:val="multilevel"/>
     <w:tmpl w:val="E5301B5A"/>
@@ -13458,7 +14206,7 @@
       </w:pPr>
     </w:lvl>
   </w:abstractNum>
-  <w:abstractNum w:abstractNumId="11" w15:restartNumberingAfterBreak="0">
+  <w:abstractNum w:abstractNumId="12" w15:restartNumberingAfterBreak="0">
     <w:nsid w:val="27BF7C24"/>
     <w:multiLevelType w:val="multilevel"/>
     <w:tmpl w:val="6E0C379C"/>
@@ -13575,7 +14323,7 @@
       </w:pPr>
     </w:lvl>
   </w:abstractNum>
-  <w:abstractNum w:abstractNumId="12" w15:restartNumberingAfterBreak="0">
+  <w:abstractNum w:abstractNumId="13" w15:restartNumberingAfterBreak="0">
     <w:nsid w:val="27F77995"/>
     <w:multiLevelType w:val="multilevel"/>
     <w:tmpl w:val="1A882704"/>
@@ -13692,7 +14440,124 @@
       </w:pPr>
     </w:lvl>
   </w:abstractNum>
-  <w:abstractNum w:abstractNumId="13" w15:restartNumberingAfterBreak="0">
+  <w:abstractNum w:abstractNumId="14" w15:restartNumberingAfterBreak="0">
+    <w:nsid w:val="28D05BF2"/>
+    <w:multiLevelType w:val="multilevel"/>
+    <w:tmpl w:val="19A67A38"/>
+    <w:lvl w:ilvl="0">
+      <w:start w:val="1"/>
+      <w:numFmt w:val="decimal"/>
+      <w:lvlText w:val="%1."/>
+      <w:lvlJc w:val="left"/>
+      <w:pPr>
+        <w:tabs>
+          <w:tab w:val="num" w:pos="360"/>
+        </w:tabs>
+        <w:ind w:left="360" w:hanging="360"/>
+      </w:pPr>
+    </w:lvl>
+    <w:lvl w:ilvl="1">
+      <w:start w:val="1"/>
+      <w:numFmt w:val="bullet"/>
+      <w:lvlText w:val="o"/>
+      <w:lvlJc w:val="left"/>
+      <w:pPr>
+        <w:tabs>
+          <w:tab w:val="num" w:pos="1080"/>
+        </w:tabs>
+        <w:ind w:left="1080" w:hanging="360"/>
+      </w:pPr>
+      <w:rPr>
+        <w:rFonts w:ascii="Courier New" w:hAnsi="Courier New" w:hint="default"/>
+        <w:sz w:val="20"/>
+      </w:rPr>
+    </w:lvl>
+    <w:lvl w:ilvl="2" w:tentative="1">
+      <w:start w:val="1"/>
+      <w:numFmt w:val="decimal"/>
+      <w:lvlText w:val="%3."/>
+      <w:lvlJc w:val="left"/>
+      <w:pPr>
+        <w:tabs>
+          <w:tab w:val="num" w:pos="1800"/>
+        </w:tabs>
+        <w:ind w:left="1800" w:hanging="360"/>
+      </w:pPr>
+    </w:lvl>
+    <w:lvl w:ilvl="3" w:tentative="1">
+      <w:start w:val="1"/>
+      <w:numFmt w:val="decimal"/>
+      <w:lvlText w:val="%4."/>
+      <w:lvlJc w:val="left"/>
+      <w:pPr>
+        <w:tabs>
+          <w:tab w:val="num" w:pos="2520"/>
+        </w:tabs>
+        <w:ind w:left="2520" w:hanging="360"/>
+      </w:pPr>
+    </w:lvl>
+    <w:lvl w:ilvl="4" w:tentative="1">
+      <w:start w:val="1"/>
+      <w:numFmt w:val="decimal"/>
+      <w:lvlText w:val="%5."/>
+      <w:lvlJc w:val="left"/>
+      <w:pPr>
+        <w:tabs>
+          <w:tab w:val="num" w:pos="3240"/>
+        </w:tabs>
+        <w:ind w:left="3240" w:hanging="360"/>
+      </w:pPr>
+    </w:lvl>
+    <w:lvl w:ilvl="5" w:tentative="1">
+      <w:start w:val="1"/>
+      <w:numFmt w:val="decimal"/>
+      <w:lvlText w:val="%6."/>
+      <w:lvlJc w:val="left"/>
+      <w:pPr>
+        <w:tabs>
+          <w:tab w:val="num" w:pos="3960"/>
+        </w:tabs>
+        <w:ind w:left="3960" w:hanging="360"/>
+      </w:pPr>
+    </w:lvl>
+    <w:lvl w:ilvl="6" w:tentative="1">
+      <w:start w:val="1"/>
+      <w:numFmt w:val="decimal"/>
+      <w:lvlText w:val="%7."/>
+      <w:lvlJc w:val="left"/>
+      <w:pPr>
+        <w:tabs>
+          <w:tab w:val="num" w:pos="4680"/>
+        </w:tabs>
+        <w:ind w:left="4680" w:hanging="360"/>
+      </w:pPr>
+    </w:lvl>
+    <w:lvl w:ilvl="7" w:tentative="1">
+      <w:start w:val="1"/>
+      <w:numFmt w:val="decimal"/>
+      <w:lvlText w:val="%8."/>
+      <w:lvlJc w:val="left"/>
+      <w:pPr>
+        <w:tabs>
+          <w:tab w:val="num" w:pos="5400"/>
+        </w:tabs>
+        <w:ind w:left="5400" w:hanging="360"/>
+      </w:pPr>
+    </w:lvl>
+    <w:lvl w:ilvl="8" w:tentative="1">
+      <w:start w:val="1"/>
+      <w:numFmt w:val="decimal"/>
+      <w:lvlText w:val="%9."/>
+      <w:lvlJc w:val="left"/>
+      <w:pPr>
+        <w:tabs>
+          <w:tab w:val="num" w:pos="6120"/>
+        </w:tabs>
+        <w:ind w:left="6120" w:hanging="360"/>
+      </w:pPr>
+    </w:lvl>
+  </w:abstractNum>
+  <w:abstractNum w:abstractNumId="15" w15:restartNumberingAfterBreak="0">
     <w:nsid w:val="2E313DB5"/>
     <w:multiLevelType w:val="multilevel"/>
     <w:tmpl w:val="F612B812"/>
@@ -13809,7 +14674,7 @@
       </w:pPr>
     </w:lvl>
   </w:abstractNum>
-  <w:abstractNum w:abstractNumId="14" w15:restartNumberingAfterBreak="0">
+  <w:abstractNum w:abstractNumId="16" w15:restartNumberingAfterBreak="0">
     <w:nsid w:val="3E921E60"/>
     <w:multiLevelType w:val="multilevel"/>
     <w:tmpl w:val="ECD691AA"/>
@@ -13926,7 +14791,7 @@
       </w:pPr>
     </w:lvl>
   </w:abstractNum>
-  <w:abstractNum w:abstractNumId="15" w15:restartNumberingAfterBreak="0">
+  <w:abstractNum w:abstractNumId="17" w15:restartNumberingAfterBreak="0">
     <w:nsid w:val="42311210"/>
     <w:multiLevelType w:val="multilevel"/>
     <w:tmpl w:val="32EE573C"/>
@@ -14043,7 +14908,7 @@
       </w:pPr>
     </w:lvl>
   </w:abstractNum>
-  <w:abstractNum w:abstractNumId="16" w15:restartNumberingAfterBreak="0">
+  <w:abstractNum w:abstractNumId="18" w15:restartNumberingAfterBreak="0">
     <w:nsid w:val="498421C4"/>
     <w:multiLevelType w:val="multilevel"/>
     <w:tmpl w:val="2F4035CA"/>
@@ -14160,7 +15025,7 @@
       </w:pPr>
     </w:lvl>
   </w:abstractNum>
-  <w:abstractNum w:abstractNumId="17" w15:restartNumberingAfterBreak="0">
+  <w:abstractNum w:abstractNumId="19" w15:restartNumberingAfterBreak="0">
     <w:nsid w:val="4D644503"/>
     <w:multiLevelType w:val="multilevel"/>
     <w:tmpl w:val="91DE9E64"/>
@@ -14277,7 +15142,7 @@
       </w:pPr>
     </w:lvl>
   </w:abstractNum>
-  <w:abstractNum w:abstractNumId="18" w15:restartNumberingAfterBreak="0">
+  <w:abstractNum w:abstractNumId="20" w15:restartNumberingAfterBreak="0">
     <w:nsid w:val="4EEA3E3D"/>
     <w:multiLevelType w:val="multilevel"/>
     <w:tmpl w:val="E56C09F0"/>
@@ -14426,7 +15291,7 @@
       </w:rPr>
     </w:lvl>
   </w:abstractNum>
-  <w:abstractNum w:abstractNumId="19" w15:restartNumberingAfterBreak="0">
+  <w:abstractNum w:abstractNumId="21" w15:restartNumberingAfterBreak="0">
     <w:nsid w:val="4FA65D6A"/>
     <w:multiLevelType w:val="multilevel"/>
     <w:tmpl w:val="11BA778A"/>
@@ -14543,7 +15408,7 @@
       </w:pPr>
     </w:lvl>
   </w:abstractNum>
-  <w:abstractNum w:abstractNumId="20" w15:restartNumberingAfterBreak="0">
+  <w:abstractNum w:abstractNumId="22" w15:restartNumberingAfterBreak="0">
     <w:nsid w:val="54EA629F"/>
     <w:multiLevelType w:val="multilevel"/>
     <w:tmpl w:val="31D2951C"/>
@@ -14684,7 +15549,7 @@
       </w:rPr>
     </w:lvl>
   </w:abstractNum>
-  <w:abstractNum w:abstractNumId="21" w15:restartNumberingAfterBreak="0">
+  <w:abstractNum w:abstractNumId="23" w15:restartNumberingAfterBreak="0">
     <w:nsid w:val="59CE70BC"/>
     <w:multiLevelType w:val="multilevel"/>
     <w:tmpl w:val="78D046DE"/>
@@ -14801,7 +15666,7 @@
       </w:pPr>
     </w:lvl>
   </w:abstractNum>
-  <w:abstractNum w:abstractNumId="22" w15:restartNumberingAfterBreak="0">
+  <w:abstractNum w:abstractNumId="24" w15:restartNumberingAfterBreak="0">
     <w:nsid w:val="624B1A62"/>
     <w:multiLevelType w:val="multilevel"/>
     <w:tmpl w:val="B4C8F190"/>
@@ -14918,7 +15783,7 @@
       </w:pPr>
     </w:lvl>
   </w:abstractNum>
-  <w:abstractNum w:abstractNumId="23" w15:restartNumberingAfterBreak="0">
+  <w:abstractNum w:abstractNumId="25" w15:restartNumberingAfterBreak="0">
     <w:nsid w:val="631B4400"/>
     <w:multiLevelType w:val="multilevel"/>
     <w:tmpl w:val="D430CD90"/>
@@ -15035,7 +15900,7 @@
       </w:pPr>
     </w:lvl>
   </w:abstractNum>
-  <w:abstractNum w:abstractNumId="24" w15:restartNumberingAfterBreak="0">
+  <w:abstractNum w:abstractNumId="26" w15:restartNumberingAfterBreak="0">
     <w:nsid w:val="6A237F50"/>
     <w:multiLevelType w:val="multilevel"/>
     <w:tmpl w:val="CA384C4E"/>
@@ -15152,7 +16017,7 @@
       </w:pPr>
     </w:lvl>
   </w:abstractNum>
-  <w:abstractNum w:abstractNumId="25" w15:restartNumberingAfterBreak="0">
+  <w:abstractNum w:abstractNumId="27" w15:restartNumberingAfterBreak="0">
     <w:nsid w:val="6DFA6671"/>
     <w:multiLevelType w:val="multilevel"/>
     <w:tmpl w:val="9D52E73C"/>
@@ -15269,7 +16134,7 @@
       </w:pPr>
     </w:lvl>
   </w:abstractNum>
-  <w:abstractNum w:abstractNumId="26" w15:restartNumberingAfterBreak="0">
+  <w:abstractNum w:abstractNumId="28" w15:restartNumberingAfterBreak="0">
     <w:nsid w:val="72CD6EDD"/>
     <w:multiLevelType w:val="multilevel"/>
     <w:tmpl w:val="E5DE1720"/>
@@ -15383,37 +16248,37 @@
     </w:lvl>
   </w:abstractNum>
   <w:num w:numId="1">
-    <w:abstractNumId w:val="14"/>
+    <w:abstractNumId w:val="16"/>
     <w:lvlOverride w:ilvl="0">
       <w:startOverride w:val="1"/>
     </w:lvlOverride>
   </w:num>
   <w:num w:numId="2">
-    <w:abstractNumId w:val="14"/>
+    <w:abstractNumId w:val="16"/>
     <w:lvlOverride w:ilvl="0">
       <w:startOverride w:val="2"/>
     </w:lvlOverride>
   </w:num>
   <w:num w:numId="3">
-    <w:abstractNumId w:val="14"/>
+    <w:abstractNumId w:val="16"/>
     <w:lvlOverride w:ilvl="0">
       <w:startOverride w:val="3"/>
     </w:lvlOverride>
   </w:num>
   <w:num w:numId="4">
-    <w:abstractNumId w:val="15"/>
+    <w:abstractNumId w:val="17"/>
     <w:lvlOverride w:ilvl="0">
       <w:startOverride w:val="1"/>
     </w:lvlOverride>
   </w:num>
   <w:num w:numId="5">
-    <w:abstractNumId w:val="15"/>
+    <w:abstractNumId w:val="17"/>
     <w:lvlOverride w:ilvl="0">
       <w:startOverride w:val="2"/>
     </w:lvlOverride>
   </w:num>
   <w:num w:numId="6">
-    <w:abstractNumId w:val="15"/>
+    <w:abstractNumId w:val="17"/>
     <w:lvlOverride w:ilvl="0">
       <w:startOverride w:val="3"/>
     </w:lvlOverride>
@@ -15437,19 +16302,19 @@
     </w:lvlOverride>
   </w:num>
   <w:num w:numId="10">
-    <w:abstractNumId w:val="23"/>
+    <w:abstractNumId w:val="25"/>
     <w:lvlOverride w:ilvl="0">
       <w:startOverride w:val="1"/>
     </w:lvlOverride>
   </w:num>
   <w:num w:numId="11">
-    <w:abstractNumId w:val="23"/>
+    <w:abstractNumId w:val="25"/>
     <w:lvlOverride w:ilvl="0">
       <w:startOverride w:val="2"/>
     </w:lvlOverride>
   </w:num>
   <w:num w:numId="12">
-    <w:abstractNumId w:val="23"/>
+    <w:abstractNumId w:val="25"/>
     <w:lvlOverride w:ilvl="0">
       <w:startOverride w:val="3"/>
     </w:lvlOverride>
@@ -15496,7 +16361,7 @@
     </w:lvlOverride>
   </w:num>
   <w:num w:numId="18">
-    <w:abstractNumId w:val="26"/>
+    <w:abstractNumId w:val="28"/>
     <w:lvlOverride w:ilvl="0">
       <w:lvl w:ilvl="0">
         <w:numFmt w:val="decimal"/>
@@ -15506,7 +16371,7 @@
     </w:lvlOverride>
   </w:num>
   <w:num w:numId="19">
-    <w:abstractNumId w:val="18"/>
+    <w:abstractNumId w:val="20"/>
   </w:num>
   <w:num w:numId="20">
     <w:abstractNumId w:val="2"/>
@@ -15609,7 +16474,7 @@
     </w:lvlOverride>
   </w:num>
   <w:num w:numId="26">
-    <w:abstractNumId w:val="17"/>
+    <w:abstractNumId w:val="19"/>
     <w:lvlOverride w:ilvl="0">
       <w:lvl w:ilvl="0">
         <w:numFmt w:val="decimal"/>
@@ -15636,10 +16501,10 @@
     </w:lvlOverride>
   </w:num>
   <w:num w:numId="27">
-    <w:abstractNumId w:val="12"/>
+    <w:abstractNumId w:val="13"/>
   </w:num>
   <w:num w:numId="28">
-    <w:abstractNumId w:val="12"/>
+    <w:abstractNumId w:val="13"/>
     <w:lvlOverride w:ilvl="1">
       <w:lvl w:ilvl="1">
         <w:numFmt w:val="bullet"/>
@@ -15686,13 +16551,13 @@
     </w:lvlOverride>
   </w:num>
   <w:num w:numId="30">
-    <w:abstractNumId w:val="20"/>
+    <w:abstractNumId w:val="22"/>
   </w:num>
   <w:num w:numId="31">
-    <w:abstractNumId w:val="20"/>
+    <w:abstractNumId w:val="22"/>
   </w:num>
   <w:num w:numId="32">
-    <w:abstractNumId w:val="24"/>
+    <w:abstractNumId w:val="26"/>
     <w:lvlOverride w:ilvl="0">
       <w:lvl w:ilvl="0">
         <w:numFmt w:val="decimal"/>
@@ -15719,7 +16584,7 @@
     </w:lvlOverride>
   </w:num>
   <w:num w:numId="33">
-    <w:abstractNumId w:val="21"/>
+    <w:abstractNumId w:val="23"/>
     <w:lvlOverride w:ilvl="0">
       <w:lvl w:ilvl="0">
         <w:numFmt w:val="decimal"/>
@@ -15773,7 +16638,7 @@
     </w:lvlOverride>
   </w:num>
   <w:num w:numId="35">
-    <w:abstractNumId w:val="10"/>
+    <w:abstractNumId w:val="11"/>
     <w:lvlOverride w:ilvl="0">
       <w:lvl w:ilvl="0">
         <w:numFmt w:val="decimal"/>
@@ -15800,7 +16665,7 @@
     </w:lvlOverride>
   </w:num>
   <w:num w:numId="36">
-    <w:abstractNumId w:val="22"/>
+    <w:abstractNumId w:val="24"/>
     <w:lvlOverride w:ilvl="0">
       <w:lvl w:ilvl="0">
         <w:numFmt w:val="decimal"/>
@@ -15827,7 +16692,7 @@
     </w:lvlOverride>
   </w:num>
   <w:num w:numId="37">
-    <w:abstractNumId w:val="25"/>
+    <w:abstractNumId w:val="27"/>
     <w:lvlOverride w:ilvl="0">
       <w:lvl w:ilvl="0">
         <w:numFmt w:val="decimal"/>
@@ -15854,7 +16719,7 @@
     </w:lvlOverride>
   </w:num>
   <w:num w:numId="38">
-    <w:abstractNumId w:val="16"/>
+    <w:abstractNumId w:val="18"/>
     <w:lvlOverride w:ilvl="0">
       <w:lvl w:ilvl="0">
         <w:numFmt w:val="decimal"/>
@@ -15881,10 +16746,10 @@
     </w:lvlOverride>
   </w:num>
   <w:num w:numId="39">
-    <w:abstractNumId w:val="13"/>
+    <w:abstractNumId w:val="15"/>
   </w:num>
   <w:num w:numId="40">
-    <w:abstractNumId w:val="13"/>
+    <w:abstractNumId w:val="15"/>
     <w:lvlOverride w:ilvl="1">
       <w:lvl w:ilvl="1">
         <w:numFmt w:val="bullet"/>
@@ -15931,10 +16796,10 @@
     </w:lvlOverride>
   </w:num>
   <w:num w:numId="42">
-    <w:abstractNumId w:val="19"/>
+    <w:abstractNumId w:val="21"/>
   </w:num>
   <w:num w:numId="43">
-    <w:abstractNumId w:val="19"/>
+    <w:abstractNumId w:val="21"/>
     <w:lvlOverride w:ilvl="1">
       <w:lvl w:ilvl="1">
         <w:numFmt w:val="bullet"/>
@@ -15954,7 +16819,7 @@
     </w:lvlOverride>
   </w:num>
   <w:num w:numId="44">
-    <w:abstractNumId w:val="11"/>
+    <w:abstractNumId w:val="12"/>
     <w:lvlOverride w:ilvl="0">
       <w:lvl w:ilvl="0">
         <w:numFmt w:val="decimal"/>
@@ -15964,7 +16829,67 @@
     </w:lvlOverride>
   </w:num>
   <w:num w:numId="45">
-    <w:abstractNumId w:val="11"/>
+    <w:abstractNumId w:val="12"/>
+    <w:lvlOverride w:ilvl="0">
+      <w:lvl w:ilvl="0">
+        <w:numFmt w:val="decimal"/>
+        <w:lvlText w:val="%1."/>
+        <w:lvlJc w:val="left"/>
+      </w:lvl>
+    </w:lvlOverride>
+    <w:lvlOverride w:ilvl="1">
+      <w:lvl w:ilvl="1">
+        <w:numFmt w:val="bullet"/>
+        <w:lvlText w:val=""/>
+        <w:lvlJc w:val="left"/>
+        <w:pPr>
+          <w:tabs>
+            <w:tab w:val="num" w:pos="1440"/>
+          </w:tabs>
+          <w:ind w:left="1440" w:hanging="360"/>
+        </w:pPr>
+        <w:rPr>
+          <w:rFonts w:ascii="Symbol" w:hAnsi="Symbol" w:hint="default"/>
+          <w:sz w:val="20"/>
+        </w:rPr>
+      </w:lvl>
+    </w:lvlOverride>
+  </w:num>
+  <w:num w:numId="46">
+    <w:abstractNumId w:val="14"/>
+  </w:num>
+  <w:num w:numId="47">
+    <w:abstractNumId w:val="14"/>
+    <w:lvlOverride w:ilvl="1">
+      <w:lvl w:ilvl="1">
+        <w:numFmt w:val="bullet"/>
+        <w:lvlText w:val=""/>
+        <w:lvlJc w:val="left"/>
+        <w:pPr>
+          <w:tabs>
+            <w:tab w:val="num" w:pos="1440"/>
+          </w:tabs>
+          <w:ind w:left="1440" w:hanging="360"/>
+        </w:pPr>
+        <w:rPr>
+          <w:rFonts w:ascii="Symbol" w:hAnsi="Symbol" w:hint="default"/>
+          <w:sz w:val="20"/>
+        </w:rPr>
+      </w:lvl>
+    </w:lvlOverride>
+  </w:num>
+  <w:num w:numId="48">
+    <w:abstractNumId w:val="10"/>
+    <w:lvlOverride w:ilvl="0">
+      <w:lvl w:ilvl="0">
+        <w:numFmt w:val="decimal"/>
+        <w:lvlText w:val="%1."/>
+        <w:lvlJc w:val="left"/>
+      </w:lvl>
+    </w:lvlOverride>
+  </w:num>
+  <w:num w:numId="49">
+    <w:abstractNumId w:val="10"/>
     <w:lvlOverride w:ilvl="0">
       <w:lvl w:ilvl="0">
         <w:numFmt w:val="decimal"/>

</xml_diff>

<commit_message>
Added Course 3 - Lesson 4
</commit_message>
<xml_diff>
--- a/Lazatech Educate Courses.docx
+++ b/Lazatech Educate Courses.docx
@@ -12631,25 +12631,7 @@
           <w:sz w:val="22"/>
           <w:szCs w:val="22"/>
         </w:rPr>
-        <w:t> Unless this is an info only group and they have another for community engagement</w:t>
-      </w:r>
-      <w:r>
-        <w:rPr>
-          <w:rFonts w:ascii="Calibri" w:hAnsi="Calibri" w:cs="Calibri"/>
-          <w:color w:val="000000"/>
-          <w:sz w:val="22"/>
-          <w:szCs w:val="22"/>
-        </w:rPr>
-        <w:t>,</w:t>
-      </w:r>
-      <w:r>
-        <w:rPr>
-          <w:rFonts w:ascii="Calibri" w:hAnsi="Calibri" w:cs="Calibri"/>
-          <w:color w:val="000000"/>
-          <w:sz w:val="22"/>
-          <w:szCs w:val="22"/>
-        </w:rPr>
-        <w:t xml:space="preserve"> then this is a red flag.</w:t>
+        <w:t> Unless this is an info only group and they have another for community engagement, then this is a red flag.</w:t>
       </w:r>
     </w:p>
     <w:p>
@@ -12734,6 +12716,284 @@
           <w:szCs w:val="22"/>
         </w:rPr>
       </w:pPr>
+    </w:p>
+    <w:p>
+      <w:pPr>
+        <w:spacing w:line="240" w:lineRule="auto"/>
+        <w:jc w:val="both"/>
+        <w:rPr>
+          <w:rFonts w:ascii="Times New Roman" w:eastAsia="Times New Roman" w:hAnsi="Times New Roman" w:cs="Times New Roman"/>
+          <w:sz w:val="24"/>
+          <w:szCs w:val="24"/>
+        </w:rPr>
+      </w:pPr>
+      <w:r>
+        <w:rPr>
+          <w:rFonts w:ascii="Calibri" w:eastAsia="Times New Roman" w:hAnsi="Calibri" w:cs="Calibri"/>
+          <w:b/>
+          <w:bCs/>
+          <w:color w:val="000000"/>
+        </w:rPr>
+        <w:t>Lesson 4: Whitepaper – Diving Deeper</w:t>
+      </w:r>
+    </w:p>
+    <w:p>
+      <w:pPr>
+        <w:spacing w:line="240" w:lineRule="auto"/>
+        <w:jc w:val="both"/>
+        <w:rPr>
+          <w:rFonts w:ascii="Times New Roman" w:eastAsia="Times New Roman" w:hAnsi="Times New Roman" w:cs="Times New Roman"/>
+          <w:i/>
+          <w:sz w:val="24"/>
+          <w:szCs w:val="24"/>
+        </w:rPr>
+      </w:pPr>
+      <w:r>
+        <w:rPr>
+          <w:rFonts w:ascii="Calibri" w:eastAsia="Times New Roman" w:hAnsi="Calibri" w:cs="Calibri"/>
+          <w:i/>
+          <w:color w:val="000000"/>
+        </w:rPr>
+        <w:t>Length: 10 minutes</w:t>
+      </w:r>
+    </w:p>
+    <w:p>
+      <w:pPr>
+        <w:spacing w:line="240" w:lineRule="auto"/>
+        <w:jc w:val="both"/>
+        <w:rPr>
+          <w:rFonts w:ascii="Times New Roman" w:eastAsia="Times New Roman" w:hAnsi="Times New Roman" w:cs="Times New Roman"/>
+          <w:sz w:val="24"/>
+          <w:szCs w:val="24"/>
+        </w:rPr>
+      </w:pPr>
+      <w:r>
+        <w:rPr>
+          <w:rFonts w:ascii="Calibri" w:eastAsia="Times New Roman" w:hAnsi="Calibri" w:cs="Calibri"/>
+          <w:color w:val="000000"/>
+        </w:rPr>
+        <w:t xml:space="preserve">A whitepaper is a crucial document for the launch of any project. It is identical to a Business Plan you would expect to read from a startup business in the "real world," but </w:t>
+      </w:r>
+      <w:r>
+        <w:rPr>
+          <w:rFonts w:ascii="Calibri" w:eastAsia="Times New Roman" w:hAnsi="Calibri" w:cs="Calibri"/>
+          <w:color w:val="000000"/>
+        </w:rPr>
+        <w:t xml:space="preserve">it </w:t>
+      </w:r>
+      <w:r>
+        <w:rPr>
+          <w:rFonts w:ascii="Calibri" w:eastAsia="Times New Roman" w:hAnsi="Calibri" w:cs="Calibri"/>
+          <w:color w:val="000000"/>
+        </w:rPr>
+        <w:t>has been customized for the cryptocurrency industry.</w:t>
+      </w:r>
+    </w:p>
+    <w:p>
+      <w:pPr>
+        <w:spacing w:line="240" w:lineRule="auto"/>
+        <w:jc w:val="both"/>
+        <w:rPr>
+          <w:rFonts w:ascii="Times New Roman" w:eastAsia="Times New Roman" w:hAnsi="Times New Roman" w:cs="Times New Roman"/>
+          <w:sz w:val="24"/>
+          <w:szCs w:val="24"/>
+        </w:rPr>
+      </w:pPr>
+      <w:r>
+        <w:rPr>
+          <w:rFonts w:ascii="Calibri" w:eastAsia="Times New Roman" w:hAnsi="Calibri" w:cs="Calibri"/>
+          <w:color w:val="000000"/>
+        </w:rPr>
+        <w:t>It should include essentials such as: </w:t>
+      </w:r>
+    </w:p>
+    <w:p>
+      <w:pPr>
+        <w:spacing w:line="240" w:lineRule="auto"/>
+        <w:jc w:val="both"/>
+        <w:rPr>
+          <w:rFonts w:ascii="Times New Roman" w:eastAsia="Times New Roman" w:hAnsi="Times New Roman" w:cs="Times New Roman"/>
+          <w:sz w:val="24"/>
+          <w:szCs w:val="24"/>
+        </w:rPr>
+      </w:pPr>
+      <w:r>
+        <w:rPr>
+          <w:rFonts w:ascii="Calibri" w:eastAsia="Times New Roman" w:hAnsi="Calibri" w:cs="Calibri"/>
+          <w:color w:val="000000"/>
+        </w:rPr>
+        <w:t>– Background/history </w:t>
+      </w:r>
+    </w:p>
+    <w:p>
+      <w:pPr>
+        <w:spacing w:line="240" w:lineRule="auto"/>
+        <w:jc w:val="both"/>
+        <w:rPr>
+          <w:rFonts w:ascii="Times New Roman" w:eastAsia="Times New Roman" w:hAnsi="Times New Roman" w:cs="Times New Roman"/>
+          <w:sz w:val="24"/>
+          <w:szCs w:val="24"/>
+        </w:rPr>
+      </w:pPr>
+      <w:r>
+        <w:rPr>
+          <w:rFonts w:ascii="Calibri" w:eastAsia="Times New Roman" w:hAnsi="Calibri" w:cs="Calibri"/>
+          <w:color w:val="000000"/>
+        </w:rPr>
+        <w:t>– Project purpose </w:t>
+      </w:r>
+    </w:p>
+    <w:p>
+      <w:pPr>
+        <w:spacing w:line="240" w:lineRule="auto"/>
+        <w:jc w:val="both"/>
+        <w:rPr>
+          <w:rFonts w:ascii="Times New Roman" w:eastAsia="Times New Roman" w:hAnsi="Times New Roman" w:cs="Times New Roman"/>
+          <w:sz w:val="24"/>
+          <w:szCs w:val="24"/>
+        </w:rPr>
+      </w:pPr>
+      <w:r>
+        <w:rPr>
+          <w:rFonts w:ascii="Calibri" w:eastAsia="Times New Roman" w:hAnsi="Calibri" w:cs="Calibri"/>
+          <w:color w:val="000000"/>
+        </w:rPr>
+        <w:lastRenderedPageBreak/>
+        <w:t>– Proposed use case or functionality</w:t>
+      </w:r>
+    </w:p>
+    <w:p>
+      <w:pPr>
+        <w:spacing w:line="240" w:lineRule="auto"/>
+        <w:jc w:val="both"/>
+        <w:rPr>
+          <w:rFonts w:ascii="Times New Roman" w:eastAsia="Times New Roman" w:hAnsi="Times New Roman" w:cs="Times New Roman"/>
+          <w:sz w:val="24"/>
+          <w:szCs w:val="24"/>
+        </w:rPr>
+      </w:pPr>
+      <w:r>
+        <w:rPr>
+          <w:rFonts w:ascii="Calibri" w:eastAsia="Times New Roman" w:hAnsi="Calibri" w:cs="Calibri"/>
+          <w:color w:val="000000"/>
+        </w:rPr>
+        <w:t>– Tokenomics (see below)</w:t>
+      </w:r>
+    </w:p>
+    <w:p>
+      <w:pPr>
+        <w:spacing w:line="240" w:lineRule="auto"/>
+        <w:jc w:val="both"/>
+        <w:rPr>
+          <w:rFonts w:ascii="Times New Roman" w:eastAsia="Times New Roman" w:hAnsi="Times New Roman" w:cs="Times New Roman"/>
+          <w:sz w:val="24"/>
+          <w:szCs w:val="24"/>
+        </w:rPr>
+      </w:pPr>
+      <w:r>
+        <w:rPr>
+          <w:rFonts w:ascii="Calibri" w:eastAsia="Times New Roman" w:hAnsi="Calibri" w:cs="Calibri"/>
+          <w:color w:val="000000"/>
+        </w:rPr>
+        <w:t>- Team information (doxxing) (see next lesson)</w:t>
+      </w:r>
+    </w:p>
+    <w:p>
+      <w:pPr>
+        <w:spacing w:line="240" w:lineRule="auto"/>
+        <w:jc w:val="both"/>
+        <w:rPr>
+          <w:rFonts w:ascii="Times New Roman" w:eastAsia="Times New Roman" w:hAnsi="Times New Roman" w:cs="Times New Roman"/>
+          <w:sz w:val="24"/>
+          <w:szCs w:val="24"/>
+        </w:rPr>
+      </w:pPr>
+      <w:r>
+        <w:rPr>
+          <w:rFonts w:ascii="Calibri" w:eastAsia="Times New Roman" w:hAnsi="Calibri" w:cs="Calibri"/>
+          <w:color w:val="000000"/>
+        </w:rPr>
+        <w:t>– Roadmap</w:t>
+      </w:r>
+    </w:p>
+    <w:p>
+      <w:pPr>
+        <w:spacing w:line="240" w:lineRule="auto"/>
+        <w:jc w:val="both"/>
+        <w:rPr>
+          <w:rFonts w:ascii="Times New Roman" w:eastAsia="Times New Roman" w:hAnsi="Times New Roman" w:cs="Times New Roman"/>
+          <w:sz w:val="24"/>
+          <w:szCs w:val="24"/>
+        </w:rPr>
+      </w:pPr>
+      <w:r>
+        <w:rPr>
+          <w:rFonts w:ascii="Calibri" w:eastAsia="Times New Roman" w:hAnsi="Calibri" w:cs="Calibri"/>
+          <w:color w:val="000000"/>
+        </w:rPr>
+        <w:t>While a properly produced and well-spoken whitepaper should go a long way toward building trust, keep in mind that, for the time being, it is likely merely a promise of future events. It does not create a contract but rather a desire to supply the specified items.</w:t>
+      </w:r>
+    </w:p>
+    <w:p>
+      <w:pPr>
+        <w:pStyle w:val="NormalWeb"/>
+        <w:spacing w:before="0" w:beforeAutospacing="0" w:after="160" w:afterAutospacing="0"/>
+        <w:jc w:val="both"/>
+        <w:rPr>
+          <w:rFonts w:ascii="Calibri" w:hAnsi="Calibri" w:cs="Calibri"/>
+          <w:bCs/>
+          <w:color w:val="FF0000"/>
+          <w:sz w:val="22"/>
+          <w:szCs w:val="22"/>
+        </w:rPr>
+      </w:pPr>
+      <w:r>
+        <w:rPr>
+          <w:rFonts w:ascii="Calibri" w:hAnsi="Calibri" w:cs="Calibri"/>
+          <w:color w:val="FF0000"/>
+          <w:sz w:val="22"/>
+          <w:szCs w:val="22"/>
+        </w:rPr>
+        <w:t>If you haven’t already, here is your chance to dive into the Lazatech Whitepaper:</w:t>
+      </w:r>
+      <w:r>
+        <w:rPr>
+          <w:rFonts w:ascii="Calibri" w:hAnsi="Calibri" w:cs="Calibri"/>
+          <w:color w:val="FF0000"/>
+          <w:sz w:val="22"/>
+          <w:szCs w:val="22"/>
+        </w:rPr>
+        <w:tab/>
+      </w:r>
+      <w:r>
+        <w:rPr>
+          <w:rFonts w:ascii="Calibri" w:hAnsi="Calibri" w:cs="Calibri"/>
+          <w:color w:val="FF0000"/>
+          <w:sz w:val="22"/>
+          <w:szCs w:val="22"/>
+        </w:rPr>
+        <w:br/>
+        <w:t>https://www.trsryxrpl.com/wp-content/uploads/2022/03/WHITEPAPER-2.0.pdf</w:t>
+      </w:r>
+      <w:r>
+        <w:rPr>
+          <w:rFonts w:ascii="Calibri" w:hAnsi="Calibri" w:cs="Calibri"/>
+          <w:color w:val="FF0000"/>
+          <w:sz w:val="22"/>
+          <w:szCs w:val="22"/>
+        </w:rPr>
+        <w:t xml:space="preserve"> </w:t>
+      </w:r>
+      <w:r>
+        <w:rPr>
+          <w:rFonts w:ascii="Calibri" w:hAnsi="Calibri" w:cs="Calibri"/>
+          <w:b/>
+          <w:color w:val="FF0000"/>
+          <w:sz w:val="22"/>
+          <w:szCs w:val="22"/>
+        </w:rPr>
+        <w:t>[FOR REVISION]</w:t>
+      </w:r>
     </w:p>
     <w:p>
       <w:pPr>

</xml_diff>

<commit_message>
Added Course 3 - Lesson 4 Quiz
</commit_message>
<xml_diff>
--- a/Lazatech Educate Courses.docx
+++ b/Lazatech Educate Courses.docx
@@ -11599,7 +11599,7 @@
         <w:pStyle w:val="NormalWeb"/>
         <w:numPr>
           <w:ilvl w:val="1"/>
-          <w:numId w:val="45"/>
+          <w:numId w:val="44"/>
         </w:numPr>
         <w:spacing w:before="0" w:beforeAutospacing="0" w:after="160" w:afterAutospacing="0"/>
         <w:textAlignment w:val="baseline"/>
@@ -11683,7 +11683,7 @@
         <w:pStyle w:val="NormalWeb"/>
         <w:numPr>
           <w:ilvl w:val="1"/>
-          <w:numId w:val="45"/>
+          <w:numId w:val="44"/>
         </w:numPr>
         <w:spacing w:before="0" w:beforeAutospacing="0" w:after="160" w:afterAutospacing="0"/>
         <w:textAlignment w:val="baseline"/>
@@ -12134,7 +12134,7 @@
         <w:pStyle w:val="NormalWeb"/>
         <w:numPr>
           <w:ilvl w:val="0"/>
-          <w:numId w:val="46"/>
+          <w:numId w:val="45"/>
         </w:numPr>
         <w:spacing w:before="0" w:beforeAutospacing="0" w:after="160" w:afterAutospacing="0"/>
         <w:textAlignment w:val="baseline"/>
@@ -12214,7 +12214,7 @@
         <w:pStyle w:val="NormalWeb"/>
         <w:numPr>
           <w:ilvl w:val="1"/>
-          <w:numId w:val="47"/>
+          <w:numId w:val="46"/>
         </w:numPr>
         <w:spacing w:before="0" w:beforeAutospacing="0" w:after="160" w:afterAutospacing="0"/>
         <w:textAlignment w:val="baseline"/>
@@ -12298,7 +12298,7 @@
         <w:pStyle w:val="NormalWeb"/>
         <w:numPr>
           <w:ilvl w:val="1"/>
-          <w:numId w:val="47"/>
+          <w:numId w:val="46"/>
         </w:numPr>
         <w:spacing w:before="0" w:beforeAutospacing="0" w:after="160" w:afterAutospacing="0"/>
         <w:textAlignment w:val="baseline"/>
@@ -12443,7 +12443,7 @@
         <w:pStyle w:val="NormalWeb"/>
         <w:numPr>
           <w:ilvl w:val="0"/>
-          <w:numId w:val="47"/>
+          <w:numId w:val="46"/>
         </w:numPr>
         <w:spacing w:before="0" w:beforeAutospacing="0" w:after="160" w:afterAutospacing="0"/>
         <w:textAlignment w:val="baseline"/>
@@ -12471,7 +12471,7 @@
         <w:pStyle w:val="NormalWeb"/>
         <w:numPr>
           <w:ilvl w:val="1"/>
-          <w:numId w:val="49"/>
+          <w:numId w:val="47"/>
         </w:numPr>
         <w:spacing w:before="0" w:beforeAutospacing="0" w:after="160" w:afterAutospacing="0"/>
         <w:textAlignment w:val="baseline"/>
@@ -12555,7 +12555,7 @@
         <w:pStyle w:val="NormalWeb"/>
         <w:numPr>
           <w:ilvl w:val="1"/>
-          <w:numId w:val="49"/>
+          <w:numId w:val="47"/>
         </w:numPr>
         <w:spacing w:before="0" w:beforeAutospacing="0" w:after="160" w:afterAutospacing="0"/>
         <w:textAlignment w:val="baseline"/>
@@ -12999,17 +12999,609 @@
       <w:pPr>
         <w:pStyle w:val="NormalWeb"/>
         <w:spacing w:before="0" w:beforeAutospacing="0" w:after="160" w:afterAutospacing="0"/>
-        <w:rPr>
-          <w:rFonts w:ascii="Calibri" w:hAnsi="Calibri" w:cs="Calibri"/>
-          <w:b/>
-          <w:bCs/>
-          <w:color w:val="000000"/>
-          <w:sz w:val="22"/>
-          <w:szCs w:val="22"/>
-        </w:rPr>
-      </w:pPr>
+      </w:pPr>
+      <w:r>
+        <w:rPr>
+          <w:rFonts w:ascii="Calibri" w:hAnsi="Calibri" w:cs="Calibri"/>
+          <w:b/>
+          <w:bCs/>
+          <w:color w:val="000000"/>
+          <w:sz w:val="22"/>
+          <w:szCs w:val="22"/>
+        </w:rPr>
+        <w:t>Lesson 4: Whitepaper – Diving Deeper Quiz</w:t>
+      </w:r>
+    </w:p>
+    <w:p>
+      <w:pPr>
+        <w:pStyle w:val="NormalWeb"/>
+        <w:numPr>
+          <w:ilvl w:val="0"/>
+          <w:numId w:val="48"/>
+        </w:numPr>
+        <w:spacing w:before="0" w:beforeAutospacing="0" w:after="160" w:afterAutospacing="0"/>
+        <w:textAlignment w:val="baseline"/>
+        <w:rPr>
+          <w:rFonts w:ascii="Calibri" w:hAnsi="Calibri" w:cs="Calibri"/>
+          <w:color w:val="000000"/>
+          <w:sz w:val="22"/>
+          <w:szCs w:val="22"/>
+        </w:rPr>
+      </w:pPr>
+      <w:r>
+        <w:rPr>
+          <w:rFonts w:ascii="Calibri" w:hAnsi="Calibri" w:cs="Calibri"/>
+          <w:b/>
+          <w:bCs/>
+          <w:color w:val="000000"/>
+          <w:sz w:val="22"/>
+          <w:szCs w:val="22"/>
+        </w:rPr>
+        <w:t>True or False: A</w:t>
+      </w:r>
+      <w:r>
+        <w:rPr>
+          <w:rFonts w:ascii="Calibri" w:hAnsi="Calibri" w:cs="Calibri"/>
+          <w:b/>
+          <w:bCs/>
+          <w:color w:val="000000"/>
+          <w:sz w:val="22"/>
+          <w:szCs w:val="22"/>
+        </w:rPr>
+        <w:t xml:space="preserve"> whitepaper is a contractual document</w:t>
+      </w:r>
+    </w:p>
+    <w:p>
+      <w:pPr>
+        <w:pStyle w:val="NormalWeb"/>
+        <w:numPr>
+          <w:ilvl w:val="1"/>
+          <w:numId w:val="49"/>
+        </w:numPr>
+        <w:spacing w:before="0" w:beforeAutospacing="0" w:after="160" w:afterAutospacing="0"/>
+        <w:textAlignment w:val="baseline"/>
+        <w:rPr>
+          <w:rFonts w:ascii="Arial" w:hAnsi="Arial" w:cs="Arial"/>
+          <w:color w:val="000000"/>
+          <w:sz w:val="20"/>
+          <w:szCs w:val="20"/>
+        </w:rPr>
+      </w:pPr>
+      <w:r>
+        <w:rPr>
+          <w:rFonts w:ascii="Calibri" w:hAnsi="Calibri" w:cs="Calibri"/>
+          <w:noProof/>
+          <w:color w:val="000000"/>
+          <w:sz w:val="22"/>
+          <w:szCs w:val="22"/>
+          <w:bdr w:val="none" w:sz="0" w:space="0" w:color="auto" w:frame="1"/>
+        </w:rPr>
+        <w:drawing>
+          <wp:inline distT="0" distB="0" distL="0" distR="0" wp14:anchorId="25C90021" wp14:editId="2329E8FB">
+            <wp:extent cx="260985" cy="225425"/>
+            <wp:effectExtent l="0" t="0" r="5715" b="3175"/>
+            <wp:docPr id="75" name="Picture 75" descr="https://lh6.googleusercontent.com/zA_wbT0o3Ku3Xt-KW5ksElEYuv6nx5nqQcNfULnU8mHJmzRiewMlDDwJx4ypEZ9oM6LmNLyPcSo1CkJi7s0LugvX0OTNypbqIwev2ItYRj3_Ij-ebV6tUyQzVeP3O19cfwYC01QGokx33K27kLXw9g"/>
+            <wp:cNvGraphicFramePr>
+              <a:graphicFrameLocks xmlns:a="http://schemas.openxmlformats.org/drawingml/2006/main" noChangeAspect="1"/>
+            </wp:cNvGraphicFramePr>
+            <a:graphic xmlns:a="http://schemas.openxmlformats.org/drawingml/2006/main">
+              <a:graphicData uri="http://schemas.openxmlformats.org/drawingml/2006/picture">
+                <pic:pic xmlns:pic="http://schemas.openxmlformats.org/drawingml/2006/picture">
+                  <pic:nvPicPr>
+                    <pic:cNvPr id="0" name="Picture 236" descr="https://lh6.googleusercontent.com/zA_wbT0o3Ku3Xt-KW5ksElEYuv6nx5nqQcNfULnU8mHJmzRiewMlDDwJx4ypEZ9oM6LmNLyPcSo1CkJi7s0LugvX0OTNypbqIwev2ItYRj3_Ij-ebV6tUyQzVeP3O19cfwYC01QGokx33K27kLXw9g"/>
+                    <pic:cNvPicPr>
+                      <a:picLocks noChangeAspect="1" noChangeArrowheads="1"/>
+                    </pic:cNvPicPr>
+                  </pic:nvPicPr>
+                  <pic:blipFill>
+                    <a:blip r:embed="rId69" cstate="print">
+                      <a:extLst>
+                        <a:ext uri="{28A0092B-C50C-407E-A947-70E740481C1C}">
+                          <a14:useLocalDpi xmlns:a14="http://schemas.microsoft.com/office/drawing/2010/main" val="0"/>
+                        </a:ext>
+                      </a:extLst>
+                    </a:blip>
+                    <a:srcRect/>
+                    <a:stretch>
+                      <a:fillRect/>
+                    </a:stretch>
+                  </pic:blipFill>
+                  <pic:spPr bwMode="auto">
+                    <a:xfrm>
+                      <a:off x="0" y="0"/>
+                      <a:ext cx="260985" cy="225425"/>
+                    </a:xfrm>
+                    <a:prstGeom prst="rect">
+                      <a:avLst/>
+                    </a:prstGeom>
+                    <a:noFill/>
+                    <a:ln>
+                      <a:noFill/>
+                    </a:ln>
+                  </pic:spPr>
+                </pic:pic>
+              </a:graphicData>
+            </a:graphic>
+          </wp:inline>
+        </w:drawing>
+      </w:r>
+      <w:r>
+        <w:rPr>
+          <w:rFonts w:ascii="Calibri" w:hAnsi="Calibri" w:cs="Calibri"/>
+          <w:color w:val="000000"/>
+          <w:sz w:val="22"/>
+          <w:szCs w:val="22"/>
+        </w:rPr>
+        <w:t> True: T</w:t>
+      </w:r>
+      <w:r>
+        <w:rPr>
+          <w:rFonts w:ascii="Calibri" w:hAnsi="Calibri" w:cs="Calibri"/>
+          <w:color w:val="000000"/>
+          <w:sz w:val="22"/>
+          <w:szCs w:val="22"/>
+        </w:rPr>
+        <w:t>hey have to deliver or I will get my investment back</w:t>
+      </w:r>
+    </w:p>
+    <w:p>
+      <w:pPr>
+        <w:pStyle w:val="NormalWeb"/>
+        <w:numPr>
+          <w:ilvl w:val="1"/>
+          <w:numId w:val="49"/>
+        </w:numPr>
+        <w:spacing w:before="0" w:beforeAutospacing="0" w:after="160" w:afterAutospacing="0"/>
+        <w:textAlignment w:val="baseline"/>
+        <w:rPr>
+          <w:rFonts w:ascii="Arial" w:hAnsi="Arial" w:cs="Arial"/>
+          <w:color w:val="000000"/>
+          <w:sz w:val="20"/>
+          <w:szCs w:val="20"/>
+        </w:rPr>
+      </w:pPr>
+      <w:r>
+        <w:rPr>
+          <w:rFonts w:ascii="Calibri" w:hAnsi="Calibri" w:cs="Calibri"/>
+          <w:noProof/>
+          <w:color w:val="000000"/>
+          <w:sz w:val="22"/>
+          <w:szCs w:val="22"/>
+          <w:bdr w:val="none" w:sz="0" w:space="0" w:color="auto" w:frame="1"/>
+        </w:rPr>
+        <w:drawing>
+          <wp:inline distT="0" distB="0" distL="0" distR="0" wp14:anchorId="2B16B44D" wp14:editId="4673EF6D">
+            <wp:extent cx="260985" cy="225425"/>
+            <wp:effectExtent l="0" t="0" r="5715" b="3175"/>
+            <wp:docPr id="74" name="Picture 74" descr="https://lh3.googleusercontent.com/cX0DvsbciaSgCp9Mnb8Wq-83MAQ1sXYmuQE8EDXkNjjBpI9s4lzTbRmBJGaynnFiSRsyYSZ74JkhWDogOnrOepfzcdzKz6Co3yJTeHKMKddCRN486gzIpkwOz3ewIHLcOBcH98XsbfM250Fnk4cm0w"/>
+            <wp:cNvGraphicFramePr>
+              <a:graphicFrameLocks xmlns:a="http://schemas.openxmlformats.org/drawingml/2006/main" noChangeAspect="1"/>
+            </wp:cNvGraphicFramePr>
+            <a:graphic xmlns:a="http://schemas.openxmlformats.org/drawingml/2006/main">
+              <a:graphicData uri="http://schemas.openxmlformats.org/drawingml/2006/picture">
+                <pic:pic xmlns:pic="http://schemas.openxmlformats.org/drawingml/2006/picture">
+                  <pic:nvPicPr>
+                    <pic:cNvPr id="0" name="Picture 237" descr="https://lh3.googleusercontent.com/cX0DvsbciaSgCp9Mnb8Wq-83MAQ1sXYmuQE8EDXkNjjBpI9s4lzTbRmBJGaynnFiSRsyYSZ74JkhWDogOnrOepfzcdzKz6Co3yJTeHKMKddCRN486gzIpkwOz3ewIHLcOBcH98XsbfM250Fnk4cm0w"/>
+                    <pic:cNvPicPr>
+                      <a:picLocks noChangeAspect="1" noChangeArrowheads="1"/>
+                    </pic:cNvPicPr>
+                  </pic:nvPicPr>
+                  <pic:blipFill>
+                    <a:blip r:embed="rId68" cstate="print">
+                      <a:extLst>
+                        <a:ext uri="{28A0092B-C50C-407E-A947-70E740481C1C}">
+                          <a14:useLocalDpi xmlns:a14="http://schemas.microsoft.com/office/drawing/2010/main" val="0"/>
+                        </a:ext>
+                      </a:extLst>
+                    </a:blip>
+                    <a:srcRect/>
+                    <a:stretch>
+                      <a:fillRect/>
+                    </a:stretch>
+                  </pic:blipFill>
+                  <pic:spPr bwMode="auto">
+                    <a:xfrm>
+                      <a:off x="0" y="0"/>
+                      <a:ext cx="260985" cy="225425"/>
+                    </a:xfrm>
+                    <a:prstGeom prst="rect">
+                      <a:avLst/>
+                    </a:prstGeom>
+                    <a:noFill/>
+                    <a:ln>
+                      <a:noFill/>
+                    </a:ln>
+                  </pic:spPr>
+                </pic:pic>
+              </a:graphicData>
+            </a:graphic>
+          </wp:inline>
+        </w:drawing>
+      </w:r>
+      <w:r>
+        <w:rPr>
+          <w:rFonts w:ascii="Calibri" w:hAnsi="Calibri" w:cs="Calibri"/>
+          <w:color w:val="000000"/>
+          <w:sz w:val="22"/>
+          <w:szCs w:val="22"/>
+        </w:rPr>
+        <w:t> False: I</w:t>
+      </w:r>
+      <w:r>
+        <w:rPr>
+          <w:rFonts w:ascii="Calibri" w:hAnsi="Calibri" w:cs="Calibri"/>
+          <w:color w:val="000000"/>
+          <w:sz w:val="22"/>
+          <w:szCs w:val="22"/>
+        </w:rPr>
+        <w:t>t is a statement of the project to deliver what they say they will</w:t>
+      </w:r>
+    </w:p>
+    <w:p>
+      <w:pPr>
+        <w:pStyle w:val="NormalWeb"/>
+        <w:spacing w:before="0" w:beforeAutospacing="0" w:after="160" w:afterAutospacing="0"/>
+        <w:rPr>
+          <w:rFonts w:ascii="Calibri" w:hAnsi="Calibri" w:cs="Calibri"/>
+          <w:b/>
+          <w:bCs/>
+          <w:color w:val="000000"/>
+          <w:sz w:val="22"/>
+          <w:szCs w:val="22"/>
+        </w:rPr>
+      </w:pPr>
+      <w:r>
+        <w:rPr>
+          <w:rFonts w:ascii="Calibri" w:hAnsi="Calibri" w:cs="Calibri"/>
+          <w:color w:val="000000"/>
+          <w:sz w:val="22"/>
+          <w:szCs w:val="22"/>
+        </w:rPr>
+        <w:t>Correct</w:t>
+      </w:r>
+      <w:r>
+        <w:rPr>
+          <w:rFonts w:ascii="Calibri" w:hAnsi="Calibri" w:cs="Calibri"/>
+          <w:b/>
+          <w:bCs/>
+          <w:color w:val="000000"/>
+          <w:sz w:val="22"/>
+          <w:szCs w:val="22"/>
+        </w:rPr>
+        <w:t>5/5 $TRSRY</w:t>
+      </w:r>
+    </w:p>
+    <w:p>
+      <w:pPr>
+        <w:pStyle w:val="NormalWeb"/>
+        <w:spacing w:before="0" w:beforeAutospacing="0" w:after="160" w:afterAutospacing="0"/>
+        <w:rPr>
+          <w:b/>
+        </w:rPr>
+      </w:pPr>
+      <w:r>
+        <w:rPr>
+          <w:rFonts w:ascii="Calibri" w:hAnsi="Calibri" w:cs="Calibri"/>
+          <w:bCs/>
+          <w:color w:val="000000"/>
+          <w:sz w:val="22"/>
+          <w:szCs w:val="22"/>
+        </w:rPr>
+        <w:t xml:space="preserve">Right Answer: </w:t>
+      </w:r>
+      <w:r>
+        <w:rPr>
+          <w:rFonts w:ascii="Calibri" w:hAnsi="Calibri" w:cs="Calibri"/>
+          <w:b/>
+          <w:bCs/>
+          <w:color w:val="000000"/>
+          <w:sz w:val="22"/>
+          <w:szCs w:val="22"/>
+        </w:rPr>
+        <w:t>False: It is a statement of the project to deliver what they say they will</w:t>
+      </w:r>
+    </w:p>
+    <w:p>
+      <w:pPr>
+        <w:pStyle w:val="NormalWeb"/>
+        <w:numPr>
+          <w:ilvl w:val="0"/>
+          <w:numId w:val="49"/>
+        </w:numPr>
+        <w:spacing w:before="0" w:beforeAutospacing="0" w:after="160" w:afterAutospacing="0"/>
+        <w:textAlignment w:val="baseline"/>
+        <w:rPr>
+          <w:rFonts w:ascii="Calibri" w:hAnsi="Calibri" w:cs="Calibri"/>
+          <w:color w:val="000000"/>
+          <w:sz w:val="22"/>
+          <w:szCs w:val="22"/>
+        </w:rPr>
+      </w:pPr>
+      <w:r>
+        <w:rPr>
+          <w:rFonts w:ascii="Calibri" w:hAnsi="Calibri" w:cs="Calibri"/>
+          <w:b/>
+          <w:bCs/>
+          <w:color w:val="000000"/>
+          <w:sz w:val="22"/>
+          <w:szCs w:val="22"/>
+        </w:rPr>
+        <w:t xml:space="preserve">True or False: A </w:t>
+      </w:r>
+      <w:r>
+        <w:rPr>
+          <w:rFonts w:ascii="Calibri" w:hAnsi="Calibri" w:cs="Calibri"/>
+          <w:b/>
+          <w:bCs/>
+          <w:color w:val="000000"/>
+          <w:sz w:val="22"/>
+          <w:szCs w:val="22"/>
+        </w:rPr>
+        <w:t>whitepaper is only ever a best case scenario</w:t>
+      </w:r>
+    </w:p>
+    <w:p>
+      <w:pPr>
+        <w:pStyle w:val="NormalWeb"/>
+        <w:numPr>
+          <w:ilvl w:val="1"/>
+          <w:numId w:val="50"/>
+        </w:numPr>
+        <w:spacing w:before="0" w:beforeAutospacing="0" w:after="160" w:afterAutospacing="0"/>
+        <w:textAlignment w:val="baseline"/>
+        <w:rPr>
+          <w:rFonts w:ascii="Arial" w:hAnsi="Arial" w:cs="Arial"/>
+          <w:color w:val="000000"/>
+          <w:sz w:val="20"/>
+          <w:szCs w:val="20"/>
+        </w:rPr>
+      </w:pPr>
+      <w:r>
+        <w:rPr>
+          <w:rFonts w:ascii="Calibri" w:hAnsi="Calibri" w:cs="Calibri"/>
+          <w:noProof/>
+          <w:color w:val="000000"/>
+          <w:sz w:val="22"/>
+          <w:szCs w:val="22"/>
+          <w:bdr w:val="none" w:sz="0" w:space="0" w:color="auto" w:frame="1"/>
+        </w:rPr>
+        <w:drawing>
+          <wp:inline distT="0" distB="0" distL="0" distR="0" wp14:anchorId="210FBE4C" wp14:editId="26F12BFF">
+            <wp:extent cx="260985" cy="225425"/>
+            <wp:effectExtent l="0" t="0" r="5715" b="3175"/>
+            <wp:docPr id="73" name="Picture 73" descr="https://lh6.googleusercontent.com/zA_wbT0o3Ku3Xt-KW5ksElEYuv6nx5nqQcNfULnU8mHJmzRiewMlDDwJx4ypEZ9oM6LmNLyPcSo1CkJi7s0LugvX0OTNypbqIwev2ItYRj3_Ij-ebV6tUyQzVeP3O19cfwYC01QGokx33K27kLXw9g"/>
+            <wp:cNvGraphicFramePr>
+              <a:graphicFrameLocks xmlns:a="http://schemas.openxmlformats.org/drawingml/2006/main" noChangeAspect="1"/>
+            </wp:cNvGraphicFramePr>
+            <a:graphic xmlns:a="http://schemas.openxmlformats.org/drawingml/2006/main">
+              <a:graphicData uri="http://schemas.openxmlformats.org/drawingml/2006/picture">
+                <pic:pic xmlns:pic="http://schemas.openxmlformats.org/drawingml/2006/picture">
+                  <pic:nvPicPr>
+                    <pic:cNvPr id="0" name="Picture 238" descr="https://lh6.googleusercontent.com/zA_wbT0o3Ku3Xt-KW5ksElEYuv6nx5nqQcNfULnU8mHJmzRiewMlDDwJx4ypEZ9oM6LmNLyPcSo1CkJi7s0LugvX0OTNypbqIwev2ItYRj3_Ij-ebV6tUyQzVeP3O19cfwYC01QGokx33K27kLXw9g"/>
+                    <pic:cNvPicPr>
+                      <a:picLocks noChangeAspect="1" noChangeArrowheads="1"/>
+                    </pic:cNvPicPr>
+                  </pic:nvPicPr>
+                  <pic:blipFill>
+                    <a:blip r:embed="rId69" cstate="print">
+                      <a:extLst>
+                        <a:ext uri="{28A0092B-C50C-407E-A947-70E740481C1C}">
+                          <a14:useLocalDpi xmlns:a14="http://schemas.microsoft.com/office/drawing/2010/main" val="0"/>
+                        </a:ext>
+                      </a:extLst>
+                    </a:blip>
+                    <a:srcRect/>
+                    <a:stretch>
+                      <a:fillRect/>
+                    </a:stretch>
+                  </pic:blipFill>
+                  <pic:spPr bwMode="auto">
+                    <a:xfrm>
+                      <a:off x="0" y="0"/>
+                      <a:ext cx="260985" cy="225425"/>
+                    </a:xfrm>
+                    <a:prstGeom prst="rect">
+                      <a:avLst/>
+                    </a:prstGeom>
+                    <a:noFill/>
+                    <a:ln>
+                      <a:noFill/>
+                    </a:ln>
+                  </pic:spPr>
+                </pic:pic>
+              </a:graphicData>
+            </a:graphic>
+          </wp:inline>
+        </w:drawing>
+      </w:r>
+      <w:r>
+        <w:rPr>
+          <w:rFonts w:ascii="Calibri" w:hAnsi="Calibri" w:cs="Calibri"/>
+          <w:color w:val="000000"/>
+          <w:sz w:val="22"/>
+          <w:szCs w:val="22"/>
+        </w:rPr>
+        <w:t> True: Y</w:t>
+      </w:r>
+      <w:r>
+        <w:rPr>
+          <w:rFonts w:ascii="Calibri" w:hAnsi="Calibri" w:cs="Calibri"/>
+          <w:color w:val="000000"/>
+          <w:sz w:val="22"/>
+          <w:szCs w:val="22"/>
+        </w:rPr>
+        <w:t>ou have to dream big</w:t>
+      </w:r>
+    </w:p>
+    <w:p>
+      <w:pPr>
+        <w:pStyle w:val="NormalWeb"/>
+        <w:numPr>
+          <w:ilvl w:val="1"/>
+          <w:numId w:val="50"/>
+        </w:numPr>
+        <w:spacing w:before="0" w:beforeAutospacing="0" w:after="160" w:afterAutospacing="0"/>
+        <w:textAlignment w:val="baseline"/>
+        <w:rPr>
+          <w:rFonts w:ascii="Arial" w:hAnsi="Arial" w:cs="Arial"/>
+          <w:color w:val="000000"/>
+          <w:sz w:val="20"/>
+          <w:szCs w:val="20"/>
+        </w:rPr>
+      </w:pPr>
+      <w:r>
+        <w:rPr>
+          <w:rFonts w:ascii="Calibri" w:hAnsi="Calibri" w:cs="Calibri"/>
+          <w:noProof/>
+          <w:color w:val="000000"/>
+          <w:sz w:val="22"/>
+          <w:szCs w:val="22"/>
+          <w:bdr w:val="none" w:sz="0" w:space="0" w:color="auto" w:frame="1"/>
+        </w:rPr>
+        <w:drawing>
+          <wp:inline distT="0" distB="0" distL="0" distR="0" wp14:anchorId="740438A8" wp14:editId="2B80440F">
+            <wp:extent cx="260985" cy="225425"/>
+            <wp:effectExtent l="0" t="0" r="5715" b="3175"/>
+            <wp:docPr id="72" name="Picture 72" descr="https://lh3.googleusercontent.com/cX0DvsbciaSgCp9Mnb8Wq-83MAQ1sXYmuQE8EDXkNjjBpI9s4lzTbRmBJGaynnFiSRsyYSZ74JkhWDogOnrOepfzcdzKz6Co3yJTeHKMKddCRN486gzIpkwOz3ewIHLcOBcH98XsbfM250Fnk4cm0w"/>
+            <wp:cNvGraphicFramePr>
+              <a:graphicFrameLocks xmlns:a="http://schemas.openxmlformats.org/drawingml/2006/main" noChangeAspect="1"/>
+            </wp:cNvGraphicFramePr>
+            <a:graphic xmlns:a="http://schemas.openxmlformats.org/drawingml/2006/main">
+              <a:graphicData uri="http://schemas.openxmlformats.org/drawingml/2006/picture">
+                <pic:pic xmlns:pic="http://schemas.openxmlformats.org/drawingml/2006/picture">
+                  <pic:nvPicPr>
+                    <pic:cNvPr id="0" name="Picture 239" descr="https://lh3.googleusercontent.com/cX0DvsbciaSgCp9Mnb8Wq-83MAQ1sXYmuQE8EDXkNjjBpI9s4lzTbRmBJGaynnFiSRsyYSZ74JkhWDogOnrOepfzcdzKz6Co3yJTeHKMKddCRN486gzIpkwOz3ewIHLcOBcH98XsbfM250Fnk4cm0w"/>
+                    <pic:cNvPicPr>
+                      <a:picLocks noChangeAspect="1" noChangeArrowheads="1"/>
+                    </pic:cNvPicPr>
+                  </pic:nvPicPr>
+                  <pic:blipFill>
+                    <a:blip r:embed="rId68" cstate="print">
+                      <a:extLst>
+                        <a:ext uri="{28A0092B-C50C-407E-A947-70E740481C1C}">
+                          <a14:useLocalDpi xmlns:a14="http://schemas.microsoft.com/office/drawing/2010/main" val="0"/>
+                        </a:ext>
+                      </a:extLst>
+                    </a:blip>
+                    <a:srcRect/>
+                    <a:stretch>
+                      <a:fillRect/>
+                    </a:stretch>
+                  </pic:blipFill>
+                  <pic:spPr bwMode="auto">
+                    <a:xfrm>
+                      <a:off x="0" y="0"/>
+                      <a:ext cx="260985" cy="225425"/>
+                    </a:xfrm>
+                    <a:prstGeom prst="rect">
+                      <a:avLst/>
+                    </a:prstGeom>
+                    <a:noFill/>
+                    <a:ln>
+                      <a:noFill/>
+                    </a:ln>
+                  </pic:spPr>
+                </pic:pic>
+              </a:graphicData>
+            </a:graphic>
+          </wp:inline>
+        </w:drawing>
+      </w:r>
+      <w:r>
+        <w:rPr>
+          <w:rFonts w:ascii="Calibri" w:hAnsi="Calibri" w:cs="Calibri"/>
+          <w:color w:val="000000"/>
+          <w:sz w:val="22"/>
+          <w:szCs w:val="22"/>
+        </w:rPr>
+        <w:t> False: P</w:t>
+      </w:r>
+      <w:r>
+        <w:rPr>
+          <w:rFonts w:ascii="Calibri" w:hAnsi="Calibri" w:cs="Calibri"/>
+          <w:color w:val="000000"/>
+          <w:sz w:val="22"/>
+          <w:szCs w:val="22"/>
+        </w:rPr>
+        <w:t>rojects should be laying out achievable goals within the timeframe provided</w:t>
+      </w:r>
+    </w:p>
+    <w:p>
+      <w:pPr>
+        <w:pStyle w:val="NormalWeb"/>
+        <w:spacing w:before="0" w:beforeAutospacing="0" w:after="160" w:afterAutospacing="0"/>
+        <w:rPr>
+          <w:rFonts w:ascii="Calibri" w:hAnsi="Calibri" w:cs="Calibri"/>
+          <w:b/>
+          <w:bCs/>
+          <w:color w:val="000000"/>
+          <w:sz w:val="22"/>
+          <w:szCs w:val="22"/>
+        </w:rPr>
+      </w:pPr>
+      <w:r>
+        <w:rPr>
+          <w:rFonts w:ascii="Calibri" w:hAnsi="Calibri" w:cs="Calibri"/>
+          <w:color w:val="000000"/>
+          <w:sz w:val="22"/>
+          <w:szCs w:val="22"/>
+        </w:rPr>
+        <w:t>Correct</w:t>
+      </w:r>
+      <w:r>
+        <w:rPr>
+          <w:rFonts w:ascii="Calibri" w:hAnsi="Calibri" w:cs="Calibri"/>
+          <w:b/>
+          <w:bCs/>
+          <w:color w:val="000000"/>
+          <w:sz w:val="22"/>
+          <w:szCs w:val="22"/>
+        </w:rPr>
+        <w:t>5/5 $TRSRY</w:t>
+      </w:r>
+    </w:p>
+    <w:p>
+      <w:pPr>
+        <w:pStyle w:val="NormalWeb"/>
+        <w:spacing w:before="0" w:beforeAutospacing="0" w:after="160" w:afterAutospacing="0"/>
+      </w:pPr>
+      <w:r>
+        <w:rPr>
+          <w:rFonts w:ascii="Calibri" w:hAnsi="Calibri" w:cs="Calibri"/>
+          <w:bCs/>
+          <w:color w:val="000000"/>
+          <w:sz w:val="22"/>
+          <w:szCs w:val="22"/>
+        </w:rPr>
+        <w:t xml:space="preserve">Right Answer: </w:t>
+      </w:r>
+      <w:r>
+        <w:rPr>
+          <w:rFonts w:ascii="Calibri" w:hAnsi="Calibri" w:cs="Calibri"/>
+          <w:b/>
+          <w:bCs/>
+          <w:color w:val="000000"/>
+          <w:sz w:val="22"/>
+          <w:szCs w:val="22"/>
+        </w:rPr>
+        <w:t>Projects should be laying out achievable goals within the timeframe provided</w:t>
+      </w:r>
       <w:bookmarkStart w:id="1" w:name="_GoBack"/>
       <w:bookmarkEnd w:id="1"/>
+    </w:p>
+    <w:p>
+      <w:pPr>
+        <w:pStyle w:val="NormalWeb"/>
+        <w:spacing w:before="0" w:beforeAutospacing="0" w:after="160" w:afterAutospacing="0"/>
+        <w:rPr>
+          <w:rFonts w:ascii="Calibri" w:hAnsi="Calibri" w:cs="Calibri"/>
+          <w:b/>
+          <w:bCs/>
+          <w:color w:val="000000"/>
+          <w:sz w:val="22"/>
+          <w:szCs w:val="22"/>
+        </w:rPr>
+      </w:pPr>
     </w:p>
     <w:sectPr>
       <w:pgSz w:w="12240" w:h="15840"/>
@@ -14116,6 +14708,123 @@
     </w:lvl>
   </w:abstractNum>
   <w:abstractNum w:abstractNumId="9" w15:restartNumberingAfterBreak="0">
+    <w:nsid w:val="221B257E"/>
+    <w:multiLevelType w:val="multilevel"/>
+    <w:tmpl w:val="0C5ECF34"/>
+    <w:lvl w:ilvl="0">
+      <w:start w:val="1"/>
+      <w:numFmt w:val="decimal"/>
+      <w:lvlText w:val="%1."/>
+      <w:lvlJc w:val="left"/>
+      <w:pPr>
+        <w:tabs>
+          <w:tab w:val="num" w:pos="360"/>
+        </w:tabs>
+        <w:ind w:left="360" w:hanging="360"/>
+      </w:pPr>
+    </w:lvl>
+    <w:lvl w:ilvl="1">
+      <w:start w:val="1"/>
+      <w:numFmt w:val="bullet"/>
+      <w:lvlText w:val="o"/>
+      <w:lvlJc w:val="left"/>
+      <w:pPr>
+        <w:tabs>
+          <w:tab w:val="num" w:pos="1080"/>
+        </w:tabs>
+        <w:ind w:left="1080" w:hanging="360"/>
+      </w:pPr>
+      <w:rPr>
+        <w:rFonts w:ascii="Courier New" w:hAnsi="Courier New" w:hint="default"/>
+        <w:sz w:val="20"/>
+      </w:rPr>
+    </w:lvl>
+    <w:lvl w:ilvl="2" w:tentative="1">
+      <w:start w:val="1"/>
+      <w:numFmt w:val="decimal"/>
+      <w:lvlText w:val="%3."/>
+      <w:lvlJc w:val="left"/>
+      <w:pPr>
+        <w:tabs>
+          <w:tab w:val="num" w:pos="1800"/>
+        </w:tabs>
+        <w:ind w:left="1800" w:hanging="360"/>
+      </w:pPr>
+    </w:lvl>
+    <w:lvl w:ilvl="3" w:tentative="1">
+      <w:start w:val="1"/>
+      <w:numFmt w:val="decimal"/>
+      <w:lvlText w:val="%4."/>
+      <w:lvlJc w:val="left"/>
+      <w:pPr>
+        <w:tabs>
+          <w:tab w:val="num" w:pos="2520"/>
+        </w:tabs>
+        <w:ind w:left="2520" w:hanging="360"/>
+      </w:pPr>
+    </w:lvl>
+    <w:lvl w:ilvl="4" w:tentative="1">
+      <w:start w:val="1"/>
+      <w:numFmt w:val="decimal"/>
+      <w:lvlText w:val="%5."/>
+      <w:lvlJc w:val="left"/>
+      <w:pPr>
+        <w:tabs>
+          <w:tab w:val="num" w:pos="3240"/>
+        </w:tabs>
+        <w:ind w:left="3240" w:hanging="360"/>
+      </w:pPr>
+    </w:lvl>
+    <w:lvl w:ilvl="5" w:tentative="1">
+      <w:start w:val="1"/>
+      <w:numFmt w:val="decimal"/>
+      <w:lvlText w:val="%6."/>
+      <w:lvlJc w:val="left"/>
+      <w:pPr>
+        <w:tabs>
+          <w:tab w:val="num" w:pos="3960"/>
+        </w:tabs>
+        <w:ind w:left="3960" w:hanging="360"/>
+      </w:pPr>
+    </w:lvl>
+    <w:lvl w:ilvl="6" w:tentative="1">
+      <w:start w:val="1"/>
+      <w:numFmt w:val="decimal"/>
+      <w:lvlText w:val="%7."/>
+      <w:lvlJc w:val="left"/>
+      <w:pPr>
+        <w:tabs>
+          <w:tab w:val="num" w:pos="4680"/>
+        </w:tabs>
+        <w:ind w:left="4680" w:hanging="360"/>
+      </w:pPr>
+    </w:lvl>
+    <w:lvl w:ilvl="7" w:tentative="1">
+      <w:start w:val="1"/>
+      <w:numFmt w:val="decimal"/>
+      <w:lvlText w:val="%8."/>
+      <w:lvlJc w:val="left"/>
+      <w:pPr>
+        <w:tabs>
+          <w:tab w:val="num" w:pos="5400"/>
+        </w:tabs>
+        <w:ind w:left="5400" w:hanging="360"/>
+      </w:pPr>
+    </w:lvl>
+    <w:lvl w:ilvl="8" w:tentative="1">
+      <w:start w:val="1"/>
+      <w:numFmt w:val="decimal"/>
+      <w:lvlText w:val="%9."/>
+      <w:lvlJc w:val="left"/>
+      <w:pPr>
+        <w:tabs>
+          <w:tab w:val="num" w:pos="6120"/>
+        </w:tabs>
+        <w:ind w:left="6120" w:hanging="360"/>
+      </w:pPr>
+    </w:lvl>
+  </w:abstractNum>
+  <w:abstractNum w:abstractNumId="10" w15:restartNumberingAfterBreak="0">
     <w:nsid w:val="23D015E5"/>
     <w:multiLevelType w:val="multilevel"/>
     <w:tmpl w:val="44F62702"/>
@@ -14232,7 +14941,7 @@
       </w:pPr>
     </w:lvl>
   </w:abstractNum>
-  <w:abstractNum w:abstractNumId="10" w15:restartNumberingAfterBreak="0">
+  <w:abstractNum w:abstractNumId="11" w15:restartNumberingAfterBreak="0">
     <w:nsid w:val="25487DB5"/>
     <w:multiLevelType w:val="multilevel"/>
     <w:tmpl w:val="A90A7D0A"/>
@@ -14349,7 +15058,7 @@
       </w:pPr>
     </w:lvl>
   </w:abstractNum>
-  <w:abstractNum w:abstractNumId="11" w15:restartNumberingAfterBreak="0">
+  <w:abstractNum w:abstractNumId="12" w15:restartNumberingAfterBreak="0">
     <w:nsid w:val="260A7FA3"/>
     <w:multiLevelType w:val="multilevel"/>
     <w:tmpl w:val="E5301B5A"/>
@@ -14466,7 +15175,7 @@
       </w:pPr>
     </w:lvl>
   </w:abstractNum>
-  <w:abstractNum w:abstractNumId="12" w15:restartNumberingAfterBreak="0">
+  <w:abstractNum w:abstractNumId="13" w15:restartNumberingAfterBreak="0">
     <w:nsid w:val="27BF7C24"/>
     <w:multiLevelType w:val="multilevel"/>
     <w:tmpl w:val="6E0C379C"/>
@@ -14583,7 +15292,7 @@
       </w:pPr>
     </w:lvl>
   </w:abstractNum>
-  <w:abstractNum w:abstractNumId="13" w15:restartNumberingAfterBreak="0">
+  <w:abstractNum w:abstractNumId="14" w15:restartNumberingAfterBreak="0">
     <w:nsid w:val="27F77995"/>
     <w:multiLevelType w:val="multilevel"/>
     <w:tmpl w:val="1A882704"/>
@@ -14700,7 +15409,7 @@
       </w:pPr>
     </w:lvl>
   </w:abstractNum>
-  <w:abstractNum w:abstractNumId="14" w15:restartNumberingAfterBreak="0">
+  <w:abstractNum w:abstractNumId="15" w15:restartNumberingAfterBreak="0">
     <w:nsid w:val="28D05BF2"/>
     <w:multiLevelType w:val="multilevel"/>
     <w:tmpl w:val="19A67A38"/>
@@ -14817,7 +15526,7 @@
       </w:pPr>
     </w:lvl>
   </w:abstractNum>
-  <w:abstractNum w:abstractNumId="15" w15:restartNumberingAfterBreak="0">
+  <w:abstractNum w:abstractNumId="16" w15:restartNumberingAfterBreak="0">
     <w:nsid w:val="2E313DB5"/>
     <w:multiLevelType w:val="multilevel"/>
     <w:tmpl w:val="F612B812"/>
@@ -14934,7 +15643,124 @@
       </w:pPr>
     </w:lvl>
   </w:abstractNum>
-  <w:abstractNum w:abstractNumId="16" w15:restartNumberingAfterBreak="0">
+  <w:abstractNum w:abstractNumId="17" w15:restartNumberingAfterBreak="0">
+    <w:nsid w:val="3DA823BE"/>
+    <w:multiLevelType w:val="multilevel"/>
+    <w:tmpl w:val="E0BC2C02"/>
+    <w:lvl w:ilvl="0">
+      <w:start w:val="2"/>
+      <w:numFmt w:val="decimal"/>
+      <w:lvlText w:val="%1."/>
+      <w:lvlJc w:val="left"/>
+      <w:pPr>
+        <w:tabs>
+          <w:tab w:val="num" w:pos="720"/>
+        </w:tabs>
+        <w:ind w:left="720" w:hanging="360"/>
+      </w:pPr>
+    </w:lvl>
+    <w:lvl w:ilvl="1">
+      <w:start w:val="1"/>
+      <w:numFmt w:val="bullet"/>
+      <w:lvlText w:val="o"/>
+      <w:lvlJc w:val="left"/>
+      <w:pPr>
+        <w:tabs>
+          <w:tab w:val="num" w:pos="1440"/>
+        </w:tabs>
+        <w:ind w:left="1440" w:hanging="360"/>
+      </w:pPr>
+      <w:rPr>
+        <w:rFonts w:ascii="Courier New" w:hAnsi="Courier New" w:hint="default"/>
+        <w:sz w:val="20"/>
+      </w:rPr>
+    </w:lvl>
+    <w:lvl w:ilvl="2" w:tentative="1">
+      <w:start w:val="1"/>
+      <w:numFmt w:val="decimal"/>
+      <w:lvlText w:val="%3."/>
+      <w:lvlJc w:val="left"/>
+      <w:pPr>
+        <w:tabs>
+          <w:tab w:val="num" w:pos="2160"/>
+        </w:tabs>
+        <w:ind w:left="2160" w:hanging="360"/>
+      </w:pPr>
+    </w:lvl>
+    <w:lvl w:ilvl="3" w:tentative="1">
+      <w:start w:val="1"/>
+      <w:numFmt w:val="decimal"/>
+      <w:lvlText w:val="%4."/>
+      <w:lvlJc w:val="left"/>
+      <w:pPr>
+        <w:tabs>
+          <w:tab w:val="num" w:pos="2880"/>
+        </w:tabs>
+        <w:ind w:left="2880" w:hanging="360"/>
+      </w:pPr>
+    </w:lvl>
+    <w:lvl w:ilvl="4" w:tentative="1">
+      <w:start w:val="1"/>
+      <w:numFmt w:val="decimal"/>
+      <w:lvlText w:val="%5."/>
+      <w:lvlJc w:val="left"/>
+      <w:pPr>
+        <w:tabs>
+          <w:tab w:val="num" w:pos="3600"/>
+        </w:tabs>
+        <w:ind w:left="3600" w:hanging="360"/>
+      </w:pPr>
+    </w:lvl>
+    <w:lvl w:ilvl="5" w:tentative="1">
+      <w:start w:val="1"/>
+      <w:numFmt w:val="decimal"/>
+      <w:lvlText w:val="%6."/>
+      <w:lvlJc w:val="left"/>
+      <w:pPr>
+        <w:tabs>
+          <w:tab w:val="num" w:pos="4320"/>
+        </w:tabs>
+        <w:ind w:left="4320" w:hanging="360"/>
+      </w:pPr>
+    </w:lvl>
+    <w:lvl w:ilvl="6" w:tentative="1">
+      <w:start w:val="1"/>
+      <w:numFmt w:val="decimal"/>
+      <w:lvlText w:val="%7."/>
+      <w:lvlJc w:val="left"/>
+      <w:pPr>
+        <w:tabs>
+          <w:tab w:val="num" w:pos="5040"/>
+        </w:tabs>
+        <w:ind w:left="5040" w:hanging="360"/>
+      </w:pPr>
+    </w:lvl>
+    <w:lvl w:ilvl="7" w:tentative="1">
+      <w:start w:val="1"/>
+      <w:numFmt w:val="decimal"/>
+      <w:lvlText w:val="%8."/>
+      <w:lvlJc w:val="left"/>
+      <w:pPr>
+        <w:tabs>
+          <w:tab w:val="num" w:pos="5760"/>
+        </w:tabs>
+        <w:ind w:left="5760" w:hanging="360"/>
+      </w:pPr>
+    </w:lvl>
+    <w:lvl w:ilvl="8" w:tentative="1">
+      <w:start w:val="1"/>
+      <w:numFmt w:val="decimal"/>
+      <w:lvlText w:val="%9."/>
+      <w:lvlJc w:val="left"/>
+      <w:pPr>
+        <w:tabs>
+          <w:tab w:val="num" w:pos="6480"/>
+        </w:tabs>
+        <w:ind w:left="6480" w:hanging="360"/>
+      </w:pPr>
+    </w:lvl>
+  </w:abstractNum>
+  <w:abstractNum w:abstractNumId="18" w15:restartNumberingAfterBreak="0">
     <w:nsid w:val="3E921E60"/>
     <w:multiLevelType w:val="multilevel"/>
     <w:tmpl w:val="ECD691AA"/>
@@ -15051,7 +15877,7 @@
       </w:pPr>
     </w:lvl>
   </w:abstractNum>
-  <w:abstractNum w:abstractNumId="17" w15:restartNumberingAfterBreak="0">
+  <w:abstractNum w:abstractNumId="19" w15:restartNumberingAfterBreak="0">
     <w:nsid w:val="42311210"/>
     <w:multiLevelType w:val="multilevel"/>
     <w:tmpl w:val="32EE573C"/>
@@ -15168,7 +15994,7 @@
       </w:pPr>
     </w:lvl>
   </w:abstractNum>
-  <w:abstractNum w:abstractNumId="18" w15:restartNumberingAfterBreak="0">
+  <w:abstractNum w:abstractNumId="20" w15:restartNumberingAfterBreak="0">
     <w:nsid w:val="498421C4"/>
     <w:multiLevelType w:val="multilevel"/>
     <w:tmpl w:val="2F4035CA"/>
@@ -15285,7 +16111,7 @@
       </w:pPr>
     </w:lvl>
   </w:abstractNum>
-  <w:abstractNum w:abstractNumId="19" w15:restartNumberingAfterBreak="0">
+  <w:abstractNum w:abstractNumId="21" w15:restartNumberingAfterBreak="0">
     <w:nsid w:val="4D644503"/>
     <w:multiLevelType w:val="multilevel"/>
     <w:tmpl w:val="91DE9E64"/>
@@ -15402,7 +16228,7 @@
       </w:pPr>
     </w:lvl>
   </w:abstractNum>
-  <w:abstractNum w:abstractNumId="20" w15:restartNumberingAfterBreak="0">
+  <w:abstractNum w:abstractNumId="22" w15:restartNumberingAfterBreak="0">
     <w:nsid w:val="4EEA3E3D"/>
     <w:multiLevelType w:val="multilevel"/>
     <w:tmpl w:val="E56C09F0"/>
@@ -15551,7 +16377,7 @@
       </w:rPr>
     </w:lvl>
   </w:abstractNum>
-  <w:abstractNum w:abstractNumId="21" w15:restartNumberingAfterBreak="0">
+  <w:abstractNum w:abstractNumId="23" w15:restartNumberingAfterBreak="0">
     <w:nsid w:val="4FA65D6A"/>
     <w:multiLevelType w:val="multilevel"/>
     <w:tmpl w:val="11BA778A"/>
@@ -15668,7 +16494,7 @@
       </w:pPr>
     </w:lvl>
   </w:abstractNum>
-  <w:abstractNum w:abstractNumId="22" w15:restartNumberingAfterBreak="0">
+  <w:abstractNum w:abstractNumId="24" w15:restartNumberingAfterBreak="0">
     <w:nsid w:val="54EA629F"/>
     <w:multiLevelType w:val="multilevel"/>
     <w:tmpl w:val="31D2951C"/>
@@ -15809,7 +16635,7 @@
       </w:rPr>
     </w:lvl>
   </w:abstractNum>
-  <w:abstractNum w:abstractNumId="23" w15:restartNumberingAfterBreak="0">
+  <w:abstractNum w:abstractNumId="25" w15:restartNumberingAfterBreak="0">
     <w:nsid w:val="59CE70BC"/>
     <w:multiLevelType w:val="multilevel"/>
     <w:tmpl w:val="78D046DE"/>
@@ -15926,7 +16752,7 @@
       </w:pPr>
     </w:lvl>
   </w:abstractNum>
-  <w:abstractNum w:abstractNumId="24" w15:restartNumberingAfterBreak="0">
+  <w:abstractNum w:abstractNumId="26" w15:restartNumberingAfterBreak="0">
     <w:nsid w:val="624B1A62"/>
     <w:multiLevelType w:val="multilevel"/>
     <w:tmpl w:val="B4C8F190"/>
@@ -16043,7 +16869,7 @@
       </w:pPr>
     </w:lvl>
   </w:abstractNum>
-  <w:abstractNum w:abstractNumId="25" w15:restartNumberingAfterBreak="0">
+  <w:abstractNum w:abstractNumId="27" w15:restartNumberingAfterBreak="0">
     <w:nsid w:val="631B4400"/>
     <w:multiLevelType w:val="multilevel"/>
     <w:tmpl w:val="D430CD90"/>
@@ -16160,7 +16986,7 @@
       </w:pPr>
     </w:lvl>
   </w:abstractNum>
-  <w:abstractNum w:abstractNumId="26" w15:restartNumberingAfterBreak="0">
+  <w:abstractNum w:abstractNumId="28" w15:restartNumberingAfterBreak="0">
     <w:nsid w:val="6A237F50"/>
     <w:multiLevelType w:val="multilevel"/>
     <w:tmpl w:val="CA384C4E"/>
@@ -16277,7 +17103,7 @@
       </w:pPr>
     </w:lvl>
   </w:abstractNum>
-  <w:abstractNum w:abstractNumId="27" w15:restartNumberingAfterBreak="0">
+  <w:abstractNum w:abstractNumId="29" w15:restartNumberingAfterBreak="0">
     <w:nsid w:val="6DFA6671"/>
     <w:multiLevelType w:val="multilevel"/>
     <w:tmpl w:val="9D52E73C"/>
@@ -16394,7 +17220,7 @@
       </w:pPr>
     </w:lvl>
   </w:abstractNum>
-  <w:abstractNum w:abstractNumId="28" w15:restartNumberingAfterBreak="0">
+  <w:abstractNum w:abstractNumId="30" w15:restartNumberingAfterBreak="0">
     <w:nsid w:val="72CD6EDD"/>
     <w:multiLevelType w:val="multilevel"/>
     <w:tmpl w:val="E5DE1720"/>
@@ -16508,37 +17334,37 @@
     </w:lvl>
   </w:abstractNum>
   <w:num w:numId="1">
-    <w:abstractNumId w:val="16"/>
+    <w:abstractNumId w:val="18"/>
     <w:lvlOverride w:ilvl="0">
       <w:startOverride w:val="1"/>
     </w:lvlOverride>
   </w:num>
   <w:num w:numId="2">
-    <w:abstractNumId w:val="16"/>
+    <w:abstractNumId w:val="18"/>
     <w:lvlOverride w:ilvl="0">
       <w:startOverride w:val="2"/>
     </w:lvlOverride>
   </w:num>
   <w:num w:numId="3">
-    <w:abstractNumId w:val="16"/>
+    <w:abstractNumId w:val="18"/>
     <w:lvlOverride w:ilvl="0">
       <w:startOverride w:val="3"/>
     </w:lvlOverride>
   </w:num>
   <w:num w:numId="4">
-    <w:abstractNumId w:val="17"/>
+    <w:abstractNumId w:val="19"/>
     <w:lvlOverride w:ilvl="0">
       <w:startOverride w:val="1"/>
     </w:lvlOverride>
   </w:num>
   <w:num w:numId="5">
-    <w:abstractNumId w:val="17"/>
+    <w:abstractNumId w:val="19"/>
     <w:lvlOverride w:ilvl="0">
       <w:startOverride w:val="2"/>
     </w:lvlOverride>
   </w:num>
   <w:num w:numId="6">
-    <w:abstractNumId w:val="17"/>
+    <w:abstractNumId w:val="19"/>
     <w:lvlOverride w:ilvl="0">
       <w:startOverride w:val="3"/>
     </w:lvlOverride>
@@ -16562,19 +17388,19 @@
     </w:lvlOverride>
   </w:num>
   <w:num w:numId="10">
-    <w:abstractNumId w:val="25"/>
+    <w:abstractNumId w:val="27"/>
     <w:lvlOverride w:ilvl="0">
       <w:startOverride w:val="1"/>
     </w:lvlOverride>
   </w:num>
   <w:num w:numId="11">
-    <w:abstractNumId w:val="25"/>
+    <w:abstractNumId w:val="27"/>
     <w:lvlOverride w:ilvl="0">
       <w:startOverride w:val="2"/>
     </w:lvlOverride>
   </w:num>
   <w:num w:numId="12">
-    <w:abstractNumId w:val="25"/>
+    <w:abstractNumId w:val="27"/>
     <w:lvlOverride w:ilvl="0">
       <w:startOverride w:val="3"/>
     </w:lvlOverride>
@@ -16598,10 +17424,10 @@
     </w:lvlOverride>
   </w:num>
   <w:num w:numId="16">
-    <w:abstractNumId w:val="9"/>
+    <w:abstractNumId w:val="10"/>
   </w:num>
   <w:num w:numId="17">
-    <w:abstractNumId w:val="9"/>
+    <w:abstractNumId w:val="10"/>
     <w:lvlOverride w:ilvl="1">
       <w:lvl w:ilvl="1">
         <w:numFmt w:val="bullet"/>
@@ -16621,7 +17447,7 @@
     </w:lvlOverride>
   </w:num>
   <w:num w:numId="18">
-    <w:abstractNumId w:val="28"/>
+    <w:abstractNumId w:val="30"/>
     <w:lvlOverride w:ilvl="0">
       <w:lvl w:ilvl="0">
         <w:numFmt w:val="decimal"/>
@@ -16631,7 +17457,7 @@
     </w:lvlOverride>
   </w:num>
   <w:num w:numId="19">
-    <w:abstractNumId w:val="20"/>
+    <w:abstractNumId w:val="22"/>
   </w:num>
   <w:num w:numId="20">
     <w:abstractNumId w:val="2"/>
@@ -16734,7 +17560,7 @@
     </w:lvlOverride>
   </w:num>
   <w:num w:numId="26">
-    <w:abstractNumId w:val="19"/>
+    <w:abstractNumId w:val="21"/>
     <w:lvlOverride w:ilvl="0">
       <w:lvl w:ilvl="0">
         <w:numFmt w:val="decimal"/>
@@ -16761,10 +17587,10 @@
     </w:lvlOverride>
   </w:num>
   <w:num w:numId="27">
-    <w:abstractNumId w:val="13"/>
+    <w:abstractNumId w:val="14"/>
   </w:num>
   <w:num w:numId="28">
-    <w:abstractNumId w:val="13"/>
+    <w:abstractNumId w:val="14"/>
     <w:lvlOverride w:ilvl="1">
       <w:lvl w:ilvl="1">
         <w:numFmt w:val="bullet"/>
@@ -16811,13 +17637,13 @@
     </w:lvlOverride>
   </w:num>
   <w:num w:numId="30">
-    <w:abstractNumId w:val="22"/>
+    <w:abstractNumId w:val="24"/>
   </w:num>
   <w:num w:numId="31">
-    <w:abstractNumId w:val="22"/>
+    <w:abstractNumId w:val="24"/>
   </w:num>
   <w:num w:numId="32">
-    <w:abstractNumId w:val="26"/>
+    <w:abstractNumId w:val="28"/>
     <w:lvlOverride w:ilvl="0">
       <w:lvl w:ilvl="0">
         <w:numFmt w:val="decimal"/>
@@ -16844,7 +17670,7 @@
     </w:lvlOverride>
   </w:num>
   <w:num w:numId="33">
-    <w:abstractNumId w:val="23"/>
+    <w:abstractNumId w:val="25"/>
     <w:lvlOverride w:ilvl="0">
       <w:lvl w:ilvl="0">
         <w:numFmt w:val="decimal"/>
@@ -16898,7 +17724,7 @@
     </w:lvlOverride>
   </w:num>
   <w:num w:numId="35">
-    <w:abstractNumId w:val="11"/>
+    <w:abstractNumId w:val="12"/>
     <w:lvlOverride w:ilvl="0">
       <w:lvl w:ilvl="0">
         <w:numFmt w:val="decimal"/>
@@ -16925,7 +17751,7 @@
     </w:lvlOverride>
   </w:num>
   <w:num w:numId="36">
-    <w:abstractNumId w:val="24"/>
+    <w:abstractNumId w:val="26"/>
     <w:lvlOverride w:ilvl="0">
       <w:lvl w:ilvl="0">
         <w:numFmt w:val="decimal"/>
@@ -16952,7 +17778,7 @@
     </w:lvlOverride>
   </w:num>
   <w:num w:numId="37">
-    <w:abstractNumId w:val="27"/>
+    <w:abstractNumId w:val="29"/>
     <w:lvlOverride w:ilvl="0">
       <w:lvl w:ilvl="0">
         <w:numFmt w:val="decimal"/>
@@ -16979,7 +17805,7 @@
     </w:lvlOverride>
   </w:num>
   <w:num w:numId="38">
-    <w:abstractNumId w:val="18"/>
+    <w:abstractNumId w:val="20"/>
     <w:lvlOverride w:ilvl="0">
       <w:lvl w:ilvl="0">
         <w:numFmt w:val="decimal"/>
@@ -17006,10 +17832,10 @@
     </w:lvlOverride>
   </w:num>
   <w:num w:numId="39">
-    <w:abstractNumId w:val="15"/>
+    <w:abstractNumId w:val="16"/>
   </w:num>
   <w:num w:numId="40">
-    <w:abstractNumId w:val="15"/>
+    <w:abstractNumId w:val="16"/>
     <w:lvlOverride w:ilvl="1">
       <w:lvl w:ilvl="1">
         <w:numFmt w:val="bullet"/>
@@ -17056,10 +17882,10 @@
     </w:lvlOverride>
   </w:num>
   <w:num w:numId="42">
-    <w:abstractNumId w:val="21"/>
+    <w:abstractNumId w:val="23"/>
   </w:num>
   <w:num w:numId="43">
-    <w:abstractNumId w:val="21"/>
+    <w:abstractNumId w:val="23"/>
     <w:lvlOverride w:ilvl="1">
       <w:lvl w:ilvl="1">
         <w:numFmt w:val="bullet"/>
@@ -17079,17 +17905,7 @@
     </w:lvlOverride>
   </w:num>
   <w:num w:numId="44">
-    <w:abstractNumId w:val="12"/>
-    <w:lvlOverride w:ilvl="0">
-      <w:lvl w:ilvl="0">
-        <w:numFmt w:val="decimal"/>
-        <w:lvlText w:val="%1."/>
-        <w:lvlJc w:val="left"/>
-      </w:lvl>
-    </w:lvlOverride>
-  </w:num>
-  <w:num w:numId="45">
-    <w:abstractNumId w:val="12"/>
+    <w:abstractNumId w:val="13"/>
     <w:lvlOverride w:ilvl="0">
       <w:lvl w:ilvl="0">
         <w:numFmt w:val="decimal"/>
@@ -17115,11 +17931,11 @@
       </w:lvl>
     </w:lvlOverride>
   </w:num>
+  <w:num w:numId="45">
+    <w:abstractNumId w:val="15"/>
+  </w:num>
   <w:num w:numId="46">
-    <w:abstractNumId w:val="14"/>
-  </w:num>
-  <w:num w:numId="47">
-    <w:abstractNumId w:val="14"/>
+    <w:abstractNumId w:val="15"/>
     <w:lvlOverride w:ilvl="1">
       <w:lvl w:ilvl="1">
         <w:numFmt w:val="bullet"/>
@@ -17138,18 +17954,8 @@
       </w:lvl>
     </w:lvlOverride>
   </w:num>
-  <w:num w:numId="48">
-    <w:abstractNumId w:val="10"/>
-    <w:lvlOverride w:ilvl="0">
-      <w:lvl w:ilvl="0">
-        <w:numFmt w:val="decimal"/>
-        <w:lvlText w:val="%1."/>
-        <w:lvlJc w:val="left"/>
-      </w:lvl>
-    </w:lvlOverride>
-  </w:num>
-  <w:num w:numId="49">
-    <w:abstractNumId w:val="10"/>
+  <w:num w:numId="47">
+    <w:abstractNumId w:val="11"/>
     <w:lvlOverride w:ilvl="0">
       <w:lvl w:ilvl="0">
         <w:numFmt w:val="decimal"/>
@@ -17175,7 +17981,57 @@
       </w:lvl>
     </w:lvlOverride>
   </w:num>
-  <w:numIdMacAtCleanup w:val="41"/>
+  <w:num w:numId="48">
+    <w:abstractNumId w:val="9"/>
+  </w:num>
+  <w:num w:numId="49">
+    <w:abstractNumId w:val="9"/>
+    <w:lvlOverride w:ilvl="1">
+      <w:lvl w:ilvl="1">
+        <w:numFmt w:val="bullet"/>
+        <w:lvlText w:val=""/>
+        <w:lvlJc w:val="left"/>
+        <w:pPr>
+          <w:tabs>
+            <w:tab w:val="num" w:pos="1440"/>
+          </w:tabs>
+          <w:ind w:left="1440" w:hanging="360"/>
+        </w:pPr>
+        <w:rPr>
+          <w:rFonts w:ascii="Symbol" w:hAnsi="Symbol" w:hint="default"/>
+          <w:sz w:val="20"/>
+        </w:rPr>
+      </w:lvl>
+    </w:lvlOverride>
+  </w:num>
+  <w:num w:numId="50">
+    <w:abstractNumId w:val="17"/>
+    <w:lvlOverride w:ilvl="0">
+      <w:lvl w:ilvl="0">
+        <w:numFmt w:val="decimal"/>
+        <w:lvlText w:val="%1."/>
+        <w:lvlJc w:val="left"/>
+      </w:lvl>
+    </w:lvlOverride>
+    <w:lvlOverride w:ilvl="1">
+      <w:lvl w:ilvl="1">
+        <w:numFmt w:val="bullet"/>
+        <w:lvlText w:val=""/>
+        <w:lvlJc w:val="left"/>
+        <w:pPr>
+          <w:tabs>
+            <w:tab w:val="num" w:pos="1440"/>
+          </w:tabs>
+          <w:ind w:left="1440" w:hanging="360"/>
+        </w:pPr>
+        <w:rPr>
+          <w:rFonts w:ascii="Symbol" w:hAnsi="Symbol" w:hint="default"/>
+          <w:sz w:val="20"/>
+        </w:rPr>
+      </w:lvl>
+    </w:lvlOverride>
+  </w:num>
+  <w:numIdMacAtCleanup w:val="50"/>
 </w:numbering>
 </file>
 

</xml_diff>

<commit_message>
Added Course 3 - Lesson 5
</commit_message>
<xml_diff>
--- a/Lazatech Educate Courses.docx
+++ b/Lazatech Educate Courses.docx
@@ -13037,18 +13037,7 @@
           <w:sz w:val="22"/>
           <w:szCs w:val="22"/>
         </w:rPr>
-        <w:t>True or False: A</w:t>
-      </w:r>
-      <w:r>
-        <w:rPr>
-          <w:rFonts w:ascii="Calibri" w:hAnsi="Calibri" w:cs="Calibri"/>
-          <w:b/>
-          <w:bCs/>
-          <w:color w:val="000000"/>
-          <w:sz w:val="22"/>
-          <w:szCs w:val="22"/>
-        </w:rPr>
-        <w:t xml:space="preserve"> whitepaper is a contractual document</w:t>
+        <w:t>True or False: A whitepaper is a contractual document</w:t>
       </w:r>
     </w:p>
     <w:p>
@@ -13132,16 +13121,7 @@
           <w:sz w:val="22"/>
           <w:szCs w:val="22"/>
         </w:rPr>
-        <w:t> True: T</w:t>
-      </w:r>
-      <w:r>
-        <w:rPr>
-          <w:rFonts w:ascii="Calibri" w:hAnsi="Calibri" w:cs="Calibri"/>
-          <w:color w:val="000000"/>
-          <w:sz w:val="22"/>
-          <w:szCs w:val="22"/>
-        </w:rPr>
-        <w:t>hey have to deliver or I will get my investment back</w:t>
+        <w:t> True: They have to deliver or I will get my investment back</w:t>
       </w:r>
     </w:p>
     <w:p>
@@ -13225,16 +13205,7 @@
           <w:sz w:val="22"/>
           <w:szCs w:val="22"/>
         </w:rPr>
-        <w:t> False: I</w:t>
-      </w:r>
-      <w:r>
-        <w:rPr>
-          <w:rFonts w:ascii="Calibri" w:hAnsi="Calibri" w:cs="Calibri"/>
-          <w:color w:val="000000"/>
-          <w:sz w:val="22"/>
-          <w:szCs w:val="22"/>
-        </w:rPr>
-        <w:t>t is a statement of the project to deliver what they say they will</w:t>
+        <w:t> False: It is a statement of the project to deliver what they say they will</w:t>
       </w:r>
     </w:p>
     <w:p>
@@ -13326,18 +13297,7 @@
           <w:sz w:val="22"/>
           <w:szCs w:val="22"/>
         </w:rPr>
-        <w:t xml:space="preserve">True or False: A </w:t>
-      </w:r>
-      <w:r>
-        <w:rPr>
-          <w:rFonts w:ascii="Calibri" w:hAnsi="Calibri" w:cs="Calibri"/>
-          <w:b/>
-          <w:bCs/>
-          <w:color w:val="000000"/>
-          <w:sz w:val="22"/>
-          <w:szCs w:val="22"/>
-        </w:rPr>
-        <w:t>whitepaper is only ever a best case scenario</w:t>
+        <w:t>True or False: A whitepaper is only ever a best case scenario</w:t>
       </w:r>
     </w:p>
     <w:p>
@@ -13421,16 +13381,7 @@
           <w:sz w:val="22"/>
           <w:szCs w:val="22"/>
         </w:rPr>
-        <w:t> True: Y</w:t>
-      </w:r>
-      <w:r>
-        <w:rPr>
-          <w:rFonts w:ascii="Calibri" w:hAnsi="Calibri" w:cs="Calibri"/>
-          <w:color w:val="000000"/>
-          <w:sz w:val="22"/>
-          <w:szCs w:val="22"/>
-        </w:rPr>
-        <w:t>ou have to dream big</w:t>
+        <w:t> True: You have to dream big</w:t>
       </w:r>
     </w:p>
     <w:p>
@@ -13514,16 +13465,7 @@
           <w:sz w:val="22"/>
           <w:szCs w:val="22"/>
         </w:rPr>
-        <w:t> False: P</w:t>
-      </w:r>
-      <w:r>
-        <w:rPr>
-          <w:rFonts w:ascii="Calibri" w:hAnsi="Calibri" w:cs="Calibri"/>
-          <w:color w:val="000000"/>
-          <w:sz w:val="22"/>
-          <w:szCs w:val="22"/>
-        </w:rPr>
-        <w:t>rojects should be laying out achievable goals within the timeframe provided</w:t>
+        <w:t> False: Projects should be laying out achievable goals within the timeframe provided</w:t>
       </w:r>
     </w:p>
     <w:p>
@@ -13586,22 +13528,348 @@
         </w:rPr>
         <w:t>Projects should be laying out achievable goals within the timeframe provided</w:t>
       </w:r>
+    </w:p>
+    <w:p>
+      <w:pPr>
+        <w:pStyle w:val="NormalWeb"/>
+        <w:spacing w:before="0" w:beforeAutospacing="0" w:after="160" w:afterAutospacing="0"/>
+        <w:rPr>
+          <w:rFonts w:ascii="Calibri" w:hAnsi="Calibri" w:cs="Calibri"/>
+          <w:b/>
+          <w:bCs/>
+          <w:color w:val="000000"/>
+          <w:sz w:val="22"/>
+          <w:szCs w:val="22"/>
+        </w:rPr>
+      </w:pPr>
+    </w:p>
+    <w:p>
+      <w:pPr>
+        <w:spacing w:line="240" w:lineRule="auto"/>
+        <w:jc w:val="both"/>
+        <w:rPr>
+          <w:rFonts w:ascii="Times New Roman" w:eastAsia="Times New Roman" w:hAnsi="Times New Roman" w:cs="Times New Roman"/>
+          <w:sz w:val="24"/>
+          <w:szCs w:val="24"/>
+        </w:rPr>
+      </w:pPr>
+      <w:r>
+        <w:rPr>
+          <w:rFonts w:ascii="Calibri" w:eastAsia="Times New Roman" w:hAnsi="Calibri" w:cs="Calibri"/>
+          <w:b/>
+          <w:bCs/>
+          <w:color w:val="000000"/>
+        </w:rPr>
+        <w:t xml:space="preserve">Lesson 5 – </w:t>
+      </w:r>
+      <w:r>
+        <w:rPr>
+          <w:rFonts w:ascii="Calibri" w:eastAsia="Times New Roman" w:hAnsi="Calibri" w:cs="Calibri"/>
+          <w:b/>
+          <w:bCs/>
+          <w:color w:val="000000"/>
+        </w:rPr>
+        <w:t>Website - Online</w:t>
+      </w:r>
+      <w:r>
+        <w:rPr>
+          <w:rFonts w:ascii="Calibri" w:eastAsia="Times New Roman" w:hAnsi="Calibri" w:cs="Calibri"/>
+          <w:b/>
+          <w:bCs/>
+          <w:color w:val="000000"/>
+        </w:rPr>
+        <w:t xml:space="preserve"> Presence</w:t>
+      </w:r>
+    </w:p>
+    <w:p>
+      <w:pPr>
+        <w:spacing w:line="240" w:lineRule="auto"/>
+        <w:jc w:val="both"/>
+        <w:rPr>
+          <w:rFonts w:ascii="Times New Roman" w:eastAsia="Times New Roman" w:hAnsi="Times New Roman" w:cs="Times New Roman"/>
+          <w:i/>
+          <w:sz w:val="24"/>
+          <w:szCs w:val="24"/>
+        </w:rPr>
+      </w:pPr>
+      <w:r>
+        <w:rPr>
+          <w:rFonts w:ascii="Calibri" w:eastAsia="Times New Roman" w:hAnsi="Calibri" w:cs="Calibri"/>
+          <w:i/>
+          <w:color w:val="000000"/>
+        </w:rPr>
+        <w:t>Length: 10 minutes</w:t>
+      </w:r>
+    </w:p>
+    <w:p>
+      <w:pPr>
+        <w:spacing w:line="240" w:lineRule="auto"/>
+        <w:jc w:val="both"/>
+        <w:rPr>
+          <w:rFonts w:ascii="Times New Roman" w:eastAsia="Times New Roman" w:hAnsi="Times New Roman" w:cs="Times New Roman"/>
+          <w:sz w:val="24"/>
+          <w:szCs w:val="24"/>
+        </w:rPr>
+      </w:pPr>
+      <w:r>
+        <w:rPr>
+          <w:rFonts w:ascii="Calibri" w:eastAsia="Times New Roman" w:hAnsi="Calibri" w:cs="Calibri"/>
+          <w:color w:val="000000"/>
+        </w:rPr>
+        <w:t>Anyone may create a website, but registering a domain name for initiatives that aim to rug leaves them vulnerable to being tracked down. While it is possible to search up basic information about a web address and its owner, the information is frequently censored according to the site's privacy policies. It is not to suggest, however, that if authorities were to become involved, they could not demand their information, so this is a move that bolsters confidence that they may be here to stay.</w:t>
+      </w:r>
+    </w:p>
+    <w:p>
+      <w:pPr>
+        <w:spacing w:line="240" w:lineRule="auto"/>
+        <w:jc w:val="both"/>
+        <w:rPr>
+          <w:rFonts w:ascii="Times New Roman" w:eastAsia="Times New Roman" w:hAnsi="Times New Roman" w:cs="Times New Roman"/>
+          <w:sz w:val="24"/>
+          <w:szCs w:val="24"/>
+        </w:rPr>
+      </w:pPr>
+      <w:r>
+        <w:rPr>
+          <w:rFonts w:ascii="Calibri" w:eastAsia="Times New Roman" w:hAnsi="Calibri" w:cs="Calibri"/>
+          <w:color w:val="000000"/>
+        </w:rPr>
+        <w:t>Do not mistake a Linktree or similar link on someone's Twitter for a website. Linktree (different options are available) provides a page accessible by a hyperlink that allows you to set up trustlines, purchase or exchange their tokens, and more, but this is NOT a website.</w:t>
+      </w:r>
+    </w:p>
+    <w:p>
+      <w:pPr>
+        <w:spacing w:after="0" w:line="240" w:lineRule="auto"/>
+        <w:jc w:val="both"/>
+        <w:rPr>
+          <w:rFonts w:ascii="Times New Roman" w:eastAsia="Times New Roman" w:hAnsi="Times New Roman" w:cs="Times New Roman"/>
+          <w:sz w:val="24"/>
+          <w:szCs w:val="24"/>
+        </w:rPr>
+      </w:pPr>
+    </w:p>
+    <w:p>
+      <w:pPr>
+        <w:spacing w:line="240" w:lineRule="auto"/>
+        <w:jc w:val="both"/>
+        <w:rPr>
+          <w:rFonts w:ascii="Times New Roman" w:eastAsia="Times New Roman" w:hAnsi="Times New Roman" w:cs="Times New Roman"/>
+          <w:sz w:val="24"/>
+          <w:szCs w:val="24"/>
+        </w:rPr>
+      </w:pPr>
+      <w:r>
+        <w:rPr>
+          <w:rFonts w:ascii="Calibri" w:eastAsia="Times New Roman" w:hAnsi="Calibri" w:cs="Calibri"/>
+          <w:color w:val="000000"/>
+        </w:rPr>
+        <w:t>Checking the security of a website:</w:t>
+      </w:r>
+    </w:p>
+    <w:p>
+      <w:pPr>
+        <w:spacing w:line="240" w:lineRule="auto"/>
+        <w:jc w:val="both"/>
+        <w:rPr>
+          <w:rFonts w:ascii="Calibri" w:eastAsia="Times New Roman" w:hAnsi="Calibri" w:cs="Calibri"/>
+          <w:color w:val="000000"/>
+        </w:rPr>
+      </w:pPr>
+      <w:r>
+        <w:rPr>
+          <w:rFonts w:ascii="Calibri" w:eastAsia="Times New Roman" w:hAnsi="Calibri" w:cs="Calibri"/>
+          <w:color w:val="000000"/>
+        </w:rPr>
+        <w:t>A website that handles information or data of a sensitive nature should be protected u</w:t>
+      </w:r>
+      <w:r>
+        <w:rPr>
+          <w:rFonts w:ascii="Calibri" w:eastAsia="Times New Roman" w:hAnsi="Calibri" w:cs="Calibri"/>
+          <w:color w:val="000000"/>
+        </w:rPr>
+        <w:t xml:space="preserve">sing Secure Sockets Layer </w:t>
+      </w:r>
+      <w:r>
+        <w:rPr>
+          <w:rFonts w:ascii="Calibri" w:eastAsia="Times New Roman" w:hAnsi="Calibri" w:cs="Calibri"/>
+          <w:color w:val="000000"/>
+        </w:rPr>
+        <w:t>(SSL).</w:t>
+      </w:r>
+    </w:p>
+    <w:p>
+      <w:pPr>
+        <w:spacing w:line="240" w:lineRule="auto"/>
+        <w:jc w:val="center"/>
+        <w:rPr>
+          <w:rFonts w:ascii="Times New Roman" w:eastAsia="Times New Roman" w:hAnsi="Times New Roman" w:cs="Times New Roman"/>
+          <w:sz w:val="24"/>
+          <w:szCs w:val="24"/>
+        </w:rPr>
+      </w:pPr>
+      <w:r>
+        <w:rPr>
+          <w:rFonts w:ascii="Calibri" w:eastAsia="Times New Roman" w:hAnsi="Calibri" w:cs="Calibri"/>
+          <w:noProof/>
+          <w:color w:val="000000"/>
+          <w:bdr w:val="none" w:sz="0" w:space="0" w:color="auto" w:frame="1"/>
+        </w:rPr>
+        <w:drawing>
+          <wp:inline distT="0" distB="0" distL="0" distR="0" wp14:anchorId="5C9934E2" wp14:editId="330ED799">
+            <wp:extent cx="4560125" cy="3204508"/>
+            <wp:effectExtent l="0" t="0" r="0" b="0"/>
+            <wp:docPr id="76" name="Picture 76" descr="https://lh4.googleusercontent.com/1nuvvSApSDuUDvECOGhqR3m8AKz99QC3NRZ6ZSfhf20QhDXtpywq7jsGFKG9HqcH0e3t95zXgFXu-hyT-l_8e5lo7ALi-axSgUgVAAcWQjEoMf9cbTVb_k3RgdZZbe0XZjUfkSCON_CBT8LMkzbhEg"/>
+            <wp:cNvGraphicFramePr>
+              <a:graphicFrameLocks xmlns:a="http://schemas.openxmlformats.org/drawingml/2006/main" noChangeAspect="1"/>
+            </wp:cNvGraphicFramePr>
+            <a:graphic xmlns:a="http://schemas.openxmlformats.org/drawingml/2006/main">
+              <a:graphicData uri="http://schemas.openxmlformats.org/drawingml/2006/picture">
+                <pic:pic xmlns:pic="http://schemas.openxmlformats.org/drawingml/2006/picture">
+                  <pic:nvPicPr>
+                    <pic:cNvPr id="0" name="Picture 236" descr="https://lh4.googleusercontent.com/1nuvvSApSDuUDvECOGhqR3m8AKz99QC3NRZ6ZSfhf20QhDXtpywq7jsGFKG9HqcH0e3t95zXgFXu-hyT-l_8e5lo7ALi-axSgUgVAAcWQjEoMf9cbTVb_k3RgdZZbe0XZjUfkSCON_CBT8LMkzbhEg"/>
+                    <pic:cNvPicPr>
+                      <a:picLocks noChangeAspect="1" noChangeArrowheads="1"/>
+                    </pic:cNvPicPr>
+                  </pic:nvPicPr>
+                  <pic:blipFill>
+                    <a:blip r:embed="rId72">
+                      <a:extLst>
+                        <a:ext uri="{28A0092B-C50C-407E-A947-70E740481C1C}">
+                          <a14:useLocalDpi xmlns:a14="http://schemas.microsoft.com/office/drawing/2010/main" val="0"/>
+                        </a:ext>
+                      </a:extLst>
+                    </a:blip>
+                    <a:srcRect/>
+                    <a:stretch>
+                      <a:fillRect/>
+                    </a:stretch>
+                  </pic:blipFill>
+                  <pic:spPr bwMode="auto">
+                    <a:xfrm>
+                      <a:off x="0" y="0"/>
+                      <a:ext cx="4571616" cy="3212583"/>
+                    </a:xfrm>
+                    <a:prstGeom prst="rect">
+                      <a:avLst/>
+                    </a:prstGeom>
+                    <a:noFill/>
+                    <a:ln>
+                      <a:noFill/>
+                    </a:ln>
+                  </pic:spPr>
+                </pic:pic>
+              </a:graphicData>
+            </a:graphic>
+          </wp:inline>
+        </w:drawing>
+      </w:r>
+      <w:r>
+        <w:rPr>
+          <w:rFonts w:ascii="Calibri" w:eastAsia="Times New Roman" w:hAnsi="Calibri" w:cs="Calibri"/>
+          <w:color w:val="000000"/>
+        </w:rPr>
+        <w:br/>
+        <w:t>For additional information on determining if a website is secure, please visit here.</w:t>
+      </w:r>
+    </w:p>
+    <w:p>
+      <w:pPr>
+        <w:spacing w:after="0" w:line="240" w:lineRule="auto"/>
+        <w:jc w:val="both"/>
+        <w:rPr>
+          <w:rFonts w:ascii="Times New Roman" w:eastAsia="Times New Roman" w:hAnsi="Times New Roman" w:cs="Times New Roman"/>
+          <w:sz w:val="24"/>
+          <w:szCs w:val="24"/>
+        </w:rPr>
+      </w:pPr>
+    </w:p>
+    <w:p>
+      <w:pPr>
+        <w:spacing w:line="240" w:lineRule="auto"/>
+        <w:jc w:val="both"/>
+        <w:rPr>
+          <w:rFonts w:ascii="Times New Roman" w:eastAsia="Times New Roman" w:hAnsi="Times New Roman" w:cs="Times New Roman"/>
+          <w:sz w:val="24"/>
+          <w:szCs w:val="24"/>
+        </w:rPr>
+      </w:pPr>
+      <w:r>
+        <w:rPr>
+          <w:rFonts w:ascii="Calibri" w:eastAsia="Times New Roman" w:hAnsi="Calibri" w:cs="Calibri"/>
+          <w:color w:val="000000"/>
+        </w:rPr>
+        <w:t>Do not be alarmed: many crypto initiatives may not have recognizable web addresses.</w:t>
+      </w:r>
+    </w:p>
+    <w:p>
+      <w:pPr>
+        <w:spacing w:line="240" w:lineRule="auto"/>
+        <w:jc w:val="both"/>
+        <w:rPr>
+          <w:rFonts w:ascii="Times New Roman" w:eastAsia="Times New Roman" w:hAnsi="Times New Roman" w:cs="Times New Roman"/>
+          <w:sz w:val="24"/>
+          <w:szCs w:val="24"/>
+        </w:rPr>
+      </w:pPr>
+      <w:r>
+        <w:rPr>
+          <w:rFonts w:ascii="Calibri" w:eastAsia="Times New Roman" w:hAnsi="Calibri" w:cs="Calibri"/>
+          <w:color w:val="000000"/>
+        </w:rPr>
+        <w:t>io.cypto and other domain names of a similar nature are becoming increasingly widespread, but this should not be reason for alarm.</w:t>
+      </w:r>
+    </w:p>
+    <w:p>
+      <w:pPr>
+        <w:spacing w:line="240" w:lineRule="auto"/>
+        <w:jc w:val="both"/>
+        <w:rPr>
+          <w:rFonts w:ascii="Times New Roman" w:eastAsia="Times New Roman" w:hAnsi="Times New Roman" w:cs="Times New Roman"/>
+          <w:sz w:val="24"/>
+          <w:szCs w:val="24"/>
+        </w:rPr>
+      </w:pPr>
+      <w:r>
+        <w:rPr>
+          <w:rFonts w:ascii="Calibri" w:eastAsia="Times New Roman" w:hAnsi="Calibri" w:cs="Calibri"/>
+          <w:color w:val="000000"/>
+        </w:rPr>
+        <w:t>DO NOT EVER:</w:t>
+      </w:r>
+    </w:p>
+    <w:p>
+      <w:pPr>
+        <w:spacing w:line="240" w:lineRule="auto"/>
+        <w:jc w:val="both"/>
+        <w:rPr>
+          <w:rFonts w:ascii="Times New Roman" w:eastAsia="Times New Roman" w:hAnsi="Times New Roman" w:cs="Times New Roman"/>
+          <w:sz w:val="24"/>
+          <w:szCs w:val="24"/>
+        </w:rPr>
+      </w:pPr>
+      <w:r>
+        <w:rPr>
+          <w:rFonts w:ascii="Calibri" w:eastAsia="Times New Roman" w:hAnsi="Calibri" w:cs="Calibri"/>
+          <w:color w:val="000000"/>
+        </w:rPr>
+        <w:t>Share information that is not publicly visible on websites, forms, and registrations. In order to link your wallet to a website or service, your XRP wallet's address may need to be disclosed. Your secret keys are, however, private for a purpose; providing them to someone would be equivalent to opening your wallet and saying "help yourself" or leaving the doors to your home or vehicle unlocked.</w:t>
+      </w:r>
+    </w:p>
+    <w:p>
+      <w:pPr>
+        <w:pStyle w:val="NormalWeb"/>
+        <w:spacing w:before="0" w:beforeAutospacing="0" w:after="160" w:afterAutospacing="0"/>
+        <w:rPr>
+          <w:rFonts w:ascii="Calibri" w:hAnsi="Calibri" w:cs="Calibri"/>
+          <w:b/>
+          <w:bCs/>
+          <w:color w:val="000000"/>
+          <w:sz w:val="22"/>
+          <w:szCs w:val="22"/>
+        </w:rPr>
+      </w:pPr>
       <w:bookmarkStart w:id="1" w:name="_GoBack"/>
       <w:bookmarkEnd w:id="1"/>
-    </w:p>
-    <w:p>
-      <w:pPr>
-        <w:pStyle w:val="NormalWeb"/>
-        <w:spacing w:before="0" w:beforeAutospacing="0" w:after="160" w:afterAutospacing="0"/>
-        <w:rPr>
-          <w:rFonts w:ascii="Calibri" w:hAnsi="Calibri" w:cs="Calibri"/>
-          <w:b/>
-          <w:bCs/>
-          <w:color w:val="000000"/>
-          <w:sz w:val="22"/>
-          <w:szCs w:val="22"/>
-        </w:rPr>
-      </w:pPr>
     </w:p>
     <w:sectPr>
       <w:pgSz w:w="12240" w:h="15840"/>

</xml_diff>

<commit_message>
Added Course 3 - Lesson 5 Quiz
</commit_message>
<xml_diff>
--- a/Lazatech Educate Courses.docx
+++ b/Lazatech Educate Courses.docx
@@ -13842,6 +13842,22 @@
         <w:spacing w:line="240" w:lineRule="auto"/>
         <w:jc w:val="both"/>
         <w:rPr>
+          <w:rFonts w:ascii="Calibri" w:eastAsia="Times New Roman" w:hAnsi="Calibri" w:cs="Calibri"/>
+          <w:color w:val="000000"/>
+        </w:rPr>
+      </w:pPr>
+      <w:r>
+        <w:rPr>
+          <w:rFonts w:ascii="Calibri" w:eastAsia="Times New Roman" w:hAnsi="Calibri" w:cs="Calibri"/>
+          <w:color w:val="000000"/>
+        </w:rPr>
+        <w:t>Share information that is not publicly visible on websites, forms, and registrations. In order to link your wallet to a website or service, your XRP wallet's address may need to be disclosed. Your secret keys are, however, private for a purpose; providing them to someone would be equivalent to opening your wallet and saying "help yourself" or leaving the doors to your home or vehicle unlocked.</w:t>
+      </w:r>
+    </w:p>
+    <w:p>
+      <w:pPr>
+        <w:spacing w:line="240" w:lineRule="auto"/>
+        <w:rPr>
           <w:rFonts w:ascii="Times New Roman" w:eastAsia="Times New Roman" w:hAnsi="Times New Roman" w:cs="Times New Roman"/>
           <w:sz w:val="24"/>
           <w:szCs w:val="24"/>
@@ -13850,9 +13866,574 @@
       <w:r>
         <w:rPr>
           <w:rFonts w:ascii="Calibri" w:eastAsia="Times New Roman" w:hAnsi="Calibri" w:cs="Calibri"/>
-          <w:color w:val="000000"/>
-        </w:rPr>
-        <w:t>Share information that is not publicly visible on websites, forms, and registrations. In order to link your wallet to a website or service, your XRP wallet's address may need to be disclosed. Your secret keys are, however, private for a purpose; providing them to someone would be equivalent to opening your wallet and saying "help yourself" or leaving the doors to your home or vehicle unlocked.</w:t>
+          <w:b/>
+          <w:bCs/>
+          <w:color w:val="000000"/>
+        </w:rPr>
+        <w:t xml:space="preserve">Lesson 5 – Website - </w:t>
+      </w:r>
+      <w:r>
+        <w:rPr>
+          <w:rFonts w:ascii="Calibri" w:eastAsia="Times New Roman" w:hAnsi="Calibri" w:cs="Calibri"/>
+          <w:b/>
+          <w:bCs/>
+          <w:color w:val="000000"/>
+        </w:rPr>
+        <w:t>Online Presence Quiz</w:t>
+      </w:r>
+    </w:p>
+    <w:p>
+      <w:pPr>
+        <w:numPr>
+          <w:ilvl w:val="0"/>
+          <w:numId w:val="51"/>
+        </w:numPr>
+        <w:spacing w:line="240" w:lineRule="auto"/>
+        <w:textAlignment w:val="baseline"/>
+        <w:rPr>
+          <w:rFonts w:ascii="Calibri" w:eastAsia="Times New Roman" w:hAnsi="Calibri" w:cs="Calibri"/>
+          <w:color w:val="000000"/>
+        </w:rPr>
+      </w:pPr>
+      <w:r>
+        <w:rPr>
+          <w:rFonts w:ascii="Calibri" w:eastAsia="Times New Roman" w:hAnsi="Calibri" w:cs="Calibri"/>
+          <w:b/>
+          <w:bCs/>
+          <w:color w:val="000000"/>
+        </w:rPr>
+        <w:t xml:space="preserve">True or False: If </w:t>
+      </w:r>
+      <w:r>
+        <w:rPr>
+          <w:rFonts w:ascii="Calibri" w:eastAsia="Times New Roman" w:hAnsi="Calibri" w:cs="Calibri"/>
+          <w:b/>
+          <w:bCs/>
+          <w:color w:val="000000"/>
+        </w:rPr>
+        <w:t>the project is REAL</w:t>
+      </w:r>
+      <w:r>
+        <w:rPr>
+          <w:rFonts w:ascii="Calibri" w:eastAsia="Times New Roman" w:hAnsi="Calibri" w:cs="Calibri"/>
+          <w:b/>
+          <w:bCs/>
+          <w:color w:val="000000"/>
+        </w:rPr>
+        <w:t xml:space="preserve">, </w:t>
+      </w:r>
+      <w:r>
+        <w:rPr>
+          <w:rFonts w:ascii="Calibri" w:eastAsia="Times New Roman" w:hAnsi="Calibri" w:cs="Calibri"/>
+          <w:b/>
+          <w:bCs/>
+          <w:color w:val="000000"/>
+        </w:rPr>
+        <w:t xml:space="preserve"> it has to have a .crypto web address</w:t>
+      </w:r>
+    </w:p>
+    <w:p>
+      <w:pPr>
+        <w:numPr>
+          <w:ilvl w:val="1"/>
+          <w:numId w:val="52"/>
+        </w:numPr>
+        <w:spacing w:line="240" w:lineRule="auto"/>
+        <w:textAlignment w:val="baseline"/>
+        <w:rPr>
+          <w:rFonts w:ascii="Arial" w:eastAsia="Times New Roman" w:hAnsi="Arial" w:cs="Arial"/>
+          <w:color w:val="000000"/>
+          <w:sz w:val="20"/>
+          <w:szCs w:val="20"/>
+        </w:rPr>
+      </w:pPr>
+      <w:r>
+        <w:rPr>
+          <w:rFonts w:ascii="Calibri" w:eastAsia="Times New Roman" w:hAnsi="Calibri" w:cs="Calibri"/>
+          <w:noProof/>
+          <w:color w:val="000000"/>
+          <w:bdr w:val="none" w:sz="0" w:space="0" w:color="auto" w:frame="1"/>
+        </w:rPr>
+        <w:drawing>
+          <wp:inline distT="0" distB="0" distL="0" distR="0" wp14:anchorId="0F773BB4" wp14:editId="7A664A13">
+            <wp:extent cx="260985" cy="225425"/>
+            <wp:effectExtent l="0" t="0" r="5715" b="3175"/>
+            <wp:docPr id="80" name="Picture 80" descr="https://lh6.googleusercontent.com/zA_wbT0o3Ku3Xt-KW5ksElEYuv6nx5nqQcNfULnU8mHJmzRiewMlDDwJx4ypEZ9oM6LmNLyPcSo1CkJi7s0LugvX0OTNypbqIwev2ItYRj3_Ij-ebV6tUyQzVeP3O19cfwYC01QGokx33K27kLXw9g"/>
+            <wp:cNvGraphicFramePr>
+              <a:graphicFrameLocks xmlns:a="http://schemas.openxmlformats.org/drawingml/2006/main" noChangeAspect="1"/>
+            </wp:cNvGraphicFramePr>
+            <a:graphic xmlns:a="http://schemas.openxmlformats.org/drawingml/2006/main">
+              <a:graphicData uri="http://schemas.openxmlformats.org/drawingml/2006/picture">
+                <pic:pic xmlns:pic="http://schemas.openxmlformats.org/drawingml/2006/picture">
+                  <pic:nvPicPr>
+                    <pic:cNvPr id="0" name="Picture 236" descr="https://lh6.googleusercontent.com/zA_wbT0o3Ku3Xt-KW5ksElEYuv6nx5nqQcNfULnU8mHJmzRiewMlDDwJx4ypEZ9oM6LmNLyPcSo1CkJi7s0LugvX0OTNypbqIwev2ItYRj3_Ij-ebV6tUyQzVeP3O19cfwYC01QGokx33K27kLXw9g"/>
+                    <pic:cNvPicPr>
+                      <a:picLocks noChangeAspect="1" noChangeArrowheads="1"/>
+                    </pic:cNvPicPr>
+                  </pic:nvPicPr>
+                  <pic:blipFill>
+                    <a:blip r:embed="rId69" cstate="print">
+                      <a:extLst>
+                        <a:ext uri="{28A0092B-C50C-407E-A947-70E740481C1C}">
+                          <a14:useLocalDpi xmlns:a14="http://schemas.microsoft.com/office/drawing/2010/main" val="0"/>
+                        </a:ext>
+                      </a:extLst>
+                    </a:blip>
+                    <a:srcRect/>
+                    <a:stretch>
+                      <a:fillRect/>
+                    </a:stretch>
+                  </pic:blipFill>
+                  <pic:spPr bwMode="auto">
+                    <a:xfrm>
+                      <a:off x="0" y="0"/>
+                      <a:ext cx="260985" cy="225425"/>
+                    </a:xfrm>
+                    <a:prstGeom prst="rect">
+                      <a:avLst/>
+                    </a:prstGeom>
+                    <a:noFill/>
+                    <a:ln>
+                      <a:noFill/>
+                    </a:ln>
+                  </pic:spPr>
+                </pic:pic>
+              </a:graphicData>
+            </a:graphic>
+          </wp:inline>
+        </w:drawing>
+      </w:r>
+      <w:r>
+        <w:rPr>
+          <w:rFonts w:ascii="Calibri" w:eastAsia="Times New Roman" w:hAnsi="Calibri" w:cs="Calibri"/>
+          <w:color w:val="000000"/>
+        </w:rPr>
+        <w:t> True</w:t>
+      </w:r>
+    </w:p>
+    <w:p>
+      <w:pPr>
+        <w:numPr>
+          <w:ilvl w:val="1"/>
+          <w:numId w:val="52"/>
+        </w:numPr>
+        <w:spacing w:line="240" w:lineRule="auto"/>
+        <w:textAlignment w:val="baseline"/>
+        <w:rPr>
+          <w:rFonts w:ascii="Arial" w:eastAsia="Times New Roman" w:hAnsi="Arial" w:cs="Arial"/>
+          <w:color w:val="000000"/>
+          <w:sz w:val="20"/>
+          <w:szCs w:val="20"/>
+        </w:rPr>
+      </w:pPr>
+      <w:r>
+        <w:rPr>
+          <w:rFonts w:ascii="Calibri" w:eastAsia="Times New Roman" w:hAnsi="Calibri" w:cs="Calibri"/>
+          <w:noProof/>
+          <w:color w:val="000000"/>
+          <w:bdr w:val="none" w:sz="0" w:space="0" w:color="auto" w:frame="1"/>
+        </w:rPr>
+        <w:drawing>
+          <wp:inline distT="0" distB="0" distL="0" distR="0" wp14:anchorId="6C3A2395" wp14:editId="465B52A8">
+            <wp:extent cx="260985" cy="225425"/>
+            <wp:effectExtent l="0" t="0" r="5715" b="3175"/>
+            <wp:docPr id="79" name="Picture 79" descr="https://lh3.googleusercontent.com/cX0DvsbciaSgCp9Mnb8Wq-83MAQ1sXYmuQE8EDXkNjjBpI9s4lzTbRmBJGaynnFiSRsyYSZ74JkhWDogOnrOepfzcdzKz6Co3yJTeHKMKddCRN486gzIpkwOz3ewIHLcOBcH98XsbfM250Fnk4cm0w"/>
+            <wp:cNvGraphicFramePr>
+              <a:graphicFrameLocks xmlns:a="http://schemas.openxmlformats.org/drawingml/2006/main" noChangeAspect="1"/>
+            </wp:cNvGraphicFramePr>
+            <a:graphic xmlns:a="http://schemas.openxmlformats.org/drawingml/2006/main">
+              <a:graphicData uri="http://schemas.openxmlformats.org/drawingml/2006/picture">
+                <pic:pic xmlns:pic="http://schemas.openxmlformats.org/drawingml/2006/picture">
+                  <pic:nvPicPr>
+                    <pic:cNvPr id="0" name="Picture 237" descr="https://lh3.googleusercontent.com/cX0DvsbciaSgCp9Mnb8Wq-83MAQ1sXYmuQE8EDXkNjjBpI9s4lzTbRmBJGaynnFiSRsyYSZ74JkhWDogOnrOepfzcdzKz6Co3yJTeHKMKddCRN486gzIpkwOz3ewIHLcOBcH98XsbfM250Fnk4cm0w"/>
+                    <pic:cNvPicPr>
+                      <a:picLocks noChangeAspect="1" noChangeArrowheads="1"/>
+                    </pic:cNvPicPr>
+                  </pic:nvPicPr>
+                  <pic:blipFill>
+                    <a:blip r:embed="rId68" cstate="print">
+                      <a:extLst>
+                        <a:ext uri="{28A0092B-C50C-407E-A947-70E740481C1C}">
+                          <a14:useLocalDpi xmlns:a14="http://schemas.microsoft.com/office/drawing/2010/main" val="0"/>
+                        </a:ext>
+                      </a:extLst>
+                    </a:blip>
+                    <a:srcRect/>
+                    <a:stretch>
+                      <a:fillRect/>
+                    </a:stretch>
+                  </pic:blipFill>
+                  <pic:spPr bwMode="auto">
+                    <a:xfrm>
+                      <a:off x="0" y="0"/>
+                      <a:ext cx="260985" cy="225425"/>
+                    </a:xfrm>
+                    <a:prstGeom prst="rect">
+                      <a:avLst/>
+                    </a:prstGeom>
+                    <a:noFill/>
+                    <a:ln>
+                      <a:noFill/>
+                    </a:ln>
+                  </pic:spPr>
+                </pic:pic>
+              </a:graphicData>
+            </a:graphic>
+          </wp:inline>
+        </w:drawing>
+      </w:r>
+      <w:r>
+        <w:rPr>
+          <w:rFonts w:ascii="Calibri" w:eastAsia="Times New Roman" w:hAnsi="Calibri" w:cs="Calibri"/>
+          <w:color w:val="000000"/>
+        </w:rPr>
+        <w:t> False</w:t>
+      </w:r>
+    </w:p>
+    <w:p>
+      <w:pPr>
+        <w:spacing w:line="240" w:lineRule="auto"/>
+        <w:rPr>
+          <w:rFonts w:ascii="Calibri" w:eastAsia="Times New Roman" w:hAnsi="Calibri" w:cs="Calibri"/>
+          <w:b/>
+          <w:bCs/>
+          <w:color w:val="000000"/>
+        </w:rPr>
+      </w:pPr>
+      <w:r>
+        <w:rPr>
+          <w:rFonts w:ascii="Calibri" w:eastAsia="Times New Roman" w:hAnsi="Calibri" w:cs="Calibri"/>
+          <w:color w:val="000000"/>
+        </w:rPr>
+        <w:t>Correct</w:t>
+      </w:r>
+      <w:r>
+        <w:rPr>
+          <w:rFonts w:ascii="Calibri" w:eastAsia="Times New Roman" w:hAnsi="Calibri" w:cs="Calibri"/>
+          <w:b/>
+          <w:bCs/>
+          <w:color w:val="000000"/>
+        </w:rPr>
+        <w:t>5/5 $TRSRY</w:t>
+      </w:r>
+    </w:p>
+    <w:p>
+      <w:pPr>
+        <w:spacing w:line="240" w:lineRule="auto"/>
+        <w:rPr>
+          <w:rFonts w:ascii="Times New Roman" w:eastAsia="Times New Roman" w:hAnsi="Times New Roman" w:cs="Times New Roman"/>
+          <w:sz w:val="24"/>
+          <w:szCs w:val="24"/>
+        </w:rPr>
+      </w:pPr>
+      <w:r>
+        <w:rPr>
+          <w:rFonts w:ascii="Calibri" w:eastAsia="Times New Roman" w:hAnsi="Calibri" w:cs="Calibri"/>
+          <w:bCs/>
+          <w:color w:val="000000"/>
+        </w:rPr>
+        <w:t xml:space="preserve">Right Answer: </w:t>
+      </w:r>
+      <w:r>
+        <w:rPr>
+          <w:rFonts w:ascii="Calibri" w:eastAsia="Times New Roman" w:hAnsi="Calibri" w:cs="Calibri"/>
+          <w:b/>
+          <w:bCs/>
+          <w:color w:val="000000"/>
+        </w:rPr>
+        <w:t>False</w:t>
+      </w:r>
+    </w:p>
+    <w:p>
+      <w:pPr>
+        <w:pStyle w:val="ListParagraph"/>
+        <w:numPr>
+          <w:ilvl w:val="0"/>
+          <w:numId w:val="52"/>
+        </w:numPr>
+        <w:spacing w:line="240" w:lineRule="auto"/>
+        <w:textAlignment w:val="baseline"/>
+        <w:rPr>
+          <w:rFonts w:ascii="Calibri" w:eastAsia="Times New Roman" w:hAnsi="Calibri" w:cs="Calibri"/>
+          <w:color w:val="000000"/>
+        </w:rPr>
+      </w:pPr>
+      <w:r>
+        <w:rPr>
+          <w:rFonts w:ascii="Calibri" w:eastAsia="Times New Roman" w:hAnsi="Calibri" w:cs="Calibri"/>
+          <w:b/>
+          <w:bCs/>
+          <w:color w:val="000000"/>
+        </w:rPr>
+        <w:lastRenderedPageBreak/>
+        <w:t>True or False</w:t>
+      </w:r>
+      <w:r>
+        <w:rPr>
+          <w:rFonts w:ascii="Calibri" w:eastAsia="Times New Roman" w:hAnsi="Calibri" w:cs="Calibri"/>
+          <w:b/>
+          <w:bCs/>
+          <w:color w:val="000000"/>
+        </w:rPr>
+        <w:t>: It’s OK</w:t>
+      </w:r>
+      <w:r>
+        <w:rPr>
+          <w:rFonts w:ascii="Calibri" w:eastAsia="Times New Roman" w:hAnsi="Calibri" w:cs="Calibri"/>
+          <w:b/>
+          <w:bCs/>
+          <w:color w:val="000000"/>
+        </w:rPr>
+        <w:t xml:space="preserve"> to enter my secret key into a website</w:t>
+      </w:r>
+    </w:p>
+    <w:p>
+      <w:pPr>
+        <w:numPr>
+          <w:ilvl w:val="1"/>
+          <w:numId w:val="54"/>
+        </w:numPr>
+        <w:spacing w:line="240" w:lineRule="auto"/>
+        <w:textAlignment w:val="baseline"/>
+        <w:rPr>
+          <w:rFonts w:ascii="Arial" w:eastAsia="Times New Roman" w:hAnsi="Arial" w:cs="Arial"/>
+          <w:color w:val="000000"/>
+          <w:sz w:val="20"/>
+          <w:szCs w:val="20"/>
+        </w:rPr>
+      </w:pPr>
+      <w:r>
+        <w:rPr>
+          <w:rFonts w:ascii="Calibri" w:eastAsia="Times New Roman" w:hAnsi="Calibri" w:cs="Calibri"/>
+          <w:noProof/>
+          <w:color w:val="000000"/>
+          <w:bdr w:val="none" w:sz="0" w:space="0" w:color="auto" w:frame="1"/>
+        </w:rPr>
+        <w:drawing>
+          <wp:inline distT="0" distB="0" distL="0" distR="0" wp14:anchorId="0D73F801" wp14:editId="07E7BC52">
+            <wp:extent cx="260985" cy="225425"/>
+            <wp:effectExtent l="0" t="0" r="5715" b="3175"/>
+            <wp:docPr id="78" name="Picture 78" descr="https://lh6.googleusercontent.com/zA_wbT0o3Ku3Xt-KW5ksElEYuv6nx5nqQcNfULnU8mHJmzRiewMlDDwJx4ypEZ9oM6LmNLyPcSo1CkJi7s0LugvX0OTNypbqIwev2ItYRj3_Ij-ebV6tUyQzVeP3O19cfwYC01QGokx33K27kLXw9g"/>
+            <wp:cNvGraphicFramePr>
+              <a:graphicFrameLocks xmlns:a="http://schemas.openxmlformats.org/drawingml/2006/main" noChangeAspect="1"/>
+            </wp:cNvGraphicFramePr>
+            <a:graphic xmlns:a="http://schemas.openxmlformats.org/drawingml/2006/main">
+              <a:graphicData uri="http://schemas.openxmlformats.org/drawingml/2006/picture">
+                <pic:pic xmlns:pic="http://schemas.openxmlformats.org/drawingml/2006/picture">
+                  <pic:nvPicPr>
+                    <pic:cNvPr id="0" name="Picture 238" descr="https://lh6.googleusercontent.com/zA_wbT0o3Ku3Xt-KW5ksElEYuv6nx5nqQcNfULnU8mHJmzRiewMlDDwJx4ypEZ9oM6LmNLyPcSo1CkJi7s0LugvX0OTNypbqIwev2ItYRj3_Ij-ebV6tUyQzVeP3O19cfwYC01QGokx33K27kLXw9g"/>
+                    <pic:cNvPicPr>
+                      <a:picLocks noChangeAspect="1" noChangeArrowheads="1"/>
+                    </pic:cNvPicPr>
+                  </pic:nvPicPr>
+                  <pic:blipFill>
+                    <a:blip r:embed="rId69" cstate="print">
+                      <a:extLst>
+                        <a:ext uri="{28A0092B-C50C-407E-A947-70E740481C1C}">
+                          <a14:useLocalDpi xmlns:a14="http://schemas.microsoft.com/office/drawing/2010/main" val="0"/>
+                        </a:ext>
+                      </a:extLst>
+                    </a:blip>
+                    <a:srcRect/>
+                    <a:stretch>
+                      <a:fillRect/>
+                    </a:stretch>
+                  </pic:blipFill>
+                  <pic:spPr bwMode="auto">
+                    <a:xfrm>
+                      <a:off x="0" y="0"/>
+                      <a:ext cx="260985" cy="225425"/>
+                    </a:xfrm>
+                    <a:prstGeom prst="rect">
+                      <a:avLst/>
+                    </a:prstGeom>
+                    <a:noFill/>
+                    <a:ln>
+                      <a:noFill/>
+                    </a:ln>
+                  </pic:spPr>
+                </pic:pic>
+              </a:graphicData>
+            </a:graphic>
+          </wp:inline>
+        </w:drawing>
+      </w:r>
+      <w:r>
+        <w:rPr>
+          <w:rFonts w:ascii="Calibri" w:eastAsia="Times New Roman" w:hAnsi="Calibri" w:cs="Calibri"/>
+          <w:color w:val="000000"/>
+        </w:rPr>
+        <w:t> True: If they ask for it to sign you up it is fine</w:t>
+      </w:r>
+    </w:p>
+    <w:p>
+      <w:pPr>
+        <w:numPr>
+          <w:ilvl w:val="1"/>
+          <w:numId w:val="54"/>
+        </w:numPr>
+        <w:spacing w:line="240" w:lineRule="auto"/>
+        <w:textAlignment w:val="baseline"/>
+        <w:rPr>
+          <w:rFonts w:ascii="Arial" w:eastAsia="Times New Roman" w:hAnsi="Arial" w:cs="Arial"/>
+          <w:color w:val="000000"/>
+          <w:sz w:val="20"/>
+          <w:szCs w:val="20"/>
+        </w:rPr>
+      </w:pPr>
+      <w:r>
+        <w:rPr>
+          <w:rFonts w:ascii="Calibri" w:eastAsia="Times New Roman" w:hAnsi="Calibri" w:cs="Calibri"/>
+          <w:noProof/>
+          <w:color w:val="000000"/>
+          <w:bdr w:val="none" w:sz="0" w:space="0" w:color="auto" w:frame="1"/>
+        </w:rPr>
+        <w:drawing>
+          <wp:inline distT="0" distB="0" distL="0" distR="0" wp14:anchorId="34FDEEFE" wp14:editId="61A0BEF9">
+            <wp:extent cx="260985" cy="225425"/>
+            <wp:effectExtent l="0" t="0" r="5715" b="3175"/>
+            <wp:docPr id="77" name="Picture 77" descr="https://lh3.googleusercontent.com/cX0DvsbciaSgCp9Mnb8Wq-83MAQ1sXYmuQE8EDXkNjjBpI9s4lzTbRmBJGaynnFiSRsyYSZ74JkhWDogOnrOepfzcdzKz6Co3yJTeHKMKddCRN486gzIpkwOz3ewIHLcOBcH98XsbfM250Fnk4cm0w"/>
+            <wp:cNvGraphicFramePr>
+              <a:graphicFrameLocks xmlns:a="http://schemas.openxmlformats.org/drawingml/2006/main" noChangeAspect="1"/>
+            </wp:cNvGraphicFramePr>
+            <a:graphic xmlns:a="http://schemas.openxmlformats.org/drawingml/2006/main">
+              <a:graphicData uri="http://schemas.openxmlformats.org/drawingml/2006/picture">
+                <pic:pic xmlns:pic="http://schemas.openxmlformats.org/drawingml/2006/picture">
+                  <pic:nvPicPr>
+                    <pic:cNvPr id="0" name="Picture 239" descr="https://lh3.googleusercontent.com/cX0DvsbciaSgCp9Mnb8Wq-83MAQ1sXYmuQE8EDXkNjjBpI9s4lzTbRmBJGaynnFiSRsyYSZ74JkhWDogOnrOepfzcdzKz6Co3yJTeHKMKddCRN486gzIpkwOz3ewIHLcOBcH98XsbfM250Fnk4cm0w"/>
+                    <pic:cNvPicPr>
+                      <a:picLocks noChangeAspect="1" noChangeArrowheads="1"/>
+                    </pic:cNvPicPr>
+                  </pic:nvPicPr>
+                  <pic:blipFill>
+                    <a:blip r:embed="rId68" cstate="print">
+                      <a:extLst>
+                        <a:ext uri="{28A0092B-C50C-407E-A947-70E740481C1C}">
+                          <a14:useLocalDpi xmlns:a14="http://schemas.microsoft.com/office/drawing/2010/main" val="0"/>
+                        </a:ext>
+                      </a:extLst>
+                    </a:blip>
+                    <a:srcRect/>
+                    <a:stretch>
+                      <a:fillRect/>
+                    </a:stretch>
+                  </pic:blipFill>
+                  <pic:spPr bwMode="auto">
+                    <a:xfrm>
+                      <a:off x="0" y="0"/>
+                      <a:ext cx="260985" cy="225425"/>
+                    </a:xfrm>
+                    <a:prstGeom prst="rect">
+                      <a:avLst/>
+                    </a:prstGeom>
+                    <a:noFill/>
+                    <a:ln>
+                      <a:noFill/>
+                    </a:ln>
+                  </pic:spPr>
+                </pic:pic>
+              </a:graphicData>
+            </a:graphic>
+          </wp:inline>
+        </w:drawing>
+      </w:r>
+      <w:r>
+        <w:rPr>
+          <w:rFonts w:ascii="Calibri" w:eastAsia="Times New Roman" w:hAnsi="Calibri" w:cs="Calibri"/>
+          <w:color w:val="000000"/>
+        </w:rPr>
+        <w:t> False: NEVER NEVER NEVER provide anything other than publicly available information</w:t>
+      </w:r>
+    </w:p>
+    <w:p>
+      <w:pPr>
+        <w:spacing w:line="240" w:lineRule="auto"/>
+        <w:jc w:val="both"/>
+        <w:rPr>
+          <w:rFonts w:ascii="Calibri" w:eastAsia="Times New Roman" w:hAnsi="Calibri" w:cs="Calibri"/>
+          <w:b/>
+          <w:bCs/>
+          <w:color w:val="000000"/>
+        </w:rPr>
+      </w:pPr>
+      <w:r>
+        <w:rPr>
+          <w:rFonts w:ascii="Calibri" w:eastAsia="Times New Roman" w:hAnsi="Calibri" w:cs="Calibri"/>
+          <w:color w:val="000000"/>
+        </w:rPr>
+        <w:t>Correct</w:t>
+      </w:r>
+      <w:r>
+        <w:rPr>
+          <w:rFonts w:ascii="Calibri" w:eastAsia="Times New Roman" w:hAnsi="Calibri" w:cs="Calibri"/>
+          <w:b/>
+          <w:bCs/>
+          <w:color w:val="000000"/>
+        </w:rPr>
+        <w:t>5/5 $TRSRY</w:t>
+      </w:r>
+    </w:p>
+    <w:p>
+      <w:pPr>
+        <w:spacing w:line="240" w:lineRule="auto"/>
+        <w:jc w:val="both"/>
+        <w:rPr>
+          <w:rFonts w:ascii="Calibri" w:eastAsia="Times New Roman" w:hAnsi="Calibri" w:cs="Calibri"/>
+          <w:b/>
+          <w:bCs/>
+          <w:color w:val="000000"/>
+        </w:rPr>
+      </w:pPr>
+      <w:r>
+        <w:rPr>
+          <w:rFonts w:ascii="Calibri" w:eastAsia="Times New Roman" w:hAnsi="Calibri" w:cs="Calibri"/>
+          <w:bCs/>
+          <w:color w:val="000000"/>
+        </w:rPr>
+        <w:t xml:space="preserve">Right Answer: </w:t>
+      </w:r>
+      <w:r>
+        <w:rPr>
+          <w:rFonts w:ascii="Calibri" w:eastAsia="Times New Roman" w:hAnsi="Calibri" w:cs="Calibri"/>
+          <w:b/>
+          <w:bCs/>
+          <w:color w:val="000000"/>
+        </w:rPr>
+        <w:t>False: NEVER NEVER NEVER provide anything other than publicly available information</w:t>
+      </w:r>
+    </w:p>
+    <w:p>
+      <w:pPr>
+        <w:spacing w:line="240" w:lineRule="auto"/>
+        <w:jc w:val="both"/>
+        <w:rPr>
+          <w:rFonts w:ascii="Calibri" w:eastAsia="Times New Roman" w:hAnsi="Calibri" w:cs="Calibri"/>
+          <w:bCs/>
+          <w:color w:val="000000"/>
+        </w:rPr>
+      </w:pPr>
+    </w:p>
+    <w:p>
+      <w:pPr>
+        <w:spacing w:line="240" w:lineRule="auto"/>
+        <w:jc w:val="both"/>
+        <w:rPr>
+          <w:rFonts w:ascii="Calibri" w:eastAsia="Times New Roman" w:hAnsi="Calibri" w:cs="Calibri"/>
+          <w:b/>
+          <w:bCs/>
+          <w:color w:val="000000"/>
+        </w:rPr>
+      </w:pPr>
+      <w:bookmarkStart w:id="1" w:name="_GoBack"/>
+      <w:bookmarkEnd w:id="1"/>
+      <w:r>
+        <w:rPr>
+          <w:rFonts w:ascii="Calibri" w:eastAsia="Times New Roman" w:hAnsi="Calibri" w:cs="Calibri"/>
+          <w:b/>
+          <w:bCs/>
+          <w:color w:val="000000"/>
+        </w:rPr>
+        <w:br/>
       </w:r>
     </w:p>
     <w:p>
@@ -13868,8 +14449,6 @@
           <w:szCs w:val="22"/>
         </w:rPr>
       </w:pPr>
-      <w:bookmarkStart w:id="1" w:name="_GoBack"/>
-      <w:bookmarkEnd w:id="1"/>
     </w:p>
     <w:sectPr>
       <w:pgSz w:w="12240" w:h="15840"/>
@@ -17255,6 +17834,123 @@
     </w:lvl>
   </w:abstractNum>
   <w:abstractNum w:abstractNumId="28" w15:restartNumberingAfterBreak="0">
+    <w:nsid w:val="644B4BF7"/>
+    <w:multiLevelType w:val="multilevel"/>
+    <w:tmpl w:val="3286C4C4"/>
+    <w:lvl w:ilvl="0">
+      <w:start w:val="2"/>
+      <w:numFmt w:val="decimal"/>
+      <w:lvlText w:val="%1."/>
+      <w:lvlJc w:val="left"/>
+      <w:pPr>
+        <w:tabs>
+          <w:tab w:val="num" w:pos="720"/>
+        </w:tabs>
+        <w:ind w:left="720" w:hanging="360"/>
+      </w:pPr>
+    </w:lvl>
+    <w:lvl w:ilvl="1">
+      <w:start w:val="1"/>
+      <w:numFmt w:val="bullet"/>
+      <w:lvlText w:val="o"/>
+      <w:lvlJc w:val="left"/>
+      <w:pPr>
+        <w:tabs>
+          <w:tab w:val="num" w:pos="1440"/>
+        </w:tabs>
+        <w:ind w:left="1440" w:hanging="360"/>
+      </w:pPr>
+      <w:rPr>
+        <w:rFonts w:ascii="Courier New" w:hAnsi="Courier New" w:hint="default"/>
+        <w:sz w:val="20"/>
+      </w:rPr>
+    </w:lvl>
+    <w:lvl w:ilvl="2" w:tentative="1">
+      <w:start w:val="1"/>
+      <w:numFmt w:val="decimal"/>
+      <w:lvlText w:val="%3."/>
+      <w:lvlJc w:val="left"/>
+      <w:pPr>
+        <w:tabs>
+          <w:tab w:val="num" w:pos="2160"/>
+        </w:tabs>
+        <w:ind w:left="2160" w:hanging="360"/>
+      </w:pPr>
+    </w:lvl>
+    <w:lvl w:ilvl="3" w:tentative="1">
+      <w:start w:val="1"/>
+      <w:numFmt w:val="decimal"/>
+      <w:lvlText w:val="%4."/>
+      <w:lvlJc w:val="left"/>
+      <w:pPr>
+        <w:tabs>
+          <w:tab w:val="num" w:pos="2880"/>
+        </w:tabs>
+        <w:ind w:left="2880" w:hanging="360"/>
+      </w:pPr>
+    </w:lvl>
+    <w:lvl w:ilvl="4" w:tentative="1">
+      <w:start w:val="1"/>
+      <w:numFmt w:val="decimal"/>
+      <w:lvlText w:val="%5."/>
+      <w:lvlJc w:val="left"/>
+      <w:pPr>
+        <w:tabs>
+          <w:tab w:val="num" w:pos="3600"/>
+        </w:tabs>
+        <w:ind w:left="3600" w:hanging="360"/>
+      </w:pPr>
+    </w:lvl>
+    <w:lvl w:ilvl="5" w:tentative="1">
+      <w:start w:val="1"/>
+      <w:numFmt w:val="decimal"/>
+      <w:lvlText w:val="%6."/>
+      <w:lvlJc w:val="left"/>
+      <w:pPr>
+        <w:tabs>
+          <w:tab w:val="num" w:pos="4320"/>
+        </w:tabs>
+        <w:ind w:left="4320" w:hanging="360"/>
+      </w:pPr>
+    </w:lvl>
+    <w:lvl w:ilvl="6" w:tentative="1">
+      <w:start w:val="1"/>
+      <w:numFmt w:val="decimal"/>
+      <w:lvlText w:val="%7."/>
+      <w:lvlJc w:val="left"/>
+      <w:pPr>
+        <w:tabs>
+          <w:tab w:val="num" w:pos="5040"/>
+        </w:tabs>
+        <w:ind w:left="5040" w:hanging="360"/>
+      </w:pPr>
+    </w:lvl>
+    <w:lvl w:ilvl="7" w:tentative="1">
+      <w:start w:val="1"/>
+      <w:numFmt w:val="decimal"/>
+      <w:lvlText w:val="%8."/>
+      <w:lvlJc w:val="left"/>
+      <w:pPr>
+        <w:tabs>
+          <w:tab w:val="num" w:pos="5760"/>
+        </w:tabs>
+        <w:ind w:left="5760" w:hanging="360"/>
+      </w:pPr>
+    </w:lvl>
+    <w:lvl w:ilvl="8" w:tentative="1">
+      <w:start w:val="1"/>
+      <w:numFmt w:val="decimal"/>
+      <w:lvlText w:val="%9."/>
+      <w:lvlJc w:val="left"/>
+      <w:pPr>
+        <w:tabs>
+          <w:tab w:val="num" w:pos="6480"/>
+        </w:tabs>
+        <w:ind w:left="6480" w:hanging="360"/>
+      </w:pPr>
+    </w:lvl>
+  </w:abstractNum>
+  <w:abstractNum w:abstractNumId="29" w15:restartNumberingAfterBreak="0">
     <w:nsid w:val="6A237F50"/>
     <w:multiLevelType w:val="multilevel"/>
     <w:tmpl w:val="CA384C4E"/>
@@ -17371,7 +18067,7 @@
       </w:pPr>
     </w:lvl>
   </w:abstractNum>
-  <w:abstractNum w:abstractNumId="29" w15:restartNumberingAfterBreak="0">
+  <w:abstractNum w:abstractNumId="30" w15:restartNumberingAfterBreak="0">
     <w:nsid w:val="6DFA6671"/>
     <w:multiLevelType w:val="multilevel"/>
     <w:tmpl w:val="9D52E73C"/>
@@ -17488,7 +18184,7 @@
       </w:pPr>
     </w:lvl>
   </w:abstractNum>
-  <w:abstractNum w:abstractNumId="30" w15:restartNumberingAfterBreak="0">
+  <w:abstractNum w:abstractNumId="31" w15:restartNumberingAfterBreak="0">
     <w:nsid w:val="72CD6EDD"/>
     <w:multiLevelType w:val="multilevel"/>
     <w:tmpl w:val="E5DE1720"/>
@@ -17515,6 +18211,123 @@
         </w:tabs>
         <w:ind w:left="1440" w:hanging="360"/>
       </w:pPr>
+    </w:lvl>
+    <w:lvl w:ilvl="2" w:tentative="1">
+      <w:start w:val="1"/>
+      <w:numFmt w:val="decimal"/>
+      <w:lvlText w:val="%3."/>
+      <w:lvlJc w:val="left"/>
+      <w:pPr>
+        <w:tabs>
+          <w:tab w:val="num" w:pos="2160"/>
+        </w:tabs>
+        <w:ind w:left="2160" w:hanging="360"/>
+      </w:pPr>
+    </w:lvl>
+    <w:lvl w:ilvl="3" w:tentative="1">
+      <w:start w:val="1"/>
+      <w:numFmt w:val="decimal"/>
+      <w:lvlText w:val="%4."/>
+      <w:lvlJc w:val="left"/>
+      <w:pPr>
+        <w:tabs>
+          <w:tab w:val="num" w:pos="2880"/>
+        </w:tabs>
+        <w:ind w:left="2880" w:hanging="360"/>
+      </w:pPr>
+    </w:lvl>
+    <w:lvl w:ilvl="4" w:tentative="1">
+      <w:start w:val="1"/>
+      <w:numFmt w:val="decimal"/>
+      <w:lvlText w:val="%5."/>
+      <w:lvlJc w:val="left"/>
+      <w:pPr>
+        <w:tabs>
+          <w:tab w:val="num" w:pos="3600"/>
+        </w:tabs>
+        <w:ind w:left="3600" w:hanging="360"/>
+      </w:pPr>
+    </w:lvl>
+    <w:lvl w:ilvl="5" w:tentative="1">
+      <w:start w:val="1"/>
+      <w:numFmt w:val="decimal"/>
+      <w:lvlText w:val="%6."/>
+      <w:lvlJc w:val="left"/>
+      <w:pPr>
+        <w:tabs>
+          <w:tab w:val="num" w:pos="4320"/>
+        </w:tabs>
+        <w:ind w:left="4320" w:hanging="360"/>
+      </w:pPr>
+    </w:lvl>
+    <w:lvl w:ilvl="6" w:tentative="1">
+      <w:start w:val="1"/>
+      <w:numFmt w:val="decimal"/>
+      <w:lvlText w:val="%7."/>
+      <w:lvlJc w:val="left"/>
+      <w:pPr>
+        <w:tabs>
+          <w:tab w:val="num" w:pos="5040"/>
+        </w:tabs>
+        <w:ind w:left="5040" w:hanging="360"/>
+      </w:pPr>
+    </w:lvl>
+    <w:lvl w:ilvl="7" w:tentative="1">
+      <w:start w:val="1"/>
+      <w:numFmt w:val="decimal"/>
+      <w:lvlText w:val="%8."/>
+      <w:lvlJc w:val="left"/>
+      <w:pPr>
+        <w:tabs>
+          <w:tab w:val="num" w:pos="5760"/>
+        </w:tabs>
+        <w:ind w:left="5760" w:hanging="360"/>
+      </w:pPr>
+    </w:lvl>
+    <w:lvl w:ilvl="8" w:tentative="1">
+      <w:start w:val="1"/>
+      <w:numFmt w:val="decimal"/>
+      <w:lvlText w:val="%9."/>
+      <w:lvlJc w:val="left"/>
+      <w:pPr>
+        <w:tabs>
+          <w:tab w:val="num" w:pos="6480"/>
+        </w:tabs>
+        <w:ind w:left="6480" w:hanging="360"/>
+      </w:pPr>
+    </w:lvl>
+  </w:abstractNum>
+  <w:abstractNum w:abstractNumId="32" w15:restartNumberingAfterBreak="0">
+    <w:nsid w:val="772045C1"/>
+    <w:multiLevelType w:val="multilevel"/>
+    <w:tmpl w:val="9BDCF222"/>
+    <w:lvl w:ilvl="0">
+      <w:start w:val="1"/>
+      <w:numFmt w:val="decimal"/>
+      <w:lvlText w:val="%1."/>
+      <w:lvlJc w:val="left"/>
+      <w:pPr>
+        <w:tabs>
+          <w:tab w:val="num" w:pos="720"/>
+        </w:tabs>
+        <w:ind w:left="720" w:hanging="360"/>
+      </w:pPr>
+    </w:lvl>
+    <w:lvl w:ilvl="1">
+      <w:start w:val="1"/>
+      <w:numFmt w:val="bullet"/>
+      <w:lvlText w:val="o"/>
+      <w:lvlJc w:val="left"/>
+      <w:pPr>
+        <w:tabs>
+          <w:tab w:val="num" w:pos="1440"/>
+        </w:tabs>
+        <w:ind w:left="1440" w:hanging="360"/>
+      </w:pPr>
+      <w:rPr>
+        <w:rFonts w:ascii="Courier New" w:hAnsi="Courier New" w:hint="default"/>
+        <w:sz w:val="20"/>
+      </w:rPr>
     </w:lvl>
     <w:lvl w:ilvl="2" w:tentative="1">
       <w:start w:val="1"/>
@@ -17715,7 +18528,7 @@
     </w:lvlOverride>
   </w:num>
   <w:num w:numId="18">
-    <w:abstractNumId w:val="30"/>
+    <w:abstractNumId w:val="31"/>
     <w:lvlOverride w:ilvl="0">
       <w:lvl w:ilvl="0">
         <w:numFmt w:val="decimal"/>
@@ -17911,7 +18724,7 @@
     <w:abstractNumId w:val="24"/>
   </w:num>
   <w:num w:numId="32">
-    <w:abstractNumId w:val="28"/>
+    <w:abstractNumId w:val="29"/>
     <w:lvlOverride w:ilvl="0">
       <w:lvl w:ilvl="0">
         <w:numFmt w:val="decimal"/>
@@ -18046,7 +18859,7 @@
     </w:lvlOverride>
   </w:num>
   <w:num w:numId="37">
-    <w:abstractNumId w:val="29"/>
+    <w:abstractNumId w:val="30"/>
     <w:lvlOverride w:ilvl="0">
       <w:lvl w:ilvl="0">
         <w:numFmt w:val="decimal"/>
@@ -18274,6 +19087,66 @@
   </w:num>
   <w:num w:numId="50">
     <w:abstractNumId w:val="17"/>
+    <w:lvlOverride w:ilvl="0">
+      <w:lvl w:ilvl="0">
+        <w:numFmt w:val="decimal"/>
+        <w:lvlText w:val="%1."/>
+        <w:lvlJc w:val="left"/>
+      </w:lvl>
+    </w:lvlOverride>
+    <w:lvlOverride w:ilvl="1">
+      <w:lvl w:ilvl="1">
+        <w:numFmt w:val="bullet"/>
+        <w:lvlText w:val=""/>
+        <w:lvlJc w:val="left"/>
+        <w:pPr>
+          <w:tabs>
+            <w:tab w:val="num" w:pos="1440"/>
+          </w:tabs>
+          <w:ind w:left="1440" w:hanging="360"/>
+        </w:pPr>
+        <w:rPr>
+          <w:rFonts w:ascii="Symbol" w:hAnsi="Symbol" w:hint="default"/>
+          <w:sz w:val="20"/>
+        </w:rPr>
+      </w:lvl>
+    </w:lvlOverride>
+  </w:num>
+  <w:num w:numId="51">
+    <w:abstractNumId w:val="32"/>
+  </w:num>
+  <w:num w:numId="52">
+    <w:abstractNumId w:val="32"/>
+    <w:lvlOverride w:ilvl="1">
+      <w:lvl w:ilvl="1">
+        <w:numFmt w:val="bullet"/>
+        <w:lvlText w:val=""/>
+        <w:lvlJc w:val="left"/>
+        <w:pPr>
+          <w:tabs>
+            <w:tab w:val="num" w:pos="1440"/>
+          </w:tabs>
+          <w:ind w:left="1440" w:hanging="360"/>
+        </w:pPr>
+        <w:rPr>
+          <w:rFonts w:ascii="Symbol" w:hAnsi="Symbol" w:hint="default"/>
+          <w:sz w:val="20"/>
+        </w:rPr>
+      </w:lvl>
+    </w:lvlOverride>
+  </w:num>
+  <w:num w:numId="53">
+    <w:abstractNumId w:val="28"/>
+    <w:lvlOverride w:ilvl="0">
+      <w:lvl w:ilvl="0">
+        <w:numFmt w:val="decimal"/>
+        <w:lvlText w:val="%1."/>
+        <w:lvlJc w:val="left"/>
+      </w:lvl>
+    </w:lvlOverride>
+  </w:num>
+  <w:num w:numId="54">
+    <w:abstractNumId w:val="28"/>
     <w:lvlOverride w:ilvl="0">
       <w:lvl w:ilvl="0">
         <w:numFmt w:val="decimal"/>

</xml_diff>

<commit_message>
Added Course 3 - Lesson 6
</commit_message>
<xml_diff>
--- a/Lazatech Educate Courses.docx
+++ b/Lazatech Educate Courses.docx
@@ -14418,37 +14418,322 @@
         <w:spacing w:line="240" w:lineRule="auto"/>
         <w:jc w:val="both"/>
         <w:rPr>
-          <w:rFonts w:ascii="Calibri" w:eastAsia="Times New Roman" w:hAnsi="Calibri" w:cs="Calibri"/>
-          <w:b/>
-          <w:bCs/>
-          <w:color w:val="000000"/>
+          <w:rFonts w:ascii="Times New Roman" w:eastAsia="Times New Roman" w:hAnsi="Times New Roman" w:cs="Times New Roman"/>
+          <w:sz w:val="24"/>
+          <w:szCs w:val="24"/>
+        </w:rPr>
+      </w:pPr>
+      <w:r>
+        <w:rPr>
+          <w:rFonts w:ascii="Calibri" w:eastAsia="Times New Roman" w:hAnsi="Calibri" w:cs="Calibri"/>
+          <w:b/>
+          <w:bCs/>
+          <w:color w:val="000000"/>
+        </w:rPr>
+        <w:t>Lesson 6 – Doxxing – A face to a name</w:t>
+      </w:r>
+    </w:p>
+    <w:p>
+      <w:pPr>
+        <w:spacing w:line="240" w:lineRule="auto"/>
+        <w:jc w:val="both"/>
+        <w:rPr>
+          <w:rFonts w:ascii="Times New Roman" w:eastAsia="Times New Roman" w:hAnsi="Times New Roman" w:cs="Times New Roman"/>
+          <w:i/>
+          <w:sz w:val="24"/>
+          <w:szCs w:val="24"/>
+        </w:rPr>
+      </w:pPr>
+      <w:r>
+        <w:rPr>
+          <w:rFonts w:ascii="Calibri" w:eastAsia="Times New Roman" w:hAnsi="Calibri" w:cs="Calibri"/>
+          <w:i/>
+          <w:color w:val="000000"/>
+        </w:rPr>
+        <w:t>Length: 10 minutes</w:t>
+      </w:r>
+    </w:p>
+    <w:p>
+      <w:pPr>
+        <w:spacing w:line="240" w:lineRule="auto"/>
+        <w:jc w:val="both"/>
+        <w:rPr>
+          <w:rFonts w:ascii="Times New Roman" w:eastAsia="Times New Roman" w:hAnsi="Times New Roman" w:cs="Times New Roman"/>
+          <w:sz w:val="24"/>
+          <w:szCs w:val="24"/>
+        </w:rPr>
+      </w:pPr>
+      <w:r>
+        <w:rPr>
+          <w:rFonts w:ascii="Calibri" w:eastAsia="Times New Roman" w:hAnsi="Calibri" w:cs="Calibri"/>
+          <w:color w:val="000000"/>
+        </w:rPr>
+        <w:t>Doxxing is when the team behind a project presents themselves in public. Knowing that there are genuine individuals behind a real initiative and that they are willing to put their identities (and reputations) on the line promotes trust in the project and is typically a vote of confidence.</w:t>
+      </w:r>
+    </w:p>
+    <w:p>
+      <w:pPr>
+        <w:spacing w:line="240" w:lineRule="auto"/>
+        <w:jc w:val="both"/>
+        <w:rPr>
+          <w:rFonts w:ascii="Times New Roman" w:eastAsia="Times New Roman" w:hAnsi="Times New Roman" w:cs="Times New Roman"/>
+          <w:sz w:val="24"/>
+          <w:szCs w:val="24"/>
+        </w:rPr>
+      </w:pPr>
+      <w:r>
+        <w:rPr>
+          <w:rFonts w:ascii="Calibri" w:eastAsia="Times New Roman" w:hAnsi="Calibri" w:cs="Calibri"/>
+          <w:color w:val="000000"/>
+        </w:rPr>
+        <w:t>Doxx is really dox, which stands for Document-Of-X. Where 'x' represents any person, business, or object that might be Doxable.</w:t>
+      </w:r>
+    </w:p>
+    <w:p>
+      <w:pPr>
+        <w:spacing w:line="240" w:lineRule="auto"/>
+        <w:jc w:val="center"/>
+        <w:rPr>
+          <w:rFonts w:ascii="Times New Roman" w:eastAsia="Times New Roman" w:hAnsi="Times New Roman" w:cs="Times New Roman"/>
+          <w:sz w:val="24"/>
+          <w:szCs w:val="24"/>
+        </w:rPr>
+      </w:pPr>
+      <w:r>
+        <w:rPr>
+          <w:rFonts w:ascii="Calibri" w:eastAsia="Times New Roman" w:hAnsi="Calibri" w:cs="Calibri"/>
+          <w:color w:val="000000"/>
+        </w:rPr>
+        <w:br/>
+      </w:r>
+      <w:r>
+        <w:rPr>
+          <w:rFonts w:ascii="Calibri" w:eastAsia="Times New Roman" w:hAnsi="Calibri" w:cs="Calibri"/>
+          <w:noProof/>
+          <w:color w:val="000000"/>
+          <w:bdr w:val="none" w:sz="0" w:space="0" w:color="auto" w:frame="1"/>
+        </w:rPr>
+        <w:drawing>
+          <wp:inline distT="0" distB="0" distL="0" distR="0" wp14:anchorId="22BDF81A" wp14:editId="7929CD60">
+            <wp:extent cx="2125980" cy="2089785"/>
+            <wp:effectExtent l="0" t="0" r="7620" b="5715"/>
+            <wp:docPr id="81" name="Picture 81" descr="https://lh6.googleusercontent.com/JAKWoX6bpuXhwXUhv3-ClrxHH4yq-5Eaj2VFBWAWVcLiTWRODsZ1niW-GqH705M6rOym92va2pJCfmnRaIlmz3yK2J7QOzmioCLeWYeaDZkGWWl1clvoDDfTjgukgOy5d5JhcGFwiISf61h9WuvIkA"/>
+            <wp:cNvGraphicFramePr>
+              <a:graphicFrameLocks xmlns:a="http://schemas.openxmlformats.org/drawingml/2006/main" noChangeAspect="1"/>
+            </wp:cNvGraphicFramePr>
+            <a:graphic xmlns:a="http://schemas.openxmlformats.org/drawingml/2006/main">
+              <a:graphicData uri="http://schemas.openxmlformats.org/drawingml/2006/picture">
+                <pic:pic xmlns:pic="http://schemas.openxmlformats.org/drawingml/2006/picture">
+                  <pic:nvPicPr>
+                    <pic:cNvPr id="0" name="Picture 236" descr="https://lh6.googleusercontent.com/JAKWoX6bpuXhwXUhv3-ClrxHH4yq-5Eaj2VFBWAWVcLiTWRODsZ1niW-GqH705M6rOym92va2pJCfmnRaIlmz3yK2J7QOzmioCLeWYeaDZkGWWl1clvoDDfTjgukgOy5d5JhcGFwiISf61h9WuvIkA"/>
+                    <pic:cNvPicPr>
+                      <a:picLocks noChangeAspect="1" noChangeArrowheads="1"/>
+                    </pic:cNvPicPr>
+                  </pic:nvPicPr>
+                  <pic:blipFill>
+                    <a:blip r:embed="rId73" cstate="print">
+                      <a:extLst>
+                        <a:ext uri="{28A0092B-C50C-407E-A947-70E740481C1C}">
+                          <a14:useLocalDpi xmlns:a14="http://schemas.microsoft.com/office/drawing/2010/main" val="0"/>
+                        </a:ext>
+                      </a:extLst>
+                    </a:blip>
+                    <a:srcRect/>
+                    <a:stretch>
+                      <a:fillRect/>
+                    </a:stretch>
+                  </pic:blipFill>
+                  <pic:spPr bwMode="auto">
+                    <a:xfrm>
+                      <a:off x="0" y="0"/>
+                      <a:ext cx="2125980" cy="2089785"/>
+                    </a:xfrm>
+                    <a:prstGeom prst="rect">
+                      <a:avLst/>
+                    </a:prstGeom>
+                    <a:noFill/>
+                    <a:ln>
+                      <a:noFill/>
+                    </a:ln>
+                  </pic:spPr>
+                </pic:pic>
+              </a:graphicData>
+            </a:graphic>
+          </wp:inline>
+        </w:drawing>
+      </w:r>
+      <w:r>
+        <w:rPr>
+          <w:rFonts w:ascii="Calibri" w:eastAsia="Times New Roman" w:hAnsi="Calibri" w:cs="Calibri"/>
+          <w:color w:val="000000"/>
+        </w:rPr>
+        <w:br/>
+        <w:t>Anonymous is insufficient. When you invest in a project, you invest in individuals.</w:t>
+      </w:r>
+    </w:p>
+    <w:p>
+      <w:pPr>
+        <w:spacing w:after="0" w:line="240" w:lineRule="auto"/>
+        <w:jc w:val="both"/>
+        <w:rPr>
+          <w:rFonts w:ascii="Times New Roman" w:eastAsia="Times New Roman" w:hAnsi="Times New Roman" w:cs="Times New Roman"/>
+          <w:sz w:val="24"/>
+          <w:szCs w:val="24"/>
+        </w:rPr>
+      </w:pPr>
+    </w:p>
+    <w:p>
+      <w:pPr>
+        <w:spacing w:line="240" w:lineRule="auto"/>
+        <w:jc w:val="both"/>
+        <w:rPr>
+          <w:rFonts w:ascii="Times New Roman" w:eastAsia="Times New Roman" w:hAnsi="Times New Roman" w:cs="Times New Roman"/>
+          <w:sz w:val="24"/>
+          <w:szCs w:val="24"/>
+        </w:rPr>
+      </w:pPr>
+      <w:r>
+        <w:rPr>
+          <w:rFonts w:ascii="Calibri" w:eastAsia="Times New Roman" w:hAnsi="Calibri" w:cs="Calibri"/>
+          <w:color w:val="000000"/>
+        </w:rPr>
+        <w:t>A word of caution: a website that claims Lauren as the project's creator, Dave as the marketing director, Devon as the graphic designer, and Mario as the chief financial officer signifies nothing.</w:t>
+      </w:r>
+    </w:p>
+    <w:p>
+      <w:pPr>
+        <w:spacing w:line="240" w:lineRule="auto"/>
+        <w:jc w:val="both"/>
+        <w:rPr>
+          <w:rFonts w:ascii="Times New Roman" w:eastAsia="Times New Roman" w:hAnsi="Times New Roman" w:cs="Times New Roman"/>
+          <w:sz w:val="24"/>
+          <w:szCs w:val="24"/>
+        </w:rPr>
+      </w:pPr>
+      <w:r>
+        <w:rPr>
+          <w:rFonts w:ascii="Calibri" w:eastAsia="Times New Roman" w:hAnsi="Calibri" w:cs="Calibri"/>
+          <w:color w:val="000000"/>
+        </w:rPr>
+        <w:t>What do you expect from a Team Doxx?</w:t>
+      </w:r>
+    </w:p>
+    <w:p>
+      <w:pPr>
+        <w:spacing w:line="240" w:lineRule="auto"/>
+        <w:jc w:val="both"/>
+        <w:rPr>
+          <w:rFonts w:ascii="Times New Roman" w:eastAsia="Times New Roman" w:hAnsi="Times New Roman" w:cs="Times New Roman"/>
+          <w:sz w:val="24"/>
+          <w:szCs w:val="24"/>
+        </w:rPr>
+      </w:pPr>
+      <w:r>
+        <w:rPr>
+          <w:rFonts w:ascii="Calibri" w:eastAsia="Times New Roman" w:hAnsi="Calibri" w:cs="Calibri"/>
+          <w:color w:val="000000"/>
+        </w:rPr>
+        <w:t>You require full names, locations, and as much information about their roles as possible.</w:t>
+      </w:r>
+    </w:p>
+    <w:p>
+      <w:pPr>
+        <w:spacing w:line="240" w:lineRule="auto"/>
+        <w:jc w:val="both"/>
+        <w:rPr>
+          <w:rFonts w:ascii="Times New Roman" w:eastAsia="Times New Roman" w:hAnsi="Times New Roman" w:cs="Times New Roman"/>
+          <w:sz w:val="24"/>
+          <w:szCs w:val="24"/>
+        </w:rPr>
+      </w:pPr>
+      <w:r>
+        <w:rPr>
+          <w:rFonts w:ascii="Calibri" w:eastAsia="Times New Roman" w:hAnsi="Calibri" w:cs="Calibri"/>
+          <w:color w:val="000000"/>
+        </w:rPr>
+        <w:t>If the project provides a connection to their personal Twitter profiles (if they have one), it is a start in the right direction, but it would be much better if they also included a link to a professional presence on LinkedIn. However, it is optimal if they can provide a GlobalID username or link. This will provide you access to trustworthy, fully-verified information and go a long way toward establishing that they are who they claim to be.</w:t>
+      </w:r>
+    </w:p>
+    <w:p>
+      <w:pPr>
+        <w:spacing w:line="240" w:lineRule="auto"/>
+        <w:jc w:val="both"/>
+        <w:rPr>
+          <w:rFonts w:ascii="Times New Roman" w:eastAsia="Times New Roman" w:hAnsi="Times New Roman" w:cs="Times New Roman"/>
+          <w:sz w:val="24"/>
+          <w:szCs w:val="24"/>
+        </w:rPr>
+      </w:pPr>
+      <w:r>
+        <w:rPr>
+          <w:rFonts w:ascii="Calibri" w:eastAsia="Times New Roman" w:hAnsi="Calibri" w:cs="Calibri"/>
+          <w:color w:val="000000"/>
+        </w:rPr>
+        <w:lastRenderedPageBreak/>
+        <w:t>KYC, or Know Your Customer, is a measure used by a number of Cex's, Dex's, and platforms that enable the issuance of new projects/tokens. The absence of Know Your Customer (KYC) should be a warning signal, since it would make conveying information to authorities in the event of criminal activity far more difficult.</w:t>
+      </w:r>
+    </w:p>
+    <w:p>
+      <w:pPr>
+        <w:spacing w:after="0" w:line="240" w:lineRule="auto"/>
+        <w:jc w:val="both"/>
+        <w:rPr>
+          <w:rFonts w:ascii="Times New Roman" w:eastAsia="Times New Roman" w:hAnsi="Times New Roman" w:cs="Times New Roman"/>
+          <w:sz w:val="24"/>
+          <w:szCs w:val="24"/>
+        </w:rPr>
+      </w:pPr>
+    </w:p>
+    <w:p>
+      <w:pPr>
+        <w:spacing w:line="240" w:lineRule="auto"/>
+        <w:jc w:val="both"/>
+        <w:rPr>
+          <w:rFonts w:ascii="Calibri" w:eastAsia="Times New Roman" w:hAnsi="Calibri" w:cs="Calibri"/>
+          <w:b/>
+          <w:color w:val="FF0000"/>
+        </w:rPr>
+      </w:pPr>
+      <w:r>
+        <w:rPr>
+          <w:rFonts w:ascii="Calibri" w:eastAsia="Times New Roman" w:hAnsi="Calibri" w:cs="Calibri"/>
+          <w:color w:val="FF0000"/>
+        </w:rPr>
+        <w:t>Refer to our team doxx for an illustration: The Lazatech team doxx: https://www.trsryxrpl.com/about-us/ .</w:t>
+      </w:r>
+      <w:r>
+        <w:rPr>
+          <w:rFonts w:ascii="Calibri" w:eastAsia="Times New Roman" w:hAnsi="Calibri" w:cs="Calibri"/>
+          <w:b/>
+          <w:color w:val="FF0000"/>
+        </w:rPr>
+        <w:t>[FOR REVISION]</w:t>
+      </w:r>
+    </w:p>
+    <w:p>
+      <w:pPr>
+        <w:spacing w:line="240" w:lineRule="auto"/>
+        <w:jc w:val="both"/>
+        <w:rPr>
+          <w:rFonts w:ascii="Calibri" w:eastAsia="Times New Roman" w:hAnsi="Calibri" w:cs="Calibri"/>
+          <w:b/>
+          <w:color w:val="FF0000"/>
+        </w:rPr>
+      </w:pPr>
+    </w:p>
+    <w:p>
+      <w:pPr>
+        <w:spacing w:line="240" w:lineRule="auto"/>
+        <w:jc w:val="both"/>
+        <w:rPr>
+          <w:rFonts w:ascii="Times New Roman" w:eastAsia="Times New Roman" w:hAnsi="Times New Roman" w:cs="Times New Roman"/>
+          <w:b/>
+          <w:sz w:val="24"/>
+          <w:szCs w:val="24"/>
         </w:rPr>
       </w:pPr>
       <w:bookmarkStart w:id="1" w:name="_GoBack"/>
       <w:bookmarkEnd w:id="1"/>
-      <w:r>
-        <w:rPr>
-          <w:rFonts w:ascii="Calibri" w:eastAsia="Times New Roman" w:hAnsi="Calibri" w:cs="Calibri"/>
-          <w:b/>
-          <w:bCs/>
-          <w:color w:val="000000"/>
-        </w:rPr>
-        <w:br/>
-      </w:r>
-    </w:p>
-    <w:p>
-      <w:pPr>
-        <w:pStyle w:val="NormalWeb"/>
-        <w:spacing w:before="0" w:beforeAutospacing="0" w:after="160" w:afterAutospacing="0"/>
-        <w:rPr>
-          <w:rFonts w:ascii="Calibri" w:hAnsi="Calibri" w:cs="Calibri"/>
-          <w:b/>
-          <w:bCs/>
-          <w:color w:val="000000"/>
-          <w:sz w:val="22"/>
-          <w:szCs w:val="22"/>
-        </w:rPr>
-      </w:pPr>
     </w:p>
     <w:sectPr>
       <w:pgSz w:w="12240" w:h="15840"/>

</xml_diff>

<commit_message>
Added Course 3 - Lesson 6 Quiz
</commit_message>
<xml_diff>
--- a/Lazatech Educate Courses.docx
+++ b/Lazatech Educate Courses.docx
@@ -14723,6 +14723,573 @@
     </w:p>
     <w:p>
       <w:pPr>
+        <w:pStyle w:val="NormalWeb"/>
+        <w:spacing w:before="0" w:beforeAutospacing="0" w:after="160" w:afterAutospacing="0"/>
+      </w:pPr>
+      <w:r>
+        <w:rPr>
+          <w:rFonts w:ascii="Calibri" w:hAnsi="Calibri" w:cs="Calibri"/>
+          <w:b/>
+          <w:bCs/>
+          <w:color w:val="000000"/>
+          <w:sz w:val="22"/>
+          <w:szCs w:val="22"/>
+        </w:rPr>
+        <w:t>Lesson 6 – Doxxing – A face to a name Quiz</w:t>
+      </w:r>
+    </w:p>
+    <w:p>
+      <w:pPr>
+        <w:pStyle w:val="NormalWeb"/>
+        <w:numPr>
+          <w:ilvl w:val="0"/>
+          <w:numId w:val="55"/>
+        </w:numPr>
+        <w:spacing w:before="0" w:beforeAutospacing="0" w:after="160" w:afterAutospacing="0"/>
+        <w:textAlignment w:val="baseline"/>
+        <w:rPr>
+          <w:rFonts w:ascii="Calibri" w:hAnsi="Calibri" w:cs="Calibri"/>
+          <w:color w:val="000000"/>
+          <w:sz w:val="22"/>
+          <w:szCs w:val="22"/>
+        </w:rPr>
+      </w:pPr>
+      <w:r>
+        <w:rPr>
+          <w:rFonts w:ascii="Calibri" w:hAnsi="Calibri" w:cs="Calibri"/>
+          <w:b/>
+          <w:bCs/>
+          <w:color w:val="000000"/>
+          <w:sz w:val="22"/>
+          <w:szCs w:val="22"/>
+        </w:rPr>
+        <w:t>If a project team isn’t doxxed…</w:t>
+      </w:r>
+    </w:p>
+    <w:p>
+      <w:pPr>
+        <w:pStyle w:val="NormalWeb"/>
+        <w:numPr>
+          <w:ilvl w:val="1"/>
+          <w:numId w:val="56"/>
+        </w:numPr>
+        <w:spacing w:before="0" w:beforeAutospacing="0" w:after="160" w:afterAutospacing="0"/>
+        <w:textAlignment w:val="baseline"/>
+        <w:rPr>
+          <w:rFonts w:ascii="Arial" w:hAnsi="Arial" w:cs="Arial"/>
+          <w:color w:val="000000"/>
+          <w:sz w:val="20"/>
+          <w:szCs w:val="20"/>
+        </w:rPr>
+      </w:pPr>
+      <w:r>
+        <w:rPr>
+          <w:rFonts w:ascii="Calibri" w:hAnsi="Calibri" w:cs="Calibri"/>
+          <w:noProof/>
+          <w:color w:val="000000"/>
+          <w:sz w:val="22"/>
+          <w:szCs w:val="22"/>
+          <w:bdr w:val="none" w:sz="0" w:space="0" w:color="auto" w:frame="1"/>
+        </w:rPr>
+        <w:drawing>
+          <wp:inline distT="0" distB="0" distL="0" distR="0" wp14:anchorId="2ED9E1CF" wp14:editId="369D4C3D">
+            <wp:extent cx="260985" cy="225425"/>
+            <wp:effectExtent l="0" t="0" r="5715" b="3175"/>
+            <wp:docPr id="85" name="Picture 85" descr="https://lh6.googleusercontent.com/zA_wbT0o3Ku3Xt-KW5ksElEYuv6nx5nqQcNfULnU8mHJmzRiewMlDDwJx4ypEZ9oM6LmNLyPcSo1CkJi7s0LugvX0OTNypbqIwev2ItYRj3_Ij-ebV6tUyQzVeP3O19cfwYC01QGokx33K27kLXw9g"/>
+            <wp:cNvGraphicFramePr>
+              <a:graphicFrameLocks xmlns:a="http://schemas.openxmlformats.org/drawingml/2006/main" noChangeAspect="1"/>
+            </wp:cNvGraphicFramePr>
+            <a:graphic xmlns:a="http://schemas.openxmlformats.org/drawingml/2006/main">
+              <a:graphicData uri="http://schemas.openxmlformats.org/drawingml/2006/picture">
+                <pic:pic xmlns:pic="http://schemas.openxmlformats.org/drawingml/2006/picture">
+                  <pic:nvPicPr>
+                    <pic:cNvPr id="0" name="Picture 236" descr="https://lh6.googleusercontent.com/zA_wbT0o3Ku3Xt-KW5ksElEYuv6nx5nqQcNfULnU8mHJmzRiewMlDDwJx4ypEZ9oM6LmNLyPcSo1CkJi7s0LugvX0OTNypbqIwev2ItYRj3_Ij-ebV6tUyQzVeP3O19cfwYC01QGokx33K27kLXw9g"/>
+                    <pic:cNvPicPr>
+                      <a:picLocks noChangeAspect="1" noChangeArrowheads="1"/>
+                    </pic:cNvPicPr>
+                  </pic:nvPicPr>
+                  <pic:blipFill>
+                    <a:blip r:embed="rId69" cstate="print">
+                      <a:extLst>
+                        <a:ext uri="{28A0092B-C50C-407E-A947-70E740481C1C}">
+                          <a14:useLocalDpi xmlns:a14="http://schemas.microsoft.com/office/drawing/2010/main" val="0"/>
+                        </a:ext>
+                      </a:extLst>
+                    </a:blip>
+                    <a:srcRect/>
+                    <a:stretch>
+                      <a:fillRect/>
+                    </a:stretch>
+                  </pic:blipFill>
+                  <pic:spPr bwMode="auto">
+                    <a:xfrm>
+                      <a:off x="0" y="0"/>
+                      <a:ext cx="260985" cy="225425"/>
+                    </a:xfrm>
+                    <a:prstGeom prst="rect">
+                      <a:avLst/>
+                    </a:prstGeom>
+                    <a:noFill/>
+                    <a:ln>
+                      <a:noFill/>
+                    </a:ln>
+                  </pic:spPr>
+                </pic:pic>
+              </a:graphicData>
+            </a:graphic>
+          </wp:inline>
+        </w:drawing>
+      </w:r>
+      <w:r>
+        <w:rPr>
+          <w:rFonts w:ascii="Calibri" w:hAnsi="Calibri" w:cs="Calibri"/>
+          <w:color w:val="000000"/>
+          <w:sz w:val="22"/>
+          <w:szCs w:val="22"/>
+        </w:rPr>
+        <w:t> It means you shouldn't invest</w:t>
+      </w:r>
+    </w:p>
+    <w:p>
+      <w:pPr>
+        <w:pStyle w:val="NormalWeb"/>
+        <w:numPr>
+          <w:ilvl w:val="1"/>
+          <w:numId w:val="56"/>
+        </w:numPr>
+        <w:spacing w:before="0" w:beforeAutospacing="0" w:after="160" w:afterAutospacing="0"/>
+        <w:textAlignment w:val="baseline"/>
+        <w:rPr>
+          <w:rFonts w:ascii="Arial" w:hAnsi="Arial" w:cs="Arial"/>
+          <w:color w:val="000000"/>
+          <w:sz w:val="20"/>
+          <w:szCs w:val="20"/>
+        </w:rPr>
+      </w:pPr>
+      <w:r>
+        <w:rPr>
+          <w:rFonts w:ascii="Calibri" w:hAnsi="Calibri" w:cs="Calibri"/>
+          <w:noProof/>
+          <w:color w:val="000000"/>
+          <w:sz w:val="22"/>
+          <w:szCs w:val="22"/>
+          <w:bdr w:val="none" w:sz="0" w:space="0" w:color="auto" w:frame="1"/>
+        </w:rPr>
+        <w:drawing>
+          <wp:inline distT="0" distB="0" distL="0" distR="0" wp14:anchorId="77B89CB6" wp14:editId="30A7206C">
+            <wp:extent cx="260985" cy="225425"/>
+            <wp:effectExtent l="0" t="0" r="5715" b="3175"/>
+            <wp:docPr id="84" name="Picture 84" descr="https://lh3.googleusercontent.com/cX0DvsbciaSgCp9Mnb8Wq-83MAQ1sXYmuQE8EDXkNjjBpI9s4lzTbRmBJGaynnFiSRsyYSZ74JkhWDogOnrOepfzcdzKz6Co3yJTeHKMKddCRN486gzIpkwOz3ewIHLcOBcH98XsbfM250Fnk4cm0w"/>
+            <wp:cNvGraphicFramePr>
+              <a:graphicFrameLocks xmlns:a="http://schemas.openxmlformats.org/drawingml/2006/main" noChangeAspect="1"/>
+            </wp:cNvGraphicFramePr>
+            <a:graphic xmlns:a="http://schemas.openxmlformats.org/drawingml/2006/main">
+              <a:graphicData uri="http://schemas.openxmlformats.org/drawingml/2006/picture">
+                <pic:pic xmlns:pic="http://schemas.openxmlformats.org/drawingml/2006/picture">
+                  <pic:nvPicPr>
+                    <pic:cNvPr id="0" name="Picture 237" descr="https://lh3.googleusercontent.com/cX0DvsbciaSgCp9Mnb8Wq-83MAQ1sXYmuQE8EDXkNjjBpI9s4lzTbRmBJGaynnFiSRsyYSZ74JkhWDogOnrOepfzcdzKz6Co3yJTeHKMKddCRN486gzIpkwOz3ewIHLcOBcH98XsbfM250Fnk4cm0w"/>
+                    <pic:cNvPicPr>
+                      <a:picLocks noChangeAspect="1" noChangeArrowheads="1"/>
+                    </pic:cNvPicPr>
+                  </pic:nvPicPr>
+                  <pic:blipFill>
+                    <a:blip r:embed="rId68" cstate="print">
+                      <a:extLst>
+                        <a:ext uri="{28A0092B-C50C-407E-A947-70E740481C1C}">
+                          <a14:useLocalDpi xmlns:a14="http://schemas.microsoft.com/office/drawing/2010/main" val="0"/>
+                        </a:ext>
+                      </a:extLst>
+                    </a:blip>
+                    <a:srcRect/>
+                    <a:stretch>
+                      <a:fillRect/>
+                    </a:stretch>
+                  </pic:blipFill>
+                  <pic:spPr bwMode="auto">
+                    <a:xfrm>
+                      <a:off x="0" y="0"/>
+                      <a:ext cx="260985" cy="225425"/>
+                    </a:xfrm>
+                    <a:prstGeom prst="rect">
+                      <a:avLst/>
+                    </a:prstGeom>
+                    <a:noFill/>
+                    <a:ln>
+                      <a:noFill/>
+                    </a:ln>
+                  </pic:spPr>
+                </pic:pic>
+              </a:graphicData>
+            </a:graphic>
+          </wp:inline>
+        </w:drawing>
+      </w:r>
+      <w:r>
+        <w:rPr>
+          <w:rFonts w:ascii="Calibri" w:hAnsi="Calibri" w:cs="Calibri"/>
+          <w:color w:val="000000"/>
+          <w:sz w:val="22"/>
+          <w:szCs w:val="22"/>
+        </w:rPr>
+        <w:t> It means you should proceed with extra care as you know nothing about those behind the project</w:t>
+      </w:r>
+    </w:p>
+    <w:p>
+      <w:pPr>
+        <w:pStyle w:val="NormalWeb"/>
+        <w:spacing w:before="0" w:beforeAutospacing="0" w:after="160" w:afterAutospacing="0"/>
+        <w:rPr>
+          <w:rFonts w:ascii="Calibri" w:hAnsi="Calibri" w:cs="Calibri"/>
+          <w:b/>
+          <w:bCs/>
+          <w:color w:val="000000"/>
+          <w:sz w:val="22"/>
+          <w:szCs w:val="22"/>
+        </w:rPr>
+      </w:pPr>
+      <w:r>
+        <w:rPr>
+          <w:rFonts w:ascii="Calibri" w:hAnsi="Calibri" w:cs="Calibri"/>
+          <w:color w:val="000000"/>
+          <w:sz w:val="22"/>
+          <w:szCs w:val="22"/>
+        </w:rPr>
+        <w:t>Correct</w:t>
+      </w:r>
+      <w:r>
+        <w:rPr>
+          <w:rFonts w:ascii="Calibri" w:hAnsi="Calibri" w:cs="Calibri"/>
+          <w:b/>
+          <w:bCs/>
+          <w:color w:val="000000"/>
+          <w:sz w:val="22"/>
+          <w:szCs w:val="22"/>
+        </w:rPr>
+        <w:t>5/5 $TRSRY</w:t>
+      </w:r>
+    </w:p>
+    <w:p>
+      <w:pPr>
+        <w:pStyle w:val="NormalWeb"/>
+        <w:spacing w:before="0" w:beforeAutospacing="0" w:after="160" w:afterAutospacing="0"/>
+        <w:rPr>
+          <w:b/>
+        </w:rPr>
+      </w:pPr>
+      <w:r>
+        <w:rPr>
+          <w:rFonts w:ascii="Calibri" w:hAnsi="Calibri" w:cs="Calibri"/>
+          <w:bCs/>
+          <w:color w:val="000000"/>
+          <w:sz w:val="22"/>
+          <w:szCs w:val="22"/>
+        </w:rPr>
+        <w:t xml:space="preserve">Right Answer: </w:t>
+      </w:r>
+      <w:r>
+        <w:rPr>
+          <w:rFonts w:ascii="Calibri" w:hAnsi="Calibri" w:cs="Calibri"/>
+          <w:b/>
+          <w:bCs/>
+          <w:color w:val="000000"/>
+          <w:sz w:val="22"/>
+          <w:szCs w:val="22"/>
+        </w:rPr>
+        <w:t>It means you should proceed with extra care as you know nothing about those behind the project</w:t>
+      </w:r>
+    </w:p>
+    <w:p>
+      <w:pPr>
+        <w:pStyle w:val="NormalWeb"/>
+        <w:numPr>
+          <w:ilvl w:val="0"/>
+          <w:numId w:val="56"/>
+        </w:numPr>
+        <w:spacing w:before="0" w:beforeAutospacing="0" w:after="160" w:afterAutospacing="0"/>
+        <w:textAlignment w:val="baseline"/>
+        <w:rPr>
+          <w:rFonts w:ascii="Calibri" w:hAnsi="Calibri" w:cs="Calibri"/>
+          <w:color w:val="000000"/>
+          <w:sz w:val="22"/>
+          <w:szCs w:val="22"/>
+        </w:rPr>
+      </w:pPr>
+      <w:r>
+        <w:rPr>
+          <w:rFonts w:ascii="Calibri" w:hAnsi="Calibri" w:cs="Calibri"/>
+          <w:b/>
+          <w:bCs/>
+          <w:color w:val="000000"/>
+          <w:sz w:val="22"/>
+          <w:szCs w:val="22"/>
+        </w:rPr>
+        <w:t>True or False: with KYC and/or GlobalID you can contact them if you need to</w:t>
+      </w:r>
+    </w:p>
+    <w:p>
+      <w:pPr>
+        <w:pStyle w:val="NormalWeb"/>
+        <w:numPr>
+          <w:ilvl w:val="1"/>
+          <w:numId w:val="58"/>
+        </w:numPr>
+        <w:spacing w:before="0" w:beforeAutospacing="0" w:after="160" w:afterAutospacing="0"/>
+        <w:textAlignment w:val="baseline"/>
+        <w:rPr>
+          <w:rFonts w:ascii="Arial" w:hAnsi="Arial" w:cs="Arial"/>
+          <w:color w:val="000000"/>
+          <w:sz w:val="20"/>
+          <w:szCs w:val="20"/>
+        </w:rPr>
+      </w:pPr>
+      <w:r>
+        <w:rPr>
+          <w:rFonts w:ascii="Calibri" w:hAnsi="Calibri" w:cs="Calibri"/>
+          <w:noProof/>
+          <w:color w:val="000000"/>
+          <w:sz w:val="22"/>
+          <w:szCs w:val="22"/>
+          <w:bdr w:val="none" w:sz="0" w:space="0" w:color="auto" w:frame="1"/>
+        </w:rPr>
+        <w:drawing>
+          <wp:inline distT="0" distB="0" distL="0" distR="0" wp14:anchorId="0060DC25" wp14:editId="4A8F0D09">
+            <wp:extent cx="260985" cy="225425"/>
+            <wp:effectExtent l="0" t="0" r="5715" b="3175"/>
+            <wp:docPr id="83" name="Picture 83" descr="https://lh6.googleusercontent.com/zA_wbT0o3Ku3Xt-KW5ksElEYuv6nx5nqQcNfULnU8mHJmzRiewMlDDwJx4ypEZ9oM6LmNLyPcSo1CkJi7s0LugvX0OTNypbqIwev2ItYRj3_Ij-ebV6tUyQzVeP3O19cfwYC01QGokx33K27kLXw9g"/>
+            <wp:cNvGraphicFramePr>
+              <a:graphicFrameLocks xmlns:a="http://schemas.openxmlformats.org/drawingml/2006/main" noChangeAspect="1"/>
+            </wp:cNvGraphicFramePr>
+            <a:graphic xmlns:a="http://schemas.openxmlformats.org/drawingml/2006/main">
+              <a:graphicData uri="http://schemas.openxmlformats.org/drawingml/2006/picture">
+                <pic:pic xmlns:pic="http://schemas.openxmlformats.org/drawingml/2006/picture">
+                  <pic:nvPicPr>
+                    <pic:cNvPr id="0" name="Picture 238" descr="https://lh6.googleusercontent.com/zA_wbT0o3Ku3Xt-KW5ksElEYuv6nx5nqQcNfULnU8mHJmzRiewMlDDwJx4ypEZ9oM6LmNLyPcSo1CkJi7s0LugvX0OTNypbqIwev2ItYRj3_Ij-ebV6tUyQzVeP3O19cfwYC01QGokx33K27kLXw9g"/>
+                    <pic:cNvPicPr>
+                      <a:picLocks noChangeAspect="1" noChangeArrowheads="1"/>
+                    </pic:cNvPicPr>
+                  </pic:nvPicPr>
+                  <pic:blipFill>
+                    <a:blip r:embed="rId69" cstate="print">
+                      <a:extLst>
+                        <a:ext uri="{28A0092B-C50C-407E-A947-70E740481C1C}">
+                          <a14:useLocalDpi xmlns:a14="http://schemas.microsoft.com/office/drawing/2010/main" val="0"/>
+                        </a:ext>
+                      </a:extLst>
+                    </a:blip>
+                    <a:srcRect/>
+                    <a:stretch>
+                      <a:fillRect/>
+                    </a:stretch>
+                  </pic:blipFill>
+                  <pic:spPr bwMode="auto">
+                    <a:xfrm>
+                      <a:off x="0" y="0"/>
+                      <a:ext cx="260985" cy="225425"/>
+                    </a:xfrm>
+                    <a:prstGeom prst="rect">
+                      <a:avLst/>
+                    </a:prstGeom>
+                    <a:noFill/>
+                    <a:ln>
+                      <a:noFill/>
+                    </a:ln>
+                  </pic:spPr>
+                </pic:pic>
+              </a:graphicData>
+            </a:graphic>
+          </wp:inline>
+        </w:drawing>
+      </w:r>
+      <w:r>
+        <w:rPr>
+          <w:rFonts w:ascii="Calibri" w:hAnsi="Calibri" w:cs="Calibri"/>
+          <w:color w:val="000000"/>
+          <w:sz w:val="22"/>
+          <w:szCs w:val="22"/>
+        </w:rPr>
+        <w:t> True: all their information is available</w:t>
+      </w:r>
+    </w:p>
+    <w:p>
+      <w:pPr>
+        <w:pStyle w:val="NormalWeb"/>
+        <w:numPr>
+          <w:ilvl w:val="1"/>
+          <w:numId w:val="58"/>
+        </w:numPr>
+        <w:spacing w:before="0" w:beforeAutospacing="0" w:after="160" w:afterAutospacing="0"/>
+        <w:textAlignment w:val="baseline"/>
+        <w:rPr>
+          <w:rFonts w:ascii="Arial" w:hAnsi="Arial" w:cs="Arial"/>
+          <w:color w:val="000000"/>
+          <w:sz w:val="20"/>
+          <w:szCs w:val="20"/>
+        </w:rPr>
+      </w:pPr>
+      <w:r>
+        <w:rPr>
+          <w:rFonts w:ascii="Calibri" w:hAnsi="Calibri" w:cs="Calibri"/>
+          <w:noProof/>
+          <w:color w:val="000000"/>
+          <w:sz w:val="22"/>
+          <w:szCs w:val="22"/>
+          <w:bdr w:val="none" w:sz="0" w:space="0" w:color="auto" w:frame="1"/>
+        </w:rPr>
+        <w:drawing>
+          <wp:inline distT="0" distB="0" distL="0" distR="0" wp14:anchorId="1EEA2BD2" wp14:editId="42877B3F">
+            <wp:extent cx="260985" cy="225425"/>
+            <wp:effectExtent l="0" t="0" r="5715" b="3175"/>
+            <wp:docPr id="82" name="Picture 82" descr="https://lh3.googleusercontent.com/cX0DvsbciaSgCp9Mnb8Wq-83MAQ1sXYmuQE8EDXkNjjBpI9s4lzTbRmBJGaynnFiSRsyYSZ74JkhWDogOnrOepfzcdzKz6Co3yJTeHKMKddCRN486gzIpkwOz3ewIHLcOBcH98XsbfM250Fnk4cm0w"/>
+            <wp:cNvGraphicFramePr>
+              <a:graphicFrameLocks xmlns:a="http://schemas.openxmlformats.org/drawingml/2006/main" noChangeAspect="1"/>
+            </wp:cNvGraphicFramePr>
+            <a:graphic xmlns:a="http://schemas.openxmlformats.org/drawingml/2006/main">
+              <a:graphicData uri="http://schemas.openxmlformats.org/drawingml/2006/picture">
+                <pic:pic xmlns:pic="http://schemas.openxmlformats.org/drawingml/2006/picture">
+                  <pic:nvPicPr>
+                    <pic:cNvPr id="0" name="Picture 239" descr="https://lh3.googleusercontent.com/cX0DvsbciaSgCp9Mnb8Wq-83MAQ1sXYmuQE8EDXkNjjBpI9s4lzTbRmBJGaynnFiSRsyYSZ74JkhWDogOnrOepfzcdzKz6Co3yJTeHKMKddCRN486gzIpkwOz3ewIHLcOBcH98XsbfM250Fnk4cm0w"/>
+                    <pic:cNvPicPr>
+                      <a:picLocks noChangeAspect="1" noChangeArrowheads="1"/>
+                    </pic:cNvPicPr>
+                  </pic:nvPicPr>
+                  <pic:blipFill>
+                    <a:blip r:embed="rId68" cstate="print">
+                      <a:extLst>
+                        <a:ext uri="{28A0092B-C50C-407E-A947-70E740481C1C}">
+                          <a14:useLocalDpi xmlns:a14="http://schemas.microsoft.com/office/drawing/2010/main" val="0"/>
+                        </a:ext>
+                      </a:extLst>
+                    </a:blip>
+                    <a:srcRect/>
+                    <a:stretch>
+                      <a:fillRect/>
+                    </a:stretch>
+                  </pic:blipFill>
+                  <pic:spPr bwMode="auto">
+                    <a:xfrm>
+                      <a:off x="0" y="0"/>
+                      <a:ext cx="260985" cy="225425"/>
+                    </a:xfrm>
+                    <a:prstGeom prst="rect">
+                      <a:avLst/>
+                    </a:prstGeom>
+                    <a:noFill/>
+                    <a:ln>
+                      <a:noFill/>
+                    </a:ln>
+                  </pic:spPr>
+                </pic:pic>
+              </a:graphicData>
+            </a:graphic>
+          </wp:inline>
+        </w:drawing>
+      </w:r>
+      <w:r>
+        <w:rPr>
+          <w:rFonts w:ascii="Calibri" w:hAnsi="Calibri" w:cs="Calibri"/>
+          <w:color w:val="000000"/>
+          <w:sz w:val="22"/>
+          <w:szCs w:val="22"/>
+        </w:rPr>
+        <w:t> False: but it makes them more easily identifiable in the event of authorities getting involved</w:t>
+      </w:r>
+    </w:p>
+    <w:p>
+      <w:pPr>
+        <w:pStyle w:val="NormalWeb"/>
+        <w:spacing w:before="0" w:beforeAutospacing="0" w:after="160" w:afterAutospacing="0"/>
+        <w:rPr>
+          <w:rFonts w:ascii="Calibri" w:hAnsi="Calibri" w:cs="Calibri"/>
+          <w:b/>
+          <w:bCs/>
+          <w:color w:val="000000"/>
+          <w:sz w:val="22"/>
+          <w:szCs w:val="22"/>
+        </w:rPr>
+      </w:pPr>
+      <w:r>
+        <w:rPr>
+          <w:rFonts w:ascii="Calibri" w:hAnsi="Calibri" w:cs="Calibri"/>
+          <w:color w:val="000000"/>
+          <w:sz w:val="22"/>
+          <w:szCs w:val="22"/>
+        </w:rPr>
+        <w:t>Correct</w:t>
+      </w:r>
+      <w:r>
+        <w:rPr>
+          <w:rFonts w:ascii="Calibri" w:hAnsi="Calibri" w:cs="Calibri"/>
+          <w:b/>
+          <w:bCs/>
+          <w:color w:val="000000"/>
+          <w:sz w:val="22"/>
+          <w:szCs w:val="22"/>
+        </w:rPr>
+        <w:t>5/5 $TRSRY</w:t>
+      </w:r>
+    </w:p>
+    <w:p>
+      <w:pPr>
+        <w:pStyle w:val="NormalWeb"/>
+        <w:spacing w:before="0" w:beforeAutospacing="0" w:after="160" w:afterAutospacing="0"/>
+        <w:rPr>
+          <w:rFonts w:ascii="Calibri" w:hAnsi="Calibri" w:cs="Calibri"/>
+          <w:b/>
+          <w:bCs/>
+          <w:color w:val="000000"/>
+          <w:sz w:val="22"/>
+          <w:szCs w:val="22"/>
+        </w:rPr>
+      </w:pPr>
+      <w:r>
+        <w:rPr>
+          <w:rFonts w:ascii="Calibri" w:hAnsi="Calibri" w:cs="Calibri"/>
+          <w:bCs/>
+          <w:color w:val="000000"/>
+          <w:sz w:val="22"/>
+          <w:szCs w:val="22"/>
+        </w:rPr>
+        <w:t xml:space="preserve">Right Answer: </w:t>
+      </w:r>
+      <w:r>
+        <w:rPr>
+          <w:rFonts w:ascii="Calibri" w:hAnsi="Calibri" w:cs="Calibri"/>
+          <w:b/>
+          <w:bCs/>
+          <w:color w:val="000000"/>
+          <w:sz w:val="22"/>
+          <w:szCs w:val="22"/>
+        </w:rPr>
+        <w:t>False: but it makes them more easily identifiable in the event of authorities getting involved</w:t>
+      </w:r>
+    </w:p>
+    <w:p>
+      <w:pPr>
+        <w:pStyle w:val="NormalWeb"/>
+        <w:spacing w:before="0" w:beforeAutospacing="0" w:after="160" w:afterAutospacing="0"/>
+        <w:rPr>
+          <w:rFonts w:ascii="Calibri" w:hAnsi="Calibri" w:cs="Calibri"/>
+          <w:b/>
+          <w:bCs/>
+          <w:color w:val="000000"/>
+          <w:sz w:val="22"/>
+          <w:szCs w:val="22"/>
+        </w:rPr>
+      </w:pPr>
+    </w:p>
+    <w:p>
+      <w:pPr>
+        <w:pStyle w:val="NormalWeb"/>
+        <w:spacing w:before="0" w:beforeAutospacing="0" w:after="160" w:afterAutospacing="0"/>
+        <w:rPr>
+          <w:b/>
+        </w:rPr>
+      </w:pPr>
+      <w:bookmarkStart w:id="1" w:name="_GoBack"/>
+      <w:bookmarkEnd w:id="1"/>
+    </w:p>
+    <w:p>
+      <w:pPr>
         <w:spacing w:line="240" w:lineRule="auto"/>
         <w:jc w:val="both"/>
         <w:rPr>
@@ -14732,8 +15299,6 @@
           <w:szCs w:val="24"/>
         </w:rPr>
       </w:pPr>
-      <w:bookmarkStart w:id="1" w:name="_GoBack"/>
-      <w:bookmarkEnd w:id="1"/>
     </w:p>
     <w:sectPr>
       <w:pgSz w:w="12240" w:h="15840"/>
@@ -14904,6 +15469,123 @@
     </w:lvl>
   </w:abstractNum>
   <w:abstractNum w:abstractNumId="1" w15:restartNumberingAfterBreak="0">
+    <w:nsid w:val="028C63FD"/>
+    <w:multiLevelType w:val="multilevel"/>
+    <w:tmpl w:val="3978FB96"/>
+    <w:lvl w:ilvl="0">
+      <w:start w:val="2"/>
+      <w:numFmt w:val="decimal"/>
+      <w:lvlText w:val="%1."/>
+      <w:lvlJc w:val="left"/>
+      <w:pPr>
+        <w:tabs>
+          <w:tab w:val="num" w:pos="720"/>
+        </w:tabs>
+        <w:ind w:left="720" w:hanging="360"/>
+      </w:pPr>
+    </w:lvl>
+    <w:lvl w:ilvl="1">
+      <w:start w:val="1"/>
+      <w:numFmt w:val="bullet"/>
+      <w:lvlText w:val="o"/>
+      <w:lvlJc w:val="left"/>
+      <w:pPr>
+        <w:tabs>
+          <w:tab w:val="num" w:pos="1440"/>
+        </w:tabs>
+        <w:ind w:left="1440" w:hanging="360"/>
+      </w:pPr>
+      <w:rPr>
+        <w:rFonts w:ascii="Courier New" w:hAnsi="Courier New" w:hint="default"/>
+        <w:sz w:val="20"/>
+      </w:rPr>
+    </w:lvl>
+    <w:lvl w:ilvl="2" w:tentative="1">
+      <w:start w:val="1"/>
+      <w:numFmt w:val="decimal"/>
+      <w:lvlText w:val="%3."/>
+      <w:lvlJc w:val="left"/>
+      <w:pPr>
+        <w:tabs>
+          <w:tab w:val="num" w:pos="2160"/>
+        </w:tabs>
+        <w:ind w:left="2160" w:hanging="360"/>
+      </w:pPr>
+    </w:lvl>
+    <w:lvl w:ilvl="3" w:tentative="1">
+      <w:start w:val="1"/>
+      <w:numFmt w:val="decimal"/>
+      <w:lvlText w:val="%4."/>
+      <w:lvlJc w:val="left"/>
+      <w:pPr>
+        <w:tabs>
+          <w:tab w:val="num" w:pos="2880"/>
+        </w:tabs>
+        <w:ind w:left="2880" w:hanging="360"/>
+      </w:pPr>
+    </w:lvl>
+    <w:lvl w:ilvl="4" w:tentative="1">
+      <w:start w:val="1"/>
+      <w:numFmt w:val="decimal"/>
+      <w:lvlText w:val="%5."/>
+      <w:lvlJc w:val="left"/>
+      <w:pPr>
+        <w:tabs>
+          <w:tab w:val="num" w:pos="3600"/>
+        </w:tabs>
+        <w:ind w:left="3600" w:hanging="360"/>
+      </w:pPr>
+    </w:lvl>
+    <w:lvl w:ilvl="5" w:tentative="1">
+      <w:start w:val="1"/>
+      <w:numFmt w:val="decimal"/>
+      <w:lvlText w:val="%6."/>
+      <w:lvlJc w:val="left"/>
+      <w:pPr>
+        <w:tabs>
+          <w:tab w:val="num" w:pos="4320"/>
+        </w:tabs>
+        <w:ind w:left="4320" w:hanging="360"/>
+      </w:pPr>
+    </w:lvl>
+    <w:lvl w:ilvl="6" w:tentative="1">
+      <w:start w:val="1"/>
+      <w:numFmt w:val="decimal"/>
+      <w:lvlText w:val="%7."/>
+      <w:lvlJc w:val="left"/>
+      <w:pPr>
+        <w:tabs>
+          <w:tab w:val="num" w:pos="5040"/>
+        </w:tabs>
+        <w:ind w:left="5040" w:hanging="360"/>
+      </w:pPr>
+    </w:lvl>
+    <w:lvl w:ilvl="7" w:tentative="1">
+      <w:start w:val="1"/>
+      <w:numFmt w:val="decimal"/>
+      <w:lvlText w:val="%8."/>
+      <w:lvlJc w:val="left"/>
+      <w:pPr>
+        <w:tabs>
+          <w:tab w:val="num" w:pos="5760"/>
+        </w:tabs>
+        <w:ind w:left="5760" w:hanging="360"/>
+      </w:pPr>
+    </w:lvl>
+    <w:lvl w:ilvl="8" w:tentative="1">
+      <w:start w:val="1"/>
+      <w:numFmt w:val="decimal"/>
+      <w:lvlText w:val="%9."/>
+      <w:lvlJc w:val="left"/>
+      <w:pPr>
+        <w:tabs>
+          <w:tab w:val="num" w:pos="6480"/>
+        </w:tabs>
+        <w:ind w:left="6480" w:hanging="360"/>
+      </w:pPr>
+    </w:lvl>
+  </w:abstractNum>
+  <w:abstractNum w:abstractNumId="2" w15:restartNumberingAfterBreak="0">
     <w:nsid w:val="02FA595B"/>
     <w:multiLevelType w:val="multilevel"/>
     <w:tmpl w:val="76D67F18"/>
@@ -15020,7 +15702,7 @@
       </w:pPr>
     </w:lvl>
   </w:abstractNum>
-  <w:abstractNum w:abstractNumId="2" w15:restartNumberingAfterBreak="0">
+  <w:abstractNum w:abstractNumId="3" w15:restartNumberingAfterBreak="0">
     <w:nsid w:val="04AD7FDA"/>
     <w:multiLevelType w:val="multilevel"/>
     <w:tmpl w:val="48685402"/>
@@ -15137,7 +15819,7 @@
       </w:pPr>
     </w:lvl>
   </w:abstractNum>
-  <w:abstractNum w:abstractNumId="3" w15:restartNumberingAfterBreak="0">
+  <w:abstractNum w:abstractNumId="4" w15:restartNumberingAfterBreak="0">
     <w:nsid w:val="0E0B6D4B"/>
     <w:multiLevelType w:val="multilevel"/>
     <w:tmpl w:val="35F6A67C"/>
@@ -15254,7 +15936,7 @@
       </w:pPr>
     </w:lvl>
   </w:abstractNum>
-  <w:abstractNum w:abstractNumId="4" w15:restartNumberingAfterBreak="0">
+  <w:abstractNum w:abstractNumId="5" w15:restartNumberingAfterBreak="0">
     <w:nsid w:val="162003B2"/>
     <w:multiLevelType w:val="multilevel"/>
     <w:tmpl w:val="D00CD0FE"/>
@@ -15371,7 +16053,7 @@
       </w:pPr>
     </w:lvl>
   </w:abstractNum>
-  <w:abstractNum w:abstractNumId="5" w15:restartNumberingAfterBreak="0">
+  <w:abstractNum w:abstractNumId="6" w15:restartNumberingAfterBreak="0">
     <w:nsid w:val="17623CD2"/>
     <w:multiLevelType w:val="multilevel"/>
     <w:tmpl w:val="EE24910E"/>
@@ -15488,7 +16170,7 @@
       </w:pPr>
     </w:lvl>
   </w:abstractNum>
-  <w:abstractNum w:abstractNumId="6" w15:restartNumberingAfterBreak="0">
+  <w:abstractNum w:abstractNumId="7" w15:restartNumberingAfterBreak="0">
     <w:nsid w:val="1B885A16"/>
     <w:multiLevelType w:val="multilevel"/>
     <w:tmpl w:val="6E46DBE2"/>
@@ -15605,7 +16287,7 @@
       </w:pPr>
     </w:lvl>
   </w:abstractNum>
-  <w:abstractNum w:abstractNumId="7" w15:restartNumberingAfterBreak="0">
+  <w:abstractNum w:abstractNumId="8" w15:restartNumberingAfterBreak="0">
     <w:nsid w:val="207E4B18"/>
     <w:multiLevelType w:val="multilevel"/>
     <w:tmpl w:val="4198F0CE"/>
@@ -15722,7 +16404,7 @@
       </w:pPr>
     </w:lvl>
   </w:abstractNum>
-  <w:abstractNum w:abstractNumId="8" w15:restartNumberingAfterBreak="0">
+  <w:abstractNum w:abstractNumId="9" w15:restartNumberingAfterBreak="0">
     <w:nsid w:val="21060E15"/>
     <w:multiLevelType w:val="multilevel"/>
     <w:tmpl w:val="F91A25C0"/>
@@ -15839,7 +16521,7 @@
       </w:pPr>
     </w:lvl>
   </w:abstractNum>
-  <w:abstractNum w:abstractNumId="9" w15:restartNumberingAfterBreak="0">
+  <w:abstractNum w:abstractNumId="10" w15:restartNumberingAfterBreak="0">
     <w:nsid w:val="221B257E"/>
     <w:multiLevelType w:val="multilevel"/>
     <w:tmpl w:val="0C5ECF34"/>
@@ -15956,7 +16638,7 @@
       </w:pPr>
     </w:lvl>
   </w:abstractNum>
-  <w:abstractNum w:abstractNumId="10" w15:restartNumberingAfterBreak="0">
+  <w:abstractNum w:abstractNumId="11" w15:restartNumberingAfterBreak="0">
     <w:nsid w:val="23D015E5"/>
     <w:multiLevelType w:val="multilevel"/>
     <w:tmpl w:val="44F62702"/>
@@ -16073,7 +16755,7 @@
       </w:pPr>
     </w:lvl>
   </w:abstractNum>
-  <w:abstractNum w:abstractNumId="11" w15:restartNumberingAfterBreak="0">
+  <w:abstractNum w:abstractNumId="12" w15:restartNumberingAfterBreak="0">
     <w:nsid w:val="25487DB5"/>
     <w:multiLevelType w:val="multilevel"/>
     <w:tmpl w:val="A90A7D0A"/>
@@ -16190,7 +16872,7 @@
       </w:pPr>
     </w:lvl>
   </w:abstractNum>
-  <w:abstractNum w:abstractNumId="12" w15:restartNumberingAfterBreak="0">
+  <w:abstractNum w:abstractNumId="13" w15:restartNumberingAfterBreak="0">
     <w:nsid w:val="260A7FA3"/>
     <w:multiLevelType w:val="multilevel"/>
     <w:tmpl w:val="E5301B5A"/>
@@ -16307,7 +16989,7 @@
       </w:pPr>
     </w:lvl>
   </w:abstractNum>
-  <w:abstractNum w:abstractNumId="13" w15:restartNumberingAfterBreak="0">
+  <w:abstractNum w:abstractNumId="14" w15:restartNumberingAfterBreak="0">
     <w:nsid w:val="27BF7C24"/>
     <w:multiLevelType w:val="multilevel"/>
     <w:tmpl w:val="6E0C379C"/>
@@ -16424,7 +17106,7 @@
       </w:pPr>
     </w:lvl>
   </w:abstractNum>
-  <w:abstractNum w:abstractNumId="14" w15:restartNumberingAfterBreak="0">
+  <w:abstractNum w:abstractNumId="15" w15:restartNumberingAfterBreak="0">
     <w:nsid w:val="27F77995"/>
     <w:multiLevelType w:val="multilevel"/>
     <w:tmpl w:val="1A882704"/>
@@ -16541,7 +17223,7 @@
       </w:pPr>
     </w:lvl>
   </w:abstractNum>
-  <w:abstractNum w:abstractNumId="15" w15:restartNumberingAfterBreak="0">
+  <w:abstractNum w:abstractNumId="16" w15:restartNumberingAfterBreak="0">
     <w:nsid w:val="28D05BF2"/>
     <w:multiLevelType w:val="multilevel"/>
     <w:tmpl w:val="19A67A38"/>
@@ -16658,7 +17340,7 @@
       </w:pPr>
     </w:lvl>
   </w:abstractNum>
-  <w:abstractNum w:abstractNumId="16" w15:restartNumberingAfterBreak="0">
+  <w:abstractNum w:abstractNumId="17" w15:restartNumberingAfterBreak="0">
     <w:nsid w:val="2E313DB5"/>
     <w:multiLevelType w:val="multilevel"/>
     <w:tmpl w:val="F612B812"/>
@@ -16775,7 +17457,124 @@
       </w:pPr>
     </w:lvl>
   </w:abstractNum>
-  <w:abstractNum w:abstractNumId="17" w15:restartNumberingAfterBreak="0">
+  <w:abstractNum w:abstractNumId="18" w15:restartNumberingAfterBreak="0">
+    <w:nsid w:val="353612D4"/>
+    <w:multiLevelType w:val="multilevel"/>
+    <w:tmpl w:val="187A87CC"/>
+    <w:lvl w:ilvl="0">
+      <w:start w:val="1"/>
+      <w:numFmt w:val="decimal"/>
+      <w:lvlText w:val="%1."/>
+      <w:lvlJc w:val="left"/>
+      <w:pPr>
+        <w:tabs>
+          <w:tab w:val="num" w:pos="720"/>
+        </w:tabs>
+        <w:ind w:left="720" w:hanging="360"/>
+      </w:pPr>
+    </w:lvl>
+    <w:lvl w:ilvl="1">
+      <w:start w:val="1"/>
+      <w:numFmt w:val="bullet"/>
+      <w:lvlText w:val="o"/>
+      <w:lvlJc w:val="left"/>
+      <w:pPr>
+        <w:tabs>
+          <w:tab w:val="num" w:pos="1440"/>
+        </w:tabs>
+        <w:ind w:left="1440" w:hanging="360"/>
+      </w:pPr>
+      <w:rPr>
+        <w:rFonts w:ascii="Courier New" w:hAnsi="Courier New" w:hint="default"/>
+        <w:sz w:val="20"/>
+      </w:rPr>
+    </w:lvl>
+    <w:lvl w:ilvl="2" w:tentative="1">
+      <w:start w:val="1"/>
+      <w:numFmt w:val="decimal"/>
+      <w:lvlText w:val="%3."/>
+      <w:lvlJc w:val="left"/>
+      <w:pPr>
+        <w:tabs>
+          <w:tab w:val="num" w:pos="2160"/>
+        </w:tabs>
+        <w:ind w:left="2160" w:hanging="360"/>
+      </w:pPr>
+    </w:lvl>
+    <w:lvl w:ilvl="3" w:tentative="1">
+      <w:start w:val="1"/>
+      <w:numFmt w:val="decimal"/>
+      <w:lvlText w:val="%4."/>
+      <w:lvlJc w:val="left"/>
+      <w:pPr>
+        <w:tabs>
+          <w:tab w:val="num" w:pos="2880"/>
+        </w:tabs>
+        <w:ind w:left="2880" w:hanging="360"/>
+      </w:pPr>
+    </w:lvl>
+    <w:lvl w:ilvl="4" w:tentative="1">
+      <w:start w:val="1"/>
+      <w:numFmt w:val="decimal"/>
+      <w:lvlText w:val="%5."/>
+      <w:lvlJc w:val="left"/>
+      <w:pPr>
+        <w:tabs>
+          <w:tab w:val="num" w:pos="3600"/>
+        </w:tabs>
+        <w:ind w:left="3600" w:hanging="360"/>
+      </w:pPr>
+    </w:lvl>
+    <w:lvl w:ilvl="5" w:tentative="1">
+      <w:start w:val="1"/>
+      <w:numFmt w:val="decimal"/>
+      <w:lvlText w:val="%6."/>
+      <w:lvlJc w:val="left"/>
+      <w:pPr>
+        <w:tabs>
+          <w:tab w:val="num" w:pos="4320"/>
+        </w:tabs>
+        <w:ind w:left="4320" w:hanging="360"/>
+      </w:pPr>
+    </w:lvl>
+    <w:lvl w:ilvl="6" w:tentative="1">
+      <w:start w:val="1"/>
+      <w:numFmt w:val="decimal"/>
+      <w:lvlText w:val="%7."/>
+      <w:lvlJc w:val="left"/>
+      <w:pPr>
+        <w:tabs>
+          <w:tab w:val="num" w:pos="5040"/>
+        </w:tabs>
+        <w:ind w:left="5040" w:hanging="360"/>
+      </w:pPr>
+    </w:lvl>
+    <w:lvl w:ilvl="7" w:tentative="1">
+      <w:start w:val="1"/>
+      <w:numFmt w:val="decimal"/>
+      <w:lvlText w:val="%8."/>
+      <w:lvlJc w:val="left"/>
+      <w:pPr>
+        <w:tabs>
+          <w:tab w:val="num" w:pos="5760"/>
+        </w:tabs>
+        <w:ind w:left="5760" w:hanging="360"/>
+      </w:pPr>
+    </w:lvl>
+    <w:lvl w:ilvl="8" w:tentative="1">
+      <w:start w:val="1"/>
+      <w:numFmt w:val="decimal"/>
+      <w:lvlText w:val="%9."/>
+      <w:lvlJc w:val="left"/>
+      <w:pPr>
+        <w:tabs>
+          <w:tab w:val="num" w:pos="6480"/>
+        </w:tabs>
+        <w:ind w:left="6480" w:hanging="360"/>
+      </w:pPr>
+    </w:lvl>
+  </w:abstractNum>
+  <w:abstractNum w:abstractNumId="19" w15:restartNumberingAfterBreak="0">
     <w:nsid w:val="3DA823BE"/>
     <w:multiLevelType w:val="multilevel"/>
     <w:tmpl w:val="E0BC2C02"/>
@@ -16892,7 +17691,7 @@
       </w:pPr>
     </w:lvl>
   </w:abstractNum>
-  <w:abstractNum w:abstractNumId="18" w15:restartNumberingAfterBreak="0">
+  <w:abstractNum w:abstractNumId="20" w15:restartNumberingAfterBreak="0">
     <w:nsid w:val="3E921E60"/>
     <w:multiLevelType w:val="multilevel"/>
     <w:tmpl w:val="ECD691AA"/>
@@ -17009,7 +17808,7 @@
       </w:pPr>
     </w:lvl>
   </w:abstractNum>
-  <w:abstractNum w:abstractNumId="19" w15:restartNumberingAfterBreak="0">
+  <w:abstractNum w:abstractNumId="21" w15:restartNumberingAfterBreak="0">
     <w:nsid w:val="42311210"/>
     <w:multiLevelType w:val="multilevel"/>
     <w:tmpl w:val="32EE573C"/>
@@ -17126,7 +17925,7 @@
       </w:pPr>
     </w:lvl>
   </w:abstractNum>
-  <w:abstractNum w:abstractNumId="20" w15:restartNumberingAfterBreak="0">
+  <w:abstractNum w:abstractNumId="22" w15:restartNumberingAfterBreak="0">
     <w:nsid w:val="498421C4"/>
     <w:multiLevelType w:val="multilevel"/>
     <w:tmpl w:val="2F4035CA"/>
@@ -17243,7 +18042,7 @@
       </w:pPr>
     </w:lvl>
   </w:abstractNum>
-  <w:abstractNum w:abstractNumId="21" w15:restartNumberingAfterBreak="0">
+  <w:abstractNum w:abstractNumId="23" w15:restartNumberingAfterBreak="0">
     <w:nsid w:val="4D644503"/>
     <w:multiLevelType w:val="multilevel"/>
     <w:tmpl w:val="91DE9E64"/>
@@ -17360,7 +18159,7 @@
       </w:pPr>
     </w:lvl>
   </w:abstractNum>
-  <w:abstractNum w:abstractNumId="22" w15:restartNumberingAfterBreak="0">
+  <w:abstractNum w:abstractNumId="24" w15:restartNumberingAfterBreak="0">
     <w:nsid w:val="4EEA3E3D"/>
     <w:multiLevelType w:val="multilevel"/>
     <w:tmpl w:val="E56C09F0"/>
@@ -17509,7 +18308,7 @@
       </w:rPr>
     </w:lvl>
   </w:abstractNum>
-  <w:abstractNum w:abstractNumId="23" w15:restartNumberingAfterBreak="0">
+  <w:abstractNum w:abstractNumId="25" w15:restartNumberingAfterBreak="0">
     <w:nsid w:val="4FA65D6A"/>
     <w:multiLevelType w:val="multilevel"/>
     <w:tmpl w:val="11BA778A"/>
@@ -17626,7 +18425,7 @@
       </w:pPr>
     </w:lvl>
   </w:abstractNum>
-  <w:abstractNum w:abstractNumId="24" w15:restartNumberingAfterBreak="0">
+  <w:abstractNum w:abstractNumId="26" w15:restartNumberingAfterBreak="0">
     <w:nsid w:val="54EA629F"/>
     <w:multiLevelType w:val="multilevel"/>
     <w:tmpl w:val="31D2951C"/>
@@ -17767,7 +18566,7 @@
       </w:rPr>
     </w:lvl>
   </w:abstractNum>
-  <w:abstractNum w:abstractNumId="25" w15:restartNumberingAfterBreak="0">
+  <w:abstractNum w:abstractNumId="27" w15:restartNumberingAfterBreak="0">
     <w:nsid w:val="59CE70BC"/>
     <w:multiLevelType w:val="multilevel"/>
     <w:tmpl w:val="78D046DE"/>
@@ -17884,7 +18683,7 @@
       </w:pPr>
     </w:lvl>
   </w:abstractNum>
-  <w:abstractNum w:abstractNumId="26" w15:restartNumberingAfterBreak="0">
+  <w:abstractNum w:abstractNumId="28" w15:restartNumberingAfterBreak="0">
     <w:nsid w:val="624B1A62"/>
     <w:multiLevelType w:val="multilevel"/>
     <w:tmpl w:val="B4C8F190"/>
@@ -18001,7 +18800,7 @@
       </w:pPr>
     </w:lvl>
   </w:abstractNum>
-  <w:abstractNum w:abstractNumId="27" w15:restartNumberingAfterBreak="0">
+  <w:abstractNum w:abstractNumId="29" w15:restartNumberingAfterBreak="0">
     <w:nsid w:val="631B4400"/>
     <w:multiLevelType w:val="multilevel"/>
     <w:tmpl w:val="D430CD90"/>
@@ -18118,7 +18917,7 @@
       </w:pPr>
     </w:lvl>
   </w:abstractNum>
-  <w:abstractNum w:abstractNumId="28" w15:restartNumberingAfterBreak="0">
+  <w:abstractNum w:abstractNumId="30" w15:restartNumberingAfterBreak="0">
     <w:nsid w:val="644B4BF7"/>
     <w:multiLevelType w:val="multilevel"/>
     <w:tmpl w:val="3286C4C4"/>
@@ -18235,7 +19034,7 @@
       </w:pPr>
     </w:lvl>
   </w:abstractNum>
-  <w:abstractNum w:abstractNumId="29" w15:restartNumberingAfterBreak="0">
+  <w:abstractNum w:abstractNumId="31" w15:restartNumberingAfterBreak="0">
     <w:nsid w:val="6A237F50"/>
     <w:multiLevelType w:val="multilevel"/>
     <w:tmpl w:val="CA384C4E"/>
@@ -18352,7 +19151,7 @@
       </w:pPr>
     </w:lvl>
   </w:abstractNum>
-  <w:abstractNum w:abstractNumId="30" w15:restartNumberingAfterBreak="0">
+  <w:abstractNum w:abstractNumId="32" w15:restartNumberingAfterBreak="0">
     <w:nsid w:val="6DFA6671"/>
     <w:multiLevelType w:val="multilevel"/>
     <w:tmpl w:val="9D52E73C"/>
@@ -18469,7 +19268,7 @@
       </w:pPr>
     </w:lvl>
   </w:abstractNum>
-  <w:abstractNum w:abstractNumId="31" w15:restartNumberingAfterBreak="0">
+  <w:abstractNum w:abstractNumId="33" w15:restartNumberingAfterBreak="0">
     <w:nsid w:val="72CD6EDD"/>
     <w:multiLevelType w:val="multilevel"/>
     <w:tmpl w:val="E5DE1720"/>
@@ -18582,7 +19381,7 @@
       </w:pPr>
     </w:lvl>
   </w:abstractNum>
-  <w:abstractNum w:abstractNumId="32" w15:restartNumberingAfterBreak="0">
+  <w:abstractNum w:abstractNumId="34" w15:restartNumberingAfterBreak="0">
     <w:nsid w:val="772045C1"/>
     <w:multiLevelType w:val="multilevel"/>
     <w:tmpl w:val="9BDCF222"/>
@@ -18700,100 +19499,100 @@
     </w:lvl>
   </w:abstractNum>
   <w:num w:numId="1">
-    <w:abstractNumId w:val="18"/>
+    <w:abstractNumId w:val="20"/>
     <w:lvlOverride w:ilvl="0">
       <w:startOverride w:val="1"/>
     </w:lvlOverride>
   </w:num>
   <w:num w:numId="2">
-    <w:abstractNumId w:val="18"/>
+    <w:abstractNumId w:val="20"/>
     <w:lvlOverride w:ilvl="0">
       <w:startOverride w:val="2"/>
     </w:lvlOverride>
   </w:num>
   <w:num w:numId="3">
-    <w:abstractNumId w:val="18"/>
+    <w:abstractNumId w:val="20"/>
     <w:lvlOverride w:ilvl="0">
       <w:startOverride w:val="3"/>
     </w:lvlOverride>
   </w:num>
   <w:num w:numId="4">
-    <w:abstractNumId w:val="19"/>
+    <w:abstractNumId w:val="21"/>
     <w:lvlOverride w:ilvl="0">
       <w:startOverride w:val="1"/>
     </w:lvlOverride>
   </w:num>
   <w:num w:numId="5">
-    <w:abstractNumId w:val="19"/>
+    <w:abstractNumId w:val="21"/>
     <w:lvlOverride w:ilvl="0">
       <w:startOverride w:val="2"/>
     </w:lvlOverride>
   </w:num>
   <w:num w:numId="6">
-    <w:abstractNumId w:val="19"/>
+    <w:abstractNumId w:val="21"/>
     <w:lvlOverride w:ilvl="0">
       <w:startOverride w:val="3"/>
     </w:lvlOverride>
   </w:num>
   <w:num w:numId="7">
+    <w:abstractNumId w:val="9"/>
+    <w:lvlOverride w:ilvl="0">
+      <w:startOverride w:val="1"/>
+    </w:lvlOverride>
+  </w:num>
+  <w:num w:numId="8">
+    <w:abstractNumId w:val="9"/>
+    <w:lvlOverride w:ilvl="0">
+      <w:startOverride w:val="2"/>
+    </w:lvlOverride>
+  </w:num>
+  <w:num w:numId="9">
+    <w:abstractNumId w:val="9"/>
+    <w:lvlOverride w:ilvl="0">
+      <w:startOverride w:val="3"/>
+    </w:lvlOverride>
+  </w:num>
+  <w:num w:numId="10">
+    <w:abstractNumId w:val="29"/>
+    <w:lvlOverride w:ilvl="0">
+      <w:startOverride w:val="1"/>
+    </w:lvlOverride>
+  </w:num>
+  <w:num w:numId="11">
+    <w:abstractNumId w:val="29"/>
+    <w:lvlOverride w:ilvl="0">
+      <w:startOverride w:val="2"/>
+    </w:lvlOverride>
+  </w:num>
+  <w:num w:numId="12">
+    <w:abstractNumId w:val="29"/>
+    <w:lvlOverride w:ilvl="0">
+      <w:startOverride w:val="3"/>
+    </w:lvlOverride>
+  </w:num>
+  <w:num w:numId="13">
     <w:abstractNumId w:val="8"/>
     <w:lvlOverride w:ilvl="0">
       <w:startOverride w:val="1"/>
     </w:lvlOverride>
   </w:num>
-  <w:num w:numId="8">
+  <w:num w:numId="14">
     <w:abstractNumId w:val="8"/>
     <w:lvlOverride w:ilvl="0">
       <w:startOverride w:val="2"/>
     </w:lvlOverride>
   </w:num>
-  <w:num w:numId="9">
+  <w:num w:numId="15">
     <w:abstractNumId w:val="8"/>
     <w:lvlOverride w:ilvl="0">
       <w:startOverride w:val="3"/>
     </w:lvlOverride>
   </w:num>
-  <w:num w:numId="10">
-    <w:abstractNumId w:val="27"/>
-    <w:lvlOverride w:ilvl="0">
-      <w:startOverride w:val="1"/>
-    </w:lvlOverride>
-  </w:num>
-  <w:num w:numId="11">
-    <w:abstractNumId w:val="27"/>
-    <w:lvlOverride w:ilvl="0">
-      <w:startOverride w:val="2"/>
-    </w:lvlOverride>
-  </w:num>
-  <w:num w:numId="12">
-    <w:abstractNumId w:val="27"/>
-    <w:lvlOverride w:ilvl="0">
-      <w:startOverride w:val="3"/>
-    </w:lvlOverride>
-  </w:num>
-  <w:num w:numId="13">
-    <w:abstractNumId w:val="7"/>
-    <w:lvlOverride w:ilvl="0">
-      <w:startOverride w:val="1"/>
-    </w:lvlOverride>
-  </w:num>
-  <w:num w:numId="14">
-    <w:abstractNumId w:val="7"/>
-    <w:lvlOverride w:ilvl="0">
-      <w:startOverride w:val="2"/>
-    </w:lvlOverride>
-  </w:num>
-  <w:num w:numId="15">
-    <w:abstractNumId w:val="7"/>
-    <w:lvlOverride w:ilvl="0">
-      <w:startOverride w:val="3"/>
-    </w:lvlOverride>
-  </w:num>
   <w:num w:numId="16">
-    <w:abstractNumId w:val="10"/>
+    <w:abstractNumId w:val="11"/>
   </w:num>
   <w:num w:numId="17">
-    <w:abstractNumId w:val="10"/>
+    <w:abstractNumId w:val="11"/>
     <w:lvlOverride w:ilvl="1">
       <w:lvl w:ilvl="1">
         <w:numFmt w:val="bullet"/>
@@ -18813,7 +19612,7 @@
     </w:lvlOverride>
   </w:num>
   <w:num w:numId="18">
-    <w:abstractNumId w:val="31"/>
+    <w:abstractNumId w:val="33"/>
     <w:lvlOverride w:ilvl="0">
       <w:lvl w:ilvl="0">
         <w:numFmt w:val="decimal"/>
@@ -18823,13 +19622,13 @@
     </w:lvlOverride>
   </w:num>
   <w:num w:numId="19">
-    <w:abstractNumId w:val="22"/>
+    <w:abstractNumId w:val="24"/>
   </w:num>
   <w:num w:numId="20">
-    <w:abstractNumId w:val="2"/>
+    <w:abstractNumId w:val="3"/>
   </w:num>
   <w:num w:numId="21">
-    <w:abstractNumId w:val="2"/>
+    <w:abstractNumId w:val="3"/>
     <w:lvlOverride w:ilvl="1">
       <w:lvl w:ilvl="1">
         <w:numFmt w:val="bullet"/>
@@ -18849,6 +19648,133 @@
     </w:lvlOverride>
   </w:num>
   <w:num w:numId="22">
+    <w:abstractNumId w:val="7"/>
+    <w:lvlOverride w:ilvl="0">
+      <w:lvl w:ilvl="0">
+        <w:numFmt w:val="decimal"/>
+        <w:lvlText w:val="%1."/>
+        <w:lvlJc w:val="left"/>
+      </w:lvl>
+    </w:lvlOverride>
+    <w:lvlOverride w:ilvl="1">
+      <w:lvl w:ilvl="1">
+        <w:numFmt w:val="bullet"/>
+        <w:lvlText w:val=""/>
+        <w:lvlJc w:val="left"/>
+        <w:pPr>
+          <w:tabs>
+            <w:tab w:val="num" w:pos="1440"/>
+          </w:tabs>
+          <w:ind w:left="1440" w:hanging="360"/>
+        </w:pPr>
+        <w:rPr>
+          <w:rFonts w:ascii="Symbol" w:hAnsi="Symbol" w:hint="default"/>
+          <w:sz w:val="20"/>
+        </w:rPr>
+      </w:lvl>
+    </w:lvlOverride>
+  </w:num>
+  <w:num w:numId="23">
+    <w:abstractNumId w:val="2"/>
+    <w:lvlOverride w:ilvl="0">
+      <w:lvl w:ilvl="0">
+        <w:numFmt w:val="decimal"/>
+        <w:lvlText w:val="%1."/>
+        <w:lvlJc w:val="left"/>
+      </w:lvl>
+    </w:lvlOverride>
+    <w:lvlOverride w:ilvl="1">
+      <w:lvl w:ilvl="1">
+        <w:numFmt w:val="bullet"/>
+        <w:lvlText w:val=""/>
+        <w:lvlJc w:val="left"/>
+        <w:pPr>
+          <w:tabs>
+            <w:tab w:val="num" w:pos="1440"/>
+          </w:tabs>
+          <w:ind w:left="1440" w:hanging="360"/>
+        </w:pPr>
+        <w:rPr>
+          <w:rFonts w:ascii="Symbol" w:hAnsi="Symbol" w:hint="default"/>
+          <w:sz w:val="20"/>
+        </w:rPr>
+      </w:lvl>
+    </w:lvlOverride>
+  </w:num>
+  <w:num w:numId="24">
+    <w:abstractNumId w:val="0"/>
+  </w:num>
+  <w:num w:numId="25">
+    <w:abstractNumId w:val="0"/>
+    <w:lvlOverride w:ilvl="1">
+      <w:lvl w:ilvl="1">
+        <w:numFmt w:val="bullet"/>
+        <w:lvlText w:val=""/>
+        <w:lvlJc w:val="left"/>
+        <w:pPr>
+          <w:tabs>
+            <w:tab w:val="num" w:pos="1440"/>
+          </w:tabs>
+          <w:ind w:left="1440" w:hanging="360"/>
+        </w:pPr>
+        <w:rPr>
+          <w:rFonts w:ascii="Symbol" w:hAnsi="Symbol" w:hint="default"/>
+          <w:sz w:val="20"/>
+        </w:rPr>
+      </w:lvl>
+    </w:lvlOverride>
+  </w:num>
+  <w:num w:numId="26">
+    <w:abstractNumId w:val="23"/>
+    <w:lvlOverride w:ilvl="0">
+      <w:lvl w:ilvl="0">
+        <w:numFmt w:val="decimal"/>
+        <w:lvlText w:val="%1."/>
+        <w:lvlJc w:val="left"/>
+      </w:lvl>
+    </w:lvlOverride>
+    <w:lvlOverride w:ilvl="1">
+      <w:lvl w:ilvl="1">
+        <w:numFmt w:val="bullet"/>
+        <w:lvlText w:val=""/>
+        <w:lvlJc w:val="left"/>
+        <w:pPr>
+          <w:tabs>
+            <w:tab w:val="num" w:pos="1440"/>
+          </w:tabs>
+          <w:ind w:left="1440" w:hanging="360"/>
+        </w:pPr>
+        <w:rPr>
+          <w:rFonts w:ascii="Symbol" w:hAnsi="Symbol" w:hint="default"/>
+          <w:sz w:val="20"/>
+        </w:rPr>
+      </w:lvl>
+    </w:lvlOverride>
+  </w:num>
+  <w:num w:numId="27">
+    <w:abstractNumId w:val="15"/>
+  </w:num>
+  <w:num w:numId="28">
+    <w:abstractNumId w:val="15"/>
+    <w:lvlOverride w:ilvl="1">
+      <w:lvl w:ilvl="1">
+        <w:numFmt w:val="bullet"/>
+        <w:lvlText w:val=""/>
+        <w:lvlJc w:val="left"/>
+        <w:pPr>
+          <w:tabs>
+            <w:tab w:val="num" w:pos="1440"/>
+          </w:tabs>
+          <w:ind w:left="1440" w:hanging="360"/>
+        </w:pPr>
+        <w:rPr>
+          <w:rFonts w:ascii="Symbol" w:hAnsi="Symbol" w:hint="default"/>
+          <w:sz w:val="20"/>
+        </w:rPr>
+      </w:lvl>
+    </w:lvlOverride>
+  </w:num>
+  <w:num w:numId="29">
     <w:abstractNumId w:val="6"/>
     <w:lvlOverride w:ilvl="0">
       <w:lvl w:ilvl="0">
@@ -18875,8 +19801,14 @@
       </w:lvl>
     </w:lvlOverride>
   </w:num>
-  <w:num w:numId="23">
-    <w:abstractNumId w:val="1"/>
+  <w:num w:numId="30">
+    <w:abstractNumId w:val="26"/>
+  </w:num>
+  <w:num w:numId="31">
+    <w:abstractNumId w:val="26"/>
+  </w:num>
+  <w:num w:numId="32">
+    <w:abstractNumId w:val="31"/>
     <w:lvlOverride w:ilvl="0">
       <w:lvl w:ilvl="0">
         <w:numFmt w:val="decimal"/>
@@ -18902,31 +19834,8 @@
       </w:lvl>
     </w:lvlOverride>
   </w:num>
-  <w:num w:numId="24">
-    <w:abstractNumId w:val="0"/>
-  </w:num>
-  <w:num w:numId="25">
-    <w:abstractNumId w:val="0"/>
-    <w:lvlOverride w:ilvl="1">
-      <w:lvl w:ilvl="1">
-        <w:numFmt w:val="bullet"/>
-        <w:lvlText w:val=""/>
-        <w:lvlJc w:val="left"/>
-        <w:pPr>
-          <w:tabs>
-            <w:tab w:val="num" w:pos="1440"/>
-          </w:tabs>
-          <w:ind w:left="1440" w:hanging="360"/>
-        </w:pPr>
-        <w:rPr>
-          <w:rFonts w:ascii="Symbol" w:hAnsi="Symbol" w:hint="default"/>
-          <w:sz w:val="20"/>
-        </w:rPr>
-      </w:lvl>
-    </w:lvlOverride>
-  </w:num>
-  <w:num w:numId="26">
-    <w:abstractNumId w:val="21"/>
+  <w:num w:numId="33">
+    <w:abstractNumId w:val="27"/>
     <w:lvlOverride w:ilvl="0">
       <w:lvl w:ilvl="0">
         <w:numFmt w:val="decimal"/>
@@ -18952,30 +19861,7 @@
       </w:lvl>
     </w:lvlOverride>
   </w:num>
-  <w:num w:numId="27">
-    <w:abstractNumId w:val="14"/>
-  </w:num>
-  <w:num w:numId="28">
-    <w:abstractNumId w:val="14"/>
-    <w:lvlOverride w:ilvl="1">
-      <w:lvl w:ilvl="1">
-        <w:numFmt w:val="bullet"/>
-        <w:lvlText w:val=""/>
-        <w:lvlJc w:val="left"/>
-        <w:pPr>
-          <w:tabs>
-            <w:tab w:val="num" w:pos="1440"/>
-          </w:tabs>
-          <w:ind w:left="1440" w:hanging="360"/>
-        </w:pPr>
-        <w:rPr>
-          <w:rFonts w:ascii="Symbol" w:hAnsi="Symbol" w:hint="default"/>
-          <w:sz w:val="20"/>
-        </w:rPr>
-      </w:lvl>
-    </w:lvlOverride>
-  </w:num>
-  <w:num w:numId="29">
+  <w:num w:numId="34">
     <w:abstractNumId w:val="5"/>
     <w:lvlOverride w:ilvl="0">
       <w:lvl w:ilvl="0">
@@ -19002,14 +19888,8 @@
       </w:lvl>
     </w:lvlOverride>
   </w:num>
-  <w:num w:numId="30">
-    <w:abstractNumId w:val="24"/>
-  </w:num>
-  <w:num w:numId="31">
-    <w:abstractNumId w:val="24"/>
-  </w:num>
-  <w:num w:numId="32">
-    <w:abstractNumId w:val="29"/>
+  <w:num w:numId="35">
+    <w:abstractNumId w:val="13"/>
     <w:lvlOverride w:ilvl="0">
       <w:lvl w:ilvl="0">
         <w:numFmt w:val="decimal"/>
@@ -19035,8 +19915,8 @@
       </w:lvl>
     </w:lvlOverride>
   </w:num>
-  <w:num w:numId="33">
-    <w:abstractNumId w:val="25"/>
+  <w:num w:numId="36">
+    <w:abstractNumId w:val="28"/>
     <w:lvlOverride w:ilvl="0">
       <w:lvl w:ilvl="0">
         <w:numFmt w:val="decimal"/>
@@ -19062,7 +19942,84 @@
       </w:lvl>
     </w:lvlOverride>
   </w:num>
-  <w:num w:numId="34">
+  <w:num w:numId="37">
+    <w:abstractNumId w:val="32"/>
+    <w:lvlOverride w:ilvl="0">
+      <w:lvl w:ilvl="0">
+        <w:numFmt w:val="decimal"/>
+        <w:lvlText w:val="%1."/>
+        <w:lvlJc w:val="left"/>
+      </w:lvl>
+    </w:lvlOverride>
+    <w:lvlOverride w:ilvl="1">
+      <w:lvl w:ilvl="1">
+        <w:numFmt w:val="bullet"/>
+        <w:lvlText w:val=""/>
+        <w:lvlJc w:val="left"/>
+        <w:pPr>
+          <w:tabs>
+            <w:tab w:val="num" w:pos="1440"/>
+          </w:tabs>
+          <w:ind w:left="1440" w:hanging="360"/>
+        </w:pPr>
+        <w:rPr>
+          <w:rFonts w:ascii="Symbol" w:hAnsi="Symbol" w:hint="default"/>
+          <w:sz w:val="20"/>
+        </w:rPr>
+      </w:lvl>
+    </w:lvlOverride>
+  </w:num>
+  <w:num w:numId="38">
+    <w:abstractNumId w:val="22"/>
+    <w:lvlOverride w:ilvl="0">
+      <w:lvl w:ilvl="0">
+        <w:numFmt w:val="decimal"/>
+        <w:lvlText w:val="%1."/>
+        <w:lvlJc w:val="left"/>
+      </w:lvl>
+    </w:lvlOverride>
+    <w:lvlOverride w:ilvl="1">
+      <w:lvl w:ilvl="1">
+        <w:numFmt w:val="bullet"/>
+        <w:lvlText w:val=""/>
+        <w:lvlJc w:val="left"/>
+        <w:pPr>
+          <w:tabs>
+            <w:tab w:val="num" w:pos="1440"/>
+          </w:tabs>
+          <w:ind w:left="1440" w:hanging="360"/>
+        </w:pPr>
+        <w:rPr>
+          <w:rFonts w:ascii="Symbol" w:hAnsi="Symbol" w:hint="default"/>
+          <w:sz w:val="20"/>
+        </w:rPr>
+      </w:lvl>
+    </w:lvlOverride>
+  </w:num>
+  <w:num w:numId="39">
+    <w:abstractNumId w:val="17"/>
+  </w:num>
+  <w:num w:numId="40">
+    <w:abstractNumId w:val="17"/>
+    <w:lvlOverride w:ilvl="1">
+      <w:lvl w:ilvl="1">
+        <w:numFmt w:val="bullet"/>
+        <w:lvlText w:val=""/>
+        <w:lvlJc w:val="left"/>
+        <w:pPr>
+          <w:tabs>
+            <w:tab w:val="num" w:pos="1440"/>
+          </w:tabs>
+          <w:ind w:left="1440" w:hanging="360"/>
+        </w:pPr>
+        <w:rPr>
+          <w:rFonts w:ascii="Symbol" w:hAnsi="Symbol" w:hint="default"/>
+          <w:sz w:val="20"/>
+        </w:rPr>
+      </w:lvl>
+    </w:lvlOverride>
+  </w:num>
+  <w:num w:numId="41">
     <w:abstractNumId w:val="4"/>
     <w:lvlOverride w:ilvl="0">
       <w:lvl w:ilvl="0">
@@ -19089,7 +20046,80 @@
       </w:lvl>
     </w:lvlOverride>
   </w:num>
-  <w:num w:numId="35">
+  <w:num w:numId="42">
+    <w:abstractNumId w:val="25"/>
+  </w:num>
+  <w:num w:numId="43">
+    <w:abstractNumId w:val="25"/>
+    <w:lvlOverride w:ilvl="1">
+      <w:lvl w:ilvl="1">
+        <w:numFmt w:val="bullet"/>
+        <w:lvlText w:val=""/>
+        <w:lvlJc w:val="left"/>
+        <w:pPr>
+          <w:tabs>
+            <w:tab w:val="num" w:pos="1440"/>
+          </w:tabs>
+          <w:ind w:left="1440" w:hanging="360"/>
+        </w:pPr>
+        <w:rPr>
+          <w:rFonts w:ascii="Symbol" w:hAnsi="Symbol" w:hint="default"/>
+          <w:sz w:val="20"/>
+        </w:rPr>
+      </w:lvl>
+    </w:lvlOverride>
+  </w:num>
+  <w:num w:numId="44">
+    <w:abstractNumId w:val="14"/>
+    <w:lvlOverride w:ilvl="0">
+      <w:lvl w:ilvl="0">
+        <w:numFmt w:val="decimal"/>
+        <w:lvlText w:val="%1."/>
+        <w:lvlJc w:val="left"/>
+      </w:lvl>
+    </w:lvlOverride>
+    <w:lvlOverride w:ilvl="1">
+      <w:lvl w:ilvl="1">
+        <w:numFmt w:val="bullet"/>
+        <w:lvlText w:val=""/>
+        <w:lvlJc w:val="left"/>
+        <w:pPr>
+          <w:tabs>
+            <w:tab w:val="num" w:pos="1440"/>
+          </w:tabs>
+          <w:ind w:left="1440" w:hanging="360"/>
+        </w:pPr>
+        <w:rPr>
+          <w:rFonts w:ascii="Symbol" w:hAnsi="Symbol" w:hint="default"/>
+          <w:sz w:val="20"/>
+        </w:rPr>
+      </w:lvl>
+    </w:lvlOverride>
+  </w:num>
+  <w:num w:numId="45">
+    <w:abstractNumId w:val="16"/>
+  </w:num>
+  <w:num w:numId="46">
+    <w:abstractNumId w:val="16"/>
+    <w:lvlOverride w:ilvl="1">
+      <w:lvl w:ilvl="1">
+        <w:numFmt w:val="bullet"/>
+        <w:lvlText w:val=""/>
+        <w:lvlJc w:val="left"/>
+        <w:pPr>
+          <w:tabs>
+            <w:tab w:val="num" w:pos="1440"/>
+          </w:tabs>
+          <w:ind w:left="1440" w:hanging="360"/>
+        </w:pPr>
+        <w:rPr>
+          <w:rFonts w:ascii="Symbol" w:hAnsi="Symbol" w:hint="default"/>
+          <w:sz w:val="20"/>
+        </w:rPr>
+      </w:lvl>
+    </w:lvlOverride>
+  </w:num>
+  <w:num w:numId="47">
     <w:abstractNumId w:val="12"/>
     <w:lvlOverride w:ilvl="0">
       <w:lvl w:ilvl="0">
@@ -19116,8 +20146,31 @@
       </w:lvl>
     </w:lvlOverride>
   </w:num>
-  <w:num w:numId="36">
-    <w:abstractNumId w:val="26"/>
+  <w:num w:numId="48">
+    <w:abstractNumId w:val="10"/>
+  </w:num>
+  <w:num w:numId="49">
+    <w:abstractNumId w:val="10"/>
+    <w:lvlOverride w:ilvl="1">
+      <w:lvl w:ilvl="1">
+        <w:numFmt w:val="bullet"/>
+        <w:lvlText w:val=""/>
+        <w:lvlJc w:val="left"/>
+        <w:pPr>
+          <w:tabs>
+            <w:tab w:val="num" w:pos="1440"/>
+          </w:tabs>
+          <w:ind w:left="1440" w:hanging="360"/>
+        </w:pPr>
+        <w:rPr>
+          <w:rFonts w:ascii="Symbol" w:hAnsi="Symbol" w:hint="default"/>
+          <w:sz w:val="20"/>
+        </w:rPr>
+      </w:lvl>
+    </w:lvlOverride>
+  </w:num>
+  <w:num w:numId="50">
+    <w:abstractNumId w:val="19"/>
     <w:lvlOverride w:ilvl="0">
       <w:lvl w:ilvl="0">
         <w:numFmt w:val="decimal"/>
@@ -19143,7 +20196,40 @@
       </w:lvl>
     </w:lvlOverride>
   </w:num>
-  <w:num w:numId="37">
+  <w:num w:numId="51">
+    <w:abstractNumId w:val="34"/>
+  </w:num>
+  <w:num w:numId="52">
+    <w:abstractNumId w:val="34"/>
+    <w:lvlOverride w:ilvl="1">
+      <w:lvl w:ilvl="1">
+        <w:numFmt w:val="bullet"/>
+        <w:lvlText w:val=""/>
+        <w:lvlJc w:val="left"/>
+        <w:pPr>
+          <w:tabs>
+            <w:tab w:val="num" w:pos="1440"/>
+          </w:tabs>
+          <w:ind w:left="1440" w:hanging="360"/>
+        </w:pPr>
+        <w:rPr>
+          <w:rFonts w:ascii="Symbol" w:hAnsi="Symbol" w:hint="default"/>
+          <w:sz w:val="20"/>
+        </w:rPr>
+      </w:lvl>
+    </w:lvlOverride>
+  </w:num>
+  <w:num w:numId="53">
+    <w:abstractNumId w:val="30"/>
+    <w:lvlOverride w:ilvl="0">
+      <w:lvl w:ilvl="0">
+        <w:numFmt w:val="decimal"/>
+        <w:lvlText w:val="%1."/>
+        <w:lvlJc w:val="left"/>
+      </w:lvl>
+    </w:lvlOverride>
+  </w:num>
+  <w:num w:numId="54">
     <w:abstractNumId w:val="30"/>
     <w:lvlOverride w:ilvl="0">
       <w:lvl w:ilvl="0">
@@ -19170,15 +20256,11 @@
       </w:lvl>
     </w:lvlOverride>
   </w:num>
-  <w:num w:numId="38">
-    <w:abstractNumId w:val="20"/>
-    <w:lvlOverride w:ilvl="0">
-      <w:lvl w:ilvl="0">
-        <w:numFmt w:val="decimal"/>
-        <w:lvlText w:val="%1."/>
-        <w:lvlJc w:val="left"/>
-      </w:lvl>
-    </w:lvlOverride>
+  <w:num w:numId="55">
+    <w:abstractNumId w:val="18"/>
+  </w:num>
+  <w:num w:numId="56">
+    <w:abstractNumId w:val="18"/>
     <w:lvlOverride w:ilvl="1">
       <w:lvl w:ilvl="1">
         <w:numFmt w:val="bullet"/>
@@ -19197,231 +20279,8 @@
       </w:lvl>
     </w:lvlOverride>
   </w:num>
-  <w:num w:numId="39">
-    <w:abstractNumId w:val="16"/>
-  </w:num>
-  <w:num w:numId="40">
-    <w:abstractNumId w:val="16"/>
-    <w:lvlOverride w:ilvl="1">
-      <w:lvl w:ilvl="1">
-        <w:numFmt w:val="bullet"/>
-        <w:lvlText w:val=""/>
-        <w:lvlJc w:val="left"/>
-        <w:pPr>
-          <w:tabs>
-            <w:tab w:val="num" w:pos="1440"/>
-          </w:tabs>
-          <w:ind w:left="1440" w:hanging="360"/>
-        </w:pPr>
-        <w:rPr>
-          <w:rFonts w:ascii="Symbol" w:hAnsi="Symbol" w:hint="default"/>
-          <w:sz w:val="20"/>
-        </w:rPr>
-      </w:lvl>
-    </w:lvlOverride>
-  </w:num>
-  <w:num w:numId="41">
-    <w:abstractNumId w:val="3"/>
-    <w:lvlOverride w:ilvl="0">
-      <w:lvl w:ilvl="0">
-        <w:numFmt w:val="decimal"/>
-        <w:lvlText w:val="%1."/>
-        <w:lvlJc w:val="left"/>
-      </w:lvl>
-    </w:lvlOverride>
-    <w:lvlOverride w:ilvl="1">
-      <w:lvl w:ilvl="1">
-        <w:numFmt w:val="bullet"/>
-        <w:lvlText w:val=""/>
-        <w:lvlJc w:val="left"/>
-        <w:pPr>
-          <w:tabs>
-            <w:tab w:val="num" w:pos="1440"/>
-          </w:tabs>
-          <w:ind w:left="1440" w:hanging="360"/>
-        </w:pPr>
-        <w:rPr>
-          <w:rFonts w:ascii="Symbol" w:hAnsi="Symbol" w:hint="default"/>
-          <w:sz w:val="20"/>
-        </w:rPr>
-      </w:lvl>
-    </w:lvlOverride>
-  </w:num>
-  <w:num w:numId="42">
-    <w:abstractNumId w:val="23"/>
-  </w:num>
-  <w:num w:numId="43">
-    <w:abstractNumId w:val="23"/>
-    <w:lvlOverride w:ilvl="1">
-      <w:lvl w:ilvl="1">
-        <w:numFmt w:val="bullet"/>
-        <w:lvlText w:val=""/>
-        <w:lvlJc w:val="left"/>
-        <w:pPr>
-          <w:tabs>
-            <w:tab w:val="num" w:pos="1440"/>
-          </w:tabs>
-          <w:ind w:left="1440" w:hanging="360"/>
-        </w:pPr>
-        <w:rPr>
-          <w:rFonts w:ascii="Symbol" w:hAnsi="Symbol" w:hint="default"/>
-          <w:sz w:val="20"/>
-        </w:rPr>
-      </w:lvl>
-    </w:lvlOverride>
-  </w:num>
-  <w:num w:numId="44">
-    <w:abstractNumId w:val="13"/>
-    <w:lvlOverride w:ilvl="0">
-      <w:lvl w:ilvl="0">
-        <w:numFmt w:val="decimal"/>
-        <w:lvlText w:val="%1."/>
-        <w:lvlJc w:val="left"/>
-      </w:lvl>
-    </w:lvlOverride>
-    <w:lvlOverride w:ilvl="1">
-      <w:lvl w:ilvl="1">
-        <w:numFmt w:val="bullet"/>
-        <w:lvlText w:val=""/>
-        <w:lvlJc w:val="left"/>
-        <w:pPr>
-          <w:tabs>
-            <w:tab w:val="num" w:pos="1440"/>
-          </w:tabs>
-          <w:ind w:left="1440" w:hanging="360"/>
-        </w:pPr>
-        <w:rPr>
-          <w:rFonts w:ascii="Symbol" w:hAnsi="Symbol" w:hint="default"/>
-          <w:sz w:val="20"/>
-        </w:rPr>
-      </w:lvl>
-    </w:lvlOverride>
-  </w:num>
-  <w:num w:numId="45">
-    <w:abstractNumId w:val="15"/>
-  </w:num>
-  <w:num w:numId="46">
-    <w:abstractNumId w:val="15"/>
-    <w:lvlOverride w:ilvl="1">
-      <w:lvl w:ilvl="1">
-        <w:numFmt w:val="bullet"/>
-        <w:lvlText w:val=""/>
-        <w:lvlJc w:val="left"/>
-        <w:pPr>
-          <w:tabs>
-            <w:tab w:val="num" w:pos="1440"/>
-          </w:tabs>
-          <w:ind w:left="1440" w:hanging="360"/>
-        </w:pPr>
-        <w:rPr>
-          <w:rFonts w:ascii="Symbol" w:hAnsi="Symbol" w:hint="default"/>
-          <w:sz w:val="20"/>
-        </w:rPr>
-      </w:lvl>
-    </w:lvlOverride>
-  </w:num>
-  <w:num w:numId="47">
-    <w:abstractNumId w:val="11"/>
-    <w:lvlOverride w:ilvl="0">
-      <w:lvl w:ilvl="0">
-        <w:numFmt w:val="decimal"/>
-        <w:lvlText w:val="%1."/>
-        <w:lvlJc w:val="left"/>
-      </w:lvl>
-    </w:lvlOverride>
-    <w:lvlOverride w:ilvl="1">
-      <w:lvl w:ilvl="1">
-        <w:numFmt w:val="bullet"/>
-        <w:lvlText w:val=""/>
-        <w:lvlJc w:val="left"/>
-        <w:pPr>
-          <w:tabs>
-            <w:tab w:val="num" w:pos="1440"/>
-          </w:tabs>
-          <w:ind w:left="1440" w:hanging="360"/>
-        </w:pPr>
-        <w:rPr>
-          <w:rFonts w:ascii="Symbol" w:hAnsi="Symbol" w:hint="default"/>
-          <w:sz w:val="20"/>
-        </w:rPr>
-      </w:lvl>
-    </w:lvlOverride>
-  </w:num>
-  <w:num w:numId="48">
-    <w:abstractNumId w:val="9"/>
-  </w:num>
-  <w:num w:numId="49">
-    <w:abstractNumId w:val="9"/>
-    <w:lvlOverride w:ilvl="1">
-      <w:lvl w:ilvl="1">
-        <w:numFmt w:val="bullet"/>
-        <w:lvlText w:val=""/>
-        <w:lvlJc w:val="left"/>
-        <w:pPr>
-          <w:tabs>
-            <w:tab w:val="num" w:pos="1440"/>
-          </w:tabs>
-          <w:ind w:left="1440" w:hanging="360"/>
-        </w:pPr>
-        <w:rPr>
-          <w:rFonts w:ascii="Symbol" w:hAnsi="Symbol" w:hint="default"/>
-          <w:sz w:val="20"/>
-        </w:rPr>
-      </w:lvl>
-    </w:lvlOverride>
-  </w:num>
-  <w:num w:numId="50">
-    <w:abstractNumId w:val="17"/>
-    <w:lvlOverride w:ilvl="0">
-      <w:lvl w:ilvl="0">
-        <w:numFmt w:val="decimal"/>
-        <w:lvlText w:val="%1."/>
-        <w:lvlJc w:val="left"/>
-      </w:lvl>
-    </w:lvlOverride>
-    <w:lvlOverride w:ilvl="1">
-      <w:lvl w:ilvl="1">
-        <w:numFmt w:val="bullet"/>
-        <w:lvlText w:val=""/>
-        <w:lvlJc w:val="left"/>
-        <w:pPr>
-          <w:tabs>
-            <w:tab w:val="num" w:pos="1440"/>
-          </w:tabs>
-          <w:ind w:left="1440" w:hanging="360"/>
-        </w:pPr>
-        <w:rPr>
-          <w:rFonts w:ascii="Symbol" w:hAnsi="Symbol" w:hint="default"/>
-          <w:sz w:val="20"/>
-        </w:rPr>
-      </w:lvl>
-    </w:lvlOverride>
-  </w:num>
-  <w:num w:numId="51">
-    <w:abstractNumId w:val="32"/>
-  </w:num>
-  <w:num w:numId="52">
-    <w:abstractNumId w:val="32"/>
-    <w:lvlOverride w:ilvl="1">
-      <w:lvl w:ilvl="1">
-        <w:numFmt w:val="bullet"/>
-        <w:lvlText w:val=""/>
-        <w:lvlJc w:val="left"/>
-        <w:pPr>
-          <w:tabs>
-            <w:tab w:val="num" w:pos="1440"/>
-          </w:tabs>
-          <w:ind w:left="1440" w:hanging="360"/>
-        </w:pPr>
-        <w:rPr>
-          <w:rFonts w:ascii="Symbol" w:hAnsi="Symbol" w:hint="default"/>
-          <w:sz w:val="20"/>
-        </w:rPr>
-      </w:lvl>
-    </w:lvlOverride>
-  </w:num>
-  <w:num w:numId="53">
-    <w:abstractNumId w:val="28"/>
+  <w:num w:numId="57">
+    <w:abstractNumId w:val="1"/>
     <w:lvlOverride w:ilvl="0">
       <w:lvl w:ilvl="0">
         <w:numFmt w:val="decimal"/>
@@ -19430,8 +20289,8 @@
       </w:lvl>
     </w:lvlOverride>
   </w:num>
-  <w:num w:numId="54">
-    <w:abstractNumId w:val="28"/>
+  <w:num w:numId="58">
+    <w:abstractNumId w:val="1"/>
     <w:lvlOverride w:ilvl="0">
       <w:lvl w:ilvl="0">
         <w:numFmt w:val="decimal"/>

</xml_diff>

<commit_message>
Added Course 3 - Lesson 7
</commit_message>
<xml_diff>
--- a/Lazatech Educate Courses.docx
+++ b/Lazatech Educate Courses.docx
@@ -15279,26 +15279,360 @@
     </w:p>
     <w:p>
       <w:pPr>
-        <w:pStyle w:val="NormalWeb"/>
-        <w:spacing w:before="0" w:beforeAutospacing="0" w:after="160" w:afterAutospacing="0"/>
-        <w:rPr>
-          <w:b/>
+        <w:spacing w:line="240" w:lineRule="auto"/>
+        <w:jc w:val="both"/>
+        <w:rPr>
+          <w:rFonts w:ascii="Times New Roman" w:eastAsia="Times New Roman" w:hAnsi="Times New Roman" w:cs="Times New Roman"/>
+          <w:b/>
+          <w:color w:val="FF0000"/>
+          <w:sz w:val="24"/>
+          <w:szCs w:val="24"/>
+        </w:rPr>
+      </w:pPr>
+      <w:r>
+        <w:rPr>
+          <w:rFonts w:ascii="Calibri" w:eastAsia="Times New Roman" w:hAnsi="Calibri" w:cs="Calibri"/>
+          <w:b/>
+          <w:bCs/>
+          <w:color w:val="000000"/>
+        </w:rPr>
+        <w:t>Lesson 7: Lives/AMA’s – Real People</w:t>
+      </w:r>
+    </w:p>
+    <w:p>
+      <w:pPr>
+        <w:spacing w:line="240" w:lineRule="auto"/>
+        <w:jc w:val="both"/>
+        <w:rPr>
+          <w:rFonts w:ascii="Times New Roman" w:eastAsia="Times New Roman" w:hAnsi="Times New Roman" w:cs="Times New Roman"/>
+          <w:i/>
+          <w:sz w:val="24"/>
+          <w:szCs w:val="24"/>
+        </w:rPr>
+      </w:pPr>
+      <w:r>
+        <w:rPr>
+          <w:rFonts w:ascii="Calibri" w:eastAsia="Times New Roman" w:hAnsi="Calibri" w:cs="Calibri"/>
+          <w:i/>
+          <w:color w:val="000000"/>
+        </w:rPr>
+        <w:t>Length: 10 minutes</w:t>
+      </w:r>
+    </w:p>
+    <w:p>
+      <w:pPr>
+        <w:spacing w:line="240" w:lineRule="auto"/>
+        <w:jc w:val="both"/>
+        <w:rPr>
+          <w:rFonts w:ascii="Times New Roman" w:eastAsia="Times New Roman" w:hAnsi="Times New Roman" w:cs="Times New Roman"/>
+          <w:sz w:val="24"/>
+          <w:szCs w:val="24"/>
+        </w:rPr>
+      </w:pPr>
+      <w:r>
+        <w:rPr>
+          <w:rFonts w:ascii="Calibri" w:eastAsia="Times New Roman" w:hAnsi="Calibri" w:cs="Calibri"/>
+          <w:color w:val="000000"/>
+        </w:rPr>
+        <w:t>There are certain project team members and people that prefer to work in the background.</w:t>
+      </w:r>
+    </w:p>
+    <w:p>
+      <w:pPr>
+        <w:spacing w:line="240" w:lineRule="auto"/>
+        <w:jc w:val="both"/>
+        <w:rPr>
+          <w:rFonts w:ascii="Times New Roman" w:eastAsia="Times New Roman" w:hAnsi="Times New Roman" w:cs="Times New Roman"/>
+          <w:sz w:val="24"/>
+          <w:szCs w:val="24"/>
+        </w:rPr>
+      </w:pPr>
+      <w:r>
+        <w:rPr>
+          <w:rFonts w:ascii="Calibri" w:eastAsia="Times New Roman" w:hAnsi="Calibri" w:cs="Calibri"/>
+          <w:color w:val="000000"/>
+        </w:rPr>
+        <w:t>Eventually, though, a project must be readied for public display. The basic least would be participation in a Twitter spaces discussion, but it would be preferable if they had also engaged in YouTube livestreams or AMAs (ask me anything), which provide public visibility and inspire faith in the idea.</w:t>
+      </w:r>
+    </w:p>
+    <w:p>
+      <w:pPr>
+        <w:spacing w:line="240" w:lineRule="auto"/>
+        <w:jc w:val="both"/>
+        <w:rPr>
+          <w:rFonts w:ascii="Calibri" w:eastAsia="Times New Roman" w:hAnsi="Calibri" w:cs="Calibri"/>
+          <w:b/>
+          <w:color w:val="FF0000"/>
+        </w:rPr>
+      </w:pPr>
+      <w:r>
+        <w:rPr>
+          <w:rFonts w:ascii="Calibri" w:eastAsia="Times New Roman" w:hAnsi="Calibri" w:cs="Calibri"/>
+          <w:color w:val="000000"/>
+        </w:rPr>
+        <w:t>As you begin to follow more individuals in this area, you may frequently engage in Spaces discussions sponsored by a wide variety of initiatives or Twitter celebrities. These are generally</w:t>
+      </w:r>
+      <w:r>
+        <w:rPr>
+          <w:rFonts w:ascii="Calibri" w:eastAsia="Times New Roman" w:hAnsi="Calibri" w:cs="Calibri"/>
+          <w:color w:val="000000"/>
+        </w:rPr>
+        <w:t xml:space="preserve"> </w:t>
+      </w:r>
+      <w:r>
+        <w:rPr>
+          <w:rFonts w:ascii="Calibri" w:eastAsia="Times New Roman" w:hAnsi="Calibri" w:cs="Calibri"/>
+          <w:b/>
+          <w:color w:val="FF0000"/>
+        </w:rPr>
+        <w:t>[need additional content?]</w:t>
+      </w:r>
+    </w:p>
+    <w:p>
+      <w:pPr>
+        <w:spacing w:line="240" w:lineRule="auto"/>
+        <w:jc w:val="center"/>
+        <w:rPr>
+          <w:rFonts w:ascii="Times New Roman" w:eastAsia="Times New Roman" w:hAnsi="Times New Roman" w:cs="Times New Roman"/>
+          <w:sz w:val="24"/>
+          <w:szCs w:val="24"/>
+        </w:rPr>
+      </w:pPr>
+      <w:r>
+        <w:rPr>
+          <w:rFonts w:ascii="Calibri" w:eastAsia="Times New Roman" w:hAnsi="Calibri" w:cs="Calibri"/>
+          <w:color w:val="000000"/>
+        </w:rPr>
+        <w:lastRenderedPageBreak/>
+        <w:br/>
+      </w:r>
+      <w:r>
+        <w:rPr>
+          <w:rFonts w:ascii="Calibri" w:eastAsia="Times New Roman" w:hAnsi="Calibri" w:cs="Calibri"/>
+          <w:noProof/>
+          <w:color w:val="000000"/>
+          <w:bdr w:val="none" w:sz="0" w:space="0" w:color="auto" w:frame="1"/>
+        </w:rPr>
+        <w:drawing>
+          <wp:inline distT="0" distB="0" distL="0" distR="0" wp14:anchorId="4477AF1F" wp14:editId="4484CBB5">
+            <wp:extent cx="2137410" cy="2137410"/>
+            <wp:effectExtent l="0" t="0" r="0" b="0"/>
+            <wp:docPr id="87" name="Picture 87" descr="https://lh6.googleusercontent.com/Bfxqae1Huj47IG7mWHVHyjy4pH1C-_nBKgA0lwMlv4TEJ406Ab7ZScdERBcOybPQF9DTiTVUflAHm-W-UX5YyOdj6IQyzPibxvIz4w9Ew1i9gOfo7_1frk4jIiJDiZcKnAvLws64D1NBaM5O-fE3Kg"/>
+            <wp:cNvGraphicFramePr>
+              <a:graphicFrameLocks xmlns:a="http://schemas.openxmlformats.org/drawingml/2006/main" noChangeAspect="1"/>
+            </wp:cNvGraphicFramePr>
+            <a:graphic xmlns:a="http://schemas.openxmlformats.org/drawingml/2006/main">
+              <a:graphicData uri="http://schemas.openxmlformats.org/drawingml/2006/picture">
+                <pic:pic xmlns:pic="http://schemas.openxmlformats.org/drawingml/2006/picture">
+                  <pic:nvPicPr>
+                    <pic:cNvPr id="0" name="Picture 236" descr="https://lh6.googleusercontent.com/Bfxqae1Huj47IG7mWHVHyjy4pH1C-_nBKgA0lwMlv4TEJ406Ab7ZScdERBcOybPQF9DTiTVUflAHm-W-UX5YyOdj6IQyzPibxvIz4w9Ew1i9gOfo7_1frk4jIiJDiZcKnAvLws64D1NBaM5O-fE3Kg"/>
+                    <pic:cNvPicPr>
+                      <a:picLocks noChangeAspect="1" noChangeArrowheads="1"/>
+                    </pic:cNvPicPr>
+                  </pic:nvPicPr>
+                  <pic:blipFill>
+                    <a:blip r:embed="rId74">
+                      <a:extLst>
+                        <a:ext uri="{28A0092B-C50C-407E-A947-70E740481C1C}">
+                          <a14:useLocalDpi xmlns:a14="http://schemas.microsoft.com/office/drawing/2010/main" val="0"/>
+                        </a:ext>
+                      </a:extLst>
+                    </a:blip>
+                    <a:srcRect/>
+                    <a:stretch>
+                      <a:fillRect/>
+                    </a:stretch>
+                  </pic:blipFill>
+                  <pic:spPr bwMode="auto">
+                    <a:xfrm>
+                      <a:off x="0" y="0"/>
+                      <a:ext cx="2137410" cy="2137410"/>
+                    </a:xfrm>
+                    <a:prstGeom prst="rect">
+                      <a:avLst/>
+                    </a:prstGeom>
+                    <a:noFill/>
+                    <a:ln>
+                      <a:noFill/>
+                    </a:ln>
+                  </pic:spPr>
+                </pic:pic>
+              </a:graphicData>
+            </a:graphic>
+          </wp:inline>
+        </w:drawing>
+      </w:r>
+      <w:r>
+        <w:rPr>
+          <w:rFonts w:ascii="Calibri" w:eastAsia="Times New Roman" w:hAnsi="Calibri" w:cs="Calibri"/>
+          <w:color w:val="000000"/>
+        </w:rPr>
+        <w:br/>
+      </w:r>
+      <w:r>
+        <w:rPr>
+          <w:rFonts w:ascii="Calibri" w:eastAsia="Times New Roman" w:hAnsi="Calibri" w:cs="Calibri"/>
+          <w:color w:val="000000"/>
+        </w:rPr>
+        <w:br/>
+        <w:t>Top tips:</w:t>
+      </w:r>
+    </w:p>
+    <w:p>
+      <w:pPr>
+        <w:numPr>
+          <w:ilvl w:val="0"/>
+          <w:numId w:val="59"/>
+        </w:numPr>
+        <w:spacing w:after="0" w:line="240" w:lineRule="auto"/>
+        <w:jc w:val="both"/>
+        <w:textAlignment w:val="baseline"/>
+        <w:rPr>
+          <w:rFonts w:ascii="Calibri" w:eastAsia="Times New Roman" w:hAnsi="Calibri" w:cs="Calibri"/>
+          <w:color w:val="000000"/>
+        </w:rPr>
+      </w:pPr>
+      <w:r>
+        <w:rPr>
+          <w:rFonts w:ascii="Calibri" w:eastAsia="Times New Roman" w:hAnsi="Calibri" w:cs="Calibri"/>
+          <w:color w:val="000000"/>
+        </w:rPr>
+        <w:t>Don’t be afraid to ask a project when they plan to do any live chats, AMA’s or make any videos they have done publicly available</w:t>
+      </w:r>
+    </w:p>
+    <w:p>
+      <w:pPr>
+        <w:numPr>
+          <w:ilvl w:val="0"/>
+          <w:numId w:val="59"/>
+        </w:numPr>
+        <w:spacing w:after="0" w:line="240" w:lineRule="auto"/>
+        <w:jc w:val="both"/>
+        <w:textAlignment w:val="baseline"/>
+        <w:rPr>
+          <w:rFonts w:ascii="Calibri" w:eastAsia="Times New Roman" w:hAnsi="Calibri" w:cs="Calibri"/>
+          <w:color w:val="000000"/>
+        </w:rPr>
+      </w:pPr>
+      <w:r>
+        <w:rPr>
+          <w:rFonts w:ascii="Calibri" w:eastAsia="Times New Roman" w:hAnsi="Calibri" w:cs="Calibri"/>
+          <w:color w:val="000000"/>
+        </w:rPr>
+        <w:t>If they refuse, you need to ask them why…there should be no reason for a project to not make themselves available for their potential investors/holders, at the end of the day they are answerable to you.</w:t>
+      </w:r>
+    </w:p>
+    <w:p>
+      <w:pPr>
+        <w:numPr>
+          <w:ilvl w:val="0"/>
+          <w:numId w:val="59"/>
+        </w:numPr>
+        <w:spacing w:after="0" w:line="240" w:lineRule="auto"/>
+        <w:jc w:val="both"/>
+        <w:textAlignment w:val="baseline"/>
+        <w:rPr>
+          <w:rFonts w:ascii="Calibri" w:eastAsia="Times New Roman" w:hAnsi="Calibri" w:cs="Calibri"/>
+          <w:color w:val="000000"/>
+        </w:rPr>
+      </w:pPr>
+    </w:p>
+    <w:p>
+      <w:pPr>
+        <w:spacing w:line="240" w:lineRule="auto"/>
+        <w:jc w:val="both"/>
+        <w:rPr>
+          <w:rFonts w:ascii="Times New Roman" w:eastAsia="Times New Roman" w:hAnsi="Times New Roman" w:cs="Times New Roman"/>
+          <w:sz w:val="24"/>
+          <w:szCs w:val="24"/>
+        </w:rPr>
+      </w:pPr>
+      <w:r>
+        <w:rPr>
+          <w:rFonts w:ascii="Calibri" w:eastAsia="Times New Roman" w:hAnsi="Calibri" w:cs="Calibri"/>
+          <w:color w:val="000000"/>
+        </w:rPr>
+        <w:t>Don’t be just a listener. The chances are if you have something on your mind, it will be on others as well. So be the one that asks the difficult questions</w:t>
+      </w:r>
+    </w:p>
+    <w:p>
+      <w:pPr>
+        <w:spacing w:line="240" w:lineRule="auto"/>
+        <w:jc w:val="center"/>
+        <w:rPr>
+          <w:rFonts w:ascii="Calibri" w:eastAsia="Times New Roman" w:hAnsi="Calibri" w:cs="Calibri"/>
+          <w:color w:val="000000"/>
+        </w:rPr>
+      </w:pPr>
+      <w:r>
+        <w:rPr>
+          <w:rFonts w:ascii="Calibri" w:eastAsia="Times New Roman" w:hAnsi="Calibri" w:cs="Calibri"/>
+          <w:noProof/>
+          <w:color w:val="000000"/>
+          <w:bdr w:val="none" w:sz="0" w:space="0" w:color="auto" w:frame="1"/>
+        </w:rPr>
+        <w:drawing>
+          <wp:inline distT="0" distB="0" distL="0" distR="0" wp14:anchorId="3E8616BF" wp14:editId="256577C3">
+            <wp:extent cx="1852295" cy="1389380"/>
+            <wp:effectExtent l="0" t="0" r="0" b="1270"/>
+            <wp:docPr id="86" name="Picture 86" descr="https://lh3.googleusercontent.com/nnNRlOWsdyXTce9k77OJrbouwaySBbXm6tvELaQuqAQQEB1sDD89TW072PMapYvsr0c05amZ8M0SMpb3yViK_jmInjhTZF5FWCakfGy1M59oIqOTtFBYgKVnJuTmZBmzm2yrL0-qleMvsUwg0F_P3Q"/>
+            <wp:cNvGraphicFramePr>
+              <a:graphicFrameLocks xmlns:a="http://schemas.openxmlformats.org/drawingml/2006/main" noChangeAspect="1"/>
+            </wp:cNvGraphicFramePr>
+            <a:graphic xmlns:a="http://schemas.openxmlformats.org/drawingml/2006/main">
+              <a:graphicData uri="http://schemas.openxmlformats.org/drawingml/2006/picture">
+                <pic:pic xmlns:pic="http://schemas.openxmlformats.org/drawingml/2006/picture">
+                  <pic:nvPicPr>
+                    <pic:cNvPr id="0" name="Picture 237" descr="https://lh3.googleusercontent.com/nnNRlOWsdyXTce9k77OJrbouwaySBbXm6tvELaQuqAQQEB1sDD89TW072PMapYvsr0c05amZ8M0SMpb3yViK_jmInjhTZF5FWCakfGy1M59oIqOTtFBYgKVnJuTmZBmzm2yrL0-qleMvsUwg0F_P3Q"/>
+                    <pic:cNvPicPr>
+                      <a:picLocks noChangeAspect="1" noChangeArrowheads="1"/>
+                    </pic:cNvPicPr>
+                  </pic:nvPicPr>
+                  <pic:blipFill>
+                    <a:blip r:embed="rId75">
+                      <a:extLst>
+                        <a:ext uri="{28A0092B-C50C-407E-A947-70E740481C1C}">
+                          <a14:useLocalDpi xmlns:a14="http://schemas.microsoft.com/office/drawing/2010/main" val="0"/>
+                        </a:ext>
+                      </a:extLst>
+                    </a:blip>
+                    <a:srcRect/>
+                    <a:stretch>
+                      <a:fillRect/>
+                    </a:stretch>
+                  </pic:blipFill>
+                  <pic:spPr bwMode="auto">
+                    <a:xfrm>
+                      <a:off x="0" y="0"/>
+                      <a:ext cx="1852295" cy="1389380"/>
+                    </a:xfrm>
+                    <a:prstGeom prst="rect">
+                      <a:avLst/>
+                    </a:prstGeom>
+                    <a:noFill/>
+                    <a:ln>
+                      <a:noFill/>
+                    </a:ln>
+                  </pic:spPr>
+                </pic:pic>
+              </a:graphicData>
+            </a:graphic>
+          </wp:inline>
+        </w:drawing>
+      </w:r>
+    </w:p>
+    <w:p>
+      <w:pPr>
+        <w:spacing w:line="240" w:lineRule="auto"/>
+        <w:rPr>
+          <w:rFonts w:ascii="Times New Roman" w:eastAsia="Times New Roman" w:hAnsi="Times New Roman" w:cs="Times New Roman"/>
+          <w:b/>
+          <w:sz w:val="24"/>
+          <w:szCs w:val="24"/>
         </w:rPr>
       </w:pPr>
       <w:bookmarkStart w:id="1" w:name="_GoBack"/>
       <w:bookmarkEnd w:id="1"/>
-    </w:p>
-    <w:p>
-      <w:pPr>
-        <w:spacing w:line="240" w:lineRule="auto"/>
-        <w:jc w:val="both"/>
-        <w:rPr>
-          <w:rFonts w:ascii="Times New Roman" w:eastAsia="Times New Roman" w:hAnsi="Times New Roman" w:cs="Times New Roman"/>
-          <w:b/>
-          <w:sz w:val="24"/>
-          <w:szCs w:val="24"/>
-        </w:rPr>
-      </w:pPr>
     </w:p>
     <w:sectPr>
       <w:pgSz w:w="12240" w:h="15840"/>
@@ -18684,6 +19018,119 @@
     </w:lvl>
   </w:abstractNum>
   <w:abstractNum w:abstractNumId="28" w15:restartNumberingAfterBreak="0">
+    <w:nsid w:val="5C7F2FD4"/>
+    <w:multiLevelType w:val="multilevel"/>
+    <w:tmpl w:val="3AA8C542"/>
+    <w:lvl w:ilvl="0">
+      <w:start w:val="1"/>
+      <w:numFmt w:val="decimal"/>
+      <w:lvlText w:val="%1."/>
+      <w:lvlJc w:val="left"/>
+      <w:pPr>
+        <w:tabs>
+          <w:tab w:val="num" w:pos="720"/>
+        </w:tabs>
+        <w:ind w:left="720" w:hanging="360"/>
+      </w:pPr>
+    </w:lvl>
+    <w:lvl w:ilvl="1" w:tentative="1">
+      <w:start w:val="1"/>
+      <w:numFmt w:val="decimal"/>
+      <w:lvlText w:val="%2."/>
+      <w:lvlJc w:val="left"/>
+      <w:pPr>
+        <w:tabs>
+          <w:tab w:val="num" w:pos="1440"/>
+        </w:tabs>
+        <w:ind w:left="1440" w:hanging="360"/>
+      </w:pPr>
+    </w:lvl>
+    <w:lvl w:ilvl="2" w:tentative="1">
+      <w:start w:val="1"/>
+      <w:numFmt w:val="decimal"/>
+      <w:lvlText w:val="%3."/>
+      <w:lvlJc w:val="left"/>
+      <w:pPr>
+        <w:tabs>
+          <w:tab w:val="num" w:pos="2160"/>
+        </w:tabs>
+        <w:ind w:left="2160" w:hanging="360"/>
+      </w:pPr>
+    </w:lvl>
+    <w:lvl w:ilvl="3" w:tentative="1">
+      <w:start w:val="1"/>
+      <w:numFmt w:val="decimal"/>
+      <w:lvlText w:val="%4."/>
+      <w:lvlJc w:val="left"/>
+      <w:pPr>
+        <w:tabs>
+          <w:tab w:val="num" w:pos="2880"/>
+        </w:tabs>
+        <w:ind w:left="2880" w:hanging="360"/>
+      </w:pPr>
+    </w:lvl>
+    <w:lvl w:ilvl="4" w:tentative="1">
+      <w:start w:val="1"/>
+      <w:numFmt w:val="decimal"/>
+      <w:lvlText w:val="%5."/>
+      <w:lvlJc w:val="left"/>
+      <w:pPr>
+        <w:tabs>
+          <w:tab w:val="num" w:pos="3600"/>
+        </w:tabs>
+        <w:ind w:left="3600" w:hanging="360"/>
+      </w:pPr>
+    </w:lvl>
+    <w:lvl w:ilvl="5" w:tentative="1">
+      <w:start w:val="1"/>
+      <w:numFmt w:val="decimal"/>
+      <w:lvlText w:val="%6."/>
+      <w:lvlJc w:val="left"/>
+      <w:pPr>
+        <w:tabs>
+          <w:tab w:val="num" w:pos="4320"/>
+        </w:tabs>
+        <w:ind w:left="4320" w:hanging="360"/>
+      </w:pPr>
+    </w:lvl>
+    <w:lvl w:ilvl="6" w:tentative="1">
+      <w:start w:val="1"/>
+      <w:numFmt w:val="decimal"/>
+      <w:lvlText w:val="%7."/>
+      <w:lvlJc w:val="left"/>
+      <w:pPr>
+        <w:tabs>
+          <w:tab w:val="num" w:pos="5040"/>
+        </w:tabs>
+        <w:ind w:left="5040" w:hanging="360"/>
+      </w:pPr>
+    </w:lvl>
+    <w:lvl w:ilvl="7" w:tentative="1">
+      <w:start w:val="1"/>
+      <w:numFmt w:val="decimal"/>
+      <w:lvlText w:val="%8."/>
+      <w:lvlJc w:val="left"/>
+      <w:pPr>
+        <w:tabs>
+          <w:tab w:val="num" w:pos="5760"/>
+        </w:tabs>
+        <w:ind w:left="5760" w:hanging="360"/>
+      </w:pPr>
+    </w:lvl>
+    <w:lvl w:ilvl="8" w:tentative="1">
+      <w:start w:val="1"/>
+      <w:numFmt w:val="decimal"/>
+      <w:lvlText w:val="%9."/>
+      <w:lvlJc w:val="left"/>
+      <w:pPr>
+        <w:tabs>
+          <w:tab w:val="num" w:pos="6480"/>
+        </w:tabs>
+        <w:ind w:left="6480" w:hanging="360"/>
+      </w:pPr>
+    </w:lvl>
+  </w:abstractNum>
+  <w:abstractNum w:abstractNumId="29" w15:restartNumberingAfterBreak="0">
     <w:nsid w:val="624B1A62"/>
     <w:multiLevelType w:val="multilevel"/>
     <w:tmpl w:val="B4C8F190"/>
@@ -18800,7 +19247,7 @@
       </w:pPr>
     </w:lvl>
   </w:abstractNum>
-  <w:abstractNum w:abstractNumId="29" w15:restartNumberingAfterBreak="0">
+  <w:abstractNum w:abstractNumId="30" w15:restartNumberingAfterBreak="0">
     <w:nsid w:val="631B4400"/>
     <w:multiLevelType w:val="multilevel"/>
     <w:tmpl w:val="D430CD90"/>
@@ -18917,7 +19364,7 @@
       </w:pPr>
     </w:lvl>
   </w:abstractNum>
-  <w:abstractNum w:abstractNumId="30" w15:restartNumberingAfterBreak="0">
+  <w:abstractNum w:abstractNumId="31" w15:restartNumberingAfterBreak="0">
     <w:nsid w:val="644B4BF7"/>
     <w:multiLevelType w:val="multilevel"/>
     <w:tmpl w:val="3286C4C4"/>
@@ -19034,7 +19481,7 @@
       </w:pPr>
     </w:lvl>
   </w:abstractNum>
-  <w:abstractNum w:abstractNumId="31" w15:restartNumberingAfterBreak="0">
+  <w:abstractNum w:abstractNumId="32" w15:restartNumberingAfterBreak="0">
     <w:nsid w:val="6A237F50"/>
     <w:multiLevelType w:val="multilevel"/>
     <w:tmpl w:val="CA384C4E"/>
@@ -19151,7 +19598,7 @@
       </w:pPr>
     </w:lvl>
   </w:abstractNum>
-  <w:abstractNum w:abstractNumId="32" w15:restartNumberingAfterBreak="0">
+  <w:abstractNum w:abstractNumId="33" w15:restartNumberingAfterBreak="0">
     <w:nsid w:val="6DFA6671"/>
     <w:multiLevelType w:val="multilevel"/>
     <w:tmpl w:val="9D52E73C"/>
@@ -19268,7 +19715,7 @@
       </w:pPr>
     </w:lvl>
   </w:abstractNum>
-  <w:abstractNum w:abstractNumId="33" w15:restartNumberingAfterBreak="0">
+  <w:abstractNum w:abstractNumId="34" w15:restartNumberingAfterBreak="0">
     <w:nsid w:val="72CD6EDD"/>
     <w:multiLevelType w:val="multilevel"/>
     <w:tmpl w:val="E5DE1720"/>
@@ -19381,7 +19828,7 @@
       </w:pPr>
     </w:lvl>
   </w:abstractNum>
-  <w:abstractNum w:abstractNumId="34" w15:restartNumberingAfterBreak="0">
+  <w:abstractNum w:abstractNumId="35" w15:restartNumberingAfterBreak="0">
     <w:nsid w:val="772045C1"/>
     <w:multiLevelType w:val="multilevel"/>
     <w:tmpl w:val="9BDCF222"/>
@@ -19553,19 +20000,19 @@
     </w:lvlOverride>
   </w:num>
   <w:num w:numId="10">
-    <w:abstractNumId w:val="29"/>
+    <w:abstractNumId w:val="30"/>
     <w:lvlOverride w:ilvl="0">
       <w:startOverride w:val="1"/>
     </w:lvlOverride>
   </w:num>
   <w:num w:numId="11">
-    <w:abstractNumId w:val="29"/>
+    <w:abstractNumId w:val="30"/>
     <w:lvlOverride w:ilvl="0">
       <w:startOverride w:val="2"/>
     </w:lvlOverride>
   </w:num>
   <w:num w:numId="12">
-    <w:abstractNumId w:val="29"/>
+    <w:abstractNumId w:val="30"/>
     <w:lvlOverride w:ilvl="0">
       <w:startOverride w:val="3"/>
     </w:lvlOverride>
@@ -19612,7 +20059,7 @@
     </w:lvlOverride>
   </w:num>
   <w:num w:numId="18">
-    <w:abstractNumId w:val="33"/>
+    <w:abstractNumId w:val="34"/>
     <w:lvlOverride w:ilvl="0">
       <w:lvl w:ilvl="0">
         <w:numFmt w:val="decimal"/>
@@ -19808,7 +20255,7 @@
     <w:abstractNumId w:val="26"/>
   </w:num>
   <w:num w:numId="32">
-    <w:abstractNumId w:val="31"/>
+    <w:abstractNumId w:val="32"/>
     <w:lvlOverride w:ilvl="0">
       <w:lvl w:ilvl="0">
         <w:numFmt w:val="decimal"/>
@@ -19916,7 +20363,7 @@
     </w:lvlOverride>
   </w:num>
   <w:num w:numId="36">
-    <w:abstractNumId w:val="28"/>
+    <w:abstractNumId w:val="29"/>
     <w:lvlOverride w:ilvl="0">
       <w:lvl w:ilvl="0">
         <w:numFmt w:val="decimal"/>
@@ -19943,7 +20390,7 @@
     </w:lvlOverride>
   </w:num>
   <w:num w:numId="37">
-    <w:abstractNumId w:val="32"/>
+    <w:abstractNumId w:val="33"/>
     <w:lvlOverride w:ilvl="0">
       <w:lvl w:ilvl="0">
         <w:numFmt w:val="decimal"/>
@@ -20197,10 +20644,10 @@
     </w:lvlOverride>
   </w:num>
   <w:num w:numId="51">
-    <w:abstractNumId w:val="34"/>
+    <w:abstractNumId w:val="35"/>
   </w:num>
   <w:num w:numId="52">
-    <w:abstractNumId w:val="34"/>
+    <w:abstractNumId w:val="35"/>
     <w:lvlOverride w:ilvl="1">
       <w:lvl w:ilvl="1">
         <w:numFmt w:val="bullet"/>
@@ -20220,7 +20667,7 @@
     </w:lvlOverride>
   </w:num>
   <w:num w:numId="53">
-    <w:abstractNumId w:val="30"/>
+    <w:abstractNumId w:val="31"/>
     <w:lvlOverride w:ilvl="0">
       <w:lvl w:ilvl="0">
         <w:numFmt w:val="decimal"/>
@@ -20230,7 +20677,7 @@
     </w:lvlOverride>
   </w:num>
   <w:num w:numId="54">
-    <w:abstractNumId w:val="30"/>
+    <w:abstractNumId w:val="31"/>
     <w:lvlOverride w:ilvl="0">
       <w:lvl w:ilvl="0">
         <w:numFmt w:val="decimal"/>
@@ -20315,6 +20762,9 @@
         </w:rPr>
       </w:lvl>
     </w:lvlOverride>
+  </w:num>
+  <w:num w:numId="59">
+    <w:abstractNumId w:val="28"/>
   </w:num>
   <w:numIdMacAtCleanup w:val="50"/>
 </w:numbering>

</xml_diff>

<commit_message>
Added Course 3 - Lesson 7 Quiz, made minor edits on lesson content
</commit_message>
<xml_diff>
--- a/Lazatech Educate Courses.docx
+++ b/Lazatech Educate Courses.docx
@@ -14191,7 +14191,7 @@
       <w:pPr>
         <w:numPr>
           <w:ilvl w:val="1"/>
-          <w:numId w:val="54"/>
+          <w:numId w:val="53"/>
         </w:numPr>
         <w:spacing w:line="240" w:lineRule="auto"/>
         <w:textAlignment w:val="baseline"/>
@@ -14270,7 +14270,7 @@
       <w:pPr>
         <w:numPr>
           <w:ilvl w:val="1"/>
-          <w:numId w:val="54"/>
+          <w:numId w:val="53"/>
         </w:numPr>
         <w:spacing w:line="240" w:lineRule="auto"/>
         <w:textAlignment w:val="baseline"/>
@@ -14743,7 +14743,7 @@
         <w:pStyle w:val="NormalWeb"/>
         <w:numPr>
           <w:ilvl w:val="0"/>
-          <w:numId w:val="55"/>
+          <w:numId w:val="54"/>
         </w:numPr>
         <w:spacing w:before="0" w:beforeAutospacing="0" w:after="160" w:afterAutospacing="0"/>
         <w:textAlignment w:val="baseline"/>
@@ -14771,7 +14771,7 @@
         <w:pStyle w:val="NormalWeb"/>
         <w:numPr>
           <w:ilvl w:val="1"/>
-          <w:numId w:val="56"/>
+          <w:numId w:val="55"/>
         </w:numPr>
         <w:spacing w:before="0" w:beforeAutospacing="0" w:after="160" w:afterAutospacing="0"/>
         <w:textAlignment w:val="baseline"/>
@@ -14855,7 +14855,7 @@
         <w:pStyle w:val="NormalWeb"/>
         <w:numPr>
           <w:ilvl w:val="1"/>
-          <w:numId w:val="56"/>
+          <w:numId w:val="55"/>
         </w:numPr>
         <w:spacing w:before="0" w:beforeAutospacing="0" w:after="160" w:afterAutospacing="0"/>
         <w:textAlignment w:val="baseline"/>
@@ -15003,7 +15003,7 @@
         <w:pStyle w:val="NormalWeb"/>
         <w:numPr>
           <w:ilvl w:val="0"/>
-          <w:numId w:val="56"/>
+          <w:numId w:val="55"/>
         </w:numPr>
         <w:spacing w:before="0" w:beforeAutospacing="0" w:after="160" w:afterAutospacing="0"/>
         <w:textAlignment w:val="baseline"/>
@@ -15031,7 +15031,7 @@
         <w:pStyle w:val="NormalWeb"/>
         <w:numPr>
           <w:ilvl w:val="1"/>
-          <w:numId w:val="58"/>
+          <w:numId w:val="56"/>
         </w:numPr>
         <w:spacing w:before="0" w:beforeAutospacing="0" w:after="160" w:afterAutospacing="0"/>
         <w:textAlignment w:val="baseline"/>
@@ -15115,7 +15115,7 @@
         <w:pStyle w:val="NormalWeb"/>
         <w:numPr>
           <w:ilvl w:val="1"/>
-          <w:numId w:val="58"/>
+          <w:numId w:val="56"/>
         </w:numPr>
         <w:spacing w:before="0" w:beforeAutospacing="0" w:after="160" w:afterAutospacing="0"/>
         <w:textAlignment w:val="baseline"/>
@@ -15393,9 +15393,8 @@
         <w:spacing w:line="240" w:lineRule="auto"/>
         <w:jc w:val="center"/>
         <w:rPr>
-          <w:rFonts w:ascii="Times New Roman" w:eastAsia="Times New Roman" w:hAnsi="Times New Roman" w:cs="Times New Roman"/>
-          <w:sz w:val="24"/>
-          <w:szCs w:val="24"/>
+          <w:rFonts w:ascii="Calibri" w:eastAsia="Times New Roman" w:hAnsi="Calibri" w:cs="Calibri"/>
+          <w:color w:val="000000"/>
         </w:rPr>
       </w:pPr>
       <w:r>
@@ -15462,19 +15461,20 @@
           </wp:inline>
         </w:drawing>
       </w:r>
-      <w:r>
-        <w:rPr>
-          <w:rFonts w:ascii="Calibri" w:eastAsia="Times New Roman" w:hAnsi="Calibri" w:cs="Calibri"/>
-          <w:color w:val="000000"/>
-        </w:rPr>
-        <w:br/>
-      </w:r>
-      <w:r>
-        <w:rPr>
-          <w:rFonts w:ascii="Calibri" w:eastAsia="Times New Roman" w:hAnsi="Calibri" w:cs="Calibri"/>
-          <w:color w:val="000000"/>
-        </w:rPr>
-        <w:br/>
+    </w:p>
+    <w:p>
+      <w:pPr>
+        <w:spacing w:line="240" w:lineRule="auto"/>
+        <w:rPr>
+          <w:rFonts w:ascii="Calibri" w:eastAsia="Times New Roman" w:hAnsi="Calibri" w:cs="Calibri"/>
+          <w:color w:val="000000"/>
+        </w:rPr>
+      </w:pPr>
+      <w:r>
+        <w:rPr>
+          <w:rFonts w:ascii="Calibri" w:eastAsia="Times New Roman" w:hAnsi="Calibri" w:cs="Calibri"/>
+          <w:color w:val="000000"/>
+        </w:rPr>
         <w:t>Top tips:</w:t>
       </w:r>
     </w:p>
@@ -15482,7 +15482,7 @@
       <w:pPr>
         <w:numPr>
           <w:ilvl w:val="0"/>
-          <w:numId w:val="59"/>
+          <w:numId w:val="57"/>
         </w:numPr>
         <w:spacing w:after="0" w:line="240" w:lineRule="auto"/>
         <w:jc w:val="both"/>
@@ -15504,7 +15504,7 @@
       <w:pPr>
         <w:numPr>
           <w:ilvl w:val="0"/>
-          <w:numId w:val="59"/>
+          <w:numId w:val="57"/>
         </w:numPr>
         <w:spacing w:after="0" w:line="240" w:lineRule="auto"/>
         <w:jc w:val="both"/>
@@ -15524,13 +15524,8 @@
     </w:p>
     <w:p>
       <w:pPr>
-        <w:numPr>
-          <w:ilvl w:val="0"/>
-          <w:numId w:val="59"/>
-        </w:numPr>
-        <w:spacing w:after="0" w:line="240" w:lineRule="auto"/>
+        <w:spacing w:line="240" w:lineRule="auto"/>
         <w:jc w:val="both"/>
-        <w:textAlignment w:val="baseline"/>
         <w:rPr>
           <w:rFonts w:ascii="Calibri" w:eastAsia="Times New Roman" w:hAnsi="Calibri" w:cs="Calibri"/>
           <w:color w:val="000000"/>
@@ -15623,6 +15618,643 @@
     </w:p>
     <w:p>
       <w:pPr>
+        <w:pStyle w:val="NormalWeb"/>
+        <w:spacing w:before="0" w:beforeAutospacing="0" w:after="160" w:afterAutospacing="0"/>
+        <w:rPr>
+          <w:rFonts w:ascii="Calibri" w:hAnsi="Calibri" w:cs="Calibri"/>
+          <w:b/>
+          <w:bCs/>
+          <w:color w:val="000000"/>
+          <w:sz w:val="22"/>
+          <w:szCs w:val="22"/>
+        </w:rPr>
+      </w:pPr>
+    </w:p>
+    <w:p>
+      <w:pPr>
+        <w:pStyle w:val="NormalWeb"/>
+        <w:spacing w:before="0" w:beforeAutospacing="0" w:after="160" w:afterAutospacing="0"/>
+      </w:pPr>
+      <w:r>
+        <w:rPr>
+          <w:rFonts w:ascii="Calibri" w:hAnsi="Calibri" w:cs="Calibri"/>
+          <w:b/>
+          <w:bCs/>
+          <w:color w:val="000000"/>
+          <w:sz w:val="22"/>
+          <w:szCs w:val="22"/>
+        </w:rPr>
+        <w:t>Lesson 7: Lives/AMA’s – Real People Quiz</w:t>
+      </w:r>
+    </w:p>
+    <w:p>
+      <w:pPr>
+        <w:pStyle w:val="NormalWeb"/>
+        <w:numPr>
+          <w:ilvl w:val="0"/>
+          <w:numId w:val="58"/>
+        </w:numPr>
+        <w:spacing w:before="0" w:beforeAutospacing="0" w:after="160" w:afterAutospacing="0"/>
+        <w:textAlignment w:val="baseline"/>
+        <w:rPr>
+          <w:rFonts w:ascii="Calibri" w:hAnsi="Calibri" w:cs="Calibri"/>
+          <w:color w:val="000000"/>
+          <w:sz w:val="22"/>
+          <w:szCs w:val="22"/>
+        </w:rPr>
+      </w:pPr>
+      <w:r>
+        <w:rPr>
+          <w:rFonts w:ascii="Calibri" w:hAnsi="Calibri" w:cs="Calibri"/>
+          <w:b/>
+          <w:bCs/>
+          <w:color w:val="000000"/>
+          <w:sz w:val="22"/>
+          <w:szCs w:val="22"/>
+        </w:rPr>
+        <w:t>What is an AMA?</w:t>
+      </w:r>
+    </w:p>
+    <w:p>
+      <w:pPr>
+        <w:pStyle w:val="NormalWeb"/>
+        <w:numPr>
+          <w:ilvl w:val="1"/>
+          <w:numId w:val="59"/>
+        </w:numPr>
+        <w:spacing w:before="0" w:beforeAutospacing="0" w:after="160" w:afterAutospacing="0"/>
+        <w:textAlignment w:val="baseline"/>
+        <w:rPr>
+          <w:rFonts w:ascii="Arial" w:hAnsi="Arial" w:cs="Arial"/>
+          <w:color w:val="000000"/>
+          <w:sz w:val="20"/>
+          <w:szCs w:val="20"/>
+        </w:rPr>
+      </w:pPr>
+      <w:r>
+        <w:rPr>
+          <w:rFonts w:ascii="Calibri" w:hAnsi="Calibri" w:cs="Calibri"/>
+          <w:noProof/>
+          <w:color w:val="000000"/>
+          <w:sz w:val="22"/>
+          <w:szCs w:val="22"/>
+          <w:bdr w:val="none" w:sz="0" w:space="0" w:color="auto" w:frame="1"/>
+        </w:rPr>
+        <w:drawing>
+          <wp:inline distT="0" distB="0" distL="0" distR="0" wp14:anchorId="2DEF31BF" wp14:editId="03849D90">
+            <wp:extent cx="260985" cy="225425"/>
+            <wp:effectExtent l="0" t="0" r="5715" b="3175"/>
+            <wp:docPr id="92" name="Picture 92" descr="https://lh6.googleusercontent.com/zA_wbT0o3Ku3Xt-KW5ksElEYuv6nx5nqQcNfULnU8mHJmzRiewMlDDwJx4ypEZ9oM6LmNLyPcSo1CkJi7s0LugvX0OTNypbqIwev2ItYRj3_Ij-ebV6tUyQzVeP3O19cfwYC01QGokx33K27kLXw9g"/>
+            <wp:cNvGraphicFramePr>
+              <a:graphicFrameLocks xmlns:a="http://schemas.openxmlformats.org/drawingml/2006/main" noChangeAspect="1"/>
+            </wp:cNvGraphicFramePr>
+            <a:graphic xmlns:a="http://schemas.openxmlformats.org/drawingml/2006/main">
+              <a:graphicData uri="http://schemas.openxmlformats.org/drawingml/2006/picture">
+                <pic:pic xmlns:pic="http://schemas.openxmlformats.org/drawingml/2006/picture">
+                  <pic:nvPicPr>
+                    <pic:cNvPr id="0" name="Picture 236" descr="https://lh6.googleusercontent.com/zA_wbT0o3Ku3Xt-KW5ksElEYuv6nx5nqQcNfULnU8mHJmzRiewMlDDwJx4ypEZ9oM6LmNLyPcSo1CkJi7s0LugvX0OTNypbqIwev2ItYRj3_Ij-ebV6tUyQzVeP3O19cfwYC01QGokx33K27kLXw9g"/>
+                    <pic:cNvPicPr>
+                      <a:picLocks noChangeAspect="1" noChangeArrowheads="1"/>
+                    </pic:cNvPicPr>
+                  </pic:nvPicPr>
+                  <pic:blipFill>
+                    <a:blip r:embed="rId69" cstate="print">
+                      <a:extLst>
+                        <a:ext uri="{28A0092B-C50C-407E-A947-70E740481C1C}">
+                          <a14:useLocalDpi xmlns:a14="http://schemas.microsoft.com/office/drawing/2010/main" val="0"/>
+                        </a:ext>
+                      </a:extLst>
+                    </a:blip>
+                    <a:srcRect/>
+                    <a:stretch>
+                      <a:fillRect/>
+                    </a:stretch>
+                  </pic:blipFill>
+                  <pic:spPr bwMode="auto">
+                    <a:xfrm>
+                      <a:off x="0" y="0"/>
+                      <a:ext cx="260985" cy="225425"/>
+                    </a:xfrm>
+                    <a:prstGeom prst="rect">
+                      <a:avLst/>
+                    </a:prstGeom>
+                    <a:noFill/>
+                    <a:ln>
+                      <a:noFill/>
+                    </a:ln>
+                  </pic:spPr>
+                </pic:pic>
+              </a:graphicData>
+            </a:graphic>
+          </wp:inline>
+        </w:drawing>
+      </w:r>
+      <w:r>
+        <w:rPr>
+          <w:rFonts w:ascii="Calibri" w:hAnsi="Calibri" w:cs="Calibri"/>
+          <w:color w:val="000000"/>
+          <w:sz w:val="22"/>
+          <w:szCs w:val="22"/>
+        </w:rPr>
+        <w:t> Automatic Money Accreditation</w:t>
+      </w:r>
+    </w:p>
+    <w:p>
+      <w:pPr>
+        <w:pStyle w:val="NormalWeb"/>
+        <w:numPr>
+          <w:ilvl w:val="1"/>
+          <w:numId w:val="59"/>
+        </w:numPr>
+        <w:spacing w:before="0" w:beforeAutospacing="0" w:after="160" w:afterAutospacing="0"/>
+        <w:textAlignment w:val="baseline"/>
+        <w:rPr>
+          <w:rFonts w:ascii="Arial" w:hAnsi="Arial" w:cs="Arial"/>
+          <w:color w:val="000000"/>
+          <w:sz w:val="20"/>
+          <w:szCs w:val="20"/>
+        </w:rPr>
+      </w:pPr>
+      <w:r>
+        <w:rPr>
+          <w:rFonts w:ascii="Calibri" w:hAnsi="Calibri" w:cs="Calibri"/>
+          <w:noProof/>
+          <w:color w:val="000000"/>
+          <w:sz w:val="22"/>
+          <w:szCs w:val="22"/>
+          <w:bdr w:val="none" w:sz="0" w:space="0" w:color="auto" w:frame="1"/>
+        </w:rPr>
+        <w:drawing>
+          <wp:inline distT="0" distB="0" distL="0" distR="0" wp14:anchorId="4C54457A" wp14:editId="26508EAB">
+            <wp:extent cx="260985" cy="225425"/>
+            <wp:effectExtent l="0" t="0" r="5715" b="3175"/>
+            <wp:docPr id="91" name="Picture 91" descr="https://lh3.googleusercontent.com/cX0DvsbciaSgCp9Mnb8Wq-83MAQ1sXYmuQE8EDXkNjjBpI9s4lzTbRmBJGaynnFiSRsyYSZ74JkhWDogOnrOepfzcdzKz6Co3yJTeHKMKddCRN486gzIpkwOz3ewIHLcOBcH98XsbfM250Fnk4cm0w"/>
+            <wp:cNvGraphicFramePr>
+              <a:graphicFrameLocks xmlns:a="http://schemas.openxmlformats.org/drawingml/2006/main" noChangeAspect="1"/>
+            </wp:cNvGraphicFramePr>
+            <a:graphic xmlns:a="http://schemas.openxmlformats.org/drawingml/2006/main">
+              <a:graphicData uri="http://schemas.openxmlformats.org/drawingml/2006/picture">
+                <pic:pic xmlns:pic="http://schemas.openxmlformats.org/drawingml/2006/picture">
+                  <pic:nvPicPr>
+                    <pic:cNvPr id="0" name="Picture 237" descr="https://lh3.googleusercontent.com/cX0DvsbciaSgCp9Mnb8Wq-83MAQ1sXYmuQE8EDXkNjjBpI9s4lzTbRmBJGaynnFiSRsyYSZ74JkhWDogOnrOepfzcdzKz6Co3yJTeHKMKddCRN486gzIpkwOz3ewIHLcOBcH98XsbfM250Fnk4cm0w"/>
+                    <pic:cNvPicPr>
+                      <a:picLocks noChangeAspect="1" noChangeArrowheads="1"/>
+                    </pic:cNvPicPr>
+                  </pic:nvPicPr>
+                  <pic:blipFill>
+                    <a:blip r:embed="rId68" cstate="print">
+                      <a:extLst>
+                        <a:ext uri="{28A0092B-C50C-407E-A947-70E740481C1C}">
+                          <a14:useLocalDpi xmlns:a14="http://schemas.microsoft.com/office/drawing/2010/main" val="0"/>
+                        </a:ext>
+                      </a:extLst>
+                    </a:blip>
+                    <a:srcRect/>
+                    <a:stretch>
+                      <a:fillRect/>
+                    </a:stretch>
+                  </pic:blipFill>
+                  <pic:spPr bwMode="auto">
+                    <a:xfrm>
+                      <a:off x="0" y="0"/>
+                      <a:ext cx="260985" cy="225425"/>
+                    </a:xfrm>
+                    <a:prstGeom prst="rect">
+                      <a:avLst/>
+                    </a:prstGeom>
+                    <a:noFill/>
+                    <a:ln>
+                      <a:noFill/>
+                    </a:ln>
+                  </pic:spPr>
+                </pic:pic>
+              </a:graphicData>
+            </a:graphic>
+          </wp:inline>
+        </w:drawing>
+      </w:r>
+      <w:r>
+        <w:rPr>
+          <w:rFonts w:ascii="Calibri" w:hAnsi="Calibri" w:cs="Calibri"/>
+          <w:color w:val="000000"/>
+          <w:sz w:val="22"/>
+          <w:szCs w:val="22"/>
+        </w:rPr>
+        <w:t> Ask Me Anything</w:t>
+      </w:r>
+    </w:p>
+    <w:p>
+      <w:pPr>
+        <w:pStyle w:val="NormalWeb"/>
+        <w:numPr>
+          <w:ilvl w:val="1"/>
+          <w:numId w:val="59"/>
+        </w:numPr>
+        <w:spacing w:before="0" w:beforeAutospacing="0" w:after="160" w:afterAutospacing="0"/>
+        <w:textAlignment w:val="baseline"/>
+        <w:rPr>
+          <w:rFonts w:ascii="Arial" w:hAnsi="Arial" w:cs="Arial"/>
+          <w:color w:val="000000"/>
+          <w:sz w:val="20"/>
+          <w:szCs w:val="20"/>
+        </w:rPr>
+      </w:pPr>
+      <w:r>
+        <w:rPr>
+          <w:rFonts w:ascii="Calibri" w:hAnsi="Calibri" w:cs="Calibri"/>
+          <w:noProof/>
+          <w:color w:val="000000"/>
+          <w:sz w:val="22"/>
+          <w:szCs w:val="22"/>
+          <w:bdr w:val="none" w:sz="0" w:space="0" w:color="auto" w:frame="1"/>
+        </w:rPr>
+        <w:drawing>
+          <wp:inline distT="0" distB="0" distL="0" distR="0" wp14:anchorId="57FA3209" wp14:editId="7D880677">
+            <wp:extent cx="260985" cy="225425"/>
+            <wp:effectExtent l="0" t="0" r="5715" b="3175"/>
+            <wp:docPr id="90" name="Picture 90" descr="https://lh6.googleusercontent.com/zA_wbT0o3Ku3Xt-KW5ksElEYuv6nx5nqQcNfULnU8mHJmzRiewMlDDwJx4ypEZ9oM6LmNLyPcSo1CkJi7s0LugvX0OTNypbqIwev2ItYRj3_Ij-ebV6tUyQzVeP3O19cfwYC01QGokx33K27kLXw9g"/>
+            <wp:cNvGraphicFramePr>
+              <a:graphicFrameLocks xmlns:a="http://schemas.openxmlformats.org/drawingml/2006/main" noChangeAspect="1"/>
+            </wp:cNvGraphicFramePr>
+            <a:graphic xmlns:a="http://schemas.openxmlformats.org/drawingml/2006/main">
+              <a:graphicData uri="http://schemas.openxmlformats.org/drawingml/2006/picture">
+                <pic:pic xmlns:pic="http://schemas.openxmlformats.org/drawingml/2006/picture">
+                  <pic:nvPicPr>
+                    <pic:cNvPr id="0" name="Picture 238" descr="https://lh6.googleusercontent.com/zA_wbT0o3Ku3Xt-KW5ksElEYuv6nx5nqQcNfULnU8mHJmzRiewMlDDwJx4ypEZ9oM6LmNLyPcSo1CkJi7s0LugvX0OTNypbqIwev2ItYRj3_Ij-ebV6tUyQzVeP3O19cfwYC01QGokx33K27kLXw9g"/>
+                    <pic:cNvPicPr>
+                      <a:picLocks noChangeAspect="1" noChangeArrowheads="1"/>
+                    </pic:cNvPicPr>
+                  </pic:nvPicPr>
+                  <pic:blipFill>
+                    <a:blip r:embed="rId69" cstate="print">
+                      <a:extLst>
+                        <a:ext uri="{28A0092B-C50C-407E-A947-70E740481C1C}">
+                          <a14:useLocalDpi xmlns:a14="http://schemas.microsoft.com/office/drawing/2010/main" val="0"/>
+                        </a:ext>
+                      </a:extLst>
+                    </a:blip>
+                    <a:srcRect/>
+                    <a:stretch>
+                      <a:fillRect/>
+                    </a:stretch>
+                  </pic:blipFill>
+                  <pic:spPr bwMode="auto">
+                    <a:xfrm>
+                      <a:off x="0" y="0"/>
+                      <a:ext cx="260985" cy="225425"/>
+                    </a:xfrm>
+                    <a:prstGeom prst="rect">
+                      <a:avLst/>
+                    </a:prstGeom>
+                    <a:noFill/>
+                    <a:ln>
+                      <a:noFill/>
+                    </a:ln>
+                  </pic:spPr>
+                </pic:pic>
+              </a:graphicData>
+            </a:graphic>
+          </wp:inline>
+        </w:drawing>
+      </w:r>
+      <w:r>
+        <w:rPr>
+          <w:rFonts w:ascii="Calibri" w:hAnsi="Calibri" w:cs="Calibri"/>
+          <w:color w:val="000000"/>
+          <w:sz w:val="22"/>
+          <w:szCs w:val="22"/>
+        </w:rPr>
+        <w:t> Ask Me Anonymously</w:t>
+      </w:r>
+    </w:p>
+    <w:p>
+      <w:pPr>
+        <w:pStyle w:val="NormalWeb"/>
+        <w:spacing w:before="0" w:beforeAutospacing="0" w:after="160" w:afterAutospacing="0"/>
+        <w:rPr>
+          <w:rFonts w:ascii="Calibri" w:hAnsi="Calibri" w:cs="Calibri"/>
+          <w:b/>
+          <w:bCs/>
+          <w:color w:val="000000"/>
+          <w:sz w:val="22"/>
+          <w:szCs w:val="22"/>
+        </w:rPr>
+      </w:pPr>
+      <w:r>
+        <w:rPr>
+          <w:rFonts w:ascii="Calibri" w:hAnsi="Calibri" w:cs="Calibri"/>
+          <w:color w:val="000000"/>
+          <w:sz w:val="22"/>
+          <w:szCs w:val="22"/>
+        </w:rPr>
+        <w:t>Correct</w:t>
+      </w:r>
+      <w:r>
+        <w:rPr>
+          <w:rFonts w:ascii="Calibri" w:hAnsi="Calibri" w:cs="Calibri"/>
+          <w:b/>
+          <w:bCs/>
+          <w:color w:val="000000"/>
+          <w:sz w:val="22"/>
+          <w:szCs w:val="22"/>
+        </w:rPr>
+        <w:t>5/5 $TRSRY</w:t>
+      </w:r>
+    </w:p>
+    <w:p>
+      <w:pPr>
+        <w:pStyle w:val="NormalWeb"/>
+        <w:spacing w:before="0" w:beforeAutospacing="0" w:after="160" w:afterAutospacing="0"/>
+        <w:rPr>
+          <w:b/>
+        </w:rPr>
+      </w:pPr>
+      <w:r>
+        <w:rPr>
+          <w:rFonts w:ascii="Calibri" w:hAnsi="Calibri" w:cs="Calibri"/>
+          <w:bCs/>
+          <w:color w:val="000000"/>
+          <w:sz w:val="22"/>
+          <w:szCs w:val="22"/>
+        </w:rPr>
+        <w:t xml:space="preserve">Right Answer: </w:t>
+      </w:r>
+      <w:r>
+        <w:rPr>
+          <w:rFonts w:ascii="Calibri" w:hAnsi="Calibri" w:cs="Calibri"/>
+          <w:b/>
+          <w:bCs/>
+          <w:color w:val="000000"/>
+          <w:sz w:val="22"/>
+          <w:szCs w:val="22"/>
+        </w:rPr>
+        <w:t>Ask Me Anything</w:t>
+      </w:r>
+      <w:bookmarkStart w:id="1" w:name="_GoBack"/>
+      <w:bookmarkEnd w:id="1"/>
+    </w:p>
+    <w:p>
+      <w:pPr>
+        <w:pStyle w:val="NormalWeb"/>
+        <w:numPr>
+          <w:ilvl w:val="0"/>
+          <w:numId w:val="59"/>
+        </w:numPr>
+        <w:spacing w:before="0" w:beforeAutospacing="0" w:after="160" w:afterAutospacing="0"/>
+        <w:textAlignment w:val="baseline"/>
+        <w:rPr>
+          <w:rFonts w:ascii="Calibri" w:hAnsi="Calibri" w:cs="Calibri"/>
+          <w:color w:val="000000"/>
+          <w:sz w:val="22"/>
+          <w:szCs w:val="22"/>
+        </w:rPr>
+      </w:pPr>
+      <w:r>
+        <w:rPr>
+          <w:rFonts w:ascii="Calibri" w:hAnsi="Calibri" w:cs="Calibri"/>
+          <w:b/>
+          <w:bCs/>
+          <w:color w:val="000000"/>
+          <w:sz w:val="22"/>
+          <w:szCs w:val="22"/>
+        </w:rPr>
+        <w:lastRenderedPageBreak/>
+        <w:t>True or F</w:t>
+      </w:r>
+      <w:r>
+        <w:rPr>
+          <w:rFonts w:ascii="Calibri" w:hAnsi="Calibri" w:cs="Calibri"/>
+          <w:b/>
+          <w:bCs/>
+          <w:color w:val="000000"/>
+          <w:sz w:val="22"/>
+          <w:szCs w:val="22"/>
+        </w:rPr>
+        <w:t>alse: a project that doesn’t do AMA’s can’t be trusted</w:t>
+      </w:r>
+    </w:p>
+    <w:p>
+      <w:pPr>
+        <w:pStyle w:val="NormalWeb"/>
+        <w:numPr>
+          <w:ilvl w:val="1"/>
+          <w:numId w:val="60"/>
+        </w:numPr>
+        <w:spacing w:before="0" w:beforeAutospacing="0" w:after="160" w:afterAutospacing="0"/>
+        <w:textAlignment w:val="baseline"/>
+        <w:rPr>
+          <w:rFonts w:ascii="Arial" w:hAnsi="Arial" w:cs="Arial"/>
+          <w:color w:val="000000"/>
+          <w:sz w:val="20"/>
+          <w:szCs w:val="20"/>
+        </w:rPr>
+      </w:pPr>
+      <w:r>
+        <w:rPr>
+          <w:rFonts w:ascii="Calibri" w:hAnsi="Calibri" w:cs="Calibri"/>
+          <w:noProof/>
+          <w:color w:val="000000"/>
+          <w:sz w:val="22"/>
+          <w:szCs w:val="22"/>
+          <w:bdr w:val="none" w:sz="0" w:space="0" w:color="auto" w:frame="1"/>
+        </w:rPr>
+        <w:drawing>
+          <wp:inline distT="0" distB="0" distL="0" distR="0" wp14:anchorId="345E5F82" wp14:editId="237C0741">
+            <wp:extent cx="260985" cy="225425"/>
+            <wp:effectExtent l="0" t="0" r="5715" b="3175"/>
+            <wp:docPr id="89" name="Picture 89" descr="https://lh3.googleusercontent.com/cX0DvsbciaSgCp9Mnb8Wq-83MAQ1sXYmuQE8EDXkNjjBpI9s4lzTbRmBJGaynnFiSRsyYSZ74JkhWDogOnrOepfzcdzKz6Co3yJTeHKMKddCRN486gzIpkwOz3ewIHLcOBcH98XsbfM250Fnk4cm0w"/>
+            <wp:cNvGraphicFramePr>
+              <a:graphicFrameLocks xmlns:a="http://schemas.openxmlformats.org/drawingml/2006/main" noChangeAspect="1"/>
+            </wp:cNvGraphicFramePr>
+            <a:graphic xmlns:a="http://schemas.openxmlformats.org/drawingml/2006/main">
+              <a:graphicData uri="http://schemas.openxmlformats.org/drawingml/2006/picture">
+                <pic:pic xmlns:pic="http://schemas.openxmlformats.org/drawingml/2006/picture">
+                  <pic:nvPicPr>
+                    <pic:cNvPr id="0" name="Picture 239" descr="https://lh3.googleusercontent.com/cX0DvsbciaSgCp9Mnb8Wq-83MAQ1sXYmuQE8EDXkNjjBpI9s4lzTbRmBJGaynnFiSRsyYSZ74JkhWDogOnrOepfzcdzKz6Co3yJTeHKMKddCRN486gzIpkwOz3ewIHLcOBcH98XsbfM250Fnk4cm0w"/>
+                    <pic:cNvPicPr>
+                      <a:picLocks noChangeAspect="1" noChangeArrowheads="1"/>
+                    </pic:cNvPicPr>
+                  </pic:nvPicPr>
+                  <pic:blipFill>
+                    <a:blip r:embed="rId68" cstate="print">
+                      <a:extLst>
+                        <a:ext uri="{28A0092B-C50C-407E-A947-70E740481C1C}">
+                          <a14:useLocalDpi xmlns:a14="http://schemas.microsoft.com/office/drawing/2010/main" val="0"/>
+                        </a:ext>
+                      </a:extLst>
+                    </a:blip>
+                    <a:srcRect/>
+                    <a:stretch>
+                      <a:fillRect/>
+                    </a:stretch>
+                  </pic:blipFill>
+                  <pic:spPr bwMode="auto">
+                    <a:xfrm>
+                      <a:off x="0" y="0"/>
+                      <a:ext cx="260985" cy="225425"/>
+                    </a:xfrm>
+                    <a:prstGeom prst="rect">
+                      <a:avLst/>
+                    </a:prstGeom>
+                    <a:noFill/>
+                    <a:ln>
+                      <a:noFill/>
+                    </a:ln>
+                  </pic:spPr>
+                </pic:pic>
+              </a:graphicData>
+            </a:graphic>
+          </wp:inline>
+        </w:drawing>
+      </w:r>
+      <w:r>
+        <w:rPr>
+          <w:rFonts w:ascii="Calibri" w:hAnsi="Calibri" w:cs="Calibri"/>
+          <w:color w:val="000000"/>
+          <w:sz w:val="22"/>
+          <w:szCs w:val="22"/>
+        </w:rPr>
+        <w:t> True: if they won't put themselves out there then they are not under any circumstances to be trusted.</w:t>
+      </w:r>
+    </w:p>
+    <w:p>
+      <w:pPr>
+        <w:pStyle w:val="NormalWeb"/>
+        <w:numPr>
+          <w:ilvl w:val="1"/>
+          <w:numId w:val="60"/>
+        </w:numPr>
+        <w:spacing w:before="0" w:beforeAutospacing="0" w:after="160" w:afterAutospacing="0"/>
+        <w:textAlignment w:val="baseline"/>
+        <w:rPr>
+          <w:rFonts w:ascii="Arial" w:hAnsi="Arial" w:cs="Arial"/>
+          <w:color w:val="000000"/>
+          <w:sz w:val="20"/>
+          <w:szCs w:val="20"/>
+        </w:rPr>
+      </w:pPr>
+      <w:r>
+        <w:rPr>
+          <w:rFonts w:ascii="Calibri" w:hAnsi="Calibri" w:cs="Calibri"/>
+          <w:noProof/>
+          <w:color w:val="000000"/>
+          <w:sz w:val="22"/>
+          <w:szCs w:val="22"/>
+          <w:bdr w:val="none" w:sz="0" w:space="0" w:color="auto" w:frame="1"/>
+        </w:rPr>
+        <w:drawing>
+          <wp:inline distT="0" distB="0" distL="0" distR="0" wp14:anchorId="2382C8B5" wp14:editId="3A78A750">
+            <wp:extent cx="260985" cy="225425"/>
+            <wp:effectExtent l="0" t="0" r="5715" b="3175"/>
+            <wp:docPr id="88" name="Picture 88" descr="https://lh6.googleusercontent.com/zA_wbT0o3Ku3Xt-KW5ksElEYuv6nx5nqQcNfULnU8mHJmzRiewMlDDwJx4ypEZ9oM6LmNLyPcSo1CkJi7s0LugvX0OTNypbqIwev2ItYRj3_Ij-ebV6tUyQzVeP3O19cfwYC01QGokx33K27kLXw9g"/>
+            <wp:cNvGraphicFramePr>
+              <a:graphicFrameLocks xmlns:a="http://schemas.openxmlformats.org/drawingml/2006/main" noChangeAspect="1"/>
+            </wp:cNvGraphicFramePr>
+            <a:graphic xmlns:a="http://schemas.openxmlformats.org/drawingml/2006/main">
+              <a:graphicData uri="http://schemas.openxmlformats.org/drawingml/2006/picture">
+                <pic:pic xmlns:pic="http://schemas.openxmlformats.org/drawingml/2006/picture">
+                  <pic:nvPicPr>
+                    <pic:cNvPr id="0" name="Picture 240" descr="https://lh6.googleusercontent.com/zA_wbT0o3Ku3Xt-KW5ksElEYuv6nx5nqQcNfULnU8mHJmzRiewMlDDwJx4ypEZ9oM6LmNLyPcSo1CkJi7s0LugvX0OTNypbqIwev2ItYRj3_Ij-ebV6tUyQzVeP3O19cfwYC01QGokx33K27kLXw9g"/>
+                    <pic:cNvPicPr>
+                      <a:picLocks noChangeAspect="1" noChangeArrowheads="1"/>
+                    </pic:cNvPicPr>
+                  </pic:nvPicPr>
+                  <pic:blipFill>
+                    <a:blip r:embed="rId69" cstate="print">
+                      <a:extLst>
+                        <a:ext uri="{28A0092B-C50C-407E-A947-70E740481C1C}">
+                          <a14:useLocalDpi xmlns:a14="http://schemas.microsoft.com/office/drawing/2010/main" val="0"/>
+                        </a:ext>
+                      </a:extLst>
+                    </a:blip>
+                    <a:srcRect/>
+                    <a:stretch>
+                      <a:fillRect/>
+                    </a:stretch>
+                  </pic:blipFill>
+                  <pic:spPr bwMode="auto">
+                    <a:xfrm>
+                      <a:off x="0" y="0"/>
+                      <a:ext cx="260985" cy="225425"/>
+                    </a:xfrm>
+                    <a:prstGeom prst="rect">
+                      <a:avLst/>
+                    </a:prstGeom>
+                    <a:noFill/>
+                    <a:ln>
+                      <a:noFill/>
+                    </a:ln>
+                  </pic:spPr>
+                </pic:pic>
+              </a:graphicData>
+            </a:graphic>
+          </wp:inline>
+        </w:drawing>
+      </w:r>
+      <w:r>
+        <w:rPr>
+          <w:rFonts w:ascii="Calibri" w:hAnsi="Calibri" w:cs="Calibri"/>
+          <w:color w:val="000000"/>
+          <w:sz w:val="22"/>
+          <w:szCs w:val="22"/>
+        </w:rPr>
+        <w:t> False: there may be a number of reasons why they can't, such as language barriers for example</w:t>
+      </w:r>
+    </w:p>
+    <w:p>
+      <w:pPr>
+        <w:pStyle w:val="NormalWeb"/>
+        <w:spacing w:before="0" w:beforeAutospacing="0" w:after="160" w:afterAutospacing="0"/>
+      </w:pPr>
+      <w:r>
+        <w:rPr>
+          <w:rFonts w:ascii="Calibri" w:hAnsi="Calibri" w:cs="Calibri"/>
+          <w:color w:val="000000"/>
+          <w:sz w:val="22"/>
+          <w:szCs w:val="22"/>
+        </w:rPr>
+        <w:t>Incorrect</w:t>
+      </w:r>
+      <w:r>
+        <w:rPr>
+          <w:rFonts w:ascii="Calibri" w:hAnsi="Calibri" w:cs="Calibri"/>
+          <w:b/>
+          <w:bCs/>
+          <w:color w:val="000000"/>
+          <w:sz w:val="22"/>
+          <w:szCs w:val="22"/>
+        </w:rPr>
+        <w:t>0/5 $TRSRY</w:t>
+      </w:r>
+    </w:p>
+    <w:p>
+      <w:pPr>
+        <w:pStyle w:val="NormalWeb"/>
+        <w:spacing w:before="0" w:beforeAutospacing="0" w:after="160" w:afterAutospacing="0"/>
+      </w:pPr>
+      <w:r>
+        <w:rPr>
+          <w:rFonts w:ascii="Calibri" w:hAnsi="Calibri" w:cs="Calibri"/>
+          <w:color w:val="000000"/>
+          <w:sz w:val="22"/>
+          <w:szCs w:val="22"/>
+        </w:rPr>
+        <w:t>Right Answer: </w:t>
+      </w:r>
+      <w:r>
+        <w:rPr>
+          <w:rFonts w:ascii="Calibri" w:hAnsi="Calibri" w:cs="Calibri"/>
+          <w:b/>
+          <w:bCs/>
+          <w:color w:val="000000"/>
+          <w:sz w:val="22"/>
+          <w:szCs w:val="22"/>
+        </w:rPr>
+        <w:t>False: there may be a number of reasons why they can't, such as language barriers for example</w:t>
+      </w:r>
+    </w:p>
+    <w:p>
+      <w:pPr>
         <w:spacing w:line="240" w:lineRule="auto"/>
         <w:rPr>
           <w:rFonts w:ascii="Times New Roman" w:eastAsia="Times New Roman" w:hAnsi="Times New Roman" w:cs="Times New Roman"/>
@@ -15631,8 +16263,6 @@
           <w:szCs w:val="24"/>
         </w:rPr>
       </w:pPr>
-      <w:bookmarkStart w:id="1" w:name="_GoBack"/>
-      <w:bookmarkEnd w:id="1"/>
     </w:p>
     <w:sectPr>
       <w:pgSz w:w="12240" w:h="15840"/>
@@ -16622,6 +17252,123 @@
     </w:lvl>
   </w:abstractNum>
   <w:abstractNum w:abstractNumId="8" w15:restartNumberingAfterBreak="0">
+    <w:nsid w:val="1C342A7F"/>
+    <w:multiLevelType w:val="multilevel"/>
+    <w:tmpl w:val="0E760610"/>
+    <w:lvl w:ilvl="0">
+      <w:start w:val="1"/>
+      <w:numFmt w:val="decimal"/>
+      <w:lvlText w:val="%1."/>
+      <w:lvlJc w:val="left"/>
+      <w:pPr>
+        <w:tabs>
+          <w:tab w:val="num" w:pos="720"/>
+        </w:tabs>
+        <w:ind w:left="720" w:hanging="360"/>
+      </w:pPr>
+    </w:lvl>
+    <w:lvl w:ilvl="1">
+      <w:start w:val="1"/>
+      <w:numFmt w:val="bullet"/>
+      <w:lvlText w:val="o"/>
+      <w:lvlJc w:val="left"/>
+      <w:pPr>
+        <w:tabs>
+          <w:tab w:val="num" w:pos="1440"/>
+        </w:tabs>
+        <w:ind w:left="1440" w:hanging="360"/>
+      </w:pPr>
+      <w:rPr>
+        <w:rFonts w:ascii="Courier New" w:hAnsi="Courier New" w:hint="default"/>
+        <w:sz w:val="20"/>
+      </w:rPr>
+    </w:lvl>
+    <w:lvl w:ilvl="2" w:tentative="1">
+      <w:start w:val="1"/>
+      <w:numFmt w:val="decimal"/>
+      <w:lvlText w:val="%3."/>
+      <w:lvlJc w:val="left"/>
+      <w:pPr>
+        <w:tabs>
+          <w:tab w:val="num" w:pos="2160"/>
+        </w:tabs>
+        <w:ind w:left="2160" w:hanging="360"/>
+      </w:pPr>
+    </w:lvl>
+    <w:lvl w:ilvl="3" w:tentative="1">
+      <w:start w:val="1"/>
+      <w:numFmt w:val="decimal"/>
+      <w:lvlText w:val="%4."/>
+      <w:lvlJc w:val="left"/>
+      <w:pPr>
+        <w:tabs>
+          <w:tab w:val="num" w:pos="2880"/>
+        </w:tabs>
+        <w:ind w:left="2880" w:hanging="360"/>
+      </w:pPr>
+    </w:lvl>
+    <w:lvl w:ilvl="4" w:tentative="1">
+      <w:start w:val="1"/>
+      <w:numFmt w:val="decimal"/>
+      <w:lvlText w:val="%5."/>
+      <w:lvlJc w:val="left"/>
+      <w:pPr>
+        <w:tabs>
+          <w:tab w:val="num" w:pos="3600"/>
+        </w:tabs>
+        <w:ind w:left="3600" w:hanging="360"/>
+      </w:pPr>
+    </w:lvl>
+    <w:lvl w:ilvl="5" w:tentative="1">
+      <w:start w:val="1"/>
+      <w:numFmt w:val="decimal"/>
+      <w:lvlText w:val="%6."/>
+      <w:lvlJc w:val="left"/>
+      <w:pPr>
+        <w:tabs>
+          <w:tab w:val="num" w:pos="4320"/>
+        </w:tabs>
+        <w:ind w:left="4320" w:hanging="360"/>
+      </w:pPr>
+    </w:lvl>
+    <w:lvl w:ilvl="6" w:tentative="1">
+      <w:start w:val="1"/>
+      <w:numFmt w:val="decimal"/>
+      <w:lvlText w:val="%7."/>
+      <w:lvlJc w:val="left"/>
+      <w:pPr>
+        <w:tabs>
+          <w:tab w:val="num" w:pos="5040"/>
+        </w:tabs>
+        <w:ind w:left="5040" w:hanging="360"/>
+      </w:pPr>
+    </w:lvl>
+    <w:lvl w:ilvl="7" w:tentative="1">
+      <w:start w:val="1"/>
+      <w:numFmt w:val="decimal"/>
+      <w:lvlText w:val="%8."/>
+      <w:lvlJc w:val="left"/>
+      <w:pPr>
+        <w:tabs>
+          <w:tab w:val="num" w:pos="5760"/>
+        </w:tabs>
+        <w:ind w:left="5760" w:hanging="360"/>
+      </w:pPr>
+    </w:lvl>
+    <w:lvl w:ilvl="8" w:tentative="1">
+      <w:start w:val="1"/>
+      <w:numFmt w:val="decimal"/>
+      <w:lvlText w:val="%9."/>
+      <w:lvlJc w:val="left"/>
+      <w:pPr>
+        <w:tabs>
+          <w:tab w:val="num" w:pos="6480"/>
+        </w:tabs>
+        <w:ind w:left="6480" w:hanging="360"/>
+      </w:pPr>
+    </w:lvl>
+  </w:abstractNum>
+  <w:abstractNum w:abstractNumId="9" w15:restartNumberingAfterBreak="0">
     <w:nsid w:val="207E4B18"/>
     <w:multiLevelType w:val="multilevel"/>
     <w:tmpl w:val="4198F0CE"/>
@@ -16738,7 +17485,7 @@
       </w:pPr>
     </w:lvl>
   </w:abstractNum>
-  <w:abstractNum w:abstractNumId="9" w15:restartNumberingAfterBreak="0">
+  <w:abstractNum w:abstractNumId="10" w15:restartNumberingAfterBreak="0">
     <w:nsid w:val="21060E15"/>
     <w:multiLevelType w:val="multilevel"/>
     <w:tmpl w:val="F91A25C0"/>
@@ -16855,7 +17602,7 @@
       </w:pPr>
     </w:lvl>
   </w:abstractNum>
-  <w:abstractNum w:abstractNumId="10" w15:restartNumberingAfterBreak="0">
+  <w:abstractNum w:abstractNumId="11" w15:restartNumberingAfterBreak="0">
     <w:nsid w:val="221B257E"/>
     <w:multiLevelType w:val="multilevel"/>
     <w:tmpl w:val="0C5ECF34"/>
@@ -16972,7 +17719,7 @@
       </w:pPr>
     </w:lvl>
   </w:abstractNum>
-  <w:abstractNum w:abstractNumId="11" w15:restartNumberingAfterBreak="0">
+  <w:abstractNum w:abstractNumId="12" w15:restartNumberingAfterBreak="0">
     <w:nsid w:val="23D015E5"/>
     <w:multiLevelType w:val="multilevel"/>
     <w:tmpl w:val="44F62702"/>
@@ -17089,7 +17836,7 @@
       </w:pPr>
     </w:lvl>
   </w:abstractNum>
-  <w:abstractNum w:abstractNumId="12" w15:restartNumberingAfterBreak="0">
+  <w:abstractNum w:abstractNumId="13" w15:restartNumberingAfterBreak="0">
     <w:nsid w:val="25487DB5"/>
     <w:multiLevelType w:val="multilevel"/>
     <w:tmpl w:val="A90A7D0A"/>
@@ -17206,7 +17953,7 @@
       </w:pPr>
     </w:lvl>
   </w:abstractNum>
-  <w:abstractNum w:abstractNumId="13" w15:restartNumberingAfterBreak="0">
+  <w:abstractNum w:abstractNumId="14" w15:restartNumberingAfterBreak="0">
     <w:nsid w:val="260A7FA3"/>
     <w:multiLevelType w:val="multilevel"/>
     <w:tmpl w:val="E5301B5A"/>
@@ -17323,7 +18070,7 @@
       </w:pPr>
     </w:lvl>
   </w:abstractNum>
-  <w:abstractNum w:abstractNumId="14" w15:restartNumberingAfterBreak="0">
+  <w:abstractNum w:abstractNumId="15" w15:restartNumberingAfterBreak="0">
     <w:nsid w:val="27BF7C24"/>
     <w:multiLevelType w:val="multilevel"/>
     <w:tmpl w:val="6E0C379C"/>
@@ -17440,7 +18187,7 @@
       </w:pPr>
     </w:lvl>
   </w:abstractNum>
-  <w:abstractNum w:abstractNumId="15" w15:restartNumberingAfterBreak="0">
+  <w:abstractNum w:abstractNumId="16" w15:restartNumberingAfterBreak="0">
     <w:nsid w:val="27F77995"/>
     <w:multiLevelType w:val="multilevel"/>
     <w:tmpl w:val="1A882704"/>
@@ -17557,7 +18304,7 @@
       </w:pPr>
     </w:lvl>
   </w:abstractNum>
-  <w:abstractNum w:abstractNumId="16" w15:restartNumberingAfterBreak="0">
+  <w:abstractNum w:abstractNumId="17" w15:restartNumberingAfterBreak="0">
     <w:nsid w:val="28D05BF2"/>
     <w:multiLevelType w:val="multilevel"/>
     <w:tmpl w:val="19A67A38"/>
@@ -17674,7 +18421,7 @@
       </w:pPr>
     </w:lvl>
   </w:abstractNum>
-  <w:abstractNum w:abstractNumId="17" w15:restartNumberingAfterBreak="0">
+  <w:abstractNum w:abstractNumId="18" w15:restartNumberingAfterBreak="0">
     <w:nsid w:val="2E313DB5"/>
     <w:multiLevelType w:val="multilevel"/>
     <w:tmpl w:val="F612B812"/>
@@ -17791,7 +18538,7 @@
       </w:pPr>
     </w:lvl>
   </w:abstractNum>
-  <w:abstractNum w:abstractNumId="18" w15:restartNumberingAfterBreak="0">
+  <w:abstractNum w:abstractNumId="19" w15:restartNumberingAfterBreak="0">
     <w:nsid w:val="353612D4"/>
     <w:multiLevelType w:val="multilevel"/>
     <w:tmpl w:val="187A87CC"/>
@@ -17908,7 +18655,7 @@
       </w:pPr>
     </w:lvl>
   </w:abstractNum>
-  <w:abstractNum w:abstractNumId="19" w15:restartNumberingAfterBreak="0">
+  <w:abstractNum w:abstractNumId="20" w15:restartNumberingAfterBreak="0">
     <w:nsid w:val="3DA823BE"/>
     <w:multiLevelType w:val="multilevel"/>
     <w:tmpl w:val="E0BC2C02"/>
@@ -18025,7 +18772,7 @@
       </w:pPr>
     </w:lvl>
   </w:abstractNum>
-  <w:abstractNum w:abstractNumId="20" w15:restartNumberingAfterBreak="0">
+  <w:abstractNum w:abstractNumId="21" w15:restartNumberingAfterBreak="0">
     <w:nsid w:val="3E921E60"/>
     <w:multiLevelType w:val="multilevel"/>
     <w:tmpl w:val="ECD691AA"/>
@@ -18142,7 +18889,7 @@
       </w:pPr>
     </w:lvl>
   </w:abstractNum>
-  <w:abstractNum w:abstractNumId="21" w15:restartNumberingAfterBreak="0">
+  <w:abstractNum w:abstractNumId="22" w15:restartNumberingAfterBreak="0">
     <w:nsid w:val="42311210"/>
     <w:multiLevelType w:val="multilevel"/>
     <w:tmpl w:val="32EE573C"/>
@@ -18259,7 +19006,7 @@
       </w:pPr>
     </w:lvl>
   </w:abstractNum>
-  <w:abstractNum w:abstractNumId="22" w15:restartNumberingAfterBreak="0">
+  <w:abstractNum w:abstractNumId="23" w15:restartNumberingAfterBreak="0">
     <w:nsid w:val="498421C4"/>
     <w:multiLevelType w:val="multilevel"/>
     <w:tmpl w:val="2F4035CA"/>
@@ -18376,7 +19123,7 @@
       </w:pPr>
     </w:lvl>
   </w:abstractNum>
-  <w:abstractNum w:abstractNumId="23" w15:restartNumberingAfterBreak="0">
+  <w:abstractNum w:abstractNumId="24" w15:restartNumberingAfterBreak="0">
     <w:nsid w:val="4D644503"/>
     <w:multiLevelType w:val="multilevel"/>
     <w:tmpl w:val="91DE9E64"/>
@@ -18493,7 +19240,7 @@
       </w:pPr>
     </w:lvl>
   </w:abstractNum>
-  <w:abstractNum w:abstractNumId="24" w15:restartNumberingAfterBreak="0">
+  <w:abstractNum w:abstractNumId="25" w15:restartNumberingAfterBreak="0">
     <w:nsid w:val="4EEA3E3D"/>
     <w:multiLevelType w:val="multilevel"/>
     <w:tmpl w:val="E56C09F0"/>
@@ -18642,7 +19389,7 @@
       </w:rPr>
     </w:lvl>
   </w:abstractNum>
-  <w:abstractNum w:abstractNumId="25" w15:restartNumberingAfterBreak="0">
+  <w:abstractNum w:abstractNumId="26" w15:restartNumberingAfterBreak="0">
     <w:nsid w:val="4FA65D6A"/>
     <w:multiLevelType w:val="multilevel"/>
     <w:tmpl w:val="11BA778A"/>
@@ -18759,7 +19506,7 @@
       </w:pPr>
     </w:lvl>
   </w:abstractNum>
-  <w:abstractNum w:abstractNumId="26" w15:restartNumberingAfterBreak="0">
+  <w:abstractNum w:abstractNumId="27" w15:restartNumberingAfterBreak="0">
     <w:nsid w:val="54EA629F"/>
     <w:multiLevelType w:val="multilevel"/>
     <w:tmpl w:val="31D2951C"/>
@@ -18900,7 +19647,7 @@
       </w:rPr>
     </w:lvl>
   </w:abstractNum>
-  <w:abstractNum w:abstractNumId="27" w15:restartNumberingAfterBreak="0">
+  <w:abstractNum w:abstractNumId="28" w15:restartNumberingAfterBreak="0">
     <w:nsid w:val="59CE70BC"/>
     <w:multiLevelType w:val="multilevel"/>
     <w:tmpl w:val="78D046DE"/>
@@ -19017,7 +19764,7 @@
       </w:pPr>
     </w:lvl>
   </w:abstractNum>
-  <w:abstractNum w:abstractNumId="28" w15:restartNumberingAfterBreak="0">
+  <w:abstractNum w:abstractNumId="29" w15:restartNumberingAfterBreak="0">
     <w:nsid w:val="5C7F2FD4"/>
     <w:multiLevelType w:val="multilevel"/>
     <w:tmpl w:val="3AA8C542"/>
@@ -19130,7 +19877,7 @@
       </w:pPr>
     </w:lvl>
   </w:abstractNum>
-  <w:abstractNum w:abstractNumId="29" w15:restartNumberingAfterBreak="0">
+  <w:abstractNum w:abstractNumId="30" w15:restartNumberingAfterBreak="0">
     <w:nsid w:val="624B1A62"/>
     <w:multiLevelType w:val="multilevel"/>
     <w:tmpl w:val="B4C8F190"/>
@@ -19247,7 +19994,7 @@
       </w:pPr>
     </w:lvl>
   </w:abstractNum>
-  <w:abstractNum w:abstractNumId="30" w15:restartNumberingAfterBreak="0">
+  <w:abstractNum w:abstractNumId="31" w15:restartNumberingAfterBreak="0">
     <w:nsid w:val="631B4400"/>
     <w:multiLevelType w:val="multilevel"/>
     <w:tmpl w:val="D430CD90"/>
@@ -19364,7 +20111,7 @@
       </w:pPr>
     </w:lvl>
   </w:abstractNum>
-  <w:abstractNum w:abstractNumId="31" w15:restartNumberingAfterBreak="0">
+  <w:abstractNum w:abstractNumId="32" w15:restartNumberingAfterBreak="0">
     <w:nsid w:val="644B4BF7"/>
     <w:multiLevelType w:val="multilevel"/>
     <w:tmpl w:val="3286C4C4"/>
@@ -19481,7 +20228,7 @@
       </w:pPr>
     </w:lvl>
   </w:abstractNum>
-  <w:abstractNum w:abstractNumId="32" w15:restartNumberingAfterBreak="0">
+  <w:abstractNum w:abstractNumId="33" w15:restartNumberingAfterBreak="0">
     <w:nsid w:val="6A237F50"/>
     <w:multiLevelType w:val="multilevel"/>
     <w:tmpl w:val="CA384C4E"/>
@@ -19598,7 +20345,7 @@
       </w:pPr>
     </w:lvl>
   </w:abstractNum>
-  <w:abstractNum w:abstractNumId="33" w15:restartNumberingAfterBreak="0">
+  <w:abstractNum w:abstractNumId="34" w15:restartNumberingAfterBreak="0">
     <w:nsid w:val="6DFA6671"/>
     <w:multiLevelType w:val="multilevel"/>
     <w:tmpl w:val="9D52E73C"/>
@@ -19715,7 +20462,7 @@
       </w:pPr>
     </w:lvl>
   </w:abstractNum>
-  <w:abstractNum w:abstractNumId="34" w15:restartNumberingAfterBreak="0">
+  <w:abstractNum w:abstractNumId="35" w15:restartNumberingAfterBreak="0">
     <w:nsid w:val="72CD6EDD"/>
     <w:multiLevelType w:val="multilevel"/>
     <w:tmpl w:val="E5DE1720"/>
@@ -19828,7 +20575,124 @@
       </w:pPr>
     </w:lvl>
   </w:abstractNum>
-  <w:abstractNum w:abstractNumId="35" w15:restartNumberingAfterBreak="0">
+  <w:abstractNum w:abstractNumId="36" w15:restartNumberingAfterBreak="0">
+    <w:nsid w:val="73666426"/>
+    <w:multiLevelType w:val="multilevel"/>
+    <w:tmpl w:val="A998C96E"/>
+    <w:lvl w:ilvl="0">
+      <w:start w:val="2"/>
+      <w:numFmt w:val="decimal"/>
+      <w:lvlText w:val="%1."/>
+      <w:lvlJc w:val="left"/>
+      <w:pPr>
+        <w:tabs>
+          <w:tab w:val="num" w:pos="720"/>
+        </w:tabs>
+        <w:ind w:left="720" w:hanging="360"/>
+      </w:pPr>
+    </w:lvl>
+    <w:lvl w:ilvl="1">
+      <w:start w:val="1"/>
+      <w:numFmt w:val="bullet"/>
+      <w:lvlText w:val="o"/>
+      <w:lvlJc w:val="left"/>
+      <w:pPr>
+        <w:tabs>
+          <w:tab w:val="num" w:pos="1440"/>
+        </w:tabs>
+        <w:ind w:left="1440" w:hanging="360"/>
+      </w:pPr>
+      <w:rPr>
+        <w:rFonts w:ascii="Courier New" w:hAnsi="Courier New" w:hint="default"/>
+        <w:sz w:val="20"/>
+      </w:rPr>
+    </w:lvl>
+    <w:lvl w:ilvl="2" w:tentative="1">
+      <w:start w:val="1"/>
+      <w:numFmt w:val="decimal"/>
+      <w:lvlText w:val="%3."/>
+      <w:lvlJc w:val="left"/>
+      <w:pPr>
+        <w:tabs>
+          <w:tab w:val="num" w:pos="2160"/>
+        </w:tabs>
+        <w:ind w:left="2160" w:hanging="360"/>
+      </w:pPr>
+    </w:lvl>
+    <w:lvl w:ilvl="3" w:tentative="1">
+      <w:start w:val="1"/>
+      <w:numFmt w:val="decimal"/>
+      <w:lvlText w:val="%4."/>
+      <w:lvlJc w:val="left"/>
+      <w:pPr>
+        <w:tabs>
+          <w:tab w:val="num" w:pos="2880"/>
+        </w:tabs>
+        <w:ind w:left="2880" w:hanging="360"/>
+      </w:pPr>
+    </w:lvl>
+    <w:lvl w:ilvl="4" w:tentative="1">
+      <w:start w:val="1"/>
+      <w:numFmt w:val="decimal"/>
+      <w:lvlText w:val="%5."/>
+      <w:lvlJc w:val="left"/>
+      <w:pPr>
+        <w:tabs>
+          <w:tab w:val="num" w:pos="3600"/>
+        </w:tabs>
+        <w:ind w:left="3600" w:hanging="360"/>
+      </w:pPr>
+    </w:lvl>
+    <w:lvl w:ilvl="5" w:tentative="1">
+      <w:start w:val="1"/>
+      <w:numFmt w:val="decimal"/>
+      <w:lvlText w:val="%6."/>
+      <w:lvlJc w:val="left"/>
+      <w:pPr>
+        <w:tabs>
+          <w:tab w:val="num" w:pos="4320"/>
+        </w:tabs>
+        <w:ind w:left="4320" w:hanging="360"/>
+      </w:pPr>
+    </w:lvl>
+    <w:lvl w:ilvl="6" w:tentative="1">
+      <w:start w:val="1"/>
+      <w:numFmt w:val="decimal"/>
+      <w:lvlText w:val="%7."/>
+      <w:lvlJc w:val="left"/>
+      <w:pPr>
+        <w:tabs>
+          <w:tab w:val="num" w:pos="5040"/>
+        </w:tabs>
+        <w:ind w:left="5040" w:hanging="360"/>
+      </w:pPr>
+    </w:lvl>
+    <w:lvl w:ilvl="7" w:tentative="1">
+      <w:start w:val="1"/>
+      <w:numFmt w:val="decimal"/>
+      <w:lvlText w:val="%8."/>
+      <w:lvlJc w:val="left"/>
+      <w:pPr>
+        <w:tabs>
+          <w:tab w:val="num" w:pos="5760"/>
+        </w:tabs>
+        <w:ind w:left="5760" w:hanging="360"/>
+      </w:pPr>
+    </w:lvl>
+    <w:lvl w:ilvl="8" w:tentative="1">
+      <w:start w:val="1"/>
+      <w:numFmt w:val="decimal"/>
+      <w:lvlText w:val="%9."/>
+      <w:lvlJc w:val="left"/>
+      <w:pPr>
+        <w:tabs>
+          <w:tab w:val="num" w:pos="6480"/>
+        </w:tabs>
+        <w:ind w:left="6480" w:hanging="360"/>
+      </w:pPr>
+    </w:lvl>
+  </w:abstractNum>
+  <w:abstractNum w:abstractNumId="37" w15:restartNumberingAfterBreak="0">
     <w:nsid w:val="772045C1"/>
     <w:multiLevelType w:val="multilevel"/>
     <w:tmpl w:val="9BDCF222"/>
@@ -19946,100 +20810,100 @@
     </w:lvl>
   </w:abstractNum>
   <w:num w:numId="1">
-    <w:abstractNumId w:val="20"/>
+    <w:abstractNumId w:val="21"/>
     <w:lvlOverride w:ilvl="0">
       <w:startOverride w:val="1"/>
     </w:lvlOverride>
   </w:num>
   <w:num w:numId="2">
-    <w:abstractNumId w:val="20"/>
+    <w:abstractNumId w:val="21"/>
     <w:lvlOverride w:ilvl="0">
       <w:startOverride w:val="2"/>
     </w:lvlOverride>
   </w:num>
   <w:num w:numId="3">
-    <w:abstractNumId w:val="20"/>
+    <w:abstractNumId w:val="21"/>
     <w:lvlOverride w:ilvl="0">
       <w:startOverride w:val="3"/>
     </w:lvlOverride>
   </w:num>
   <w:num w:numId="4">
-    <w:abstractNumId w:val="21"/>
+    <w:abstractNumId w:val="22"/>
     <w:lvlOverride w:ilvl="0">
       <w:startOverride w:val="1"/>
     </w:lvlOverride>
   </w:num>
   <w:num w:numId="5">
-    <w:abstractNumId w:val="21"/>
+    <w:abstractNumId w:val="22"/>
     <w:lvlOverride w:ilvl="0">
       <w:startOverride w:val="2"/>
     </w:lvlOverride>
   </w:num>
   <w:num w:numId="6">
-    <w:abstractNumId w:val="21"/>
+    <w:abstractNumId w:val="22"/>
     <w:lvlOverride w:ilvl="0">
       <w:startOverride w:val="3"/>
     </w:lvlOverride>
   </w:num>
   <w:num w:numId="7">
+    <w:abstractNumId w:val="10"/>
+    <w:lvlOverride w:ilvl="0">
+      <w:startOverride w:val="1"/>
+    </w:lvlOverride>
+  </w:num>
+  <w:num w:numId="8">
+    <w:abstractNumId w:val="10"/>
+    <w:lvlOverride w:ilvl="0">
+      <w:startOverride w:val="2"/>
+    </w:lvlOverride>
+  </w:num>
+  <w:num w:numId="9">
+    <w:abstractNumId w:val="10"/>
+    <w:lvlOverride w:ilvl="0">
+      <w:startOverride w:val="3"/>
+    </w:lvlOverride>
+  </w:num>
+  <w:num w:numId="10">
+    <w:abstractNumId w:val="31"/>
+    <w:lvlOverride w:ilvl="0">
+      <w:startOverride w:val="1"/>
+    </w:lvlOverride>
+  </w:num>
+  <w:num w:numId="11">
+    <w:abstractNumId w:val="31"/>
+    <w:lvlOverride w:ilvl="0">
+      <w:startOverride w:val="2"/>
+    </w:lvlOverride>
+  </w:num>
+  <w:num w:numId="12">
+    <w:abstractNumId w:val="31"/>
+    <w:lvlOverride w:ilvl="0">
+      <w:startOverride w:val="3"/>
+    </w:lvlOverride>
+  </w:num>
+  <w:num w:numId="13">
     <w:abstractNumId w:val="9"/>
     <w:lvlOverride w:ilvl="0">
       <w:startOverride w:val="1"/>
     </w:lvlOverride>
   </w:num>
-  <w:num w:numId="8">
+  <w:num w:numId="14">
     <w:abstractNumId w:val="9"/>
     <w:lvlOverride w:ilvl="0">
       <w:startOverride w:val="2"/>
     </w:lvlOverride>
   </w:num>
-  <w:num w:numId="9">
+  <w:num w:numId="15">
     <w:abstractNumId w:val="9"/>
     <w:lvlOverride w:ilvl="0">
       <w:startOverride w:val="3"/>
     </w:lvlOverride>
   </w:num>
-  <w:num w:numId="10">
-    <w:abstractNumId w:val="30"/>
-    <w:lvlOverride w:ilvl="0">
-      <w:startOverride w:val="1"/>
-    </w:lvlOverride>
-  </w:num>
-  <w:num w:numId="11">
-    <w:abstractNumId w:val="30"/>
-    <w:lvlOverride w:ilvl="0">
-      <w:startOverride w:val="2"/>
-    </w:lvlOverride>
-  </w:num>
-  <w:num w:numId="12">
-    <w:abstractNumId w:val="30"/>
-    <w:lvlOverride w:ilvl="0">
-      <w:startOverride w:val="3"/>
-    </w:lvlOverride>
-  </w:num>
-  <w:num w:numId="13">
-    <w:abstractNumId w:val="8"/>
-    <w:lvlOverride w:ilvl="0">
-      <w:startOverride w:val="1"/>
-    </w:lvlOverride>
-  </w:num>
-  <w:num w:numId="14">
-    <w:abstractNumId w:val="8"/>
-    <w:lvlOverride w:ilvl="0">
-      <w:startOverride w:val="2"/>
-    </w:lvlOverride>
-  </w:num>
-  <w:num w:numId="15">
-    <w:abstractNumId w:val="8"/>
-    <w:lvlOverride w:ilvl="0">
-      <w:startOverride w:val="3"/>
-    </w:lvlOverride>
-  </w:num>
   <w:num w:numId="16">
-    <w:abstractNumId w:val="11"/>
+    <w:abstractNumId w:val="12"/>
   </w:num>
   <w:num w:numId="17">
-    <w:abstractNumId w:val="11"/>
+    <w:abstractNumId w:val="12"/>
     <w:lvlOverride w:ilvl="1">
       <w:lvl w:ilvl="1">
         <w:numFmt w:val="bullet"/>
@@ -20059,7 +20923,7 @@
     </w:lvlOverride>
   </w:num>
   <w:num w:numId="18">
-    <w:abstractNumId w:val="34"/>
+    <w:abstractNumId w:val="35"/>
     <w:lvlOverride w:ilvl="0">
       <w:lvl w:ilvl="0">
         <w:numFmt w:val="decimal"/>
@@ -20069,7 +20933,7 @@
     </w:lvlOverride>
   </w:num>
   <w:num w:numId="19">
-    <w:abstractNumId w:val="24"/>
+    <w:abstractNumId w:val="25"/>
   </w:num>
   <w:num w:numId="20">
     <w:abstractNumId w:val="3"/>
@@ -20172,7 +21036,7 @@
     </w:lvlOverride>
   </w:num>
   <w:num w:numId="26">
-    <w:abstractNumId w:val="23"/>
+    <w:abstractNumId w:val="24"/>
     <w:lvlOverride w:ilvl="0">
       <w:lvl w:ilvl="0">
         <w:numFmt w:val="decimal"/>
@@ -20199,10 +21063,10 @@
     </w:lvlOverride>
   </w:num>
   <w:num w:numId="27">
-    <w:abstractNumId w:val="15"/>
+    <w:abstractNumId w:val="16"/>
   </w:num>
   <w:num w:numId="28">
-    <w:abstractNumId w:val="15"/>
+    <w:abstractNumId w:val="16"/>
     <w:lvlOverride w:ilvl="1">
       <w:lvl w:ilvl="1">
         <w:numFmt w:val="bullet"/>
@@ -20249,13 +21113,13 @@
     </w:lvlOverride>
   </w:num>
   <w:num w:numId="30">
-    <w:abstractNumId w:val="26"/>
+    <w:abstractNumId w:val="27"/>
   </w:num>
   <w:num w:numId="31">
-    <w:abstractNumId w:val="26"/>
+    <w:abstractNumId w:val="27"/>
   </w:num>
   <w:num w:numId="32">
-    <w:abstractNumId w:val="32"/>
+    <w:abstractNumId w:val="33"/>
     <w:lvlOverride w:ilvl="0">
       <w:lvl w:ilvl="0">
         <w:numFmt w:val="decimal"/>
@@ -20282,7 +21146,7 @@
     </w:lvlOverride>
   </w:num>
   <w:num w:numId="33">
-    <w:abstractNumId w:val="27"/>
+    <w:abstractNumId w:val="28"/>
     <w:lvlOverride w:ilvl="0">
       <w:lvl w:ilvl="0">
         <w:numFmt w:val="decimal"/>
@@ -20336,7 +21200,7 @@
     </w:lvlOverride>
   </w:num>
   <w:num w:numId="35">
-    <w:abstractNumId w:val="13"/>
+    <w:abstractNumId w:val="14"/>
     <w:lvlOverride w:ilvl="0">
       <w:lvl w:ilvl="0">
         <w:numFmt w:val="decimal"/>
@@ -20363,7 +21227,7 @@
     </w:lvlOverride>
   </w:num>
   <w:num w:numId="36">
-    <w:abstractNumId w:val="29"/>
+    <w:abstractNumId w:val="30"/>
     <w:lvlOverride w:ilvl="0">
       <w:lvl w:ilvl="0">
         <w:numFmt w:val="decimal"/>
@@ -20390,7 +21254,7 @@
     </w:lvlOverride>
   </w:num>
   <w:num w:numId="37">
-    <w:abstractNumId w:val="33"/>
+    <w:abstractNumId w:val="34"/>
     <w:lvlOverride w:ilvl="0">
       <w:lvl w:ilvl="0">
         <w:numFmt w:val="decimal"/>
@@ -20417,7 +21281,7 @@
     </w:lvlOverride>
   </w:num>
   <w:num w:numId="38">
-    <w:abstractNumId w:val="22"/>
+    <w:abstractNumId w:val="23"/>
     <w:lvlOverride w:ilvl="0">
       <w:lvl w:ilvl="0">
         <w:numFmt w:val="decimal"/>
@@ -20444,10 +21308,10 @@
     </w:lvlOverride>
   </w:num>
   <w:num w:numId="39">
-    <w:abstractNumId w:val="17"/>
+    <w:abstractNumId w:val="18"/>
   </w:num>
   <w:num w:numId="40">
-    <w:abstractNumId w:val="17"/>
+    <w:abstractNumId w:val="18"/>
     <w:lvlOverride w:ilvl="1">
       <w:lvl w:ilvl="1">
         <w:numFmt w:val="bullet"/>
@@ -20494,10 +21358,10 @@
     </w:lvlOverride>
   </w:num>
   <w:num w:numId="42">
-    <w:abstractNumId w:val="25"/>
+    <w:abstractNumId w:val="26"/>
   </w:num>
   <w:num w:numId="43">
-    <w:abstractNumId w:val="25"/>
+    <w:abstractNumId w:val="26"/>
     <w:lvlOverride w:ilvl="1">
       <w:lvl w:ilvl="1">
         <w:numFmt w:val="bullet"/>
@@ -20517,7 +21381,7 @@
     </w:lvlOverride>
   </w:num>
   <w:num w:numId="44">
-    <w:abstractNumId w:val="14"/>
+    <w:abstractNumId w:val="15"/>
     <w:lvlOverride w:ilvl="0">
       <w:lvl w:ilvl="0">
         <w:numFmt w:val="decimal"/>
@@ -20544,10 +21408,10 @@
     </w:lvlOverride>
   </w:num>
   <w:num w:numId="45">
-    <w:abstractNumId w:val="16"/>
+    <w:abstractNumId w:val="17"/>
   </w:num>
   <w:num w:numId="46">
-    <w:abstractNumId w:val="16"/>
+    <w:abstractNumId w:val="17"/>
     <w:lvlOverride w:ilvl="1">
       <w:lvl w:ilvl="1">
         <w:numFmt w:val="bullet"/>
@@ -20567,7 +21431,7 @@
     </w:lvlOverride>
   </w:num>
   <w:num w:numId="47">
-    <w:abstractNumId w:val="12"/>
+    <w:abstractNumId w:val="13"/>
     <w:lvlOverride w:ilvl="0">
       <w:lvl w:ilvl="0">
         <w:numFmt w:val="decimal"/>
@@ -20594,10 +21458,10 @@
     </w:lvlOverride>
   </w:num>
   <w:num w:numId="48">
-    <w:abstractNumId w:val="10"/>
+    <w:abstractNumId w:val="11"/>
   </w:num>
   <w:num w:numId="49">
-    <w:abstractNumId w:val="10"/>
+    <w:abstractNumId w:val="11"/>
     <w:lvlOverride w:ilvl="1">
       <w:lvl w:ilvl="1">
         <w:numFmt w:val="bullet"/>
@@ -20617,7 +21481,7 @@
     </w:lvlOverride>
   </w:num>
   <w:num w:numId="50">
-    <w:abstractNumId w:val="19"/>
+    <w:abstractNumId w:val="20"/>
     <w:lvlOverride w:ilvl="0">
       <w:lvl w:ilvl="0">
         <w:numFmt w:val="decimal"/>
@@ -20644,10 +21508,10 @@
     </w:lvlOverride>
   </w:num>
   <w:num w:numId="51">
-    <w:abstractNumId w:val="35"/>
+    <w:abstractNumId w:val="37"/>
   </w:num>
   <w:num w:numId="52">
-    <w:abstractNumId w:val="35"/>
+    <w:abstractNumId w:val="37"/>
     <w:lvlOverride w:ilvl="1">
       <w:lvl w:ilvl="1">
         <w:numFmt w:val="bullet"/>
@@ -20667,17 +21531,7 @@
     </w:lvlOverride>
   </w:num>
   <w:num w:numId="53">
-    <w:abstractNumId w:val="31"/>
-    <w:lvlOverride w:ilvl="0">
-      <w:lvl w:ilvl="0">
-        <w:numFmt w:val="decimal"/>
-        <w:lvlText w:val="%1."/>
-        <w:lvlJc w:val="left"/>
-      </w:lvl>
-    </w:lvlOverride>
-  </w:num>
-  <w:num w:numId="54">
-    <w:abstractNumId w:val="31"/>
+    <w:abstractNumId w:val="32"/>
     <w:lvlOverride w:ilvl="0">
       <w:lvl w:ilvl="0">
         <w:numFmt w:val="decimal"/>
@@ -20703,11 +21557,11 @@
       </w:lvl>
     </w:lvlOverride>
   </w:num>
+  <w:num w:numId="54">
+    <w:abstractNumId w:val="19"/>
+  </w:num>
   <w:num w:numId="55">
-    <w:abstractNumId w:val="18"/>
-  </w:num>
-  <w:num w:numId="56">
-    <w:abstractNumId w:val="18"/>
+    <w:abstractNumId w:val="19"/>
     <w:lvlOverride w:ilvl="1">
       <w:lvl w:ilvl="1">
         <w:numFmt w:val="bullet"/>
@@ -20726,17 +21580,7 @@
       </w:lvl>
     </w:lvlOverride>
   </w:num>
-  <w:num w:numId="57">
-    <w:abstractNumId w:val="1"/>
-    <w:lvlOverride w:ilvl="0">
-      <w:lvl w:ilvl="0">
-        <w:numFmt w:val="decimal"/>
-        <w:lvlText w:val="%1."/>
-        <w:lvlJc w:val="left"/>
-      </w:lvl>
-    </w:lvlOverride>
-  </w:num>
-  <w:num w:numId="58">
+  <w:num w:numId="56">
     <w:abstractNumId w:val="1"/>
     <w:lvlOverride w:ilvl="0">
       <w:lvl w:ilvl="0">
@@ -20763,10 +21607,60 @@
       </w:lvl>
     </w:lvlOverride>
   </w:num>
+  <w:num w:numId="57">
+    <w:abstractNumId w:val="29"/>
+  </w:num>
+  <w:num w:numId="58">
+    <w:abstractNumId w:val="8"/>
+  </w:num>
   <w:num w:numId="59">
-    <w:abstractNumId w:val="28"/>
+    <w:abstractNumId w:val="8"/>
+    <w:lvlOverride w:ilvl="1">
+      <w:lvl w:ilvl="1">
+        <w:numFmt w:val="bullet"/>
+        <w:lvlText w:val=""/>
+        <w:lvlJc w:val="left"/>
+        <w:pPr>
+          <w:tabs>
+            <w:tab w:val="num" w:pos="1440"/>
+          </w:tabs>
+          <w:ind w:left="1440" w:hanging="360"/>
+        </w:pPr>
+        <w:rPr>
+          <w:rFonts w:ascii="Symbol" w:hAnsi="Symbol" w:hint="default"/>
+          <w:sz w:val="20"/>
+        </w:rPr>
+      </w:lvl>
+    </w:lvlOverride>
   </w:num>
-  <w:numIdMacAtCleanup w:val="50"/>
+  <w:num w:numId="60">
+    <w:abstractNumId w:val="36"/>
+    <w:lvlOverride w:ilvl="0">
+      <w:lvl w:ilvl="0">
+        <w:numFmt w:val="decimal"/>
+        <w:lvlText w:val="%1."/>
+        <w:lvlJc w:val="left"/>
+      </w:lvl>
+    </w:lvlOverride>
+    <w:lvlOverride w:ilvl="1">
+      <w:lvl w:ilvl="1">
+        <w:numFmt w:val="bullet"/>
+        <w:lvlText w:val=""/>
+        <w:lvlJc w:val="left"/>
+        <w:pPr>
+          <w:tabs>
+            <w:tab w:val="num" w:pos="1440"/>
+          </w:tabs>
+          <w:ind w:left="1440" w:hanging="360"/>
+        </w:pPr>
+        <w:rPr>
+          <w:rFonts w:ascii="Symbol" w:hAnsi="Symbol" w:hint="default"/>
+          <w:sz w:val="20"/>
+        </w:rPr>
+      </w:lvl>
+    </w:lvlOverride>
+  </w:num>
+  <w:numIdMacAtCleanup w:val="60"/>
 </w:numbering>
 </file>
 

</xml_diff>

<commit_message>
Added Course 3 - Lesson 8
</commit_message>
<xml_diff>
--- a/Lazatech Educate Courses.docx
+++ b/Lazatech Educate Courses.docx
@@ -15990,8 +15990,6 @@
         </w:rPr>
         <w:t>Ask Me Anything</w:t>
       </w:r>
-      <w:bookmarkStart w:id="1" w:name="_GoBack"/>
-      <w:bookmarkEnd w:id="1"/>
     </w:p>
     <w:p>
       <w:pPr>
@@ -16019,18 +16017,7 @@
           <w:szCs w:val="22"/>
         </w:rPr>
         <w:lastRenderedPageBreak/>
-        <w:t>True or F</w:t>
-      </w:r>
-      <w:r>
-        <w:rPr>
-          <w:rFonts w:ascii="Calibri" w:hAnsi="Calibri" w:cs="Calibri"/>
-          <w:b/>
-          <w:bCs/>
-          <w:color w:val="000000"/>
-          <w:sz w:val="22"/>
-          <w:szCs w:val="22"/>
-        </w:rPr>
-        <w:t>alse: a project that doesn’t do AMA’s can’t be trusted</w:t>
+        <w:t>True or False: a project that doesn’t do AMA’s can’t be trusted</w:t>
       </w:r>
     </w:p>
     <w:p>
@@ -16263,6 +16250,388 @@
           <w:szCs w:val="24"/>
         </w:rPr>
       </w:pPr>
+    </w:p>
+    <w:p>
+      <w:pPr>
+        <w:spacing w:line="240" w:lineRule="auto"/>
+        <w:jc w:val="both"/>
+        <w:rPr>
+          <w:rFonts w:ascii="Times New Roman" w:eastAsia="Times New Roman" w:hAnsi="Times New Roman" w:cs="Times New Roman"/>
+          <w:sz w:val="24"/>
+          <w:szCs w:val="24"/>
+        </w:rPr>
+      </w:pPr>
+      <w:r>
+        <w:rPr>
+          <w:rFonts w:ascii="Calibri" w:eastAsia="Times New Roman" w:hAnsi="Calibri" w:cs="Calibri"/>
+          <w:b/>
+          <w:bCs/>
+          <w:color w:val="000000"/>
+        </w:rPr>
+        <w:t>Lesson 8: Blackholing – Limiting Inflation</w:t>
+      </w:r>
+    </w:p>
+    <w:p>
+      <w:pPr>
+        <w:spacing w:line="240" w:lineRule="auto"/>
+        <w:jc w:val="both"/>
+        <w:rPr>
+          <w:rFonts w:ascii="Times New Roman" w:eastAsia="Times New Roman" w:hAnsi="Times New Roman" w:cs="Times New Roman"/>
+          <w:sz w:val="24"/>
+          <w:szCs w:val="24"/>
+        </w:rPr>
+      </w:pPr>
+      <w:r>
+        <w:rPr>
+          <w:rFonts w:ascii="Calibri" w:eastAsia="Times New Roman" w:hAnsi="Calibri" w:cs="Calibri"/>
+          <w:i/>
+          <w:iCs/>
+          <w:color w:val="000000"/>
+        </w:rPr>
+        <w:t>Length: 10 minutes</w:t>
+      </w:r>
+    </w:p>
+    <w:p>
+      <w:pPr>
+        <w:spacing w:line="240" w:lineRule="auto"/>
+        <w:jc w:val="both"/>
+        <w:rPr>
+          <w:rFonts w:ascii="Times New Roman" w:eastAsia="Times New Roman" w:hAnsi="Times New Roman" w:cs="Times New Roman"/>
+          <w:sz w:val="24"/>
+          <w:szCs w:val="24"/>
+        </w:rPr>
+      </w:pPr>
+      <w:r>
+        <w:rPr>
+          <w:rFonts w:ascii="Calibri" w:eastAsia="Times New Roman" w:hAnsi="Calibri" w:cs="Calibri"/>
+          <w:color w:val="000000"/>
+        </w:rPr>
+        <w:t>Before investing in a project, you will want to really familiarise yourself with the project and what it aims to achieve (whitepaper). Second to that, you will want to see whether the account that issued the token is blackholed.</w:t>
+      </w:r>
+    </w:p>
+    <w:p>
+      <w:pPr>
+        <w:spacing w:line="240" w:lineRule="auto"/>
+        <w:jc w:val="both"/>
+        <w:rPr>
+          <w:rFonts w:ascii="Times New Roman" w:eastAsia="Times New Roman" w:hAnsi="Times New Roman" w:cs="Times New Roman"/>
+          <w:sz w:val="24"/>
+          <w:szCs w:val="24"/>
+        </w:rPr>
+      </w:pPr>
+      <w:r>
+        <w:rPr>
+          <w:rFonts w:ascii="Calibri" w:eastAsia="Times New Roman" w:hAnsi="Calibri" w:cs="Calibri"/>
+          <w:b/>
+          <w:bCs/>
+          <w:color w:val="000000"/>
+        </w:rPr>
+        <w:t>What does it mean to be blackholed?</w:t>
+      </w:r>
+    </w:p>
+    <w:p>
+      <w:pPr>
+        <w:spacing w:line="240" w:lineRule="auto"/>
+        <w:jc w:val="both"/>
+        <w:rPr>
+          <w:rFonts w:ascii="Times New Roman" w:eastAsia="Times New Roman" w:hAnsi="Times New Roman" w:cs="Times New Roman"/>
+          <w:sz w:val="24"/>
+          <w:szCs w:val="24"/>
+        </w:rPr>
+      </w:pPr>
+      <w:r>
+        <w:rPr>
+          <w:rFonts w:ascii="Calibri" w:eastAsia="Times New Roman" w:hAnsi="Calibri" w:cs="Calibri"/>
+          <w:color w:val="000000"/>
+        </w:rPr>
+        <w:t>If a project chooses to blackhole the issuing address after issuing their circulation of tokens, it means they will never be able to issue any more tokens. As someone investing in that token, being protected against possible inflation from new tokens being issued</w:t>
+      </w:r>
+      <w:r>
+        <w:rPr>
+          <w:rFonts w:ascii="Calibri" w:eastAsia="Times New Roman" w:hAnsi="Calibri" w:cs="Calibri"/>
+          <w:color w:val="000000"/>
+        </w:rPr>
+        <w:t>,</w:t>
+      </w:r>
+      <w:r>
+        <w:rPr>
+          <w:rFonts w:ascii="Calibri" w:eastAsia="Times New Roman" w:hAnsi="Calibri" w:cs="Calibri"/>
+          <w:color w:val="000000"/>
+        </w:rPr>
+        <w:t xml:space="preserve"> which will bring down the value of your holding</w:t>
+      </w:r>
+      <w:r>
+        <w:rPr>
+          <w:rFonts w:ascii="Calibri" w:eastAsia="Times New Roman" w:hAnsi="Calibri" w:cs="Calibri"/>
+          <w:color w:val="000000"/>
+        </w:rPr>
+        <w:t>,</w:t>
+      </w:r>
+      <w:r>
+        <w:rPr>
+          <w:rFonts w:ascii="Calibri" w:eastAsia="Times New Roman" w:hAnsi="Calibri" w:cs="Calibri"/>
+          <w:color w:val="000000"/>
+        </w:rPr>
+        <w:t xml:space="preserve"> should be a </w:t>
+      </w:r>
+      <w:r>
+        <w:rPr>
+          <w:rFonts w:ascii="Calibri" w:eastAsia="Times New Roman" w:hAnsi="Calibri" w:cs="Calibri"/>
+          <w:color w:val="000000"/>
+        </w:rPr>
+        <w:t>good thing. In the example of</w:t>
+      </w:r>
+      <w:r>
+        <w:rPr>
+          <w:rFonts w:ascii="Calibri" w:eastAsia="Times New Roman" w:hAnsi="Calibri" w:cs="Calibri"/>
+          <w:color w:val="000000"/>
+        </w:rPr>
+        <w:t xml:space="preserve"> NFT projects using a token as an I.O.U against an NFT, you know that a blackholed account will ensure a degree of rarity (and in turn value)</w:t>
+      </w:r>
+      <w:r>
+        <w:rPr>
+          <w:rFonts w:ascii="Calibri" w:eastAsia="Times New Roman" w:hAnsi="Calibri" w:cs="Calibri"/>
+          <w:color w:val="000000"/>
+        </w:rPr>
+        <w:t xml:space="preserve"> </w:t>
+      </w:r>
+      <w:r>
+        <w:rPr>
+          <w:rFonts w:ascii="Calibri" w:eastAsia="Times New Roman" w:hAnsi="Calibri" w:cs="Calibri"/>
+          <w:color w:val="000000"/>
+        </w:rPr>
+        <w:t>to the NFT’s. In some cases</w:t>
+      </w:r>
+      <w:r>
+        <w:rPr>
+          <w:rFonts w:ascii="Calibri" w:eastAsia="Times New Roman" w:hAnsi="Calibri" w:cs="Calibri"/>
+          <w:color w:val="000000"/>
+        </w:rPr>
+        <w:t>,</w:t>
+      </w:r>
+      <w:r>
+        <w:rPr>
+          <w:rFonts w:ascii="Calibri" w:eastAsia="Times New Roman" w:hAnsi="Calibri" w:cs="Calibri"/>
+          <w:color w:val="000000"/>
+        </w:rPr>
+        <w:t xml:space="preserve"> however</w:t>
+      </w:r>
+      <w:r>
+        <w:rPr>
+          <w:rFonts w:ascii="Calibri" w:eastAsia="Times New Roman" w:hAnsi="Calibri" w:cs="Calibri"/>
+          <w:color w:val="000000"/>
+        </w:rPr>
+        <w:t>,</w:t>
+      </w:r>
+      <w:r>
+        <w:rPr>
+          <w:rFonts w:ascii="Calibri" w:eastAsia="Times New Roman" w:hAnsi="Calibri" w:cs="Calibri"/>
+          <w:color w:val="000000"/>
+        </w:rPr>
+        <w:t xml:space="preserve"> the use case will mean that blackholing will limit that project’s utility. If they are using the token as a means of rewards for example, when they have issued all the tokens then that utility will cease.</w:t>
+      </w:r>
+    </w:p>
+    <w:p>
+      <w:pPr>
+        <w:spacing w:line="240" w:lineRule="auto"/>
+        <w:jc w:val="center"/>
+        <w:rPr>
+          <w:rFonts w:ascii="Calibri" w:eastAsia="Times New Roman" w:hAnsi="Calibri" w:cs="Calibri"/>
+          <w:b/>
+          <w:bCs/>
+          <w:color w:val="000000"/>
+        </w:rPr>
+      </w:pPr>
+      <w:r>
+        <w:rPr>
+          <w:rFonts w:ascii="Calibri" w:eastAsia="Times New Roman" w:hAnsi="Calibri" w:cs="Calibri"/>
+          <w:noProof/>
+          <w:color w:val="000000"/>
+          <w:bdr w:val="none" w:sz="0" w:space="0" w:color="auto" w:frame="1"/>
+        </w:rPr>
+        <w:drawing>
+          <wp:inline distT="0" distB="0" distL="0" distR="0" wp14:anchorId="4EC0EE57" wp14:editId="369C7106">
+            <wp:extent cx="6294120" cy="2885440"/>
+            <wp:effectExtent l="0" t="0" r="0" b="0"/>
+            <wp:docPr id="93" name="Picture 93" descr="https://lh4.googleusercontent.com/pLXDnxmvrUshoUtcAe7w5oFDfK6ZBqUL6o61V5A-8LVi_mnw6CO0t3Z6vYHkdzxhn-KV52_LWcP_hJD5YfS3MOev2Jl6E4FpH5O-cNmWhbV2KU7UINTavCyul-NOA-ty60UUV6LISUgRLcDrGkUUew"/>
+            <wp:cNvGraphicFramePr>
+              <a:graphicFrameLocks xmlns:a="http://schemas.openxmlformats.org/drawingml/2006/main" noChangeAspect="1"/>
+            </wp:cNvGraphicFramePr>
+            <a:graphic xmlns:a="http://schemas.openxmlformats.org/drawingml/2006/main">
+              <a:graphicData uri="http://schemas.openxmlformats.org/drawingml/2006/picture">
+                <pic:pic xmlns:pic="http://schemas.openxmlformats.org/drawingml/2006/picture">
+                  <pic:nvPicPr>
+                    <pic:cNvPr id="0" name="Picture 236" descr="https://lh4.googleusercontent.com/pLXDnxmvrUshoUtcAe7w5oFDfK6ZBqUL6o61V5A-8LVi_mnw6CO0t3Z6vYHkdzxhn-KV52_LWcP_hJD5YfS3MOev2Jl6E4FpH5O-cNmWhbV2KU7UINTavCyul-NOA-ty60UUV6LISUgRLcDrGkUUew"/>
+                    <pic:cNvPicPr>
+                      <a:picLocks noChangeAspect="1" noChangeArrowheads="1"/>
+                    </pic:cNvPicPr>
+                  </pic:nvPicPr>
+                  <pic:blipFill>
+                    <a:blip r:embed="rId76">
+                      <a:extLst>
+                        <a:ext uri="{28A0092B-C50C-407E-A947-70E740481C1C}">
+                          <a14:useLocalDpi xmlns:a14="http://schemas.microsoft.com/office/drawing/2010/main" val="0"/>
+                        </a:ext>
+                      </a:extLst>
+                    </a:blip>
+                    <a:srcRect/>
+                    <a:stretch>
+                      <a:fillRect/>
+                    </a:stretch>
+                  </pic:blipFill>
+                  <pic:spPr bwMode="auto">
+                    <a:xfrm>
+                      <a:off x="0" y="0"/>
+                      <a:ext cx="6294120" cy="2885440"/>
+                    </a:xfrm>
+                    <a:prstGeom prst="rect">
+                      <a:avLst/>
+                    </a:prstGeom>
+                    <a:noFill/>
+                    <a:ln>
+                      <a:noFill/>
+                    </a:ln>
+                  </pic:spPr>
+                </pic:pic>
+              </a:graphicData>
+            </a:graphic>
+          </wp:inline>
+        </w:drawing>
+      </w:r>
+      <w:r>
+        <w:rPr>
+          <w:rFonts w:ascii="Calibri" w:eastAsia="Times New Roman" w:hAnsi="Calibri" w:cs="Calibri"/>
+          <w:color w:val="000000"/>
+        </w:rPr>
+        <w:br/>
+      </w:r>
+    </w:p>
+    <w:p>
+      <w:pPr>
+        <w:spacing w:line="240" w:lineRule="auto"/>
+        <w:rPr>
+          <w:rFonts w:ascii="Times New Roman" w:eastAsia="Times New Roman" w:hAnsi="Times New Roman" w:cs="Times New Roman"/>
+          <w:sz w:val="24"/>
+          <w:szCs w:val="24"/>
+        </w:rPr>
+      </w:pPr>
+      <w:r>
+        <w:rPr>
+          <w:rFonts w:ascii="Calibri" w:eastAsia="Times New Roman" w:hAnsi="Calibri" w:cs="Calibri"/>
+          <w:b/>
+          <w:bCs/>
+          <w:color w:val="000000"/>
+        </w:rPr>
+        <w:lastRenderedPageBreak/>
+        <w:t>Let’s take Treasury as an example:</w:t>
+      </w:r>
+    </w:p>
+    <w:p>
+      <w:pPr>
+        <w:spacing w:line="240" w:lineRule="auto"/>
+        <w:jc w:val="both"/>
+        <w:rPr>
+          <w:rFonts w:ascii="Times New Roman" w:eastAsia="Times New Roman" w:hAnsi="Times New Roman" w:cs="Times New Roman"/>
+          <w:sz w:val="24"/>
+          <w:szCs w:val="24"/>
+        </w:rPr>
+      </w:pPr>
+      <w:r>
+        <w:rPr>
+          <w:rFonts w:ascii="Calibri" w:eastAsia="Times New Roman" w:hAnsi="Calibri" w:cs="Calibri"/>
+          <w:color w:val="000000"/>
+        </w:rPr>
+        <w:t>The native token $TRSRY issuing address was blackholed after 100 million tokens were issued. As the project grows, the logic is the value in these tokens will also appreciate, as their supply is limited and are in greater demand. In contrast, the secondary token we issued, $UtiliteX is not blackholed. This is because of the underlying utility this token looks to deliver. We are delivering a 5% return on investors’ holding in $TRSRY which will be paid in $UtiliteX. If the issuing address for $UtiliteX was blackholed we would not be able to offer this indefinitely. And then</w:t>
+      </w:r>
+      <w:r>
+        <w:rPr>
+          <w:rFonts w:ascii="Calibri" w:eastAsia="Times New Roman" w:hAnsi="Calibri" w:cs="Calibri"/>
+          <w:color w:val="000000"/>
+        </w:rPr>
+        <w:t>,</w:t>
+      </w:r>
+      <w:r>
+        <w:rPr>
+          <w:rFonts w:ascii="Calibri" w:eastAsia="Times New Roman" w:hAnsi="Calibri" w:cs="Calibri"/>
+          <w:color w:val="000000"/>
+        </w:rPr>
+        <w:t xml:space="preserve"> focusing on the insurance we offer (see lesson on Insur), we need to be able to issue additional tokens in the event of having to honour a legitimate insurance claim, which is why the issuing address for $UtiliteX cannot be blackholed.</w:t>
+      </w:r>
+    </w:p>
+    <w:p>
+      <w:pPr>
+        <w:spacing w:line="240" w:lineRule="auto"/>
+        <w:jc w:val="both"/>
+        <w:rPr>
+          <w:rFonts w:ascii="Times New Roman" w:eastAsia="Times New Roman" w:hAnsi="Times New Roman" w:cs="Times New Roman"/>
+          <w:sz w:val="24"/>
+          <w:szCs w:val="24"/>
+        </w:rPr>
+      </w:pPr>
+      <w:r>
+        <w:rPr>
+          <w:rFonts w:ascii="Calibri" w:eastAsia="Times New Roman" w:hAnsi="Calibri" w:cs="Calibri"/>
+          <w:color w:val="000000"/>
+        </w:rPr>
+        <w:t>It is</w:t>
+      </w:r>
+      <w:r>
+        <w:rPr>
+          <w:rFonts w:ascii="Calibri" w:eastAsia="Times New Roman" w:hAnsi="Calibri" w:cs="Calibri"/>
+          <w:color w:val="000000"/>
+        </w:rPr>
+        <w:t>,</w:t>
+      </w:r>
+      <w:r>
+        <w:rPr>
+          <w:rFonts w:ascii="Calibri" w:eastAsia="Times New Roman" w:hAnsi="Calibri" w:cs="Calibri"/>
+          <w:color w:val="000000"/>
+        </w:rPr>
+        <w:t xml:space="preserve"> however</w:t>
+      </w:r>
+      <w:r>
+        <w:rPr>
+          <w:rFonts w:ascii="Calibri" w:eastAsia="Times New Roman" w:hAnsi="Calibri" w:cs="Calibri"/>
+          <w:color w:val="000000"/>
+        </w:rPr>
+        <w:t>,</w:t>
+      </w:r>
+      <w:r>
+        <w:rPr>
+          <w:rFonts w:ascii="Calibri" w:eastAsia="Times New Roman" w:hAnsi="Calibri" w:cs="Calibri"/>
+          <w:color w:val="000000"/>
+        </w:rPr>
+        <w:t xml:space="preserve"> on you to assess whether the reasons for not blackholing are legitimate and any genuine project should not take offense by any questions you put to them about blackholing unless they have something to hide.</w:t>
+      </w:r>
+    </w:p>
+    <w:p>
+      <w:pPr>
+        <w:spacing w:line="240" w:lineRule="auto"/>
+        <w:jc w:val="both"/>
+        <w:rPr>
+          <w:rFonts w:ascii="Calibri" w:eastAsia="Times New Roman" w:hAnsi="Calibri" w:cs="Calibri"/>
+          <w:color w:val="000000"/>
+        </w:rPr>
+      </w:pPr>
+      <w:r>
+        <w:rPr>
+          <w:rFonts w:ascii="Calibri" w:eastAsia="Times New Roman" w:hAnsi="Calibri" w:cs="Calibri"/>
+          <w:color w:val="000000"/>
+        </w:rPr>
+        <w:t>For more information on how to verify whether a token is blackholed or not, please see our up and coming forensics course, but for now you should get this information from their whitepaper or from their socials.</w:t>
+      </w:r>
+    </w:p>
+    <w:p>
+      <w:pPr>
+        <w:spacing w:line="240" w:lineRule="auto"/>
+        <w:jc w:val="both"/>
+        <w:rPr>
+          <w:rFonts w:ascii="Calibri" w:eastAsia="Times New Roman" w:hAnsi="Calibri" w:cs="Calibri"/>
+          <w:color w:val="000000"/>
+        </w:rPr>
+      </w:pPr>
+      <w:bookmarkStart w:id="1" w:name="_GoBack"/>
+      <w:bookmarkEnd w:id="1"/>
     </w:p>
     <w:sectPr>
       <w:pgSz w:w="12240" w:h="15840"/>

</xml_diff>

<commit_message>
Added Course 3 - Lesson 8 Quiz
</commit_message>
<xml_diff>
--- a/Lazatech Educate Courses.docx
+++ b/Lazatech Educate Courses.docx
@@ -16623,6 +16623,573 @@
     </w:p>
     <w:p>
       <w:pPr>
+        <w:pStyle w:val="NormalWeb"/>
+        <w:spacing w:before="0" w:beforeAutospacing="0" w:after="160" w:afterAutospacing="0"/>
+      </w:pPr>
+      <w:r>
+        <w:rPr>
+          <w:rFonts w:ascii="Calibri" w:hAnsi="Calibri" w:cs="Calibri"/>
+          <w:b/>
+          <w:bCs/>
+          <w:color w:val="000000"/>
+          <w:sz w:val="22"/>
+          <w:szCs w:val="22"/>
+        </w:rPr>
+        <w:t>Lesson 8: Blackholing – Limiting Inflation Quiz</w:t>
+      </w:r>
+    </w:p>
+    <w:p>
+      <w:pPr>
+        <w:pStyle w:val="NormalWeb"/>
+        <w:numPr>
+          <w:ilvl w:val="0"/>
+          <w:numId w:val="61"/>
+        </w:numPr>
+        <w:spacing w:before="0" w:beforeAutospacing="0" w:after="160" w:afterAutospacing="0"/>
+        <w:textAlignment w:val="baseline"/>
+        <w:rPr>
+          <w:rFonts w:ascii="Calibri" w:hAnsi="Calibri" w:cs="Calibri"/>
+          <w:color w:val="000000"/>
+          <w:sz w:val="22"/>
+          <w:szCs w:val="22"/>
+        </w:rPr>
+      </w:pPr>
+      <w:r>
+        <w:rPr>
+          <w:rFonts w:ascii="Calibri" w:hAnsi="Calibri" w:cs="Calibri"/>
+          <w:b/>
+          <w:bCs/>
+          <w:color w:val="000000"/>
+          <w:sz w:val="22"/>
+          <w:szCs w:val="22"/>
+        </w:rPr>
+        <w:t>What does blackholing mean?</w:t>
+      </w:r>
+    </w:p>
+    <w:p>
+      <w:pPr>
+        <w:pStyle w:val="NormalWeb"/>
+        <w:numPr>
+          <w:ilvl w:val="1"/>
+          <w:numId w:val="62"/>
+        </w:numPr>
+        <w:spacing w:before="0" w:beforeAutospacing="0" w:after="160" w:afterAutospacing="0"/>
+        <w:textAlignment w:val="baseline"/>
+        <w:rPr>
+          <w:rFonts w:ascii="Arial" w:hAnsi="Arial" w:cs="Arial"/>
+          <w:color w:val="000000"/>
+          <w:sz w:val="20"/>
+          <w:szCs w:val="20"/>
+        </w:rPr>
+      </w:pPr>
+      <w:r>
+        <w:rPr>
+          <w:rFonts w:ascii="Calibri" w:hAnsi="Calibri" w:cs="Calibri"/>
+          <w:noProof/>
+          <w:color w:val="000000"/>
+          <w:sz w:val="22"/>
+          <w:szCs w:val="22"/>
+          <w:bdr w:val="none" w:sz="0" w:space="0" w:color="auto" w:frame="1"/>
+        </w:rPr>
+        <w:drawing>
+          <wp:inline distT="0" distB="0" distL="0" distR="0" wp14:anchorId="15E390FB" wp14:editId="46D1620C">
+            <wp:extent cx="260985" cy="225425"/>
+            <wp:effectExtent l="0" t="0" r="5715" b="3175"/>
+            <wp:docPr id="97" name="Picture 97" descr="https://lh6.googleusercontent.com/zA_wbT0o3Ku3Xt-KW5ksElEYuv6nx5nqQcNfULnU8mHJmzRiewMlDDwJx4ypEZ9oM6LmNLyPcSo1CkJi7s0LugvX0OTNypbqIwev2ItYRj3_Ij-ebV6tUyQzVeP3O19cfwYC01QGokx33K27kLXw9g"/>
+            <wp:cNvGraphicFramePr>
+              <a:graphicFrameLocks xmlns:a="http://schemas.openxmlformats.org/drawingml/2006/main" noChangeAspect="1"/>
+            </wp:cNvGraphicFramePr>
+            <a:graphic xmlns:a="http://schemas.openxmlformats.org/drawingml/2006/main">
+              <a:graphicData uri="http://schemas.openxmlformats.org/drawingml/2006/picture">
+                <pic:pic xmlns:pic="http://schemas.openxmlformats.org/drawingml/2006/picture">
+                  <pic:nvPicPr>
+                    <pic:cNvPr id="0" name="Picture 236" descr="https://lh6.googleusercontent.com/zA_wbT0o3Ku3Xt-KW5ksElEYuv6nx5nqQcNfULnU8mHJmzRiewMlDDwJx4ypEZ9oM6LmNLyPcSo1CkJi7s0LugvX0OTNypbqIwev2ItYRj3_Ij-ebV6tUyQzVeP3O19cfwYC01QGokx33K27kLXw9g"/>
+                    <pic:cNvPicPr>
+                      <a:picLocks noChangeAspect="1" noChangeArrowheads="1"/>
+                    </pic:cNvPicPr>
+                  </pic:nvPicPr>
+                  <pic:blipFill>
+                    <a:blip r:embed="rId69" cstate="print">
+                      <a:extLst>
+                        <a:ext uri="{28A0092B-C50C-407E-A947-70E740481C1C}">
+                          <a14:useLocalDpi xmlns:a14="http://schemas.microsoft.com/office/drawing/2010/main" val="0"/>
+                        </a:ext>
+                      </a:extLst>
+                    </a:blip>
+                    <a:srcRect/>
+                    <a:stretch>
+                      <a:fillRect/>
+                    </a:stretch>
+                  </pic:blipFill>
+                  <pic:spPr bwMode="auto">
+                    <a:xfrm>
+                      <a:off x="0" y="0"/>
+                      <a:ext cx="260985" cy="225425"/>
+                    </a:xfrm>
+                    <a:prstGeom prst="rect">
+                      <a:avLst/>
+                    </a:prstGeom>
+                    <a:noFill/>
+                    <a:ln>
+                      <a:noFill/>
+                    </a:ln>
+                  </pic:spPr>
+                </pic:pic>
+              </a:graphicData>
+            </a:graphic>
+          </wp:inline>
+        </w:drawing>
+      </w:r>
+      <w:r>
+        <w:rPr>
+          <w:rFonts w:ascii="Calibri" w:hAnsi="Calibri" w:cs="Calibri"/>
+          <w:color w:val="000000"/>
+          <w:sz w:val="22"/>
+          <w:szCs w:val="22"/>
+        </w:rPr>
+        <w:t> It means that so long as you keep your crypto away from sunlight, it's safe</w:t>
+      </w:r>
+    </w:p>
+    <w:p>
+      <w:pPr>
+        <w:pStyle w:val="NormalWeb"/>
+        <w:numPr>
+          <w:ilvl w:val="1"/>
+          <w:numId w:val="62"/>
+        </w:numPr>
+        <w:spacing w:before="0" w:beforeAutospacing="0" w:after="160" w:afterAutospacing="0"/>
+        <w:textAlignment w:val="baseline"/>
+        <w:rPr>
+          <w:rFonts w:ascii="Arial" w:hAnsi="Arial" w:cs="Arial"/>
+          <w:color w:val="000000"/>
+          <w:sz w:val="20"/>
+          <w:szCs w:val="20"/>
+        </w:rPr>
+      </w:pPr>
+      <w:r>
+        <w:rPr>
+          <w:rFonts w:ascii="Calibri" w:hAnsi="Calibri" w:cs="Calibri"/>
+          <w:noProof/>
+          <w:color w:val="000000"/>
+          <w:sz w:val="22"/>
+          <w:szCs w:val="22"/>
+          <w:bdr w:val="none" w:sz="0" w:space="0" w:color="auto" w:frame="1"/>
+        </w:rPr>
+        <w:drawing>
+          <wp:inline distT="0" distB="0" distL="0" distR="0" wp14:anchorId="563DA5D4" wp14:editId="6E60CC5E">
+            <wp:extent cx="260985" cy="225425"/>
+            <wp:effectExtent l="0" t="0" r="5715" b="3175"/>
+            <wp:docPr id="96" name="Picture 96" descr="https://lh3.googleusercontent.com/cX0DvsbciaSgCp9Mnb8Wq-83MAQ1sXYmuQE8EDXkNjjBpI9s4lzTbRmBJGaynnFiSRsyYSZ74JkhWDogOnrOepfzcdzKz6Co3yJTeHKMKddCRN486gzIpkwOz3ewIHLcOBcH98XsbfM250Fnk4cm0w"/>
+            <wp:cNvGraphicFramePr>
+              <a:graphicFrameLocks xmlns:a="http://schemas.openxmlformats.org/drawingml/2006/main" noChangeAspect="1"/>
+            </wp:cNvGraphicFramePr>
+            <a:graphic xmlns:a="http://schemas.openxmlformats.org/drawingml/2006/main">
+              <a:graphicData uri="http://schemas.openxmlformats.org/drawingml/2006/picture">
+                <pic:pic xmlns:pic="http://schemas.openxmlformats.org/drawingml/2006/picture">
+                  <pic:nvPicPr>
+                    <pic:cNvPr id="0" name="Picture 237" descr="https://lh3.googleusercontent.com/cX0DvsbciaSgCp9Mnb8Wq-83MAQ1sXYmuQE8EDXkNjjBpI9s4lzTbRmBJGaynnFiSRsyYSZ74JkhWDogOnrOepfzcdzKz6Co3yJTeHKMKddCRN486gzIpkwOz3ewIHLcOBcH98XsbfM250Fnk4cm0w"/>
+                    <pic:cNvPicPr>
+                      <a:picLocks noChangeAspect="1" noChangeArrowheads="1"/>
+                    </pic:cNvPicPr>
+                  </pic:nvPicPr>
+                  <pic:blipFill>
+                    <a:blip r:embed="rId68" cstate="print">
+                      <a:extLst>
+                        <a:ext uri="{28A0092B-C50C-407E-A947-70E740481C1C}">
+                          <a14:useLocalDpi xmlns:a14="http://schemas.microsoft.com/office/drawing/2010/main" val="0"/>
+                        </a:ext>
+                      </a:extLst>
+                    </a:blip>
+                    <a:srcRect/>
+                    <a:stretch>
+                      <a:fillRect/>
+                    </a:stretch>
+                  </pic:blipFill>
+                  <pic:spPr bwMode="auto">
+                    <a:xfrm>
+                      <a:off x="0" y="0"/>
+                      <a:ext cx="260985" cy="225425"/>
+                    </a:xfrm>
+                    <a:prstGeom prst="rect">
+                      <a:avLst/>
+                    </a:prstGeom>
+                    <a:noFill/>
+                    <a:ln>
+                      <a:noFill/>
+                    </a:ln>
+                  </pic:spPr>
+                </pic:pic>
+              </a:graphicData>
+            </a:graphic>
+          </wp:inline>
+        </w:drawing>
+      </w:r>
+      <w:r>
+        <w:rPr>
+          <w:rFonts w:ascii="Calibri" w:hAnsi="Calibri" w:cs="Calibri"/>
+          <w:color w:val="000000"/>
+          <w:sz w:val="22"/>
+          <w:szCs w:val="22"/>
+        </w:rPr>
+        <w:t> It means a project cannot issue new tokens and increase circulation</w:t>
+      </w:r>
+    </w:p>
+    <w:p>
+      <w:pPr>
+        <w:pStyle w:val="NormalWeb"/>
+        <w:spacing w:before="0" w:beforeAutospacing="0" w:after="160" w:afterAutospacing="0"/>
+        <w:rPr>
+          <w:rFonts w:ascii="Calibri" w:hAnsi="Calibri" w:cs="Calibri"/>
+          <w:b/>
+          <w:bCs/>
+          <w:color w:val="000000"/>
+          <w:sz w:val="22"/>
+          <w:szCs w:val="22"/>
+        </w:rPr>
+      </w:pPr>
+      <w:r>
+        <w:rPr>
+          <w:rFonts w:ascii="Calibri" w:hAnsi="Calibri" w:cs="Calibri"/>
+          <w:color w:val="000000"/>
+          <w:sz w:val="22"/>
+          <w:szCs w:val="22"/>
+        </w:rPr>
+        <w:t>Correct</w:t>
+      </w:r>
+      <w:r>
+        <w:rPr>
+          <w:rFonts w:ascii="Calibri" w:hAnsi="Calibri" w:cs="Calibri"/>
+          <w:b/>
+          <w:bCs/>
+          <w:color w:val="000000"/>
+          <w:sz w:val="22"/>
+          <w:szCs w:val="22"/>
+        </w:rPr>
+        <w:t>5/5 $TRSRY</w:t>
+      </w:r>
+    </w:p>
+    <w:p>
+      <w:pPr>
+        <w:pStyle w:val="NormalWeb"/>
+        <w:spacing w:before="0" w:beforeAutospacing="0" w:after="160" w:afterAutospacing="0"/>
+        <w:rPr>
+          <w:b/>
+        </w:rPr>
+      </w:pPr>
+      <w:r>
+        <w:rPr>
+          <w:rFonts w:ascii="Calibri" w:hAnsi="Calibri" w:cs="Calibri"/>
+          <w:bCs/>
+          <w:color w:val="000000"/>
+          <w:sz w:val="22"/>
+          <w:szCs w:val="22"/>
+        </w:rPr>
+        <w:t xml:space="preserve">Right Answer: </w:t>
+      </w:r>
+      <w:r>
+        <w:rPr>
+          <w:rFonts w:ascii="Calibri" w:hAnsi="Calibri" w:cs="Calibri"/>
+          <w:b/>
+          <w:bCs/>
+          <w:color w:val="000000"/>
+          <w:sz w:val="22"/>
+          <w:szCs w:val="22"/>
+        </w:rPr>
+        <w:t>It means a project cannot issue new tokens and increase circulation</w:t>
+      </w:r>
+    </w:p>
+    <w:p>
+      <w:pPr>
+        <w:pStyle w:val="NormalWeb"/>
+        <w:numPr>
+          <w:ilvl w:val="0"/>
+          <w:numId w:val="62"/>
+        </w:numPr>
+        <w:spacing w:before="0" w:beforeAutospacing="0" w:after="160" w:afterAutospacing="0"/>
+        <w:textAlignment w:val="baseline"/>
+        <w:rPr>
+          <w:rFonts w:ascii="Calibri" w:hAnsi="Calibri" w:cs="Calibri"/>
+          <w:color w:val="000000"/>
+          <w:sz w:val="22"/>
+          <w:szCs w:val="22"/>
+        </w:rPr>
+      </w:pPr>
+      <w:r>
+        <w:rPr>
+          <w:rFonts w:ascii="Calibri" w:hAnsi="Calibri" w:cs="Calibri"/>
+          <w:b/>
+          <w:bCs/>
+          <w:color w:val="000000"/>
+          <w:sz w:val="22"/>
+          <w:szCs w:val="22"/>
+        </w:rPr>
+        <w:t>Is a project less trustworthy because they are not blackholed?</w:t>
+      </w:r>
+    </w:p>
+    <w:p>
+      <w:pPr>
+        <w:pStyle w:val="NormalWeb"/>
+        <w:numPr>
+          <w:ilvl w:val="1"/>
+          <w:numId w:val="64"/>
+        </w:numPr>
+        <w:spacing w:before="0" w:beforeAutospacing="0" w:after="160" w:afterAutospacing="0"/>
+        <w:textAlignment w:val="baseline"/>
+        <w:rPr>
+          <w:rFonts w:ascii="Arial" w:hAnsi="Arial" w:cs="Arial"/>
+          <w:color w:val="000000"/>
+          <w:sz w:val="20"/>
+          <w:szCs w:val="20"/>
+        </w:rPr>
+      </w:pPr>
+      <w:r>
+        <w:rPr>
+          <w:rFonts w:ascii="Calibri" w:hAnsi="Calibri" w:cs="Calibri"/>
+          <w:noProof/>
+          <w:color w:val="000000"/>
+          <w:sz w:val="22"/>
+          <w:szCs w:val="22"/>
+          <w:bdr w:val="none" w:sz="0" w:space="0" w:color="auto" w:frame="1"/>
+        </w:rPr>
+        <w:drawing>
+          <wp:inline distT="0" distB="0" distL="0" distR="0" wp14:anchorId="160F9C25" wp14:editId="5CA7B9B6">
+            <wp:extent cx="260985" cy="225425"/>
+            <wp:effectExtent l="0" t="0" r="5715" b="3175"/>
+            <wp:docPr id="95" name="Picture 95" descr="https://lh6.googleusercontent.com/zA_wbT0o3Ku3Xt-KW5ksElEYuv6nx5nqQcNfULnU8mHJmzRiewMlDDwJx4ypEZ9oM6LmNLyPcSo1CkJi7s0LugvX0OTNypbqIwev2ItYRj3_Ij-ebV6tUyQzVeP3O19cfwYC01QGokx33K27kLXw9g"/>
+            <wp:cNvGraphicFramePr>
+              <a:graphicFrameLocks xmlns:a="http://schemas.openxmlformats.org/drawingml/2006/main" noChangeAspect="1"/>
+            </wp:cNvGraphicFramePr>
+            <a:graphic xmlns:a="http://schemas.openxmlformats.org/drawingml/2006/main">
+              <a:graphicData uri="http://schemas.openxmlformats.org/drawingml/2006/picture">
+                <pic:pic xmlns:pic="http://schemas.openxmlformats.org/drawingml/2006/picture">
+                  <pic:nvPicPr>
+                    <pic:cNvPr id="0" name="Picture 238" descr="https://lh6.googleusercontent.com/zA_wbT0o3Ku3Xt-KW5ksElEYuv6nx5nqQcNfULnU8mHJmzRiewMlDDwJx4ypEZ9oM6LmNLyPcSo1CkJi7s0LugvX0OTNypbqIwev2ItYRj3_Ij-ebV6tUyQzVeP3O19cfwYC01QGokx33K27kLXw9g"/>
+                    <pic:cNvPicPr>
+                      <a:picLocks noChangeAspect="1" noChangeArrowheads="1"/>
+                    </pic:cNvPicPr>
+                  </pic:nvPicPr>
+                  <pic:blipFill>
+                    <a:blip r:embed="rId69" cstate="print">
+                      <a:extLst>
+                        <a:ext uri="{28A0092B-C50C-407E-A947-70E740481C1C}">
+                          <a14:useLocalDpi xmlns:a14="http://schemas.microsoft.com/office/drawing/2010/main" val="0"/>
+                        </a:ext>
+                      </a:extLst>
+                    </a:blip>
+                    <a:srcRect/>
+                    <a:stretch>
+                      <a:fillRect/>
+                    </a:stretch>
+                  </pic:blipFill>
+                  <pic:spPr bwMode="auto">
+                    <a:xfrm>
+                      <a:off x="0" y="0"/>
+                      <a:ext cx="260985" cy="225425"/>
+                    </a:xfrm>
+                    <a:prstGeom prst="rect">
+                      <a:avLst/>
+                    </a:prstGeom>
+                    <a:noFill/>
+                    <a:ln>
+                      <a:noFill/>
+                    </a:ln>
+                  </pic:spPr>
+                </pic:pic>
+              </a:graphicData>
+            </a:graphic>
+          </wp:inline>
+        </w:drawing>
+      </w:r>
+      <w:r>
+        <w:rPr>
+          <w:rFonts w:ascii="Calibri" w:hAnsi="Calibri" w:cs="Calibri"/>
+          <w:color w:val="000000"/>
+          <w:sz w:val="22"/>
+          <w:szCs w:val="22"/>
+        </w:rPr>
+        <w:t> Absolutely. No blackhole = red flag</w:t>
+      </w:r>
+    </w:p>
+    <w:p>
+      <w:pPr>
+        <w:pStyle w:val="NormalWeb"/>
+        <w:numPr>
+          <w:ilvl w:val="1"/>
+          <w:numId w:val="64"/>
+        </w:numPr>
+        <w:spacing w:before="0" w:beforeAutospacing="0" w:after="160" w:afterAutospacing="0"/>
+        <w:textAlignment w:val="baseline"/>
+        <w:rPr>
+          <w:rFonts w:ascii="Arial" w:hAnsi="Arial" w:cs="Arial"/>
+          <w:color w:val="000000"/>
+          <w:sz w:val="20"/>
+          <w:szCs w:val="20"/>
+        </w:rPr>
+      </w:pPr>
+      <w:r>
+        <w:rPr>
+          <w:rFonts w:ascii="Calibri" w:hAnsi="Calibri" w:cs="Calibri"/>
+          <w:noProof/>
+          <w:color w:val="000000"/>
+          <w:sz w:val="22"/>
+          <w:szCs w:val="22"/>
+          <w:bdr w:val="none" w:sz="0" w:space="0" w:color="auto" w:frame="1"/>
+        </w:rPr>
+        <w:drawing>
+          <wp:inline distT="0" distB="0" distL="0" distR="0" wp14:anchorId="6FE60105" wp14:editId="09417668">
+            <wp:extent cx="260985" cy="225425"/>
+            <wp:effectExtent l="0" t="0" r="5715" b="3175"/>
+            <wp:docPr id="94" name="Picture 94" descr="https://lh3.googleusercontent.com/cX0DvsbciaSgCp9Mnb8Wq-83MAQ1sXYmuQE8EDXkNjjBpI9s4lzTbRmBJGaynnFiSRsyYSZ74JkhWDogOnrOepfzcdzKz6Co3yJTeHKMKddCRN486gzIpkwOz3ewIHLcOBcH98XsbfM250Fnk4cm0w"/>
+            <wp:cNvGraphicFramePr>
+              <a:graphicFrameLocks xmlns:a="http://schemas.openxmlformats.org/drawingml/2006/main" noChangeAspect="1"/>
+            </wp:cNvGraphicFramePr>
+            <a:graphic xmlns:a="http://schemas.openxmlformats.org/drawingml/2006/main">
+              <a:graphicData uri="http://schemas.openxmlformats.org/drawingml/2006/picture">
+                <pic:pic xmlns:pic="http://schemas.openxmlformats.org/drawingml/2006/picture">
+                  <pic:nvPicPr>
+                    <pic:cNvPr id="0" name="Picture 239" descr="https://lh3.googleusercontent.com/cX0DvsbciaSgCp9Mnb8Wq-83MAQ1sXYmuQE8EDXkNjjBpI9s4lzTbRmBJGaynnFiSRsyYSZ74JkhWDogOnrOepfzcdzKz6Co3yJTeHKMKddCRN486gzIpkwOz3ewIHLcOBcH98XsbfM250Fnk4cm0w"/>
+                    <pic:cNvPicPr>
+                      <a:picLocks noChangeAspect="1" noChangeArrowheads="1"/>
+                    </pic:cNvPicPr>
+                  </pic:nvPicPr>
+                  <pic:blipFill>
+                    <a:blip r:embed="rId68" cstate="print">
+                      <a:extLst>
+                        <a:ext uri="{28A0092B-C50C-407E-A947-70E740481C1C}">
+                          <a14:useLocalDpi xmlns:a14="http://schemas.microsoft.com/office/drawing/2010/main" val="0"/>
+                        </a:ext>
+                      </a:extLst>
+                    </a:blip>
+                    <a:srcRect/>
+                    <a:stretch>
+                      <a:fillRect/>
+                    </a:stretch>
+                  </pic:blipFill>
+                  <pic:spPr bwMode="auto">
+                    <a:xfrm>
+                      <a:off x="0" y="0"/>
+                      <a:ext cx="260985" cy="225425"/>
+                    </a:xfrm>
+                    <a:prstGeom prst="rect">
+                      <a:avLst/>
+                    </a:prstGeom>
+                    <a:noFill/>
+                    <a:ln>
+                      <a:noFill/>
+                    </a:ln>
+                  </pic:spPr>
+                </pic:pic>
+              </a:graphicData>
+            </a:graphic>
+          </wp:inline>
+        </w:drawing>
+      </w:r>
+      <w:r>
+        <w:rPr>
+          <w:rFonts w:ascii="Calibri" w:hAnsi="Calibri" w:cs="Calibri"/>
+          <w:color w:val="000000"/>
+          <w:sz w:val="22"/>
+          <w:szCs w:val="22"/>
+        </w:rPr>
+        <w:t> It's not that simple, you need to look at the utility the project is bringing before making your judgement</w:t>
+      </w:r>
+    </w:p>
+    <w:p>
+      <w:pPr>
+        <w:pStyle w:val="NormalWeb"/>
+        <w:spacing w:before="0" w:beforeAutospacing="0" w:after="160" w:afterAutospacing="0"/>
+        <w:rPr>
+          <w:rFonts w:ascii="Calibri" w:hAnsi="Calibri" w:cs="Calibri"/>
+          <w:b/>
+          <w:bCs/>
+          <w:color w:val="000000"/>
+          <w:sz w:val="22"/>
+          <w:szCs w:val="22"/>
+        </w:rPr>
+      </w:pPr>
+      <w:r>
+        <w:rPr>
+          <w:rFonts w:ascii="Calibri" w:hAnsi="Calibri" w:cs="Calibri"/>
+          <w:color w:val="000000"/>
+          <w:sz w:val="22"/>
+          <w:szCs w:val="22"/>
+        </w:rPr>
+        <w:t>Correct</w:t>
+      </w:r>
+      <w:r>
+        <w:rPr>
+          <w:rFonts w:ascii="Calibri" w:hAnsi="Calibri" w:cs="Calibri"/>
+          <w:b/>
+          <w:bCs/>
+          <w:color w:val="000000"/>
+          <w:sz w:val="22"/>
+          <w:szCs w:val="22"/>
+        </w:rPr>
+        <w:t>5/5 $TRSRY</w:t>
+      </w:r>
+    </w:p>
+    <w:p>
+      <w:pPr>
+        <w:pStyle w:val="NormalWeb"/>
+        <w:spacing w:before="0" w:beforeAutospacing="0" w:after="160" w:afterAutospacing="0"/>
+        <w:rPr>
+          <w:rFonts w:ascii="Calibri" w:hAnsi="Calibri" w:cs="Calibri"/>
+          <w:b/>
+          <w:bCs/>
+          <w:color w:val="000000"/>
+          <w:sz w:val="22"/>
+          <w:szCs w:val="22"/>
+        </w:rPr>
+      </w:pPr>
+      <w:r>
+        <w:rPr>
+          <w:rFonts w:ascii="Calibri" w:hAnsi="Calibri" w:cs="Calibri"/>
+          <w:bCs/>
+          <w:color w:val="000000"/>
+          <w:sz w:val="22"/>
+          <w:szCs w:val="22"/>
+        </w:rPr>
+        <w:t xml:space="preserve">Right Answer: </w:t>
+      </w:r>
+      <w:r>
+        <w:rPr>
+          <w:rFonts w:ascii="Calibri" w:hAnsi="Calibri" w:cs="Calibri"/>
+          <w:b/>
+          <w:bCs/>
+          <w:color w:val="000000"/>
+          <w:sz w:val="22"/>
+          <w:szCs w:val="22"/>
+        </w:rPr>
+        <w:t>It’s not that simple, you need to look at the utility the project is bringing before making your judgement</w:t>
+      </w:r>
+    </w:p>
+    <w:p>
+      <w:pPr>
+        <w:pStyle w:val="NormalWeb"/>
+        <w:spacing w:before="0" w:beforeAutospacing="0" w:after="160" w:afterAutospacing="0"/>
+        <w:rPr>
+          <w:rFonts w:ascii="Calibri" w:hAnsi="Calibri" w:cs="Calibri"/>
+          <w:b/>
+          <w:bCs/>
+          <w:color w:val="000000"/>
+          <w:sz w:val="22"/>
+          <w:szCs w:val="22"/>
+        </w:rPr>
+      </w:pPr>
+    </w:p>
+    <w:p>
+      <w:pPr>
+        <w:pStyle w:val="NormalWeb"/>
+        <w:spacing w:before="0" w:beforeAutospacing="0" w:after="160" w:afterAutospacing="0"/>
+        <w:rPr>
+          <w:b/>
+        </w:rPr>
+      </w:pPr>
+      <w:bookmarkStart w:id="1" w:name="_GoBack"/>
+      <w:bookmarkEnd w:id="1"/>
+    </w:p>
+    <w:p>
+      <w:pPr>
         <w:spacing w:line="240" w:lineRule="auto"/>
         <w:jc w:val="both"/>
         <w:rPr>
@@ -16630,8 +17197,6 @@
           <w:color w:val="000000"/>
         </w:rPr>
       </w:pPr>
-      <w:bookmarkStart w:id="1" w:name="_GoBack"/>
-      <w:bookmarkEnd w:id="1"/>
     </w:p>
     <w:sectPr>
       <w:pgSz w:w="12240" w:h="15840"/>
@@ -19025,6 +19590,123 @@
     </w:lvl>
   </w:abstractNum>
   <w:abstractNum w:abstractNumId="20" w15:restartNumberingAfterBreak="0">
+    <w:nsid w:val="3CA243AD"/>
+    <w:multiLevelType w:val="multilevel"/>
+    <w:tmpl w:val="12F49D66"/>
+    <w:lvl w:ilvl="0">
+      <w:start w:val="1"/>
+      <w:numFmt w:val="decimal"/>
+      <w:lvlText w:val="%1."/>
+      <w:lvlJc w:val="left"/>
+      <w:pPr>
+        <w:tabs>
+          <w:tab w:val="num" w:pos="720"/>
+        </w:tabs>
+        <w:ind w:left="720" w:hanging="360"/>
+      </w:pPr>
+    </w:lvl>
+    <w:lvl w:ilvl="1">
+      <w:start w:val="1"/>
+      <w:numFmt w:val="bullet"/>
+      <w:lvlText w:val="o"/>
+      <w:lvlJc w:val="left"/>
+      <w:pPr>
+        <w:tabs>
+          <w:tab w:val="num" w:pos="1440"/>
+        </w:tabs>
+        <w:ind w:left="1440" w:hanging="360"/>
+      </w:pPr>
+      <w:rPr>
+        <w:rFonts w:ascii="Courier New" w:hAnsi="Courier New" w:hint="default"/>
+        <w:sz w:val="20"/>
+      </w:rPr>
+    </w:lvl>
+    <w:lvl w:ilvl="2" w:tentative="1">
+      <w:start w:val="1"/>
+      <w:numFmt w:val="decimal"/>
+      <w:lvlText w:val="%3."/>
+      <w:lvlJc w:val="left"/>
+      <w:pPr>
+        <w:tabs>
+          <w:tab w:val="num" w:pos="2160"/>
+        </w:tabs>
+        <w:ind w:left="2160" w:hanging="360"/>
+      </w:pPr>
+    </w:lvl>
+    <w:lvl w:ilvl="3" w:tentative="1">
+      <w:start w:val="1"/>
+      <w:numFmt w:val="decimal"/>
+      <w:lvlText w:val="%4."/>
+      <w:lvlJc w:val="left"/>
+      <w:pPr>
+        <w:tabs>
+          <w:tab w:val="num" w:pos="2880"/>
+        </w:tabs>
+        <w:ind w:left="2880" w:hanging="360"/>
+      </w:pPr>
+    </w:lvl>
+    <w:lvl w:ilvl="4" w:tentative="1">
+      <w:start w:val="1"/>
+      <w:numFmt w:val="decimal"/>
+      <w:lvlText w:val="%5."/>
+      <w:lvlJc w:val="left"/>
+      <w:pPr>
+        <w:tabs>
+          <w:tab w:val="num" w:pos="3600"/>
+        </w:tabs>
+        <w:ind w:left="3600" w:hanging="360"/>
+      </w:pPr>
+    </w:lvl>
+    <w:lvl w:ilvl="5" w:tentative="1">
+      <w:start w:val="1"/>
+      <w:numFmt w:val="decimal"/>
+      <w:lvlText w:val="%6."/>
+      <w:lvlJc w:val="left"/>
+      <w:pPr>
+        <w:tabs>
+          <w:tab w:val="num" w:pos="4320"/>
+        </w:tabs>
+        <w:ind w:left="4320" w:hanging="360"/>
+      </w:pPr>
+    </w:lvl>
+    <w:lvl w:ilvl="6" w:tentative="1">
+      <w:start w:val="1"/>
+      <w:numFmt w:val="decimal"/>
+      <w:lvlText w:val="%7."/>
+      <w:lvlJc w:val="left"/>
+      <w:pPr>
+        <w:tabs>
+          <w:tab w:val="num" w:pos="5040"/>
+        </w:tabs>
+        <w:ind w:left="5040" w:hanging="360"/>
+      </w:pPr>
+    </w:lvl>
+    <w:lvl w:ilvl="7" w:tentative="1">
+      <w:start w:val="1"/>
+      <w:numFmt w:val="decimal"/>
+      <w:lvlText w:val="%8."/>
+      <w:lvlJc w:val="left"/>
+      <w:pPr>
+        <w:tabs>
+          <w:tab w:val="num" w:pos="5760"/>
+        </w:tabs>
+        <w:ind w:left="5760" w:hanging="360"/>
+      </w:pPr>
+    </w:lvl>
+    <w:lvl w:ilvl="8" w:tentative="1">
+      <w:start w:val="1"/>
+      <w:numFmt w:val="decimal"/>
+      <w:lvlText w:val="%9."/>
+      <w:lvlJc w:val="left"/>
+      <w:pPr>
+        <w:tabs>
+          <w:tab w:val="num" w:pos="6480"/>
+        </w:tabs>
+        <w:ind w:left="6480" w:hanging="360"/>
+      </w:pPr>
+    </w:lvl>
+  </w:abstractNum>
+  <w:abstractNum w:abstractNumId="21" w15:restartNumberingAfterBreak="0">
     <w:nsid w:val="3DA823BE"/>
     <w:multiLevelType w:val="multilevel"/>
     <w:tmpl w:val="E0BC2C02"/>
@@ -19141,7 +19823,7 @@
       </w:pPr>
     </w:lvl>
   </w:abstractNum>
-  <w:abstractNum w:abstractNumId="21" w15:restartNumberingAfterBreak="0">
+  <w:abstractNum w:abstractNumId="22" w15:restartNumberingAfterBreak="0">
     <w:nsid w:val="3E921E60"/>
     <w:multiLevelType w:val="multilevel"/>
     <w:tmpl w:val="ECD691AA"/>
@@ -19258,7 +19940,7 @@
       </w:pPr>
     </w:lvl>
   </w:abstractNum>
-  <w:abstractNum w:abstractNumId="22" w15:restartNumberingAfterBreak="0">
+  <w:abstractNum w:abstractNumId="23" w15:restartNumberingAfterBreak="0">
     <w:nsid w:val="42311210"/>
     <w:multiLevelType w:val="multilevel"/>
     <w:tmpl w:val="32EE573C"/>
@@ -19375,7 +20057,7 @@
       </w:pPr>
     </w:lvl>
   </w:abstractNum>
-  <w:abstractNum w:abstractNumId="23" w15:restartNumberingAfterBreak="0">
+  <w:abstractNum w:abstractNumId="24" w15:restartNumberingAfterBreak="0">
     <w:nsid w:val="498421C4"/>
     <w:multiLevelType w:val="multilevel"/>
     <w:tmpl w:val="2F4035CA"/>
@@ -19492,7 +20174,7 @@
       </w:pPr>
     </w:lvl>
   </w:abstractNum>
-  <w:abstractNum w:abstractNumId="24" w15:restartNumberingAfterBreak="0">
+  <w:abstractNum w:abstractNumId="25" w15:restartNumberingAfterBreak="0">
     <w:nsid w:val="4D644503"/>
     <w:multiLevelType w:val="multilevel"/>
     <w:tmpl w:val="91DE9E64"/>
@@ -19609,7 +20291,7 @@
       </w:pPr>
     </w:lvl>
   </w:abstractNum>
-  <w:abstractNum w:abstractNumId="25" w15:restartNumberingAfterBreak="0">
+  <w:abstractNum w:abstractNumId="26" w15:restartNumberingAfterBreak="0">
     <w:nsid w:val="4EEA3E3D"/>
     <w:multiLevelType w:val="multilevel"/>
     <w:tmpl w:val="E56C09F0"/>
@@ -19758,7 +20440,7 @@
       </w:rPr>
     </w:lvl>
   </w:abstractNum>
-  <w:abstractNum w:abstractNumId="26" w15:restartNumberingAfterBreak="0">
+  <w:abstractNum w:abstractNumId="27" w15:restartNumberingAfterBreak="0">
     <w:nsid w:val="4FA65D6A"/>
     <w:multiLevelType w:val="multilevel"/>
     <w:tmpl w:val="11BA778A"/>
@@ -19875,7 +20557,7 @@
       </w:pPr>
     </w:lvl>
   </w:abstractNum>
-  <w:abstractNum w:abstractNumId="27" w15:restartNumberingAfterBreak="0">
+  <w:abstractNum w:abstractNumId="28" w15:restartNumberingAfterBreak="0">
     <w:nsid w:val="54EA629F"/>
     <w:multiLevelType w:val="multilevel"/>
     <w:tmpl w:val="31D2951C"/>
@@ -20016,7 +20698,7 @@
       </w:rPr>
     </w:lvl>
   </w:abstractNum>
-  <w:abstractNum w:abstractNumId="28" w15:restartNumberingAfterBreak="0">
+  <w:abstractNum w:abstractNumId="29" w15:restartNumberingAfterBreak="0">
     <w:nsid w:val="59CE70BC"/>
     <w:multiLevelType w:val="multilevel"/>
     <w:tmpl w:val="78D046DE"/>
@@ -20133,7 +20815,7 @@
       </w:pPr>
     </w:lvl>
   </w:abstractNum>
-  <w:abstractNum w:abstractNumId="29" w15:restartNumberingAfterBreak="0">
+  <w:abstractNum w:abstractNumId="30" w15:restartNumberingAfterBreak="0">
     <w:nsid w:val="5C7F2FD4"/>
     <w:multiLevelType w:val="multilevel"/>
     <w:tmpl w:val="3AA8C542"/>
@@ -20246,7 +20928,7 @@
       </w:pPr>
     </w:lvl>
   </w:abstractNum>
-  <w:abstractNum w:abstractNumId="30" w15:restartNumberingAfterBreak="0">
+  <w:abstractNum w:abstractNumId="31" w15:restartNumberingAfterBreak="0">
     <w:nsid w:val="624B1A62"/>
     <w:multiLevelType w:val="multilevel"/>
     <w:tmpl w:val="B4C8F190"/>
@@ -20363,7 +21045,7 @@
       </w:pPr>
     </w:lvl>
   </w:abstractNum>
-  <w:abstractNum w:abstractNumId="31" w15:restartNumberingAfterBreak="0">
+  <w:abstractNum w:abstractNumId="32" w15:restartNumberingAfterBreak="0">
     <w:nsid w:val="631B4400"/>
     <w:multiLevelType w:val="multilevel"/>
     <w:tmpl w:val="D430CD90"/>
@@ -20480,7 +21162,7 @@
       </w:pPr>
     </w:lvl>
   </w:abstractNum>
-  <w:abstractNum w:abstractNumId="32" w15:restartNumberingAfterBreak="0">
+  <w:abstractNum w:abstractNumId="33" w15:restartNumberingAfterBreak="0">
     <w:nsid w:val="644B4BF7"/>
     <w:multiLevelType w:val="multilevel"/>
     <w:tmpl w:val="3286C4C4"/>
@@ -20597,7 +21279,7 @@
       </w:pPr>
     </w:lvl>
   </w:abstractNum>
-  <w:abstractNum w:abstractNumId="33" w15:restartNumberingAfterBreak="0">
+  <w:abstractNum w:abstractNumId="34" w15:restartNumberingAfterBreak="0">
     <w:nsid w:val="6A237F50"/>
     <w:multiLevelType w:val="multilevel"/>
     <w:tmpl w:val="CA384C4E"/>
@@ -20714,7 +21396,7 @@
       </w:pPr>
     </w:lvl>
   </w:abstractNum>
-  <w:abstractNum w:abstractNumId="34" w15:restartNumberingAfterBreak="0">
+  <w:abstractNum w:abstractNumId="35" w15:restartNumberingAfterBreak="0">
     <w:nsid w:val="6DFA6671"/>
     <w:multiLevelType w:val="multilevel"/>
     <w:tmpl w:val="9D52E73C"/>
@@ -20831,7 +21513,124 @@
       </w:pPr>
     </w:lvl>
   </w:abstractNum>
-  <w:abstractNum w:abstractNumId="35" w15:restartNumberingAfterBreak="0">
+  <w:abstractNum w:abstractNumId="36" w15:restartNumberingAfterBreak="0">
+    <w:nsid w:val="70BE661B"/>
+    <w:multiLevelType w:val="multilevel"/>
+    <w:tmpl w:val="D720A556"/>
+    <w:lvl w:ilvl="0">
+      <w:start w:val="2"/>
+      <w:numFmt w:val="decimal"/>
+      <w:lvlText w:val="%1."/>
+      <w:lvlJc w:val="left"/>
+      <w:pPr>
+        <w:tabs>
+          <w:tab w:val="num" w:pos="720"/>
+        </w:tabs>
+        <w:ind w:left="720" w:hanging="360"/>
+      </w:pPr>
+    </w:lvl>
+    <w:lvl w:ilvl="1">
+      <w:start w:val="1"/>
+      <w:numFmt w:val="bullet"/>
+      <w:lvlText w:val="o"/>
+      <w:lvlJc w:val="left"/>
+      <w:pPr>
+        <w:tabs>
+          <w:tab w:val="num" w:pos="1440"/>
+        </w:tabs>
+        <w:ind w:left="1440" w:hanging="360"/>
+      </w:pPr>
+      <w:rPr>
+        <w:rFonts w:ascii="Courier New" w:hAnsi="Courier New" w:hint="default"/>
+        <w:sz w:val="20"/>
+      </w:rPr>
+    </w:lvl>
+    <w:lvl w:ilvl="2" w:tentative="1">
+      <w:start w:val="1"/>
+      <w:numFmt w:val="decimal"/>
+      <w:lvlText w:val="%3."/>
+      <w:lvlJc w:val="left"/>
+      <w:pPr>
+        <w:tabs>
+          <w:tab w:val="num" w:pos="2160"/>
+        </w:tabs>
+        <w:ind w:left="2160" w:hanging="360"/>
+      </w:pPr>
+    </w:lvl>
+    <w:lvl w:ilvl="3" w:tentative="1">
+      <w:start w:val="1"/>
+      <w:numFmt w:val="decimal"/>
+      <w:lvlText w:val="%4."/>
+      <w:lvlJc w:val="left"/>
+      <w:pPr>
+        <w:tabs>
+          <w:tab w:val="num" w:pos="2880"/>
+        </w:tabs>
+        <w:ind w:left="2880" w:hanging="360"/>
+      </w:pPr>
+    </w:lvl>
+    <w:lvl w:ilvl="4" w:tentative="1">
+      <w:start w:val="1"/>
+      <w:numFmt w:val="decimal"/>
+      <w:lvlText w:val="%5."/>
+      <w:lvlJc w:val="left"/>
+      <w:pPr>
+        <w:tabs>
+          <w:tab w:val="num" w:pos="3600"/>
+        </w:tabs>
+        <w:ind w:left="3600" w:hanging="360"/>
+      </w:pPr>
+    </w:lvl>
+    <w:lvl w:ilvl="5" w:tentative="1">
+      <w:start w:val="1"/>
+      <w:numFmt w:val="decimal"/>
+      <w:lvlText w:val="%6."/>
+      <w:lvlJc w:val="left"/>
+      <w:pPr>
+        <w:tabs>
+          <w:tab w:val="num" w:pos="4320"/>
+        </w:tabs>
+        <w:ind w:left="4320" w:hanging="360"/>
+      </w:pPr>
+    </w:lvl>
+    <w:lvl w:ilvl="6" w:tentative="1">
+      <w:start w:val="1"/>
+      <w:numFmt w:val="decimal"/>
+      <w:lvlText w:val="%7."/>
+      <w:lvlJc w:val="left"/>
+      <w:pPr>
+        <w:tabs>
+          <w:tab w:val="num" w:pos="5040"/>
+        </w:tabs>
+        <w:ind w:left="5040" w:hanging="360"/>
+      </w:pPr>
+    </w:lvl>
+    <w:lvl w:ilvl="7" w:tentative="1">
+      <w:start w:val="1"/>
+      <w:numFmt w:val="decimal"/>
+      <w:lvlText w:val="%8."/>
+      <w:lvlJc w:val="left"/>
+      <w:pPr>
+        <w:tabs>
+          <w:tab w:val="num" w:pos="5760"/>
+        </w:tabs>
+        <w:ind w:left="5760" w:hanging="360"/>
+      </w:pPr>
+    </w:lvl>
+    <w:lvl w:ilvl="8" w:tentative="1">
+      <w:start w:val="1"/>
+      <w:numFmt w:val="decimal"/>
+      <w:lvlText w:val="%9."/>
+      <w:lvlJc w:val="left"/>
+      <w:pPr>
+        <w:tabs>
+          <w:tab w:val="num" w:pos="6480"/>
+        </w:tabs>
+        <w:ind w:left="6480" w:hanging="360"/>
+      </w:pPr>
+    </w:lvl>
+  </w:abstractNum>
+  <w:abstractNum w:abstractNumId="37" w15:restartNumberingAfterBreak="0">
     <w:nsid w:val="72CD6EDD"/>
     <w:multiLevelType w:val="multilevel"/>
     <w:tmpl w:val="E5DE1720"/>
@@ -20944,7 +21743,7 @@
       </w:pPr>
     </w:lvl>
   </w:abstractNum>
-  <w:abstractNum w:abstractNumId="36" w15:restartNumberingAfterBreak="0">
+  <w:abstractNum w:abstractNumId="38" w15:restartNumberingAfterBreak="0">
     <w:nsid w:val="73666426"/>
     <w:multiLevelType w:val="multilevel"/>
     <w:tmpl w:val="A998C96E"/>
@@ -21061,7 +21860,7 @@
       </w:pPr>
     </w:lvl>
   </w:abstractNum>
-  <w:abstractNum w:abstractNumId="37" w15:restartNumberingAfterBreak="0">
+  <w:abstractNum w:abstractNumId="39" w15:restartNumberingAfterBreak="0">
     <w:nsid w:val="772045C1"/>
     <w:multiLevelType w:val="multilevel"/>
     <w:tmpl w:val="9BDCF222"/>
@@ -21179,37 +21978,37 @@
     </w:lvl>
   </w:abstractNum>
   <w:num w:numId="1">
-    <w:abstractNumId w:val="21"/>
+    <w:abstractNumId w:val="22"/>
     <w:lvlOverride w:ilvl="0">
       <w:startOverride w:val="1"/>
     </w:lvlOverride>
   </w:num>
   <w:num w:numId="2">
-    <w:abstractNumId w:val="21"/>
+    <w:abstractNumId w:val="22"/>
     <w:lvlOverride w:ilvl="0">
       <w:startOverride w:val="2"/>
     </w:lvlOverride>
   </w:num>
   <w:num w:numId="3">
-    <w:abstractNumId w:val="21"/>
+    <w:abstractNumId w:val="22"/>
     <w:lvlOverride w:ilvl="0">
       <w:startOverride w:val="3"/>
     </w:lvlOverride>
   </w:num>
   <w:num w:numId="4">
-    <w:abstractNumId w:val="22"/>
+    <w:abstractNumId w:val="23"/>
     <w:lvlOverride w:ilvl="0">
       <w:startOverride w:val="1"/>
     </w:lvlOverride>
   </w:num>
   <w:num w:numId="5">
-    <w:abstractNumId w:val="22"/>
+    <w:abstractNumId w:val="23"/>
     <w:lvlOverride w:ilvl="0">
       <w:startOverride w:val="2"/>
     </w:lvlOverride>
   </w:num>
   <w:num w:numId="6">
-    <w:abstractNumId w:val="22"/>
+    <w:abstractNumId w:val="23"/>
     <w:lvlOverride w:ilvl="0">
       <w:startOverride w:val="3"/>
     </w:lvlOverride>
@@ -21233,19 +22032,19 @@
     </w:lvlOverride>
   </w:num>
   <w:num w:numId="10">
-    <w:abstractNumId w:val="31"/>
+    <w:abstractNumId w:val="32"/>
     <w:lvlOverride w:ilvl="0">
       <w:startOverride w:val="1"/>
     </w:lvlOverride>
   </w:num>
   <w:num w:numId="11">
-    <w:abstractNumId w:val="31"/>
+    <w:abstractNumId w:val="32"/>
     <w:lvlOverride w:ilvl="0">
       <w:startOverride w:val="2"/>
     </w:lvlOverride>
   </w:num>
   <w:num w:numId="12">
-    <w:abstractNumId w:val="31"/>
+    <w:abstractNumId w:val="32"/>
     <w:lvlOverride w:ilvl="0">
       <w:startOverride w:val="3"/>
     </w:lvlOverride>
@@ -21292,7 +22091,7 @@
     </w:lvlOverride>
   </w:num>
   <w:num w:numId="18">
-    <w:abstractNumId w:val="35"/>
+    <w:abstractNumId w:val="37"/>
     <w:lvlOverride w:ilvl="0">
       <w:lvl w:ilvl="0">
         <w:numFmt w:val="decimal"/>
@@ -21302,7 +22101,7 @@
     </w:lvlOverride>
   </w:num>
   <w:num w:numId="19">
-    <w:abstractNumId w:val="25"/>
+    <w:abstractNumId w:val="26"/>
   </w:num>
   <w:num w:numId="20">
     <w:abstractNumId w:val="3"/>
@@ -21405,7 +22204,7 @@
     </w:lvlOverride>
   </w:num>
   <w:num w:numId="26">
-    <w:abstractNumId w:val="24"/>
+    <w:abstractNumId w:val="25"/>
     <w:lvlOverride w:ilvl="0">
       <w:lvl w:ilvl="0">
         <w:numFmt w:val="decimal"/>
@@ -21482,13 +22281,13 @@
     </w:lvlOverride>
   </w:num>
   <w:num w:numId="30">
-    <w:abstractNumId w:val="27"/>
+    <w:abstractNumId w:val="28"/>
   </w:num>
   <w:num w:numId="31">
-    <w:abstractNumId w:val="27"/>
+    <w:abstractNumId w:val="28"/>
   </w:num>
   <w:num w:numId="32">
-    <w:abstractNumId w:val="33"/>
+    <w:abstractNumId w:val="34"/>
     <w:lvlOverride w:ilvl="0">
       <w:lvl w:ilvl="0">
         <w:numFmt w:val="decimal"/>
@@ -21515,7 +22314,7 @@
     </w:lvlOverride>
   </w:num>
   <w:num w:numId="33">
-    <w:abstractNumId w:val="28"/>
+    <w:abstractNumId w:val="29"/>
     <w:lvlOverride w:ilvl="0">
       <w:lvl w:ilvl="0">
         <w:numFmt w:val="decimal"/>
@@ -21596,7 +22395,7 @@
     </w:lvlOverride>
   </w:num>
   <w:num w:numId="36">
-    <w:abstractNumId w:val="30"/>
+    <w:abstractNumId w:val="31"/>
     <w:lvlOverride w:ilvl="0">
       <w:lvl w:ilvl="0">
         <w:numFmt w:val="decimal"/>
@@ -21623,7 +22422,7 @@
     </w:lvlOverride>
   </w:num>
   <w:num w:numId="37">
-    <w:abstractNumId w:val="34"/>
+    <w:abstractNumId w:val="35"/>
     <w:lvlOverride w:ilvl="0">
       <w:lvl w:ilvl="0">
         <w:numFmt w:val="decimal"/>
@@ -21650,7 +22449,7 @@
     </w:lvlOverride>
   </w:num>
   <w:num w:numId="38">
-    <w:abstractNumId w:val="23"/>
+    <w:abstractNumId w:val="24"/>
     <w:lvlOverride w:ilvl="0">
       <w:lvl w:ilvl="0">
         <w:numFmt w:val="decimal"/>
@@ -21727,10 +22526,10 @@
     </w:lvlOverride>
   </w:num>
   <w:num w:numId="42">
-    <w:abstractNumId w:val="26"/>
+    <w:abstractNumId w:val="27"/>
   </w:num>
   <w:num w:numId="43">
-    <w:abstractNumId w:val="26"/>
+    <w:abstractNumId w:val="27"/>
     <w:lvlOverride w:ilvl="1">
       <w:lvl w:ilvl="1">
         <w:numFmt w:val="bullet"/>
@@ -21850,7 +22649,7 @@
     </w:lvlOverride>
   </w:num>
   <w:num w:numId="50">
-    <w:abstractNumId w:val="20"/>
+    <w:abstractNumId w:val="21"/>
     <w:lvlOverride w:ilvl="0">
       <w:lvl w:ilvl="0">
         <w:numFmt w:val="decimal"/>
@@ -21877,10 +22676,10 @@
     </w:lvlOverride>
   </w:num>
   <w:num w:numId="51">
-    <w:abstractNumId w:val="37"/>
+    <w:abstractNumId w:val="39"/>
   </w:num>
   <w:num w:numId="52">
-    <w:abstractNumId w:val="37"/>
+    <w:abstractNumId w:val="39"/>
     <w:lvlOverride w:ilvl="1">
       <w:lvl w:ilvl="1">
         <w:numFmt w:val="bullet"/>
@@ -21900,7 +22699,7 @@
     </w:lvlOverride>
   </w:num>
   <w:num w:numId="53">
-    <w:abstractNumId w:val="32"/>
+    <w:abstractNumId w:val="33"/>
     <w:lvlOverride w:ilvl="0">
       <w:lvl w:ilvl="0">
         <w:numFmt w:val="decimal"/>
@@ -21977,7 +22776,7 @@
     </w:lvlOverride>
   </w:num>
   <w:num w:numId="57">
-    <w:abstractNumId w:val="29"/>
+    <w:abstractNumId w:val="30"/>
   </w:num>
   <w:num w:numId="58">
     <w:abstractNumId w:val="8"/>
@@ -22003,6 +22802,66 @@
     </w:lvlOverride>
   </w:num>
   <w:num w:numId="60">
+    <w:abstractNumId w:val="38"/>
+    <w:lvlOverride w:ilvl="0">
+      <w:lvl w:ilvl="0">
+        <w:numFmt w:val="decimal"/>
+        <w:lvlText w:val="%1."/>
+        <w:lvlJc w:val="left"/>
+      </w:lvl>
+    </w:lvlOverride>
+    <w:lvlOverride w:ilvl="1">
+      <w:lvl w:ilvl="1">
+        <w:numFmt w:val="bullet"/>
+        <w:lvlText w:val=""/>
+        <w:lvlJc w:val="left"/>
+        <w:pPr>
+          <w:tabs>
+            <w:tab w:val="num" w:pos="1440"/>
+          </w:tabs>
+          <w:ind w:left="1440" w:hanging="360"/>
+        </w:pPr>
+        <w:rPr>
+          <w:rFonts w:ascii="Symbol" w:hAnsi="Symbol" w:hint="default"/>
+          <w:sz w:val="20"/>
+        </w:rPr>
+      </w:lvl>
+    </w:lvlOverride>
+  </w:num>
+  <w:num w:numId="61">
+    <w:abstractNumId w:val="20"/>
+  </w:num>
+  <w:num w:numId="62">
+    <w:abstractNumId w:val="20"/>
+    <w:lvlOverride w:ilvl="1">
+      <w:lvl w:ilvl="1">
+        <w:numFmt w:val="bullet"/>
+        <w:lvlText w:val=""/>
+        <w:lvlJc w:val="left"/>
+        <w:pPr>
+          <w:tabs>
+            <w:tab w:val="num" w:pos="1440"/>
+          </w:tabs>
+          <w:ind w:left="1440" w:hanging="360"/>
+        </w:pPr>
+        <w:rPr>
+          <w:rFonts w:ascii="Symbol" w:hAnsi="Symbol" w:hint="default"/>
+          <w:sz w:val="20"/>
+        </w:rPr>
+      </w:lvl>
+    </w:lvlOverride>
+  </w:num>
+  <w:num w:numId="63">
+    <w:abstractNumId w:val="36"/>
+    <w:lvlOverride w:ilvl="0">
+      <w:lvl w:ilvl="0">
+        <w:numFmt w:val="decimal"/>
+        <w:lvlText w:val="%1."/>
+        <w:lvlJc w:val="left"/>
+      </w:lvl>
+    </w:lvlOverride>
+  </w:num>
+  <w:num w:numId="64">
     <w:abstractNumId w:val="36"/>
     <w:lvlOverride w:ilvl="0">
       <w:lvl w:ilvl="0">

</xml_diff>

<commit_message>
Added Course 3 - Lesson 9
</commit_message>
<xml_diff>
--- a/Lazatech Educate Courses.docx
+++ b/Lazatech Educate Courses.docx
@@ -17181,22 +17181,338 @@
       <w:pPr>
         <w:pStyle w:val="NormalWeb"/>
         <w:spacing w:before="0" w:beforeAutospacing="0" w:after="160" w:afterAutospacing="0"/>
-        <w:rPr>
-          <w:b/>
+        <w:jc w:val="both"/>
+      </w:pPr>
+      <w:r>
+        <w:rPr>
+          <w:rFonts w:ascii="Calibri" w:hAnsi="Calibri" w:cs="Calibri"/>
+          <w:b/>
+          <w:bCs/>
+          <w:color w:val="000000"/>
+          <w:sz w:val="22"/>
+          <w:szCs w:val="22"/>
+        </w:rPr>
+        <w:t>Lesson 9: Who’s Holding What – Power In Numbers</w:t>
+      </w:r>
+    </w:p>
+    <w:p>
+      <w:pPr>
+        <w:pStyle w:val="NormalWeb"/>
+        <w:spacing w:before="0" w:beforeAutospacing="0" w:after="160" w:afterAutospacing="0"/>
+        <w:jc w:val="both"/>
+      </w:pPr>
+      <w:r>
+        <w:rPr>
+          <w:rFonts w:ascii="Calibri" w:hAnsi="Calibri" w:cs="Calibri"/>
+          <w:color w:val="000000"/>
+          <w:sz w:val="22"/>
+          <w:szCs w:val="22"/>
+        </w:rPr>
+        <w:t>Congratulations! You have passed this lesson's quiz achieving 100%</w:t>
+      </w:r>
+    </w:p>
+    <w:p>
+      <w:pPr>
+        <w:pStyle w:val="NormalWeb"/>
+        <w:spacing w:before="0" w:beforeAutospacing="0" w:after="160" w:afterAutospacing="0"/>
+        <w:jc w:val="both"/>
+      </w:pPr>
+      <w:r>
+        <w:rPr>
+          <w:rFonts w:ascii="Calibri" w:hAnsi="Calibri" w:cs="Calibri"/>
+          <w:i/>
+          <w:iCs/>
+          <w:color w:val="000000"/>
+          <w:sz w:val="22"/>
+          <w:szCs w:val="22"/>
+        </w:rPr>
+        <w:t>Length: 10 minutes</w:t>
+      </w:r>
+    </w:p>
+    <w:p>
+      <w:pPr>
+        <w:pStyle w:val="NormalWeb"/>
+        <w:spacing w:before="0" w:beforeAutospacing="0" w:after="160" w:afterAutospacing="0"/>
+        <w:jc w:val="both"/>
+      </w:pPr>
+      <w:r>
+        <w:rPr>
+          <w:rFonts w:ascii="Calibri" w:hAnsi="Calibri" w:cs="Calibri"/>
+          <w:color w:val="000000"/>
+          <w:sz w:val="22"/>
+          <w:szCs w:val="22"/>
+        </w:rPr>
+        <w:t>This is a very important part of DYOR. Before investing in a project you should always check how the circulating supply of tokens is held and by whom.</w:t>
+      </w:r>
+    </w:p>
+    <w:p>
+      <w:pPr>
+        <w:pStyle w:val="NormalWeb"/>
+        <w:spacing w:before="0" w:beforeAutospacing="0" w:after="160" w:afterAutospacing="0"/>
+        <w:jc w:val="both"/>
+      </w:pPr>
+      <w:r>
+        <w:rPr>
+          <w:rFonts w:ascii="Calibri" w:hAnsi="Calibri" w:cs="Calibri"/>
+          <w:color w:val="000000"/>
+          <w:sz w:val="22"/>
+          <w:szCs w:val="22"/>
+        </w:rPr>
+        <w:lastRenderedPageBreak/>
+        <w:t>Ordinarily, there will be one or several wallets holding a large amount of tokens. This is not uncommon. Depending on how the project has their “Project Wallets” organised, they may have one holding tokens destined for air drops or rewards, and another holding team payments/project/listings budget. There may then be any number of project officers who also have personal wallets holding sizeable amounts. Whilst this shouldn’t concern you, the larger the amount the project is withholding, the greater you should be digging into why this is.</w:t>
+      </w:r>
+    </w:p>
+    <w:p>
+      <w:pPr>
+        <w:pStyle w:val="NormalWeb"/>
+        <w:spacing w:before="0" w:beforeAutospacing="0" w:after="160" w:afterAutospacing="0"/>
+        <w:jc w:val="both"/>
+      </w:pPr>
+      <w:r>
+        <w:rPr>
+          <w:rFonts w:ascii="Calibri" w:hAnsi="Calibri" w:cs="Calibri"/>
+          <w:color w:val="000000"/>
+          <w:sz w:val="22"/>
+          <w:szCs w:val="22"/>
+        </w:rPr>
+        <w:t>As a general rule, a wallet holding any more than 25% should be something that should be detailed somewhere, and if not should be something you would want to question.</w:t>
+      </w:r>
+    </w:p>
+    <w:p>
+      <w:pPr>
+        <w:pStyle w:val="NormalWeb"/>
+        <w:spacing w:before="0" w:beforeAutospacing="0" w:after="160" w:afterAutospacing="0"/>
+        <w:jc w:val="both"/>
+      </w:pPr>
+      <w:r>
+        <w:rPr>
+          <w:rFonts w:ascii="Calibri" w:hAnsi="Calibri" w:cs="Calibri"/>
+          <w:b/>
+          <w:bCs/>
+          <w:color w:val="000000"/>
+          <w:sz w:val="22"/>
+          <w:szCs w:val="22"/>
+        </w:rPr>
+        <w:t>“The classic rug pull”</w:t>
+      </w:r>
+    </w:p>
+    <w:p>
+      <w:pPr>
+        <w:pStyle w:val="NormalWeb"/>
+        <w:spacing w:before="0" w:beforeAutospacing="0" w:after="160" w:afterAutospacing="0"/>
+        <w:jc w:val="both"/>
+        <w:rPr>
+          <w:rFonts w:ascii="Calibri" w:hAnsi="Calibri" w:cs="Calibri"/>
+          <w:color w:val="000000"/>
+          <w:sz w:val="22"/>
+          <w:szCs w:val="22"/>
+        </w:rPr>
+      </w:pPr>
+      <w:r>
+        <w:rPr>
+          <w:rFonts w:ascii="Calibri" w:hAnsi="Calibri" w:cs="Calibri"/>
+          <w:color w:val="000000"/>
+          <w:sz w:val="22"/>
+          <w:szCs w:val="22"/>
+        </w:rPr>
+        <w:t>This is where a small number of the total supply of tokens are sold in pre-sale or issued as air drops, the project is then pumped, and then those running the project dump their huge holding when the token price hits a decent valuation and then the price bottoms out leaving all the holders with nothing.</w:t>
+      </w:r>
+    </w:p>
+    <w:p>
+      <w:pPr>
+        <w:pStyle w:val="NormalWeb"/>
+        <w:spacing w:before="0" w:beforeAutospacing="0" w:after="160" w:afterAutospacing="0"/>
+        <w:jc w:val="both"/>
+      </w:pPr>
+    </w:p>
+    <w:p>
+      <w:pPr>
+        <w:pStyle w:val="NormalWeb"/>
+        <w:spacing w:before="0" w:beforeAutospacing="0" w:after="160" w:afterAutospacing="0"/>
+        <w:jc w:val="center"/>
+        <w:rPr>
+          <w:rFonts w:ascii="Calibri" w:hAnsi="Calibri" w:cs="Calibri"/>
+          <w:color w:val="000000"/>
+          <w:sz w:val="22"/>
+          <w:szCs w:val="22"/>
+        </w:rPr>
+      </w:pPr>
+      <w:r>
+        <w:rPr>
+          <w:rFonts w:ascii="Calibri" w:hAnsi="Calibri" w:cs="Calibri"/>
+          <w:noProof/>
+          <w:color w:val="000000"/>
+          <w:sz w:val="22"/>
+          <w:szCs w:val="22"/>
+          <w:bdr w:val="none" w:sz="0" w:space="0" w:color="auto" w:frame="1"/>
+        </w:rPr>
+        <w:drawing>
+          <wp:inline distT="0" distB="0" distL="0" distR="0" wp14:anchorId="160EE919" wp14:editId="30AFDACA">
+            <wp:extent cx="5949315" cy="3681095"/>
+            <wp:effectExtent l="0" t="0" r="0" b="0"/>
+            <wp:docPr id="98" name="Picture 98" descr="https://lh4.googleusercontent.com/a_Ou9hitcxYh0aLs-Pkp0F2Z8aEPEw2Xddu_FvmdV_QdWhuuLAlUy4cT29Z6SinlCBx0iZDD0HwkpInA_fQKhwx1xlxVJtrzTLVtLBNNIxt3WXUq1RBHXGeqaI-JA-tQBcBjDXyfUifItnqeZEgxuQ"/>
+            <wp:cNvGraphicFramePr>
+              <a:graphicFrameLocks xmlns:a="http://schemas.openxmlformats.org/drawingml/2006/main" noChangeAspect="1"/>
+            </wp:cNvGraphicFramePr>
+            <a:graphic xmlns:a="http://schemas.openxmlformats.org/drawingml/2006/main">
+              <a:graphicData uri="http://schemas.openxmlformats.org/drawingml/2006/picture">
+                <pic:pic xmlns:pic="http://schemas.openxmlformats.org/drawingml/2006/picture">
+                  <pic:nvPicPr>
+                    <pic:cNvPr id="0" name="Picture 236" descr="https://lh4.googleusercontent.com/a_Ou9hitcxYh0aLs-Pkp0F2Z8aEPEw2Xddu_FvmdV_QdWhuuLAlUy4cT29Z6SinlCBx0iZDD0HwkpInA_fQKhwx1xlxVJtrzTLVtLBNNIxt3WXUq1RBHXGeqaI-JA-tQBcBjDXyfUifItnqeZEgxuQ"/>
+                    <pic:cNvPicPr>
+                      <a:picLocks noChangeAspect="1" noChangeArrowheads="1"/>
+                    </pic:cNvPicPr>
+                  </pic:nvPicPr>
+                  <pic:blipFill>
+                    <a:blip r:embed="rId77">
+                      <a:extLst>
+                        <a:ext uri="{28A0092B-C50C-407E-A947-70E740481C1C}">
+                          <a14:useLocalDpi xmlns:a14="http://schemas.microsoft.com/office/drawing/2010/main" val="0"/>
+                        </a:ext>
+                      </a:extLst>
+                    </a:blip>
+                    <a:srcRect/>
+                    <a:stretch>
+                      <a:fillRect/>
+                    </a:stretch>
+                  </pic:blipFill>
+                  <pic:spPr bwMode="auto">
+                    <a:xfrm>
+                      <a:off x="0" y="0"/>
+                      <a:ext cx="5949315" cy="3681095"/>
+                    </a:xfrm>
+                    <a:prstGeom prst="rect">
+                      <a:avLst/>
+                    </a:prstGeom>
+                    <a:noFill/>
+                    <a:ln>
+                      <a:noFill/>
+                    </a:ln>
+                  </pic:spPr>
+                </pic:pic>
+              </a:graphicData>
+            </a:graphic>
+          </wp:inline>
+        </w:drawing>
+      </w:r>
+      <w:r>
+        <w:rPr>
+          <w:rFonts w:ascii="Calibri" w:hAnsi="Calibri" w:cs="Calibri"/>
+          <w:color w:val="000000"/>
+          <w:sz w:val="22"/>
+          <w:szCs w:val="22"/>
+        </w:rPr>
+        <w:br/>
+      </w:r>
+    </w:p>
+    <w:p>
+      <w:pPr>
+        <w:pStyle w:val="NormalWeb"/>
+        <w:spacing w:before="0" w:beforeAutospacing="0" w:after="160" w:afterAutospacing="0"/>
+        <w:jc w:val="both"/>
+      </w:pPr>
+      <w:r>
+        <w:rPr>
+          <w:rFonts w:ascii="Calibri" w:hAnsi="Calibri" w:cs="Calibri"/>
+          <w:color w:val="000000"/>
+          <w:sz w:val="22"/>
+          <w:szCs w:val="22"/>
+        </w:rPr>
+        <w:t>You can also become victim of a slower rug whereby project dev(s) may be slowly selling off their holding so that it is less noticeable in the charts. Always worth keeping an eye on the top 10 wallets holding the project’s token, and being alert to observations made by other community members.</w:t>
+      </w:r>
+    </w:p>
+    <w:p>
+      <w:pPr>
+        <w:pStyle w:val="NormalWeb"/>
+        <w:spacing w:before="0" w:beforeAutospacing="0" w:after="160" w:afterAutospacing="0"/>
+        <w:jc w:val="both"/>
+      </w:pPr>
+      <w:r>
+        <w:rPr>
+          <w:rFonts w:ascii="Calibri" w:hAnsi="Calibri" w:cs="Calibri"/>
+          <w:color w:val="000000"/>
+          <w:sz w:val="22"/>
+          <w:szCs w:val="22"/>
+        </w:rPr>
+        <w:t>Most of this information should be detailed under Tokenomics in the project’s whitepaper. There are some platforms such as </w:t>
+      </w:r>
+      <w:hyperlink r:id="rId78" w:history="1">
+        <w:r>
+          <w:rPr>
+            <w:rStyle w:val="Hyperlink"/>
+            <w:rFonts w:ascii="Calibri" w:hAnsi="Calibri" w:cs="Calibri"/>
+            <w:b/>
+            <w:bCs/>
+            <w:color w:val="0563C1"/>
+            <w:sz w:val="22"/>
+            <w:szCs w:val="22"/>
+          </w:rPr>
+          <w:t>xpmarket.io</w:t>
+        </w:r>
+      </w:hyperlink>
+      <w:r>
+        <w:rPr>
+          <w:rFonts w:ascii="Calibri" w:hAnsi="Calibri" w:cs="Calibri"/>
+          <w:color w:val="000000"/>
+          <w:sz w:val="22"/>
+          <w:szCs w:val="22"/>
+        </w:rPr>
+        <w:t> and </w:t>
+      </w:r>
+      <w:hyperlink r:id="rId79" w:history="1">
+        <w:r>
+          <w:rPr>
+            <w:rStyle w:val="Hyperlink"/>
+            <w:rFonts w:ascii="Calibri" w:hAnsi="Calibri" w:cs="Calibri"/>
+            <w:b/>
+            <w:bCs/>
+            <w:color w:val="0563C1"/>
+            <w:sz w:val="22"/>
+            <w:szCs w:val="22"/>
+          </w:rPr>
+          <w:t>xrplcoins.com</w:t>
+        </w:r>
+      </w:hyperlink>
+      <w:r>
+        <w:rPr>
+          <w:rFonts w:ascii="Calibri" w:hAnsi="Calibri" w:cs="Calibri"/>
+          <w:color w:val="000000"/>
+          <w:sz w:val="22"/>
+          <w:szCs w:val="22"/>
+        </w:rPr>
+        <w:t xml:space="preserve"> that will show you the Richlist (top holding wallets) for any given project you are considering an investment in. Failing this and if you have any concerns turn to any of their social media platforms and ask them. Remember that it is your right as an </w:t>
+      </w:r>
+      <w:r>
+        <w:rPr>
+          <w:rFonts w:ascii="Calibri" w:hAnsi="Calibri" w:cs="Calibri"/>
+          <w:color w:val="000000"/>
+          <w:sz w:val="22"/>
+          <w:szCs w:val="22"/>
+        </w:rPr>
+        <w:lastRenderedPageBreak/>
+        <w:t>investor to ask about any aspect of the project and their responsibility to offer you some clarity, so don’t hesitate.</w:t>
+      </w:r>
+    </w:p>
+    <w:p>
+      <w:pPr>
+        <w:pStyle w:val="NormalWeb"/>
+        <w:spacing w:before="0" w:beforeAutospacing="0" w:after="160" w:afterAutospacing="0"/>
+        <w:rPr>
+          <w:b/>
+        </w:rPr>
+      </w:pPr>
+    </w:p>
+    <w:p>
+      <w:pPr>
+        <w:spacing w:line="240" w:lineRule="auto"/>
+        <w:jc w:val="both"/>
+        <w:rPr>
+          <w:rFonts w:ascii="Calibri" w:eastAsia="Times New Roman" w:hAnsi="Calibri" w:cs="Calibri"/>
+          <w:color w:val="000000"/>
         </w:rPr>
       </w:pPr>
       <w:bookmarkStart w:id="1" w:name="_GoBack"/>
       <w:bookmarkEnd w:id="1"/>
-    </w:p>
-    <w:p>
-      <w:pPr>
-        <w:spacing w:line="240" w:lineRule="auto"/>
-        <w:jc w:val="both"/>
-        <w:rPr>
-          <w:rFonts w:ascii="Calibri" w:eastAsia="Times New Roman" w:hAnsi="Calibri" w:cs="Calibri"/>
-          <w:color w:val="000000"/>
-        </w:rPr>
-      </w:pPr>
     </w:p>
     <w:sectPr>
       <w:pgSz w:w="12240" w:h="15840"/>

</xml_diff>

<commit_message>
Added Course 3 - Lesson 9 Quiz
</commit_message>
<xml_diff>
--- a/Lazatech Educate Courses.docx
+++ b/Lazatech Educate Courses.docx
@@ -17497,8 +17497,740 @@
       <w:pPr>
         <w:pStyle w:val="NormalWeb"/>
         <w:spacing w:before="0" w:beforeAutospacing="0" w:after="160" w:afterAutospacing="0"/>
-        <w:rPr>
-          <w:b/>
+      </w:pPr>
+      <w:r>
+        <w:rPr>
+          <w:rFonts w:ascii="Calibri" w:hAnsi="Calibri" w:cs="Calibri"/>
+          <w:b/>
+          <w:bCs/>
+          <w:color w:val="000000"/>
+          <w:sz w:val="22"/>
+          <w:szCs w:val="22"/>
+        </w:rPr>
+        <w:t>Lesson 9: Who’s Holding What – Power In Numbers Quiz</w:t>
+      </w:r>
+    </w:p>
+    <w:p>
+      <w:pPr>
+        <w:pStyle w:val="NormalWeb"/>
+        <w:numPr>
+          <w:ilvl w:val="0"/>
+          <w:numId w:val="65"/>
+        </w:numPr>
+        <w:spacing w:before="0" w:beforeAutospacing="0" w:after="160" w:afterAutospacing="0"/>
+        <w:textAlignment w:val="baseline"/>
+        <w:rPr>
+          <w:rFonts w:ascii="Calibri" w:hAnsi="Calibri" w:cs="Calibri"/>
+          <w:color w:val="000000"/>
+          <w:sz w:val="22"/>
+          <w:szCs w:val="22"/>
+        </w:rPr>
+      </w:pPr>
+      <w:r>
+        <w:rPr>
+          <w:rFonts w:ascii="Calibri" w:hAnsi="Calibri" w:cs="Calibri"/>
+          <w:b/>
+          <w:bCs/>
+          <w:color w:val="000000"/>
+          <w:sz w:val="22"/>
+          <w:szCs w:val="22"/>
+        </w:rPr>
+        <w:t>What is a rugpull?</w:t>
+      </w:r>
+    </w:p>
+    <w:p>
+      <w:pPr>
+        <w:pStyle w:val="NormalWeb"/>
+        <w:numPr>
+          <w:ilvl w:val="1"/>
+          <w:numId w:val="66"/>
+        </w:numPr>
+        <w:spacing w:before="0" w:beforeAutospacing="0" w:after="160" w:afterAutospacing="0"/>
+        <w:textAlignment w:val="baseline"/>
+        <w:rPr>
+          <w:rFonts w:ascii="Arial" w:hAnsi="Arial" w:cs="Arial"/>
+          <w:color w:val="000000"/>
+          <w:sz w:val="20"/>
+          <w:szCs w:val="20"/>
+        </w:rPr>
+      </w:pPr>
+      <w:r>
+        <w:rPr>
+          <w:rFonts w:ascii="Calibri" w:hAnsi="Calibri" w:cs="Calibri"/>
+          <w:noProof/>
+          <w:color w:val="000000"/>
+          <w:sz w:val="22"/>
+          <w:szCs w:val="22"/>
+          <w:bdr w:val="none" w:sz="0" w:space="0" w:color="auto" w:frame="1"/>
+        </w:rPr>
+        <w:drawing>
+          <wp:inline distT="0" distB="0" distL="0" distR="0" wp14:anchorId="0BB5FC17" wp14:editId="2E00A7A6">
+            <wp:extent cx="260985" cy="225425"/>
+            <wp:effectExtent l="0" t="0" r="5715" b="3175"/>
+            <wp:docPr id="104" name="Picture 104" descr="https://lh3.googleusercontent.com/cX0DvsbciaSgCp9Mnb8Wq-83MAQ1sXYmuQE8EDXkNjjBpI9s4lzTbRmBJGaynnFiSRsyYSZ74JkhWDogOnrOepfzcdzKz6Co3yJTeHKMKddCRN486gzIpkwOz3ewIHLcOBcH98XsbfM250Fnk4cm0w"/>
+            <wp:cNvGraphicFramePr>
+              <a:graphicFrameLocks xmlns:a="http://schemas.openxmlformats.org/drawingml/2006/main" noChangeAspect="1"/>
+            </wp:cNvGraphicFramePr>
+            <a:graphic xmlns:a="http://schemas.openxmlformats.org/drawingml/2006/main">
+              <a:graphicData uri="http://schemas.openxmlformats.org/drawingml/2006/picture">
+                <pic:pic xmlns:pic="http://schemas.openxmlformats.org/drawingml/2006/picture">
+                  <pic:nvPicPr>
+                    <pic:cNvPr id="0" name="Picture 236" descr="https://lh3.googleusercontent.com/cX0DvsbciaSgCp9Mnb8Wq-83MAQ1sXYmuQE8EDXkNjjBpI9s4lzTbRmBJGaynnFiSRsyYSZ74JkhWDogOnrOepfzcdzKz6Co3yJTeHKMKddCRN486gzIpkwOz3ewIHLcOBcH98XsbfM250Fnk4cm0w"/>
+                    <pic:cNvPicPr>
+                      <a:picLocks noChangeAspect="1" noChangeArrowheads="1"/>
+                    </pic:cNvPicPr>
+                  </pic:nvPicPr>
+                  <pic:blipFill>
+                    <a:blip r:embed="rId68" cstate="print">
+                      <a:extLst>
+                        <a:ext uri="{28A0092B-C50C-407E-A947-70E740481C1C}">
+                          <a14:useLocalDpi xmlns:a14="http://schemas.microsoft.com/office/drawing/2010/main" val="0"/>
+                        </a:ext>
+                      </a:extLst>
+                    </a:blip>
+                    <a:srcRect/>
+                    <a:stretch>
+                      <a:fillRect/>
+                    </a:stretch>
+                  </pic:blipFill>
+                  <pic:spPr bwMode="auto">
+                    <a:xfrm>
+                      <a:off x="0" y="0"/>
+                      <a:ext cx="260985" cy="225425"/>
+                    </a:xfrm>
+                    <a:prstGeom prst="rect">
+                      <a:avLst/>
+                    </a:prstGeom>
+                    <a:noFill/>
+                    <a:ln>
+                      <a:noFill/>
+                    </a:ln>
+                  </pic:spPr>
+                </pic:pic>
+              </a:graphicData>
+            </a:graphic>
+          </wp:inline>
+        </w:drawing>
+      </w:r>
+      <w:r>
+        <w:rPr>
+          <w:rFonts w:ascii="Calibri" w:hAnsi="Calibri" w:cs="Calibri"/>
+          <w:color w:val="000000"/>
+          <w:sz w:val="22"/>
+          <w:szCs w:val="22"/>
+        </w:rPr>
+        <w:t> It is a well-</w:t>
+      </w:r>
+      <w:r>
+        <w:rPr>
+          <w:rFonts w:ascii="Calibri" w:hAnsi="Calibri" w:cs="Calibri"/>
+          <w:color w:val="000000"/>
+          <w:sz w:val="22"/>
+          <w:szCs w:val="22"/>
+        </w:rPr>
+        <w:t>known scam where an individual or group start a project, promote it to get investors onboard with the sole malicious intention of profiting by then selling their holding.</w:t>
+      </w:r>
+    </w:p>
+    <w:p>
+      <w:pPr>
+        <w:pStyle w:val="NormalWeb"/>
+        <w:numPr>
+          <w:ilvl w:val="1"/>
+          <w:numId w:val="66"/>
+        </w:numPr>
+        <w:spacing w:before="0" w:beforeAutospacing="0" w:after="160" w:afterAutospacing="0"/>
+        <w:textAlignment w:val="baseline"/>
+        <w:rPr>
+          <w:rFonts w:ascii="Arial" w:hAnsi="Arial" w:cs="Arial"/>
+          <w:color w:val="000000"/>
+          <w:sz w:val="20"/>
+          <w:szCs w:val="20"/>
+        </w:rPr>
+      </w:pPr>
+      <w:r>
+        <w:rPr>
+          <w:rFonts w:ascii="Calibri" w:hAnsi="Calibri" w:cs="Calibri"/>
+          <w:noProof/>
+          <w:color w:val="000000"/>
+          <w:sz w:val="22"/>
+          <w:szCs w:val="22"/>
+          <w:bdr w:val="none" w:sz="0" w:space="0" w:color="auto" w:frame="1"/>
+        </w:rPr>
+        <w:drawing>
+          <wp:inline distT="0" distB="0" distL="0" distR="0" wp14:anchorId="5F94C191" wp14:editId="0976EE4D">
+            <wp:extent cx="260985" cy="225425"/>
+            <wp:effectExtent l="0" t="0" r="5715" b="3175"/>
+            <wp:docPr id="103" name="Picture 103" descr="https://lh6.googleusercontent.com/zA_wbT0o3Ku3Xt-KW5ksElEYuv6nx5nqQcNfULnU8mHJmzRiewMlDDwJx4ypEZ9oM6LmNLyPcSo1CkJi7s0LugvX0OTNypbqIwev2ItYRj3_Ij-ebV6tUyQzVeP3O19cfwYC01QGokx33K27kLXw9g"/>
+            <wp:cNvGraphicFramePr>
+              <a:graphicFrameLocks xmlns:a="http://schemas.openxmlformats.org/drawingml/2006/main" noChangeAspect="1"/>
+            </wp:cNvGraphicFramePr>
+            <a:graphic xmlns:a="http://schemas.openxmlformats.org/drawingml/2006/main">
+              <a:graphicData uri="http://schemas.openxmlformats.org/drawingml/2006/picture">
+                <pic:pic xmlns:pic="http://schemas.openxmlformats.org/drawingml/2006/picture">
+                  <pic:nvPicPr>
+                    <pic:cNvPr id="0" name="Picture 237" descr="https://lh6.googleusercontent.com/zA_wbT0o3Ku3Xt-KW5ksElEYuv6nx5nqQcNfULnU8mHJmzRiewMlDDwJx4ypEZ9oM6LmNLyPcSo1CkJi7s0LugvX0OTNypbqIwev2ItYRj3_Ij-ebV6tUyQzVeP3O19cfwYC01QGokx33K27kLXw9g"/>
+                    <pic:cNvPicPr>
+                      <a:picLocks noChangeAspect="1" noChangeArrowheads="1"/>
+                    </pic:cNvPicPr>
+                  </pic:nvPicPr>
+                  <pic:blipFill>
+                    <a:blip r:embed="rId69" cstate="print">
+                      <a:extLst>
+                        <a:ext uri="{28A0092B-C50C-407E-A947-70E740481C1C}">
+                          <a14:useLocalDpi xmlns:a14="http://schemas.microsoft.com/office/drawing/2010/main" val="0"/>
+                        </a:ext>
+                      </a:extLst>
+                    </a:blip>
+                    <a:srcRect/>
+                    <a:stretch>
+                      <a:fillRect/>
+                    </a:stretch>
+                  </pic:blipFill>
+                  <pic:spPr bwMode="auto">
+                    <a:xfrm>
+                      <a:off x="0" y="0"/>
+                      <a:ext cx="260985" cy="225425"/>
+                    </a:xfrm>
+                    <a:prstGeom prst="rect">
+                      <a:avLst/>
+                    </a:prstGeom>
+                    <a:noFill/>
+                    <a:ln>
+                      <a:noFill/>
+                    </a:ln>
+                  </pic:spPr>
+                </pic:pic>
+              </a:graphicData>
+            </a:graphic>
+          </wp:inline>
+        </w:drawing>
+      </w:r>
+      <w:r>
+        <w:rPr>
+          <w:rFonts w:ascii="Calibri" w:hAnsi="Calibri" w:cs="Calibri"/>
+          <w:color w:val="000000"/>
+          <w:sz w:val="22"/>
+          <w:szCs w:val="22"/>
+        </w:rPr>
+        <w:t> A rugpull is where project investors are each asked to look inside their sofa and under their rugs for spare cash that they can use to buy more tokens.</w:t>
+      </w:r>
+    </w:p>
+    <w:p>
+      <w:pPr>
+        <w:pStyle w:val="NormalWeb"/>
+        <w:spacing w:before="0" w:beforeAutospacing="0" w:after="160" w:afterAutospacing="0"/>
+        <w:rPr>
+          <w:rFonts w:ascii="Calibri" w:hAnsi="Calibri" w:cs="Calibri"/>
+          <w:b/>
+          <w:bCs/>
+          <w:color w:val="000000"/>
+          <w:sz w:val="22"/>
+          <w:szCs w:val="22"/>
+        </w:rPr>
+      </w:pPr>
+      <w:r>
+        <w:rPr>
+          <w:rFonts w:ascii="Calibri" w:hAnsi="Calibri" w:cs="Calibri"/>
+          <w:color w:val="000000"/>
+          <w:sz w:val="22"/>
+          <w:szCs w:val="22"/>
+        </w:rPr>
+        <w:t>Correct</w:t>
+      </w:r>
+      <w:r>
+        <w:rPr>
+          <w:rFonts w:ascii="Calibri" w:hAnsi="Calibri" w:cs="Calibri"/>
+          <w:b/>
+          <w:bCs/>
+          <w:color w:val="000000"/>
+          <w:sz w:val="22"/>
+          <w:szCs w:val="22"/>
+        </w:rPr>
+        <w:t>5/5 $TRSRY</w:t>
+      </w:r>
+    </w:p>
+    <w:p>
+      <w:pPr>
+        <w:pStyle w:val="NormalWeb"/>
+        <w:spacing w:before="0" w:beforeAutospacing="0" w:after="160" w:afterAutospacing="0"/>
+        <w:rPr>
+          <w:b/>
+        </w:rPr>
+      </w:pPr>
+      <w:r>
+        <w:rPr>
+          <w:rFonts w:ascii="Calibri" w:hAnsi="Calibri" w:cs="Calibri"/>
+          <w:bCs/>
+          <w:color w:val="000000"/>
+          <w:sz w:val="22"/>
+          <w:szCs w:val="22"/>
+        </w:rPr>
+        <w:t>Right Answer</w:t>
+      </w:r>
+      <w:r>
+        <w:rPr>
+          <w:rFonts w:ascii="Calibri" w:hAnsi="Calibri" w:cs="Calibri"/>
+          <w:b/>
+          <w:bCs/>
+          <w:color w:val="000000"/>
+          <w:sz w:val="22"/>
+          <w:szCs w:val="22"/>
+        </w:rPr>
+        <w:t xml:space="preserve">:  </w:t>
+      </w:r>
+      <w:r>
+        <w:rPr>
+          <w:rFonts w:ascii="Calibri" w:hAnsi="Calibri" w:cs="Calibri"/>
+          <w:b/>
+          <w:color w:val="000000"/>
+          <w:sz w:val="22"/>
+          <w:szCs w:val="22"/>
+        </w:rPr>
+        <w:t>It is a well-</w:t>
+      </w:r>
+      <w:r>
+        <w:rPr>
+          <w:rFonts w:ascii="Calibri" w:hAnsi="Calibri" w:cs="Calibri"/>
+          <w:b/>
+          <w:color w:val="000000"/>
+          <w:sz w:val="22"/>
+          <w:szCs w:val="22"/>
+        </w:rPr>
+        <w:t>known scam where an individual or group start a project, promote it to get investors onboard with the sole malicious intention of profiting by then selling their holding</w:t>
+      </w:r>
+    </w:p>
+    <w:p>
+      <w:pPr>
+        <w:pStyle w:val="NormalWeb"/>
+        <w:numPr>
+          <w:ilvl w:val="0"/>
+          <w:numId w:val="66"/>
+        </w:numPr>
+        <w:spacing w:before="0" w:beforeAutospacing="0" w:after="160" w:afterAutospacing="0"/>
+        <w:textAlignment w:val="baseline"/>
+        <w:rPr>
+          <w:rFonts w:ascii="Calibri" w:hAnsi="Calibri" w:cs="Calibri"/>
+          <w:color w:val="000000"/>
+          <w:sz w:val="22"/>
+          <w:szCs w:val="22"/>
+        </w:rPr>
+      </w:pPr>
+      <w:r>
+        <w:rPr>
+          <w:rFonts w:ascii="Calibri" w:hAnsi="Calibri" w:cs="Calibri"/>
+          <w:b/>
+          <w:bCs/>
+          <w:color w:val="000000"/>
+          <w:sz w:val="22"/>
+          <w:szCs w:val="22"/>
+        </w:rPr>
+        <w:t>What are the warning signs to look out for with projects that might end up rug pulling?</w:t>
+      </w:r>
+    </w:p>
+    <w:p>
+      <w:pPr>
+        <w:pStyle w:val="NormalWeb"/>
+        <w:numPr>
+          <w:ilvl w:val="1"/>
+          <w:numId w:val="68"/>
+        </w:numPr>
+        <w:spacing w:before="0" w:beforeAutospacing="0" w:after="160" w:afterAutospacing="0"/>
+        <w:textAlignment w:val="baseline"/>
+        <w:rPr>
+          <w:rFonts w:ascii="Arial" w:hAnsi="Arial" w:cs="Arial"/>
+          <w:color w:val="000000"/>
+          <w:sz w:val="20"/>
+          <w:szCs w:val="20"/>
+        </w:rPr>
+      </w:pPr>
+      <w:r>
+        <w:rPr>
+          <w:rFonts w:ascii="Calibri" w:hAnsi="Calibri" w:cs="Calibri"/>
+          <w:noProof/>
+          <w:color w:val="000000"/>
+          <w:sz w:val="22"/>
+          <w:szCs w:val="22"/>
+          <w:bdr w:val="none" w:sz="0" w:space="0" w:color="auto" w:frame="1"/>
+        </w:rPr>
+        <w:drawing>
+          <wp:inline distT="0" distB="0" distL="0" distR="0" wp14:anchorId="68D2AEE4" wp14:editId="6F231191">
+            <wp:extent cx="260985" cy="225425"/>
+            <wp:effectExtent l="0" t="0" r="5715" b="3175"/>
+            <wp:docPr id="102" name="Picture 102" descr="https://lh6.googleusercontent.com/zA_wbT0o3Ku3Xt-KW5ksElEYuv6nx5nqQcNfULnU8mHJmzRiewMlDDwJx4ypEZ9oM6LmNLyPcSo1CkJi7s0LugvX0OTNypbqIwev2ItYRj3_Ij-ebV6tUyQzVeP3O19cfwYC01QGokx33K27kLXw9g"/>
+            <wp:cNvGraphicFramePr>
+              <a:graphicFrameLocks xmlns:a="http://schemas.openxmlformats.org/drawingml/2006/main" noChangeAspect="1"/>
+            </wp:cNvGraphicFramePr>
+            <a:graphic xmlns:a="http://schemas.openxmlformats.org/drawingml/2006/main">
+              <a:graphicData uri="http://schemas.openxmlformats.org/drawingml/2006/picture">
+                <pic:pic xmlns:pic="http://schemas.openxmlformats.org/drawingml/2006/picture">
+                  <pic:nvPicPr>
+                    <pic:cNvPr id="0" name="Picture 238" descr="https://lh6.googleusercontent.com/zA_wbT0o3Ku3Xt-KW5ksElEYuv6nx5nqQcNfULnU8mHJmzRiewMlDDwJx4ypEZ9oM6LmNLyPcSo1CkJi7s0LugvX0OTNypbqIwev2ItYRj3_Ij-ebV6tUyQzVeP3O19cfwYC01QGokx33K27kLXw9g"/>
+                    <pic:cNvPicPr>
+                      <a:picLocks noChangeAspect="1" noChangeArrowheads="1"/>
+                    </pic:cNvPicPr>
+                  </pic:nvPicPr>
+                  <pic:blipFill>
+                    <a:blip r:embed="rId69" cstate="print">
+                      <a:extLst>
+                        <a:ext uri="{28A0092B-C50C-407E-A947-70E740481C1C}">
+                          <a14:useLocalDpi xmlns:a14="http://schemas.microsoft.com/office/drawing/2010/main" val="0"/>
+                        </a:ext>
+                      </a:extLst>
+                    </a:blip>
+                    <a:srcRect/>
+                    <a:stretch>
+                      <a:fillRect/>
+                    </a:stretch>
+                  </pic:blipFill>
+                  <pic:spPr bwMode="auto">
+                    <a:xfrm>
+                      <a:off x="0" y="0"/>
+                      <a:ext cx="260985" cy="225425"/>
+                    </a:xfrm>
+                    <a:prstGeom prst="rect">
+                      <a:avLst/>
+                    </a:prstGeom>
+                    <a:noFill/>
+                    <a:ln>
+                      <a:noFill/>
+                    </a:ln>
+                  </pic:spPr>
+                </pic:pic>
+              </a:graphicData>
+            </a:graphic>
+          </wp:inline>
+        </w:drawing>
+      </w:r>
+      <w:r>
+        <w:rPr>
+          <w:rFonts w:ascii="Calibri" w:hAnsi="Calibri" w:cs="Calibri"/>
+          <w:color w:val="000000"/>
+          <w:sz w:val="22"/>
+          <w:szCs w:val="22"/>
+        </w:rPr>
+        <w:t> A small amount of wallets holding the majority of the supply of the token</w:t>
+      </w:r>
+    </w:p>
+    <w:p>
+      <w:pPr>
+        <w:pStyle w:val="NormalWeb"/>
+        <w:numPr>
+          <w:ilvl w:val="1"/>
+          <w:numId w:val="68"/>
+        </w:numPr>
+        <w:spacing w:before="0" w:beforeAutospacing="0" w:after="160" w:afterAutospacing="0"/>
+        <w:textAlignment w:val="baseline"/>
+        <w:rPr>
+          <w:rFonts w:ascii="Arial" w:hAnsi="Arial" w:cs="Arial"/>
+          <w:color w:val="000000"/>
+          <w:sz w:val="20"/>
+          <w:szCs w:val="20"/>
+        </w:rPr>
+      </w:pPr>
+      <w:r>
+        <w:rPr>
+          <w:rFonts w:ascii="Calibri" w:hAnsi="Calibri" w:cs="Calibri"/>
+          <w:noProof/>
+          <w:color w:val="000000"/>
+          <w:sz w:val="22"/>
+          <w:szCs w:val="22"/>
+          <w:bdr w:val="none" w:sz="0" w:space="0" w:color="auto" w:frame="1"/>
+        </w:rPr>
+        <w:drawing>
+          <wp:inline distT="0" distB="0" distL="0" distR="0" wp14:anchorId="758C4B26" wp14:editId="7C972A2D">
+            <wp:extent cx="260985" cy="225425"/>
+            <wp:effectExtent l="0" t="0" r="5715" b="3175"/>
+            <wp:docPr id="101" name="Picture 101" descr="https://lh6.googleusercontent.com/zA_wbT0o3Ku3Xt-KW5ksElEYuv6nx5nqQcNfULnU8mHJmzRiewMlDDwJx4ypEZ9oM6LmNLyPcSo1CkJi7s0LugvX0OTNypbqIwev2ItYRj3_Ij-ebV6tUyQzVeP3O19cfwYC01QGokx33K27kLXw9g"/>
+            <wp:cNvGraphicFramePr>
+              <a:graphicFrameLocks xmlns:a="http://schemas.openxmlformats.org/drawingml/2006/main" noChangeAspect="1"/>
+            </wp:cNvGraphicFramePr>
+            <a:graphic xmlns:a="http://schemas.openxmlformats.org/drawingml/2006/main">
+              <a:graphicData uri="http://schemas.openxmlformats.org/drawingml/2006/picture">
+                <pic:pic xmlns:pic="http://schemas.openxmlformats.org/drawingml/2006/picture">
+                  <pic:nvPicPr>
+                    <pic:cNvPr id="0" name="Picture 239" descr="https://lh6.googleusercontent.com/zA_wbT0o3Ku3Xt-KW5ksElEYuv6nx5nqQcNfULnU8mHJmzRiewMlDDwJx4ypEZ9oM6LmNLyPcSo1CkJi7s0LugvX0OTNypbqIwev2ItYRj3_Ij-ebV6tUyQzVeP3O19cfwYC01QGokx33K27kLXw9g"/>
+                    <pic:cNvPicPr>
+                      <a:picLocks noChangeAspect="1" noChangeArrowheads="1"/>
+                    </pic:cNvPicPr>
+                  </pic:nvPicPr>
+                  <pic:blipFill>
+                    <a:blip r:embed="rId69" cstate="print">
+                      <a:extLst>
+                        <a:ext uri="{28A0092B-C50C-407E-A947-70E740481C1C}">
+                          <a14:useLocalDpi xmlns:a14="http://schemas.microsoft.com/office/drawing/2010/main" val="0"/>
+                        </a:ext>
+                      </a:extLst>
+                    </a:blip>
+                    <a:srcRect/>
+                    <a:stretch>
+                      <a:fillRect/>
+                    </a:stretch>
+                  </pic:blipFill>
+                  <pic:spPr bwMode="auto">
+                    <a:xfrm>
+                      <a:off x="0" y="0"/>
+                      <a:ext cx="260985" cy="225425"/>
+                    </a:xfrm>
+                    <a:prstGeom prst="rect">
+                      <a:avLst/>
+                    </a:prstGeom>
+                    <a:noFill/>
+                    <a:ln>
+                      <a:noFill/>
+                    </a:ln>
+                  </pic:spPr>
+                </pic:pic>
+              </a:graphicData>
+            </a:graphic>
+          </wp:inline>
+        </w:drawing>
+      </w:r>
+      <w:r>
+        <w:rPr>
+          <w:rFonts w:ascii="Calibri" w:hAnsi="Calibri" w:cs="Calibri"/>
+          <w:color w:val="000000"/>
+          <w:sz w:val="22"/>
+          <w:szCs w:val="22"/>
+        </w:rPr>
+        <w:t> A project that launches offering a pre-sale of their tokens and promises of huge returns on your investment</w:t>
+      </w:r>
+    </w:p>
+    <w:p>
+      <w:pPr>
+        <w:pStyle w:val="NormalWeb"/>
+        <w:numPr>
+          <w:ilvl w:val="1"/>
+          <w:numId w:val="68"/>
+        </w:numPr>
+        <w:spacing w:before="0" w:beforeAutospacing="0" w:after="160" w:afterAutospacing="0"/>
+        <w:textAlignment w:val="baseline"/>
+        <w:rPr>
+          <w:rFonts w:ascii="Arial" w:hAnsi="Arial" w:cs="Arial"/>
+          <w:color w:val="000000"/>
+          <w:sz w:val="20"/>
+          <w:szCs w:val="20"/>
+        </w:rPr>
+      </w:pPr>
+      <w:r>
+        <w:rPr>
+          <w:rFonts w:ascii="Calibri" w:hAnsi="Calibri" w:cs="Calibri"/>
+          <w:noProof/>
+          <w:color w:val="000000"/>
+          <w:sz w:val="22"/>
+          <w:szCs w:val="22"/>
+          <w:bdr w:val="none" w:sz="0" w:space="0" w:color="auto" w:frame="1"/>
+        </w:rPr>
+        <w:drawing>
+          <wp:inline distT="0" distB="0" distL="0" distR="0" wp14:anchorId="222BE758" wp14:editId="44FD7516">
+            <wp:extent cx="260985" cy="225425"/>
+            <wp:effectExtent l="0" t="0" r="5715" b="3175"/>
+            <wp:docPr id="100" name="Picture 100" descr="https://lh6.googleusercontent.com/zA_wbT0o3Ku3Xt-KW5ksElEYuv6nx5nqQcNfULnU8mHJmzRiewMlDDwJx4ypEZ9oM6LmNLyPcSo1CkJi7s0LugvX0OTNypbqIwev2ItYRj3_Ij-ebV6tUyQzVeP3O19cfwYC01QGokx33K27kLXw9g"/>
+            <wp:cNvGraphicFramePr>
+              <a:graphicFrameLocks xmlns:a="http://schemas.openxmlformats.org/drawingml/2006/main" noChangeAspect="1"/>
+            </wp:cNvGraphicFramePr>
+            <a:graphic xmlns:a="http://schemas.openxmlformats.org/drawingml/2006/main">
+              <a:graphicData uri="http://schemas.openxmlformats.org/drawingml/2006/picture">
+                <pic:pic xmlns:pic="http://schemas.openxmlformats.org/drawingml/2006/picture">
+                  <pic:nvPicPr>
+                    <pic:cNvPr id="0" name="Picture 240" descr="https://lh6.googleusercontent.com/zA_wbT0o3Ku3Xt-KW5ksElEYuv6nx5nqQcNfULnU8mHJmzRiewMlDDwJx4ypEZ9oM6LmNLyPcSo1CkJi7s0LugvX0OTNypbqIwev2ItYRj3_Ij-ebV6tUyQzVeP3O19cfwYC01QGokx33K27kLXw9g"/>
+                    <pic:cNvPicPr>
+                      <a:picLocks noChangeAspect="1" noChangeArrowheads="1"/>
+                    </pic:cNvPicPr>
+                  </pic:nvPicPr>
+                  <pic:blipFill>
+                    <a:blip r:embed="rId69" cstate="print">
+                      <a:extLst>
+                        <a:ext uri="{28A0092B-C50C-407E-A947-70E740481C1C}">
+                          <a14:useLocalDpi xmlns:a14="http://schemas.microsoft.com/office/drawing/2010/main" val="0"/>
+                        </a:ext>
+                      </a:extLst>
+                    </a:blip>
+                    <a:srcRect/>
+                    <a:stretch>
+                      <a:fillRect/>
+                    </a:stretch>
+                  </pic:blipFill>
+                  <pic:spPr bwMode="auto">
+                    <a:xfrm>
+                      <a:off x="0" y="0"/>
+                      <a:ext cx="260985" cy="225425"/>
+                    </a:xfrm>
+                    <a:prstGeom prst="rect">
+                      <a:avLst/>
+                    </a:prstGeom>
+                    <a:noFill/>
+                    <a:ln>
+                      <a:noFill/>
+                    </a:ln>
+                  </pic:spPr>
+                </pic:pic>
+              </a:graphicData>
+            </a:graphic>
+          </wp:inline>
+        </w:drawing>
+      </w:r>
+      <w:r>
+        <w:rPr>
+          <w:rFonts w:ascii="Calibri" w:hAnsi="Calibri" w:cs="Calibri"/>
+          <w:color w:val="000000"/>
+          <w:sz w:val="22"/>
+          <w:szCs w:val="22"/>
+        </w:rPr>
+        <w:t> Project devs who remain anonymous and can't be reached if you have any concerns</w:t>
+      </w:r>
+    </w:p>
+    <w:p>
+      <w:pPr>
+        <w:pStyle w:val="NormalWeb"/>
+        <w:numPr>
+          <w:ilvl w:val="1"/>
+          <w:numId w:val="68"/>
+        </w:numPr>
+        <w:spacing w:before="0" w:beforeAutospacing="0" w:after="160" w:afterAutospacing="0"/>
+        <w:textAlignment w:val="baseline"/>
+        <w:rPr>
+          <w:rFonts w:ascii="Arial" w:hAnsi="Arial" w:cs="Arial"/>
+          <w:color w:val="000000"/>
+          <w:sz w:val="20"/>
+          <w:szCs w:val="20"/>
+        </w:rPr>
+      </w:pPr>
+      <w:r>
+        <w:rPr>
+          <w:rFonts w:ascii="Calibri" w:hAnsi="Calibri" w:cs="Calibri"/>
+          <w:noProof/>
+          <w:color w:val="000000"/>
+          <w:sz w:val="22"/>
+          <w:szCs w:val="22"/>
+          <w:bdr w:val="none" w:sz="0" w:space="0" w:color="auto" w:frame="1"/>
+        </w:rPr>
+        <w:drawing>
+          <wp:inline distT="0" distB="0" distL="0" distR="0" wp14:anchorId="0956DC3C" wp14:editId="69E74A78">
+            <wp:extent cx="260985" cy="225425"/>
+            <wp:effectExtent l="0" t="0" r="5715" b="3175"/>
+            <wp:docPr id="99" name="Picture 99" descr="https://lh3.googleusercontent.com/cX0DvsbciaSgCp9Mnb8Wq-83MAQ1sXYmuQE8EDXkNjjBpI9s4lzTbRmBJGaynnFiSRsyYSZ74JkhWDogOnrOepfzcdzKz6Co3yJTeHKMKddCRN486gzIpkwOz3ewIHLcOBcH98XsbfM250Fnk4cm0w"/>
+            <wp:cNvGraphicFramePr>
+              <a:graphicFrameLocks xmlns:a="http://schemas.openxmlformats.org/drawingml/2006/main" noChangeAspect="1"/>
+            </wp:cNvGraphicFramePr>
+            <a:graphic xmlns:a="http://schemas.openxmlformats.org/drawingml/2006/main">
+              <a:graphicData uri="http://schemas.openxmlformats.org/drawingml/2006/picture">
+                <pic:pic xmlns:pic="http://schemas.openxmlformats.org/drawingml/2006/picture">
+                  <pic:nvPicPr>
+                    <pic:cNvPr id="0" name="Picture 241" descr="https://lh3.googleusercontent.com/cX0DvsbciaSgCp9Mnb8Wq-83MAQ1sXYmuQE8EDXkNjjBpI9s4lzTbRmBJGaynnFiSRsyYSZ74JkhWDogOnrOepfzcdzKz6Co3yJTeHKMKddCRN486gzIpkwOz3ewIHLcOBcH98XsbfM250Fnk4cm0w"/>
+                    <pic:cNvPicPr>
+                      <a:picLocks noChangeAspect="1" noChangeArrowheads="1"/>
+                    </pic:cNvPicPr>
+                  </pic:nvPicPr>
+                  <pic:blipFill>
+                    <a:blip r:embed="rId68" cstate="print">
+                      <a:extLst>
+                        <a:ext uri="{28A0092B-C50C-407E-A947-70E740481C1C}">
+                          <a14:useLocalDpi xmlns:a14="http://schemas.microsoft.com/office/drawing/2010/main" val="0"/>
+                        </a:ext>
+                      </a:extLst>
+                    </a:blip>
+                    <a:srcRect/>
+                    <a:stretch>
+                      <a:fillRect/>
+                    </a:stretch>
+                  </pic:blipFill>
+                  <pic:spPr bwMode="auto">
+                    <a:xfrm>
+                      <a:off x="0" y="0"/>
+                      <a:ext cx="260985" cy="225425"/>
+                    </a:xfrm>
+                    <a:prstGeom prst="rect">
+                      <a:avLst/>
+                    </a:prstGeom>
+                    <a:noFill/>
+                    <a:ln>
+                      <a:noFill/>
+                    </a:ln>
+                  </pic:spPr>
+                </pic:pic>
+              </a:graphicData>
+            </a:graphic>
+          </wp:inline>
+        </w:drawing>
+      </w:r>
+      <w:r>
+        <w:rPr>
+          <w:rFonts w:ascii="Calibri" w:hAnsi="Calibri" w:cs="Calibri"/>
+          <w:color w:val="000000"/>
+          <w:sz w:val="22"/>
+          <w:szCs w:val="22"/>
+        </w:rPr>
+        <w:t> ALL OF THE ABOVE</w:t>
+      </w:r>
+    </w:p>
+    <w:p>
+      <w:pPr>
+        <w:pStyle w:val="NormalWeb"/>
+        <w:spacing w:before="0" w:beforeAutospacing="0" w:after="160" w:afterAutospacing="0"/>
+        <w:rPr>
+          <w:rFonts w:ascii="Calibri" w:hAnsi="Calibri" w:cs="Calibri"/>
+          <w:b/>
+          <w:bCs/>
+          <w:color w:val="000000"/>
+          <w:sz w:val="22"/>
+          <w:szCs w:val="22"/>
+        </w:rPr>
+      </w:pPr>
+      <w:r>
+        <w:rPr>
+          <w:rFonts w:ascii="Calibri" w:hAnsi="Calibri" w:cs="Calibri"/>
+          <w:color w:val="000000"/>
+          <w:sz w:val="22"/>
+          <w:szCs w:val="22"/>
+        </w:rPr>
+        <w:t>Correct</w:t>
+      </w:r>
+      <w:r>
+        <w:rPr>
+          <w:rFonts w:ascii="Calibri" w:hAnsi="Calibri" w:cs="Calibri"/>
+          <w:b/>
+          <w:bCs/>
+          <w:color w:val="000000"/>
+          <w:sz w:val="22"/>
+          <w:szCs w:val="22"/>
+        </w:rPr>
+        <w:t>5/5 $TRSRY</w:t>
+      </w:r>
+    </w:p>
+    <w:p>
+      <w:pPr>
+        <w:pStyle w:val="NormalWeb"/>
+        <w:spacing w:before="0" w:beforeAutospacing="0" w:after="160" w:afterAutospacing="0"/>
+      </w:pPr>
+      <w:r>
+        <w:rPr>
+          <w:rFonts w:ascii="Calibri" w:hAnsi="Calibri" w:cs="Calibri"/>
+          <w:bCs/>
+          <w:color w:val="000000"/>
+          <w:sz w:val="22"/>
+          <w:szCs w:val="22"/>
+        </w:rPr>
+        <w:t xml:space="preserve">Right Answer: </w:t>
+      </w:r>
+      <w:r>
+        <w:rPr>
+          <w:rFonts w:ascii="Calibri" w:hAnsi="Calibri" w:cs="Calibri"/>
+          <w:b/>
+          <w:bCs/>
+          <w:color w:val="000000"/>
+          <w:sz w:val="22"/>
+          <w:szCs w:val="22"/>
+        </w:rPr>
+        <w:t>ALL OF THE ABOVE</w:t>
+      </w:r>
+    </w:p>
+    <w:p>
+      <w:pPr>
+        <w:spacing w:line="240" w:lineRule="auto"/>
+        <w:jc w:val="both"/>
+        <w:rPr>
+          <w:rFonts w:ascii="Calibri" w:eastAsia="Times New Roman" w:hAnsi="Calibri" w:cs="Calibri"/>
+          <w:color w:val="000000"/>
         </w:rPr>
       </w:pPr>
     </w:p>
@@ -19087,6 +19819,123 @@
     </w:lvl>
   </w:abstractNum>
   <w:abstractNum w:abstractNumId="13" w15:restartNumberingAfterBreak="0">
+    <w:nsid w:val="24E22686"/>
+    <w:multiLevelType w:val="multilevel"/>
+    <w:tmpl w:val="2C4A5FFC"/>
+    <w:lvl w:ilvl="0">
+      <w:start w:val="1"/>
+      <w:numFmt w:val="decimal"/>
+      <w:lvlText w:val="%1."/>
+      <w:lvlJc w:val="left"/>
+      <w:pPr>
+        <w:tabs>
+          <w:tab w:val="num" w:pos="720"/>
+        </w:tabs>
+        <w:ind w:left="720" w:hanging="360"/>
+      </w:pPr>
+    </w:lvl>
+    <w:lvl w:ilvl="1">
+      <w:start w:val="1"/>
+      <w:numFmt w:val="bullet"/>
+      <w:lvlText w:val="o"/>
+      <w:lvlJc w:val="left"/>
+      <w:pPr>
+        <w:tabs>
+          <w:tab w:val="num" w:pos="1440"/>
+        </w:tabs>
+        <w:ind w:left="1440" w:hanging="360"/>
+      </w:pPr>
+      <w:rPr>
+        <w:rFonts w:ascii="Courier New" w:hAnsi="Courier New" w:hint="default"/>
+        <w:sz w:val="20"/>
+      </w:rPr>
+    </w:lvl>
+    <w:lvl w:ilvl="2" w:tentative="1">
+      <w:start w:val="1"/>
+      <w:numFmt w:val="decimal"/>
+      <w:lvlText w:val="%3."/>
+      <w:lvlJc w:val="left"/>
+      <w:pPr>
+        <w:tabs>
+          <w:tab w:val="num" w:pos="2160"/>
+        </w:tabs>
+        <w:ind w:left="2160" w:hanging="360"/>
+      </w:pPr>
+    </w:lvl>
+    <w:lvl w:ilvl="3" w:tentative="1">
+      <w:start w:val="1"/>
+      <w:numFmt w:val="decimal"/>
+      <w:lvlText w:val="%4."/>
+      <w:lvlJc w:val="left"/>
+      <w:pPr>
+        <w:tabs>
+          <w:tab w:val="num" w:pos="2880"/>
+        </w:tabs>
+        <w:ind w:left="2880" w:hanging="360"/>
+      </w:pPr>
+    </w:lvl>
+    <w:lvl w:ilvl="4" w:tentative="1">
+      <w:start w:val="1"/>
+      <w:numFmt w:val="decimal"/>
+      <w:lvlText w:val="%5."/>
+      <w:lvlJc w:val="left"/>
+      <w:pPr>
+        <w:tabs>
+          <w:tab w:val="num" w:pos="3600"/>
+        </w:tabs>
+        <w:ind w:left="3600" w:hanging="360"/>
+      </w:pPr>
+    </w:lvl>
+    <w:lvl w:ilvl="5" w:tentative="1">
+      <w:start w:val="1"/>
+      <w:numFmt w:val="decimal"/>
+      <w:lvlText w:val="%6."/>
+      <w:lvlJc w:val="left"/>
+      <w:pPr>
+        <w:tabs>
+          <w:tab w:val="num" w:pos="4320"/>
+        </w:tabs>
+        <w:ind w:left="4320" w:hanging="360"/>
+      </w:pPr>
+    </w:lvl>
+    <w:lvl w:ilvl="6" w:tentative="1">
+      <w:start w:val="1"/>
+      <w:numFmt w:val="decimal"/>
+      <w:lvlText w:val="%7."/>
+      <w:lvlJc w:val="left"/>
+      <w:pPr>
+        <w:tabs>
+          <w:tab w:val="num" w:pos="5040"/>
+        </w:tabs>
+        <w:ind w:left="5040" w:hanging="360"/>
+      </w:pPr>
+    </w:lvl>
+    <w:lvl w:ilvl="7" w:tentative="1">
+      <w:start w:val="1"/>
+      <w:numFmt w:val="decimal"/>
+      <w:lvlText w:val="%8."/>
+      <w:lvlJc w:val="left"/>
+      <w:pPr>
+        <w:tabs>
+          <w:tab w:val="num" w:pos="5760"/>
+        </w:tabs>
+        <w:ind w:left="5760" w:hanging="360"/>
+      </w:pPr>
+    </w:lvl>
+    <w:lvl w:ilvl="8" w:tentative="1">
+      <w:start w:val="1"/>
+      <w:numFmt w:val="decimal"/>
+      <w:lvlText w:val="%9."/>
+      <w:lvlJc w:val="left"/>
+      <w:pPr>
+        <w:tabs>
+          <w:tab w:val="num" w:pos="6480"/>
+        </w:tabs>
+        <w:ind w:left="6480" w:hanging="360"/>
+      </w:pPr>
+    </w:lvl>
+  </w:abstractNum>
+  <w:abstractNum w:abstractNumId="14" w15:restartNumberingAfterBreak="0">
     <w:nsid w:val="25487DB5"/>
     <w:multiLevelType w:val="multilevel"/>
     <w:tmpl w:val="A90A7D0A"/>
@@ -19203,7 +20052,7 @@
       </w:pPr>
     </w:lvl>
   </w:abstractNum>
-  <w:abstractNum w:abstractNumId="14" w15:restartNumberingAfterBreak="0">
+  <w:abstractNum w:abstractNumId="15" w15:restartNumberingAfterBreak="0">
     <w:nsid w:val="260A7FA3"/>
     <w:multiLevelType w:val="multilevel"/>
     <w:tmpl w:val="E5301B5A"/>
@@ -19320,7 +20169,7 @@
       </w:pPr>
     </w:lvl>
   </w:abstractNum>
-  <w:abstractNum w:abstractNumId="15" w15:restartNumberingAfterBreak="0">
+  <w:abstractNum w:abstractNumId="16" w15:restartNumberingAfterBreak="0">
     <w:nsid w:val="27BF7C24"/>
     <w:multiLevelType w:val="multilevel"/>
     <w:tmpl w:val="6E0C379C"/>
@@ -19437,7 +20286,7 @@
       </w:pPr>
     </w:lvl>
   </w:abstractNum>
-  <w:abstractNum w:abstractNumId="16" w15:restartNumberingAfterBreak="0">
+  <w:abstractNum w:abstractNumId="17" w15:restartNumberingAfterBreak="0">
     <w:nsid w:val="27F77995"/>
     <w:multiLevelType w:val="multilevel"/>
     <w:tmpl w:val="1A882704"/>
@@ -19554,7 +20403,7 @@
       </w:pPr>
     </w:lvl>
   </w:abstractNum>
-  <w:abstractNum w:abstractNumId="17" w15:restartNumberingAfterBreak="0">
+  <w:abstractNum w:abstractNumId="18" w15:restartNumberingAfterBreak="0">
     <w:nsid w:val="28D05BF2"/>
     <w:multiLevelType w:val="multilevel"/>
     <w:tmpl w:val="19A67A38"/>
@@ -19671,7 +20520,7 @@
       </w:pPr>
     </w:lvl>
   </w:abstractNum>
-  <w:abstractNum w:abstractNumId="18" w15:restartNumberingAfterBreak="0">
+  <w:abstractNum w:abstractNumId="19" w15:restartNumberingAfterBreak="0">
     <w:nsid w:val="2E313DB5"/>
     <w:multiLevelType w:val="multilevel"/>
     <w:tmpl w:val="F612B812"/>
@@ -19788,7 +20637,7 @@
       </w:pPr>
     </w:lvl>
   </w:abstractNum>
-  <w:abstractNum w:abstractNumId="19" w15:restartNumberingAfterBreak="0">
+  <w:abstractNum w:abstractNumId="20" w15:restartNumberingAfterBreak="0">
     <w:nsid w:val="353612D4"/>
     <w:multiLevelType w:val="multilevel"/>
     <w:tmpl w:val="187A87CC"/>
@@ -19905,7 +20754,7 @@
       </w:pPr>
     </w:lvl>
   </w:abstractNum>
-  <w:abstractNum w:abstractNumId="20" w15:restartNumberingAfterBreak="0">
+  <w:abstractNum w:abstractNumId="21" w15:restartNumberingAfterBreak="0">
     <w:nsid w:val="3CA243AD"/>
     <w:multiLevelType w:val="multilevel"/>
     <w:tmpl w:val="12F49D66"/>
@@ -20022,7 +20871,7 @@
       </w:pPr>
     </w:lvl>
   </w:abstractNum>
-  <w:abstractNum w:abstractNumId="21" w15:restartNumberingAfterBreak="0">
+  <w:abstractNum w:abstractNumId="22" w15:restartNumberingAfterBreak="0">
     <w:nsid w:val="3DA823BE"/>
     <w:multiLevelType w:val="multilevel"/>
     <w:tmpl w:val="E0BC2C02"/>
@@ -20139,7 +20988,7 @@
       </w:pPr>
     </w:lvl>
   </w:abstractNum>
-  <w:abstractNum w:abstractNumId="22" w15:restartNumberingAfterBreak="0">
+  <w:abstractNum w:abstractNumId="23" w15:restartNumberingAfterBreak="0">
     <w:nsid w:val="3E921E60"/>
     <w:multiLevelType w:val="multilevel"/>
     <w:tmpl w:val="ECD691AA"/>
@@ -20256,7 +21105,7 @@
       </w:pPr>
     </w:lvl>
   </w:abstractNum>
-  <w:abstractNum w:abstractNumId="23" w15:restartNumberingAfterBreak="0">
+  <w:abstractNum w:abstractNumId="24" w15:restartNumberingAfterBreak="0">
     <w:nsid w:val="42311210"/>
     <w:multiLevelType w:val="multilevel"/>
     <w:tmpl w:val="32EE573C"/>
@@ -20373,7 +21222,7 @@
       </w:pPr>
     </w:lvl>
   </w:abstractNum>
-  <w:abstractNum w:abstractNumId="24" w15:restartNumberingAfterBreak="0">
+  <w:abstractNum w:abstractNumId="25" w15:restartNumberingAfterBreak="0">
     <w:nsid w:val="498421C4"/>
     <w:multiLevelType w:val="multilevel"/>
     <w:tmpl w:val="2F4035CA"/>
@@ -20490,7 +21339,7 @@
       </w:pPr>
     </w:lvl>
   </w:abstractNum>
-  <w:abstractNum w:abstractNumId="25" w15:restartNumberingAfterBreak="0">
+  <w:abstractNum w:abstractNumId="26" w15:restartNumberingAfterBreak="0">
     <w:nsid w:val="4D644503"/>
     <w:multiLevelType w:val="multilevel"/>
     <w:tmpl w:val="91DE9E64"/>
@@ -20607,7 +21456,7 @@
       </w:pPr>
     </w:lvl>
   </w:abstractNum>
-  <w:abstractNum w:abstractNumId="26" w15:restartNumberingAfterBreak="0">
+  <w:abstractNum w:abstractNumId="27" w15:restartNumberingAfterBreak="0">
     <w:nsid w:val="4EEA3E3D"/>
     <w:multiLevelType w:val="multilevel"/>
     <w:tmpl w:val="E56C09F0"/>
@@ -20756,7 +21605,7 @@
       </w:rPr>
     </w:lvl>
   </w:abstractNum>
-  <w:abstractNum w:abstractNumId="27" w15:restartNumberingAfterBreak="0">
+  <w:abstractNum w:abstractNumId="28" w15:restartNumberingAfterBreak="0">
     <w:nsid w:val="4FA65D6A"/>
     <w:multiLevelType w:val="multilevel"/>
     <w:tmpl w:val="11BA778A"/>
@@ -20873,7 +21722,7 @@
       </w:pPr>
     </w:lvl>
   </w:abstractNum>
-  <w:abstractNum w:abstractNumId="28" w15:restartNumberingAfterBreak="0">
+  <w:abstractNum w:abstractNumId="29" w15:restartNumberingAfterBreak="0">
     <w:nsid w:val="54EA629F"/>
     <w:multiLevelType w:val="multilevel"/>
     <w:tmpl w:val="31D2951C"/>
@@ -21014,7 +21863,7 @@
       </w:rPr>
     </w:lvl>
   </w:abstractNum>
-  <w:abstractNum w:abstractNumId="29" w15:restartNumberingAfterBreak="0">
+  <w:abstractNum w:abstractNumId="30" w15:restartNumberingAfterBreak="0">
     <w:nsid w:val="59CE70BC"/>
     <w:multiLevelType w:val="multilevel"/>
     <w:tmpl w:val="78D046DE"/>
@@ -21131,7 +21980,7 @@
       </w:pPr>
     </w:lvl>
   </w:abstractNum>
-  <w:abstractNum w:abstractNumId="30" w15:restartNumberingAfterBreak="0">
+  <w:abstractNum w:abstractNumId="31" w15:restartNumberingAfterBreak="0">
     <w:nsid w:val="5C7F2FD4"/>
     <w:multiLevelType w:val="multilevel"/>
     <w:tmpl w:val="3AA8C542"/>
@@ -21244,7 +22093,124 @@
       </w:pPr>
     </w:lvl>
   </w:abstractNum>
-  <w:abstractNum w:abstractNumId="31" w15:restartNumberingAfterBreak="0">
+  <w:abstractNum w:abstractNumId="32" w15:restartNumberingAfterBreak="0">
+    <w:nsid w:val="5FDF4849"/>
+    <w:multiLevelType w:val="multilevel"/>
+    <w:tmpl w:val="ADC28E22"/>
+    <w:lvl w:ilvl="0">
+      <w:start w:val="2"/>
+      <w:numFmt w:val="decimal"/>
+      <w:lvlText w:val="%1."/>
+      <w:lvlJc w:val="left"/>
+      <w:pPr>
+        <w:tabs>
+          <w:tab w:val="num" w:pos="720"/>
+        </w:tabs>
+        <w:ind w:left="720" w:hanging="360"/>
+      </w:pPr>
+    </w:lvl>
+    <w:lvl w:ilvl="1">
+      <w:start w:val="1"/>
+      <w:numFmt w:val="bullet"/>
+      <w:lvlText w:val="o"/>
+      <w:lvlJc w:val="left"/>
+      <w:pPr>
+        <w:tabs>
+          <w:tab w:val="num" w:pos="1440"/>
+        </w:tabs>
+        <w:ind w:left="1440" w:hanging="360"/>
+      </w:pPr>
+      <w:rPr>
+        <w:rFonts w:ascii="Courier New" w:hAnsi="Courier New" w:hint="default"/>
+        <w:sz w:val="20"/>
+      </w:rPr>
+    </w:lvl>
+    <w:lvl w:ilvl="2" w:tentative="1">
+      <w:start w:val="1"/>
+      <w:numFmt w:val="decimal"/>
+      <w:lvlText w:val="%3."/>
+      <w:lvlJc w:val="left"/>
+      <w:pPr>
+        <w:tabs>
+          <w:tab w:val="num" w:pos="2160"/>
+        </w:tabs>
+        <w:ind w:left="2160" w:hanging="360"/>
+      </w:pPr>
+    </w:lvl>
+    <w:lvl w:ilvl="3" w:tentative="1">
+      <w:start w:val="1"/>
+      <w:numFmt w:val="decimal"/>
+      <w:lvlText w:val="%4."/>
+      <w:lvlJc w:val="left"/>
+      <w:pPr>
+        <w:tabs>
+          <w:tab w:val="num" w:pos="2880"/>
+        </w:tabs>
+        <w:ind w:left="2880" w:hanging="360"/>
+      </w:pPr>
+    </w:lvl>
+    <w:lvl w:ilvl="4" w:tentative="1">
+      <w:start w:val="1"/>
+      <w:numFmt w:val="decimal"/>
+      <w:lvlText w:val="%5."/>
+      <w:lvlJc w:val="left"/>
+      <w:pPr>
+        <w:tabs>
+          <w:tab w:val="num" w:pos="3600"/>
+        </w:tabs>
+        <w:ind w:left="3600" w:hanging="360"/>
+      </w:pPr>
+    </w:lvl>
+    <w:lvl w:ilvl="5" w:tentative="1">
+      <w:start w:val="1"/>
+      <w:numFmt w:val="decimal"/>
+      <w:lvlText w:val="%6."/>
+      <w:lvlJc w:val="left"/>
+      <w:pPr>
+        <w:tabs>
+          <w:tab w:val="num" w:pos="4320"/>
+        </w:tabs>
+        <w:ind w:left="4320" w:hanging="360"/>
+      </w:pPr>
+    </w:lvl>
+    <w:lvl w:ilvl="6" w:tentative="1">
+      <w:start w:val="1"/>
+      <w:numFmt w:val="decimal"/>
+      <w:lvlText w:val="%7."/>
+      <w:lvlJc w:val="left"/>
+      <w:pPr>
+        <w:tabs>
+          <w:tab w:val="num" w:pos="5040"/>
+        </w:tabs>
+        <w:ind w:left="5040" w:hanging="360"/>
+      </w:pPr>
+    </w:lvl>
+    <w:lvl w:ilvl="7" w:tentative="1">
+      <w:start w:val="1"/>
+      <w:numFmt w:val="decimal"/>
+      <w:lvlText w:val="%8."/>
+      <w:lvlJc w:val="left"/>
+      <w:pPr>
+        <w:tabs>
+          <w:tab w:val="num" w:pos="5760"/>
+        </w:tabs>
+        <w:ind w:left="5760" w:hanging="360"/>
+      </w:pPr>
+    </w:lvl>
+    <w:lvl w:ilvl="8" w:tentative="1">
+      <w:start w:val="1"/>
+      <w:numFmt w:val="decimal"/>
+      <w:lvlText w:val="%9."/>
+      <w:lvlJc w:val="left"/>
+      <w:pPr>
+        <w:tabs>
+          <w:tab w:val="num" w:pos="6480"/>
+        </w:tabs>
+        <w:ind w:left="6480" w:hanging="360"/>
+      </w:pPr>
+    </w:lvl>
+  </w:abstractNum>
+  <w:abstractNum w:abstractNumId="33" w15:restartNumberingAfterBreak="0">
     <w:nsid w:val="624B1A62"/>
     <w:multiLevelType w:val="multilevel"/>
     <w:tmpl w:val="B4C8F190"/>
@@ -21361,7 +22327,7 @@
       </w:pPr>
     </w:lvl>
   </w:abstractNum>
-  <w:abstractNum w:abstractNumId="32" w15:restartNumberingAfterBreak="0">
+  <w:abstractNum w:abstractNumId="34" w15:restartNumberingAfterBreak="0">
     <w:nsid w:val="631B4400"/>
     <w:multiLevelType w:val="multilevel"/>
     <w:tmpl w:val="D430CD90"/>
@@ -21478,7 +22444,7 @@
       </w:pPr>
     </w:lvl>
   </w:abstractNum>
-  <w:abstractNum w:abstractNumId="33" w15:restartNumberingAfterBreak="0">
+  <w:abstractNum w:abstractNumId="35" w15:restartNumberingAfterBreak="0">
     <w:nsid w:val="644B4BF7"/>
     <w:multiLevelType w:val="multilevel"/>
     <w:tmpl w:val="3286C4C4"/>
@@ -21595,7 +22561,7 @@
       </w:pPr>
     </w:lvl>
   </w:abstractNum>
-  <w:abstractNum w:abstractNumId="34" w15:restartNumberingAfterBreak="0">
+  <w:abstractNum w:abstractNumId="36" w15:restartNumberingAfterBreak="0">
     <w:nsid w:val="6A237F50"/>
     <w:multiLevelType w:val="multilevel"/>
     <w:tmpl w:val="CA384C4E"/>
@@ -21712,7 +22678,7 @@
       </w:pPr>
     </w:lvl>
   </w:abstractNum>
-  <w:abstractNum w:abstractNumId="35" w15:restartNumberingAfterBreak="0">
+  <w:abstractNum w:abstractNumId="37" w15:restartNumberingAfterBreak="0">
     <w:nsid w:val="6DFA6671"/>
     <w:multiLevelType w:val="multilevel"/>
     <w:tmpl w:val="9D52E73C"/>
@@ -21829,7 +22795,7 @@
       </w:pPr>
     </w:lvl>
   </w:abstractNum>
-  <w:abstractNum w:abstractNumId="36" w15:restartNumberingAfterBreak="0">
+  <w:abstractNum w:abstractNumId="38" w15:restartNumberingAfterBreak="0">
     <w:nsid w:val="70BE661B"/>
     <w:multiLevelType w:val="multilevel"/>
     <w:tmpl w:val="D720A556"/>
@@ -21946,7 +22912,7 @@
       </w:pPr>
     </w:lvl>
   </w:abstractNum>
-  <w:abstractNum w:abstractNumId="37" w15:restartNumberingAfterBreak="0">
+  <w:abstractNum w:abstractNumId="39" w15:restartNumberingAfterBreak="0">
     <w:nsid w:val="72CD6EDD"/>
     <w:multiLevelType w:val="multilevel"/>
     <w:tmpl w:val="E5DE1720"/>
@@ -22059,7 +23025,7 @@
       </w:pPr>
     </w:lvl>
   </w:abstractNum>
-  <w:abstractNum w:abstractNumId="38" w15:restartNumberingAfterBreak="0">
+  <w:abstractNum w:abstractNumId="40" w15:restartNumberingAfterBreak="0">
     <w:nsid w:val="73666426"/>
     <w:multiLevelType w:val="multilevel"/>
     <w:tmpl w:val="A998C96E"/>
@@ -22176,7 +23142,7 @@
       </w:pPr>
     </w:lvl>
   </w:abstractNum>
-  <w:abstractNum w:abstractNumId="39" w15:restartNumberingAfterBreak="0">
+  <w:abstractNum w:abstractNumId="41" w15:restartNumberingAfterBreak="0">
     <w:nsid w:val="772045C1"/>
     <w:multiLevelType w:val="multilevel"/>
     <w:tmpl w:val="9BDCF222"/>
@@ -22294,37 +23260,37 @@
     </w:lvl>
   </w:abstractNum>
   <w:num w:numId="1">
-    <w:abstractNumId w:val="22"/>
+    <w:abstractNumId w:val="23"/>
     <w:lvlOverride w:ilvl="0">
       <w:startOverride w:val="1"/>
     </w:lvlOverride>
   </w:num>
   <w:num w:numId="2">
-    <w:abstractNumId w:val="22"/>
+    <w:abstractNumId w:val="23"/>
     <w:lvlOverride w:ilvl="0">
       <w:startOverride w:val="2"/>
     </w:lvlOverride>
   </w:num>
   <w:num w:numId="3">
-    <w:abstractNumId w:val="22"/>
+    <w:abstractNumId w:val="23"/>
     <w:lvlOverride w:ilvl="0">
       <w:startOverride w:val="3"/>
     </w:lvlOverride>
   </w:num>
   <w:num w:numId="4">
-    <w:abstractNumId w:val="23"/>
+    <w:abstractNumId w:val="24"/>
     <w:lvlOverride w:ilvl="0">
       <w:startOverride w:val="1"/>
     </w:lvlOverride>
   </w:num>
   <w:num w:numId="5">
-    <w:abstractNumId w:val="23"/>
+    <w:abstractNumId w:val="24"/>
     <w:lvlOverride w:ilvl="0">
       <w:startOverride w:val="2"/>
     </w:lvlOverride>
   </w:num>
   <w:num w:numId="6">
-    <w:abstractNumId w:val="23"/>
+    <w:abstractNumId w:val="24"/>
     <w:lvlOverride w:ilvl="0">
       <w:startOverride w:val="3"/>
     </w:lvlOverride>
@@ -22348,19 +23314,19 @@
     </w:lvlOverride>
   </w:num>
   <w:num w:numId="10">
-    <w:abstractNumId w:val="32"/>
+    <w:abstractNumId w:val="34"/>
     <w:lvlOverride w:ilvl="0">
       <w:startOverride w:val="1"/>
     </w:lvlOverride>
   </w:num>
   <w:num w:numId="11">
-    <w:abstractNumId w:val="32"/>
+    <w:abstractNumId w:val="34"/>
     <w:lvlOverride w:ilvl="0">
       <w:startOverride w:val="2"/>
     </w:lvlOverride>
   </w:num>
   <w:num w:numId="12">
-    <w:abstractNumId w:val="32"/>
+    <w:abstractNumId w:val="34"/>
     <w:lvlOverride w:ilvl="0">
       <w:startOverride w:val="3"/>
     </w:lvlOverride>
@@ -22407,7 +23373,7 @@
     </w:lvlOverride>
   </w:num>
   <w:num w:numId="18">
-    <w:abstractNumId w:val="37"/>
+    <w:abstractNumId w:val="39"/>
     <w:lvlOverride w:ilvl="0">
       <w:lvl w:ilvl="0">
         <w:numFmt w:val="decimal"/>
@@ -22417,7 +23383,7 @@
     </w:lvlOverride>
   </w:num>
   <w:num w:numId="19">
-    <w:abstractNumId w:val="26"/>
+    <w:abstractNumId w:val="27"/>
   </w:num>
   <w:num w:numId="20">
     <w:abstractNumId w:val="3"/>
@@ -22520,7 +23486,7 @@
     </w:lvlOverride>
   </w:num>
   <w:num w:numId="26">
-    <w:abstractNumId w:val="25"/>
+    <w:abstractNumId w:val="26"/>
     <w:lvlOverride w:ilvl="0">
       <w:lvl w:ilvl="0">
         <w:numFmt w:val="decimal"/>
@@ -22547,10 +23513,10 @@
     </w:lvlOverride>
   </w:num>
   <w:num w:numId="27">
-    <w:abstractNumId w:val="16"/>
+    <w:abstractNumId w:val="17"/>
   </w:num>
   <w:num w:numId="28">
-    <w:abstractNumId w:val="16"/>
+    <w:abstractNumId w:val="17"/>
     <w:lvlOverride w:ilvl="1">
       <w:lvl w:ilvl="1">
         <w:numFmt w:val="bullet"/>
@@ -22597,13 +23563,13 @@
     </w:lvlOverride>
   </w:num>
   <w:num w:numId="30">
-    <w:abstractNumId w:val="28"/>
+    <w:abstractNumId w:val="29"/>
   </w:num>
   <w:num w:numId="31">
-    <w:abstractNumId w:val="28"/>
+    <w:abstractNumId w:val="29"/>
   </w:num>
   <w:num w:numId="32">
-    <w:abstractNumId w:val="34"/>
+    <w:abstractNumId w:val="36"/>
     <w:lvlOverride w:ilvl="0">
       <w:lvl w:ilvl="0">
         <w:numFmt w:val="decimal"/>
@@ -22630,7 +23596,7 @@
     </w:lvlOverride>
   </w:num>
   <w:num w:numId="33">
-    <w:abstractNumId w:val="29"/>
+    <w:abstractNumId w:val="30"/>
     <w:lvlOverride w:ilvl="0">
       <w:lvl w:ilvl="0">
         <w:numFmt w:val="decimal"/>
@@ -22684,7 +23650,7 @@
     </w:lvlOverride>
   </w:num>
   <w:num w:numId="35">
-    <w:abstractNumId w:val="14"/>
+    <w:abstractNumId w:val="15"/>
     <w:lvlOverride w:ilvl="0">
       <w:lvl w:ilvl="0">
         <w:numFmt w:val="decimal"/>
@@ -22711,7 +23677,7 @@
     </w:lvlOverride>
   </w:num>
   <w:num w:numId="36">
-    <w:abstractNumId w:val="31"/>
+    <w:abstractNumId w:val="33"/>
     <w:lvlOverride w:ilvl="0">
       <w:lvl w:ilvl="0">
         <w:numFmt w:val="decimal"/>
@@ -22738,7 +23704,7 @@
     </w:lvlOverride>
   </w:num>
   <w:num w:numId="37">
-    <w:abstractNumId w:val="35"/>
+    <w:abstractNumId w:val="37"/>
     <w:lvlOverride w:ilvl="0">
       <w:lvl w:ilvl="0">
         <w:numFmt w:val="decimal"/>
@@ -22765,7 +23731,7 @@
     </w:lvlOverride>
   </w:num>
   <w:num w:numId="38">
-    <w:abstractNumId w:val="24"/>
+    <w:abstractNumId w:val="25"/>
     <w:lvlOverride w:ilvl="0">
       <w:lvl w:ilvl="0">
         <w:numFmt w:val="decimal"/>
@@ -22792,10 +23758,10 @@
     </w:lvlOverride>
   </w:num>
   <w:num w:numId="39">
-    <w:abstractNumId w:val="18"/>
+    <w:abstractNumId w:val="19"/>
   </w:num>
   <w:num w:numId="40">
-    <w:abstractNumId w:val="18"/>
+    <w:abstractNumId w:val="19"/>
     <w:lvlOverride w:ilvl="1">
       <w:lvl w:ilvl="1">
         <w:numFmt w:val="bullet"/>
@@ -22842,10 +23808,10 @@
     </w:lvlOverride>
   </w:num>
   <w:num w:numId="42">
-    <w:abstractNumId w:val="27"/>
+    <w:abstractNumId w:val="28"/>
   </w:num>
   <w:num w:numId="43">
-    <w:abstractNumId w:val="27"/>
+    <w:abstractNumId w:val="28"/>
     <w:lvlOverride w:ilvl="1">
       <w:lvl w:ilvl="1">
         <w:numFmt w:val="bullet"/>
@@ -22865,7 +23831,7 @@
     </w:lvlOverride>
   </w:num>
   <w:num w:numId="44">
-    <w:abstractNumId w:val="15"/>
+    <w:abstractNumId w:val="16"/>
     <w:lvlOverride w:ilvl="0">
       <w:lvl w:ilvl="0">
         <w:numFmt w:val="decimal"/>
@@ -22892,10 +23858,10 @@
     </w:lvlOverride>
   </w:num>
   <w:num w:numId="45">
-    <w:abstractNumId w:val="17"/>
+    <w:abstractNumId w:val="18"/>
   </w:num>
   <w:num w:numId="46">
-    <w:abstractNumId w:val="17"/>
+    <w:abstractNumId w:val="18"/>
     <w:lvlOverride w:ilvl="1">
       <w:lvl w:ilvl="1">
         <w:numFmt w:val="bullet"/>
@@ -22915,7 +23881,7 @@
     </w:lvlOverride>
   </w:num>
   <w:num w:numId="47">
-    <w:abstractNumId w:val="13"/>
+    <w:abstractNumId w:val="14"/>
     <w:lvlOverride w:ilvl="0">
       <w:lvl w:ilvl="0">
         <w:numFmt w:val="decimal"/>
@@ -22965,7 +23931,7 @@
     </w:lvlOverride>
   </w:num>
   <w:num w:numId="50">
-    <w:abstractNumId w:val="21"/>
+    <w:abstractNumId w:val="22"/>
     <w:lvlOverride w:ilvl="0">
       <w:lvl w:ilvl="0">
         <w:numFmt w:val="decimal"/>
@@ -22992,10 +23958,10 @@
     </w:lvlOverride>
   </w:num>
   <w:num w:numId="51">
-    <w:abstractNumId w:val="39"/>
+    <w:abstractNumId w:val="41"/>
   </w:num>
   <w:num w:numId="52">
-    <w:abstractNumId w:val="39"/>
+    <w:abstractNumId w:val="41"/>
     <w:lvlOverride w:ilvl="1">
       <w:lvl w:ilvl="1">
         <w:numFmt w:val="bullet"/>
@@ -23015,7 +23981,7 @@
     </w:lvlOverride>
   </w:num>
   <w:num w:numId="53">
-    <w:abstractNumId w:val="33"/>
+    <w:abstractNumId w:val="35"/>
     <w:lvlOverride w:ilvl="0">
       <w:lvl w:ilvl="0">
         <w:numFmt w:val="decimal"/>
@@ -23042,10 +24008,10 @@
     </w:lvlOverride>
   </w:num>
   <w:num w:numId="54">
-    <w:abstractNumId w:val="19"/>
+    <w:abstractNumId w:val="20"/>
   </w:num>
   <w:num w:numId="55">
-    <w:abstractNumId w:val="19"/>
+    <w:abstractNumId w:val="20"/>
     <w:lvlOverride w:ilvl="1">
       <w:lvl w:ilvl="1">
         <w:numFmt w:val="bullet"/>
@@ -23092,7 +24058,7 @@
     </w:lvlOverride>
   </w:num>
   <w:num w:numId="57">
-    <w:abstractNumId w:val="30"/>
+    <w:abstractNumId w:val="31"/>
   </w:num>
   <w:num w:numId="58">
     <w:abstractNumId w:val="8"/>
@@ -23118,6 +24084,66 @@
     </w:lvlOverride>
   </w:num>
   <w:num w:numId="60">
+    <w:abstractNumId w:val="40"/>
+    <w:lvlOverride w:ilvl="0">
+      <w:lvl w:ilvl="0">
+        <w:numFmt w:val="decimal"/>
+        <w:lvlText w:val="%1."/>
+        <w:lvlJc w:val="left"/>
+      </w:lvl>
+    </w:lvlOverride>
+    <w:lvlOverride w:ilvl="1">
+      <w:lvl w:ilvl="1">
+        <w:numFmt w:val="bullet"/>
+        <w:lvlText w:val=""/>
+        <w:lvlJc w:val="left"/>
+        <w:pPr>
+          <w:tabs>
+            <w:tab w:val="num" w:pos="1440"/>
+          </w:tabs>
+          <w:ind w:left="1440" w:hanging="360"/>
+        </w:pPr>
+        <w:rPr>
+          <w:rFonts w:ascii="Symbol" w:hAnsi="Symbol" w:hint="default"/>
+          <w:sz w:val="20"/>
+        </w:rPr>
+      </w:lvl>
+    </w:lvlOverride>
+  </w:num>
+  <w:num w:numId="61">
+    <w:abstractNumId w:val="21"/>
+  </w:num>
+  <w:num w:numId="62">
+    <w:abstractNumId w:val="21"/>
+    <w:lvlOverride w:ilvl="1">
+      <w:lvl w:ilvl="1">
+        <w:numFmt w:val="bullet"/>
+        <w:lvlText w:val=""/>
+        <w:lvlJc w:val="left"/>
+        <w:pPr>
+          <w:tabs>
+            <w:tab w:val="num" w:pos="1440"/>
+          </w:tabs>
+          <w:ind w:left="1440" w:hanging="360"/>
+        </w:pPr>
+        <w:rPr>
+          <w:rFonts w:ascii="Symbol" w:hAnsi="Symbol" w:hint="default"/>
+          <w:sz w:val="20"/>
+        </w:rPr>
+      </w:lvl>
+    </w:lvlOverride>
+  </w:num>
+  <w:num w:numId="63">
+    <w:abstractNumId w:val="38"/>
+    <w:lvlOverride w:ilvl="0">
+      <w:lvl w:ilvl="0">
+        <w:numFmt w:val="decimal"/>
+        <w:lvlText w:val="%1."/>
+        <w:lvlJc w:val="left"/>
+      </w:lvl>
+    </w:lvlOverride>
+  </w:num>
+  <w:num w:numId="64">
     <w:abstractNumId w:val="38"/>
     <w:lvlOverride w:ilvl="0">
       <w:lvl w:ilvl="0">
@@ -23144,11 +24170,11 @@
       </w:lvl>
     </w:lvlOverride>
   </w:num>
-  <w:num w:numId="61">
-    <w:abstractNumId w:val="20"/>
+  <w:num w:numId="65">
+    <w:abstractNumId w:val="13"/>
   </w:num>
-  <w:num w:numId="62">
-    <w:abstractNumId w:val="20"/>
+  <w:num w:numId="66">
+    <w:abstractNumId w:val="13"/>
     <w:lvlOverride w:ilvl="1">
       <w:lvl w:ilvl="1">
         <w:numFmt w:val="bullet"/>
@@ -23167,8 +24193,8 @@
       </w:lvl>
     </w:lvlOverride>
   </w:num>
-  <w:num w:numId="63">
-    <w:abstractNumId w:val="36"/>
+  <w:num w:numId="67">
+    <w:abstractNumId w:val="32"/>
     <w:lvlOverride w:ilvl="0">
       <w:lvl w:ilvl="0">
         <w:numFmt w:val="decimal"/>
@@ -23177,8 +24203,8 @@
       </w:lvl>
     </w:lvlOverride>
   </w:num>
-  <w:num w:numId="64">
-    <w:abstractNumId w:val="36"/>
+  <w:num w:numId="68">
+    <w:abstractNumId w:val="32"/>
     <w:lvlOverride w:ilvl="0">
       <w:lvl w:ilvl="0">
         <w:numFmt w:val="decimal"/>

</xml_diff>

<commit_message>
Added Course 3 - Lesson 10
</commit_message>
<xml_diff>
--- a/Lazatech Educate Courses.docx
+++ b/Lazatech Educate Courses.docx
@@ -17619,16 +17619,7 @@
           <w:sz w:val="22"/>
           <w:szCs w:val="22"/>
         </w:rPr>
-        <w:t> It is a well-</w:t>
-      </w:r>
-      <w:r>
-        <w:rPr>
-          <w:rFonts w:ascii="Calibri" w:hAnsi="Calibri" w:cs="Calibri"/>
-          <w:color w:val="000000"/>
-          <w:sz w:val="22"/>
-          <w:szCs w:val="22"/>
-        </w:rPr>
-        <w:t>known scam where an individual or group start a project, promote it to get investors onboard with the sole malicious intention of profiting by then selling their holding.</w:t>
+        <w:t> It is a well-known scam where an individual or group start a project, promote it to get investors onboard with the sole malicious intention of profiting by then selling their holding.</w:t>
       </w:r>
     </w:p>
     <w:p>
@@ -18236,13 +18227,249 @@
     </w:p>
     <w:p>
       <w:pPr>
+        <w:pStyle w:val="NormalWeb"/>
+        <w:spacing w:before="0" w:beforeAutospacing="0" w:after="160" w:afterAutospacing="0"/>
+      </w:pPr>
+      <w:r>
+        <w:rPr>
+          <w:rFonts w:ascii="Calibri" w:hAnsi="Calibri" w:cs="Calibri"/>
+          <w:b/>
+          <w:bCs/>
+          <w:color w:val="000000"/>
+          <w:sz w:val="22"/>
+          <w:szCs w:val="22"/>
+        </w:rPr>
+        <w:t>Lesson 10: Don’t “buy big green candles” – as the saying goes</w:t>
+      </w:r>
+    </w:p>
+    <w:p>
+      <w:pPr>
+        <w:pStyle w:val="NormalWeb"/>
+        <w:spacing w:before="0" w:beforeAutospacing="0" w:after="160" w:afterAutospacing="0"/>
+      </w:pPr>
+      <w:r>
+        <w:rPr>
+          <w:rFonts w:ascii="Calibri" w:hAnsi="Calibri" w:cs="Calibri"/>
+          <w:i/>
+          <w:iCs/>
+          <w:color w:val="000000"/>
+          <w:sz w:val="22"/>
+          <w:szCs w:val="22"/>
+        </w:rPr>
+        <w:t>Length: 10 minutes</w:t>
+      </w:r>
+    </w:p>
+    <w:p>
+      <w:pPr>
+        <w:pStyle w:val="NormalWeb"/>
+        <w:spacing w:before="0" w:beforeAutospacing="0" w:after="160" w:afterAutospacing="0"/>
+      </w:pPr>
+      <w:r>
+        <w:rPr>
+          <w:rFonts w:ascii="Calibri" w:hAnsi="Calibri" w:cs="Calibri"/>
+          <w:color w:val="000000"/>
+          <w:sz w:val="22"/>
+          <w:szCs w:val="22"/>
+        </w:rPr>
+        <w:t>This is classic FOMO (Fear of Missing Out).</w:t>
+      </w:r>
+    </w:p>
+    <w:p>
+      <w:pPr>
+        <w:pStyle w:val="NormalWeb"/>
+        <w:spacing w:before="0" w:beforeAutospacing="0" w:after="160" w:afterAutospacing="0"/>
+        <w:jc w:val="both"/>
+      </w:pPr>
+      <w:r>
+        <w:rPr>
+          <w:rFonts w:ascii="Calibri" w:hAnsi="Calibri" w:cs="Calibri"/>
+          <w:color w:val="000000"/>
+          <w:sz w:val="22"/>
+          <w:szCs w:val="22"/>
+        </w:rPr>
+        <w:t>You hear of a project, you join their social media platforms only to see people going crazy with excitement, and you have yourself thinking</w:t>
+      </w:r>
+      <w:r>
+        <w:rPr>
+          <w:rFonts w:ascii="Calibri" w:hAnsi="Calibri" w:cs="Calibri"/>
+          <w:color w:val="000000"/>
+          <w:sz w:val="22"/>
+          <w:szCs w:val="22"/>
+        </w:rPr>
+        <w:t>,</w:t>
+      </w:r>
+      <w:r>
+        <w:rPr>
+          <w:rFonts w:ascii="Calibri" w:hAnsi="Calibri" w:cs="Calibri"/>
+          <w:color w:val="000000"/>
+          <w:sz w:val="22"/>
+          <w:szCs w:val="22"/>
+        </w:rPr>
+        <w:t xml:space="preserve"> “I have to ge</w:t>
+      </w:r>
+      <w:r>
+        <w:rPr>
+          <w:rFonts w:ascii="Calibri" w:hAnsi="Calibri" w:cs="Calibri"/>
+          <w:color w:val="000000"/>
+          <w:sz w:val="22"/>
+          <w:szCs w:val="22"/>
+        </w:rPr>
+        <w:t>t in on this before I miss out.”</w:t>
+      </w:r>
+      <w:r>
+        <w:rPr>
+          <w:rFonts w:ascii="Calibri" w:hAnsi="Calibri" w:cs="Calibri"/>
+          <w:color w:val="000000"/>
+          <w:sz w:val="22"/>
+          <w:szCs w:val="22"/>
+        </w:rPr>
+        <w:t xml:space="preserve"> We have all been there. </w:t>
+      </w:r>
+      <w:r>
+        <w:rPr>
+          <w:rFonts w:ascii="Calibri" w:hAnsi="Calibri" w:cs="Calibri"/>
+          <w:b/>
+          <w:bCs/>
+          <w:color w:val="000000"/>
+          <w:sz w:val="22"/>
+          <w:szCs w:val="22"/>
+        </w:rPr>
+        <w:t>STOP</w:t>
+      </w:r>
+      <w:r>
+        <w:rPr>
+          <w:rFonts w:ascii="Calibri" w:hAnsi="Calibri" w:cs="Calibri"/>
+          <w:color w:val="000000"/>
+          <w:sz w:val="22"/>
+          <w:szCs w:val="22"/>
+        </w:rPr>
+        <w:t xml:space="preserve">. </w:t>
+      </w:r>
+      <w:r>
+        <w:rPr>
+          <w:rFonts w:ascii="Calibri" w:hAnsi="Calibri" w:cs="Calibri"/>
+          <w:color w:val="000000"/>
+          <w:sz w:val="22"/>
+          <w:szCs w:val="22"/>
+        </w:rPr>
+        <w:t>Too many people get burned buying when the price is pumping only to find they bought at the top. You are then locked into the project hoping it hits another All Time High (ATH) soon or otherwise have to accept exiting at a loss or holding for the longer term.</w:t>
+      </w:r>
+    </w:p>
+    <w:p>
+      <w:pPr>
+        <w:pStyle w:val="NormalWeb"/>
+        <w:spacing w:before="0" w:beforeAutospacing="0" w:after="160" w:afterAutospacing="0"/>
+        <w:jc w:val="center"/>
+      </w:pPr>
+      <w:r>
+        <w:rPr>
+          <w:rFonts w:ascii="Calibri" w:hAnsi="Calibri" w:cs="Calibri"/>
+          <w:noProof/>
+          <w:color w:val="000000"/>
+          <w:sz w:val="22"/>
+          <w:szCs w:val="22"/>
+          <w:bdr w:val="none" w:sz="0" w:space="0" w:color="auto" w:frame="1"/>
+        </w:rPr>
+        <w:lastRenderedPageBreak/>
+        <w:drawing>
+          <wp:inline distT="0" distB="0" distL="0" distR="0" wp14:anchorId="2CB765D6" wp14:editId="1DB9EB86">
+            <wp:extent cx="5735955" cy="3942715"/>
+            <wp:effectExtent l="0" t="0" r="0" b="635"/>
+            <wp:docPr id="105" name="Picture 105" descr="https://lh4.googleusercontent.com/_GnaY-0XfQo0A_uxgQuI40JdDsnyJBcSc3Jrug_PN6WkmuQCOh1BXTHUqwPTrVeSoPz3XimRPMK3oN6pZWcA9bMHqUTqJPlaslb-uTbO_Ga4sntVaHEFnty83JSoeJQo9fSy2Q6WZPe1otPDJpOM2Q"/>
+            <wp:cNvGraphicFramePr>
+              <a:graphicFrameLocks xmlns:a="http://schemas.openxmlformats.org/drawingml/2006/main" noChangeAspect="1"/>
+            </wp:cNvGraphicFramePr>
+            <a:graphic xmlns:a="http://schemas.openxmlformats.org/drawingml/2006/main">
+              <a:graphicData uri="http://schemas.openxmlformats.org/drawingml/2006/picture">
+                <pic:pic xmlns:pic="http://schemas.openxmlformats.org/drawingml/2006/picture">
+                  <pic:nvPicPr>
+                    <pic:cNvPr id="0" name="Picture 236" descr="https://lh4.googleusercontent.com/_GnaY-0XfQo0A_uxgQuI40JdDsnyJBcSc3Jrug_PN6WkmuQCOh1BXTHUqwPTrVeSoPz3XimRPMK3oN6pZWcA9bMHqUTqJPlaslb-uTbO_Ga4sntVaHEFnty83JSoeJQo9fSy2Q6WZPe1otPDJpOM2Q"/>
+                    <pic:cNvPicPr>
+                      <a:picLocks noChangeAspect="1" noChangeArrowheads="1"/>
+                    </pic:cNvPicPr>
+                  </pic:nvPicPr>
+                  <pic:blipFill>
+                    <a:blip r:embed="rId80">
+                      <a:extLst>
+                        <a:ext uri="{28A0092B-C50C-407E-A947-70E740481C1C}">
+                          <a14:useLocalDpi xmlns:a14="http://schemas.microsoft.com/office/drawing/2010/main" val="0"/>
+                        </a:ext>
+                      </a:extLst>
+                    </a:blip>
+                    <a:srcRect/>
+                    <a:stretch>
+                      <a:fillRect/>
+                    </a:stretch>
+                  </pic:blipFill>
+                  <pic:spPr bwMode="auto">
+                    <a:xfrm>
+                      <a:off x="0" y="0"/>
+                      <a:ext cx="5735955" cy="3942715"/>
+                    </a:xfrm>
+                    <a:prstGeom prst="rect">
+                      <a:avLst/>
+                    </a:prstGeom>
+                    <a:noFill/>
+                    <a:ln>
+                      <a:noFill/>
+                    </a:ln>
+                  </pic:spPr>
+                </pic:pic>
+              </a:graphicData>
+            </a:graphic>
+          </wp:inline>
+        </w:drawing>
+      </w:r>
+      <w:r>
+        <w:rPr>
+          <w:rFonts w:ascii="Calibri" w:hAnsi="Calibri" w:cs="Calibri"/>
+          <w:color w:val="000000"/>
+          <w:sz w:val="22"/>
+          <w:szCs w:val="22"/>
+        </w:rPr>
+        <w:br/>
+      </w:r>
+      <w:r>
+        <w:rPr>
+          <w:rFonts w:ascii="Calibri" w:hAnsi="Calibri" w:cs="Calibri"/>
+          <w:color w:val="000000"/>
+          <w:sz w:val="22"/>
+          <w:szCs w:val="22"/>
+        </w:rPr>
+        <w:br/>
+      </w:r>
+    </w:p>
+    <w:p>
+      <w:pPr>
         <w:spacing w:line="240" w:lineRule="auto"/>
         <w:jc w:val="both"/>
         <w:rPr>
-          <w:rFonts w:ascii="Calibri" w:eastAsia="Times New Roman" w:hAnsi="Calibri" w:cs="Calibri"/>
-          <w:color w:val="000000"/>
-        </w:rPr>
-      </w:pPr>
+          <w:rFonts w:ascii="Calibri" w:hAnsi="Calibri" w:cs="Calibri"/>
+        </w:rPr>
+      </w:pPr>
+      <w:r>
+        <w:rPr>
+          <w:rFonts w:ascii="Calibri" w:hAnsi="Calibri" w:cs="Calibri"/>
+        </w:rPr>
+        <w:t>Instead, if you can identify genuine projects who are on a dip, and you manage to buy when the candles are red, then the chances of short term profit increase dramatically. There is nothing to say that the price won’t dip further however. This is when chart analysis is a really invaluable tool (See our module on Chart Analysis) as it allows you to interpret the price action and try to understand how the price will fluctuate in coming hours/days/weeks.</w:t>
+      </w:r>
+    </w:p>
+    <w:p>
+      <w:pPr>
+        <w:spacing w:line="240" w:lineRule="auto"/>
+        <w:jc w:val="both"/>
+        <w:rPr>
+          <w:rFonts w:ascii="Calibri" w:eastAsia="Times New Roman" w:hAnsi="Calibri" w:cs="Calibri"/>
+          <w:color w:val="000000"/>
+        </w:rPr>
+      </w:pPr>
+      <w:r>
+        <w:rPr>
+          <w:rFonts w:ascii="Calibri" w:hAnsi="Calibri" w:cs="Calibri"/>
+          <w:color w:val="000000"/>
+        </w:rPr>
+        <w:br/>
+      </w:r>
       <w:bookmarkStart w:id="1" w:name="_GoBack"/>
       <w:bookmarkEnd w:id="1"/>
     </w:p>

</xml_diff>

<commit_message>
Added Course 3 - Lesson 10 Quiz
</commit_message>
<xml_diff>
--- a/Lazatech Educate Courses.docx
+++ b/Lazatech Educate Courses.docx
@@ -16931,7 +16931,7 @@
         <w:pStyle w:val="NormalWeb"/>
         <w:numPr>
           <w:ilvl w:val="1"/>
-          <w:numId w:val="64"/>
+          <w:numId w:val="63"/>
         </w:numPr>
         <w:spacing w:before="0" w:beforeAutospacing="0" w:after="160" w:afterAutospacing="0"/>
         <w:textAlignment w:val="baseline"/>
@@ -17015,7 +17015,7 @@
         <w:pStyle w:val="NormalWeb"/>
         <w:numPr>
           <w:ilvl w:val="1"/>
-          <w:numId w:val="64"/>
+          <w:numId w:val="63"/>
         </w:numPr>
         <w:spacing w:before="0" w:beforeAutospacing="0" w:after="160" w:afterAutospacing="0"/>
         <w:textAlignment w:val="baseline"/>
@@ -17515,7 +17515,7 @@
         <w:pStyle w:val="NormalWeb"/>
         <w:numPr>
           <w:ilvl w:val="0"/>
-          <w:numId w:val="65"/>
+          <w:numId w:val="64"/>
         </w:numPr>
         <w:spacing w:before="0" w:beforeAutospacing="0" w:after="160" w:afterAutospacing="0"/>
         <w:textAlignment w:val="baseline"/>
@@ -17543,7 +17543,7 @@
         <w:pStyle w:val="NormalWeb"/>
         <w:numPr>
           <w:ilvl w:val="1"/>
-          <w:numId w:val="66"/>
+          <w:numId w:val="65"/>
         </w:numPr>
         <w:spacing w:before="0" w:beforeAutospacing="0" w:after="160" w:afterAutospacing="0"/>
         <w:textAlignment w:val="baseline"/>
@@ -17627,7 +17627,7 @@
         <w:pStyle w:val="NormalWeb"/>
         <w:numPr>
           <w:ilvl w:val="1"/>
-          <w:numId w:val="66"/>
+          <w:numId w:val="65"/>
         </w:numPr>
         <w:spacing w:before="0" w:beforeAutospacing="0" w:after="160" w:afterAutospacing="0"/>
         <w:textAlignment w:val="baseline"/>
@@ -17795,7 +17795,7 @@
         <w:pStyle w:val="NormalWeb"/>
         <w:numPr>
           <w:ilvl w:val="0"/>
-          <w:numId w:val="66"/>
+          <w:numId w:val="65"/>
         </w:numPr>
         <w:spacing w:before="0" w:beforeAutospacing="0" w:after="160" w:afterAutospacing="0"/>
         <w:textAlignment w:val="baseline"/>
@@ -17823,7 +17823,7 @@
         <w:pStyle w:val="NormalWeb"/>
         <w:numPr>
           <w:ilvl w:val="1"/>
-          <w:numId w:val="68"/>
+          <w:numId w:val="66"/>
         </w:numPr>
         <w:spacing w:before="0" w:beforeAutospacing="0" w:after="160" w:afterAutospacing="0"/>
         <w:textAlignment w:val="baseline"/>
@@ -17907,7 +17907,7 @@
         <w:pStyle w:val="NormalWeb"/>
         <w:numPr>
           <w:ilvl w:val="1"/>
-          <w:numId w:val="68"/>
+          <w:numId w:val="66"/>
         </w:numPr>
         <w:spacing w:before="0" w:beforeAutospacing="0" w:after="160" w:afterAutospacing="0"/>
         <w:textAlignment w:val="baseline"/>
@@ -17991,7 +17991,7 @@
         <w:pStyle w:val="NormalWeb"/>
         <w:numPr>
           <w:ilvl w:val="1"/>
-          <w:numId w:val="68"/>
+          <w:numId w:val="66"/>
         </w:numPr>
         <w:spacing w:before="0" w:beforeAutospacing="0" w:after="160" w:afterAutospacing="0"/>
         <w:textAlignment w:val="baseline"/>
@@ -18075,7 +18075,7 @@
         <w:pStyle w:val="NormalWeb"/>
         <w:numPr>
           <w:ilvl w:val="1"/>
-          <w:numId w:val="68"/>
+          <w:numId w:val="66"/>
         </w:numPr>
         <w:spacing w:before="0" w:beforeAutospacing="0" w:after="160" w:afterAutospacing="0"/>
         <w:textAlignment w:val="baseline"/>
@@ -18287,43 +18287,7 @@
           <w:sz w:val="22"/>
           <w:szCs w:val="22"/>
         </w:rPr>
-        <w:t>You hear of a project, you join their social media platforms only to see people going crazy with excitement, and you have yourself thinking</w:t>
-      </w:r>
-      <w:r>
-        <w:rPr>
-          <w:rFonts w:ascii="Calibri" w:hAnsi="Calibri" w:cs="Calibri"/>
-          <w:color w:val="000000"/>
-          <w:sz w:val="22"/>
-          <w:szCs w:val="22"/>
-        </w:rPr>
-        <w:t>,</w:t>
-      </w:r>
-      <w:r>
-        <w:rPr>
-          <w:rFonts w:ascii="Calibri" w:hAnsi="Calibri" w:cs="Calibri"/>
-          <w:color w:val="000000"/>
-          <w:sz w:val="22"/>
-          <w:szCs w:val="22"/>
-        </w:rPr>
-        <w:t xml:space="preserve"> “I have to ge</w:t>
-      </w:r>
-      <w:r>
-        <w:rPr>
-          <w:rFonts w:ascii="Calibri" w:hAnsi="Calibri" w:cs="Calibri"/>
-          <w:color w:val="000000"/>
-          <w:sz w:val="22"/>
-          <w:szCs w:val="22"/>
-        </w:rPr>
-        <w:t>t in on this before I miss out.”</w:t>
-      </w:r>
-      <w:r>
-        <w:rPr>
-          <w:rFonts w:ascii="Calibri" w:hAnsi="Calibri" w:cs="Calibri"/>
-          <w:color w:val="000000"/>
-          <w:sz w:val="22"/>
-          <w:szCs w:val="22"/>
-        </w:rPr>
-        <w:t xml:space="preserve"> We have all been there. </w:t>
+        <w:t>You hear of a project, you join their social media platforms only to see people going crazy with excitement, and you have yourself thinking, “I have to get in on this before I miss out.” We have all been there. </w:t>
       </w:r>
       <w:r>
         <w:rPr>
@@ -18343,16 +18307,7 @@
           <w:sz w:val="22"/>
           <w:szCs w:val="22"/>
         </w:rPr>
-        <w:t xml:space="preserve">. </w:t>
-      </w:r>
-      <w:r>
-        <w:rPr>
-          <w:rFonts w:ascii="Calibri" w:hAnsi="Calibri" w:cs="Calibri"/>
-          <w:color w:val="000000"/>
-          <w:sz w:val="22"/>
-          <w:szCs w:val="22"/>
-        </w:rPr>
-        <w:t>Too many people get burned buying when the price is pumping only to find they bought at the top. You are then locked into the project hoping it hits another All Time High (ATH) soon or otherwise have to accept exiting at a loss or holding for the longer term.</w:t>
+        <w:t>. Too many people get burned buying when the price is pumping only to find they bought at the top. You are then locked into the project hoping it hits another All Time High (ATH) soon or otherwise have to accept exiting at a loss or holding for the longer term.</w:t>
       </w:r>
     </w:p>
     <w:p>
@@ -18456,6 +18411,575 @@
     </w:p>
     <w:p>
       <w:pPr>
+        <w:pStyle w:val="NormalWeb"/>
+        <w:spacing w:before="0" w:beforeAutospacing="0" w:after="160" w:afterAutospacing="0"/>
+      </w:pPr>
+      <w:r>
+        <w:rPr>
+          <w:rFonts w:ascii="Calibri" w:hAnsi="Calibri" w:cs="Calibri"/>
+          <w:color w:val="000000"/>
+        </w:rPr>
+        <w:br/>
+      </w:r>
+      <w:r>
+        <w:rPr>
+          <w:rFonts w:ascii="Calibri" w:hAnsi="Calibri" w:cs="Calibri"/>
+          <w:b/>
+          <w:bCs/>
+          <w:sz w:val="22"/>
+          <w:szCs w:val="22"/>
+        </w:rPr>
+        <w:t>Lesson 10: Don’t “buy big green candles” – as the saying goes Quiz</w:t>
+      </w:r>
+    </w:p>
+    <w:p>
+      <w:pPr>
+        <w:pStyle w:val="NormalWeb"/>
+        <w:numPr>
+          <w:ilvl w:val="0"/>
+          <w:numId w:val="67"/>
+        </w:numPr>
+        <w:spacing w:before="0" w:beforeAutospacing="0" w:after="160" w:afterAutospacing="0"/>
+        <w:textAlignment w:val="baseline"/>
+        <w:rPr>
+          <w:rFonts w:ascii="Calibri" w:hAnsi="Calibri" w:cs="Calibri"/>
+          <w:color w:val="000000"/>
+          <w:sz w:val="22"/>
+          <w:szCs w:val="22"/>
+        </w:rPr>
+      </w:pPr>
+      <w:r>
+        <w:rPr>
+          <w:rFonts w:ascii="Calibri" w:hAnsi="Calibri" w:cs="Calibri"/>
+          <w:b/>
+          <w:bCs/>
+          <w:color w:val="000000"/>
+          <w:sz w:val="22"/>
+          <w:szCs w:val="22"/>
+        </w:rPr>
+        <w:t>True or False: Buy when everyone else is buying, it can only be a good thing</w:t>
+      </w:r>
+    </w:p>
+    <w:p>
+      <w:pPr>
+        <w:pStyle w:val="NormalWeb"/>
+        <w:numPr>
+          <w:ilvl w:val="1"/>
+          <w:numId w:val="68"/>
+        </w:numPr>
+        <w:spacing w:before="0" w:beforeAutospacing="0" w:after="160" w:afterAutospacing="0"/>
+        <w:textAlignment w:val="baseline"/>
+        <w:rPr>
+          <w:rFonts w:ascii="Arial" w:hAnsi="Arial" w:cs="Arial"/>
+          <w:color w:val="000000"/>
+          <w:sz w:val="20"/>
+          <w:szCs w:val="20"/>
+        </w:rPr>
+      </w:pPr>
+      <w:r>
+        <w:rPr>
+          <w:rFonts w:ascii="Calibri" w:hAnsi="Calibri" w:cs="Calibri"/>
+          <w:noProof/>
+          <w:color w:val="0563C1"/>
+          <w:sz w:val="22"/>
+          <w:szCs w:val="22"/>
+          <w:bdr w:val="none" w:sz="0" w:space="0" w:color="auto" w:frame="1"/>
+        </w:rPr>
+        <w:drawing>
+          <wp:inline distT="0" distB="0" distL="0" distR="0" wp14:anchorId="4A7FE839" wp14:editId="7D9908E6">
+            <wp:extent cx="260985" cy="225425"/>
+            <wp:effectExtent l="0" t="0" r="5715" b="3175"/>
+            <wp:docPr id="109" name="Picture 109" descr="https://lh6.googleusercontent.com/zA_wbT0o3Ku3Xt-KW5ksElEYuv6nx5nqQcNfULnU8mHJmzRiewMlDDwJx4ypEZ9oM6LmNLyPcSo1CkJi7s0LugvX0OTNypbqIwev2ItYRj3_Ij-ebV6tUyQzVeP3O19cfwYC01QGokx33K27kLXw9g"/>
+            <wp:cNvGraphicFramePr>
+              <a:graphicFrameLocks xmlns:a="http://schemas.openxmlformats.org/drawingml/2006/main" noChangeAspect="1"/>
+            </wp:cNvGraphicFramePr>
+            <a:graphic xmlns:a="http://schemas.openxmlformats.org/drawingml/2006/main">
+              <a:graphicData uri="http://schemas.openxmlformats.org/drawingml/2006/picture">
+                <pic:pic xmlns:pic="http://schemas.openxmlformats.org/drawingml/2006/picture">
+                  <pic:nvPicPr>
+                    <pic:cNvPr id="0" name="Picture 236" descr="https://lh6.googleusercontent.com/zA_wbT0o3Ku3Xt-KW5ksElEYuv6nx5nqQcNfULnU8mHJmzRiewMlDDwJx4ypEZ9oM6LmNLyPcSo1CkJi7s0LugvX0OTNypbqIwev2ItYRj3_Ij-ebV6tUyQzVeP3O19cfwYC01QGokx33K27kLXw9g"/>
+                    <pic:cNvPicPr>
+                      <a:picLocks noChangeAspect="1" noChangeArrowheads="1"/>
+                    </pic:cNvPicPr>
+                  </pic:nvPicPr>
+                  <pic:blipFill>
+                    <a:blip r:embed="rId69" cstate="print">
+                      <a:extLst>
+                        <a:ext uri="{28A0092B-C50C-407E-A947-70E740481C1C}">
+                          <a14:useLocalDpi xmlns:a14="http://schemas.microsoft.com/office/drawing/2010/main" val="0"/>
+                        </a:ext>
+                      </a:extLst>
+                    </a:blip>
+                    <a:srcRect/>
+                    <a:stretch>
+                      <a:fillRect/>
+                    </a:stretch>
+                  </pic:blipFill>
+                  <pic:spPr bwMode="auto">
+                    <a:xfrm>
+                      <a:off x="0" y="0"/>
+                      <a:ext cx="260985" cy="225425"/>
+                    </a:xfrm>
+                    <a:prstGeom prst="rect">
+                      <a:avLst/>
+                    </a:prstGeom>
+                    <a:noFill/>
+                    <a:ln>
+                      <a:noFill/>
+                    </a:ln>
+                  </pic:spPr>
+                </pic:pic>
+              </a:graphicData>
+            </a:graphic>
+          </wp:inline>
+        </w:drawing>
+      </w:r>
+      <w:r>
+        <w:rPr>
+          <w:rFonts w:ascii="Calibri" w:hAnsi="Calibri" w:cs="Calibri"/>
+          <w:color w:val="000000"/>
+          <w:sz w:val="22"/>
+          <w:szCs w:val="22"/>
+        </w:rPr>
+        <w:t> True: Do what everyone else "appears" to be doing</w:t>
+      </w:r>
+    </w:p>
+    <w:p>
+      <w:pPr>
+        <w:pStyle w:val="NormalWeb"/>
+        <w:numPr>
+          <w:ilvl w:val="1"/>
+          <w:numId w:val="68"/>
+        </w:numPr>
+        <w:spacing w:before="0" w:beforeAutospacing="0" w:after="160" w:afterAutospacing="0"/>
+        <w:textAlignment w:val="baseline"/>
+        <w:rPr>
+          <w:rFonts w:ascii="Arial" w:hAnsi="Arial" w:cs="Arial"/>
+          <w:color w:val="000000"/>
+          <w:sz w:val="20"/>
+          <w:szCs w:val="20"/>
+        </w:rPr>
+      </w:pPr>
+      <w:r>
+        <w:rPr>
+          <w:rFonts w:ascii="Calibri" w:hAnsi="Calibri" w:cs="Calibri"/>
+          <w:noProof/>
+          <w:color w:val="0563C1"/>
+          <w:sz w:val="22"/>
+          <w:szCs w:val="22"/>
+          <w:bdr w:val="none" w:sz="0" w:space="0" w:color="auto" w:frame="1"/>
+        </w:rPr>
+        <w:drawing>
+          <wp:inline distT="0" distB="0" distL="0" distR="0" wp14:anchorId="27FC9EE9" wp14:editId="6681455E">
+            <wp:extent cx="260985" cy="225425"/>
+            <wp:effectExtent l="0" t="0" r="5715" b="3175"/>
+            <wp:docPr id="108" name="Picture 108" descr="https://lh3.googleusercontent.com/cX0DvsbciaSgCp9Mnb8Wq-83MAQ1sXYmuQE8EDXkNjjBpI9s4lzTbRmBJGaynnFiSRsyYSZ74JkhWDogOnrOepfzcdzKz6Co3yJTeHKMKddCRN486gzIpkwOz3ewIHLcOBcH98XsbfM250Fnk4cm0w"/>
+            <wp:cNvGraphicFramePr>
+              <a:graphicFrameLocks xmlns:a="http://schemas.openxmlformats.org/drawingml/2006/main" noChangeAspect="1"/>
+            </wp:cNvGraphicFramePr>
+            <a:graphic xmlns:a="http://schemas.openxmlformats.org/drawingml/2006/main">
+              <a:graphicData uri="http://schemas.openxmlformats.org/drawingml/2006/picture">
+                <pic:pic xmlns:pic="http://schemas.openxmlformats.org/drawingml/2006/picture">
+                  <pic:nvPicPr>
+                    <pic:cNvPr id="0" name="Picture 237" descr="https://lh3.googleusercontent.com/cX0DvsbciaSgCp9Mnb8Wq-83MAQ1sXYmuQE8EDXkNjjBpI9s4lzTbRmBJGaynnFiSRsyYSZ74JkhWDogOnrOepfzcdzKz6Co3yJTeHKMKddCRN486gzIpkwOz3ewIHLcOBcH98XsbfM250Fnk4cm0w"/>
+                    <pic:cNvPicPr>
+                      <a:picLocks noChangeAspect="1" noChangeArrowheads="1"/>
+                    </pic:cNvPicPr>
+                  </pic:nvPicPr>
+                  <pic:blipFill>
+                    <a:blip r:embed="rId68" cstate="print">
+                      <a:extLst>
+                        <a:ext uri="{28A0092B-C50C-407E-A947-70E740481C1C}">
+                          <a14:useLocalDpi xmlns:a14="http://schemas.microsoft.com/office/drawing/2010/main" val="0"/>
+                        </a:ext>
+                      </a:extLst>
+                    </a:blip>
+                    <a:srcRect/>
+                    <a:stretch>
+                      <a:fillRect/>
+                    </a:stretch>
+                  </pic:blipFill>
+                  <pic:spPr bwMode="auto">
+                    <a:xfrm>
+                      <a:off x="0" y="0"/>
+                      <a:ext cx="260985" cy="225425"/>
+                    </a:xfrm>
+                    <a:prstGeom prst="rect">
+                      <a:avLst/>
+                    </a:prstGeom>
+                    <a:noFill/>
+                    <a:ln>
+                      <a:noFill/>
+                    </a:ln>
+                  </pic:spPr>
+                </pic:pic>
+              </a:graphicData>
+            </a:graphic>
+          </wp:inline>
+        </w:drawing>
+      </w:r>
+      <w:r>
+        <w:rPr>
+          <w:rFonts w:ascii="Calibri" w:hAnsi="Calibri" w:cs="Calibri"/>
+          <w:color w:val="000000"/>
+          <w:sz w:val="22"/>
+          <w:szCs w:val="22"/>
+        </w:rPr>
+        <w:t> False, check the chart, and avoid buying when the project is pumping as this is often followed by a correction, or even a dump.</w:t>
+      </w:r>
+    </w:p>
+    <w:p>
+      <w:pPr>
+        <w:pStyle w:val="NormalWeb"/>
+        <w:spacing w:before="0" w:beforeAutospacing="0" w:after="160" w:afterAutospacing="0"/>
+        <w:rPr>
+          <w:rFonts w:ascii="Calibri" w:hAnsi="Calibri" w:cs="Calibri"/>
+          <w:b/>
+          <w:bCs/>
+          <w:sz w:val="22"/>
+          <w:szCs w:val="22"/>
+        </w:rPr>
+      </w:pPr>
+      <w:r>
+        <w:rPr>
+          <w:rFonts w:ascii="Calibri" w:hAnsi="Calibri" w:cs="Calibri"/>
+          <w:sz w:val="22"/>
+          <w:szCs w:val="22"/>
+        </w:rPr>
+        <w:t>Correct</w:t>
+      </w:r>
+      <w:r>
+        <w:rPr>
+          <w:rFonts w:ascii="Calibri" w:hAnsi="Calibri" w:cs="Calibri"/>
+          <w:b/>
+          <w:bCs/>
+          <w:sz w:val="22"/>
+          <w:szCs w:val="22"/>
+        </w:rPr>
+        <w:t>5/5 $TRSRY</w:t>
+      </w:r>
+    </w:p>
+    <w:p>
+      <w:pPr>
+        <w:pStyle w:val="NormalWeb"/>
+        <w:spacing w:before="0" w:beforeAutospacing="0" w:after="160" w:afterAutospacing="0"/>
+        <w:rPr>
+          <w:b/>
+        </w:rPr>
+      </w:pPr>
+      <w:r>
+        <w:rPr>
+          <w:rFonts w:ascii="Calibri" w:hAnsi="Calibri" w:cs="Calibri"/>
+          <w:bCs/>
+          <w:sz w:val="22"/>
+          <w:szCs w:val="22"/>
+        </w:rPr>
+        <w:t xml:space="preserve">Right Answer:  </w:t>
+      </w:r>
+      <w:r>
+        <w:rPr>
+          <w:rFonts w:ascii="Calibri" w:hAnsi="Calibri" w:cs="Calibri"/>
+          <w:b/>
+          <w:bCs/>
+          <w:sz w:val="22"/>
+          <w:szCs w:val="22"/>
+        </w:rPr>
+        <w:t xml:space="preserve">False, </w:t>
+      </w:r>
+      <w:r>
+        <w:rPr>
+          <w:rFonts w:ascii="Calibri" w:hAnsi="Calibri" w:cs="Calibri"/>
+          <w:b/>
+          <w:bCs/>
+          <w:sz w:val="22"/>
+          <w:szCs w:val="22"/>
+        </w:rPr>
+        <w:t>check the chart, and avoid buying when the project is pumping as this is often followed by a correction, or even a dump.</w:t>
+      </w:r>
+    </w:p>
+    <w:p>
+      <w:pPr>
+        <w:pStyle w:val="NormalWeb"/>
+        <w:numPr>
+          <w:ilvl w:val="0"/>
+          <w:numId w:val="68"/>
+        </w:numPr>
+        <w:spacing w:before="0" w:beforeAutospacing="0" w:after="160" w:afterAutospacing="0"/>
+        <w:textAlignment w:val="baseline"/>
+        <w:rPr>
+          <w:rFonts w:ascii="Calibri" w:hAnsi="Calibri" w:cs="Calibri"/>
+          <w:color w:val="000000"/>
+          <w:sz w:val="22"/>
+          <w:szCs w:val="22"/>
+        </w:rPr>
+      </w:pPr>
+      <w:r>
+        <w:rPr>
+          <w:rFonts w:ascii="Calibri" w:hAnsi="Calibri" w:cs="Calibri"/>
+          <w:b/>
+          <w:bCs/>
+          <w:color w:val="000000"/>
+          <w:sz w:val="22"/>
+          <w:szCs w:val="22"/>
+        </w:rPr>
+        <w:t>What is FOMO?</w:t>
+      </w:r>
+    </w:p>
+    <w:p>
+      <w:pPr>
+        <w:pStyle w:val="NormalWeb"/>
+        <w:numPr>
+          <w:ilvl w:val="1"/>
+          <w:numId w:val="69"/>
+        </w:numPr>
+        <w:spacing w:before="0" w:beforeAutospacing="0" w:after="160" w:afterAutospacing="0"/>
+        <w:textAlignment w:val="baseline"/>
+        <w:rPr>
+          <w:rFonts w:ascii="Arial" w:hAnsi="Arial" w:cs="Arial"/>
+          <w:color w:val="000000"/>
+          <w:sz w:val="20"/>
+          <w:szCs w:val="20"/>
+        </w:rPr>
+      </w:pPr>
+      <w:r>
+        <w:rPr>
+          <w:rFonts w:ascii="Calibri" w:hAnsi="Calibri" w:cs="Calibri"/>
+          <w:noProof/>
+          <w:color w:val="0563C1"/>
+          <w:sz w:val="22"/>
+          <w:szCs w:val="22"/>
+          <w:bdr w:val="none" w:sz="0" w:space="0" w:color="auto" w:frame="1"/>
+        </w:rPr>
+        <w:lastRenderedPageBreak/>
+        <w:drawing>
+          <wp:inline distT="0" distB="0" distL="0" distR="0" wp14:anchorId="21692012" wp14:editId="2A7E6C98">
+            <wp:extent cx="260985" cy="225425"/>
+            <wp:effectExtent l="0" t="0" r="5715" b="3175"/>
+            <wp:docPr id="107" name="Picture 107" descr="https://lh6.googleusercontent.com/zA_wbT0o3Ku3Xt-KW5ksElEYuv6nx5nqQcNfULnU8mHJmzRiewMlDDwJx4ypEZ9oM6LmNLyPcSo1CkJi7s0LugvX0OTNypbqIwev2ItYRj3_Ij-ebV6tUyQzVeP3O19cfwYC01QGokx33K27kLXw9g"/>
+            <wp:cNvGraphicFramePr>
+              <a:graphicFrameLocks xmlns:a="http://schemas.openxmlformats.org/drawingml/2006/main" noChangeAspect="1"/>
+            </wp:cNvGraphicFramePr>
+            <a:graphic xmlns:a="http://schemas.openxmlformats.org/drawingml/2006/main">
+              <a:graphicData uri="http://schemas.openxmlformats.org/drawingml/2006/picture">
+                <pic:pic xmlns:pic="http://schemas.openxmlformats.org/drawingml/2006/picture">
+                  <pic:nvPicPr>
+                    <pic:cNvPr id="0" name="Picture 238" descr="https://lh6.googleusercontent.com/zA_wbT0o3Ku3Xt-KW5ksElEYuv6nx5nqQcNfULnU8mHJmzRiewMlDDwJx4ypEZ9oM6LmNLyPcSo1CkJi7s0LugvX0OTNypbqIwev2ItYRj3_Ij-ebV6tUyQzVeP3O19cfwYC01QGokx33K27kLXw9g"/>
+                    <pic:cNvPicPr>
+                      <a:picLocks noChangeAspect="1" noChangeArrowheads="1"/>
+                    </pic:cNvPicPr>
+                  </pic:nvPicPr>
+                  <pic:blipFill>
+                    <a:blip r:embed="rId69" cstate="print">
+                      <a:extLst>
+                        <a:ext uri="{28A0092B-C50C-407E-A947-70E740481C1C}">
+                          <a14:useLocalDpi xmlns:a14="http://schemas.microsoft.com/office/drawing/2010/main" val="0"/>
+                        </a:ext>
+                      </a:extLst>
+                    </a:blip>
+                    <a:srcRect/>
+                    <a:stretch>
+                      <a:fillRect/>
+                    </a:stretch>
+                  </pic:blipFill>
+                  <pic:spPr bwMode="auto">
+                    <a:xfrm>
+                      <a:off x="0" y="0"/>
+                      <a:ext cx="260985" cy="225425"/>
+                    </a:xfrm>
+                    <a:prstGeom prst="rect">
+                      <a:avLst/>
+                    </a:prstGeom>
+                    <a:noFill/>
+                    <a:ln>
+                      <a:noFill/>
+                    </a:ln>
+                  </pic:spPr>
+                </pic:pic>
+              </a:graphicData>
+            </a:graphic>
+          </wp:inline>
+        </w:drawing>
+      </w:r>
+      <w:r>
+        <w:rPr>
+          <w:rFonts w:ascii="Calibri" w:hAnsi="Calibri" w:cs="Calibri"/>
+          <w:color w:val="000000"/>
+          <w:sz w:val="22"/>
+          <w:szCs w:val="22"/>
+        </w:rPr>
+        <w:t> Fear Of Moving On</w:t>
+      </w:r>
+    </w:p>
+    <w:p>
+      <w:pPr>
+        <w:pStyle w:val="NormalWeb"/>
+        <w:numPr>
+          <w:ilvl w:val="1"/>
+          <w:numId w:val="69"/>
+        </w:numPr>
+        <w:spacing w:before="0" w:beforeAutospacing="0" w:after="160" w:afterAutospacing="0"/>
+        <w:textAlignment w:val="baseline"/>
+        <w:rPr>
+          <w:rFonts w:ascii="Arial" w:hAnsi="Arial" w:cs="Arial"/>
+          <w:color w:val="000000"/>
+          <w:sz w:val="20"/>
+          <w:szCs w:val="20"/>
+        </w:rPr>
+      </w:pPr>
+      <w:r>
+        <w:rPr>
+          <w:rFonts w:ascii="Calibri" w:hAnsi="Calibri" w:cs="Calibri"/>
+          <w:noProof/>
+          <w:color w:val="0563C1"/>
+          <w:sz w:val="22"/>
+          <w:szCs w:val="22"/>
+          <w:bdr w:val="none" w:sz="0" w:space="0" w:color="auto" w:frame="1"/>
+        </w:rPr>
+        <w:drawing>
+          <wp:inline distT="0" distB="0" distL="0" distR="0" wp14:anchorId="59001AB2" wp14:editId="76C49C60">
+            <wp:extent cx="260985" cy="225425"/>
+            <wp:effectExtent l="0" t="0" r="5715" b="3175"/>
+            <wp:docPr id="106" name="Picture 106" descr="https://lh3.googleusercontent.com/cX0DvsbciaSgCp9Mnb8Wq-83MAQ1sXYmuQE8EDXkNjjBpI9s4lzTbRmBJGaynnFiSRsyYSZ74JkhWDogOnrOepfzcdzKz6Co3yJTeHKMKddCRN486gzIpkwOz3ewIHLcOBcH98XsbfM250Fnk4cm0w"/>
+            <wp:cNvGraphicFramePr>
+              <a:graphicFrameLocks xmlns:a="http://schemas.openxmlformats.org/drawingml/2006/main" noChangeAspect="1"/>
+            </wp:cNvGraphicFramePr>
+            <a:graphic xmlns:a="http://schemas.openxmlformats.org/drawingml/2006/main">
+              <a:graphicData uri="http://schemas.openxmlformats.org/drawingml/2006/picture">
+                <pic:pic xmlns:pic="http://schemas.openxmlformats.org/drawingml/2006/picture">
+                  <pic:nvPicPr>
+                    <pic:cNvPr id="0" name="Picture 239" descr="https://lh3.googleusercontent.com/cX0DvsbciaSgCp9Mnb8Wq-83MAQ1sXYmuQE8EDXkNjjBpI9s4lzTbRmBJGaynnFiSRsyYSZ74JkhWDogOnrOepfzcdzKz6Co3yJTeHKMKddCRN486gzIpkwOz3ewIHLcOBcH98XsbfM250Fnk4cm0w"/>
+                    <pic:cNvPicPr>
+                      <a:picLocks noChangeAspect="1" noChangeArrowheads="1"/>
+                    </pic:cNvPicPr>
+                  </pic:nvPicPr>
+                  <pic:blipFill>
+                    <a:blip r:embed="rId68" cstate="print">
+                      <a:extLst>
+                        <a:ext uri="{28A0092B-C50C-407E-A947-70E740481C1C}">
+                          <a14:useLocalDpi xmlns:a14="http://schemas.microsoft.com/office/drawing/2010/main" val="0"/>
+                        </a:ext>
+                      </a:extLst>
+                    </a:blip>
+                    <a:srcRect/>
+                    <a:stretch>
+                      <a:fillRect/>
+                    </a:stretch>
+                  </pic:blipFill>
+                  <pic:spPr bwMode="auto">
+                    <a:xfrm>
+                      <a:off x="0" y="0"/>
+                      <a:ext cx="260985" cy="225425"/>
+                    </a:xfrm>
+                    <a:prstGeom prst="rect">
+                      <a:avLst/>
+                    </a:prstGeom>
+                    <a:noFill/>
+                    <a:ln>
+                      <a:noFill/>
+                    </a:ln>
+                  </pic:spPr>
+                </pic:pic>
+              </a:graphicData>
+            </a:graphic>
+          </wp:inline>
+        </w:drawing>
+      </w:r>
+      <w:r>
+        <w:rPr>
+          <w:rFonts w:ascii="Calibri" w:hAnsi="Calibri" w:cs="Calibri"/>
+          <w:color w:val="000000"/>
+          <w:sz w:val="22"/>
+          <w:szCs w:val="22"/>
+        </w:rPr>
+        <w:t> Fear Of Missing Out</w:t>
+      </w:r>
+    </w:p>
+    <w:p>
+      <w:pPr>
+        <w:pStyle w:val="NormalWeb"/>
+        <w:spacing w:before="0" w:beforeAutospacing="0" w:after="160" w:afterAutospacing="0"/>
+        <w:rPr>
+          <w:rFonts w:ascii="Calibri" w:hAnsi="Calibri" w:cs="Calibri"/>
+          <w:b/>
+          <w:bCs/>
+          <w:sz w:val="22"/>
+          <w:szCs w:val="22"/>
+        </w:rPr>
+      </w:pPr>
+      <w:r>
+        <w:rPr>
+          <w:rFonts w:ascii="Calibri" w:hAnsi="Calibri" w:cs="Calibri"/>
+          <w:sz w:val="22"/>
+          <w:szCs w:val="22"/>
+        </w:rPr>
+        <w:t>Correct</w:t>
+      </w:r>
+      <w:r>
+        <w:rPr>
+          <w:rFonts w:ascii="Calibri" w:hAnsi="Calibri" w:cs="Calibri"/>
+          <w:b/>
+          <w:bCs/>
+          <w:sz w:val="22"/>
+          <w:szCs w:val="22"/>
+        </w:rPr>
+        <w:t>5/5 $TRSRY</w:t>
+      </w:r>
+    </w:p>
+    <w:p>
+      <w:pPr>
+        <w:pStyle w:val="NormalWeb"/>
+        <w:spacing w:before="0" w:beforeAutospacing="0" w:after="160" w:afterAutospacing="0"/>
+        <w:rPr>
+          <w:rFonts w:ascii="Calibri" w:hAnsi="Calibri" w:cs="Calibri"/>
+          <w:b/>
+          <w:bCs/>
+          <w:sz w:val="22"/>
+          <w:szCs w:val="22"/>
+        </w:rPr>
+      </w:pPr>
+      <w:r>
+        <w:rPr>
+          <w:rFonts w:ascii="Calibri" w:hAnsi="Calibri" w:cs="Calibri"/>
+          <w:bCs/>
+          <w:sz w:val="22"/>
+          <w:szCs w:val="22"/>
+        </w:rPr>
+        <w:t xml:space="preserve">Right Answer: </w:t>
+      </w:r>
+      <w:r>
+        <w:rPr>
+          <w:rFonts w:ascii="Calibri" w:hAnsi="Calibri" w:cs="Calibri"/>
+          <w:b/>
+          <w:bCs/>
+          <w:sz w:val="22"/>
+          <w:szCs w:val="22"/>
+        </w:rPr>
+        <w:t>Fear Of Missing Out</w:t>
+      </w:r>
+    </w:p>
+    <w:p>
+      <w:pPr>
+        <w:pStyle w:val="NormalWeb"/>
+        <w:spacing w:before="0" w:beforeAutospacing="0" w:after="160" w:afterAutospacing="0"/>
+        <w:rPr>
+          <w:rFonts w:ascii="Calibri" w:hAnsi="Calibri" w:cs="Calibri"/>
+          <w:b/>
+          <w:bCs/>
+          <w:sz w:val="22"/>
+          <w:szCs w:val="22"/>
+        </w:rPr>
+      </w:pPr>
+    </w:p>
+    <w:p>
+      <w:pPr>
+        <w:pStyle w:val="NormalWeb"/>
+        <w:spacing w:before="0" w:beforeAutospacing="0" w:after="160" w:afterAutospacing="0"/>
+      </w:pPr>
+      <w:bookmarkStart w:id="1" w:name="_GoBack"/>
+      <w:bookmarkEnd w:id="1"/>
+    </w:p>
+    <w:p>
+      <w:pPr>
         <w:spacing w:line="240" w:lineRule="auto"/>
         <w:jc w:val="both"/>
         <w:rPr>
@@ -18463,15 +18987,6 @@
           <w:color w:val="000000"/>
         </w:rPr>
       </w:pPr>
-      <w:r>
-        <w:rPr>
-          <w:rFonts w:ascii="Calibri" w:hAnsi="Calibri" w:cs="Calibri"/>
-          <w:color w:val="000000"/>
-        </w:rPr>
-        <w:br/>
-      </w:r>
-      <w:bookmarkStart w:id="1" w:name="_GoBack"/>
-      <w:bookmarkEnd w:id="1"/>
     </w:p>
     <w:sectPr>
       <w:pgSz w:w="12240" w:h="15840"/>
@@ -18642,6 +19157,123 @@
     </w:lvl>
   </w:abstractNum>
   <w:abstractNum w:abstractNumId="1" w15:restartNumberingAfterBreak="0">
+    <w:nsid w:val="01F378CE"/>
+    <w:multiLevelType w:val="multilevel"/>
+    <w:tmpl w:val="A88E0242"/>
+    <w:lvl w:ilvl="0">
+      <w:start w:val="1"/>
+      <w:numFmt w:val="decimal"/>
+      <w:lvlText w:val="%1."/>
+      <w:lvlJc w:val="left"/>
+      <w:pPr>
+        <w:tabs>
+          <w:tab w:val="num" w:pos="720"/>
+        </w:tabs>
+        <w:ind w:left="720" w:hanging="360"/>
+      </w:pPr>
+    </w:lvl>
+    <w:lvl w:ilvl="1">
+      <w:start w:val="1"/>
+      <w:numFmt w:val="bullet"/>
+      <w:lvlText w:val="o"/>
+      <w:lvlJc w:val="left"/>
+      <w:pPr>
+        <w:tabs>
+          <w:tab w:val="num" w:pos="1440"/>
+        </w:tabs>
+        <w:ind w:left="1440" w:hanging="360"/>
+      </w:pPr>
+      <w:rPr>
+        <w:rFonts w:ascii="Courier New" w:hAnsi="Courier New" w:hint="default"/>
+        <w:sz w:val="20"/>
+      </w:rPr>
+    </w:lvl>
+    <w:lvl w:ilvl="2" w:tentative="1">
+      <w:start w:val="1"/>
+      <w:numFmt w:val="decimal"/>
+      <w:lvlText w:val="%3."/>
+      <w:lvlJc w:val="left"/>
+      <w:pPr>
+        <w:tabs>
+          <w:tab w:val="num" w:pos="2160"/>
+        </w:tabs>
+        <w:ind w:left="2160" w:hanging="360"/>
+      </w:pPr>
+    </w:lvl>
+    <w:lvl w:ilvl="3" w:tentative="1">
+      <w:start w:val="1"/>
+      <w:numFmt w:val="decimal"/>
+      <w:lvlText w:val="%4."/>
+      <w:lvlJc w:val="left"/>
+      <w:pPr>
+        <w:tabs>
+          <w:tab w:val="num" w:pos="2880"/>
+        </w:tabs>
+        <w:ind w:left="2880" w:hanging="360"/>
+      </w:pPr>
+    </w:lvl>
+    <w:lvl w:ilvl="4" w:tentative="1">
+      <w:start w:val="1"/>
+      <w:numFmt w:val="decimal"/>
+      <w:lvlText w:val="%5."/>
+      <w:lvlJc w:val="left"/>
+      <w:pPr>
+        <w:tabs>
+          <w:tab w:val="num" w:pos="3600"/>
+        </w:tabs>
+        <w:ind w:left="3600" w:hanging="360"/>
+      </w:pPr>
+    </w:lvl>
+    <w:lvl w:ilvl="5" w:tentative="1">
+      <w:start w:val="1"/>
+      <w:numFmt w:val="decimal"/>
+      <w:lvlText w:val="%6."/>
+      <w:lvlJc w:val="left"/>
+      <w:pPr>
+        <w:tabs>
+          <w:tab w:val="num" w:pos="4320"/>
+        </w:tabs>
+        <w:ind w:left="4320" w:hanging="360"/>
+      </w:pPr>
+    </w:lvl>
+    <w:lvl w:ilvl="6" w:tentative="1">
+      <w:start w:val="1"/>
+      <w:numFmt w:val="decimal"/>
+      <w:lvlText w:val="%7."/>
+      <w:lvlJc w:val="left"/>
+      <w:pPr>
+        <w:tabs>
+          <w:tab w:val="num" w:pos="5040"/>
+        </w:tabs>
+        <w:ind w:left="5040" w:hanging="360"/>
+      </w:pPr>
+    </w:lvl>
+    <w:lvl w:ilvl="7" w:tentative="1">
+      <w:start w:val="1"/>
+      <w:numFmt w:val="decimal"/>
+      <w:lvlText w:val="%8."/>
+      <w:lvlJc w:val="left"/>
+      <w:pPr>
+        <w:tabs>
+          <w:tab w:val="num" w:pos="5760"/>
+        </w:tabs>
+        <w:ind w:left="5760" w:hanging="360"/>
+      </w:pPr>
+    </w:lvl>
+    <w:lvl w:ilvl="8" w:tentative="1">
+      <w:start w:val="1"/>
+      <w:numFmt w:val="decimal"/>
+      <w:lvlText w:val="%9."/>
+      <w:lvlJc w:val="left"/>
+      <w:pPr>
+        <w:tabs>
+          <w:tab w:val="num" w:pos="6480"/>
+        </w:tabs>
+        <w:ind w:left="6480" w:hanging="360"/>
+      </w:pPr>
+    </w:lvl>
+  </w:abstractNum>
+  <w:abstractNum w:abstractNumId="2" w15:restartNumberingAfterBreak="0">
     <w:nsid w:val="028C63FD"/>
     <w:multiLevelType w:val="multilevel"/>
     <w:tmpl w:val="3978FB96"/>
@@ -18758,7 +19390,7 @@
       </w:pPr>
     </w:lvl>
   </w:abstractNum>
-  <w:abstractNum w:abstractNumId="2" w15:restartNumberingAfterBreak="0">
+  <w:abstractNum w:abstractNumId="3" w15:restartNumberingAfterBreak="0">
     <w:nsid w:val="02FA595B"/>
     <w:multiLevelType w:val="multilevel"/>
     <w:tmpl w:val="76D67F18"/>
@@ -18875,7 +19507,7 @@
       </w:pPr>
     </w:lvl>
   </w:abstractNum>
-  <w:abstractNum w:abstractNumId="3" w15:restartNumberingAfterBreak="0">
+  <w:abstractNum w:abstractNumId="4" w15:restartNumberingAfterBreak="0">
     <w:nsid w:val="04AD7FDA"/>
     <w:multiLevelType w:val="multilevel"/>
     <w:tmpl w:val="48685402"/>
@@ -18992,7 +19624,7 @@
       </w:pPr>
     </w:lvl>
   </w:abstractNum>
-  <w:abstractNum w:abstractNumId="4" w15:restartNumberingAfterBreak="0">
+  <w:abstractNum w:abstractNumId="5" w15:restartNumberingAfterBreak="0">
     <w:nsid w:val="0E0B6D4B"/>
     <w:multiLevelType w:val="multilevel"/>
     <w:tmpl w:val="35F6A67C"/>
@@ -19109,7 +19741,7 @@
       </w:pPr>
     </w:lvl>
   </w:abstractNum>
-  <w:abstractNum w:abstractNumId="5" w15:restartNumberingAfterBreak="0">
+  <w:abstractNum w:abstractNumId="6" w15:restartNumberingAfterBreak="0">
     <w:nsid w:val="162003B2"/>
     <w:multiLevelType w:val="multilevel"/>
     <w:tmpl w:val="D00CD0FE"/>
@@ -19226,7 +19858,7 @@
       </w:pPr>
     </w:lvl>
   </w:abstractNum>
-  <w:abstractNum w:abstractNumId="6" w15:restartNumberingAfterBreak="0">
+  <w:abstractNum w:abstractNumId="7" w15:restartNumberingAfterBreak="0">
     <w:nsid w:val="17623CD2"/>
     <w:multiLevelType w:val="multilevel"/>
     <w:tmpl w:val="EE24910E"/>
@@ -19343,7 +19975,7 @@
       </w:pPr>
     </w:lvl>
   </w:abstractNum>
-  <w:abstractNum w:abstractNumId="7" w15:restartNumberingAfterBreak="0">
+  <w:abstractNum w:abstractNumId="8" w15:restartNumberingAfterBreak="0">
     <w:nsid w:val="1B885A16"/>
     <w:multiLevelType w:val="multilevel"/>
     <w:tmpl w:val="6E46DBE2"/>
@@ -19460,7 +20092,7 @@
       </w:pPr>
     </w:lvl>
   </w:abstractNum>
-  <w:abstractNum w:abstractNumId="8" w15:restartNumberingAfterBreak="0">
+  <w:abstractNum w:abstractNumId="9" w15:restartNumberingAfterBreak="0">
     <w:nsid w:val="1C342A7F"/>
     <w:multiLevelType w:val="multilevel"/>
     <w:tmpl w:val="0E760610"/>
@@ -19577,7 +20209,7 @@
       </w:pPr>
     </w:lvl>
   </w:abstractNum>
-  <w:abstractNum w:abstractNumId="9" w15:restartNumberingAfterBreak="0">
+  <w:abstractNum w:abstractNumId="10" w15:restartNumberingAfterBreak="0">
     <w:nsid w:val="207E4B18"/>
     <w:multiLevelType w:val="multilevel"/>
     <w:tmpl w:val="4198F0CE"/>
@@ -19694,7 +20326,7 @@
       </w:pPr>
     </w:lvl>
   </w:abstractNum>
-  <w:abstractNum w:abstractNumId="10" w15:restartNumberingAfterBreak="0">
+  <w:abstractNum w:abstractNumId="11" w15:restartNumberingAfterBreak="0">
     <w:nsid w:val="21060E15"/>
     <w:multiLevelType w:val="multilevel"/>
     <w:tmpl w:val="F91A25C0"/>
@@ -19811,7 +20443,7 @@
       </w:pPr>
     </w:lvl>
   </w:abstractNum>
-  <w:abstractNum w:abstractNumId="11" w15:restartNumberingAfterBreak="0">
+  <w:abstractNum w:abstractNumId="12" w15:restartNumberingAfterBreak="0">
     <w:nsid w:val="221B257E"/>
     <w:multiLevelType w:val="multilevel"/>
     <w:tmpl w:val="0C5ECF34"/>
@@ -19928,7 +20560,7 @@
       </w:pPr>
     </w:lvl>
   </w:abstractNum>
-  <w:abstractNum w:abstractNumId="12" w15:restartNumberingAfterBreak="0">
+  <w:abstractNum w:abstractNumId="13" w15:restartNumberingAfterBreak="0">
     <w:nsid w:val="23D015E5"/>
     <w:multiLevelType w:val="multilevel"/>
     <w:tmpl w:val="44F62702"/>
@@ -20045,7 +20677,7 @@
       </w:pPr>
     </w:lvl>
   </w:abstractNum>
-  <w:abstractNum w:abstractNumId="13" w15:restartNumberingAfterBreak="0">
+  <w:abstractNum w:abstractNumId="14" w15:restartNumberingAfterBreak="0">
     <w:nsid w:val="24E22686"/>
     <w:multiLevelType w:val="multilevel"/>
     <w:tmpl w:val="2C4A5FFC"/>
@@ -20162,7 +20794,7 @@
       </w:pPr>
     </w:lvl>
   </w:abstractNum>
-  <w:abstractNum w:abstractNumId="14" w15:restartNumberingAfterBreak="0">
+  <w:abstractNum w:abstractNumId="15" w15:restartNumberingAfterBreak="0">
     <w:nsid w:val="25487DB5"/>
     <w:multiLevelType w:val="multilevel"/>
     <w:tmpl w:val="A90A7D0A"/>
@@ -20279,7 +20911,7 @@
       </w:pPr>
     </w:lvl>
   </w:abstractNum>
-  <w:abstractNum w:abstractNumId="15" w15:restartNumberingAfterBreak="0">
+  <w:abstractNum w:abstractNumId="16" w15:restartNumberingAfterBreak="0">
     <w:nsid w:val="260A7FA3"/>
     <w:multiLevelType w:val="multilevel"/>
     <w:tmpl w:val="E5301B5A"/>
@@ -20396,7 +21028,7 @@
       </w:pPr>
     </w:lvl>
   </w:abstractNum>
-  <w:abstractNum w:abstractNumId="16" w15:restartNumberingAfterBreak="0">
+  <w:abstractNum w:abstractNumId="17" w15:restartNumberingAfterBreak="0">
     <w:nsid w:val="27BF7C24"/>
     <w:multiLevelType w:val="multilevel"/>
     <w:tmpl w:val="6E0C379C"/>
@@ -20513,7 +21145,7 @@
       </w:pPr>
     </w:lvl>
   </w:abstractNum>
-  <w:abstractNum w:abstractNumId="17" w15:restartNumberingAfterBreak="0">
+  <w:abstractNum w:abstractNumId="18" w15:restartNumberingAfterBreak="0">
     <w:nsid w:val="27F77995"/>
     <w:multiLevelType w:val="multilevel"/>
     <w:tmpl w:val="1A882704"/>
@@ -20630,7 +21262,7 @@
       </w:pPr>
     </w:lvl>
   </w:abstractNum>
-  <w:abstractNum w:abstractNumId="18" w15:restartNumberingAfterBreak="0">
+  <w:abstractNum w:abstractNumId="19" w15:restartNumberingAfterBreak="0">
     <w:nsid w:val="28D05BF2"/>
     <w:multiLevelType w:val="multilevel"/>
     <w:tmpl w:val="19A67A38"/>
@@ -20747,7 +21379,7 @@
       </w:pPr>
     </w:lvl>
   </w:abstractNum>
-  <w:abstractNum w:abstractNumId="19" w15:restartNumberingAfterBreak="0">
+  <w:abstractNum w:abstractNumId="20" w15:restartNumberingAfterBreak="0">
     <w:nsid w:val="2E313DB5"/>
     <w:multiLevelType w:val="multilevel"/>
     <w:tmpl w:val="F612B812"/>
@@ -20864,7 +21496,7 @@
       </w:pPr>
     </w:lvl>
   </w:abstractNum>
-  <w:abstractNum w:abstractNumId="20" w15:restartNumberingAfterBreak="0">
+  <w:abstractNum w:abstractNumId="21" w15:restartNumberingAfterBreak="0">
     <w:nsid w:val="353612D4"/>
     <w:multiLevelType w:val="multilevel"/>
     <w:tmpl w:val="187A87CC"/>
@@ -20981,7 +21613,7 @@
       </w:pPr>
     </w:lvl>
   </w:abstractNum>
-  <w:abstractNum w:abstractNumId="21" w15:restartNumberingAfterBreak="0">
+  <w:abstractNum w:abstractNumId="22" w15:restartNumberingAfterBreak="0">
     <w:nsid w:val="3CA243AD"/>
     <w:multiLevelType w:val="multilevel"/>
     <w:tmpl w:val="12F49D66"/>
@@ -21098,7 +21730,7 @@
       </w:pPr>
     </w:lvl>
   </w:abstractNum>
-  <w:abstractNum w:abstractNumId="22" w15:restartNumberingAfterBreak="0">
+  <w:abstractNum w:abstractNumId="23" w15:restartNumberingAfterBreak="0">
     <w:nsid w:val="3DA823BE"/>
     <w:multiLevelType w:val="multilevel"/>
     <w:tmpl w:val="E0BC2C02"/>
@@ -21215,7 +21847,7 @@
       </w:pPr>
     </w:lvl>
   </w:abstractNum>
-  <w:abstractNum w:abstractNumId="23" w15:restartNumberingAfterBreak="0">
+  <w:abstractNum w:abstractNumId="24" w15:restartNumberingAfterBreak="0">
     <w:nsid w:val="3E921E60"/>
     <w:multiLevelType w:val="multilevel"/>
     <w:tmpl w:val="ECD691AA"/>
@@ -21332,7 +21964,7 @@
       </w:pPr>
     </w:lvl>
   </w:abstractNum>
-  <w:abstractNum w:abstractNumId="24" w15:restartNumberingAfterBreak="0">
+  <w:abstractNum w:abstractNumId="25" w15:restartNumberingAfterBreak="0">
     <w:nsid w:val="42311210"/>
     <w:multiLevelType w:val="multilevel"/>
     <w:tmpl w:val="32EE573C"/>
@@ -21449,7 +22081,7 @@
       </w:pPr>
     </w:lvl>
   </w:abstractNum>
-  <w:abstractNum w:abstractNumId="25" w15:restartNumberingAfterBreak="0">
+  <w:abstractNum w:abstractNumId="26" w15:restartNumberingAfterBreak="0">
     <w:nsid w:val="498421C4"/>
     <w:multiLevelType w:val="multilevel"/>
     <w:tmpl w:val="2F4035CA"/>
@@ -21566,7 +22198,7 @@
       </w:pPr>
     </w:lvl>
   </w:abstractNum>
-  <w:abstractNum w:abstractNumId="26" w15:restartNumberingAfterBreak="0">
+  <w:abstractNum w:abstractNumId="27" w15:restartNumberingAfterBreak="0">
     <w:nsid w:val="4D644503"/>
     <w:multiLevelType w:val="multilevel"/>
     <w:tmpl w:val="91DE9E64"/>
@@ -21683,7 +22315,7 @@
       </w:pPr>
     </w:lvl>
   </w:abstractNum>
-  <w:abstractNum w:abstractNumId="27" w15:restartNumberingAfterBreak="0">
+  <w:abstractNum w:abstractNumId="28" w15:restartNumberingAfterBreak="0">
     <w:nsid w:val="4EEA3E3D"/>
     <w:multiLevelType w:val="multilevel"/>
     <w:tmpl w:val="E56C09F0"/>
@@ -21832,7 +22464,7 @@
       </w:rPr>
     </w:lvl>
   </w:abstractNum>
-  <w:abstractNum w:abstractNumId="28" w15:restartNumberingAfterBreak="0">
+  <w:abstractNum w:abstractNumId="29" w15:restartNumberingAfterBreak="0">
     <w:nsid w:val="4FA65D6A"/>
     <w:multiLevelType w:val="multilevel"/>
     <w:tmpl w:val="11BA778A"/>
@@ -21949,7 +22581,7 @@
       </w:pPr>
     </w:lvl>
   </w:abstractNum>
-  <w:abstractNum w:abstractNumId="29" w15:restartNumberingAfterBreak="0">
+  <w:abstractNum w:abstractNumId="30" w15:restartNumberingAfterBreak="0">
     <w:nsid w:val="54EA629F"/>
     <w:multiLevelType w:val="multilevel"/>
     <w:tmpl w:val="31D2951C"/>
@@ -22090,7 +22722,7 @@
       </w:rPr>
     </w:lvl>
   </w:abstractNum>
-  <w:abstractNum w:abstractNumId="30" w15:restartNumberingAfterBreak="0">
+  <w:abstractNum w:abstractNumId="31" w15:restartNumberingAfterBreak="0">
     <w:nsid w:val="59CE70BC"/>
     <w:multiLevelType w:val="multilevel"/>
     <w:tmpl w:val="78D046DE"/>
@@ -22207,7 +22839,7 @@
       </w:pPr>
     </w:lvl>
   </w:abstractNum>
-  <w:abstractNum w:abstractNumId="31" w15:restartNumberingAfterBreak="0">
+  <w:abstractNum w:abstractNumId="32" w15:restartNumberingAfterBreak="0">
     <w:nsid w:val="5C7F2FD4"/>
     <w:multiLevelType w:val="multilevel"/>
     <w:tmpl w:val="3AA8C542"/>
@@ -22320,7 +22952,7 @@
       </w:pPr>
     </w:lvl>
   </w:abstractNum>
-  <w:abstractNum w:abstractNumId="32" w15:restartNumberingAfterBreak="0">
+  <w:abstractNum w:abstractNumId="33" w15:restartNumberingAfterBreak="0">
     <w:nsid w:val="5FDF4849"/>
     <w:multiLevelType w:val="multilevel"/>
     <w:tmpl w:val="ADC28E22"/>
@@ -22437,7 +23069,7 @@
       </w:pPr>
     </w:lvl>
   </w:abstractNum>
-  <w:abstractNum w:abstractNumId="33" w15:restartNumberingAfterBreak="0">
+  <w:abstractNum w:abstractNumId="34" w15:restartNumberingAfterBreak="0">
     <w:nsid w:val="624B1A62"/>
     <w:multiLevelType w:val="multilevel"/>
     <w:tmpl w:val="B4C8F190"/>
@@ -22554,7 +23186,7 @@
       </w:pPr>
     </w:lvl>
   </w:abstractNum>
-  <w:abstractNum w:abstractNumId="34" w15:restartNumberingAfterBreak="0">
+  <w:abstractNum w:abstractNumId="35" w15:restartNumberingAfterBreak="0">
     <w:nsid w:val="631B4400"/>
     <w:multiLevelType w:val="multilevel"/>
     <w:tmpl w:val="D430CD90"/>
@@ -22671,7 +23303,7 @@
       </w:pPr>
     </w:lvl>
   </w:abstractNum>
-  <w:abstractNum w:abstractNumId="35" w15:restartNumberingAfterBreak="0">
+  <w:abstractNum w:abstractNumId="36" w15:restartNumberingAfterBreak="0">
     <w:nsid w:val="644B4BF7"/>
     <w:multiLevelType w:val="multilevel"/>
     <w:tmpl w:val="3286C4C4"/>
@@ -22788,7 +23420,7 @@
       </w:pPr>
     </w:lvl>
   </w:abstractNum>
-  <w:abstractNum w:abstractNumId="36" w15:restartNumberingAfterBreak="0">
+  <w:abstractNum w:abstractNumId="37" w15:restartNumberingAfterBreak="0">
     <w:nsid w:val="6A237F50"/>
     <w:multiLevelType w:val="multilevel"/>
     <w:tmpl w:val="CA384C4E"/>
@@ -22905,7 +23537,7 @@
       </w:pPr>
     </w:lvl>
   </w:abstractNum>
-  <w:abstractNum w:abstractNumId="37" w15:restartNumberingAfterBreak="0">
+  <w:abstractNum w:abstractNumId="38" w15:restartNumberingAfterBreak="0">
     <w:nsid w:val="6DFA6671"/>
     <w:multiLevelType w:val="multilevel"/>
     <w:tmpl w:val="9D52E73C"/>
@@ -23022,7 +23654,7 @@
       </w:pPr>
     </w:lvl>
   </w:abstractNum>
-  <w:abstractNum w:abstractNumId="38" w15:restartNumberingAfterBreak="0">
+  <w:abstractNum w:abstractNumId="39" w15:restartNumberingAfterBreak="0">
     <w:nsid w:val="70BE661B"/>
     <w:multiLevelType w:val="multilevel"/>
     <w:tmpl w:val="D720A556"/>
@@ -23139,7 +23771,7 @@
       </w:pPr>
     </w:lvl>
   </w:abstractNum>
-  <w:abstractNum w:abstractNumId="39" w15:restartNumberingAfterBreak="0">
+  <w:abstractNum w:abstractNumId="40" w15:restartNumberingAfterBreak="0">
     <w:nsid w:val="72CD6EDD"/>
     <w:multiLevelType w:val="multilevel"/>
     <w:tmpl w:val="E5DE1720"/>
@@ -23252,7 +23884,7 @@
       </w:pPr>
     </w:lvl>
   </w:abstractNum>
-  <w:abstractNum w:abstractNumId="40" w15:restartNumberingAfterBreak="0">
+  <w:abstractNum w:abstractNumId="41" w15:restartNumberingAfterBreak="0">
     <w:nsid w:val="73666426"/>
     <w:multiLevelType w:val="multilevel"/>
     <w:tmpl w:val="A998C96E"/>
@@ -23369,7 +24001,7 @@
       </w:pPr>
     </w:lvl>
   </w:abstractNum>
-  <w:abstractNum w:abstractNumId="41" w15:restartNumberingAfterBreak="0">
+  <w:abstractNum w:abstractNumId="42" w15:restartNumberingAfterBreak="0">
     <w:nsid w:val="772045C1"/>
     <w:multiLevelType w:val="multilevel"/>
     <w:tmpl w:val="9BDCF222"/>
@@ -23486,101 +24118,218 @@
       </w:pPr>
     </w:lvl>
   </w:abstractNum>
+  <w:abstractNum w:abstractNumId="43" w15:restartNumberingAfterBreak="0">
+    <w:nsid w:val="78C453A6"/>
+    <w:multiLevelType w:val="multilevel"/>
+    <w:tmpl w:val="94BEE3E8"/>
+    <w:lvl w:ilvl="0">
+      <w:start w:val="2"/>
+      <w:numFmt w:val="decimal"/>
+      <w:lvlText w:val="%1."/>
+      <w:lvlJc w:val="left"/>
+      <w:pPr>
+        <w:tabs>
+          <w:tab w:val="num" w:pos="720"/>
+        </w:tabs>
+        <w:ind w:left="720" w:hanging="360"/>
+      </w:pPr>
+    </w:lvl>
+    <w:lvl w:ilvl="1">
+      <w:start w:val="1"/>
+      <w:numFmt w:val="bullet"/>
+      <w:lvlText w:val="o"/>
+      <w:lvlJc w:val="left"/>
+      <w:pPr>
+        <w:tabs>
+          <w:tab w:val="num" w:pos="1440"/>
+        </w:tabs>
+        <w:ind w:left="1440" w:hanging="360"/>
+      </w:pPr>
+      <w:rPr>
+        <w:rFonts w:ascii="Courier New" w:hAnsi="Courier New" w:hint="default"/>
+        <w:sz w:val="20"/>
+      </w:rPr>
+    </w:lvl>
+    <w:lvl w:ilvl="2" w:tentative="1">
+      <w:start w:val="1"/>
+      <w:numFmt w:val="decimal"/>
+      <w:lvlText w:val="%3."/>
+      <w:lvlJc w:val="left"/>
+      <w:pPr>
+        <w:tabs>
+          <w:tab w:val="num" w:pos="2160"/>
+        </w:tabs>
+        <w:ind w:left="2160" w:hanging="360"/>
+      </w:pPr>
+    </w:lvl>
+    <w:lvl w:ilvl="3" w:tentative="1">
+      <w:start w:val="1"/>
+      <w:numFmt w:val="decimal"/>
+      <w:lvlText w:val="%4."/>
+      <w:lvlJc w:val="left"/>
+      <w:pPr>
+        <w:tabs>
+          <w:tab w:val="num" w:pos="2880"/>
+        </w:tabs>
+        <w:ind w:left="2880" w:hanging="360"/>
+      </w:pPr>
+    </w:lvl>
+    <w:lvl w:ilvl="4" w:tentative="1">
+      <w:start w:val="1"/>
+      <w:numFmt w:val="decimal"/>
+      <w:lvlText w:val="%5."/>
+      <w:lvlJc w:val="left"/>
+      <w:pPr>
+        <w:tabs>
+          <w:tab w:val="num" w:pos="3600"/>
+        </w:tabs>
+        <w:ind w:left="3600" w:hanging="360"/>
+      </w:pPr>
+    </w:lvl>
+    <w:lvl w:ilvl="5" w:tentative="1">
+      <w:start w:val="1"/>
+      <w:numFmt w:val="decimal"/>
+      <w:lvlText w:val="%6."/>
+      <w:lvlJc w:val="left"/>
+      <w:pPr>
+        <w:tabs>
+          <w:tab w:val="num" w:pos="4320"/>
+        </w:tabs>
+        <w:ind w:left="4320" w:hanging="360"/>
+      </w:pPr>
+    </w:lvl>
+    <w:lvl w:ilvl="6" w:tentative="1">
+      <w:start w:val="1"/>
+      <w:numFmt w:val="decimal"/>
+      <w:lvlText w:val="%7."/>
+      <w:lvlJc w:val="left"/>
+      <w:pPr>
+        <w:tabs>
+          <w:tab w:val="num" w:pos="5040"/>
+        </w:tabs>
+        <w:ind w:left="5040" w:hanging="360"/>
+      </w:pPr>
+    </w:lvl>
+    <w:lvl w:ilvl="7" w:tentative="1">
+      <w:start w:val="1"/>
+      <w:numFmt w:val="decimal"/>
+      <w:lvlText w:val="%8."/>
+      <w:lvlJc w:val="left"/>
+      <w:pPr>
+        <w:tabs>
+          <w:tab w:val="num" w:pos="5760"/>
+        </w:tabs>
+        <w:ind w:left="5760" w:hanging="360"/>
+      </w:pPr>
+    </w:lvl>
+    <w:lvl w:ilvl="8" w:tentative="1">
+      <w:start w:val="1"/>
+      <w:numFmt w:val="decimal"/>
+      <w:lvlText w:val="%9."/>
+      <w:lvlJc w:val="left"/>
+      <w:pPr>
+        <w:tabs>
+          <w:tab w:val="num" w:pos="6480"/>
+        </w:tabs>
+        <w:ind w:left="6480" w:hanging="360"/>
+      </w:pPr>
+    </w:lvl>
+  </w:abstractNum>
   <w:num w:numId="1">
-    <w:abstractNumId w:val="23"/>
+    <w:abstractNumId w:val="24"/>
     <w:lvlOverride w:ilvl="0">
       <w:startOverride w:val="1"/>
     </w:lvlOverride>
   </w:num>
   <w:num w:numId="2">
-    <w:abstractNumId w:val="23"/>
+    <w:abstractNumId w:val="24"/>
     <w:lvlOverride w:ilvl="0">
       <w:startOverride w:val="2"/>
     </w:lvlOverride>
   </w:num>
   <w:num w:numId="3">
-    <w:abstractNumId w:val="23"/>
+    <w:abstractNumId w:val="24"/>
     <w:lvlOverride w:ilvl="0">
       <w:startOverride w:val="3"/>
     </w:lvlOverride>
   </w:num>
   <w:num w:numId="4">
-    <w:abstractNumId w:val="24"/>
+    <w:abstractNumId w:val="25"/>
     <w:lvlOverride w:ilvl="0">
       <w:startOverride w:val="1"/>
     </w:lvlOverride>
   </w:num>
   <w:num w:numId="5">
-    <w:abstractNumId w:val="24"/>
+    <w:abstractNumId w:val="25"/>
     <w:lvlOverride w:ilvl="0">
       <w:startOverride w:val="2"/>
     </w:lvlOverride>
   </w:num>
   <w:num w:numId="6">
-    <w:abstractNumId w:val="24"/>
+    <w:abstractNumId w:val="25"/>
     <w:lvlOverride w:ilvl="0">
       <w:startOverride w:val="3"/>
     </w:lvlOverride>
   </w:num>
   <w:num w:numId="7">
+    <w:abstractNumId w:val="11"/>
+    <w:lvlOverride w:ilvl="0">
+      <w:startOverride w:val="1"/>
+    </w:lvlOverride>
+  </w:num>
+  <w:num w:numId="8">
+    <w:abstractNumId w:val="11"/>
+    <w:lvlOverride w:ilvl="0">
+      <w:startOverride w:val="2"/>
+    </w:lvlOverride>
+  </w:num>
+  <w:num w:numId="9">
+    <w:abstractNumId w:val="11"/>
+    <w:lvlOverride w:ilvl="0">
+      <w:startOverride w:val="3"/>
+    </w:lvlOverride>
+  </w:num>
+  <w:num w:numId="10">
+    <w:abstractNumId w:val="35"/>
+    <w:lvlOverride w:ilvl="0">
+      <w:startOverride w:val="1"/>
+    </w:lvlOverride>
+  </w:num>
+  <w:num w:numId="11">
+    <w:abstractNumId w:val="35"/>
+    <w:lvlOverride w:ilvl="0">
+      <w:startOverride w:val="2"/>
+    </w:lvlOverride>
+  </w:num>
+  <w:num w:numId="12">
+    <w:abstractNumId w:val="35"/>
+    <w:lvlOverride w:ilvl="0">
+      <w:startOverride w:val="3"/>
+    </w:lvlOverride>
+  </w:num>
+  <w:num w:numId="13">
     <w:abstractNumId w:val="10"/>
     <w:lvlOverride w:ilvl="0">
       <w:startOverride w:val="1"/>
     </w:lvlOverride>
   </w:num>
-  <w:num w:numId="8">
+  <w:num w:numId="14">
     <w:abstractNumId w:val="10"/>
     <w:lvlOverride w:ilvl="0">
       <w:startOverride w:val="2"/>
     </w:lvlOverride>
   </w:num>
-  <w:num w:numId="9">
+  <w:num w:numId="15">
     <w:abstractNumId w:val="10"/>
     <w:lvlOverride w:ilvl="0">
       <w:startOverride w:val="3"/>
     </w:lvlOverride>
   </w:num>
-  <w:num w:numId="10">
-    <w:abstractNumId w:val="34"/>
-    <w:lvlOverride w:ilvl="0">
-      <w:startOverride w:val="1"/>
-    </w:lvlOverride>
-  </w:num>
-  <w:num w:numId="11">
-    <w:abstractNumId w:val="34"/>
-    <w:lvlOverride w:ilvl="0">
-      <w:startOverride w:val="2"/>
-    </w:lvlOverride>
-  </w:num>
-  <w:num w:numId="12">
-    <w:abstractNumId w:val="34"/>
-    <w:lvlOverride w:ilvl="0">
-      <w:startOverride w:val="3"/>
-    </w:lvlOverride>
-  </w:num>
-  <w:num w:numId="13">
-    <w:abstractNumId w:val="9"/>
-    <w:lvlOverride w:ilvl="0">
-      <w:startOverride w:val="1"/>
-    </w:lvlOverride>
-  </w:num>
-  <w:num w:numId="14">
-    <w:abstractNumId w:val="9"/>
-    <w:lvlOverride w:ilvl="0">
-      <w:startOverride w:val="2"/>
-    </w:lvlOverride>
-  </w:num>
-  <w:num w:numId="15">
-    <w:abstractNumId w:val="9"/>
-    <w:lvlOverride w:ilvl="0">
-      <w:startOverride w:val="3"/>
-    </w:lvlOverride>
-  </w:num>
   <w:num w:numId="16">
-    <w:abstractNumId w:val="12"/>
+    <w:abstractNumId w:val="13"/>
   </w:num>
   <w:num w:numId="17">
-    <w:abstractNumId w:val="12"/>
+    <w:abstractNumId w:val="13"/>
     <w:lvlOverride w:ilvl="1">
       <w:lvl w:ilvl="1">
         <w:numFmt w:val="bullet"/>
@@ -23600,7 +24349,7 @@
     </w:lvlOverride>
   </w:num>
   <w:num w:numId="18">
-    <w:abstractNumId w:val="39"/>
+    <w:abstractNumId w:val="40"/>
     <w:lvlOverride w:ilvl="0">
       <w:lvl w:ilvl="0">
         <w:numFmt w:val="decimal"/>
@@ -23610,13 +24359,13 @@
     </w:lvlOverride>
   </w:num>
   <w:num w:numId="19">
-    <w:abstractNumId w:val="27"/>
+    <w:abstractNumId w:val="28"/>
   </w:num>
   <w:num w:numId="20">
-    <w:abstractNumId w:val="3"/>
+    <w:abstractNumId w:val="4"/>
   </w:num>
   <w:num w:numId="21">
-    <w:abstractNumId w:val="3"/>
+    <w:abstractNumId w:val="4"/>
     <w:lvlOverride w:ilvl="1">
       <w:lvl w:ilvl="1">
         <w:numFmt w:val="bullet"/>
@@ -23636,6 +24385,133 @@
     </w:lvlOverride>
   </w:num>
   <w:num w:numId="22">
+    <w:abstractNumId w:val="8"/>
+    <w:lvlOverride w:ilvl="0">
+      <w:lvl w:ilvl="0">
+        <w:numFmt w:val="decimal"/>
+        <w:lvlText w:val="%1."/>
+        <w:lvlJc w:val="left"/>
+      </w:lvl>
+    </w:lvlOverride>
+    <w:lvlOverride w:ilvl="1">
+      <w:lvl w:ilvl="1">
+        <w:numFmt w:val="bullet"/>
+        <w:lvlText w:val=""/>
+        <w:lvlJc w:val="left"/>
+        <w:pPr>
+          <w:tabs>
+            <w:tab w:val="num" w:pos="1440"/>
+          </w:tabs>
+          <w:ind w:left="1440" w:hanging="360"/>
+        </w:pPr>
+        <w:rPr>
+          <w:rFonts w:ascii="Symbol" w:hAnsi="Symbol" w:hint="default"/>
+          <w:sz w:val="20"/>
+        </w:rPr>
+      </w:lvl>
+    </w:lvlOverride>
+  </w:num>
+  <w:num w:numId="23">
+    <w:abstractNumId w:val="3"/>
+    <w:lvlOverride w:ilvl="0">
+      <w:lvl w:ilvl="0">
+        <w:numFmt w:val="decimal"/>
+        <w:lvlText w:val="%1."/>
+        <w:lvlJc w:val="left"/>
+      </w:lvl>
+    </w:lvlOverride>
+    <w:lvlOverride w:ilvl="1">
+      <w:lvl w:ilvl="1">
+        <w:numFmt w:val="bullet"/>
+        <w:lvlText w:val=""/>
+        <w:lvlJc w:val="left"/>
+        <w:pPr>
+          <w:tabs>
+            <w:tab w:val="num" w:pos="1440"/>
+          </w:tabs>
+          <w:ind w:left="1440" w:hanging="360"/>
+        </w:pPr>
+        <w:rPr>
+          <w:rFonts w:ascii="Symbol" w:hAnsi="Symbol" w:hint="default"/>
+          <w:sz w:val="20"/>
+        </w:rPr>
+      </w:lvl>
+    </w:lvlOverride>
+  </w:num>
+  <w:num w:numId="24">
+    <w:abstractNumId w:val="0"/>
+  </w:num>
+  <w:num w:numId="25">
+    <w:abstractNumId w:val="0"/>
+    <w:lvlOverride w:ilvl="1">
+      <w:lvl w:ilvl="1">
+        <w:numFmt w:val="bullet"/>
+        <w:lvlText w:val=""/>
+        <w:lvlJc w:val="left"/>
+        <w:pPr>
+          <w:tabs>
+            <w:tab w:val="num" w:pos="1440"/>
+          </w:tabs>
+          <w:ind w:left="1440" w:hanging="360"/>
+        </w:pPr>
+        <w:rPr>
+          <w:rFonts w:ascii="Symbol" w:hAnsi="Symbol" w:hint="default"/>
+          <w:sz w:val="20"/>
+        </w:rPr>
+      </w:lvl>
+    </w:lvlOverride>
+  </w:num>
+  <w:num w:numId="26">
+    <w:abstractNumId w:val="27"/>
+    <w:lvlOverride w:ilvl="0">
+      <w:lvl w:ilvl="0">
+        <w:numFmt w:val="decimal"/>
+        <w:lvlText w:val="%1."/>
+        <w:lvlJc w:val="left"/>
+      </w:lvl>
+    </w:lvlOverride>
+    <w:lvlOverride w:ilvl="1">
+      <w:lvl w:ilvl="1">
+        <w:numFmt w:val="bullet"/>
+        <w:lvlText w:val=""/>
+        <w:lvlJc w:val="left"/>
+        <w:pPr>
+          <w:tabs>
+            <w:tab w:val="num" w:pos="1440"/>
+          </w:tabs>
+          <w:ind w:left="1440" w:hanging="360"/>
+        </w:pPr>
+        <w:rPr>
+          <w:rFonts w:ascii="Symbol" w:hAnsi="Symbol" w:hint="default"/>
+          <w:sz w:val="20"/>
+        </w:rPr>
+      </w:lvl>
+    </w:lvlOverride>
+  </w:num>
+  <w:num w:numId="27">
+    <w:abstractNumId w:val="18"/>
+  </w:num>
+  <w:num w:numId="28">
+    <w:abstractNumId w:val="18"/>
+    <w:lvlOverride w:ilvl="1">
+      <w:lvl w:ilvl="1">
+        <w:numFmt w:val="bullet"/>
+        <w:lvlText w:val=""/>
+        <w:lvlJc w:val="left"/>
+        <w:pPr>
+          <w:tabs>
+            <w:tab w:val="num" w:pos="1440"/>
+          </w:tabs>
+          <w:ind w:left="1440" w:hanging="360"/>
+        </w:pPr>
+        <w:rPr>
+          <w:rFonts w:ascii="Symbol" w:hAnsi="Symbol" w:hint="default"/>
+          <w:sz w:val="20"/>
+        </w:rPr>
+      </w:lvl>
+    </w:lvlOverride>
+  </w:num>
+  <w:num w:numId="29">
     <w:abstractNumId w:val="7"/>
     <w:lvlOverride w:ilvl="0">
       <w:lvl w:ilvl="0">
@@ -23662,7 +24538,475 @@
       </w:lvl>
     </w:lvlOverride>
   </w:num>
-  <w:num w:numId="23">
+  <w:num w:numId="30">
+    <w:abstractNumId w:val="30"/>
+  </w:num>
+  <w:num w:numId="31">
+    <w:abstractNumId w:val="30"/>
+  </w:num>
+  <w:num w:numId="32">
+    <w:abstractNumId w:val="37"/>
+    <w:lvlOverride w:ilvl="0">
+      <w:lvl w:ilvl="0">
+        <w:numFmt w:val="decimal"/>
+        <w:lvlText w:val="%1."/>
+        <w:lvlJc w:val="left"/>
+      </w:lvl>
+    </w:lvlOverride>
+    <w:lvlOverride w:ilvl="1">
+      <w:lvl w:ilvl="1">
+        <w:numFmt w:val="bullet"/>
+        <w:lvlText w:val=""/>
+        <w:lvlJc w:val="left"/>
+        <w:pPr>
+          <w:tabs>
+            <w:tab w:val="num" w:pos="1440"/>
+          </w:tabs>
+          <w:ind w:left="1440" w:hanging="360"/>
+        </w:pPr>
+        <w:rPr>
+          <w:rFonts w:ascii="Symbol" w:hAnsi="Symbol" w:hint="default"/>
+          <w:sz w:val="20"/>
+        </w:rPr>
+      </w:lvl>
+    </w:lvlOverride>
+  </w:num>
+  <w:num w:numId="33">
+    <w:abstractNumId w:val="31"/>
+    <w:lvlOverride w:ilvl="0">
+      <w:lvl w:ilvl="0">
+        <w:numFmt w:val="decimal"/>
+        <w:lvlText w:val="%1."/>
+        <w:lvlJc w:val="left"/>
+      </w:lvl>
+    </w:lvlOverride>
+    <w:lvlOverride w:ilvl="1">
+      <w:lvl w:ilvl="1">
+        <w:numFmt w:val="bullet"/>
+        <w:lvlText w:val=""/>
+        <w:lvlJc w:val="left"/>
+        <w:pPr>
+          <w:tabs>
+            <w:tab w:val="num" w:pos="1440"/>
+          </w:tabs>
+          <w:ind w:left="1440" w:hanging="360"/>
+        </w:pPr>
+        <w:rPr>
+          <w:rFonts w:ascii="Symbol" w:hAnsi="Symbol" w:hint="default"/>
+          <w:sz w:val="20"/>
+        </w:rPr>
+      </w:lvl>
+    </w:lvlOverride>
+  </w:num>
+  <w:num w:numId="34">
+    <w:abstractNumId w:val="6"/>
+    <w:lvlOverride w:ilvl="0">
+      <w:lvl w:ilvl="0">
+        <w:numFmt w:val="decimal"/>
+        <w:lvlText w:val="%1."/>
+        <w:lvlJc w:val="left"/>
+      </w:lvl>
+    </w:lvlOverride>
+    <w:lvlOverride w:ilvl="1">
+      <w:lvl w:ilvl="1">
+        <w:numFmt w:val="bullet"/>
+        <w:lvlText w:val=""/>
+        <w:lvlJc w:val="left"/>
+        <w:pPr>
+          <w:tabs>
+            <w:tab w:val="num" w:pos="1440"/>
+          </w:tabs>
+          <w:ind w:left="1440" w:hanging="360"/>
+        </w:pPr>
+        <w:rPr>
+          <w:rFonts w:ascii="Symbol" w:hAnsi="Symbol" w:hint="default"/>
+          <w:sz w:val="20"/>
+        </w:rPr>
+      </w:lvl>
+    </w:lvlOverride>
+  </w:num>
+  <w:num w:numId="35">
+    <w:abstractNumId w:val="16"/>
+    <w:lvlOverride w:ilvl="0">
+      <w:lvl w:ilvl="0">
+        <w:numFmt w:val="decimal"/>
+        <w:lvlText w:val="%1."/>
+        <w:lvlJc w:val="left"/>
+      </w:lvl>
+    </w:lvlOverride>
+    <w:lvlOverride w:ilvl="1">
+      <w:lvl w:ilvl="1">
+        <w:numFmt w:val="bullet"/>
+        <w:lvlText w:val=""/>
+        <w:lvlJc w:val="left"/>
+        <w:pPr>
+          <w:tabs>
+            <w:tab w:val="num" w:pos="1440"/>
+          </w:tabs>
+          <w:ind w:left="1440" w:hanging="360"/>
+        </w:pPr>
+        <w:rPr>
+          <w:rFonts w:ascii="Symbol" w:hAnsi="Symbol" w:hint="default"/>
+          <w:sz w:val="20"/>
+        </w:rPr>
+      </w:lvl>
+    </w:lvlOverride>
+  </w:num>
+  <w:num w:numId="36">
+    <w:abstractNumId w:val="34"/>
+    <w:lvlOverride w:ilvl="0">
+      <w:lvl w:ilvl="0">
+        <w:numFmt w:val="decimal"/>
+        <w:lvlText w:val="%1."/>
+        <w:lvlJc w:val="left"/>
+      </w:lvl>
+    </w:lvlOverride>
+    <w:lvlOverride w:ilvl="1">
+      <w:lvl w:ilvl="1">
+        <w:numFmt w:val="bullet"/>
+        <w:lvlText w:val=""/>
+        <w:lvlJc w:val="left"/>
+        <w:pPr>
+          <w:tabs>
+            <w:tab w:val="num" w:pos="1440"/>
+          </w:tabs>
+          <w:ind w:left="1440" w:hanging="360"/>
+        </w:pPr>
+        <w:rPr>
+          <w:rFonts w:ascii="Symbol" w:hAnsi="Symbol" w:hint="default"/>
+          <w:sz w:val="20"/>
+        </w:rPr>
+      </w:lvl>
+    </w:lvlOverride>
+  </w:num>
+  <w:num w:numId="37">
+    <w:abstractNumId w:val="38"/>
+    <w:lvlOverride w:ilvl="0">
+      <w:lvl w:ilvl="0">
+        <w:numFmt w:val="decimal"/>
+        <w:lvlText w:val="%1."/>
+        <w:lvlJc w:val="left"/>
+      </w:lvl>
+    </w:lvlOverride>
+    <w:lvlOverride w:ilvl="1">
+      <w:lvl w:ilvl="1">
+        <w:numFmt w:val="bullet"/>
+        <w:lvlText w:val=""/>
+        <w:lvlJc w:val="left"/>
+        <w:pPr>
+          <w:tabs>
+            <w:tab w:val="num" w:pos="1440"/>
+          </w:tabs>
+          <w:ind w:left="1440" w:hanging="360"/>
+        </w:pPr>
+        <w:rPr>
+          <w:rFonts w:ascii="Symbol" w:hAnsi="Symbol" w:hint="default"/>
+          <w:sz w:val="20"/>
+        </w:rPr>
+      </w:lvl>
+    </w:lvlOverride>
+  </w:num>
+  <w:num w:numId="38">
+    <w:abstractNumId w:val="26"/>
+    <w:lvlOverride w:ilvl="0">
+      <w:lvl w:ilvl="0">
+        <w:numFmt w:val="decimal"/>
+        <w:lvlText w:val="%1."/>
+        <w:lvlJc w:val="left"/>
+      </w:lvl>
+    </w:lvlOverride>
+    <w:lvlOverride w:ilvl="1">
+      <w:lvl w:ilvl="1">
+        <w:numFmt w:val="bullet"/>
+        <w:lvlText w:val=""/>
+        <w:lvlJc w:val="left"/>
+        <w:pPr>
+          <w:tabs>
+            <w:tab w:val="num" w:pos="1440"/>
+          </w:tabs>
+          <w:ind w:left="1440" w:hanging="360"/>
+        </w:pPr>
+        <w:rPr>
+          <w:rFonts w:ascii="Symbol" w:hAnsi="Symbol" w:hint="default"/>
+          <w:sz w:val="20"/>
+        </w:rPr>
+      </w:lvl>
+    </w:lvlOverride>
+  </w:num>
+  <w:num w:numId="39">
+    <w:abstractNumId w:val="20"/>
+  </w:num>
+  <w:num w:numId="40">
+    <w:abstractNumId w:val="20"/>
+    <w:lvlOverride w:ilvl="1">
+      <w:lvl w:ilvl="1">
+        <w:numFmt w:val="bullet"/>
+        <w:lvlText w:val=""/>
+        <w:lvlJc w:val="left"/>
+        <w:pPr>
+          <w:tabs>
+            <w:tab w:val="num" w:pos="1440"/>
+          </w:tabs>
+          <w:ind w:left="1440" w:hanging="360"/>
+        </w:pPr>
+        <w:rPr>
+          <w:rFonts w:ascii="Symbol" w:hAnsi="Symbol" w:hint="default"/>
+          <w:sz w:val="20"/>
+        </w:rPr>
+      </w:lvl>
+    </w:lvlOverride>
+  </w:num>
+  <w:num w:numId="41">
+    <w:abstractNumId w:val="5"/>
+    <w:lvlOverride w:ilvl="0">
+      <w:lvl w:ilvl="0">
+        <w:numFmt w:val="decimal"/>
+        <w:lvlText w:val="%1."/>
+        <w:lvlJc w:val="left"/>
+      </w:lvl>
+    </w:lvlOverride>
+    <w:lvlOverride w:ilvl="1">
+      <w:lvl w:ilvl="1">
+        <w:numFmt w:val="bullet"/>
+        <w:lvlText w:val=""/>
+        <w:lvlJc w:val="left"/>
+        <w:pPr>
+          <w:tabs>
+            <w:tab w:val="num" w:pos="1440"/>
+          </w:tabs>
+          <w:ind w:left="1440" w:hanging="360"/>
+        </w:pPr>
+        <w:rPr>
+          <w:rFonts w:ascii="Symbol" w:hAnsi="Symbol" w:hint="default"/>
+          <w:sz w:val="20"/>
+        </w:rPr>
+      </w:lvl>
+    </w:lvlOverride>
+  </w:num>
+  <w:num w:numId="42">
+    <w:abstractNumId w:val="29"/>
+  </w:num>
+  <w:num w:numId="43">
+    <w:abstractNumId w:val="29"/>
+    <w:lvlOverride w:ilvl="1">
+      <w:lvl w:ilvl="1">
+        <w:numFmt w:val="bullet"/>
+        <w:lvlText w:val=""/>
+        <w:lvlJc w:val="left"/>
+        <w:pPr>
+          <w:tabs>
+            <w:tab w:val="num" w:pos="1440"/>
+          </w:tabs>
+          <w:ind w:left="1440" w:hanging="360"/>
+        </w:pPr>
+        <w:rPr>
+          <w:rFonts w:ascii="Symbol" w:hAnsi="Symbol" w:hint="default"/>
+          <w:sz w:val="20"/>
+        </w:rPr>
+      </w:lvl>
+    </w:lvlOverride>
+  </w:num>
+  <w:num w:numId="44">
+    <w:abstractNumId w:val="17"/>
+    <w:lvlOverride w:ilvl="0">
+      <w:lvl w:ilvl="0">
+        <w:numFmt w:val="decimal"/>
+        <w:lvlText w:val="%1."/>
+        <w:lvlJc w:val="left"/>
+      </w:lvl>
+    </w:lvlOverride>
+    <w:lvlOverride w:ilvl="1">
+      <w:lvl w:ilvl="1">
+        <w:numFmt w:val="bullet"/>
+        <w:lvlText w:val=""/>
+        <w:lvlJc w:val="left"/>
+        <w:pPr>
+          <w:tabs>
+            <w:tab w:val="num" w:pos="1440"/>
+          </w:tabs>
+          <w:ind w:left="1440" w:hanging="360"/>
+        </w:pPr>
+        <w:rPr>
+          <w:rFonts w:ascii="Symbol" w:hAnsi="Symbol" w:hint="default"/>
+          <w:sz w:val="20"/>
+        </w:rPr>
+      </w:lvl>
+    </w:lvlOverride>
+  </w:num>
+  <w:num w:numId="45">
+    <w:abstractNumId w:val="19"/>
+  </w:num>
+  <w:num w:numId="46">
+    <w:abstractNumId w:val="19"/>
+    <w:lvlOverride w:ilvl="1">
+      <w:lvl w:ilvl="1">
+        <w:numFmt w:val="bullet"/>
+        <w:lvlText w:val=""/>
+        <w:lvlJc w:val="left"/>
+        <w:pPr>
+          <w:tabs>
+            <w:tab w:val="num" w:pos="1440"/>
+          </w:tabs>
+          <w:ind w:left="1440" w:hanging="360"/>
+        </w:pPr>
+        <w:rPr>
+          <w:rFonts w:ascii="Symbol" w:hAnsi="Symbol" w:hint="default"/>
+          <w:sz w:val="20"/>
+        </w:rPr>
+      </w:lvl>
+    </w:lvlOverride>
+  </w:num>
+  <w:num w:numId="47">
+    <w:abstractNumId w:val="15"/>
+    <w:lvlOverride w:ilvl="0">
+      <w:lvl w:ilvl="0">
+        <w:numFmt w:val="decimal"/>
+        <w:lvlText w:val="%1."/>
+        <w:lvlJc w:val="left"/>
+      </w:lvl>
+    </w:lvlOverride>
+    <w:lvlOverride w:ilvl="1">
+      <w:lvl w:ilvl="1">
+        <w:numFmt w:val="bullet"/>
+        <w:lvlText w:val=""/>
+        <w:lvlJc w:val="left"/>
+        <w:pPr>
+          <w:tabs>
+            <w:tab w:val="num" w:pos="1440"/>
+          </w:tabs>
+          <w:ind w:left="1440" w:hanging="360"/>
+        </w:pPr>
+        <w:rPr>
+          <w:rFonts w:ascii="Symbol" w:hAnsi="Symbol" w:hint="default"/>
+          <w:sz w:val="20"/>
+        </w:rPr>
+      </w:lvl>
+    </w:lvlOverride>
+  </w:num>
+  <w:num w:numId="48">
+    <w:abstractNumId w:val="12"/>
+  </w:num>
+  <w:num w:numId="49">
+    <w:abstractNumId w:val="12"/>
+    <w:lvlOverride w:ilvl="1">
+      <w:lvl w:ilvl="1">
+        <w:numFmt w:val="bullet"/>
+        <w:lvlText w:val=""/>
+        <w:lvlJc w:val="left"/>
+        <w:pPr>
+          <w:tabs>
+            <w:tab w:val="num" w:pos="1440"/>
+          </w:tabs>
+          <w:ind w:left="1440" w:hanging="360"/>
+        </w:pPr>
+        <w:rPr>
+          <w:rFonts w:ascii="Symbol" w:hAnsi="Symbol" w:hint="default"/>
+          <w:sz w:val="20"/>
+        </w:rPr>
+      </w:lvl>
+    </w:lvlOverride>
+  </w:num>
+  <w:num w:numId="50">
+    <w:abstractNumId w:val="23"/>
+    <w:lvlOverride w:ilvl="0">
+      <w:lvl w:ilvl="0">
+        <w:numFmt w:val="decimal"/>
+        <w:lvlText w:val="%1."/>
+        <w:lvlJc w:val="left"/>
+      </w:lvl>
+    </w:lvlOverride>
+    <w:lvlOverride w:ilvl="1">
+      <w:lvl w:ilvl="1">
+        <w:numFmt w:val="bullet"/>
+        <w:lvlText w:val=""/>
+        <w:lvlJc w:val="left"/>
+        <w:pPr>
+          <w:tabs>
+            <w:tab w:val="num" w:pos="1440"/>
+          </w:tabs>
+          <w:ind w:left="1440" w:hanging="360"/>
+        </w:pPr>
+        <w:rPr>
+          <w:rFonts w:ascii="Symbol" w:hAnsi="Symbol" w:hint="default"/>
+          <w:sz w:val="20"/>
+        </w:rPr>
+      </w:lvl>
+    </w:lvlOverride>
+  </w:num>
+  <w:num w:numId="51">
+    <w:abstractNumId w:val="42"/>
+  </w:num>
+  <w:num w:numId="52">
+    <w:abstractNumId w:val="42"/>
+    <w:lvlOverride w:ilvl="1">
+      <w:lvl w:ilvl="1">
+        <w:numFmt w:val="bullet"/>
+        <w:lvlText w:val=""/>
+        <w:lvlJc w:val="left"/>
+        <w:pPr>
+          <w:tabs>
+            <w:tab w:val="num" w:pos="1440"/>
+          </w:tabs>
+          <w:ind w:left="1440" w:hanging="360"/>
+        </w:pPr>
+        <w:rPr>
+          <w:rFonts w:ascii="Symbol" w:hAnsi="Symbol" w:hint="default"/>
+          <w:sz w:val="20"/>
+        </w:rPr>
+      </w:lvl>
+    </w:lvlOverride>
+  </w:num>
+  <w:num w:numId="53">
+    <w:abstractNumId w:val="36"/>
+    <w:lvlOverride w:ilvl="0">
+      <w:lvl w:ilvl="0">
+        <w:numFmt w:val="decimal"/>
+        <w:lvlText w:val="%1."/>
+        <w:lvlJc w:val="left"/>
+      </w:lvl>
+    </w:lvlOverride>
+    <w:lvlOverride w:ilvl="1">
+      <w:lvl w:ilvl="1">
+        <w:numFmt w:val="bullet"/>
+        <w:lvlText w:val=""/>
+        <w:lvlJc w:val="left"/>
+        <w:pPr>
+          <w:tabs>
+            <w:tab w:val="num" w:pos="1440"/>
+          </w:tabs>
+          <w:ind w:left="1440" w:hanging="360"/>
+        </w:pPr>
+        <w:rPr>
+          <w:rFonts w:ascii="Symbol" w:hAnsi="Symbol" w:hint="default"/>
+          <w:sz w:val="20"/>
+        </w:rPr>
+      </w:lvl>
+    </w:lvlOverride>
+  </w:num>
+  <w:num w:numId="54">
+    <w:abstractNumId w:val="21"/>
+  </w:num>
+  <w:num w:numId="55">
+    <w:abstractNumId w:val="21"/>
+    <w:lvlOverride w:ilvl="1">
+      <w:lvl w:ilvl="1">
+        <w:numFmt w:val="bullet"/>
+        <w:lvlText w:val=""/>
+        <w:lvlJc w:val="left"/>
+        <w:pPr>
+          <w:tabs>
+            <w:tab w:val="num" w:pos="1440"/>
+          </w:tabs>
+          <w:ind w:left="1440" w:hanging="360"/>
+        </w:pPr>
+        <w:rPr>
+          <w:rFonts w:ascii="Symbol" w:hAnsi="Symbol" w:hint="default"/>
+          <w:sz w:val="20"/>
+        </w:rPr>
+      </w:lvl>
+    </w:lvlOverride>
+  </w:num>
+  <w:num w:numId="56">
     <w:abstractNumId w:val="2"/>
     <w:lvlOverride w:ilvl="0">
       <w:lvl w:ilvl="0">
@@ -23689,11 +25033,14 @@
       </w:lvl>
     </w:lvlOverride>
   </w:num>
-  <w:num w:numId="24">
-    <w:abstractNumId w:val="0"/>
+  <w:num w:numId="57">
+    <w:abstractNumId w:val="32"/>
   </w:num>
-  <w:num w:numId="25">
-    <w:abstractNumId w:val="0"/>
+  <w:num w:numId="58">
+    <w:abstractNumId w:val="9"/>
+  </w:num>
+  <w:num w:numId="59">
+    <w:abstractNumId w:val="9"/>
     <w:lvlOverride w:ilvl="1">
       <w:lvl w:ilvl="1">
         <w:numFmt w:val="bullet"/>
@@ -23712,8 +25059,8 @@
       </w:lvl>
     </w:lvlOverride>
   </w:num>
-  <w:num w:numId="26">
-    <w:abstractNumId w:val="26"/>
+  <w:num w:numId="60">
+    <w:abstractNumId w:val="41"/>
     <w:lvlOverride w:ilvl="0">
       <w:lvl w:ilvl="0">
         <w:numFmt w:val="decimal"/>
@@ -23739,11 +25086,11 @@
       </w:lvl>
     </w:lvlOverride>
   </w:num>
-  <w:num w:numId="27">
-    <w:abstractNumId w:val="17"/>
+  <w:num w:numId="61">
+    <w:abstractNumId w:val="22"/>
   </w:num>
-  <w:num w:numId="28">
-    <w:abstractNumId w:val="17"/>
+  <w:num w:numId="62">
+    <w:abstractNumId w:val="22"/>
     <w:lvlOverride w:ilvl="1">
       <w:lvl w:ilvl="1">
         <w:numFmt w:val="bullet"/>
@@ -23762,8 +25109,8 @@
       </w:lvl>
     </w:lvlOverride>
   </w:num>
-  <w:num w:numId="29">
-    <w:abstractNumId w:val="6"/>
+  <w:num w:numId="63">
+    <w:abstractNumId w:val="39"/>
     <w:lvlOverride w:ilvl="0">
       <w:lvl w:ilvl="0">
         <w:numFmt w:val="decimal"/>
@@ -23789,21 +25136,11 @@
       </w:lvl>
     </w:lvlOverride>
   </w:num>
-  <w:num w:numId="30">
-    <w:abstractNumId w:val="29"/>
+  <w:num w:numId="64">
+    <w:abstractNumId w:val="14"/>
   </w:num>
-  <w:num w:numId="31">
-    <w:abstractNumId w:val="29"/>
-  </w:num>
-  <w:num w:numId="32">
-    <w:abstractNumId w:val="36"/>
-    <w:lvlOverride w:ilvl="0">
-      <w:lvl w:ilvl="0">
-        <w:numFmt w:val="decimal"/>
-        <w:lvlText w:val="%1."/>
-        <w:lvlJc w:val="left"/>
-      </w:lvl>
-    </w:lvlOverride>
+  <w:num w:numId="65">
+    <w:abstractNumId w:val="14"/>
     <w:lvlOverride w:ilvl="1">
       <w:lvl w:ilvl="1">
         <w:numFmt w:val="bullet"/>
@@ -23822,88 +25159,7 @@
       </w:lvl>
     </w:lvlOverride>
   </w:num>
-  <w:num w:numId="33">
-    <w:abstractNumId w:val="30"/>
-    <w:lvlOverride w:ilvl="0">
-      <w:lvl w:ilvl="0">
-        <w:numFmt w:val="decimal"/>
-        <w:lvlText w:val="%1."/>
-        <w:lvlJc w:val="left"/>
-      </w:lvl>
-    </w:lvlOverride>
-    <w:lvlOverride w:ilvl="1">
-      <w:lvl w:ilvl="1">
-        <w:numFmt w:val="bullet"/>
-        <w:lvlText w:val=""/>
-        <w:lvlJc w:val="left"/>
-        <w:pPr>
-          <w:tabs>
-            <w:tab w:val="num" w:pos="1440"/>
-          </w:tabs>
-          <w:ind w:left="1440" w:hanging="360"/>
-        </w:pPr>
-        <w:rPr>
-          <w:rFonts w:ascii="Symbol" w:hAnsi="Symbol" w:hint="default"/>
-          <w:sz w:val="20"/>
-        </w:rPr>
-      </w:lvl>
-    </w:lvlOverride>
-  </w:num>
-  <w:num w:numId="34">
-    <w:abstractNumId w:val="5"/>
-    <w:lvlOverride w:ilvl="0">
-      <w:lvl w:ilvl="0">
-        <w:numFmt w:val="decimal"/>
-        <w:lvlText w:val="%1."/>
-        <w:lvlJc w:val="left"/>
-      </w:lvl>
-    </w:lvlOverride>
-    <w:lvlOverride w:ilvl="1">
-      <w:lvl w:ilvl="1">
-        <w:numFmt w:val="bullet"/>
-        <w:lvlText w:val=""/>
-        <w:lvlJc w:val="left"/>
-        <w:pPr>
-          <w:tabs>
-            <w:tab w:val="num" w:pos="1440"/>
-          </w:tabs>
-          <w:ind w:left="1440" w:hanging="360"/>
-        </w:pPr>
-        <w:rPr>
-          <w:rFonts w:ascii="Symbol" w:hAnsi="Symbol" w:hint="default"/>
-          <w:sz w:val="20"/>
-        </w:rPr>
-      </w:lvl>
-    </w:lvlOverride>
-  </w:num>
-  <w:num w:numId="35">
-    <w:abstractNumId w:val="15"/>
-    <w:lvlOverride w:ilvl="0">
-      <w:lvl w:ilvl="0">
-        <w:numFmt w:val="decimal"/>
-        <w:lvlText w:val="%1."/>
-        <w:lvlJc w:val="left"/>
-      </w:lvl>
-    </w:lvlOverride>
-    <w:lvlOverride w:ilvl="1">
-      <w:lvl w:ilvl="1">
-        <w:numFmt w:val="bullet"/>
-        <w:lvlText w:val=""/>
-        <w:lvlJc w:val="left"/>
-        <w:pPr>
-          <w:tabs>
-            <w:tab w:val="num" w:pos="1440"/>
-          </w:tabs>
-          <w:ind w:left="1440" w:hanging="360"/>
-        </w:pPr>
-        <w:rPr>
-          <w:rFonts w:ascii="Symbol" w:hAnsi="Symbol" w:hint="default"/>
-          <w:sz w:val="20"/>
-        </w:rPr>
-      </w:lvl>
-    </w:lvlOverride>
-  </w:num>
-  <w:num w:numId="36">
+  <w:num w:numId="66">
     <w:abstractNumId w:val="33"/>
     <w:lvlOverride w:ilvl="0">
       <w:lvl w:ilvl="0">
@@ -23930,8 +25186,31 @@
       </w:lvl>
     </w:lvlOverride>
   </w:num>
-  <w:num w:numId="37">
-    <w:abstractNumId w:val="37"/>
+  <w:num w:numId="67">
+    <w:abstractNumId w:val="1"/>
+  </w:num>
+  <w:num w:numId="68">
+    <w:abstractNumId w:val="1"/>
+    <w:lvlOverride w:ilvl="1">
+      <w:lvl w:ilvl="1">
+        <w:numFmt w:val="bullet"/>
+        <w:lvlText w:val=""/>
+        <w:lvlJc w:val="left"/>
+        <w:pPr>
+          <w:tabs>
+            <w:tab w:val="num" w:pos="1440"/>
+          </w:tabs>
+          <w:ind w:left="1440" w:hanging="360"/>
+        </w:pPr>
+        <w:rPr>
+          <w:rFonts w:ascii="Symbol" w:hAnsi="Symbol" w:hint="default"/>
+          <w:sz w:val="20"/>
+        </w:rPr>
+      </w:lvl>
+    </w:lvlOverride>
+  </w:num>
+  <w:num w:numId="69">
+    <w:abstractNumId w:val="43"/>
     <w:lvlOverride w:ilvl="0">
       <w:lvl w:ilvl="0">
         <w:numFmt w:val="decimal"/>
@@ -23957,507 +25236,7 @@
       </w:lvl>
     </w:lvlOverride>
   </w:num>
-  <w:num w:numId="38">
-    <w:abstractNumId w:val="25"/>
-    <w:lvlOverride w:ilvl="0">
-      <w:lvl w:ilvl="0">
-        <w:numFmt w:val="decimal"/>
-        <w:lvlText w:val="%1."/>
-        <w:lvlJc w:val="left"/>
-      </w:lvl>
-    </w:lvlOverride>
-    <w:lvlOverride w:ilvl="1">
-      <w:lvl w:ilvl="1">
-        <w:numFmt w:val="bullet"/>
-        <w:lvlText w:val=""/>
-        <w:lvlJc w:val="left"/>
-        <w:pPr>
-          <w:tabs>
-            <w:tab w:val="num" w:pos="1440"/>
-          </w:tabs>
-          <w:ind w:left="1440" w:hanging="360"/>
-        </w:pPr>
-        <w:rPr>
-          <w:rFonts w:ascii="Symbol" w:hAnsi="Symbol" w:hint="default"/>
-          <w:sz w:val="20"/>
-        </w:rPr>
-      </w:lvl>
-    </w:lvlOverride>
-  </w:num>
-  <w:num w:numId="39">
-    <w:abstractNumId w:val="19"/>
-  </w:num>
-  <w:num w:numId="40">
-    <w:abstractNumId w:val="19"/>
-    <w:lvlOverride w:ilvl="1">
-      <w:lvl w:ilvl="1">
-        <w:numFmt w:val="bullet"/>
-        <w:lvlText w:val=""/>
-        <w:lvlJc w:val="left"/>
-        <w:pPr>
-          <w:tabs>
-            <w:tab w:val="num" w:pos="1440"/>
-          </w:tabs>
-          <w:ind w:left="1440" w:hanging="360"/>
-        </w:pPr>
-        <w:rPr>
-          <w:rFonts w:ascii="Symbol" w:hAnsi="Symbol" w:hint="default"/>
-          <w:sz w:val="20"/>
-        </w:rPr>
-      </w:lvl>
-    </w:lvlOverride>
-  </w:num>
-  <w:num w:numId="41">
-    <w:abstractNumId w:val="4"/>
-    <w:lvlOverride w:ilvl="0">
-      <w:lvl w:ilvl="0">
-        <w:numFmt w:val="decimal"/>
-        <w:lvlText w:val="%1."/>
-        <w:lvlJc w:val="left"/>
-      </w:lvl>
-    </w:lvlOverride>
-    <w:lvlOverride w:ilvl="1">
-      <w:lvl w:ilvl="1">
-        <w:numFmt w:val="bullet"/>
-        <w:lvlText w:val=""/>
-        <w:lvlJc w:val="left"/>
-        <w:pPr>
-          <w:tabs>
-            <w:tab w:val="num" w:pos="1440"/>
-          </w:tabs>
-          <w:ind w:left="1440" w:hanging="360"/>
-        </w:pPr>
-        <w:rPr>
-          <w:rFonts w:ascii="Symbol" w:hAnsi="Symbol" w:hint="default"/>
-          <w:sz w:val="20"/>
-        </w:rPr>
-      </w:lvl>
-    </w:lvlOverride>
-  </w:num>
-  <w:num w:numId="42">
-    <w:abstractNumId w:val="28"/>
-  </w:num>
-  <w:num w:numId="43">
-    <w:abstractNumId w:val="28"/>
-    <w:lvlOverride w:ilvl="1">
-      <w:lvl w:ilvl="1">
-        <w:numFmt w:val="bullet"/>
-        <w:lvlText w:val=""/>
-        <w:lvlJc w:val="left"/>
-        <w:pPr>
-          <w:tabs>
-            <w:tab w:val="num" w:pos="1440"/>
-          </w:tabs>
-          <w:ind w:left="1440" w:hanging="360"/>
-        </w:pPr>
-        <w:rPr>
-          <w:rFonts w:ascii="Symbol" w:hAnsi="Symbol" w:hint="default"/>
-          <w:sz w:val="20"/>
-        </w:rPr>
-      </w:lvl>
-    </w:lvlOverride>
-  </w:num>
-  <w:num w:numId="44">
-    <w:abstractNumId w:val="16"/>
-    <w:lvlOverride w:ilvl="0">
-      <w:lvl w:ilvl="0">
-        <w:numFmt w:val="decimal"/>
-        <w:lvlText w:val="%1."/>
-        <w:lvlJc w:val="left"/>
-      </w:lvl>
-    </w:lvlOverride>
-    <w:lvlOverride w:ilvl="1">
-      <w:lvl w:ilvl="1">
-        <w:numFmt w:val="bullet"/>
-        <w:lvlText w:val=""/>
-        <w:lvlJc w:val="left"/>
-        <w:pPr>
-          <w:tabs>
-            <w:tab w:val="num" w:pos="1440"/>
-          </w:tabs>
-          <w:ind w:left="1440" w:hanging="360"/>
-        </w:pPr>
-        <w:rPr>
-          <w:rFonts w:ascii="Symbol" w:hAnsi="Symbol" w:hint="default"/>
-          <w:sz w:val="20"/>
-        </w:rPr>
-      </w:lvl>
-    </w:lvlOverride>
-  </w:num>
-  <w:num w:numId="45">
-    <w:abstractNumId w:val="18"/>
-  </w:num>
-  <w:num w:numId="46">
-    <w:abstractNumId w:val="18"/>
-    <w:lvlOverride w:ilvl="1">
-      <w:lvl w:ilvl="1">
-        <w:numFmt w:val="bullet"/>
-        <w:lvlText w:val=""/>
-        <w:lvlJc w:val="left"/>
-        <w:pPr>
-          <w:tabs>
-            <w:tab w:val="num" w:pos="1440"/>
-          </w:tabs>
-          <w:ind w:left="1440" w:hanging="360"/>
-        </w:pPr>
-        <w:rPr>
-          <w:rFonts w:ascii="Symbol" w:hAnsi="Symbol" w:hint="default"/>
-          <w:sz w:val="20"/>
-        </w:rPr>
-      </w:lvl>
-    </w:lvlOverride>
-  </w:num>
-  <w:num w:numId="47">
-    <w:abstractNumId w:val="14"/>
-    <w:lvlOverride w:ilvl="0">
-      <w:lvl w:ilvl="0">
-        <w:numFmt w:val="decimal"/>
-        <w:lvlText w:val="%1."/>
-        <w:lvlJc w:val="left"/>
-      </w:lvl>
-    </w:lvlOverride>
-    <w:lvlOverride w:ilvl="1">
-      <w:lvl w:ilvl="1">
-        <w:numFmt w:val="bullet"/>
-        <w:lvlText w:val=""/>
-        <w:lvlJc w:val="left"/>
-        <w:pPr>
-          <w:tabs>
-            <w:tab w:val="num" w:pos="1440"/>
-          </w:tabs>
-          <w:ind w:left="1440" w:hanging="360"/>
-        </w:pPr>
-        <w:rPr>
-          <w:rFonts w:ascii="Symbol" w:hAnsi="Symbol" w:hint="default"/>
-          <w:sz w:val="20"/>
-        </w:rPr>
-      </w:lvl>
-    </w:lvlOverride>
-  </w:num>
-  <w:num w:numId="48">
-    <w:abstractNumId w:val="11"/>
-  </w:num>
-  <w:num w:numId="49">
-    <w:abstractNumId w:val="11"/>
-    <w:lvlOverride w:ilvl="1">
-      <w:lvl w:ilvl="1">
-        <w:numFmt w:val="bullet"/>
-        <w:lvlText w:val=""/>
-        <w:lvlJc w:val="left"/>
-        <w:pPr>
-          <w:tabs>
-            <w:tab w:val="num" w:pos="1440"/>
-          </w:tabs>
-          <w:ind w:left="1440" w:hanging="360"/>
-        </w:pPr>
-        <w:rPr>
-          <w:rFonts w:ascii="Symbol" w:hAnsi="Symbol" w:hint="default"/>
-          <w:sz w:val="20"/>
-        </w:rPr>
-      </w:lvl>
-    </w:lvlOverride>
-  </w:num>
-  <w:num w:numId="50">
-    <w:abstractNumId w:val="22"/>
-    <w:lvlOverride w:ilvl="0">
-      <w:lvl w:ilvl="0">
-        <w:numFmt w:val="decimal"/>
-        <w:lvlText w:val="%1."/>
-        <w:lvlJc w:val="left"/>
-      </w:lvl>
-    </w:lvlOverride>
-    <w:lvlOverride w:ilvl="1">
-      <w:lvl w:ilvl="1">
-        <w:numFmt w:val="bullet"/>
-        <w:lvlText w:val=""/>
-        <w:lvlJc w:val="left"/>
-        <w:pPr>
-          <w:tabs>
-            <w:tab w:val="num" w:pos="1440"/>
-          </w:tabs>
-          <w:ind w:left="1440" w:hanging="360"/>
-        </w:pPr>
-        <w:rPr>
-          <w:rFonts w:ascii="Symbol" w:hAnsi="Symbol" w:hint="default"/>
-          <w:sz w:val="20"/>
-        </w:rPr>
-      </w:lvl>
-    </w:lvlOverride>
-  </w:num>
-  <w:num w:numId="51">
-    <w:abstractNumId w:val="41"/>
-  </w:num>
-  <w:num w:numId="52">
-    <w:abstractNumId w:val="41"/>
-    <w:lvlOverride w:ilvl="1">
-      <w:lvl w:ilvl="1">
-        <w:numFmt w:val="bullet"/>
-        <w:lvlText w:val=""/>
-        <w:lvlJc w:val="left"/>
-        <w:pPr>
-          <w:tabs>
-            <w:tab w:val="num" w:pos="1440"/>
-          </w:tabs>
-          <w:ind w:left="1440" w:hanging="360"/>
-        </w:pPr>
-        <w:rPr>
-          <w:rFonts w:ascii="Symbol" w:hAnsi="Symbol" w:hint="default"/>
-          <w:sz w:val="20"/>
-        </w:rPr>
-      </w:lvl>
-    </w:lvlOverride>
-  </w:num>
-  <w:num w:numId="53">
-    <w:abstractNumId w:val="35"/>
-    <w:lvlOverride w:ilvl="0">
-      <w:lvl w:ilvl="0">
-        <w:numFmt w:val="decimal"/>
-        <w:lvlText w:val="%1."/>
-        <w:lvlJc w:val="left"/>
-      </w:lvl>
-    </w:lvlOverride>
-    <w:lvlOverride w:ilvl="1">
-      <w:lvl w:ilvl="1">
-        <w:numFmt w:val="bullet"/>
-        <w:lvlText w:val=""/>
-        <w:lvlJc w:val="left"/>
-        <w:pPr>
-          <w:tabs>
-            <w:tab w:val="num" w:pos="1440"/>
-          </w:tabs>
-          <w:ind w:left="1440" w:hanging="360"/>
-        </w:pPr>
-        <w:rPr>
-          <w:rFonts w:ascii="Symbol" w:hAnsi="Symbol" w:hint="default"/>
-          <w:sz w:val="20"/>
-        </w:rPr>
-      </w:lvl>
-    </w:lvlOverride>
-  </w:num>
-  <w:num w:numId="54">
-    <w:abstractNumId w:val="20"/>
-  </w:num>
-  <w:num w:numId="55">
-    <w:abstractNumId w:val="20"/>
-    <w:lvlOverride w:ilvl="1">
-      <w:lvl w:ilvl="1">
-        <w:numFmt w:val="bullet"/>
-        <w:lvlText w:val=""/>
-        <w:lvlJc w:val="left"/>
-        <w:pPr>
-          <w:tabs>
-            <w:tab w:val="num" w:pos="1440"/>
-          </w:tabs>
-          <w:ind w:left="1440" w:hanging="360"/>
-        </w:pPr>
-        <w:rPr>
-          <w:rFonts w:ascii="Symbol" w:hAnsi="Symbol" w:hint="default"/>
-          <w:sz w:val="20"/>
-        </w:rPr>
-      </w:lvl>
-    </w:lvlOverride>
-  </w:num>
-  <w:num w:numId="56">
-    <w:abstractNumId w:val="1"/>
-    <w:lvlOverride w:ilvl="0">
-      <w:lvl w:ilvl="0">
-        <w:numFmt w:val="decimal"/>
-        <w:lvlText w:val="%1."/>
-        <w:lvlJc w:val="left"/>
-      </w:lvl>
-    </w:lvlOverride>
-    <w:lvlOverride w:ilvl="1">
-      <w:lvl w:ilvl="1">
-        <w:numFmt w:val="bullet"/>
-        <w:lvlText w:val=""/>
-        <w:lvlJc w:val="left"/>
-        <w:pPr>
-          <w:tabs>
-            <w:tab w:val="num" w:pos="1440"/>
-          </w:tabs>
-          <w:ind w:left="1440" w:hanging="360"/>
-        </w:pPr>
-        <w:rPr>
-          <w:rFonts w:ascii="Symbol" w:hAnsi="Symbol" w:hint="default"/>
-          <w:sz w:val="20"/>
-        </w:rPr>
-      </w:lvl>
-    </w:lvlOverride>
-  </w:num>
-  <w:num w:numId="57">
-    <w:abstractNumId w:val="31"/>
-  </w:num>
-  <w:num w:numId="58">
-    <w:abstractNumId w:val="8"/>
-  </w:num>
-  <w:num w:numId="59">
-    <w:abstractNumId w:val="8"/>
-    <w:lvlOverride w:ilvl="1">
-      <w:lvl w:ilvl="1">
-        <w:numFmt w:val="bullet"/>
-        <w:lvlText w:val=""/>
-        <w:lvlJc w:val="left"/>
-        <w:pPr>
-          <w:tabs>
-            <w:tab w:val="num" w:pos="1440"/>
-          </w:tabs>
-          <w:ind w:left="1440" w:hanging="360"/>
-        </w:pPr>
-        <w:rPr>
-          <w:rFonts w:ascii="Symbol" w:hAnsi="Symbol" w:hint="default"/>
-          <w:sz w:val="20"/>
-        </w:rPr>
-      </w:lvl>
-    </w:lvlOverride>
-  </w:num>
-  <w:num w:numId="60">
-    <w:abstractNumId w:val="40"/>
-    <w:lvlOverride w:ilvl="0">
-      <w:lvl w:ilvl="0">
-        <w:numFmt w:val="decimal"/>
-        <w:lvlText w:val="%1."/>
-        <w:lvlJc w:val="left"/>
-      </w:lvl>
-    </w:lvlOverride>
-    <w:lvlOverride w:ilvl="1">
-      <w:lvl w:ilvl="1">
-        <w:numFmt w:val="bullet"/>
-        <w:lvlText w:val=""/>
-        <w:lvlJc w:val="left"/>
-        <w:pPr>
-          <w:tabs>
-            <w:tab w:val="num" w:pos="1440"/>
-          </w:tabs>
-          <w:ind w:left="1440" w:hanging="360"/>
-        </w:pPr>
-        <w:rPr>
-          <w:rFonts w:ascii="Symbol" w:hAnsi="Symbol" w:hint="default"/>
-          <w:sz w:val="20"/>
-        </w:rPr>
-      </w:lvl>
-    </w:lvlOverride>
-  </w:num>
-  <w:num w:numId="61">
-    <w:abstractNumId w:val="21"/>
-  </w:num>
-  <w:num w:numId="62">
-    <w:abstractNumId w:val="21"/>
-    <w:lvlOverride w:ilvl="1">
-      <w:lvl w:ilvl="1">
-        <w:numFmt w:val="bullet"/>
-        <w:lvlText w:val=""/>
-        <w:lvlJc w:val="left"/>
-        <w:pPr>
-          <w:tabs>
-            <w:tab w:val="num" w:pos="1440"/>
-          </w:tabs>
-          <w:ind w:left="1440" w:hanging="360"/>
-        </w:pPr>
-        <w:rPr>
-          <w:rFonts w:ascii="Symbol" w:hAnsi="Symbol" w:hint="default"/>
-          <w:sz w:val="20"/>
-        </w:rPr>
-      </w:lvl>
-    </w:lvlOverride>
-  </w:num>
-  <w:num w:numId="63">
-    <w:abstractNumId w:val="38"/>
-    <w:lvlOverride w:ilvl="0">
-      <w:lvl w:ilvl="0">
-        <w:numFmt w:val="decimal"/>
-        <w:lvlText w:val="%1."/>
-        <w:lvlJc w:val="left"/>
-      </w:lvl>
-    </w:lvlOverride>
-  </w:num>
-  <w:num w:numId="64">
-    <w:abstractNumId w:val="38"/>
-    <w:lvlOverride w:ilvl="0">
-      <w:lvl w:ilvl="0">
-        <w:numFmt w:val="decimal"/>
-        <w:lvlText w:val="%1."/>
-        <w:lvlJc w:val="left"/>
-      </w:lvl>
-    </w:lvlOverride>
-    <w:lvlOverride w:ilvl="1">
-      <w:lvl w:ilvl="1">
-        <w:numFmt w:val="bullet"/>
-        <w:lvlText w:val=""/>
-        <w:lvlJc w:val="left"/>
-        <w:pPr>
-          <w:tabs>
-            <w:tab w:val="num" w:pos="1440"/>
-          </w:tabs>
-          <w:ind w:left="1440" w:hanging="360"/>
-        </w:pPr>
-        <w:rPr>
-          <w:rFonts w:ascii="Symbol" w:hAnsi="Symbol" w:hint="default"/>
-          <w:sz w:val="20"/>
-        </w:rPr>
-      </w:lvl>
-    </w:lvlOverride>
-  </w:num>
-  <w:num w:numId="65">
-    <w:abstractNumId w:val="13"/>
-  </w:num>
-  <w:num w:numId="66">
-    <w:abstractNumId w:val="13"/>
-    <w:lvlOverride w:ilvl="1">
-      <w:lvl w:ilvl="1">
-        <w:numFmt w:val="bullet"/>
-        <w:lvlText w:val=""/>
-        <w:lvlJc w:val="left"/>
-        <w:pPr>
-          <w:tabs>
-            <w:tab w:val="num" w:pos="1440"/>
-          </w:tabs>
-          <w:ind w:left="1440" w:hanging="360"/>
-        </w:pPr>
-        <w:rPr>
-          <w:rFonts w:ascii="Symbol" w:hAnsi="Symbol" w:hint="default"/>
-          <w:sz w:val="20"/>
-        </w:rPr>
-      </w:lvl>
-    </w:lvlOverride>
-  </w:num>
-  <w:num w:numId="67">
-    <w:abstractNumId w:val="32"/>
-    <w:lvlOverride w:ilvl="0">
-      <w:lvl w:ilvl="0">
-        <w:numFmt w:val="decimal"/>
-        <w:lvlText w:val="%1."/>
-        <w:lvlJc w:val="left"/>
-      </w:lvl>
-    </w:lvlOverride>
-  </w:num>
-  <w:num w:numId="68">
-    <w:abstractNumId w:val="32"/>
-    <w:lvlOverride w:ilvl="0">
-      <w:lvl w:ilvl="0">
-        <w:numFmt w:val="decimal"/>
-        <w:lvlText w:val="%1."/>
-        <w:lvlJc w:val="left"/>
-      </w:lvl>
-    </w:lvlOverride>
-    <w:lvlOverride w:ilvl="1">
-      <w:lvl w:ilvl="1">
-        <w:numFmt w:val="bullet"/>
-        <w:lvlText w:val=""/>
-        <w:lvlJc w:val="left"/>
-        <w:pPr>
-          <w:tabs>
-            <w:tab w:val="num" w:pos="1440"/>
-          </w:tabs>
-          <w:ind w:left="1440" w:hanging="360"/>
-        </w:pPr>
-        <w:rPr>
-          <w:rFonts w:ascii="Symbol" w:hAnsi="Symbol" w:hint="default"/>
-          <w:sz w:val="20"/>
-        </w:rPr>
-      </w:lvl>
-    </w:lvlOverride>
-  </w:num>
-  <w:numIdMacAtCleanup w:val="60"/>
+  <w:numIdMacAtCleanup w:val="69"/>
 </w:numbering>
 </file>
 

</xml_diff>

<commit_message>
Added Course 3 - Lesson 11
</commit_message>
<xml_diff>
--- a/Lazatech Educate Courses.docx
+++ b/Lazatech Educate Courses.docx
@@ -18974,19 +18974,283 @@
       <w:pPr>
         <w:pStyle w:val="NormalWeb"/>
         <w:spacing w:before="0" w:beforeAutospacing="0" w:after="160" w:afterAutospacing="0"/>
+        <w:jc w:val="both"/>
+      </w:pPr>
+      <w:r>
+        <w:rPr>
+          <w:rFonts w:ascii="Calibri" w:hAnsi="Calibri" w:cs="Calibri"/>
+          <w:b/>
+          <w:bCs/>
+          <w:sz w:val="22"/>
+          <w:szCs w:val="22"/>
+        </w:rPr>
+        <w:t>Lesson 11: Buy the F E A R – timing your entry</w:t>
+      </w:r>
+    </w:p>
+    <w:p>
+      <w:pPr>
+        <w:pStyle w:val="NormalWeb"/>
+        <w:spacing w:before="0" w:beforeAutospacing="0" w:after="160" w:afterAutospacing="0"/>
+        <w:jc w:val="both"/>
+        <w:rPr>
+          <w:i/>
+        </w:rPr>
+      </w:pPr>
+      <w:r>
+        <w:rPr>
+          <w:rFonts w:ascii="Calibri" w:hAnsi="Calibri" w:cs="Calibri"/>
+          <w:i/>
+          <w:sz w:val="22"/>
+          <w:szCs w:val="22"/>
+        </w:rPr>
+        <w:t>Length: 10 minutes</w:t>
+      </w:r>
+    </w:p>
+    <w:p>
+      <w:pPr>
+        <w:pStyle w:val="NormalWeb"/>
+        <w:spacing w:before="0" w:beforeAutospacing="0" w:after="160" w:afterAutospacing="0"/>
+        <w:jc w:val="both"/>
+      </w:pPr>
+      <w:r>
+        <w:rPr>
+          <w:rFonts w:ascii="Calibri" w:hAnsi="Calibri" w:cs="Calibri"/>
+          <w:sz w:val="22"/>
+          <w:szCs w:val="22"/>
+        </w:rPr>
+        <w:t>When considering an investment, it is always good to stop, take a step back and get a wider feel for how the market is looking.</w:t>
+      </w:r>
+    </w:p>
+    <w:p>
+      <w:pPr>
+        <w:pStyle w:val="NormalWeb"/>
+        <w:spacing w:before="0" w:beforeAutospacing="0" w:after="160" w:afterAutospacing="0"/>
+        <w:jc w:val="both"/>
+      </w:pPr>
+      <w:r>
+        <w:rPr>
+          <w:rFonts w:ascii="Calibri" w:hAnsi="Calibri" w:cs="Calibri"/>
+          <w:sz w:val="22"/>
+          <w:szCs w:val="22"/>
+        </w:rPr>
+        <w:t>You can do this by reading all your fa</w:t>
+      </w:r>
+      <w:r>
+        <w:rPr>
+          <w:rFonts w:ascii="Calibri" w:hAnsi="Calibri" w:cs="Calibri"/>
+          <w:sz w:val="22"/>
+          <w:szCs w:val="22"/>
+        </w:rPr>
+        <w:t>vourite news sources, watching Y</w:t>
+      </w:r>
+      <w:r>
+        <w:rPr>
+          <w:rFonts w:ascii="Calibri" w:hAnsi="Calibri" w:cs="Calibri"/>
+          <w:sz w:val="22"/>
+          <w:szCs w:val="22"/>
+        </w:rPr>
+        <w:t>outube round-ups</w:t>
+      </w:r>
+      <w:r>
+        <w:rPr>
+          <w:rFonts w:ascii="Calibri" w:hAnsi="Calibri" w:cs="Calibri"/>
+          <w:sz w:val="22"/>
+          <w:szCs w:val="22"/>
+        </w:rPr>
+        <w:t xml:space="preserve"> from reliable and trustworthy Y</w:t>
+      </w:r>
+      <w:r>
+        <w:rPr>
+          <w:rFonts w:ascii="Calibri" w:hAnsi="Calibri" w:cs="Calibri"/>
+          <w:sz w:val="22"/>
+          <w:szCs w:val="22"/>
+        </w:rPr>
+        <w:t>outubers, and gauging general sentiment across social media and in your chat groups.</w:t>
+      </w:r>
+    </w:p>
+    <w:p>
+      <w:pPr>
+        <w:pStyle w:val="NormalWeb"/>
+        <w:spacing w:before="0" w:beforeAutospacing="0" w:after="160" w:afterAutospacing="0"/>
+        <w:jc w:val="both"/>
+      </w:pPr>
+      <w:r>
+        <w:rPr>
+          <w:rFonts w:ascii="Calibri" w:hAnsi="Calibri" w:cs="Calibri"/>
+          <w:sz w:val="22"/>
+          <w:szCs w:val="22"/>
+        </w:rPr>
+        <w:t>Another popular tool is the Fear and Greed Index. This is updated regularly and takes into account a number of factors such as trends, volatility, general sentiment and more</w:t>
+      </w:r>
+      <w:r>
+        <w:rPr>
+          <w:rFonts w:ascii="Calibri" w:hAnsi="Calibri" w:cs="Calibri"/>
+          <w:sz w:val="22"/>
+          <w:szCs w:val="22"/>
+        </w:rPr>
+        <w:t>,</w:t>
+      </w:r>
+      <w:r>
+        <w:rPr>
+          <w:rFonts w:ascii="Calibri" w:hAnsi="Calibri" w:cs="Calibri"/>
+          <w:sz w:val="22"/>
+          <w:szCs w:val="22"/>
+        </w:rPr>
+        <w:t xml:space="preserve"> and generates a current Fear &amp; Greed rating.</w:t>
+      </w:r>
+    </w:p>
+    <w:p>
+      <w:pPr>
+        <w:pStyle w:val="NormalWeb"/>
+        <w:spacing w:before="0" w:beforeAutospacing="0" w:after="160" w:afterAutospacing="0"/>
+        <w:jc w:val="center"/>
+        <w:rPr>
+          <w:rFonts w:ascii="Calibri" w:hAnsi="Calibri" w:cs="Calibri"/>
+          <w:color w:val="000000"/>
+          <w:sz w:val="22"/>
+          <w:szCs w:val="22"/>
+        </w:rPr>
+      </w:pPr>
+      <w:r>
+        <w:rPr>
+          <w:rFonts w:ascii="Calibri" w:hAnsi="Calibri" w:cs="Calibri"/>
+          <w:noProof/>
+          <w:color w:val="000000"/>
+          <w:sz w:val="22"/>
+          <w:szCs w:val="22"/>
+          <w:bdr w:val="none" w:sz="0" w:space="0" w:color="auto" w:frame="1"/>
+        </w:rPr>
+        <w:drawing>
+          <wp:inline distT="0" distB="0" distL="0" distR="0" wp14:anchorId="1526C886" wp14:editId="47584448">
+            <wp:extent cx="4521550" cy="4061625"/>
+            <wp:effectExtent l="0" t="0" r="0" b="0"/>
+            <wp:docPr id="110" name="Picture 110" descr="https://lh3.googleusercontent.com/aHIIcyaHBz9SWC87CU3xIrCIz-JrdQ8sWACCgn46L-p3EMbLsdHnQvoDGf1pSYvhJ8E1LKE3eMtz5eR4u_FLI-WSOG2pHL63ygJgiYeTpT9T8lCY6oc0knASsowJDoKx-as1NJPseMT87mubw0GhEw"/>
+            <wp:cNvGraphicFramePr>
+              <a:graphicFrameLocks xmlns:a="http://schemas.openxmlformats.org/drawingml/2006/main" noChangeAspect="1"/>
+            </wp:cNvGraphicFramePr>
+            <a:graphic xmlns:a="http://schemas.openxmlformats.org/drawingml/2006/main">
+              <a:graphicData uri="http://schemas.openxmlformats.org/drawingml/2006/picture">
+                <pic:pic xmlns:pic="http://schemas.openxmlformats.org/drawingml/2006/picture">
+                  <pic:nvPicPr>
+                    <pic:cNvPr id="0" name="Picture 236" descr="https://lh3.googleusercontent.com/aHIIcyaHBz9SWC87CU3xIrCIz-JrdQ8sWACCgn46L-p3EMbLsdHnQvoDGf1pSYvhJ8E1LKE3eMtz5eR4u_FLI-WSOG2pHL63ygJgiYeTpT9T8lCY6oc0knASsowJDoKx-as1NJPseMT87mubw0GhEw"/>
+                    <pic:cNvPicPr>
+                      <a:picLocks noChangeAspect="1" noChangeArrowheads="1"/>
+                    </pic:cNvPicPr>
+                  </pic:nvPicPr>
+                  <pic:blipFill>
+                    <a:blip r:embed="rId81">
+                      <a:extLst>
+                        <a:ext uri="{28A0092B-C50C-407E-A947-70E740481C1C}">
+                          <a14:useLocalDpi xmlns:a14="http://schemas.microsoft.com/office/drawing/2010/main" val="0"/>
+                        </a:ext>
+                      </a:extLst>
+                    </a:blip>
+                    <a:srcRect/>
+                    <a:stretch>
+                      <a:fillRect/>
+                    </a:stretch>
+                  </pic:blipFill>
+                  <pic:spPr bwMode="auto">
+                    <a:xfrm>
+                      <a:off x="0" y="0"/>
+                      <a:ext cx="4526701" cy="4066252"/>
+                    </a:xfrm>
+                    <a:prstGeom prst="rect">
+                      <a:avLst/>
+                    </a:prstGeom>
+                    <a:noFill/>
+                    <a:ln>
+                      <a:noFill/>
+                    </a:ln>
+                  </pic:spPr>
+                </pic:pic>
+              </a:graphicData>
+            </a:graphic>
+          </wp:inline>
+        </w:drawing>
+      </w:r>
+      <w:r>
+        <w:rPr>
+          <w:rFonts w:ascii="Calibri" w:hAnsi="Calibri" w:cs="Calibri"/>
+          <w:color w:val="000000"/>
+          <w:sz w:val="22"/>
+          <w:szCs w:val="22"/>
+        </w:rPr>
+        <w:br/>
+      </w:r>
+    </w:p>
+    <w:p>
+      <w:pPr>
+        <w:pStyle w:val="NormalWeb"/>
+        <w:spacing w:before="0" w:beforeAutospacing="0" w:after="160" w:afterAutospacing="0"/>
+        <w:jc w:val="both"/>
+      </w:pPr>
+      <w:r>
+        <w:rPr>
+          <w:rFonts w:ascii="Calibri" w:hAnsi="Calibri" w:cs="Calibri"/>
+          <w:color w:val="000000"/>
+          <w:sz w:val="22"/>
+          <w:szCs w:val="22"/>
+        </w:rPr>
+        <w:lastRenderedPageBreak/>
+        <w:t>This value is between 0 and 100 where 0 shows Extreme Fear and 100 shows Extreme Greed. This can help you determine when might be a good time to consider additional investments:</w:t>
+      </w:r>
+    </w:p>
+    <w:p>
+      <w:pPr>
+        <w:pStyle w:val="NormalWeb"/>
+        <w:spacing w:before="0" w:beforeAutospacing="0" w:after="160" w:afterAutospacing="0"/>
+        <w:jc w:val="both"/>
+      </w:pPr>
+      <w:r>
+        <w:rPr>
+          <w:rFonts w:ascii="Calibri" w:hAnsi="Calibri" w:cs="Calibri"/>
+          <w:b/>
+          <w:bCs/>
+          <w:color w:val="000000"/>
+          <w:sz w:val="22"/>
+          <w:szCs w:val="22"/>
+        </w:rPr>
+        <w:t>As a general rule:</w:t>
+      </w:r>
+    </w:p>
+    <w:p>
+      <w:pPr>
+        <w:pStyle w:val="NormalWeb"/>
+        <w:spacing w:before="0" w:beforeAutospacing="0" w:after="160" w:afterAutospacing="0"/>
+        <w:jc w:val="both"/>
+      </w:pPr>
+      <w:r>
+        <w:rPr>
+          <w:rFonts w:ascii="Calibri" w:hAnsi="Calibri" w:cs="Calibri"/>
+          <w:color w:val="000000"/>
+          <w:sz w:val="22"/>
+          <w:szCs w:val="22"/>
+        </w:rPr>
+        <w:t>Extreme Fear: Investors are worried, and this could indicate a good buying opportunity</w:t>
+      </w:r>
+      <w:r>
+        <w:rPr>
+          <w:rFonts w:ascii="Calibri" w:hAnsi="Calibri" w:cs="Calibri"/>
+          <w:color w:val="000000"/>
+          <w:sz w:val="22"/>
+          <w:szCs w:val="22"/>
+        </w:rPr>
+        <w:br/>
+        <w:t>Extreme Greed: This often indicates a correction is about to occur and you should consider any investments very carefully before jumping in.</w:t>
+      </w:r>
+    </w:p>
+    <w:p>
+      <w:pPr>
+        <w:spacing w:line="240" w:lineRule="auto"/>
+        <w:jc w:val="both"/>
+        <w:rPr>
+          <w:rFonts w:ascii="Calibri" w:eastAsia="Times New Roman" w:hAnsi="Calibri" w:cs="Calibri"/>
+          <w:color w:val="000000"/>
+        </w:rPr>
       </w:pPr>
       <w:bookmarkStart w:id="1" w:name="_GoBack"/>
       <w:bookmarkEnd w:id="1"/>
-    </w:p>
-    <w:p>
-      <w:pPr>
-        <w:spacing w:line="240" w:lineRule="auto"/>
-        <w:jc w:val="both"/>
-        <w:rPr>
-          <w:rFonts w:ascii="Calibri" w:eastAsia="Times New Roman" w:hAnsi="Calibri" w:cs="Calibri"/>
-          <w:color w:val="000000"/>
-        </w:rPr>
-      </w:pPr>
     </w:p>
     <w:sectPr>
       <w:pgSz w:w="12240" w:h="15840"/>

</xml_diff>

<commit_message>
Added Course 3 - Lesson 11 Quiz
</commit_message>
<xml_diff>
--- a/Lazatech Educate Courses.docx
+++ b/Lazatech Educate Courses.docx
@@ -19249,6 +19249,532 @@
           <w:color w:val="000000"/>
         </w:rPr>
       </w:pPr>
+    </w:p>
+    <w:p>
+      <w:pPr>
+        <w:spacing w:line="240" w:lineRule="auto"/>
+        <w:rPr>
+          <w:rFonts w:ascii="Times New Roman" w:eastAsia="Times New Roman" w:hAnsi="Times New Roman" w:cs="Times New Roman"/>
+          <w:sz w:val="24"/>
+          <w:szCs w:val="24"/>
+        </w:rPr>
+      </w:pPr>
+      <w:r>
+        <w:rPr>
+          <w:rFonts w:ascii="Calibri" w:eastAsia="Times New Roman" w:hAnsi="Calibri" w:cs="Calibri"/>
+          <w:b/>
+          <w:bCs/>
+          <w:color w:val="000000"/>
+        </w:rPr>
+        <w:t>Lesson 11: Buy the F E A R – timing your entry Quiz</w:t>
+      </w:r>
+    </w:p>
+    <w:p>
+      <w:pPr>
+        <w:spacing w:line="240" w:lineRule="auto"/>
+        <w:rPr>
+          <w:rFonts w:ascii="Times New Roman" w:eastAsia="Times New Roman" w:hAnsi="Times New Roman" w:cs="Times New Roman"/>
+          <w:sz w:val="24"/>
+          <w:szCs w:val="24"/>
+        </w:rPr>
+      </w:pPr>
+      <w:r>
+        <w:rPr>
+          <w:rFonts w:ascii="Calibri" w:eastAsia="Times New Roman" w:hAnsi="Calibri" w:cs="Calibri"/>
+          <w:color w:val="000000"/>
+        </w:rPr>
+        <w:t>Congratulations! You have passed this quiz achieving 100%</w:t>
+      </w:r>
+    </w:p>
+    <w:p>
+      <w:pPr>
+        <w:numPr>
+          <w:ilvl w:val="0"/>
+          <w:numId w:val="70"/>
+        </w:numPr>
+        <w:spacing w:line="240" w:lineRule="auto"/>
+        <w:textAlignment w:val="baseline"/>
+        <w:rPr>
+          <w:rFonts w:ascii="Calibri" w:eastAsia="Times New Roman" w:hAnsi="Calibri" w:cs="Calibri"/>
+          <w:color w:val="000000"/>
+        </w:rPr>
+      </w:pPr>
+      <w:r>
+        <w:rPr>
+          <w:rFonts w:ascii="Calibri" w:eastAsia="Times New Roman" w:hAnsi="Calibri" w:cs="Calibri"/>
+          <w:b/>
+          <w:bCs/>
+          <w:color w:val="000000"/>
+        </w:rPr>
+        <w:t>What is the Fear &amp; Greed index?</w:t>
+      </w:r>
+    </w:p>
+    <w:p>
+      <w:pPr>
+        <w:numPr>
+          <w:ilvl w:val="1"/>
+          <w:numId w:val="71"/>
+        </w:numPr>
+        <w:spacing w:line="240" w:lineRule="auto"/>
+        <w:textAlignment w:val="baseline"/>
+        <w:rPr>
+          <w:rFonts w:ascii="Arial" w:eastAsia="Times New Roman" w:hAnsi="Arial" w:cs="Arial"/>
+          <w:color w:val="000000"/>
+          <w:sz w:val="20"/>
+          <w:szCs w:val="20"/>
+        </w:rPr>
+      </w:pPr>
+      <w:r>
+        <w:rPr>
+          <w:rFonts w:ascii="Calibri" w:eastAsia="Times New Roman" w:hAnsi="Calibri" w:cs="Calibri"/>
+          <w:noProof/>
+          <w:color w:val="000000"/>
+          <w:bdr w:val="none" w:sz="0" w:space="0" w:color="auto" w:frame="1"/>
+        </w:rPr>
+        <w:drawing>
+          <wp:inline distT="0" distB="0" distL="0" distR="0" wp14:anchorId="11B9CBA1" wp14:editId="08B5308B">
+            <wp:extent cx="260985" cy="225425"/>
+            <wp:effectExtent l="0" t="0" r="5715" b="3175"/>
+            <wp:docPr id="114" name="Picture 114" descr="https://lh3.googleusercontent.com/V7zQGTlS1G4iHJyZdMxaAstrT8cDZiS7DY-XGa3MLSiTwfRsAmTo8AOB99uwdo5gvOFOLqHICTsMLaKVUVbXNoOaPQbCsfQbPcm_HEX3iuFCOzW6OlFEczfV9LNFpsd8RPopGOrh6aD72ljQgq9akQ"/>
+            <wp:cNvGraphicFramePr>
+              <a:graphicFrameLocks xmlns:a="http://schemas.openxmlformats.org/drawingml/2006/main" noChangeAspect="1"/>
+            </wp:cNvGraphicFramePr>
+            <a:graphic xmlns:a="http://schemas.openxmlformats.org/drawingml/2006/main">
+              <a:graphicData uri="http://schemas.openxmlformats.org/drawingml/2006/picture">
+                <pic:pic xmlns:pic="http://schemas.openxmlformats.org/drawingml/2006/picture">
+                  <pic:nvPicPr>
+                    <pic:cNvPr id="0" name="Picture 236" descr="https://lh3.googleusercontent.com/V7zQGTlS1G4iHJyZdMxaAstrT8cDZiS7DY-XGa3MLSiTwfRsAmTo8AOB99uwdo5gvOFOLqHICTsMLaKVUVbXNoOaPQbCsfQbPcm_HEX3iuFCOzW6OlFEczfV9LNFpsd8RPopGOrh6aD72ljQgq9akQ"/>
+                    <pic:cNvPicPr>
+                      <a:picLocks noChangeAspect="1" noChangeArrowheads="1"/>
+                    </pic:cNvPicPr>
+                  </pic:nvPicPr>
+                  <pic:blipFill>
+                    <a:blip r:embed="rId68" cstate="print">
+                      <a:extLst>
+                        <a:ext uri="{28A0092B-C50C-407E-A947-70E740481C1C}">
+                          <a14:useLocalDpi xmlns:a14="http://schemas.microsoft.com/office/drawing/2010/main" val="0"/>
+                        </a:ext>
+                      </a:extLst>
+                    </a:blip>
+                    <a:srcRect/>
+                    <a:stretch>
+                      <a:fillRect/>
+                    </a:stretch>
+                  </pic:blipFill>
+                  <pic:spPr bwMode="auto">
+                    <a:xfrm>
+                      <a:off x="0" y="0"/>
+                      <a:ext cx="260985" cy="225425"/>
+                    </a:xfrm>
+                    <a:prstGeom prst="rect">
+                      <a:avLst/>
+                    </a:prstGeom>
+                    <a:noFill/>
+                    <a:ln>
+                      <a:noFill/>
+                    </a:ln>
+                  </pic:spPr>
+                </pic:pic>
+              </a:graphicData>
+            </a:graphic>
+          </wp:inline>
+        </w:drawing>
+      </w:r>
+      <w:r>
+        <w:rPr>
+          <w:rFonts w:ascii="Calibri" w:eastAsia="Times New Roman" w:hAnsi="Calibri" w:cs="Calibri"/>
+          <w:color w:val="000000"/>
+        </w:rPr>
+        <w:t> It shows overall market sentiment felt by investors</w:t>
+      </w:r>
+    </w:p>
+    <w:p>
+      <w:pPr>
+        <w:numPr>
+          <w:ilvl w:val="1"/>
+          <w:numId w:val="71"/>
+        </w:numPr>
+        <w:spacing w:line="240" w:lineRule="auto"/>
+        <w:textAlignment w:val="baseline"/>
+        <w:rPr>
+          <w:rFonts w:ascii="Arial" w:eastAsia="Times New Roman" w:hAnsi="Arial" w:cs="Arial"/>
+          <w:color w:val="000000"/>
+          <w:sz w:val="20"/>
+          <w:szCs w:val="20"/>
+        </w:rPr>
+      </w:pPr>
+      <w:r>
+        <w:rPr>
+          <w:rFonts w:ascii="Calibri" w:eastAsia="Times New Roman" w:hAnsi="Calibri" w:cs="Calibri"/>
+          <w:noProof/>
+          <w:color w:val="000000"/>
+          <w:bdr w:val="none" w:sz="0" w:space="0" w:color="auto" w:frame="1"/>
+        </w:rPr>
+        <mc:AlternateContent>
+          <mc:Choice Requires="wps">
+            <w:drawing>
+              <wp:inline distT="0" distB="0" distL="0" distR="0" wp14:anchorId="1FC5893A" wp14:editId="67EAF95C">
+                <wp:extent cx="260985" cy="225425"/>
+                <wp:effectExtent l="0" t="0" r="0" b="0"/>
+                <wp:docPr id="113" name="Rectangle 113" descr="https://lh6.googleusercontent.com/yPUYhxcDHtZ-Z0B1D0PhBangmlSWz-NvQcx1a7huL5fYbG3sD7t-dqaZxAB518UJ6Cn0kcgALXTgHr9m7dkkh_D6Rdp_xtMWLH0WPgmMMHcQpra9TNh9kiHWDK0CtvFRGdC-v0qLaQyr4grFfKyoFQ"/>
+                <wp:cNvGraphicFramePr>
+                  <a:graphicFrameLocks xmlns:a="http://schemas.openxmlformats.org/drawingml/2006/main" noChangeAspect="1"/>
+                </wp:cNvGraphicFramePr>
+                <a:graphic xmlns:a="http://schemas.openxmlformats.org/drawingml/2006/main">
+                  <a:graphicData uri="http://schemas.microsoft.com/office/word/2010/wordprocessingShape">
+                    <wps:wsp>
+                      <wps:cNvSpPr>
+                        <a:spLocks noChangeAspect="1" noChangeArrowheads="1"/>
+                      </wps:cNvSpPr>
+                      <wps:spPr bwMode="auto">
+                        <a:xfrm>
+                          <a:off x="0" y="0"/>
+                          <a:ext cx="260985" cy="225425"/>
+                        </a:xfrm>
+                        <a:prstGeom prst="rect">
+                          <a:avLst/>
+                        </a:prstGeom>
+                        <a:noFill/>
+                        <a:ln>
+                          <a:noFill/>
+                        </a:ln>
+                        <a:extLst>
+                          <a:ext uri="{909E8E84-426E-40DD-AFC4-6F175D3DCCD1}">
+                            <a14:hiddenFill xmlns:a14="http://schemas.microsoft.com/office/drawing/2010/main">
+                              <a:solidFill>
+                                <a:srgbClr val="FFFFFF"/>
+                              </a:solidFill>
+                            </a14:hiddenFill>
+                          </a:ext>
+                          <a:ext uri="{91240B29-F687-4F45-9708-019B960494DF}">
+                            <a14:hiddenLine xmlns:a14="http://schemas.microsoft.com/office/drawing/2010/main" w="9525">
+                              <a:solidFill>
+                                <a:srgbClr val="000000"/>
+                              </a:solidFill>
+                              <a:miter lim="800000"/>
+                              <a:headEnd/>
+                              <a:tailEnd/>
+                            </a14:hiddenLine>
+                          </a:ext>
+                        </a:extLst>
+                      </wps:spPr>
+                      <wps:bodyPr rot="0" vert="horz" wrap="square" lIns="91440" tIns="45720" rIns="91440" bIns="45720" anchor="t" anchorCtr="0" upright="1">
+                        <a:noAutofit/>
+                      </wps:bodyPr>
+                    </wps:wsp>
+                  </a:graphicData>
+                </a:graphic>
+              </wp:inline>
+            </w:drawing>
+          </mc:Choice>
+          <mc:Fallback>
+            <w:pict>
+              <v:rect w14:anchorId="3F132853" id="Rectangle 113" o:spid="_x0000_s1026" alt="https://lh6.googleusercontent.com/yPUYhxcDHtZ-Z0B1D0PhBangmlSWz-NvQcx1a7huL5fYbG3sD7t-dqaZxAB518UJ6Cn0kcgALXTgHr9m7dkkh_D6Rdp_xtMWLH0WPgmMMHcQpra9TNh9kiHWDK0CtvFRGdC-v0qLaQyr4grFfKyoFQ" style="width:20.55pt;height:17.75pt;visibility:visible;mso-wrap-style:square;mso-left-percent:-10001;mso-top-percent:-10001;mso-position-horizontal:absolute;mso-position-horizontal-relative:char;mso-position-vertical:absolute;mso-position-vertical-relative:line;mso-left-percent:-10001;mso-top-percent:-10001;v-text-anchor:top" o:gfxdata="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" filled="f" stroked="f">
+                <o:lock v:ext="edit" aspectratio="t"/>
+                <w10:anchorlock/>
+              </v:rect>
+            </w:pict>
+          </mc:Fallback>
+        </mc:AlternateContent>
+      </w:r>
+      <w:r>
+        <w:rPr>
+          <w:rFonts w:ascii="Calibri" w:eastAsia="Times New Roman" w:hAnsi="Calibri" w:cs="Calibri"/>
+          <w:color w:val="000000"/>
+        </w:rPr>
+        <w:t> It shows us how much cryptocurrency is currently available to buy on the market</w:t>
+      </w:r>
+    </w:p>
+    <w:p>
+      <w:pPr>
+        <w:spacing w:line="240" w:lineRule="auto"/>
+        <w:rPr>
+          <w:rFonts w:ascii="Calibri" w:eastAsia="Times New Roman" w:hAnsi="Calibri" w:cs="Calibri"/>
+          <w:b/>
+          <w:bCs/>
+          <w:color w:val="000000"/>
+        </w:rPr>
+      </w:pPr>
+      <w:r>
+        <w:rPr>
+          <w:rFonts w:ascii="Calibri" w:eastAsia="Times New Roman" w:hAnsi="Calibri" w:cs="Calibri"/>
+          <w:color w:val="000000"/>
+        </w:rPr>
+        <w:t>Correct</w:t>
+      </w:r>
+      <w:r>
+        <w:rPr>
+          <w:rFonts w:ascii="Calibri" w:eastAsia="Times New Roman" w:hAnsi="Calibri" w:cs="Calibri"/>
+          <w:b/>
+          <w:bCs/>
+          <w:color w:val="000000"/>
+        </w:rPr>
+        <w:t>5/5 $TRSRY</w:t>
+      </w:r>
+    </w:p>
+    <w:p>
+      <w:pPr>
+        <w:spacing w:line="240" w:lineRule="auto"/>
+        <w:rPr>
+          <w:rFonts w:ascii="Calibri" w:eastAsia="Times New Roman" w:hAnsi="Calibri" w:cs="Calibri"/>
+          <w:b/>
+          <w:bCs/>
+          <w:color w:val="000000"/>
+        </w:rPr>
+      </w:pPr>
+      <w:r>
+        <w:rPr>
+          <w:rFonts w:ascii="Calibri" w:eastAsia="Times New Roman" w:hAnsi="Calibri" w:cs="Calibri"/>
+          <w:bCs/>
+          <w:color w:val="000000"/>
+        </w:rPr>
+        <w:t xml:space="preserve">Right Answer: </w:t>
+      </w:r>
+      <w:r>
+        <w:rPr>
+          <w:rFonts w:ascii="Calibri" w:eastAsia="Times New Roman" w:hAnsi="Calibri" w:cs="Calibri"/>
+          <w:b/>
+          <w:bCs/>
+          <w:color w:val="000000"/>
+        </w:rPr>
+        <w:t>It shows overall market sentiment felt by investors</w:t>
+      </w:r>
+    </w:p>
+    <w:p>
+      <w:pPr>
+        <w:numPr>
+          <w:ilvl w:val="0"/>
+          <w:numId w:val="72"/>
+        </w:numPr>
+        <w:spacing w:line="240" w:lineRule="auto"/>
+        <w:textAlignment w:val="baseline"/>
+        <w:rPr>
+          <w:rFonts w:ascii="Calibri" w:eastAsia="Times New Roman" w:hAnsi="Calibri" w:cs="Calibri"/>
+          <w:color w:val="000000"/>
+        </w:rPr>
+      </w:pPr>
+      <w:r>
+        <w:rPr>
+          <w:rFonts w:ascii="Calibri" w:eastAsia="Times New Roman" w:hAnsi="Calibri" w:cs="Calibri"/>
+          <w:b/>
+          <w:bCs/>
+          <w:color w:val="000000"/>
+        </w:rPr>
+        <w:t>True or False: Fear &amp; Greed index is all I need to look at before deciding to invest</w:t>
+      </w:r>
+    </w:p>
+    <w:p>
+      <w:pPr>
+        <w:numPr>
+          <w:ilvl w:val="1"/>
+          <w:numId w:val="73"/>
+        </w:numPr>
+        <w:spacing w:line="240" w:lineRule="auto"/>
+        <w:textAlignment w:val="baseline"/>
+        <w:rPr>
+          <w:rFonts w:ascii="Arial" w:eastAsia="Times New Roman" w:hAnsi="Arial" w:cs="Arial"/>
+          <w:color w:val="000000"/>
+          <w:sz w:val="20"/>
+          <w:szCs w:val="20"/>
+        </w:rPr>
+      </w:pPr>
+      <w:r>
+        <w:rPr>
+          <w:rFonts w:ascii="Calibri" w:eastAsia="Times New Roman" w:hAnsi="Calibri" w:cs="Calibri"/>
+          <w:noProof/>
+          <w:color w:val="000000"/>
+          <w:bdr w:val="none" w:sz="0" w:space="0" w:color="auto" w:frame="1"/>
+        </w:rPr>
+        <w:drawing>
+          <wp:inline distT="0" distB="0" distL="0" distR="0" wp14:anchorId="782E3036" wp14:editId="17A65800">
+            <wp:extent cx="260985" cy="225425"/>
+            <wp:effectExtent l="0" t="0" r="5715" b="3175"/>
+            <wp:docPr id="112" name="Picture 112" descr="https://lh6.googleusercontent.com/yPUYhxcDHtZ-Z0B1D0PhBangmlSWz-NvQcx1a7huL5fYbG3sD7t-dqaZxAB518UJ6Cn0kcgALXTgHr9m7dkkh_D6Rdp_xtMWLH0WPgmMMHcQpra9TNh9kiHWDK0CtvFRGdC-v0qLaQyr4grFfKyoFQ"/>
+            <wp:cNvGraphicFramePr>
+              <a:graphicFrameLocks xmlns:a="http://schemas.openxmlformats.org/drawingml/2006/main" noChangeAspect="1"/>
+            </wp:cNvGraphicFramePr>
+            <a:graphic xmlns:a="http://schemas.openxmlformats.org/drawingml/2006/main">
+              <a:graphicData uri="http://schemas.openxmlformats.org/drawingml/2006/picture">
+                <pic:pic xmlns:pic="http://schemas.openxmlformats.org/drawingml/2006/picture">
+                  <pic:nvPicPr>
+                    <pic:cNvPr id="0" name="Picture 238" descr="https://lh6.googleusercontent.com/yPUYhxcDHtZ-Z0B1D0PhBangmlSWz-NvQcx1a7huL5fYbG3sD7t-dqaZxAB518UJ6Cn0kcgALXTgHr9m7dkkh_D6Rdp_xtMWLH0WPgmMMHcQpra9TNh9kiHWDK0CtvFRGdC-v0qLaQyr4grFfKyoFQ"/>
+                    <pic:cNvPicPr>
+                      <a:picLocks noChangeAspect="1" noChangeArrowheads="1"/>
+                    </pic:cNvPicPr>
+                  </pic:nvPicPr>
+                  <pic:blipFill>
+                    <a:blip r:embed="rId69" cstate="print">
+                      <a:extLst>
+                        <a:ext uri="{28A0092B-C50C-407E-A947-70E740481C1C}">
+                          <a14:useLocalDpi xmlns:a14="http://schemas.microsoft.com/office/drawing/2010/main" val="0"/>
+                        </a:ext>
+                      </a:extLst>
+                    </a:blip>
+                    <a:srcRect/>
+                    <a:stretch>
+                      <a:fillRect/>
+                    </a:stretch>
+                  </pic:blipFill>
+                  <pic:spPr bwMode="auto">
+                    <a:xfrm>
+                      <a:off x="0" y="0"/>
+                      <a:ext cx="260985" cy="225425"/>
+                    </a:xfrm>
+                    <a:prstGeom prst="rect">
+                      <a:avLst/>
+                    </a:prstGeom>
+                    <a:noFill/>
+                    <a:ln>
+                      <a:noFill/>
+                    </a:ln>
+                  </pic:spPr>
+                </pic:pic>
+              </a:graphicData>
+            </a:graphic>
+          </wp:inline>
+        </w:drawing>
+      </w:r>
+      <w:r>
+        <w:rPr>
+          <w:rFonts w:ascii="Calibri" w:eastAsia="Times New Roman" w:hAnsi="Calibri" w:cs="Calibri"/>
+          <w:color w:val="000000"/>
+        </w:rPr>
+        <w:t> True</w:t>
+      </w:r>
+    </w:p>
+    <w:p>
+      <w:pPr>
+        <w:numPr>
+          <w:ilvl w:val="1"/>
+          <w:numId w:val="73"/>
+        </w:numPr>
+        <w:spacing w:line="240" w:lineRule="auto"/>
+        <w:textAlignment w:val="baseline"/>
+        <w:rPr>
+          <w:rFonts w:ascii="Arial" w:eastAsia="Times New Roman" w:hAnsi="Arial" w:cs="Arial"/>
+          <w:color w:val="000000"/>
+          <w:sz w:val="20"/>
+          <w:szCs w:val="20"/>
+        </w:rPr>
+      </w:pPr>
+      <w:r>
+        <w:rPr>
+          <w:rFonts w:ascii="Calibri" w:eastAsia="Times New Roman" w:hAnsi="Calibri" w:cs="Calibri"/>
+          <w:noProof/>
+          <w:color w:val="000000"/>
+          <w:bdr w:val="none" w:sz="0" w:space="0" w:color="auto" w:frame="1"/>
+        </w:rPr>
+        <w:drawing>
+          <wp:inline distT="0" distB="0" distL="0" distR="0" wp14:anchorId="1EFC8606" wp14:editId="58BED36B">
+            <wp:extent cx="260985" cy="225425"/>
+            <wp:effectExtent l="0" t="0" r="5715" b="3175"/>
+            <wp:docPr id="111" name="Picture 111" descr="https://lh3.googleusercontent.com/V7zQGTlS1G4iHJyZdMxaAstrT8cDZiS7DY-XGa3MLSiTwfRsAmTo8AOB99uwdo5gvOFOLqHICTsMLaKVUVbXNoOaPQbCsfQbPcm_HEX3iuFCOzW6OlFEczfV9LNFpsd8RPopGOrh6aD72ljQgq9akQ"/>
+            <wp:cNvGraphicFramePr>
+              <a:graphicFrameLocks xmlns:a="http://schemas.openxmlformats.org/drawingml/2006/main" noChangeAspect="1"/>
+            </wp:cNvGraphicFramePr>
+            <a:graphic xmlns:a="http://schemas.openxmlformats.org/drawingml/2006/main">
+              <a:graphicData uri="http://schemas.openxmlformats.org/drawingml/2006/picture">
+                <pic:pic xmlns:pic="http://schemas.openxmlformats.org/drawingml/2006/picture">
+                  <pic:nvPicPr>
+                    <pic:cNvPr id="0" name="Picture 239" descr="https://lh3.googleusercontent.com/V7zQGTlS1G4iHJyZdMxaAstrT8cDZiS7DY-XGa3MLSiTwfRsAmTo8AOB99uwdo5gvOFOLqHICTsMLaKVUVbXNoOaPQbCsfQbPcm_HEX3iuFCOzW6OlFEczfV9LNFpsd8RPopGOrh6aD72ljQgq9akQ"/>
+                    <pic:cNvPicPr>
+                      <a:picLocks noChangeAspect="1" noChangeArrowheads="1"/>
+                    </pic:cNvPicPr>
+                  </pic:nvPicPr>
+                  <pic:blipFill>
+                    <a:blip r:embed="rId68" cstate="print">
+                      <a:extLst>
+                        <a:ext uri="{28A0092B-C50C-407E-A947-70E740481C1C}">
+                          <a14:useLocalDpi xmlns:a14="http://schemas.microsoft.com/office/drawing/2010/main" val="0"/>
+                        </a:ext>
+                      </a:extLst>
+                    </a:blip>
+                    <a:srcRect/>
+                    <a:stretch>
+                      <a:fillRect/>
+                    </a:stretch>
+                  </pic:blipFill>
+                  <pic:spPr bwMode="auto">
+                    <a:xfrm>
+                      <a:off x="0" y="0"/>
+                      <a:ext cx="260985" cy="225425"/>
+                    </a:xfrm>
+                    <a:prstGeom prst="rect">
+                      <a:avLst/>
+                    </a:prstGeom>
+                    <a:noFill/>
+                    <a:ln>
+                      <a:noFill/>
+                    </a:ln>
+                  </pic:spPr>
+                </pic:pic>
+              </a:graphicData>
+            </a:graphic>
+          </wp:inline>
+        </w:drawing>
+      </w:r>
+      <w:r>
+        <w:rPr>
+          <w:rFonts w:ascii="Calibri" w:eastAsia="Times New Roman" w:hAnsi="Calibri" w:cs="Calibri"/>
+          <w:color w:val="000000"/>
+        </w:rPr>
+        <w:t> False</w:t>
+      </w:r>
+    </w:p>
+    <w:p>
+      <w:pPr>
+        <w:spacing w:line="240" w:lineRule="auto"/>
+        <w:jc w:val="both"/>
+        <w:rPr>
+          <w:rFonts w:ascii="Calibri" w:eastAsia="Times New Roman" w:hAnsi="Calibri" w:cs="Calibri"/>
+          <w:b/>
+          <w:bCs/>
+          <w:color w:val="000000"/>
+        </w:rPr>
+      </w:pPr>
+      <w:r>
+        <w:rPr>
+          <w:rFonts w:ascii="Calibri" w:eastAsia="Times New Roman" w:hAnsi="Calibri" w:cs="Calibri"/>
+          <w:color w:val="000000"/>
+        </w:rPr>
+        <w:t>Correct</w:t>
+      </w:r>
+      <w:r>
+        <w:rPr>
+          <w:rFonts w:ascii="Calibri" w:eastAsia="Times New Roman" w:hAnsi="Calibri" w:cs="Calibri"/>
+          <w:b/>
+          <w:bCs/>
+          <w:color w:val="000000"/>
+        </w:rPr>
+        <w:t>5/5 $TRSRY</w:t>
+      </w:r>
+    </w:p>
+    <w:p>
+      <w:pPr>
+        <w:spacing w:line="240" w:lineRule="auto"/>
+        <w:jc w:val="both"/>
+        <w:rPr>
+          <w:rFonts w:ascii="Calibri" w:eastAsia="Times New Roman" w:hAnsi="Calibri" w:cs="Calibri"/>
+          <w:color w:val="000000"/>
+        </w:rPr>
+      </w:pPr>
+      <w:r>
+        <w:rPr>
+          <w:rFonts w:ascii="Calibri" w:eastAsia="Times New Roman" w:hAnsi="Calibri" w:cs="Calibri"/>
+          <w:bCs/>
+          <w:color w:val="000000"/>
+        </w:rPr>
+        <w:t xml:space="preserve">Right Answer: </w:t>
+      </w:r>
+      <w:r>
+        <w:rPr>
+          <w:rFonts w:ascii="Calibri" w:eastAsia="Times New Roman" w:hAnsi="Calibri" w:cs="Calibri"/>
+          <w:b/>
+          <w:bCs/>
+          <w:color w:val="000000"/>
+        </w:rPr>
+        <w:t>False</w:t>
+      </w:r>
       <w:bookmarkStart w:id="1" w:name="_GoBack"/>
       <w:bookmarkEnd w:id="1"/>
     </w:p>
@@ -19421,6 +19947,123 @@
     </w:lvl>
   </w:abstractNum>
   <w:abstractNum w:abstractNumId="1" w15:restartNumberingAfterBreak="0">
+    <w:nsid w:val="0154204F"/>
+    <w:multiLevelType w:val="multilevel"/>
+    <w:tmpl w:val="6D8871D8"/>
+    <w:lvl w:ilvl="0">
+      <w:start w:val="2"/>
+      <w:numFmt w:val="decimal"/>
+      <w:lvlText w:val="%1."/>
+      <w:lvlJc w:val="left"/>
+      <w:pPr>
+        <w:tabs>
+          <w:tab w:val="num" w:pos="720"/>
+        </w:tabs>
+        <w:ind w:left="720" w:hanging="360"/>
+      </w:pPr>
+    </w:lvl>
+    <w:lvl w:ilvl="1">
+      <w:start w:val="1"/>
+      <w:numFmt w:val="bullet"/>
+      <w:lvlText w:val="o"/>
+      <w:lvlJc w:val="left"/>
+      <w:pPr>
+        <w:tabs>
+          <w:tab w:val="num" w:pos="1440"/>
+        </w:tabs>
+        <w:ind w:left="1440" w:hanging="360"/>
+      </w:pPr>
+      <w:rPr>
+        <w:rFonts w:ascii="Courier New" w:hAnsi="Courier New" w:hint="default"/>
+        <w:sz w:val="20"/>
+      </w:rPr>
+    </w:lvl>
+    <w:lvl w:ilvl="2" w:tentative="1">
+      <w:start w:val="1"/>
+      <w:numFmt w:val="decimal"/>
+      <w:lvlText w:val="%3."/>
+      <w:lvlJc w:val="left"/>
+      <w:pPr>
+        <w:tabs>
+          <w:tab w:val="num" w:pos="2160"/>
+        </w:tabs>
+        <w:ind w:left="2160" w:hanging="360"/>
+      </w:pPr>
+    </w:lvl>
+    <w:lvl w:ilvl="3" w:tentative="1">
+      <w:start w:val="1"/>
+      <w:numFmt w:val="decimal"/>
+      <w:lvlText w:val="%4."/>
+      <w:lvlJc w:val="left"/>
+      <w:pPr>
+        <w:tabs>
+          <w:tab w:val="num" w:pos="2880"/>
+        </w:tabs>
+        <w:ind w:left="2880" w:hanging="360"/>
+      </w:pPr>
+    </w:lvl>
+    <w:lvl w:ilvl="4" w:tentative="1">
+      <w:start w:val="1"/>
+      <w:numFmt w:val="decimal"/>
+      <w:lvlText w:val="%5."/>
+      <w:lvlJc w:val="left"/>
+      <w:pPr>
+        <w:tabs>
+          <w:tab w:val="num" w:pos="3600"/>
+        </w:tabs>
+        <w:ind w:left="3600" w:hanging="360"/>
+      </w:pPr>
+    </w:lvl>
+    <w:lvl w:ilvl="5" w:tentative="1">
+      <w:start w:val="1"/>
+      <w:numFmt w:val="decimal"/>
+      <w:lvlText w:val="%6."/>
+      <w:lvlJc w:val="left"/>
+      <w:pPr>
+        <w:tabs>
+          <w:tab w:val="num" w:pos="4320"/>
+        </w:tabs>
+        <w:ind w:left="4320" w:hanging="360"/>
+      </w:pPr>
+    </w:lvl>
+    <w:lvl w:ilvl="6" w:tentative="1">
+      <w:start w:val="1"/>
+      <w:numFmt w:val="decimal"/>
+      <w:lvlText w:val="%7."/>
+      <w:lvlJc w:val="left"/>
+      <w:pPr>
+        <w:tabs>
+          <w:tab w:val="num" w:pos="5040"/>
+        </w:tabs>
+        <w:ind w:left="5040" w:hanging="360"/>
+      </w:pPr>
+    </w:lvl>
+    <w:lvl w:ilvl="7" w:tentative="1">
+      <w:start w:val="1"/>
+      <w:numFmt w:val="decimal"/>
+      <w:lvlText w:val="%8."/>
+      <w:lvlJc w:val="left"/>
+      <w:pPr>
+        <w:tabs>
+          <w:tab w:val="num" w:pos="5760"/>
+        </w:tabs>
+        <w:ind w:left="5760" w:hanging="360"/>
+      </w:pPr>
+    </w:lvl>
+    <w:lvl w:ilvl="8" w:tentative="1">
+      <w:start w:val="1"/>
+      <w:numFmt w:val="decimal"/>
+      <w:lvlText w:val="%9."/>
+      <w:lvlJc w:val="left"/>
+      <w:pPr>
+        <w:tabs>
+          <w:tab w:val="num" w:pos="6480"/>
+        </w:tabs>
+        <w:ind w:left="6480" w:hanging="360"/>
+      </w:pPr>
+    </w:lvl>
+  </w:abstractNum>
+  <w:abstractNum w:abstractNumId="2" w15:restartNumberingAfterBreak="0">
     <w:nsid w:val="01F378CE"/>
     <w:multiLevelType w:val="multilevel"/>
     <w:tmpl w:val="A88E0242"/>
@@ -19537,7 +20180,7 @@
       </w:pPr>
     </w:lvl>
   </w:abstractNum>
-  <w:abstractNum w:abstractNumId="2" w15:restartNumberingAfterBreak="0">
+  <w:abstractNum w:abstractNumId="3" w15:restartNumberingAfterBreak="0">
     <w:nsid w:val="028C63FD"/>
     <w:multiLevelType w:val="multilevel"/>
     <w:tmpl w:val="3978FB96"/>
@@ -19654,7 +20297,7 @@
       </w:pPr>
     </w:lvl>
   </w:abstractNum>
-  <w:abstractNum w:abstractNumId="3" w15:restartNumberingAfterBreak="0">
+  <w:abstractNum w:abstractNumId="4" w15:restartNumberingAfterBreak="0">
     <w:nsid w:val="02FA595B"/>
     <w:multiLevelType w:val="multilevel"/>
     <w:tmpl w:val="76D67F18"/>
@@ -19771,7 +20414,7 @@
       </w:pPr>
     </w:lvl>
   </w:abstractNum>
-  <w:abstractNum w:abstractNumId="4" w15:restartNumberingAfterBreak="0">
+  <w:abstractNum w:abstractNumId="5" w15:restartNumberingAfterBreak="0">
     <w:nsid w:val="04AD7FDA"/>
     <w:multiLevelType w:val="multilevel"/>
     <w:tmpl w:val="48685402"/>
@@ -19888,7 +20531,7 @@
       </w:pPr>
     </w:lvl>
   </w:abstractNum>
-  <w:abstractNum w:abstractNumId="5" w15:restartNumberingAfterBreak="0">
+  <w:abstractNum w:abstractNumId="6" w15:restartNumberingAfterBreak="0">
     <w:nsid w:val="0E0B6D4B"/>
     <w:multiLevelType w:val="multilevel"/>
     <w:tmpl w:val="35F6A67C"/>
@@ -20005,7 +20648,7 @@
       </w:pPr>
     </w:lvl>
   </w:abstractNum>
-  <w:abstractNum w:abstractNumId="6" w15:restartNumberingAfterBreak="0">
+  <w:abstractNum w:abstractNumId="7" w15:restartNumberingAfterBreak="0">
     <w:nsid w:val="162003B2"/>
     <w:multiLevelType w:val="multilevel"/>
     <w:tmpl w:val="D00CD0FE"/>
@@ -20122,7 +20765,7 @@
       </w:pPr>
     </w:lvl>
   </w:abstractNum>
-  <w:abstractNum w:abstractNumId="7" w15:restartNumberingAfterBreak="0">
+  <w:abstractNum w:abstractNumId="8" w15:restartNumberingAfterBreak="0">
     <w:nsid w:val="17623CD2"/>
     <w:multiLevelType w:val="multilevel"/>
     <w:tmpl w:val="EE24910E"/>
@@ -20239,7 +20882,7 @@
       </w:pPr>
     </w:lvl>
   </w:abstractNum>
-  <w:abstractNum w:abstractNumId="8" w15:restartNumberingAfterBreak="0">
+  <w:abstractNum w:abstractNumId="9" w15:restartNumberingAfterBreak="0">
     <w:nsid w:val="1B885A16"/>
     <w:multiLevelType w:val="multilevel"/>
     <w:tmpl w:val="6E46DBE2"/>
@@ -20356,7 +20999,7 @@
       </w:pPr>
     </w:lvl>
   </w:abstractNum>
-  <w:abstractNum w:abstractNumId="9" w15:restartNumberingAfterBreak="0">
+  <w:abstractNum w:abstractNumId="10" w15:restartNumberingAfterBreak="0">
     <w:nsid w:val="1C342A7F"/>
     <w:multiLevelType w:val="multilevel"/>
     <w:tmpl w:val="0E760610"/>
@@ -20473,7 +21116,7 @@
       </w:pPr>
     </w:lvl>
   </w:abstractNum>
-  <w:abstractNum w:abstractNumId="10" w15:restartNumberingAfterBreak="0">
+  <w:abstractNum w:abstractNumId="11" w15:restartNumberingAfterBreak="0">
     <w:nsid w:val="207E4B18"/>
     <w:multiLevelType w:val="multilevel"/>
     <w:tmpl w:val="4198F0CE"/>
@@ -20590,7 +21233,7 @@
       </w:pPr>
     </w:lvl>
   </w:abstractNum>
-  <w:abstractNum w:abstractNumId="11" w15:restartNumberingAfterBreak="0">
+  <w:abstractNum w:abstractNumId="12" w15:restartNumberingAfterBreak="0">
     <w:nsid w:val="21060E15"/>
     <w:multiLevelType w:val="multilevel"/>
     <w:tmpl w:val="F91A25C0"/>
@@ -20707,7 +21350,7 @@
       </w:pPr>
     </w:lvl>
   </w:abstractNum>
-  <w:abstractNum w:abstractNumId="12" w15:restartNumberingAfterBreak="0">
+  <w:abstractNum w:abstractNumId="13" w15:restartNumberingAfterBreak="0">
     <w:nsid w:val="221B257E"/>
     <w:multiLevelType w:val="multilevel"/>
     <w:tmpl w:val="0C5ECF34"/>
@@ -20824,7 +21467,7 @@
       </w:pPr>
     </w:lvl>
   </w:abstractNum>
-  <w:abstractNum w:abstractNumId="13" w15:restartNumberingAfterBreak="0">
+  <w:abstractNum w:abstractNumId="14" w15:restartNumberingAfterBreak="0">
     <w:nsid w:val="23D015E5"/>
     <w:multiLevelType w:val="multilevel"/>
     <w:tmpl w:val="44F62702"/>
@@ -20941,7 +21584,7 @@
       </w:pPr>
     </w:lvl>
   </w:abstractNum>
-  <w:abstractNum w:abstractNumId="14" w15:restartNumberingAfterBreak="0">
+  <w:abstractNum w:abstractNumId="15" w15:restartNumberingAfterBreak="0">
     <w:nsid w:val="24E22686"/>
     <w:multiLevelType w:val="multilevel"/>
     <w:tmpl w:val="2C4A5FFC"/>
@@ -21058,7 +21701,7 @@
       </w:pPr>
     </w:lvl>
   </w:abstractNum>
-  <w:abstractNum w:abstractNumId="15" w15:restartNumberingAfterBreak="0">
+  <w:abstractNum w:abstractNumId="16" w15:restartNumberingAfterBreak="0">
     <w:nsid w:val="25487DB5"/>
     <w:multiLevelType w:val="multilevel"/>
     <w:tmpl w:val="A90A7D0A"/>
@@ -21175,7 +21818,7 @@
       </w:pPr>
     </w:lvl>
   </w:abstractNum>
-  <w:abstractNum w:abstractNumId="16" w15:restartNumberingAfterBreak="0">
+  <w:abstractNum w:abstractNumId="17" w15:restartNumberingAfterBreak="0">
     <w:nsid w:val="260A7FA3"/>
     <w:multiLevelType w:val="multilevel"/>
     <w:tmpl w:val="E5301B5A"/>
@@ -21292,7 +21935,7 @@
       </w:pPr>
     </w:lvl>
   </w:abstractNum>
-  <w:abstractNum w:abstractNumId="17" w15:restartNumberingAfterBreak="0">
+  <w:abstractNum w:abstractNumId="18" w15:restartNumberingAfterBreak="0">
     <w:nsid w:val="27BF7C24"/>
     <w:multiLevelType w:val="multilevel"/>
     <w:tmpl w:val="6E0C379C"/>
@@ -21409,7 +22052,7 @@
       </w:pPr>
     </w:lvl>
   </w:abstractNum>
-  <w:abstractNum w:abstractNumId="18" w15:restartNumberingAfterBreak="0">
+  <w:abstractNum w:abstractNumId="19" w15:restartNumberingAfterBreak="0">
     <w:nsid w:val="27F77995"/>
     <w:multiLevelType w:val="multilevel"/>
     <w:tmpl w:val="1A882704"/>
@@ -21526,7 +22169,7 @@
       </w:pPr>
     </w:lvl>
   </w:abstractNum>
-  <w:abstractNum w:abstractNumId="19" w15:restartNumberingAfterBreak="0">
+  <w:abstractNum w:abstractNumId="20" w15:restartNumberingAfterBreak="0">
     <w:nsid w:val="28D05BF2"/>
     <w:multiLevelType w:val="multilevel"/>
     <w:tmpl w:val="19A67A38"/>
@@ -21643,7 +22286,7 @@
       </w:pPr>
     </w:lvl>
   </w:abstractNum>
-  <w:abstractNum w:abstractNumId="20" w15:restartNumberingAfterBreak="0">
+  <w:abstractNum w:abstractNumId="21" w15:restartNumberingAfterBreak="0">
     <w:nsid w:val="2E313DB5"/>
     <w:multiLevelType w:val="multilevel"/>
     <w:tmpl w:val="F612B812"/>
@@ -21760,7 +22403,7 @@
       </w:pPr>
     </w:lvl>
   </w:abstractNum>
-  <w:abstractNum w:abstractNumId="21" w15:restartNumberingAfterBreak="0">
+  <w:abstractNum w:abstractNumId="22" w15:restartNumberingAfterBreak="0">
     <w:nsid w:val="353612D4"/>
     <w:multiLevelType w:val="multilevel"/>
     <w:tmpl w:val="187A87CC"/>
@@ -21877,7 +22520,7 @@
       </w:pPr>
     </w:lvl>
   </w:abstractNum>
-  <w:abstractNum w:abstractNumId="22" w15:restartNumberingAfterBreak="0">
+  <w:abstractNum w:abstractNumId="23" w15:restartNumberingAfterBreak="0">
     <w:nsid w:val="3CA243AD"/>
     <w:multiLevelType w:val="multilevel"/>
     <w:tmpl w:val="12F49D66"/>
@@ -21994,7 +22637,7 @@
       </w:pPr>
     </w:lvl>
   </w:abstractNum>
-  <w:abstractNum w:abstractNumId="23" w15:restartNumberingAfterBreak="0">
+  <w:abstractNum w:abstractNumId="24" w15:restartNumberingAfterBreak="0">
     <w:nsid w:val="3DA823BE"/>
     <w:multiLevelType w:val="multilevel"/>
     <w:tmpl w:val="E0BC2C02"/>
@@ -22111,7 +22754,7 @@
       </w:pPr>
     </w:lvl>
   </w:abstractNum>
-  <w:abstractNum w:abstractNumId="24" w15:restartNumberingAfterBreak="0">
+  <w:abstractNum w:abstractNumId="25" w15:restartNumberingAfterBreak="0">
     <w:nsid w:val="3E921E60"/>
     <w:multiLevelType w:val="multilevel"/>
     <w:tmpl w:val="ECD691AA"/>
@@ -22228,7 +22871,7 @@
       </w:pPr>
     </w:lvl>
   </w:abstractNum>
-  <w:abstractNum w:abstractNumId="25" w15:restartNumberingAfterBreak="0">
+  <w:abstractNum w:abstractNumId="26" w15:restartNumberingAfterBreak="0">
     <w:nsid w:val="42311210"/>
     <w:multiLevelType w:val="multilevel"/>
     <w:tmpl w:val="32EE573C"/>
@@ -22345,7 +22988,7 @@
       </w:pPr>
     </w:lvl>
   </w:abstractNum>
-  <w:abstractNum w:abstractNumId="26" w15:restartNumberingAfterBreak="0">
+  <w:abstractNum w:abstractNumId="27" w15:restartNumberingAfterBreak="0">
     <w:nsid w:val="498421C4"/>
     <w:multiLevelType w:val="multilevel"/>
     <w:tmpl w:val="2F4035CA"/>
@@ -22462,7 +23105,7 @@
       </w:pPr>
     </w:lvl>
   </w:abstractNum>
-  <w:abstractNum w:abstractNumId="27" w15:restartNumberingAfterBreak="0">
+  <w:abstractNum w:abstractNumId="28" w15:restartNumberingAfterBreak="0">
     <w:nsid w:val="4D644503"/>
     <w:multiLevelType w:val="multilevel"/>
     <w:tmpl w:val="91DE9E64"/>
@@ -22579,7 +23222,7 @@
       </w:pPr>
     </w:lvl>
   </w:abstractNum>
-  <w:abstractNum w:abstractNumId="28" w15:restartNumberingAfterBreak="0">
+  <w:abstractNum w:abstractNumId="29" w15:restartNumberingAfterBreak="0">
     <w:nsid w:val="4EEA3E3D"/>
     <w:multiLevelType w:val="multilevel"/>
     <w:tmpl w:val="E56C09F0"/>
@@ -22728,7 +23371,7 @@
       </w:rPr>
     </w:lvl>
   </w:abstractNum>
-  <w:abstractNum w:abstractNumId="29" w15:restartNumberingAfterBreak="0">
+  <w:abstractNum w:abstractNumId="30" w15:restartNumberingAfterBreak="0">
     <w:nsid w:val="4FA65D6A"/>
     <w:multiLevelType w:val="multilevel"/>
     <w:tmpl w:val="11BA778A"/>
@@ -22845,7 +23488,7 @@
       </w:pPr>
     </w:lvl>
   </w:abstractNum>
-  <w:abstractNum w:abstractNumId="30" w15:restartNumberingAfterBreak="0">
+  <w:abstractNum w:abstractNumId="31" w15:restartNumberingAfterBreak="0">
     <w:nsid w:val="54EA629F"/>
     <w:multiLevelType w:val="multilevel"/>
     <w:tmpl w:val="31D2951C"/>
@@ -22986,7 +23629,7 @@
       </w:rPr>
     </w:lvl>
   </w:abstractNum>
-  <w:abstractNum w:abstractNumId="31" w15:restartNumberingAfterBreak="0">
+  <w:abstractNum w:abstractNumId="32" w15:restartNumberingAfterBreak="0">
     <w:nsid w:val="59CE70BC"/>
     <w:multiLevelType w:val="multilevel"/>
     <w:tmpl w:val="78D046DE"/>
@@ -23103,7 +23746,7 @@
       </w:pPr>
     </w:lvl>
   </w:abstractNum>
-  <w:abstractNum w:abstractNumId="32" w15:restartNumberingAfterBreak="0">
+  <w:abstractNum w:abstractNumId="33" w15:restartNumberingAfterBreak="0">
     <w:nsid w:val="5C7F2FD4"/>
     <w:multiLevelType w:val="multilevel"/>
     <w:tmpl w:val="3AA8C542"/>
@@ -23216,7 +23859,7 @@
       </w:pPr>
     </w:lvl>
   </w:abstractNum>
-  <w:abstractNum w:abstractNumId="33" w15:restartNumberingAfterBreak="0">
+  <w:abstractNum w:abstractNumId="34" w15:restartNumberingAfterBreak="0">
     <w:nsid w:val="5FDF4849"/>
     <w:multiLevelType w:val="multilevel"/>
     <w:tmpl w:val="ADC28E22"/>
@@ -23333,7 +23976,7 @@
       </w:pPr>
     </w:lvl>
   </w:abstractNum>
-  <w:abstractNum w:abstractNumId="34" w15:restartNumberingAfterBreak="0">
+  <w:abstractNum w:abstractNumId="35" w15:restartNumberingAfterBreak="0">
     <w:nsid w:val="624B1A62"/>
     <w:multiLevelType w:val="multilevel"/>
     <w:tmpl w:val="B4C8F190"/>
@@ -23450,7 +24093,7 @@
       </w:pPr>
     </w:lvl>
   </w:abstractNum>
-  <w:abstractNum w:abstractNumId="35" w15:restartNumberingAfterBreak="0">
+  <w:abstractNum w:abstractNumId="36" w15:restartNumberingAfterBreak="0">
     <w:nsid w:val="631B4400"/>
     <w:multiLevelType w:val="multilevel"/>
     <w:tmpl w:val="D430CD90"/>
@@ -23567,7 +24210,7 @@
       </w:pPr>
     </w:lvl>
   </w:abstractNum>
-  <w:abstractNum w:abstractNumId="36" w15:restartNumberingAfterBreak="0">
+  <w:abstractNum w:abstractNumId="37" w15:restartNumberingAfterBreak="0">
     <w:nsid w:val="644B4BF7"/>
     <w:multiLevelType w:val="multilevel"/>
     <w:tmpl w:val="3286C4C4"/>
@@ -23684,7 +24327,7 @@
       </w:pPr>
     </w:lvl>
   </w:abstractNum>
-  <w:abstractNum w:abstractNumId="37" w15:restartNumberingAfterBreak="0">
+  <w:abstractNum w:abstractNumId="38" w15:restartNumberingAfterBreak="0">
     <w:nsid w:val="6A237F50"/>
     <w:multiLevelType w:val="multilevel"/>
     <w:tmpl w:val="CA384C4E"/>
@@ -23801,7 +24444,7 @@
       </w:pPr>
     </w:lvl>
   </w:abstractNum>
-  <w:abstractNum w:abstractNumId="38" w15:restartNumberingAfterBreak="0">
+  <w:abstractNum w:abstractNumId="39" w15:restartNumberingAfterBreak="0">
     <w:nsid w:val="6DFA6671"/>
     <w:multiLevelType w:val="multilevel"/>
     <w:tmpl w:val="9D52E73C"/>
@@ -23918,7 +24561,7 @@
       </w:pPr>
     </w:lvl>
   </w:abstractNum>
-  <w:abstractNum w:abstractNumId="39" w15:restartNumberingAfterBreak="0">
+  <w:abstractNum w:abstractNumId="40" w15:restartNumberingAfterBreak="0">
     <w:nsid w:val="70BE661B"/>
     <w:multiLevelType w:val="multilevel"/>
     <w:tmpl w:val="D720A556"/>
@@ -24035,7 +24678,7 @@
       </w:pPr>
     </w:lvl>
   </w:abstractNum>
-  <w:abstractNum w:abstractNumId="40" w15:restartNumberingAfterBreak="0">
+  <w:abstractNum w:abstractNumId="41" w15:restartNumberingAfterBreak="0">
     <w:nsid w:val="72CD6EDD"/>
     <w:multiLevelType w:val="multilevel"/>
     <w:tmpl w:val="E5DE1720"/>
@@ -24148,7 +24791,7 @@
       </w:pPr>
     </w:lvl>
   </w:abstractNum>
-  <w:abstractNum w:abstractNumId="41" w15:restartNumberingAfterBreak="0">
+  <w:abstractNum w:abstractNumId="42" w15:restartNumberingAfterBreak="0">
     <w:nsid w:val="73666426"/>
     <w:multiLevelType w:val="multilevel"/>
     <w:tmpl w:val="A998C96E"/>
@@ -24265,7 +24908,7 @@
       </w:pPr>
     </w:lvl>
   </w:abstractNum>
-  <w:abstractNum w:abstractNumId="42" w15:restartNumberingAfterBreak="0">
+  <w:abstractNum w:abstractNumId="43" w15:restartNumberingAfterBreak="0">
     <w:nsid w:val="772045C1"/>
     <w:multiLevelType w:val="multilevel"/>
     <w:tmpl w:val="9BDCF222"/>
@@ -24382,7 +25025,7 @@
       </w:pPr>
     </w:lvl>
   </w:abstractNum>
-  <w:abstractNum w:abstractNumId="43" w15:restartNumberingAfterBreak="0">
+  <w:abstractNum w:abstractNumId="44" w15:restartNumberingAfterBreak="0">
     <w:nsid w:val="78C453A6"/>
     <w:multiLevelType w:val="multilevel"/>
     <w:tmpl w:val="94BEE3E8"/>
@@ -24499,101 +25142,218 @@
       </w:pPr>
     </w:lvl>
   </w:abstractNum>
+  <w:abstractNum w:abstractNumId="45" w15:restartNumberingAfterBreak="0">
+    <w:nsid w:val="7D8C40C5"/>
+    <w:multiLevelType w:val="multilevel"/>
+    <w:tmpl w:val="2C2ABAD4"/>
+    <w:lvl w:ilvl="0">
+      <w:start w:val="1"/>
+      <w:numFmt w:val="decimal"/>
+      <w:lvlText w:val="%1."/>
+      <w:lvlJc w:val="left"/>
+      <w:pPr>
+        <w:tabs>
+          <w:tab w:val="num" w:pos="720"/>
+        </w:tabs>
+        <w:ind w:left="720" w:hanging="360"/>
+      </w:pPr>
+    </w:lvl>
+    <w:lvl w:ilvl="1">
+      <w:start w:val="1"/>
+      <w:numFmt w:val="bullet"/>
+      <w:lvlText w:val="o"/>
+      <w:lvlJc w:val="left"/>
+      <w:pPr>
+        <w:tabs>
+          <w:tab w:val="num" w:pos="1440"/>
+        </w:tabs>
+        <w:ind w:left="1440" w:hanging="360"/>
+      </w:pPr>
+      <w:rPr>
+        <w:rFonts w:ascii="Courier New" w:hAnsi="Courier New" w:hint="default"/>
+        <w:sz w:val="20"/>
+      </w:rPr>
+    </w:lvl>
+    <w:lvl w:ilvl="2" w:tentative="1">
+      <w:start w:val="1"/>
+      <w:numFmt w:val="decimal"/>
+      <w:lvlText w:val="%3."/>
+      <w:lvlJc w:val="left"/>
+      <w:pPr>
+        <w:tabs>
+          <w:tab w:val="num" w:pos="2160"/>
+        </w:tabs>
+        <w:ind w:left="2160" w:hanging="360"/>
+      </w:pPr>
+    </w:lvl>
+    <w:lvl w:ilvl="3" w:tentative="1">
+      <w:start w:val="1"/>
+      <w:numFmt w:val="decimal"/>
+      <w:lvlText w:val="%4."/>
+      <w:lvlJc w:val="left"/>
+      <w:pPr>
+        <w:tabs>
+          <w:tab w:val="num" w:pos="2880"/>
+        </w:tabs>
+        <w:ind w:left="2880" w:hanging="360"/>
+      </w:pPr>
+    </w:lvl>
+    <w:lvl w:ilvl="4" w:tentative="1">
+      <w:start w:val="1"/>
+      <w:numFmt w:val="decimal"/>
+      <w:lvlText w:val="%5."/>
+      <w:lvlJc w:val="left"/>
+      <w:pPr>
+        <w:tabs>
+          <w:tab w:val="num" w:pos="3600"/>
+        </w:tabs>
+        <w:ind w:left="3600" w:hanging="360"/>
+      </w:pPr>
+    </w:lvl>
+    <w:lvl w:ilvl="5" w:tentative="1">
+      <w:start w:val="1"/>
+      <w:numFmt w:val="decimal"/>
+      <w:lvlText w:val="%6."/>
+      <w:lvlJc w:val="left"/>
+      <w:pPr>
+        <w:tabs>
+          <w:tab w:val="num" w:pos="4320"/>
+        </w:tabs>
+        <w:ind w:left="4320" w:hanging="360"/>
+      </w:pPr>
+    </w:lvl>
+    <w:lvl w:ilvl="6" w:tentative="1">
+      <w:start w:val="1"/>
+      <w:numFmt w:val="decimal"/>
+      <w:lvlText w:val="%7."/>
+      <w:lvlJc w:val="left"/>
+      <w:pPr>
+        <w:tabs>
+          <w:tab w:val="num" w:pos="5040"/>
+        </w:tabs>
+        <w:ind w:left="5040" w:hanging="360"/>
+      </w:pPr>
+    </w:lvl>
+    <w:lvl w:ilvl="7" w:tentative="1">
+      <w:start w:val="1"/>
+      <w:numFmt w:val="decimal"/>
+      <w:lvlText w:val="%8."/>
+      <w:lvlJc w:val="left"/>
+      <w:pPr>
+        <w:tabs>
+          <w:tab w:val="num" w:pos="5760"/>
+        </w:tabs>
+        <w:ind w:left="5760" w:hanging="360"/>
+      </w:pPr>
+    </w:lvl>
+    <w:lvl w:ilvl="8" w:tentative="1">
+      <w:start w:val="1"/>
+      <w:numFmt w:val="decimal"/>
+      <w:lvlText w:val="%9."/>
+      <w:lvlJc w:val="left"/>
+      <w:pPr>
+        <w:tabs>
+          <w:tab w:val="num" w:pos="6480"/>
+        </w:tabs>
+        <w:ind w:left="6480" w:hanging="360"/>
+      </w:pPr>
+    </w:lvl>
+  </w:abstractNum>
   <w:num w:numId="1">
-    <w:abstractNumId w:val="24"/>
+    <w:abstractNumId w:val="25"/>
     <w:lvlOverride w:ilvl="0">
       <w:startOverride w:val="1"/>
     </w:lvlOverride>
   </w:num>
   <w:num w:numId="2">
-    <w:abstractNumId w:val="24"/>
+    <w:abstractNumId w:val="25"/>
     <w:lvlOverride w:ilvl="0">
       <w:startOverride w:val="2"/>
     </w:lvlOverride>
   </w:num>
   <w:num w:numId="3">
-    <w:abstractNumId w:val="24"/>
+    <w:abstractNumId w:val="25"/>
     <w:lvlOverride w:ilvl="0">
       <w:startOverride w:val="3"/>
     </w:lvlOverride>
   </w:num>
   <w:num w:numId="4">
-    <w:abstractNumId w:val="25"/>
+    <w:abstractNumId w:val="26"/>
     <w:lvlOverride w:ilvl="0">
       <w:startOverride w:val="1"/>
     </w:lvlOverride>
   </w:num>
   <w:num w:numId="5">
-    <w:abstractNumId w:val="25"/>
+    <w:abstractNumId w:val="26"/>
     <w:lvlOverride w:ilvl="0">
       <w:startOverride w:val="2"/>
     </w:lvlOverride>
   </w:num>
   <w:num w:numId="6">
-    <w:abstractNumId w:val="25"/>
+    <w:abstractNumId w:val="26"/>
     <w:lvlOverride w:ilvl="0">
       <w:startOverride w:val="3"/>
     </w:lvlOverride>
   </w:num>
   <w:num w:numId="7">
+    <w:abstractNumId w:val="12"/>
+    <w:lvlOverride w:ilvl="0">
+      <w:startOverride w:val="1"/>
+    </w:lvlOverride>
+  </w:num>
+  <w:num w:numId="8">
+    <w:abstractNumId w:val="12"/>
+    <w:lvlOverride w:ilvl="0">
+      <w:startOverride w:val="2"/>
+    </w:lvlOverride>
+  </w:num>
+  <w:num w:numId="9">
+    <w:abstractNumId w:val="12"/>
+    <w:lvlOverride w:ilvl="0">
+      <w:startOverride w:val="3"/>
+    </w:lvlOverride>
+  </w:num>
+  <w:num w:numId="10">
+    <w:abstractNumId w:val="36"/>
+    <w:lvlOverride w:ilvl="0">
+      <w:startOverride w:val="1"/>
+    </w:lvlOverride>
+  </w:num>
+  <w:num w:numId="11">
+    <w:abstractNumId w:val="36"/>
+    <w:lvlOverride w:ilvl="0">
+      <w:startOverride w:val="2"/>
+    </w:lvlOverride>
+  </w:num>
+  <w:num w:numId="12">
+    <w:abstractNumId w:val="36"/>
+    <w:lvlOverride w:ilvl="0">
+      <w:startOverride w:val="3"/>
+    </w:lvlOverride>
+  </w:num>
+  <w:num w:numId="13">
     <w:abstractNumId w:val="11"/>
     <w:lvlOverride w:ilvl="0">
       <w:startOverride w:val="1"/>
     </w:lvlOverride>
   </w:num>
-  <w:num w:numId="8">
+  <w:num w:numId="14">
     <w:abstractNumId w:val="11"/>
     <w:lvlOverride w:ilvl="0">
       <w:startOverride w:val="2"/>
     </w:lvlOverride>
   </w:num>
-  <w:num w:numId="9">
+  <w:num w:numId="15">
     <w:abstractNumId w:val="11"/>
     <w:lvlOverride w:ilvl="0">
       <w:startOverride w:val="3"/>
     </w:lvlOverride>
   </w:num>
-  <w:num w:numId="10">
-    <w:abstractNumId w:val="35"/>
-    <w:lvlOverride w:ilvl="0">
-      <w:startOverride w:val="1"/>
-    </w:lvlOverride>
-  </w:num>
-  <w:num w:numId="11">
-    <w:abstractNumId w:val="35"/>
-    <w:lvlOverride w:ilvl="0">
-      <w:startOverride w:val="2"/>
-    </w:lvlOverride>
-  </w:num>
-  <w:num w:numId="12">
-    <w:abstractNumId w:val="35"/>
-    <w:lvlOverride w:ilvl="0">
-      <w:startOverride w:val="3"/>
-    </w:lvlOverride>
-  </w:num>
-  <w:num w:numId="13">
-    <w:abstractNumId w:val="10"/>
-    <w:lvlOverride w:ilvl="0">
-      <w:startOverride w:val="1"/>
-    </w:lvlOverride>
-  </w:num>
-  <w:num w:numId="14">
-    <w:abstractNumId w:val="10"/>
-    <w:lvlOverride w:ilvl="0">
-      <w:startOverride w:val="2"/>
-    </w:lvlOverride>
-  </w:num>
-  <w:num w:numId="15">
-    <w:abstractNumId w:val="10"/>
-    <w:lvlOverride w:ilvl="0">
-      <w:startOverride w:val="3"/>
-    </w:lvlOverride>
-  </w:num>
   <w:num w:numId="16">
-    <w:abstractNumId w:val="13"/>
+    <w:abstractNumId w:val="14"/>
   </w:num>
   <w:num w:numId="17">
-    <w:abstractNumId w:val="13"/>
+    <w:abstractNumId w:val="14"/>
     <w:lvlOverride w:ilvl="1">
       <w:lvl w:ilvl="1">
         <w:numFmt w:val="bullet"/>
@@ -24613,7 +25373,7 @@
     </w:lvlOverride>
   </w:num>
   <w:num w:numId="18">
-    <w:abstractNumId w:val="40"/>
+    <w:abstractNumId w:val="41"/>
     <w:lvlOverride w:ilvl="0">
       <w:lvl w:ilvl="0">
         <w:numFmt w:val="decimal"/>
@@ -24623,13 +25383,13 @@
     </w:lvlOverride>
   </w:num>
   <w:num w:numId="19">
-    <w:abstractNumId w:val="28"/>
+    <w:abstractNumId w:val="29"/>
   </w:num>
   <w:num w:numId="20">
-    <w:abstractNumId w:val="4"/>
+    <w:abstractNumId w:val="5"/>
   </w:num>
   <w:num w:numId="21">
-    <w:abstractNumId w:val="4"/>
+    <w:abstractNumId w:val="5"/>
     <w:lvlOverride w:ilvl="1">
       <w:lvl w:ilvl="1">
         <w:numFmt w:val="bullet"/>
@@ -24649,6 +25409,133 @@
     </w:lvlOverride>
   </w:num>
   <w:num w:numId="22">
+    <w:abstractNumId w:val="9"/>
+    <w:lvlOverride w:ilvl="0">
+      <w:lvl w:ilvl="0">
+        <w:numFmt w:val="decimal"/>
+        <w:lvlText w:val="%1."/>
+        <w:lvlJc w:val="left"/>
+      </w:lvl>
+    </w:lvlOverride>
+    <w:lvlOverride w:ilvl="1">
+      <w:lvl w:ilvl="1">
+        <w:numFmt w:val="bullet"/>
+        <w:lvlText w:val=""/>
+        <w:lvlJc w:val="left"/>
+        <w:pPr>
+          <w:tabs>
+            <w:tab w:val="num" w:pos="1440"/>
+          </w:tabs>
+          <w:ind w:left="1440" w:hanging="360"/>
+        </w:pPr>
+        <w:rPr>
+          <w:rFonts w:ascii="Symbol" w:hAnsi="Symbol" w:hint="default"/>
+          <w:sz w:val="20"/>
+        </w:rPr>
+      </w:lvl>
+    </w:lvlOverride>
+  </w:num>
+  <w:num w:numId="23">
+    <w:abstractNumId w:val="4"/>
+    <w:lvlOverride w:ilvl="0">
+      <w:lvl w:ilvl="0">
+        <w:numFmt w:val="decimal"/>
+        <w:lvlText w:val="%1."/>
+        <w:lvlJc w:val="left"/>
+      </w:lvl>
+    </w:lvlOverride>
+    <w:lvlOverride w:ilvl="1">
+      <w:lvl w:ilvl="1">
+        <w:numFmt w:val="bullet"/>
+        <w:lvlText w:val=""/>
+        <w:lvlJc w:val="left"/>
+        <w:pPr>
+          <w:tabs>
+            <w:tab w:val="num" w:pos="1440"/>
+          </w:tabs>
+          <w:ind w:left="1440" w:hanging="360"/>
+        </w:pPr>
+        <w:rPr>
+          <w:rFonts w:ascii="Symbol" w:hAnsi="Symbol" w:hint="default"/>
+          <w:sz w:val="20"/>
+        </w:rPr>
+      </w:lvl>
+    </w:lvlOverride>
+  </w:num>
+  <w:num w:numId="24">
+    <w:abstractNumId w:val="0"/>
+  </w:num>
+  <w:num w:numId="25">
+    <w:abstractNumId w:val="0"/>
+    <w:lvlOverride w:ilvl="1">
+      <w:lvl w:ilvl="1">
+        <w:numFmt w:val="bullet"/>
+        <w:lvlText w:val=""/>
+        <w:lvlJc w:val="left"/>
+        <w:pPr>
+          <w:tabs>
+            <w:tab w:val="num" w:pos="1440"/>
+          </w:tabs>
+          <w:ind w:left="1440" w:hanging="360"/>
+        </w:pPr>
+        <w:rPr>
+          <w:rFonts w:ascii="Symbol" w:hAnsi="Symbol" w:hint="default"/>
+          <w:sz w:val="20"/>
+        </w:rPr>
+      </w:lvl>
+    </w:lvlOverride>
+  </w:num>
+  <w:num w:numId="26">
+    <w:abstractNumId w:val="28"/>
+    <w:lvlOverride w:ilvl="0">
+      <w:lvl w:ilvl="0">
+        <w:numFmt w:val="decimal"/>
+        <w:lvlText w:val="%1."/>
+        <w:lvlJc w:val="left"/>
+      </w:lvl>
+    </w:lvlOverride>
+    <w:lvlOverride w:ilvl="1">
+      <w:lvl w:ilvl="1">
+        <w:numFmt w:val="bullet"/>
+        <w:lvlText w:val=""/>
+        <w:lvlJc w:val="left"/>
+        <w:pPr>
+          <w:tabs>
+            <w:tab w:val="num" w:pos="1440"/>
+          </w:tabs>
+          <w:ind w:left="1440" w:hanging="360"/>
+        </w:pPr>
+        <w:rPr>
+          <w:rFonts w:ascii="Symbol" w:hAnsi="Symbol" w:hint="default"/>
+          <w:sz w:val="20"/>
+        </w:rPr>
+      </w:lvl>
+    </w:lvlOverride>
+  </w:num>
+  <w:num w:numId="27">
+    <w:abstractNumId w:val="19"/>
+  </w:num>
+  <w:num w:numId="28">
+    <w:abstractNumId w:val="19"/>
+    <w:lvlOverride w:ilvl="1">
+      <w:lvl w:ilvl="1">
+        <w:numFmt w:val="bullet"/>
+        <w:lvlText w:val=""/>
+        <w:lvlJc w:val="left"/>
+        <w:pPr>
+          <w:tabs>
+            <w:tab w:val="num" w:pos="1440"/>
+          </w:tabs>
+          <w:ind w:left="1440" w:hanging="360"/>
+        </w:pPr>
+        <w:rPr>
+          <w:rFonts w:ascii="Symbol" w:hAnsi="Symbol" w:hint="default"/>
+          <w:sz w:val="20"/>
+        </w:rPr>
+      </w:lvl>
+    </w:lvlOverride>
+  </w:num>
+  <w:num w:numId="29">
     <w:abstractNumId w:val="8"/>
     <w:lvlOverride w:ilvl="0">
       <w:lvl w:ilvl="0">
@@ -24675,7 +25562,475 @@
       </w:lvl>
     </w:lvlOverride>
   </w:num>
-  <w:num w:numId="23">
+  <w:num w:numId="30">
+    <w:abstractNumId w:val="31"/>
+  </w:num>
+  <w:num w:numId="31">
+    <w:abstractNumId w:val="31"/>
+  </w:num>
+  <w:num w:numId="32">
+    <w:abstractNumId w:val="38"/>
+    <w:lvlOverride w:ilvl="0">
+      <w:lvl w:ilvl="0">
+        <w:numFmt w:val="decimal"/>
+        <w:lvlText w:val="%1."/>
+        <w:lvlJc w:val="left"/>
+      </w:lvl>
+    </w:lvlOverride>
+    <w:lvlOverride w:ilvl="1">
+      <w:lvl w:ilvl="1">
+        <w:numFmt w:val="bullet"/>
+        <w:lvlText w:val=""/>
+        <w:lvlJc w:val="left"/>
+        <w:pPr>
+          <w:tabs>
+            <w:tab w:val="num" w:pos="1440"/>
+          </w:tabs>
+          <w:ind w:left="1440" w:hanging="360"/>
+        </w:pPr>
+        <w:rPr>
+          <w:rFonts w:ascii="Symbol" w:hAnsi="Symbol" w:hint="default"/>
+          <w:sz w:val="20"/>
+        </w:rPr>
+      </w:lvl>
+    </w:lvlOverride>
+  </w:num>
+  <w:num w:numId="33">
+    <w:abstractNumId w:val="32"/>
+    <w:lvlOverride w:ilvl="0">
+      <w:lvl w:ilvl="0">
+        <w:numFmt w:val="decimal"/>
+        <w:lvlText w:val="%1."/>
+        <w:lvlJc w:val="left"/>
+      </w:lvl>
+    </w:lvlOverride>
+    <w:lvlOverride w:ilvl="1">
+      <w:lvl w:ilvl="1">
+        <w:numFmt w:val="bullet"/>
+        <w:lvlText w:val=""/>
+        <w:lvlJc w:val="left"/>
+        <w:pPr>
+          <w:tabs>
+            <w:tab w:val="num" w:pos="1440"/>
+          </w:tabs>
+          <w:ind w:left="1440" w:hanging="360"/>
+        </w:pPr>
+        <w:rPr>
+          <w:rFonts w:ascii="Symbol" w:hAnsi="Symbol" w:hint="default"/>
+          <w:sz w:val="20"/>
+        </w:rPr>
+      </w:lvl>
+    </w:lvlOverride>
+  </w:num>
+  <w:num w:numId="34">
+    <w:abstractNumId w:val="7"/>
+    <w:lvlOverride w:ilvl="0">
+      <w:lvl w:ilvl="0">
+        <w:numFmt w:val="decimal"/>
+        <w:lvlText w:val="%1."/>
+        <w:lvlJc w:val="left"/>
+      </w:lvl>
+    </w:lvlOverride>
+    <w:lvlOverride w:ilvl="1">
+      <w:lvl w:ilvl="1">
+        <w:numFmt w:val="bullet"/>
+        <w:lvlText w:val=""/>
+        <w:lvlJc w:val="left"/>
+        <w:pPr>
+          <w:tabs>
+            <w:tab w:val="num" w:pos="1440"/>
+          </w:tabs>
+          <w:ind w:left="1440" w:hanging="360"/>
+        </w:pPr>
+        <w:rPr>
+          <w:rFonts w:ascii="Symbol" w:hAnsi="Symbol" w:hint="default"/>
+          <w:sz w:val="20"/>
+        </w:rPr>
+      </w:lvl>
+    </w:lvlOverride>
+  </w:num>
+  <w:num w:numId="35">
+    <w:abstractNumId w:val="17"/>
+    <w:lvlOverride w:ilvl="0">
+      <w:lvl w:ilvl="0">
+        <w:numFmt w:val="decimal"/>
+        <w:lvlText w:val="%1."/>
+        <w:lvlJc w:val="left"/>
+      </w:lvl>
+    </w:lvlOverride>
+    <w:lvlOverride w:ilvl="1">
+      <w:lvl w:ilvl="1">
+        <w:numFmt w:val="bullet"/>
+        <w:lvlText w:val=""/>
+        <w:lvlJc w:val="left"/>
+        <w:pPr>
+          <w:tabs>
+            <w:tab w:val="num" w:pos="1440"/>
+          </w:tabs>
+          <w:ind w:left="1440" w:hanging="360"/>
+        </w:pPr>
+        <w:rPr>
+          <w:rFonts w:ascii="Symbol" w:hAnsi="Symbol" w:hint="default"/>
+          <w:sz w:val="20"/>
+        </w:rPr>
+      </w:lvl>
+    </w:lvlOverride>
+  </w:num>
+  <w:num w:numId="36">
+    <w:abstractNumId w:val="35"/>
+    <w:lvlOverride w:ilvl="0">
+      <w:lvl w:ilvl="0">
+        <w:numFmt w:val="decimal"/>
+        <w:lvlText w:val="%1."/>
+        <w:lvlJc w:val="left"/>
+      </w:lvl>
+    </w:lvlOverride>
+    <w:lvlOverride w:ilvl="1">
+      <w:lvl w:ilvl="1">
+        <w:numFmt w:val="bullet"/>
+        <w:lvlText w:val=""/>
+        <w:lvlJc w:val="left"/>
+        <w:pPr>
+          <w:tabs>
+            <w:tab w:val="num" w:pos="1440"/>
+          </w:tabs>
+          <w:ind w:left="1440" w:hanging="360"/>
+        </w:pPr>
+        <w:rPr>
+          <w:rFonts w:ascii="Symbol" w:hAnsi="Symbol" w:hint="default"/>
+          <w:sz w:val="20"/>
+        </w:rPr>
+      </w:lvl>
+    </w:lvlOverride>
+  </w:num>
+  <w:num w:numId="37">
+    <w:abstractNumId w:val="39"/>
+    <w:lvlOverride w:ilvl="0">
+      <w:lvl w:ilvl="0">
+        <w:numFmt w:val="decimal"/>
+        <w:lvlText w:val="%1."/>
+        <w:lvlJc w:val="left"/>
+      </w:lvl>
+    </w:lvlOverride>
+    <w:lvlOverride w:ilvl="1">
+      <w:lvl w:ilvl="1">
+        <w:numFmt w:val="bullet"/>
+        <w:lvlText w:val=""/>
+        <w:lvlJc w:val="left"/>
+        <w:pPr>
+          <w:tabs>
+            <w:tab w:val="num" w:pos="1440"/>
+          </w:tabs>
+          <w:ind w:left="1440" w:hanging="360"/>
+        </w:pPr>
+        <w:rPr>
+          <w:rFonts w:ascii="Symbol" w:hAnsi="Symbol" w:hint="default"/>
+          <w:sz w:val="20"/>
+        </w:rPr>
+      </w:lvl>
+    </w:lvlOverride>
+  </w:num>
+  <w:num w:numId="38">
+    <w:abstractNumId w:val="27"/>
+    <w:lvlOverride w:ilvl="0">
+      <w:lvl w:ilvl="0">
+        <w:numFmt w:val="decimal"/>
+        <w:lvlText w:val="%1."/>
+        <w:lvlJc w:val="left"/>
+      </w:lvl>
+    </w:lvlOverride>
+    <w:lvlOverride w:ilvl="1">
+      <w:lvl w:ilvl="1">
+        <w:numFmt w:val="bullet"/>
+        <w:lvlText w:val=""/>
+        <w:lvlJc w:val="left"/>
+        <w:pPr>
+          <w:tabs>
+            <w:tab w:val="num" w:pos="1440"/>
+          </w:tabs>
+          <w:ind w:left="1440" w:hanging="360"/>
+        </w:pPr>
+        <w:rPr>
+          <w:rFonts w:ascii="Symbol" w:hAnsi="Symbol" w:hint="default"/>
+          <w:sz w:val="20"/>
+        </w:rPr>
+      </w:lvl>
+    </w:lvlOverride>
+  </w:num>
+  <w:num w:numId="39">
+    <w:abstractNumId w:val="21"/>
+  </w:num>
+  <w:num w:numId="40">
+    <w:abstractNumId w:val="21"/>
+    <w:lvlOverride w:ilvl="1">
+      <w:lvl w:ilvl="1">
+        <w:numFmt w:val="bullet"/>
+        <w:lvlText w:val=""/>
+        <w:lvlJc w:val="left"/>
+        <w:pPr>
+          <w:tabs>
+            <w:tab w:val="num" w:pos="1440"/>
+          </w:tabs>
+          <w:ind w:left="1440" w:hanging="360"/>
+        </w:pPr>
+        <w:rPr>
+          <w:rFonts w:ascii="Symbol" w:hAnsi="Symbol" w:hint="default"/>
+          <w:sz w:val="20"/>
+        </w:rPr>
+      </w:lvl>
+    </w:lvlOverride>
+  </w:num>
+  <w:num w:numId="41">
+    <w:abstractNumId w:val="6"/>
+    <w:lvlOverride w:ilvl="0">
+      <w:lvl w:ilvl="0">
+        <w:numFmt w:val="decimal"/>
+        <w:lvlText w:val="%1."/>
+        <w:lvlJc w:val="left"/>
+      </w:lvl>
+    </w:lvlOverride>
+    <w:lvlOverride w:ilvl="1">
+      <w:lvl w:ilvl="1">
+        <w:numFmt w:val="bullet"/>
+        <w:lvlText w:val=""/>
+        <w:lvlJc w:val="left"/>
+        <w:pPr>
+          <w:tabs>
+            <w:tab w:val="num" w:pos="1440"/>
+          </w:tabs>
+          <w:ind w:left="1440" w:hanging="360"/>
+        </w:pPr>
+        <w:rPr>
+          <w:rFonts w:ascii="Symbol" w:hAnsi="Symbol" w:hint="default"/>
+          <w:sz w:val="20"/>
+        </w:rPr>
+      </w:lvl>
+    </w:lvlOverride>
+  </w:num>
+  <w:num w:numId="42">
+    <w:abstractNumId w:val="30"/>
+  </w:num>
+  <w:num w:numId="43">
+    <w:abstractNumId w:val="30"/>
+    <w:lvlOverride w:ilvl="1">
+      <w:lvl w:ilvl="1">
+        <w:numFmt w:val="bullet"/>
+        <w:lvlText w:val=""/>
+        <w:lvlJc w:val="left"/>
+        <w:pPr>
+          <w:tabs>
+            <w:tab w:val="num" w:pos="1440"/>
+          </w:tabs>
+          <w:ind w:left="1440" w:hanging="360"/>
+        </w:pPr>
+        <w:rPr>
+          <w:rFonts w:ascii="Symbol" w:hAnsi="Symbol" w:hint="default"/>
+          <w:sz w:val="20"/>
+        </w:rPr>
+      </w:lvl>
+    </w:lvlOverride>
+  </w:num>
+  <w:num w:numId="44">
+    <w:abstractNumId w:val="18"/>
+    <w:lvlOverride w:ilvl="0">
+      <w:lvl w:ilvl="0">
+        <w:numFmt w:val="decimal"/>
+        <w:lvlText w:val="%1."/>
+        <w:lvlJc w:val="left"/>
+      </w:lvl>
+    </w:lvlOverride>
+    <w:lvlOverride w:ilvl="1">
+      <w:lvl w:ilvl="1">
+        <w:numFmt w:val="bullet"/>
+        <w:lvlText w:val=""/>
+        <w:lvlJc w:val="left"/>
+        <w:pPr>
+          <w:tabs>
+            <w:tab w:val="num" w:pos="1440"/>
+          </w:tabs>
+          <w:ind w:left="1440" w:hanging="360"/>
+        </w:pPr>
+        <w:rPr>
+          <w:rFonts w:ascii="Symbol" w:hAnsi="Symbol" w:hint="default"/>
+          <w:sz w:val="20"/>
+        </w:rPr>
+      </w:lvl>
+    </w:lvlOverride>
+  </w:num>
+  <w:num w:numId="45">
+    <w:abstractNumId w:val="20"/>
+  </w:num>
+  <w:num w:numId="46">
+    <w:abstractNumId w:val="20"/>
+    <w:lvlOverride w:ilvl="1">
+      <w:lvl w:ilvl="1">
+        <w:numFmt w:val="bullet"/>
+        <w:lvlText w:val=""/>
+        <w:lvlJc w:val="left"/>
+        <w:pPr>
+          <w:tabs>
+            <w:tab w:val="num" w:pos="1440"/>
+          </w:tabs>
+          <w:ind w:left="1440" w:hanging="360"/>
+        </w:pPr>
+        <w:rPr>
+          <w:rFonts w:ascii="Symbol" w:hAnsi="Symbol" w:hint="default"/>
+          <w:sz w:val="20"/>
+        </w:rPr>
+      </w:lvl>
+    </w:lvlOverride>
+  </w:num>
+  <w:num w:numId="47">
+    <w:abstractNumId w:val="16"/>
+    <w:lvlOverride w:ilvl="0">
+      <w:lvl w:ilvl="0">
+        <w:numFmt w:val="decimal"/>
+        <w:lvlText w:val="%1."/>
+        <w:lvlJc w:val="left"/>
+      </w:lvl>
+    </w:lvlOverride>
+    <w:lvlOverride w:ilvl="1">
+      <w:lvl w:ilvl="1">
+        <w:numFmt w:val="bullet"/>
+        <w:lvlText w:val=""/>
+        <w:lvlJc w:val="left"/>
+        <w:pPr>
+          <w:tabs>
+            <w:tab w:val="num" w:pos="1440"/>
+          </w:tabs>
+          <w:ind w:left="1440" w:hanging="360"/>
+        </w:pPr>
+        <w:rPr>
+          <w:rFonts w:ascii="Symbol" w:hAnsi="Symbol" w:hint="default"/>
+          <w:sz w:val="20"/>
+        </w:rPr>
+      </w:lvl>
+    </w:lvlOverride>
+  </w:num>
+  <w:num w:numId="48">
+    <w:abstractNumId w:val="13"/>
+  </w:num>
+  <w:num w:numId="49">
+    <w:abstractNumId w:val="13"/>
+    <w:lvlOverride w:ilvl="1">
+      <w:lvl w:ilvl="1">
+        <w:numFmt w:val="bullet"/>
+        <w:lvlText w:val=""/>
+        <w:lvlJc w:val="left"/>
+        <w:pPr>
+          <w:tabs>
+            <w:tab w:val="num" w:pos="1440"/>
+          </w:tabs>
+          <w:ind w:left="1440" w:hanging="360"/>
+        </w:pPr>
+        <w:rPr>
+          <w:rFonts w:ascii="Symbol" w:hAnsi="Symbol" w:hint="default"/>
+          <w:sz w:val="20"/>
+        </w:rPr>
+      </w:lvl>
+    </w:lvlOverride>
+  </w:num>
+  <w:num w:numId="50">
+    <w:abstractNumId w:val="24"/>
+    <w:lvlOverride w:ilvl="0">
+      <w:lvl w:ilvl="0">
+        <w:numFmt w:val="decimal"/>
+        <w:lvlText w:val="%1."/>
+        <w:lvlJc w:val="left"/>
+      </w:lvl>
+    </w:lvlOverride>
+    <w:lvlOverride w:ilvl="1">
+      <w:lvl w:ilvl="1">
+        <w:numFmt w:val="bullet"/>
+        <w:lvlText w:val=""/>
+        <w:lvlJc w:val="left"/>
+        <w:pPr>
+          <w:tabs>
+            <w:tab w:val="num" w:pos="1440"/>
+          </w:tabs>
+          <w:ind w:left="1440" w:hanging="360"/>
+        </w:pPr>
+        <w:rPr>
+          <w:rFonts w:ascii="Symbol" w:hAnsi="Symbol" w:hint="default"/>
+          <w:sz w:val="20"/>
+        </w:rPr>
+      </w:lvl>
+    </w:lvlOverride>
+  </w:num>
+  <w:num w:numId="51">
+    <w:abstractNumId w:val="43"/>
+  </w:num>
+  <w:num w:numId="52">
+    <w:abstractNumId w:val="43"/>
+    <w:lvlOverride w:ilvl="1">
+      <w:lvl w:ilvl="1">
+        <w:numFmt w:val="bullet"/>
+        <w:lvlText w:val=""/>
+        <w:lvlJc w:val="left"/>
+        <w:pPr>
+          <w:tabs>
+            <w:tab w:val="num" w:pos="1440"/>
+          </w:tabs>
+          <w:ind w:left="1440" w:hanging="360"/>
+        </w:pPr>
+        <w:rPr>
+          <w:rFonts w:ascii="Symbol" w:hAnsi="Symbol" w:hint="default"/>
+          <w:sz w:val="20"/>
+        </w:rPr>
+      </w:lvl>
+    </w:lvlOverride>
+  </w:num>
+  <w:num w:numId="53">
+    <w:abstractNumId w:val="37"/>
+    <w:lvlOverride w:ilvl="0">
+      <w:lvl w:ilvl="0">
+        <w:numFmt w:val="decimal"/>
+        <w:lvlText w:val="%1."/>
+        <w:lvlJc w:val="left"/>
+      </w:lvl>
+    </w:lvlOverride>
+    <w:lvlOverride w:ilvl="1">
+      <w:lvl w:ilvl="1">
+        <w:numFmt w:val="bullet"/>
+        <w:lvlText w:val=""/>
+        <w:lvlJc w:val="left"/>
+        <w:pPr>
+          <w:tabs>
+            <w:tab w:val="num" w:pos="1440"/>
+          </w:tabs>
+          <w:ind w:left="1440" w:hanging="360"/>
+        </w:pPr>
+        <w:rPr>
+          <w:rFonts w:ascii="Symbol" w:hAnsi="Symbol" w:hint="default"/>
+          <w:sz w:val="20"/>
+        </w:rPr>
+      </w:lvl>
+    </w:lvlOverride>
+  </w:num>
+  <w:num w:numId="54">
+    <w:abstractNumId w:val="22"/>
+  </w:num>
+  <w:num w:numId="55">
+    <w:abstractNumId w:val="22"/>
+    <w:lvlOverride w:ilvl="1">
+      <w:lvl w:ilvl="1">
+        <w:numFmt w:val="bullet"/>
+        <w:lvlText w:val=""/>
+        <w:lvlJc w:val="left"/>
+        <w:pPr>
+          <w:tabs>
+            <w:tab w:val="num" w:pos="1440"/>
+          </w:tabs>
+          <w:ind w:left="1440" w:hanging="360"/>
+        </w:pPr>
+        <w:rPr>
+          <w:rFonts w:ascii="Symbol" w:hAnsi="Symbol" w:hint="default"/>
+          <w:sz w:val="20"/>
+        </w:rPr>
+      </w:lvl>
+    </w:lvlOverride>
+  </w:num>
+  <w:num w:numId="56">
     <w:abstractNumId w:val="3"/>
     <w:lvlOverride w:ilvl="0">
       <w:lvl w:ilvl="0">
@@ -24702,11 +26057,14 @@
       </w:lvl>
     </w:lvlOverride>
   </w:num>
-  <w:num w:numId="24">
-    <w:abstractNumId w:val="0"/>
+  <w:num w:numId="57">
+    <w:abstractNumId w:val="33"/>
   </w:num>
-  <w:num w:numId="25">
-    <w:abstractNumId w:val="0"/>
+  <w:num w:numId="58">
+    <w:abstractNumId w:val="10"/>
+  </w:num>
+  <w:num w:numId="59">
+    <w:abstractNumId w:val="10"/>
     <w:lvlOverride w:ilvl="1">
       <w:lvl w:ilvl="1">
         <w:numFmt w:val="bullet"/>
@@ -24725,8 +26083,8 @@
       </w:lvl>
     </w:lvlOverride>
   </w:num>
-  <w:num w:numId="26">
-    <w:abstractNumId w:val="27"/>
+  <w:num w:numId="60">
+    <w:abstractNumId w:val="42"/>
     <w:lvlOverride w:ilvl="0">
       <w:lvl w:ilvl="0">
         <w:numFmt w:val="decimal"/>
@@ -24752,11 +26110,11 @@
       </w:lvl>
     </w:lvlOverride>
   </w:num>
-  <w:num w:numId="27">
-    <w:abstractNumId w:val="18"/>
+  <w:num w:numId="61">
+    <w:abstractNumId w:val="23"/>
   </w:num>
-  <w:num w:numId="28">
-    <w:abstractNumId w:val="18"/>
+  <w:num w:numId="62">
+    <w:abstractNumId w:val="23"/>
     <w:lvlOverride w:ilvl="1">
       <w:lvl w:ilvl="1">
         <w:numFmt w:val="bullet"/>
@@ -24775,8 +26133,8 @@
       </w:lvl>
     </w:lvlOverride>
   </w:num>
-  <w:num w:numId="29">
-    <w:abstractNumId w:val="7"/>
+  <w:num w:numId="63">
+    <w:abstractNumId w:val="40"/>
     <w:lvlOverride w:ilvl="0">
       <w:lvl w:ilvl="0">
         <w:numFmt w:val="decimal"/>
@@ -24802,21 +26160,11 @@
       </w:lvl>
     </w:lvlOverride>
   </w:num>
-  <w:num w:numId="30">
-    <w:abstractNumId w:val="30"/>
+  <w:num w:numId="64">
+    <w:abstractNumId w:val="15"/>
   </w:num>
-  <w:num w:numId="31">
-    <w:abstractNumId w:val="30"/>
-  </w:num>
-  <w:num w:numId="32">
-    <w:abstractNumId w:val="37"/>
-    <w:lvlOverride w:ilvl="0">
-      <w:lvl w:ilvl="0">
-        <w:numFmt w:val="decimal"/>
-        <w:lvlText w:val="%1."/>
-        <w:lvlJc w:val="left"/>
-      </w:lvl>
-    </w:lvlOverride>
+  <w:num w:numId="65">
+    <w:abstractNumId w:val="15"/>
     <w:lvlOverride w:ilvl="1">
       <w:lvl w:ilvl="1">
         <w:numFmt w:val="bullet"/>
@@ -24835,88 +26183,7 @@
       </w:lvl>
     </w:lvlOverride>
   </w:num>
-  <w:num w:numId="33">
-    <w:abstractNumId w:val="31"/>
-    <w:lvlOverride w:ilvl="0">
-      <w:lvl w:ilvl="0">
-        <w:numFmt w:val="decimal"/>
-        <w:lvlText w:val="%1."/>
-        <w:lvlJc w:val="left"/>
-      </w:lvl>
-    </w:lvlOverride>
-    <w:lvlOverride w:ilvl="1">
-      <w:lvl w:ilvl="1">
-        <w:numFmt w:val="bullet"/>
-        <w:lvlText w:val=""/>
-        <w:lvlJc w:val="left"/>
-        <w:pPr>
-          <w:tabs>
-            <w:tab w:val="num" w:pos="1440"/>
-          </w:tabs>
-          <w:ind w:left="1440" w:hanging="360"/>
-        </w:pPr>
-        <w:rPr>
-          <w:rFonts w:ascii="Symbol" w:hAnsi="Symbol" w:hint="default"/>
-          <w:sz w:val="20"/>
-        </w:rPr>
-      </w:lvl>
-    </w:lvlOverride>
-  </w:num>
-  <w:num w:numId="34">
-    <w:abstractNumId w:val="6"/>
-    <w:lvlOverride w:ilvl="0">
-      <w:lvl w:ilvl="0">
-        <w:numFmt w:val="decimal"/>
-        <w:lvlText w:val="%1."/>
-        <w:lvlJc w:val="left"/>
-      </w:lvl>
-    </w:lvlOverride>
-    <w:lvlOverride w:ilvl="1">
-      <w:lvl w:ilvl="1">
-        <w:numFmt w:val="bullet"/>
-        <w:lvlText w:val=""/>
-        <w:lvlJc w:val="left"/>
-        <w:pPr>
-          <w:tabs>
-            <w:tab w:val="num" w:pos="1440"/>
-          </w:tabs>
-          <w:ind w:left="1440" w:hanging="360"/>
-        </w:pPr>
-        <w:rPr>
-          <w:rFonts w:ascii="Symbol" w:hAnsi="Symbol" w:hint="default"/>
-          <w:sz w:val="20"/>
-        </w:rPr>
-      </w:lvl>
-    </w:lvlOverride>
-  </w:num>
-  <w:num w:numId="35">
-    <w:abstractNumId w:val="16"/>
-    <w:lvlOverride w:ilvl="0">
-      <w:lvl w:ilvl="0">
-        <w:numFmt w:val="decimal"/>
-        <w:lvlText w:val="%1."/>
-        <w:lvlJc w:val="left"/>
-      </w:lvl>
-    </w:lvlOverride>
-    <w:lvlOverride w:ilvl="1">
-      <w:lvl w:ilvl="1">
-        <w:numFmt w:val="bullet"/>
-        <w:lvlText w:val=""/>
-        <w:lvlJc w:val="left"/>
-        <w:pPr>
-          <w:tabs>
-            <w:tab w:val="num" w:pos="1440"/>
-          </w:tabs>
-          <w:ind w:left="1440" w:hanging="360"/>
-        </w:pPr>
-        <w:rPr>
-          <w:rFonts w:ascii="Symbol" w:hAnsi="Symbol" w:hint="default"/>
-          <w:sz w:val="20"/>
-        </w:rPr>
-      </w:lvl>
-    </w:lvlOverride>
-  </w:num>
-  <w:num w:numId="36">
+  <w:num w:numId="66">
     <w:abstractNumId w:val="34"/>
     <w:lvlOverride w:ilvl="0">
       <w:lvl w:ilvl="0">
@@ -24943,8 +26210,31 @@
       </w:lvl>
     </w:lvlOverride>
   </w:num>
-  <w:num w:numId="37">
-    <w:abstractNumId w:val="38"/>
+  <w:num w:numId="67">
+    <w:abstractNumId w:val="2"/>
+  </w:num>
+  <w:num w:numId="68">
+    <w:abstractNumId w:val="2"/>
+    <w:lvlOverride w:ilvl="1">
+      <w:lvl w:ilvl="1">
+        <w:numFmt w:val="bullet"/>
+        <w:lvlText w:val=""/>
+        <w:lvlJc w:val="left"/>
+        <w:pPr>
+          <w:tabs>
+            <w:tab w:val="num" w:pos="1440"/>
+          </w:tabs>
+          <w:ind w:left="1440" w:hanging="360"/>
+        </w:pPr>
+        <w:rPr>
+          <w:rFonts w:ascii="Symbol" w:hAnsi="Symbol" w:hint="default"/>
+          <w:sz w:val="20"/>
+        </w:rPr>
+      </w:lvl>
+    </w:lvlOverride>
+  </w:num>
+  <w:num w:numId="69">
+    <w:abstractNumId w:val="44"/>
     <w:lvlOverride w:ilvl="0">
       <w:lvl w:ilvl="0">
         <w:numFmt w:val="decimal"/>
@@ -24970,15 +26260,11 @@
       </w:lvl>
     </w:lvlOverride>
   </w:num>
-  <w:num w:numId="38">
-    <w:abstractNumId w:val="26"/>
-    <w:lvlOverride w:ilvl="0">
-      <w:lvl w:ilvl="0">
-        <w:numFmt w:val="decimal"/>
-        <w:lvlText w:val="%1."/>
-        <w:lvlJc w:val="left"/>
-      </w:lvl>
-    </w:lvlOverride>
+  <w:num w:numId="70">
+    <w:abstractNumId w:val="45"/>
+  </w:num>
+  <w:num w:numId="71">
+    <w:abstractNumId w:val="45"/>
     <w:lvlOverride w:ilvl="1">
       <w:lvl w:ilvl="1">
         <w:numFmt w:val="bullet"/>
@@ -24997,31 +26283,8 @@
       </w:lvl>
     </w:lvlOverride>
   </w:num>
-  <w:num w:numId="39">
-    <w:abstractNumId w:val="20"/>
-  </w:num>
-  <w:num w:numId="40">
-    <w:abstractNumId w:val="20"/>
-    <w:lvlOverride w:ilvl="1">
-      <w:lvl w:ilvl="1">
-        <w:numFmt w:val="bullet"/>
-        <w:lvlText w:val=""/>
-        <w:lvlJc w:val="left"/>
-        <w:pPr>
-          <w:tabs>
-            <w:tab w:val="num" w:pos="1440"/>
-          </w:tabs>
-          <w:ind w:left="1440" w:hanging="360"/>
-        </w:pPr>
-        <w:rPr>
-          <w:rFonts w:ascii="Symbol" w:hAnsi="Symbol" w:hint="default"/>
-          <w:sz w:val="20"/>
-        </w:rPr>
-      </w:lvl>
-    </w:lvlOverride>
-  </w:num>
-  <w:num w:numId="41">
-    <w:abstractNumId w:val="5"/>
+  <w:num w:numId="72">
+    <w:abstractNumId w:val="1"/>
     <w:lvlOverride w:ilvl="0">
       <w:lvl w:ilvl="0">
         <w:numFmt w:val="decimal"/>
@@ -25029,452 +26292,9 @@
         <w:lvlJc w:val="left"/>
       </w:lvl>
     </w:lvlOverride>
-    <w:lvlOverride w:ilvl="1">
-      <w:lvl w:ilvl="1">
-        <w:numFmt w:val="bullet"/>
-        <w:lvlText w:val=""/>
-        <w:lvlJc w:val="left"/>
-        <w:pPr>
-          <w:tabs>
-            <w:tab w:val="num" w:pos="1440"/>
-          </w:tabs>
-          <w:ind w:left="1440" w:hanging="360"/>
-        </w:pPr>
-        <w:rPr>
-          <w:rFonts w:ascii="Symbol" w:hAnsi="Symbol" w:hint="default"/>
-          <w:sz w:val="20"/>
-        </w:rPr>
-      </w:lvl>
-    </w:lvlOverride>
   </w:num>
-  <w:num w:numId="42">
-    <w:abstractNumId w:val="29"/>
-  </w:num>
-  <w:num w:numId="43">
-    <w:abstractNumId w:val="29"/>
-    <w:lvlOverride w:ilvl="1">
-      <w:lvl w:ilvl="1">
-        <w:numFmt w:val="bullet"/>
-        <w:lvlText w:val=""/>
-        <w:lvlJc w:val="left"/>
-        <w:pPr>
-          <w:tabs>
-            <w:tab w:val="num" w:pos="1440"/>
-          </w:tabs>
-          <w:ind w:left="1440" w:hanging="360"/>
-        </w:pPr>
-        <w:rPr>
-          <w:rFonts w:ascii="Symbol" w:hAnsi="Symbol" w:hint="default"/>
-          <w:sz w:val="20"/>
-        </w:rPr>
-      </w:lvl>
-    </w:lvlOverride>
-  </w:num>
-  <w:num w:numId="44">
-    <w:abstractNumId w:val="17"/>
-    <w:lvlOverride w:ilvl="0">
-      <w:lvl w:ilvl="0">
-        <w:numFmt w:val="decimal"/>
-        <w:lvlText w:val="%1."/>
-        <w:lvlJc w:val="left"/>
-      </w:lvl>
-    </w:lvlOverride>
-    <w:lvlOverride w:ilvl="1">
-      <w:lvl w:ilvl="1">
-        <w:numFmt w:val="bullet"/>
-        <w:lvlText w:val=""/>
-        <w:lvlJc w:val="left"/>
-        <w:pPr>
-          <w:tabs>
-            <w:tab w:val="num" w:pos="1440"/>
-          </w:tabs>
-          <w:ind w:left="1440" w:hanging="360"/>
-        </w:pPr>
-        <w:rPr>
-          <w:rFonts w:ascii="Symbol" w:hAnsi="Symbol" w:hint="default"/>
-          <w:sz w:val="20"/>
-        </w:rPr>
-      </w:lvl>
-    </w:lvlOverride>
-  </w:num>
-  <w:num w:numId="45">
-    <w:abstractNumId w:val="19"/>
-  </w:num>
-  <w:num w:numId="46">
-    <w:abstractNumId w:val="19"/>
-    <w:lvlOverride w:ilvl="1">
-      <w:lvl w:ilvl="1">
-        <w:numFmt w:val="bullet"/>
-        <w:lvlText w:val=""/>
-        <w:lvlJc w:val="left"/>
-        <w:pPr>
-          <w:tabs>
-            <w:tab w:val="num" w:pos="1440"/>
-          </w:tabs>
-          <w:ind w:left="1440" w:hanging="360"/>
-        </w:pPr>
-        <w:rPr>
-          <w:rFonts w:ascii="Symbol" w:hAnsi="Symbol" w:hint="default"/>
-          <w:sz w:val="20"/>
-        </w:rPr>
-      </w:lvl>
-    </w:lvlOverride>
-  </w:num>
-  <w:num w:numId="47">
-    <w:abstractNumId w:val="15"/>
-    <w:lvlOverride w:ilvl="0">
-      <w:lvl w:ilvl="0">
-        <w:numFmt w:val="decimal"/>
-        <w:lvlText w:val="%1."/>
-        <w:lvlJc w:val="left"/>
-      </w:lvl>
-    </w:lvlOverride>
-    <w:lvlOverride w:ilvl="1">
-      <w:lvl w:ilvl="1">
-        <w:numFmt w:val="bullet"/>
-        <w:lvlText w:val=""/>
-        <w:lvlJc w:val="left"/>
-        <w:pPr>
-          <w:tabs>
-            <w:tab w:val="num" w:pos="1440"/>
-          </w:tabs>
-          <w:ind w:left="1440" w:hanging="360"/>
-        </w:pPr>
-        <w:rPr>
-          <w:rFonts w:ascii="Symbol" w:hAnsi="Symbol" w:hint="default"/>
-          <w:sz w:val="20"/>
-        </w:rPr>
-      </w:lvl>
-    </w:lvlOverride>
-  </w:num>
-  <w:num w:numId="48">
-    <w:abstractNumId w:val="12"/>
-  </w:num>
-  <w:num w:numId="49">
-    <w:abstractNumId w:val="12"/>
-    <w:lvlOverride w:ilvl="1">
-      <w:lvl w:ilvl="1">
-        <w:numFmt w:val="bullet"/>
-        <w:lvlText w:val=""/>
-        <w:lvlJc w:val="left"/>
-        <w:pPr>
-          <w:tabs>
-            <w:tab w:val="num" w:pos="1440"/>
-          </w:tabs>
-          <w:ind w:left="1440" w:hanging="360"/>
-        </w:pPr>
-        <w:rPr>
-          <w:rFonts w:ascii="Symbol" w:hAnsi="Symbol" w:hint="default"/>
-          <w:sz w:val="20"/>
-        </w:rPr>
-      </w:lvl>
-    </w:lvlOverride>
-  </w:num>
-  <w:num w:numId="50">
-    <w:abstractNumId w:val="23"/>
-    <w:lvlOverride w:ilvl="0">
-      <w:lvl w:ilvl="0">
-        <w:numFmt w:val="decimal"/>
-        <w:lvlText w:val="%1."/>
-        <w:lvlJc w:val="left"/>
-      </w:lvl>
-    </w:lvlOverride>
-    <w:lvlOverride w:ilvl="1">
-      <w:lvl w:ilvl="1">
-        <w:numFmt w:val="bullet"/>
-        <w:lvlText w:val=""/>
-        <w:lvlJc w:val="left"/>
-        <w:pPr>
-          <w:tabs>
-            <w:tab w:val="num" w:pos="1440"/>
-          </w:tabs>
-          <w:ind w:left="1440" w:hanging="360"/>
-        </w:pPr>
-        <w:rPr>
-          <w:rFonts w:ascii="Symbol" w:hAnsi="Symbol" w:hint="default"/>
-          <w:sz w:val="20"/>
-        </w:rPr>
-      </w:lvl>
-    </w:lvlOverride>
-  </w:num>
-  <w:num w:numId="51">
-    <w:abstractNumId w:val="42"/>
-  </w:num>
-  <w:num w:numId="52">
-    <w:abstractNumId w:val="42"/>
-    <w:lvlOverride w:ilvl="1">
-      <w:lvl w:ilvl="1">
-        <w:numFmt w:val="bullet"/>
-        <w:lvlText w:val=""/>
-        <w:lvlJc w:val="left"/>
-        <w:pPr>
-          <w:tabs>
-            <w:tab w:val="num" w:pos="1440"/>
-          </w:tabs>
-          <w:ind w:left="1440" w:hanging="360"/>
-        </w:pPr>
-        <w:rPr>
-          <w:rFonts w:ascii="Symbol" w:hAnsi="Symbol" w:hint="default"/>
-          <w:sz w:val="20"/>
-        </w:rPr>
-      </w:lvl>
-    </w:lvlOverride>
-  </w:num>
-  <w:num w:numId="53">
-    <w:abstractNumId w:val="36"/>
-    <w:lvlOverride w:ilvl="0">
-      <w:lvl w:ilvl="0">
-        <w:numFmt w:val="decimal"/>
-        <w:lvlText w:val="%1."/>
-        <w:lvlJc w:val="left"/>
-      </w:lvl>
-    </w:lvlOverride>
-    <w:lvlOverride w:ilvl="1">
-      <w:lvl w:ilvl="1">
-        <w:numFmt w:val="bullet"/>
-        <w:lvlText w:val=""/>
-        <w:lvlJc w:val="left"/>
-        <w:pPr>
-          <w:tabs>
-            <w:tab w:val="num" w:pos="1440"/>
-          </w:tabs>
-          <w:ind w:left="1440" w:hanging="360"/>
-        </w:pPr>
-        <w:rPr>
-          <w:rFonts w:ascii="Symbol" w:hAnsi="Symbol" w:hint="default"/>
-          <w:sz w:val="20"/>
-        </w:rPr>
-      </w:lvl>
-    </w:lvlOverride>
-  </w:num>
-  <w:num w:numId="54">
-    <w:abstractNumId w:val="21"/>
-  </w:num>
-  <w:num w:numId="55">
-    <w:abstractNumId w:val="21"/>
-    <w:lvlOverride w:ilvl="1">
-      <w:lvl w:ilvl="1">
-        <w:numFmt w:val="bullet"/>
-        <w:lvlText w:val=""/>
-        <w:lvlJc w:val="left"/>
-        <w:pPr>
-          <w:tabs>
-            <w:tab w:val="num" w:pos="1440"/>
-          </w:tabs>
-          <w:ind w:left="1440" w:hanging="360"/>
-        </w:pPr>
-        <w:rPr>
-          <w:rFonts w:ascii="Symbol" w:hAnsi="Symbol" w:hint="default"/>
-          <w:sz w:val="20"/>
-        </w:rPr>
-      </w:lvl>
-    </w:lvlOverride>
-  </w:num>
-  <w:num w:numId="56">
-    <w:abstractNumId w:val="2"/>
-    <w:lvlOverride w:ilvl="0">
-      <w:lvl w:ilvl="0">
-        <w:numFmt w:val="decimal"/>
-        <w:lvlText w:val="%1."/>
-        <w:lvlJc w:val="left"/>
-      </w:lvl>
-    </w:lvlOverride>
-    <w:lvlOverride w:ilvl="1">
-      <w:lvl w:ilvl="1">
-        <w:numFmt w:val="bullet"/>
-        <w:lvlText w:val=""/>
-        <w:lvlJc w:val="left"/>
-        <w:pPr>
-          <w:tabs>
-            <w:tab w:val="num" w:pos="1440"/>
-          </w:tabs>
-          <w:ind w:left="1440" w:hanging="360"/>
-        </w:pPr>
-        <w:rPr>
-          <w:rFonts w:ascii="Symbol" w:hAnsi="Symbol" w:hint="default"/>
-          <w:sz w:val="20"/>
-        </w:rPr>
-      </w:lvl>
-    </w:lvlOverride>
-  </w:num>
-  <w:num w:numId="57">
-    <w:abstractNumId w:val="32"/>
-  </w:num>
-  <w:num w:numId="58">
-    <w:abstractNumId w:val="9"/>
-  </w:num>
-  <w:num w:numId="59">
-    <w:abstractNumId w:val="9"/>
-    <w:lvlOverride w:ilvl="1">
-      <w:lvl w:ilvl="1">
-        <w:numFmt w:val="bullet"/>
-        <w:lvlText w:val=""/>
-        <w:lvlJc w:val="left"/>
-        <w:pPr>
-          <w:tabs>
-            <w:tab w:val="num" w:pos="1440"/>
-          </w:tabs>
-          <w:ind w:left="1440" w:hanging="360"/>
-        </w:pPr>
-        <w:rPr>
-          <w:rFonts w:ascii="Symbol" w:hAnsi="Symbol" w:hint="default"/>
-          <w:sz w:val="20"/>
-        </w:rPr>
-      </w:lvl>
-    </w:lvlOverride>
-  </w:num>
-  <w:num w:numId="60">
-    <w:abstractNumId w:val="41"/>
-    <w:lvlOverride w:ilvl="0">
-      <w:lvl w:ilvl="0">
-        <w:numFmt w:val="decimal"/>
-        <w:lvlText w:val="%1."/>
-        <w:lvlJc w:val="left"/>
-      </w:lvl>
-    </w:lvlOverride>
-    <w:lvlOverride w:ilvl="1">
-      <w:lvl w:ilvl="1">
-        <w:numFmt w:val="bullet"/>
-        <w:lvlText w:val=""/>
-        <w:lvlJc w:val="left"/>
-        <w:pPr>
-          <w:tabs>
-            <w:tab w:val="num" w:pos="1440"/>
-          </w:tabs>
-          <w:ind w:left="1440" w:hanging="360"/>
-        </w:pPr>
-        <w:rPr>
-          <w:rFonts w:ascii="Symbol" w:hAnsi="Symbol" w:hint="default"/>
-          <w:sz w:val="20"/>
-        </w:rPr>
-      </w:lvl>
-    </w:lvlOverride>
-  </w:num>
-  <w:num w:numId="61">
-    <w:abstractNumId w:val="22"/>
-  </w:num>
-  <w:num w:numId="62">
-    <w:abstractNumId w:val="22"/>
-    <w:lvlOverride w:ilvl="1">
-      <w:lvl w:ilvl="1">
-        <w:numFmt w:val="bullet"/>
-        <w:lvlText w:val=""/>
-        <w:lvlJc w:val="left"/>
-        <w:pPr>
-          <w:tabs>
-            <w:tab w:val="num" w:pos="1440"/>
-          </w:tabs>
-          <w:ind w:left="1440" w:hanging="360"/>
-        </w:pPr>
-        <w:rPr>
-          <w:rFonts w:ascii="Symbol" w:hAnsi="Symbol" w:hint="default"/>
-          <w:sz w:val="20"/>
-        </w:rPr>
-      </w:lvl>
-    </w:lvlOverride>
-  </w:num>
-  <w:num w:numId="63">
-    <w:abstractNumId w:val="39"/>
-    <w:lvlOverride w:ilvl="0">
-      <w:lvl w:ilvl="0">
-        <w:numFmt w:val="decimal"/>
-        <w:lvlText w:val="%1."/>
-        <w:lvlJc w:val="left"/>
-      </w:lvl>
-    </w:lvlOverride>
-    <w:lvlOverride w:ilvl="1">
-      <w:lvl w:ilvl="1">
-        <w:numFmt w:val="bullet"/>
-        <w:lvlText w:val=""/>
-        <w:lvlJc w:val="left"/>
-        <w:pPr>
-          <w:tabs>
-            <w:tab w:val="num" w:pos="1440"/>
-          </w:tabs>
-          <w:ind w:left="1440" w:hanging="360"/>
-        </w:pPr>
-        <w:rPr>
-          <w:rFonts w:ascii="Symbol" w:hAnsi="Symbol" w:hint="default"/>
-          <w:sz w:val="20"/>
-        </w:rPr>
-      </w:lvl>
-    </w:lvlOverride>
-  </w:num>
-  <w:num w:numId="64">
-    <w:abstractNumId w:val="14"/>
-  </w:num>
-  <w:num w:numId="65">
-    <w:abstractNumId w:val="14"/>
-    <w:lvlOverride w:ilvl="1">
-      <w:lvl w:ilvl="1">
-        <w:numFmt w:val="bullet"/>
-        <w:lvlText w:val=""/>
-        <w:lvlJc w:val="left"/>
-        <w:pPr>
-          <w:tabs>
-            <w:tab w:val="num" w:pos="1440"/>
-          </w:tabs>
-          <w:ind w:left="1440" w:hanging="360"/>
-        </w:pPr>
-        <w:rPr>
-          <w:rFonts w:ascii="Symbol" w:hAnsi="Symbol" w:hint="default"/>
-          <w:sz w:val="20"/>
-        </w:rPr>
-      </w:lvl>
-    </w:lvlOverride>
-  </w:num>
-  <w:num w:numId="66">
-    <w:abstractNumId w:val="33"/>
-    <w:lvlOverride w:ilvl="0">
-      <w:lvl w:ilvl="0">
-        <w:numFmt w:val="decimal"/>
-        <w:lvlText w:val="%1."/>
-        <w:lvlJc w:val="left"/>
-      </w:lvl>
-    </w:lvlOverride>
-    <w:lvlOverride w:ilvl="1">
-      <w:lvl w:ilvl="1">
-        <w:numFmt w:val="bullet"/>
-        <w:lvlText w:val=""/>
-        <w:lvlJc w:val="left"/>
-        <w:pPr>
-          <w:tabs>
-            <w:tab w:val="num" w:pos="1440"/>
-          </w:tabs>
-          <w:ind w:left="1440" w:hanging="360"/>
-        </w:pPr>
-        <w:rPr>
-          <w:rFonts w:ascii="Symbol" w:hAnsi="Symbol" w:hint="default"/>
-          <w:sz w:val="20"/>
-        </w:rPr>
-      </w:lvl>
-    </w:lvlOverride>
-  </w:num>
-  <w:num w:numId="67">
+  <w:num w:numId="73">
     <w:abstractNumId w:val="1"/>
-  </w:num>
-  <w:num w:numId="68">
-    <w:abstractNumId w:val="1"/>
-    <w:lvlOverride w:ilvl="1">
-      <w:lvl w:ilvl="1">
-        <w:numFmt w:val="bullet"/>
-        <w:lvlText w:val=""/>
-        <w:lvlJc w:val="left"/>
-        <w:pPr>
-          <w:tabs>
-            <w:tab w:val="num" w:pos="1440"/>
-          </w:tabs>
-          <w:ind w:left="1440" w:hanging="360"/>
-        </w:pPr>
-        <w:rPr>
-          <w:rFonts w:ascii="Symbol" w:hAnsi="Symbol" w:hint="default"/>
-          <w:sz w:val="20"/>
-        </w:rPr>
-      </w:lvl>
-    </w:lvlOverride>
-  </w:num>
-  <w:num w:numId="69">
-    <w:abstractNumId w:val="43"/>
     <w:lvlOverride w:ilvl="0">
       <w:lvl w:ilvl="0">
         <w:numFmt w:val="decimal"/>

</xml_diff>

<commit_message>
Course 4 - Lesson 3 Added
</commit_message>
<xml_diff>
--- a/Lazatech Educate Courses.docx
+++ b/Lazatech Educate Courses.docx
@@ -20,7 +20,6 @@
       <w:r>
         <w:br/>
       </w:r>
-      <w:proofErr w:type="gramStart"/>
       <w:r>
         <w:rPr>
           <w:rStyle w:val="Heading2Char"/>
@@ -51,14 +50,12 @@
       <w:r>
         <w:t>Complete this course if you want to get the most out of Lazatech Educate and our ecosystem, since it covers the project as a whole as well as the suite of utilities we are introducing to the XRPL.</w:t>
       </w:r>
-      <w:proofErr w:type="gramEnd"/>
       <w:r>
         <w:br/>
       </w:r>
       <w:r>
         <w:br/>
       </w:r>
-      <w:proofErr w:type="gramStart"/>
       <w:r>
         <w:rPr>
           <w:b/>
@@ -85,11 +82,7 @@
         <w:tab/>
       </w:r>
       <w:r>
-        <w:t>The Lazatech Educate ecosystem is based on the XRP blockchain.</w:t>
-      </w:r>
-      <w:proofErr w:type="gramEnd"/>
-      <w:r>
-        <w:t xml:space="preserve"> The Treasury ecosystem now consists of two coins with significantly distinct goals. As </w:t>
+        <w:t xml:space="preserve">The Lazatech Educate ecosystem is based on the XRP blockchain. The Treasury ecosystem now consists of two coins with significantly distinct goals. As </w:t>
       </w:r>
       <w:r>
         <w:t>Lazatech</w:t>
@@ -583,23 +576,7 @@
           <w:bCs/>
         </w:rPr>
         <w:lastRenderedPageBreak/>
-        <w:t xml:space="preserve">Lesson 2: Why has Treasury made the XRPL </w:t>
-      </w:r>
-      <w:proofErr w:type="gramStart"/>
-      <w:r>
-        <w:rPr>
-          <w:b/>
-          <w:bCs/>
-        </w:rPr>
-        <w:t>it’s</w:t>
-      </w:r>
-      <w:proofErr w:type="gramEnd"/>
-      <w:r>
-        <w:rPr>
-          <w:b/>
-          <w:bCs/>
-        </w:rPr>
-        <w:t xml:space="preserve"> home?</w:t>
+        <w:t>Lesson 2: Why has Treasury made the XRPL it’s home?</w:t>
       </w:r>
       <w:r>
         <w:rPr>
@@ -704,23 +681,7 @@
           <w:b/>
           <w:bCs/>
         </w:rPr>
-        <w:t xml:space="preserve"> made the XRPL </w:t>
-      </w:r>
-      <w:proofErr w:type="gramStart"/>
-      <w:r>
-        <w:rPr>
-          <w:b/>
-          <w:bCs/>
-        </w:rPr>
-        <w:t>it’s</w:t>
-      </w:r>
-      <w:proofErr w:type="gramEnd"/>
-      <w:r>
-        <w:rPr>
-          <w:b/>
-          <w:bCs/>
-        </w:rPr>
-        <w:t xml:space="preserve"> home? Quiz</w:t>
+        <w:t xml:space="preserve"> made the XRPL it’s home? Quiz</w:t>
       </w:r>
     </w:p>
     <w:p>
@@ -1350,19 +1311,11 @@
       <w:r>
         <w:tab/>
       </w:r>
-      <w:proofErr w:type="gramStart"/>
       <w:r>
         <w:rPr>
           <w:color w:val="FF0000"/>
         </w:rPr>
-        <w:t>The</w:t>
-      </w:r>
-      <w:proofErr w:type="gramEnd"/>
-      <w:r>
-        <w:rPr>
-          <w:color w:val="FF0000"/>
-        </w:rPr>
-        <w:t xml:space="preserve"> following questions below will relate to the Whitepaper 2.0.</w:t>
+        <w:t>The following questions below will relate to the Whitepaper 2.0.</w:t>
       </w:r>
       <w:r>
         <w:rPr>
@@ -2717,20 +2670,7 @@
           <w:color w:val="FF0000"/>
         </w:rPr>
         <w:tab/>
-      </w:r>
-      <w:proofErr w:type="gramStart"/>
-      <w:r>
-        <w:rPr>
-          <w:color w:val="FF0000"/>
-        </w:rPr>
-        <w:t>We</w:t>
-      </w:r>
-      <w:proofErr w:type="gramEnd"/>
-      <w:r>
-        <w:rPr>
-          <w:color w:val="FF0000"/>
-        </w:rPr>
-        <w:t xml:space="preserve"> are seeing a lot of what happens in real life also occur in the crypto world. Unfortunately, this includes people with malicious intent who will go to great lengths to lie and deceive in order to rob people of their hard earned money. So-called rug-pulls are a scourge to the blockchain.</w:t>
+        <w:t>We are seeing a lot of what happens in real life also occur in the crypto world. Unfortunately, this includes people with malicious intent who will go to great lengths to lie and deceive in order to rob people of their hard earned money. So-called rug-pulls are a scourge to the blockchain.</w:t>
       </w:r>
     </w:p>
     <w:p>
@@ -2900,21 +2840,7 @@
         <w:rPr>
           <w:color w:val="FF0000"/>
         </w:rPr>
-        <w:t xml:space="preserve">RugPull project is rug-pulled or the </w:t>
-      </w:r>
-      <w:proofErr w:type="gramStart"/>
-      <w:r>
-        <w:rPr>
-          <w:color w:val="FF0000"/>
-        </w:rPr>
-        <w:t>team withdraw</w:t>
-      </w:r>
-      <w:proofErr w:type="gramEnd"/>
-      <w:r>
-        <w:rPr>
-          <w:color w:val="FF0000"/>
-        </w:rPr>
-        <w:t xml:space="preserve"> from the project and the project ceases</w:t>
+        <w:t>RugPull project is rug-pulled or the team withdraw from the project and the project ceases</w:t>
       </w:r>
     </w:p>
     <w:p>
@@ -3641,23 +3567,7 @@
           <w:rFonts w:ascii="Calibri" w:eastAsia="Times New Roman" w:hAnsi="Calibri" w:cs="Calibri"/>
           <w:color w:val="000000"/>
         </w:rPr>
-        <w:t xml:space="preserve">Global iron ore reserves are estimated at 800 billion tons - There </w:t>
-      </w:r>
-      <w:proofErr w:type="gramStart"/>
-      <w:r>
-        <w:rPr>
-          <w:rFonts w:ascii="Calibri" w:eastAsia="Times New Roman" w:hAnsi="Calibri" w:cs="Calibri"/>
-          <w:color w:val="000000"/>
-        </w:rPr>
-        <w:t>are</w:t>
-      </w:r>
-      <w:proofErr w:type="gramEnd"/>
-      <w:r>
-        <w:rPr>
-          <w:rFonts w:ascii="Calibri" w:eastAsia="Times New Roman" w:hAnsi="Calibri" w:cs="Calibri"/>
-          <w:color w:val="000000"/>
-        </w:rPr>
-        <w:t xml:space="preserve"> 11,400,000,000,000 times more Iron Ore than Platinum in the globe.</w:t>
+        <w:t>Global iron ore reserves are estimated at 800 billion tons - There are 11,400,000,000,000 times more Iron Ore than Platinum in the globe.</w:t>
       </w:r>
       <w:r>
         <w:rPr>
@@ -3745,30 +3655,14 @@
           <w:rFonts w:ascii="Calibri" w:eastAsia="Times New Roman" w:hAnsi="Calibri" w:cs="Calibri"/>
           <w:color w:val="000000"/>
         </w:rPr>
-        <w:t>Iron Ore's market capitalization is around 50 times that of platinum, but it is 227 000 times cheaper per ton</w:t>
-      </w:r>
-      <w:proofErr w:type="gramStart"/>
-      <w:r>
-        <w:rPr>
-          <w:rFonts w:ascii="Calibri" w:eastAsia="Times New Roman" w:hAnsi="Calibri" w:cs="Calibri"/>
-          <w:color w:val="000000"/>
-        </w:rPr>
-        <w:t>.</w:t>
-      </w:r>
-      <w:r>
-        <w:rPr>
-          <w:rFonts w:ascii="Calibri" w:eastAsia="Times New Roman" w:hAnsi="Calibri" w:cs="Calibri"/>
-          <w:color w:val="000000"/>
-        </w:rPr>
-        <w:t>*</w:t>
-      </w:r>
-      <w:proofErr w:type="gramEnd"/>
-      <w:r>
-        <w:rPr>
-          <w:rFonts w:ascii="Calibri" w:eastAsia="Times New Roman" w:hAnsi="Calibri" w:cs="Calibri"/>
-          <w:color w:val="000000"/>
-        </w:rPr>
-        <w:t>*</w:t>
+        <w:t>Iron Ore's market capitalization is around 50 times that of platinum, but it is 227 000 times cheaper per ton.</w:t>
+      </w:r>
+      <w:r>
+        <w:rPr>
+          <w:rFonts w:ascii="Calibri" w:eastAsia="Times New Roman" w:hAnsi="Calibri" w:cs="Calibri"/>
+          <w:color w:val="000000"/>
+        </w:rPr>
+        <w:t>**</w:t>
       </w:r>
     </w:p>
     <w:p>
@@ -3801,23 +3695,7 @@
           <w:rFonts w:ascii="Calibri" w:eastAsia="Times New Roman" w:hAnsi="Calibri" w:cs="Calibri"/>
           <w:color w:val="000000"/>
         </w:rPr>
-        <w:t xml:space="preserve">**The analogy above isn’t aiming to be accurate, </w:t>
-      </w:r>
-      <w:proofErr w:type="gramStart"/>
-      <w:r>
-        <w:rPr>
-          <w:rFonts w:ascii="Calibri" w:eastAsia="Times New Roman" w:hAnsi="Calibri" w:cs="Calibri"/>
-          <w:color w:val="000000"/>
-        </w:rPr>
-        <w:t>its</w:t>
-      </w:r>
-      <w:proofErr w:type="gramEnd"/>
-      <w:r>
-        <w:rPr>
-          <w:rFonts w:ascii="Calibri" w:eastAsia="Times New Roman" w:hAnsi="Calibri" w:cs="Calibri"/>
-          <w:color w:val="000000"/>
-        </w:rPr>
-        <w:t xml:space="preserve"> simply to showcase a general example of supply</w:t>
+        <w:t>**The analogy above isn’t aiming to be accurate, its simply to showcase a general example of supply</w:t>
       </w:r>
     </w:p>
     <w:p>
@@ -4466,19 +4344,8 @@
           <w:bCs/>
           <w:color w:val="000000"/>
         </w:rPr>
-        <w:t xml:space="preserve">Lesson 2: What is </w:t>
-      </w:r>
-      <w:proofErr w:type="gramStart"/>
-      <w:r>
-        <w:rPr>
-          <w:rFonts w:ascii="Calibri" w:eastAsia="Times New Roman" w:hAnsi="Calibri" w:cs="Calibri"/>
-          <w:b/>
-          <w:bCs/>
-          <w:color w:val="000000"/>
-        </w:rPr>
-        <w:t>Burning</w:t>
-      </w:r>
-      <w:proofErr w:type="gramEnd"/>
+        <w:t>Lesson 2: What is Burning</w:t>
+      </w:r>
     </w:p>
     <w:p>
       <w:pPr>
@@ -4602,23 +4469,7 @@
           <w:rFonts w:ascii="Calibri" w:hAnsi="Calibri" w:cs="Calibri"/>
           <w:color w:val="000000"/>
         </w:rPr>
-        <w:t xml:space="preserve">As with anything in the bitcoin sector, take care when investing in a project that promises a burn, especially smaller, lesser-known businesses. There are several examples of projects that have </w:t>
-      </w:r>
-      <w:proofErr w:type="gramStart"/>
-      <w:r>
-        <w:rPr>
-          <w:rFonts w:ascii="Calibri" w:hAnsi="Calibri" w:cs="Calibri"/>
-          <w:color w:val="000000"/>
-        </w:rPr>
-        <w:t>migrated</w:t>
-      </w:r>
-      <w:proofErr w:type="gramEnd"/>
-      <w:r>
-        <w:rPr>
-          <w:rFonts w:ascii="Calibri" w:hAnsi="Calibri" w:cs="Calibri"/>
-          <w:color w:val="000000"/>
-        </w:rPr>
-        <w:t xml:space="preserve"> </w:t>
+        <w:t xml:space="preserve">As with anything in the bitcoin sector, take care when investing in a project that promises a burn, especially smaller, lesser-known businesses. There are several examples of projects that have migrated </w:t>
       </w:r>
       <w:r>
         <w:rPr>
@@ -4645,19 +4496,8 @@
           <w:bCs/>
           <w:color w:val="000000"/>
         </w:rPr>
-        <w:t xml:space="preserve">Lesson 2: What is Burning </w:t>
-      </w:r>
-      <w:proofErr w:type="gramStart"/>
-      <w:r>
-        <w:rPr>
-          <w:rFonts w:ascii="Calibri" w:eastAsia="Times New Roman" w:hAnsi="Calibri" w:cs="Calibri"/>
-          <w:b/>
-          <w:bCs/>
-          <w:color w:val="000000"/>
-        </w:rPr>
-        <w:t>Quiz</w:t>
-      </w:r>
-      <w:proofErr w:type="gramEnd"/>
+        <w:t>Lesson 2: What is Burning Quiz</w:t>
+      </w:r>
     </w:p>
     <w:p>
       <w:pPr>
@@ -4679,27 +4519,7 @@
           <w:bCs/>
           <w:color w:val="000000"/>
         </w:rPr>
-        <w:t xml:space="preserve">True or </w:t>
-      </w:r>
-      <w:proofErr w:type="gramStart"/>
-      <w:r>
-        <w:rPr>
-          <w:rFonts w:ascii="Calibri" w:eastAsia="Times New Roman" w:hAnsi="Calibri" w:cs="Calibri"/>
-          <w:b/>
-          <w:bCs/>
-          <w:color w:val="000000"/>
-        </w:rPr>
-        <w:t>False</w:t>
-      </w:r>
-      <w:proofErr w:type="gramEnd"/>
-      <w:r>
-        <w:rPr>
-          <w:rFonts w:ascii="Calibri" w:eastAsia="Times New Roman" w:hAnsi="Calibri" w:cs="Calibri"/>
-          <w:b/>
-          <w:bCs/>
-          <w:color w:val="000000"/>
-        </w:rPr>
-        <w:t>: for a burn to be completed, a token must be sent to an address that is inaccessible to all.</w:t>
+        <w:t>True or False: for a burn to be completed, a token must be sent to an address that is inaccessible to all.</w:t>
       </w:r>
     </w:p>
     <w:p>
@@ -5655,27 +5475,7 @@
           <w:bCs/>
           <w:color w:val="000000"/>
         </w:rPr>
-        <w:t xml:space="preserve">Lesson 3: How </w:t>
-      </w:r>
-      <w:proofErr w:type="gramStart"/>
-      <w:r>
-        <w:rPr>
-          <w:rFonts w:ascii="Calibri" w:eastAsia="Times New Roman" w:hAnsi="Calibri" w:cs="Calibri"/>
-          <w:b/>
-          <w:bCs/>
-          <w:color w:val="000000"/>
-        </w:rPr>
-        <w:t>are</w:t>
-      </w:r>
-      <w:proofErr w:type="gramEnd"/>
-      <w:r>
-        <w:rPr>
-          <w:rFonts w:ascii="Calibri" w:eastAsia="Times New Roman" w:hAnsi="Calibri" w:cs="Calibri"/>
-          <w:b/>
-          <w:bCs/>
-          <w:color w:val="000000"/>
-        </w:rPr>
-        <w:t xml:space="preserve"> Tokens Burned?</w:t>
+        <w:t>Lesson 3: How are Tokens Burned?</w:t>
       </w:r>
     </w:p>
     <w:p>
@@ -5725,7 +5525,6 @@
           <w:szCs w:val="24"/>
         </w:rPr>
       </w:pPr>
-      <w:proofErr w:type="gramStart"/>
       <w:r>
         <w:rPr>
           <w:rFonts w:ascii="Calibri" w:eastAsia="Times New Roman" w:hAnsi="Calibri" w:cs="Calibri"/>
@@ -5735,7 +5534,6 @@
         </w:rPr>
         <w:t>ETH, BSC etc.</w:t>
       </w:r>
-      <w:proofErr w:type="gramEnd"/>
     </w:p>
     <w:p>
       <w:pPr>
@@ -5840,23 +5638,7 @@
           <w:rFonts w:ascii="Calibri" w:eastAsia="Times New Roman" w:hAnsi="Calibri" w:cs="Calibri"/>
           <w:color w:val="000000"/>
         </w:rPr>
-        <w:t xml:space="preserve"> prevents users from sending tokens to a blackholed address, which is a fantastic precaution in 99.9 percent of cases, but not when we wish to burn tokens. There are two methods to circumvent this restriction: using </w:t>
-      </w:r>
-      <w:proofErr w:type="gramStart"/>
-      <w:r>
-        <w:rPr>
-          <w:rFonts w:ascii="Calibri" w:eastAsia="Times New Roman" w:hAnsi="Calibri" w:cs="Calibri"/>
-          <w:color w:val="000000"/>
-        </w:rPr>
-        <w:t>a different</w:t>
-      </w:r>
-      <w:proofErr w:type="gramEnd"/>
-      <w:r>
-        <w:rPr>
-          <w:rFonts w:ascii="Calibri" w:eastAsia="Times New Roman" w:hAnsi="Calibri" w:cs="Calibri"/>
-          <w:color w:val="000000"/>
-        </w:rPr>
-        <w:t xml:space="preserve"> software, such as XRP Toolkit, and submitting it to the issuer, or for XUMM purists, using an xApp termed 'token trasher'. The token trasher has the restriction that the ENTIRE quantity of tokens you intend to destroy will be discarded; you cannot choose a partial quantity.</w:t>
+        <w:t xml:space="preserve"> prevents users from sending tokens to a blackholed address, which is a fantastic precaution in 99.9 percent of cases, but not when we wish to burn tokens. There are two methods to circumvent this restriction: using a different software, such as XRP Toolkit, and submitting it to the issuer, or for XUMM purists, using an xApp termed 'token trasher'. The token trasher has the restriction that the ENTIRE quantity of tokens you intend to destroy will be discarded; you cannot choose a partial quantity.</w:t>
       </w:r>
     </w:p>
     <w:p>
@@ -5891,31 +5673,7 @@
           <w:sz w:val="22"/>
           <w:szCs w:val="22"/>
         </w:rPr>
-        <w:t xml:space="preserve">Lesson 3: How </w:t>
-      </w:r>
-      <w:proofErr w:type="gramStart"/>
-      <w:r>
-        <w:rPr>
-          <w:rFonts w:ascii="Calibri" w:hAnsi="Calibri" w:cs="Calibri"/>
-          <w:b/>
-          <w:bCs/>
-          <w:color w:val="000000"/>
-          <w:sz w:val="22"/>
-          <w:szCs w:val="22"/>
-        </w:rPr>
-        <w:t>are</w:t>
-      </w:r>
-      <w:proofErr w:type="gramEnd"/>
-      <w:r>
-        <w:rPr>
-          <w:rFonts w:ascii="Calibri" w:hAnsi="Calibri" w:cs="Calibri"/>
-          <w:b/>
-          <w:bCs/>
-          <w:color w:val="000000"/>
-          <w:sz w:val="22"/>
-          <w:szCs w:val="22"/>
-        </w:rPr>
-        <w:t xml:space="preserve"> Tokens Burned? Quiz</w:t>
+        <w:t>Lesson 3: How are Tokens Burned? Quiz</w:t>
       </w:r>
     </w:p>
     <w:p>
@@ -6276,31 +6034,7 @@
           <w:szCs w:val="22"/>
         </w:rPr>
         <w:lastRenderedPageBreak/>
-        <w:t xml:space="preserve">True or </w:t>
-      </w:r>
-      <w:proofErr w:type="gramStart"/>
-      <w:r>
-        <w:rPr>
-          <w:rFonts w:ascii="Calibri" w:hAnsi="Calibri" w:cs="Calibri"/>
-          <w:b/>
-          <w:bCs/>
-          <w:color w:val="000000"/>
-          <w:sz w:val="22"/>
-          <w:szCs w:val="22"/>
-        </w:rPr>
-        <w:t>False</w:t>
-      </w:r>
-      <w:proofErr w:type="gramEnd"/>
-      <w:r>
-        <w:rPr>
-          <w:rFonts w:ascii="Calibri" w:hAnsi="Calibri" w:cs="Calibri"/>
-          <w:b/>
-          <w:bCs/>
-          <w:color w:val="000000"/>
-          <w:sz w:val="22"/>
-          <w:szCs w:val="22"/>
-        </w:rPr>
-        <w:t>: the only way to interact with and access the XRPL is by using XUMM?</w:t>
+        <w:t>True or False: the only way to interact with and access the XRPL is by using XUMM?</w:t>
       </w:r>
     </w:p>
     <w:p>
@@ -6606,7 +6340,6 @@
           <w:szCs w:val="24"/>
         </w:rPr>
       </w:pPr>
-      <w:proofErr w:type="gramStart"/>
       <w:r>
         <w:rPr>
           <w:rFonts w:ascii="Calibri" w:eastAsia="Times New Roman" w:hAnsi="Calibri" w:cs="Calibri"/>
@@ -6621,15 +6354,7 @@
           <w:rFonts w:ascii="Calibri" w:eastAsia="Times New Roman" w:hAnsi="Calibri" w:cs="Calibri"/>
           <w:color w:val="000000"/>
         </w:rPr>
-        <w:t> – The destruction of tokens/coins that have not been circulated or sold.</w:t>
-      </w:r>
-      <w:proofErr w:type="gramEnd"/>
-      <w:r>
-        <w:rPr>
-          <w:rFonts w:ascii="Calibri" w:eastAsia="Times New Roman" w:hAnsi="Calibri" w:cs="Calibri"/>
-          <w:color w:val="000000"/>
-        </w:rPr>
-        <w:t xml:space="preserve"> This decreases the project's TOTAL supply, but does not affect the circulating supply. This indicates that the same number of tokens will be offered on the market, with no anticipated price adjustment. These burns are fantastic for advertising, but they ensure a future reduction in supplies.</w:t>
+        <w:t> – The destruction of tokens/coins that have not been circulated or sold. This decreases the project's TOTAL supply, but does not affect the circulating supply. This indicates that the same number of tokens will be offered on the market, with no anticipated price adjustment. These burns are fantastic for advertising, but they ensure a future reduction in supplies.</w:t>
       </w:r>
     </w:p>
     <w:p>
@@ -6642,7 +6367,6 @@
           <w:szCs w:val="24"/>
         </w:rPr>
       </w:pPr>
-      <w:proofErr w:type="gramStart"/>
       <w:r>
         <w:rPr>
           <w:rFonts w:ascii="Calibri" w:eastAsia="Times New Roman" w:hAnsi="Calibri" w:cs="Calibri"/>
@@ -6657,15 +6381,7 @@
           <w:rFonts w:ascii="Calibri" w:eastAsia="Times New Roman" w:hAnsi="Calibri" w:cs="Calibri"/>
           <w:color w:val="000000"/>
         </w:rPr>
-        <w:t> – A win-win situation for investors.</w:t>
-      </w:r>
-      <w:proofErr w:type="gramEnd"/>
-      <w:r>
-        <w:rPr>
-          <w:rFonts w:ascii="Calibri" w:eastAsia="Times New Roman" w:hAnsi="Calibri" w:cs="Calibri"/>
-          <w:color w:val="000000"/>
-        </w:rPr>
-        <w:t xml:space="preserve"> The projects get their tokens/coins from the market, which increases volume and, consequently, price. Once all purchases have been made, the whole sum is burned. This decreases the circulating and total supply, which should theoretically result in a higher price.</w:t>
+        <w:t> – A win-win situation for investors. The projects get their tokens/coins from the market, which increases volume and, consequently, price. Once all purchases have been made, the whole sum is burned. This decreases the circulating and total supply, which should theoretically result in a higher price.</w:t>
       </w:r>
     </w:p>
     <w:p>
@@ -6719,23 +6435,7 @@
           <w:rFonts w:ascii="Calibri" w:eastAsia="Times New Roman" w:hAnsi="Calibri" w:cs="Calibri"/>
           <w:color w:val="000000"/>
         </w:rPr>
-        <w:t xml:space="preserve"> – Common to ETH and BSC token initiatives, and utilized as a fee structure by several currencies, including XRP. 2021 was the peak year for tax/contract burning initiatives such as Safemoon, in which the purchase or sale of a token results in its destruction. These forms of tokens swept the globe and are still used today. XRP costs minuscule fees for all transactions on the blockchain, including buy, sell, </w:t>
-      </w:r>
-      <w:proofErr w:type="gramStart"/>
-      <w:r>
-        <w:rPr>
-          <w:rFonts w:ascii="Calibri" w:eastAsia="Times New Roman" w:hAnsi="Calibri" w:cs="Calibri"/>
-          <w:color w:val="000000"/>
-        </w:rPr>
-        <w:t>sign</w:t>
-      </w:r>
-      <w:proofErr w:type="gramEnd"/>
-      <w:r>
-        <w:rPr>
-          <w:rFonts w:ascii="Calibri" w:eastAsia="Times New Roman" w:hAnsi="Calibri" w:cs="Calibri"/>
-          <w:color w:val="000000"/>
-        </w:rPr>
-        <w:t>, transmit, etc. This fee is not transmitted to Ripple; rather, it is burned and taken out of circulation. This is true of many different blockchains; feel free to conduct more investigation!</w:t>
+        <w:t> – Common to ETH and BSC token initiatives, and utilized as a fee structure by several currencies, including XRP. 2021 was the peak year for tax/contract burning initiatives such as Safemoon, in which the purchase or sale of a token results in its destruction. These forms of tokens swept the globe and are still used today. XRP costs minuscule fees for all transactions on the blockchain, including buy, sell, sign, transmit, etc. This fee is not transmitted to Ripple; rather, it is burned and taken out of circulation. This is true of many different blockchains; feel free to conduct more investigation!</w:t>
       </w:r>
     </w:p>
     <w:p>
@@ -6762,39 +6462,7 @@
           <w:rFonts w:ascii="Calibri" w:eastAsia="Times New Roman" w:hAnsi="Calibri" w:cs="Calibri"/>
           <w:color w:val="000000"/>
         </w:rPr>
-        <w:t xml:space="preserve"> – Treasury's innovative approach to burning and a global first in the field of crypto teaching! Using same technique as our Learn to </w:t>
-      </w:r>
-      <w:proofErr w:type="gramStart"/>
-      <w:r>
-        <w:rPr>
-          <w:rFonts w:ascii="Calibri" w:eastAsia="Times New Roman" w:hAnsi="Calibri" w:cs="Calibri"/>
-          <w:color w:val="000000"/>
-        </w:rPr>
-        <w:t>Earn</w:t>
-      </w:r>
-      <w:proofErr w:type="gramEnd"/>
-      <w:r>
-        <w:rPr>
-          <w:rFonts w:ascii="Calibri" w:eastAsia="Times New Roman" w:hAnsi="Calibri" w:cs="Calibri"/>
-          <w:color w:val="000000"/>
-        </w:rPr>
-        <w:t xml:space="preserve"> software, the TRSRY incentives are instead sent to a blackholed address. This implies that each time you finish a </w:t>
-      </w:r>
-      <w:proofErr w:type="gramStart"/>
-      <w:r>
-        <w:rPr>
-          <w:rFonts w:ascii="Calibri" w:eastAsia="Times New Roman" w:hAnsi="Calibri" w:cs="Calibri"/>
-          <w:color w:val="000000"/>
-        </w:rPr>
-        <w:t>lesson,</w:t>
-      </w:r>
-      <w:proofErr w:type="gramEnd"/>
-      <w:r>
-        <w:rPr>
-          <w:rFonts w:ascii="Calibri" w:eastAsia="Times New Roman" w:hAnsi="Calibri" w:cs="Calibri"/>
-          <w:color w:val="000000"/>
-        </w:rPr>
-        <w:t xml:space="preserve"> you contribute to reducing the overall amount of TRSRY!</w:t>
+        <w:t> – Treasury's innovative approach to burning and a global first in the field of crypto teaching! Using same technique as our Learn to Earn software, the TRSRY incentives are instead sent to a blackholed address. This implies that each time you finish a lesson, you contribute to reducing the overall amount of TRSRY!</w:t>
       </w:r>
     </w:p>
     <w:p>
@@ -7561,23 +7229,13 @@
           <w:u w:val="none"/>
         </w:rPr>
       </w:pPr>
-      <w:proofErr w:type="gramStart"/>
-      <w:r>
-        <w:rPr>
-          <w:rFonts w:ascii="Calibri" w:hAnsi="Calibri" w:cs="Calibri"/>
-          <w:sz w:val="22"/>
-          <w:szCs w:val="22"/>
-        </w:rPr>
-        <w:t>Thank you for learning how to burn $LZT tokens as a member of the Lazatech Community.</w:t>
-      </w:r>
-      <w:proofErr w:type="gramEnd"/>
-      <w:r>
-        <w:rPr>
-          <w:rFonts w:ascii="Calibri" w:hAnsi="Calibri" w:cs="Calibri"/>
-          <w:sz w:val="22"/>
-          <w:szCs w:val="22"/>
-        </w:rPr>
-        <w:t xml:space="preserve"> We hope that you have learned something new from our academy and cannot wait to provide you with even more high-quality courses. The last portion of our Burnathon course is an exam that tests your prior course knowledge and research abilities.</w:t>
+      <w:r>
+        <w:rPr>
+          <w:rFonts w:ascii="Calibri" w:hAnsi="Calibri" w:cs="Calibri"/>
+          <w:sz w:val="22"/>
+          <w:szCs w:val="22"/>
+        </w:rPr>
+        <w:t>Thank you for learning how to burn $LZT tokens as a member of the Lazatech Community. We hope that you have learned something new from our academy and cannot wait to provide you with even more high-quality courses. The last portion of our Burnathon course is an exam that tests your prior course knowledge and research abilities.</w:t>
       </w:r>
     </w:p>
     <w:p>
@@ -7981,29 +7639,7 @@
           <w:szCs w:val="22"/>
         </w:rPr>
         <w:lastRenderedPageBreak/>
-        <w:t xml:space="preserve">True or </w:t>
-      </w:r>
-      <w:proofErr w:type="gramStart"/>
-      <w:r>
-        <w:rPr>
-          <w:rFonts w:ascii="Calibri" w:hAnsi="Calibri" w:cs="Calibri"/>
-          <w:b/>
-          <w:bCs/>
-          <w:sz w:val="22"/>
-          <w:szCs w:val="22"/>
-        </w:rPr>
-        <w:t>False</w:t>
-      </w:r>
-      <w:proofErr w:type="gramEnd"/>
-      <w:r>
-        <w:rPr>
-          <w:rFonts w:ascii="Calibri" w:hAnsi="Calibri" w:cs="Calibri"/>
-          <w:b/>
-          <w:bCs/>
-          <w:sz w:val="22"/>
-          <w:szCs w:val="22"/>
-        </w:rPr>
-        <w:t>: volume shows how much the price of an asset has increased over a 24 hr period.</w:t>
+        <w:t>True or False: volume shows how much the price of an asset has increased over a 24 hr period.</w:t>
       </w:r>
     </w:p>
     <w:p>
@@ -10595,23 +10231,7 @@
           <w:rFonts w:ascii="Calibri" w:eastAsia="Times New Roman" w:hAnsi="Calibri" w:cs="Calibri"/>
           <w:color w:val="000000"/>
         </w:rPr>
-        <w:t xml:space="preserve">Nothing is definite in life, but this is never </w:t>
-      </w:r>
-      <w:proofErr w:type="gramStart"/>
-      <w:r>
-        <w:rPr>
-          <w:rFonts w:ascii="Calibri" w:eastAsia="Times New Roman" w:hAnsi="Calibri" w:cs="Calibri"/>
-          <w:color w:val="000000"/>
-        </w:rPr>
-        <w:t>more true</w:t>
-      </w:r>
-      <w:proofErr w:type="gramEnd"/>
-      <w:r>
-        <w:rPr>
-          <w:rFonts w:ascii="Calibri" w:eastAsia="Times New Roman" w:hAnsi="Calibri" w:cs="Calibri"/>
-          <w:color w:val="000000"/>
-        </w:rPr>
-        <w:t xml:space="preserve"> than in cryptography. If you intend to invest some of your hard-earned money, you may increase your chances of backing a project with durability by completing this course and the accompanying 10-point checklist.</w:t>
+        <w:t>Nothing is definite in life, but this is never more true than in cryptography. If you intend to invest some of your hard-earned money, you may increase your chances of backing a project with durability by completing this course and the accompanying 10-point checklist.</w:t>
       </w:r>
     </w:p>
     <w:p>
@@ -11512,23 +11132,7 @@
           <w:rFonts w:ascii="Calibri" w:eastAsia="Times New Roman" w:hAnsi="Calibri" w:cs="Calibri"/>
           <w:color w:val="000000"/>
         </w:rPr>
-        <w:t xml:space="preserve">How many followers does the account have? </w:t>
-      </w:r>
-      <w:proofErr w:type="gramStart"/>
-      <w:r>
-        <w:rPr>
-          <w:rFonts w:ascii="Calibri" w:eastAsia="Times New Roman" w:hAnsi="Calibri" w:cs="Calibri"/>
-          <w:color w:val="000000"/>
-        </w:rPr>
-        <w:t>The greater their exposure, the larger the audience size.</w:t>
-      </w:r>
-      <w:proofErr w:type="gramEnd"/>
-      <w:r>
-        <w:rPr>
-          <w:rFonts w:ascii="Calibri" w:eastAsia="Times New Roman" w:hAnsi="Calibri" w:cs="Calibri"/>
-          <w:color w:val="000000"/>
-        </w:rPr>
-        <w:t xml:space="preserve"> You may also examine who their followers are, which will give you a sense of the level of interest they have gathered. However, be wary, since followers can be purchased, so although a huge number of followers is encouraging, interaction from those followers is far more revealing.</w:t>
+        <w:t>How many followers does the account have? The greater their exposure, the larger the audience size. You may also examine who their followers are, which will give you a sense of the level of interest they have gathered. However, be wary, since followers can be purchased, so although a huge number of followers is encouraging, interaction from those followers is far more revealing.</w:t>
       </w:r>
     </w:p>
     <w:p>
@@ -11631,23 +11235,7 @@
           <w:rFonts w:ascii="Calibri" w:eastAsia="Times New Roman" w:hAnsi="Calibri" w:cs="Calibri"/>
           <w:color w:val="000000"/>
         </w:rPr>
-        <w:t xml:space="preserve"> – Did you know that you may "Tip" someone a little amount of XRP, </w:t>
-      </w:r>
-      <w:proofErr w:type="gramStart"/>
-      <w:r>
-        <w:rPr>
-          <w:rFonts w:ascii="Calibri" w:eastAsia="Times New Roman" w:hAnsi="Calibri" w:cs="Calibri"/>
-          <w:color w:val="000000"/>
-        </w:rPr>
-        <w:t>then</w:t>
-      </w:r>
-      <w:proofErr w:type="gramEnd"/>
-      <w:r>
-        <w:rPr>
-          <w:rFonts w:ascii="Calibri" w:eastAsia="Times New Roman" w:hAnsi="Calibri" w:cs="Calibri"/>
-          <w:color w:val="000000"/>
-        </w:rPr>
-        <w:t xml:space="preserve"> check your wallet to see where the tip went and investigate their wallet? Learn more about this topic in our next XRPL Forensics Module.</w:t>
+        <w:t xml:space="preserve"> – Did you know that you may "Tip" someone a little amount of XRP, then check your wallet to see where the tip went and investigate their wallet? Learn more about this topic in our next XRPL Forensics Module.</w:t>
       </w:r>
     </w:p>
     <w:p>
@@ -12496,39 +12084,7 @@
           <w:rFonts w:ascii="Calibri" w:eastAsia="Times New Roman" w:hAnsi="Calibri" w:cs="Calibri"/>
           <w:color w:val="000000"/>
         </w:rPr>
-        <w:t xml:space="preserve">Some projects have less Twitter followers than Telegram followers, which </w:t>
-      </w:r>
-      <w:proofErr w:type="gramStart"/>
-      <w:r>
-        <w:rPr>
-          <w:rFonts w:ascii="Calibri" w:eastAsia="Times New Roman" w:hAnsi="Calibri" w:cs="Calibri"/>
-          <w:color w:val="000000"/>
-        </w:rPr>
-        <w:t>is</w:t>
-      </w:r>
-      <w:proofErr w:type="gramEnd"/>
-      <w:r>
-        <w:rPr>
-          <w:rFonts w:ascii="Calibri" w:eastAsia="Times New Roman" w:hAnsi="Calibri" w:cs="Calibri"/>
-          <w:color w:val="000000"/>
-        </w:rPr>
-        <w:t xml:space="preserve"> a major red signal given that Telegram bots are widely available for purchase. Telegram should have </w:t>
-      </w:r>
-      <w:proofErr w:type="gramStart"/>
-      <w:r>
-        <w:rPr>
-          <w:rFonts w:ascii="Calibri" w:eastAsia="Times New Roman" w:hAnsi="Calibri" w:cs="Calibri"/>
-          <w:color w:val="000000"/>
-        </w:rPr>
-        <w:t>less</w:t>
-      </w:r>
-      <w:proofErr w:type="gramEnd"/>
-      <w:r>
-        <w:rPr>
-          <w:rFonts w:ascii="Calibri" w:eastAsia="Times New Roman" w:hAnsi="Calibri" w:cs="Calibri"/>
-          <w:color w:val="000000"/>
-        </w:rPr>
-        <w:t xml:space="preserve"> followers than Twitter.</w:t>
+        <w:t>Some projects have less Twitter followers than Telegram followers, which is a major red signal given that Telegram bots are widely available for purchase. Telegram should have less followers than Twitter.</w:t>
       </w:r>
     </w:p>
     <w:p>
@@ -12563,23 +12119,7 @@
           <w:rFonts w:ascii="Calibri" w:eastAsia="Times New Roman" w:hAnsi="Calibri" w:cs="Calibri"/>
           <w:color w:val="000000"/>
         </w:rPr>
-        <w:t xml:space="preserve">– When studying a project, contact the administrator to check if they react; any self-respecting project should make </w:t>
-      </w:r>
-      <w:proofErr w:type="gramStart"/>
-      <w:r>
-        <w:rPr>
-          <w:rFonts w:ascii="Calibri" w:eastAsia="Times New Roman" w:hAnsi="Calibri" w:cs="Calibri"/>
-          <w:color w:val="000000"/>
-        </w:rPr>
-        <w:t>themselves</w:t>
-      </w:r>
-      <w:proofErr w:type="gramEnd"/>
-      <w:r>
-        <w:rPr>
-          <w:rFonts w:ascii="Calibri" w:eastAsia="Times New Roman" w:hAnsi="Calibri" w:cs="Calibri"/>
-          <w:color w:val="000000"/>
-        </w:rPr>
-        <w:t xml:space="preserve"> available if the reasons are valid.</w:t>
+        <w:t>– When studying a project, contact the administrator to check if they react; any self-respecting project should make themselves available if the reasons are valid.</w:t>
       </w:r>
     </w:p>
     <w:p>
@@ -14048,19 +13588,8 @@
           <w:bCs/>
           <w:color w:val="000000"/>
         </w:rPr>
-        <w:t xml:space="preserve"> </w:t>
-      </w:r>
-      <w:proofErr w:type="gramStart"/>
-      <w:r>
-        <w:rPr>
-          <w:rFonts w:ascii="Calibri" w:eastAsia="Times New Roman" w:hAnsi="Calibri" w:cs="Calibri"/>
-          <w:b/>
-          <w:bCs/>
-          <w:color w:val="000000"/>
-        </w:rPr>
-        <w:t>Presence</w:t>
-      </w:r>
-      <w:proofErr w:type="gramEnd"/>
+        <w:t xml:space="preserve"> Presence</w:t>
+      </w:r>
     </w:p>
     <w:p>
       <w:pPr>
@@ -14293,21 +13822,12 @@
           <w:szCs w:val="24"/>
         </w:rPr>
       </w:pPr>
-      <w:proofErr w:type="gramStart"/>
-      <w:r>
-        <w:rPr>
-          <w:rFonts w:ascii="Calibri" w:eastAsia="Times New Roman" w:hAnsi="Calibri" w:cs="Calibri"/>
-          <w:color w:val="000000"/>
-        </w:rPr>
-        <w:t>io.cypto</w:t>
-      </w:r>
-      <w:proofErr w:type="gramEnd"/>
-      <w:r>
-        <w:rPr>
-          <w:rFonts w:ascii="Calibri" w:eastAsia="Times New Roman" w:hAnsi="Calibri" w:cs="Calibri"/>
-          <w:color w:val="000000"/>
-        </w:rPr>
-        <w:t xml:space="preserve"> and other domain names of a similar nature are becoming increasingly widespread, but this should not be reason for alarm.</w:t>
+      <w:r>
+        <w:rPr>
+          <w:rFonts w:ascii="Calibri" w:eastAsia="Times New Roman" w:hAnsi="Calibri" w:cs="Calibri"/>
+          <w:color w:val="000000"/>
+        </w:rPr>
+        <w:t>io.cypto and other domain names of a similar nature are becoming increasingly widespread, but this should not be reason for alarm.</w:t>
       </w:r>
     </w:p>
     <w:p>
@@ -14370,19 +13890,8 @@
           <w:bCs/>
           <w:color w:val="000000"/>
         </w:rPr>
-        <w:t xml:space="preserve">Online Presence </w:t>
-      </w:r>
-      <w:proofErr w:type="gramStart"/>
-      <w:r>
-        <w:rPr>
-          <w:rFonts w:ascii="Calibri" w:eastAsia="Times New Roman" w:hAnsi="Calibri" w:cs="Calibri"/>
-          <w:b/>
-          <w:bCs/>
-          <w:color w:val="000000"/>
-        </w:rPr>
-        <w:t>Quiz</w:t>
-      </w:r>
-      <w:proofErr w:type="gramEnd"/>
+        <w:t>Online Presence Quiz</w:t>
+      </w:r>
     </w:p>
     <w:p>
       <w:pPr>
@@ -14901,27 +14410,7 @@
           <w:bCs/>
           <w:color w:val="000000"/>
         </w:rPr>
-        <w:t xml:space="preserve">False: NEVER NEVER NEVER </w:t>
-      </w:r>
-      <w:proofErr w:type="gramStart"/>
-      <w:r>
-        <w:rPr>
-          <w:rFonts w:ascii="Calibri" w:eastAsia="Times New Roman" w:hAnsi="Calibri" w:cs="Calibri"/>
-          <w:b/>
-          <w:bCs/>
-          <w:color w:val="000000"/>
-        </w:rPr>
-        <w:t>provide</w:t>
-      </w:r>
-      <w:proofErr w:type="gramEnd"/>
-      <w:r>
-        <w:rPr>
-          <w:rFonts w:ascii="Calibri" w:eastAsia="Times New Roman" w:hAnsi="Calibri" w:cs="Calibri"/>
-          <w:b/>
-          <w:bCs/>
-          <w:color w:val="000000"/>
-        </w:rPr>
-        <w:t xml:space="preserve"> anything other than publicly available information</w:t>
+        <w:t>False: NEVER NEVER NEVER provide anything other than publicly available information</w:t>
       </w:r>
     </w:p>
     <w:p>
@@ -15228,32 +14717,15 @@
           <w:rFonts w:ascii="Calibri" w:eastAsia="Times New Roman" w:hAnsi="Calibri" w:cs="Calibri"/>
           <w:color w:val="FF0000"/>
         </w:rPr>
-        <w:t xml:space="preserve">Refer to our team doxx for an illustration: The Lazatech team doxx: </w:t>
-      </w:r>
-      <w:proofErr w:type="gramStart"/>
-      <w:r>
-        <w:rPr>
-          <w:rFonts w:ascii="Calibri" w:eastAsia="Times New Roman" w:hAnsi="Calibri" w:cs="Calibri"/>
+        <w:t>Refer to our team doxx for an illustration: The Lazatech team doxx: https://www.trsryxrpl.com/about-us/ .</w:t>
+      </w:r>
+      <w:r>
+        <w:rPr>
+          <w:rFonts w:ascii="Calibri" w:eastAsia="Times New Roman" w:hAnsi="Calibri" w:cs="Calibri"/>
+          <w:b/>
           <w:color w:val="FF0000"/>
         </w:rPr>
-        <w:t>https://www.trsryxrpl.com/about-us/ .</w:t>
-      </w:r>
-      <w:r>
-        <w:rPr>
-          <w:rFonts w:ascii="Calibri" w:eastAsia="Times New Roman" w:hAnsi="Calibri" w:cs="Calibri"/>
-          <w:b/>
-          <w:color w:val="FF0000"/>
-        </w:rPr>
-        <w:t>[</w:t>
-      </w:r>
-      <w:proofErr w:type="gramEnd"/>
-      <w:r>
-        <w:rPr>
-          <w:rFonts w:ascii="Calibri" w:eastAsia="Times New Roman" w:hAnsi="Calibri" w:cs="Calibri"/>
-          <w:b/>
-          <w:color w:val="FF0000"/>
-        </w:rPr>
-        <w:t>FOR REVISION]</w:t>
+        <w:t>[FOR REVISION]</w:t>
       </w:r>
     </w:p>
     <w:p>
@@ -16065,23 +15537,7 @@
           <w:rFonts w:ascii="Calibri" w:eastAsia="Times New Roman" w:hAnsi="Calibri" w:cs="Calibri"/>
           <w:color w:val="000000"/>
         </w:rPr>
-        <w:t xml:space="preserve">If they refuse, you need to ask them why…there should be no reason for a project to not make </w:t>
-      </w:r>
-      <w:proofErr w:type="gramStart"/>
-      <w:r>
-        <w:rPr>
-          <w:rFonts w:ascii="Calibri" w:eastAsia="Times New Roman" w:hAnsi="Calibri" w:cs="Calibri"/>
-          <w:color w:val="000000"/>
-        </w:rPr>
-        <w:t>themselves</w:t>
-      </w:r>
-      <w:proofErr w:type="gramEnd"/>
-      <w:r>
-        <w:rPr>
-          <w:rFonts w:ascii="Calibri" w:eastAsia="Times New Roman" w:hAnsi="Calibri" w:cs="Calibri"/>
-          <w:color w:val="000000"/>
-        </w:rPr>
-        <w:t xml:space="preserve"> available for their potential investors/holders, at the end of the day they are answerable to you.</w:t>
+        <w:t>If they refuse, you need to ask them why…there should be no reason for a project to not make themselves available for their potential investors/holders, at the end of the day they are answerable to you.</w:t>
       </w:r>
     </w:p>
     <w:p>
@@ -17755,31 +17211,7 @@
           <w:sz w:val="22"/>
           <w:szCs w:val="22"/>
         </w:rPr>
-        <w:t xml:space="preserve">Lesson 9: Who’s </w:t>
-      </w:r>
-      <w:proofErr w:type="gramStart"/>
-      <w:r>
-        <w:rPr>
-          <w:rFonts w:ascii="Calibri" w:hAnsi="Calibri" w:cs="Calibri"/>
-          <w:b/>
-          <w:bCs/>
-          <w:color w:val="000000"/>
-          <w:sz w:val="22"/>
-          <w:szCs w:val="22"/>
-        </w:rPr>
-        <w:t>Holding</w:t>
-      </w:r>
-      <w:proofErr w:type="gramEnd"/>
-      <w:r>
-        <w:rPr>
-          <w:rFonts w:ascii="Calibri" w:hAnsi="Calibri" w:cs="Calibri"/>
-          <w:b/>
-          <w:bCs/>
-          <w:color w:val="000000"/>
-          <w:sz w:val="22"/>
-          <w:szCs w:val="22"/>
-        </w:rPr>
-        <w:t xml:space="preserve"> What – Power In Numbers</w:t>
+        <w:t>Lesson 9: Who’s Holding What – Power In Numbers</w:t>
       </w:r>
     </w:p>
     <w:p>
@@ -17861,27 +17293,7 @@
           <w:sz w:val="22"/>
           <w:szCs w:val="22"/>
         </w:rPr>
-        <w:t xml:space="preserve">As a general rule, a wallet holding any more than 25% should be something that should be detailed </w:t>
-      </w:r>
-      <w:proofErr w:type="gramStart"/>
-      <w:r>
-        <w:rPr>
-          <w:rFonts w:ascii="Calibri" w:hAnsi="Calibri" w:cs="Calibri"/>
-          <w:color w:val="000000"/>
-          <w:sz w:val="22"/>
-          <w:szCs w:val="22"/>
-        </w:rPr>
-        <w:t>somewhere,</w:t>
-      </w:r>
-      <w:proofErr w:type="gramEnd"/>
-      <w:r>
-        <w:rPr>
-          <w:rFonts w:ascii="Calibri" w:hAnsi="Calibri" w:cs="Calibri"/>
-          <w:color w:val="000000"/>
-          <w:sz w:val="22"/>
-          <w:szCs w:val="22"/>
-        </w:rPr>
-        <w:t xml:space="preserve"> and if not should be something you would want to question.</w:t>
+        <w:t>As a general rule, a wallet holding any more than 25% should be something that should be detailed somewhere, and if not should be something you would want to question.</w:t>
       </w:r>
     </w:p>
     <w:p>
@@ -17899,31 +17311,7 @@
           <w:sz w:val="22"/>
           <w:szCs w:val="22"/>
         </w:rPr>
-        <w:t xml:space="preserve">“The classic </w:t>
-      </w:r>
-      <w:proofErr w:type="gramStart"/>
-      <w:r>
-        <w:rPr>
-          <w:rFonts w:ascii="Calibri" w:hAnsi="Calibri" w:cs="Calibri"/>
-          <w:b/>
-          <w:bCs/>
-          <w:color w:val="000000"/>
-          <w:sz w:val="22"/>
-          <w:szCs w:val="22"/>
-        </w:rPr>
-        <w:t>rug pull</w:t>
-      </w:r>
-      <w:proofErr w:type="gramEnd"/>
-      <w:r>
-        <w:rPr>
-          <w:rFonts w:ascii="Calibri" w:hAnsi="Calibri" w:cs="Calibri"/>
-          <w:b/>
-          <w:bCs/>
-          <w:color w:val="000000"/>
-          <w:sz w:val="22"/>
-          <w:szCs w:val="22"/>
-        </w:rPr>
-        <w:t>”</w:t>
+        <w:t>“The classic rug pull”</w:t>
       </w:r>
     </w:p>
     <w:p>
@@ -18128,31 +17516,7 @@
           <w:sz w:val="22"/>
           <w:szCs w:val="22"/>
         </w:rPr>
-        <w:t xml:space="preserve">Lesson 9: Who’s </w:t>
-      </w:r>
-      <w:proofErr w:type="gramStart"/>
-      <w:r>
-        <w:rPr>
-          <w:rFonts w:ascii="Calibri" w:hAnsi="Calibri" w:cs="Calibri"/>
-          <w:b/>
-          <w:bCs/>
-          <w:color w:val="000000"/>
-          <w:sz w:val="22"/>
-          <w:szCs w:val="22"/>
-        </w:rPr>
-        <w:t>Holding</w:t>
-      </w:r>
-      <w:proofErr w:type="gramEnd"/>
-      <w:r>
-        <w:rPr>
-          <w:rFonts w:ascii="Calibri" w:hAnsi="Calibri" w:cs="Calibri"/>
-          <w:b/>
-          <w:bCs/>
-          <w:color w:val="000000"/>
-          <w:sz w:val="22"/>
-          <w:szCs w:val="22"/>
-        </w:rPr>
-        <w:t xml:space="preserve"> What – Power In Numbers Quiz</w:t>
+        <w:t>Lesson 9: Who’s Holding What – Power In Numbers Quiz</w:t>
       </w:r>
     </w:p>
     <w:p>
@@ -18264,27 +17628,7 @@
           <w:sz w:val="22"/>
           <w:szCs w:val="22"/>
         </w:rPr>
-        <w:t xml:space="preserve"> It is a well-known scam where an individual or </w:t>
-      </w:r>
-      <w:proofErr w:type="gramStart"/>
-      <w:r>
-        <w:rPr>
-          <w:rFonts w:ascii="Calibri" w:hAnsi="Calibri" w:cs="Calibri"/>
-          <w:color w:val="000000"/>
-          <w:sz w:val="22"/>
-          <w:szCs w:val="22"/>
-        </w:rPr>
-        <w:t>group start</w:t>
-      </w:r>
-      <w:proofErr w:type="gramEnd"/>
-      <w:r>
-        <w:rPr>
-          <w:rFonts w:ascii="Calibri" w:hAnsi="Calibri" w:cs="Calibri"/>
-          <w:color w:val="000000"/>
-          <w:sz w:val="22"/>
-          <w:szCs w:val="22"/>
-        </w:rPr>
-        <w:t xml:space="preserve"> a project, promote it to get investors onboard with the sole malicious intention of profiting by then selling their holding.</w:t>
+        <w:t> It is a well-known scam where an individual or group start a project, promote it to get investors onboard with the sole malicious intention of profiting by then selling their holding.</w:t>
       </w:r>
     </w:p>
     <w:p>
@@ -19072,21 +18416,7 @@
         <w:rPr>
           <w:rFonts w:ascii="Calibri" w:hAnsi="Calibri" w:cs="Calibri"/>
         </w:rPr>
-        <w:t xml:space="preserve">Instead, if you can identify genuine projects </w:t>
-      </w:r>
-      <w:proofErr w:type="gramStart"/>
-      <w:r>
-        <w:rPr>
-          <w:rFonts w:ascii="Calibri" w:hAnsi="Calibri" w:cs="Calibri"/>
-        </w:rPr>
-        <w:t>who</w:t>
-      </w:r>
-      <w:proofErr w:type="gramEnd"/>
-      <w:r>
-        <w:rPr>
-          <w:rFonts w:ascii="Calibri" w:hAnsi="Calibri" w:cs="Calibri"/>
-        </w:rPr>
-        <w:t xml:space="preserve"> are on a dip, and you manage to buy when the candles are red, then the chances of short term profit increase dramatically. There is nothing to say that the price won’t dip further however. This is when chart analysis is a really invaluable tool (See our module on Chart Analysis) as it allows you to interpret the price action and try to understand how the price will fluctuate in coming hours/days/weeks.</w:t>
+        <w:t>Instead, if you can identify genuine projects who are on a dip, and you manage to buy when the candles are red, then the chances of short term profit increase dramatically. There is nothing to say that the price won’t dip further however. This is when chart analysis is a really invaluable tool (See our module on Chart Analysis) as it allows you to interpret the price action and try to understand how the price will fluctuate in coming hours/days/weeks.</w:t>
       </w:r>
     </w:p>
     <w:p>
@@ -19634,29 +18964,7 @@
           <w:sz w:val="22"/>
           <w:szCs w:val="22"/>
         </w:rPr>
-        <w:t xml:space="preserve">Fear </w:t>
-      </w:r>
-      <w:proofErr w:type="gramStart"/>
-      <w:r>
-        <w:rPr>
-          <w:rFonts w:ascii="Calibri" w:hAnsi="Calibri" w:cs="Calibri"/>
-          <w:b/>
-          <w:bCs/>
-          <w:sz w:val="22"/>
-          <w:szCs w:val="22"/>
-        </w:rPr>
-        <w:t>Of</w:t>
-      </w:r>
-      <w:proofErr w:type="gramEnd"/>
-      <w:r>
-        <w:rPr>
-          <w:rFonts w:ascii="Calibri" w:hAnsi="Calibri" w:cs="Calibri"/>
-          <w:b/>
-          <w:bCs/>
-          <w:sz w:val="22"/>
-          <w:szCs w:val="22"/>
-        </w:rPr>
-        <w:t xml:space="preserve"> Missing Out</w:t>
+        <w:t>Fear Of Missing Out</w:t>
       </w:r>
     </w:p>
     <w:p>
@@ -20169,7 +19477,7 @@
               </wp:inline>
             </w:drawing>
           </mc:Choice>
-          <mc:Fallback xmlns:w16se="http://schemas.microsoft.com/office/word/2015/wordml/symex" xmlns:w15="http://schemas.microsoft.com/office/word/2012/wordml" xmlns:cx1="http://schemas.microsoft.com/office/drawing/2015/9/8/chartex" xmlns:cx="http://schemas.microsoft.com/office/drawing/2014/chartex">
+          <mc:Fallback xmlns:cx="http://schemas.microsoft.com/office/drawing/2014/chartex" xmlns:cx1="http://schemas.microsoft.com/office/drawing/2015/9/8/chartex" xmlns:w15="http://schemas.microsoft.com/office/word/2012/wordml" xmlns:w16se="http://schemas.microsoft.com/office/word/2015/wordml/symex">
             <w:pict>
               <v:rect w14:anchorId="3F132853" id="Rectangle 113" o:spid="_x0000_s1026" alt="https://lh6.googleusercontent.com/yPUYhxcDHtZ-Z0B1D0PhBangmlSWz-NvQcx1a7huL5fYbG3sD7t-dqaZxAB518UJ6Cn0kcgALXTgHr9m7dkkh_D6Rdp_xtMWLH0WPgmMMHcQpra9TNh9kiHWDK0CtvFRGdC-v0qLaQyr4grFfKyoFQ" style="width:20.55pt;height:17.75pt;visibility:visible;mso-wrap-style:square;mso-left-percent:-10001;mso-top-percent:-10001;mso-position-horizontal:absolute;mso-position-horizontal-relative:char;mso-position-vertical:absolute;mso-position-vertical-relative:line;mso-left-percent:-10001;mso-top-percent:-10001;v-text-anchor:top" o:gfxdata="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" filled="f" stroked="f">
                 <o:lock v:ext="edit" aspectratio="t"/>
@@ -20621,17 +19929,8 @@
           <w:color w:val="000000"/>
         </w:rPr>
         <w:tab/>
-        <w:t xml:space="preserve"> In this thorough course, we examine every element of trading on XRPL. </w:t>
-      </w:r>
-      <w:proofErr w:type="gramStart"/>
-      <w:r>
-        <w:rPr>
-          <w:rFonts w:ascii="Calibri" w:eastAsia="Times New Roman" w:hAnsi="Calibri" w:cs="Calibri"/>
-          <w:color w:val="000000"/>
-        </w:rPr>
-        <w:t>From market fundamentals to blockchain principles, as well as learning to analyze charts, trendlines, and more.</w:t>
-      </w:r>
-      <w:proofErr w:type="gramEnd"/>
+        <w:t xml:space="preserve"> In this thorough course, we examine every element of trading on XRPL. From market fundamentals to blockchain principles, as well as learning to analyze charts, trendlines, and more.</w:t>
+      </w:r>
       <w:r>
         <w:rPr>
           <w:rFonts w:ascii="Calibri" w:eastAsia="Times New Roman" w:hAnsi="Calibri" w:cs="Calibri"/>
@@ -22268,6 +21567,14 @@
       <w:pPr>
         <w:pStyle w:val="NormalWeb"/>
         <w:spacing w:before="0" w:beforeAutospacing="0" w:after="160" w:afterAutospacing="0"/>
+        <w:rPr>
+          <w:rFonts w:ascii="Calibri" w:hAnsi="Calibri" w:cs="Calibri"/>
+          <w:b/>
+          <w:bCs/>
+          <w:color w:val="000000"/>
+          <w:sz w:val="22"/>
+          <w:szCs w:val="22"/>
+        </w:rPr>
       </w:pPr>
       <w:r>
         <w:rPr>
@@ -22292,14 +21599,303 @@
     </w:p>
     <w:p>
       <w:pPr>
-        <w:spacing w:line="240" w:lineRule="auto"/>
-        <w:rPr>
-          <w:rFonts w:ascii="Calibri" w:eastAsia="Times New Roman" w:hAnsi="Calibri" w:cs="Calibri"/>
-          <w:color w:val="000000"/>
-        </w:rPr>
-      </w:pPr>
+        <w:pStyle w:val="NormalWeb"/>
+        <w:spacing w:before="0" w:beforeAutospacing="0" w:after="160" w:afterAutospacing="0"/>
+        <w:rPr>
+          <w:rFonts w:ascii="Calibri" w:hAnsi="Calibri" w:cs="Calibri"/>
+          <w:b/>
+          <w:bCs/>
+          <w:color w:val="000000"/>
+          <w:sz w:val="22"/>
+          <w:szCs w:val="22"/>
+        </w:rPr>
+      </w:pPr>
+    </w:p>
+    <w:p>
+      <w:pPr>
+        <w:pStyle w:val="NormalWeb"/>
+        <w:spacing w:before="0" w:beforeAutospacing="0" w:after="160" w:afterAutospacing="0"/>
+      </w:pPr>
+      <w:r>
+        <w:rPr>
+          <w:rFonts w:ascii="Calibri" w:hAnsi="Calibri" w:cs="Calibri"/>
+          <w:b/>
+          <w:bCs/>
+          <w:color w:val="000000"/>
+          <w:sz w:val="22"/>
+          <w:szCs w:val="22"/>
+        </w:rPr>
+        <w:t>Lesson 3: Supply v</w:t>
+      </w:r>
       <w:bookmarkStart w:id="1" w:name="_GoBack"/>
       <w:bookmarkEnd w:id="1"/>
+      <w:r>
+        <w:rPr>
+          <w:rFonts w:ascii="Calibri" w:hAnsi="Calibri" w:cs="Calibri"/>
+          <w:b/>
+          <w:bCs/>
+          <w:color w:val="000000"/>
+          <w:sz w:val="22"/>
+          <w:szCs w:val="22"/>
+        </w:rPr>
+        <w:t>s Demand</w:t>
+      </w:r>
+    </w:p>
+    <w:p>
+      <w:pPr>
+        <w:pStyle w:val="NormalWeb"/>
+        <w:spacing w:before="0" w:beforeAutospacing="0" w:after="160" w:afterAutospacing="0"/>
+      </w:pPr>
+      <w:r>
+        <w:rPr>
+          <w:rFonts w:ascii="Calibri" w:hAnsi="Calibri" w:cs="Calibri"/>
+          <w:color w:val="000000"/>
+          <w:sz w:val="22"/>
+          <w:szCs w:val="22"/>
+        </w:rPr>
+        <w:t>Congratulations! You have passed this lesson's quiz achieving 50%</w:t>
+      </w:r>
+    </w:p>
+    <w:p>
+      <w:pPr>
+        <w:pStyle w:val="NormalWeb"/>
+        <w:spacing w:before="0" w:beforeAutospacing="0" w:after="160" w:afterAutospacing="0"/>
+      </w:pPr>
+      <w:r>
+        <w:rPr>
+          <w:rFonts w:ascii="Calibri" w:hAnsi="Calibri" w:cs="Calibri"/>
+          <w:i/>
+          <w:iCs/>
+          <w:color w:val="000000"/>
+          <w:sz w:val="22"/>
+          <w:szCs w:val="22"/>
+        </w:rPr>
+        <w:t>Length: 10 minutes</w:t>
+      </w:r>
+    </w:p>
+    <w:p>
+      <w:pPr>
+        <w:pStyle w:val="NormalWeb"/>
+        <w:spacing w:before="0" w:beforeAutospacing="0" w:after="160" w:afterAutospacing="0"/>
+      </w:pPr>
+      <w:r>
+        <w:rPr>
+          <w:rFonts w:ascii="Calibri" w:hAnsi="Calibri" w:cs="Calibri"/>
+          <w:color w:val="000000"/>
+          <w:sz w:val="22"/>
+          <w:szCs w:val="22"/>
+        </w:rPr>
+        <w:t> </w:t>
+      </w:r>
+      <w:r>
+        <w:rPr>
+          <w:rStyle w:val="apple-tab-span"/>
+          <w:rFonts w:ascii="Calibri" w:eastAsiaTheme="majorEastAsia" w:hAnsi="Calibri" w:cs="Calibri"/>
+          <w:color w:val="000000"/>
+          <w:sz w:val="22"/>
+          <w:szCs w:val="22"/>
+        </w:rPr>
+        <w:tab/>
+      </w:r>
+      <w:r>
+        <w:rPr>
+          <w:rFonts w:ascii="Calibri" w:hAnsi="Calibri" w:cs="Calibri"/>
+          <w:color w:val="000000"/>
+          <w:sz w:val="22"/>
+          <w:szCs w:val="22"/>
+        </w:rPr>
+        <w:t>Supply and Demand is an important factor to consider, not just within the cryptocurrency space, but in everyday life. Understanding this relationship will further your understanding of market structure.</w:t>
+      </w:r>
+    </w:p>
+    <w:p>
+      <w:pPr>
+        <w:pStyle w:val="NormalWeb"/>
+        <w:spacing w:before="0" w:beforeAutospacing="0" w:after="160" w:afterAutospacing="0"/>
+      </w:pPr>
+      <w:r>
+        <w:rPr>
+          <w:rFonts w:ascii="Calibri" w:hAnsi="Calibri" w:cs="Calibri"/>
+          <w:color w:val="000000"/>
+          <w:sz w:val="22"/>
+          <w:szCs w:val="22"/>
+        </w:rPr>
+        <w:t> </w:t>
+      </w:r>
+      <w:r>
+        <w:rPr>
+          <w:rStyle w:val="apple-tab-span"/>
+          <w:rFonts w:ascii="Calibri" w:eastAsiaTheme="majorEastAsia" w:hAnsi="Calibri" w:cs="Calibri"/>
+          <w:color w:val="000000"/>
+          <w:sz w:val="22"/>
+          <w:szCs w:val="22"/>
+        </w:rPr>
+        <w:tab/>
+      </w:r>
+      <w:r>
+        <w:rPr>
+          <w:rFonts w:ascii="Calibri" w:hAnsi="Calibri" w:cs="Calibri"/>
+          <w:color w:val="000000"/>
+          <w:sz w:val="22"/>
+          <w:szCs w:val="22"/>
+        </w:rPr>
+        <w:t>Below is a basic explanation of the Supply Vs Demand laws, these laws work together to balance out the prices for every product on Earth and dictate the market price of cryptocurrency and all other free markets.</w:t>
+      </w:r>
+    </w:p>
+    <w:p>
+      <w:pPr>
+        <w:pStyle w:val="NormalWeb"/>
+        <w:numPr>
+          <w:ilvl w:val="0"/>
+          <w:numId w:val="82"/>
+        </w:numPr>
+        <w:spacing w:before="0" w:beforeAutospacing="0" w:after="160" w:afterAutospacing="0"/>
+        <w:textAlignment w:val="baseline"/>
+        <w:rPr>
+          <w:rFonts w:ascii="Arial" w:hAnsi="Arial" w:cs="Arial"/>
+          <w:color w:val="000000"/>
+          <w:sz w:val="20"/>
+          <w:szCs w:val="20"/>
+        </w:rPr>
+      </w:pPr>
+      <w:r>
+        <w:rPr>
+          <w:rFonts w:ascii="Calibri" w:hAnsi="Calibri" w:cs="Calibri"/>
+          <w:color w:val="000000"/>
+          <w:sz w:val="22"/>
+          <w:szCs w:val="22"/>
+        </w:rPr>
+        <w:t>Supply is the amount of the good that is being sold onto the market. At higher prices, it is desired for the supply to the market to be continuously increased as it is more profitable to sellers. At lower prices, it is less desirable to increase the sale supply as profits are reduced.</w:t>
+      </w:r>
+    </w:p>
+    <w:p>
+      <w:pPr>
+        <w:pStyle w:val="NormalWeb"/>
+        <w:numPr>
+          <w:ilvl w:val="0"/>
+          <w:numId w:val="82"/>
+        </w:numPr>
+        <w:spacing w:before="0" w:beforeAutospacing="0" w:after="160" w:afterAutospacing="0"/>
+        <w:textAlignment w:val="baseline"/>
+        <w:rPr>
+          <w:rFonts w:ascii="Arial" w:hAnsi="Arial" w:cs="Arial"/>
+          <w:color w:val="000000"/>
+          <w:sz w:val="20"/>
+          <w:szCs w:val="20"/>
+        </w:rPr>
+      </w:pPr>
+      <w:r>
+        <w:rPr>
+          <w:rFonts w:ascii="Calibri" w:hAnsi="Calibri" w:cs="Calibri"/>
+          <w:color w:val="000000"/>
+          <w:sz w:val="22"/>
+          <w:szCs w:val="22"/>
+        </w:rPr>
+        <w:t>Demand is the quantity of the good that consumers wish to buy at different prices. At higher prices, less will be demanded. As the prices are reduced the demand for the good will increase drastically.</w:t>
+      </w:r>
+    </w:p>
+    <w:p>
+      <w:pPr>
+        <w:pStyle w:val="NormalWeb"/>
+        <w:spacing w:before="0" w:beforeAutospacing="0" w:after="160" w:afterAutospacing="0"/>
+      </w:pPr>
+      <w:r>
+        <w:rPr>
+          <w:rFonts w:ascii="Calibri" w:hAnsi="Calibri" w:cs="Calibri"/>
+          <w:color w:val="000000"/>
+          <w:sz w:val="22"/>
+          <w:szCs w:val="22"/>
+        </w:rPr>
+        <w:t xml:space="preserve">Buyers are the demand, which is also considered the support, while the sellers are the supply, which are the resistance. Support is the point at which demand exceeds supply, causing the price to rise/increase. The level of resistance will be the point at which supply exceeds demand, causing the price to fall/decrease. In trading, supply and demand zones are typically liquidity pools. When an asset exhibits a sharp rise or decline, large institutional players or whales may miss the entry or exit due to the size of </w:t>
+      </w:r>
+      <w:r>
+        <w:rPr>
+          <w:rFonts w:ascii="Calibri" w:hAnsi="Calibri" w:cs="Calibri"/>
+          <w:color w:val="000000"/>
+          <w:sz w:val="22"/>
+          <w:szCs w:val="22"/>
+        </w:rPr>
+        <w:lastRenderedPageBreak/>
+        <w:t>the orders. When this happens, they leave pending buy and sell orders at the bottom of the liquidity zones, hoping that the price will return to fill the remaining orders. A high price rise zone is the demand zone (support), and a sharp price decline zone is the supply zone (resistance).</w:t>
+      </w:r>
+    </w:p>
+    <w:p>
+      <w:pPr>
+        <w:pStyle w:val="NormalWeb"/>
+        <w:spacing w:before="0" w:beforeAutospacing="0" w:after="160" w:afterAutospacing="0"/>
+      </w:pPr>
+      <w:r>
+        <w:rPr>
+          <w:rFonts w:ascii="Calibri" w:hAnsi="Calibri" w:cs="Calibri"/>
+          <w:noProof/>
+          <w:color w:val="000000"/>
+          <w:sz w:val="22"/>
+          <w:szCs w:val="22"/>
+          <w:bdr w:val="none" w:sz="0" w:space="0" w:color="auto" w:frame="1"/>
+        </w:rPr>
+        <w:drawing>
+          <wp:inline distT="0" distB="0" distL="0" distR="0">
+            <wp:extent cx="1759585" cy="2173605"/>
+            <wp:effectExtent l="0" t="0" r="0" b="0"/>
+            <wp:docPr id="126" name="Picture 126" descr="https://lh6.googleusercontent.com/0zoG0AmMixnr71X0zj-RoL9VHKXyP3wonKxVSaeIvoijzIj2rUwO9TzO1xzkRMtybF4fH_xJkuu9XsDgsZielTW4QLutlQKc6DmPnSyD37yQCRUSf4HN0UB7bzjzvxd96ljgO3yrS9uMV_HDPA"/>
+            <wp:cNvGraphicFramePr>
+              <a:graphicFrameLocks xmlns:a="http://schemas.openxmlformats.org/drawingml/2006/main" noChangeAspect="1"/>
+            </wp:cNvGraphicFramePr>
+            <a:graphic xmlns:a="http://schemas.openxmlformats.org/drawingml/2006/main">
+              <a:graphicData uri="http://schemas.openxmlformats.org/drawingml/2006/picture">
+                <pic:pic xmlns:pic="http://schemas.openxmlformats.org/drawingml/2006/picture">
+                  <pic:nvPicPr>
+                    <pic:cNvPr id="0" name="Picture 236" descr="https://lh6.googleusercontent.com/0zoG0AmMixnr71X0zj-RoL9VHKXyP3wonKxVSaeIvoijzIj2rUwO9TzO1xzkRMtybF4fH_xJkuu9XsDgsZielTW4QLutlQKc6DmPnSyD37yQCRUSf4HN0UB7bzjzvxd96ljgO3yrS9uMV_HDPA"/>
+                    <pic:cNvPicPr>
+                      <a:picLocks noChangeAspect="1" noChangeArrowheads="1"/>
+                    </pic:cNvPicPr>
+                  </pic:nvPicPr>
+                  <pic:blipFill>
+                    <a:blip r:embed="rId89" cstate="print">
+                      <a:extLst>
+                        <a:ext uri="{28A0092B-C50C-407E-A947-70E740481C1C}">
+                          <a14:useLocalDpi xmlns:a14="http://schemas.microsoft.com/office/drawing/2010/main" val="0"/>
+                        </a:ext>
+                      </a:extLst>
+                    </a:blip>
+                    <a:srcRect/>
+                    <a:stretch>
+                      <a:fillRect/>
+                    </a:stretch>
+                  </pic:blipFill>
+                  <pic:spPr bwMode="auto">
+                    <a:xfrm>
+                      <a:off x="0" y="0"/>
+                      <a:ext cx="1759585" cy="2173605"/>
+                    </a:xfrm>
+                    <a:prstGeom prst="rect">
+                      <a:avLst/>
+                    </a:prstGeom>
+                    <a:noFill/>
+                    <a:ln>
+                      <a:noFill/>
+                    </a:ln>
+                  </pic:spPr>
+                </pic:pic>
+              </a:graphicData>
+            </a:graphic>
+          </wp:inline>
+        </w:drawing>
+      </w:r>
+    </w:p>
+    <w:p>
+      <w:pPr>
+        <w:pStyle w:val="NormalWeb"/>
+        <w:spacing w:before="0" w:beforeAutospacing="0" w:after="160" w:afterAutospacing="0"/>
+      </w:pPr>
+    </w:p>
+    <w:p>
+      <w:pPr>
+        <w:spacing w:line="240" w:lineRule="auto"/>
+        <w:rPr>
+          <w:rFonts w:ascii="Calibri" w:eastAsia="Times New Roman" w:hAnsi="Calibri" w:cs="Calibri"/>
+          <w:color w:val="000000"/>
+        </w:rPr>
+      </w:pPr>
     </w:p>
     <w:sectPr>
       <w:pgSz w:w="12240" w:h="15840"/>
@@ -23406,6 +23002,155 @@
     </w:lvl>
   </w:abstractNum>
   <w:abstractNum w:abstractNumId="9">
+    <w:nsid w:val="184C48F3"/>
+    <w:multiLevelType w:val="multilevel"/>
+    <w:tmpl w:val="9ED2851C"/>
+    <w:lvl w:ilvl="0">
+      <w:start w:val="1"/>
+      <w:numFmt w:val="bullet"/>
+      <w:lvlText w:val=""/>
+      <w:lvlJc w:val="left"/>
+      <w:pPr>
+        <w:tabs>
+          <w:tab w:val="num" w:pos="720"/>
+        </w:tabs>
+        <w:ind w:left="720" w:hanging="360"/>
+      </w:pPr>
+      <w:rPr>
+        <w:rFonts w:ascii="Symbol" w:hAnsi="Symbol" w:hint="default"/>
+        <w:sz w:val="20"/>
+      </w:rPr>
+    </w:lvl>
+    <w:lvl w:ilvl="1" w:tentative="1">
+      <w:start w:val="1"/>
+      <w:numFmt w:val="bullet"/>
+      <w:lvlText w:val="o"/>
+      <w:lvlJc w:val="left"/>
+      <w:pPr>
+        <w:tabs>
+          <w:tab w:val="num" w:pos="1440"/>
+        </w:tabs>
+        <w:ind w:left="1440" w:hanging="360"/>
+      </w:pPr>
+      <w:rPr>
+        <w:rFonts w:ascii="Courier New" w:hAnsi="Courier New" w:hint="default"/>
+        <w:sz w:val="20"/>
+      </w:rPr>
+    </w:lvl>
+    <w:lvl w:ilvl="2" w:tentative="1">
+      <w:start w:val="1"/>
+      <w:numFmt w:val="bullet"/>
+      <w:lvlText w:val=""/>
+      <w:lvlJc w:val="left"/>
+      <w:pPr>
+        <w:tabs>
+          <w:tab w:val="num" w:pos="2160"/>
+        </w:tabs>
+        <w:ind w:left="2160" w:hanging="360"/>
+      </w:pPr>
+      <w:rPr>
+        <w:rFonts w:ascii="Wingdings" w:hAnsi="Wingdings" w:hint="default"/>
+        <w:sz w:val="20"/>
+      </w:rPr>
+    </w:lvl>
+    <w:lvl w:ilvl="3" w:tentative="1">
+      <w:start w:val="1"/>
+      <w:numFmt w:val="bullet"/>
+      <w:lvlText w:val=""/>
+      <w:lvlJc w:val="left"/>
+      <w:pPr>
+        <w:tabs>
+          <w:tab w:val="num" w:pos="2880"/>
+        </w:tabs>
+        <w:ind w:left="2880" w:hanging="360"/>
+      </w:pPr>
+      <w:rPr>
+        <w:rFonts w:ascii="Wingdings" w:hAnsi="Wingdings" w:hint="default"/>
+        <w:sz w:val="20"/>
+      </w:rPr>
+    </w:lvl>
+    <w:lvl w:ilvl="4" w:tentative="1">
+      <w:start w:val="1"/>
+      <w:numFmt w:val="bullet"/>
+      <w:lvlText w:val=""/>
+      <w:lvlJc w:val="left"/>
+      <w:pPr>
+        <w:tabs>
+          <w:tab w:val="num" w:pos="3600"/>
+        </w:tabs>
+        <w:ind w:left="3600" w:hanging="360"/>
+      </w:pPr>
+      <w:rPr>
+        <w:rFonts w:ascii="Wingdings" w:hAnsi="Wingdings" w:hint="default"/>
+        <w:sz w:val="20"/>
+      </w:rPr>
+    </w:lvl>
+    <w:lvl w:ilvl="5" w:tentative="1">
+      <w:start w:val="1"/>
+      <w:numFmt w:val="bullet"/>
+      <w:lvlText w:val=""/>
+      <w:lvlJc w:val="left"/>
+      <w:pPr>
+        <w:tabs>
+          <w:tab w:val="num" w:pos="4320"/>
+        </w:tabs>
+        <w:ind w:left="4320" w:hanging="360"/>
+      </w:pPr>
+      <w:rPr>
+        <w:rFonts w:ascii="Wingdings" w:hAnsi="Wingdings" w:hint="default"/>
+        <w:sz w:val="20"/>
+      </w:rPr>
+    </w:lvl>
+    <w:lvl w:ilvl="6" w:tentative="1">
+      <w:start w:val="1"/>
+      <w:numFmt w:val="bullet"/>
+      <w:lvlText w:val=""/>
+      <w:lvlJc w:val="left"/>
+      <w:pPr>
+        <w:tabs>
+          <w:tab w:val="num" w:pos="5040"/>
+        </w:tabs>
+        <w:ind w:left="5040" w:hanging="360"/>
+      </w:pPr>
+      <w:rPr>
+        <w:rFonts w:ascii="Wingdings" w:hAnsi="Wingdings" w:hint="default"/>
+        <w:sz w:val="20"/>
+      </w:rPr>
+    </w:lvl>
+    <w:lvl w:ilvl="7" w:tentative="1">
+      <w:start w:val="1"/>
+      <w:numFmt w:val="bullet"/>
+      <w:lvlText w:val=""/>
+      <w:lvlJc w:val="left"/>
+      <w:pPr>
+        <w:tabs>
+          <w:tab w:val="num" w:pos="5760"/>
+        </w:tabs>
+        <w:ind w:left="5760" w:hanging="360"/>
+      </w:pPr>
+      <w:rPr>
+        <w:rFonts w:ascii="Wingdings" w:hAnsi="Wingdings" w:hint="default"/>
+        <w:sz w:val="20"/>
+      </w:rPr>
+    </w:lvl>
+    <w:lvl w:ilvl="8" w:tentative="1">
+      <w:start w:val="1"/>
+      <w:numFmt w:val="bullet"/>
+      <w:lvlText w:val=""/>
+      <w:lvlJc w:val="left"/>
+      <w:pPr>
+        <w:tabs>
+          <w:tab w:val="num" w:pos="6480"/>
+        </w:tabs>
+        <w:ind w:left="6480" w:hanging="360"/>
+      </w:pPr>
+      <w:rPr>
+        <w:rFonts w:ascii="Wingdings" w:hAnsi="Wingdings" w:hint="default"/>
+        <w:sz w:val="20"/>
+      </w:rPr>
+    </w:lvl>
+  </w:abstractNum>
+  <w:abstractNum w:abstractNumId="10">
     <w:nsid w:val="1B885A16"/>
     <w:multiLevelType w:val="multilevel"/>
     <w:tmpl w:val="6E46DBE2"/>
@@ -23522,7 +23267,7 @@
       </w:pPr>
     </w:lvl>
   </w:abstractNum>
-  <w:abstractNum w:abstractNumId="10">
+  <w:abstractNum w:abstractNumId="11">
     <w:nsid w:val="1C342A7F"/>
     <w:multiLevelType w:val="multilevel"/>
     <w:tmpl w:val="0E760610"/>
@@ -23639,7 +23384,7 @@
       </w:pPr>
     </w:lvl>
   </w:abstractNum>
-  <w:abstractNum w:abstractNumId="11">
+  <w:abstractNum w:abstractNumId="12">
     <w:nsid w:val="207E4B18"/>
     <w:multiLevelType w:val="multilevel"/>
     <w:tmpl w:val="4198F0CE"/>
@@ -23756,7 +23501,7 @@
       </w:pPr>
     </w:lvl>
   </w:abstractNum>
-  <w:abstractNum w:abstractNumId="12">
+  <w:abstractNum w:abstractNumId="13">
     <w:nsid w:val="21060E15"/>
     <w:multiLevelType w:val="multilevel"/>
     <w:tmpl w:val="F91A25C0"/>
@@ -23873,7 +23618,7 @@
       </w:pPr>
     </w:lvl>
   </w:abstractNum>
-  <w:abstractNum w:abstractNumId="13">
+  <w:abstractNum w:abstractNumId="14">
     <w:nsid w:val="221B257E"/>
     <w:multiLevelType w:val="multilevel"/>
     <w:tmpl w:val="0C5ECF34"/>
@@ -23990,7 +23735,7 @@
       </w:pPr>
     </w:lvl>
   </w:abstractNum>
-  <w:abstractNum w:abstractNumId="14">
+  <w:abstractNum w:abstractNumId="15">
     <w:nsid w:val="23634B7A"/>
     <w:multiLevelType w:val="multilevel"/>
     <w:tmpl w:val="9AE0F04E"/>
@@ -24107,7 +23852,7 @@
       </w:pPr>
     </w:lvl>
   </w:abstractNum>
-  <w:abstractNum w:abstractNumId="15">
+  <w:abstractNum w:abstractNumId="16">
     <w:nsid w:val="23D015E5"/>
     <w:multiLevelType w:val="multilevel"/>
     <w:tmpl w:val="44F62702"/>
@@ -24224,7 +23969,7 @@
       </w:pPr>
     </w:lvl>
   </w:abstractNum>
-  <w:abstractNum w:abstractNumId="16">
+  <w:abstractNum w:abstractNumId="17">
     <w:nsid w:val="24E22686"/>
     <w:multiLevelType w:val="multilevel"/>
     <w:tmpl w:val="2C4A5FFC"/>
@@ -24341,7 +24086,7 @@
       </w:pPr>
     </w:lvl>
   </w:abstractNum>
-  <w:abstractNum w:abstractNumId="17">
+  <w:abstractNum w:abstractNumId="18">
     <w:nsid w:val="25487DB5"/>
     <w:multiLevelType w:val="multilevel"/>
     <w:tmpl w:val="A90A7D0A"/>
@@ -24458,7 +24203,7 @@
       </w:pPr>
     </w:lvl>
   </w:abstractNum>
-  <w:abstractNum w:abstractNumId="18">
+  <w:abstractNum w:abstractNumId="19">
     <w:nsid w:val="260A7FA3"/>
     <w:multiLevelType w:val="multilevel"/>
     <w:tmpl w:val="E5301B5A"/>
@@ -24575,7 +24320,7 @@
       </w:pPr>
     </w:lvl>
   </w:abstractNum>
-  <w:abstractNum w:abstractNumId="19">
+  <w:abstractNum w:abstractNumId="20">
     <w:nsid w:val="27BF7C24"/>
     <w:multiLevelType w:val="multilevel"/>
     <w:tmpl w:val="6E0C379C"/>
@@ -24692,7 +24437,7 @@
       </w:pPr>
     </w:lvl>
   </w:abstractNum>
-  <w:abstractNum w:abstractNumId="20">
+  <w:abstractNum w:abstractNumId="21">
     <w:nsid w:val="27F77995"/>
     <w:multiLevelType w:val="multilevel"/>
     <w:tmpl w:val="1A882704"/>
@@ -24809,7 +24554,7 @@
       </w:pPr>
     </w:lvl>
   </w:abstractNum>
-  <w:abstractNum w:abstractNumId="21">
+  <w:abstractNum w:abstractNumId="22">
     <w:nsid w:val="28D05BF2"/>
     <w:multiLevelType w:val="multilevel"/>
     <w:tmpl w:val="19A67A38"/>
@@ -24926,7 +24671,7 @@
       </w:pPr>
     </w:lvl>
   </w:abstractNum>
-  <w:abstractNum w:abstractNumId="22">
+  <w:abstractNum w:abstractNumId="23">
     <w:nsid w:val="2E313DB5"/>
     <w:multiLevelType w:val="multilevel"/>
     <w:tmpl w:val="F612B812"/>
@@ -25043,7 +24788,7 @@
       </w:pPr>
     </w:lvl>
   </w:abstractNum>
-  <w:abstractNum w:abstractNumId="23">
+  <w:abstractNum w:abstractNumId="24">
     <w:nsid w:val="2EA52F90"/>
     <w:multiLevelType w:val="multilevel"/>
     <w:tmpl w:val="E7D21EEA"/>
@@ -25160,7 +24905,7 @@
       </w:pPr>
     </w:lvl>
   </w:abstractNum>
-  <w:abstractNum w:abstractNumId="24">
+  <w:abstractNum w:abstractNumId="25">
     <w:nsid w:val="353612D4"/>
     <w:multiLevelType w:val="multilevel"/>
     <w:tmpl w:val="187A87CC"/>
@@ -25277,7 +25022,7 @@
       </w:pPr>
     </w:lvl>
   </w:abstractNum>
-  <w:abstractNum w:abstractNumId="25">
+  <w:abstractNum w:abstractNumId="26">
     <w:nsid w:val="3BA869AC"/>
     <w:multiLevelType w:val="multilevel"/>
     <w:tmpl w:val="72665030"/>
@@ -25394,7 +25139,7 @@
       </w:pPr>
     </w:lvl>
   </w:abstractNum>
-  <w:abstractNum w:abstractNumId="26">
+  <w:abstractNum w:abstractNumId="27">
     <w:nsid w:val="3CA243AD"/>
     <w:multiLevelType w:val="multilevel"/>
     <w:tmpl w:val="12F49D66"/>
@@ -25511,7 +25256,7 @@
       </w:pPr>
     </w:lvl>
   </w:abstractNum>
-  <w:abstractNum w:abstractNumId="27">
+  <w:abstractNum w:abstractNumId="28">
     <w:nsid w:val="3DA823BE"/>
     <w:multiLevelType w:val="multilevel"/>
     <w:tmpl w:val="E0BC2C02"/>
@@ -25628,7 +25373,7 @@
       </w:pPr>
     </w:lvl>
   </w:abstractNum>
-  <w:abstractNum w:abstractNumId="28">
+  <w:abstractNum w:abstractNumId="29">
     <w:nsid w:val="3E921E60"/>
     <w:multiLevelType w:val="multilevel"/>
     <w:tmpl w:val="ECD691AA"/>
@@ -25745,7 +25490,7 @@
       </w:pPr>
     </w:lvl>
   </w:abstractNum>
-  <w:abstractNum w:abstractNumId="29">
+  <w:abstractNum w:abstractNumId="30">
     <w:nsid w:val="42311210"/>
     <w:multiLevelType w:val="multilevel"/>
     <w:tmpl w:val="32EE573C"/>
@@ -25862,7 +25607,7 @@
       </w:pPr>
     </w:lvl>
   </w:abstractNum>
-  <w:abstractNum w:abstractNumId="30">
+  <w:abstractNum w:abstractNumId="31">
     <w:nsid w:val="498421C4"/>
     <w:multiLevelType w:val="multilevel"/>
     <w:tmpl w:val="2F4035CA"/>
@@ -25979,7 +25724,7 @@
       </w:pPr>
     </w:lvl>
   </w:abstractNum>
-  <w:abstractNum w:abstractNumId="31">
+  <w:abstractNum w:abstractNumId="32">
     <w:nsid w:val="4D644503"/>
     <w:multiLevelType w:val="multilevel"/>
     <w:tmpl w:val="91DE9E64"/>
@@ -26096,7 +25841,7 @@
       </w:pPr>
     </w:lvl>
   </w:abstractNum>
-  <w:abstractNum w:abstractNumId="32">
+  <w:abstractNum w:abstractNumId="33">
     <w:nsid w:val="4EEA3E3D"/>
     <w:multiLevelType w:val="multilevel"/>
     <w:tmpl w:val="E56C09F0"/>
@@ -26245,7 +25990,7 @@
       </w:rPr>
     </w:lvl>
   </w:abstractNum>
-  <w:abstractNum w:abstractNumId="33">
+  <w:abstractNum w:abstractNumId="34">
     <w:nsid w:val="4FA65D6A"/>
     <w:multiLevelType w:val="multilevel"/>
     <w:tmpl w:val="11BA778A"/>
@@ -26362,7 +26107,7 @@
       </w:pPr>
     </w:lvl>
   </w:abstractNum>
-  <w:abstractNum w:abstractNumId="34">
+  <w:abstractNum w:abstractNumId="35">
     <w:nsid w:val="54EA629F"/>
     <w:multiLevelType w:val="multilevel"/>
     <w:tmpl w:val="31D2951C"/>
@@ -26503,7 +26248,7 @@
       </w:rPr>
     </w:lvl>
   </w:abstractNum>
-  <w:abstractNum w:abstractNumId="35">
+  <w:abstractNum w:abstractNumId="36">
     <w:nsid w:val="59CE70BC"/>
     <w:multiLevelType w:val="multilevel"/>
     <w:tmpl w:val="78D046DE"/>
@@ -26620,7 +26365,7 @@
       </w:pPr>
     </w:lvl>
   </w:abstractNum>
-  <w:abstractNum w:abstractNumId="36">
+  <w:abstractNum w:abstractNumId="37">
     <w:nsid w:val="5C7F2FD4"/>
     <w:multiLevelType w:val="multilevel"/>
     <w:tmpl w:val="3AA8C542"/>
@@ -26733,7 +26478,7 @@
       </w:pPr>
     </w:lvl>
   </w:abstractNum>
-  <w:abstractNum w:abstractNumId="37">
+  <w:abstractNum w:abstractNumId="38">
     <w:nsid w:val="5FDF4849"/>
     <w:multiLevelType w:val="multilevel"/>
     <w:tmpl w:val="ADC28E22"/>
@@ -26850,7 +26595,7 @@
       </w:pPr>
     </w:lvl>
   </w:abstractNum>
-  <w:abstractNum w:abstractNumId="38">
+  <w:abstractNum w:abstractNumId="39">
     <w:nsid w:val="624B1A62"/>
     <w:multiLevelType w:val="multilevel"/>
     <w:tmpl w:val="B4C8F190"/>
@@ -269